<commit_message>
docs: Añadir documentacion sistemas informaticos
</commit_message>
<xml_diff>
--- a/Documentación_ProyectoVLC.docx
+++ b/Documentación_ProyectoVLC.docx
@@ -4272,7 +4272,7 @@
           <w:bCs/>
         </w:rPr>
       </w:pPr>
-      <w:bookmarkStart w:id="5" w:name="_Toc24998616"/>
+      <w:bookmarkStart w:id="4" w:name="_Toc24998616"/>
       <w:r>
         <w:rPr>
           <w:rFonts w:ascii="Georgia" w:hAnsi="Georgia"/>
@@ -4316,7 +4316,7 @@
         </w:rPr>
         <w:t xml:space="preserve"> - Introducción: Presentación Word</w:t>
       </w:r>
-      <w:bookmarkEnd w:id="5"/>
+      <w:bookmarkEnd w:id="4"/>
     </w:p>
     <w:p>
       <w:pPr>
@@ -4421,7 +4421,7 @@
           <w:smallCaps/>
         </w:rPr>
       </w:pPr>
-      <w:bookmarkStart w:id="6" w:name="_Toc24998601"/>
+      <w:bookmarkStart w:id="5" w:name="_Toc24998601"/>
       <w:r>
         <w:rPr>
           <w:rFonts w:ascii="Georgia" w:hAnsi="Georgia"/>
@@ -4440,7 +4440,7 @@
         </w:rPr>
         <w:t>ntornos de Desarrollo</w:t>
       </w:r>
-      <w:bookmarkEnd w:id="6"/>
+      <w:bookmarkEnd w:id="5"/>
     </w:p>
     <w:p>
       <w:pPr>
@@ -4569,6 +4569,8 @@
         <w:rPr>
           <w:rFonts w:ascii="Georgia" w:hAnsi="Georgia"/>
           <w:bCs/>
+          <w:noProof/>
+          <w:lang w:eastAsia="es-ES"/>
         </w:rPr>
         <w:drawing>
           <wp:inline distT="0" distB="0" distL="0" distR="0" wp14:anchorId="111652A1" wp14:editId="17110D4A">
@@ -4615,7 +4617,7 @@
           <w:bCs/>
         </w:rPr>
       </w:pPr>
-      <w:bookmarkStart w:id="7" w:name="_Toc24998617"/>
+      <w:bookmarkStart w:id="6" w:name="_Toc24998617"/>
       <w:r>
         <w:rPr>
           <w:rFonts w:ascii="Georgia" w:hAnsi="Georgia"/>
@@ -4720,7 +4722,7 @@
         </w:rPr>
         <w:t>graph</w:t>
       </w:r>
-      <w:bookmarkEnd w:id="7"/>
+      <w:bookmarkEnd w:id="6"/>
       <w:proofErr w:type="spellEnd"/>
     </w:p>
     <w:p>
@@ -4782,7 +4784,7 @@
           <w:smallCaps/>
         </w:rPr>
       </w:pPr>
-      <w:bookmarkStart w:id="8" w:name="_Toc24998602"/>
+      <w:bookmarkStart w:id="7" w:name="_Toc24998602"/>
       <w:r>
         <w:rPr>
           <w:rFonts w:ascii="Georgia" w:hAnsi="Georgia"/>
@@ -4823,7 +4825,7 @@
         </w:rPr>
         <w:t>Hub</w:t>
       </w:r>
-      <w:bookmarkEnd w:id="8"/>
+      <w:bookmarkEnd w:id="7"/>
       <w:proofErr w:type="spellEnd"/>
     </w:p>
     <w:p>
@@ -4889,7 +4891,7 @@
                                 <w:rFonts w:ascii="Georgia" w:hAnsi="Georgia"/>
                               </w:rPr>
                             </w:pPr>
-                            <w:bookmarkStart w:id="9" w:name="_Toc24998619"/>
+                            <w:bookmarkStart w:id="8" w:name="_Toc24998619"/>
                             <w:r>
                               <w:rPr>
                                 <w:rFonts w:ascii="Georgia" w:hAnsi="Georgia"/>
@@ -4975,7 +4977,7 @@
                               </w:rPr>
                               <w:t xml:space="preserve"> up</w:t>
                             </w:r>
-                            <w:bookmarkEnd w:id="9"/>
+                            <w:bookmarkEnd w:id="8"/>
                           </w:p>
                         </w:txbxContent>
                       </wps:txbx>
@@ -5235,7 +5237,7 @@
                                 <w:rFonts w:ascii="Georgia" w:hAnsi="Georgia"/>
                               </w:rPr>
                             </w:pPr>
-                            <w:bookmarkStart w:id="11" w:name="_Toc24998620"/>
+                            <w:bookmarkStart w:id="9" w:name="_Toc24998620"/>
                             <w:r>
                               <w:rPr>
                                 <w:rFonts w:ascii="Georgia" w:hAnsi="Georgia"/>
@@ -5279,7 +5281,7 @@
                               </w:rPr>
                               <w:t xml:space="preserve"> - Registro en Git Hub: Menú principal</w:t>
                             </w:r>
-                            <w:bookmarkEnd w:id="11"/>
+                            <w:bookmarkEnd w:id="9"/>
                           </w:p>
                         </w:txbxContent>
                       </wps:txbx>
@@ -5512,7 +5514,7 @@
           <w:smallCaps/>
         </w:rPr>
       </w:pPr>
-      <w:bookmarkStart w:id="13" w:name="_Toc24998603"/>
+      <w:bookmarkStart w:id="10" w:name="_Toc24998603"/>
       <w:r>
         <w:rPr>
           <w:rFonts w:ascii="Georgia" w:hAnsi="Georgia"/>
@@ -5532,7 +5534,7 @@
         </w:rPr>
         <w:t>b</w:t>
       </w:r>
-      <w:bookmarkEnd w:id="13"/>
+      <w:bookmarkEnd w:id="10"/>
     </w:p>
     <w:p>
       <w:pPr>
@@ -5662,7 +5664,7 @@
                                 <w:rFonts w:ascii="Georgia" w:hAnsi="Georgia"/>
                               </w:rPr>
                             </w:pPr>
-                            <w:bookmarkStart w:id="14" w:name="_Toc24998621"/>
+                            <w:bookmarkStart w:id="11" w:name="_Toc24998621"/>
                             <w:r>
                               <w:rPr>
                                 <w:rFonts w:ascii="Georgia" w:hAnsi="Georgia"/>
@@ -5704,7 +5706,21 @@
                               <w:rPr>
                                 <w:rFonts w:ascii="Georgia" w:hAnsi="Georgia"/>
                               </w:rPr>
-                              <w:t xml:space="preserve"> - Crear un repositorio en Git </w:t>
+                              <w:t xml:space="preserve"> - Crear un repositorio en </w:t>
+                            </w:r>
+                            <w:proofErr w:type="spellStart"/>
+                            <w:r>
+                              <w:rPr>
+                                <w:rFonts w:ascii="Georgia" w:hAnsi="Georgia"/>
+                              </w:rPr>
+                              <w:t>Git</w:t>
+                            </w:r>
+                            <w:proofErr w:type="spellEnd"/>
+                            <w:r>
+                              <w:rPr>
+                                <w:rFonts w:ascii="Georgia" w:hAnsi="Georgia"/>
+                              </w:rPr>
+                              <w:t xml:space="preserve"> </w:t>
                             </w:r>
                             <w:proofErr w:type="spellStart"/>
                             <w:r>
@@ -5727,7 +5743,7 @@
                               </w:rPr>
                               <w:t>Repository</w:t>
                             </w:r>
-                            <w:bookmarkEnd w:id="14"/>
+                            <w:bookmarkEnd w:id="11"/>
                             <w:proofErr w:type="spellEnd"/>
                           </w:p>
                         </w:txbxContent>
@@ -5944,7 +5960,7 @@
                                 <w:rFonts w:ascii="Georgia" w:hAnsi="Georgia"/>
                               </w:rPr>
                             </w:pPr>
-                            <w:bookmarkStart w:id="16" w:name="_Toc24998622"/>
+                            <w:bookmarkStart w:id="12" w:name="_Toc24998622"/>
                             <w:r>
                               <w:rPr>
                                 <w:rFonts w:ascii="Georgia" w:hAnsi="Georgia"/>
@@ -5994,7 +6010,7 @@
                               </w:rPr>
                               <w:t>- Crear un repositorio en Git Hub - New</w:t>
                             </w:r>
-                            <w:bookmarkEnd w:id="16"/>
+                            <w:bookmarkEnd w:id="12"/>
                           </w:p>
                         </w:txbxContent>
                       </wps:txbx>
@@ -6366,7 +6382,7 @@
                                 <w:noProof/>
                               </w:rPr>
                             </w:pPr>
-                            <w:bookmarkStart w:id="18" w:name="_Toc24998623"/>
+                            <w:bookmarkStart w:id="13" w:name="_Toc24998623"/>
                             <w:r>
                               <w:rPr>
                                 <w:rFonts w:ascii="Georgia" w:hAnsi="Georgia"/>
@@ -6408,7 +6424,21 @@
                               <w:rPr>
                                 <w:rFonts w:ascii="Georgia" w:hAnsi="Georgia"/>
                               </w:rPr>
-                              <w:t xml:space="preserve"> - Crear un repositorio en Git Hub - Comandos </w:t>
+                              <w:t xml:space="preserve"> - Crear un repositorio en Git </w:t>
+                            </w:r>
+                            <w:proofErr w:type="spellStart"/>
+                            <w:r>
+                              <w:rPr>
+                                <w:rFonts w:ascii="Georgia" w:hAnsi="Georgia"/>
+                              </w:rPr>
+                              <w:t>Hub</w:t>
+                            </w:r>
+                            <w:proofErr w:type="spellEnd"/>
+                            <w:r>
+                              <w:rPr>
+                                <w:rFonts w:ascii="Georgia" w:hAnsi="Georgia"/>
+                              </w:rPr>
+                              <w:t xml:space="preserve"> - Comandos </w:t>
                             </w:r>
                             <w:proofErr w:type="spellStart"/>
                             <w:r>
@@ -6431,7 +6461,7 @@
                               </w:rPr>
                               <w:t>Bash</w:t>
                             </w:r>
-                            <w:bookmarkEnd w:id="18"/>
+                            <w:bookmarkEnd w:id="13"/>
                             <w:proofErr w:type="spellEnd"/>
                           </w:p>
                         </w:txbxContent>
@@ -6652,7 +6682,7 @@
                                 <w:rFonts w:ascii="Georgia" w:hAnsi="Georgia"/>
                               </w:rPr>
                             </w:pPr>
-                            <w:bookmarkStart w:id="20" w:name="_Toc24998624"/>
+                            <w:bookmarkStart w:id="14" w:name="_Toc24998624"/>
                             <w:r>
                               <w:rPr>
                                 <w:rFonts w:ascii="Georgia" w:hAnsi="Georgia"/>
@@ -6696,7 +6726,7 @@
                               </w:rPr>
                               <w:t xml:space="preserve"> - Crear un repositorio en Git Hub - Parámetros</w:t>
                             </w:r>
-                            <w:bookmarkEnd w:id="20"/>
+                            <w:bookmarkEnd w:id="14"/>
                           </w:p>
                         </w:txbxContent>
                       </wps:txbx>
@@ -6794,7 +6824,7 @@
           <w:szCs w:val="32"/>
         </w:rPr>
       </w:pPr>
-      <w:bookmarkStart w:id="22" w:name="_Toc24998604"/>
+      <w:bookmarkStart w:id="15" w:name="_Toc24998604"/>
       <w:r>
         <w:rPr>
           <w:rFonts w:ascii="Georgia" w:hAnsi="Georgia"/>
@@ -6872,8 +6902,6 @@
         </w:rPr>
         <w:t xml:space="preserve">a vez creado el repositorio, ya tenemos todo listo para empezar a trabajar. De manera que escogemos trabajar en un prototipo </w:t>
       </w:r>
-      <w:bookmarkStart w:id="23" w:name="_GoBack"/>
-      <w:bookmarkEnd w:id="23"/>
     </w:p>
     <w:p>
       <w:pPr>
@@ -6968,13 +6996,14 @@
         </w:rPr>
         <w:t>rogramación</w:t>
       </w:r>
-      <w:bookmarkEnd w:id="22"/>
+      <w:bookmarkEnd w:id="15"/>
     </w:p>
     <w:p>
       <w:r>
         <w:t xml:space="preserve">La programación de este proyecto es l, ya que con lo que hemos aprendido durante el curso, debemos programar el acceso a la base de datos, la parte lógica y </w:t>
       </w:r>
     </w:p>
+    <w:bookmarkStart w:id="16" w:name="_Toc24998605"/>
     <w:p>
       <w:pPr>
         <w:pStyle w:val="Ttulo2"/>
@@ -6990,7 +7019,6 @@
           <w:smallCaps/>
         </w:rPr>
       </w:pPr>
-      <w:bookmarkStart w:id="24" w:name="_Toc24998605"/>
       <w:r>
         <w:rPr>
           <w:rFonts w:ascii="Georgia" w:hAnsi="Georgia"/>
@@ -7042,7 +7070,7 @@
                                 <w:noProof/>
                               </w:rPr>
                             </w:pPr>
-                            <w:bookmarkStart w:id="25" w:name="_Toc24998625"/>
+                            <w:bookmarkStart w:id="17" w:name="_Toc24998625"/>
                             <w:r>
                               <w:rPr>
                                 <w:rFonts w:ascii="Georgia" w:hAnsi="Georgia"/>
@@ -7086,7 +7114,7 @@
                               </w:rPr>
                               <w:t>- TDD</w:t>
                             </w:r>
-                            <w:bookmarkEnd w:id="25"/>
+                            <w:bookmarkEnd w:id="17"/>
                           </w:p>
                         </w:txbxContent>
                       </wps:txbx>
@@ -7241,7 +7269,7 @@
         </w:rPr>
         <w:t>TDD</w:t>
       </w:r>
-      <w:bookmarkEnd w:id="24"/>
+      <w:bookmarkEnd w:id="16"/>
     </w:p>
     <w:p>
       <w:pPr>
@@ -7327,7 +7355,7 @@
           <w:smallCaps/>
         </w:rPr>
       </w:pPr>
-      <w:bookmarkStart w:id="27" w:name="_Toc24998606"/>
+      <w:bookmarkStart w:id="18" w:name="_Toc24998606"/>
       <w:r>
         <w:rPr>
           <w:rFonts w:ascii="Georgia" w:hAnsi="Georgia"/>
@@ -7337,7 +7365,7 @@
         </w:rPr>
         <w:t>Sistema SOLID</w:t>
       </w:r>
-      <w:bookmarkEnd w:id="27"/>
+      <w:bookmarkEnd w:id="18"/>
     </w:p>
     <w:p>
       <w:pPr>
@@ -7523,6 +7551,7 @@
         <w:t xml:space="preserve"> </w:t>
       </w:r>
     </w:p>
+    <w:bookmarkStart w:id="19" w:name="_Toc24998607"/>
     <w:p>
       <w:pPr>
         <w:pStyle w:val="Ttulo2"/>
@@ -7538,7 +7567,6 @@
           <w:smallCaps/>
         </w:rPr>
       </w:pPr>
-      <w:bookmarkStart w:id="28" w:name="_Toc24998607"/>
       <w:r>
         <w:rPr>
           <w:rFonts w:ascii="Georgia" w:hAnsi="Georgia"/>
@@ -7589,22 +7617,35 @@
                                 <w:noProof/>
                               </w:rPr>
                             </w:pPr>
-                            <w:bookmarkStart w:id="29" w:name="_Toc24998626"/>
+                            <w:bookmarkStart w:id="20" w:name="_Toc24998626"/>
                             <w:r>
                               <w:t xml:space="preserve">Ilustración </w:t>
                             </w:r>
-                            <w:fldSimple w:instr=" SEQ Ilustración \* ARABIC ">
-                              <w:r>
-                                <w:rPr>
-                                  <w:noProof/>
-                                </w:rPr>
-                                <w:t>13</w:t>
-                              </w:r>
-                            </w:fldSimple>
+                            <w:r>
+                              <w:fldChar w:fldCharType="begin"/>
+                            </w:r>
+                            <w:r>
+                              <w:instrText xml:space="preserve"> SEQ Ilustración \* ARABIC </w:instrText>
+                            </w:r>
+                            <w:r>
+                              <w:fldChar w:fldCharType="separate"/>
+                            </w:r>
+                            <w:r>
+                              <w:rPr>
+                                <w:noProof/>
+                              </w:rPr>
+                              <w:t>13</w:t>
+                            </w:r>
+                            <w:r>
+                              <w:rPr>
+                                <w:noProof/>
+                              </w:rPr>
+                              <w:fldChar w:fldCharType="end"/>
+                            </w:r>
                             <w:r>
                               <w:t xml:space="preserve"> - SOLID</w:t>
                             </w:r>
-                            <w:bookmarkEnd w:id="29"/>
+                            <w:bookmarkEnd w:id="20"/>
                           </w:p>
                         </w:txbxContent>
                       </wps:txbx>
@@ -7735,7 +7776,7 @@
         </w:rPr>
         <w:t>Barricadas</w:t>
       </w:r>
-      <w:bookmarkEnd w:id="28"/>
+      <w:bookmarkEnd w:id="19"/>
     </w:p>
     <w:p>
       <w:pPr>
@@ -7763,6 +7804,7 @@
         <w:t xml:space="preserve"> </w:t>
       </w:r>
     </w:p>
+    <w:bookmarkStart w:id="21" w:name="_Toc24998608"/>
     <w:p>
       <w:pPr>
         <w:pStyle w:val="Ttulo2"/>
@@ -7778,7 +7820,6 @@
           <w:smallCaps/>
         </w:rPr>
       </w:pPr>
-      <w:bookmarkStart w:id="31" w:name="_Toc24998608"/>
       <w:r>
         <w:rPr>
           <w:rFonts w:ascii="Georgia" w:hAnsi="Georgia"/>
@@ -7829,22 +7870,35 @@
                                 <w:noProof/>
                               </w:rPr>
                             </w:pPr>
-                            <w:bookmarkStart w:id="32" w:name="_Toc24998627"/>
+                            <w:bookmarkStart w:id="22" w:name="_Toc24998627"/>
                             <w:r>
                               <w:t xml:space="preserve">Ilustración </w:t>
                             </w:r>
-                            <w:fldSimple w:instr=" SEQ Ilustración \* ARABIC ">
-                              <w:r>
-                                <w:rPr>
-                                  <w:noProof/>
-                                </w:rPr>
-                                <w:t>14</w:t>
-                              </w:r>
-                            </w:fldSimple>
+                            <w:r>
+                              <w:fldChar w:fldCharType="begin"/>
+                            </w:r>
+                            <w:r>
+                              <w:instrText xml:space="preserve"> SEQ Ilustración \* ARABIC </w:instrText>
+                            </w:r>
+                            <w:r>
+                              <w:fldChar w:fldCharType="separate"/>
+                            </w:r>
+                            <w:r>
+                              <w:rPr>
+                                <w:noProof/>
+                              </w:rPr>
+                              <w:t>14</w:t>
+                            </w:r>
+                            <w:r>
+                              <w:rPr>
+                                <w:noProof/>
+                              </w:rPr>
+                              <w:fldChar w:fldCharType="end"/>
+                            </w:r>
                             <w:r>
                               <w:t xml:space="preserve"> - Barricadas</w:t>
                             </w:r>
-                            <w:bookmarkEnd w:id="32"/>
+                            <w:bookmarkEnd w:id="22"/>
                           </w:p>
                         </w:txbxContent>
                       </wps:txbx>
@@ -7969,7 +8023,7 @@
         </w:rPr>
         <w:t>Parte lógica</w:t>
       </w:r>
-      <w:bookmarkEnd w:id="31"/>
+      <w:bookmarkEnd w:id="21"/>
     </w:p>
     <w:p>
       <w:pPr>
@@ -8152,22 +8206,35 @@
                                 <w:noProof/>
                               </w:rPr>
                             </w:pPr>
-                            <w:bookmarkStart w:id="34" w:name="_Toc24998628"/>
+                            <w:bookmarkStart w:id="23" w:name="_Toc24998628"/>
                             <w:r>
                               <w:t xml:space="preserve">Ilustración </w:t>
                             </w:r>
-                            <w:fldSimple w:instr=" SEQ Ilustración \* ARABIC ">
-                              <w:r>
-                                <w:rPr>
-                                  <w:noProof/>
-                                </w:rPr>
-                                <w:t>15</w:t>
-                              </w:r>
-                            </w:fldSimple>
+                            <w:r>
+                              <w:fldChar w:fldCharType="begin"/>
+                            </w:r>
+                            <w:r>
+                              <w:instrText xml:space="preserve"> SEQ Ilustración \* ARABIC </w:instrText>
+                            </w:r>
+                            <w:r>
+                              <w:fldChar w:fldCharType="separate"/>
+                            </w:r>
+                            <w:r>
+                              <w:rPr>
+                                <w:noProof/>
+                              </w:rPr>
+                              <w:t>15</w:t>
+                            </w:r>
+                            <w:r>
+                              <w:rPr>
+                                <w:noProof/>
+                              </w:rPr>
+                              <w:fldChar w:fldCharType="end"/>
+                            </w:r>
                             <w:r>
                               <w:t xml:space="preserve"> - Lógica</w:t>
                             </w:r>
-                            <w:bookmarkEnd w:id="34"/>
+                            <w:bookmarkEnd w:id="23"/>
                           </w:p>
                         </w:txbxContent>
                       </wps:txbx>
@@ -8227,6 +8294,7 @@
         <w:br w:type="page"/>
       </w:r>
     </w:p>
+    <w:bookmarkStart w:id="24" w:name="_Toc24998609"/>
     <w:p>
       <w:pPr>
         <w:pStyle w:val="Ttulo1"/>
@@ -8239,7 +8307,6 @@
           <w:rFonts w:ascii="Georgia" w:hAnsi="Georgia"/>
         </w:rPr>
       </w:pPr>
-      <w:bookmarkStart w:id="36" w:name="_Toc24998609"/>
       <w:r>
         <w:rPr>
           <w:rFonts w:ascii="Georgia" w:hAnsi="Georgia"/>
@@ -8294,18 +8361,31 @@
                                 <w:rFonts w:ascii="Georgia" w:hAnsi="Georgia"/>
                               </w:rPr>
                             </w:pPr>
-                            <w:bookmarkStart w:id="37" w:name="_Toc24998629"/>
+                            <w:bookmarkStart w:id="25" w:name="_Toc24998629"/>
                             <w:r>
                               <w:t xml:space="preserve">Ilustración </w:t>
                             </w:r>
-                            <w:fldSimple w:instr=" SEQ Ilustración \* ARABIC ">
-                              <w:r>
-                                <w:rPr>
-                                  <w:noProof/>
-                                </w:rPr>
-                                <w:t>16</w:t>
-                              </w:r>
-                            </w:fldSimple>
+                            <w:r>
+                              <w:fldChar w:fldCharType="begin"/>
+                            </w:r>
+                            <w:r>
+                              <w:instrText xml:space="preserve"> SEQ Ilustración \* ARABIC </w:instrText>
+                            </w:r>
+                            <w:r>
+                              <w:fldChar w:fldCharType="separate"/>
+                            </w:r>
+                            <w:r>
+                              <w:rPr>
+                                <w:noProof/>
+                              </w:rPr>
+                              <w:t>16</w:t>
+                            </w:r>
+                            <w:r>
+                              <w:rPr>
+                                <w:noProof/>
+                              </w:rPr>
+                              <w:fldChar w:fldCharType="end"/>
+                            </w:r>
                             <w:r>
                               <w:t xml:space="preserve"> - XML </w:t>
                             </w:r>
@@ -8313,7 +8393,7 @@
                             <w:r>
                               <w:t>validator</w:t>
                             </w:r>
-                            <w:bookmarkEnd w:id="37"/>
+                            <w:bookmarkEnd w:id="25"/>
                             <w:proofErr w:type="spellEnd"/>
                           </w:p>
                         </w:txbxContent>
@@ -8446,7 +8526,7 @@
         </w:rPr>
         <w:t>Lenguaje de Marcas</w:t>
       </w:r>
-      <w:bookmarkEnd w:id="36"/>
+      <w:bookmarkEnd w:id="24"/>
     </w:p>
     <w:p>
       <w:pPr>
@@ -8489,7 +8569,7 @@
           <w:smallCaps/>
         </w:rPr>
       </w:pPr>
-      <w:bookmarkStart w:id="39" w:name="_Toc24998610"/>
+      <w:bookmarkStart w:id="26" w:name="_Toc24998610"/>
       <w:r>
         <w:rPr>
           <w:rFonts w:ascii="Georgia" w:hAnsi="Georgia"/>
@@ -8568,7 +8648,7 @@
         </w:rPr>
         <w:t>XML</w:t>
       </w:r>
-      <w:bookmarkEnd w:id="39"/>
+      <w:bookmarkEnd w:id="26"/>
     </w:p>
     <w:p>
       <w:pPr>
@@ -8632,7 +8712,7 @@
           <w:smallCaps/>
         </w:rPr>
       </w:pPr>
-      <w:bookmarkStart w:id="40" w:name="_Toc24998611"/>
+      <w:bookmarkStart w:id="27" w:name="_Toc24998611"/>
       <w:r>
         <w:rPr>
           <w:rFonts w:ascii="Georgia" w:hAnsi="Georgia"/>
@@ -8711,7 +8791,7 @@
         </w:rPr>
         <w:t>XSD</w:t>
       </w:r>
-      <w:bookmarkEnd w:id="40"/>
+      <w:bookmarkEnd w:id="27"/>
     </w:p>
     <w:p>
       <w:pPr>
@@ -8878,18 +8958,31 @@
                             <w:pPr>
                               <w:pStyle w:val="Descripcin"/>
                             </w:pPr>
-                            <w:bookmarkStart w:id="41" w:name="_Toc24998630"/>
+                            <w:bookmarkStart w:id="28" w:name="_Toc24998630"/>
                             <w:r>
                               <w:t xml:space="preserve">Ilustración </w:t>
                             </w:r>
-                            <w:fldSimple w:instr=" SEQ Ilustración \* ARABIC ">
-                              <w:r>
-                                <w:rPr>
-                                  <w:noProof/>
-                                </w:rPr>
-                                <w:t>17</w:t>
-                              </w:r>
-                            </w:fldSimple>
+                            <w:r>
+                              <w:fldChar w:fldCharType="begin"/>
+                            </w:r>
+                            <w:r>
+                              <w:instrText xml:space="preserve"> SEQ Ilustración \* ARABIC </w:instrText>
+                            </w:r>
+                            <w:r>
+                              <w:fldChar w:fldCharType="separate"/>
+                            </w:r>
+                            <w:r>
+                              <w:rPr>
+                                <w:noProof/>
+                              </w:rPr>
+                              <w:t>17</w:t>
+                            </w:r>
+                            <w:r>
+                              <w:rPr>
+                                <w:noProof/>
+                              </w:rPr>
+                              <w:fldChar w:fldCharType="end"/>
+                            </w:r>
                             <w:r>
                               <w:t xml:space="preserve"> - XML </w:t>
                             </w:r>
@@ -8905,7 +8998,7 @@
                             <w:r>
                               <w:t>Generator</w:t>
                             </w:r>
-                            <w:bookmarkEnd w:id="41"/>
+                            <w:bookmarkEnd w:id="28"/>
                             <w:proofErr w:type="spellEnd"/>
                           </w:p>
                         </w:txbxContent>
@@ -8994,7 +9087,7 @@
           <w:smallCaps/>
         </w:rPr>
       </w:pPr>
-      <w:bookmarkStart w:id="43" w:name="_Toc24998612"/>
+      <w:bookmarkStart w:id="29" w:name="_Toc24998612"/>
       <w:r>
         <w:rPr>
           <w:rFonts w:ascii="Georgia" w:hAnsi="Georgia"/>
@@ -9005,7 +9098,7 @@
         <w:lastRenderedPageBreak/>
         <w:t>Base de Datos</w:t>
       </w:r>
-      <w:bookmarkEnd w:id="43"/>
+      <w:bookmarkEnd w:id="29"/>
     </w:p>
     <w:p>
       <w:pPr>
@@ -9222,7 +9315,147 @@
         <w:t>Sistemas Informáticos</w:t>
       </w:r>
     </w:p>
-    <w:p/>
+    <w:p>
+      <w:pPr>
+        <w:jc w:val="both"/>
+        <w:rPr>
+          <w:rFonts w:ascii="Georgia" w:hAnsi="Georgia"/>
+        </w:rPr>
+      </w:pPr>
+      <w:r>
+        <w:rPr>
+          <w:rFonts w:ascii="Georgia" w:hAnsi="Georgia"/>
+        </w:rPr>
+        <w:t>Mediante comandos MS-DOS creamos las carpetas correspondientes del repositorio local, la librería de música a la que llamaremos desde el programa para acceder a las canciones e instalamos el mismo programa VLC.</w:t>
+      </w:r>
+    </w:p>
+    <w:p>
+      <w:pPr>
+        <w:jc w:val="both"/>
+        <w:rPr>
+          <w:rFonts w:ascii="Georgia" w:hAnsi="Georgia"/>
+        </w:rPr>
+      </w:pPr>
+      <w:r>
+        <w:rPr>
+          <w:rFonts w:ascii="Georgia" w:hAnsi="Georgia"/>
+        </w:rPr>
+        <w:t xml:space="preserve">Llegamos a la conclusión de que el programa VLC, lanza un error si la sintaxis del comando para ejecutarlo es incorrecto. Tampoco funciona si tratamos de lanzar cualquier comando vlc si </w:t>
+      </w:r>
+      <w:r>
+        <w:rPr>
+          <w:rFonts w:ascii="Georgia" w:hAnsi="Georgia"/>
+        </w:rPr>
+        <w:t xml:space="preserve">no accedemos primero al directorio en el cual se encuentra mediante una ruta absoluta (otra opción es añadir esa ruta al </w:t>
+      </w:r>
+      <w:proofErr w:type="spellStart"/>
+      <w:r>
+        <w:rPr>
+          <w:rFonts w:ascii="Georgia" w:hAnsi="Georgia"/>
+          <w:i/>
+        </w:rPr>
+        <w:t>path</w:t>
+      </w:r>
+      <w:proofErr w:type="spellEnd"/>
+      <w:r>
+        <w:rPr>
+          <w:rFonts w:ascii="Georgia" w:hAnsi="Georgia"/>
+        </w:rPr>
+        <w:t>).</w:t>
+      </w:r>
+    </w:p>
+    <w:p>
+      <w:pPr>
+        <w:jc w:val="both"/>
+        <w:rPr>
+          <w:rFonts w:ascii="Georgia" w:hAnsi="Georgia"/>
+        </w:rPr>
+      </w:pPr>
+      <w:r>
+        <w:rPr>
+          <w:rFonts w:ascii="Georgia" w:hAnsi="Georgia"/>
+        </w:rPr>
+        <w:t>La sintaxis correcta para ejecutar el programa VLC</w:t>
+      </w:r>
+      <w:r>
+        <w:rPr>
+          <w:rFonts w:ascii="Georgia" w:hAnsi="Georgia"/>
+        </w:rPr>
+        <w:t xml:space="preserve"> remotamente</w:t>
+      </w:r>
+      <w:r>
+        <w:rPr>
+          <w:rFonts w:ascii="Georgia" w:hAnsi="Georgia"/>
+        </w:rPr>
+        <w:t xml:space="preserve"> mediante línea de comandos es la siguiente:</w:t>
+      </w:r>
+    </w:p>
+    <w:p>
+      <w:pPr>
+        <w:jc w:val="both"/>
+        <w:rPr>
+          <w:rFonts w:ascii="Georgia" w:hAnsi="Georgia"/>
+        </w:rPr>
+      </w:pPr>
+      <w:r>
+        <w:rPr>
+          <w:rFonts w:ascii="Georgia" w:hAnsi="Georgia"/>
+        </w:rPr>
+        <w:t xml:space="preserve">&gt;&gt;&gt; &lt;ruta comando </w:t>
+      </w:r>
+      <w:r>
+        <w:rPr>
+          <w:rFonts w:ascii="Georgia" w:hAnsi="Georgia"/>
+          <w:i/>
+        </w:rPr>
+        <w:t>vlc</w:t>
+      </w:r>
+      <w:r>
+        <w:rPr>
+          <w:rFonts w:ascii="Georgia" w:hAnsi="Georgia"/>
+        </w:rPr>
+        <w:t>&gt; &lt;archivos a ejecutar&gt; [opciones]</w:t>
+      </w:r>
+    </w:p>
+    <w:p>
+      <w:r>
+        <w:drawing>
+          <wp:inline distT="0" distB="0" distL="0" distR="0" wp14:anchorId="2A21E730" wp14:editId="0BE4639A">
+            <wp:extent cx="6645910" cy="2349500"/>
+            <wp:effectExtent l="0" t="0" r="2540" b="0"/>
+            <wp:docPr id="4" name="Imagen 4"/>
+            <wp:cNvGraphicFramePr>
+              <a:graphicFrameLocks xmlns:a="http://schemas.openxmlformats.org/drawingml/2006/main" noChangeAspect="1"/>
+            </wp:cNvGraphicFramePr>
+            <a:graphic xmlns:a="http://schemas.openxmlformats.org/drawingml/2006/main">
+              <a:graphicData uri="http://schemas.openxmlformats.org/drawingml/2006/picture">
+                <pic:pic xmlns:pic="http://schemas.openxmlformats.org/drawingml/2006/picture">
+                  <pic:nvPicPr>
+                    <pic:cNvPr id="1" name=""/>
+                    <pic:cNvPicPr/>
+                  </pic:nvPicPr>
+                  <pic:blipFill>
+                    <a:blip r:embed="rId56"/>
+                    <a:stretch>
+                      <a:fillRect/>
+                    </a:stretch>
+                  </pic:blipFill>
+                  <pic:spPr>
+                    <a:xfrm>
+                      <a:off x="0" y="0"/>
+                      <a:ext cx="6645910" cy="2349500"/>
+                    </a:xfrm>
+                    <a:prstGeom prst="rect">
+                      <a:avLst/>
+                    </a:prstGeom>
+                  </pic:spPr>
+                </pic:pic>
+              </a:graphicData>
+            </a:graphic>
+          </wp:inline>
+        </w:drawing>
+      </w:r>
+    </w:p>
     <w:p>
       <w:pPr>
         <w:rPr>
@@ -9235,6 +9468,102 @@
           <w:szCs w:val="32"/>
         </w:rPr>
       </w:pPr>
+      <w:r>
+        <w:rPr>
+          <w:rFonts w:ascii="Georgia" w:hAnsi="Georgia"/>
+          <w:noProof/>
+          <w:lang w:eastAsia="es-ES"/>
+        </w:rPr>
+        <mc:AlternateContent>
+          <mc:Choice Requires="wps">
+            <w:drawing>
+              <wp:anchor distT="0" distB="0" distL="114300" distR="114300" simplePos="0" relativeHeight="251712512" behindDoc="0" locked="0" layoutInCell="1" allowOverlap="1" wp14:anchorId="70E06FEB" wp14:editId="26CD97EC">
+                <wp:simplePos x="0" y="0"/>
+                <wp:positionH relativeFrom="margin">
+                  <wp:align>left</wp:align>
+                </wp:positionH>
+                <wp:positionV relativeFrom="paragraph">
+                  <wp:posOffset>9525</wp:posOffset>
+                </wp:positionV>
+                <wp:extent cx="5054600" cy="635"/>
+                <wp:effectExtent l="0" t="0" r="0" b="0"/>
+                <wp:wrapSquare wrapText="bothSides"/>
+                <wp:docPr id="8" name="Cuadro de texto 8"/>
+                <wp:cNvGraphicFramePr/>
+                <a:graphic xmlns:a="http://schemas.openxmlformats.org/drawingml/2006/main">
+                  <a:graphicData uri="http://schemas.microsoft.com/office/word/2010/wordprocessingShape">
+                    <wps:wsp>
+                      <wps:cNvSpPr txBox="1"/>
+                      <wps:spPr>
+                        <a:xfrm>
+                          <a:off x="0" y="0"/>
+                          <a:ext cx="5054600" cy="635"/>
+                        </a:xfrm>
+                        <a:prstGeom prst="rect">
+                          <a:avLst/>
+                        </a:prstGeom>
+                        <a:solidFill>
+                          <a:prstClr val="white"/>
+                        </a:solidFill>
+                        <a:ln>
+                          <a:noFill/>
+                        </a:ln>
+                      </wps:spPr>
+                      <wps:txbx>
+                        <w:txbxContent>
+                          <w:p>
+                            <w:pPr>
+                              <w:pStyle w:val="Descripcin"/>
+                            </w:pPr>
+                            <w:r>
+                              <w:t xml:space="preserve">Ilustración </w:t>
+                            </w:r>
+                            <w:r>
+                              <w:t>19 – Ejemplo comando vlc</w:t>
+                            </w:r>
+                          </w:p>
+                        </w:txbxContent>
+                      </wps:txbx>
+                      <wps:bodyPr rot="0" spcFirstLastPara="0" vertOverflow="overflow" horzOverflow="overflow" vert="horz" wrap="square" lIns="0" tIns="0" rIns="0" bIns="0" numCol="1" spcCol="0" rtlCol="0" fromWordArt="0" anchor="t" anchorCtr="0" forceAA="0" compatLnSpc="1">
+                        <a:prstTxWarp prst="textNoShape">
+                          <a:avLst/>
+                        </a:prstTxWarp>
+                        <a:spAutoFit/>
+                      </wps:bodyPr>
+                    </wps:wsp>
+                  </a:graphicData>
+                </a:graphic>
+              </wp:anchor>
+            </w:drawing>
+          </mc:Choice>
+          <mc:Fallback>
+            <w:pict>
+              <v:shapetype w14:anchorId="70E06FEB" id="_x0000_t202" coordsize="21600,21600" o:spt="202" path="m,l,21600r21600,l21600,xe">
+                <v:stroke joinstyle="miter"/>
+                <v:path gradientshapeok="t" o:connecttype="rect"/>
+              </v:shapetype>
+              <v:shape id="Cuadro de texto 8" o:spid="_x0000_s1040" type="#_x0000_t202" style="position:absolute;margin-left:0;margin-top:.75pt;width:398pt;height:.05pt;z-index:251712512;visibility:visible;mso-wrap-style:square;mso-wrap-distance-left:9pt;mso-wrap-distance-top:0;mso-wrap-distance-right:9pt;mso-wrap-distance-bottom:0;mso-position-horizontal:left;mso-position-horizontal-relative:margin;mso-position-vertical:absolute;mso-position-vertical-relative:text;v-text-anchor:top" o:gfxdata="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" stroked="f">
+                <v:textbox style="mso-fit-shape-to-text:t" inset="0,0,0,0">
+                  <w:txbxContent>
+                    <w:p>
+                      <w:pPr>
+                        <w:pStyle w:val="Descripcin"/>
+                      </w:pPr>
+                      <w:r>
+                        <w:t xml:space="preserve">Ilustración </w:t>
+                      </w:r>
+                      <w:r>
+                        <w:t>19 – Ejemplo comando vlc</w:t>
+                      </w:r>
+                    </w:p>
+                  </w:txbxContent>
+                </v:textbox>
+                <w10:wrap type="square" anchorx="margin"/>
+              </v:shape>
+            </w:pict>
+          </mc:Fallback>
+        </mc:AlternateContent>
+      </w:r>
       <w:r>
         <w:rPr>
           <w:rFonts w:ascii="Georgia" w:hAnsi="Georgia"/>
@@ -9278,7 +9607,7 @@
           <w:smallCaps/>
         </w:rPr>
       </w:pPr>
-      <w:bookmarkStart w:id="44" w:name="_Toc24998613"/>
+      <w:bookmarkStart w:id="30" w:name="_Toc24998613"/>
       <w:r>
         <w:rPr>
           <w:rFonts w:ascii="Georgia" w:hAnsi="Georgia"/>
@@ -9288,7 +9617,7 @@
         </w:rPr>
         <w:t>Webgrafía</w:t>
       </w:r>
-      <w:bookmarkEnd w:id="44"/>
+      <w:bookmarkEnd w:id="30"/>
     </w:p>
     <w:p>
       <w:pPr>
@@ -9342,7 +9671,7 @@
           <w:rFonts w:ascii="Georgia" w:hAnsi="Georgia"/>
         </w:rPr>
       </w:pPr>
-      <w:hyperlink r:id="rId56" w:history="1">
+      <w:hyperlink r:id="rId57" w:history="1">
         <w:r>
           <w:rPr>
             <w:rStyle w:val="Hipervnculo"/>
@@ -9395,7 +9724,7 @@
           <w:rFonts w:ascii="Georgia" w:hAnsi="Georgia"/>
         </w:rPr>
       </w:pPr>
-      <w:hyperlink r:id="rId57" w:history="1">
+      <w:hyperlink r:id="rId58" w:history="1">
         <w:r>
           <w:rPr>
             <w:rStyle w:val="Hipervnculo"/>
@@ -9462,48 +9791,6 @@
         </w:numPr>
         <w:rPr>
           <w:rFonts w:ascii="Georgia" w:hAnsi="Georgia"/>
-        </w:rPr>
-      </w:pPr>
-      <w:hyperlink r:id="rId58" w:history="1">
-        <w:r>
-          <w:rPr>
-            <w:rStyle w:val="Hipervnculo"/>
-            <w:rFonts w:ascii="Georgia" w:hAnsi="Georgia"/>
-          </w:rPr>
-          <w:t>https://classroom.google.com/u/1/c/NDMyNjA1NjcwNDda/m/NDMzMjIwNzg0Nzda/details</w:t>
-        </w:r>
-      </w:hyperlink>
-    </w:p>
-    <w:p>
-      <w:pPr>
-        <w:pStyle w:val="Prrafodelista"/>
-        <w:numPr>
-          <w:ilvl w:val="0"/>
-          <w:numId w:val="8"/>
-        </w:numPr>
-        <w:rPr>
-          <w:rFonts w:ascii="Georgia" w:hAnsi="Georgia"/>
-        </w:rPr>
-      </w:pPr>
-      <w:r>
-        <w:rPr>
-          <w:rFonts w:ascii="Georgia" w:hAnsi="Georgia"/>
-        </w:rPr>
-        <w:t>Repositorio compartido</w:t>
-      </w:r>
-    </w:p>
-    <w:p>
-      <w:pPr>
-        <w:pStyle w:val="Prrafodelista"/>
-        <w:numPr>
-          <w:ilvl w:val="1"/>
-          <w:numId w:val="8"/>
-        </w:numPr>
-        <w:rPr>
-          <w:rStyle w:val="Hipervnculo"/>
-          <w:rFonts w:ascii="Georgia" w:hAnsi="Georgia"/>
-          <w:color w:val="auto"/>
-          <w:u w:val="none"/>
         </w:rPr>
       </w:pPr>
       <w:hyperlink r:id="rId59" w:history="1">
@@ -9531,6 +9818,48 @@
         <w:rPr>
           <w:rFonts w:ascii="Georgia" w:hAnsi="Georgia"/>
         </w:rPr>
+        <w:t>Repositorio compartido</w:t>
+      </w:r>
+    </w:p>
+    <w:p>
+      <w:pPr>
+        <w:pStyle w:val="Prrafodelista"/>
+        <w:numPr>
+          <w:ilvl w:val="1"/>
+          <w:numId w:val="8"/>
+        </w:numPr>
+        <w:rPr>
+          <w:rStyle w:val="Hipervnculo"/>
+          <w:rFonts w:ascii="Georgia" w:hAnsi="Georgia"/>
+          <w:color w:val="auto"/>
+          <w:u w:val="none"/>
+        </w:rPr>
+      </w:pPr>
+      <w:hyperlink r:id="rId60" w:history="1">
+        <w:r>
+          <w:rPr>
+            <w:rStyle w:val="Hipervnculo"/>
+            <w:rFonts w:ascii="Georgia" w:hAnsi="Georgia"/>
+          </w:rPr>
+          <w:t>https://classroom.google.com/u/1/c/NDMyNjA1NjcwNDda/m/NDMzMjIwNzg0Nzda/details</w:t>
+        </w:r>
+      </w:hyperlink>
+    </w:p>
+    <w:p>
+      <w:pPr>
+        <w:pStyle w:val="Prrafodelista"/>
+        <w:numPr>
+          <w:ilvl w:val="0"/>
+          <w:numId w:val="8"/>
+        </w:numPr>
+        <w:rPr>
+          <w:rFonts w:ascii="Georgia" w:hAnsi="Georgia"/>
+        </w:rPr>
+      </w:pPr>
+      <w:r>
+        <w:rPr>
+          <w:rFonts w:ascii="Georgia" w:hAnsi="Georgia"/>
+        </w:rPr>
         <w:t xml:space="preserve">XML </w:t>
       </w:r>
       <w:proofErr w:type="spellStart"/>
@@ -9556,7 +9885,7 @@
           <w:u w:val="none"/>
         </w:rPr>
       </w:pPr>
-      <w:hyperlink r:id="rId60" w:history="1">
+      <w:hyperlink r:id="rId61" w:history="1">
         <w:r>
           <w:rPr>
             <w:rStyle w:val="Hipervnculo"/>
@@ -9617,7 +9946,7 @@
           <w:rFonts w:ascii="Georgia" w:hAnsi="Georgia"/>
         </w:rPr>
       </w:pPr>
-      <w:hyperlink r:id="rId61" w:history="1">
+      <w:hyperlink r:id="rId62" w:history="1">
         <w:r>
           <w:rPr>
             <w:rStyle w:val="Hipervnculo"/>
@@ -9653,23 +9982,77 @@
           <w:numId w:val="8"/>
         </w:numPr>
         <w:rPr>
-          <w:rFonts w:ascii="Georgia" w:hAnsi="Georgia"/>
+          <w:rStyle w:val="Hipervnculo"/>
+          <w:rFonts w:ascii="Georgia" w:hAnsi="Georgia"/>
+          <w:color w:val="auto"/>
+          <w:u w:val="none"/>
         </w:rPr>
       </w:pPr>
-      <w:hyperlink r:id="rId62" w:history="1">
+      <w:hyperlink r:id="rId63" w:history="1">
         <w:r>
           <w:rPr>
             <w:rStyle w:val="Hipervnculo"/>
             <w:rFonts w:ascii="Georgia" w:hAnsi="Georgia"/>
           </w:rPr>
-          <w:t>http://www.tic2.org/WebTecnica/Programas/Aplicaciones/MySQL/exportar_XML.htm</w:t>
+          <w:t>http://www.tic2.org/WebTecnica/Programas/Aplicaciones/MySQL/exportar_XML.html</w:t>
         </w:r>
       </w:hyperlink>
     </w:p>
+    <w:p>
+      <w:pPr>
+        <w:pStyle w:val="Prrafodelista"/>
+        <w:numPr>
+          <w:ilvl w:val="0"/>
+          <w:numId w:val="8"/>
+        </w:numPr>
+        <w:rPr>
+          <w:rFonts w:ascii="Georgia" w:hAnsi="Georgia"/>
+        </w:rPr>
+      </w:pPr>
+      <w:r>
+        <w:rPr>
+          <w:rFonts w:ascii="Georgia" w:hAnsi="Georgia"/>
+        </w:rPr>
+        <w:t>Comandos de VLC</w:t>
+      </w:r>
+    </w:p>
+    <w:p>
+      <w:pPr>
+        <w:pStyle w:val="Prrafodelista"/>
+        <w:numPr>
+          <w:ilvl w:val="1"/>
+          <w:numId w:val="8"/>
+        </w:numPr>
+        <w:rPr>
+          <w:rStyle w:val="Hipervnculo"/>
+          <w:rFonts w:ascii="Georgia" w:hAnsi="Georgia"/>
+          <w:color w:val="auto"/>
+          <w:u w:val="none"/>
+        </w:rPr>
+      </w:pPr>
+      <w:hyperlink r:id="rId64" w:history="1">
+        <w:r>
+          <w:rPr>
+            <w:rStyle w:val="Hipervnculo"/>
+            <w:rFonts w:ascii="Georgia" w:hAnsi="Georgia"/>
+          </w:rPr>
+          <w:t>https://wiki.videolan.org/Documentation:Command_line/</w:t>
+        </w:r>
+      </w:hyperlink>
+      <w:bookmarkStart w:id="31" w:name="_GoBack"/>
+      <w:bookmarkEnd w:id="31"/>
+    </w:p>
+    <w:p>
+      <w:pPr>
+        <w:rPr>
+          <w:rFonts w:ascii="Georgia" w:hAnsi="Georgia"/>
+        </w:rPr>
+      </w:pPr>
+    </w:p>
     <w:sectPr>
-      <w:headerReference w:type="default" r:id="rId63"/>
-      <w:footerReference w:type="default" r:id="rId64"/>
-      <w:footerReference w:type="first" r:id="rId65"/>
+      <w:headerReference w:type="default" r:id="rId65"/>
+      <w:footerReference w:type="default" r:id="rId66"/>
+      <w:footerReference w:type="first" r:id="rId67"/>
       <w:pgSz w:w="11906" w:h="16838"/>
       <w:pgMar w:top="720" w:right="720" w:bottom="720" w:left="720" w:header="708" w:footer="708" w:gutter="0"/>
       <w:pgNumType w:start="0"/>
@@ -9841,7 +10224,7 @@
                                   <w:sz w:val="24"/>
                                   <w:szCs w:val="24"/>
                                 </w:rPr>
-                                <w:t>7</w:t>
+                                <w:t>1</w:t>
                               </w:r>
                               <w:r>
                                 <w:rPr>
@@ -9890,7 +10273,7 @@
                     <v:h position="#0,topLeft" switch="" xrange="0,10800"/>
                   </v:handles>
                 </v:shapetype>
-                <v:shape id="Corchetes 2" o:spid="_x0000_s1040" type="#_x0000_t185" style="position:absolute;margin-left:0;margin-top:0;width:43.45pt;height:18.8pt;z-index:251660288;visibility:visible;mso-wrap-style:square;mso-width-percent:100;mso-height-percent:0;mso-wrap-distance-left:9pt;mso-wrap-distance-top:0;mso-wrap-distance-right:9pt;mso-wrap-distance-bottom:0;mso-position-horizontal:center;mso-position-horizontal-relative:margin;mso-position-vertical:center;mso-position-vertical-relative:bottom-margin-area;mso-width-percent:100;mso-height-percent:0;mso-width-relative:margin;mso-height-relative:bottom-margin-area;v-text-anchor:top" o:gfxdata="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" filled="t" strokecolor="gray" strokeweight="2.25pt">
+                <v:shape id="Corchetes 2" o:spid="_x0000_s1041" type="#_x0000_t185" style="position:absolute;margin-left:0;margin-top:0;width:43.45pt;height:18.8pt;z-index:251660288;visibility:visible;mso-wrap-style:square;mso-width-percent:100;mso-height-percent:0;mso-wrap-distance-left:9pt;mso-wrap-distance-top:0;mso-wrap-distance-right:9pt;mso-wrap-distance-bottom:0;mso-position-horizontal:center;mso-position-horizontal-relative:margin;mso-position-vertical:center;mso-position-vertical-relative:bottom-margin-area;mso-width-percent:100;mso-height-percent:0;mso-width-relative:margin;mso-height-relative:bottom-margin-area;v-text-anchor:top" o:gfxdata="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" filled="t" strokecolor="gray" strokeweight="2.25pt">
                   <v:textbox inset=",0,,0">
                     <w:txbxContent>
                       <w:p>
@@ -9938,7 +10321,7 @@
                             <w:sz w:val="24"/>
                             <w:szCs w:val="24"/>
                           </w:rPr>
-                          <w:t>7</w:t>
+                          <w:t>1</w:t>
                         </w:r>
                         <w:r>
                           <w:rPr>
@@ -10025,7 +10408,7 @@
                 </wp:anchor>
               </w:drawing>
             </mc:Choice>
-            <mc:Fallback xmlns:w16se="http://schemas.microsoft.com/office/word/2015/wordml/symex" xmlns:w16cid="http://schemas.microsoft.com/office/word/2016/wordml/cid" xmlns:am3d="http://schemas.microsoft.com/office/drawing/2017/model3d" xmlns:aink="http://schemas.microsoft.com/office/drawing/2016/ink" xmlns:cx8="http://schemas.microsoft.com/office/drawing/2016/5/14/chartex" xmlns:cx7="http://schemas.microsoft.com/office/drawing/2016/5/13/chartex" xmlns:cx6="http://schemas.microsoft.com/office/drawing/2016/5/12/chartex" xmlns:cx5="http://schemas.microsoft.com/office/drawing/2016/5/11/chartex" xmlns:cx4="http://schemas.microsoft.com/office/drawing/2016/5/10/chartex" xmlns:cx3="http://schemas.microsoft.com/office/drawing/2016/5/9/chartex" xmlns:cx2="http://schemas.microsoft.com/office/drawing/2015/10/21/chartex" xmlns:cx1="http://schemas.microsoft.com/office/drawing/2015/9/8/chartex" xmlns:cx="http://schemas.microsoft.com/office/drawing/2014/chartex">
+            <mc:Fallback xmlns:cx="http://schemas.microsoft.com/office/drawing/2014/chartex" xmlns:cx1="http://schemas.microsoft.com/office/drawing/2015/9/8/chartex" xmlns:cx2="http://schemas.microsoft.com/office/drawing/2015/10/21/chartex" xmlns:cx3="http://schemas.microsoft.com/office/drawing/2016/5/9/chartex" xmlns:cx4="http://schemas.microsoft.com/office/drawing/2016/5/10/chartex" xmlns:cx5="http://schemas.microsoft.com/office/drawing/2016/5/11/chartex" xmlns:cx6="http://schemas.microsoft.com/office/drawing/2016/5/12/chartex" xmlns:cx7="http://schemas.microsoft.com/office/drawing/2016/5/13/chartex" xmlns:cx8="http://schemas.microsoft.com/office/drawing/2016/5/14/chartex" xmlns:aink="http://schemas.microsoft.com/office/drawing/2016/ink" xmlns:am3d="http://schemas.microsoft.com/office/drawing/2017/model3d" xmlns:w16cid="http://schemas.microsoft.com/office/word/2016/wordml/cid" xmlns:w16se="http://schemas.microsoft.com/office/word/2015/wordml/symex">
               <w:pict>
                 <v:shapetype w14:anchorId="783F037F" id="_x0000_t32" coordsize="21600,21600" o:spt="32" o:oned="t" path="m,l21600,21600e" filled="f">
                   <v:path arrowok="t" fillok="f" o:connecttype="none"/>
@@ -14782,16 +15165,16 @@
   <dgm:cxnLst>
     <dgm:cxn modelId="{D04B0BC9-18B5-4E68-93D4-269E77F19B6F}" srcId="{308CE592-5334-4F0E-9282-4D20288F500E}" destId="{68A67B90-2CE2-4E35-8B02-AE9A8056DC0F}" srcOrd="0" destOrd="0" parTransId="{33F078C1-6C27-4B3A-81E6-6886B0F39F41}" sibTransId="{96B51231-B568-4652-BEE9-E4BCC84A4B51}"/>
     <dgm:cxn modelId="{46E8B165-EEEA-49AC-A911-0E183CEC70FE}" srcId="{308CE592-5334-4F0E-9282-4D20288F500E}" destId="{A1FB41EA-CA98-46CB-9DA1-DCCA4450C688}" srcOrd="2" destOrd="0" parTransId="{89FA7C24-9837-467B-BF5F-53FCE497B261}" sibTransId="{158A07E1-6202-4CBC-B225-7DD3B81CC8B1}"/>
-    <dgm:cxn modelId="{DB0F08FF-7599-4FD0-9212-9752CD5A6F59}" type="presOf" srcId="{A1FB41EA-CA98-46CB-9DA1-DCCA4450C688}" destId="{8100B301-C2E7-4261-A19E-E2D7A950D94B}" srcOrd="0" destOrd="0" presId="urn:microsoft.com/office/officeart/2005/8/layout/chevron1"/>
-    <dgm:cxn modelId="{20B61BCE-A2FB-4E5B-BD20-F99A4995FD65}" type="presOf" srcId="{68A67B90-2CE2-4E35-8B02-AE9A8056DC0F}" destId="{B602CCC2-4EB7-46A2-8542-4A69B9B8AFBD}" srcOrd="0" destOrd="0" presId="urn:microsoft.com/office/officeart/2005/8/layout/chevron1"/>
-    <dgm:cxn modelId="{706440B9-21CA-4212-AB68-D768E79A25DE}" type="presOf" srcId="{308CE592-5334-4F0E-9282-4D20288F500E}" destId="{2269E30D-FB21-4D99-AE8F-AE6AC1014B54}" srcOrd="0" destOrd="0" presId="urn:microsoft.com/office/officeart/2005/8/layout/chevron1"/>
+    <dgm:cxn modelId="{360287E2-3FC4-47B2-974F-EBA3D415CAAA}" type="presOf" srcId="{A1FB41EA-CA98-46CB-9DA1-DCCA4450C688}" destId="{8100B301-C2E7-4261-A19E-E2D7A950D94B}" srcOrd="0" destOrd="0" presId="urn:microsoft.com/office/officeart/2005/8/layout/chevron1"/>
+    <dgm:cxn modelId="{5B671F7E-44C1-4E7E-9FD0-EDF22A671200}" type="presOf" srcId="{308CE592-5334-4F0E-9282-4D20288F500E}" destId="{2269E30D-FB21-4D99-AE8F-AE6AC1014B54}" srcOrd="0" destOrd="0" presId="urn:microsoft.com/office/officeart/2005/8/layout/chevron1"/>
+    <dgm:cxn modelId="{570F1080-7C04-4300-86BA-0D4C4FC5965A}" type="presOf" srcId="{62DE07F0-4F3B-40F9-8F20-D3E0C8276375}" destId="{85581DE6-D94C-4FB2-B908-003767FBA788}" srcOrd="0" destOrd="0" presId="urn:microsoft.com/office/officeart/2005/8/layout/chevron1"/>
+    <dgm:cxn modelId="{F2ED0373-09C3-4F99-802E-0A6FF49A1272}" type="presOf" srcId="{68A67B90-2CE2-4E35-8B02-AE9A8056DC0F}" destId="{B602CCC2-4EB7-46A2-8542-4A69B9B8AFBD}" srcOrd="0" destOrd="0" presId="urn:microsoft.com/office/officeart/2005/8/layout/chevron1"/>
     <dgm:cxn modelId="{8302A38F-9535-4A4F-8E60-F487B2C10ADD}" srcId="{308CE592-5334-4F0E-9282-4D20288F500E}" destId="{62DE07F0-4F3B-40F9-8F20-D3E0C8276375}" srcOrd="1" destOrd="0" parTransId="{3D642512-EB21-4E05-A2B8-591765A7A925}" sibTransId="{E46C7A8D-6C7F-42F7-A62B-1F15940C58A6}"/>
-    <dgm:cxn modelId="{09A0B17E-6FE6-4000-A0E1-5AB894A5BD21}" type="presOf" srcId="{62DE07F0-4F3B-40F9-8F20-D3E0C8276375}" destId="{85581DE6-D94C-4FB2-B908-003767FBA788}" srcOrd="0" destOrd="0" presId="urn:microsoft.com/office/officeart/2005/8/layout/chevron1"/>
-    <dgm:cxn modelId="{87F2E6B5-512D-4D04-8E47-C35309B89B97}" type="presParOf" srcId="{2269E30D-FB21-4D99-AE8F-AE6AC1014B54}" destId="{B602CCC2-4EB7-46A2-8542-4A69B9B8AFBD}" srcOrd="0" destOrd="0" presId="urn:microsoft.com/office/officeart/2005/8/layout/chevron1"/>
-    <dgm:cxn modelId="{53E741A8-1FC6-42A0-8044-7302F3412710}" type="presParOf" srcId="{2269E30D-FB21-4D99-AE8F-AE6AC1014B54}" destId="{5DB71AF0-3CA5-46A9-9011-283ADE28C063}" srcOrd="1" destOrd="0" presId="urn:microsoft.com/office/officeart/2005/8/layout/chevron1"/>
-    <dgm:cxn modelId="{51617092-ECD0-4345-9BEA-5420D3EB45B7}" type="presParOf" srcId="{2269E30D-FB21-4D99-AE8F-AE6AC1014B54}" destId="{85581DE6-D94C-4FB2-B908-003767FBA788}" srcOrd="2" destOrd="0" presId="urn:microsoft.com/office/officeart/2005/8/layout/chevron1"/>
-    <dgm:cxn modelId="{C613DFF0-ED90-427B-82D0-5B0B36ECFCE7}" type="presParOf" srcId="{2269E30D-FB21-4D99-AE8F-AE6AC1014B54}" destId="{0CB795AB-EFA5-4B08-B089-D9D7536D3D3D}" srcOrd="3" destOrd="0" presId="urn:microsoft.com/office/officeart/2005/8/layout/chevron1"/>
-    <dgm:cxn modelId="{7B97BC69-FA1B-46C7-8FAA-F4E5046E1CAD}" type="presParOf" srcId="{2269E30D-FB21-4D99-AE8F-AE6AC1014B54}" destId="{8100B301-C2E7-4261-A19E-E2D7A950D94B}" srcOrd="4" destOrd="0" presId="urn:microsoft.com/office/officeart/2005/8/layout/chevron1"/>
+    <dgm:cxn modelId="{8D859929-92C4-4FAD-8330-8410D5D3F490}" type="presParOf" srcId="{2269E30D-FB21-4D99-AE8F-AE6AC1014B54}" destId="{B602CCC2-4EB7-46A2-8542-4A69B9B8AFBD}" srcOrd="0" destOrd="0" presId="urn:microsoft.com/office/officeart/2005/8/layout/chevron1"/>
+    <dgm:cxn modelId="{C3B3CE80-5B43-4CA6-9CDA-E279663AADD7}" type="presParOf" srcId="{2269E30D-FB21-4D99-AE8F-AE6AC1014B54}" destId="{5DB71AF0-3CA5-46A9-9011-283ADE28C063}" srcOrd="1" destOrd="0" presId="urn:microsoft.com/office/officeart/2005/8/layout/chevron1"/>
+    <dgm:cxn modelId="{4EB9CA63-DEC9-40AA-B10C-81BD89BEA35E}" type="presParOf" srcId="{2269E30D-FB21-4D99-AE8F-AE6AC1014B54}" destId="{85581DE6-D94C-4FB2-B908-003767FBA788}" srcOrd="2" destOrd="0" presId="urn:microsoft.com/office/officeart/2005/8/layout/chevron1"/>
+    <dgm:cxn modelId="{6A13FF6B-3D9D-4ADE-B376-46857B4620C2}" type="presParOf" srcId="{2269E30D-FB21-4D99-AE8F-AE6AC1014B54}" destId="{0CB795AB-EFA5-4B08-B089-D9D7536D3D3D}" srcOrd="3" destOrd="0" presId="urn:microsoft.com/office/officeart/2005/8/layout/chevron1"/>
+    <dgm:cxn modelId="{E51CCFAC-EE7E-4137-9653-ED7BE480E006}" type="presParOf" srcId="{2269E30D-FB21-4D99-AE8F-AE6AC1014B54}" destId="{8100B301-C2E7-4261-A19E-E2D7A950D94B}" srcOrd="4" destOrd="0" presId="urn:microsoft.com/office/officeart/2005/8/layout/chevron1"/>
   </dgm:cxnLst>
   <dgm:bg/>
   <dgm:whole/>
@@ -15077,30 +15460,30 @@
     </dgm:pt>
   </dgm:ptLst>
   <dgm:cxnLst>
-    <dgm:cxn modelId="{84A38295-CC8C-4111-A223-4713FAAA33B1}" type="presOf" srcId="{7257E938-0579-4CC9-8B12-6BE7B7A138C8}" destId="{424661AE-B9E0-420E-AF23-08045AAA4C0D}" srcOrd="1" destOrd="0" presId="urn:microsoft.com/office/officeart/2008/layout/HorizontalMultiLevelHierarchy"/>
     <dgm:cxn modelId="{AB3A81C3-8883-41AF-AA6A-BCE00E1A0DDF}" srcId="{80BF3A42-9061-42E8-A6F9-7A2B1143377A}" destId="{08969895-FA66-4B05-B23B-DF9FBC692E29}" srcOrd="0" destOrd="0" parTransId="{7257E938-0579-4CC9-8B12-6BE7B7A138C8}" sibTransId="{FF9CE9A8-6D26-4186-A779-9E6032B03FB4}"/>
-    <dgm:cxn modelId="{4060EC85-7289-4F15-ACD0-BFACFD9272E7}" type="presOf" srcId="{C550DEAA-965B-4AF8-8CBD-306DA3673F9B}" destId="{C63C98BB-6A64-4AF2-9717-5CF284408F6B}" srcOrd="0" destOrd="0" presId="urn:microsoft.com/office/officeart/2008/layout/HorizontalMultiLevelHierarchy"/>
-    <dgm:cxn modelId="{75606E87-8D7B-472F-9F64-DBE7BEB96FAD}" type="presOf" srcId="{C369414E-0654-4362-924A-5FC89ACB31A6}" destId="{F72EE415-6DEF-4A31-B249-6BCC2B97E6B6}" srcOrd="1" destOrd="0" presId="urn:microsoft.com/office/officeart/2008/layout/HorizontalMultiLevelHierarchy"/>
-    <dgm:cxn modelId="{B789031C-B5CF-4259-8073-9EE2F2A5DFC5}" type="presOf" srcId="{C369414E-0654-4362-924A-5FC89ACB31A6}" destId="{C0A1EA9D-623C-4E84-87BD-E6503368FF6F}" srcOrd="0" destOrd="0" presId="urn:microsoft.com/office/officeart/2008/layout/HorizontalMultiLevelHierarchy"/>
-    <dgm:cxn modelId="{247CC01C-AE01-4699-8207-82C5156066E3}" type="presOf" srcId="{80BF3A42-9061-42E8-A6F9-7A2B1143377A}" destId="{B09268DE-69DE-404D-8ABB-BC0FE9A4EEF2}" srcOrd="0" destOrd="0" presId="urn:microsoft.com/office/officeart/2008/layout/HorizontalMultiLevelHierarchy"/>
-    <dgm:cxn modelId="{9AFBBD9D-41A7-4668-AA77-287EBF24D380}" type="presOf" srcId="{78544EB7-1886-4FFC-ABFC-14AB9995A51B}" destId="{3C95B9AA-633C-4366-8B8E-8D10ABAA37A6}" srcOrd="0" destOrd="0" presId="urn:microsoft.com/office/officeart/2008/layout/HorizontalMultiLevelHierarchy"/>
-    <dgm:cxn modelId="{DC4F8B70-018E-49AC-8A38-C1483CD90E93}" type="presOf" srcId="{08969895-FA66-4B05-B23B-DF9FBC692E29}" destId="{91649C8A-464D-4E2A-85AB-C22E16AC3BA0}" srcOrd="0" destOrd="0" presId="urn:microsoft.com/office/officeart/2008/layout/HorizontalMultiLevelHierarchy"/>
+    <dgm:cxn modelId="{8C277354-5614-48BC-A63D-762D32CF5A93}" type="presOf" srcId="{7257E938-0579-4CC9-8B12-6BE7B7A138C8}" destId="{6FF5739C-028C-454A-8EEA-3B1CB32A3F46}" srcOrd="0" destOrd="0" presId="urn:microsoft.com/office/officeart/2008/layout/HorizontalMultiLevelHierarchy"/>
+    <dgm:cxn modelId="{CAA181D5-FFB9-443B-B1DC-AF9B39B500B4}" type="presOf" srcId="{C550DEAA-965B-4AF8-8CBD-306DA3673F9B}" destId="{C63C98BB-6A64-4AF2-9717-5CF284408F6B}" srcOrd="0" destOrd="0" presId="urn:microsoft.com/office/officeart/2008/layout/HorizontalMultiLevelHierarchy"/>
+    <dgm:cxn modelId="{0F05742E-07CB-4280-AFFF-82DC9E8FBE51}" type="presOf" srcId="{78544EB7-1886-4FFC-ABFC-14AB9995A51B}" destId="{3C95B9AA-633C-4366-8B8E-8D10ABAA37A6}" srcOrd="0" destOrd="0" presId="urn:microsoft.com/office/officeart/2008/layout/HorizontalMultiLevelHierarchy"/>
+    <dgm:cxn modelId="{43B5B8EF-36FC-4D10-B01D-4189C7500AC0}" type="presOf" srcId="{08969895-FA66-4B05-B23B-DF9FBC692E29}" destId="{91649C8A-464D-4E2A-85AB-C22E16AC3BA0}" srcOrd="0" destOrd="0" presId="urn:microsoft.com/office/officeart/2008/layout/HorizontalMultiLevelHierarchy"/>
+    <dgm:cxn modelId="{02B666F1-EFE0-4E8F-B4AE-FA50502D3931}" type="presOf" srcId="{80BF3A42-9061-42E8-A6F9-7A2B1143377A}" destId="{B09268DE-69DE-404D-8ABB-BC0FE9A4EEF2}" srcOrd="0" destOrd="0" presId="urn:microsoft.com/office/officeart/2008/layout/HorizontalMultiLevelHierarchy"/>
+    <dgm:cxn modelId="{9FC23A1C-4764-4F5B-958C-02EA1A3FBDAD}" type="presOf" srcId="{C369414E-0654-4362-924A-5FC89ACB31A6}" destId="{C0A1EA9D-623C-4E84-87BD-E6503368FF6F}" srcOrd="0" destOrd="0" presId="urn:microsoft.com/office/officeart/2008/layout/HorizontalMultiLevelHierarchy"/>
+    <dgm:cxn modelId="{8A00B7CE-9CF4-4BEC-85FF-225D067A815B}" type="presOf" srcId="{C369414E-0654-4362-924A-5FC89ACB31A6}" destId="{F72EE415-6DEF-4A31-B249-6BCC2B97E6B6}" srcOrd="1" destOrd="0" presId="urn:microsoft.com/office/officeart/2008/layout/HorizontalMultiLevelHierarchy"/>
+    <dgm:cxn modelId="{19605D9F-900F-408B-B93A-1E861A917E58}" type="presOf" srcId="{7257E938-0579-4CC9-8B12-6BE7B7A138C8}" destId="{424661AE-B9E0-420E-AF23-08045AAA4C0D}" srcOrd="1" destOrd="0" presId="urn:microsoft.com/office/officeart/2008/layout/HorizontalMultiLevelHierarchy"/>
     <dgm:cxn modelId="{D3E40453-5ED9-488C-9387-B27B5799FACF}" srcId="{80BF3A42-9061-42E8-A6F9-7A2B1143377A}" destId="{C550DEAA-965B-4AF8-8CBD-306DA3673F9B}" srcOrd="1" destOrd="0" parTransId="{C369414E-0654-4362-924A-5FC89ACB31A6}" sibTransId="{625B40C0-46B9-4D05-A16A-9962378DA1B0}"/>
-    <dgm:cxn modelId="{779D28E6-29A5-473A-A514-437837122D75}" type="presOf" srcId="{7257E938-0579-4CC9-8B12-6BE7B7A138C8}" destId="{6FF5739C-028C-454A-8EEA-3B1CB32A3F46}" srcOrd="0" destOrd="0" presId="urn:microsoft.com/office/officeart/2008/layout/HorizontalMultiLevelHierarchy"/>
     <dgm:cxn modelId="{26B1317B-C43F-4C7E-9F7D-2859BB57287E}" srcId="{78544EB7-1886-4FFC-ABFC-14AB9995A51B}" destId="{80BF3A42-9061-42E8-A6F9-7A2B1143377A}" srcOrd="0" destOrd="0" parTransId="{2BD7C861-CEC0-4E14-A2F1-056EF65C3530}" sibTransId="{F2FAD0F0-993E-416C-A9EE-46359885AB2E}"/>
-    <dgm:cxn modelId="{536EA7AC-8486-47D8-AEB0-18F8E61BDD5C}" type="presParOf" srcId="{3C95B9AA-633C-4366-8B8E-8D10ABAA37A6}" destId="{6F702A8F-0E63-4498-9AA8-6D50BEBD8427}" srcOrd="0" destOrd="0" presId="urn:microsoft.com/office/officeart/2008/layout/HorizontalMultiLevelHierarchy"/>
-    <dgm:cxn modelId="{3E0934B5-277A-4536-B040-C7203023FFB0}" type="presParOf" srcId="{6F702A8F-0E63-4498-9AA8-6D50BEBD8427}" destId="{B09268DE-69DE-404D-8ABB-BC0FE9A4EEF2}" srcOrd="0" destOrd="0" presId="urn:microsoft.com/office/officeart/2008/layout/HorizontalMultiLevelHierarchy"/>
-    <dgm:cxn modelId="{86103630-C724-423E-B8F7-C4101EE602C0}" type="presParOf" srcId="{6F702A8F-0E63-4498-9AA8-6D50BEBD8427}" destId="{D4279A13-4713-4FD5-A293-4BB08033B7B1}" srcOrd="1" destOrd="0" presId="urn:microsoft.com/office/officeart/2008/layout/HorizontalMultiLevelHierarchy"/>
-    <dgm:cxn modelId="{9549BA70-CB76-4E7E-B10F-5D3D387A5E36}" type="presParOf" srcId="{D4279A13-4713-4FD5-A293-4BB08033B7B1}" destId="{6FF5739C-028C-454A-8EEA-3B1CB32A3F46}" srcOrd="0" destOrd="0" presId="urn:microsoft.com/office/officeart/2008/layout/HorizontalMultiLevelHierarchy"/>
-    <dgm:cxn modelId="{156BA6EF-A7CC-41D9-9024-5BD249B5A907}" type="presParOf" srcId="{6FF5739C-028C-454A-8EEA-3B1CB32A3F46}" destId="{424661AE-B9E0-420E-AF23-08045AAA4C0D}" srcOrd="0" destOrd="0" presId="urn:microsoft.com/office/officeart/2008/layout/HorizontalMultiLevelHierarchy"/>
-    <dgm:cxn modelId="{64991282-2B41-4465-8BFC-B0C938F214D5}" type="presParOf" srcId="{D4279A13-4713-4FD5-A293-4BB08033B7B1}" destId="{95727507-C8ED-4B2C-B8E3-D1D42E49CAF0}" srcOrd="1" destOrd="0" presId="urn:microsoft.com/office/officeart/2008/layout/HorizontalMultiLevelHierarchy"/>
-    <dgm:cxn modelId="{A6D40247-BFC8-4854-9ECD-9F4CC83E1EFD}" type="presParOf" srcId="{95727507-C8ED-4B2C-B8E3-D1D42E49CAF0}" destId="{91649C8A-464D-4E2A-85AB-C22E16AC3BA0}" srcOrd="0" destOrd="0" presId="urn:microsoft.com/office/officeart/2008/layout/HorizontalMultiLevelHierarchy"/>
-    <dgm:cxn modelId="{A8AC9699-3D6B-4E34-AC19-7B874BF24E30}" type="presParOf" srcId="{95727507-C8ED-4B2C-B8E3-D1D42E49CAF0}" destId="{DEBDE861-6AD5-4414-A4B7-4FDEC0D17AD8}" srcOrd="1" destOrd="0" presId="urn:microsoft.com/office/officeart/2008/layout/HorizontalMultiLevelHierarchy"/>
-    <dgm:cxn modelId="{55AFD6D7-1DA5-49FB-9CF7-B61191B5B80A}" type="presParOf" srcId="{D4279A13-4713-4FD5-A293-4BB08033B7B1}" destId="{C0A1EA9D-623C-4E84-87BD-E6503368FF6F}" srcOrd="2" destOrd="0" presId="urn:microsoft.com/office/officeart/2008/layout/HorizontalMultiLevelHierarchy"/>
-    <dgm:cxn modelId="{13962032-02BE-4F85-AC2F-918B3B3EF6F3}" type="presParOf" srcId="{C0A1EA9D-623C-4E84-87BD-E6503368FF6F}" destId="{F72EE415-6DEF-4A31-B249-6BCC2B97E6B6}" srcOrd="0" destOrd="0" presId="urn:microsoft.com/office/officeart/2008/layout/HorizontalMultiLevelHierarchy"/>
-    <dgm:cxn modelId="{C185C153-15FF-4EE4-924B-205F8C7CA146}" type="presParOf" srcId="{D4279A13-4713-4FD5-A293-4BB08033B7B1}" destId="{5FBE6A2C-2D87-4CAD-BBBA-937A3B409799}" srcOrd="3" destOrd="0" presId="urn:microsoft.com/office/officeart/2008/layout/HorizontalMultiLevelHierarchy"/>
-    <dgm:cxn modelId="{15CF9905-23F9-4F6B-A70A-A865F31A3D4F}" type="presParOf" srcId="{5FBE6A2C-2D87-4CAD-BBBA-937A3B409799}" destId="{C63C98BB-6A64-4AF2-9717-5CF284408F6B}" srcOrd="0" destOrd="0" presId="urn:microsoft.com/office/officeart/2008/layout/HorizontalMultiLevelHierarchy"/>
-    <dgm:cxn modelId="{F3383FFA-1172-429D-A280-DF22AAC4B937}" type="presParOf" srcId="{5FBE6A2C-2D87-4CAD-BBBA-937A3B409799}" destId="{185E42A3-44A9-47B5-913B-B7B0802AF297}" srcOrd="1" destOrd="0" presId="urn:microsoft.com/office/officeart/2008/layout/HorizontalMultiLevelHierarchy"/>
+    <dgm:cxn modelId="{C585D2B5-7E97-4C28-8F33-0E4C53F31B15}" type="presParOf" srcId="{3C95B9AA-633C-4366-8B8E-8D10ABAA37A6}" destId="{6F702A8F-0E63-4498-9AA8-6D50BEBD8427}" srcOrd="0" destOrd="0" presId="urn:microsoft.com/office/officeart/2008/layout/HorizontalMultiLevelHierarchy"/>
+    <dgm:cxn modelId="{BEC1794A-9BE7-4DAA-B56A-B1731E8FC045}" type="presParOf" srcId="{6F702A8F-0E63-4498-9AA8-6D50BEBD8427}" destId="{B09268DE-69DE-404D-8ABB-BC0FE9A4EEF2}" srcOrd="0" destOrd="0" presId="urn:microsoft.com/office/officeart/2008/layout/HorizontalMultiLevelHierarchy"/>
+    <dgm:cxn modelId="{45BCEAF9-AB81-4B84-9809-7C763B15C888}" type="presParOf" srcId="{6F702A8F-0E63-4498-9AA8-6D50BEBD8427}" destId="{D4279A13-4713-4FD5-A293-4BB08033B7B1}" srcOrd="1" destOrd="0" presId="urn:microsoft.com/office/officeart/2008/layout/HorizontalMultiLevelHierarchy"/>
+    <dgm:cxn modelId="{8F4BDDB5-DECB-40C8-A2F0-4050E36815B8}" type="presParOf" srcId="{D4279A13-4713-4FD5-A293-4BB08033B7B1}" destId="{6FF5739C-028C-454A-8EEA-3B1CB32A3F46}" srcOrd="0" destOrd="0" presId="urn:microsoft.com/office/officeart/2008/layout/HorizontalMultiLevelHierarchy"/>
+    <dgm:cxn modelId="{A014CEE9-FAA0-4638-AD6C-D63DCCA27D53}" type="presParOf" srcId="{6FF5739C-028C-454A-8EEA-3B1CB32A3F46}" destId="{424661AE-B9E0-420E-AF23-08045AAA4C0D}" srcOrd="0" destOrd="0" presId="urn:microsoft.com/office/officeart/2008/layout/HorizontalMultiLevelHierarchy"/>
+    <dgm:cxn modelId="{30ECF4AC-D96E-4B4B-A260-EB0B16A0BC8A}" type="presParOf" srcId="{D4279A13-4713-4FD5-A293-4BB08033B7B1}" destId="{95727507-C8ED-4B2C-B8E3-D1D42E49CAF0}" srcOrd="1" destOrd="0" presId="urn:microsoft.com/office/officeart/2008/layout/HorizontalMultiLevelHierarchy"/>
+    <dgm:cxn modelId="{0E151C05-2C4E-463F-B5C4-5A7D5338C105}" type="presParOf" srcId="{95727507-C8ED-4B2C-B8E3-D1D42E49CAF0}" destId="{91649C8A-464D-4E2A-85AB-C22E16AC3BA0}" srcOrd="0" destOrd="0" presId="urn:microsoft.com/office/officeart/2008/layout/HorizontalMultiLevelHierarchy"/>
+    <dgm:cxn modelId="{20BBF4DC-739F-4E43-9198-C78F31811FE6}" type="presParOf" srcId="{95727507-C8ED-4B2C-B8E3-D1D42E49CAF0}" destId="{DEBDE861-6AD5-4414-A4B7-4FDEC0D17AD8}" srcOrd="1" destOrd="0" presId="urn:microsoft.com/office/officeart/2008/layout/HorizontalMultiLevelHierarchy"/>
+    <dgm:cxn modelId="{B02AFDEE-7F81-419E-B497-F68E8DDFF37B}" type="presParOf" srcId="{D4279A13-4713-4FD5-A293-4BB08033B7B1}" destId="{C0A1EA9D-623C-4E84-87BD-E6503368FF6F}" srcOrd="2" destOrd="0" presId="urn:microsoft.com/office/officeart/2008/layout/HorizontalMultiLevelHierarchy"/>
+    <dgm:cxn modelId="{FE11D854-B25A-4FF3-B16F-B7CC9825739C}" type="presParOf" srcId="{C0A1EA9D-623C-4E84-87BD-E6503368FF6F}" destId="{F72EE415-6DEF-4A31-B249-6BCC2B97E6B6}" srcOrd="0" destOrd="0" presId="urn:microsoft.com/office/officeart/2008/layout/HorizontalMultiLevelHierarchy"/>
+    <dgm:cxn modelId="{A303E469-30D9-4CFB-9A7F-591AB8B6203F}" type="presParOf" srcId="{D4279A13-4713-4FD5-A293-4BB08033B7B1}" destId="{5FBE6A2C-2D87-4CAD-BBBA-937A3B409799}" srcOrd="3" destOrd="0" presId="urn:microsoft.com/office/officeart/2008/layout/HorizontalMultiLevelHierarchy"/>
+    <dgm:cxn modelId="{A7761766-69DC-4CDA-A368-5FC8E30EFC06}" type="presParOf" srcId="{5FBE6A2C-2D87-4CAD-BBBA-937A3B409799}" destId="{C63C98BB-6A64-4AF2-9717-5CF284408F6B}" srcOrd="0" destOrd="0" presId="urn:microsoft.com/office/officeart/2008/layout/HorizontalMultiLevelHierarchy"/>
+    <dgm:cxn modelId="{4E2E11F8-8C03-4409-BB87-E0D9B4F2A883}" type="presParOf" srcId="{5FBE6A2C-2D87-4CAD-BBBA-937A3B409799}" destId="{185E42A3-44A9-47B5-913B-B7B0802AF297}" srcOrd="1" destOrd="0" presId="urn:microsoft.com/office/officeart/2008/layout/HorizontalMultiLevelHierarchy"/>
   </dgm:cxnLst>
   <dgm:bg/>
   <dgm:whole/>
@@ -15584,34 +15967,34 @@
     </dgm:pt>
   </dgm:ptLst>
   <dgm:cxnLst>
-    <dgm:cxn modelId="{F64D4982-9D7F-4C2E-BC87-F11FD4D58922}" type="presOf" srcId="{45A89D53-6F15-4B21-8014-3DDD0AD36A43}" destId="{1B8CA4E4-9C26-471E-8FC6-78373C0CE389}" srcOrd="0" destOrd="0" presId="urn:microsoft.com/office/officeart/2005/8/layout/default"/>
-    <dgm:cxn modelId="{A150CCB0-08E6-499D-B5F3-19E4744902B2}" type="presOf" srcId="{63D711AE-E6BB-4CC9-9135-5BE81C6EB8DD}" destId="{FB6D9C1E-FA24-4C33-9A10-4C0030331B05}" srcOrd="0" destOrd="0" presId="urn:microsoft.com/office/officeart/2005/8/layout/default"/>
-    <dgm:cxn modelId="{520BDC45-4AB2-4A96-9B7B-66BB9E1E4B78}" type="presOf" srcId="{42527DAB-C5A1-4CAF-B125-2A34341F4709}" destId="{8456811A-E343-4913-8B9F-DD636CE9770B}" srcOrd="0" destOrd="0" presId="urn:microsoft.com/office/officeart/2005/8/layout/default"/>
-    <dgm:cxn modelId="{3A3BE860-F734-4733-AE6D-91B5D138235D}" type="presOf" srcId="{AE31374D-364B-46C6-B627-4405D029CCCA}" destId="{5881C6BC-B1D4-40CC-8964-6B8BA92E0643}" srcOrd="0" destOrd="0" presId="urn:microsoft.com/office/officeart/2005/8/layout/default"/>
-    <dgm:cxn modelId="{10EBBE34-3DA9-47DD-A956-770DBB56A819}" type="presOf" srcId="{017F3DFC-63C9-451D-895B-563C55A99656}" destId="{F999E0EF-57AB-4959-BB72-13B7272C49FC}" srcOrd="0" destOrd="0" presId="urn:microsoft.com/office/officeart/2005/8/layout/default"/>
+    <dgm:cxn modelId="{82F9B511-82FE-4C08-856B-5A8D8F6B9203}" type="presOf" srcId="{42527DAB-C5A1-4CAF-B125-2A34341F4709}" destId="{8456811A-E343-4913-8B9F-DD636CE9770B}" srcOrd="0" destOrd="0" presId="urn:microsoft.com/office/officeart/2005/8/layout/default"/>
+    <dgm:cxn modelId="{4DDBEBED-BD51-45B5-A08F-E9D049795866}" srcId="{B984F12E-C54F-4073-8D97-496FAF82EF61}" destId="{45A89D53-6F15-4B21-8014-3DDD0AD36A43}" srcOrd="5" destOrd="0" parTransId="{B72596EE-CBF3-4A3D-A82A-A15BF923B3BB}" sibTransId="{5A581D8D-F7EC-42C0-B4E7-349A852744C3}"/>
+    <dgm:cxn modelId="{B9E0DF49-C4F2-42A4-83BB-A51246E2656B}" type="presOf" srcId="{B984F12E-C54F-4073-8D97-496FAF82EF61}" destId="{16515453-8B0A-4D31-B42B-E4EF66E22145}" srcOrd="0" destOrd="0" presId="urn:microsoft.com/office/officeart/2005/8/layout/default"/>
+    <dgm:cxn modelId="{9AB614CB-F281-448E-9C2B-A939E5AEDE52}" type="presOf" srcId="{45A89D53-6F15-4B21-8014-3DDD0AD36A43}" destId="{1B8CA4E4-9C26-471E-8FC6-78373C0CE389}" srcOrd="0" destOrd="0" presId="urn:microsoft.com/office/officeart/2005/8/layout/default"/>
+    <dgm:cxn modelId="{D9CA9BCB-5B5E-42B0-84E3-032E636C12EF}" type="presOf" srcId="{AE31374D-364B-46C6-B627-4405D029CCCA}" destId="{5881C6BC-B1D4-40CC-8964-6B8BA92E0643}" srcOrd="0" destOrd="0" presId="urn:microsoft.com/office/officeart/2005/8/layout/default"/>
+    <dgm:cxn modelId="{EB59776C-B698-4DA1-A8C5-FAF3A29554EB}" srcId="{B984F12E-C54F-4073-8D97-496FAF82EF61}" destId="{017F3DFC-63C9-451D-895B-563C55A99656}" srcOrd="4" destOrd="0" parTransId="{8B98BC3C-D9FA-463F-8064-393EBC8C575B}" sibTransId="{8BEB1479-C4A4-4973-9143-90E694CED81E}"/>
+    <dgm:cxn modelId="{EE78BCF7-BB46-4610-86EE-F8DEE1784843}" type="presOf" srcId="{017F3DFC-63C9-451D-895B-563C55A99656}" destId="{F999E0EF-57AB-4959-BB72-13B7272C49FC}" srcOrd="0" destOrd="0" presId="urn:microsoft.com/office/officeart/2005/8/layout/default"/>
+    <dgm:cxn modelId="{01D0BE5B-556D-465D-A219-D3CA5489787D}" srcId="{B984F12E-C54F-4073-8D97-496FAF82EF61}" destId="{AD759A03-9ACB-4448-A0E5-1F946110B073}" srcOrd="3" destOrd="0" parTransId="{6464C149-4746-46D8-865D-A41C48CCDF25}" sibTransId="{86701E51-4F78-40B7-BAB2-86900036419A}"/>
+    <dgm:cxn modelId="{0D30D188-2DCD-4B58-8718-4D56A570D049}" srcId="{B984F12E-C54F-4073-8D97-496FAF82EF61}" destId="{42527DAB-C5A1-4CAF-B125-2A34341F4709}" srcOrd="2" destOrd="0" parTransId="{946696C6-C217-4D6F-945D-8288BD985697}" sibTransId="{C4CCCCB9-C837-4713-8138-E1B873B11923}"/>
+    <dgm:cxn modelId="{BEBF0A98-9CDA-4C58-8D10-86194CE0F4D2}" type="presOf" srcId="{AD759A03-9ACB-4448-A0E5-1F946110B073}" destId="{F7EFDD84-07C2-4C28-8F45-70926678A1BC}" srcOrd="0" destOrd="0" presId="urn:microsoft.com/office/officeart/2005/8/layout/default"/>
+    <dgm:cxn modelId="{B9DE4560-9D4B-4E84-BA84-DAFE690E0503}" type="presOf" srcId="{63D711AE-E6BB-4CC9-9135-5BE81C6EB8DD}" destId="{FB6D9C1E-FA24-4C33-9A10-4C0030331B05}" srcOrd="0" destOrd="0" presId="urn:microsoft.com/office/officeart/2005/8/layout/default"/>
+    <dgm:cxn modelId="{60ED24DB-F503-4861-9208-474329215518}" srcId="{B984F12E-C54F-4073-8D97-496FAF82EF61}" destId="{A147917D-889F-4503-A723-7D2C1EEC7043}" srcOrd="1" destOrd="0" parTransId="{99DD0AFF-CCB3-4423-B73D-B948601AC821}" sibTransId="{90E658D7-510A-4C86-8D9C-8AB19EF7B3E5}"/>
+    <dgm:cxn modelId="{B2EA32D9-3E62-4969-9B49-7350DC80C3CA}" type="presOf" srcId="{A147917D-889F-4503-A723-7D2C1EEC7043}" destId="{3B6B0BB4-8BEE-4CE4-8812-9000B40B7F05}" srcOrd="0" destOrd="0" presId="urn:microsoft.com/office/officeart/2005/8/layout/default"/>
     <dgm:cxn modelId="{C8F5630F-DA5B-46EF-B379-DBAAADA7D7AB}" srcId="{B984F12E-C54F-4073-8D97-496FAF82EF61}" destId="{AE31374D-364B-46C6-B627-4405D029CCCA}" srcOrd="6" destOrd="0" parTransId="{6172960A-906D-4308-81A1-6013FFE4C8D1}" sibTransId="{D584A256-FC91-4E7D-B69D-5F0EBCA53FF9}"/>
-    <dgm:cxn modelId="{3B2BA4D7-FEC4-4AD8-99EA-0CEDDDAD83FC}" type="presOf" srcId="{B984F12E-C54F-4073-8D97-496FAF82EF61}" destId="{16515453-8B0A-4D31-B42B-E4EF66E22145}" srcOrd="0" destOrd="0" presId="urn:microsoft.com/office/officeart/2005/8/layout/default"/>
-    <dgm:cxn modelId="{01D0BE5B-556D-465D-A219-D3CA5489787D}" srcId="{B984F12E-C54F-4073-8D97-496FAF82EF61}" destId="{AD759A03-9ACB-4448-A0E5-1F946110B073}" srcOrd="3" destOrd="0" parTransId="{6464C149-4746-46D8-865D-A41C48CCDF25}" sibTransId="{86701E51-4F78-40B7-BAB2-86900036419A}"/>
-    <dgm:cxn modelId="{AF1B704A-9E74-43C7-9DFA-1C243D86695C}" type="presOf" srcId="{A147917D-889F-4503-A723-7D2C1EEC7043}" destId="{3B6B0BB4-8BEE-4CE4-8812-9000B40B7F05}" srcOrd="0" destOrd="0" presId="urn:microsoft.com/office/officeart/2005/8/layout/default"/>
-    <dgm:cxn modelId="{96905A32-62B7-4E3A-A496-DD1EF6A187B0}" type="presOf" srcId="{AD759A03-9ACB-4448-A0E5-1F946110B073}" destId="{F7EFDD84-07C2-4C28-8F45-70926678A1BC}" srcOrd="0" destOrd="0" presId="urn:microsoft.com/office/officeart/2005/8/layout/default"/>
-    <dgm:cxn modelId="{0D30D188-2DCD-4B58-8718-4D56A570D049}" srcId="{B984F12E-C54F-4073-8D97-496FAF82EF61}" destId="{42527DAB-C5A1-4CAF-B125-2A34341F4709}" srcOrd="2" destOrd="0" parTransId="{946696C6-C217-4D6F-945D-8288BD985697}" sibTransId="{C4CCCCB9-C837-4713-8138-E1B873B11923}"/>
-    <dgm:cxn modelId="{EB59776C-B698-4DA1-A8C5-FAF3A29554EB}" srcId="{B984F12E-C54F-4073-8D97-496FAF82EF61}" destId="{017F3DFC-63C9-451D-895B-563C55A99656}" srcOrd="4" destOrd="0" parTransId="{8B98BC3C-D9FA-463F-8064-393EBC8C575B}" sibTransId="{8BEB1479-C4A4-4973-9143-90E694CED81E}"/>
-    <dgm:cxn modelId="{60ED24DB-F503-4861-9208-474329215518}" srcId="{B984F12E-C54F-4073-8D97-496FAF82EF61}" destId="{A147917D-889F-4503-A723-7D2C1EEC7043}" srcOrd="1" destOrd="0" parTransId="{99DD0AFF-CCB3-4423-B73D-B948601AC821}" sibTransId="{90E658D7-510A-4C86-8D9C-8AB19EF7B3E5}"/>
-    <dgm:cxn modelId="{4DDBEBED-BD51-45B5-A08F-E9D049795866}" srcId="{B984F12E-C54F-4073-8D97-496FAF82EF61}" destId="{45A89D53-6F15-4B21-8014-3DDD0AD36A43}" srcOrd="5" destOrd="0" parTransId="{B72596EE-CBF3-4A3D-A82A-A15BF923B3BB}" sibTransId="{5A581D8D-F7EC-42C0-B4E7-349A852744C3}"/>
     <dgm:cxn modelId="{C00B7354-ACD5-4B9D-8BAE-614F4F81B52E}" srcId="{B984F12E-C54F-4073-8D97-496FAF82EF61}" destId="{63D711AE-E6BB-4CC9-9135-5BE81C6EB8DD}" srcOrd="0" destOrd="0" parTransId="{30B91C7B-4A78-442F-8700-596719C6F47C}" sibTransId="{2F1B13C8-4C0B-4649-99DE-50A61FF2DBBB}"/>
-    <dgm:cxn modelId="{DBBFF6F0-C28F-41BB-994A-93FC00E5376F}" type="presParOf" srcId="{16515453-8B0A-4D31-B42B-E4EF66E22145}" destId="{FB6D9C1E-FA24-4C33-9A10-4C0030331B05}" srcOrd="0" destOrd="0" presId="urn:microsoft.com/office/officeart/2005/8/layout/default"/>
-    <dgm:cxn modelId="{3E199178-E4AA-4045-B3B2-3F0D56BB85A6}" type="presParOf" srcId="{16515453-8B0A-4D31-B42B-E4EF66E22145}" destId="{A81663FD-BCA7-4F83-91F3-3099C2E8F7C4}" srcOrd="1" destOrd="0" presId="urn:microsoft.com/office/officeart/2005/8/layout/default"/>
-    <dgm:cxn modelId="{6F9D857A-32DF-485B-A2E4-4C75BD34A41B}" type="presParOf" srcId="{16515453-8B0A-4D31-B42B-E4EF66E22145}" destId="{3B6B0BB4-8BEE-4CE4-8812-9000B40B7F05}" srcOrd="2" destOrd="0" presId="urn:microsoft.com/office/officeart/2005/8/layout/default"/>
-    <dgm:cxn modelId="{A6135683-B61D-4CD4-BBD5-12AC95AEAAF2}" type="presParOf" srcId="{16515453-8B0A-4D31-B42B-E4EF66E22145}" destId="{C0C974FB-A28E-4080-8E31-BEE468645364}" srcOrd="3" destOrd="0" presId="urn:microsoft.com/office/officeart/2005/8/layout/default"/>
-    <dgm:cxn modelId="{FB2D69AE-6329-4ED0-90CE-9C26BBF219DE}" type="presParOf" srcId="{16515453-8B0A-4D31-B42B-E4EF66E22145}" destId="{8456811A-E343-4913-8B9F-DD636CE9770B}" srcOrd="4" destOrd="0" presId="urn:microsoft.com/office/officeart/2005/8/layout/default"/>
-    <dgm:cxn modelId="{6F362DF6-B20F-40C2-A108-B73C43A4F504}" type="presParOf" srcId="{16515453-8B0A-4D31-B42B-E4EF66E22145}" destId="{D17DE251-877B-4455-AA22-6BE820C39B2B}" srcOrd="5" destOrd="0" presId="urn:microsoft.com/office/officeart/2005/8/layout/default"/>
-    <dgm:cxn modelId="{67526EBE-2523-48C0-87E2-779DD5FEEA31}" type="presParOf" srcId="{16515453-8B0A-4D31-B42B-E4EF66E22145}" destId="{F7EFDD84-07C2-4C28-8F45-70926678A1BC}" srcOrd="6" destOrd="0" presId="urn:microsoft.com/office/officeart/2005/8/layout/default"/>
-    <dgm:cxn modelId="{7FD9D9CE-4AD5-4293-A667-C40250A16205}" type="presParOf" srcId="{16515453-8B0A-4D31-B42B-E4EF66E22145}" destId="{6E55EADA-F15E-4C25-B405-DFB7B0B17DFF}" srcOrd="7" destOrd="0" presId="urn:microsoft.com/office/officeart/2005/8/layout/default"/>
-    <dgm:cxn modelId="{E9CBDC10-D20F-415E-9C8D-77E89EA19100}" type="presParOf" srcId="{16515453-8B0A-4D31-B42B-E4EF66E22145}" destId="{F999E0EF-57AB-4959-BB72-13B7272C49FC}" srcOrd="8" destOrd="0" presId="urn:microsoft.com/office/officeart/2005/8/layout/default"/>
-    <dgm:cxn modelId="{CFD6F74C-AC88-4847-B3B3-0B4980B61B60}" type="presParOf" srcId="{16515453-8B0A-4D31-B42B-E4EF66E22145}" destId="{5C5A3D22-A109-4C12-B5E0-6771F004E0B6}" srcOrd="9" destOrd="0" presId="urn:microsoft.com/office/officeart/2005/8/layout/default"/>
-    <dgm:cxn modelId="{BB296BBD-20D8-40AD-921C-82375015E9BC}" type="presParOf" srcId="{16515453-8B0A-4D31-B42B-E4EF66E22145}" destId="{1B8CA4E4-9C26-471E-8FC6-78373C0CE389}" srcOrd="10" destOrd="0" presId="urn:microsoft.com/office/officeart/2005/8/layout/default"/>
-    <dgm:cxn modelId="{C664A7A0-2E1D-4168-9924-A01E10223225}" type="presParOf" srcId="{16515453-8B0A-4D31-B42B-E4EF66E22145}" destId="{05C8F2B4-08EE-4AB4-917C-16F2AF20DF20}" srcOrd="11" destOrd="0" presId="urn:microsoft.com/office/officeart/2005/8/layout/default"/>
-    <dgm:cxn modelId="{9EC8087C-4CC5-4D18-A51A-1E330C7CEB49}" type="presParOf" srcId="{16515453-8B0A-4D31-B42B-E4EF66E22145}" destId="{5881C6BC-B1D4-40CC-8964-6B8BA92E0643}" srcOrd="12" destOrd="0" presId="urn:microsoft.com/office/officeart/2005/8/layout/default"/>
+    <dgm:cxn modelId="{7F9C700F-6986-4089-9BE9-A17B5CA4DA2E}" type="presParOf" srcId="{16515453-8B0A-4D31-B42B-E4EF66E22145}" destId="{FB6D9C1E-FA24-4C33-9A10-4C0030331B05}" srcOrd="0" destOrd="0" presId="urn:microsoft.com/office/officeart/2005/8/layout/default"/>
+    <dgm:cxn modelId="{F131ED09-2833-4196-92C0-73E578C732E3}" type="presParOf" srcId="{16515453-8B0A-4D31-B42B-E4EF66E22145}" destId="{A81663FD-BCA7-4F83-91F3-3099C2E8F7C4}" srcOrd="1" destOrd="0" presId="urn:microsoft.com/office/officeart/2005/8/layout/default"/>
+    <dgm:cxn modelId="{DB27C1EE-87B2-4BD7-A9BA-F92027DDC0E3}" type="presParOf" srcId="{16515453-8B0A-4D31-B42B-E4EF66E22145}" destId="{3B6B0BB4-8BEE-4CE4-8812-9000B40B7F05}" srcOrd="2" destOrd="0" presId="urn:microsoft.com/office/officeart/2005/8/layout/default"/>
+    <dgm:cxn modelId="{76AE1C00-161F-4DEB-9A3B-C284978E7FDF}" type="presParOf" srcId="{16515453-8B0A-4D31-B42B-E4EF66E22145}" destId="{C0C974FB-A28E-4080-8E31-BEE468645364}" srcOrd="3" destOrd="0" presId="urn:microsoft.com/office/officeart/2005/8/layout/default"/>
+    <dgm:cxn modelId="{9562EAEA-FC3E-4CC8-B38D-B10E27150907}" type="presParOf" srcId="{16515453-8B0A-4D31-B42B-E4EF66E22145}" destId="{8456811A-E343-4913-8B9F-DD636CE9770B}" srcOrd="4" destOrd="0" presId="urn:microsoft.com/office/officeart/2005/8/layout/default"/>
+    <dgm:cxn modelId="{5DB9AC4A-2216-4D61-B3ED-98FF7118DB7C}" type="presParOf" srcId="{16515453-8B0A-4D31-B42B-E4EF66E22145}" destId="{D17DE251-877B-4455-AA22-6BE820C39B2B}" srcOrd="5" destOrd="0" presId="urn:microsoft.com/office/officeart/2005/8/layout/default"/>
+    <dgm:cxn modelId="{5F8ECABF-1D36-4E23-904E-84E73A12740C}" type="presParOf" srcId="{16515453-8B0A-4D31-B42B-E4EF66E22145}" destId="{F7EFDD84-07C2-4C28-8F45-70926678A1BC}" srcOrd="6" destOrd="0" presId="urn:microsoft.com/office/officeart/2005/8/layout/default"/>
+    <dgm:cxn modelId="{361763CB-F456-4F12-BD62-C3A4AEA44237}" type="presParOf" srcId="{16515453-8B0A-4D31-B42B-E4EF66E22145}" destId="{6E55EADA-F15E-4C25-B405-DFB7B0B17DFF}" srcOrd="7" destOrd="0" presId="urn:microsoft.com/office/officeart/2005/8/layout/default"/>
+    <dgm:cxn modelId="{78B1C793-D0ED-49B7-B924-BC4C67D45776}" type="presParOf" srcId="{16515453-8B0A-4D31-B42B-E4EF66E22145}" destId="{F999E0EF-57AB-4959-BB72-13B7272C49FC}" srcOrd="8" destOrd="0" presId="urn:microsoft.com/office/officeart/2005/8/layout/default"/>
+    <dgm:cxn modelId="{FF1B4256-9EA0-4641-9B2A-E0EE59DD8CE4}" type="presParOf" srcId="{16515453-8B0A-4D31-B42B-E4EF66E22145}" destId="{5C5A3D22-A109-4C12-B5E0-6771F004E0B6}" srcOrd="9" destOrd="0" presId="urn:microsoft.com/office/officeart/2005/8/layout/default"/>
+    <dgm:cxn modelId="{9C5C2C0C-7BD1-4CFB-9446-0BB934ED39BD}" type="presParOf" srcId="{16515453-8B0A-4D31-B42B-E4EF66E22145}" destId="{1B8CA4E4-9C26-471E-8FC6-78373C0CE389}" srcOrd="10" destOrd="0" presId="urn:microsoft.com/office/officeart/2005/8/layout/default"/>
+    <dgm:cxn modelId="{56D7DA84-4044-4586-820C-5394B4FB6FB5}" type="presParOf" srcId="{16515453-8B0A-4D31-B42B-E4EF66E22145}" destId="{05C8F2B4-08EE-4AB4-917C-16F2AF20DF20}" srcOrd="11" destOrd="0" presId="urn:microsoft.com/office/officeart/2005/8/layout/default"/>
+    <dgm:cxn modelId="{EC6A48CC-4A95-4B35-97E6-DAF90DE3B65B}" type="presParOf" srcId="{16515453-8B0A-4D31-B42B-E4EF66E22145}" destId="{5881C6BC-B1D4-40CC-8964-6B8BA92E0643}" srcOrd="12" destOrd="0" presId="urn:microsoft.com/office/officeart/2005/8/layout/default"/>
   </dgm:cxnLst>
   <dgm:bg/>
   <dgm:whole/>
@@ -21049,7 +21432,7 @@
 </file>
 
 <file path=customXml/itemProps2.xml><?xml version="1.0" encoding="utf-8"?>
-<ds:datastoreItem xmlns:ds="http://schemas.openxmlformats.org/officeDocument/2006/customXml" ds:itemID="{AC859682-7772-4CD4-9DF1-2858A554245C}">
+<ds:datastoreItem xmlns:ds="http://schemas.openxmlformats.org/officeDocument/2006/customXml" ds:itemID="{B4E74669-9599-46BA-9C5A-F00C0C67330A}">
   <ds:schemaRefs>
     <ds:schemaRef ds:uri="http://schemas.openxmlformats.org/officeDocument/2006/bibliography"/>
   </ds:schemaRefs>

</xml_diff>

<commit_message>
style(documentacion_proyectovlc.docx): Ajustes de formto
Ajustes minimos de formate te imagenes y texto
</commit_message>
<xml_diff>
--- a/Documentación_ProyectoVLC.docx
+++ b/Documentación_ProyectoVLC.docx
@@ -1,6 +1,6 @@
 
 <file path=word/document.xml><?xml version="1.0" encoding="utf-8"?>
-<w:document xmlns:wpc="http://schemas.microsoft.com/office/word/2010/wordprocessingCanvas" xmlns:mc="http://schemas.openxmlformats.org/markup-compatibility/2006" xmlns:o="urn:schemas-microsoft-com:office:office" xmlns:r="http://schemas.openxmlformats.org/officeDocument/2006/relationships" xmlns:m="http://schemas.openxmlformats.org/officeDocument/2006/math" xmlns:v="urn:schemas-microsoft-com:vml" xmlns:wp14="http://schemas.microsoft.com/office/word/2010/wordprocessingDrawing" xmlns:wp="http://schemas.openxmlformats.org/drawingml/2006/wordprocessingDrawing" xmlns:w10="urn:schemas-microsoft-com:office:word" xmlns:w="http://schemas.openxmlformats.org/wordprocessingml/2006/main" xmlns:w14="http://schemas.microsoft.com/office/word/2010/wordml" xmlns:w15="http://schemas.microsoft.com/office/word/2012/wordml" xmlns:wpg="http://schemas.microsoft.com/office/word/2010/wordprocessingGroup" xmlns:wpi="http://schemas.microsoft.com/office/word/2010/wordprocessingInk" xmlns:wne="http://schemas.microsoft.com/office/word/2006/wordml" xmlns:wps="http://schemas.microsoft.com/office/word/2010/wordprocessingShape" mc:Ignorable="w14 w15 wp14">
+<w:document xmlns:wpc="http://schemas.microsoft.com/office/word/2010/wordprocessingCanvas" xmlns:cx="http://schemas.microsoft.com/office/drawing/2014/chartex" xmlns:cx1="http://schemas.microsoft.com/office/drawing/2015/9/8/chartex" xmlns:cx2="http://schemas.microsoft.com/office/drawing/2015/10/21/chartex" xmlns:cx3="http://schemas.microsoft.com/office/drawing/2016/5/9/chartex" xmlns:cx4="http://schemas.microsoft.com/office/drawing/2016/5/10/chartex" xmlns:cx5="http://schemas.microsoft.com/office/drawing/2016/5/11/chartex" xmlns:cx6="http://schemas.microsoft.com/office/drawing/2016/5/12/chartex" xmlns:cx7="http://schemas.microsoft.com/office/drawing/2016/5/13/chartex" xmlns:cx8="http://schemas.microsoft.com/office/drawing/2016/5/14/chartex" xmlns:mc="http://schemas.openxmlformats.org/markup-compatibility/2006" xmlns:aink="http://schemas.microsoft.com/office/drawing/2016/ink" xmlns:am3d="http://schemas.microsoft.com/office/drawing/2017/model3d" xmlns:o="urn:schemas-microsoft-com:office:office" xmlns:r="http://schemas.openxmlformats.org/officeDocument/2006/relationships" xmlns:m="http://schemas.openxmlformats.org/officeDocument/2006/math" xmlns:v="urn:schemas-microsoft-com:vml" xmlns:wp14="http://schemas.microsoft.com/office/word/2010/wordprocessingDrawing" xmlns:wp="http://schemas.openxmlformats.org/drawingml/2006/wordprocessingDrawing" xmlns:w10="urn:schemas-microsoft-com:office:word" xmlns:w="http://schemas.openxmlformats.org/wordprocessingml/2006/main" xmlns:w14="http://schemas.microsoft.com/office/word/2010/wordml" xmlns:w15="http://schemas.microsoft.com/office/word/2012/wordml" xmlns:w16cid="http://schemas.microsoft.com/office/word/2016/wordml/cid" xmlns:w16se="http://schemas.microsoft.com/office/word/2015/wordml/symex" xmlns:wpg="http://schemas.microsoft.com/office/word/2010/wordprocessingGroup" xmlns:wpi="http://schemas.microsoft.com/office/word/2010/wordprocessingInk" xmlns:wne="http://schemas.microsoft.com/office/word/2006/wordml" xmlns:wps="http://schemas.microsoft.com/office/word/2010/wordprocessingShape" mc:Ignorable="w14 w15 w16se w16cid wp14">
   <w:body>
     <w:sdt>
       <w:sdtPr>
@@ -474,7 +474,7 @@
       <w:sdtContent>
         <w:p>
           <w:pPr>
-            <w:pStyle w:val="TtulodeTDC"/>
+            <w:pStyle w:val="TtuloTDC"/>
             <w:rPr>
               <w:rFonts w:ascii="Georgia" w:hAnsi="Georgia"/>
               <w:smallCaps/>
@@ -2253,8 +2253,6 @@
         </w:rPr>
         <w:br w:type="page"/>
       </w:r>
-      <w:bookmarkStart w:id="0" w:name="_GoBack"/>
-      <w:bookmarkEnd w:id="0"/>
     </w:p>
     <w:p>
       <w:pPr>
@@ -2270,7 +2268,7 @@
           <w:smallCaps/>
         </w:rPr>
       </w:pPr>
-      <w:bookmarkStart w:id="1" w:name="_Toc25101813"/>
+      <w:bookmarkStart w:id="0" w:name="_Toc25101813"/>
       <w:r>
         <w:rPr>
           <w:rFonts w:ascii="Georgia" w:hAnsi="Georgia"/>
@@ -2299,7 +2297,7 @@
         </w:rPr>
         <w:t>lustraciones</w:t>
       </w:r>
-      <w:bookmarkEnd w:id="1"/>
+      <w:bookmarkEnd w:id="0"/>
     </w:p>
     <w:p>
       <w:pPr>
@@ -3846,7 +3844,7 @@
           <w:smallCaps/>
         </w:rPr>
       </w:pPr>
-      <w:bookmarkStart w:id="2" w:name="_Toc25101814"/>
+      <w:bookmarkStart w:id="1" w:name="_Toc25101814"/>
       <w:r>
         <w:rPr>
           <w:rFonts w:ascii="Georgia" w:hAnsi="Georgia"/>
@@ -3857,7 +3855,7 @@
         <w:lastRenderedPageBreak/>
         <w:t>Introducción</w:t>
       </w:r>
-      <w:bookmarkEnd w:id="2"/>
+      <w:bookmarkEnd w:id="1"/>
     </w:p>
     <w:p>
       <w:pPr>
@@ -3927,13 +3925,23 @@
         </w:rPr>
         <w:t xml:space="preserve">Se realizará un control de versiones (basado en </w:t>
       </w:r>
+      <w:proofErr w:type="spellStart"/>
       <w:r>
         <w:rPr>
           <w:rFonts w:ascii="Georgia" w:hAnsi="Georgia"/>
           <w:bCs/>
           <w:i/>
         </w:rPr>
-        <w:t xml:space="preserve">Commitizen) </w:t>
+        <w:t>Commitizen</w:t>
+      </w:r>
+      <w:proofErr w:type="spellEnd"/>
+      <w:r>
+        <w:rPr>
+          <w:rFonts w:ascii="Georgia" w:hAnsi="Georgia"/>
+          <w:bCs/>
+          <w:i/>
+        </w:rPr>
+        <w:t xml:space="preserve">) </w:t>
       </w:r>
       <w:r>
         <w:rPr>
@@ -3956,8 +3964,19 @@
           <w:i/>
           <w:iCs/>
         </w:rPr>
-        <w:t>Git Bash</w:t>
-      </w:r>
+        <w:t xml:space="preserve">Git </w:t>
+      </w:r>
+      <w:proofErr w:type="spellStart"/>
+      <w:r>
+        <w:rPr>
+          <w:rFonts w:ascii="Georgia" w:hAnsi="Georgia"/>
+          <w:bCs/>
+          <w:i/>
+          <w:iCs/>
+        </w:rPr>
+        <w:t>Bash</w:t>
+      </w:r>
+      <w:proofErr w:type="spellEnd"/>
       <w:r>
         <w:rPr>
           <w:rFonts w:ascii="Georgia" w:hAnsi="Georgia"/>
@@ -4012,7 +4031,7 @@
           <w:bCs/>
         </w:rPr>
       </w:pPr>
-      <w:bookmarkStart w:id="3" w:name="_Toc25082742"/>
+      <w:bookmarkStart w:id="2" w:name="_Toc25082742"/>
       <w:r>
         <w:rPr>
           <w:rFonts w:ascii="Georgia" w:hAnsi="Georgia"/>
@@ -4062,7 +4081,7 @@
         </w:rPr>
         <w:t xml:space="preserve"> Hub</w:t>
       </w:r>
-      <w:bookmarkEnd w:id="3"/>
+      <w:bookmarkEnd w:id="2"/>
     </w:p>
     <w:p>
       <w:pPr>
@@ -4174,6 +4193,7 @@
         </w:rPr>
         <w:t xml:space="preserve"> </w:t>
       </w:r>
+      <w:proofErr w:type="spellStart"/>
       <w:r>
         <w:rPr>
           <w:rFonts w:ascii="Georgia" w:hAnsi="Georgia"/>
@@ -4201,6 +4221,7 @@
         </w:rPr>
         <w:t>s</w:t>
       </w:r>
+      <w:proofErr w:type="spellEnd"/>
       <w:r>
         <w:rPr>
           <w:rFonts w:ascii="Georgia" w:hAnsi="Georgia"/>
@@ -4223,6 +4244,7 @@
         </w:rPr>
         <w:t xml:space="preserve"> donde se encuentran los archivos ya finalizados, y otra llamada </w:t>
       </w:r>
+      <w:proofErr w:type="spellStart"/>
       <w:r>
         <w:rPr>
           <w:rFonts w:ascii="Georgia" w:hAnsi="Georgia"/>
@@ -4231,6 +4253,7 @@
         </w:rPr>
         <w:t>preprod</w:t>
       </w:r>
+      <w:proofErr w:type="spellEnd"/>
       <w:r>
         <w:rPr>
           <w:rFonts w:ascii="Georgia" w:hAnsi="Georgia"/>
@@ -4238,18 +4261,28 @@
         </w:rPr>
         <w:t xml:space="preserve"> donde se hacen los </w:t>
       </w:r>
+      <w:proofErr w:type="spellStart"/>
       <w:r>
         <w:rPr>
           <w:rFonts w:ascii="Georgia" w:hAnsi="Georgia"/>
           <w:bCs/>
           <w:i/>
         </w:rPr>
-        <w:t xml:space="preserve">commit </w:t>
-      </w:r>
+        <w:t>commit</w:t>
+      </w:r>
+      <w:proofErr w:type="spellEnd"/>
       <w:r>
         <w:rPr>
           <w:rFonts w:ascii="Georgia" w:hAnsi="Georgia"/>
           <w:bCs/>
+          <w:i/>
+        </w:rPr>
+        <w:t xml:space="preserve"> </w:t>
+      </w:r>
+      <w:r>
+        <w:rPr>
+          <w:rFonts w:ascii="Georgia" w:hAnsi="Georgia"/>
+          <w:bCs/>
         </w:rPr>
         <w:t>a medida que se va avanzando</w:t>
       </w:r>
@@ -4274,6 +4307,7 @@
         </w:rPr>
         <w:t xml:space="preserve"> se hace un </w:t>
       </w:r>
+      <w:proofErr w:type="spellStart"/>
       <w:r>
         <w:rPr>
           <w:rFonts w:ascii="Georgia" w:hAnsi="Georgia"/>
@@ -4283,6 +4317,7 @@
         </w:rPr>
         <w:t>merge</w:t>
       </w:r>
+      <w:proofErr w:type="spellEnd"/>
       <w:r>
         <w:rPr>
           <w:rFonts w:ascii="Georgia" w:hAnsi="Georgia"/>
@@ -4290,6 +4325,7 @@
         </w:rPr>
         <w:t xml:space="preserve"> de las dos </w:t>
       </w:r>
+      <w:proofErr w:type="spellStart"/>
       <w:r>
         <w:rPr>
           <w:rFonts w:ascii="Georgia" w:hAnsi="Georgia"/>
@@ -4299,6 +4335,7 @@
         </w:rPr>
         <w:t>branch</w:t>
       </w:r>
+      <w:proofErr w:type="spellEnd"/>
       <w:r>
         <w:rPr>
           <w:rFonts w:ascii="Georgia" w:hAnsi="Georgia"/>
@@ -4390,7 +4427,7 @@
                                 <w:noProof/>
                               </w:rPr>
                             </w:pPr>
-                            <w:bookmarkStart w:id="4" w:name="_Toc25082743"/>
+                            <w:bookmarkStart w:id="3" w:name="_Toc25082743"/>
                             <w:r>
                               <w:rPr>
                                 <w:rFonts w:ascii="Georgia" w:hAnsi="Georgia"/>
@@ -4432,9 +4469,17 @@
                               <w:rPr>
                                 <w:rFonts w:ascii="Georgia" w:hAnsi="Georgia"/>
                               </w:rPr>
-                              <w:t xml:space="preserve"> - Introducción: Repositorios y branch</w:t>
+                              <w:t xml:space="preserve"> - Introducción: Repositorios y </w:t>
                             </w:r>
-                            <w:bookmarkEnd w:id="4"/>
+                            <w:proofErr w:type="spellStart"/>
+                            <w:r>
+                              <w:rPr>
+                                <w:rFonts w:ascii="Georgia" w:hAnsi="Georgia"/>
+                              </w:rPr>
+                              <w:t>branch</w:t>
+                            </w:r>
+                            <w:bookmarkEnd w:id="3"/>
+                            <w:proofErr w:type="spellEnd"/>
                           </w:p>
                         </w:txbxContent>
                       </wps:txbx>
@@ -4458,7 +4503,11 @@
           </mc:Choice>
           <mc:Fallback>
             <w:pict>
-              <v:shape w14:anchorId="18BF7DE4" id="Cuadro de texto 10" o:spid="_x0000_s1027" type="#_x0000_t202" style="position:absolute;left:0;text-align:left;margin-left:177.1pt;margin-top:24.95pt;width:228.3pt;height:32.95pt;z-index:251664384;visibility:visible;mso-wrap-style:square;mso-width-percent:0;mso-height-percent:0;mso-wrap-distance-left:9pt;mso-wrap-distance-top:0;mso-wrap-distance-right:9pt;mso-wrap-distance-bottom:0;mso-position-horizontal:right;mso-position-horizontal-relative:margin;mso-position-vertical:absolute;mso-position-vertical-relative:text;mso-width-percent:0;mso-height-percent:0;mso-width-relative:margin;mso-height-relative:margin;v-text-anchor:top" o:gfxdata="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" stroked="f">
+              <v:shapetype w14:anchorId="18BF7DE4" id="_x0000_t202" coordsize="21600,21600" o:spt="202" path="m,l,21600r21600,l21600,xe">
+                <v:stroke joinstyle="miter"/>
+                <v:path gradientshapeok="t" o:connecttype="rect"/>
+              </v:shapetype>
+              <v:shape id="Cuadro de texto 10" o:spid="_x0000_s1027" type="#_x0000_t202" style="position:absolute;left:0;text-align:left;margin-left:177.1pt;margin-top:24.95pt;width:228.3pt;height:32.95pt;z-index:251664384;visibility:visible;mso-wrap-style:square;mso-width-percent:0;mso-height-percent:0;mso-wrap-distance-left:9pt;mso-wrap-distance-top:0;mso-wrap-distance-right:9pt;mso-wrap-distance-bottom:0;mso-position-horizontal:right;mso-position-horizontal-relative:margin;mso-position-vertical:absolute;mso-position-vertical-relative:text;mso-width-percent:0;mso-height-percent:0;mso-width-relative:margin;mso-height-relative:margin;v-text-anchor:top" o:gfxdata="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" stroked="f">
                 <v:textbox inset="0,0,0,0">
                   <w:txbxContent>
                     <w:p>
@@ -4470,7 +4519,7 @@
                           <w:noProof/>
                         </w:rPr>
                       </w:pPr>
-                      <w:bookmarkStart w:id="5" w:name="_Toc25082743"/>
+                      <w:bookmarkStart w:id="4" w:name="_Toc25082743"/>
                       <w:r>
                         <w:rPr>
                           <w:rFonts w:ascii="Georgia" w:hAnsi="Georgia"/>
@@ -4512,9 +4561,17 @@
                         <w:rPr>
                           <w:rFonts w:ascii="Georgia" w:hAnsi="Georgia"/>
                         </w:rPr>
-                        <w:t xml:space="preserve"> - Introducción: Repositorios y branch</w:t>
+                        <w:t xml:space="preserve"> - Introducción: Repositorios y </w:t>
                       </w:r>
-                      <w:bookmarkEnd w:id="5"/>
+                      <w:proofErr w:type="spellStart"/>
+                      <w:r>
+                        <w:rPr>
+                          <w:rFonts w:ascii="Georgia" w:hAnsi="Georgia"/>
+                        </w:rPr>
+                        <w:t>branch</w:t>
+                      </w:r>
+                      <w:bookmarkEnd w:id="4"/>
+                      <w:proofErr w:type="spellEnd"/>
                     </w:p>
                   </w:txbxContent>
                 </v:textbox>
@@ -4599,7 +4656,7 @@
           <w:bCs/>
         </w:rPr>
       </w:pPr>
-      <w:bookmarkStart w:id="6" w:name="_Toc25082744"/>
+      <w:bookmarkStart w:id="5" w:name="_Toc25082744"/>
       <w:r>
         <w:rPr>
           <w:rFonts w:ascii="Georgia" w:hAnsi="Georgia"/>
@@ -4643,7 +4700,7 @@
         </w:rPr>
         <w:t xml:space="preserve"> - Introducción: Presentación Word</w:t>
       </w:r>
-      <w:bookmarkEnd w:id="6"/>
+      <w:bookmarkEnd w:id="5"/>
     </w:p>
     <w:p>
       <w:pPr>
@@ -4748,7 +4805,7 @@
           <w:smallCaps/>
         </w:rPr>
       </w:pPr>
-      <w:bookmarkStart w:id="7" w:name="_Toc25101815"/>
+      <w:bookmarkStart w:id="6" w:name="_Toc25101815"/>
       <w:r>
         <w:rPr>
           <w:rFonts w:ascii="Georgia" w:hAnsi="Georgia"/>
@@ -4767,7 +4824,7 @@
         </w:rPr>
         <w:t>ntornos de Desarrollo</w:t>
       </w:r>
-      <w:bookmarkEnd w:id="7"/>
+      <w:bookmarkEnd w:id="6"/>
     </w:p>
     <w:p>
       <w:pPr>
@@ -4790,6 +4847,7 @@
         </w:rPr>
         <w:t xml:space="preserve"> en práctica lo anteriormente aprendido sobre control de versiones, compartir repositorios, crear </w:t>
       </w:r>
+      <w:proofErr w:type="spellStart"/>
       <w:r>
         <w:rPr>
           <w:rFonts w:ascii="Georgia" w:hAnsi="Georgia"/>
@@ -4814,6 +4872,7 @@
         </w:rPr>
         <w:t>s</w:t>
       </w:r>
+      <w:proofErr w:type="spellEnd"/>
       <w:r>
         <w:rPr>
           <w:rFonts w:ascii="Georgia" w:hAnsi="Georgia"/>
@@ -4821,6 +4880,7 @@
         </w:rPr>
         <w:t xml:space="preserve"> y hacer un </w:t>
       </w:r>
+      <w:proofErr w:type="spellStart"/>
       <w:r>
         <w:rPr>
           <w:rFonts w:ascii="Georgia" w:hAnsi="Georgia"/>
@@ -4829,6 +4889,7 @@
         </w:rPr>
         <w:t>merge</w:t>
       </w:r>
+      <w:proofErr w:type="spellEnd"/>
       <w:r>
         <w:rPr>
           <w:rFonts w:ascii="Georgia" w:hAnsi="Georgia"/>
@@ -4850,8 +4911,19 @@
           <w:i/>
           <w:iCs/>
         </w:rPr>
-        <w:t>Git Bash</w:t>
-      </w:r>
+        <w:t xml:space="preserve">Git </w:t>
+      </w:r>
+      <w:proofErr w:type="spellStart"/>
+      <w:r>
+        <w:rPr>
+          <w:rFonts w:ascii="Georgia" w:hAnsi="Georgia"/>
+          <w:bCs/>
+          <w:i/>
+          <w:iCs/>
+        </w:rPr>
+        <w:t>Bash</w:t>
+      </w:r>
+      <w:proofErr w:type="spellEnd"/>
       <w:r>
         <w:rPr>
           <w:rFonts w:ascii="Georgia" w:hAnsi="Georgia"/>
@@ -4917,7 +4989,7 @@
           <w:smallCaps/>
         </w:rPr>
       </w:pPr>
-      <w:bookmarkStart w:id="8" w:name="_Toc25101816"/>
+      <w:bookmarkStart w:id="7" w:name="_Toc25101816"/>
       <w:r>
         <w:rPr>
           <w:rFonts w:ascii="Georgia" w:hAnsi="Georgia"/>
@@ -4945,7 +5017,7 @@
         </w:rPr>
         <w:t>Hub</w:t>
       </w:r>
-      <w:bookmarkEnd w:id="8"/>
+      <w:bookmarkEnd w:id="7"/>
     </w:p>
     <w:p/>
     <w:p>
@@ -5004,7 +5076,7 @@
                                 <w:rFonts w:ascii="Georgia" w:hAnsi="Georgia"/>
                               </w:rPr>
                             </w:pPr>
-                            <w:bookmarkStart w:id="9" w:name="_Toc25082746"/>
+                            <w:bookmarkStart w:id="8" w:name="_Toc25082746"/>
                             <w:r>
                               <w:rPr>
                                 <w:rFonts w:ascii="Georgia" w:hAnsi="Georgia"/>
@@ -5034,7 +5106,7 @@
                                 <w:rFonts w:ascii="Georgia" w:hAnsi="Georgia"/>
                                 <w:noProof/>
                               </w:rPr>
-                              <w:t>5</w:t>
+                              <w:t>4</w:t>
                             </w:r>
                             <w:r>
                               <w:rPr>
@@ -5046,9 +5118,23 @@
                               <w:rPr>
                                 <w:rFonts w:ascii="Georgia" w:hAnsi="Georgia"/>
                               </w:rPr>
-                              <w:t xml:space="preserve"> - Registro en Git Hub: Sing up</w:t>
+                              <w:t xml:space="preserve"> - Registro en Git Hub: </w:t>
                             </w:r>
-                            <w:bookmarkEnd w:id="9"/>
+                            <w:proofErr w:type="spellStart"/>
+                            <w:r>
+                              <w:rPr>
+                                <w:rFonts w:ascii="Georgia" w:hAnsi="Georgia"/>
+                              </w:rPr>
+                              <w:t>Sing</w:t>
+                            </w:r>
+                            <w:proofErr w:type="spellEnd"/>
+                            <w:r>
+                              <w:rPr>
+                                <w:rFonts w:ascii="Georgia" w:hAnsi="Georgia"/>
+                              </w:rPr>
+                              <w:t xml:space="preserve"> up</w:t>
+                            </w:r>
+                            <w:bookmarkEnd w:id="8"/>
                           </w:p>
                         </w:txbxContent>
                       </wps:txbx>
@@ -5076,7 +5162,7 @@
                           <w:rFonts w:ascii="Georgia" w:hAnsi="Georgia"/>
                         </w:rPr>
                       </w:pPr>
-                      <w:bookmarkStart w:id="10" w:name="_Toc25082746"/>
+                      <w:bookmarkStart w:id="9" w:name="_Toc25082746"/>
                       <w:r>
                         <w:rPr>
                           <w:rFonts w:ascii="Georgia" w:hAnsi="Georgia"/>
@@ -5106,7 +5192,7 @@
                           <w:rFonts w:ascii="Georgia" w:hAnsi="Georgia"/>
                           <w:noProof/>
                         </w:rPr>
-                        <w:t>5</w:t>
+                        <w:t>4</w:t>
                       </w:r>
                       <w:r>
                         <w:rPr>
@@ -5118,9 +5204,23 @@
                         <w:rPr>
                           <w:rFonts w:ascii="Georgia" w:hAnsi="Georgia"/>
                         </w:rPr>
-                        <w:t xml:space="preserve"> - Registro en Git Hub: Sing up</w:t>
+                        <w:t xml:space="preserve"> - Registro en Git Hub: </w:t>
                       </w:r>
-                      <w:bookmarkEnd w:id="10"/>
+                      <w:proofErr w:type="spellStart"/>
+                      <w:r>
+                        <w:rPr>
+                          <w:rFonts w:ascii="Georgia" w:hAnsi="Georgia"/>
+                        </w:rPr>
+                        <w:t>Sing</w:t>
+                      </w:r>
+                      <w:proofErr w:type="spellEnd"/>
+                      <w:r>
+                        <w:rPr>
+                          <w:rFonts w:ascii="Georgia" w:hAnsi="Georgia"/>
+                        </w:rPr>
+                        <w:t xml:space="preserve"> up</w:t>
+                      </w:r>
+                      <w:bookmarkEnd w:id="9"/>
                     </w:p>
                   </w:txbxContent>
                 </v:textbox>
@@ -5379,7 +5479,7 @@
                                 <w:rFonts w:ascii="Georgia" w:hAnsi="Georgia"/>
                               </w:rPr>
                             </w:pPr>
-                            <w:bookmarkStart w:id="11" w:name="_Toc25082747"/>
+                            <w:bookmarkStart w:id="10" w:name="_Toc25082747"/>
                             <w:r>
                               <w:rPr>
                                 <w:rFonts w:ascii="Georgia" w:hAnsi="Georgia"/>
@@ -5409,7 +5509,7 @@
                                 <w:rFonts w:ascii="Georgia" w:hAnsi="Georgia"/>
                                 <w:noProof/>
                               </w:rPr>
-                              <w:t>6</w:t>
+                              <w:t>5</w:t>
                             </w:r>
                             <w:r>
                               <w:rPr>
@@ -5423,7 +5523,7 @@
                               </w:rPr>
                               <w:t xml:space="preserve"> - Registro en Git Hub: Menú principal</w:t>
                             </w:r>
-                            <w:bookmarkEnd w:id="11"/>
+                            <w:bookmarkEnd w:id="10"/>
                           </w:p>
                         </w:txbxContent>
                       </wps:txbx>
@@ -5451,7 +5551,7 @@
                           <w:rFonts w:ascii="Georgia" w:hAnsi="Georgia"/>
                         </w:rPr>
                       </w:pPr>
-                      <w:bookmarkStart w:id="12" w:name="_Toc25082747"/>
+                      <w:bookmarkStart w:id="11" w:name="_Toc25082747"/>
                       <w:r>
                         <w:rPr>
                           <w:rFonts w:ascii="Georgia" w:hAnsi="Georgia"/>
@@ -5481,7 +5581,7 @@
                           <w:rFonts w:ascii="Georgia" w:hAnsi="Georgia"/>
                           <w:noProof/>
                         </w:rPr>
-                        <w:t>6</w:t>
+                        <w:t>5</w:t>
                       </w:r>
                       <w:r>
                         <w:rPr>
@@ -5495,7 +5595,7 @@
                         </w:rPr>
                         <w:t xml:space="preserve"> - Registro en Git Hub: Menú principal</w:t>
                       </w:r>
-                      <w:bookmarkEnd w:id="12"/>
+                      <w:bookmarkEnd w:id="11"/>
                     </w:p>
                   </w:txbxContent>
                 </v:textbox>
@@ -5540,7 +5640,7 @@
           <w:smallCaps/>
         </w:rPr>
       </w:pPr>
-      <w:bookmarkStart w:id="13" w:name="_Toc25101817"/>
+      <w:bookmarkStart w:id="12" w:name="_Toc25101817"/>
       <w:r>
         <w:rPr>
           <w:rFonts w:ascii="Georgia" w:hAnsi="Georgia"/>
@@ -5559,7 +5659,7 @@
         </w:rPr>
         <w:t>b</w:t>
       </w:r>
-      <w:bookmarkEnd w:id="13"/>
+      <w:bookmarkEnd w:id="12"/>
     </w:p>
     <w:p>
       <w:pPr>
@@ -5681,7 +5781,7 @@
                                 <w:rFonts w:ascii="Georgia" w:hAnsi="Georgia"/>
                               </w:rPr>
                             </w:pPr>
-                            <w:bookmarkStart w:id="14" w:name="_Toc25082748"/>
+                            <w:bookmarkStart w:id="13" w:name="_Toc25082748"/>
                             <w:r>
                               <w:rPr>
                                 <w:rFonts w:ascii="Georgia" w:hAnsi="Georgia"/>
@@ -5711,7 +5811,7 @@
                                 <w:rFonts w:ascii="Georgia" w:hAnsi="Georgia"/>
                                 <w:noProof/>
                               </w:rPr>
-                              <w:t>7</w:t>
+                              <w:t>6</w:t>
                             </w:r>
                             <w:r>
                               <w:rPr>
@@ -5723,9 +5823,17 @@
                               <w:rPr>
                                 <w:rFonts w:ascii="Georgia" w:hAnsi="Georgia"/>
                               </w:rPr>
-                              <w:t xml:space="preserve"> - Crear un repositorio en Git Hub - New Repository</w:t>
+                              <w:t xml:space="preserve"> - Crear un repositorio en Git Hub - New </w:t>
                             </w:r>
-                            <w:bookmarkEnd w:id="14"/>
+                            <w:proofErr w:type="spellStart"/>
+                            <w:r>
+                              <w:rPr>
+                                <w:rFonts w:ascii="Georgia" w:hAnsi="Georgia"/>
+                              </w:rPr>
+                              <w:t>Repository</w:t>
+                            </w:r>
+                            <w:bookmarkEnd w:id="13"/>
+                            <w:proofErr w:type="spellEnd"/>
                           </w:p>
                         </w:txbxContent>
                       </wps:txbx>
@@ -5759,7 +5867,7 @@
                           <w:rFonts w:ascii="Georgia" w:hAnsi="Georgia"/>
                         </w:rPr>
                       </w:pPr>
-                      <w:bookmarkStart w:id="15" w:name="_Toc25082748"/>
+                      <w:bookmarkStart w:id="14" w:name="_Toc25082748"/>
                       <w:r>
                         <w:rPr>
                           <w:rFonts w:ascii="Georgia" w:hAnsi="Georgia"/>
@@ -5789,7 +5897,7 @@
                           <w:rFonts w:ascii="Georgia" w:hAnsi="Georgia"/>
                           <w:noProof/>
                         </w:rPr>
-                        <w:t>7</w:t>
+                        <w:t>6</w:t>
                       </w:r>
                       <w:r>
                         <w:rPr>
@@ -5801,9 +5909,17 @@
                         <w:rPr>
                           <w:rFonts w:ascii="Georgia" w:hAnsi="Georgia"/>
                         </w:rPr>
-                        <w:t xml:space="preserve"> - Crear un repositorio en Git Hub - New Repository</w:t>
+                        <w:t xml:space="preserve"> - Crear un repositorio en Git Hub - New </w:t>
                       </w:r>
-                      <w:bookmarkEnd w:id="15"/>
+                      <w:proofErr w:type="spellStart"/>
+                      <w:r>
+                        <w:rPr>
+                          <w:rFonts w:ascii="Georgia" w:hAnsi="Georgia"/>
+                        </w:rPr>
+                        <w:t>Repository</w:t>
+                      </w:r>
+                      <w:bookmarkEnd w:id="14"/>
+                      <w:proofErr w:type="spellEnd"/>
                     </w:p>
                   </w:txbxContent>
                 </v:textbox>
@@ -5863,7 +5979,7 @@
                                 <w:rFonts w:ascii="Georgia" w:hAnsi="Georgia"/>
                               </w:rPr>
                             </w:pPr>
-                            <w:bookmarkStart w:id="16" w:name="_Toc25082749"/>
+                            <w:bookmarkStart w:id="15" w:name="_Toc25082749"/>
                             <w:r>
                               <w:rPr>
                                 <w:rFonts w:ascii="Georgia" w:hAnsi="Georgia"/>
@@ -5893,7 +6009,7 @@
                                 <w:rFonts w:ascii="Georgia" w:hAnsi="Georgia"/>
                                 <w:noProof/>
                               </w:rPr>
-                              <w:t>8</w:t>
+                              <w:t>7</w:t>
                             </w:r>
                             <w:r>
                               <w:rPr>
@@ -5913,7 +6029,7 @@
                               </w:rPr>
                               <w:t>- Crear un repositorio en Git Hub - New</w:t>
                             </w:r>
-                            <w:bookmarkEnd w:id="16"/>
+                            <w:bookmarkEnd w:id="15"/>
                           </w:p>
                         </w:txbxContent>
                       </wps:txbx>
@@ -5947,7 +6063,7 @@
                           <w:rFonts w:ascii="Georgia" w:hAnsi="Georgia"/>
                         </w:rPr>
                       </w:pPr>
-                      <w:bookmarkStart w:id="17" w:name="_Toc25082749"/>
+                      <w:bookmarkStart w:id="16" w:name="_Toc25082749"/>
                       <w:r>
                         <w:rPr>
                           <w:rFonts w:ascii="Georgia" w:hAnsi="Georgia"/>
@@ -5977,7 +6093,7 @@
                           <w:rFonts w:ascii="Georgia" w:hAnsi="Georgia"/>
                           <w:noProof/>
                         </w:rPr>
-                        <w:t>8</w:t>
+                        <w:t>7</w:t>
                       </w:r>
                       <w:r>
                         <w:rPr>
@@ -5997,7 +6113,7 @@
                         </w:rPr>
                         <w:t>- Crear un repositorio en Git Hub - New</w:t>
                       </w:r>
-                      <w:bookmarkEnd w:id="17"/>
+                      <w:bookmarkEnd w:id="16"/>
                     </w:p>
                   </w:txbxContent>
                 </v:textbox>
@@ -6166,8 +6282,16 @@
         <w:rPr>
           <w:rFonts w:ascii="Georgia" w:hAnsi="Georgia"/>
         </w:rPr>
-        <w:t>+ -&gt; New Repository</w:t>
-      </w:r>
+        <w:t xml:space="preserve">+ -&gt; New </w:t>
+      </w:r>
+      <w:proofErr w:type="spellStart"/>
+      <w:r>
+        <w:rPr>
+          <w:rFonts w:ascii="Georgia" w:hAnsi="Georgia"/>
+        </w:rPr>
+        <w:t>Repository</w:t>
+      </w:r>
+      <w:proofErr w:type="spellEnd"/>
     </w:p>
     <w:p>
       <w:pPr>
@@ -6202,6 +6326,7 @@
         </w:rPr>
         <w:t xml:space="preserve">También es posible importar un repositorio directamente, crear un </w:t>
       </w:r>
+      <w:proofErr w:type="spellStart"/>
       <w:r>
         <w:rPr>
           <w:rFonts w:ascii="Georgia" w:hAnsi="Georgia"/>
@@ -6212,6 +6337,7 @@
         </w:rPr>
         <w:t>gist</w:t>
       </w:r>
+      <w:proofErr w:type="spellEnd"/>
       <w:r>
         <w:rPr>
           <w:rFonts w:ascii="Georgia" w:hAnsi="Georgia"/>
@@ -6248,6 +6374,7 @@
         </w:rPr>
         <w:t xml:space="preserve">Estos tres últimos no los hemos tocado todavía, lo que si conocemos es cómo hacer una </w:t>
       </w:r>
+      <w:proofErr w:type="spellStart"/>
       <w:r>
         <w:rPr>
           <w:rFonts w:ascii="Georgia" w:hAnsi="Georgia"/>
@@ -6258,6 +6385,7 @@
         </w:rPr>
         <w:t>Fork</w:t>
       </w:r>
+      <w:proofErr w:type="spellEnd"/>
       <w:r>
         <w:rPr>
           <w:rFonts w:ascii="Georgia" w:hAnsi="Georgia"/>
@@ -6589,7 +6717,7 @@
                                 <w:rFonts w:ascii="Georgia" w:hAnsi="Georgia"/>
                               </w:rPr>
                             </w:pPr>
-                            <w:bookmarkStart w:id="18" w:name="_Toc25082751"/>
+                            <w:bookmarkStart w:id="17" w:name="_Toc25082751"/>
                             <w:r>
                               <w:rPr>
                                 <w:rFonts w:ascii="Georgia" w:hAnsi="Georgia"/>
@@ -6619,7 +6747,7 @@
                                 <w:rFonts w:ascii="Georgia" w:hAnsi="Georgia"/>
                                 <w:noProof/>
                               </w:rPr>
-                              <w:t>10</w:t>
+                              <w:t>8</w:t>
                             </w:r>
                             <w:r>
                               <w:rPr>
@@ -6633,7 +6761,7 @@
                               </w:rPr>
                               <w:t xml:space="preserve"> - Crear un repositorio en Git Hub - Parámetros</w:t>
                             </w:r>
-                            <w:bookmarkEnd w:id="18"/>
+                            <w:bookmarkEnd w:id="17"/>
                           </w:p>
                         </w:txbxContent>
                       </wps:txbx>
@@ -6667,7 +6795,7 @@
                           <w:rFonts w:ascii="Georgia" w:hAnsi="Georgia"/>
                         </w:rPr>
                       </w:pPr>
-                      <w:bookmarkStart w:id="19" w:name="_Toc25082751"/>
+                      <w:bookmarkStart w:id="18" w:name="_Toc25082751"/>
                       <w:r>
                         <w:rPr>
                           <w:rFonts w:ascii="Georgia" w:hAnsi="Georgia"/>
@@ -6697,7 +6825,7 @@
                           <w:rFonts w:ascii="Georgia" w:hAnsi="Georgia"/>
                           <w:noProof/>
                         </w:rPr>
-                        <w:t>10</w:t>
+                        <w:t>8</w:t>
                       </w:r>
                       <w:r>
                         <w:rPr>
@@ -6711,7 +6839,7 @@
                         </w:rPr>
                         <w:t xml:space="preserve"> - Crear un repositorio en Git Hub - Parámetros</w:t>
                       </w:r>
-                      <w:bookmarkEnd w:id="19"/>
+                      <w:bookmarkEnd w:id="18"/>
                     </w:p>
                   </w:txbxContent>
                 </v:textbox>
@@ -6919,7 +7047,7 @@
                                 <w:noProof/>
                               </w:rPr>
                             </w:pPr>
-                            <w:bookmarkStart w:id="20" w:name="_Toc25082750"/>
+                            <w:bookmarkStart w:id="19" w:name="_Toc25082750"/>
                             <w:r>
                               <w:rPr>
                                 <w:rFonts w:ascii="Georgia" w:hAnsi="Georgia"/>
@@ -6961,9 +7089,17 @@
                               <w:rPr>
                                 <w:rFonts w:ascii="Georgia" w:hAnsi="Georgia"/>
                               </w:rPr>
-                              <w:t xml:space="preserve"> - Crear un repositorio en Git Hub - Comandos Git Bash</w:t>
+                              <w:t xml:space="preserve"> - Crear un repositorio en Git Hub - Comandos Git </w:t>
                             </w:r>
-                            <w:bookmarkEnd w:id="20"/>
+                            <w:proofErr w:type="spellStart"/>
+                            <w:r>
+                              <w:rPr>
+                                <w:rFonts w:ascii="Georgia" w:hAnsi="Georgia"/>
+                              </w:rPr>
+                              <w:t>Bash</w:t>
+                            </w:r>
+                            <w:bookmarkEnd w:id="19"/>
+                            <w:proofErr w:type="spellEnd"/>
                           </w:p>
                         </w:txbxContent>
                       </wps:txbx>
@@ -6998,7 +7134,7 @@
                           <w:noProof/>
                         </w:rPr>
                       </w:pPr>
-                      <w:bookmarkStart w:id="21" w:name="_Toc25082750"/>
+                      <w:bookmarkStart w:id="20" w:name="_Toc25082750"/>
                       <w:r>
                         <w:rPr>
                           <w:rFonts w:ascii="Georgia" w:hAnsi="Georgia"/>
@@ -7040,9 +7176,17 @@
                         <w:rPr>
                           <w:rFonts w:ascii="Georgia" w:hAnsi="Georgia"/>
                         </w:rPr>
-                        <w:t xml:space="preserve"> - Crear un repositorio en Git Hub - Comandos Git Bash</w:t>
+                        <w:t xml:space="preserve"> - Crear un repositorio en Git Hub - Comandos Git </w:t>
                       </w:r>
-                      <w:bookmarkEnd w:id="21"/>
+                      <w:proofErr w:type="spellStart"/>
+                      <w:r>
+                        <w:rPr>
+                          <w:rFonts w:ascii="Georgia" w:hAnsi="Georgia"/>
+                        </w:rPr>
+                        <w:t>Bash</w:t>
+                      </w:r>
+                      <w:bookmarkEnd w:id="20"/>
+                      <w:proofErr w:type="spellEnd"/>
                     </w:p>
                   </w:txbxContent>
                 </v:textbox>
@@ -7114,7 +7258,7 @@
           <w:bCs/>
         </w:rPr>
       </w:pPr>
-      <w:bookmarkStart w:id="22" w:name="_Toc25082745"/>
+      <w:bookmarkStart w:id="21" w:name="_Toc25082745"/>
       <w:r>
         <w:rPr>
           <w:rFonts w:ascii="Georgia" w:hAnsi="Georgia"/>
@@ -7144,7 +7288,7 @@
           <w:rFonts w:ascii="Georgia" w:hAnsi="Georgia"/>
           <w:noProof/>
         </w:rPr>
-        <w:t>4</w:t>
+        <w:t>10</w:t>
       </w:r>
       <w:r>
         <w:rPr>
@@ -7162,9 +7306,45 @@
         <w:rPr>
           <w:rFonts w:ascii="Georgia" w:hAnsi="Georgia"/>
         </w:rPr>
-        <w:t xml:space="preserve"> $Git log --oneline --all --graph</w:t>
-      </w:r>
-      <w:bookmarkEnd w:id="22"/>
+        <w:t xml:space="preserve"> $Git log --</w:t>
+      </w:r>
+      <w:proofErr w:type="spellStart"/>
+      <w:r>
+        <w:rPr>
+          <w:rFonts w:ascii="Georgia" w:hAnsi="Georgia"/>
+        </w:rPr>
+        <w:t>oneline</w:t>
+      </w:r>
+      <w:proofErr w:type="spellEnd"/>
+      <w:r>
+        <w:rPr>
+          <w:rFonts w:ascii="Georgia" w:hAnsi="Georgia"/>
+        </w:rPr>
+        <w:t xml:space="preserve"> --</w:t>
+      </w:r>
+      <w:proofErr w:type="spellStart"/>
+      <w:r>
+        <w:rPr>
+          <w:rFonts w:ascii="Georgia" w:hAnsi="Georgia"/>
+        </w:rPr>
+        <w:t>all</w:t>
+      </w:r>
+      <w:proofErr w:type="spellEnd"/>
+      <w:r>
+        <w:rPr>
+          <w:rFonts w:ascii="Georgia" w:hAnsi="Georgia"/>
+        </w:rPr>
+        <w:t xml:space="preserve"> --</w:t>
+      </w:r>
+      <w:proofErr w:type="spellStart"/>
+      <w:r>
+        <w:rPr>
+          <w:rFonts w:ascii="Georgia" w:hAnsi="Georgia"/>
+        </w:rPr>
+        <w:t>graph</w:t>
+      </w:r>
+      <w:bookmarkEnd w:id="21"/>
+      <w:proofErr w:type="spellEnd"/>
     </w:p>
     <w:p>
       <w:pPr>
@@ -7193,7 +7373,7 @@
           <w:smallCaps/>
         </w:rPr>
       </w:pPr>
-      <w:bookmarkStart w:id="23" w:name="_Toc25101818"/>
+      <w:bookmarkStart w:id="22" w:name="_Toc25101818"/>
       <w:r>
         <w:rPr>
           <w:rFonts w:ascii="Georgia" w:hAnsi="Georgia"/>
@@ -7203,7 +7383,7 @@
         </w:rPr>
         <w:t>Gestión del proyecto</w:t>
       </w:r>
-      <w:bookmarkEnd w:id="23"/>
+      <w:bookmarkEnd w:id="22"/>
     </w:p>
     <w:p>
       <w:pPr>
@@ -7494,7 +7674,8 @@
           <w:smallCaps/>
         </w:rPr>
       </w:pPr>
-      <w:bookmarkStart w:id="24" w:name="_Toc25101819"/>
+      <w:bookmarkStart w:id="23" w:name="_Toc25101819"/>
+      <w:proofErr w:type="spellStart"/>
       <w:r>
         <w:rPr>
           <w:rFonts w:ascii="Georgia" w:hAnsi="Georgia"/>
@@ -7505,7 +7686,8 @@
         <w:lastRenderedPageBreak/>
         <w:t>Clockify</w:t>
       </w:r>
-      <w:bookmarkEnd w:id="24"/>
+      <w:bookmarkEnd w:id="23"/>
+      <w:proofErr w:type="spellEnd"/>
     </w:p>
     <w:p/>
     <w:p>
@@ -7514,11 +7696,19 @@
           <w:rFonts w:ascii="Georgia" w:hAnsi="Georgia"/>
         </w:rPr>
       </w:pPr>
-      <w:r>
-        <w:rPr>
-          <w:rFonts w:ascii="Georgia" w:hAnsi="Georgia"/>
-        </w:rPr>
-        <w:t>Clockify es una aplicación web que nos permite tener un registro de las horas que vamos imputando al proyecto.</w:t>
+      <w:proofErr w:type="spellStart"/>
+      <w:r>
+        <w:rPr>
+          <w:rFonts w:ascii="Georgia" w:hAnsi="Georgia"/>
+        </w:rPr>
+        <w:t>Clockify</w:t>
+      </w:r>
+      <w:proofErr w:type="spellEnd"/>
+      <w:r>
+        <w:rPr>
+          <w:rFonts w:ascii="Georgia" w:hAnsi="Georgia"/>
+        </w:rPr>
+        <w:t xml:space="preserve"> es una aplicación web que nos permite tener un registro de las horas que vamos imputando al proyecto.</w:t>
       </w:r>
       <w:r>
         <w:rPr>
@@ -7581,6 +7771,7 @@
         </w:rPr>
         <w:t xml:space="preserve">En ella podemos diferenciar los tiempos por minutos y horas e incluso compartir un </w:t>
       </w:r>
+      <w:proofErr w:type="spellStart"/>
       <w:r>
         <w:rPr>
           <w:rFonts w:ascii="Georgia" w:hAnsi="Georgia"/>
@@ -7591,6 +7782,7 @@
         </w:rPr>
         <w:t>Workspace</w:t>
       </w:r>
+      <w:proofErr w:type="spellEnd"/>
       <w:r>
         <w:t xml:space="preserve"> </w:t>
       </w:r>
@@ -7638,7 +7830,7 @@
           <w:smallCaps/>
         </w:rPr>
       </w:pPr>
-      <w:bookmarkStart w:id="25" w:name="_Toc25101820"/>
+      <w:bookmarkStart w:id="24" w:name="_Toc25101820"/>
       <w:r>
         <w:rPr>
           <w:rFonts w:ascii="Georgia" w:hAnsi="Georgia"/>
@@ -7657,7 +7849,7 @@
         </w:rPr>
         <w:t>rogramación</w:t>
       </w:r>
-      <w:bookmarkEnd w:id="25"/>
+      <w:bookmarkEnd w:id="24"/>
     </w:p>
     <w:p>
       <w:r>
@@ -7679,7 +7871,7 @@
           <w:smallCaps/>
         </w:rPr>
       </w:pPr>
-      <w:bookmarkStart w:id="26" w:name="_Toc25101821"/>
+      <w:bookmarkStart w:id="25" w:name="_Toc25101821"/>
       <w:r>
         <w:rPr>
           <w:rFonts w:ascii="Georgia" w:hAnsi="Georgia"/>
@@ -7731,7 +7923,7 @@
                                 <w:noProof/>
                               </w:rPr>
                             </w:pPr>
-                            <w:bookmarkStart w:id="27" w:name="_Toc25082752"/>
+                            <w:bookmarkStart w:id="26" w:name="_Toc25082752"/>
                             <w:r>
                               <w:rPr>
                                 <w:rFonts w:ascii="Georgia" w:hAnsi="Georgia"/>
@@ -7775,7 +7967,7 @@
                               </w:rPr>
                               <w:t>- TDD</w:t>
                             </w:r>
-                            <w:bookmarkEnd w:id="27"/>
+                            <w:bookmarkEnd w:id="26"/>
                           </w:p>
                         </w:txbxContent>
                       </wps:txbx>
@@ -7804,7 +7996,7 @@
                           <w:noProof/>
                         </w:rPr>
                       </w:pPr>
-                      <w:bookmarkStart w:id="28" w:name="_Toc25082752"/>
+                      <w:bookmarkStart w:id="27" w:name="_Toc25082752"/>
                       <w:r>
                         <w:rPr>
                           <w:rFonts w:ascii="Georgia" w:hAnsi="Georgia"/>
@@ -7848,7 +8040,7 @@
                         </w:rPr>
                         <w:t>- TDD</w:t>
                       </w:r>
-                      <w:bookmarkEnd w:id="28"/>
+                      <w:bookmarkEnd w:id="27"/>
                     </w:p>
                   </w:txbxContent>
                 </v:textbox>
@@ -7930,7 +8122,7 @@
         </w:rPr>
         <w:t>TDD</w:t>
       </w:r>
-      <w:bookmarkEnd w:id="26"/>
+      <w:bookmarkEnd w:id="25"/>
     </w:p>
     <w:p>
       <w:pPr>
@@ -7959,14 +8151,27 @@
           <w:i/>
           <w:iCs/>
         </w:rPr>
-        <w:t>Test Drive Developement</w:t>
-      </w:r>
+        <w:t xml:space="preserve">Test Drive </w:t>
+      </w:r>
+      <w:proofErr w:type="spellStart"/>
+      <w:r>
+        <w:rPr>
+          <w:rFonts w:ascii="Georgia" w:hAnsi="Georgia"/>
+          <w:b/>
+          <w:bCs/>
+          <w:i/>
+          <w:iCs/>
+        </w:rPr>
+        <w:t>Developement</w:t>
+      </w:r>
+      <w:proofErr w:type="spellEnd"/>
       <w:r>
         <w:rPr>
           <w:rFonts w:ascii="Georgia" w:hAnsi="Georgia"/>
         </w:rPr>
         <w:t xml:space="preserve"> que consiste en utilizar casos test, hacer </w:t>
       </w:r>
+      <w:proofErr w:type="spellStart"/>
       <w:r>
         <w:rPr>
           <w:rFonts w:ascii="Georgia" w:hAnsi="Georgia"/>
@@ -7974,6 +8179,7 @@
         </w:rPr>
         <w:t>debugging</w:t>
       </w:r>
+      <w:proofErr w:type="spellEnd"/>
       <w:r>
         <w:rPr>
           <w:rFonts w:ascii="Georgia" w:hAnsi="Georgia"/>
@@ -8002,7 +8208,7 @@
           <w:smallCaps/>
         </w:rPr>
       </w:pPr>
-      <w:bookmarkStart w:id="29" w:name="_Toc25101822"/>
+      <w:bookmarkStart w:id="28" w:name="_Toc25101822"/>
       <w:r>
         <w:rPr>
           <w:rFonts w:ascii="Georgia" w:hAnsi="Georgia"/>
@@ -8012,7 +8218,7 @@
         </w:rPr>
         <w:t>Sistema SOLID</w:t>
       </w:r>
-      <w:bookmarkEnd w:id="29"/>
+      <w:bookmarkEnd w:id="28"/>
     </w:p>
     <w:p>
       <w:pPr>
@@ -8043,8 +8249,9 @@
           <w:i/>
           <w:iCs/>
         </w:rPr>
-        <w:t>Single Responsability Principle</w:t>
-      </w:r>
+        <w:t xml:space="preserve">Single </w:t>
+      </w:r>
+      <w:proofErr w:type="spellStart"/>
       <w:r>
         <w:rPr>
           <w:rFonts w:ascii="Georgia" w:hAnsi="Georgia"/>
@@ -8053,6 +8260,39 @@
           <w:i/>
           <w:iCs/>
         </w:rPr>
+        <w:t>Responsability</w:t>
+      </w:r>
+      <w:proofErr w:type="spellEnd"/>
+      <w:r>
+        <w:rPr>
+          <w:rFonts w:ascii="Georgia" w:hAnsi="Georgia"/>
+          <w:b/>
+          <w:bCs/>
+          <w:i/>
+          <w:iCs/>
+        </w:rPr>
+        <w:t xml:space="preserve"> </w:t>
+      </w:r>
+      <w:proofErr w:type="spellStart"/>
+      <w:r>
+        <w:rPr>
+          <w:rFonts w:ascii="Georgia" w:hAnsi="Georgia"/>
+          <w:b/>
+          <w:bCs/>
+          <w:i/>
+          <w:iCs/>
+        </w:rPr>
+        <w:t>Principle</w:t>
+      </w:r>
+      <w:proofErr w:type="spellEnd"/>
+      <w:r>
+        <w:rPr>
+          <w:rFonts w:ascii="Georgia" w:hAnsi="Georgia"/>
+          <w:b/>
+          <w:bCs/>
+          <w:i/>
+          <w:iCs/>
+        </w:rPr>
         <w:t xml:space="preserve"> </w:t>
       </w:r>
       <w:r>
@@ -8091,8 +8331,9 @@
           <w:i/>
           <w:iCs/>
         </w:rPr>
-        <w:t>Open/Close</w:t>
-      </w:r>
+        <w:t>Open/</w:t>
+      </w:r>
+      <w:proofErr w:type="spellStart"/>
       <w:r>
         <w:rPr>
           <w:rFonts w:ascii="Georgia" w:hAnsi="Georgia"/>
@@ -8101,7 +8342,7 @@
           <w:i/>
           <w:iCs/>
         </w:rPr>
-        <w:t>d</w:t>
+        <w:t>Close</w:t>
       </w:r>
       <w:r>
         <w:rPr>
@@ -8111,8 +8352,31 @@
           <w:i/>
           <w:iCs/>
         </w:rPr>
-        <w:t xml:space="preserve"> Principle</w:t>
-      </w:r>
+        <w:t>d</w:t>
+      </w:r>
+      <w:proofErr w:type="spellEnd"/>
+      <w:r>
+        <w:rPr>
+          <w:rFonts w:ascii="Georgia" w:hAnsi="Georgia"/>
+          <w:b/>
+          <w:bCs/>
+          <w:i/>
+          <w:iCs/>
+        </w:rPr>
+        <w:t xml:space="preserve"> </w:t>
+      </w:r>
+      <w:proofErr w:type="spellStart"/>
+      <w:r>
+        <w:rPr>
+          <w:rFonts w:ascii="Georgia" w:hAnsi="Georgia"/>
+          <w:b/>
+          <w:bCs/>
+          <w:i/>
+          <w:iCs/>
+        </w:rPr>
+        <w:t>Principle</w:t>
+      </w:r>
+      <w:proofErr w:type="spellEnd"/>
       <w:r>
         <w:rPr>
           <w:rFonts w:ascii="Georgia" w:hAnsi="Georgia"/>
@@ -8155,7 +8419,7 @@
           <w:smallCaps/>
         </w:rPr>
       </w:pPr>
-      <w:bookmarkStart w:id="30" w:name="_Toc25101823"/>
+      <w:bookmarkStart w:id="29" w:name="_Toc25101823"/>
       <w:r>
         <w:rPr>
           <w:rFonts w:ascii="Georgia" w:hAnsi="Georgia"/>
@@ -8206,35 +8470,22 @@
                                 <w:noProof/>
                               </w:rPr>
                             </w:pPr>
-                            <w:bookmarkStart w:id="31" w:name="_Toc25082753"/>
+                            <w:bookmarkStart w:id="30" w:name="_Toc25082753"/>
                             <w:r>
                               <w:t xml:space="preserve">Ilustración </w:t>
                             </w:r>
-                            <w:r>
-                              <w:fldChar w:fldCharType="begin"/>
-                            </w:r>
-                            <w:r>
-                              <w:instrText xml:space="preserve"> SEQ Ilustración \* ARABIC </w:instrText>
-                            </w:r>
-                            <w:r>
-                              <w:fldChar w:fldCharType="separate"/>
-                            </w:r>
-                            <w:r>
-                              <w:rPr>
-                                <w:noProof/>
-                              </w:rPr>
-                              <w:t>12</w:t>
-                            </w:r>
-                            <w:r>
-                              <w:rPr>
-                                <w:noProof/>
-                              </w:rPr>
-                              <w:fldChar w:fldCharType="end"/>
-                            </w:r>
+                            <w:fldSimple w:instr=" SEQ Ilustración \* ARABIC ">
+                              <w:r>
+                                <w:rPr>
+                                  <w:noProof/>
+                                </w:rPr>
+                                <w:t>12</w:t>
+                              </w:r>
+                            </w:fldSimple>
                             <w:r>
                               <w:t xml:space="preserve"> - SOLID</w:t>
                             </w:r>
-                            <w:bookmarkEnd w:id="31"/>
+                            <w:bookmarkEnd w:id="30"/>
                           </w:p>
                         </w:txbxContent>
                       </wps:txbx>
@@ -8262,35 +8513,22 @@
                           <w:noProof/>
                         </w:rPr>
                       </w:pPr>
-                      <w:bookmarkStart w:id="32" w:name="_Toc25082753"/>
+                      <w:bookmarkStart w:id="31" w:name="_Toc25082753"/>
                       <w:r>
                         <w:t xml:space="preserve">Ilustración </w:t>
                       </w:r>
-                      <w:r>
-                        <w:fldChar w:fldCharType="begin"/>
-                      </w:r>
-                      <w:r>
-                        <w:instrText xml:space="preserve"> SEQ Ilustración \* ARABIC </w:instrText>
-                      </w:r>
-                      <w:r>
-                        <w:fldChar w:fldCharType="separate"/>
-                      </w:r>
-                      <w:r>
-                        <w:rPr>
-                          <w:noProof/>
-                        </w:rPr>
-                        <w:t>12</w:t>
-                      </w:r>
-                      <w:r>
-                        <w:rPr>
-                          <w:noProof/>
-                        </w:rPr>
-                        <w:fldChar w:fldCharType="end"/>
-                      </w:r>
+                      <w:fldSimple w:instr=" SEQ Ilustración \* ARABIC ">
+                        <w:r>
+                          <w:rPr>
+                            <w:noProof/>
+                          </w:rPr>
+                          <w:t>12</w:t>
+                        </w:r>
+                      </w:fldSimple>
                       <w:r>
                         <w:t xml:space="preserve"> - SOLID</w:t>
                       </w:r>
-                      <w:bookmarkEnd w:id="32"/>
+                      <w:bookmarkEnd w:id="31"/>
                     </w:p>
                   </w:txbxContent>
                 </v:textbox>
@@ -8378,7 +8616,7 @@
         </w:rPr>
         <w:t>Barricadas</w:t>
       </w:r>
-      <w:bookmarkEnd w:id="30"/>
+      <w:bookmarkEnd w:id="29"/>
     </w:p>
     <w:p>
       <w:pPr>
@@ -8421,7 +8659,7 @@
           <w:smallCaps/>
         </w:rPr>
       </w:pPr>
-      <w:bookmarkStart w:id="33" w:name="_Toc25101824"/>
+      <w:bookmarkStart w:id="32" w:name="_Toc25101824"/>
       <w:r>
         <w:rPr>
           <w:rFonts w:ascii="Georgia" w:hAnsi="Georgia"/>
@@ -8472,35 +8710,22 @@
                                 <w:noProof/>
                               </w:rPr>
                             </w:pPr>
-                            <w:bookmarkStart w:id="34" w:name="_Toc25082754"/>
+                            <w:bookmarkStart w:id="33" w:name="_Toc25082754"/>
                             <w:r>
                               <w:t xml:space="preserve">Ilustración </w:t>
                             </w:r>
-                            <w:r>
-                              <w:fldChar w:fldCharType="begin"/>
-                            </w:r>
-                            <w:r>
-                              <w:instrText xml:space="preserve"> SEQ Ilustración \* ARABIC </w:instrText>
-                            </w:r>
-                            <w:r>
-                              <w:fldChar w:fldCharType="separate"/>
-                            </w:r>
-                            <w:r>
-                              <w:rPr>
-                                <w:noProof/>
-                              </w:rPr>
-                              <w:t>13</w:t>
-                            </w:r>
-                            <w:r>
-                              <w:rPr>
-                                <w:noProof/>
-                              </w:rPr>
-                              <w:fldChar w:fldCharType="end"/>
-                            </w:r>
+                            <w:fldSimple w:instr=" SEQ Ilustración \* ARABIC ">
+                              <w:r>
+                                <w:rPr>
+                                  <w:noProof/>
+                                </w:rPr>
+                                <w:t>13</w:t>
+                              </w:r>
+                            </w:fldSimple>
                             <w:r>
                               <w:t xml:space="preserve"> - Barricadas</w:t>
                             </w:r>
-                            <w:bookmarkEnd w:id="34"/>
+                            <w:bookmarkEnd w:id="33"/>
                           </w:p>
                         </w:txbxContent>
                       </wps:txbx>
@@ -8528,35 +8753,22 @@
                           <w:noProof/>
                         </w:rPr>
                       </w:pPr>
-                      <w:bookmarkStart w:id="35" w:name="_Toc25082754"/>
+                      <w:bookmarkStart w:id="34" w:name="_Toc25082754"/>
                       <w:r>
                         <w:t xml:space="preserve">Ilustración </w:t>
                       </w:r>
-                      <w:r>
-                        <w:fldChar w:fldCharType="begin"/>
-                      </w:r>
-                      <w:r>
-                        <w:instrText xml:space="preserve"> SEQ Ilustración \* ARABIC </w:instrText>
-                      </w:r>
-                      <w:r>
-                        <w:fldChar w:fldCharType="separate"/>
-                      </w:r>
-                      <w:r>
-                        <w:rPr>
-                          <w:noProof/>
-                        </w:rPr>
-                        <w:t>13</w:t>
-                      </w:r>
-                      <w:r>
-                        <w:rPr>
-                          <w:noProof/>
-                        </w:rPr>
-                        <w:fldChar w:fldCharType="end"/>
-                      </w:r>
+                      <w:fldSimple w:instr=" SEQ Ilustración \* ARABIC ">
+                        <w:r>
+                          <w:rPr>
+                            <w:noProof/>
+                          </w:rPr>
+                          <w:t>13</w:t>
+                        </w:r>
+                      </w:fldSimple>
                       <w:r>
                         <w:t xml:space="preserve"> - Barricadas</w:t>
                       </w:r>
-                      <w:bookmarkEnd w:id="35"/>
+                      <w:bookmarkEnd w:id="34"/>
                     </w:p>
                   </w:txbxContent>
                 </v:textbox>
@@ -8638,7 +8850,7 @@
         </w:rPr>
         <w:t>Parte lógica</w:t>
       </w:r>
-      <w:bookmarkEnd w:id="33"/>
+      <w:bookmarkEnd w:id="32"/>
     </w:p>
     <w:p>
       <w:pPr>
@@ -8754,6 +8966,7 @@
         </w:rPr>
         <w:t xml:space="preserve"> No se permite usar el orden aleatorio de los diccionarios. Hay que usar un método que utilice el procedimiento </w:t>
       </w:r>
+      <w:proofErr w:type="spellStart"/>
       <w:r>
         <w:rPr>
           <w:rFonts w:ascii="Georgia" w:hAnsi="Georgia"/>
@@ -8761,6 +8974,7 @@
         </w:rPr>
         <w:t>random</w:t>
       </w:r>
+      <w:proofErr w:type="spellEnd"/>
       <w:r>
         <w:rPr>
           <w:rFonts w:ascii="Georgia" w:hAnsi="Georgia"/>
@@ -8858,35 +9072,22 @@
                                 <w:noProof/>
                               </w:rPr>
                             </w:pPr>
-                            <w:bookmarkStart w:id="36" w:name="_Toc25082755"/>
+                            <w:bookmarkStart w:id="35" w:name="_Toc25082755"/>
                             <w:r>
                               <w:t xml:space="preserve">Ilustración </w:t>
                             </w:r>
-                            <w:r>
-                              <w:fldChar w:fldCharType="begin"/>
-                            </w:r>
-                            <w:r>
-                              <w:instrText xml:space="preserve"> SEQ Ilustración \* ARABIC </w:instrText>
-                            </w:r>
-                            <w:r>
-                              <w:fldChar w:fldCharType="separate"/>
-                            </w:r>
-                            <w:r>
-                              <w:rPr>
-                                <w:noProof/>
-                              </w:rPr>
-                              <w:t>14</w:t>
-                            </w:r>
-                            <w:r>
-                              <w:rPr>
-                                <w:noProof/>
-                              </w:rPr>
-                              <w:fldChar w:fldCharType="end"/>
-                            </w:r>
+                            <w:fldSimple w:instr=" SEQ Ilustración \* ARABIC ">
+                              <w:r>
+                                <w:rPr>
+                                  <w:noProof/>
+                                </w:rPr>
+                                <w:t>14</w:t>
+                              </w:r>
+                            </w:fldSimple>
                             <w:r>
                               <w:t xml:space="preserve"> - Lógica</w:t>
                             </w:r>
-                            <w:bookmarkEnd w:id="36"/>
+                            <w:bookmarkEnd w:id="35"/>
                           </w:p>
                         </w:txbxContent>
                       </wps:txbx>
@@ -8920,35 +9121,22 @@
                           <w:noProof/>
                         </w:rPr>
                       </w:pPr>
-                      <w:bookmarkStart w:id="37" w:name="_Toc25082755"/>
+                      <w:bookmarkStart w:id="36" w:name="_Toc25082755"/>
                       <w:r>
                         <w:t xml:space="preserve">Ilustración </w:t>
                       </w:r>
-                      <w:r>
-                        <w:fldChar w:fldCharType="begin"/>
-                      </w:r>
-                      <w:r>
-                        <w:instrText xml:space="preserve"> SEQ Ilustración \* ARABIC </w:instrText>
-                      </w:r>
-                      <w:r>
-                        <w:fldChar w:fldCharType="separate"/>
-                      </w:r>
-                      <w:r>
-                        <w:rPr>
-                          <w:noProof/>
-                        </w:rPr>
-                        <w:t>14</w:t>
-                      </w:r>
-                      <w:r>
-                        <w:rPr>
-                          <w:noProof/>
-                        </w:rPr>
-                        <w:fldChar w:fldCharType="end"/>
-                      </w:r>
+                      <w:fldSimple w:instr=" SEQ Ilustración \* ARABIC ">
+                        <w:r>
+                          <w:rPr>
+                            <w:noProof/>
+                          </w:rPr>
+                          <w:t>14</w:t>
+                        </w:r>
+                      </w:fldSimple>
                       <w:r>
                         <w:t xml:space="preserve"> - Lógica</w:t>
                       </w:r>
-                      <w:bookmarkEnd w:id="37"/>
+                      <w:bookmarkEnd w:id="36"/>
                     </w:p>
                   </w:txbxContent>
                 </v:textbox>
@@ -8977,7 +9165,7 @@
           <w:rFonts w:ascii="Georgia" w:hAnsi="Georgia"/>
         </w:rPr>
       </w:pPr>
-      <w:bookmarkStart w:id="38" w:name="_Toc25101825"/>
+      <w:bookmarkStart w:id="37" w:name="_Toc25101825"/>
       <w:r>
         <w:rPr>
           <w:rFonts w:ascii="Georgia" w:hAnsi="Georgia"/>
@@ -9032,35 +9220,27 @@
                                 <w:rFonts w:ascii="Georgia" w:hAnsi="Georgia"/>
                               </w:rPr>
                             </w:pPr>
-                            <w:bookmarkStart w:id="39" w:name="_Toc25082756"/>
+                            <w:bookmarkStart w:id="38" w:name="_Toc25082756"/>
                             <w:r>
                               <w:t xml:space="preserve">Ilustración </w:t>
                             </w:r>
+                            <w:fldSimple w:instr=" SEQ Ilustración \* ARABIC ">
+                              <w:r>
+                                <w:rPr>
+                                  <w:noProof/>
+                                </w:rPr>
+                                <w:t>15</w:t>
+                              </w:r>
+                            </w:fldSimple>
                             <w:r>
-                              <w:fldChar w:fldCharType="begin"/>
+                              <w:t xml:space="preserve"> - XML </w:t>
                             </w:r>
+                            <w:proofErr w:type="spellStart"/>
                             <w:r>
-                              <w:instrText xml:space="preserve"> SEQ Ilustración \* ARABIC </w:instrText>
+                              <w:t>validator</w:t>
                             </w:r>
-                            <w:r>
-                              <w:fldChar w:fldCharType="separate"/>
-                            </w:r>
-                            <w:r>
-                              <w:rPr>
-                                <w:noProof/>
-                              </w:rPr>
-                              <w:t>15</w:t>
-                            </w:r>
-                            <w:r>
-                              <w:rPr>
-                                <w:noProof/>
-                              </w:rPr>
-                              <w:fldChar w:fldCharType="end"/>
-                            </w:r>
-                            <w:r>
-                              <w:t xml:space="preserve"> - XML validator</w:t>
-                            </w:r>
-                            <w:bookmarkEnd w:id="39"/>
+                            <w:bookmarkEnd w:id="38"/>
+                            <w:proofErr w:type="spellEnd"/>
                           </w:p>
                         </w:txbxContent>
                       </wps:txbx>
@@ -9088,35 +9268,27 @@
                           <w:rFonts w:ascii="Georgia" w:hAnsi="Georgia"/>
                         </w:rPr>
                       </w:pPr>
-                      <w:bookmarkStart w:id="40" w:name="_Toc25082756"/>
+                      <w:bookmarkStart w:id="39" w:name="_Toc25082756"/>
                       <w:r>
                         <w:t xml:space="preserve">Ilustración </w:t>
                       </w:r>
+                      <w:fldSimple w:instr=" SEQ Ilustración \* ARABIC ">
+                        <w:r>
+                          <w:rPr>
+                            <w:noProof/>
+                          </w:rPr>
+                          <w:t>15</w:t>
+                        </w:r>
+                      </w:fldSimple>
                       <w:r>
-                        <w:fldChar w:fldCharType="begin"/>
+                        <w:t xml:space="preserve"> - XML </w:t>
                       </w:r>
+                      <w:proofErr w:type="spellStart"/>
                       <w:r>
-                        <w:instrText xml:space="preserve"> SEQ Ilustración \* ARABIC </w:instrText>
+                        <w:t>validator</w:t>
                       </w:r>
-                      <w:r>
-                        <w:fldChar w:fldCharType="separate"/>
-                      </w:r>
-                      <w:r>
-                        <w:rPr>
-                          <w:noProof/>
-                        </w:rPr>
-                        <w:t>15</w:t>
-                      </w:r>
-                      <w:r>
-                        <w:rPr>
-                          <w:noProof/>
-                        </w:rPr>
-                        <w:fldChar w:fldCharType="end"/>
-                      </w:r>
-                      <w:r>
-                        <w:t xml:space="preserve"> - XML validator</w:t>
-                      </w:r>
-                      <w:bookmarkEnd w:id="40"/>
+                      <w:bookmarkEnd w:id="39"/>
+                      <w:proofErr w:type="spellEnd"/>
                     </w:p>
                   </w:txbxContent>
                 </v:textbox>
@@ -9200,7 +9372,7 @@
         </w:rPr>
         <w:t>Lenguaje de Marcas</w:t>
       </w:r>
-      <w:bookmarkEnd w:id="38"/>
+      <w:bookmarkEnd w:id="37"/>
     </w:p>
     <w:p>
       <w:pPr>
@@ -9243,7 +9415,7 @@
           <w:smallCaps/>
         </w:rPr>
       </w:pPr>
-      <w:bookmarkStart w:id="41" w:name="_Toc25101826"/>
+      <w:bookmarkStart w:id="40" w:name="_Toc25101826"/>
       <w:r>
         <w:rPr>
           <w:noProof/>
@@ -9294,35 +9466,22 @@
                                 <w:noProof/>
                               </w:rPr>
                             </w:pPr>
-                            <w:bookmarkStart w:id="42" w:name="_Toc25082757"/>
+                            <w:bookmarkStart w:id="41" w:name="_Toc25082757"/>
                             <w:r>
                               <w:t xml:space="preserve">Ilustración </w:t>
                             </w:r>
-                            <w:r>
-                              <w:fldChar w:fldCharType="begin"/>
-                            </w:r>
-                            <w:r>
-                              <w:instrText xml:space="preserve"> SEQ Ilustración \* ARABIC </w:instrText>
-                            </w:r>
-                            <w:r>
-                              <w:fldChar w:fldCharType="separate"/>
-                            </w:r>
-                            <w:r>
-                              <w:rPr>
-                                <w:noProof/>
-                              </w:rPr>
-                              <w:t>16</w:t>
-                            </w:r>
-                            <w:r>
-                              <w:rPr>
-                                <w:noProof/>
-                              </w:rPr>
-                              <w:fldChar w:fldCharType="end"/>
-                            </w:r>
+                            <w:fldSimple w:instr=" SEQ Ilustración \* ARABIC ">
+                              <w:r>
+                                <w:rPr>
+                                  <w:noProof/>
+                                </w:rPr>
+                                <w:t>16</w:t>
+                              </w:r>
+                            </w:fldSimple>
                             <w:r>
                               <w:t xml:space="preserve"> - XML</w:t>
                             </w:r>
-                            <w:bookmarkEnd w:id="42"/>
+                            <w:bookmarkEnd w:id="41"/>
                           </w:p>
                         </w:txbxContent>
                       </wps:txbx>
@@ -9351,35 +9510,22 @@
                           <w:noProof/>
                         </w:rPr>
                       </w:pPr>
-                      <w:bookmarkStart w:id="43" w:name="_Toc25082757"/>
+                      <w:bookmarkStart w:id="42" w:name="_Toc25082757"/>
                       <w:r>
                         <w:t xml:space="preserve">Ilustración </w:t>
                       </w:r>
-                      <w:r>
-                        <w:fldChar w:fldCharType="begin"/>
-                      </w:r>
-                      <w:r>
-                        <w:instrText xml:space="preserve"> SEQ Ilustración \* ARABIC </w:instrText>
-                      </w:r>
-                      <w:r>
-                        <w:fldChar w:fldCharType="separate"/>
-                      </w:r>
-                      <w:r>
-                        <w:rPr>
-                          <w:noProof/>
-                        </w:rPr>
-                        <w:t>16</w:t>
-                      </w:r>
-                      <w:r>
-                        <w:rPr>
-                          <w:noProof/>
-                        </w:rPr>
-                        <w:fldChar w:fldCharType="end"/>
-                      </w:r>
+                      <w:fldSimple w:instr=" SEQ Ilustración \* ARABIC ">
+                        <w:r>
+                          <w:rPr>
+                            <w:noProof/>
+                          </w:rPr>
+                          <w:t>16</w:t>
+                        </w:r>
+                      </w:fldSimple>
                       <w:r>
                         <w:t xml:space="preserve"> - XML</w:t>
                       </w:r>
-                      <w:bookmarkEnd w:id="43"/>
+                      <w:bookmarkEnd w:id="42"/>
                     </w:p>
                   </w:txbxContent>
                 </v:textbox>
@@ -9467,7 +9613,7 @@
         </w:rPr>
         <w:t>XML</w:t>
       </w:r>
-      <w:bookmarkEnd w:id="41"/>
+      <w:bookmarkEnd w:id="40"/>
     </w:p>
     <w:p>
       <w:pPr>
@@ -9531,7 +9677,7 @@
           <w:smallCaps/>
         </w:rPr>
       </w:pPr>
-      <w:bookmarkStart w:id="44" w:name="_Toc25101827"/>
+      <w:bookmarkStart w:id="43" w:name="_Toc25101827"/>
       <w:r>
         <w:rPr>
           <w:rFonts w:ascii="Georgia" w:hAnsi="Georgia"/>
@@ -9541,7 +9687,7 @@
         </w:rPr>
         <w:t>XSD</w:t>
       </w:r>
-      <w:bookmarkEnd w:id="44"/>
+      <w:bookmarkEnd w:id="43"/>
     </w:p>
     <w:p>
       <w:pPr>
@@ -9600,35 +9746,22 @@
                                 <w:noProof/>
                               </w:rPr>
                             </w:pPr>
-                            <w:bookmarkStart w:id="45" w:name="_Toc25082758"/>
+                            <w:bookmarkStart w:id="44" w:name="_Toc25082758"/>
                             <w:r>
                               <w:t xml:space="preserve">Ilustración </w:t>
                             </w:r>
-                            <w:r>
-                              <w:fldChar w:fldCharType="begin"/>
-                            </w:r>
-                            <w:r>
-                              <w:instrText xml:space="preserve"> SEQ Ilustración \* ARABIC </w:instrText>
-                            </w:r>
-                            <w:r>
-                              <w:fldChar w:fldCharType="separate"/>
-                            </w:r>
-                            <w:r>
-                              <w:rPr>
-                                <w:noProof/>
-                              </w:rPr>
-                              <w:t>17</w:t>
-                            </w:r>
-                            <w:r>
-                              <w:rPr>
-                                <w:noProof/>
-                              </w:rPr>
-                              <w:fldChar w:fldCharType="end"/>
-                            </w:r>
+                            <w:fldSimple w:instr=" SEQ Ilustración \* ARABIC ">
+                              <w:r>
+                                <w:rPr>
+                                  <w:noProof/>
+                                </w:rPr>
+                                <w:t>17</w:t>
+                              </w:r>
+                            </w:fldSimple>
                             <w:r>
                               <w:t xml:space="preserve"> - XSD</w:t>
                             </w:r>
-                            <w:bookmarkEnd w:id="45"/>
+                            <w:bookmarkEnd w:id="44"/>
                           </w:p>
                         </w:txbxContent>
                       </wps:txbx>
@@ -9657,35 +9790,22 @@
                           <w:noProof/>
                         </w:rPr>
                       </w:pPr>
-                      <w:bookmarkStart w:id="46" w:name="_Toc25082758"/>
+                      <w:bookmarkStart w:id="45" w:name="_Toc25082758"/>
                       <w:r>
                         <w:t xml:space="preserve">Ilustración </w:t>
                       </w:r>
-                      <w:r>
-                        <w:fldChar w:fldCharType="begin"/>
-                      </w:r>
-                      <w:r>
-                        <w:instrText xml:space="preserve"> SEQ Ilustración \* ARABIC </w:instrText>
-                      </w:r>
-                      <w:r>
-                        <w:fldChar w:fldCharType="separate"/>
-                      </w:r>
-                      <w:r>
-                        <w:rPr>
-                          <w:noProof/>
-                        </w:rPr>
-                        <w:t>17</w:t>
-                      </w:r>
-                      <w:r>
-                        <w:rPr>
-                          <w:noProof/>
-                        </w:rPr>
-                        <w:fldChar w:fldCharType="end"/>
-                      </w:r>
+                      <w:fldSimple w:instr=" SEQ Ilustración \* ARABIC ">
+                        <w:r>
+                          <w:rPr>
+                            <w:noProof/>
+                          </w:rPr>
+                          <w:t>17</w:t>
+                        </w:r>
+                      </w:fldSimple>
                       <w:r>
                         <w:t xml:space="preserve"> - XSD</w:t>
                       </w:r>
-                      <w:bookmarkEnd w:id="46"/>
+                      <w:bookmarkEnd w:id="45"/>
                     </w:p>
                   </w:txbxContent>
                 </v:textbox>
@@ -9922,35 +10042,35 @@
                             <w:pPr>
                               <w:pStyle w:val="Descripcin"/>
                             </w:pPr>
-                            <w:bookmarkStart w:id="47" w:name="_Toc25082759"/>
+                            <w:bookmarkStart w:id="46" w:name="_Toc25082759"/>
                             <w:r>
                               <w:t xml:space="preserve">Ilustración </w:t>
                             </w:r>
+                            <w:fldSimple w:instr=" SEQ Ilustración \* ARABIC ">
+                              <w:r>
+                                <w:rPr>
+                                  <w:noProof/>
+                                </w:rPr>
+                                <w:t>18</w:t>
+                              </w:r>
+                            </w:fldSimple>
                             <w:r>
-                              <w:fldChar w:fldCharType="begin"/>
+                              <w:t xml:space="preserve"> - XML </w:t>
                             </w:r>
+                            <w:proofErr w:type="spellStart"/>
                             <w:r>
-                              <w:instrText xml:space="preserve"> SEQ Ilustración \* ARABIC </w:instrText>
+                              <w:t>Schema</w:t>
                             </w:r>
+                            <w:proofErr w:type="spellEnd"/>
                             <w:r>
-                              <w:fldChar w:fldCharType="separate"/>
+                              <w:t xml:space="preserve"> </w:t>
                             </w:r>
+                            <w:proofErr w:type="spellStart"/>
                             <w:r>
-                              <w:rPr>
-                                <w:noProof/>
-                              </w:rPr>
-                              <w:t>18</w:t>
+                              <w:t>Generator</w:t>
                             </w:r>
-                            <w:r>
-                              <w:rPr>
-                                <w:noProof/>
-                              </w:rPr>
-                              <w:fldChar w:fldCharType="end"/>
-                            </w:r>
-                            <w:r>
-                              <w:t xml:space="preserve"> - XML Schema Generator</w:t>
-                            </w:r>
-                            <w:bookmarkEnd w:id="47"/>
+                            <w:bookmarkEnd w:id="46"/>
+                            <w:proofErr w:type="spellEnd"/>
                           </w:p>
                         </w:txbxContent>
                       </wps:txbx>
@@ -9975,35 +10095,35 @@
                       <w:pPr>
                         <w:pStyle w:val="Descripcin"/>
                       </w:pPr>
-                      <w:bookmarkStart w:id="48" w:name="_Toc25082759"/>
+                      <w:bookmarkStart w:id="47" w:name="_Toc25082759"/>
                       <w:r>
                         <w:t xml:space="preserve">Ilustración </w:t>
                       </w:r>
+                      <w:fldSimple w:instr=" SEQ Ilustración \* ARABIC ">
+                        <w:r>
+                          <w:rPr>
+                            <w:noProof/>
+                          </w:rPr>
+                          <w:t>18</w:t>
+                        </w:r>
+                      </w:fldSimple>
                       <w:r>
-                        <w:fldChar w:fldCharType="begin"/>
+                        <w:t xml:space="preserve"> - XML </w:t>
                       </w:r>
+                      <w:proofErr w:type="spellStart"/>
                       <w:r>
-                        <w:instrText xml:space="preserve"> SEQ Ilustración \* ARABIC </w:instrText>
+                        <w:t>Schema</w:t>
                       </w:r>
+                      <w:proofErr w:type="spellEnd"/>
                       <w:r>
-                        <w:fldChar w:fldCharType="separate"/>
+                        <w:t xml:space="preserve"> </w:t>
                       </w:r>
+                      <w:proofErr w:type="spellStart"/>
                       <w:r>
-                        <w:rPr>
-                          <w:noProof/>
-                        </w:rPr>
-                        <w:t>18</w:t>
+                        <w:t>Generator</w:t>
                       </w:r>
-                      <w:r>
-                        <w:rPr>
-                          <w:noProof/>
-                        </w:rPr>
-                        <w:fldChar w:fldCharType="end"/>
-                      </w:r>
-                      <w:r>
-                        <w:t xml:space="preserve"> - XML Schema Generator</w:t>
-                      </w:r>
-                      <w:bookmarkEnd w:id="48"/>
+                      <w:bookmarkEnd w:id="47"/>
+                      <w:proofErr w:type="spellEnd"/>
                     </w:p>
                   </w:txbxContent>
                 </v:textbox>
@@ -10038,7 +10158,7 @@
           <w:smallCaps/>
         </w:rPr>
       </w:pPr>
-      <w:bookmarkStart w:id="49" w:name="_Toc25101828"/>
+      <w:bookmarkStart w:id="48" w:name="_Toc25101828"/>
       <w:r>
         <w:rPr>
           <w:rFonts w:ascii="Georgia" w:hAnsi="Georgia"/>
@@ -10049,7 +10169,7 @@
         <w:lastRenderedPageBreak/>
         <w:t>Base de Datos</w:t>
       </w:r>
-      <w:bookmarkEnd w:id="49"/>
+      <w:bookmarkEnd w:id="48"/>
     </w:p>
     <w:p>
       <w:pPr>
@@ -10135,7 +10255,21 @@
         <w:rPr>
           <w:rFonts w:ascii="Georgia" w:hAnsi="Georgia"/>
         </w:rPr>
-        <w:t>no aporta mucho en este proyecto. Aún así, aprendimos como exportar una base de datos en MySQL a un documento XML con comandos.</w:t>
+        <w:t xml:space="preserve">no aporta mucho en este proyecto. </w:t>
+      </w:r>
+      <w:proofErr w:type="spellStart"/>
+      <w:r>
+        <w:rPr>
+          <w:rFonts w:ascii="Georgia" w:hAnsi="Georgia"/>
+        </w:rPr>
+        <w:t>Aún</w:t>
+      </w:r>
+      <w:proofErr w:type="spellEnd"/>
+      <w:r>
+        <w:rPr>
+          <w:rFonts w:ascii="Georgia" w:hAnsi="Georgia"/>
+        </w:rPr>
+        <w:t xml:space="preserve"> así, aprendimos como exportar una base de datos en MySQL a un documento XML con comandos.</w:t>
       </w:r>
     </w:p>
     <w:p>
@@ -10153,7 +10287,7 @@
           <w:rFonts w:ascii="Georgia" w:hAnsi="Georgia"/>
         </w:rPr>
       </w:pPr>
-      <w:bookmarkStart w:id="50" w:name="_Toc25082760"/>
+      <w:bookmarkStart w:id="49" w:name="_Toc25082760"/>
       <w:r>
         <w:rPr>
           <w:rFonts w:ascii="Georgia" w:hAnsi="Georgia"/>
@@ -10197,7 +10331,7 @@
         </w:rPr>
         <w:t xml:space="preserve"> - Exportar BBDD a XML</w:t>
       </w:r>
-      <w:bookmarkEnd w:id="50"/>
+      <w:bookmarkEnd w:id="49"/>
     </w:p>
     <w:p>
       <w:pPr>
@@ -10215,7 +10349,21 @@
         <w:rPr>
           <w:rFonts w:ascii="Georgia" w:hAnsi="Georgia"/>
         </w:rPr>
-        <w:t>ágina nos muestra dos maneras de exportar la base de datos, una con los datos introducidos o otra sin.</w:t>
+        <w:t xml:space="preserve">ágina nos muestra dos maneras de exportar la base de datos, una con los datos introducidos </w:t>
+      </w:r>
+      <w:proofErr w:type="spellStart"/>
+      <w:r>
+        <w:rPr>
+          <w:rFonts w:ascii="Georgia" w:hAnsi="Georgia"/>
+        </w:rPr>
+        <w:t>o</w:t>
+      </w:r>
+      <w:proofErr w:type="spellEnd"/>
+      <w:r>
+        <w:rPr>
+          <w:rFonts w:ascii="Georgia" w:hAnsi="Georgia"/>
+        </w:rPr>
+        <w:t xml:space="preserve"> otra sin.</w:t>
       </w:r>
     </w:p>
     <w:p>
@@ -10236,6 +10384,7 @@
         </w:rPr>
         <w:t xml:space="preserve"> caso utilizamos la que añade los datos ya que son necesarios para posteriormente </w:t>
       </w:r>
+      <w:proofErr w:type="spellStart"/>
       <w:r>
         <w:rPr>
           <w:rFonts w:ascii="Georgia" w:hAnsi="Georgia"/>
@@ -10246,6 +10395,7 @@
         </w:rPr>
         <w:t>parsearlos</w:t>
       </w:r>
+      <w:proofErr w:type="spellEnd"/>
       <w:r>
         <w:rPr>
           <w:rFonts w:ascii="Georgia" w:hAnsi="Georgia"/>
@@ -10290,7 +10440,7 @@
           <w:smallCaps/>
         </w:rPr>
       </w:pPr>
-      <w:bookmarkStart w:id="51" w:name="_Toc25101829"/>
+      <w:bookmarkStart w:id="50" w:name="_Toc25101829"/>
       <w:r>
         <w:rPr>
           <w:rFonts w:ascii="Georgia" w:hAnsi="Georgia"/>
@@ -10301,7 +10451,103 @@
         <w:lastRenderedPageBreak/>
         <w:t>Sistemas Informáticos</w:t>
       </w:r>
+      <w:bookmarkEnd w:id="50"/>
+    </w:p>
+    <w:p>
+      <w:pPr>
+        <w:keepNext/>
+        <w:jc w:val="both"/>
+      </w:pPr>
+      <w:r>
+        <w:rPr>
+          <w:rFonts w:ascii="Georgia" w:hAnsi="Georgia"/>
+        </w:rPr>
+        <w:t>Mediante comandos MS-DOS creamos las carpetas correspondientes del repositorio local, la librería de música a la que llamaremos desde el programa para acceder a las canciones e instalamos el mismo programa VLC.</w:t>
+      </w:r>
+      <w:r>
+        <w:rPr>
+          <w:noProof/>
+        </w:rPr>
+        <w:t xml:space="preserve"> </w:t>
+      </w:r>
+      <w:r>
+        <w:rPr>
+          <w:rFonts w:ascii="Georgia" w:hAnsi="Georgia"/>
+        </w:rPr>
+        <w:drawing>
+          <wp:inline distT="0" distB="0" distL="0" distR="0" wp14:anchorId="1A7E27E4" wp14:editId="1F1B3DEB">
+            <wp:extent cx="6645910" cy="3846830"/>
+            <wp:effectExtent l="0" t="0" r="2540" b="1270"/>
+            <wp:docPr id="26" name="Imagen 26"/>
+            <wp:cNvGraphicFramePr>
+              <a:graphicFrameLocks xmlns:a="http://schemas.openxmlformats.org/drawingml/2006/main" noChangeAspect="1"/>
+            </wp:cNvGraphicFramePr>
+            <a:graphic xmlns:a="http://schemas.openxmlformats.org/drawingml/2006/main">
+              <a:graphicData uri="http://schemas.openxmlformats.org/drawingml/2006/picture">
+                <pic:pic xmlns:pic="http://schemas.openxmlformats.org/drawingml/2006/picture">
+                  <pic:nvPicPr>
+                    <pic:cNvPr id="1" name=""/>
+                    <pic:cNvPicPr/>
+                  </pic:nvPicPr>
+                  <pic:blipFill>
+                    <a:blip r:embed="rId59"/>
+                    <a:stretch>
+                      <a:fillRect/>
+                    </a:stretch>
+                  </pic:blipFill>
+                  <pic:spPr>
+                    <a:xfrm>
+                      <a:off x="0" y="0"/>
+                      <a:ext cx="6645910" cy="3846830"/>
+                    </a:xfrm>
+                    <a:prstGeom prst="rect">
+                      <a:avLst/>
+                    </a:prstGeom>
+                  </pic:spPr>
+                </pic:pic>
+              </a:graphicData>
+            </a:graphic>
+          </wp:inline>
+        </w:drawing>
+      </w:r>
+    </w:p>
+    <w:p>
+      <w:pPr>
+        <w:pStyle w:val="Descripcin"/>
+        <w:jc w:val="both"/>
+        <w:rPr>
+          <w:rFonts w:ascii="Georgia" w:hAnsi="Georgia"/>
+        </w:rPr>
+      </w:pPr>
+      <w:r>
+        <w:t xml:space="preserve">Ilustración </w:t>
+      </w:r>
+      <w:fldSimple w:instr=" SEQ Ilustración \* ARABIC ">
+        <w:r>
+          <w:rPr>
+            <w:noProof/>
+          </w:rPr>
+          <w:t>20</w:t>
+        </w:r>
+      </w:fldSimple>
+      <w:r>
+        <w:t xml:space="preserve"> - </w:t>
+      </w:r>
+      <w:proofErr w:type="spellStart"/>
+      <w:r>
+        <w:t>Playlist</w:t>
+      </w:r>
+      <w:proofErr w:type="spellEnd"/>
+      <w:r>
+        <w:t xml:space="preserve"> .</w:t>
+      </w:r>
+      <w:proofErr w:type="spellStart"/>
+      <w:r>
+        <w:t>bat</w:t>
+      </w:r>
+      <w:bookmarkStart w:id="51" w:name="_GoBack"/>
       <w:bookmarkEnd w:id="51"/>
+      <w:proofErr w:type="spellEnd"/>
     </w:p>
     <w:p>
       <w:pPr>
@@ -10314,7 +10560,36 @@
         <w:rPr>
           <w:rFonts w:ascii="Georgia" w:hAnsi="Georgia"/>
         </w:rPr>
-        <w:t>Mediante comandos MS-DOS creamos las carpetas correspondientes del repositorio local, la librería de música a la que llamaremos desde el programa para acceder a las canciones e instalamos el mismo programa VLC.</w:t>
+        <w:t xml:space="preserve">Llegamos a la conclusión de que el programa VLC, lanza un error si la sintaxis del comando para ejecutarlo es incorrecto. Tampoco funciona si tratamos de lanzar cualquier comando </w:t>
+      </w:r>
+      <w:proofErr w:type="spellStart"/>
+      <w:r>
+        <w:rPr>
+          <w:rFonts w:ascii="Georgia" w:hAnsi="Georgia"/>
+        </w:rPr>
+        <w:t>vlc</w:t>
+      </w:r>
+      <w:proofErr w:type="spellEnd"/>
+      <w:r>
+        <w:rPr>
+          <w:rFonts w:ascii="Georgia" w:hAnsi="Georgia"/>
+        </w:rPr>
+        <w:t xml:space="preserve"> si no accedemos primero al directorio en el cual se encuentra mediante una ruta absoluta (otra opción es añadir esa ruta al </w:t>
+      </w:r>
+      <w:proofErr w:type="spellStart"/>
+      <w:r>
+        <w:rPr>
+          <w:rFonts w:ascii="Georgia" w:hAnsi="Georgia"/>
+          <w:i/>
+        </w:rPr>
+        <w:t>path</w:t>
+      </w:r>
+      <w:proofErr w:type="spellEnd"/>
+      <w:r>
+        <w:rPr>
+          <w:rFonts w:ascii="Georgia" w:hAnsi="Georgia"/>
+        </w:rPr>
+        <w:t>).</w:t>
       </w:r>
     </w:p>
     <w:p>
@@ -10328,20 +10603,19 @@
         <w:rPr>
           <w:rFonts w:ascii="Georgia" w:hAnsi="Georgia"/>
         </w:rPr>
-        <w:t xml:space="preserve">Llegamos a la conclusión de que el programa VLC, lanza un error si la sintaxis del comando para ejecutarlo es incorrecto. Tampoco funciona si tratamos de lanzar cualquier comando vlc si no accedemos primero al directorio en el cual se encuentra mediante una ruta absoluta (otra opción es añadir esa ruta al </w:t>
-      </w:r>
-      <w:r>
-        <w:rPr>
-          <w:rFonts w:ascii="Georgia" w:hAnsi="Georgia"/>
-          <w:i/>
-        </w:rPr>
-        <w:t>path</w:t>
-      </w:r>
-      <w:r>
-        <w:rPr>
-          <w:rFonts w:ascii="Georgia" w:hAnsi="Georgia"/>
-        </w:rPr>
-        <w:t>).</w:t>
+        <w:t>La sintaxis correcta para ejecutar el programa VLC</w:t>
+      </w:r>
+      <w:r>
+        <w:rPr>
+          <w:rFonts w:ascii="Georgia" w:hAnsi="Georgia"/>
+        </w:rPr>
+        <w:t xml:space="preserve"> remotamente</w:t>
+      </w:r>
+      <w:r>
+        <w:rPr>
+          <w:rFonts w:ascii="Georgia" w:hAnsi="Georgia"/>
+        </w:rPr>
+        <w:t xml:space="preserve"> mediante línea de comandos es la siguiente:</w:t>
       </w:r>
     </w:p>
     <w:p>
@@ -10355,34 +10629,9 @@
         <w:rPr>
           <w:rFonts w:ascii="Georgia" w:hAnsi="Georgia"/>
         </w:rPr>
-        <w:t>La sintaxis correcta para ejecutar el programa VLC</w:t>
-      </w:r>
-      <w:r>
-        <w:rPr>
-          <w:rFonts w:ascii="Georgia" w:hAnsi="Georgia"/>
-        </w:rPr>
-        <w:t xml:space="preserve"> remotamente</w:t>
-      </w:r>
-      <w:r>
-        <w:rPr>
-          <w:rFonts w:ascii="Georgia" w:hAnsi="Georgia"/>
-        </w:rPr>
-        <w:t xml:space="preserve"> mediante línea de comandos es la siguiente:</w:t>
-      </w:r>
-    </w:p>
-    <w:p>
-      <w:pPr>
-        <w:jc w:val="both"/>
-        <w:rPr>
-          <w:rFonts w:ascii="Georgia" w:hAnsi="Georgia"/>
-        </w:rPr>
-      </w:pPr>
-      <w:r>
-        <w:rPr>
-          <w:rFonts w:ascii="Georgia" w:hAnsi="Georgia"/>
-        </w:rPr>
         <w:t xml:space="preserve">&gt;&gt;&gt; &lt;ruta comando </w:t>
       </w:r>
+      <w:proofErr w:type="spellStart"/>
       <w:r>
         <w:rPr>
           <w:rFonts w:ascii="Georgia" w:hAnsi="Georgia"/>
@@ -10390,6 +10639,7 @@
         </w:rPr>
         <w:t>vlc</w:t>
       </w:r>
+      <w:proofErr w:type="spellEnd"/>
       <w:r>
         <w:rPr>
           <w:rFonts w:ascii="Georgia" w:hAnsi="Georgia"/>
@@ -10419,7 +10669,7 @@
                     <pic:cNvPicPr/>
                   </pic:nvPicPr>
                   <pic:blipFill>
-                    <a:blip r:embed="rId59"/>
+                    <a:blip r:embed="rId60"/>
                     <a:stretch>
                       <a:fillRect/>
                     </a:stretch>
@@ -10500,11 +10750,13 @@
                               <w:pStyle w:val="Descripcin"/>
                             </w:pPr>
                             <w:r>
-                              <w:t>Ilustración 20</w:t>
+                              <w:t xml:space="preserve">Ilustración 20 – Ejemplo comando </w:t>
                             </w:r>
+                            <w:proofErr w:type="spellStart"/>
                             <w:r>
-                              <w:t xml:space="preserve"> – Ejemplo comando vlc</w:t>
+                              <w:t>vlc</w:t>
                             </w:r>
+                            <w:proofErr w:type="spellEnd"/>
                           </w:p>
                         </w:txbxContent>
                       </wps:txbx>
@@ -10560,48 +10812,6 @@
         <w:br w:type="page"/>
       </w:r>
     </w:p>
-    <w:p/>
-    <w:p>
-      <w:pPr>
-        <w:rPr>
-          <w:rFonts w:ascii="Georgia" w:eastAsiaTheme="majorEastAsia" w:hAnsi="Georgia" w:cstheme="majorBidi"/>
-          <w:b/>
-          <w:bCs/>
-          <w:smallCaps/>
-          <w:color w:val="2F5496" w:themeColor="accent1" w:themeShade="BF"/>
-          <w:sz w:val="32"/>
-          <w:szCs w:val="32"/>
-        </w:rPr>
-      </w:pPr>
-      <w:r>
-        <w:rPr>
-          <w:rFonts w:ascii="Georgia" w:hAnsi="Georgia"/>
-        </w:rPr>
-        <w:t xml:space="preserve"> </w:t>
-      </w:r>
-      <w:r>
-        <w:rPr>
-          <w:rFonts w:ascii="Georgia" w:hAnsi="Georgia"/>
-          <w:b/>
-          <w:bCs/>
-          <w:smallCaps/>
-        </w:rPr>
-        <w:br w:type="page"/>
-      </w:r>
-    </w:p>
-    <w:p>
-      <w:pPr>
-        <w:rPr>
-          <w:rFonts w:ascii="Georgia" w:eastAsiaTheme="majorEastAsia" w:hAnsi="Georgia" w:cstheme="majorBidi"/>
-          <w:b/>
-          <w:bCs/>
-          <w:smallCaps/>
-          <w:color w:val="2F5496" w:themeColor="accent1" w:themeShade="BF"/>
-          <w:sz w:val="32"/>
-          <w:szCs w:val="32"/>
-        </w:rPr>
-      </w:pPr>
-    </w:p>
     <w:p>
       <w:pPr>
         <w:pStyle w:val="Ttulo1"/>
@@ -10624,6 +10834,7 @@
           <w:bCs/>
           <w:smallCaps/>
         </w:rPr>
+        <w:lastRenderedPageBreak/>
         <w:t>Webgrafía</w:t>
       </w:r>
       <w:bookmarkEnd w:id="52"/>
@@ -10646,12 +10857,28 @@
           <w:rFonts w:ascii="Georgia" w:hAnsi="Georgia"/>
         </w:rPr>
       </w:pPr>
-      <w:r>
-        <w:rPr>
-          <w:rFonts w:ascii="Georgia" w:hAnsi="Georgia"/>
-        </w:rPr>
-        <w:t>Pull Request</w:t>
-      </w:r>
+      <w:proofErr w:type="spellStart"/>
+      <w:r>
+        <w:rPr>
+          <w:rFonts w:ascii="Georgia" w:hAnsi="Georgia"/>
+        </w:rPr>
+        <w:t>Pull</w:t>
+      </w:r>
+      <w:proofErr w:type="spellEnd"/>
+      <w:r>
+        <w:rPr>
+          <w:rFonts w:ascii="Georgia" w:hAnsi="Georgia"/>
+        </w:rPr>
+        <w:t xml:space="preserve"> </w:t>
+      </w:r>
+      <w:proofErr w:type="spellStart"/>
+      <w:r>
+        <w:rPr>
+          <w:rFonts w:ascii="Georgia" w:hAnsi="Georgia"/>
+        </w:rPr>
+        <w:t>Request</w:t>
+      </w:r>
+      <w:proofErr w:type="spellEnd"/>
     </w:p>
     <w:p>
       <w:pPr>
@@ -10664,7 +10891,7 @@
           <w:rFonts w:ascii="Georgia" w:hAnsi="Georgia"/>
         </w:rPr>
       </w:pPr>
-      <w:hyperlink r:id="rId60" w:history="1">
+      <w:hyperlink r:id="rId61" w:history="1">
         <w:r>
           <w:rPr>
             <w:rStyle w:val="Hipervnculo"/>
@@ -10689,7 +10916,21 @@
         <w:rPr>
           <w:rFonts w:ascii="Georgia" w:hAnsi="Georgia"/>
         </w:rPr>
-        <w:t>Como volver a un commit anterior</w:t>
+        <w:t xml:space="preserve">Como volver a un </w:t>
+      </w:r>
+      <w:proofErr w:type="spellStart"/>
+      <w:r>
+        <w:rPr>
+          <w:rFonts w:ascii="Georgia" w:hAnsi="Georgia"/>
+        </w:rPr>
+        <w:t>commit</w:t>
+      </w:r>
+      <w:proofErr w:type="spellEnd"/>
+      <w:r>
+        <w:rPr>
+          <w:rFonts w:ascii="Georgia" w:hAnsi="Georgia"/>
+        </w:rPr>
+        <w:t xml:space="preserve"> anterior</w:t>
       </w:r>
     </w:p>
     <w:p>
@@ -10703,7 +10944,7 @@
           <w:rFonts w:ascii="Georgia" w:hAnsi="Georgia"/>
         </w:rPr>
       </w:pPr>
-      <w:hyperlink r:id="rId61" w:history="1">
+      <w:hyperlink r:id="rId62" w:history="1">
         <w:r>
           <w:rPr>
             <w:rStyle w:val="Hipervnculo"/>
@@ -10724,12 +10965,28 @@
           <w:rFonts w:ascii="Georgia" w:hAnsi="Georgia"/>
         </w:rPr>
       </w:pPr>
-      <w:r>
-        <w:rPr>
-          <w:rFonts w:ascii="Georgia" w:hAnsi="Georgia"/>
-        </w:rPr>
-        <w:t>Slides Git Classroom</w:t>
-      </w:r>
+      <w:proofErr w:type="spellStart"/>
+      <w:r>
+        <w:rPr>
+          <w:rFonts w:ascii="Georgia" w:hAnsi="Georgia"/>
+        </w:rPr>
+        <w:t>Slides</w:t>
+      </w:r>
+      <w:proofErr w:type="spellEnd"/>
+      <w:r>
+        <w:rPr>
+          <w:rFonts w:ascii="Georgia" w:hAnsi="Georgia"/>
+        </w:rPr>
+        <w:t xml:space="preserve"> Git </w:t>
+      </w:r>
+      <w:proofErr w:type="spellStart"/>
+      <w:r>
+        <w:rPr>
+          <w:rFonts w:ascii="Georgia" w:hAnsi="Georgia"/>
+        </w:rPr>
+        <w:t>Classroom</w:t>
+      </w:r>
+      <w:proofErr w:type="spellEnd"/>
     </w:p>
     <w:p>
       <w:pPr>
@@ -10740,48 +10997,6 @@
         </w:numPr>
         <w:rPr>
           <w:rFonts w:ascii="Georgia" w:hAnsi="Georgia"/>
-        </w:rPr>
-      </w:pPr>
-      <w:hyperlink r:id="rId62" w:history="1">
-        <w:r>
-          <w:rPr>
-            <w:rStyle w:val="Hipervnculo"/>
-            <w:rFonts w:ascii="Georgia" w:hAnsi="Georgia"/>
-          </w:rPr>
-          <w:t>https://classroom.google.com/u/1/c/NDMyNjA1NjcwNDda/m/NDMzMjIwNzg0Nzda/details</w:t>
-        </w:r>
-      </w:hyperlink>
-    </w:p>
-    <w:p>
-      <w:pPr>
-        <w:pStyle w:val="Prrafodelista"/>
-        <w:numPr>
-          <w:ilvl w:val="0"/>
-          <w:numId w:val="8"/>
-        </w:numPr>
-        <w:rPr>
-          <w:rFonts w:ascii="Georgia" w:hAnsi="Georgia"/>
-        </w:rPr>
-      </w:pPr>
-      <w:r>
-        <w:rPr>
-          <w:rFonts w:ascii="Georgia" w:hAnsi="Georgia"/>
-        </w:rPr>
-        <w:t>Repositorio compartido</w:t>
-      </w:r>
-    </w:p>
-    <w:p>
-      <w:pPr>
-        <w:pStyle w:val="Prrafodelista"/>
-        <w:numPr>
-          <w:ilvl w:val="1"/>
-          <w:numId w:val="8"/>
-        </w:numPr>
-        <w:rPr>
-          <w:rStyle w:val="Hipervnculo"/>
-          <w:rFonts w:ascii="Georgia" w:hAnsi="Georgia"/>
-          <w:color w:val="auto"/>
-          <w:u w:val="none"/>
         </w:rPr>
       </w:pPr>
       <w:hyperlink r:id="rId63" w:history="1">
@@ -10809,13 +11024,7 @@
         <w:rPr>
           <w:rFonts w:ascii="Georgia" w:hAnsi="Georgia"/>
         </w:rPr>
-        <w:t>Conven</w:t>
-      </w:r>
-      <w:r>
-        <w:rPr>
-          <w:rFonts w:ascii="Georgia" w:hAnsi="Georgia"/>
-        </w:rPr>
-        <w:t>tional commit</w:t>
+        <w:t>Repositorio compartido</w:t>
       </w:r>
     </w:p>
     <w:p>
@@ -10826,10 +11035,74 @@
           <w:numId w:val="8"/>
         </w:numPr>
         <w:rPr>
-          <w:rFonts w:ascii="Georgia" w:hAnsi="Georgia"/>
+          <w:rStyle w:val="Hipervnculo"/>
+          <w:rFonts w:ascii="Georgia" w:hAnsi="Georgia"/>
+          <w:color w:val="auto"/>
+          <w:u w:val="none"/>
         </w:rPr>
       </w:pPr>
       <w:hyperlink r:id="rId64" w:history="1">
+        <w:r>
+          <w:rPr>
+            <w:rStyle w:val="Hipervnculo"/>
+            <w:rFonts w:ascii="Georgia" w:hAnsi="Georgia"/>
+          </w:rPr>
+          <w:t>https://classroom.google.com/u/1/c/NDMyNjA1NjcwNDda/m/NDMzMjIwNzg0Nzda/details</w:t>
+        </w:r>
+      </w:hyperlink>
+    </w:p>
+    <w:p>
+      <w:pPr>
+        <w:pStyle w:val="Prrafodelista"/>
+        <w:numPr>
+          <w:ilvl w:val="0"/>
+          <w:numId w:val="8"/>
+        </w:numPr>
+        <w:rPr>
+          <w:rFonts w:ascii="Georgia" w:hAnsi="Georgia"/>
+        </w:rPr>
+      </w:pPr>
+      <w:proofErr w:type="spellStart"/>
+      <w:r>
+        <w:rPr>
+          <w:rFonts w:ascii="Georgia" w:hAnsi="Georgia"/>
+        </w:rPr>
+        <w:t>Conven</w:t>
+      </w:r>
+      <w:r>
+        <w:rPr>
+          <w:rFonts w:ascii="Georgia" w:hAnsi="Georgia"/>
+        </w:rPr>
+        <w:t>tional</w:t>
+      </w:r>
+      <w:proofErr w:type="spellEnd"/>
+      <w:r>
+        <w:rPr>
+          <w:rFonts w:ascii="Georgia" w:hAnsi="Georgia"/>
+        </w:rPr>
+        <w:t xml:space="preserve"> </w:t>
+      </w:r>
+      <w:proofErr w:type="spellStart"/>
+      <w:r>
+        <w:rPr>
+          <w:rFonts w:ascii="Georgia" w:hAnsi="Georgia"/>
+        </w:rPr>
+        <w:t>commit</w:t>
+      </w:r>
+      <w:proofErr w:type="spellEnd"/>
+    </w:p>
+    <w:p>
+      <w:pPr>
+        <w:pStyle w:val="Prrafodelista"/>
+        <w:numPr>
+          <w:ilvl w:val="1"/>
+          <w:numId w:val="8"/>
+        </w:numPr>
+        <w:rPr>
+          <w:rFonts w:ascii="Georgia" w:hAnsi="Georgia"/>
+        </w:rPr>
+      </w:pPr>
+      <w:hyperlink r:id="rId65" w:history="1">
         <w:r>
           <w:rPr>
             <w:rStyle w:val="Hipervnculo"/>
@@ -10856,12 +11129,14 @@
         </w:rPr>
         <w:t xml:space="preserve">XML </w:t>
       </w:r>
+      <w:proofErr w:type="spellStart"/>
       <w:r>
         <w:rPr>
           <w:rFonts w:ascii="Georgia" w:hAnsi="Georgia"/>
         </w:rPr>
         <w:t>Validator</w:t>
       </w:r>
+      <w:proofErr w:type="spellEnd"/>
     </w:p>
     <w:p>
       <w:pPr>
@@ -10877,7 +11152,7 @@
           <w:u w:val="none"/>
         </w:rPr>
       </w:pPr>
-      <w:hyperlink r:id="rId65" w:history="1">
+      <w:hyperlink r:id="rId66" w:history="1">
         <w:r>
           <w:rPr>
             <w:rStyle w:val="Hipervnculo"/>
@@ -10902,8 +11177,30 @@
         <w:rPr>
           <w:rFonts w:ascii="Georgia" w:hAnsi="Georgia"/>
         </w:rPr>
-        <w:t>XML Schema Generator</w:t>
-      </w:r>
+        <w:t xml:space="preserve">XML </w:t>
+      </w:r>
+      <w:proofErr w:type="spellStart"/>
+      <w:r>
+        <w:rPr>
+          <w:rFonts w:ascii="Georgia" w:hAnsi="Georgia"/>
+        </w:rPr>
+        <w:t>Schema</w:t>
+      </w:r>
+      <w:proofErr w:type="spellEnd"/>
+      <w:r>
+        <w:rPr>
+          <w:rFonts w:ascii="Georgia" w:hAnsi="Georgia"/>
+        </w:rPr>
+        <w:t xml:space="preserve"> </w:t>
+      </w:r>
+      <w:proofErr w:type="spellStart"/>
+      <w:r>
+        <w:rPr>
+          <w:rFonts w:ascii="Georgia" w:hAnsi="Georgia"/>
+        </w:rPr>
+        <w:t>Generator</w:t>
+      </w:r>
+      <w:proofErr w:type="spellEnd"/>
     </w:p>
     <w:p>
       <w:pPr>
@@ -10916,7 +11213,7 @@
           <w:rFonts w:ascii="Georgia" w:hAnsi="Georgia"/>
         </w:rPr>
       </w:pPr>
-      <w:hyperlink r:id="rId66" w:history="1">
+      <w:hyperlink r:id="rId67" w:history="1">
         <w:r>
           <w:rPr>
             <w:rStyle w:val="Hipervnculo"/>
@@ -10958,7 +11255,7 @@
           <w:u w:val="none"/>
         </w:rPr>
       </w:pPr>
-      <w:hyperlink r:id="rId67" w:history="1">
+      <w:hyperlink r:id="rId68" w:history="1">
         <w:r>
           <w:rPr>
             <w:rStyle w:val="Hipervnculo"/>
@@ -10998,7 +11295,7 @@
           <w:rFonts w:ascii="Georgia" w:hAnsi="Georgia"/>
         </w:rPr>
       </w:pPr>
-      <w:hyperlink r:id="rId68" w:history="1">
+      <w:hyperlink r:id="rId69" w:history="1">
         <w:r>
           <w:rPr>
             <w:rStyle w:val="Hipervnculo"/>
@@ -11016,9 +11313,9 @@
       </w:pPr>
     </w:p>
     <w:sectPr>
-      <w:headerReference w:type="default" r:id="rId69"/>
-      <w:footerReference w:type="default" r:id="rId70"/>
-      <w:footerReference w:type="first" r:id="rId71"/>
+      <w:headerReference w:type="default" r:id="rId70"/>
+      <w:footerReference w:type="default" r:id="rId71"/>
+      <w:footerReference w:type="first" r:id="rId72"/>
       <w:pgSz w:w="11906" w:h="16838"/>
       <w:pgMar w:top="720" w:right="720" w:bottom="720" w:left="720" w:header="708" w:footer="708" w:gutter="0"/>
       <w:pgNumType w:start="0"/>
@@ -11031,7 +11328,7 @@
 </file>
 
 <file path=word/endnotes.xml><?xml version="1.0" encoding="utf-8"?>
-<w:endnotes xmlns:wpc="http://schemas.microsoft.com/office/word/2010/wordprocessingCanvas" xmlns:mc="http://schemas.openxmlformats.org/markup-compatibility/2006" xmlns:o="urn:schemas-microsoft-com:office:office" xmlns:r="http://schemas.openxmlformats.org/officeDocument/2006/relationships" xmlns:m="http://schemas.openxmlformats.org/officeDocument/2006/math" xmlns:v="urn:schemas-microsoft-com:vml" xmlns:wp14="http://schemas.microsoft.com/office/word/2010/wordprocessingDrawing" xmlns:wp="http://schemas.openxmlformats.org/drawingml/2006/wordprocessingDrawing" xmlns:w10="urn:schemas-microsoft-com:office:word" xmlns:w="http://schemas.openxmlformats.org/wordprocessingml/2006/main" xmlns:w14="http://schemas.microsoft.com/office/word/2010/wordml" xmlns:w15="http://schemas.microsoft.com/office/word/2012/wordml" xmlns:wpg="http://schemas.microsoft.com/office/word/2010/wordprocessingGroup" xmlns:wpi="http://schemas.microsoft.com/office/word/2010/wordprocessingInk" xmlns:wne="http://schemas.microsoft.com/office/word/2006/wordml" xmlns:wps="http://schemas.microsoft.com/office/word/2010/wordprocessingShape" mc:Ignorable="w14 w15 wp14">
+<w:endnotes xmlns:wpc="http://schemas.microsoft.com/office/word/2010/wordprocessingCanvas" xmlns:cx="http://schemas.microsoft.com/office/drawing/2014/chartex" xmlns:cx1="http://schemas.microsoft.com/office/drawing/2015/9/8/chartex" xmlns:cx2="http://schemas.microsoft.com/office/drawing/2015/10/21/chartex" xmlns:cx3="http://schemas.microsoft.com/office/drawing/2016/5/9/chartex" xmlns:cx4="http://schemas.microsoft.com/office/drawing/2016/5/10/chartex" xmlns:cx5="http://schemas.microsoft.com/office/drawing/2016/5/11/chartex" xmlns:cx6="http://schemas.microsoft.com/office/drawing/2016/5/12/chartex" xmlns:cx7="http://schemas.microsoft.com/office/drawing/2016/5/13/chartex" xmlns:cx8="http://schemas.microsoft.com/office/drawing/2016/5/14/chartex" xmlns:mc="http://schemas.openxmlformats.org/markup-compatibility/2006" xmlns:aink="http://schemas.microsoft.com/office/drawing/2016/ink" xmlns:am3d="http://schemas.microsoft.com/office/drawing/2017/model3d" xmlns:o="urn:schemas-microsoft-com:office:office" xmlns:r="http://schemas.openxmlformats.org/officeDocument/2006/relationships" xmlns:m="http://schemas.openxmlformats.org/officeDocument/2006/math" xmlns:v="urn:schemas-microsoft-com:vml" xmlns:wp14="http://schemas.microsoft.com/office/word/2010/wordprocessingDrawing" xmlns:wp="http://schemas.openxmlformats.org/drawingml/2006/wordprocessingDrawing" xmlns:w10="urn:schemas-microsoft-com:office:word" xmlns:w="http://schemas.openxmlformats.org/wordprocessingml/2006/main" xmlns:w14="http://schemas.microsoft.com/office/word/2010/wordml" xmlns:w15="http://schemas.microsoft.com/office/word/2012/wordml" xmlns:w16cid="http://schemas.microsoft.com/office/word/2016/wordml/cid" xmlns:w16se="http://schemas.microsoft.com/office/word/2015/wordml/symex" xmlns:wpg="http://schemas.microsoft.com/office/word/2010/wordprocessingGroup" xmlns:wpi="http://schemas.microsoft.com/office/word/2010/wordprocessingInk" xmlns:wne="http://schemas.microsoft.com/office/word/2006/wordml" xmlns:wps="http://schemas.microsoft.com/office/word/2010/wordprocessingShape" mc:Ignorable="w14 w15 w16se w16cid wp14">
   <w:endnote w:type="separator" w:id="-1">
     <w:p>
       <w:pPr>
@@ -11056,7 +11353,7 @@
 </file>
 
 <file path=word/footer1.xml><?xml version="1.0" encoding="utf-8"?>
-<w:ftr xmlns:wpc="http://schemas.microsoft.com/office/word/2010/wordprocessingCanvas" xmlns:mc="http://schemas.openxmlformats.org/markup-compatibility/2006" xmlns:o="urn:schemas-microsoft-com:office:office" xmlns:r="http://schemas.openxmlformats.org/officeDocument/2006/relationships" xmlns:m="http://schemas.openxmlformats.org/officeDocument/2006/math" xmlns:v="urn:schemas-microsoft-com:vml" xmlns:wp14="http://schemas.microsoft.com/office/word/2010/wordprocessingDrawing" xmlns:wp="http://schemas.openxmlformats.org/drawingml/2006/wordprocessingDrawing" xmlns:w10="urn:schemas-microsoft-com:office:word" xmlns:w="http://schemas.openxmlformats.org/wordprocessingml/2006/main" xmlns:w14="http://schemas.microsoft.com/office/word/2010/wordml" xmlns:w15="http://schemas.microsoft.com/office/word/2012/wordml" xmlns:wpg="http://schemas.microsoft.com/office/word/2010/wordprocessingGroup" xmlns:wpi="http://schemas.microsoft.com/office/word/2010/wordprocessingInk" xmlns:wne="http://schemas.microsoft.com/office/word/2006/wordml" xmlns:wps="http://schemas.microsoft.com/office/word/2010/wordprocessingShape" mc:Ignorable="w14 w15 wp14">
+<w:ftr xmlns:wpc="http://schemas.microsoft.com/office/word/2010/wordprocessingCanvas" xmlns:cx="http://schemas.microsoft.com/office/drawing/2014/chartex" xmlns:cx1="http://schemas.microsoft.com/office/drawing/2015/9/8/chartex" xmlns:cx2="http://schemas.microsoft.com/office/drawing/2015/10/21/chartex" xmlns:cx3="http://schemas.microsoft.com/office/drawing/2016/5/9/chartex" xmlns:cx4="http://schemas.microsoft.com/office/drawing/2016/5/10/chartex" xmlns:cx5="http://schemas.microsoft.com/office/drawing/2016/5/11/chartex" xmlns:cx6="http://schemas.microsoft.com/office/drawing/2016/5/12/chartex" xmlns:cx7="http://schemas.microsoft.com/office/drawing/2016/5/13/chartex" xmlns:cx8="http://schemas.microsoft.com/office/drawing/2016/5/14/chartex" xmlns:mc="http://schemas.openxmlformats.org/markup-compatibility/2006" xmlns:aink="http://schemas.microsoft.com/office/drawing/2016/ink" xmlns:am3d="http://schemas.microsoft.com/office/drawing/2017/model3d" xmlns:o="urn:schemas-microsoft-com:office:office" xmlns:r="http://schemas.openxmlformats.org/officeDocument/2006/relationships" xmlns:m="http://schemas.openxmlformats.org/officeDocument/2006/math" xmlns:v="urn:schemas-microsoft-com:vml" xmlns:wp14="http://schemas.microsoft.com/office/word/2010/wordprocessingDrawing" xmlns:wp="http://schemas.openxmlformats.org/drawingml/2006/wordprocessingDrawing" xmlns:w10="urn:schemas-microsoft-com:office:word" xmlns:w="http://schemas.openxmlformats.org/wordprocessingml/2006/main" xmlns:w14="http://schemas.microsoft.com/office/word/2010/wordml" xmlns:w15="http://schemas.microsoft.com/office/word/2012/wordml" xmlns:w16cid="http://schemas.microsoft.com/office/word/2016/wordml/cid" xmlns:w16se="http://schemas.microsoft.com/office/word/2015/wordml/symex" xmlns:wpg="http://schemas.microsoft.com/office/word/2010/wordprocessingGroup" xmlns:wpi="http://schemas.microsoft.com/office/word/2010/wordprocessingInk" xmlns:wne="http://schemas.microsoft.com/office/word/2006/wordml" xmlns:wps="http://schemas.microsoft.com/office/word/2010/wordprocessingShape" mc:Ignorable="w14 w15 w16se w16cid wp14">
   <w:sdt>
     <w:sdtPr>
       <w:id w:val="1723175361"/>
@@ -11374,7 +11671,7 @@
                 </wp:anchor>
               </w:drawing>
             </mc:Choice>
-            <mc:Fallback xmlns:w16se="http://schemas.microsoft.com/office/word/2015/wordml/symex" xmlns:w16cid="http://schemas.microsoft.com/office/word/2016/wordml/cid" xmlns:am3d="http://schemas.microsoft.com/office/drawing/2017/model3d" xmlns:aink="http://schemas.microsoft.com/office/drawing/2016/ink" xmlns:cx8="http://schemas.microsoft.com/office/drawing/2016/5/14/chartex" xmlns:cx7="http://schemas.microsoft.com/office/drawing/2016/5/13/chartex" xmlns:cx6="http://schemas.microsoft.com/office/drawing/2016/5/12/chartex" xmlns:cx5="http://schemas.microsoft.com/office/drawing/2016/5/11/chartex" xmlns:cx4="http://schemas.microsoft.com/office/drawing/2016/5/10/chartex" xmlns:cx3="http://schemas.microsoft.com/office/drawing/2016/5/9/chartex" xmlns:cx2="http://schemas.microsoft.com/office/drawing/2015/10/21/chartex" xmlns:cx1="http://schemas.microsoft.com/office/drawing/2015/9/8/chartex" xmlns:cx="http://schemas.microsoft.com/office/drawing/2014/chartex">
+            <mc:Fallback>
               <w:pict>
                 <v:shapetype w14:anchorId="783F037F" id="_x0000_t32" coordsize="21600,21600" o:spt="32" o:oned="t" path="m,l21600,21600e" filled="f">
                   <v:path arrowok="t" fillok="f" o:connecttype="none"/>
@@ -11394,7 +11691,7 @@
 </file>
 
 <file path=word/footer2.xml><?xml version="1.0" encoding="utf-8"?>
-<w:ftr xmlns:wpc="http://schemas.microsoft.com/office/word/2010/wordprocessingCanvas" xmlns:mc="http://schemas.openxmlformats.org/markup-compatibility/2006" xmlns:o="urn:schemas-microsoft-com:office:office" xmlns:r="http://schemas.openxmlformats.org/officeDocument/2006/relationships" xmlns:m="http://schemas.openxmlformats.org/officeDocument/2006/math" xmlns:v="urn:schemas-microsoft-com:vml" xmlns:wp14="http://schemas.microsoft.com/office/word/2010/wordprocessingDrawing" xmlns:wp="http://schemas.openxmlformats.org/drawingml/2006/wordprocessingDrawing" xmlns:w10="urn:schemas-microsoft-com:office:word" xmlns:w="http://schemas.openxmlformats.org/wordprocessingml/2006/main" xmlns:w14="http://schemas.microsoft.com/office/word/2010/wordml" xmlns:w15="http://schemas.microsoft.com/office/word/2012/wordml" xmlns:wpg="http://schemas.microsoft.com/office/word/2010/wordprocessingGroup" xmlns:wpi="http://schemas.microsoft.com/office/word/2010/wordprocessingInk" xmlns:wne="http://schemas.microsoft.com/office/word/2006/wordml" xmlns:wps="http://schemas.microsoft.com/office/word/2010/wordprocessingShape" mc:Ignorable="w14 w15 wp14">
+<w:ftr xmlns:wpc="http://schemas.microsoft.com/office/word/2010/wordprocessingCanvas" xmlns:cx="http://schemas.microsoft.com/office/drawing/2014/chartex" xmlns:cx1="http://schemas.microsoft.com/office/drawing/2015/9/8/chartex" xmlns:cx2="http://schemas.microsoft.com/office/drawing/2015/10/21/chartex" xmlns:cx3="http://schemas.microsoft.com/office/drawing/2016/5/9/chartex" xmlns:cx4="http://schemas.microsoft.com/office/drawing/2016/5/10/chartex" xmlns:cx5="http://schemas.microsoft.com/office/drawing/2016/5/11/chartex" xmlns:cx6="http://schemas.microsoft.com/office/drawing/2016/5/12/chartex" xmlns:cx7="http://schemas.microsoft.com/office/drawing/2016/5/13/chartex" xmlns:cx8="http://schemas.microsoft.com/office/drawing/2016/5/14/chartex" xmlns:mc="http://schemas.openxmlformats.org/markup-compatibility/2006" xmlns:aink="http://schemas.microsoft.com/office/drawing/2016/ink" xmlns:am3d="http://schemas.microsoft.com/office/drawing/2017/model3d" xmlns:o="urn:schemas-microsoft-com:office:office" xmlns:r="http://schemas.openxmlformats.org/officeDocument/2006/relationships" xmlns:m="http://schemas.openxmlformats.org/officeDocument/2006/math" xmlns:v="urn:schemas-microsoft-com:vml" xmlns:wp14="http://schemas.microsoft.com/office/word/2010/wordprocessingDrawing" xmlns:wp="http://schemas.openxmlformats.org/drawingml/2006/wordprocessingDrawing" xmlns:w10="urn:schemas-microsoft-com:office:word" xmlns:w="http://schemas.openxmlformats.org/wordprocessingml/2006/main" xmlns:w14="http://schemas.microsoft.com/office/word/2010/wordml" xmlns:w15="http://schemas.microsoft.com/office/word/2012/wordml" xmlns:w16cid="http://schemas.microsoft.com/office/word/2016/wordml/cid" xmlns:w16se="http://schemas.microsoft.com/office/word/2015/wordml/symex" xmlns:wpg="http://schemas.microsoft.com/office/word/2010/wordprocessingGroup" xmlns:wpi="http://schemas.microsoft.com/office/word/2010/wordprocessingInk" xmlns:wne="http://schemas.microsoft.com/office/word/2006/wordml" xmlns:wps="http://schemas.microsoft.com/office/word/2010/wordprocessingShape" mc:Ignorable="w14 w15 w16se w16cid wp14">
   <w:p>
     <w:pPr>
       <w:pStyle w:val="Piedepgina"/>
@@ -11445,7 +11742,7 @@
 </file>
 
 <file path=word/footnotes.xml><?xml version="1.0" encoding="utf-8"?>
-<w:footnotes xmlns:wpc="http://schemas.microsoft.com/office/word/2010/wordprocessingCanvas" xmlns:mc="http://schemas.openxmlformats.org/markup-compatibility/2006" xmlns:o="urn:schemas-microsoft-com:office:office" xmlns:r="http://schemas.openxmlformats.org/officeDocument/2006/relationships" xmlns:m="http://schemas.openxmlformats.org/officeDocument/2006/math" xmlns:v="urn:schemas-microsoft-com:vml" xmlns:wp14="http://schemas.microsoft.com/office/word/2010/wordprocessingDrawing" xmlns:wp="http://schemas.openxmlformats.org/drawingml/2006/wordprocessingDrawing" xmlns:w10="urn:schemas-microsoft-com:office:word" xmlns:w="http://schemas.openxmlformats.org/wordprocessingml/2006/main" xmlns:w14="http://schemas.microsoft.com/office/word/2010/wordml" xmlns:w15="http://schemas.microsoft.com/office/word/2012/wordml" xmlns:wpg="http://schemas.microsoft.com/office/word/2010/wordprocessingGroup" xmlns:wpi="http://schemas.microsoft.com/office/word/2010/wordprocessingInk" xmlns:wne="http://schemas.microsoft.com/office/word/2006/wordml" xmlns:wps="http://schemas.microsoft.com/office/word/2010/wordprocessingShape" mc:Ignorable="w14 w15 wp14">
+<w:footnotes xmlns:wpc="http://schemas.microsoft.com/office/word/2010/wordprocessingCanvas" xmlns:cx="http://schemas.microsoft.com/office/drawing/2014/chartex" xmlns:cx1="http://schemas.microsoft.com/office/drawing/2015/9/8/chartex" xmlns:cx2="http://schemas.microsoft.com/office/drawing/2015/10/21/chartex" xmlns:cx3="http://schemas.microsoft.com/office/drawing/2016/5/9/chartex" xmlns:cx4="http://schemas.microsoft.com/office/drawing/2016/5/10/chartex" xmlns:cx5="http://schemas.microsoft.com/office/drawing/2016/5/11/chartex" xmlns:cx6="http://schemas.microsoft.com/office/drawing/2016/5/12/chartex" xmlns:cx7="http://schemas.microsoft.com/office/drawing/2016/5/13/chartex" xmlns:cx8="http://schemas.microsoft.com/office/drawing/2016/5/14/chartex" xmlns:mc="http://schemas.openxmlformats.org/markup-compatibility/2006" xmlns:aink="http://schemas.microsoft.com/office/drawing/2016/ink" xmlns:am3d="http://schemas.microsoft.com/office/drawing/2017/model3d" xmlns:o="urn:schemas-microsoft-com:office:office" xmlns:r="http://schemas.openxmlformats.org/officeDocument/2006/relationships" xmlns:m="http://schemas.openxmlformats.org/officeDocument/2006/math" xmlns:v="urn:schemas-microsoft-com:vml" xmlns:wp14="http://schemas.microsoft.com/office/word/2010/wordprocessingDrawing" xmlns:wp="http://schemas.openxmlformats.org/drawingml/2006/wordprocessingDrawing" xmlns:w10="urn:schemas-microsoft-com:office:word" xmlns:w="http://schemas.openxmlformats.org/wordprocessingml/2006/main" xmlns:w14="http://schemas.microsoft.com/office/word/2010/wordml" xmlns:w15="http://schemas.microsoft.com/office/word/2012/wordml" xmlns:w16cid="http://schemas.microsoft.com/office/word/2016/wordml/cid" xmlns:w16se="http://schemas.microsoft.com/office/word/2015/wordml/symex" xmlns:wpg="http://schemas.microsoft.com/office/word/2010/wordprocessingGroup" xmlns:wpi="http://schemas.microsoft.com/office/word/2010/wordprocessingInk" xmlns:wne="http://schemas.microsoft.com/office/word/2006/wordml" xmlns:wps="http://schemas.microsoft.com/office/word/2010/wordprocessingShape" mc:Ignorable="w14 w15 w16se w16cid wp14">
   <w:footnote w:type="separator" w:id="-1">
     <w:p>
       <w:pPr>
@@ -11470,7 +11767,7 @@
 </file>
 
 <file path=word/header1.xml><?xml version="1.0" encoding="utf-8"?>
-<w:hdr xmlns:wpc="http://schemas.microsoft.com/office/word/2010/wordprocessingCanvas" xmlns:mc="http://schemas.openxmlformats.org/markup-compatibility/2006" xmlns:o="urn:schemas-microsoft-com:office:office" xmlns:r="http://schemas.openxmlformats.org/officeDocument/2006/relationships" xmlns:m="http://schemas.openxmlformats.org/officeDocument/2006/math" xmlns:v="urn:schemas-microsoft-com:vml" xmlns:wp14="http://schemas.microsoft.com/office/word/2010/wordprocessingDrawing" xmlns:wp="http://schemas.openxmlformats.org/drawingml/2006/wordprocessingDrawing" xmlns:w10="urn:schemas-microsoft-com:office:word" xmlns:w="http://schemas.openxmlformats.org/wordprocessingml/2006/main" xmlns:w14="http://schemas.microsoft.com/office/word/2010/wordml" xmlns:w15="http://schemas.microsoft.com/office/word/2012/wordml" xmlns:wpg="http://schemas.microsoft.com/office/word/2010/wordprocessingGroup" xmlns:wpi="http://schemas.microsoft.com/office/word/2010/wordprocessingInk" xmlns:wne="http://schemas.microsoft.com/office/word/2006/wordml" xmlns:wps="http://schemas.microsoft.com/office/word/2010/wordprocessingShape" mc:Ignorable="w14 w15 wp14">
+<w:hdr xmlns:wpc="http://schemas.microsoft.com/office/word/2010/wordprocessingCanvas" xmlns:cx="http://schemas.microsoft.com/office/drawing/2014/chartex" xmlns:cx1="http://schemas.microsoft.com/office/drawing/2015/9/8/chartex" xmlns:cx2="http://schemas.microsoft.com/office/drawing/2015/10/21/chartex" xmlns:cx3="http://schemas.microsoft.com/office/drawing/2016/5/9/chartex" xmlns:cx4="http://schemas.microsoft.com/office/drawing/2016/5/10/chartex" xmlns:cx5="http://schemas.microsoft.com/office/drawing/2016/5/11/chartex" xmlns:cx6="http://schemas.microsoft.com/office/drawing/2016/5/12/chartex" xmlns:cx7="http://schemas.microsoft.com/office/drawing/2016/5/13/chartex" xmlns:cx8="http://schemas.microsoft.com/office/drawing/2016/5/14/chartex" xmlns:mc="http://schemas.openxmlformats.org/markup-compatibility/2006" xmlns:aink="http://schemas.microsoft.com/office/drawing/2016/ink" xmlns:am3d="http://schemas.microsoft.com/office/drawing/2017/model3d" xmlns:o="urn:schemas-microsoft-com:office:office" xmlns:r="http://schemas.openxmlformats.org/officeDocument/2006/relationships" xmlns:m="http://schemas.openxmlformats.org/officeDocument/2006/math" xmlns:v="urn:schemas-microsoft-com:vml" xmlns:wp14="http://schemas.microsoft.com/office/word/2010/wordprocessingDrawing" xmlns:wp="http://schemas.openxmlformats.org/drawingml/2006/wordprocessingDrawing" xmlns:w10="urn:schemas-microsoft-com:office:word" xmlns:w="http://schemas.openxmlformats.org/wordprocessingml/2006/main" xmlns:w14="http://schemas.microsoft.com/office/word/2010/wordml" xmlns:w15="http://schemas.microsoft.com/office/word/2012/wordml" xmlns:w16cid="http://schemas.microsoft.com/office/word/2016/wordml/cid" xmlns:w16se="http://schemas.microsoft.com/office/word/2015/wordml/symex" xmlns:wpg="http://schemas.microsoft.com/office/word/2010/wordprocessingGroup" xmlns:wpi="http://schemas.microsoft.com/office/word/2010/wordprocessingInk" xmlns:wne="http://schemas.microsoft.com/office/word/2006/wordml" xmlns:wps="http://schemas.microsoft.com/office/word/2010/wordprocessingShape" mc:Ignorable="w14 w15 w16se w16cid wp14">
   <w:p>
     <w:pPr>
       <w:pStyle w:val="Encabezado"/>
@@ -11654,8 +11951,8 @@
 </file>
 
 <file path=word/numbering.xml><?xml version="1.0" encoding="utf-8"?>
-<w:numbering xmlns:wpc="http://schemas.microsoft.com/office/word/2010/wordprocessingCanvas" xmlns:mc="http://schemas.openxmlformats.org/markup-compatibility/2006" xmlns:o="urn:schemas-microsoft-com:office:office" xmlns:r="http://schemas.openxmlformats.org/officeDocument/2006/relationships" xmlns:m="http://schemas.openxmlformats.org/officeDocument/2006/math" xmlns:v="urn:schemas-microsoft-com:vml" xmlns:wp14="http://schemas.microsoft.com/office/word/2010/wordprocessingDrawing" xmlns:wp="http://schemas.openxmlformats.org/drawingml/2006/wordprocessingDrawing" xmlns:w10="urn:schemas-microsoft-com:office:word" xmlns:w="http://schemas.openxmlformats.org/wordprocessingml/2006/main" xmlns:w14="http://schemas.microsoft.com/office/word/2010/wordml" xmlns:w15="http://schemas.microsoft.com/office/word/2012/wordml" xmlns:wpg="http://schemas.microsoft.com/office/word/2010/wordprocessingGroup" xmlns:wpi="http://schemas.microsoft.com/office/word/2010/wordprocessingInk" xmlns:wne="http://schemas.microsoft.com/office/word/2006/wordml" xmlns:wps="http://schemas.microsoft.com/office/word/2010/wordprocessingShape" mc:Ignorable="w14 w15 wp14">
-  <w:abstractNum w:abstractNumId="0">
+<w:numbering xmlns:wpc="http://schemas.microsoft.com/office/word/2010/wordprocessingCanvas" xmlns:cx="http://schemas.microsoft.com/office/drawing/2014/chartex" xmlns:cx1="http://schemas.microsoft.com/office/drawing/2015/9/8/chartex" xmlns:cx2="http://schemas.microsoft.com/office/drawing/2015/10/21/chartex" xmlns:cx3="http://schemas.microsoft.com/office/drawing/2016/5/9/chartex" xmlns:cx4="http://schemas.microsoft.com/office/drawing/2016/5/10/chartex" xmlns:cx5="http://schemas.microsoft.com/office/drawing/2016/5/11/chartex" xmlns:cx6="http://schemas.microsoft.com/office/drawing/2016/5/12/chartex" xmlns:cx7="http://schemas.microsoft.com/office/drawing/2016/5/13/chartex" xmlns:cx8="http://schemas.microsoft.com/office/drawing/2016/5/14/chartex" xmlns:mc="http://schemas.openxmlformats.org/markup-compatibility/2006" xmlns:aink="http://schemas.microsoft.com/office/drawing/2016/ink" xmlns:am3d="http://schemas.microsoft.com/office/drawing/2017/model3d" xmlns:o="urn:schemas-microsoft-com:office:office" xmlns:r="http://schemas.openxmlformats.org/officeDocument/2006/relationships" xmlns:m="http://schemas.openxmlformats.org/officeDocument/2006/math" xmlns:v="urn:schemas-microsoft-com:vml" xmlns:wp14="http://schemas.microsoft.com/office/word/2010/wordprocessingDrawing" xmlns:wp="http://schemas.openxmlformats.org/drawingml/2006/wordprocessingDrawing" xmlns:w10="urn:schemas-microsoft-com:office:word" xmlns:w="http://schemas.openxmlformats.org/wordprocessingml/2006/main" xmlns:w14="http://schemas.microsoft.com/office/word/2010/wordml" xmlns:w15="http://schemas.microsoft.com/office/word/2012/wordml" xmlns:w16cid="http://schemas.microsoft.com/office/word/2016/wordml/cid" xmlns:w16se="http://schemas.microsoft.com/office/word/2015/wordml/symex" xmlns:wpg="http://schemas.microsoft.com/office/word/2010/wordprocessingGroup" xmlns:wpi="http://schemas.microsoft.com/office/word/2010/wordprocessingInk" xmlns:wne="http://schemas.microsoft.com/office/word/2006/wordml" xmlns:wps="http://schemas.microsoft.com/office/word/2010/wordprocessingShape" mc:Ignorable="w14 w15 w16se w16cid wp14">
+  <w:abstractNum w:abstractNumId="0" w15:restartNumberingAfterBreak="0">
     <w:nsid w:val="097B6CFB"/>
     <w:multiLevelType w:val="hybridMultilevel"/>
     <w:tmpl w:val="3E4C5D1C"/>
@@ -11768,7 +12065,7 @@
       </w:rPr>
     </w:lvl>
   </w:abstractNum>
-  <w:abstractNum w:abstractNumId="1">
+  <w:abstractNum w:abstractNumId="1" w15:restartNumberingAfterBreak="0">
     <w:nsid w:val="2D8F0076"/>
     <w:multiLevelType w:val="hybridMultilevel"/>
     <w:tmpl w:val="CDD043EC"/>
@@ -11881,7 +12178,7 @@
       </w:rPr>
     </w:lvl>
   </w:abstractNum>
-  <w:abstractNum w:abstractNumId="2">
+  <w:abstractNum w:abstractNumId="2" w15:restartNumberingAfterBreak="0">
     <w:nsid w:val="312808FC"/>
     <w:multiLevelType w:val="hybridMultilevel"/>
     <w:tmpl w:val="A470F29E"/>
@@ -11994,7 +12291,7 @@
       </w:rPr>
     </w:lvl>
   </w:abstractNum>
-  <w:abstractNum w:abstractNumId="3">
+  <w:abstractNum w:abstractNumId="3" w15:restartNumberingAfterBreak="0">
     <w:nsid w:val="374355FD"/>
     <w:multiLevelType w:val="hybridMultilevel"/>
     <w:tmpl w:val="1A12AEE0"/>
@@ -12107,7 +12404,7 @@
       </w:rPr>
     </w:lvl>
   </w:abstractNum>
-  <w:abstractNum w:abstractNumId="4">
+  <w:abstractNum w:abstractNumId="4" w15:restartNumberingAfterBreak="0">
     <w:nsid w:val="40DF6A4A"/>
     <w:multiLevelType w:val="multilevel"/>
     <w:tmpl w:val="437C65E0"/>
@@ -12197,7 +12494,7 @@
       </w:pPr>
     </w:lvl>
   </w:abstractNum>
-  <w:abstractNum w:abstractNumId="5">
+  <w:abstractNum w:abstractNumId="5" w15:restartNumberingAfterBreak="0">
     <w:nsid w:val="429501AD"/>
     <w:multiLevelType w:val="hybridMultilevel"/>
     <w:tmpl w:val="F080F672"/>
@@ -12310,7 +12607,7 @@
       </w:rPr>
     </w:lvl>
   </w:abstractNum>
-  <w:abstractNum w:abstractNumId="6">
+  <w:abstractNum w:abstractNumId="6" w15:restartNumberingAfterBreak="0">
     <w:nsid w:val="535522E5"/>
     <w:multiLevelType w:val="multilevel"/>
     <w:tmpl w:val="B95A33B8"/>
@@ -12399,7 +12696,7 @@
       </w:pPr>
     </w:lvl>
   </w:abstractNum>
-  <w:abstractNum w:abstractNumId="7">
+  <w:abstractNum w:abstractNumId="7" w15:restartNumberingAfterBreak="0">
     <w:nsid w:val="7239428E"/>
     <w:multiLevelType w:val="multilevel"/>
     <w:tmpl w:val="0C0A001F"/>
@@ -12485,7 +12782,7 @@
       </w:pPr>
     </w:lvl>
   </w:abstractNum>
-  <w:abstractNum w:abstractNumId="8">
+  <w:abstractNum w:abstractNumId="8" w15:restartNumberingAfterBreak="0">
     <w:nsid w:val="767E11C6"/>
     <w:multiLevelType w:val="hybridMultilevel"/>
     <w:tmpl w:val="FD4CF08A"/>
@@ -12629,7 +12926,7 @@
 </file>
 
 <file path=word/styles.xml><?xml version="1.0" encoding="utf-8"?>
-<w:styles xmlns:mc="http://schemas.openxmlformats.org/markup-compatibility/2006" xmlns:r="http://schemas.openxmlformats.org/officeDocument/2006/relationships" xmlns:w="http://schemas.openxmlformats.org/wordprocessingml/2006/main" xmlns:w14="http://schemas.microsoft.com/office/word/2010/wordml" xmlns:w15="http://schemas.microsoft.com/office/word/2012/wordml" mc:Ignorable="w14 w15">
+<w:styles xmlns:mc="http://schemas.openxmlformats.org/markup-compatibility/2006" xmlns:r="http://schemas.openxmlformats.org/officeDocument/2006/relationships" xmlns:w="http://schemas.openxmlformats.org/wordprocessingml/2006/main" xmlns:w14="http://schemas.microsoft.com/office/word/2010/wordml" xmlns:w15="http://schemas.microsoft.com/office/word/2012/wordml" xmlns:w16cid="http://schemas.microsoft.com/office/word/2016/wordml/cid" xmlns:w16se="http://schemas.microsoft.com/office/word/2015/wordml/symex" mc:Ignorable="w14 w15 w16se w16cid">
   <w:docDefaults>
     <w:rPrDefault>
       <w:rPr>
@@ -12645,7 +12942,7 @@
       </w:pPr>
     </w:pPrDefault>
   </w:docDefaults>
-  <w:latentStyles w:defLockedState="0" w:defUIPriority="99" w:defSemiHidden="0" w:defUnhideWhenUsed="0" w:defQFormat="0" w:count="371">
+  <w:latentStyles w:defLockedState="0" w:defUIPriority="99" w:defSemiHidden="0" w:defUnhideWhenUsed="0" w:defQFormat="0" w:count="376">
     <w:lsdException w:name="Normal" w:uiPriority="0" w:qFormat="1"/>
     <w:lsdException w:name="heading 1" w:uiPriority="9" w:qFormat="1"/>
     <w:lsdException w:name="heading 2" w:semiHidden="1" w:uiPriority="9" w:unhideWhenUsed="1" w:qFormat="1"/>
@@ -12751,7 +13048,6 @@
     <w:lsdException w:name="HTML Sample" w:semiHidden="1" w:unhideWhenUsed="1"/>
     <w:lsdException w:name="HTML Typewriter" w:semiHidden="1" w:unhideWhenUsed="1"/>
     <w:lsdException w:name="HTML Variable" w:semiHidden="1" w:unhideWhenUsed="1"/>
-    <w:lsdException w:name="Normal Table" w:semiHidden="1" w:unhideWhenUsed="1"/>
     <w:lsdException w:name="annotation subject" w:semiHidden="1" w:unhideWhenUsed="1"/>
     <w:lsdException w:name="No List" w:semiHidden="1" w:unhideWhenUsed="1"/>
     <w:lsdException w:name="Outline List 1" w:semiHidden="1" w:unhideWhenUsed="1"/>
@@ -12794,11 +13090,8 @@
     <w:lsdException w:name="Table Contemporary" w:semiHidden="1" w:unhideWhenUsed="1"/>
     <w:lsdException w:name="Table Elegant" w:semiHidden="1" w:unhideWhenUsed="1"/>
     <w:lsdException w:name="Table Professional" w:semiHidden="1" w:unhideWhenUsed="1"/>
-    <w:lsdException w:name="Table Subtle 1" w:semiHidden="1" w:unhideWhenUsed="1"/>
     <w:lsdException w:name="Table Subtle 2" w:semiHidden="1" w:unhideWhenUsed="1"/>
     <w:lsdException w:name="Table Web 1" w:semiHidden="1" w:unhideWhenUsed="1"/>
-    <w:lsdException w:name="Table Web 2" w:semiHidden="1" w:unhideWhenUsed="1"/>
-    <w:lsdException w:name="Table Web 3" w:semiHidden="1" w:unhideWhenUsed="1"/>
     <w:lsdException w:name="Balloon Text" w:semiHidden="1" w:unhideWhenUsed="1"/>
     <w:lsdException w:name="Table Grid" w:uiPriority="39"/>
     <w:lsdException w:name="Table Theme" w:semiHidden="1" w:unhideWhenUsed="1"/>
@@ -13017,6 +13310,11 @@
     <w:lsdException w:name="List Table 5 Dark Accent 6" w:uiPriority="50"/>
     <w:lsdException w:name="List Table 6 Colorful Accent 6" w:uiPriority="51"/>
     <w:lsdException w:name="List Table 7 Colorful Accent 6" w:uiPriority="52"/>
+    <w:lsdException w:name="Mention" w:semiHidden="1" w:unhideWhenUsed="1"/>
+    <w:lsdException w:name="Smart Hyperlink" w:semiHidden="1" w:unhideWhenUsed="1"/>
+    <w:lsdException w:name="Hashtag" w:semiHidden="1" w:unhideWhenUsed="1"/>
+    <w:lsdException w:name="Unresolved Mention" w:semiHidden="1" w:unhideWhenUsed="1"/>
+    <w:lsdException w:name="Smart Link" w:semiHidden="1" w:unhideWhenUsed="1"/>
   </w:latentStyles>
   <w:style w:type="paragraph" w:default="1" w:styleId="Normal">
     <w:name w:val="Normal"/>
@@ -13197,7 +13495,7 @@
       <w:szCs w:val="32"/>
     </w:rPr>
   </w:style>
-  <w:style w:type="paragraph" w:styleId="TtulodeTDC">
+  <w:style w:type="paragraph" w:styleId="TtuloTDC">
     <w:name w:val="TOC Heading"/>
     <w:basedOn w:val="Ttulo1"/>
     <w:next w:val="Normal"/>
@@ -16193,13 +16491,6 @@
         </dgm:presLayoutVars>
       </dgm:prSet>
       <dgm:spPr/>
-      <dgm:t>
-        <a:bodyPr/>
-        <a:lstStyle/>
-        <a:p>
-          <a:endParaRPr lang="es-ES"/>
-        </a:p>
-      </dgm:t>
     </dgm:pt>
     <dgm:pt modelId="{5DB71AF0-3CA5-46A9-9011-283ADE28C063}" type="pres">
       <dgm:prSet presAssocID="{96B51231-B568-4652-BEE9-E4BCC84A4B51}" presName="parTxOnlySpace" presStyleCnt="0"/>
@@ -16214,13 +16505,6 @@
         </dgm:presLayoutVars>
       </dgm:prSet>
       <dgm:spPr/>
-      <dgm:t>
-        <a:bodyPr/>
-        <a:lstStyle/>
-        <a:p>
-          <a:endParaRPr lang="es-ES"/>
-        </a:p>
-      </dgm:t>
     </dgm:pt>
     <dgm:pt modelId="{0CB795AB-EFA5-4B08-B089-D9D7536D3D3D}" type="pres">
       <dgm:prSet presAssocID="{E46C7A8D-6C7F-42F7-A62B-1F15940C58A6}" presName="parTxOnlySpace" presStyleCnt="0"/>
@@ -16235,23 +16519,16 @@
         </dgm:presLayoutVars>
       </dgm:prSet>
       <dgm:spPr/>
-      <dgm:t>
-        <a:bodyPr/>
-        <a:lstStyle/>
-        <a:p>
-          <a:endParaRPr lang="es-ES"/>
-        </a:p>
-      </dgm:t>
     </dgm:pt>
   </dgm:ptLst>
   <dgm:cxnLst>
+    <dgm:cxn modelId="{7397A010-25EF-4F1C-BFE9-B4B4F8325105}" type="presOf" srcId="{62DE07F0-4F3B-40F9-8F20-D3E0C8276375}" destId="{85581DE6-D94C-4FB2-B908-003767FBA788}" srcOrd="0" destOrd="0" presId="urn:microsoft.com/office/officeart/2005/8/layout/chevron1"/>
+    <dgm:cxn modelId="{F2967512-3E4E-4EE6-AE74-2A3518A76BCE}" type="presOf" srcId="{A1FB41EA-CA98-46CB-9DA1-DCCA4450C688}" destId="{8100B301-C2E7-4261-A19E-E2D7A950D94B}" srcOrd="0" destOrd="0" presId="urn:microsoft.com/office/officeart/2005/8/layout/chevron1"/>
+    <dgm:cxn modelId="{54499A5F-2D16-418E-9A28-EBC608F700CD}" type="presOf" srcId="{68A67B90-2CE2-4E35-8B02-AE9A8056DC0F}" destId="{B602CCC2-4EB7-46A2-8542-4A69B9B8AFBD}" srcOrd="0" destOrd="0" presId="urn:microsoft.com/office/officeart/2005/8/layout/chevron1"/>
+    <dgm:cxn modelId="{46E8B165-EEEA-49AC-A911-0E183CEC70FE}" srcId="{308CE592-5334-4F0E-9282-4D20288F500E}" destId="{A1FB41EA-CA98-46CB-9DA1-DCCA4450C688}" srcOrd="2" destOrd="0" parTransId="{89FA7C24-9837-467B-BF5F-53FCE497B261}" sibTransId="{158A07E1-6202-4CBC-B225-7DD3B81CC8B1}"/>
+    <dgm:cxn modelId="{8302A38F-9535-4A4F-8E60-F487B2C10ADD}" srcId="{308CE592-5334-4F0E-9282-4D20288F500E}" destId="{62DE07F0-4F3B-40F9-8F20-D3E0C8276375}" srcOrd="1" destOrd="0" parTransId="{3D642512-EB21-4E05-A2B8-591765A7A925}" sibTransId="{E46C7A8D-6C7F-42F7-A62B-1F15940C58A6}"/>
+    <dgm:cxn modelId="{20C6E6C4-46F6-46F2-9633-3988B5CC589C}" type="presOf" srcId="{308CE592-5334-4F0E-9282-4D20288F500E}" destId="{2269E30D-FB21-4D99-AE8F-AE6AC1014B54}" srcOrd="0" destOrd="0" presId="urn:microsoft.com/office/officeart/2005/8/layout/chevron1"/>
     <dgm:cxn modelId="{D04B0BC9-18B5-4E68-93D4-269E77F19B6F}" srcId="{308CE592-5334-4F0E-9282-4D20288F500E}" destId="{68A67B90-2CE2-4E35-8B02-AE9A8056DC0F}" srcOrd="0" destOrd="0" parTransId="{33F078C1-6C27-4B3A-81E6-6886B0F39F41}" sibTransId="{96B51231-B568-4652-BEE9-E4BCC84A4B51}"/>
-    <dgm:cxn modelId="{46E8B165-EEEA-49AC-A911-0E183CEC70FE}" srcId="{308CE592-5334-4F0E-9282-4D20288F500E}" destId="{A1FB41EA-CA98-46CB-9DA1-DCCA4450C688}" srcOrd="2" destOrd="0" parTransId="{89FA7C24-9837-467B-BF5F-53FCE497B261}" sibTransId="{158A07E1-6202-4CBC-B225-7DD3B81CC8B1}"/>
-    <dgm:cxn modelId="{7397A010-25EF-4F1C-BFE9-B4B4F8325105}" type="presOf" srcId="{62DE07F0-4F3B-40F9-8F20-D3E0C8276375}" destId="{85581DE6-D94C-4FB2-B908-003767FBA788}" srcOrd="0" destOrd="0" presId="urn:microsoft.com/office/officeart/2005/8/layout/chevron1"/>
-    <dgm:cxn modelId="{54499A5F-2D16-418E-9A28-EBC608F700CD}" type="presOf" srcId="{68A67B90-2CE2-4E35-8B02-AE9A8056DC0F}" destId="{B602CCC2-4EB7-46A2-8542-4A69B9B8AFBD}" srcOrd="0" destOrd="0" presId="urn:microsoft.com/office/officeart/2005/8/layout/chevron1"/>
-    <dgm:cxn modelId="{F2967512-3E4E-4EE6-AE74-2A3518A76BCE}" type="presOf" srcId="{A1FB41EA-CA98-46CB-9DA1-DCCA4450C688}" destId="{8100B301-C2E7-4261-A19E-E2D7A950D94B}" srcOrd="0" destOrd="0" presId="urn:microsoft.com/office/officeart/2005/8/layout/chevron1"/>
-    <dgm:cxn modelId="{20C6E6C4-46F6-46F2-9633-3988B5CC589C}" type="presOf" srcId="{308CE592-5334-4F0E-9282-4D20288F500E}" destId="{2269E30D-FB21-4D99-AE8F-AE6AC1014B54}" srcOrd="0" destOrd="0" presId="urn:microsoft.com/office/officeart/2005/8/layout/chevron1"/>
-    <dgm:cxn modelId="{8302A38F-9535-4A4F-8E60-F487B2C10ADD}" srcId="{308CE592-5334-4F0E-9282-4D20288F500E}" destId="{62DE07F0-4F3B-40F9-8F20-D3E0C8276375}" srcOrd="1" destOrd="0" parTransId="{3D642512-EB21-4E05-A2B8-591765A7A925}" sibTransId="{E46C7A8D-6C7F-42F7-A62B-1F15940C58A6}"/>
     <dgm:cxn modelId="{3A4E08C4-85EC-4A3E-A237-96052E07808C}" type="presParOf" srcId="{2269E30D-FB21-4D99-AE8F-AE6AC1014B54}" destId="{B602CCC2-4EB7-46A2-8542-4A69B9B8AFBD}" srcOrd="0" destOrd="0" presId="urn:microsoft.com/office/officeart/2005/8/layout/chevron1"/>
     <dgm:cxn modelId="{F504E351-4DC5-48E0-A9AE-9456946F05F4}" type="presParOf" srcId="{2269E30D-FB21-4D99-AE8F-AE6AC1014B54}" destId="{5DB71AF0-3CA5-46A9-9011-283ADE28C063}" srcOrd="1" destOrd="0" presId="urn:microsoft.com/office/officeart/2005/8/layout/chevron1"/>
     <dgm:cxn modelId="{82F73D22-38E2-4D64-BF51-B7196F00CAB1}" type="presParOf" srcId="{2269E30D-FB21-4D99-AE8F-AE6AC1014B54}" destId="{85581DE6-D94C-4FB2-B908-003767FBA788}" srcOrd="2" destOrd="0" presId="urn:microsoft.com/office/officeart/2005/8/layout/chevron1"/>
@@ -16419,13 +16696,6 @@
         </dgm:presLayoutVars>
       </dgm:prSet>
       <dgm:spPr/>
-      <dgm:t>
-        <a:bodyPr/>
-        <a:lstStyle/>
-        <a:p>
-          <a:endParaRPr lang="es-ES"/>
-        </a:p>
-      </dgm:t>
     </dgm:pt>
     <dgm:pt modelId="{6F702A8F-0E63-4498-9AA8-6D50BEBD8427}" type="pres">
       <dgm:prSet presAssocID="{80BF3A42-9061-42E8-A6F9-7A2B1143377A}" presName="root1" presStyleCnt="0"/>
@@ -16438,13 +16708,6 @@
         </dgm:presLayoutVars>
       </dgm:prSet>
       <dgm:spPr/>
-      <dgm:t>
-        <a:bodyPr/>
-        <a:lstStyle/>
-        <a:p>
-          <a:endParaRPr lang="es-ES"/>
-        </a:p>
-      </dgm:t>
     </dgm:pt>
     <dgm:pt modelId="{D4279A13-4713-4FD5-A293-4BB08033B7B1}" type="pres">
       <dgm:prSet presAssocID="{80BF3A42-9061-42E8-A6F9-7A2B1143377A}" presName="level2hierChild" presStyleCnt="0"/>
@@ -16453,24 +16716,10 @@
     <dgm:pt modelId="{6FF5739C-028C-454A-8EEA-3B1CB32A3F46}" type="pres">
       <dgm:prSet presAssocID="{7257E938-0579-4CC9-8B12-6BE7B7A138C8}" presName="conn2-1" presStyleLbl="parChTrans1D2" presStyleIdx="0" presStyleCnt="2"/>
       <dgm:spPr/>
-      <dgm:t>
-        <a:bodyPr/>
-        <a:lstStyle/>
-        <a:p>
-          <a:endParaRPr lang="es-ES"/>
-        </a:p>
-      </dgm:t>
     </dgm:pt>
     <dgm:pt modelId="{424661AE-B9E0-420E-AF23-08045AAA4C0D}" type="pres">
       <dgm:prSet presAssocID="{7257E938-0579-4CC9-8B12-6BE7B7A138C8}" presName="connTx" presStyleLbl="parChTrans1D2" presStyleIdx="0" presStyleCnt="2"/>
       <dgm:spPr/>
-      <dgm:t>
-        <a:bodyPr/>
-        <a:lstStyle/>
-        <a:p>
-          <a:endParaRPr lang="es-ES"/>
-        </a:p>
-      </dgm:t>
     </dgm:pt>
     <dgm:pt modelId="{95727507-C8ED-4B2C-B8E3-D1D42E49CAF0}" type="pres">
       <dgm:prSet presAssocID="{08969895-FA66-4B05-B23B-DF9FBC692E29}" presName="root2" presStyleCnt="0"/>
@@ -16483,13 +16732,6 @@
         </dgm:presLayoutVars>
       </dgm:prSet>
       <dgm:spPr/>
-      <dgm:t>
-        <a:bodyPr/>
-        <a:lstStyle/>
-        <a:p>
-          <a:endParaRPr lang="es-ES"/>
-        </a:p>
-      </dgm:t>
     </dgm:pt>
     <dgm:pt modelId="{DEBDE861-6AD5-4414-A4B7-4FDEC0D17AD8}" type="pres">
       <dgm:prSet presAssocID="{08969895-FA66-4B05-B23B-DF9FBC692E29}" presName="level3hierChild" presStyleCnt="0"/>
@@ -16498,24 +16740,10 @@
     <dgm:pt modelId="{C0A1EA9D-623C-4E84-87BD-E6503368FF6F}" type="pres">
       <dgm:prSet presAssocID="{C369414E-0654-4362-924A-5FC89ACB31A6}" presName="conn2-1" presStyleLbl="parChTrans1D2" presStyleIdx="1" presStyleCnt="2"/>
       <dgm:spPr/>
-      <dgm:t>
-        <a:bodyPr/>
-        <a:lstStyle/>
-        <a:p>
-          <a:endParaRPr lang="es-ES"/>
-        </a:p>
-      </dgm:t>
     </dgm:pt>
     <dgm:pt modelId="{F72EE415-6DEF-4A31-B249-6BCC2B97E6B6}" type="pres">
       <dgm:prSet presAssocID="{C369414E-0654-4362-924A-5FC89ACB31A6}" presName="connTx" presStyleLbl="parChTrans1D2" presStyleIdx="1" presStyleCnt="2"/>
       <dgm:spPr/>
-      <dgm:t>
-        <a:bodyPr/>
-        <a:lstStyle/>
-        <a:p>
-          <a:endParaRPr lang="es-ES"/>
-        </a:p>
-      </dgm:t>
     </dgm:pt>
     <dgm:pt modelId="{5FBE6A2C-2D87-4CAD-BBBA-937A3B409799}" type="pres">
       <dgm:prSet presAssocID="{C550DEAA-965B-4AF8-8CBD-306DA3673F9B}" presName="root2" presStyleCnt="0"/>
@@ -16528,13 +16756,6 @@
         </dgm:presLayoutVars>
       </dgm:prSet>
       <dgm:spPr/>
-      <dgm:t>
-        <a:bodyPr/>
-        <a:lstStyle/>
-        <a:p>
-          <a:endParaRPr lang="es-ES"/>
-        </a:p>
-      </dgm:t>
     </dgm:pt>
     <dgm:pt modelId="{185E42A3-44A9-47B5-913B-B7B0802AF297}" type="pres">
       <dgm:prSet presAssocID="{C550DEAA-965B-4AF8-8CBD-306DA3673F9B}" presName="level3hierChild" presStyleCnt="0"/>
@@ -16542,17 +16763,17 @@
     </dgm:pt>
   </dgm:ptLst>
   <dgm:cxnLst>
+    <dgm:cxn modelId="{1B9DB805-0488-442A-BF77-DD699A18A853}" type="presOf" srcId="{7257E938-0579-4CC9-8B12-6BE7B7A138C8}" destId="{6FF5739C-028C-454A-8EEA-3B1CB32A3F46}" srcOrd="0" destOrd="0" presId="urn:microsoft.com/office/officeart/2008/layout/HorizontalMultiLevelHierarchy"/>
+    <dgm:cxn modelId="{D3E40453-5ED9-488C-9387-B27B5799FACF}" srcId="{80BF3A42-9061-42E8-A6F9-7A2B1143377A}" destId="{C550DEAA-965B-4AF8-8CBD-306DA3673F9B}" srcOrd="1" destOrd="0" parTransId="{C369414E-0654-4362-924A-5FC89ACB31A6}" sibTransId="{625B40C0-46B9-4D05-A16A-9962378DA1B0}"/>
+    <dgm:cxn modelId="{26B1317B-C43F-4C7E-9F7D-2859BB57287E}" srcId="{78544EB7-1886-4FFC-ABFC-14AB9995A51B}" destId="{80BF3A42-9061-42E8-A6F9-7A2B1143377A}" srcOrd="0" destOrd="0" parTransId="{2BD7C861-CEC0-4E14-A2F1-056EF65C3530}" sibTransId="{F2FAD0F0-993E-416C-A9EE-46359885AB2E}"/>
+    <dgm:cxn modelId="{80D3D693-75D4-40ED-817A-8DC6CEDC2B6A}" type="presOf" srcId="{C550DEAA-965B-4AF8-8CBD-306DA3673F9B}" destId="{C63C98BB-6A64-4AF2-9717-5CF284408F6B}" srcOrd="0" destOrd="0" presId="urn:microsoft.com/office/officeart/2008/layout/HorizontalMultiLevelHierarchy"/>
+    <dgm:cxn modelId="{A396A396-EE4B-4438-AA28-A8674CF47D0E}" type="presOf" srcId="{08969895-FA66-4B05-B23B-DF9FBC692E29}" destId="{91649C8A-464D-4E2A-85AB-C22E16AC3BA0}" srcOrd="0" destOrd="0" presId="urn:microsoft.com/office/officeart/2008/layout/HorizontalMultiLevelHierarchy"/>
+    <dgm:cxn modelId="{753D8BAC-94F0-45E9-B977-217E619EC0AC}" type="presOf" srcId="{80BF3A42-9061-42E8-A6F9-7A2B1143377A}" destId="{B09268DE-69DE-404D-8ABB-BC0FE9A4EEF2}" srcOrd="0" destOrd="0" presId="urn:microsoft.com/office/officeart/2008/layout/HorizontalMultiLevelHierarchy"/>
+    <dgm:cxn modelId="{64D697AC-CDCF-4004-A523-F8F46EFD59D5}" type="presOf" srcId="{C369414E-0654-4362-924A-5FC89ACB31A6}" destId="{C0A1EA9D-623C-4E84-87BD-E6503368FF6F}" srcOrd="0" destOrd="0" presId="urn:microsoft.com/office/officeart/2008/layout/HorizontalMultiLevelHierarchy"/>
+    <dgm:cxn modelId="{22F9E9B2-B60C-44A7-915E-6FCA504DCEB6}" type="presOf" srcId="{7257E938-0579-4CC9-8B12-6BE7B7A138C8}" destId="{424661AE-B9E0-420E-AF23-08045AAA4C0D}" srcOrd="1" destOrd="0" presId="urn:microsoft.com/office/officeart/2008/layout/HorizontalMultiLevelHierarchy"/>
     <dgm:cxn modelId="{6CFB4BC2-46BD-4189-AD55-1B6EF8AF75D5}" type="presOf" srcId="{78544EB7-1886-4FFC-ABFC-14AB9995A51B}" destId="{3C95B9AA-633C-4366-8B8E-8D10ABAA37A6}" srcOrd="0" destOrd="0" presId="urn:microsoft.com/office/officeart/2008/layout/HorizontalMultiLevelHierarchy"/>
+    <dgm:cxn modelId="{AB3A81C3-8883-41AF-AA6A-BCE00E1A0DDF}" srcId="{80BF3A42-9061-42E8-A6F9-7A2B1143377A}" destId="{08969895-FA66-4B05-B23B-DF9FBC692E29}" srcOrd="0" destOrd="0" parTransId="{7257E938-0579-4CC9-8B12-6BE7B7A138C8}" sibTransId="{FF9CE9A8-6D26-4186-A779-9E6032B03FB4}"/>
     <dgm:cxn modelId="{FF4426D7-F80C-4120-9838-F7BC7F18D41D}" type="presOf" srcId="{C369414E-0654-4362-924A-5FC89ACB31A6}" destId="{F72EE415-6DEF-4A31-B249-6BCC2B97E6B6}" srcOrd="1" destOrd="0" presId="urn:microsoft.com/office/officeart/2008/layout/HorizontalMultiLevelHierarchy"/>
-    <dgm:cxn modelId="{D3E40453-5ED9-488C-9387-B27B5799FACF}" srcId="{80BF3A42-9061-42E8-A6F9-7A2B1143377A}" destId="{C550DEAA-965B-4AF8-8CBD-306DA3673F9B}" srcOrd="1" destOrd="0" parTransId="{C369414E-0654-4362-924A-5FC89ACB31A6}" sibTransId="{625B40C0-46B9-4D05-A16A-9962378DA1B0}"/>
-    <dgm:cxn modelId="{64D697AC-CDCF-4004-A523-F8F46EFD59D5}" type="presOf" srcId="{C369414E-0654-4362-924A-5FC89ACB31A6}" destId="{C0A1EA9D-623C-4E84-87BD-E6503368FF6F}" srcOrd="0" destOrd="0" presId="urn:microsoft.com/office/officeart/2008/layout/HorizontalMultiLevelHierarchy"/>
-    <dgm:cxn modelId="{80D3D693-75D4-40ED-817A-8DC6CEDC2B6A}" type="presOf" srcId="{C550DEAA-965B-4AF8-8CBD-306DA3673F9B}" destId="{C63C98BB-6A64-4AF2-9717-5CF284408F6B}" srcOrd="0" destOrd="0" presId="urn:microsoft.com/office/officeart/2008/layout/HorizontalMultiLevelHierarchy"/>
-    <dgm:cxn modelId="{AB3A81C3-8883-41AF-AA6A-BCE00E1A0DDF}" srcId="{80BF3A42-9061-42E8-A6F9-7A2B1143377A}" destId="{08969895-FA66-4B05-B23B-DF9FBC692E29}" srcOrd="0" destOrd="0" parTransId="{7257E938-0579-4CC9-8B12-6BE7B7A138C8}" sibTransId="{FF9CE9A8-6D26-4186-A779-9E6032B03FB4}"/>
-    <dgm:cxn modelId="{A396A396-EE4B-4438-AA28-A8674CF47D0E}" type="presOf" srcId="{08969895-FA66-4B05-B23B-DF9FBC692E29}" destId="{91649C8A-464D-4E2A-85AB-C22E16AC3BA0}" srcOrd="0" destOrd="0" presId="urn:microsoft.com/office/officeart/2008/layout/HorizontalMultiLevelHierarchy"/>
-    <dgm:cxn modelId="{1B9DB805-0488-442A-BF77-DD699A18A853}" type="presOf" srcId="{7257E938-0579-4CC9-8B12-6BE7B7A138C8}" destId="{6FF5739C-028C-454A-8EEA-3B1CB32A3F46}" srcOrd="0" destOrd="0" presId="urn:microsoft.com/office/officeart/2008/layout/HorizontalMultiLevelHierarchy"/>
-    <dgm:cxn modelId="{753D8BAC-94F0-45E9-B977-217E619EC0AC}" type="presOf" srcId="{80BF3A42-9061-42E8-A6F9-7A2B1143377A}" destId="{B09268DE-69DE-404D-8ABB-BC0FE9A4EEF2}" srcOrd="0" destOrd="0" presId="urn:microsoft.com/office/officeart/2008/layout/HorizontalMultiLevelHierarchy"/>
-    <dgm:cxn modelId="{22F9E9B2-B60C-44A7-915E-6FCA504DCEB6}" type="presOf" srcId="{7257E938-0579-4CC9-8B12-6BE7B7A138C8}" destId="{424661AE-B9E0-420E-AF23-08045AAA4C0D}" srcOrd="1" destOrd="0" presId="urn:microsoft.com/office/officeart/2008/layout/HorizontalMultiLevelHierarchy"/>
-    <dgm:cxn modelId="{26B1317B-C43F-4C7E-9F7D-2859BB57287E}" srcId="{78544EB7-1886-4FFC-ABFC-14AB9995A51B}" destId="{80BF3A42-9061-42E8-A6F9-7A2B1143377A}" srcOrd="0" destOrd="0" parTransId="{2BD7C861-CEC0-4E14-A2F1-056EF65C3530}" sibTransId="{F2FAD0F0-993E-416C-A9EE-46359885AB2E}"/>
     <dgm:cxn modelId="{ECECEF2E-9959-4A91-A263-BDC89BE105B0}" type="presParOf" srcId="{3C95B9AA-633C-4366-8B8E-8D10ABAA37A6}" destId="{6F702A8F-0E63-4498-9AA8-6D50BEBD8427}" srcOrd="0" destOrd="0" presId="urn:microsoft.com/office/officeart/2008/layout/HorizontalMultiLevelHierarchy"/>
     <dgm:cxn modelId="{6FCD768F-B4A1-4204-A25F-09674C4755E3}" type="presParOf" srcId="{6F702A8F-0E63-4498-9AA8-6D50BEBD8427}" destId="{B09268DE-69DE-404D-8ABB-BC0FE9A4EEF2}" srcOrd="0" destOrd="0" presId="urn:microsoft.com/office/officeart/2008/layout/HorizontalMultiLevelHierarchy"/>
     <dgm:cxn modelId="{7C22BC03-0BA1-4BFA-B7CD-E5D714BBE9EA}" type="presParOf" srcId="{6F702A8F-0E63-4498-9AA8-6D50BEBD8427}" destId="{D4279A13-4713-4FD5-A293-4BB08033B7B1}" srcOrd="1" destOrd="0" presId="urn:microsoft.com/office/officeart/2008/layout/HorizontalMultiLevelHierarchy"/>
@@ -16910,13 +17131,6 @@
         </dgm:presLayoutVars>
       </dgm:prSet>
       <dgm:spPr/>
-      <dgm:t>
-        <a:bodyPr/>
-        <a:lstStyle/>
-        <a:p>
-          <a:endParaRPr lang="es-ES"/>
-        </a:p>
-      </dgm:t>
     </dgm:pt>
     <dgm:pt modelId="{FB6D9C1E-FA24-4C33-9A10-4C0030331B05}" type="pres">
       <dgm:prSet presAssocID="{63D711AE-E6BB-4CC9-9135-5BE81C6EB8DD}" presName="node" presStyleLbl="node1" presStyleIdx="0" presStyleCnt="7">
@@ -16925,13 +17139,6 @@
         </dgm:presLayoutVars>
       </dgm:prSet>
       <dgm:spPr/>
-      <dgm:t>
-        <a:bodyPr/>
-        <a:lstStyle/>
-        <a:p>
-          <a:endParaRPr lang="es-ES"/>
-        </a:p>
-      </dgm:t>
     </dgm:pt>
     <dgm:pt modelId="{A81663FD-BCA7-4F83-91F3-3099C2E8F7C4}" type="pres">
       <dgm:prSet presAssocID="{2F1B13C8-4C0B-4649-99DE-50A61FF2DBBB}" presName="sibTrans" presStyleCnt="0"/>
@@ -16944,13 +17151,6 @@
         </dgm:presLayoutVars>
       </dgm:prSet>
       <dgm:spPr/>
-      <dgm:t>
-        <a:bodyPr/>
-        <a:lstStyle/>
-        <a:p>
-          <a:endParaRPr lang="es-ES"/>
-        </a:p>
-      </dgm:t>
     </dgm:pt>
     <dgm:pt modelId="{C0C974FB-A28E-4080-8E31-BEE468645364}" type="pres">
       <dgm:prSet presAssocID="{90E658D7-510A-4C86-8D9C-8AB19EF7B3E5}" presName="sibTrans" presStyleCnt="0"/>
@@ -16963,13 +17163,6 @@
         </dgm:presLayoutVars>
       </dgm:prSet>
       <dgm:spPr/>
-      <dgm:t>
-        <a:bodyPr/>
-        <a:lstStyle/>
-        <a:p>
-          <a:endParaRPr lang="es-ES"/>
-        </a:p>
-      </dgm:t>
     </dgm:pt>
     <dgm:pt modelId="{D17DE251-877B-4455-AA22-6BE820C39B2B}" type="pres">
       <dgm:prSet presAssocID="{C4CCCCB9-C837-4713-8138-E1B873B11923}" presName="sibTrans" presStyleCnt="0"/>
@@ -16982,13 +17175,6 @@
         </dgm:presLayoutVars>
       </dgm:prSet>
       <dgm:spPr/>
-      <dgm:t>
-        <a:bodyPr/>
-        <a:lstStyle/>
-        <a:p>
-          <a:endParaRPr lang="es-ES"/>
-        </a:p>
-      </dgm:t>
     </dgm:pt>
     <dgm:pt modelId="{6E55EADA-F15E-4C25-B405-DFB7B0B17DFF}" type="pres">
       <dgm:prSet presAssocID="{86701E51-4F78-40B7-BAB2-86900036419A}" presName="sibTrans" presStyleCnt="0"/>
@@ -17001,13 +17187,6 @@
         </dgm:presLayoutVars>
       </dgm:prSet>
       <dgm:spPr/>
-      <dgm:t>
-        <a:bodyPr/>
-        <a:lstStyle/>
-        <a:p>
-          <a:endParaRPr lang="es-ES"/>
-        </a:p>
-      </dgm:t>
     </dgm:pt>
     <dgm:pt modelId="{5C5A3D22-A109-4C12-B5E0-6771F004E0B6}" type="pres">
       <dgm:prSet presAssocID="{8BEB1479-C4A4-4973-9143-90E694CED81E}" presName="sibTrans" presStyleCnt="0"/>
@@ -17020,13 +17199,6 @@
         </dgm:presLayoutVars>
       </dgm:prSet>
       <dgm:spPr/>
-      <dgm:t>
-        <a:bodyPr/>
-        <a:lstStyle/>
-        <a:p>
-          <a:endParaRPr lang="es-ES"/>
-        </a:p>
-      </dgm:t>
     </dgm:pt>
     <dgm:pt modelId="{05C8F2B4-08EE-4AB4-917C-16F2AF20DF20}" type="pres">
       <dgm:prSet presAssocID="{5A581D8D-F7EC-42C0-B4E7-349A852744C3}" presName="sibTrans" presStyleCnt="0"/>
@@ -17039,31 +17211,24 @@
         </dgm:presLayoutVars>
       </dgm:prSet>
       <dgm:spPr/>
-      <dgm:t>
-        <a:bodyPr/>
-        <a:lstStyle/>
-        <a:p>
-          <a:endParaRPr lang="es-ES"/>
-        </a:p>
-      </dgm:t>
     </dgm:pt>
   </dgm:ptLst>
   <dgm:cxnLst>
-    <dgm:cxn modelId="{259ABDE6-979E-4780-B239-2FC942C34F9E}" type="presOf" srcId="{42527DAB-C5A1-4CAF-B125-2A34341F4709}" destId="{8456811A-E343-4913-8B9F-DD636CE9770B}" srcOrd="0" destOrd="0" presId="urn:microsoft.com/office/officeart/2005/8/layout/default"/>
     <dgm:cxn modelId="{41D69104-29FC-4AE1-AEE7-794EC2475DCD}" type="presOf" srcId="{B984F12E-C54F-4073-8D97-496FAF82EF61}" destId="{16515453-8B0A-4D31-B42B-E4EF66E22145}" srcOrd="0" destOrd="0" presId="urn:microsoft.com/office/officeart/2005/8/layout/default"/>
     <dgm:cxn modelId="{C8F5630F-DA5B-46EF-B379-DBAAADA7D7AB}" srcId="{B984F12E-C54F-4073-8D97-496FAF82EF61}" destId="{AE31374D-364B-46C6-B627-4405D029CCCA}" srcOrd="6" destOrd="0" parTransId="{6172960A-906D-4308-81A1-6013FFE4C8D1}" sibTransId="{D584A256-FC91-4E7D-B69D-5F0EBCA53FF9}"/>
+    <dgm:cxn modelId="{4DB6DF13-3CDB-4C58-8CA1-561C171AA6C5}" type="presOf" srcId="{45A89D53-6F15-4B21-8014-3DDD0AD36A43}" destId="{1B8CA4E4-9C26-471E-8FC6-78373C0CE389}" srcOrd="0" destOrd="0" presId="urn:microsoft.com/office/officeart/2005/8/layout/default"/>
+    <dgm:cxn modelId="{E8269223-58EE-46C0-9F00-2100E90F43D6}" type="presOf" srcId="{017F3DFC-63C9-451D-895B-563C55A99656}" destId="{F999E0EF-57AB-4959-BB72-13B7272C49FC}" srcOrd="0" destOrd="0" presId="urn:microsoft.com/office/officeart/2005/8/layout/default"/>
+    <dgm:cxn modelId="{2176F53B-D6DA-4052-9658-4DE64B4F8703}" type="presOf" srcId="{A147917D-889F-4503-A723-7D2C1EEC7043}" destId="{3B6B0BB4-8BEE-4CE4-8812-9000B40B7F05}" srcOrd="0" destOrd="0" presId="urn:microsoft.com/office/officeart/2005/8/layout/default"/>
+    <dgm:cxn modelId="{01D0BE5B-556D-465D-A219-D3CA5489787D}" srcId="{B984F12E-C54F-4073-8D97-496FAF82EF61}" destId="{AD759A03-9ACB-4448-A0E5-1F946110B073}" srcOrd="3" destOrd="0" parTransId="{6464C149-4746-46D8-865D-A41C48CCDF25}" sibTransId="{86701E51-4F78-40B7-BAB2-86900036419A}"/>
+    <dgm:cxn modelId="{EB59776C-B698-4DA1-A8C5-FAF3A29554EB}" srcId="{B984F12E-C54F-4073-8D97-496FAF82EF61}" destId="{017F3DFC-63C9-451D-895B-563C55A99656}" srcOrd="4" destOrd="0" parTransId="{8B98BC3C-D9FA-463F-8064-393EBC8C575B}" sibTransId="{8BEB1479-C4A4-4973-9143-90E694CED81E}"/>
+    <dgm:cxn modelId="{C00B7354-ACD5-4B9D-8BAE-614F4F81B52E}" srcId="{B984F12E-C54F-4073-8D97-496FAF82EF61}" destId="{63D711AE-E6BB-4CC9-9135-5BE81C6EB8DD}" srcOrd="0" destOrd="0" parTransId="{30B91C7B-4A78-442F-8700-596719C6F47C}" sibTransId="{2F1B13C8-4C0B-4649-99DE-50A61FF2DBBB}"/>
     <dgm:cxn modelId="{41FD417F-0A28-4D2F-A165-154245F34DE7}" type="presOf" srcId="{AD759A03-9ACB-4448-A0E5-1F946110B073}" destId="{F7EFDD84-07C2-4C28-8F45-70926678A1BC}" srcOrd="0" destOrd="0" presId="urn:microsoft.com/office/officeart/2005/8/layout/default"/>
+    <dgm:cxn modelId="{0D30D188-2DCD-4B58-8718-4D56A570D049}" srcId="{B984F12E-C54F-4073-8D97-496FAF82EF61}" destId="{42527DAB-C5A1-4CAF-B125-2A34341F4709}" srcOrd="2" destOrd="0" parTransId="{946696C6-C217-4D6F-945D-8288BD985697}" sibTransId="{C4CCCCB9-C837-4713-8138-E1B873B11923}"/>
     <dgm:cxn modelId="{BCFDCF95-AFEC-4E39-8007-7E3D17218A73}" type="presOf" srcId="{63D711AE-E6BB-4CC9-9135-5BE81C6EB8DD}" destId="{FB6D9C1E-FA24-4C33-9A10-4C0030331B05}" srcOrd="0" destOrd="0" presId="urn:microsoft.com/office/officeart/2005/8/layout/default"/>
-    <dgm:cxn modelId="{E8269223-58EE-46C0-9F00-2100E90F43D6}" type="presOf" srcId="{017F3DFC-63C9-451D-895B-563C55A99656}" destId="{F999E0EF-57AB-4959-BB72-13B7272C49FC}" srcOrd="0" destOrd="0" presId="urn:microsoft.com/office/officeart/2005/8/layout/default"/>
-    <dgm:cxn modelId="{01D0BE5B-556D-465D-A219-D3CA5489787D}" srcId="{B984F12E-C54F-4073-8D97-496FAF82EF61}" destId="{AD759A03-9ACB-4448-A0E5-1F946110B073}" srcOrd="3" destOrd="0" parTransId="{6464C149-4746-46D8-865D-A41C48CCDF25}" sibTransId="{86701E51-4F78-40B7-BAB2-86900036419A}"/>
-    <dgm:cxn modelId="{0D30D188-2DCD-4B58-8718-4D56A570D049}" srcId="{B984F12E-C54F-4073-8D97-496FAF82EF61}" destId="{42527DAB-C5A1-4CAF-B125-2A34341F4709}" srcOrd="2" destOrd="0" parTransId="{946696C6-C217-4D6F-945D-8288BD985697}" sibTransId="{C4CCCCB9-C837-4713-8138-E1B873B11923}"/>
-    <dgm:cxn modelId="{EB59776C-B698-4DA1-A8C5-FAF3A29554EB}" srcId="{B984F12E-C54F-4073-8D97-496FAF82EF61}" destId="{017F3DFC-63C9-451D-895B-563C55A99656}" srcOrd="4" destOrd="0" parTransId="{8B98BC3C-D9FA-463F-8064-393EBC8C575B}" sibTransId="{8BEB1479-C4A4-4973-9143-90E694CED81E}"/>
+    <dgm:cxn modelId="{60ED24DB-F503-4861-9208-474329215518}" srcId="{B984F12E-C54F-4073-8D97-496FAF82EF61}" destId="{A147917D-889F-4503-A723-7D2C1EEC7043}" srcOrd="1" destOrd="0" parTransId="{99DD0AFF-CCB3-4423-B73D-B948601AC821}" sibTransId="{90E658D7-510A-4C86-8D9C-8AB19EF7B3E5}"/>
+    <dgm:cxn modelId="{259ABDE6-979E-4780-B239-2FC942C34F9E}" type="presOf" srcId="{42527DAB-C5A1-4CAF-B125-2A34341F4709}" destId="{8456811A-E343-4913-8B9F-DD636CE9770B}" srcOrd="0" destOrd="0" presId="urn:microsoft.com/office/officeart/2005/8/layout/default"/>
+    <dgm:cxn modelId="{4DDBEBED-BD51-45B5-A08F-E9D049795866}" srcId="{B984F12E-C54F-4073-8D97-496FAF82EF61}" destId="{45A89D53-6F15-4B21-8014-3DDD0AD36A43}" srcOrd="5" destOrd="0" parTransId="{B72596EE-CBF3-4A3D-A82A-A15BF923B3BB}" sibTransId="{5A581D8D-F7EC-42C0-B4E7-349A852744C3}"/>
     <dgm:cxn modelId="{E4F5D1FE-979B-44D2-B287-CC916F6BD7D7}" type="presOf" srcId="{AE31374D-364B-46C6-B627-4405D029CCCA}" destId="{5881C6BC-B1D4-40CC-8964-6B8BA92E0643}" srcOrd="0" destOrd="0" presId="urn:microsoft.com/office/officeart/2005/8/layout/default"/>
-    <dgm:cxn modelId="{60ED24DB-F503-4861-9208-474329215518}" srcId="{B984F12E-C54F-4073-8D97-496FAF82EF61}" destId="{A147917D-889F-4503-A723-7D2C1EEC7043}" srcOrd="1" destOrd="0" parTransId="{99DD0AFF-CCB3-4423-B73D-B948601AC821}" sibTransId="{90E658D7-510A-4C86-8D9C-8AB19EF7B3E5}"/>
-    <dgm:cxn modelId="{4DDBEBED-BD51-45B5-A08F-E9D049795866}" srcId="{B984F12E-C54F-4073-8D97-496FAF82EF61}" destId="{45A89D53-6F15-4B21-8014-3DDD0AD36A43}" srcOrd="5" destOrd="0" parTransId="{B72596EE-CBF3-4A3D-A82A-A15BF923B3BB}" sibTransId="{5A581D8D-F7EC-42C0-B4E7-349A852744C3}"/>
-    <dgm:cxn modelId="{4DB6DF13-3CDB-4C58-8CA1-561C171AA6C5}" type="presOf" srcId="{45A89D53-6F15-4B21-8014-3DDD0AD36A43}" destId="{1B8CA4E4-9C26-471E-8FC6-78373C0CE389}" srcOrd="0" destOrd="0" presId="urn:microsoft.com/office/officeart/2005/8/layout/default"/>
-    <dgm:cxn modelId="{2176F53B-D6DA-4052-9658-4DE64B4F8703}" type="presOf" srcId="{A147917D-889F-4503-A723-7D2C1EEC7043}" destId="{3B6B0BB4-8BEE-4CE4-8812-9000B40B7F05}" srcOrd="0" destOrd="0" presId="urn:microsoft.com/office/officeart/2005/8/layout/default"/>
-    <dgm:cxn modelId="{C00B7354-ACD5-4B9D-8BAE-614F4F81B52E}" srcId="{B984F12E-C54F-4073-8D97-496FAF82EF61}" destId="{63D711AE-E6BB-4CC9-9135-5BE81C6EB8DD}" srcOrd="0" destOrd="0" parTransId="{30B91C7B-4A78-442F-8700-596719C6F47C}" sibTransId="{2F1B13C8-4C0B-4649-99DE-50A61FF2DBBB}"/>
     <dgm:cxn modelId="{A5695A5D-4F55-4EA2-8521-207745472A17}" type="presParOf" srcId="{16515453-8B0A-4D31-B42B-E4EF66E22145}" destId="{FB6D9C1E-FA24-4C33-9A10-4C0030331B05}" srcOrd="0" destOrd="0" presId="urn:microsoft.com/office/officeart/2005/8/layout/default"/>
     <dgm:cxn modelId="{2649EEC6-0223-440E-AD7F-AC369BFBBA82}" type="presParOf" srcId="{16515453-8B0A-4D31-B42B-E4EF66E22145}" destId="{A81663FD-BCA7-4F83-91F3-3099C2E8F7C4}" srcOrd="1" destOrd="0" presId="urn:microsoft.com/office/officeart/2005/8/layout/default"/>
     <dgm:cxn modelId="{0A001F12-28E1-402B-AC46-FC8B48F0C93D}" type="presParOf" srcId="{16515453-8B0A-4D31-B42B-E4EF66E22145}" destId="{3B6B0BB4-8BEE-4CE4-8812-9000B40B7F05}" srcOrd="2" destOrd="0" presId="urn:microsoft.com/office/officeart/2005/8/layout/default"/>
@@ -17152,7 +17317,7 @@
         </a:bodyPr>
         <a:lstStyle/>
         <a:p>
-          <a:pPr lvl="0" algn="ctr" defTabSz="711200">
+          <a:pPr marL="0" lvl="0" indent="0" algn="ctr" defTabSz="711200">
             <a:lnSpc>
               <a:spcPct val="90000"/>
             </a:lnSpc>
@@ -17162,6 +17327,7 @@
             <a:spcAft>
               <a:spcPct val="35000"/>
             </a:spcAft>
+            <a:buNone/>
           </a:pPr>
           <a:r>
             <a:rPr lang="es-ES" sz="1600" kern="1200">
@@ -17232,7 +17398,7 @@
         </a:bodyPr>
         <a:lstStyle/>
         <a:p>
-          <a:pPr lvl="0" algn="ctr" defTabSz="711200">
+          <a:pPr marL="0" lvl="0" indent="0" algn="ctr" defTabSz="711200">
             <a:lnSpc>
               <a:spcPct val="90000"/>
             </a:lnSpc>
@@ -17242,6 +17408,7 @@
             <a:spcAft>
               <a:spcPct val="35000"/>
             </a:spcAft>
+            <a:buNone/>
           </a:pPr>
           <a:r>
             <a:rPr lang="es-ES" sz="1600" kern="1200">
@@ -17312,7 +17479,7 @@
         </a:bodyPr>
         <a:lstStyle/>
         <a:p>
-          <a:pPr lvl="0" algn="ctr" defTabSz="711200">
+          <a:pPr marL="0" lvl="0" indent="0" algn="ctr" defTabSz="711200">
             <a:lnSpc>
               <a:spcPct val="90000"/>
             </a:lnSpc>
@@ -17322,6 +17489,7 @@
             <a:spcAft>
               <a:spcPct val="35000"/>
             </a:spcAft>
+            <a:buNone/>
           </a:pPr>
           <a:r>
             <a:rPr lang="es-ES" sz="1600" kern="1200">
@@ -17415,7 +17583,7 @@
         </a:bodyPr>
         <a:lstStyle/>
         <a:p>
-          <a:pPr lvl="0" algn="ctr" defTabSz="222250">
+          <a:pPr marL="0" lvl="0" indent="0" algn="ctr" defTabSz="222250">
             <a:lnSpc>
               <a:spcPct val="90000"/>
             </a:lnSpc>
@@ -17425,6 +17593,7 @@
             <a:spcAft>
               <a:spcPct val="35000"/>
             </a:spcAft>
+            <a:buNone/>
           </a:pPr>
           <a:endParaRPr lang="es-ES" sz="500" kern="1200">
             <a:latin typeface="Georgia" panose="02040502050405020303" pitchFamily="18" charset="0"/>
@@ -17503,7 +17672,7 @@
         </a:bodyPr>
         <a:lstStyle/>
         <a:p>
-          <a:pPr lvl="0" algn="ctr" defTabSz="222250">
+          <a:pPr marL="0" lvl="0" indent="0" algn="ctr" defTabSz="222250">
             <a:lnSpc>
               <a:spcPct val="90000"/>
             </a:lnSpc>
@@ -17513,6 +17682,7 @@
             <a:spcAft>
               <a:spcPct val="35000"/>
             </a:spcAft>
+            <a:buNone/>
           </a:pPr>
           <a:endParaRPr lang="es-ES" sz="500" kern="1200">
             <a:latin typeface="Georgia" panose="02040502050405020303" pitchFamily="18" charset="0"/>
@@ -17580,7 +17750,7 @@
         </a:bodyPr>
         <a:lstStyle/>
         <a:p>
-          <a:pPr lvl="0" algn="ctr" defTabSz="1022350">
+          <a:pPr marL="0" lvl="0" indent="0" algn="ctr" defTabSz="1022350">
             <a:lnSpc>
               <a:spcPct val="90000"/>
             </a:lnSpc>
@@ -17590,6 +17760,7 @@
             <a:spcAft>
               <a:spcPct val="35000"/>
             </a:spcAft>
+            <a:buNone/>
           </a:pPr>
           <a:r>
             <a:rPr lang="es-ES" sz="2300" kern="1200">
@@ -17660,7 +17831,7 @@
         </a:bodyPr>
         <a:lstStyle/>
         <a:p>
-          <a:pPr lvl="0" algn="ctr" defTabSz="1022350">
+          <a:pPr marL="0" lvl="0" indent="0" algn="ctr" defTabSz="1022350">
             <a:lnSpc>
               <a:spcPct val="90000"/>
             </a:lnSpc>
@@ -17670,6 +17841,7 @@
             <a:spcAft>
               <a:spcPct val="35000"/>
             </a:spcAft>
+            <a:buNone/>
           </a:pPr>
           <a:r>
             <a:rPr lang="es-ES" sz="2300" kern="1200">
@@ -17740,7 +17912,7 @@
         </a:bodyPr>
         <a:lstStyle/>
         <a:p>
-          <a:pPr lvl="0" algn="ctr" defTabSz="1022350">
+          <a:pPr marL="0" lvl="0" indent="0" algn="ctr" defTabSz="1022350">
             <a:lnSpc>
               <a:spcPct val="90000"/>
             </a:lnSpc>
@@ -17750,6 +17922,7 @@
             <a:spcAft>
               <a:spcPct val="35000"/>
             </a:spcAft>
+            <a:buNone/>
           </a:pPr>
           <a:r>
             <a:rPr lang="es-ES" sz="2300" kern="1200">
@@ -17832,7 +18005,7 @@
         </a:bodyPr>
         <a:lstStyle/>
         <a:p>
-          <a:pPr lvl="0" algn="ctr" defTabSz="755650">
+          <a:pPr marL="0" lvl="0" indent="0" algn="ctr" defTabSz="755650">
             <a:lnSpc>
               <a:spcPct val="90000"/>
             </a:lnSpc>
@@ -17842,6 +18015,7 @@
             <a:spcAft>
               <a:spcPct val="35000"/>
             </a:spcAft>
+            <a:buNone/>
           </a:pPr>
           <a:r>
             <a:rPr lang="es-ES" sz="1700" kern="1200">
@@ -17912,7 +18086,7 @@
         </a:bodyPr>
         <a:lstStyle/>
         <a:p>
-          <a:pPr lvl="0" algn="ctr" defTabSz="755650">
+          <a:pPr marL="0" lvl="0" indent="0" algn="ctr" defTabSz="755650">
             <a:lnSpc>
               <a:spcPct val="90000"/>
             </a:lnSpc>
@@ -17922,6 +18096,7 @@
             <a:spcAft>
               <a:spcPct val="35000"/>
             </a:spcAft>
+            <a:buNone/>
           </a:pPr>
           <a:r>
             <a:rPr lang="es-ES" sz="1700" kern="1200">
@@ -17992,7 +18167,7 @@
         </a:bodyPr>
         <a:lstStyle/>
         <a:p>
-          <a:pPr lvl="0" algn="ctr" defTabSz="755650">
+          <a:pPr marL="0" lvl="0" indent="0" algn="ctr" defTabSz="755650">
             <a:lnSpc>
               <a:spcPct val="90000"/>
             </a:lnSpc>
@@ -18002,6 +18177,7 @@
             <a:spcAft>
               <a:spcPct val="35000"/>
             </a:spcAft>
+            <a:buNone/>
           </a:pPr>
           <a:r>
             <a:rPr lang="es-ES" sz="1700" kern="1200">
@@ -18072,7 +18248,7 @@
         </a:bodyPr>
         <a:lstStyle/>
         <a:p>
-          <a:pPr lvl="0" algn="ctr" defTabSz="755650">
+          <a:pPr marL="0" lvl="0" indent="0" algn="ctr" defTabSz="755650">
             <a:lnSpc>
               <a:spcPct val="90000"/>
             </a:lnSpc>
@@ -18082,6 +18258,7 @@
             <a:spcAft>
               <a:spcPct val="35000"/>
             </a:spcAft>
+            <a:buNone/>
           </a:pPr>
           <a:r>
             <a:rPr lang="es-ES" sz="1700" kern="1200">
@@ -18152,7 +18329,7 @@
         </a:bodyPr>
         <a:lstStyle/>
         <a:p>
-          <a:pPr lvl="0" algn="ctr" defTabSz="755650">
+          <a:pPr marL="0" lvl="0" indent="0" algn="ctr" defTabSz="755650">
             <a:lnSpc>
               <a:spcPct val="90000"/>
             </a:lnSpc>
@@ -18162,6 +18339,7 @@
             <a:spcAft>
               <a:spcPct val="35000"/>
             </a:spcAft>
+            <a:buNone/>
           </a:pPr>
           <a:r>
             <a:rPr lang="es-ES" sz="1700" kern="1200">
@@ -18232,7 +18410,7 @@
         </a:bodyPr>
         <a:lstStyle/>
         <a:p>
-          <a:pPr lvl="0" algn="ctr" defTabSz="755650">
+          <a:pPr marL="0" lvl="0" indent="0" algn="ctr" defTabSz="755650">
             <a:lnSpc>
               <a:spcPct val="90000"/>
             </a:lnSpc>
@@ -18242,6 +18420,7 @@
             <a:spcAft>
               <a:spcPct val="35000"/>
             </a:spcAft>
+            <a:buNone/>
           </a:pPr>
           <a:r>
             <a:rPr lang="es-ES" sz="1700" kern="1200">
@@ -18312,7 +18491,7 @@
         </a:bodyPr>
         <a:lstStyle/>
         <a:p>
-          <a:pPr lvl="0" algn="ctr" defTabSz="755650">
+          <a:pPr marL="0" lvl="0" indent="0" algn="ctr" defTabSz="755650">
             <a:lnSpc>
               <a:spcPct val="90000"/>
             </a:lnSpc>
@@ -18322,6 +18501,7 @@
             <a:spcAft>
               <a:spcPct val="35000"/>
             </a:spcAft>
+            <a:buNone/>
           </a:pPr>
           <a:r>
             <a:rPr lang="es-ES" sz="1700" kern="1200">
@@ -22514,7 +22694,7 @@
 </file>
 
 <file path=customXml/itemProps2.xml><?xml version="1.0" encoding="utf-8"?>
-<ds:datastoreItem xmlns:ds="http://schemas.openxmlformats.org/officeDocument/2006/customXml" ds:itemID="{9F4BCCFD-7FE2-4F1A-930E-842D0ACCE3EA}">
+<ds:datastoreItem xmlns:ds="http://schemas.openxmlformats.org/officeDocument/2006/customXml" ds:itemID="{87331313-1E84-49CD-B0F9-2CBE13083328}">
   <ds:schemaRefs>
     <ds:schemaRef ds:uri="http://schemas.openxmlformats.org/officeDocument/2006/bibliography"/>
   </ds:schemaRefs>

</xml_diff>

<commit_message>
docs: Corregir errores docs y añadir carpeta a gitignore
</commit_message>
<xml_diff>
--- a/Documentación_ProyectoVLC.docx
+++ b/Documentación_ProyectoVLC.docx
@@ -1,6 +1,6 @@
 
 <file path=word/document.xml><?xml version="1.0" encoding="utf-8"?>
-<w:document xmlns:wpc="http://schemas.microsoft.com/office/word/2010/wordprocessingCanvas" xmlns:cx="http://schemas.microsoft.com/office/drawing/2014/chartex" xmlns:cx1="http://schemas.microsoft.com/office/drawing/2015/9/8/chartex" xmlns:cx2="http://schemas.microsoft.com/office/drawing/2015/10/21/chartex" xmlns:cx3="http://schemas.microsoft.com/office/drawing/2016/5/9/chartex" xmlns:cx4="http://schemas.microsoft.com/office/drawing/2016/5/10/chartex" xmlns:cx5="http://schemas.microsoft.com/office/drawing/2016/5/11/chartex" xmlns:cx6="http://schemas.microsoft.com/office/drawing/2016/5/12/chartex" xmlns:cx7="http://schemas.microsoft.com/office/drawing/2016/5/13/chartex" xmlns:cx8="http://schemas.microsoft.com/office/drawing/2016/5/14/chartex" xmlns:mc="http://schemas.openxmlformats.org/markup-compatibility/2006" xmlns:aink="http://schemas.microsoft.com/office/drawing/2016/ink" xmlns:am3d="http://schemas.microsoft.com/office/drawing/2017/model3d" xmlns:o="urn:schemas-microsoft-com:office:office" xmlns:r="http://schemas.openxmlformats.org/officeDocument/2006/relationships" xmlns:m="http://schemas.openxmlformats.org/officeDocument/2006/math" xmlns:v="urn:schemas-microsoft-com:vml" xmlns:wp14="http://schemas.microsoft.com/office/word/2010/wordprocessingDrawing" xmlns:wp="http://schemas.openxmlformats.org/drawingml/2006/wordprocessingDrawing" xmlns:w10="urn:schemas-microsoft-com:office:word" xmlns:w="http://schemas.openxmlformats.org/wordprocessingml/2006/main" xmlns:w14="http://schemas.microsoft.com/office/word/2010/wordml" xmlns:w15="http://schemas.microsoft.com/office/word/2012/wordml" xmlns:w16cid="http://schemas.microsoft.com/office/word/2016/wordml/cid" xmlns:w16se="http://schemas.microsoft.com/office/word/2015/wordml/symex" xmlns:wpg="http://schemas.microsoft.com/office/word/2010/wordprocessingGroup" xmlns:wpi="http://schemas.microsoft.com/office/word/2010/wordprocessingInk" xmlns:wne="http://schemas.microsoft.com/office/word/2006/wordml" xmlns:wps="http://schemas.microsoft.com/office/word/2010/wordprocessingShape" mc:Ignorable="w14 w15 w16se w16cid wp14">
+<w:document xmlns:wpc="http://schemas.microsoft.com/office/word/2010/wordprocessingCanvas" xmlns:mc="http://schemas.openxmlformats.org/markup-compatibility/2006" xmlns:o="urn:schemas-microsoft-com:office:office" xmlns:r="http://schemas.openxmlformats.org/officeDocument/2006/relationships" xmlns:m="http://schemas.openxmlformats.org/officeDocument/2006/math" xmlns:v="urn:schemas-microsoft-com:vml" xmlns:wp14="http://schemas.microsoft.com/office/word/2010/wordprocessingDrawing" xmlns:wp="http://schemas.openxmlformats.org/drawingml/2006/wordprocessingDrawing" xmlns:w10="urn:schemas-microsoft-com:office:word" xmlns:w="http://schemas.openxmlformats.org/wordprocessingml/2006/main" xmlns:w14="http://schemas.microsoft.com/office/word/2010/wordml" xmlns:w15="http://schemas.microsoft.com/office/word/2012/wordml" xmlns:wpg="http://schemas.microsoft.com/office/word/2010/wordprocessingGroup" xmlns:wpi="http://schemas.microsoft.com/office/word/2010/wordprocessingInk" xmlns:wne="http://schemas.microsoft.com/office/word/2006/wordml" xmlns:wps="http://schemas.microsoft.com/office/word/2010/wordprocessingShape" mc:Ignorable="w14 w15 wp14">
   <w:body>
     <w:sdt>
       <w:sdtPr>
@@ -295,7 +295,7 @@
                   </wp:anchor>
                 </w:drawing>
               </mc:Choice>
-              <mc:Fallback>
+              <mc:Fallback xmlns:w16se="http://schemas.microsoft.com/office/word/2015/wordml/symex" xmlns:w16cid="http://schemas.microsoft.com/office/word/2016/wordml/cid" xmlns:am3d="http://schemas.microsoft.com/office/drawing/2017/model3d" xmlns:aink="http://schemas.microsoft.com/office/drawing/2016/ink" xmlns:cx8="http://schemas.microsoft.com/office/drawing/2016/5/14/chartex" xmlns:cx7="http://schemas.microsoft.com/office/drawing/2016/5/13/chartex" xmlns:cx6="http://schemas.microsoft.com/office/drawing/2016/5/12/chartex" xmlns:cx5="http://schemas.microsoft.com/office/drawing/2016/5/11/chartex" xmlns:cx4="http://schemas.microsoft.com/office/drawing/2016/5/10/chartex" xmlns:cx3="http://schemas.microsoft.com/office/drawing/2016/5/9/chartex" xmlns:cx2="http://schemas.microsoft.com/office/drawing/2015/10/21/chartex" xmlns:cx1="http://schemas.microsoft.com/office/drawing/2015/9/8/chartex" xmlns:cx="http://schemas.microsoft.com/office/drawing/2014/chartex">
                 <w:pict>
                   <v:shapetype w14:anchorId="6F883597" id="_x0000_t202" coordsize="21600,21600" o:spt="202" path="m,l,21600r21600,l21600,xe">
                     <v:stroke joinstyle="miter"/>
@@ -474,7 +474,7 @@
       <w:sdtContent>
         <w:p>
           <w:pPr>
-            <w:pStyle w:val="TtuloTDC"/>
+            <w:pStyle w:val="TtulodeTDC"/>
             <w:rPr>
               <w:rFonts w:ascii="Georgia" w:hAnsi="Georgia"/>
               <w:smallCaps/>
@@ -3957,6 +3957,7 @@
         </w:rPr>
         <w:t xml:space="preserve"> </w:t>
       </w:r>
+      <w:proofErr w:type="spellStart"/>
       <w:r>
         <w:rPr>
           <w:rFonts w:ascii="Georgia" w:hAnsi="Georgia"/>
@@ -3964,7 +3965,17 @@
           <w:i/>
           <w:iCs/>
         </w:rPr>
-        <w:t xml:space="preserve">Git </w:t>
+        <w:t>Git</w:t>
+      </w:r>
+      <w:proofErr w:type="spellEnd"/>
+      <w:r>
+        <w:rPr>
+          <w:rFonts w:ascii="Georgia" w:hAnsi="Georgia"/>
+          <w:bCs/>
+          <w:i/>
+          <w:iCs/>
+        </w:rPr>
+        <w:t xml:space="preserve"> </w:t>
       </w:r>
       <w:proofErr w:type="spellStart"/>
       <w:r>
@@ -4099,7 +4110,7 @@
           <w:lang w:eastAsia="es-ES"/>
         </w:rPr>
         <w:drawing>
-          <wp:anchor distT="0" distB="0" distL="114300" distR="114300" simplePos="0" relativeHeight="251662336" behindDoc="1" locked="0" layoutInCell="1" allowOverlap="1" wp14:anchorId="0E8FD3C9" wp14:editId="389D3826">
+          <wp:anchor distT="0" distB="0" distL="114300" distR="114300" simplePos="0" relativeHeight="251662336" behindDoc="1" locked="0" layoutInCell="1" allowOverlap="1" wp14:anchorId="0E8FD3C9" wp14:editId="6AF1E5EA">
             <wp:simplePos x="0" y="0"/>
             <wp:positionH relativeFrom="margin">
               <wp:align>right</wp:align>
@@ -4904,6 +4915,7 @@
         </w:rPr>
         <w:t xml:space="preserve">; añadiremos algunas capturas de líneas de comandos en </w:t>
       </w:r>
+      <w:proofErr w:type="spellStart"/>
       <w:r>
         <w:rPr>
           <w:rFonts w:ascii="Georgia" w:hAnsi="Georgia"/>
@@ -4911,7 +4923,17 @@
           <w:i/>
           <w:iCs/>
         </w:rPr>
-        <w:t xml:space="preserve">Git </w:t>
+        <w:t>Git</w:t>
+      </w:r>
+      <w:proofErr w:type="spellEnd"/>
+      <w:r>
+        <w:rPr>
+          <w:rFonts w:ascii="Georgia" w:hAnsi="Georgia"/>
+          <w:bCs/>
+          <w:i/>
+          <w:iCs/>
+        </w:rPr>
+        <w:t xml:space="preserve"> </w:t>
       </w:r>
       <w:proofErr w:type="spellStart"/>
       <w:r>
@@ -5118,7 +5140,35 @@
                               <w:rPr>
                                 <w:rFonts w:ascii="Georgia" w:hAnsi="Georgia"/>
                               </w:rPr>
-                              <w:t xml:space="preserve"> - Registro en Git Hub: </w:t>
+                              <w:t xml:space="preserve"> - Registro en </w:t>
+                            </w:r>
+                            <w:proofErr w:type="spellStart"/>
+                            <w:r>
+                              <w:rPr>
+                                <w:rFonts w:ascii="Georgia" w:hAnsi="Georgia"/>
+                              </w:rPr>
+                              <w:t>Git</w:t>
+                            </w:r>
+                            <w:proofErr w:type="spellEnd"/>
+                            <w:r>
+                              <w:rPr>
+                                <w:rFonts w:ascii="Georgia" w:hAnsi="Georgia"/>
+                              </w:rPr>
+                              <w:t xml:space="preserve"> </w:t>
+                            </w:r>
+                            <w:proofErr w:type="spellStart"/>
+                            <w:r>
+                              <w:rPr>
+                                <w:rFonts w:ascii="Georgia" w:hAnsi="Georgia"/>
+                              </w:rPr>
+                              <w:t>Hub</w:t>
+                            </w:r>
+                            <w:proofErr w:type="spellEnd"/>
+                            <w:r>
+                              <w:rPr>
+                                <w:rFonts w:ascii="Georgia" w:hAnsi="Georgia"/>
+                              </w:rPr>
+                              <w:t xml:space="preserve">: </w:t>
                             </w:r>
                             <w:proofErr w:type="spellStart"/>
                             <w:r>
@@ -5150,7 +5200,7 @@
               </wp:anchor>
             </w:drawing>
           </mc:Choice>
-          <mc:Fallback>
+          <mc:Fallback xmlns:w16se="http://schemas.microsoft.com/office/word/2015/wordml/symex" xmlns:w16cid="http://schemas.microsoft.com/office/word/2016/wordml/cid" xmlns:am3d="http://schemas.microsoft.com/office/drawing/2017/model3d" xmlns:aink="http://schemas.microsoft.com/office/drawing/2016/ink" xmlns:cx8="http://schemas.microsoft.com/office/drawing/2016/5/14/chartex" xmlns:cx7="http://schemas.microsoft.com/office/drawing/2016/5/13/chartex" xmlns:cx6="http://schemas.microsoft.com/office/drawing/2016/5/12/chartex" xmlns:cx5="http://schemas.microsoft.com/office/drawing/2016/5/11/chartex" xmlns:cx4="http://schemas.microsoft.com/office/drawing/2016/5/10/chartex" xmlns:cx3="http://schemas.microsoft.com/office/drawing/2016/5/9/chartex" xmlns:cx2="http://schemas.microsoft.com/office/drawing/2015/10/21/chartex" xmlns:cx1="http://schemas.microsoft.com/office/drawing/2015/9/8/chartex" xmlns:cx="http://schemas.microsoft.com/office/drawing/2014/chartex">
             <w:pict>
               <v:shape w14:anchorId="210799FA" id="Cuadro de texto 17" o:spid="_x0000_s1028" type="#_x0000_t202" style="position:absolute;margin-left:472.1pt;margin-top:274.3pt;width:523.3pt;height:.05pt;z-index:251673600;visibility:visible;mso-wrap-style:square;mso-wrap-distance-left:9pt;mso-wrap-distance-top:0;mso-wrap-distance-right:9pt;mso-wrap-distance-bottom:0;mso-position-horizontal:right;mso-position-horizontal-relative:margin;mso-position-vertical:absolute;mso-position-vertical-relative:text;v-text-anchor:top" o:gfxdata="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" stroked="f">
                 <v:textbox style="mso-fit-shape-to-text:t" inset="0,0,0,0">
@@ -5479,7 +5529,7 @@
                                 <w:rFonts w:ascii="Georgia" w:hAnsi="Georgia"/>
                               </w:rPr>
                             </w:pPr>
-                            <w:bookmarkStart w:id="10" w:name="_Toc25082747"/>
+                            <w:bookmarkStart w:id="9" w:name="_Toc25082747"/>
                             <w:r>
                               <w:rPr>
                                 <w:rFonts w:ascii="Georgia" w:hAnsi="Georgia"/>
@@ -5523,7 +5573,7 @@
                               </w:rPr>
                               <w:t xml:space="preserve"> - Registro en Git Hub: Menú principal</w:t>
                             </w:r>
-                            <w:bookmarkEnd w:id="10"/>
+                            <w:bookmarkEnd w:id="9"/>
                           </w:p>
                         </w:txbxContent>
                       </wps:txbx>
@@ -5539,7 +5589,7 @@
               </wp:anchor>
             </w:drawing>
           </mc:Choice>
-          <mc:Fallback>
+          <mc:Fallback xmlns:w16se="http://schemas.microsoft.com/office/word/2015/wordml/symex" xmlns:w16cid="http://schemas.microsoft.com/office/word/2016/wordml/cid" xmlns:am3d="http://schemas.microsoft.com/office/drawing/2017/model3d" xmlns:aink="http://schemas.microsoft.com/office/drawing/2016/ink" xmlns:cx8="http://schemas.microsoft.com/office/drawing/2016/5/14/chartex" xmlns:cx7="http://schemas.microsoft.com/office/drawing/2016/5/13/chartex" xmlns:cx6="http://schemas.microsoft.com/office/drawing/2016/5/12/chartex" xmlns:cx5="http://schemas.microsoft.com/office/drawing/2016/5/11/chartex" xmlns:cx4="http://schemas.microsoft.com/office/drawing/2016/5/10/chartex" xmlns:cx3="http://schemas.microsoft.com/office/drawing/2016/5/9/chartex" xmlns:cx2="http://schemas.microsoft.com/office/drawing/2015/10/21/chartex" xmlns:cx1="http://schemas.microsoft.com/office/drawing/2015/9/8/chartex" xmlns:cx="http://schemas.microsoft.com/office/drawing/2014/chartex">
             <w:pict>
               <v:shape w14:anchorId="199F9206" id="Cuadro de texto 18" o:spid="_x0000_s1029" type="#_x0000_t202" style="position:absolute;left:0;text-align:left;margin-left:472.1pt;margin-top:301.55pt;width:523.3pt;height:.05pt;z-index:251675648;visibility:visible;mso-wrap-style:square;mso-wrap-distance-left:9pt;mso-wrap-distance-top:0;mso-wrap-distance-right:9pt;mso-wrap-distance-bottom:0;mso-position-horizontal:right;mso-position-horizontal-relative:margin;mso-position-vertical:absolute;mso-position-vertical-relative:text;v-text-anchor:top" o:gfxdata="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" stroked="f">
                 <v:textbox style="mso-fit-shape-to-text:t" inset="0,0,0,0">
@@ -5640,7 +5690,7 @@
           <w:smallCaps/>
         </w:rPr>
       </w:pPr>
-      <w:bookmarkStart w:id="12" w:name="_Toc25101817"/>
+      <w:bookmarkStart w:id="10" w:name="_Toc25101817"/>
       <w:r>
         <w:rPr>
           <w:rFonts w:ascii="Georgia" w:hAnsi="Georgia"/>
@@ -5659,7 +5709,7 @@
         </w:rPr>
         <w:t>b</w:t>
       </w:r>
-      <w:bookmarkEnd w:id="12"/>
+      <w:bookmarkEnd w:id="10"/>
     </w:p>
     <w:p>
       <w:pPr>
@@ -5699,7 +5749,7 @@
         <w:rPr>
           <w:rFonts w:ascii="Georgia" w:hAnsi="Georgia"/>
         </w:rPr>
-        <w:t>Menú principal izquierdo –</w:t>
+        <w:t>Menú principal izquierdo -</w:t>
       </w:r>
       <w:r>
         <w:rPr>
@@ -5717,7 +5767,20 @@
         <w:rPr>
           <w:rFonts w:ascii="Georgia" w:hAnsi="Georgia"/>
         </w:rPr>
-        <w:t xml:space="preserve"> -&gt; New</w:t>
+        <w:t xml:space="preserve"> -</w:t>
+      </w:r>
+      <w:r>
+        <w:rPr>
+          <w:rFonts w:ascii="Georgia" w:hAnsi="Georgia"/>
+        </w:rPr>
+        <w:t xml:space="preserve">&gt; </w:t>
+      </w:r>
+      <w:r>
+        <w:rPr>
+          <w:rFonts w:ascii="Georgia" w:hAnsi="Georgia"/>
+          <w:i/>
+        </w:rPr>
+        <w:t>New</w:t>
       </w:r>
     </w:p>
     <w:p>
@@ -5781,7 +5844,7 @@
                                 <w:rFonts w:ascii="Georgia" w:hAnsi="Georgia"/>
                               </w:rPr>
                             </w:pPr>
-                            <w:bookmarkStart w:id="13" w:name="_Toc25082748"/>
+                            <w:bookmarkStart w:id="11" w:name="_Toc25082748"/>
                             <w:r>
                               <w:rPr>
                                 <w:rFonts w:ascii="Georgia" w:hAnsi="Georgia"/>
@@ -5823,7 +5886,21 @@
                               <w:rPr>
                                 <w:rFonts w:ascii="Georgia" w:hAnsi="Georgia"/>
                               </w:rPr>
-                              <w:t xml:space="preserve"> - Crear un repositorio en Git Hub - New </w:t>
+                              <w:t xml:space="preserve"> - Crear un repositorio en Git </w:t>
+                            </w:r>
+                            <w:proofErr w:type="spellStart"/>
+                            <w:r>
+                              <w:rPr>
+                                <w:rFonts w:ascii="Georgia" w:hAnsi="Georgia"/>
+                              </w:rPr>
+                              <w:t>Hub</w:t>
+                            </w:r>
+                            <w:proofErr w:type="spellEnd"/>
+                            <w:r>
+                              <w:rPr>
+                                <w:rFonts w:ascii="Georgia" w:hAnsi="Georgia"/>
+                              </w:rPr>
+                              <w:t xml:space="preserve"> - New </w:t>
                             </w:r>
                             <w:proofErr w:type="spellStart"/>
                             <w:r>
@@ -5832,7 +5909,7 @@
                               </w:rPr>
                               <w:t>Repository</w:t>
                             </w:r>
-                            <w:bookmarkEnd w:id="13"/>
+                            <w:bookmarkEnd w:id="11"/>
                             <w:proofErr w:type="spellEnd"/>
                           </w:p>
                         </w:txbxContent>
@@ -5855,7 +5932,7 @@
               </wp:anchor>
             </w:drawing>
           </mc:Choice>
-          <mc:Fallback>
+          <mc:Fallback xmlns:w16se="http://schemas.microsoft.com/office/word/2015/wordml/symex" xmlns:w16cid="http://schemas.microsoft.com/office/word/2016/wordml/cid" xmlns:am3d="http://schemas.microsoft.com/office/drawing/2017/model3d" xmlns:aink="http://schemas.microsoft.com/office/drawing/2016/ink" xmlns:cx8="http://schemas.microsoft.com/office/drawing/2016/5/14/chartex" xmlns:cx7="http://schemas.microsoft.com/office/drawing/2016/5/13/chartex" xmlns:cx6="http://schemas.microsoft.com/office/drawing/2016/5/12/chartex" xmlns:cx5="http://schemas.microsoft.com/office/drawing/2016/5/11/chartex" xmlns:cx4="http://schemas.microsoft.com/office/drawing/2016/5/10/chartex" xmlns:cx3="http://schemas.microsoft.com/office/drawing/2016/5/9/chartex" xmlns:cx2="http://schemas.microsoft.com/office/drawing/2015/10/21/chartex" xmlns:cx1="http://schemas.microsoft.com/office/drawing/2015/9/8/chartex" xmlns:cx="http://schemas.microsoft.com/office/drawing/2014/chartex">
             <w:pict>
               <v:shape w14:anchorId="7C086E87" id="Cuadro de texto 20" o:spid="_x0000_s1030" type="#_x0000_t202" style="position:absolute;left:0;text-align:left;margin-left:246.75pt;margin-top:175.05pt;width:266pt;height:16.5pt;z-index:251681792;visibility:visible;mso-wrap-style:square;mso-width-percent:0;mso-height-percent:0;mso-wrap-distance-left:9pt;mso-wrap-distance-top:0;mso-wrap-distance-right:9pt;mso-wrap-distance-bottom:0;mso-position-horizontal:absolute;mso-position-horizontal-relative:text;mso-position-vertical:absolute;mso-position-vertical-relative:text;mso-width-percent:0;mso-height-percent:0;mso-width-relative:margin;mso-height-relative:margin;v-text-anchor:top" o:gfxdata="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" stroked="f">
                 <v:textbox inset="0,0,0,0">
@@ -5979,7 +6056,7 @@
                                 <w:rFonts w:ascii="Georgia" w:hAnsi="Georgia"/>
                               </w:rPr>
                             </w:pPr>
-                            <w:bookmarkStart w:id="15" w:name="_Toc25082749"/>
+                            <w:bookmarkStart w:id="12" w:name="_Toc25082749"/>
                             <w:r>
                               <w:rPr>
                                 <w:rFonts w:ascii="Georgia" w:hAnsi="Georgia"/>
@@ -6029,7 +6106,7 @@
                               </w:rPr>
                               <w:t>- Crear un repositorio en Git Hub - New</w:t>
                             </w:r>
-                            <w:bookmarkEnd w:id="15"/>
+                            <w:bookmarkEnd w:id="12"/>
                           </w:p>
                         </w:txbxContent>
                       </wps:txbx>
@@ -6051,7 +6128,7 @@
               </wp:anchor>
             </w:drawing>
           </mc:Choice>
-          <mc:Fallback>
+          <mc:Fallback xmlns:w16se="http://schemas.microsoft.com/office/word/2015/wordml/symex" xmlns:w16cid="http://schemas.microsoft.com/office/word/2016/wordml/cid" xmlns:am3d="http://schemas.microsoft.com/office/drawing/2017/model3d" xmlns:aink="http://schemas.microsoft.com/office/drawing/2016/ink" xmlns:cx8="http://schemas.microsoft.com/office/drawing/2016/5/14/chartex" xmlns:cx7="http://schemas.microsoft.com/office/drawing/2016/5/13/chartex" xmlns:cx6="http://schemas.microsoft.com/office/drawing/2016/5/12/chartex" xmlns:cx5="http://schemas.microsoft.com/office/drawing/2016/5/11/chartex" xmlns:cx4="http://schemas.microsoft.com/office/drawing/2016/5/10/chartex" xmlns:cx3="http://schemas.microsoft.com/office/drawing/2016/5/9/chartex" xmlns:cx2="http://schemas.microsoft.com/office/drawing/2015/10/21/chartex" xmlns:cx1="http://schemas.microsoft.com/office/drawing/2015/9/8/chartex" xmlns:cx="http://schemas.microsoft.com/office/drawing/2014/chartex">
             <w:pict>
               <v:shape w14:anchorId="64CD5252" id="Cuadro de texto 19" o:spid="_x0000_s1031" type="#_x0000_t202" style="position:absolute;left:0;text-align:left;margin-left:-11.25pt;margin-top:175.05pt;width:247.5pt;height:16.5pt;z-index:251679744;visibility:visible;mso-wrap-style:square;mso-width-percent:0;mso-height-percent:0;mso-wrap-distance-left:9pt;mso-wrap-distance-top:0;mso-wrap-distance-right:9pt;mso-wrap-distance-bottom:0;mso-position-horizontal:absolute;mso-position-horizontal-relative:text;mso-position-vertical:absolute;mso-position-vertical-relative:text;mso-width-percent:0;mso-height-percent:0;mso-width-relative:margin;mso-height-relative:margin;v-text-anchor:top" o:gfxdata="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" stroked="f">
                 <v:textbox inset="0,0,0,0">
@@ -6282,12 +6359,20 @@
         <w:rPr>
           <w:rFonts w:ascii="Georgia" w:hAnsi="Georgia"/>
         </w:rPr>
-        <w:t xml:space="preserve">+ -&gt; New </w:t>
+        <w:t xml:space="preserve">+ -&gt; </w:t>
+      </w:r>
+      <w:r>
+        <w:rPr>
+          <w:rFonts w:ascii="Georgia" w:hAnsi="Georgia"/>
+          <w:i/>
+        </w:rPr>
+        <w:t xml:space="preserve">New </w:t>
       </w:r>
       <w:proofErr w:type="spellStart"/>
       <w:r>
         <w:rPr>
           <w:rFonts w:ascii="Georgia" w:hAnsi="Georgia"/>
+          <w:i/>
         </w:rPr>
         <w:t>Repository</w:t>
       </w:r>
@@ -6717,7 +6802,7 @@
                                 <w:rFonts w:ascii="Georgia" w:hAnsi="Georgia"/>
                               </w:rPr>
                             </w:pPr>
-                            <w:bookmarkStart w:id="17" w:name="_Toc25082751"/>
+                            <w:bookmarkStart w:id="13" w:name="_Toc25082751"/>
                             <w:r>
                               <w:rPr>
                                 <w:rFonts w:ascii="Georgia" w:hAnsi="Georgia"/>
@@ -6761,7 +6846,7 @@
                               </w:rPr>
                               <w:t xml:space="preserve"> - Crear un repositorio en Git Hub - Parámetros</w:t>
                             </w:r>
-                            <w:bookmarkEnd w:id="17"/>
+                            <w:bookmarkEnd w:id="13"/>
                           </w:p>
                         </w:txbxContent>
                       </wps:txbx>
@@ -6783,7 +6868,7 @@
               </wp:anchor>
             </w:drawing>
           </mc:Choice>
-          <mc:Fallback>
+          <mc:Fallback xmlns:w16se="http://schemas.microsoft.com/office/word/2015/wordml/symex" xmlns:w16cid="http://schemas.microsoft.com/office/word/2016/wordml/cid" xmlns:am3d="http://schemas.microsoft.com/office/drawing/2017/model3d" xmlns:aink="http://schemas.microsoft.com/office/drawing/2016/ink" xmlns:cx8="http://schemas.microsoft.com/office/drawing/2016/5/14/chartex" xmlns:cx7="http://schemas.microsoft.com/office/drawing/2016/5/13/chartex" xmlns:cx6="http://schemas.microsoft.com/office/drawing/2016/5/12/chartex" xmlns:cx5="http://schemas.microsoft.com/office/drawing/2016/5/11/chartex" xmlns:cx4="http://schemas.microsoft.com/office/drawing/2016/5/10/chartex" xmlns:cx3="http://schemas.microsoft.com/office/drawing/2016/5/9/chartex" xmlns:cx2="http://schemas.microsoft.com/office/drawing/2015/10/21/chartex" xmlns:cx1="http://schemas.microsoft.com/office/drawing/2015/9/8/chartex" xmlns:cx="http://schemas.microsoft.com/office/drawing/2014/chartex">
             <w:pict>
               <v:shape w14:anchorId="72D7F373" id="Cuadro de texto 23" o:spid="_x0000_s1032" type="#_x0000_t202" style="position:absolute;left:0;text-align:left;margin-left:0;margin-top:35.9pt;width:224.9pt;height:24.4pt;z-index:251685888;visibility:visible;mso-wrap-style:square;mso-width-percent:0;mso-height-percent:0;mso-wrap-distance-left:9pt;mso-wrap-distance-top:0;mso-wrap-distance-right:9pt;mso-wrap-distance-bottom:0;mso-position-horizontal:left;mso-position-horizontal-relative:margin;mso-position-vertical:absolute;mso-position-vertical-relative:text;mso-width-percent:0;mso-height-percent:0;mso-width-relative:margin;mso-height-relative:margin;v-text-anchor:top" o:gfxdata="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" stroked="f">
                 <v:textbox inset="0,0,0,0">
@@ -7047,7 +7132,7 @@
                                 <w:noProof/>
                               </w:rPr>
                             </w:pPr>
-                            <w:bookmarkStart w:id="19" w:name="_Toc25082750"/>
+                            <w:bookmarkStart w:id="14" w:name="_Toc25082750"/>
                             <w:r>
                               <w:rPr>
                                 <w:rFonts w:ascii="Georgia" w:hAnsi="Georgia"/>
@@ -7089,7 +7174,21 @@
                               <w:rPr>
                                 <w:rFonts w:ascii="Georgia" w:hAnsi="Georgia"/>
                               </w:rPr>
-                              <w:t xml:space="preserve"> - Crear un repositorio en Git Hub - Comandos Git </w:t>
+                              <w:t xml:space="preserve"> - Crear un repositorio en Git Hub - Comandos </w:t>
+                            </w:r>
+                            <w:proofErr w:type="spellStart"/>
+                            <w:r>
+                              <w:rPr>
+                                <w:rFonts w:ascii="Georgia" w:hAnsi="Georgia"/>
+                              </w:rPr>
+                              <w:t>Git</w:t>
+                            </w:r>
+                            <w:proofErr w:type="spellEnd"/>
+                            <w:r>
+                              <w:rPr>
+                                <w:rFonts w:ascii="Georgia" w:hAnsi="Georgia"/>
+                              </w:rPr>
+                              <w:t xml:space="preserve"> </w:t>
                             </w:r>
                             <w:proofErr w:type="spellStart"/>
                             <w:r>
@@ -7098,7 +7197,7 @@
                               </w:rPr>
                               <w:t>Bash</w:t>
                             </w:r>
-                            <w:bookmarkEnd w:id="19"/>
+                            <w:bookmarkEnd w:id="14"/>
                             <w:proofErr w:type="spellEnd"/>
                           </w:p>
                         </w:txbxContent>
@@ -7121,7 +7220,7 @@
               </wp:anchor>
             </w:drawing>
           </mc:Choice>
-          <mc:Fallback>
+          <mc:Fallback xmlns:w16se="http://schemas.microsoft.com/office/word/2015/wordml/symex" xmlns:w16cid="http://schemas.microsoft.com/office/word/2016/wordml/cid" xmlns:am3d="http://schemas.microsoft.com/office/drawing/2017/model3d" xmlns:aink="http://schemas.microsoft.com/office/drawing/2016/ink" xmlns:cx8="http://schemas.microsoft.com/office/drawing/2016/5/14/chartex" xmlns:cx7="http://schemas.microsoft.com/office/drawing/2016/5/13/chartex" xmlns:cx6="http://schemas.microsoft.com/office/drawing/2016/5/12/chartex" xmlns:cx5="http://schemas.microsoft.com/office/drawing/2016/5/11/chartex" xmlns:cx4="http://schemas.microsoft.com/office/drawing/2016/5/10/chartex" xmlns:cx3="http://schemas.microsoft.com/office/drawing/2016/5/9/chartex" xmlns:cx2="http://schemas.microsoft.com/office/drawing/2015/10/21/chartex" xmlns:cx1="http://schemas.microsoft.com/office/drawing/2015/9/8/chartex" xmlns:cx="http://schemas.microsoft.com/office/drawing/2014/chartex">
             <w:pict>
               <v:shape w14:anchorId="2660E0DA" id="Cuadro de texto 24" o:spid="_x0000_s1033" type="#_x0000_t202" style="position:absolute;margin-left:-.2pt;margin-top:304.6pt;width:523.5pt;height:12.6pt;z-index:251687936;visibility:visible;mso-wrap-style:square;mso-width-percent:0;mso-height-percent:0;mso-wrap-distance-left:9pt;mso-wrap-distance-top:0;mso-wrap-distance-right:9pt;mso-wrap-distance-bottom:0;mso-position-horizontal:absolute;mso-position-horizontal-relative:margin;mso-position-vertical:absolute;mso-position-vertical-relative:text;mso-width-percent:0;mso-height-percent:0;mso-width-relative:margin;mso-height-relative:margin;v-text-anchor:top" o:gfxdata="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" stroked="f">
                 <v:textbox inset="0,0,0,0">
@@ -7256,14 +7355,25 @@
         <w:rPr>
           <w:rFonts w:ascii="Georgia" w:hAnsi="Georgia"/>
           <w:bCs/>
+          <w:lang w:val="en-GB"/>
         </w:rPr>
       </w:pPr>
-      <w:bookmarkStart w:id="21" w:name="_Toc25082745"/>
-      <w:r>
-        <w:rPr>
-          <w:rFonts w:ascii="Georgia" w:hAnsi="Georgia"/>
-        </w:rPr>
-        <w:t xml:space="preserve">Ilustración </w:t>
+      <w:bookmarkStart w:id="15" w:name="_Toc25082745"/>
+      <w:proofErr w:type="spellStart"/>
+      <w:r>
+        <w:rPr>
+          <w:rFonts w:ascii="Georgia" w:hAnsi="Georgia"/>
+          <w:lang w:val="en-GB"/>
+        </w:rPr>
+        <w:t>Ilustración</w:t>
+      </w:r>
+      <w:proofErr w:type="spellEnd"/>
+      <w:r>
+        <w:rPr>
+          <w:rFonts w:ascii="Georgia" w:hAnsi="Georgia"/>
+          <w:lang w:val="en-GB"/>
+        </w:rPr>
+        <w:t xml:space="preserve"> </w:t>
       </w:r>
       <w:r>
         <w:rPr>
@@ -7274,6 +7384,7 @@
       <w:r>
         <w:rPr>
           <w:rFonts w:ascii="Georgia" w:hAnsi="Georgia"/>
+          <w:lang w:val="en-GB"/>
         </w:rPr>
         <w:instrText xml:space="preserve"> SEQ Ilustración \* ARABIC </w:instrText>
       </w:r>
@@ -7287,6 +7398,7 @@
         <w:rPr>
           <w:rFonts w:ascii="Georgia" w:hAnsi="Georgia"/>
           <w:noProof/>
+          <w:lang w:val="en-GB"/>
         </w:rPr>
         <w:t>10</w:t>
       </w:r>
@@ -7299,19 +7411,15 @@
       <w:r>
         <w:rPr>
           <w:rFonts w:ascii="Georgia" w:hAnsi="Georgia"/>
-        </w:rPr>
-        <w:t xml:space="preserve"> -</w:t>
-      </w:r>
-      <w:r>
-        <w:rPr>
-          <w:rFonts w:ascii="Georgia" w:hAnsi="Georgia"/>
-        </w:rPr>
-        <w:t xml:space="preserve"> $Git log --</w:t>
+          <w:lang w:val="en-GB"/>
+        </w:rPr>
+        <w:t xml:space="preserve"> - $Git log --</w:t>
       </w:r>
       <w:proofErr w:type="spellStart"/>
       <w:r>
         <w:rPr>
           <w:rFonts w:ascii="Georgia" w:hAnsi="Georgia"/>
+          <w:lang w:val="en-GB"/>
         </w:rPr>
         <w:t>oneline</w:t>
       </w:r>
@@ -7319,32 +7427,11 @@
       <w:r>
         <w:rPr>
           <w:rFonts w:ascii="Georgia" w:hAnsi="Georgia"/>
-        </w:rPr>
-        <w:t xml:space="preserve"> --</w:t>
-      </w:r>
-      <w:proofErr w:type="spellStart"/>
-      <w:r>
-        <w:rPr>
-          <w:rFonts w:ascii="Georgia" w:hAnsi="Georgia"/>
-        </w:rPr>
-        <w:t>all</w:t>
-      </w:r>
-      <w:proofErr w:type="spellEnd"/>
-      <w:r>
-        <w:rPr>
-          <w:rFonts w:ascii="Georgia" w:hAnsi="Georgia"/>
-        </w:rPr>
-        <w:t xml:space="preserve"> --</w:t>
-      </w:r>
-      <w:proofErr w:type="spellStart"/>
-      <w:r>
-        <w:rPr>
-          <w:rFonts w:ascii="Georgia" w:hAnsi="Georgia"/>
-        </w:rPr>
-        <w:t>graph</w:t>
-      </w:r>
-      <w:bookmarkEnd w:id="21"/>
-      <w:proofErr w:type="spellEnd"/>
+          <w:lang w:val="en-GB"/>
+        </w:rPr>
+        <w:t xml:space="preserve"> --all --graph</w:t>
+      </w:r>
+      <w:bookmarkEnd w:id="15"/>
     </w:p>
     <w:p>
       <w:pPr>
@@ -7356,6 +7443,7 @@
           <w:color w:val="2F5496" w:themeColor="accent1" w:themeShade="BF"/>
           <w:sz w:val="32"/>
           <w:szCs w:val="32"/>
+          <w:lang w:val="en-GB"/>
         </w:rPr>
       </w:pPr>
     </w:p>
@@ -7373,7 +7461,7 @@
           <w:smallCaps/>
         </w:rPr>
       </w:pPr>
-      <w:bookmarkStart w:id="22" w:name="_Toc25101818"/>
+      <w:bookmarkStart w:id="16" w:name="_Toc25101818"/>
       <w:r>
         <w:rPr>
           <w:rFonts w:ascii="Georgia" w:hAnsi="Georgia"/>
@@ -7383,7 +7471,7 @@
         </w:rPr>
         <w:t>Gestión del proyecto</w:t>
       </w:r>
-      <w:bookmarkEnd w:id="22"/>
+      <w:bookmarkEnd w:id="16"/>
     </w:p>
     <w:p>
       <w:pPr>
@@ -7473,7 +7561,21 @@
           <w:rFonts w:ascii="Georgia" w:hAnsi="Georgia"/>
           <w:noProof/>
         </w:rPr>
-        <w:t>, per antes, elegimos una metodología de gestión del proyecto que más nos convenga, teniendo en cuenta los requisitos del usuario (</w:t>
+        <w:t>, per</w:t>
+      </w:r>
+      <w:r>
+        <w:rPr>
+          <w:rFonts w:ascii="Georgia" w:hAnsi="Georgia"/>
+          <w:noProof/>
+        </w:rPr>
+        <w:t>o</w:t>
+      </w:r>
+      <w:r>
+        <w:rPr>
+          <w:rFonts w:ascii="Georgia" w:hAnsi="Georgia"/>
+          <w:noProof/>
+        </w:rPr>
+        <w:t xml:space="preserve"> antes, elegimos una metodología de gestión del proyecto que más nos convenga, teniendo en cuenta los requisitos del usuario (</w:t>
       </w:r>
       <w:r>
         <w:rPr>
@@ -7534,7 +7636,21 @@
           <w:rFonts w:ascii="Georgia" w:hAnsi="Georgia"/>
           <w:noProof/>
         </w:rPr>
-        <w:t>) que el prgramador ha de tener en cuenta</w:t>
+        <w:t>) que el</w:t>
+      </w:r>
+      <w:r>
+        <w:rPr>
+          <w:rFonts w:ascii="Georgia" w:hAnsi="Georgia"/>
+          <w:noProof/>
+        </w:rPr>
+        <w:t xml:space="preserve"> equipo de desarrollo debe </w:t>
+      </w:r>
+      <w:r>
+        <w:rPr>
+          <w:rFonts w:ascii="Georgia" w:hAnsi="Georgia"/>
+          <w:noProof/>
+        </w:rPr>
+        <w:t>tener en cuenta</w:t>
       </w:r>
       <w:r>
         <w:rPr>
@@ -7556,7 +7672,14 @@
           <w:rFonts w:ascii="Georgia" w:hAnsi="Georgia"/>
           <w:noProof/>
         </w:rPr>
-        <w:t>También, se ha de considerar cual será el alcance del proyecto, delimitando hasta dónde llegan los límites mínimos.</w:t>
+        <w:t>También, se tiene que considerar</w:t>
+      </w:r>
+      <w:r>
+        <w:rPr>
+          <w:rFonts w:ascii="Georgia" w:hAnsi="Georgia"/>
+          <w:noProof/>
+        </w:rPr>
+        <w:t xml:space="preserve"> cual será el alcance del proyecto, delimitando hasta dónde llegan los límites mínimos.</w:t>
       </w:r>
     </w:p>
     <w:p>
@@ -7571,7 +7694,63 @@
           <w:rFonts w:ascii="Georgia" w:hAnsi="Georgia"/>
           <w:noProof/>
         </w:rPr>
-        <w:t>Para ello, se tendrá que crear los diferentes bloques en general  en los que se divide el proyecto y luego especificar los requisitos más a fonde de cada uno.</w:t>
+        <w:t>Para ello, se tendrá</w:t>
+      </w:r>
+      <w:r>
+        <w:rPr>
+          <w:rFonts w:ascii="Georgia" w:hAnsi="Georgia"/>
+          <w:noProof/>
+        </w:rPr>
+        <w:t>n</w:t>
+      </w:r>
+      <w:r>
+        <w:rPr>
+          <w:rFonts w:ascii="Georgia" w:hAnsi="Georgia"/>
+          <w:noProof/>
+        </w:rPr>
+        <w:t xml:space="preserve"> que crear l</w:t>
+      </w:r>
+      <w:r>
+        <w:rPr>
+          <w:rFonts w:ascii="Georgia" w:hAnsi="Georgia"/>
+          <w:noProof/>
+        </w:rPr>
+        <w:t>os diferentes bloques</w:t>
+      </w:r>
+      <w:r>
+        <w:rPr>
+          <w:rFonts w:ascii="Georgia" w:hAnsi="Georgia"/>
+          <w:noProof/>
+        </w:rPr>
+        <w:t xml:space="preserve"> en los q</w:t>
+      </w:r>
+      <w:r>
+        <w:rPr>
+          <w:rFonts w:ascii="Georgia" w:hAnsi="Georgia"/>
+          <w:noProof/>
+        </w:rPr>
+        <w:t>ue se divide el proyecto, y</w:t>
+      </w:r>
+      <w:r>
+        <w:rPr>
+          <w:rFonts w:ascii="Georgia" w:hAnsi="Georgia"/>
+          <w:noProof/>
+        </w:rPr>
+        <w:t xml:space="preserve"> e</w:t>
+      </w:r>
+      <w:r>
+        <w:rPr>
+          <w:rFonts w:ascii="Georgia" w:hAnsi="Georgia"/>
+          <w:noProof/>
+        </w:rPr>
+        <w:t>specificar los requisitos concretos de cada uno</w:t>
+      </w:r>
+      <w:r>
+        <w:rPr>
+          <w:rFonts w:ascii="Georgia" w:hAnsi="Georgia"/>
+          <w:noProof/>
+        </w:rPr>
+        <w:t>.</w:t>
       </w:r>
       <w:r>
         <w:rPr>
@@ -7607,42 +7786,29 @@
           <w:rFonts w:ascii="Georgia" w:hAnsi="Georgia"/>
           <w:noProof/>
         </w:rPr>
-        <w:t>escogemos trabajar en un prototi</w:t>
-      </w:r>
-      <w:r>
-        <w:rPr>
-          <w:rFonts w:ascii="Georgia" w:hAnsi="Georgia"/>
+        <w:t xml:space="preserve">escogemos trabajar, primero, en un prototipo funcional que permita al </w:t>
+      </w:r>
+      <w:r>
+        <w:rPr>
+          <w:rFonts w:ascii="Georgia" w:hAnsi="Georgia"/>
+          <w:i/>
           <w:noProof/>
         </w:rPr>
-        <w:t>po en cascada que consiste en crear un pre-proyecto</w:t>
+        <w:t xml:space="preserve">product owner </w:t>
       </w:r>
       <w:r>
         <w:rPr>
           <w:rFonts w:ascii="Georgia" w:hAnsi="Georgia"/>
           <w:noProof/>
         </w:rPr>
-        <w:t xml:space="preserve"> prototipado</w:t>
+        <w:t xml:space="preserve">y al equipo de desarrollo tener una idea general de cuál será el resultado del proyecto. Una vez hecho esto, seguiremos trabajando bloque por bloque (sin tocar un bloque sin acabar el anterior) hasta que el proyecto quede hecho al 100% </w:t>
       </w:r>
       <w:r>
         <w:rPr>
           <w:rFonts w:ascii="Georgia" w:hAnsi="Georgia"/>
           <w:noProof/>
         </w:rPr>
-        <w:t xml:space="preserve"> que cumpla con lo más básico y posteriormente ir acabando cada bloque del proyecto hasta </w:t>
-      </w:r>
-      <w:r>
-        <w:rPr>
-          <w:rFonts w:ascii="Georgia" w:hAnsi="Georgia"/>
-          <w:noProof/>
-        </w:rPr>
-        <w:t>terminarlo</w:t>
-      </w:r>
-      <w:r>
-        <w:rPr>
-          <w:rFonts w:ascii="Georgia" w:hAnsi="Georgia"/>
-          <w:noProof/>
-        </w:rPr>
-        <w:t xml:space="preserve"> al 100%. </w:t>
+        <w:t xml:space="preserve">. </w:t>
       </w:r>
     </w:p>
     <w:p>
@@ -7674,7 +7840,7 @@
           <w:smallCaps/>
         </w:rPr>
       </w:pPr>
-      <w:bookmarkStart w:id="23" w:name="_Toc25101819"/>
+      <w:bookmarkStart w:id="17" w:name="_Toc25101819"/>
       <w:proofErr w:type="spellStart"/>
       <w:r>
         <w:rPr>
@@ -7686,7 +7852,7 @@
         <w:lastRenderedPageBreak/>
         <w:t>Clockify</w:t>
       </w:r>
-      <w:bookmarkEnd w:id="23"/>
+      <w:bookmarkEnd w:id="17"/>
       <w:proofErr w:type="spellEnd"/>
     </w:p>
     <w:p/>
@@ -7700,6 +7866,7 @@
       <w:r>
         <w:rPr>
           <w:rFonts w:ascii="Georgia" w:hAnsi="Georgia"/>
+          <w:i/>
         </w:rPr>
         <w:t>Clockify</w:t>
       </w:r>
@@ -7708,7 +7875,25 @@
         <w:rPr>
           <w:rFonts w:ascii="Georgia" w:hAnsi="Georgia"/>
         </w:rPr>
-        <w:t xml:space="preserve"> es una aplicación web que nos permite tener un registro de las horas que vamos imputando al proyecto.</w:t>
+        <w:t xml:space="preserve"> es una aplicación web que nos permite tener un registro </w:t>
+      </w:r>
+      <w:r>
+        <w:rPr>
+          <w:rFonts w:ascii="Georgia" w:hAnsi="Georgia"/>
+        </w:rPr>
+        <w:t>de las horas que cada uno le dedica al proyecto</w:t>
+      </w:r>
+      <w:r>
+        <w:rPr>
+          <w:rFonts w:ascii="Georgia" w:hAnsi="Georgia"/>
+        </w:rPr>
+        <w:t>.</w:t>
+      </w:r>
+      <w:r>
+        <w:rPr>
+          <w:rFonts w:ascii="Georgia" w:hAnsi="Georgia"/>
+        </w:rPr>
+        <w:t xml:space="preserve"> </w:t>
       </w:r>
       <w:r>
         <w:rPr>
@@ -7790,7 +7975,19 @@
         <w:rPr>
           <w:rFonts w:ascii="Georgia" w:hAnsi="Georgia"/>
         </w:rPr>
-        <w:t>donde ir añadiendo los tiempos que cada uno de los integrantes de la pareja va invirtiendo.</w:t>
+        <w:t>donde ir añadiendo los tiempos que cada uno de los integra</w:t>
+      </w:r>
+      <w:r>
+        <w:rPr>
+          <w:rFonts w:ascii="Georgia" w:hAnsi="Georgia"/>
+        </w:rPr>
+        <w:t>ntes de la pareja invierte en cada parte del proyecto</w:t>
+      </w:r>
+      <w:r>
+        <w:rPr>
+          <w:rFonts w:ascii="Georgia" w:hAnsi="Georgia"/>
+        </w:rPr>
+        <w:t>.</w:t>
       </w:r>
     </w:p>
     <w:p>
@@ -7830,7 +8027,7 @@
           <w:smallCaps/>
         </w:rPr>
       </w:pPr>
-      <w:bookmarkStart w:id="24" w:name="_Toc25101820"/>
+      <w:bookmarkStart w:id="18" w:name="_Toc25101820"/>
       <w:r>
         <w:rPr>
           <w:rFonts w:ascii="Georgia" w:hAnsi="Georgia"/>
@@ -7849,13 +8046,14 @@
         </w:rPr>
         <w:t>rogramación</w:t>
       </w:r>
-      <w:bookmarkEnd w:id="24"/>
+      <w:bookmarkEnd w:id="18"/>
     </w:p>
     <w:p>
       <w:r>
         <w:t xml:space="preserve">La programación de este proyecto es l, ya que con lo que hemos aprendido durante el curso, debemos programar el acceso a la base de datos, la parte lógica y </w:t>
       </w:r>
     </w:p>
+    <w:bookmarkStart w:id="19" w:name="_Toc25101821"/>
     <w:p>
       <w:pPr>
         <w:pStyle w:val="Ttulo2"/>
@@ -7871,7 +8069,6 @@
           <w:smallCaps/>
         </w:rPr>
       </w:pPr>
-      <w:bookmarkStart w:id="25" w:name="_Toc25101821"/>
       <w:r>
         <w:rPr>
           <w:rFonts w:ascii="Georgia" w:hAnsi="Georgia"/>
@@ -7923,7 +8120,7 @@
                                 <w:noProof/>
                               </w:rPr>
                             </w:pPr>
-                            <w:bookmarkStart w:id="26" w:name="_Toc25082752"/>
+                            <w:bookmarkStart w:id="20" w:name="_Toc25082752"/>
                             <w:r>
                               <w:rPr>
                                 <w:rFonts w:ascii="Georgia" w:hAnsi="Georgia"/>
@@ -7967,7 +8164,7 @@
                               </w:rPr>
                               <w:t>- TDD</w:t>
                             </w:r>
-                            <w:bookmarkEnd w:id="26"/>
+                            <w:bookmarkEnd w:id="20"/>
                           </w:p>
                         </w:txbxContent>
                       </wps:txbx>
@@ -7983,7 +8180,7 @@
               </wp:anchor>
             </w:drawing>
           </mc:Choice>
-          <mc:Fallback>
+          <mc:Fallback xmlns:w16se="http://schemas.microsoft.com/office/word/2015/wordml/symex" xmlns:w16cid="http://schemas.microsoft.com/office/word/2016/wordml/cid" xmlns:am3d="http://schemas.microsoft.com/office/drawing/2017/model3d" xmlns:aink="http://schemas.microsoft.com/office/drawing/2016/ink" xmlns:cx8="http://schemas.microsoft.com/office/drawing/2016/5/14/chartex" xmlns:cx7="http://schemas.microsoft.com/office/drawing/2016/5/13/chartex" xmlns:cx6="http://schemas.microsoft.com/office/drawing/2016/5/12/chartex" xmlns:cx5="http://schemas.microsoft.com/office/drawing/2016/5/11/chartex" xmlns:cx4="http://schemas.microsoft.com/office/drawing/2016/5/10/chartex" xmlns:cx3="http://schemas.microsoft.com/office/drawing/2016/5/9/chartex" xmlns:cx2="http://schemas.microsoft.com/office/drawing/2015/10/21/chartex" xmlns:cx1="http://schemas.microsoft.com/office/drawing/2015/9/8/chartex" xmlns:cx="http://schemas.microsoft.com/office/drawing/2014/chartex">
             <w:pict>
               <v:shape w14:anchorId="6C1188E8" id="Cuadro de texto 130" o:spid="_x0000_s1034" type="#_x0000_t202" style="position:absolute;left:0;text-align:left;margin-left:364.3pt;margin-top:151.75pt;width:158.25pt;height:.05pt;z-index:251695104;visibility:visible;mso-wrap-style:square;mso-wrap-distance-left:9pt;mso-wrap-distance-top:0;mso-wrap-distance-right:9pt;mso-wrap-distance-bottom:0;mso-position-horizontal:absolute;mso-position-horizontal-relative:text;mso-position-vertical:absolute;mso-position-vertical-relative:text;v-text-anchor:top" o:gfxdata="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" stroked="f">
                 <v:textbox style="mso-fit-shape-to-text:t" inset="0,0,0,0">
@@ -8122,7 +8319,7 @@
         </w:rPr>
         <w:t>TDD</w:t>
       </w:r>
-      <w:bookmarkEnd w:id="25"/>
+      <w:bookmarkEnd w:id="19"/>
     </w:p>
     <w:p>
       <w:pPr>
@@ -8208,7 +8405,7 @@
           <w:smallCaps/>
         </w:rPr>
       </w:pPr>
-      <w:bookmarkStart w:id="28" w:name="_Toc25101822"/>
+      <w:bookmarkStart w:id="21" w:name="_Toc25101822"/>
       <w:r>
         <w:rPr>
           <w:rFonts w:ascii="Georgia" w:hAnsi="Georgia"/>
@@ -8218,7 +8415,7 @@
         </w:rPr>
         <w:t>Sistema SOLID</w:t>
       </w:r>
-      <w:bookmarkEnd w:id="28"/>
+      <w:bookmarkEnd w:id="21"/>
     </w:p>
     <w:p>
       <w:pPr>
@@ -8404,6 +8601,7 @@
         <w:t xml:space="preserve"> </w:t>
       </w:r>
     </w:p>
+    <w:bookmarkStart w:id="22" w:name="_Toc25101823"/>
     <w:p>
       <w:pPr>
         <w:pStyle w:val="Ttulo2"/>
@@ -8419,7 +8617,6 @@
           <w:smallCaps/>
         </w:rPr>
       </w:pPr>
-      <w:bookmarkStart w:id="29" w:name="_Toc25101823"/>
       <w:r>
         <w:rPr>
           <w:rFonts w:ascii="Georgia" w:hAnsi="Georgia"/>
@@ -8470,22 +8667,35 @@
                                 <w:noProof/>
                               </w:rPr>
                             </w:pPr>
-                            <w:bookmarkStart w:id="30" w:name="_Toc25082753"/>
+                            <w:bookmarkStart w:id="23" w:name="_Toc25082753"/>
                             <w:r>
                               <w:t xml:space="preserve">Ilustración </w:t>
                             </w:r>
-                            <w:fldSimple w:instr=" SEQ Ilustración \* ARABIC ">
-                              <w:r>
-                                <w:rPr>
-                                  <w:noProof/>
-                                </w:rPr>
-                                <w:t>12</w:t>
-                              </w:r>
-                            </w:fldSimple>
+                            <w:r>
+                              <w:fldChar w:fldCharType="begin"/>
+                            </w:r>
+                            <w:r>
+                              <w:instrText xml:space="preserve"> SEQ Ilustración \* ARABIC </w:instrText>
+                            </w:r>
+                            <w:r>
+                              <w:fldChar w:fldCharType="separate"/>
+                            </w:r>
+                            <w:r>
+                              <w:rPr>
+                                <w:noProof/>
+                              </w:rPr>
+                              <w:t>12</w:t>
+                            </w:r>
+                            <w:r>
+                              <w:rPr>
+                                <w:noProof/>
+                              </w:rPr>
+                              <w:fldChar w:fldCharType="end"/>
+                            </w:r>
                             <w:r>
                               <w:t xml:space="preserve"> - SOLID</w:t>
                             </w:r>
-                            <w:bookmarkEnd w:id="30"/>
+                            <w:bookmarkEnd w:id="23"/>
                           </w:p>
                         </w:txbxContent>
                       </wps:txbx>
@@ -8501,7 +8711,7 @@
               </wp:anchor>
             </w:drawing>
           </mc:Choice>
-          <mc:Fallback>
+          <mc:Fallback xmlns:w16se="http://schemas.microsoft.com/office/word/2015/wordml/symex" xmlns:w16cid="http://schemas.microsoft.com/office/word/2016/wordml/cid" xmlns:am3d="http://schemas.microsoft.com/office/drawing/2017/model3d" xmlns:aink="http://schemas.microsoft.com/office/drawing/2016/ink" xmlns:cx8="http://schemas.microsoft.com/office/drawing/2016/5/14/chartex" xmlns:cx7="http://schemas.microsoft.com/office/drawing/2016/5/13/chartex" xmlns:cx6="http://schemas.microsoft.com/office/drawing/2016/5/12/chartex" xmlns:cx5="http://schemas.microsoft.com/office/drawing/2016/5/11/chartex" xmlns:cx4="http://schemas.microsoft.com/office/drawing/2016/5/10/chartex" xmlns:cx3="http://schemas.microsoft.com/office/drawing/2016/5/9/chartex" xmlns:cx2="http://schemas.microsoft.com/office/drawing/2015/10/21/chartex" xmlns:cx1="http://schemas.microsoft.com/office/drawing/2015/9/8/chartex" xmlns:cx="http://schemas.microsoft.com/office/drawing/2014/chartex">
             <w:pict>
               <v:shape w14:anchorId="525322D7" id="Cuadro de texto 132" o:spid="_x0000_s1035" type="#_x0000_t202" style="position:absolute;left:0;text-align:left;margin-left:0;margin-top:287.85pt;width:218.25pt;height:.05pt;z-index:251697152;visibility:visible;mso-wrap-style:square;mso-wrap-distance-left:9pt;mso-wrap-distance-top:0;mso-wrap-distance-right:9pt;mso-wrap-distance-bottom:0;mso-position-horizontal:absolute;mso-position-horizontal-relative:text;mso-position-vertical:absolute;mso-position-vertical-relative:text;v-text-anchor:top" o:gfxdata="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" stroked="f">
                 <v:textbox style="mso-fit-shape-to-text:t" inset="0,0,0,0">
@@ -8616,7 +8826,7 @@
         </w:rPr>
         <w:t>Barricadas</w:t>
       </w:r>
-      <w:bookmarkEnd w:id="29"/>
+      <w:bookmarkEnd w:id="22"/>
     </w:p>
     <w:p>
       <w:pPr>
@@ -8635,7 +8845,20 @@
         <w:rPr>
           <w:rFonts w:ascii="Georgia" w:hAnsi="Georgia"/>
         </w:rPr>
-        <w:t>código para comprobar que los inputs del programa son válidos y casos test para testear su funcionalidad.</w:t>
+        <w:t xml:space="preserve">código para comprobar que los </w:t>
+      </w:r>
+      <w:r>
+        <w:rPr>
+          <w:rFonts w:ascii="Georgia" w:hAnsi="Georgia"/>
+          <w:i/>
+        </w:rPr>
+        <w:t>inputs</w:t>
+      </w:r>
+      <w:r>
+        <w:rPr>
+          <w:rFonts w:ascii="Georgia" w:hAnsi="Georgia"/>
+        </w:rPr>
+        <w:t xml:space="preserve"> del programa son válidos y casos test para testear su funcionalidad.</w:t>
       </w:r>
       <w:r>
         <w:rPr>
@@ -8644,6 +8867,7 @@
         <w:t xml:space="preserve"> </w:t>
       </w:r>
     </w:p>
+    <w:bookmarkStart w:id="24" w:name="_Toc25101824"/>
     <w:p>
       <w:pPr>
         <w:pStyle w:val="Ttulo2"/>
@@ -8659,7 +8883,6 @@
           <w:smallCaps/>
         </w:rPr>
       </w:pPr>
-      <w:bookmarkStart w:id="32" w:name="_Toc25101824"/>
       <w:r>
         <w:rPr>
           <w:rFonts w:ascii="Georgia" w:hAnsi="Georgia"/>
@@ -8710,22 +8933,35 @@
                                 <w:noProof/>
                               </w:rPr>
                             </w:pPr>
-                            <w:bookmarkStart w:id="33" w:name="_Toc25082754"/>
+                            <w:bookmarkStart w:id="25" w:name="_Toc25082754"/>
                             <w:r>
                               <w:t xml:space="preserve">Ilustración </w:t>
                             </w:r>
-                            <w:fldSimple w:instr=" SEQ Ilustración \* ARABIC ">
-                              <w:r>
-                                <w:rPr>
-                                  <w:noProof/>
-                                </w:rPr>
-                                <w:t>13</w:t>
-                              </w:r>
-                            </w:fldSimple>
+                            <w:r>
+                              <w:fldChar w:fldCharType="begin"/>
+                            </w:r>
+                            <w:r>
+                              <w:instrText xml:space="preserve"> SEQ Ilustración \* ARABIC </w:instrText>
+                            </w:r>
+                            <w:r>
+                              <w:fldChar w:fldCharType="separate"/>
+                            </w:r>
+                            <w:r>
+                              <w:rPr>
+                                <w:noProof/>
+                              </w:rPr>
+                              <w:t>13</w:t>
+                            </w:r>
+                            <w:r>
+                              <w:rPr>
+                                <w:noProof/>
+                              </w:rPr>
+                              <w:fldChar w:fldCharType="end"/>
+                            </w:r>
                             <w:r>
                               <w:t xml:space="preserve"> - Barricadas</w:t>
                             </w:r>
-                            <w:bookmarkEnd w:id="33"/>
+                            <w:bookmarkEnd w:id="25"/>
                           </w:p>
                         </w:txbxContent>
                       </wps:txbx>
@@ -8741,7 +8977,7 @@
               </wp:anchor>
             </w:drawing>
           </mc:Choice>
-          <mc:Fallback>
+          <mc:Fallback xmlns:w16se="http://schemas.microsoft.com/office/word/2015/wordml/symex" xmlns:w16cid="http://schemas.microsoft.com/office/word/2016/wordml/cid" xmlns:am3d="http://schemas.microsoft.com/office/drawing/2017/model3d" xmlns:aink="http://schemas.microsoft.com/office/drawing/2016/ink" xmlns:cx8="http://schemas.microsoft.com/office/drawing/2016/5/14/chartex" xmlns:cx7="http://schemas.microsoft.com/office/drawing/2016/5/13/chartex" xmlns:cx6="http://schemas.microsoft.com/office/drawing/2016/5/12/chartex" xmlns:cx5="http://schemas.microsoft.com/office/drawing/2016/5/11/chartex" xmlns:cx4="http://schemas.microsoft.com/office/drawing/2016/5/10/chartex" xmlns:cx3="http://schemas.microsoft.com/office/drawing/2016/5/9/chartex" xmlns:cx2="http://schemas.microsoft.com/office/drawing/2015/10/21/chartex" xmlns:cx1="http://schemas.microsoft.com/office/drawing/2015/9/8/chartex" xmlns:cx="http://schemas.microsoft.com/office/drawing/2014/chartex">
             <w:pict>
               <v:shape w14:anchorId="56DB48CD" id="Cuadro de texto 133" o:spid="_x0000_s1036" type="#_x0000_t202" style="position:absolute;left:0;text-align:left;margin-left:400.3pt;margin-top:127.15pt;width:122.25pt;height:.05pt;z-index:251699200;visibility:visible;mso-wrap-style:square;mso-wrap-distance-left:9pt;mso-wrap-distance-top:0;mso-wrap-distance-right:9pt;mso-wrap-distance-bottom:0;mso-position-horizontal:absolute;mso-position-horizontal-relative:text;mso-position-vertical:absolute;mso-position-vertical-relative:text;v-text-anchor:top" o:gfxdata="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" stroked="f">
                 <v:textbox style="mso-fit-shape-to-text:t" inset="0,0,0,0">
@@ -8850,7 +9086,7 @@
         </w:rPr>
         <w:t>Parte lógica</w:t>
       </w:r>
-      <w:bookmarkEnd w:id="32"/>
+      <w:bookmarkEnd w:id="24"/>
     </w:p>
     <w:p>
       <w:pPr>
@@ -8958,13 +9194,86 @@
         <w:rPr>
           <w:rFonts w:ascii="Georgia" w:hAnsi="Georgia"/>
         </w:rPr>
-        <w:t>Consiste en crear una lista aleatoria de canciones con un diccionario que contiene información de las canciones como input.</w:t>
-      </w:r>
-      <w:r>
-        <w:rPr>
-          <w:rFonts w:ascii="Georgia" w:hAnsi="Georgia"/>
-        </w:rPr>
-        <w:t xml:space="preserve"> No se permite usar el orden aleatorio de los diccionarios. Hay que usar un método que utilice el procedimiento </w:t>
+        <w:t>Creamos</w:t>
+      </w:r>
+      <w:r>
+        <w:rPr>
+          <w:rFonts w:ascii="Georgia" w:hAnsi="Georgia"/>
+        </w:rPr>
+        <w:t xml:space="preserve"> una </w:t>
+      </w:r>
+      <w:r>
+        <w:rPr>
+          <w:rFonts w:ascii="Georgia" w:hAnsi="Georgia"/>
+        </w:rPr>
+        <w:t>lista aleatoria de canciones a partir de</w:t>
+      </w:r>
+      <w:r>
+        <w:rPr>
+          <w:rFonts w:ascii="Georgia" w:hAnsi="Georgia"/>
+        </w:rPr>
+        <w:t xml:space="preserve"> un diccionario que contiene</w:t>
+      </w:r>
+      <w:r>
+        <w:rPr>
+          <w:rFonts w:ascii="Georgia" w:hAnsi="Georgia"/>
+        </w:rPr>
+        <w:t xml:space="preserve"> como </w:t>
+      </w:r>
+      <w:r>
+        <w:rPr>
+          <w:rFonts w:ascii="Georgia" w:hAnsi="Georgia"/>
+          <w:i/>
+        </w:rPr>
+        <w:t xml:space="preserve">input </w:t>
+      </w:r>
+      <w:r>
+        <w:rPr>
+          <w:rFonts w:ascii="Georgia" w:hAnsi="Georgia"/>
+        </w:rPr>
+        <w:t xml:space="preserve">la </w:t>
+      </w:r>
+      <w:r>
+        <w:rPr>
+          <w:rFonts w:ascii="Georgia" w:hAnsi="Georgia"/>
+        </w:rPr>
+        <w:t>i</w:t>
+      </w:r>
+      <w:r>
+        <w:rPr>
+          <w:rFonts w:ascii="Georgia" w:hAnsi="Georgia"/>
+        </w:rPr>
+        <w:t>nformación de las canciones</w:t>
+      </w:r>
+      <w:r>
+        <w:rPr>
+          <w:rFonts w:ascii="Georgia" w:hAnsi="Georgia"/>
+        </w:rPr>
+        <w:t>.</w:t>
+      </w:r>
+      <w:r>
+        <w:rPr>
+          <w:rFonts w:ascii="Georgia" w:hAnsi="Georgia"/>
+        </w:rPr>
+        <w:t xml:space="preserve"> No se permite usar el orden aleatorio </w:t>
+      </w:r>
+      <w:r>
+        <w:rPr>
+          <w:rFonts w:ascii="Georgia" w:hAnsi="Georgia"/>
+        </w:rPr>
+        <w:t>que tienen</w:t>
+      </w:r>
+      <w:r>
+        <w:rPr>
+          <w:rFonts w:ascii="Georgia" w:hAnsi="Georgia"/>
+        </w:rPr>
+        <w:t xml:space="preserve"> los diccionarios</w:t>
+      </w:r>
+      <w:r>
+        <w:rPr>
+          <w:rFonts w:ascii="Georgia" w:hAnsi="Georgia"/>
+        </w:rPr>
+        <w:t xml:space="preserve"> en </w:t>
       </w:r>
       <w:proofErr w:type="spellStart"/>
       <w:r>
@@ -8972,6 +9281,21 @@
           <w:rFonts w:ascii="Georgia" w:hAnsi="Georgia"/>
           <w:i/>
         </w:rPr>
+        <w:t>Python</w:t>
+      </w:r>
+      <w:proofErr w:type="spellEnd"/>
+      <w:r>
+        <w:rPr>
+          <w:rFonts w:ascii="Georgia" w:hAnsi="Georgia"/>
+        </w:rPr>
+        <w:t xml:space="preserve">. Hay que usar un método que utilice el procedimiento </w:t>
+      </w:r>
+      <w:proofErr w:type="spellStart"/>
+      <w:r>
+        <w:rPr>
+          <w:rFonts w:ascii="Georgia" w:hAnsi="Georgia"/>
+          <w:i/>
+        </w:rPr>
         <w:t>random</w:t>
       </w:r>
       <w:proofErr w:type="spellEnd"/>
@@ -8979,7 +9303,43 @@
         <w:rPr>
           <w:rFonts w:ascii="Georgia" w:hAnsi="Georgia"/>
         </w:rPr>
-        <w:t xml:space="preserve"> que genere un número aleatorio.</w:t>
+        <w:t xml:space="preserve"> </w:t>
+      </w:r>
+      <w:r>
+        <w:rPr>
+          <w:rFonts w:ascii="Georgia" w:hAnsi="Georgia"/>
+        </w:rPr>
+        <w:t>y que genere</w:t>
+      </w:r>
+      <w:r>
+        <w:rPr>
+          <w:rFonts w:ascii="Georgia" w:hAnsi="Georgia"/>
+        </w:rPr>
+        <w:t xml:space="preserve"> número</w:t>
+      </w:r>
+      <w:r>
+        <w:rPr>
+          <w:rFonts w:ascii="Georgia" w:hAnsi="Georgia"/>
+        </w:rPr>
+        <w:t>s</w:t>
+      </w:r>
+      <w:r>
+        <w:rPr>
+          <w:rFonts w:ascii="Georgia" w:hAnsi="Georgia"/>
+        </w:rPr>
+        <w:t xml:space="preserve"> aleatorio</w:t>
+      </w:r>
+      <w:r>
+        <w:rPr>
+          <w:rFonts w:ascii="Georgia" w:hAnsi="Georgia"/>
+        </w:rPr>
+        <w:t>s</w:t>
+      </w:r>
+      <w:r>
+        <w:rPr>
+          <w:rFonts w:ascii="Georgia" w:hAnsi="Georgia"/>
+        </w:rPr>
+        <w:t>.</w:t>
       </w:r>
     </w:p>
     <w:p>
@@ -9072,22 +9432,35 @@
                                 <w:noProof/>
                               </w:rPr>
                             </w:pPr>
-                            <w:bookmarkStart w:id="35" w:name="_Toc25082755"/>
+                            <w:bookmarkStart w:id="26" w:name="_Toc25082755"/>
                             <w:r>
                               <w:t xml:space="preserve">Ilustración </w:t>
                             </w:r>
-                            <w:fldSimple w:instr=" SEQ Ilustración \* ARABIC ">
-                              <w:r>
-                                <w:rPr>
-                                  <w:noProof/>
-                                </w:rPr>
-                                <w:t>14</w:t>
-                              </w:r>
-                            </w:fldSimple>
+                            <w:r>
+                              <w:fldChar w:fldCharType="begin"/>
+                            </w:r>
+                            <w:r>
+                              <w:instrText xml:space="preserve"> SEQ Ilustración \* ARABIC </w:instrText>
+                            </w:r>
+                            <w:r>
+                              <w:fldChar w:fldCharType="separate"/>
+                            </w:r>
+                            <w:r>
+                              <w:rPr>
+                                <w:noProof/>
+                              </w:rPr>
+                              <w:t>14</w:t>
+                            </w:r>
+                            <w:r>
+                              <w:rPr>
+                                <w:noProof/>
+                              </w:rPr>
+                              <w:fldChar w:fldCharType="end"/>
+                            </w:r>
                             <w:r>
                               <w:t xml:space="preserve"> - Lógica</w:t>
                             </w:r>
-                            <w:bookmarkEnd w:id="35"/>
+                            <w:bookmarkEnd w:id="26"/>
                           </w:p>
                         </w:txbxContent>
                       </wps:txbx>
@@ -9109,7 +9482,7 @@
               </wp:anchor>
             </w:drawing>
           </mc:Choice>
-          <mc:Fallback>
+          <mc:Fallback xmlns:w16se="http://schemas.microsoft.com/office/word/2015/wordml/symex" xmlns:w16cid="http://schemas.microsoft.com/office/word/2016/wordml/cid" xmlns:am3d="http://schemas.microsoft.com/office/drawing/2017/model3d" xmlns:aink="http://schemas.microsoft.com/office/drawing/2016/ink" xmlns:cx8="http://schemas.microsoft.com/office/drawing/2016/5/14/chartex" xmlns:cx7="http://schemas.microsoft.com/office/drawing/2016/5/13/chartex" xmlns:cx6="http://schemas.microsoft.com/office/drawing/2016/5/12/chartex" xmlns:cx5="http://schemas.microsoft.com/office/drawing/2016/5/11/chartex" xmlns:cx4="http://schemas.microsoft.com/office/drawing/2016/5/10/chartex" xmlns:cx3="http://schemas.microsoft.com/office/drawing/2016/5/9/chartex" xmlns:cx2="http://schemas.microsoft.com/office/drawing/2015/10/21/chartex" xmlns:cx1="http://schemas.microsoft.com/office/drawing/2015/9/8/chartex" xmlns:cx="http://schemas.microsoft.com/office/drawing/2014/chartex">
             <w:pict>
               <v:shape w14:anchorId="186D8355" id="Cuadro de texto 134" o:spid="_x0000_s1037" type="#_x0000_t202" style="position:absolute;margin-left:377.25pt;margin-top:97.65pt;width:146pt;height:19.7pt;z-index:251701248;visibility:visible;mso-wrap-style:square;mso-width-percent:0;mso-height-percent:0;mso-wrap-distance-left:9pt;mso-wrap-distance-top:0;mso-wrap-distance-right:9pt;mso-wrap-distance-bottom:0;mso-position-horizontal:absolute;mso-position-horizontal-relative:margin;mso-position-vertical:absolute;mso-position-vertical-relative:text;mso-width-percent:0;mso-height-percent:0;mso-width-relative:margin;mso-height-relative:margin;v-text-anchor:top" o:gfxdata="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" stroked="f">
                 <v:textbox inset="0,0,0,0">
@@ -9153,6 +9526,7 @@
         <w:br w:type="page"/>
       </w:r>
     </w:p>
+    <w:bookmarkStart w:id="27" w:name="_Toc25101825"/>
     <w:p>
       <w:pPr>
         <w:pStyle w:val="Ttulo1"/>
@@ -9165,7 +9539,6 @@
           <w:rFonts w:ascii="Georgia" w:hAnsi="Georgia"/>
         </w:rPr>
       </w:pPr>
-      <w:bookmarkStart w:id="37" w:name="_Toc25101825"/>
       <w:r>
         <w:rPr>
           <w:rFonts w:ascii="Georgia" w:hAnsi="Georgia"/>
@@ -9220,18 +9593,31 @@
                                 <w:rFonts w:ascii="Georgia" w:hAnsi="Georgia"/>
                               </w:rPr>
                             </w:pPr>
-                            <w:bookmarkStart w:id="38" w:name="_Toc25082756"/>
+                            <w:bookmarkStart w:id="28" w:name="_Toc25082756"/>
                             <w:r>
                               <w:t xml:space="preserve">Ilustración </w:t>
                             </w:r>
-                            <w:fldSimple w:instr=" SEQ Ilustración \* ARABIC ">
-                              <w:r>
-                                <w:rPr>
-                                  <w:noProof/>
-                                </w:rPr>
-                                <w:t>15</w:t>
-                              </w:r>
-                            </w:fldSimple>
+                            <w:r>
+                              <w:fldChar w:fldCharType="begin"/>
+                            </w:r>
+                            <w:r>
+                              <w:instrText xml:space="preserve"> SEQ Ilustración \* ARABIC </w:instrText>
+                            </w:r>
+                            <w:r>
+                              <w:fldChar w:fldCharType="separate"/>
+                            </w:r>
+                            <w:r>
+                              <w:rPr>
+                                <w:noProof/>
+                              </w:rPr>
+                              <w:t>15</w:t>
+                            </w:r>
+                            <w:r>
+                              <w:rPr>
+                                <w:noProof/>
+                              </w:rPr>
+                              <w:fldChar w:fldCharType="end"/>
+                            </w:r>
                             <w:r>
                               <w:t xml:space="preserve"> - XML </w:t>
                             </w:r>
@@ -9239,7 +9625,7 @@
                             <w:r>
                               <w:t>validator</w:t>
                             </w:r>
-                            <w:bookmarkEnd w:id="38"/>
+                            <w:bookmarkEnd w:id="28"/>
                             <w:proofErr w:type="spellEnd"/>
                           </w:p>
                         </w:txbxContent>
@@ -9256,7 +9642,7 @@
               </wp:anchor>
             </w:drawing>
           </mc:Choice>
-          <mc:Fallback>
+          <mc:Fallback xmlns:w16se="http://schemas.microsoft.com/office/word/2015/wordml/symex" xmlns:w16cid="http://schemas.microsoft.com/office/word/2016/wordml/cid" xmlns:am3d="http://schemas.microsoft.com/office/drawing/2017/model3d" xmlns:aink="http://schemas.microsoft.com/office/drawing/2016/ink" xmlns:cx8="http://schemas.microsoft.com/office/drawing/2016/5/14/chartex" xmlns:cx7="http://schemas.microsoft.com/office/drawing/2016/5/13/chartex" xmlns:cx6="http://schemas.microsoft.com/office/drawing/2016/5/12/chartex" xmlns:cx5="http://schemas.microsoft.com/office/drawing/2016/5/11/chartex" xmlns:cx4="http://schemas.microsoft.com/office/drawing/2016/5/10/chartex" xmlns:cx3="http://schemas.microsoft.com/office/drawing/2016/5/9/chartex" xmlns:cx2="http://schemas.microsoft.com/office/drawing/2015/10/21/chartex" xmlns:cx1="http://schemas.microsoft.com/office/drawing/2015/9/8/chartex" xmlns:cx="http://schemas.microsoft.com/office/drawing/2014/chartex">
             <w:pict>
               <v:shape w14:anchorId="41C1A968" id="Cuadro de texto 138" o:spid="_x0000_s1038" type="#_x0000_t202" style="position:absolute;left:0;text-align:left;margin-left:297.9pt;margin-top:270.95pt;width:225pt;height:.05pt;z-index:251706368;visibility:visible;mso-wrap-style:square;mso-wrap-distance-left:9pt;mso-wrap-distance-top:0;mso-wrap-distance-right:9pt;mso-wrap-distance-bottom:0;mso-position-horizontal:absolute;mso-position-horizontal-relative:text;mso-position-vertical:absolute;mso-position-vertical-relative:text;v-text-anchor:top" o:gfxdata="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" stroked="f">
                 <v:textbox style="mso-fit-shape-to-text:t" inset="0,0,0,0">
@@ -9372,7 +9758,7 @@
         </w:rPr>
         <w:t>Lenguaje de Marcas</w:t>
       </w:r>
-      <w:bookmarkEnd w:id="37"/>
+      <w:bookmarkEnd w:id="27"/>
     </w:p>
     <w:p>
       <w:pPr>
@@ -9400,6 +9786,7 @@
         <w:t xml:space="preserve"> de marcas consistía en explicarnos que el lenguaje XML sirve para crear lenguajes de marcas a partir del mismo y que tiene un esquema que lo soporta.</w:t>
       </w:r>
     </w:p>
+    <w:bookmarkStart w:id="29" w:name="_Toc25101826"/>
     <w:p>
       <w:pPr>
         <w:pStyle w:val="Ttulo2"/>
@@ -9415,7 +9802,6 @@
           <w:smallCaps/>
         </w:rPr>
       </w:pPr>
-      <w:bookmarkStart w:id="40" w:name="_Toc25101826"/>
       <w:r>
         <w:rPr>
           <w:noProof/>
@@ -9466,22 +9852,35 @@
                                 <w:noProof/>
                               </w:rPr>
                             </w:pPr>
-                            <w:bookmarkStart w:id="41" w:name="_Toc25082757"/>
+                            <w:bookmarkStart w:id="30" w:name="_Toc25082757"/>
                             <w:r>
                               <w:t xml:space="preserve">Ilustración </w:t>
                             </w:r>
-                            <w:fldSimple w:instr=" SEQ Ilustración \* ARABIC ">
-                              <w:r>
-                                <w:rPr>
-                                  <w:noProof/>
-                                </w:rPr>
-                                <w:t>16</w:t>
-                              </w:r>
-                            </w:fldSimple>
+                            <w:r>
+                              <w:fldChar w:fldCharType="begin"/>
+                            </w:r>
+                            <w:r>
+                              <w:instrText xml:space="preserve"> SEQ Ilustración \* ARABIC </w:instrText>
+                            </w:r>
+                            <w:r>
+                              <w:fldChar w:fldCharType="separate"/>
+                            </w:r>
+                            <w:r>
+                              <w:rPr>
+                                <w:noProof/>
+                              </w:rPr>
+                              <w:t>16</w:t>
+                            </w:r>
+                            <w:r>
+                              <w:rPr>
+                                <w:noProof/>
+                              </w:rPr>
+                              <w:fldChar w:fldCharType="end"/>
+                            </w:r>
                             <w:r>
                               <w:t xml:space="preserve"> - XML</w:t>
                             </w:r>
-                            <w:bookmarkEnd w:id="41"/>
+                            <w:bookmarkEnd w:id="30"/>
                           </w:p>
                         </w:txbxContent>
                       </wps:txbx>
@@ -9497,7 +9896,7 @@
               </wp:anchor>
             </w:drawing>
           </mc:Choice>
-          <mc:Fallback>
+          <mc:Fallback xmlns:w16se="http://schemas.microsoft.com/office/word/2015/wordml/symex" xmlns:w16cid="http://schemas.microsoft.com/office/word/2016/wordml/cid" xmlns:am3d="http://schemas.microsoft.com/office/drawing/2017/model3d" xmlns:aink="http://schemas.microsoft.com/office/drawing/2016/ink" xmlns:cx8="http://schemas.microsoft.com/office/drawing/2016/5/14/chartex" xmlns:cx7="http://schemas.microsoft.com/office/drawing/2016/5/13/chartex" xmlns:cx6="http://schemas.microsoft.com/office/drawing/2016/5/12/chartex" xmlns:cx5="http://schemas.microsoft.com/office/drawing/2016/5/11/chartex" xmlns:cx4="http://schemas.microsoft.com/office/drawing/2016/5/10/chartex" xmlns:cx3="http://schemas.microsoft.com/office/drawing/2016/5/9/chartex" xmlns:cx2="http://schemas.microsoft.com/office/drawing/2015/10/21/chartex" xmlns:cx1="http://schemas.microsoft.com/office/drawing/2015/9/8/chartex" xmlns:cx="http://schemas.microsoft.com/office/drawing/2014/chartex">
             <w:pict>
               <v:shape w14:anchorId="634BDFC9" id="Cuadro de texto 4" o:spid="_x0000_s1039" type="#_x0000_t202" style="position:absolute;left:0;text-align:left;margin-left:0;margin-top:101.75pt;width:96pt;height:.05pt;z-index:251712512;visibility:visible;mso-wrap-style:square;mso-wrap-distance-left:9pt;mso-wrap-distance-top:0;mso-wrap-distance-right:9pt;mso-wrap-distance-bottom:0;mso-position-horizontal:absolute;mso-position-horizontal-relative:text;mso-position-vertical:absolute;mso-position-vertical-relative:text;v-text-anchor:top" o:gfxdata="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" stroked="f">
                 <v:textbox style="mso-fit-shape-to-text:t" inset="0,0,0,0">
@@ -9613,7 +10012,7 @@
         </w:rPr>
         <w:t>XML</w:t>
       </w:r>
-      <w:bookmarkEnd w:id="40"/>
+      <w:bookmarkEnd w:id="29"/>
     </w:p>
     <w:p>
       <w:pPr>
@@ -9677,7 +10076,7 @@
           <w:smallCaps/>
         </w:rPr>
       </w:pPr>
-      <w:bookmarkStart w:id="43" w:name="_Toc25101827"/>
+      <w:bookmarkStart w:id="31" w:name="_Toc25101827"/>
       <w:r>
         <w:rPr>
           <w:rFonts w:ascii="Georgia" w:hAnsi="Georgia"/>
@@ -9687,7 +10086,7 @@
         </w:rPr>
         <w:t>XSD</w:t>
       </w:r>
-      <w:bookmarkEnd w:id="43"/>
+      <w:bookmarkEnd w:id="31"/>
     </w:p>
     <w:p>
       <w:pPr>
@@ -9746,22 +10145,35 @@
                                 <w:noProof/>
                               </w:rPr>
                             </w:pPr>
-                            <w:bookmarkStart w:id="44" w:name="_Toc25082758"/>
+                            <w:bookmarkStart w:id="32" w:name="_Toc25082758"/>
                             <w:r>
                               <w:t xml:space="preserve">Ilustración </w:t>
                             </w:r>
-                            <w:fldSimple w:instr=" SEQ Ilustración \* ARABIC ">
-                              <w:r>
-                                <w:rPr>
-                                  <w:noProof/>
-                                </w:rPr>
-                                <w:t>17</w:t>
-                              </w:r>
-                            </w:fldSimple>
+                            <w:r>
+                              <w:fldChar w:fldCharType="begin"/>
+                            </w:r>
+                            <w:r>
+                              <w:instrText xml:space="preserve"> SEQ Ilustración \* ARABIC </w:instrText>
+                            </w:r>
+                            <w:r>
+                              <w:fldChar w:fldCharType="separate"/>
+                            </w:r>
+                            <w:r>
+                              <w:rPr>
+                                <w:noProof/>
+                              </w:rPr>
+                              <w:t>17</w:t>
+                            </w:r>
+                            <w:r>
+                              <w:rPr>
+                                <w:noProof/>
+                              </w:rPr>
+                              <w:fldChar w:fldCharType="end"/>
+                            </w:r>
                             <w:r>
                               <w:t xml:space="preserve"> - XSD</w:t>
                             </w:r>
-                            <w:bookmarkEnd w:id="44"/>
+                            <w:bookmarkEnd w:id="32"/>
                           </w:p>
                         </w:txbxContent>
                       </wps:txbx>
@@ -9777,7 +10189,7 @@
               </wp:anchor>
             </w:drawing>
           </mc:Choice>
-          <mc:Fallback>
+          <mc:Fallback xmlns:w16se="http://schemas.microsoft.com/office/word/2015/wordml/symex" xmlns:w16cid="http://schemas.microsoft.com/office/word/2016/wordml/cid" xmlns:am3d="http://schemas.microsoft.com/office/drawing/2017/model3d" xmlns:aink="http://schemas.microsoft.com/office/drawing/2016/ink" xmlns:cx8="http://schemas.microsoft.com/office/drawing/2016/5/14/chartex" xmlns:cx7="http://schemas.microsoft.com/office/drawing/2016/5/13/chartex" xmlns:cx6="http://schemas.microsoft.com/office/drawing/2016/5/12/chartex" xmlns:cx5="http://schemas.microsoft.com/office/drawing/2016/5/11/chartex" xmlns:cx4="http://schemas.microsoft.com/office/drawing/2016/5/10/chartex" xmlns:cx3="http://schemas.microsoft.com/office/drawing/2016/5/9/chartex" xmlns:cx2="http://schemas.microsoft.com/office/drawing/2015/10/21/chartex" xmlns:cx1="http://schemas.microsoft.com/office/drawing/2015/9/8/chartex" xmlns:cx="http://schemas.microsoft.com/office/drawing/2014/chartex">
             <w:pict>
               <v:shape w14:anchorId="086B6D04" id="Cuadro de texto 8" o:spid="_x0000_s1040" type="#_x0000_t202" style="position:absolute;left:0;text-align:left;margin-left:0;margin-top:112.95pt;width:96pt;height:.05pt;z-index:251714560;visibility:visible;mso-wrap-style:square;mso-wrap-distance-left:9pt;mso-wrap-distance-top:0;mso-wrap-distance-right:9pt;mso-wrap-distance-bottom:0;mso-position-horizontal:absolute;mso-position-horizontal-relative:text;mso-position-vertical:absolute;mso-position-vertical-relative:text;v-text-anchor:top" o:gfxdata="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" stroked="f">
                 <v:textbox style="mso-fit-shape-to-text:t" inset="0,0,0,0">
@@ -10042,18 +10454,31 @@
                             <w:pPr>
                               <w:pStyle w:val="Descripcin"/>
                             </w:pPr>
-                            <w:bookmarkStart w:id="46" w:name="_Toc25082759"/>
+                            <w:bookmarkStart w:id="33" w:name="_Toc25082759"/>
                             <w:r>
                               <w:t xml:space="preserve">Ilustración </w:t>
                             </w:r>
-                            <w:fldSimple w:instr=" SEQ Ilustración \* ARABIC ">
-                              <w:r>
-                                <w:rPr>
-                                  <w:noProof/>
-                                </w:rPr>
-                                <w:t>18</w:t>
-                              </w:r>
-                            </w:fldSimple>
+                            <w:r>
+                              <w:fldChar w:fldCharType="begin"/>
+                            </w:r>
+                            <w:r>
+                              <w:instrText xml:space="preserve"> SEQ Ilustración \* ARABIC </w:instrText>
+                            </w:r>
+                            <w:r>
+                              <w:fldChar w:fldCharType="separate"/>
+                            </w:r>
+                            <w:r>
+                              <w:rPr>
+                                <w:noProof/>
+                              </w:rPr>
+                              <w:t>18</w:t>
+                            </w:r>
+                            <w:r>
+                              <w:rPr>
+                                <w:noProof/>
+                              </w:rPr>
+                              <w:fldChar w:fldCharType="end"/>
+                            </w:r>
                             <w:r>
                               <w:t xml:space="preserve"> - XML </w:t>
                             </w:r>
@@ -10069,7 +10494,7 @@
                             <w:r>
                               <w:t>Generator</w:t>
                             </w:r>
-                            <w:bookmarkEnd w:id="46"/>
+                            <w:bookmarkEnd w:id="33"/>
                             <w:proofErr w:type="spellEnd"/>
                           </w:p>
                         </w:txbxContent>
@@ -10086,7 +10511,7 @@
               </wp:anchor>
             </w:drawing>
           </mc:Choice>
-          <mc:Fallback>
+          <mc:Fallback xmlns:w16se="http://schemas.microsoft.com/office/word/2015/wordml/symex" xmlns:w16cid="http://schemas.microsoft.com/office/word/2016/wordml/cid" xmlns:am3d="http://schemas.microsoft.com/office/drawing/2017/model3d" xmlns:aink="http://schemas.microsoft.com/office/drawing/2016/ink" xmlns:cx8="http://schemas.microsoft.com/office/drawing/2016/5/14/chartex" xmlns:cx7="http://schemas.microsoft.com/office/drawing/2016/5/13/chartex" xmlns:cx6="http://schemas.microsoft.com/office/drawing/2016/5/12/chartex" xmlns:cx5="http://schemas.microsoft.com/office/drawing/2016/5/11/chartex" xmlns:cx4="http://schemas.microsoft.com/office/drawing/2016/5/10/chartex" xmlns:cx3="http://schemas.microsoft.com/office/drawing/2016/5/9/chartex" xmlns:cx2="http://schemas.microsoft.com/office/drawing/2015/10/21/chartex" xmlns:cx1="http://schemas.microsoft.com/office/drawing/2015/9/8/chartex" xmlns:cx="http://schemas.microsoft.com/office/drawing/2014/chartex">
             <w:pict>
               <v:shape w14:anchorId="4A205FF7" id="Cuadro de texto 139" o:spid="_x0000_s1041" type="#_x0000_t202" style="position:absolute;margin-left:61.9pt;margin-top:365.45pt;width:398pt;height:.05pt;z-index:251708416;visibility:visible;mso-wrap-style:square;mso-wrap-distance-left:9pt;mso-wrap-distance-top:0;mso-wrap-distance-right:9pt;mso-wrap-distance-bottom:0;mso-position-horizontal:absolute;mso-position-horizontal-relative:text;mso-position-vertical:absolute;mso-position-vertical-relative:text;v-text-anchor:top" o:gfxdata="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" stroked="f">
                 <v:textbox style="mso-fit-shape-to-text:t" inset="0,0,0,0">
@@ -10158,7 +10583,7 @@
           <w:smallCaps/>
         </w:rPr>
       </w:pPr>
-      <w:bookmarkStart w:id="48" w:name="_Toc25101828"/>
+      <w:bookmarkStart w:id="34" w:name="_Toc25101828"/>
       <w:r>
         <w:rPr>
           <w:rFonts w:ascii="Georgia" w:hAnsi="Georgia"/>
@@ -10169,7 +10594,7 @@
         <w:lastRenderedPageBreak/>
         <w:t>Base de Datos</w:t>
       </w:r>
-      <w:bookmarkEnd w:id="48"/>
+      <w:bookmarkEnd w:id="34"/>
     </w:p>
     <w:p>
       <w:pPr>
@@ -10287,7 +10712,7 @@
           <w:rFonts w:ascii="Georgia" w:hAnsi="Georgia"/>
         </w:rPr>
       </w:pPr>
-      <w:bookmarkStart w:id="49" w:name="_Toc25082760"/>
+      <w:bookmarkStart w:id="35" w:name="_Toc25082760"/>
       <w:r>
         <w:rPr>
           <w:rFonts w:ascii="Georgia" w:hAnsi="Georgia"/>
@@ -10331,7 +10756,7 @@
         </w:rPr>
         <w:t xml:space="preserve"> - Exportar BBDD a XML</w:t>
       </w:r>
-      <w:bookmarkEnd w:id="49"/>
+      <w:bookmarkEnd w:id="35"/>
     </w:p>
     <w:p>
       <w:pPr>
@@ -10349,16 +10774,14 @@
         <w:rPr>
           <w:rFonts w:ascii="Georgia" w:hAnsi="Georgia"/>
         </w:rPr>
-        <w:t xml:space="preserve">ágina nos muestra dos maneras de exportar la base de datos, una con los datos introducidos </w:t>
-      </w:r>
-      <w:proofErr w:type="spellStart"/>
-      <w:r>
-        <w:rPr>
-          <w:rFonts w:ascii="Georgia" w:hAnsi="Georgia"/>
-        </w:rPr>
-        <w:t>o</w:t>
-      </w:r>
-      <w:proofErr w:type="spellEnd"/>
+        <w:t xml:space="preserve">ágina nos muestra dos maneras de exportar la base de datos, </w:t>
+      </w:r>
+      <w:r>
+        <w:rPr>
+          <w:rFonts w:ascii="Georgia" w:hAnsi="Georgia"/>
+        </w:rPr>
+        <w:t>una con los datos introducidos y</w:t>
+      </w:r>
       <w:r>
         <w:rPr>
           <w:rFonts w:ascii="Georgia" w:hAnsi="Georgia"/>
@@ -10388,7 +10811,6 @@
       <w:r>
         <w:rPr>
           <w:rFonts w:ascii="Georgia" w:hAnsi="Georgia"/>
-          <w:b/>
           <w:bCs/>
           <w:i/>
           <w:iCs/>
@@ -10440,7 +10862,7 @@
           <w:smallCaps/>
         </w:rPr>
       </w:pPr>
-      <w:bookmarkStart w:id="50" w:name="_Toc25101829"/>
+      <w:bookmarkStart w:id="36" w:name="_Toc25101829"/>
       <w:r>
         <w:rPr>
           <w:rFonts w:ascii="Georgia" w:hAnsi="Georgia"/>
@@ -10451,18 +10873,41 @@
         <w:lastRenderedPageBreak/>
         <w:t>Sistemas Informáticos</w:t>
       </w:r>
-      <w:bookmarkEnd w:id="50"/>
+      <w:bookmarkEnd w:id="36"/>
     </w:p>
     <w:p>
       <w:pPr>
         <w:keepNext/>
-        <w:jc w:val="both"/>
       </w:pPr>
       <w:r>
         <w:rPr>
           <w:rFonts w:ascii="Georgia" w:hAnsi="Georgia"/>
         </w:rPr>
-        <w:t>Mediante comandos MS-DOS creamos las carpetas correspondientes del repositorio local, la librería de música a la que llamaremos desde el programa para acceder a las canciones e instalamos el mismo programa VLC.</w:t>
+        <w:t>Mediante comandos MS-DOS creamos las carpetas correspondientes del repositorio local, la librería de música a la que llamaremos desde el programa para acceder a las canciones e</w:t>
+      </w:r>
+      <w:r>
+        <w:rPr>
+          <w:rFonts w:ascii="Georgia" w:hAnsi="Georgia"/>
+        </w:rPr>
+        <w:t xml:space="preserve"> instalamos el </w:t>
+      </w:r>
+      <w:r>
+        <w:rPr>
+          <w:rFonts w:ascii="Georgia" w:hAnsi="Georgia"/>
+        </w:rPr>
+        <w:t>programa VLC</w:t>
+      </w:r>
+      <w:r>
+        <w:rPr>
+          <w:rFonts w:ascii="Georgia" w:hAnsi="Georgia"/>
+        </w:rPr>
+        <w:t>, si no está instalado</w:t>
+      </w:r>
+      <w:r>
+        <w:rPr>
+          <w:rFonts w:ascii="Georgia" w:hAnsi="Georgia"/>
+        </w:rPr>
+        <w:t>.</w:t>
       </w:r>
       <w:r>
         <w:rPr>
@@ -10473,6 +10918,8 @@
       <w:r>
         <w:rPr>
           <w:rFonts w:ascii="Georgia" w:hAnsi="Georgia"/>
+          <w:noProof/>
+          <w:lang w:eastAsia="es-ES"/>
         </w:rPr>
         <w:drawing>
           <wp:inline distT="0" distB="0" distL="0" distR="0" wp14:anchorId="1A7E27E4" wp14:editId="1F1B3DEB">
@@ -10522,14 +10969,27 @@
       <w:r>
         <w:t xml:space="preserve">Ilustración </w:t>
       </w:r>
-      <w:fldSimple w:instr=" SEQ Ilustración \* ARABIC ">
-        <w:r>
-          <w:rPr>
-            <w:noProof/>
-          </w:rPr>
-          <w:t>20</w:t>
-        </w:r>
-      </w:fldSimple>
+      <w:r>
+        <w:fldChar w:fldCharType="begin"/>
+      </w:r>
+      <w:r>
+        <w:instrText xml:space="preserve"> SEQ Ilustración \* ARABIC </w:instrText>
+      </w:r>
+      <w:r>
+        <w:fldChar w:fldCharType="separate"/>
+      </w:r>
+      <w:r>
+        <w:rPr>
+          <w:noProof/>
+        </w:rPr>
+        <w:t>20</w:t>
+      </w:r>
+      <w:r>
+        <w:rPr>
+          <w:noProof/>
+        </w:rPr>
+        <w:fldChar w:fldCharType="end"/>
+      </w:r>
       <w:r>
         <w:t xml:space="preserve"> - </w:t>
       </w:r>
@@ -10545,8 +11005,6 @@
       <w:r>
         <w:t>bat</w:t>
       </w:r>
-      <w:bookmarkStart w:id="51" w:name="_GoBack"/>
-      <w:bookmarkEnd w:id="51"/>
       <w:proofErr w:type="spellEnd"/>
     </w:p>
     <w:p>
@@ -10574,7 +11032,15 @@
         <w:rPr>
           <w:rFonts w:ascii="Georgia" w:hAnsi="Georgia"/>
         </w:rPr>
-        <w:t xml:space="preserve"> si no accedemos primero al directorio en el cual se encuentra mediante una ruta absoluta (otra opción es añadir esa ruta al </w:t>
+        <w:t xml:space="preserve"> si no accedemos primero al directorio en el cual se e</w:t>
+      </w:r>
+      <w:bookmarkStart w:id="37" w:name="_GoBack"/>
+      <w:bookmarkEnd w:id="37"/>
+      <w:r>
+        <w:rPr>
+          <w:rFonts w:ascii="Georgia" w:hAnsi="Georgia"/>
+        </w:rPr>
+        <w:t xml:space="preserve">ncuentra mediante una ruta absoluta (otra opción es añadir esa ruta al </w:t>
       </w:r>
       <w:proofErr w:type="spellStart"/>
       <w:r>
@@ -10629,7 +11095,21 @@
         <w:rPr>
           <w:rFonts w:ascii="Georgia" w:hAnsi="Georgia"/>
         </w:rPr>
-        <w:t xml:space="preserve">&gt;&gt;&gt; &lt;ruta comando </w:t>
+        <w:t>&gt;&gt;&gt; &lt;</w:t>
+      </w:r>
+      <w:proofErr w:type="gramStart"/>
+      <w:r>
+        <w:rPr>
+          <w:rFonts w:ascii="Georgia" w:hAnsi="Georgia"/>
+        </w:rPr>
+        <w:t>ruta</w:t>
+      </w:r>
+      <w:proofErr w:type="gramEnd"/>
+      <w:r>
+        <w:rPr>
+          <w:rFonts w:ascii="Georgia" w:hAnsi="Georgia"/>
+        </w:rPr>
+        <w:t xml:space="preserve"> comando </w:t>
       </w:r>
       <w:proofErr w:type="spellStart"/>
       <w:r>
@@ -10772,7 +11252,7 @@
               </wp:anchor>
             </w:drawing>
           </mc:Choice>
-          <mc:Fallback>
+          <mc:Fallback xmlns:w16se="http://schemas.microsoft.com/office/word/2015/wordml/symex" xmlns:w16cid="http://schemas.microsoft.com/office/word/2016/wordml/cid" xmlns:am3d="http://schemas.microsoft.com/office/drawing/2017/model3d" xmlns:aink="http://schemas.microsoft.com/office/drawing/2016/ink" xmlns:cx8="http://schemas.microsoft.com/office/drawing/2016/5/14/chartex" xmlns:cx7="http://schemas.microsoft.com/office/drawing/2016/5/13/chartex" xmlns:cx6="http://schemas.microsoft.com/office/drawing/2016/5/12/chartex" xmlns:cx5="http://schemas.microsoft.com/office/drawing/2016/5/11/chartex" xmlns:cx4="http://schemas.microsoft.com/office/drawing/2016/5/10/chartex" xmlns:cx3="http://schemas.microsoft.com/office/drawing/2016/5/9/chartex" xmlns:cx2="http://schemas.microsoft.com/office/drawing/2015/10/21/chartex" xmlns:cx1="http://schemas.microsoft.com/office/drawing/2015/9/8/chartex" xmlns:cx="http://schemas.microsoft.com/office/drawing/2014/chartex">
             <w:pict>
               <v:shape w14:anchorId="59D73AC5" id="Cuadro de texto 12" o:spid="_x0000_s1042" type="#_x0000_t202" style="position:absolute;margin-left:0;margin-top:.75pt;width:398pt;height:.05pt;z-index:251717632;visibility:visible;mso-wrap-style:square;mso-wrap-distance-left:9pt;mso-wrap-distance-top:0;mso-wrap-distance-right:9pt;mso-wrap-distance-bottom:0;mso-position-horizontal:left;mso-position-horizontal-relative:margin;mso-position-vertical:absolute;mso-position-vertical-relative:text;v-text-anchor:top" o:gfxdata="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" stroked="f">
                 <v:textbox style="mso-fit-shape-to-text:t" inset="0,0,0,0">
@@ -10826,7 +11306,7 @@
           <w:smallCaps/>
         </w:rPr>
       </w:pPr>
-      <w:bookmarkStart w:id="52" w:name="_Toc25101830"/>
+      <w:bookmarkStart w:id="38" w:name="_Toc25101830"/>
       <w:r>
         <w:rPr>
           <w:rFonts w:ascii="Georgia" w:hAnsi="Georgia"/>
@@ -10837,7 +11317,7 @@
         <w:lastRenderedPageBreak/>
         <w:t>Webgrafía</w:t>
       </w:r>
-      <w:bookmarkEnd w:id="52"/>
+      <w:bookmarkEnd w:id="38"/>
     </w:p>
     <w:p>
       <w:pPr>
@@ -10977,7 +11457,21 @@
         <w:rPr>
           <w:rFonts w:ascii="Georgia" w:hAnsi="Georgia"/>
         </w:rPr>
-        <w:t xml:space="preserve"> Git </w:t>
+        <w:t xml:space="preserve"> </w:t>
+      </w:r>
+      <w:proofErr w:type="spellStart"/>
+      <w:r>
+        <w:rPr>
+          <w:rFonts w:ascii="Georgia" w:hAnsi="Georgia"/>
+        </w:rPr>
+        <w:t>Git</w:t>
+      </w:r>
+      <w:proofErr w:type="spellEnd"/>
+      <w:r>
+        <w:rPr>
+          <w:rFonts w:ascii="Georgia" w:hAnsi="Georgia"/>
+        </w:rPr>
+        <w:t xml:space="preserve"> </w:t>
       </w:r>
       <w:proofErr w:type="spellStart"/>
       <w:r>
@@ -11328,7 +11822,7 @@
 </file>
 
 <file path=word/endnotes.xml><?xml version="1.0" encoding="utf-8"?>
-<w:endnotes xmlns:wpc="http://schemas.microsoft.com/office/word/2010/wordprocessingCanvas" xmlns:cx="http://schemas.microsoft.com/office/drawing/2014/chartex" xmlns:cx1="http://schemas.microsoft.com/office/drawing/2015/9/8/chartex" xmlns:cx2="http://schemas.microsoft.com/office/drawing/2015/10/21/chartex" xmlns:cx3="http://schemas.microsoft.com/office/drawing/2016/5/9/chartex" xmlns:cx4="http://schemas.microsoft.com/office/drawing/2016/5/10/chartex" xmlns:cx5="http://schemas.microsoft.com/office/drawing/2016/5/11/chartex" xmlns:cx6="http://schemas.microsoft.com/office/drawing/2016/5/12/chartex" xmlns:cx7="http://schemas.microsoft.com/office/drawing/2016/5/13/chartex" xmlns:cx8="http://schemas.microsoft.com/office/drawing/2016/5/14/chartex" xmlns:mc="http://schemas.openxmlformats.org/markup-compatibility/2006" xmlns:aink="http://schemas.microsoft.com/office/drawing/2016/ink" xmlns:am3d="http://schemas.microsoft.com/office/drawing/2017/model3d" xmlns:o="urn:schemas-microsoft-com:office:office" xmlns:r="http://schemas.openxmlformats.org/officeDocument/2006/relationships" xmlns:m="http://schemas.openxmlformats.org/officeDocument/2006/math" xmlns:v="urn:schemas-microsoft-com:vml" xmlns:wp14="http://schemas.microsoft.com/office/word/2010/wordprocessingDrawing" xmlns:wp="http://schemas.openxmlformats.org/drawingml/2006/wordprocessingDrawing" xmlns:w10="urn:schemas-microsoft-com:office:word" xmlns:w="http://schemas.openxmlformats.org/wordprocessingml/2006/main" xmlns:w14="http://schemas.microsoft.com/office/word/2010/wordml" xmlns:w15="http://schemas.microsoft.com/office/word/2012/wordml" xmlns:w16cid="http://schemas.microsoft.com/office/word/2016/wordml/cid" xmlns:w16se="http://schemas.microsoft.com/office/word/2015/wordml/symex" xmlns:wpg="http://schemas.microsoft.com/office/word/2010/wordprocessingGroup" xmlns:wpi="http://schemas.microsoft.com/office/word/2010/wordprocessingInk" xmlns:wne="http://schemas.microsoft.com/office/word/2006/wordml" xmlns:wps="http://schemas.microsoft.com/office/word/2010/wordprocessingShape" mc:Ignorable="w14 w15 w16se w16cid wp14">
+<w:endnotes xmlns:wpc="http://schemas.microsoft.com/office/word/2010/wordprocessingCanvas" xmlns:mc="http://schemas.openxmlformats.org/markup-compatibility/2006" xmlns:o="urn:schemas-microsoft-com:office:office" xmlns:r="http://schemas.openxmlformats.org/officeDocument/2006/relationships" xmlns:m="http://schemas.openxmlformats.org/officeDocument/2006/math" xmlns:v="urn:schemas-microsoft-com:vml" xmlns:wp14="http://schemas.microsoft.com/office/word/2010/wordprocessingDrawing" xmlns:wp="http://schemas.openxmlformats.org/drawingml/2006/wordprocessingDrawing" xmlns:w10="urn:schemas-microsoft-com:office:word" xmlns:w="http://schemas.openxmlformats.org/wordprocessingml/2006/main" xmlns:w14="http://schemas.microsoft.com/office/word/2010/wordml" xmlns:w15="http://schemas.microsoft.com/office/word/2012/wordml" xmlns:wpg="http://schemas.microsoft.com/office/word/2010/wordprocessingGroup" xmlns:wpi="http://schemas.microsoft.com/office/word/2010/wordprocessingInk" xmlns:wne="http://schemas.microsoft.com/office/word/2006/wordml" xmlns:wps="http://schemas.microsoft.com/office/word/2010/wordprocessingShape" mc:Ignorable="w14 w15 wp14">
   <w:endnote w:type="separator" w:id="-1">
     <w:p>
       <w:pPr>
@@ -11353,7 +11847,7 @@
 </file>
 
 <file path=word/footer1.xml><?xml version="1.0" encoding="utf-8"?>
-<w:ftr xmlns:wpc="http://schemas.microsoft.com/office/word/2010/wordprocessingCanvas" xmlns:cx="http://schemas.microsoft.com/office/drawing/2014/chartex" xmlns:cx1="http://schemas.microsoft.com/office/drawing/2015/9/8/chartex" xmlns:cx2="http://schemas.microsoft.com/office/drawing/2015/10/21/chartex" xmlns:cx3="http://schemas.microsoft.com/office/drawing/2016/5/9/chartex" xmlns:cx4="http://schemas.microsoft.com/office/drawing/2016/5/10/chartex" xmlns:cx5="http://schemas.microsoft.com/office/drawing/2016/5/11/chartex" xmlns:cx6="http://schemas.microsoft.com/office/drawing/2016/5/12/chartex" xmlns:cx7="http://schemas.microsoft.com/office/drawing/2016/5/13/chartex" xmlns:cx8="http://schemas.microsoft.com/office/drawing/2016/5/14/chartex" xmlns:mc="http://schemas.openxmlformats.org/markup-compatibility/2006" xmlns:aink="http://schemas.microsoft.com/office/drawing/2016/ink" xmlns:am3d="http://schemas.microsoft.com/office/drawing/2017/model3d" xmlns:o="urn:schemas-microsoft-com:office:office" xmlns:r="http://schemas.openxmlformats.org/officeDocument/2006/relationships" xmlns:m="http://schemas.openxmlformats.org/officeDocument/2006/math" xmlns:v="urn:schemas-microsoft-com:vml" xmlns:wp14="http://schemas.microsoft.com/office/word/2010/wordprocessingDrawing" xmlns:wp="http://schemas.openxmlformats.org/drawingml/2006/wordprocessingDrawing" xmlns:w10="urn:schemas-microsoft-com:office:word" xmlns:w="http://schemas.openxmlformats.org/wordprocessingml/2006/main" xmlns:w14="http://schemas.microsoft.com/office/word/2010/wordml" xmlns:w15="http://schemas.microsoft.com/office/word/2012/wordml" xmlns:w16cid="http://schemas.microsoft.com/office/word/2016/wordml/cid" xmlns:w16se="http://schemas.microsoft.com/office/word/2015/wordml/symex" xmlns:wpg="http://schemas.microsoft.com/office/word/2010/wordprocessingGroup" xmlns:wpi="http://schemas.microsoft.com/office/word/2010/wordprocessingInk" xmlns:wne="http://schemas.microsoft.com/office/word/2006/wordml" xmlns:wps="http://schemas.microsoft.com/office/word/2010/wordprocessingShape" mc:Ignorable="w14 w15 w16se w16cid wp14">
+<w:ftr xmlns:wpc="http://schemas.microsoft.com/office/word/2010/wordprocessingCanvas" xmlns:mc="http://schemas.openxmlformats.org/markup-compatibility/2006" xmlns:o="urn:schemas-microsoft-com:office:office" xmlns:r="http://schemas.openxmlformats.org/officeDocument/2006/relationships" xmlns:m="http://schemas.openxmlformats.org/officeDocument/2006/math" xmlns:v="urn:schemas-microsoft-com:vml" xmlns:wp14="http://schemas.microsoft.com/office/word/2010/wordprocessingDrawing" xmlns:wp="http://schemas.openxmlformats.org/drawingml/2006/wordprocessingDrawing" xmlns:w10="urn:schemas-microsoft-com:office:word" xmlns:w="http://schemas.openxmlformats.org/wordprocessingml/2006/main" xmlns:w14="http://schemas.microsoft.com/office/word/2010/wordml" xmlns:w15="http://schemas.microsoft.com/office/word/2012/wordml" xmlns:wpg="http://schemas.microsoft.com/office/word/2010/wordprocessingGroup" xmlns:wpi="http://schemas.microsoft.com/office/word/2010/wordprocessingInk" xmlns:wne="http://schemas.microsoft.com/office/word/2006/wordml" xmlns:wps="http://schemas.microsoft.com/office/word/2010/wordprocessingShape" mc:Ignorable="w14 w15 wp14">
   <w:sdt>
     <w:sdtPr>
       <w:id w:val="1723175361"/>
@@ -11487,7 +11981,7 @@
                                   <w:sz w:val="24"/>
                                   <w:szCs w:val="24"/>
                                 </w:rPr>
-                                <w:t>5</w:t>
+                                <w:t>13</w:t>
                               </w:r>
                               <w:r>
                                 <w:rPr>
@@ -11584,7 +12078,7 @@
                             <w:sz w:val="24"/>
                             <w:szCs w:val="24"/>
                           </w:rPr>
-                          <w:t>5</w:t>
+                          <w:t>13</w:t>
                         </w:r>
                         <w:r>
                           <w:rPr>
@@ -11671,7 +12165,7 @@
                 </wp:anchor>
               </w:drawing>
             </mc:Choice>
-            <mc:Fallback>
+            <mc:Fallback xmlns:w16se="http://schemas.microsoft.com/office/word/2015/wordml/symex" xmlns:w16cid="http://schemas.microsoft.com/office/word/2016/wordml/cid" xmlns:am3d="http://schemas.microsoft.com/office/drawing/2017/model3d" xmlns:aink="http://schemas.microsoft.com/office/drawing/2016/ink" xmlns:cx8="http://schemas.microsoft.com/office/drawing/2016/5/14/chartex" xmlns:cx7="http://schemas.microsoft.com/office/drawing/2016/5/13/chartex" xmlns:cx6="http://schemas.microsoft.com/office/drawing/2016/5/12/chartex" xmlns:cx5="http://schemas.microsoft.com/office/drawing/2016/5/11/chartex" xmlns:cx4="http://schemas.microsoft.com/office/drawing/2016/5/10/chartex" xmlns:cx3="http://schemas.microsoft.com/office/drawing/2016/5/9/chartex" xmlns:cx2="http://schemas.microsoft.com/office/drawing/2015/10/21/chartex" xmlns:cx1="http://schemas.microsoft.com/office/drawing/2015/9/8/chartex" xmlns:cx="http://schemas.microsoft.com/office/drawing/2014/chartex">
               <w:pict>
                 <v:shapetype w14:anchorId="783F037F" id="_x0000_t32" coordsize="21600,21600" o:spt="32" o:oned="t" path="m,l21600,21600e" filled="f">
                   <v:path arrowok="t" fillok="f" o:connecttype="none"/>
@@ -11691,7 +12185,7 @@
 </file>
 
 <file path=word/footer2.xml><?xml version="1.0" encoding="utf-8"?>
-<w:ftr xmlns:wpc="http://schemas.microsoft.com/office/word/2010/wordprocessingCanvas" xmlns:cx="http://schemas.microsoft.com/office/drawing/2014/chartex" xmlns:cx1="http://schemas.microsoft.com/office/drawing/2015/9/8/chartex" xmlns:cx2="http://schemas.microsoft.com/office/drawing/2015/10/21/chartex" xmlns:cx3="http://schemas.microsoft.com/office/drawing/2016/5/9/chartex" xmlns:cx4="http://schemas.microsoft.com/office/drawing/2016/5/10/chartex" xmlns:cx5="http://schemas.microsoft.com/office/drawing/2016/5/11/chartex" xmlns:cx6="http://schemas.microsoft.com/office/drawing/2016/5/12/chartex" xmlns:cx7="http://schemas.microsoft.com/office/drawing/2016/5/13/chartex" xmlns:cx8="http://schemas.microsoft.com/office/drawing/2016/5/14/chartex" xmlns:mc="http://schemas.openxmlformats.org/markup-compatibility/2006" xmlns:aink="http://schemas.microsoft.com/office/drawing/2016/ink" xmlns:am3d="http://schemas.microsoft.com/office/drawing/2017/model3d" xmlns:o="urn:schemas-microsoft-com:office:office" xmlns:r="http://schemas.openxmlformats.org/officeDocument/2006/relationships" xmlns:m="http://schemas.openxmlformats.org/officeDocument/2006/math" xmlns:v="urn:schemas-microsoft-com:vml" xmlns:wp14="http://schemas.microsoft.com/office/word/2010/wordprocessingDrawing" xmlns:wp="http://schemas.openxmlformats.org/drawingml/2006/wordprocessingDrawing" xmlns:w10="urn:schemas-microsoft-com:office:word" xmlns:w="http://schemas.openxmlformats.org/wordprocessingml/2006/main" xmlns:w14="http://schemas.microsoft.com/office/word/2010/wordml" xmlns:w15="http://schemas.microsoft.com/office/word/2012/wordml" xmlns:w16cid="http://schemas.microsoft.com/office/word/2016/wordml/cid" xmlns:w16se="http://schemas.microsoft.com/office/word/2015/wordml/symex" xmlns:wpg="http://schemas.microsoft.com/office/word/2010/wordprocessingGroup" xmlns:wpi="http://schemas.microsoft.com/office/word/2010/wordprocessingInk" xmlns:wne="http://schemas.microsoft.com/office/word/2006/wordml" xmlns:wps="http://schemas.microsoft.com/office/word/2010/wordprocessingShape" mc:Ignorable="w14 w15 w16se w16cid wp14">
+<w:ftr xmlns:wpc="http://schemas.microsoft.com/office/word/2010/wordprocessingCanvas" xmlns:mc="http://schemas.openxmlformats.org/markup-compatibility/2006" xmlns:o="urn:schemas-microsoft-com:office:office" xmlns:r="http://schemas.openxmlformats.org/officeDocument/2006/relationships" xmlns:m="http://schemas.openxmlformats.org/officeDocument/2006/math" xmlns:v="urn:schemas-microsoft-com:vml" xmlns:wp14="http://schemas.microsoft.com/office/word/2010/wordprocessingDrawing" xmlns:wp="http://schemas.openxmlformats.org/drawingml/2006/wordprocessingDrawing" xmlns:w10="urn:schemas-microsoft-com:office:word" xmlns:w="http://schemas.openxmlformats.org/wordprocessingml/2006/main" xmlns:w14="http://schemas.microsoft.com/office/word/2010/wordml" xmlns:w15="http://schemas.microsoft.com/office/word/2012/wordml" xmlns:wpg="http://schemas.microsoft.com/office/word/2010/wordprocessingGroup" xmlns:wpi="http://schemas.microsoft.com/office/word/2010/wordprocessingInk" xmlns:wne="http://schemas.microsoft.com/office/word/2006/wordml" xmlns:wps="http://schemas.microsoft.com/office/word/2010/wordprocessingShape" mc:Ignorable="w14 w15 wp14">
   <w:p>
     <w:pPr>
       <w:pStyle w:val="Piedepgina"/>
@@ -11742,7 +12236,7 @@
 </file>
 
 <file path=word/footnotes.xml><?xml version="1.0" encoding="utf-8"?>
-<w:footnotes xmlns:wpc="http://schemas.microsoft.com/office/word/2010/wordprocessingCanvas" xmlns:cx="http://schemas.microsoft.com/office/drawing/2014/chartex" xmlns:cx1="http://schemas.microsoft.com/office/drawing/2015/9/8/chartex" xmlns:cx2="http://schemas.microsoft.com/office/drawing/2015/10/21/chartex" xmlns:cx3="http://schemas.microsoft.com/office/drawing/2016/5/9/chartex" xmlns:cx4="http://schemas.microsoft.com/office/drawing/2016/5/10/chartex" xmlns:cx5="http://schemas.microsoft.com/office/drawing/2016/5/11/chartex" xmlns:cx6="http://schemas.microsoft.com/office/drawing/2016/5/12/chartex" xmlns:cx7="http://schemas.microsoft.com/office/drawing/2016/5/13/chartex" xmlns:cx8="http://schemas.microsoft.com/office/drawing/2016/5/14/chartex" xmlns:mc="http://schemas.openxmlformats.org/markup-compatibility/2006" xmlns:aink="http://schemas.microsoft.com/office/drawing/2016/ink" xmlns:am3d="http://schemas.microsoft.com/office/drawing/2017/model3d" xmlns:o="urn:schemas-microsoft-com:office:office" xmlns:r="http://schemas.openxmlformats.org/officeDocument/2006/relationships" xmlns:m="http://schemas.openxmlformats.org/officeDocument/2006/math" xmlns:v="urn:schemas-microsoft-com:vml" xmlns:wp14="http://schemas.microsoft.com/office/word/2010/wordprocessingDrawing" xmlns:wp="http://schemas.openxmlformats.org/drawingml/2006/wordprocessingDrawing" xmlns:w10="urn:schemas-microsoft-com:office:word" xmlns:w="http://schemas.openxmlformats.org/wordprocessingml/2006/main" xmlns:w14="http://schemas.microsoft.com/office/word/2010/wordml" xmlns:w15="http://schemas.microsoft.com/office/word/2012/wordml" xmlns:w16cid="http://schemas.microsoft.com/office/word/2016/wordml/cid" xmlns:w16se="http://schemas.microsoft.com/office/word/2015/wordml/symex" xmlns:wpg="http://schemas.microsoft.com/office/word/2010/wordprocessingGroup" xmlns:wpi="http://schemas.microsoft.com/office/word/2010/wordprocessingInk" xmlns:wne="http://schemas.microsoft.com/office/word/2006/wordml" xmlns:wps="http://schemas.microsoft.com/office/word/2010/wordprocessingShape" mc:Ignorable="w14 w15 w16se w16cid wp14">
+<w:footnotes xmlns:wpc="http://schemas.microsoft.com/office/word/2010/wordprocessingCanvas" xmlns:mc="http://schemas.openxmlformats.org/markup-compatibility/2006" xmlns:o="urn:schemas-microsoft-com:office:office" xmlns:r="http://schemas.openxmlformats.org/officeDocument/2006/relationships" xmlns:m="http://schemas.openxmlformats.org/officeDocument/2006/math" xmlns:v="urn:schemas-microsoft-com:vml" xmlns:wp14="http://schemas.microsoft.com/office/word/2010/wordprocessingDrawing" xmlns:wp="http://schemas.openxmlformats.org/drawingml/2006/wordprocessingDrawing" xmlns:w10="urn:schemas-microsoft-com:office:word" xmlns:w="http://schemas.openxmlformats.org/wordprocessingml/2006/main" xmlns:w14="http://schemas.microsoft.com/office/word/2010/wordml" xmlns:w15="http://schemas.microsoft.com/office/word/2012/wordml" xmlns:wpg="http://schemas.microsoft.com/office/word/2010/wordprocessingGroup" xmlns:wpi="http://schemas.microsoft.com/office/word/2010/wordprocessingInk" xmlns:wne="http://schemas.microsoft.com/office/word/2006/wordml" xmlns:wps="http://schemas.microsoft.com/office/word/2010/wordprocessingShape" mc:Ignorable="w14 w15 wp14">
   <w:footnote w:type="separator" w:id="-1">
     <w:p>
       <w:pPr>
@@ -11767,7 +12261,7 @@
 </file>
 
 <file path=word/header1.xml><?xml version="1.0" encoding="utf-8"?>
-<w:hdr xmlns:wpc="http://schemas.microsoft.com/office/word/2010/wordprocessingCanvas" xmlns:cx="http://schemas.microsoft.com/office/drawing/2014/chartex" xmlns:cx1="http://schemas.microsoft.com/office/drawing/2015/9/8/chartex" xmlns:cx2="http://schemas.microsoft.com/office/drawing/2015/10/21/chartex" xmlns:cx3="http://schemas.microsoft.com/office/drawing/2016/5/9/chartex" xmlns:cx4="http://schemas.microsoft.com/office/drawing/2016/5/10/chartex" xmlns:cx5="http://schemas.microsoft.com/office/drawing/2016/5/11/chartex" xmlns:cx6="http://schemas.microsoft.com/office/drawing/2016/5/12/chartex" xmlns:cx7="http://schemas.microsoft.com/office/drawing/2016/5/13/chartex" xmlns:cx8="http://schemas.microsoft.com/office/drawing/2016/5/14/chartex" xmlns:mc="http://schemas.openxmlformats.org/markup-compatibility/2006" xmlns:aink="http://schemas.microsoft.com/office/drawing/2016/ink" xmlns:am3d="http://schemas.microsoft.com/office/drawing/2017/model3d" xmlns:o="urn:schemas-microsoft-com:office:office" xmlns:r="http://schemas.openxmlformats.org/officeDocument/2006/relationships" xmlns:m="http://schemas.openxmlformats.org/officeDocument/2006/math" xmlns:v="urn:schemas-microsoft-com:vml" xmlns:wp14="http://schemas.microsoft.com/office/word/2010/wordprocessingDrawing" xmlns:wp="http://schemas.openxmlformats.org/drawingml/2006/wordprocessingDrawing" xmlns:w10="urn:schemas-microsoft-com:office:word" xmlns:w="http://schemas.openxmlformats.org/wordprocessingml/2006/main" xmlns:w14="http://schemas.microsoft.com/office/word/2010/wordml" xmlns:w15="http://schemas.microsoft.com/office/word/2012/wordml" xmlns:w16cid="http://schemas.microsoft.com/office/word/2016/wordml/cid" xmlns:w16se="http://schemas.microsoft.com/office/word/2015/wordml/symex" xmlns:wpg="http://schemas.microsoft.com/office/word/2010/wordprocessingGroup" xmlns:wpi="http://schemas.microsoft.com/office/word/2010/wordprocessingInk" xmlns:wne="http://schemas.microsoft.com/office/word/2006/wordml" xmlns:wps="http://schemas.microsoft.com/office/word/2010/wordprocessingShape" mc:Ignorable="w14 w15 w16se w16cid wp14">
+<w:hdr xmlns:wpc="http://schemas.microsoft.com/office/word/2010/wordprocessingCanvas" xmlns:mc="http://schemas.openxmlformats.org/markup-compatibility/2006" xmlns:o="urn:schemas-microsoft-com:office:office" xmlns:r="http://schemas.openxmlformats.org/officeDocument/2006/relationships" xmlns:m="http://schemas.openxmlformats.org/officeDocument/2006/math" xmlns:v="urn:schemas-microsoft-com:vml" xmlns:wp14="http://schemas.microsoft.com/office/word/2010/wordprocessingDrawing" xmlns:wp="http://schemas.openxmlformats.org/drawingml/2006/wordprocessingDrawing" xmlns:w10="urn:schemas-microsoft-com:office:word" xmlns:w="http://schemas.openxmlformats.org/wordprocessingml/2006/main" xmlns:w14="http://schemas.microsoft.com/office/word/2010/wordml" xmlns:w15="http://schemas.microsoft.com/office/word/2012/wordml" xmlns:wpg="http://schemas.microsoft.com/office/word/2010/wordprocessingGroup" xmlns:wpi="http://schemas.microsoft.com/office/word/2010/wordprocessingInk" xmlns:wne="http://schemas.microsoft.com/office/word/2006/wordml" xmlns:wps="http://schemas.microsoft.com/office/word/2010/wordprocessingShape" mc:Ignorable="w14 w15 wp14">
   <w:p>
     <w:pPr>
       <w:pStyle w:val="Encabezado"/>
@@ -11951,8 +12445,8 @@
 </file>
 
 <file path=word/numbering.xml><?xml version="1.0" encoding="utf-8"?>
-<w:numbering xmlns:wpc="http://schemas.microsoft.com/office/word/2010/wordprocessingCanvas" xmlns:cx="http://schemas.microsoft.com/office/drawing/2014/chartex" xmlns:cx1="http://schemas.microsoft.com/office/drawing/2015/9/8/chartex" xmlns:cx2="http://schemas.microsoft.com/office/drawing/2015/10/21/chartex" xmlns:cx3="http://schemas.microsoft.com/office/drawing/2016/5/9/chartex" xmlns:cx4="http://schemas.microsoft.com/office/drawing/2016/5/10/chartex" xmlns:cx5="http://schemas.microsoft.com/office/drawing/2016/5/11/chartex" xmlns:cx6="http://schemas.microsoft.com/office/drawing/2016/5/12/chartex" xmlns:cx7="http://schemas.microsoft.com/office/drawing/2016/5/13/chartex" xmlns:cx8="http://schemas.microsoft.com/office/drawing/2016/5/14/chartex" xmlns:mc="http://schemas.openxmlformats.org/markup-compatibility/2006" xmlns:aink="http://schemas.microsoft.com/office/drawing/2016/ink" xmlns:am3d="http://schemas.microsoft.com/office/drawing/2017/model3d" xmlns:o="urn:schemas-microsoft-com:office:office" xmlns:r="http://schemas.openxmlformats.org/officeDocument/2006/relationships" xmlns:m="http://schemas.openxmlformats.org/officeDocument/2006/math" xmlns:v="urn:schemas-microsoft-com:vml" xmlns:wp14="http://schemas.microsoft.com/office/word/2010/wordprocessingDrawing" xmlns:wp="http://schemas.openxmlformats.org/drawingml/2006/wordprocessingDrawing" xmlns:w10="urn:schemas-microsoft-com:office:word" xmlns:w="http://schemas.openxmlformats.org/wordprocessingml/2006/main" xmlns:w14="http://schemas.microsoft.com/office/word/2010/wordml" xmlns:w15="http://schemas.microsoft.com/office/word/2012/wordml" xmlns:w16cid="http://schemas.microsoft.com/office/word/2016/wordml/cid" xmlns:w16se="http://schemas.microsoft.com/office/word/2015/wordml/symex" xmlns:wpg="http://schemas.microsoft.com/office/word/2010/wordprocessingGroup" xmlns:wpi="http://schemas.microsoft.com/office/word/2010/wordprocessingInk" xmlns:wne="http://schemas.microsoft.com/office/word/2006/wordml" xmlns:wps="http://schemas.microsoft.com/office/word/2010/wordprocessingShape" mc:Ignorable="w14 w15 w16se w16cid wp14">
-  <w:abstractNum w:abstractNumId="0" w15:restartNumberingAfterBreak="0">
+<w:numbering xmlns:wpc="http://schemas.microsoft.com/office/word/2010/wordprocessingCanvas" xmlns:mc="http://schemas.openxmlformats.org/markup-compatibility/2006" xmlns:o="urn:schemas-microsoft-com:office:office" xmlns:r="http://schemas.openxmlformats.org/officeDocument/2006/relationships" xmlns:m="http://schemas.openxmlformats.org/officeDocument/2006/math" xmlns:v="urn:schemas-microsoft-com:vml" xmlns:wp14="http://schemas.microsoft.com/office/word/2010/wordprocessingDrawing" xmlns:wp="http://schemas.openxmlformats.org/drawingml/2006/wordprocessingDrawing" xmlns:w10="urn:schemas-microsoft-com:office:word" xmlns:w="http://schemas.openxmlformats.org/wordprocessingml/2006/main" xmlns:w14="http://schemas.microsoft.com/office/word/2010/wordml" xmlns:w15="http://schemas.microsoft.com/office/word/2012/wordml" xmlns:wpg="http://schemas.microsoft.com/office/word/2010/wordprocessingGroup" xmlns:wpi="http://schemas.microsoft.com/office/word/2010/wordprocessingInk" xmlns:wne="http://schemas.microsoft.com/office/word/2006/wordml" xmlns:wps="http://schemas.microsoft.com/office/word/2010/wordprocessingShape" mc:Ignorable="w14 w15 wp14">
+  <w:abstractNum w:abstractNumId="0">
     <w:nsid w:val="097B6CFB"/>
     <w:multiLevelType w:val="hybridMultilevel"/>
     <w:tmpl w:val="3E4C5D1C"/>
@@ -12065,7 +12559,7 @@
       </w:rPr>
     </w:lvl>
   </w:abstractNum>
-  <w:abstractNum w:abstractNumId="1" w15:restartNumberingAfterBreak="0">
+  <w:abstractNum w:abstractNumId="1">
     <w:nsid w:val="2D8F0076"/>
     <w:multiLevelType w:val="hybridMultilevel"/>
     <w:tmpl w:val="CDD043EC"/>
@@ -12178,7 +12672,7 @@
       </w:rPr>
     </w:lvl>
   </w:abstractNum>
-  <w:abstractNum w:abstractNumId="2" w15:restartNumberingAfterBreak="0">
+  <w:abstractNum w:abstractNumId="2">
     <w:nsid w:val="312808FC"/>
     <w:multiLevelType w:val="hybridMultilevel"/>
     <w:tmpl w:val="A470F29E"/>
@@ -12291,7 +12785,7 @@
       </w:rPr>
     </w:lvl>
   </w:abstractNum>
-  <w:abstractNum w:abstractNumId="3" w15:restartNumberingAfterBreak="0">
+  <w:abstractNum w:abstractNumId="3">
     <w:nsid w:val="374355FD"/>
     <w:multiLevelType w:val="hybridMultilevel"/>
     <w:tmpl w:val="1A12AEE0"/>
@@ -12404,7 +12898,7 @@
       </w:rPr>
     </w:lvl>
   </w:abstractNum>
-  <w:abstractNum w:abstractNumId="4" w15:restartNumberingAfterBreak="0">
+  <w:abstractNum w:abstractNumId="4">
     <w:nsid w:val="40DF6A4A"/>
     <w:multiLevelType w:val="multilevel"/>
     <w:tmpl w:val="437C65E0"/>
@@ -12494,7 +12988,7 @@
       </w:pPr>
     </w:lvl>
   </w:abstractNum>
-  <w:abstractNum w:abstractNumId="5" w15:restartNumberingAfterBreak="0">
+  <w:abstractNum w:abstractNumId="5">
     <w:nsid w:val="429501AD"/>
     <w:multiLevelType w:val="hybridMultilevel"/>
     <w:tmpl w:val="F080F672"/>
@@ -12607,7 +13101,7 @@
       </w:rPr>
     </w:lvl>
   </w:abstractNum>
-  <w:abstractNum w:abstractNumId="6" w15:restartNumberingAfterBreak="0">
+  <w:abstractNum w:abstractNumId="6">
     <w:nsid w:val="535522E5"/>
     <w:multiLevelType w:val="multilevel"/>
     <w:tmpl w:val="B95A33B8"/>
@@ -12696,7 +13190,7 @@
       </w:pPr>
     </w:lvl>
   </w:abstractNum>
-  <w:abstractNum w:abstractNumId="7" w15:restartNumberingAfterBreak="0">
+  <w:abstractNum w:abstractNumId="7">
     <w:nsid w:val="7239428E"/>
     <w:multiLevelType w:val="multilevel"/>
     <w:tmpl w:val="0C0A001F"/>
@@ -12782,7 +13276,7 @@
       </w:pPr>
     </w:lvl>
   </w:abstractNum>
-  <w:abstractNum w:abstractNumId="8" w15:restartNumberingAfterBreak="0">
+  <w:abstractNum w:abstractNumId="8">
     <w:nsid w:val="767E11C6"/>
     <w:multiLevelType w:val="hybridMultilevel"/>
     <w:tmpl w:val="FD4CF08A"/>
@@ -12926,7 +13420,7 @@
 </file>
 
 <file path=word/styles.xml><?xml version="1.0" encoding="utf-8"?>
-<w:styles xmlns:mc="http://schemas.openxmlformats.org/markup-compatibility/2006" xmlns:r="http://schemas.openxmlformats.org/officeDocument/2006/relationships" xmlns:w="http://schemas.openxmlformats.org/wordprocessingml/2006/main" xmlns:w14="http://schemas.microsoft.com/office/word/2010/wordml" xmlns:w15="http://schemas.microsoft.com/office/word/2012/wordml" xmlns:w16cid="http://schemas.microsoft.com/office/word/2016/wordml/cid" xmlns:w16se="http://schemas.microsoft.com/office/word/2015/wordml/symex" mc:Ignorable="w14 w15 w16se w16cid">
+<w:styles xmlns:mc="http://schemas.openxmlformats.org/markup-compatibility/2006" xmlns:r="http://schemas.openxmlformats.org/officeDocument/2006/relationships" xmlns:w="http://schemas.openxmlformats.org/wordprocessingml/2006/main" xmlns:w14="http://schemas.microsoft.com/office/word/2010/wordml" xmlns:w15="http://schemas.microsoft.com/office/word/2012/wordml" mc:Ignorable="w14 w15">
   <w:docDefaults>
     <w:rPrDefault>
       <w:rPr>
@@ -12942,7 +13436,7 @@
       </w:pPr>
     </w:pPrDefault>
   </w:docDefaults>
-  <w:latentStyles w:defLockedState="0" w:defUIPriority="99" w:defSemiHidden="0" w:defUnhideWhenUsed="0" w:defQFormat="0" w:count="376">
+  <w:latentStyles w:defLockedState="0" w:defUIPriority="99" w:defSemiHidden="0" w:defUnhideWhenUsed="0" w:defQFormat="0" w:count="371">
     <w:lsdException w:name="Normal" w:uiPriority="0" w:qFormat="1"/>
     <w:lsdException w:name="heading 1" w:uiPriority="9" w:qFormat="1"/>
     <w:lsdException w:name="heading 2" w:semiHidden="1" w:uiPriority="9" w:unhideWhenUsed="1" w:qFormat="1"/>
@@ -13048,6 +13542,7 @@
     <w:lsdException w:name="HTML Sample" w:semiHidden="1" w:unhideWhenUsed="1"/>
     <w:lsdException w:name="HTML Typewriter" w:semiHidden="1" w:unhideWhenUsed="1"/>
     <w:lsdException w:name="HTML Variable" w:semiHidden="1" w:unhideWhenUsed="1"/>
+    <w:lsdException w:name="Normal Table" w:semiHidden="1" w:unhideWhenUsed="1"/>
     <w:lsdException w:name="annotation subject" w:semiHidden="1" w:unhideWhenUsed="1"/>
     <w:lsdException w:name="No List" w:semiHidden="1" w:unhideWhenUsed="1"/>
     <w:lsdException w:name="Outline List 1" w:semiHidden="1" w:unhideWhenUsed="1"/>
@@ -13090,8 +13585,11 @@
     <w:lsdException w:name="Table Contemporary" w:semiHidden="1" w:unhideWhenUsed="1"/>
     <w:lsdException w:name="Table Elegant" w:semiHidden="1" w:unhideWhenUsed="1"/>
     <w:lsdException w:name="Table Professional" w:semiHidden="1" w:unhideWhenUsed="1"/>
+    <w:lsdException w:name="Table Subtle 1" w:semiHidden="1" w:unhideWhenUsed="1"/>
     <w:lsdException w:name="Table Subtle 2" w:semiHidden="1" w:unhideWhenUsed="1"/>
     <w:lsdException w:name="Table Web 1" w:semiHidden="1" w:unhideWhenUsed="1"/>
+    <w:lsdException w:name="Table Web 2" w:semiHidden="1" w:unhideWhenUsed="1"/>
+    <w:lsdException w:name="Table Web 3" w:semiHidden="1" w:unhideWhenUsed="1"/>
     <w:lsdException w:name="Balloon Text" w:semiHidden="1" w:unhideWhenUsed="1"/>
     <w:lsdException w:name="Table Grid" w:uiPriority="39"/>
     <w:lsdException w:name="Table Theme" w:semiHidden="1" w:unhideWhenUsed="1"/>
@@ -13310,11 +13808,6 @@
     <w:lsdException w:name="List Table 5 Dark Accent 6" w:uiPriority="50"/>
     <w:lsdException w:name="List Table 6 Colorful Accent 6" w:uiPriority="51"/>
     <w:lsdException w:name="List Table 7 Colorful Accent 6" w:uiPriority="52"/>
-    <w:lsdException w:name="Mention" w:semiHidden="1" w:unhideWhenUsed="1"/>
-    <w:lsdException w:name="Smart Hyperlink" w:semiHidden="1" w:unhideWhenUsed="1"/>
-    <w:lsdException w:name="Hashtag" w:semiHidden="1" w:unhideWhenUsed="1"/>
-    <w:lsdException w:name="Unresolved Mention" w:semiHidden="1" w:unhideWhenUsed="1"/>
-    <w:lsdException w:name="Smart Link" w:semiHidden="1" w:unhideWhenUsed="1"/>
   </w:latentStyles>
   <w:style w:type="paragraph" w:default="1" w:styleId="Normal">
     <w:name w:val="Normal"/>
@@ -13495,7 +13988,7 @@
       <w:szCs w:val="32"/>
     </w:rPr>
   </w:style>
-  <w:style w:type="paragraph" w:styleId="TtuloTDC">
+  <w:style w:type="paragraph" w:styleId="TtulodeTDC">
     <w:name w:val="TOC Heading"/>
     <w:basedOn w:val="Ttulo1"/>
     <w:next w:val="Normal"/>
@@ -16491,6 +16984,13 @@
         </dgm:presLayoutVars>
       </dgm:prSet>
       <dgm:spPr/>
+      <dgm:t>
+        <a:bodyPr/>
+        <a:lstStyle/>
+        <a:p>
+          <a:endParaRPr lang="es-ES"/>
+        </a:p>
+      </dgm:t>
     </dgm:pt>
     <dgm:pt modelId="{5DB71AF0-3CA5-46A9-9011-283ADE28C063}" type="pres">
       <dgm:prSet presAssocID="{96B51231-B568-4652-BEE9-E4BCC84A4B51}" presName="parTxOnlySpace" presStyleCnt="0"/>
@@ -16505,6 +17005,13 @@
         </dgm:presLayoutVars>
       </dgm:prSet>
       <dgm:spPr/>
+      <dgm:t>
+        <a:bodyPr/>
+        <a:lstStyle/>
+        <a:p>
+          <a:endParaRPr lang="es-ES"/>
+        </a:p>
+      </dgm:t>
     </dgm:pt>
     <dgm:pt modelId="{0CB795AB-EFA5-4B08-B089-D9D7536D3D3D}" type="pres">
       <dgm:prSet presAssocID="{E46C7A8D-6C7F-42F7-A62B-1F15940C58A6}" presName="parTxOnlySpace" presStyleCnt="0"/>
@@ -16519,21 +17026,28 @@
         </dgm:presLayoutVars>
       </dgm:prSet>
       <dgm:spPr/>
+      <dgm:t>
+        <a:bodyPr/>
+        <a:lstStyle/>
+        <a:p>
+          <a:endParaRPr lang="es-ES"/>
+        </a:p>
+      </dgm:t>
     </dgm:pt>
   </dgm:ptLst>
   <dgm:cxnLst>
-    <dgm:cxn modelId="{7397A010-25EF-4F1C-BFE9-B4B4F8325105}" type="presOf" srcId="{62DE07F0-4F3B-40F9-8F20-D3E0C8276375}" destId="{85581DE6-D94C-4FB2-B908-003767FBA788}" srcOrd="0" destOrd="0" presId="urn:microsoft.com/office/officeart/2005/8/layout/chevron1"/>
-    <dgm:cxn modelId="{F2967512-3E4E-4EE6-AE74-2A3518A76BCE}" type="presOf" srcId="{A1FB41EA-CA98-46CB-9DA1-DCCA4450C688}" destId="{8100B301-C2E7-4261-A19E-E2D7A950D94B}" srcOrd="0" destOrd="0" presId="urn:microsoft.com/office/officeart/2005/8/layout/chevron1"/>
-    <dgm:cxn modelId="{54499A5F-2D16-418E-9A28-EBC608F700CD}" type="presOf" srcId="{68A67B90-2CE2-4E35-8B02-AE9A8056DC0F}" destId="{B602CCC2-4EB7-46A2-8542-4A69B9B8AFBD}" srcOrd="0" destOrd="0" presId="urn:microsoft.com/office/officeart/2005/8/layout/chevron1"/>
+    <dgm:cxn modelId="{702D614E-7F82-41DF-A5DF-BE3C5EAF7A7E}" type="presOf" srcId="{A1FB41EA-CA98-46CB-9DA1-DCCA4450C688}" destId="{8100B301-C2E7-4261-A19E-E2D7A950D94B}" srcOrd="0" destOrd="0" presId="urn:microsoft.com/office/officeart/2005/8/layout/chevron1"/>
+    <dgm:cxn modelId="{5FC336A6-4200-4731-AF07-55FF6AEF0C49}" type="presOf" srcId="{62DE07F0-4F3B-40F9-8F20-D3E0C8276375}" destId="{85581DE6-D94C-4FB2-B908-003767FBA788}" srcOrd="0" destOrd="0" presId="urn:microsoft.com/office/officeart/2005/8/layout/chevron1"/>
+    <dgm:cxn modelId="{D04B0BC9-18B5-4E68-93D4-269E77F19B6F}" srcId="{308CE592-5334-4F0E-9282-4D20288F500E}" destId="{68A67B90-2CE2-4E35-8B02-AE9A8056DC0F}" srcOrd="0" destOrd="0" parTransId="{33F078C1-6C27-4B3A-81E6-6886B0F39F41}" sibTransId="{96B51231-B568-4652-BEE9-E4BCC84A4B51}"/>
     <dgm:cxn modelId="{46E8B165-EEEA-49AC-A911-0E183CEC70FE}" srcId="{308CE592-5334-4F0E-9282-4D20288F500E}" destId="{A1FB41EA-CA98-46CB-9DA1-DCCA4450C688}" srcOrd="2" destOrd="0" parTransId="{89FA7C24-9837-467B-BF5F-53FCE497B261}" sibTransId="{158A07E1-6202-4CBC-B225-7DD3B81CC8B1}"/>
+    <dgm:cxn modelId="{4D559D21-0A1B-4057-B0D5-C7ACDA0ECE4D}" type="presOf" srcId="{68A67B90-2CE2-4E35-8B02-AE9A8056DC0F}" destId="{B602CCC2-4EB7-46A2-8542-4A69B9B8AFBD}" srcOrd="0" destOrd="0" presId="urn:microsoft.com/office/officeart/2005/8/layout/chevron1"/>
+    <dgm:cxn modelId="{FA10878A-949A-4C06-BC0F-4B508FAE12A1}" type="presOf" srcId="{308CE592-5334-4F0E-9282-4D20288F500E}" destId="{2269E30D-FB21-4D99-AE8F-AE6AC1014B54}" srcOrd="0" destOrd="0" presId="urn:microsoft.com/office/officeart/2005/8/layout/chevron1"/>
     <dgm:cxn modelId="{8302A38F-9535-4A4F-8E60-F487B2C10ADD}" srcId="{308CE592-5334-4F0E-9282-4D20288F500E}" destId="{62DE07F0-4F3B-40F9-8F20-D3E0C8276375}" srcOrd="1" destOrd="0" parTransId="{3D642512-EB21-4E05-A2B8-591765A7A925}" sibTransId="{E46C7A8D-6C7F-42F7-A62B-1F15940C58A6}"/>
-    <dgm:cxn modelId="{20C6E6C4-46F6-46F2-9633-3988B5CC589C}" type="presOf" srcId="{308CE592-5334-4F0E-9282-4D20288F500E}" destId="{2269E30D-FB21-4D99-AE8F-AE6AC1014B54}" srcOrd="0" destOrd="0" presId="urn:microsoft.com/office/officeart/2005/8/layout/chevron1"/>
-    <dgm:cxn modelId="{D04B0BC9-18B5-4E68-93D4-269E77F19B6F}" srcId="{308CE592-5334-4F0E-9282-4D20288F500E}" destId="{68A67B90-2CE2-4E35-8B02-AE9A8056DC0F}" srcOrd="0" destOrd="0" parTransId="{33F078C1-6C27-4B3A-81E6-6886B0F39F41}" sibTransId="{96B51231-B568-4652-BEE9-E4BCC84A4B51}"/>
-    <dgm:cxn modelId="{3A4E08C4-85EC-4A3E-A237-96052E07808C}" type="presParOf" srcId="{2269E30D-FB21-4D99-AE8F-AE6AC1014B54}" destId="{B602CCC2-4EB7-46A2-8542-4A69B9B8AFBD}" srcOrd="0" destOrd="0" presId="urn:microsoft.com/office/officeart/2005/8/layout/chevron1"/>
-    <dgm:cxn modelId="{F504E351-4DC5-48E0-A9AE-9456946F05F4}" type="presParOf" srcId="{2269E30D-FB21-4D99-AE8F-AE6AC1014B54}" destId="{5DB71AF0-3CA5-46A9-9011-283ADE28C063}" srcOrd="1" destOrd="0" presId="urn:microsoft.com/office/officeart/2005/8/layout/chevron1"/>
-    <dgm:cxn modelId="{82F73D22-38E2-4D64-BF51-B7196F00CAB1}" type="presParOf" srcId="{2269E30D-FB21-4D99-AE8F-AE6AC1014B54}" destId="{85581DE6-D94C-4FB2-B908-003767FBA788}" srcOrd="2" destOrd="0" presId="urn:microsoft.com/office/officeart/2005/8/layout/chevron1"/>
-    <dgm:cxn modelId="{B5268D1A-FB76-4E2D-971F-6C6882E994B7}" type="presParOf" srcId="{2269E30D-FB21-4D99-AE8F-AE6AC1014B54}" destId="{0CB795AB-EFA5-4B08-B089-D9D7536D3D3D}" srcOrd="3" destOrd="0" presId="urn:microsoft.com/office/officeart/2005/8/layout/chevron1"/>
-    <dgm:cxn modelId="{3360CE9B-611E-4E39-A78A-E7E13FEB4B43}" type="presParOf" srcId="{2269E30D-FB21-4D99-AE8F-AE6AC1014B54}" destId="{8100B301-C2E7-4261-A19E-E2D7A950D94B}" srcOrd="4" destOrd="0" presId="urn:microsoft.com/office/officeart/2005/8/layout/chevron1"/>
+    <dgm:cxn modelId="{D2AD8A77-A547-4ECC-BB74-7ED78AD214B2}" type="presParOf" srcId="{2269E30D-FB21-4D99-AE8F-AE6AC1014B54}" destId="{B602CCC2-4EB7-46A2-8542-4A69B9B8AFBD}" srcOrd="0" destOrd="0" presId="urn:microsoft.com/office/officeart/2005/8/layout/chevron1"/>
+    <dgm:cxn modelId="{9A709FF8-5385-485B-AAE7-9448209327D4}" type="presParOf" srcId="{2269E30D-FB21-4D99-AE8F-AE6AC1014B54}" destId="{5DB71AF0-3CA5-46A9-9011-283ADE28C063}" srcOrd="1" destOrd="0" presId="urn:microsoft.com/office/officeart/2005/8/layout/chevron1"/>
+    <dgm:cxn modelId="{6A445781-8410-4227-920A-1AB3DC39FD1D}" type="presParOf" srcId="{2269E30D-FB21-4D99-AE8F-AE6AC1014B54}" destId="{85581DE6-D94C-4FB2-B908-003767FBA788}" srcOrd="2" destOrd="0" presId="urn:microsoft.com/office/officeart/2005/8/layout/chevron1"/>
+    <dgm:cxn modelId="{567B03AE-0EF1-4445-ABE6-C0AB99B7E8E5}" type="presParOf" srcId="{2269E30D-FB21-4D99-AE8F-AE6AC1014B54}" destId="{0CB795AB-EFA5-4B08-B089-D9D7536D3D3D}" srcOrd="3" destOrd="0" presId="urn:microsoft.com/office/officeart/2005/8/layout/chevron1"/>
+    <dgm:cxn modelId="{BD0EA666-E336-499C-A072-2B5B9E5080DE}" type="presParOf" srcId="{2269E30D-FB21-4D99-AE8F-AE6AC1014B54}" destId="{8100B301-C2E7-4261-A19E-E2D7A950D94B}" srcOrd="4" destOrd="0" presId="urn:microsoft.com/office/officeart/2005/8/layout/chevron1"/>
   </dgm:cxnLst>
   <dgm:bg/>
   <dgm:whole/>
@@ -16696,6 +17210,13 @@
         </dgm:presLayoutVars>
       </dgm:prSet>
       <dgm:spPr/>
+      <dgm:t>
+        <a:bodyPr/>
+        <a:lstStyle/>
+        <a:p>
+          <a:endParaRPr lang="es-ES"/>
+        </a:p>
+      </dgm:t>
     </dgm:pt>
     <dgm:pt modelId="{6F702A8F-0E63-4498-9AA8-6D50BEBD8427}" type="pres">
       <dgm:prSet presAssocID="{80BF3A42-9061-42E8-A6F9-7A2B1143377A}" presName="root1" presStyleCnt="0"/>
@@ -16708,6 +17229,13 @@
         </dgm:presLayoutVars>
       </dgm:prSet>
       <dgm:spPr/>
+      <dgm:t>
+        <a:bodyPr/>
+        <a:lstStyle/>
+        <a:p>
+          <a:endParaRPr lang="es-ES"/>
+        </a:p>
+      </dgm:t>
     </dgm:pt>
     <dgm:pt modelId="{D4279A13-4713-4FD5-A293-4BB08033B7B1}" type="pres">
       <dgm:prSet presAssocID="{80BF3A42-9061-42E8-A6F9-7A2B1143377A}" presName="level2hierChild" presStyleCnt="0"/>
@@ -16716,22 +17244,43 @@
     <dgm:pt modelId="{6FF5739C-028C-454A-8EEA-3B1CB32A3F46}" type="pres">
       <dgm:prSet presAssocID="{7257E938-0579-4CC9-8B12-6BE7B7A138C8}" presName="conn2-1" presStyleLbl="parChTrans1D2" presStyleIdx="0" presStyleCnt="2"/>
       <dgm:spPr/>
+      <dgm:t>
+        <a:bodyPr/>
+        <a:lstStyle/>
+        <a:p>
+          <a:endParaRPr lang="es-ES"/>
+        </a:p>
+      </dgm:t>
     </dgm:pt>
     <dgm:pt modelId="{424661AE-B9E0-420E-AF23-08045AAA4C0D}" type="pres">
       <dgm:prSet presAssocID="{7257E938-0579-4CC9-8B12-6BE7B7A138C8}" presName="connTx" presStyleLbl="parChTrans1D2" presStyleIdx="0" presStyleCnt="2"/>
       <dgm:spPr/>
+      <dgm:t>
+        <a:bodyPr/>
+        <a:lstStyle/>
+        <a:p>
+          <a:endParaRPr lang="es-ES"/>
+        </a:p>
+      </dgm:t>
     </dgm:pt>
     <dgm:pt modelId="{95727507-C8ED-4B2C-B8E3-D1D42E49CAF0}" type="pres">
       <dgm:prSet presAssocID="{08969895-FA66-4B05-B23B-DF9FBC692E29}" presName="root2" presStyleCnt="0"/>
       <dgm:spPr/>
     </dgm:pt>
     <dgm:pt modelId="{91649C8A-464D-4E2A-85AB-C22E16AC3BA0}" type="pres">
-      <dgm:prSet presAssocID="{08969895-FA66-4B05-B23B-DF9FBC692E29}" presName="LevelTwoTextNode" presStyleLbl="node2" presStyleIdx="0" presStyleCnt="2">
+      <dgm:prSet presAssocID="{08969895-FA66-4B05-B23B-DF9FBC692E29}" presName="LevelTwoTextNode" presStyleLbl="node2" presStyleIdx="0" presStyleCnt="2" custScaleX="108856">
         <dgm:presLayoutVars>
           <dgm:chPref val="3"/>
         </dgm:presLayoutVars>
       </dgm:prSet>
       <dgm:spPr/>
+      <dgm:t>
+        <a:bodyPr/>
+        <a:lstStyle/>
+        <a:p>
+          <a:endParaRPr lang="es-ES"/>
+        </a:p>
+      </dgm:t>
     </dgm:pt>
     <dgm:pt modelId="{DEBDE861-6AD5-4414-A4B7-4FDEC0D17AD8}" type="pres">
       <dgm:prSet presAssocID="{08969895-FA66-4B05-B23B-DF9FBC692E29}" presName="level3hierChild" presStyleCnt="0"/>
@@ -16740,22 +17289,43 @@
     <dgm:pt modelId="{C0A1EA9D-623C-4E84-87BD-E6503368FF6F}" type="pres">
       <dgm:prSet presAssocID="{C369414E-0654-4362-924A-5FC89ACB31A6}" presName="conn2-1" presStyleLbl="parChTrans1D2" presStyleIdx="1" presStyleCnt="2"/>
       <dgm:spPr/>
+      <dgm:t>
+        <a:bodyPr/>
+        <a:lstStyle/>
+        <a:p>
+          <a:endParaRPr lang="es-ES"/>
+        </a:p>
+      </dgm:t>
     </dgm:pt>
     <dgm:pt modelId="{F72EE415-6DEF-4A31-B249-6BCC2B97E6B6}" type="pres">
       <dgm:prSet presAssocID="{C369414E-0654-4362-924A-5FC89ACB31A6}" presName="connTx" presStyleLbl="parChTrans1D2" presStyleIdx="1" presStyleCnt="2"/>
       <dgm:spPr/>
+      <dgm:t>
+        <a:bodyPr/>
+        <a:lstStyle/>
+        <a:p>
+          <a:endParaRPr lang="es-ES"/>
+        </a:p>
+      </dgm:t>
     </dgm:pt>
     <dgm:pt modelId="{5FBE6A2C-2D87-4CAD-BBBA-937A3B409799}" type="pres">
       <dgm:prSet presAssocID="{C550DEAA-965B-4AF8-8CBD-306DA3673F9B}" presName="root2" presStyleCnt="0"/>
       <dgm:spPr/>
     </dgm:pt>
     <dgm:pt modelId="{C63C98BB-6A64-4AF2-9717-5CF284408F6B}" type="pres">
-      <dgm:prSet presAssocID="{C550DEAA-965B-4AF8-8CBD-306DA3673F9B}" presName="LevelTwoTextNode" presStyleLbl="node2" presStyleIdx="1" presStyleCnt="2">
+      <dgm:prSet presAssocID="{C550DEAA-965B-4AF8-8CBD-306DA3673F9B}" presName="LevelTwoTextNode" presStyleLbl="node2" presStyleIdx="1" presStyleCnt="2" custScaleX="108856">
         <dgm:presLayoutVars>
           <dgm:chPref val="3"/>
         </dgm:presLayoutVars>
       </dgm:prSet>
       <dgm:spPr/>
+      <dgm:t>
+        <a:bodyPr/>
+        <a:lstStyle/>
+        <a:p>
+          <a:endParaRPr lang="es-ES"/>
+        </a:p>
+      </dgm:t>
     </dgm:pt>
     <dgm:pt modelId="{185E42A3-44A9-47B5-913B-B7B0802AF297}" type="pres">
       <dgm:prSet presAssocID="{C550DEAA-965B-4AF8-8CBD-306DA3673F9B}" presName="level3hierChild" presStyleCnt="0"/>
@@ -16763,30 +17333,30 @@
     </dgm:pt>
   </dgm:ptLst>
   <dgm:cxnLst>
-    <dgm:cxn modelId="{1B9DB805-0488-442A-BF77-DD699A18A853}" type="presOf" srcId="{7257E938-0579-4CC9-8B12-6BE7B7A138C8}" destId="{6FF5739C-028C-454A-8EEA-3B1CB32A3F46}" srcOrd="0" destOrd="0" presId="urn:microsoft.com/office/officeart/2008/layout/HorizontalMultiLevelHierarchy"/>
+    <dgm:cxn modelId="{AB3A81C3-8883-41AF-AA6A-BCE00E1A0DDF}" srcId="{80BF3A42-9061-42E8-A6F9-7A2B1143377A}" destId="{08969895-FA66-4B05-B23B-DF9FBC692E29}" srcOrd="0" destOrd="0" parTransId="{7257E938-0579-4CC9-8B12-6BE7B7A138C8}" sibTransId="{FF9CE9A8-6D26-4186-A779-9E6032B03FB4}"/>
+    <dgm:cxn modelId="{0D0B1112-A95F-4E60-8817-1F31D18FD53F}" type="presOf" srcId="{C369414E-0654-4362-924A-5FC89ACB31A6}" destId="{C0A1EA9D-623C-4E84-87BD-E6503368FF6F}" srcOrd="0" destOrd="0" presId="urn:microsoft.com/office/officeart/2008/layout/HorizontalMultiLevelHierarchy"/>
+    <dgm:cxn modelId="{16EE6884-F925-4F03-A02C-9BF62D664A04}" type="presOf" srcId="{7257E938-0579-4CC9-8B12-6BE7B7A138C8}" destId="{6FF5739C-028C-454A-8EEA-3B1CB32A3F46}" srcOrd="0" destOrd="0" presId="urn:microsoft.com/office/officeart/2008/layout/HorizontalMultiLevelHierarchy"/>
     <dgm:cxn modelId="{D3E40453-5ED9-488C-9387-B27B5799FACF}" srcId="{80BF3A42-9061-42E8-A6F9-7A2B1143377A}" destId="{C550DEAA-965B-4AF8-8CBD-306DA3673F9B}" srcOrd="1" destOrd="0" parTransId="{C369414E-0654-4362-924A-5FC89ACB31A6}" sibTransId="{625B40C0-46B9-4D05-A16A-9962378DA1B0}"/>
+    <dgm:cxn modelId="{91FE66FA-EB45-4800-B2E7-015F61BDD094}" type="presOf" srcId="{7257E938-0579-4CC9-8B12-6BE7B7A138C8}" destId="{424661AE-B9E0-420E-AF23-08045AAA4C0D}" srcOrd="1" destOrd="0" presId="urn:microsoft.com/office/officeart/2008/layout/HorizontalMultiLevelHierarchy"/>
+    <dgm:cxn modelId="{B67E636A-3FBC-4131-9549-D09C2D39D07D}" type="presOf" srcId="{78544EB7-1886-4FFC-ABFC-14AB9995A51B}" destId="{3C95B9AA-633C-4366-8B8E-8D10ABAA37A6}" srcOrd="0" destOrd="0" presId="urn:microsoft.com/office/officeart/2008/layout/HorizontalMultiLevelHierarchy"/>
+    <dgm:cxn modelId="{CA5687F1-DC5B-4263-996E-6FDE83DF9312}" type="presOf" srcId="{80BF3A42-9061-42E8-A6F9-7A2B1143377A}" destId="{B09268DE-69DE-404D-8ABB-BC0FE9A4EEF2}" srcOrd="0" destOrd="0" presId="urn:microsoft.com/office/officeart/2008/layout/HorizontalMultiLevelHierarchy"/>
+    <dgm:cxn modelId="{11A93A7E-09FC-434F-9587-D19C493B0F19}" type="presOf" srcId="{08969895-FA66-4B05-B23B-DF9FBC692E29}" destId="{91649C8A-464D-4E2A-85AB-C22E16AC3BA0}" srcOrd="0" destOrd="0" presId="urn:microsoft.com/office/officeart/2008/layout/HorizontalMultiLevelHierarchy"/>
+    <dgm:cxn modelId="{BF28F887-460C-4E59-928A-D266D0047746}" type="presOf" srcId="{C550DEAA-965B-4AF8-8CBD-306DA3673F9B}" destId="{C63C98BB-6A64-4AF2-9717-5CF284408F6B}" srcOrd="0" destOrd="0" presId="urn:microsoft.com/office/officeart/2008/layout/HorizontalMultiLevelHierarchy"/>
+    <dgm:cxn modelId="{F6798649-C8B5-4A0D-B367-BE50BF589243}" type="presOf" srcId="{C369414E-0654-4362-924A-5FC89ACB31A6}" destId="{F72EE415-6DEF-4A31-B249-6BCC2B97E6B6}" srcOrd="1" destOrd="0" presId="urn:microsoft.com/office/officeart/2008/layout/HorizontalMultiLevelHierarchy"/>
     <dgm:cxn modelId="{26B1317B-C43F-4C7E-9F7D-2859BB57287E}" srcId="{78544EB7-1886-4FFC-ABFC-14AB9995A51B}" destId="{80BF3A42-9061-42E8-A6F9-7A2B1143377A}" srcOrd="0" destOrd="0" parTransId="{2BD7C861-CEC0-4E14-A2F1-056EF65C3530}" sibTransId="{F2FAD0F0-993E-416C-A9EE-46359885AB2E}"/>
-    <dgm:cxn modelId="{80D3D693-75D4-40ED-817A-8DC6CEDC2B6A}" type="presOf" srcId="{C550DEAA-965B-4AF8-8CBD-306DA3673F9B}" destId="{C63C98BB-6A64-4AF2-9717-5CF284408F6B}" srcOrd="0" destOrd="0" presId="urn:microsoft.com/office/officeart/2008/layout/HorizontalMultiLevelHierarchy"/>
-    <dgm:cxn modelId="{A396A396-EE4B-4438-AA28-A8674CF47D0E}" type="presOf" srcId="{08969895-FA66-4B05-B23B-DF9FBC692E29}" destId="{91649C8A-464D-4E2A-85AB-C22E16AC3BA0}" srcOrd="0" destOrd="0" presId="urn:microsoft.com/office/officeart/2008/layout/HorizontalMultiLevelHierarchy"/>
-    <dgm:cxn modelId="{753D8BAC-94F0-45E9-B977-217E619EC0AC}" type="presOf" srcId="{80BF3A42-9061-42E8-A6F9-7A2B1143377A}" destId="{B09268DE-69DE-404D-8ABB-BC0FE9A4EEF2}" srcOrd="0" destOrd="0" presId="urn:microsoft.com/office/officeart/2008/layout/HorizontalMultiLevelHierarchy"/>
-    <dgm:cxn modelId="{64D697AC-CDCF-4004-A523-F8F46EFD59D5}" type="presOf" srcId="{C369414E-0654-4362-924A-5FC89ACB31A6}" destId="{C0A1EA9D-623C-4E84-87BD-E6503368FF6F}" srcOrd="0" destOrd="0" presId="urn:microsoft.com/office/officeart/2008/layout/HorizontalMultiLevelHierarchy"/>
-    <dgm:cxn modelId="{22F9E9B2-B60C-44A7-915E-6FCA504DCEB6}" type="presOf" srcId="{7257E938-0579-4CC9-8B12-6BE7B7A138C8}" destId="{424661AE-B9E0-420E-AF23-08045AAA4C0D}" srcOrd="1" destOrd="0" presId="urn:microsoft.com/office/officeart/2008/layout/HorizontalMultiLevelHierarchy"/>
-    <dgm:cxn modelId="{6CFB4BC2-46BD-4189-AD55-1B6EF8AF75D5}" type="presOf" srcId="{78544EB7-1886-4FFC-ABFC-14AB9995A51B}" destId="{3C95B9AA-633C-4366-8B8E-8D10ABAA37A6}" srcOrd="0" destOrd="0" presId="urn:microsoft.com/office/officeart/2008/layout/HorizontalMultiLevelHierarchy"/>
-    <dgm:cxn modelId="{AB3A81C3-8883-41AF-AA6A-BCE00E1A0DDF}" srcId="{80BF3A42-9061-42E8-A6F9-7A2B1143377A}" destId="{08969895-FA66-4B05-B23B-DF9FBC692E29}" srcOrd="0" destOrd="0" parTransId="{7257E938-0579-4CC9-8B12-6BE7B7A138C8}" sibTransId="{FF9CE9A8-6D26-4186-A779-9E6032B03FB4}"/>
-    <dgm:cxn modelId="{FF4426D7-F80C-4120-9838-F7BC7F18D41D}" type="presOf" srcId="{C369414E-0654-4362-924A-5FC89ACB31A6}" destId="{F72EE415-6DEF-4A31-B249-6BCC2B97E6B6}" srcOrd="1" destOrd="0" presId="urn:microsoft.com/office/officeart/2008/layout/HorizontalMultiLevelHierarchy"/>
-    <dgm:cxn modelId="{ECECEF2E-9959-4A91-A263-BDC89BE105B0}" type="presParOf" srcId="{3C95B9AA-633C-4366-8B8E-8D10ABAA37A6}" destId="{6F702A8F-0E63-4498-9AA8-6D50BEBD8427}" srcOrd="0" destOrd="0" presId="urn:microsoft.com/office/officeart/2008/layout/HorizontalMultiLevelHierarchy"/>
-    <dgm:cxn modelId="{6FCD768F-B4A1-4204-A25F-09674C4755E3}" type="presParOf" srcId="{6F702A8F-0E63-4498-9AA8-6D50BEBD8427}" destId="{B09268DE-69DE-404D-8ABB-BC0FE9A4EEF2}" srcOrd="0" destOrd="0" presId="urn:microsoft.com/office/officeart/2008/layout/HorizontalMultiLevelHierarchy"/>
-    <dgm:cxn modelId="{7C22BC03-0BA1-4BFA-B7CD-E5D714BBE9EA}" type="presParOf" srcId="{6F702A8F-0E63-4498-9AA8-6D50BEBD8427}" destId="{D4279A13-4713-4FD5-A293-4BB08033B7B1}" srcOrd="1" destOrd="0" presId="urn:microsoft.com/office/officeart/2008/layout/HorizontalMultiLevelHierarchy"/>
-    <dgm:cxn modelId="{E41AB725-410A-4EAC-86FD-D0D89CBEBA05}" type="presParOf" srcId="{D4279A13-4713-4FD5-A293-4BB08033B7B1}" destId="{6FF5739C-028C-454A-8EEA-3B1CB32A3F46}" srcOrd="0" destOrd="0" presId="urn:microsoft.com/office/officeart/2008/layout/HorizontalMultiLevelHierarchy"/>
-    <dgm:cxn modelId="{0BC01AEB-ABE7-4441-85EF-EDA84FB50359}" type="presParOf" srcId="{6FF5739C-028C-454A-8EEA-3B1CB32A3F46}" destId="{424661AE-B9E0-420E-AF23-08045AAA4C0D}" srcOrd="0" destOrd="0" presId="urn:microsoft.com/office/officeart/2008/layout/HorizontalMultiLevelHierarchy"/>
-    <dgm:cxn modelId="{0270A12F-A9CE-4EC1-B700-4030D0B5BE09}" type="presParOf" srcId="{D4279A13-4713-4FD5-A293-4BB08033B7B1}" destId="{95727507-C8ED-4B2C-B8E3-D1D42E49CAF0}" srcOrd="1" destOrd="0" presId="urn:microsoft.com/office/officeart/2008/layout/HorizontalMultiLevelHierarchy"/>
-    <dgm:cxn modelId="{C5EB4238-2E72-49AA-86E9-A5F223DD59E3}" type="presParOf" srcId="{95727507-C8ED-4B2C-B8E3-D1D42E49CAF0}" destId="{91649C8A-464D-4E2A-85AB-C22E16AC3BA0}" srcOrd="0" destOrd="0" presId="urn:microsoft.com/office/officeart/2008/layout/HorizontalMultiLevelHierarchy"/>
-    <dgm:cxn modelId="{F1D23FDB-2682-4239-B45D-04D4CDC73167}" type="presParOf" srcId="{95727507-C8ED-4B2C-B8E3-D1D42E49CAF0}" destId="{DEBDE861-6AD5-4414-A4B7-4FDEC0D17AD8}" srcOrd="1" destOrd="0" presId="urn:microsoft.com/office/officeart/2008/layout/HorizontalMultiLevelHierarchy"/>
-    <dgm:cxn modelId="{78903C04-10A2-41B1-BB29-2A30451632E2}" type="presParOf" srcId="{D4279A13-4713-4FD5-A293-4BB08033B7B1}" destId="{C0A1EA9D-623C-4E84-87BD-E6503368FF6F}" srcOrd="2" destOrd="0" presId="urn:microsoft.com/office/officeart/2008/layout/HorizontalMultiLevelHierarchy"/>
-    <dgm:cxn modelId="{486A5343-1D84-4A66-94EC-49BCB2DE5B20}" type="presParOf" srcId="{C0A1EA9D-623C-4E84-87BD-E6503368FF6F}" destId="{F72EE415-6DEF-4A31-B249-6BCC2B97E6B6}" srcOrd="0" destOrd="0" presId="urn:microsoft.com/office/officeart/2008/layout/HorizontalMultiLevelHierarchy"/>
-    <dgm:cxn modelId="{176F8CE0-3A93-4A17-80D5-17E1E4181373}" type="presParOf" srcId="{D4279A13-4713-4FD5-A293-4BB08033B7B1}" destId="{5FBE6A2C-2D87-4CAD-BBBA-937A3B409799}" srcOrd="3" destOrd="0" presId="urn:microsoft.com/office/officeart/2008/layout/HorizontalMultiLevelHierarchy"/>
-    <dgm:cxn modelId="{C4511008-ED2E-4C6F-B6E3-A0A3F2C18D23}" type="presParOf" srcId="{5FBE6A2C-2D87-4CAD-BBBA-937A3B409799}" destId="{C63C98BB-6A64-4AF2-9717-5CF284408F6B}" srcOrd="0" destOrd="0" presId="urn:microsoft.com/office/officeart/2008/layout/HorizontalMultiLevelHierarchy"/>
-    <dgm:cxn modelId="{4677C539-55E5-4E7C-9D52-F3E7A8B4CE13}" type="presParOf" srcId="{5FBE6A2C-2D87-4CAD-BBBA-937A3B409799}" destId="{185E42A3-44A9-47B5-913B-B7B0802AF297}" srcOrd="1" destOrd="0" presId="urn:microsoft.com/office/officeart/2008/layout/HorizontalMultiLevelHierarchy"/>
+    <dgm:cxn modelId="{DFF48273-BF47-4FFF-88F1-2FBAC3AFE2B5}" type="presParOf" srcId="{3C95B9AA-633C-4366-8B8E-8D10ABAA37A6}" destId="{6F702A8F-0E63-4498-9AA8-6D50BEBD8427}" srcOrd="0" destOrd="0" presId="urn:microsoft.com/office/officeart/2008/layout/HorizontalMultiLevelHierarchy"/>
+    <dgm:cxn modelId="{CB8528BD-FC91-4E82-8C5D-BEA650AD8CE7}" type="presParOf" srcId="{6F702A8F-0E63-4498-9AA8-6D50BEBD8427}" destId="{B09268DE-69DE-404D-8ABB-BC0FE9A4EEF2}" srcOrd="0" destOrd="0" presId="urn:microsoft.com/office/officeart/2008/layout/HorizontalMultiLevelHierarchy"/>
+    <dgm:cxn modelId="{871867CF-999F-43A7-86B5-2EAB8B8A6FC5}" type="presParOf" srcId="{6F702A8F-0E63-4498-9AA8-6D50BEBD8427}" destId="{D4279A13-4713-4FD5-A293-4BB08033B7B1}" srcOrd="1" destOrd="0" presId="urn:microsoft.com/office/officeart/2008/layout/HorizontalMultiLevelHierarchy"/>
+    <dgm:cxn modelId="{F2AE0FF2-1CF1-4715-B6EC-DF6848CF9CA8}" type="presParOf" srcId="{D4279A13-4713-4FD5-A293-4BB08033B7B1}" destId="{6FF5739C-028C-454A-8EEA-3B1CB32A3F46}" srcOrd="0" destOrd="0" presId="urn:microsoft.com/office/officeart/2008/layout/HorizontalMultiLevelHierarchy"/>
+    <dgm:cxn modelId="{DFC61039-40B2-4AFB-AB4E-3D4EB5E608C7}" type="presParOf" srcId="{6FF5739C-028C-454A-8EEA-3B1CB32A3F46}" destId="{424661AE-B9E0-420E-AF23-08045AAA4C0D}" srcOrd="0" destOrd="0" presId="urn:microsoft.com/office/officeart/2008/layout/HorizontalMultiLevelHierarchy"/>
+    <dgm:cxn modelId="{302E2E0E-7405-456C-8B33-912FEB929A39}" type="presParOf" srcId="{D4279A13-4713-4FD5-A293-4BB08033B7B1}" destId="{95727507-C8ED-4B2C-B8E3-D1D42E49CAF0}" srcOrd="1" destOrd="0" presId="urn:microsoft.com/office/officeart/2008/layout/HorizontalMultiLevelHierarchy"/>
+    <dgm:cxn modelId="{000403AF-1456-4830-968C-565F9DF9423C}" type="presParOf" srcId="{95727507-C8ED-4B2C-B8E3-D1D42E49CAF0}" destId="{91649C8A-464D-4E2A-85AB-C22E16AC3BA0}" srcOrd="0" destOrd="0" presId="urn:microsoft.com/office/officeart/2008/layout/HorizontalMultiLevelHierarchy"/>
+    <dgm:cxn modelId="{DA463D49-C23C-441F-B53D-75EEBBAB445C}" type="presParOf" srcId="{95727507-C8ED-4B2C-B8E3-D1D42E49CAF0}" destId="{DEBDE861-6AD5-4414-A4B7-4FDEC0D17AD8}" srcOrd="1" destOrd="0" presId="urn:microsoft.com/office/officeart/2008/layout/HorizontalMultiLevelHierarchy"/>
+    <dgm:cxn modelId="{9954F5FA-C093-4496-A2EB-33F7EA0757DA}" type="presParOf" srcId="{D4279A13-4713-4FD5-A293-4BB08033B7B1}" destId="{C0A1EA9D-623C-4E84-87BD-E6503368FF6F}" srcOrd="2" destOrd="0" presId="urn:microsoft.com/office/officeart/2008/layout/HorizontalMultiLevelHierarchy"/>
+    <dgm:cxn modelId="{0C0D621E-6745-4D68-8510-54BDA694AB77}" type="presParOf" srcId="{C0A1EA9D-623C-4E84-87BD-E6503368FF6F}" destId="{F72EE415-6DEF-4A31-B249-6BCC2B97E6B6}" srcOrd="0" destOrd="0" presId="urn:microsoft.com/office/officeart/2008/layout/HorizontalMultiLevelHierarchy"/>
+    <dgm:cxn modelId="{C50A5139-F176-42C3-ABA8-5ADB97B5B904}" type="presParOf" srcId="{D4279A13-4713-4FD5-A293-4BB08033B7B1}" destId="{5FBE6A2C-2D87-4CAD-BBBA-937A3B409799}" srcOrd="3" destOrd="0" presId="urn:microsoft.com/office/officeart/2008/layout/HorizontalMultiLevelHierarchy"/>
+    <dgm:cxn modelId="{E1123194-5426-4886-9806-AA0FB1528512}" type="presParOf" srcId="{5FBE6A2C-2D87-4CAD-BBBA-937A3B409799}" destId="{C63C98BB-6A64-4AF2-9717-5CF284408F6B}" srcOrd="0" destOrd="0" presId="urn:microsoft.com/office/officeart/2008/layout/HorizontalMultiLevelHierarchy"/>
+    <dgm:cxn modelId="{C6329B0C-90FF-45F3-B0C1-4A256B52D0EC}" type="presParOf" srcId="{5FBE6A2C-2D87-4CAD-BBBA-937A3B409799}" destId="{185E42A3-44A9-47B5-913B-B7B0802AF297}" srcOrd="1" destOrd="0" presId="urn:microsoft.com/office/officeart/2008/layout/HorizontalMultiLevelHierarchy"/>
   </dgm:cxnLst>
   <dgm:bg/>
   <dgm:whole/>
@@ -17131,6 +17701,13 @@
         </dgm:presLayoutVars>
       </dgm:prSet>
       <dgm:spPr/>
+      <dgm:t>
+        <a:bodyPr/>
+        <a:lstStyle/>
+        <a:p>
+          <a:endParaRPr lang="es-ES"/>
+        </a:p>
+      </dgm:t>
     </dgm:pt>
     <dgm:pt modelId="{FB6D9C1E-FA24-4C33-9A10-4C0030331B05}" type="pres">
       <dgm:prSet presAssocID="{63D711AE-E6BB-4CC9-9135-5BE81C6EB8DD}" presName="node" presStyleLbl="node1" presStyleIdx="0" presStyleCnt="7">
@@ -17139,6 +17716,13 @@
         </dgm:presLayoutVars>
       </dgm:prSet>
       <dgm:spPr/>
+      <dgm:t>
+        <a:bodyPr/>
+        <a:lstStyle/>
+        <a:p>
+          <a:endParaRPr lang="es-ES"/>
+        </a:p>
+      </dgm:t>
     </dgm:pt>
     <dgm:pt modelId="{A81663FD-BCA7-4F83-91F3-3099C2E8F7C4}" type="pres">
       <dgm:prSet presAssocID="{2F1B13C8-4C0B-4649-99DE-50A61FF2DBBB}" presName="sibTrans" presStyleCnt="0"/>
@@ -17151,6 +17735,13 @@
         </dgm:presLayoutVars>
       </dgm:prSet>
       <dgm:spPr/>
+      <dgm:t>
+        <a:bodyPr/>
+        <a:lstStyle/>
+        <a:p>
+          <a:endParaRPr lang="es-ES"/>
+        </a:p>
+      </dgm:t>
     </dgm:pt>
     <dgm:pt modelId="{C0C974FB-A28E-4080-8E31-BEE468645364}" type="pres">
       <dgm:prSet presAssocID="{90E658D7-510A-4C86-8D9C-8AB19EF7B3E5}" presName="sibTrans" presStyleCnt="0"/>
@@ -17163,6 +17754,13 @@
         </dgm:presLayoutVars>
       </dgm:prSet>
       <dgm:spPr/>
+      <dgm:t>
+        <a:bodyPr/>
+        <a:lstStyle/>
+        <a:p>
+          <a:endParaRPr lang="es-ES"/>
+        </a:p>
+      </dgm:t>
     </dgm:pt>
     <dgm:pt modelId="{D17DE251-877B-4455-AA22-6BE820C39B2B}" type="pres">
       <dgm:prSet presAssocID="{C4CCCCB9-C837-4713-8138-E1B873B11923}" presName="sibTrans" presStyleCnt="0"/>
@@ -17175,6 +17773,13 @@
         </dgm:presLayoutVars>
       </dgm:prSet>
       <dgm:spPr/>
+      <dgm:t>
+        <a:bodyPr/>
+        <a:lstStyle/>
+        <a:p>
+          <a:endParaRPr lang="es-ES"/>
+        </a:p>
+      </dgm:t>
     </dgm:pt>
     <dgm:pt modelId="{6E55EADA-F15E-4C25-B405-DFB7B0B17DFF}" type="pres">
       <dgm:prSet presAssocID="{86701E51-4F78-40B7-BAB2-86900036419A}" presName="sibTrans" presStyleCnt="0"/>
@@ -17187,6 +17792,13 @@
         </dgm:presLayoutVars>
       </dgm:prSet>
       <dgm:spPr/>
+      <dgm:t>
+        <a:bodyPr/>
+        <a:lstStyle/>
+        <a:p>
+          <a:endParaRPr lang="es-ES"/>
+        </a:p>
+      </dgm:t>
     </dgm:pt>
     <dgm:pt modelId="{5C5A3D22-A109-4C12-B5E0-6771F004E0B6}" type="pres">
       <dgm:prSet presAssocID="{8BEB1479-C4A4-4973-9143-90E694CED81E}" presName="sibTrans" presStyleCnt="0"/>
@@ -17199,6 +17811,13 @@
         </dgm:presLayoutVars>
       </dgm:prSet>
       <dgm:spPr/>
+      <dgm:t>
+        <a:bodyPr/>
+        <a:lstStyle/>
+        <a:p>
+          <a:endParaRPr lang="es-ES"/>
+        </a:p>
+      </dgm:t>
     </dgm:pt>
     <dgm:pt modelId="{05C8F2B4-08EE-4AB4-917C-16F2AF20DF20}" type="pres">
       <dgm:prSet presAssocID="{5A581D8D-F7EC-42C0-B4E7-349A852744C3}" presName="sibTrans" presStyleCnt="0"/>
@@ -17211,37 +17830,44 @@
         </dgm:presLayoutVars>
       </dgm:prSet>
       <dgm:spPr/>
+      <dgm:t>
+        <a:bodyPr/>
+        <a:lstStyle/>
+        <a:p>
+          <a:endParaRPr lang="es-ES"/>
+        </a:p>
+      </dgm:t>
     </dgm:pt>
   </dgm:ptLst>
   <dgm:cxnLst>
-    <dgm:cxn modelId="{41D69104-29FC-4AE1-AEE7-794EC2475DCD}" type="presOf" srcId="{B984F12E-C54F-4073-8D97-496FAF82EF61}" destId="{16515453-8B0A-4D31-B42B-E4EF66E22145}" srcOrd="0" destOrd="0" presId="urn:microsoft.com/office/officeart/2005/8/layout/default"/>
+    <dgm:cxn modelId="{82B01857-45A0-4368-B720-D930CBB1FC05}" type="presOf" srcId="{45A89D53-6F15-4B21-8014-3DDD0AD36A43}" destId="{1B8CA4E4-9C26-471E-8FC6-78373C0CE389}" srcOrd="0" destOrd="0" presId="urn:microsoft.com/office/officeart/2005/8/layout/default"/>
+    <dgm:cxn modelId="{89D3394D-0A01-42D1-B2A7-E4D385434899}" type="presOf" srcId="{A147917D-889F-4503-A723-7D2C1EEC7043}" destId="{3B6B0BB4-8BEE-4CE4-8812-9000B40B7F05}" srcOrd="0" destOrd="0" presId="urn:microsoft.com/office/officeart/2005/8/layout/default"/>
     <dgm:cxn modelId="{C8F5630F-DA5B-46EF-B379-DBAAADA7D7AB}" srcId="{B984F12E-C54F-4073-8D97-496FAF82EF61}" destId="{AE31374D-364B-46C6-B627-4405D029CCCA}" srcOrd="6" destOrd="0" parTransId="{6172960A-906D-4308-81A1-6013FFE4C8D1}" sibTransId="{D584A256-FC91-4E7D-B69D-5F0EBCA53FF9}"/>
-    <dgm:cxn modelId="{4DB6DF13-3CDB-4C58-8CA1-561C171AA6C5}" type="presOf" srcId="{45A89D53-6F15-4B21-8014-3DDD0AD36A43}" destId="{1B8CA4E4-9C26-471E-8FC6-78373C0CE389}" srcOrd="0" destOrd="0" presId="urn:microsoft.com/office/officeart/2005/8/layout/default"/>
-    <dgm:cxn modelId="{E8269223-58EE-46C0-9F00-2100E90F43D6}" type="presOf" srcId="{017F3DFC-63C9-451D-895B-563C55A99656}" destId="{F999E0EF-57AB-4959-BB72-13B7272C49FC}" srcOrd="0" destOrd="0" presId="urn:microsoft.com/office/officeart/2005/8/layout/default"/>
-    <dgm:cxn modelId="{2176F53B-D6DA-4052-9658-4DE64B4F8703}" type="presOf" srcId="{A147917D-889F-4503-A723-7D2C1EEC7043}" destId="{3B6B0BB4-8BEE-4CE4-8812-9000B40B7F05}" srcOrd="0" destOrd="0" presId="urn:microsoft.com/office/officeart/2005/8/layout/default"/>
+    <dgm:cxn modelId="{3FEAFEB4-0456-40AA-83D7-B06C3B992359}" type="presOf" srcId="{017F3DFC-63C9-451D-895B-563C55A99656}" destId="{F999E0EF-57AB-4959-BB72-13B7272C49FC}" srcOrd="0" destOrd="0" presId="urn:microsoft.com/office/officeart/2005/8/layout/default"/>
     <dgm:cxn modelId="{01D0BE5B-556D-465D-A219-D3CA5489787D}" srcId="{B984F12E-C54F-4073-8D97-496FAF82EF61}" destId="{AD759A03-9ACB-4448-A0E5-1F946110B073}" srcOrd="3" destOrd="0" parTransId="{6464C149-4746-46D8-865D-A41C48CCDF25}" sibTransId="{86701E51-4F78-40B7-BAB2-86900036419A}"/>
+    <dgm:cxn modelId="{85E9FD37-731E-4301-93F4-15DB1EF81FC4}" type="presOf" srcId="{AE31374D-364B-46C6-B627-4405D029CCCA}" destId="{5881C6BC-B1D4-40CC-8964-6B8BA92E0643}" srcOrd="0" destOrd="0" presId="urn:microsoft.com/office/officeart/2005/8/layout/default"/>
+    <dgm:cxn modelId="{520EA356-84D6-4676-9082-A7B57680E8BC}" type="presOf" srcId="{AD759A03-9ACB-4448-A0E5-1F946110B073}" destId="{F7EFDD84-07C2-4C28-8F45-70926678A1BC}" srcOrd="0" destOrd="0" presId="urn:microsoft.com/office/officeart/2005/8/layout/default"/>
+    <dgm:cxn modelId="{0D30D188-2DCD-4B58-8718-4D56A570D049}" srcId="{B984F12E-C54F-4073-8D97-496FAF82EF61}" destId="{42527DAB-C5A1-4CAF-B125-2A34341F4709}" srcOrd="2" destOrd="0" parTransId="{946696C6-C217-4D6F-945D-8288BD985697}" sibTransId="{C4CCCCB9-C837-4713-8138-E1B873B11923}"/>
+    <dgm:cxn modelId="{B618629F-A915-4030-95D4-182B62A8E321}" type="presOf" srcId="{B984F12E-C54F-4073-8D97-496FAF82EF61}" destId="{16515453-8B0A-4D31-B42B-E4EF66E22145}" srcOrd="0" destOrd="0" presId="urn:microsoft.com/office/officeart/2005/8/layout/default"/>
     <dgm:cxn modelId="{EB59776C-B698-4DA1-A8C5-FAF3A29554EB}" srcId="{B984F12E-C54F-4073-8D97-496FAF82EF61}" destId="{017F3DFC-63C9-451D-895B-563C55A99656}" srcOrd="4" destOrd="0" parTransId="{8B98BC3C-D9FA-463F-8064-393EBC8C575B}" sibTransId="{8BEB1479-C4A4-4973-9143-90E694CED81E}"/>
+    <dgm:cxn modelId="{60ED24DB-F503-4861-9208-474329215518}" srcId="{B984F12E-C54F-4073-8D97-496FAF82EF61}" destId="{A147917D-889F-4503-A723-7D2C1EEC7043}" srcOrd="1" destOrd="0" parTransId="{99DD0AFF-CCB3-4423-B73D-B948601AC821}" sibTransId="{90E658D7-510A-4C86-8D9C-8AB19EF7B3E5}"/>
+    <dgm:cxn modelId="{57675F1C-4631-4782-86F9-63DF7927A2E7}" type="presOf" srcId="{42527DAB-C5A1-4CAF-B125-2A34341F4709}" destId="{8456811A-E343-4913-8B9F-DD636CE9770B}" srcOrd="0" destOrd="0" presId="urn:microsoft.com/office/officeart/2005/8/layout/default"/>
+    <dgm:cxn modelId="{4DDBEBED-BD51-45B5-A08F-E9D049795866}" srcId="{B984F12E-C54F-4073-8D97-496FAF82EF61}" destId="{45A89D53-6F15-4B21-8014-3DDD0AD36A43}" srcOrd="5" destOrd="0" parTransId="{B72596EE-CBF3-4A3D-A82A-A15BF923B3BB}" sibTransId="{5A581D8D-F7EC-42C0-B4E7-349A852744C3}"/>
+    <dgm:cxn modelId="{80A10325-778C-4E31-BE93-ACC7B6BB31AA}" type="presOf" srcId="{63D711AE-E6BB-4CC9-9135-5BE81C6EB8DD}" destId="{FB6D9C1E-FA24-4C33-9A10-4C0030331B05}" srcOrd="0" destOrd="0" presId="urn:microsoft.com/office/officeart/2005/8/layout/default"/>
     <dgm:cxn modelId="{C00B7354-ACD5-4B9D-8BAE-614F4F81B52E}" srcId="{B984F12E-C54F-4073-8D97-496FAF82EF61}" destId="{63D711AE-E6BB-4CC9-9135-5BE81C6EB8DD}" srcOrd="0" destOrd="0" parTransId="{30B91C7B-4A78-442F-8700-596719C6F47C}" sibTransId="{2F1B13C8-4C0B-4649-99DE-50A61FF2DBBB}"/>
-    <dgm:cxn modelId="{41FD417F-0A28-4D2F-A165-154245F34DE7}" type="presOf" srcId="{AD759A03-9ACB-4448-A0E5-1F946110B073}" destId="{F7EFDD84-07C2-4C28-8F45-70926678A1BC}" srcOrd="0" destOrd="0" presId="urn:microsoft.com/office/officeart/2005/8/layout/default"/>
-    <dgm:cxn modelId="{0D30D188-2DCD-4B58-8718-4D56A570D049}" srcId="{B984F12E-C54F-4073-8D97-496FAF82EF61}" destId="{42527DAB-C5A1-4CAF-B125-2A34341F4709}" srcOrd="2" destOrd="0" parTransId="{946696C6-C217-4D6F-945D-8288BD985697}" sibTransId="{C4CCCCB9-C837-4713-8138-E1B873B11923}"/>
-    <dgm:cxn modelId="{BCFDCF95-AFEC-4E39-8007-7E3D17218A73}" type="presOf" srcId="{63D711AE-E6BB-4CC9-9135-5BE81C6EB8DD}" destId="{FB6D9C1E-FA24-4C33-9A10-4C0030331B05}" srcOrd="0" destOrd="0" presId="urn:microsoft.com/office/officeart/2005/8/layout/default"/>
-    <dgm:cxn modelId="{60ED24DB-F503-4861-9208-474329215518}" srcId="{B984F12E-C54F-4073-8D97-496FAF82EF61}" destId="{A147917D-889F-4503-A723-7D2C1EEC7043}" srcOrd="1" destOrd="0" parTransId="{99DD0AFF-CCB3-4423-B73D-B948601AC821}" sibTransId="{90E658D7-510A-4C86-8D9C-8AB19EF7B3E5}"/>
-    <dgm:cxn modelId="{259ABDE6-979E-4780-B239-2FC942C34F9E}" type="presOf" srcId="{42527DAB-C5A1-4CAF-B125-2A34341F4709}" destId="{8456811A-E343-4913-8B9F-DD636CE9770B}" srcOrd="0" destOrd="0" presId="urn:microsoft.com/office/officeart/2005/8/layout/default"/>
-    <dgm:cxn modelId="{4DDBEBED-BD51-45B5-A08F-E9D049795866}" srcId="{B984F12E-C54F-4073-8D97-496FAF82EF61}" destId="{45A89D53-6F15-4B21-8014-3DDD0AD36A43}" srcOrd="5" destOrd="0" parTransId="{B72596EE-CBF3-4A3D-A82A-A15BF923B3BB}" sibTransId="{5A581D8D-F7EC-42C0-B4E7-349A852744C3}"/>
-    <dgm:cxn modelId="{E4F5D1FE-979B-44D2-B287-CC916F6BD7D7}" type="presOf" srcId="{AE31374D-364B-46C6-B627-4405D029CCCA}" destId="{5881C6BC-B1D4-40CC-8964-6B8BA92E0643}" srcOrd="0" destOrd="0" presId="urn:microsoft.com/office/officeart/2005/8/layout/default"/>
-    <dgm:cxn modelId="{A5695A5D-4F55-4EA2-8521-207745472A17}" type="presParOf" srcId="{16515453-8B0A-4D31-B42B-E4EF66E22145}" destId="{FB6D9C1E-FA24-4C33-9A10-4C0030331B05}" srcOrd="0" destOrd="0" presId="urn:microsoft.com/office/officeart/2005/8/layout/default"/>
-    <dgm:cxn modelId="{2649EEC6-0223-440E-AD7F-AC369BFBBA82}" type="presParOf" srcId="{16515453-8B0A-4D31-B42B-E4EF66E22145}" destId="{A81663FD-BCA7-4F83-91F3-3099C2E8F7C4}" srcOrd="1" destOrd="0" presId="urn:microsoft.com/office/officeart/2005/8/layout/default"/>
-    <dgm:cxn modelId="{0A001F12-28E1-402B-AC46-FC8B48F0C93D}" type="presParOf" srcId="{16515453-8B0A-4D31-B42B-E4EF66E22145}" destId="{3B6B0BB4-8BEE-4CE4-8812-9000B40B7F05}" srcOrd="2" destOrd="0" presId="urn:microsoft.com/office/officeart/2005/8/layout/default"/>
-    <dgm:cxn modelId="{F64E2CCC-D569-4B79-8642-36F6A081FCB0}" type="presParOf" srcId="{16515453-8B0A-4D31-B42B-E4EF66E22145}" destId="{C0C974FB-A28E-4080-8E31-BEE468645364}" srcOrd="3" destOrd="0" presId="urn:microsoft.com/office/officeart/2005/8/layout/default"/>
-    <dgm:cxn modelId="{73865CB1-D29D-4CCD-856D-50A0A8B3C011}" type="presParOf" srcId="{16515453-8B0A-4D31-B42B-E4EF66E22145}" destId="{8456811A-E343-4913-8B9F-DD636CE9770B}" srcOrd="4" destOrd="0" presId="urn:microsoft.com/office/officeart/2005/8/layout/default"/>
-    <dgm:cxn modelId="{589BAEEF-01E7-40F0-BB3E-698B28E76D01}" type="presParOf" srcId="{16515453-8B0A-4D31-B42B-E4EF66E22145}" destId="{D17DE251-877B-4455-AA22-6BE820C39B2B}" srcOrd="5" destOrd="0" presId="urn:microsoft.com/office/officeart/2005/8/layout/default"/>
-    <dgm:cxn modelId="{993FB4AA-F5BD-4940-A1CF-6B4E41416699}" type="presParOf" srcId="{16515453-8B0A-4D31-B42B-E4EF66E22145}" destId="{F7EFDD84-07C2-4C28-8F45-70926678A1BC}" srcOrd="6" destOrd="0" presId="urn:microsoft.com/office/officeart/2005/8/layout/default"/>
-    <dgm:cxn modelId="{5CAC1784-51F9-4976-A5DC-A9FE8B0BF297}" type="presParOf" srcId="{16515453-8B0A-4D31-B42B-E4EF66E22145}" destId="{6E55EADA-F15E-4C25-B405-DFB7B0B17DFF}" srcOrd="7" destOrd="0" presId="urn:microsoft.com/office/officeart/2005/8/layout/default"/>
-    <dgm:cxn modelId="{D400E4A6-1A43-47E9-A517-D989023EE267}" type="presParOf" srcId="{16515453-8B0A-4D31-B42B-E4EF66E22145}" destId="{F999E0EF-57AB-4959-BB72-13B7272C49FC}" srcOrd="8" destOrd="0" presId="urn:microsoft.com/office/officeart/2005/8/layout/default"/>
-    <dgm:cxn modelId="{3CB32D61-9297-44F1-8CCD-4EDEF10CF6BD}" type="presParOf" srcId="{16515453-8B0A-4D31-B42B-E4EF66E22145}" destId="{5C5A3D22-A109-4C12-B5E0-6771F004E0B6}" srcOrd="9" destOrd="0" presId="urn:microsoft.com/office/officeart/2005/8/layout/default"/>
-    <dgm:cxn modelId="{9DC73A77-BDB6-4DBE-B970-4FE7B5A593AF}" type="presParOf" srcId="{16515453-8B0A-4D31-B42B-E4EF66E22145}" destId="{1B8CA4E4-9C26-471E-8FC6-78373C0CE389}" srcOrd="10" destOrd="0" presId="urn:microsoft.com/office/officeart/2005/8/layout/default"/>
-    <dgm:cxn modelId="{29EA896E-697C-4044-AD1C-6F3C74DDEC9D}" type="presParOf" srcId="{16515453-8B0A-4D31-B42B-E4EF66E22145}" destId="{05C8F2B4-08EE-4AB4-917C-16F2AF20DF20}" srcOrd="11" destOrd="0" presId="urn:microsoft.com/office/officeart/2005/8/layout/default"/>
-    <dgm:cxn modelId="{30D2EA3F-7320-4F55-A4B0-AF708B04BC13}" type="presParOf" srcId="{16515453-8B0A-4D31-B42B-E4EF66E22145}" destId="{5881C6BC-B1D4-40CC-8964-6B8BA92E0643}" srcOrd="12" destOrd="0" presId="urn:microsoft.com/office/officeart/2005/8/layout/default"/>
+    <dgm:cxn modelId="{11E9C28F-1340-4CD8-B1FA-849EB7B592F8}" type="presParOf" srcId="{16515453-8B0A-4D31-B42B-E4EF66E22145}" destId="{FB6D9C1E-FA24-4C33-9A10-4C0030331B05}" srcOrd="0" destOrd="0" presId="urn:microsoft.com/office/officeart/2005/8/layout/default"/>
+    <dgm:cxn modelId="{0D94C5A0-C5CF-4707-85BE-973F0182BAEE}" type="presParOf" srcId="{16515453-8B0A-4D31-B42B-E4EF66E22145}" destId="{A81663FD-BCA7-4F83-91F3-3099C2E8F7C4}" srcOrd="1" destOrd="0" presId="urn:microsoft.com/office/officeart/2005/8/layout/default"/>
+    <dgm:cxn modelId="{B98F8531-41C2-4F8C-8982-16913DD9656E}" type="presParOf" srcId="{16515453-8B0A-4D31-B42B-E4EF66E22145}" destId="{3B6B0BB4-8BEE-4CE4-8812-9000B40B7F05}" srcOrd="2" destOrd="0" presId="urn:microsoft.com/office/officeart/2005/8/layout/default"/>
+    <dgm:cxn modelId="{308C03D6-E8D7-43CB-9E9D-464A57B4D589}" type="presParOf" srcId="{16515453-8B0A-4D31-B42B-E4EF66E22145}" destId="{C0C974FB-A28E-4080-8E31-BEE468645364}" srcOrd="3" destOrd="0" presId="urn:microsoft.com/office/officeart/2005/8/layout/default"/>
+    <dgm:cxn modelId="{44312EA2-DD83-4D07-8226-CC89CF81EEE1}" type="presParOf" srcId="{16515453-8B0A-4D31-B42B-E4EF66E22145}" destId="{8456811A-E343-4913-8B9F-DD636CE9770B}" srcOrd="4" destOrd="0" presId="urn:microsoft.com/office/officeart/2005/8/layout/default"/>
+    <dgm:cxn modelId="{7418A389-E248-43D7-B7E2-2455E3F04E2E}" type="presParOf" srcId="{16515453-8B0A-4D31-B42B-E4EF66E22145}" destId="{D17DE251-877B-4455-AA22-6BE820C39B2B}" srcOrd="5" destOrd="0" presId="urn:microsoft.com/office/officeart/2005/8/layout/default"/>
+    <dgm:cxn modelId="{F09124D4-7D67-4C2B-A5C6-F084F235A825}" type="presParOf" srcId="{16515453-8B0A-4D31-B42B-E4EF66E22145}" destId="{F7EFDD84-07C2-4C28-8F45-70926678A1BC}" srcOrd="6" destOrd="0" presId="urn:microsoft.com/office/officeart/2005/8/layout/default"/>
+    <dgm:cxn modelId="{704E6D37-F8B6-442F-BAE8-957A9BCB73FB}" type="presParOf" srcId="{16515453-8B0A-4D31-B42B-E4EF66E22145}" destId="{6E55EADA-F15E-4C25-B405-DFB7B0B17DFF}" srcOrd="7" destOrd="0" presId="urn:microsoft.com/office/officeart/2005/8/layout/default"/>
+    <dgm:cxn modelId="{F89BB39E-18F8-4B80-896E-9AAB6364713E}" type="presParOf" srcId="{16515453-8B0A-4D31-B42B-E4EF66E22145}" destId="{F999E0EF-57AB-4959-BB72-13B7272C49FC}" srcOrd="8" destOrd="0" presId="urn:microsoft.com/office/officeart/2005/8/layout/default"/>
+    <dgm:cxn modelId="{D2D6D54D-5E0A-4C9E-84B2-EFA58CFFAB58}" type="presParOf" srcId="{16515453-8B0A-4D31-B42B-E4EF66E22145}" destId="{5C5A3D22-A109-4C12-B5E0-6771F004E0B6}" srcOrd="9" destOrd="0" presId="urn:microsoft.com/office/officeart/2005/8/layout/default"/>
+    <dgm:cxn modelId="{4A08E347-FEDD-4225-8D4A-0B802D88FDFD}" type="presParOf" srcId="{16515453-8B0A-4D31-B42B-E4EF66E22145}" destId="{1B8CA4E4-9C26-471E-8FC6-78373C0CE389}" srcOrd="10" destOrd="0" presId="urn:microsoft.com/office/officeart/2005/8/layout/default"/>
+    <dgm:cxn modelId="{5973583C-5392-4100-975B-92FE035026DE}" type="presParOf" srcId="{16515453-8B0A-4D31-B42B-E4EF66E22145}" destId="{05C8F2B4-08EE-4AB4-917C-16F2AF20DF20}" srcOrd="11" destOrd="0" presId="urn:microsoft.com/office/officeart/2005/8/layout/default"/>
+    <dgm:cxn modelId="{5675DC87-6241-494B-9EF8-765DCD62E0E3}" type="presParOf" srcId="{16515453-8B0A-4D31-B42B-E4EF66E22145}" destId="{5881C6BC-B1D4-40CC-8964-6B8BA92E0643}" srcOrd="12" destOrd="0" presId="urn:microsoft.com/office/officeart/2005/8/layout/default"/>
   </dgm:cxnLst>
   <dgm:bg/>
   <dgm:whole/>
@@ -17317,7 +17943,7 @@
         </a:bodyPr>
         <a:lstStyle/>
         <a:p>
-          <a:pPr marL="0" lvl="0" indent="0" algn="ctr" defTabSz="711200">
+          <a:pPr lvl="0" algn="ctr" defTabSz="711200">
             <a:lnSpc>
               <a:spcPct val="90000"/>
             </a:lnSpc>
@@ -17327,7 +17953,6 @@
             <a:spcAft>
               <a:spcPct val="35000"/>
             </a:spcAft>
-            <a:buNone/>
           </a:pPr>
           <a:r>
             <a:rPr lang="es-ES" sz="1600" kern="1200">
@@ -17398,7 +18023,7 @@
         </a:bodyPr>
         <a:lstStyle/>
         <a:p>
-          <a:pPr marL="0" lvl="0" indent="0" algn="ctr" defTabSz="711200">
+          <a:pPr lvl="0" algn="ctr" defTabSz="711200">
             <a:lnSpc>
               <a:spcPct val="90000"/>
             </a:lnSpc>
@@ -17408,7 +18033,6 @@
             <a:spcAft>
               <a:spcPct val="35000"/>
             </a:spcAft>
-            <a:buNone/>
           </a:pPr>
           <a:r>
             <a:rPr lang="es-ES" sz="1600" kern="1200">
@@ -17479,7 +18103,7 @@
         </a:bodyPr>
         <a:lstStyle/>
         <a:p>
-          <a:pPr marL="0" lvl="0" indent="0" algn="ctr" defTabSz="711200">
+          <a:pPr lvl="0" algn="ctr" defTabSz="711200">
             <a:lnSpc>
               <a:spcPct val="90000"/>
             </a:lnSpc>
@@ -17489,7 +18113,6 @@
             <a:spcAft>
               <a:spcPct val="35000"/>
             </a:spcAft>
-            <a:buNone/>
           </a:pPr>
           <a:r>
             <a:rPr lang="es-ES" sz="1600" kern="1200">
@@ -17523,7 +18146,7 @@
       </dsp:nvSpPr>
       <dsp:spPr>
         <a:xfrm>
-          <a:off x="955882" y="866457"/>
+          <a:off x="908062" y="866457"/>
           <a:ext cx="215990" cy="205783"/>
         </a:xfrm>
         <a:custGeom>
@@ -17583,7 +18206,7 @@
         </a:bodyPr>
         <a:lstStyle/>
         <a:p>
-          <a:pPr marL="0" lvl="0" indent="0" algn="ctr" defTabSz="222250">
+          <a:pPr lvl="0" algn="ctr" defTabSz="222250">
             <a:lnSpc>
               <a:spcPct val="90000"/>
             </a:lnSpc>
@@ -17593,7 +18216,6 @@
             <a:spcAft>
               <a:spcPct val="35000"/>
             </a:spcAft>
-            <a:buNone/>
           </a:pPr>
           <a:endParaRPr lang="es-ES" sz="500" kern="1200">
             <a:latin typeface="Georgia" panose="02040502050405020303" pitchFamily="18" charset="0"/>
@@ -17601,7 +18223,7 @@
         </a:p>
       </dsp:txBody>
       <dsp:txXfrm>
-        <a:off x="1056419" y="961891"/>
+        <a:off x="1008599" y="961891"/>
         <a:ext cx="14916" cy="14916"/>
       </dsp:txXfrm>
     </dsp:sp>
@@ -17612,7 +18234,7 @@
       </dsp:nvSpPr>
       <dsp:spPr>
         <a:xfrm>
-          <a:off x="955882" y="660673"/>
+          <a:off x="908062" y="660673"/>
           <a:ext cx="215990" cy="205783"/>
         </a:xfrm>
         <a:custGeom>
@@ -17672,7 +18294,7 @@
         </a:bodyPr>
         <a:lstStyle/>
         <a:p>
-          <a:pPr marL="0" lvl="0" indent="0" algn="ctr" defTabSz="222250">
+          <a:pPr lvl="0" algn="ctr" defTabSz="222250">
             <a:lnSpc>
               <a:spcPct val="90000"/>
             </a:lnSpc>
@@ -17682,7 +18304,6 @@
             <a:spcAft>
               <a:spcPct val="35000"/>
             </a:spcAft>
-            <a:buNone/>
           </a:pPr>
           <a:endParaRPr lang="es-ES" sz="500" kern="1200">
             <a:latin typeface="Georgia" panose="02040502050405020303" pitchFamily="18" charset="0"/>
@@ -17690,7 +18311,7 @@
         </a:p>
       </dsp:txBody>
       <dsp:txXfrm>
-        <a:off x="1056419" y="756107"/>
+        <a:off x="1008599" y="756107"/>
         <a:ext cx="14916" cy="14916"/>
       </dsp:txXfrm>
     </dsp:sp>
@@ -17701,7 +18322,7 @@
       </dsp:nvSpPr>
       <dsp:spPr>
         <a:xfrm rot="16200000">
-          <a:off x="-75201" y="701830"/>
+          <a:off x="-123021" y="701830"/>
           <a:ext cx="1732915" cy="329253"/>
         </a:xfrm>
         <a:prstGeom prst="rect">
@@ -17750,7 +18371,7 @@
         </a:bodyPr>
         <a:lstStyle/>
         <a:p>
-          <a:pPr marL="0" lvl="0" indent="0" algn="ctr" defTabSz="1022350">
+          <a:pPr lvl="0" algn="ctr" defTabSz="1022350">
             <a:lnSpc>
               <a:spcPct val="90000"/>
             </a:lnSpc>
@@ -17760,7 +18381,6 @@
             <a:spcAft>
               <a:spcPct val="35000"/>
             </a:spcAft>
-            <a:buNone/>
           </a:pPr>
           <a:r>
             <a:rPr lang="es-ES" sz="2300" kern="1200">
@@ -17771,7 +18391,7 @@
         </a:p>
       </dsp:txBody>
       <dsp:txXfrm>
-        <a:off x="-75201" y="701830"/>
+        <a:off x="-123021" y="701830"/>
         <a:ext cx="1732915" cy="329253"/>
       </dsp:txXfrm>
     </dsp:sp>
@@ -17782,8 +18402,8 @@
       </dsp:nvSpPr>
       <dsp:spPr>
         <a:xfrm>
-          <a:off x="1171873" y="496046"/>
-          <a:ext cx="1079952" cy="329253"/>
+          <a:off x="1124053" y="496046"/>
+          <a:ext cx="1175593" cy="329253"/>
         </a:xfrm>
         <a:prstGeom prst="rect">
           <a:avLst/>
@@ -17831,7 +18451,7 @@
         </a:bodyPr>
         <a:lstStyle/>
         <a:p>
-          <a:pPr marL="0" lvl="0" indent="0" algn="ctr" defTabSz="1022350">
+          <a:pPr lvl="0" algn="ctr" defTabSz="1022350">
             <a:lnSpc>
               <a:spcPct val="90000"/>
             </a:lnSpc>
@@ -17841,7 +18461,6 @@
             <a:spcAft>
               <a:spcPct val="35000"/>
             </a:spcAft>
-            <a:buNone/>
           </a:pPr>
           <a:r>
             <a:rPr lang="es-ES" sz="2300" kern="1200">
@@ -17852,8 +18471,8 @@
         </a:p>
       </dsp:txBody>
       <dsp:txXfrm>
-        <a:off x="1171873" y="496046"/>
-        <a:ext cx="1079952" cy="329253"/>
+        <a:off x="1124053" y="496046"/>
+        <a:ext cx="1175593" cy="329253"/>
       </dsp:txXfrm>
     </dsp:sp>
     <dsp:sp modelId="{C63C98BB-6A64-4AF2-9717-5CF284408F6B}">
@@ -17863,8 +18482,8 @@
       </dsp:nvSpPr>
       <dsp:spPr>
         <a:xfrm>
-          <a:off x="1171873" y="907614"/>
-          <a:ext cx="1079952" cy="329253"/>
+          <a:off x="1124053" y="907614"/>
+          <a:ext cx="1175593" cy="329253"/>
         </a:xfrm>
         <a:prstGeom prst="rect">
           <a:avLst/>
@@ -17912,7 +18531,7 @@
         </a:bodyPr>
         <a:lstStyle/>
         <a:p>
-          <a:pPr marL="0" lvl="0" indent="0" algn="ctr" defTabSz="1022350">
+          <a:pPr lvl="0" algn="ctr" defTabSz="1022350">
             <a:lnSpc>
               <a:spcPct val="90000"/>
             </a:lnSpc>
@@ -17922,7 +18541,6 @@
             <a:spcAft>
               <a:spcPct val="35000"/>
             </a:spcAft>
-            <a:buNone/>
           </a:pPr>
           <a:r>
             <a:rPr lang="es-ES" sz="2300" kern="1200">
@@ -17933,8 +18551,8 @@
         </a:p>
       </dsp:txBody>
       <dsp:txXfrm>
-        <a:off x="1171873" y="907614"/>
-        <a:ext cx="1079952" cy="329253"/>
+        <a:off x="1124053" y="907614"/>
+        <a:ext cx="1175593" cy="329253"/>
       </dsp:txXfrm>
     </dsp:sp>
   </dsp:spTree>
@@ -18005,7 +18623,7 @@
         </a:bodyPr>
         <a:lstStyle/>
         <a:p>
-          <a:pPr marL="0" lvl="0" indent="0" algn="ctr" defTabSz="755650">
+          <a:pPr lvl="0" algn="ctr" defTabSz="755650">
             <a:lnSpc>
               <a:spcPct val="90000"/>
             </a:lnSpc>
@@ -18015,7 +18633,6 @@
             <a:spcAft>
               <a:spcPct val="35000"/>
             </a:spcAft>
-            <a:buNone/>
           </a:pPr>
           <a:r>
             <a:rPr lang="es-ES" sz="1700" kern="1200">
@@ -18086,7 +18703,7 @@
         </a:bodyPr>
         <a:lstStyle/>
         <a:p>
-          <a:pPr marL="0" lvl="0" indent="0" algn="ctr" defTabSz="755650">
+          <a:pPr lvl="0" algn="ctr" defTabSz="755650">
             <a:lnSpc>
               <a:spcPct val="90000"/>
             </a:lnSpc>
@@ -18096,7 +18713,6 @@
             <a:spcAft>
               <a:spcPct val="35000"/>
             </a:spcAft>
-            <a:buNone/>
           </a:pPr>
           <a:r>
             <a:rPr lang="es-ES" sz="1700" kern="1200">
@@ -18167,7 +18783,7 @@
         </a:bodyPr>
         <a:lstStyle/>
         <a:p>
-          <a:pPr marL="0" lvl="0" indent="0" algn="ctr" defTabSz="755650">
+          <a:pPr lvl="0" algn="ctr" defTabSz="755650">
             <a:lnSpc>
               <a:spcPct val="90000"/>
             </a:lnSpc>
@@ -18177,7 +18793,6 @@
             <a:spcAft>
               <a:spcPct val="35000"/>
             </a:spcAft>
-            <a:buNone/>
           </a:pPr>
           <a:r>
             <a:rPr lang="es-ES" sz="1700" kern="1200">
@@ -18248,7 +18863,7 @@
         </a:bodyPr>
         <a:lstStyle/>
         <a:p>
-          <a:pPr marL="0" lvl="0" indent="0" algn="ctr" defTabSz="755650">
+          <a:pPr lvl="0" algn="ctr" defTabSz="755650">
             <a:lnSpc>
               <a:spcPct val="90000"/>
             </a:lnSpc>
@@ -18258,7 +18873,6 @@
             <a:spcAft>
               <a:spcPct val="35000"/>
             </a:spcAft>
-            <a:buNone/>
           </a:pPr>
           <a:r>
             <a:rPr lang="es-ES" sz="1700" kern="1200">
@@ -18329,7 +18943,7 @@
         </a:bodyPr>
         <a:lstStyle/>
         <a:p>
-          <a:pPr marL="0" lvl="0" indent="0" algn="ctr" defTabSz="755650">
+          <a:pPr lvl="0" algn="ctr" defTabSz="755650">
             <a:lnSpc>
               <a:spcPct val="90000"/>
             </a:lnSpc>
@@ -18339,7 +18953,6 @@
             <a:spcAft>
               <a:spcPct val="35000"/>
             </a:spcAft>
-            <a:buNone/>
           </a:pPr>
           <a:r>
             <a:rPr lang="es-ES" sz="1700" kern="1200">
@@ -18410,7 +19023,7 @@
         </a:bodyPr>
         <a:lstStyle/>
         <a:p>
-          <a:pPr marL="0" lvl="0" indent="0" algn="ctr" defTabSz="755650">
+          <a:pPr lvl="0" algn="ctr" defTabSz="755650">
             <a:lnSpc>
               <a:spcPct val="90000"/>
             </a:lnSpc>
@@ -18420,7 +19033,6 @@
             <a:spcAft>
               <a:spcPct val="35000"/>
             </a:spcAft>
-            <a:buNone/>
           </a:pPr>
           <a:r>
             <a:rPr lang="es-ES" sz="1700" kern="1200">
@@ -18491,7 +19103,7 @@
         </a:bodyPr>
         <a:lstStyle/>
         <a:p>
-          <a:pPr marL="0" lvl="0" indent="0" algn="ctr" defTabSz="755650">
+          <a:pPr lvl="0" algn="ctr" defTabSz="755650">
             <a:lnSpc>
               <a:spcPct val="90000"/>
             </a:lnSpc>
@@ -18501,7 +19113,6 @@
             <a:spcAft>
               <a:spcPct val="35000"/>
             </a:spcAft>
-            <a:buNone/>
           </a:pPr>
           <a:r>
             <a:rPr lang="es-ES" sz="1700" kern="1200">
@@ -22694,7 +23305,7 @@
 </file>
 
 <file path=customXml/itemProps2.xml><?xml version="1.0" encoding="utf-8"?>
-<ds:datastoreItem xmlns:ds="http://schemas.openxmlformats.org/officeDocument/2006/customXml" ds:itemID="{87331313-1E84-49CD-B0F9-2CBE13083328}">
+<ds:datastoreItem xmlns:ds="http://schemas.openxmlformats.org/officeDocument/2006/customXml" ds:itemID="{7B2F87CC-F8FE-42FB-B7D2-D54C83F13713}">
   <ds:schemaRefs>
     <ds:schemaRef ds:uri="http://schemas.openxmlformats.org/officeDocument/2006/bibliography"/>
   </ds:schemaRefs>

</xml_diff>

<commit_message>
docs: Corregir errores documentacion
</commit_message>
<xml_diff>
--- a/Documentación_ProyectoVLC.docx
+++ b/Documentación_ProyectoVLC.docx
@@ -231,7 +231,27 @@
                                         <w:sz w:val="32"/>
                                         <w:szCs w:val="32"/>
                                       </w:rPr>
-                                      <w:t>CFGS DUAL DESARROLLO DE APLICAIONES WEB - ENTORNOS DE DESARROLLO</w:t>
+                                      <w:t>CFGS DUAL DESARROLLO DE APLICA</w:t>
+                                    </w:r>
+                                    <w:r>
+                                      <w:rPr>
+                                        <w:rFonts w:ascii="Georgia" w:hAnsi="Georgia"/>
+                                        <w:smallCaps/>
+                                        <w:color w:val="1F4E79" w:themeColor="accent5" w:themeShade="80"/>
+                                        <w:sz w:val="32"/>
+                                        <w:szCs w:val="32"/>
+                                      </w:rPr>
+                                      <w:t>C</w:t>
+                                    </w:r>
+                                    <w:r>
+                                      <w:rPr>
+                                        <w:rFonts w:ascii="Georgia" w:hAnsi="Georgia"/>
+                                        <w:smallCaps/>
+                                        <w:color w:val="1F4E79" w:themeColor="accent5" w:themeShade="80"/>
+                                        <w:sz w:val="32"/>
+                                        <w:szCs w:val="32"/>
+                                      </w:rPr>
+                                      <w:t>IONES WEB - ENTORNOS DE DESARROLLO</w:t>
                                     </w:r>
                                   </w:p>
                                 </w:sdtContent>
@@ -295,7 +315,7 @@
                   </wp:anchor>
                 </w:drawing>
               </mc:Choice>
-              <mc:Fallback xmlns:w16se="http://schemas.microsoft.com/office/word/2015/wordml/symex" xmlns:w16cid="http://schemas.microsoft.com/office/word/2016/wordml/cid" xmlns:am3d="http://schemas.microsoft.com/office/drawing/2017/model3d" xmlns:aink="http://schemas.microsoft.com/office/drawing/2016/ink" xmlns:cx8="http://schemas.microsoft.com/office/drawing/2016/5/14/chartex" xmlns:cx7="http://schemas.microsoft.com/office/drawing/2016/5/13/chartex" xmlns:cx6="http://schemas.microsoft.com/office/drawing/2016/5/12/chartex" xmlns:cx5="http://schemas.microsoft.com/office/drawing/2016/5/11/chartex" xmlns:cx4="http://schemas.microsoft.com/office/drawing/2016/5/10/chartex" xmlns:cx3="http://schemas.microsoft.com/office/drawing/2016/5/9/chartex" xmlns:cx2="http://schemas.microsoft.com/office/drawing/2015/10/21/chartex" xmlns:cx1="http://schemas.microsoft.com/office/drawing/2015/9/8/chartex" xmlns:cx="http://schemas.microsoft.com/office/drawing/2014/chartex">
+              <mc:Fallback>
                 <w:pict>
                   <v:shapetype w14:anchorId="6F883597" id="_x0000_t202" coordsize="21600,21600" o:spt="202" path="m,l,21600r21600,l21600,xe">
                     <v:stroke joinstyle="miter"/>
@@ -389,7 +409,27 @@
                                   <w:sz w:val="32"/>
                                   <w:szCs w:val="32"/>
                                 </w:rPr>
-                                <w:t>CFGS DUAL DESARROLLO DE APLICAIONES WEB - ENTORNOS DE DESARROLLO</w:t>
+                                <w:t>CFGS DUAL DESARROLLO DE APLICA</w:t>
+                              </w:r>
+                              <w:r>
+                                <w:rPr>
+                                  <w:rFonts w:ascii="Georgia" w:hAnsi="Georgia"/>
+                                  <w:smallCaps/>
+                                  <w:color w:val="1F4E79" w:themeColor="accent5" w:themeShade="80"/>
+                                  <w:sz w:val="32"/>
+                                  <w:szCs w:val="32"/>
+                                </w:rPr>
+                                <w:t>C</w:t>
+                              </w:r>
+                              <w:r>
+                                <w:rPr>
+                                  <w:rFonts w:ascii="Georgia" w:hAnsi="Georgia"/>
+                                  <w:smallCaps/>
+                                  <w:color w:val="1F4E79" w:themeColor="accent5" w:themeShade="80"/>
+                                  <w:sz w:val="32"/>
+                                  <w:szCs w:val="32"/>
+                                </w:rPr>
+                                <w:t>IONES WEB - ENTORNOS DE DESARROLLO</w:t>
                               </w:r>
                             </w:p>
                           </w:sdtContent>
@@ -4667,7 +4707,7 @@
           <w:bCs/>
         </w:rPr>
       </w:pPr>
-      <w:bookmarkStart w:id="5" w:name="_Toc25082744"/>
+      <w:bookmarkStart w:id="4" w:name="_Toc25082744"/>
       <w:r>
         <w:rPr>
           <w:rFonts w:ascii="Georgia" w:hAnsi="Georgia"/>
@@ -4711,7 +4751,7 @@
         </w:rPr>
         <w:t xml:space="preserve"> - Introducción: Presentación Word</w:t>
       </w:r>
-      <w:bookmarkEnd w:id="5"/>
+      <w:bookmarkEnd w:id="4"/>
     </w:p>
     <w:p>
       <w:pPr>
@@ -4816,7 +4856,7 @@
           <w:smallCaps/>
         </w:rPr>
       </w:pPr>
-      <w:bookmarkStart w:id="6" w:name="_Toc25101815"/>
+      <w:bookmarkStart w:id="5" w:name="_Toc25101815"/>
       <w:r>
         <w:rPr>
           <w:rFonts w:ascii="Georgia" w:hAnsi="Georgia"/>
@@ -4835,7 +4875,7 @@
         </w:rPr>
         <w:t>ntornos de Desarrollo</w:t>
       </w:r>
-      <w:bookmarkEnd w:id="6"/>
+      <w:bookmarkEnd w:id="5"/>
     </w:p>
     <w:p>
       <w:pPr>
@@ -5011,7 +5051,7 @@
           <w:smallCaps/>
         </w:rPr>
       </w:pPr>
-      <w:bookmarkStart w:id="7" w:name="_Toc25101816"/>
+      <w:bookmarkStart w:id="6" w:name="_Toc25101816"/>
       <w:r>
         <w:rPr>
           <w:rFonts w:ascii="Georgia" w:hAnsi="Georgia"/>
@@ -5039,7 +5079,7 @@
         </w:rPr>
         <w:t>Hub</w:t>
       </w:r>
-      <w:bookmarkEnd w:id="7"/>
+      <w:bookmarkEnd w:id="6"/>
     </w:p>
     <w:p/>
     <w:p>
@@ -5098,7 +5138,7 @@
                                 <w:rFonts w:ascii="Georgia" w:hAnsi="Georgia"/>
                               </w:rPr>
                             </w:pPr>
-                            <w:bookmarkStart w:id="8" w:name="_Toc25082746"/>
+                            <w:bookmarkStart w:id="7" w:name="_Toc25082746"/>
                             <w:r>
                               <w:rPr>
                                 <w:rFonts w:ascii="Georgia" w:hAnsi="Georgia"/>
@@ -5184,7 +5224,7 @@
                               </w:rPr>
                               <w:t xml:space="preserve"> up</w:t>
                             </w:r>
-                            <w:bookmarkEnd w:id="8"/>
+                            <w:bookmarkEnd w:id="7"/>
                           </w:p>
                         </w:txbxContent>
                       </wps:txbx>
@@ -5200,7 +5240,7 @@
               </wp:anchor>
             </w:drawing>
           </mc:Choice>
-          <mc:Fallback xmlns:w16se="http://schemas.microsoft.com/office/word/2015/wordml/symex" xmlns:w16cid="http://schemas.microsoft.com/office/word/2016/wordml/cid" xmlns:am3d="http://schemas.microsoft.com/office/drawing/2017/model3d" xmlns:aink="http://schemas.microsoft.com/office/drawing/2016/ink" xmlns:cx8="http://schemas.microsoft.com/office/drawing/2016/5/14/chartex" xmlns:cx7="http://schemas.microsoft.com/office/drawing/2016/5/13/chartex" xmlns:cx6="http://schemas.microsoft.com/office/drawing/2016/5/12/chartex" xmlns:cx5="http://schemas.microsoft.com/office/drawing/2016/5/11/chartex" xmlns:cx4="http://schemas.microsoft.com/office/drawing/2016/5/10/chartex" xmlns:cx3="http://schemas.microsoft.com/office/drawing/2016/5/9/chartex" xmlns:cx2="http://schemas.microsoft.com/office/drawing/2015/10/21/chartex" xmlns:cx1="http://schemas.microsoft.com/office/drawing/2015/9/8/chartex" xmlns:cx="http://schemas.microsoft.com/office/drawing/2014/chartex">
+          <mc:Fallback xmlns:cx="http://schemas.microsoft.com/office/drawing/2014/chartex" xmlns:cx1="http://schemas.microsoft.com/office/drawing/2015/9/8/chartex" xmlns:cx2="http://schemas.microsoft.com/office/drawing/2015/10/21/chartex" xmlns:cx3="http://schemas.microsoft.com/office/drawing/2016/5/9/chartex" xmlns:cx4="http://schemas.microsoft.com/office/drawing/2016/5/10/chartex" xmlns:cx5="http://schemas.microsoft.com/office/drawing/2016/5/11/chartex" xmlns:cx6="http://schemas.microsoft.com/office/drawing/2016/5/12/chartex" xmlns:cx7="http://schemas.microsoft.com/office/drawing/2016/5/13/chartex" xmlns:cx8="http://schemas.microsoft.com/office/drawing/2016/5/14/chartex" xmlns:aink="http://schemas.microsoft.com/office/drawing/2016/ink" xmlns:am3d="http://schemas.microsoft.com/office/drawing/2017/model3d" xmlns:w16cid="http://schemas.microsoft.com/office/word/2016/wordml/cid" xmlns:w16se="http://schemas.microsoft.com/office/word/2015/wordml/symex">
             <w:pict>
               <v:shape w14:anchorId="210799FA" id="Cuadro de texto 17" o:spid="_x0000_s1028" type="#_x0000_t202" style="position:absolute;margin-left:472.1pt;margin-top:274.3pt;width:523.3pt;height:.05pt;z-index:251673600;visibility:visible;mso-wrap-style:square;mso-wrap-distance-left:9pt;mso-wrap-distance-top:0;mso-wrap-distance-right:9pt;mso-wrap-distance-bottom:0;mso-position-horizontal:right;mso-position-horizontal-relative:margin;mso-position-vertical:absolute;mso-position-vertical-relative:text;v-text-anchor:top" o:gfxdata="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" stroked="f">
                 <v:textbox style="mso-fit-shape-to-text:t" inset="0,0,0,0">
@@ -5529,7 +5569,7 @@
                                 <w:rFonts w:ascii="Georgia" w:hAnsi="Georgia"/>
                               </w:rPr>
                             </w:pPr>
-                            <w:bookmarkStart w:id="9" w:name="_Toc25082747"/>
+                            <w:bookmarkStart w:id="8" w:name="_Toc25082747"/>
                             <w:r>
                               <w:rPr>
                                 <w:rFonts w:ascii="Georgia" w:hAnsi="Georgia"/>
@@ -5573,7 +5613,7 @@
                               </w:rPr>
                               <w:t xml:space="preserve"> - Registro en Git Hub: Menú principal</w:t>
                             </w:r>
-                            <w:bookmarkEnd w:id="9"/>
+                            <w:bookmarkEnd w:id="8"/>
                           </w:p>
                         </w:txbxContent>
                       </wps:txbx>
@@ -5589,7 +5629,7 @@
               </wp:anchor>
             </w:drawing>
           </mc:Choice>
-          <mc:Fallback xmlns:w16se="http://schemas.microsoft.com/office/word/2015/wordml/symex" xmlns:w16cid="http://schemas.microsoft.com/office/word/2016/wordml/cid" xmlns:am3d="http://schemas.microsoft.com/office/drawing/2017/model3d" xmlns:aink="http://schemas.microsoft.com/office/drawing/2016/ink" xmlns:cx8="http://schemas.microsoft.com/office/drawing/2016/5/14/chartex" xmlns:cx7="http://schemas.microsoft.com/office/drawing/2016/5/13/chartex" xmlns:cx6="http://schemas.microsoft.com/office/drawing/2016/5/12/chartex" xmlns:cx5="http://schemas.microsoft.com/office/drawing/2016/5/11/chartex" xmlns:cx4="http://schemas.microsoft.com/office/drawing/2016/5/10/chartex" xmlns:cx3="http://schemas.microsoft.com/office/drawing/2016/5/9/chartex" xmlns:cx2="http://schemas.microsoft.com/office/drawing/2015/10/21/chartex" xmlns:cx1="http://schemas.microsoft.com/office/drawing/2015/9/8/chartex" xmlns:cx="http://schemas.microsoft.com/office/drawing/2014/chartex">
+          <mc:Fallback xmlns:cx="http://schemas.microsoft.com/office/drawing/2014/chartex" xmlns:cx1="http://schemas.microsoft.com/office/drawing/2015/9/8/chartex" xmlns:cx2="http://schemas.microsoft.com/office/drawing/2015/10/21/chartex" xmlns:cx3="http://schemas.microsoft.com/office/drawing/2016/5/9/chartex" xmlns:cx4="http://schemas.microsoft.com/office/drawing/2016/5/10/chartex" xmlns:cx5="http://schemas.microsoft.com/office/drawing/2016/5/11/chartex" xmlns:cx6="http://schemas.microsoft.com/office/drawing/2016/5/12/chartex" xmlns:cx7="http://schemas.microsoft.com/office/drawing/2016/5/13/chartex" xmlns:cx8="http://schemas.microsoft.com/office/drawing/2016/5/14/chartex" xmlns:aink="http://schemas.microsoft.com/office/drawing/2016/ink" xmlns:am3d="http://schemas.microsoft.com/office/drawing/2017/model3d" xmlns:w16cid="http://schemas.microsoft.com/office/word/2016/wordml/cid" xmlns:w16se="http://schemas.microsoft.com/office/word/2015/wordml/symex">
             <w:pict>
               <v:shape w14:anchorId="199F9206" id="Cuadro de texto 18" o:spid="_x0000_s1029" type="#_x0000_t202" style="position:absolute;left:0;text-align:left;margin-left:472.1pt;margin-top:301.55pt;width:523.3pt;height:.05pt;z-index:251675648;visibility:visible;mso-wrap-style:square;mso-wrap-distance-left:9pt;mso-wrap-distance-top:0;mso-wrap-distance-right:9pt;mso-wrap-distance-bottom:0;mso-position-horizontal:right;mso-position-horizontal-relative:margin;mso-position-vertical:absolute;mso-position-vertical-relative:text;v-text-anchor:top" o:gfxdata="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" stroked="f">
                 <v:textbox style="mso-fit-shape-to-text:t" inset="0,0,0,0">
@@ -5690,7 +5730,7 @@
           <w:smallCaps/>
         </w:rPr>
       </w:pPr>
-      <w:bookmarkStart w:id="10" w:name="_Toc25101817"/>
+      <w:bookmarkStart w:id="9" w:name="_Toc25101817"/>
       <w:r>
         <w:rPr>
           <w:rFonts w:ascii="Georgia" w:hAnsi="Georgia"/>
@@ -5709,7 +5749,7 @@
         </w:rPr>
         <w:t>b</w:t>
       </w:r>
-      <w:bookmarkEnd w:id="10"/>
+      <w:bookmarkEnd w:id="9"/>
     </w:p>
     <w:p>
       <w:pPr>
@@ -5844,7 +5884,7 @@
                                 <w:rFonts w:ascii="Georgia" w:hAnsi="Georgia"/>
                               </w:rPr>
                             </w:pPr>
-                            <w:bookmarkStart w:id="11" w:name="_Toc25082748"/>
+                            <w:bookmarkStart w:id="10" w:name="_Toc25082748"/>
                             <w:r>
                               <w:rPr>
                                 <w:rFonts w:ascii="Georgia" w:hAnsi="Georgia"/>
@@ -5886,7 +5926,21 @@
                               <w:rPr>
                                 <w:rFonts w:ascii="Georgia" w:hAnsi="Georgia"/>
                               </w:rPr>
-                              <w:t xml:space="preserve"> - Crear un repositorio en Git </w:t>
+                              <w:t xml:space="preserve"> - Crear un repositorio en </w:t>
+                            </w:r>
+                            <w:proofErr w:type="spellStart"/>
+                            <w:r>
+                              <w:rPr>
+                                <w:rFonts w:ascii="Georgia" w:hAnsi="Georgia"/>
+                              </w:rPr>
+                              <w:t>Git</w:t>
+                            </w:r>
+                            <w:proofErr w:type="spellEnd"/>
+                            <w:r>
+                              <w:rPr>
+                                <w:rFonts w:ascii="Georgia" w:hAnsi="Georgia"/>
+                              </w:rPr>
+                              <w:t xml:space="preserve"> </w:t>
                             </w:r>
                             <w:proofErr w:type="spellStart"/>
                             <w:r>
@@ -5909,7 +5963,7 @@
                               </w:rPr>
                               <w:t>Repository</w:t>
                             </w:r>
-                            <w:bookmarkEnd w:id="11"/>
+                            <w:bookmarkEnd w:id="10"/>
                             <w:proofErr w:type="spellEnd"/>
                           </w:p>
                         </w:txbxContent>
@@ -5932,7 +5986,7 @@
               </wp:anchor>
             </w:drawing>
           </mc:Choice>
-          <mc:Fallback xmlns:w16se="http://schemas.microsoft.com/office/word/2015/wordml/symex" xmlns:w16cid="http://schemas.microsoft.com/office/word/2016/wordml/cid" xmlns:am3d="http://schemas.microsoft.com/office/drawing/2017/model3d" xmlns:aink="http://schemas.microsoft.com/office/drawing/2016/ink" xmlns:cx8="http://schemas.microsoft.com/office/drawing/2016/5/14/chartex" xmlns:cx7="http://schemas.microsoft.com/office/drawing/2016/5/13/chartex" xmlns:cx6="http://schemas.microsoft.com/office/drawing/2016/5/12/chartex" xmlns:cx5="http://schemas.microsoft.com/office/drawing/2016/5/11/chartex" xmlns:cx4="http://schemas.microsoft.com/office/drawing/2016/5/10/chartex" xmlns:cx3="http://schemas.microsoft.com/office/drawing/2016/5/9/chartex" xmlns:cx2="http://schemas.microsoft.com/office/drawing/2015/10/21/chartex" xmlns:cx1="http://schemas.microsoft.com/office/drawing/2015/9/8/chartex" xmlns:cx="http://schemas.microsoft.com/office/drawing/2014/chartex">
+          <mc:Fallback xmlns:cx="http://schemas.microsoft.com/office/drawing/2014/chartex" xmlns:cx1="http://schemas.microsoft.com/office/drawing/2015/9/8/chartex" xmlns:cx2="http://schemas.microsoft.com/office/drawing/2015/10/21/chartex" xmlns:cx3="http://schemas.microsoft.com/office/drawing/2016/5/9/chartex" xmlns:cx4="http://schemas.microsoft.com/office/drawing/2016/5/10/chartex" xmlns:cx5="http://schemas.microsoft.com/office/drawing/2016/5/11/chartex" xmlns:cx6="http://schemas.microsoft.com/office/drawing/2016/5/12/chartex" xmlns:cx7="http://schemas.microsoft.com/office/drawing/2016/5/13/chartex" xmlns:cx8="http://schemas.microsoft.com/office/drawing/2016/5/14/chartex" xmlns:aink="http://schemas.microsoft.com/office/drawing/2016/ink" xmlns:am3d="http://schemas.microsoft.com/office/drawing/2017/model3d" xmlns:w16cid="http://schemas.microsoft.com/office/word/2016/wordml/cid" xmlns:w16se="http://schemas.microsoft.com/office/word/2015/wordml/symex">
             <w:pict>
               <v:shape w14:anchorId="7C086E87" id="Cuadro de texto 20" o:spid="_x0000_s1030" type="#_x0000_t202" style="position:absolute;left:0;text-align:left;margin-left:246.75pt;margin-top:175.05pt;width:266pt;height:16.5pt;z-index:251681792;visibility:visible;mso-wrap-style:square;mso-width-percent:0;mso-height-percent:0;mso-wrap-distance-left:9pt;mso-wrap-distance-top:0;mso-wrap-distance-right:9pt;mso-wrap-distance-bottom:0;mso-position-horizontal:absolute;mso-position-horizontal-relative:text;mso-position-vertical:absolute;mso-position-vertical-relative:text;mso-width-percent:0;mso-height-percent:0;mso-width-relative:margin;mso-height-relative:margin;v-text-anchor:top" o:gfxdata="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" stroked="f">
                 <v:textbox inset="0,0,0,0">
@@ -6056,7 +6110,7 @@
                                 <w:rFonts w:ascii="Georgia" w:hAnsi="Georgia"/>
                               </w:rPr>
                             </w:pPr>
-                            <w:bookmarkStart w:id="12" w:name="_Toc25082749"/>
+                            <w:bookmarkStart w:id="11" w:name="_Toc25082749"/>
                             <w:r>
                               <w:rPr>
                                 <w:rFonts w:ascii="Georgia" w:hAnsi="Georgia"/>
@@ -6106,7 +6160,7 @@
                               </w:rPr>
                               <w:t>- Crear un repositorio en Git Hub - New</w:t>
                             </w:r>
-                            <w:bookmarkEnd w:id="12"/>
+                            <w:bookmarkEnd w:id="11"/>
                           </w:p>
                         </w:txbxContent>
                       </wps:txbx>
@@ -6128,7 +6182,7 @@
               </wp:anchor>
             </w:drawing>
           </mc:Choice>
-          <mc:Fallback xmlns:w16se="http://schemas.microsoft.com/office/word/2015/wordml/symex" xmlns:w16cid="http://schemas.microsoft.com/office/word/2016/wordml/cid" xmlns:am3d="http://schemas.microsoft.com/office/drawing/2017/model3d" xmlns:aink="http://schemas.microsoft.com/office/drawing/2016/ink" xmlns:cx8="http://schemas.microsoft.com/office/drawing/2016/5/14/chartex" xmlns:cx7="http://schemas.microsoft.com/office/drawing/2016/5/13/chartex" xmlns:cx6="http://schemas.microsoft.com/office/drawing/2016/5/12/chartex" xmlns:cx5="http://schemas.microsoft.com/office/drawing/2016/5/11/chartex" xmlns:cx4="http://schemas.microsoft.com/office/drawing/2016/5/10/chartex" xmlns:cx3="http://schemas.microsoft.com/office/drawing/2016/5/9/chartex" xmlns:cx2="http://schemas.microsoft.com/office/drawing/2015/10/21/chartex" xmlns:cx1="http://schemas.microsoft.com/office/drawing/2015/9/8/chartex" xmlns:cx="http://schemas.microsoft.com/office/drawing/2014/chartex">
+          <mc:Fallback xmlns:cx="http://schemas.microsoft.com/office/drawing/2014/chartex" xmlns:cx1="http://schemas.microsoft.com/office/drawing/2015/9/8/chartex" xmlns:cx2="http://schemas.microsoft.com/office/drawing/2015/10/21/chartex" xmlns:cx3="http://schemas.microsoft.com/office/drawing/2016/5/9/chartex" xmlns:cx4="http://schemas.microsoft.com/office/drawing/2016/5/10/chartex" xmlns:cx5="http://schemas.microsoft.com/office/drawing/2016/5/11/chartex" xmlns:cx6="http://schemas.microsoft.com/office/drawing/2016/5/12/chartex" xmlns:cx7="http://schemas.microsoft.com/office/drawing/2016/5/13/chartex" xmlns:cx8="http://schemas.microsoft.com/office/drawing/2016/5/14/chartex" xmlns:aink="http://schemas.microsoft.com/office/drawing/2016/ink" xmlns:am3d="http://schemas.microsoft.com/office/drawing/2017/model3d" xmlns:w16cid="http://schemas.microsoft.com/office/word/2016/wordml/cid" xmlns:w16se="http://schemas.microsoft.com/office/word/2015/wordml/symex">
             <w:pict>
               <v:shape w14:anchorId="64CD5252" id="Cuadro de texto 19" o:spid="_x0000_s1031" type="#_x0000_t202" style="position:absolute;left:0;text-align:left;margin-left:-11.25pt;margin-top:175.05pt;width:247.5pt;height:16.5pt;z-index:251679744;visibility:visible;mso-wrap-style:square;mso-width-percent:0;mso-height-percent:0;mso-wrap-distance-left:9pt;mso-wrap-distance-top:0;mso-wrap-distance-right:9pt;mso-wrap-distance-bottom:0;mso-position-horizontal:absolute;mso-position-horizontal-relative:text;mso-position-vertical:absolute;mso-position-vertical-relative:text;mso-width-percent:0;mso-height-percent:0;mso-width-relative:margin;mso-height-relative:margin;v-text-anchor:top" o:gfxdata="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" stroked="f">
                 <v:textbox inset="0,0,0,0">
@@ -6802,7 +6856,7 @@
                                 <w:rFonts w:ascii="Georgia" w:hAnsi="Georgia"/>
                               </w:rPr>
                             </w:pPr>
-                            <w:bookmarkStart w:id="13" w:name="_Toc25082751"/>
+                            <w:bookmarkStart w:id="12" w:name="_Toc25082751"/>
                             <w:r>
                               <w:rPr>
                                 <w:rFonts w:ascii="Georgia" w:hAnsi="Georgia"/>
@@ -6846,7 +6900,7 @@
                               </w:rPr>
                               <w:t xml:space="preserve"> - Crear un repositorio en Git Hub - Parámetros</w:t>
                             </w:r>
-                            <w:bookmarkEnd w:id="13"/>
+                            <w:bookmarkEnd w:id="12"/>
                           </w:p>
                         </w:txbxContent>
                       </wps:txbx>
@@ -6868,7 +6922,7 @@
               </wp:anchor>
             </w:drawing>
           </mc:Choice>
-          <mc:Fallback xmlns:w16se="http://schemas.microsoft.com/office/word/2015/wordml/symex" xmlns:w16cid="http://schemas.microsoft.com/office/word/2016/wordml/cid" xmlns:am3d="http://schemas.microsoft.com/office/drawing/2017/model3d" xmlns:aink="http://schemas.microsoft.com/office/drawing/2016/ink" xmlns:cx8="http://schemas.microsoft.com/office/drawing/2016/5/14/chartex" xmlns:cx7="http://schemas.microsoft.com/office/drawing/2016/5/13/chartex" xmlns:cx6="http://schemas.microsoft.com/office/drawing/2016/5/12/chartex" xmlns:cx5="http://schemas.microsoft.com/office/drawing/2016/5/11/chartex" xmlns:cx4="http://schemas.microsoft.com/office/drawing/2016/5/10/chartex" xmlns:cx3="http://schemas.microsoft.com/office/drawing/2016/5/9/chartex" xmlns:cx2="http://schemas.microsoft.com/office/drawing/2015/10/21/chartex" xmlns:cx1="http://schemas.microsoft.com/office/drawing/2015/9/8/chartex" xmlns:cx="http://schemas.microsoft.com/office/drawing/2014/chartex">
+          <mc:Fallback xmlns:cx="http://schemas.microsoft.com/office/drawing/2014/chartex" xmlns:cx1="http://schemas.microsoft.com/office/drawing/2015/9/8/chartex" xmlns:cx2="http://schemas.microsoft.com/office/drawing/2015/10/21/chartex" xmlns:cx3="http://schemas.microsoft.com/office/drawing/2016/5/9/chartex" xmlns:cx4="http://schemas.microsoft.com/office/drawing/2016/5/10/chartex" xmlns:cx5="http://schemas.microsoft.com/office/drawing/2016/5/11/chartex" xmlns:cx6="http://schemas.microsoft.com/office/drawing/2016/5/12/chartex" xmlns:cx7="http://schemas.microsoft.com/office/drawing/2016/5/13/chartex" xmlns:cx8="http://schemas.microsoft.com/office/drawing/2016/5/14/chartex" xmlns:aink="http://schemas.microsoft.com/office/drawing/2016/ink" xmlns:am3d="http://schemas.microsoft.com/office/drawing/2017/model3d" xmlns:w16cid="http://schemas.microsoft.com/office/word/2016/wordml/cid" xmlns:w16se="http://schemas.microsoft.com/office/word/2015/wordml/symex">
             <w:pict>
               <v:shape w14:anchorId="72D7F373" id="Cuadro de texto 23" o:spid="_x0000_s1032" type="#_x0000_t202" style="position:absolute;left:0;text-align:left;margin-left:0;margin-top:35.9pt;width:224.9pt;height:24.4pt;z-index:251685888;visibility:visible;mso-wrap-style:square;mso-width-percent:0;mso-height-percent:0;mso-wrap-distance-left:9pt;mso-wrap-distance-top:0;mso-wrap-distance-right:9pt;mso-wrap-distance-bottom:0;mso-position-horizontal:left;mso-position-horizontal-relative:margin;mso-position-vertical:absolute;mso-position-vertical-relative:text;mso-width-percent:0;mso-height-percent:0;mso-width-relative:margin;mso-height-relative:margin;v-text-anchor:top" o:gfxdata="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" stroked="f">
                 <v:textbox inset="0,0,0,0">
@@ -7132,7 +7186,7 @@
                                 <w:noProof/>
                               </w:rPr>
                             </w:pPr>
-                            <w:bookmarkStart w:id="14" w:name="_Toc25082750"/>
+                            <w:bookmarkStart w:id="13" w:name="_Toc25082750"/>
                             <w:r>
                               <w:rPr>
                                 <w:rFonts w:ascii="Georgia" w:hAnsi="Georgia"/>
@@ -7174,7 +7228,21 @@
                               <w:rPr>
                                 <w:rFonts w:ascii="Georgia" w:hAnsi="Georgia"/>
                               </w:rPr>
-                              <w:t xml:space="preserve"> - Crear un repositorio en Git Hub - Comandos </w:t>
+                              <w:t xml:space="preserve"> - Crear un repositorio en Git </w:t>
+                            </w:r>
+                            <w:proofErr w:type="spellStart"/>
+                            <w:r>
+                              <w:rPr>
+                                <w:rFonts w:ascii="Georgia" w:hAnsi="Georgia"/>
+                              </w:rPr>
+                              <w:t>Hub</w:t>
+                            </w:r>
+                            <w:proofErr w:type="spellEnd"/>
+                            <w:r>
+                              <w:rPr>
+                                <w:rFonts w:ascii="Georgia" w:hAnsi="Georgia"/>
+                              </w:rPr>
+                              <w:t xml:space="preserve"> - Comandos </w:t>
                             </w:r>
                             <w:proofErr w:type="spellStart"/>
                             <w:r>
@@ -7197,7 +7265,7 @@
                               </w:rPr>
                               <w:t>Bash</w:t>
                             </w:r>
-                            <w:bookmarkEnd w:id="14"/>
+                            <w:bookmarkEnd w:id="13"/>
                             <w:proofErr w:type="spellEnd"/>
                           </w:p>
                         </w:txbxContent>
@@ -7220,7 +7288,7 @@
               </wp:anchor>
             </w:drawing>
           </mc:Choice>
-          <mc:Fallback xmlns:w16se="http://schemas.microsoft.com/office/word/2015/wordml/symex" xmlns:w16cid="http://schemas.microsoft.com/office/word/2016/wordml/cid" xmlns:am3d="http://schemas.microsoft.com/office/drawing/2017/model3d" xmlns:aink="http://schemas.microsoft.com/office/drawing/2016/ink" xmlns:cx8="http://schemas.microsoft.com/office/drawing/2016/5/14/chartex" xmlns:cx7="http://schemas.microsoft.com/office/drawing/2016/5/13/chartex" xmlns:cx6="http://schemas.microsoft.com/office/drawing/2016/5/12/chartex" xmlns:cx5="http://schemas.microsoft.com/office/drawing/2016/5/11/chartex" xmlns:cx4="http://schemas.microsoft.com/office/drawing/2016/5/10/chartex" xmlns:cx3="http://schemas.microsoft.com/office/drawing/2016/5/9/chartex" xmlns:cx2="http://schemas.microsoft.com/office/drawing/2015/10/21/chartex" xmlns:cx1="http://schemas.microsoft.com/office/drawing/2015/9/8/chartex" xmlns:cx="http://schemas.microsoft.com/office/drawing/2014/chartex">
+          <mc:Fallback xmlns:cx="http://schemas.microsoft.com/office/drawing/2014/chartex" xmlns:cx1="http://schemas.microsoft.com/office/drawing/2015/9/8/chartex" xmlns:cx2="http://schemas.microsoft.com/office/drawing/2015/10/21/chartex" xmlns:cx3="http://schemas.microsoft.com/office/drawing/2016/5/9/chartex" xmlns:cx4="http://schemas.microsoft.com/office/drawing/2016/5/10/chartex" xmlns:cx5="http://schemas.microsoft.com/office/drawing/2016/5/11/chartex" xmlns:cx6="http://schemas.microsoft.com/office/drawing/2016/5/12/chartex" xmlns:cx7="http://schemas.microsoft.com/office/drawing/2016/5/13/chartex" xmlns:cx8="http://schemas.microsoft.com/office/drawing/2016/5/14/chartex" xmlns:aink="http://schemas.microsoft.com/office/drawing/2016/ink" xmlns:am3d="http://schemas.microsoft.com/office/drawing/2017/model3d" xmlns:w16cid="http://schemas.microsoft.com/office/word/2016/wordml/cid" xmlns:w16se="http://schemas.microsoft.com/office/word/2015/wordml/symex">
             <w:pict>
               <v:shape w14:anchorId="2660E0DA" id="Cuadro de texto 24" o:spid="_x0000_s1033" type="#_x0000_t202" style="position:absolute;margin-left:-.2pt;margin-top:304.6pt;width:523.5pt;height:12.6pt;z-index:251687936;visibility:visible;mso-wrap-style:square;mso-width-percent:0;mso-height-percent:0;mso-wrap-distance-left:9pt;mso-wrap-distance-top:0;mso-wrap-distance-right:9pt;mso-wrap-distance-bottom:0;mso-position-horizontal:absolute;mso-position-horizontal-relative:margin;mso-position-vertical:absolute;mso-position-vertical-relative:text;mso-width-percent:0;mso-height-percent:0;mso-width-relative:margin;mso-height-relative:margin;v-text-anchor:top" o:gfxdata="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" stroked="f">
                 <v:textbox inset="0,0,0,0">
@@ -7358,7 +7426,7 @@
           <w:lang w:val="en-GB"/>
         </w:rPr>
       </w:pPr>
-      <w:bookmarkStart w:id="15" w:name="_Toc25082745"/>
+      <w:bookmarkStart w:id="14" w:name="_Toc25082745"/>
       <w:proofErr w:type="spellStart"/>
       <w:r>
         <w:rPr>
@@ -7431,7 +7499,7 @@
         </w:rPr>
         <w:t xml:space="preserve"> --all --graph</w:t>
       </w:r>
-      <w:bookmarkEnd w:id="15"/>
+      <w:bookmarkEnd w:id="14"/>
     </w:p>
     <w:p>
       <w:pPr>
@@ -7461,7 +7529,7 @@
           <w:smallCaps/>
         </w:rPr>
       </w:pPr>
-      <w:bookmarkStart w:id="16" w:name="_Toc25101818"/>
+      <w:bookmarkStart w:id="15" w:name="_Toc25101818"/>
       <w:r>
         <w:rPr>
           <w:rFonts w:ascii="Georgia" w:hAnsi="Georgia"/>
@@ -7471,7 +7539,7 @@
         </w:rPr>
         <w:t>Gestión del proyecto</w:t>
       </w:r>
-      <w:bookmarkEnd w:id="16"/>
+      <w:bookmarkEnd w:id="15"/>
     </w:p>
     <w:p>
       <w:pPr>
@@ -7840,7 +7908,7 @@
           <w:smallCaps/>
         </w:rPr>
       </w:pPr>
-      <w:bookmarkStart w:id="17" w:name="_Toc25101819"/>
+      <w:bookmarkStart w:id="16" w:name="_Toc25101819"/>
       <w:proofErr w:type="spellStart"/>
       <w:r>
         <w:rPr>
@@ -7852,7 +7920,7 @@
         <w:lastRenderedPageBreak/>
         <w:t>Clockify</w:t>
       </w:r>
-      <w:bookmarkEnd w:id="17"/>
+      <w:bookmarkEnd w:id="16"/>
       <w:proofErr w:type="spellEnd"/>
     </w:p>
     <w:p/>
@@ -8027,7 +8095,7 @@
           <w:smallCaps/>
         </w:rPr>
       </w:pPr>
-      <w:bookmarkStart w:id="18" w:name="_Toc25101820"/>
+      <w:bookmarkStart w:id="17" w:name="_Toc25101820"/>
       <w:r>
         <w:rPr>
           <w:rFonts w:ascii="Georgia" w:hAnsi="Georgia"/>
@@ -8046,14 +8114,14 @@
         </w:rPr>
         <w:t>rogramación</w:t>
       </w:r>
-      <w:bookmarkEnd w:id="18"/>
+      <w:bookmarkEnd w:id="17"/>
     </w:p>
     <w:p>
       <w:r>
         <w:t xml:space="preserve">La programación de este proyecto es l, ya que con lo que hemos aprendido durante el curso, debemos programar el acceso a la base de datos, la parte lógica y </w:t>
       </w:r>
     </w:p>
-    <w:bookmarkStart w:id="19" w:name="_Toc25101821"/>
+    <w:bookmarkStart w:id="18" w:name="_Toc25101821"/>
     <w:p>
       <w:pPr>
         <w:pStyle w:val="Ttulo2"/>
@@ -8120,7 +8188,7 @@
                                 <w:noProof/>
                               </w:rPr>
                             </w:pPr>
-                            <w:bookmarkStart w:id="20" w:name="_Toc25082752"/>
+                            <w:bookmarkStart w:id="19" w:name="_Toc25082752"/>
                             <w:r>
                               <w:rPr>
                                 <w:rFonts w:ascii="Georgia" w:hAnsi="Georgia"/>
@@ -8164,7 +8232,7 @@
                               </w:rPr>
                               <w:t>- TDD</w:t>
                             </w:r>
-                            <w:bookmarkEnd w:id="20"/>
+                            <w:bookmarkEnd w:id="19"/>
                           </w:p>
                         </w:txbxContent>
                       </wps:txbx>
@@ -8180,7 +8248,7 @@
               </wp:anchor>
             </w:drawing>
           </mc:Choice>
-          <mc:Fallback xmlns:w16se="http://schemas.microsoft.com/office/word/2015/wordml/symex" xmlns:w16cid="http://schemas.microsoft.com/office/word/2016/wordml/cid" xmlns:am3d="http://schemas.microsoft.com/office/drawing/2017/model3d" xmlns:aink="http://schemas.microsoft.com/office/drawing/2016/ink" xmlns:cx8="http://schemas.microsoft.com/office/drawing/2016/5/14/chartex" xmlns:cx7="http://schemas.microsoft.com/office/drawing/2016/5/13/chartex" xmlns:cx6="http://schemas.microsoft.com/office/drawing/2016/5/12/chartex" xmlns:cx5="http://schemas.microsoft.com/office/drawing/2016/5/11/chartex" xmlns:cx4="http://schemas.microsoft.com/office/drawing/2016/5/10/chartex" xmlns:cx3="http://schemas.microsoft.com/office/drawing/2016/5/9/chartex" xmlns:cx2="http://schemas.microsoft.com/office/drawing/2015/10/21/chartex" xmlns:cx1="http://schemas.microsoft.com/office/drawing/2015/9/8/chartex" xmlns:cx="http://schemas.microsoft.com/office/drawing/2014/chartex">
+          <mc:Fallback xmlns:cx="http://schemas.microsoft.com/office/drawing/2014/chartex" xmlns:cx1="http://schemas.microsoft.com/office/drawing/2015/9/8/chartex" xmlns:cx2="http://schemas.microsoft.com/office/drawing/2015/10/21/chartex" xmlns:cx3="http://schemas.microsoft.com/office/drawing/2016/5/9/chartex" xmlns:cx4="http://schemas.microsoft.com/office/drawing/2016/5/10/chartex" xmlns:cx5="http://schemas.microsoft.com/office/drawing/2016/5/11/chartex" xmlns:cx6="http://schemas.microsoft.com/office/drawing/2016/5/12/chartex" xmlns:cx7="http://schemas.microsoft.com/office/drawing/2016/5/13/chartex" xmlns:cx8="http://schemas.microsoft.com/office/drawing/2016/5/14/chartex" xmlns:aink="http://schemas.microsoft.com/office/drawing/2016/ink" xmlns:am3d="http://schemas.microsoft.com/office/drawing/2017/model3d" xmlns:w16cid="http://schemas.microsoft.com/office/word/2016/wordml/cid" xmlns:w16se="http://schemas.microsoft.com/office/word/2015/wordml/symex">
             <w:pict>
               <v:shape w14:anchorId="6C1188E8" id="Cuadro de texto 130" o:spid="_x0000_s1034" type="#_x0000_t202" style="position:absolute;left:0;text-align:left;margin-left:364.3pt;margin-top:151.75pt;width:158.25pt;height:.05pt;z-index:251695104;visibility:visible;mso-wrap-style:square;mso-wrap-distance-left:9pt;mso-wrap-distance-top:0;mso-wrap-distance-right:9pt;mso-wrap-distance-bottom:0;mso-position-horizontal:absolute;mso-position-horizontal-relative:text;mso-position-vertical:absolute;mso-position-vertical-relative:text;v-text-anchor:top" o:gfxdata="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" stroked="f">
                 <v:textbox style="mso-fit-shape-to-text:t" inset="0,0,0,0">
@@ -8319,7 +8387,7 @@
         </w:rPr>
         <w:t>TDD</w:t>
       </w:r>
-      <w:bookmarkEnd w:id="19"/>
+      <w:bookmarkEnd w:id="18"/>
     </w:p>
     <w:p>
       <w:pPr>
@@ -8405,7 +8473,7 @@
           <w:smallCaps/>
         </w:rPr>
       </w:pPr>
-      <w:bookmarkStart w:id="21" w:name="_Toc25101822"/>
+      <w:bookmarkStart w:id="20" w:name="_Toc25101822"/>
       <w:r>
         <w:rPr>
           <w:rFonts w:ascii="Georgia" w:hAnsi="Georgia"/>
@@ -8415,7 +8483,7 @@
         </w:rPr>
         <w:t>Sistema SOLID</w:t>
       </w:r>
-      <w:bookmarkEnd w:id="21"/>
+      <w:bookmarkEnd w:id="20"/>
     </w:p>
     <w:p>
       <w:pPr>
@@ -8601,7 +8669,7 @@
         <w:t xml:space="preserve"> </w:t>
       </w:r>
     </w:p>
-    <w:bookmarkStart w:id="22" w:name="_Toc25101823"/>
+    <w:bookmarkStart w:id="21" w:name="_Toc25101823"/>
     <w:p>
       <w:pPr>
         <w:pStyle w:val="Ttulo2"/>
@@ -8667,35 +8735,22 @@
                                 <w:noProof/>
                               </w:rPr>
                             </w:pPr>
-                            <w:bookmarkStart w:id="23" w:name="_Toc25082753"/>
+                            <w:bookmarkStart w:id="22" w:name="_Toc25082753"/>
                             <w:r>
                               <w:t xml:space="preserve">Ilustración </w:t>
                             </w:r>
-                            <w:r>
-                              <w:fldChar w:fldCharType="begin"/>
-                            </w:r>
-                            <w:r>
-                              <w:instrText xml:space="preserve"> SEQ Ilustración \* ARABIC </w:instrText>
-                            </w:r>
-                            <w:r>
-                              <w:fldChar w:fldCharType="separate"/>
-                            </w:r>
-                            <w:r>
-                              <w:rPr>
-                                <w:noProof/>
-                              </w:rPr>
-                              <w:t>12</w:t>
-                            </w:r>
-                            <w:r>
-                              <w:rPr>
-                                <w:noProof/>
-                              </w:rPr>
-                              <w:fldChar w:fldCharType="end"/>
-                            </w:r>
+                            <w:fldSimple w:instr=" SEQ Ilustración \* ARABIC ">
+                              <w:r>
+                                <w:rPr>
+                                  <w:noProof/>
+                                </w:rPr>
+                                <w:t>12</w:t>
+                              </w:r>
+                            </w:fldSimple>
                             <w:r>
                               <w:t xml:space="preserve"> - SOLID</w:t>
                             </w:r>
-                            <w:bookmarkEnd w:id="23"/>
+                            <w:bookmarkEnd w:id="22"/>
                           </w:p>
                         </w:txbxContent>
                       </wps:txbx>
@@ -8711,7 +8766,7 @@
               </wp:anchor>
             </w:drawing>
           </mc:Choice>
-          <mc:Fallback xmlns:w16se="http://schemas.microsoft.com/office/word/2015/wordml/symex" xmlns:w16cid="http://schemas.microsoft.com/office/word/2016/wordml/cid" xmlns:am3d="http://schemas.microsoft.com/office/drawing/2017/model3d" xmlns:aink="http://schemas.microsoft.com/office/drawing/2016/ink" xmlns:cx8="http://schemas.microsoft.com/office/drawing/2016/5/14/chartex" xmlns:cx7="http://schemas.microsoft.com/office/drawing/2016/5/13/chartex" xmlns:cx6="http://schemas.microsoft.com/office/drawing/2016/5/12/chartex" xmlns:cx5="http://schemas.microsoft.com/office/drawing/2016/5/11/chartex" xmlns:cx4="http://schemas.microsoft.com/office/drawing/2016/5/10/chartex" xmlns:cx3="http://schemas.microsoft.com/office/drawing/2016/5/9/chartex" xmlns:cx2="http://schemas.microsoft.com/office/drawing/2015/10/21/chartex" xmlns:cx1="http://schemas.microsoft.com/office/drawing/2015/9/8/chartex" xmlns:cx="http://schemas.microsoft.com/office/drawing/2014/chartex">
+          <mc:Fallback xmlns:cx="http://schemas.microsoft.com/office/drawing/2014/chartex" xmlns:cx1="http://schemas.microsoft.com/office/drawing/2015/9/8/chartex" xmlns:cx2="http://schemas.microsoft.com/office/drawing/2015/10/21/chartex" xmlns:cx3="http://schemas.microsoft.com/office/drawing/2016/5/9/chartex" xmlns:cx4="http://schemas.microsoft.com/office/drawing/2016/5/10/chartex" xmlns:cx5="http://schemas.microsoft.com/office/drawing/2016/5/11/chartex" xmlns:cx6="http://schemas.microsoft.com/office/drawing/2016/5/12/chartex" xmlns:cx7="http://schemas.microsoft.com/office/drawing/2016/5/13/chartex" xmlns:cx8="http://schemas.microsoft.com/office/drawing/2016/5/14/chartex" xmlns:aink="http://schemas.microsoft.com/office/drawing/2016/ink" xmlns:am3d="http://schemas.microsoft.com/office/drawing/2017/model3d" xmlns:w16cid="http://schemas.microsoft.com/office/word/2016/wordml/cid" xmlns:w16se="http://schemas.microsoft.com/office/word/2015/wordml/symex">
             <w:pict>
               <v:shape w14:anchorId="525322D7" id="Cuadro de texto 132" o:spid="_x0000_s1035" type="#_x0000_t202" style="position:absolute;left:0;text-align:left;margin-left:0;margin-top:287.85pt;width:218.25pt;height:.05pt;z-index:251697152;visibility:visible;mso-wrap-style:square;mso-wrap-distance-left:9pt;mso-wrap-distance-top:0;mso-wrap-distance-right:9pt;mso-wrap-distance-bottom:0;mso-position-horizontal:absolute;mso-position-horizontal-relative:text;mso-position-vertical:absolute;mso-position-vertical-relative:text;v-text-anchor:top" o:gfxdata="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" stroked="f">
                 <v:textbox style="mso-fit-shape-to-text:t" inset="0,0,0,0">
@@ -8826,7 +8881,7 @@
         </w:rPr>
         <w:t>Barricadas</w:t>
       </w:r>
-      <w:bookmarkEnd w:id="22"/>
+      <w:bookmarkEnd w:id="21"/>
     </w:p>
     <w:p>
       <w:pPr>
@@ -8867,7 +8922,7 @@
         <w:t xml:space="preserve"> </w:t>
       </w:r>
     </w:p>
-    <w:bookmarkStart w:id="24" w:name="_Toc25101824"/>
+    <w:bookmarkStart w:id="23" w:name="_Toc25101824"/>
     <w:p>
       <w:pPr>
         <w:pStyle w:val="Ttulo2"/>
@@ -8933,35 +8988,22 @@
                                 <w:noProof/>
                               </w:rPr>
                             </w:pPr>
-                            <w:bookmarkStart w:id="25" w:name="_Toc25082754"/>
+                            <w:bookmarkStart w:id="24" w:name="_Toc25082754"/>
                             <w:r>
                               <w:t xml:space="preserve">Ilustración </w:t>
                             </w:r>
-                            <w:r>
-                              <w:fldChar w:fldCharType="begin"/>
-                            </w:r>
-                            <w:r>
-                              <w:instrText xml:space="preserve"> SEQ Ilustración \* ARABIC </w:instrText>
-                            </w:r>
-                            <w:r>
-                              <w:fldChar w:fldCharType="separate"/>
-                            </w:r>
-                            <w:r>
-                              <w:rPr>
-                                <w:noProof/>
-                              </w:rPr>
-                              <w:t>13</w:t>
-                            </w:r>
-                            <w:r>
-                              <w:rPr>
-                                <w:noProof/>
-                              </w:rPr>
-                              <w:fldChar w:fldCharType="end"/>
-                            </w:r>
+                            <w:fldSimple w:instr=" SEQ Ilustración \* ARABIC ">
+                              <w:r>
+                                <w:rPr>
+                                  <w:noProof/>
+                                </w:rPr>
+                                <w:t>13</w:t>
+                              </w:r>
+                            </w:fldSimple>
                             <w:r>
                               <w:t xml:space="preserve"> - Barricadas</w:t>
                             </w:r>
-                            <w:bookmarkEnd w:id="25"/>
+                            <w:bookmarkEnd w:id="24"/>
                           </w:p>
                         </w:txbxContent>
                       </wps:txbx>
@@ -8977,7 +9019,7 @@
               </wp:anchor>
             </w:drawing>
           </mc:Choice>
-          <mc:Fallback xmlns:w16se="http://schemas.microsoft.com/office/word/2015/wordml/symex" xmlns:w16cid="http://schemas.microsoft.com/office/word/2016/wordml/cid" xmlns:am3d="http://schemas.microsoft.com/office/drawing/2017/model3d" xmlns:aink="http://schemas.microsoft.com/office/drawing/2016/ink" xmlns:cx8="http://schemas.microsoft.com/office/drawing/2016/5/14/chartex" xmlns:cx7="http://schemas.microsoft.com/office/drawing/2016/5/13/chartex" xmlns:cx6="http://schemas.microsoft.com/office/drawing/2016/5/12/chartex" xmlns:cx5="http://schemas.microsoft.com/office/drawing/2016/5/11/chartex" xmlns:cx4="http://schemas.microsoft.com/office/drawing/2016/5/10/chartex" xmlns:cx3="http://schemas.microsoft.com/office/drawing/2016/5/9/chartex" xmlns:cx2="http://schemas.microsoft.com/office/drawing/2015/10/21/chartex" xmlns:cx1="http://schemas.microsoft.com/office/drawing/2015/9/8/chartex" xmlns:cx="http://schemas.microsoft.com/office/drawing/2014/chartex">
+          <mc:Fallback xmlns:cx="http://schemas.microsoft.com/office/drawing/2014/chartex" xmlns:cx1="http://schemas.microsoft.com/office/drawing/2015/9/8/chartex" xmlns:cx2="http://schemas.microsoft.com/office/drawing/2015/10/21/chartex" xmlns:cx3="http://schemas.microsoft.com/office/drawing/2016/5/9/chartex" xmlns:cx4="http://schemas.microsoft.com/office/drawing/2016/5/10/chartex" xmlns:cx5="http://schemas.microsoft.com/office/drawing/2016/5/11/chartex" xmlns:cx6="http://schemas.microsoft.com/office/drawing/2016/5/12/chartex" xmlns:cx7="http://schemas.microsoft.com/office/drawing/2016/5/13/chartex" xmlns:cx8="http://schemas.microsoft.com/office/drawing/2016/5/14/chartex" xmlns:aink="http://schemas.microsoft.com/office/drawing/2016/ink" xmlns:am3d="http://schemas.microsoft.com/office/drawing/2017/model3d" xmlns:w16cid="http://schemas.microsoft.com/office/word/2016/wordml/cid" xmlns:w16se="http://schemas.microsoft.com/office/word/2015/wordml/symex">
             <w:pict>
               <v:shape w14:anchorId="56DB48CD" id="Cuadro de texto 133" o:spid="_x0000_s1036" type="#_x0000_t202" style="position:absolute;left:0;text-align:left;margin-left:400.3pt;margin-top:127.15pt;width:122.25pt;height:.05pt;z-index:251699200;visibility:visible;mso-wrap-style:square;mso-wrap-distance-left:9pt;mso-wrap-distance-top:0;mso-wrap-distance-right:9pt;mso-wrap-distance-bottom:0;mso-position-horizontal:absolute;mso-position-horizontal-relative:text;mso-position-vertical:absolute;mso-position-vertical-relative:text;v-text-anchor:top" o:gfxdata="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" stroked="f">
                 <v:textbox style="mso-fit-shape-to-text:t" inset="0,0,0,0">
@@ -9086,7 +9128,7 @@
         </w:rPr>
         <w:t>Parte lógica</w:t>
       </w:r>
-      <w:bookmarkEnd w:id="24"/>
+      <w:bookmarkEnd w:id="23"/>
     </w:p>
     <w:p>
       <w:pPr>
@@ -9432,35 +9474,22 @@
                                 <w:noProof/>
                               </w:rPr>
                             </w:pPr>
-                            <w:bookmarkStart w:id="26" w:name="_Toc25082755"/>
+                            <w:bookmarkStart w:id="25" w:name="_Toc25082755"/>
                             <w:r>
                               <w:t xml:space="preserve">Ilustración </w:t>
                             </w:r>
-                            <w:r>
-                              <w:fldChar w:fldCharType="begin"/>
-                            </w:r>
-                            <w:r>
-                              <w:instrText xml:space="preserve"> SEQ Ilustración \* ARABIC </w:instrText>
-                            </w:r>
-                            <w:r>
-                              <w:fldChar w:fldCharType="separate"/>
-                            </w:r>
-                            <w:r>
-                              <w:rPr>
-                                <w:noProof/>
-                              </w:rPr>
-                              <w:t>14</w:t>
-                            </w:r>
-                            <w:r>
-                              <w:rPr>
-                                <w:noProof/>
-                              </w:rPr>
-                              <w:fldChar w:fldCharType="end"/>
-                            </w:r>
+                            <w:fldSimple w:instr=" SEQ Ilustración \* ARABIC ">
+                              <w:r>
+                                <w:rPr>
+                                  <w:noProof/>
+                                </w:rPr>
+                                <w:t>14</w:t>
+                              </w:r>
+                            </w:fldSimple>
                             <w:r>
                               <w:t xml:space="preserve"> - Lógica</w:t>
                             </w:r>
-                            <w:bookmarkEnd w:id="26"/>
+                            <w:bookmarkEnd w:id="25"/>
                           </w:p>
                         </w:txbxContent>
                       </wps:txbx>
@@ -9482,7 +9511,7 @@
               </wp:anchor>
             </w:drawing>
           </mc:Choice>
-          <mc:Fallback xmlns:w16se="http://schemas.microsoft.com/office/word/2015/wordml/symex" xmlns:w16cid="http://schemas.microsoft.com/office/word/2016/wordml/cid" xmlns:am3d="http://schemas.microsoft.com/office/drawing/2017/model3d" xmlns:aink="http://schemas.microsoft.com/office/drawing/2016/ink" xmlns:cx8="http://schemas.microsoft.com/office/drawing/2016/5/14/chartex" xmlns:cx7="http://schemas.microsoft.com/office/drawing/2016/5/13/chartex" xmlns:cx6="http://schemas.microsoft.com/office/drawing/2016/5/12/chartex" xmlns:cx5="http://schemas.microsoft.com/office/drawing/2016/5/11/chartex" xmlns:cx4="http://schemas.microsoft.com/office/drawing/2016/5/10/chartex" xmlns:cx3="http://schemas.microsoft.com/office/drawing/2016/5/9/chartex" xmlns:cx2="http://schemas.microsoft.com/office/drawing/2015/10/21/chartex" xmlns:cx1="http://schemas.microsoft.com/office/drawing/2015/9/8/chartex" xmlns:cx="http://schemas.microsoft.com/office/drawing/2014/chartex">
+          <mc:Fallback xmlns:cx="http://schemas.microsoft.com/office/drawing/2014/chartex" xmlns:cx1="http://schemas.microsoft.com/office/drawing/2015/9/8/chartex" xmlns:cx2="http://schemas.microsoft.com/office/drawing/2015/10/21/chartex" xmlns:cx3="http://schemas.microsoft.com/office/drawing/2016/5/9/chartex" xmlns:cx4="http://schemas.microsoft.com/office/drawing/2016/5/10/chartex" xmlns:cx5="http://schemas.microsoft.com/office/drawing/2016/5/11/chartex" xmlns:cx6="http://schemas.microsoft.com/office/drawing/2016/5/12/chartex" xmlns:cx7="http://schemas.microsoft.com/office/drawing/2016/5/13/chartex" xmlns:cx8="http://schemas.microsoft.com/office/drawing/2016/5/14/chartex" xmlns:aink="http://schemas.microsoft.com/office/drawing/2016/ink" xmlns:am3d="http://schemas.microsoft.com/office/drawing/2017/model3d" xmlns:w16cid="http://schemas.microsoft.com/office/word/2016/wordml/cid" xmlns:w16se="http://schemas.microsoft.com/office/word/2015/wordml/symex">
             <w:pict>
               <v:shape w14:anchorId="186D8355" id="Cuadro de texto 134" o:spid="_x0000_s1037" type="#_x0000_t202" style="position:absolute;margin-left:377.25pt;margin-top:97.65pt;width:146pt;height:19.7pt;z-index:251701248;visibility:visible;mso-wrap-style:square;mso-width-percent:0;mso-height-percent:0;mso-wrap-distance-left:9pt;mso-wrap-distance-top:0;mso-wrap-distance-right:9pt;mso-wrap-distance-bottom:0;mso-position-horizontal:absolute;mso-position-horizontal-relative:margin;mso-position-vertical:absolute;mso-position-vertical-relative:text;mso-width-percent:0;mso-height-percent:0;mso-width-relative:margin;mso-height-relative:margin;v-text-anchor:top" o:gfxdata="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" stroked="f">
                 <v:textbox inset="0,0,0,0">
@@ -9526,7 +9555,7 @@
         <w:br w:type="page"/>
       </w:r>
     </w:p>
-    <w:bookmarkStart w:id="27" w:name="_Toc25101825"/>
+    <w:bookmarkStart w:id="26" w:name="_Toc25101825"/>
     <w:p>
       <w:pPr>
         <w:pStyle w:val="Ttulo1"/>
@@ -9593,31 +9622,18 @@
                                 <w:rFonts w:ascii="Georgia" w:hAnsi="Georgia"/>
                               </w:rPr>
                             </w:pPr>
-                            <w:bookmarkStart w:id="28" w:name="_Toc25082756"/>
+                            <w:bookmarkStart w:id="27" w:name="_Toc25082756"/>
                             <w:r>
                               <w:t xml:space="preserve">Ilustración </w:t>
                             </w:r>
-                            <w:r>
-                              <w:fldChar w:fldCharType="begin"/>
-                            </w:r>
-                            <w:r>
-                              <w:instrText xml:space="preserve"> SEQ Ilustración \* ARABIC </w:instrText>
-                            </w:r>
-                            <w:r>
-                              <w:fldChar w:fldCharType="separate"/>
-                            </w:r>
-                            <w:r>
-                              <w:rPr>
-                                <w:noProof/>
-                              </w:rPr>
-                              <w:t>15</w:t>
-                            </w:r>
-                            <w:r>
-                              <w:rPr>
-                                <w:noProof/>
-                              </w:rPr>
-                              <w:fldChar w:fldCharType="end"/>
-                            </w:r>
+                            <w:fldSimple w:instr=" SEQ Ilustración \* ARABIC ">
+                              <w:r>
+                                <w:rPr>
+                                  <w:noProof/>
+                                </w:rPr>
+                                <w:t>15</w:t>
+                              </w:r>
+                            </w:fldSimple>
                             <w:r>
                               <w:t xml:space="preserve"> - XML </w:t>
                             </w:r>
@@ -9625,7 +9641,7 @@
                             <w:r>
                               <w:t>validator</w:t>
                             </w:r>
-                            <w:bookmarkEnd w:id="28"/>
+                            <w:bookmarkEnd w:id="27"/>
                             <w:proofErr w:type="spellEnd"/>
                           </w:p>
                         </w:txbxContent>
@@ -9642,7 +9658,7 @@
               </wp:anchor>
             </w:drawing>
           </mc:Choice>
-          <mc:Fallback xmlns:w16se="http://schemas.microsoft.com/office/word/2015/wordml/symex" xmlns:w16cid="http://schemas.microsoft.com/office/word/2016/wordml/cid" xmlns:am3d="http://schemas.microsoft.com/office/drawing/2017/model3d" xmlns:aink="http://schemas.microsoft.com/office/drawing/2016/ink" xmlns:cx8="http://schemas.microsoft.com/office/drawing/2016/5/14/chartex" xmlns:cx7="http://schemas.microsoft.com/office/drawing/2016/5/13/chartex" xmlns:cx6="http://schemas.microsoft.com/office/drawing/2016/5/12/chartex" xmlns:cx5="http://schemas.microsoft.com/office/drawing/2016/5/11/chartex" xmlns:cx4="http://schemas.microsoft.com/office/drawing/2016/5/10/chartex" xmlns:cx3="http://schemas.microsoft.com/office/drawing/2016/5/9/chartex" xmlns:cx2="http://schemas.microsoft.com/office/drawing/2015/10/21/chartex" xmlns:cx1="http://schemas.microsoft.com/office/drawing/2015/9/8/chartex" xmlns:cx="http://schemas.microsoft.com/office/drawing/2014/chartex">
+          <mc:Fallback xmlns:cx="http://schemas.microsoft.com/office/drawing/2014/chartex" xmlns:cx1="http://schemas.microsoft.com/office/drawing/2015/9/8/chartex" xmlns:cx2="http://schemas.microsoft.com/office/drawing/2015/10/21/chartex" xmlns:cx3="http://schemas.microsoft.com/office/drawing/2016/5/9/chartex" xmlns:cx4="http://schemas.microsoft.com/office/drawing/2016/5/10/chartex" xmlns:cx5="http://schemas.microsoft.com/office/drawing/2016/5/11/chartex" xmlns:cx6="http://schemas.microsoft.com/office/drawing/2016/5/12/chartex" xmlns:cx7="http://schemas.microsoft.com/office/drawing/2016/5/13/chartex" xmlns:cx8="http://schemas.microsoft.com/office/drawing/2016/5/14/chartex" xmlns:aink="http://schemas.microsoft.com/office/drawing/2016/ink" xmlns:am3d="http://schemas.microsoft.com/office/drawing/2017/model3d" xmlns:w16cid="http://schemas.microsoft.com/office/word/2016/wordml/cid" xmlns:w16se="http://schemas.microsoft.com/office/word/2015/wordml/symex">
             <w:pict>
               <v:shape w14:anchorId="41C1A968" id="Cuadro de texto 138" o:spid="_x0000_s1038" type="#_x0000_t202" style="position:absolute;left:0;text-align:left;margin-left:297.9pt;margin-top:270.95pt;width:225pt;height:.05pt;z-index:251706368;visibility:visible;mso-wrap-style:square;mso-wrap-distance-left:9pt;mso-wrap-distance-top:0;mso-wrap-distance-right:9pt;mso-wrap-distance-bottom:0;mso-position-horizontal:absolute;mso-position-horizontal-relative:text;mso-position-vertical:absolute;mso-position-vertical-relative:text;v-text-anchor:top" o:gfxdata="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" stroked="f">
                 <v:textbox style="mso-fit-shape-to-text:t" inset="0,0,0,0">
@@ -9758,7 +9774,7 @@
         </w:rPr>
         <w:t>Lenguaje de Marcas</w:t>
       </w:r>
-      <w:bookmarkEnd w:id="27"/>
+      <w:bookmarkEnd w:id="26"/>
     </w:p>
     <w:p>
       <w:pPr>
@@ -9786,7 +9802,7 @@
         <w:t xml:space="preserve"> de marcas consistía en explicarnos que el lenguaje XML sirve para crear lenguajes de marcas a partir del mismo y que tiene un esquema que lo soporta.</w:t>
       </w:r>
     </w:p>
-    <w:bookmarkStart w:id="29" w:name="_Toc25101826"/>
+    <w:bookmarkStart w:id="28" w:name="_Toc25101826"/>
     <w:p>
       <w:pPr>
         <w:pStyle w:val="Ttulo2"/>
@@ -9852,35 +9868,22 @@
                                 <w:noProof/>
                               </w:rPr>
                             </w:pPr>
-                            <w:bookmarkStart w:id="30" w:name="_Toc25082757"/>
+                            <w:bookmarkStart w:id="29" w:name="_Toc25082757"/>
                             <w:r>
                               <w:t xml:space="preserve">Ilustración </w:t>
                             </w:r>
-                            <w:r>
-                              <w:fldChar w:fldCharType="begin"/>
-                            </w:r>
-                            <w:r>
-                              <w:instrText xml:space="preserve"> SEQ Ilustración \* ARABIC </w:instrText>
-                            </w:r>
-                            <w:r>
-                              <w:fldChar w:fldCharType="separate"/>
-                            </w:r>
-                            <w:r>
-                              <w:rPr>
-                                <w:noProof/>
-                              </w:rPr>
-                              <w:t>16</w:t>
-                            </w:r>
-                            <w:r>
-                              <w:rPr>
-                                <w:noProof/>
-                              </w:rPr>
-                              <w:fldChar w:fldCharType="end"/>
-                            </w:r>
+                            <w:fldSimple w:instr=" SEQ Ilustración \* ARABIC ">
+                              <w:r>
+                                <w:rPr>
+                                  <w:noProof/>
+                                </w:rPr>
+                                <w:t>16</w:t>
+                              </w:r>
+                            </w:fldSimple>
                             <w:r>
                               <w:t xml:space="preserve"> - XML</w:t>
                             </w:r>
-                            <w:bookmarkEnd w:id="30"/>
+                            <w:bookmarkEnd w:id="29"/>
                           </w:p>
                         </w:txbxContent>
                       </wps:txbx>
@@ -9896,7 +9899,7 @@
               </wp:anchor>
             </w:drawing>
           </mc:Choice>
-          <mc:Fallback xmlns:w16se="http://schemas.microsoft.com/office/word/2015/wordml/symex" xmlns:w16cid="http://schemas.microsoft.com/office/word/2016/wordml/cid" xmlns:am3d="http://schemas.microsoft.com/office/drawing/2017/model3d" xmlns:aink="http://schemas.microsoft.com/office/drawing/2016/ink" xmlns:cx8="http://schemas.microsoft.com/office/drawing/2016/5/14/chartex" xmlns:cx7="http://schemas.microsoft.com/office/drawing/2016/5/13/chartex" xmlns:cx6="http://schemas.microsoft.com/office/drawing/2016/5/12/chartex" xmlns:cx5="http://schemas.microsoft.com/office/drawing/2016/5/11/chartex" xmlns:cx4="http://schemas.microsoft.com/office/drawing/2016/5/10/chartex" xmlns:cx3="http://schemas.microsoft.com/office/drawing/2016/5/9/chartex" xmlns:cx2="http://schemas.microsoft.com/office/drawing/2015/10/21/chartex" xmlns:cx1="http://schemas.microsoft.com/office/drawing/2015/9/8/chartex" xmlns:cx="http://schemas.microsoft.com/office/drawing/2014/chartex">
+          <mc:Fallback xmlns:cx="http://schemas.microsoft.com/office/drawing/2014/chartex" xmlns:cx1="http://schemas.microsoft.com/office/drawing/2015/9/8/chartex" xmlns:cx2="http://schemas.microsoft.com/office/drawing/2015/10/21/chartex" xmlns:cx3="http://schemas.microsoft.com/office/drawing/2016/5/9/chartex" xmlns:cx4="http://schemas.microsoft.com/office/drawing/2016/5/10/chartex" xmlns:cx5="http://schemas.microsoft.com/office/drawing/2016/5/11/chartex" xmlns:cx6="http://schemas.microsoft.com/office/drawing/2016/5/12/chartex" xmlns:cx7="http://schemas.microsoft.com/office/drawing/2016/5/13/chartex" xmlns:cx8="http://schemas.microsoft.com/office/drawing/2016/5/14/chartex" xmlns:aink="http://schemas.microsoft.com/office/drawing/2016/ink" xmlns:am3d="http://schemas.microsoft.com/office/drawing/2017/model3d" xmlns:w16cid="http://schemas.microsoft.com/office/word/2016/wordml/cid" xmlns:w16se="http://schemas.microsoft.com/office/word/2015/wordml/symex">
             <w:pict>
               <v:shape w14:anchorId="634BDFC9" id="Cuadro de texto 4" o:spid="_x0000_s1039" type="#_x0000_t202" style="position:absolute;left:0;text-align:left;margin-left:0;margin-top:101.75pt;width:96pt;height:.05pt;z-index:251712512;visibility:visible;mso-wrap-style:square;mso-wrap-distance-left:9pt;mso-wrap-distance-top:0;mso-wrap-distance-right:9pt;mso-wrap-distance-bottom:0;mso-position-horizontal:absolute;mso-position-horizontal-relative:text;mso-position-vertical:absolute;mso-position-vertical-relative:text;v-text-anchor:top" o:gfxdata="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" stroked="f">
                 <v:textbox style="mso-fit-shape-to-text:t" inset="0,0,0,0">
@@ -10012,7 +10015,7 @@
         </w:rPr>
         <w:t>XML</w:t>
       </w:r>
-      <w:bookmarkEnd w:id="29"/>
+      <w:bookmarkEnd w:id="28"/>
     </w:p>
     <w:p>
       <w:pPr>
@@ -10076,7 +10079,7 @@
           <w:smallCaps/>
         </w:rPr>
       </w:pPr>
-      <w:bookmarkStart w:id="31" w:name="_Toc25101827"/>
+      <w:bookmarkStart w:id="30" w:name="_Toc25101827"/>
       <w:r>
         <w:rPr>
           <w:rFonts w:ascii="Georgia" w:hAnsi="Georgia"/>
@@ -10086,7 +10089,7 @@
         </w:rPr>
         <w:t>XSD</w:t>
       </w:r>
-      <w:bookmarkEnd w:id="31"/>
+      <w:bookmarkEnd w:id="30"/>
     </w:p>
     <w:p>
       <w:pPr>
@@ -10145,35 +10148,22 @@
                                 <w:noProof/>
                               </w:rPr>
                             </w:pPr>
-                            <w:bookmarkStart w:id="32" w:name="_Toc25082758"/>
+                            <w:bookmarkStart w:id="31" w:name="_Toc25082758"/>
                             <w:r>
                               <w:t xml:space="preserve">Ilustración </w:t>
                             </w:r>
-                            <w:r>
-                              <w:fldChar w:fldCharType="begin"/>
-                            </w:r>
-                            <w:r>
-                              <w:instrText xml:space="preserve"> SEQ Ilustración \* ARABIC </w:instrText>
-                            </w:r>
-                            <w:r>
-                              <w:fldChar w:fldCharType="separate"/>
-                            </w:r>
-                            <w:r>
-                              <w:rPr>
-                                <w:noProof/>
-                              </w:rPr>
-                              <w:t>17</w:t>
-                            </w:r>
-                            <w:r>
-                              <w:rPr>
-                                <w:noProof/>
-                              </w:rPr>
-                              <w:fldChar w:fldCharType="end"/>
-                            </w:r>
+                            <w:fldSimple w:instr=" SEQ Ilustración \* ARABIC ">
+                              <w:r>
+                                <w:rPr>
+                                  <w:noProof/>
+                                </w:rPr>
+                                <w:t>17</w:t>
+                              </w:r>
+                            </w:fldSimple>
                             <w:r>
                               <w:t xml:space="preserve"> - XSD</w:t>
                             </w:r>
-                            <w:bookmarkEnd w:id="32"/>
+                            <w:bookmarkEnd w:id="31"/>
                           </w:p>
                         </w:txbxContent>
                       </wps:txbx>
@@ -10189,7 +10179,7 @@
               </wp:anchor>
             </w:drawing>
           </mc:Choice>
-          <mc:Fallback xmlns:w16se="http://schemas.microsoft.com/office/word/2015/wordml/symex" xmlns:w16cid="http://schemas.microsoft.com/office/word/2016/wordml/cid" xmlns:am3d="http://schemas.microsoft.com/office/drawing/2017/model3d" xmlns:aink="http://schemas.microsoft.com/office/drawing/2016/ink" xmlns:cx8="http://schemas.microsoft.com/office/drawing/2016/5/14/chartex" xmlns:cx7="http://schemas.microsoft.com/office/drawing/2016/5/13/chartex" xmlns:cx6="http://schemas.microsoft.com/office/drawing/2016/5/12/chartex" xmlns:cx5="http://schemas.microsoft.com/office/drawing/2016/5/11/chartex" xmlns:cx4="http://schemas.microsoft.com/office/drawing/2016/5/10/chartex" xmlns:cx3="http://schemas.microsoft.com/office/drawing/2016/5/9/chartex" xmlns:cx2="http://schemas.microsoft.com/office/drawing/2015/10/21/chartex" xmlns:cx1="http://schemas.microsoft.com/office/drawing/2015/9/8/chartex" xmlns:cx="http://schemas.microsoft.com/office/drawing/2014/chartex">
+          <mc:Fallback xmlns:cx="http://schemas.microsoft.com/office/drawing/2014/chartex" xmlns:cx1="http://schemas.microsoft.com/office/drawing/2015/9/8/chartex" xmlns:cx2="http://schemas.microsoft.com/office/drawing/2015/10/21/chartex" xmlns:cx3="http://schemas.microsoft.com/office/drawing/2016/5/9/chartex" xmlns:cx4="http://schemas.microsoft.com/office/drawing/2016/5/10/chartex" xmlns:cx5="http://schemas.microsoft.com/office/drawing/2016/5/11/chartex" xmlns:cx6="http://schemas.microsoft.com/office/drawing/2016/5/12/chartex" xmlns:cx7="http://schemas.microsoft.com/office/drawing/2016/5/13/chartex" xmlns:cx8="http://schemas.microsoft.com/office/drawing/2016/5/14/chartex" xmlns:aink="http://schemas.microsoft.com/office/drawing/2016/ink" xmlns:am3d="http://schemas.microsoft.com/office/drawing/2017/model3d" xmlns:w16cid="http://schemas.microsoft.com/office/word/2016/wordml/cid" xmlns:w16se="http://schemas.microsoft.com/office/word/2015/wordml/symex">
             <w:pict>
               <v:shape w14:anchorId="086B6D04" id="Cuadro de texto 8" o:spid="_x0000_s1040" type="#_x0000_t202" style="position:absolute;left:0;text-align:left;margin-left:0;margin-top:112.95pt;width:96pt;height:.05pt;z-index:251714560;visibility:visible;mso-wrap-style:square;mso-wrap-distance-left:9pt;mso-wrap-distance-top:0;mso-wrap-distance-right:9pt;mso-wrap-distance-bottom:0;mso-position-horizontal:absolute;mso-position-horizontal-relative:text;mso-position-vertical:absolute;mso-position-vertical-relative:text;v-text-anchor:top" o:gfxdata="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" stroked="f">
                 <v:textbox style="mso-fit-shape-to-text:t" inset="0,0,0,0">
@@ -10454,31 +10444,18 @@
                             <w:pPr>
                               <w:pStyle w:val="Descripcin"/>
                             </w:pPr>
-                            <w:bookmarkStart w:id="33" w:name="_Toc25082759"/>
+                            <w:bookmarkStart w:id="32" w:name="_Toc25082759"/>
                             <w:r>
                               <w:t xml:space="preserve">Ilustración </w:t>
                             </w:r>
-                            <w:r>
-                              <w:fldChar w:fldCharType="begin"/>
-                            </w:r>
-                            <w:r>
-                              <w:instrText xml:space="preserve"> SEQ Ilustración \* ARABIC </w:instrText>
-                            </w:r>
-                            <w:r>
-                              <w:fldChar w:fldCharType="separate"/>
-                            </w:r>
-                            <w:r>
-                              <w:rPr>
-                                <w:noProof/>
-                              </w:rPr>
-                              <w:t>18</w:t>
-                            </w:r>
-                            <w:r>
-                              <w:rPr>
-                                <w:noProof/>
-                              </w:rPr>
-                              <w:fldChar w:fldCharType="end"/>
-                            </w:r>
+                            <w:fldSimple w:instr=" SEQ Ilustración \* ARABIC ">
+                              <w:r>
+                                <w:rPr>
+                                  <w:noProof/>
+                                </w:rPr>
+                                <w:t>18</w:t>
+                              </w:r>
+                            </w:fldSimple>
                             <w:r>
                               <w:t xml:space="preserve"> - XML </w:t>
                             </w:r>
@@ -10494,7 +10471,7 @@
                             <w:r>
                               <w:t>Generator</w:t>
                             </w:r>
-                            <w:bookmarkEnd w:id="33"/>
+                            <w:bookmarkEnd w:id="32"/>
                             <w:proofErr w:type="spellEnd"/>
                           </w:p>
                         </w:txbxContent>
@@ -10511,7 +10488,7 @@
               </wp:anchor>
             </w:drawing>
           </mc:Choice>
-          <mc:Fallback xmlns:w16se="http://schemas.microsoft.com/office/word/2015/wordml/symex" xmlns:w16cid="http://schemas.microsoft.com/office/word/2016/wordml/cid" xmlns:am3d="http://schemas.microsoft.com/office/drawing/2017/model3d" xmlns:aink="http://schemas.microsoft.com/office/drawing/2016/ink" xmlns:cx8="http://schemas.microsoft.com/office/drawing/2016/5/14/chartex" xmlns:cx7="http://schemas.microsoft.com/office/drawing/2016/5/13/chartex" xmlns:cx6="http://schemas.microsoft.com/office/drawing/2016/5/12/chartex" xmlns:cx5="http://schemas.microsoft.com/office/drawing/2016/5/11/chartex" xmlns:cx4="http://schemas.microsoft.com/office/drawing/2016/5/10/chartex" xmlns:cx3="http://schemas.microsoft.com/office/drawing/2016/5/9/chartex" xmlns:cx2="http://schemas.microsoft.com/office/drawing/2015/10/21/chartex" xmlns:cx1="http://schemas.microsoft.com/office/drawing/2015/9/8/chartex" xmlns:cx="http://schemas.microsoft.com/office/drawing/2014/chartex">
+          <mc:Fallback xmlns:cx="http://schemas.microsoft.com/office/drawing/2014/chartex" xmlns:cx1="http://schemas.microsoft.com/office/drawing/2015/9/8/chartex" xmlns:cx2="http://schemas.microsoft.com/office/drawing/2015/10/21/chartex" xmlns:cx3="http://schemas.microsoft.com/office/drawing/2016/5/9/chartex" xmlns:cx4="http://schemas.microsoft.com/office/drawing/2016/5/10/chartex" xmlns:cx5="http://schemas.microsoft.com/office/drawing/2016/5/11/chartex" xmlns:cx6="http://schemas.microsoft.com/office/drawing/2016/5/12/chartex" xmlns:cx7="http://schemas.microsoft.com/office/drawing/2016/5/13/chartex" xmlns:cx8="http://schemas.microsoft.com/office/drawing/2016/5/14/chartex" xmlns:aink="http://schemas.microsoft.com/office/drawing/2016/ink" xmlns:am3d="http://schemas.microsoft.com/office/drawing/2017/model3d" xmlns:w16cid="http://schemas.microsoft.com/office/word/2016/wordml/cid" xmlns:w16se="http://schemas.microsoft.com/office/word/2015/wordml/symex">
             <w:pict>
               <v:shape w14:anchorId="4A205FF7" id="Cuadro de texto 139" o:spid="_x0000_s1041" type="#_x0000_t202" style="position:absolute;margin-left:61.9pt;margin-top:365.45pt;width:398pt;height:.05pt;z-index:251708416;visibility:visible;mso-wrap-style:square;mso-wrap-distance-left:9pt;mso-wrap-distance-top:0;mso-wrap-distance-right:9pt;mso-wrap-distance-bottom:0;mso-position-horizontal:absolute;mso-position-horizontal-relative:text;mso-position-vertical:absolute;mso-position-vertical-relative:text;v-text-anchor:top" o:gfxdata="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" stroked="f">
                 <v:textbox style="mso-fit-shape-to-text:t" inset="0,0,0,0">
@@ -10583,7 +10560,7 @@
           <w:smallCaps/>
         </w:rPr>
       </w:pPr>
-      <w:bookmarkStart w:id="34" w:name="_Toc25101828"/>
+      <w:bookmarkStart w:id="33" w:name="_Toc25101828"/>
       <w:r>
         <w:rPr>
           <w:rFonts w:ascii="Georgia" w:hAnsi="Georgia"/>
@@ -10594,7 +10571,7 @@
         <w:lastRenderedPageBreak/>
         <w:t>Base de Datos</w:t>
       </w:r>
-      <w:bookmarkEnd w:id="34"/>
+      <w:bookmarkEnd w:id="33"/>
     </w:p>
     <w:p>
       <w:pPr>
@@ -10712,7 +10689,7 @@
           <w:rFonts w:ascii="Georgia" w:hAnsi="Georgia"/>
         </w:rPr>
       </w:pPr>
-      <w:bookmarkStart w:id="35" w:name="_Toc25082760"/>
+      <w:bookmarkStart w:id="34" w:name="_Toc25082760"/>
       <w:r>
         <w:rPr>
           <w:rFonts w:ascii="Georgia" w:hAnsi="Georgia"/>
@@ -10756,7 +10733,7 @@
         </w:rPr>
         <w:t xml:space="preserve"> - Exportar BBDD a XML</w:t>
       </w:r>
-      <w:bookmarkEnd w:id="35"/>
+      <w:bookmarkEnd w:id="34"/>
     </w:p>
     <w:p>
       <w:pPr>
@@ -10862,7 +10839,7 @@
           <w:smallCaps/>
         </w:rPr>
       </w:pPr>
-      <w:bookmarkStart w:id="36" w:name="_Toc25101829"/>
+      <w:bookmarkStart w:id="35" w:name="_Toc25101829"/>
       <w:r>
         <w:rPr>
           <w:rFonts w:ascii="Georgia" w:hAnsi="Georgia"/>
@@ -10873,7 +10850,7 @@
         <w:lastRenderedPageBreak/>
         <w:t>Sistemas Informáticos</w:t>
       </w:r>
-      <w:bookmarkEnd w:id="36"/>
+      <w:bookmarkEnd w:id="35"/>
     </w:p>
     <w:p>
       <w:pPr>
@@ -10969,27 +10946,14 @@
       <w:r>
         <w:t xml:space="preserve">Ilustración </w:t>
       </w:r>
-      <w:r>
-        <w:fldChar w:fldCharType="begin"/>
-      </w:r>
-      <w:r>
-        <w:instrText xml:space="preserve"> SEQ Ilustración \* ARABIC </w:instrText>
-      </w:r>
-      <w:r>
-        <w:fldChar w:fldCharType="separate"/>
-      </w:r>
-      <w:r>
-        <w:rPr>
-          <w:noProof/>
-        </w:rPr>
-        <w:t>20</w:t>
-      </w:r>
-      <w:r>
-        <w:rPr>
-          <w:noProof/>
-        </w:rPr>
-        <w:fldChar w:fldCharType="end"/>
-      </w:r>
+      <w:fldSimple w:instr=" SEQ Ilustración \* ARABIC ">
+        <w:r>
+          <w:rPr>
+            <w:noProof/>
+          </w:rPr>
+          <w:t>20</w:t>
+        </w:r>
+      </w:fldSimple>
       <w:r>
         <w:t xml:space="preserve"> - </w:t>
       </w:r>
@@ -11032,15 +10996,7 @@
         <w:rPr>
           <w:rFonts w:ascii="Georgia" w:hAnsi="Georgia"/>
         </w:rPr>
-        <w:t xml:space="preserve"> si no accedemos primero al directorio en el cual se e</w:t>
-      </w:r>
-      <w:bookmarkStart w:id="37" w:name="_GoBack"/>
-      <w:bookmarkEnd w:id="37"/>
-      <w:r>
-        <w:rPr>
-          <w:rFonts w:ascii="Georgia" w:hAnsi="Georgia"/>
-        </w:rPr>
-        <w:t xml:space="preserve">ncuentra mediante una ruta absoluta (otra opción es añadir esa ruta al </w:t>
+        <w:t xml:space="preserve"> si no accedemos primero al directorio en el cual se encuentra mediante una ruta absoluta (otra opción es añadir esa ruta al </w:t>
       </w:r>
       <w:proofErr w:type="spellStart"/>
       <w:r>
@@ -11252,7 +11208,7 @@
               </wp:anchor>
             </w:drawing>
           </mc:Choice>
-          <mc:Fallback xmlns:w16se="http://schemas.microsoft.com/office/word/2015/wordml/symex" xmlns:w16cid="http://schemas.microsoft.com/office/word/2016/wordml/cid" xmlns:am3d="http://schemas.microsoft.com/office/drawing/2017/model3d" xmlns:aink="http://schemas.microsoft.com/office/drawing/2016/ink" xmlns:cx8="http://schemas.microsoft.com/office/drawing/2016/5/14/chartex" xmlns:cx7="http://schemas.microsoft.com/office/drawing/2016/5/13/chartex" xmlns:cx6="http://schemas.microsoft.com/office/drawing/2016/5/12/chartex" xmlns:cx5="http://schemas.microsoft.com/office/drawing/2016/5/11/chartex" xmlns:cx4="http://schemas.microsoft.com/office/drawing/2016/5/10/chartex" xmlns:cx3="http://schemas.microsoft.com/office/drawing/2016/5/9/chartex" xmlns:cx2="http://schemas.microsoft.com/office/drawing/2015/10/21/chartex" xmlns:cx1="http://schemas.microsoft.com/office/drawing/2015/9/8/chartex" xmlns:cx="http://schemas.microsoft.com/office/drawing/2014/chartex">
+          <mc:Fallback xmlns:cx="http://schemas.microsoft.com/office/drawing/2014/chartex" xmlns:cx1="http://schemas.microsoft.com/office/drawing/2015/9/8/chartex" xmlns:cx2="http://schemas.microsoft.com/office/drawing/2015/10/21/chartex" xmlns:cx3="http://schemas.microsoft.com/office/drawing/2016/5/9/chartex" xmlns:cx4="http://schemas.microsoft.com/office/drawing/2016/5/10/chartex" xmlns:cx5="http://schemas.microsoft.com/office/drawing/2016/5/11/chartex" xmlns:cx6="http://schemas.microsoft.com/office/drawing/2016/5/12/chartex" xmlns:cx7="http://schemas.microsoft.com/office/drawing/2016/5/13/chartex" xmlns:cx8="http://schemas.microsoft.com/office/drawing/2016/5/14/chartex" xmlns:aink="http://schemas.microsoft.com/office/drawing/2016/ink" xmlns:am3d="http://schemas.microsoft.com/office/drawing/2017/model3d" xmlns:w16cid="http://schemas.microsoft.com/office/word/2016/wordml/cid" xmlns:w16se="http://schemas.microsoft.com/office/word/2015/wordml/symex">
             <w:pict>
               <v:shape w14:anchorId="59D73AC5" id="Cuadro de texto 12" o:spid="_x0000_s1042" type="#_x0000_t202" style="position:absolute;margin-left:0;margin-top:.75pt;width:398pt;height:.05pt;z-index:251717632;visibility:visible;mso-wrap-style:square;mso-wrap-distance-left:9pt;mso-wrap-distance-top:0;mso-wrap-distance-right:9pt;mso-wrap-distance-bottom:0;mso-position-horizontal:left;mso-position-horizontal-relative:margin;mso-position-vertical:absolute;mso-position-vertical-relative:text;v-text-anchor:top" o:gfxdata="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" stroked="f">
                 <v:textbox style="mso-fit-shape-to-text:t" inset="0,0,0,0">
@@ -11306,7 +11262,7 @@
           <w:smallCaps/>
         </w:rPr>
       </w:pPr>
-      <w:bookmarkStart w:id="38" w:name="_Toc25101830"/>
+      <w:bookmarkStart w:id="36" w:name="_Toc25101830"/>
       <w:r>
         <w:rPr>
           <w:rFonts w:ascii="Georgia" w:hAnsi="Georgia"/>
@@ -11317,7 +11273,7 @@
         <w:lastRenderedPageBreak/>
         <w:t>Webgrafía</w:t>
       </w:r>
-      <w:bookmarkEnd w:id="38"/>
+      <w:bookmarkEnd w:id="36"/>
     </w:p>
     <w:p>
       <w:pPr>
@@ -11981,7 +11937,7 @@
                                   <w:sz w:val="24"/>
                                   <w:szCs w:val="24"/>
                                 </w:rPr>
-                                <w:t>13</w:t>
+                                <w:t>1</w:t>
                               </w:r>
                               <w:r>
                                 <w:rPr>
@@ -12078,7 +12034,7 @@
                             <w:sz w:val="24"/>
                             <w:szCs w:val="24"/>
                           </w:rPr>
-                          <w:t>13</w:t>
+                          <w:t>1</w:t>
                         </w:r>
                         <w:r>
                           <w:rPr>
@@ -12165,7 +12121,7 @@
                 </wp:anchor>
               </w:drawing>
             </mc:Choice>
-            <mc:Fallback xmlns:w16se="http://schemas.microsoft.com/office/word/2015/wordml/symex" xmlns:w16cid="http://schemas.microsoft.com/office/word/2016/wordml/cid" xmlns:am3d="http://schemas.microsoft.com/office/drawing/2017/model3d" xmlns:aink="http://schemas.microsoft.com/office/drawing/2016/ink" xmlns:cx8="http://schemas.microsoft.com/office/drawing/2016/5/14/chartex" xmlns:cx7="http://schemas.microsoft.com/office/drawing/2016/5/13/chartex" xmlns:cx6="http://schemas.microsoft.com/office/drawing/2016/5/12/chartex" xmlns:cx5="http://schemas.microsoft.com/office/drawing/2016/5/11/chartex" xmlns:cx4="http://schemas.microsoft.com/office/drawing/2016/5/10/chartex" xmlns:cx3="http://schemas.microsoft.com/office/drawing/2016/5/9/chartex" xmlns:cx2="http://schemas.microsoft.com/office/drawing/2015/10/21/chartex" xmlns:cx1="http://schemas.microsoft.com/office/drawing/2015/9/8/chartex" xmlns:cx="http://schemas.microsoft.com/office/drawing/2014/chartex">
+            <mc:Fallback xmlns:cx="http://schemas.microsoft.com/office/drawing/2014/chartex" xmlns:cx1="http://schemas.microsoft.com/office/drawing/2015/9/8/chartex" xmlns:cx2="http://schemas.microsoft.com/office/drawing/2015/10/21/chartex" xmlns:cx3="http://schemas.microsoft.com/office/drawing/2016/5/9/chartex" xmlns:cx4="http://schemas.microsoft.com/office/drawing/2016/5/10/chartex" xmlns:cx5="http://schemas.microsoft.com/office/drawing/2016/5/11/chartex" xmlns:cx6="http://schemas.microsoft.com/office/drawing/2016/5/12/chartex" xmlns:cx7="http://schemas.microsoft.com/office/drawing/2016/5/13/chartex" xmlns:cx8="http://schemas.microsoft.com/office/drawing/2016/5/14/chartex" xmlns:aink="http://schemas.microsoft.com/office/drawing/2016/ink" xmlns:am3d="http://schemas.microsoft.com/office/drawing/2017/model3d" xmlns:w16cid="http://schemas.microsoft.com/office/word/2016/wordml/cid" xmlns:w16se="http://schemas.microsoft.com/office/word/2015/wordml/symex">
               <w:pict>
                 <v:shapetype w14:anchorId="783F037F" id="_x0000_t32" coordsize="21600,21600" o:spt="32" o:oned="t" path="m,l21600,21600e" filled="f">
                   <v:path arrowok="t" fillok="f" o:connecttype="none"/>
@@ -17036,18 +16992,18 @@
     </dgm:pt>
   </dgm:ptLst>
   <dgm:cxnLst>
-    <dgm:cxn modelId="{702D614E-7F82-41DF-A5DF-BE3C5EAF7A7E}" type="presOf" srcId="{A1FB41EA-CA98-46CB-9DA1-DCCA4450C688}" destId="{8100B301-C2E7-4261-A19E-E2D7A950D94B}" srcOrd="0" destOrd="0" presId="urn:microsoft.com/office/officeart/2005/8/layout/chevron1"/>
-    <dgm:cxn modelId="{5FC336A6-4200-4731-AF07-55FF6AEF0C49}" type="presOf" srcId="{62DE07F0-4F3B-40F9-8F20-D3E0C8276375}" destId="{85581DE6-D94C-4FB2-B908-003767FBA788}" srcOrd="0" destOrd="0" presId="urn:microsoft.com/office/officeart/2005/8/layout/chevron1"/>
+    <dgm:cxn modelId="{B6A79E70-19A1-4899-90B2-8AF219B7DCF9}" type="presOf" srcId="{62DE07F0-4F3B-40F9-8F20-D3E0C8276375}" destId="{85581DE6-D94C-4FB2-B908-003767FBA788}" srcOrd="0" destOrd="0" presId="urn:microsoft.com/office/officeart/2005/8/layout/chevron1"/>
     <dgm:cxn modelId="{D04B0BC9-18B5-4E68-93D4-269E77F19B6F}" srcId="{308CE592-5334-4F0E-9282-4D20288F500E}" destId="{68A67B90-2CE2-4E35-8B02-AE9A8056DC0F}" srcOrd="0" destOrd="0" parTransId="{33F078C1-6C27-4B3A-81E6-6886B0F39F41}" sibTransId="{96B51231-B568-4652-BEE9-E4BCC84A4B51}"/>
+    <dgm:cxn modelId="{5827F4EE-CD96-4213-BC79-22895DE97F3C}" type="presOf" srcId="{A1FB41EA-CA98-46CB-9DA1-DCCA4450C688}" destId="{8100B301-C2E7-4261-A19E-E2D7A950D94B}" srcOrd="0" destOrd="0" presId="urn:microsoft.com/office/officeart/2005/8/layout/chevron1"/>
+    <dgm:cxn modelId="{362525A0-4286-44AB-AA42-9E17CC6550EA}" type="presOf" srcId="{308CE592-5334-4F0E-9282-4D20288F500E}" destId="{2269E30D-FB21-4D99-AE8F-AE6AC1014B54}" srcOrd="0" destOrd="0" presId="urn:microsoft.com/office/officeart/2005/8/layout/chevron1"/>
+    <dgm:cxn modelId="{BC1E602B-82CD-4BD4-BD74-B200B2ECB1A0}" type="presOf" srcId="{68A67B90-2CE2-4E35-8B02-AE9A8056DC0F}" destId="{B602CCC2-4EB7-46A2-8542-4A69B9B8AFBD}" srcOrd="0" destOrd="0" presId="urn:microsoft.com/office/officeart/2005/8/layout/chevron1"/>
     <dgm:cxn modelId="{46E8B165-EEEA-49AC-A911-0E183CEC70FE}" srcId="{308CE592-5334-4F0E-9282-4D20288F500E}" destId="{A1FB41EA-CA98-46CB-9DA1-DCCA4450C688}" srcOrd="2" destOrd="0" parTransId="{89FA7C24-9837-467B-BF5F-53FCE497B261}" sibTransId="{158A07E1-6202-4CBC-B225-7DD3B81CC8B1}"/>
-    <dgm:cxn modelId="{4D559D21-0A1B-4057-B0D5-C7ACDA0ECE4D}" type="presOf" srcId="{68A67B90-2CE2-4E35-8B02-AE9A8056DC0F}" destId="{B602CCC2-4EB7-46A2-8542-4A69B9B8AFBD}" srcOrd="0" destOrd="0" presId="urn:microsoft.com/office/officeart/2005/8/layout/chevron1"/>
-    <dgm:cxn modelId="{FA10878A-949A-4C06-BC0F-4B508FAE12A1}" type="presOf" srcId="{308CE592-5334-4F0E-9282-4D20288F500E}" destId="{2269E30D-FB21-4D99-AE8F-AE6AC1014B54}" srcOrd="0" destOrd="0" presId="urn:microsoft.com/office/officeart/2005/8/layout/chevron1"/>
     <dgm:cxn modelId="{8302A38F-9535-4A4F-8E60-F487B2C10ADD}" srcId="{308CE592-5334-4F0E-9282-4D20288F500E}" destId="{62DE07F0-4F3B-40F9-8F20-D3E0C8276375}" srcOrd="1" destOrd="0" parTransId="{3D642512-EB21-4E05-A2B8-591765A7A925}" sibTransId="{E46C7A8D-6C7F-42F7-A62B-1F15940C58A6}"/>
-    <dgm:cxn modelId="{D2AD8A77-A547-4ECC-BB74-7ED78AD214B2}" type="presParOf" srcId="{2269E30D-FB21-4D99-AE8F-AE6AC1014B54}" destId="{B602CCC2-4EB7-46A2-8542-4A69B9B8AFBD}" srcOrd="0" destOrd="0" presId="urn:microsoft.com/office/officeart/2005/8/layout/chevron1"/>
-    <dgm:cxn modelId="{9A709FF8-5385-485B-AAE7-9448209327D4}" type="presParOf" srcId="{2269E30D-FB21-4D99-AE8F-AE6AC1014B54}" destId="{5DB71AF0-3CA5-46A9-9011-283ADE28C063}" srcOrd="1" destOrd="0" presId="urn:microsoft.com/office/officeart/2005/8/layout/chevron1"/>
-    <dgm:cxn modelId="{6A445781-8410-4227-920A-1AB3DC39FD1D}" type="presParOf" srcId="{2269E30D-FB21-4D99-AE8F-AE6AC1014B54}" destId="{85581DE6-D94C-4FB2-B908-003767FBA788}" srcOrd="2" destOrd="0" presId="urn:microsoft.com/office/officeart/2005/8/layout/chevron1"/>
-    <dgm:cxn modelId="{567B03AE-0EF1-4445-ABE6-C0AB99B7E8E5}" type="presParOf" srcId="{2269E30D-FB21-4D99-AE8F-AE6AC1014B54}" destId="{0CB795AB-EFA5-4B08-B089-D9D7536D3D3D}" srcOrd="3" destOrd="0" presId="urn:microsoft.com/office/officeart/2005/8/layout/chevron1"/>
-    <dgm:cxn modelId="{BD0EA666-E336-499C-A072-2B5B9E5080DE}" type="presParOf" srcId="{2269E30D-FB21-4D99-AE8F-AE6AC1014B54}" destId="{8100B301-C2E7-4261-A19E-E2D7A950D94B}" srcOrd="4" destOrd="0" presId="urn:microsoft.com/office/officeart/2005/8/layout/chevron1"/>
+    <dgm:cxn modelId="{CBBC7E4A-4608-43C7-8DE2-2DAE1DC4DA4A}" type="presParOf" srcId="{2269E30D-FB21-4D99-AE8F-AE6AC1014B54}" destId="{B602CCC2-4EB7-46A2-8542-4A69B9B8AFBD}" srcOrd="0" destOrd="0" presId="urn:microsoft.com/office/officeart/2005/8/layout/chevron1"/>
+    <dgm:cxn modelId="{C83FCD93-246D-433D-B067-82DB06AF7BB8}" type="presParOf" srcId="{2269E30D-FB21-4D99-AE8F-AE6AC1014B54}" destId="{5DB71AF0-3CA5-46A9-9011-283ADE28C063}" srcOrd="1" destOrd="0" presId="urn:microsoft.com/office/officeart/2005/8/layout/chevron1"/>
+    <dgm:cxn modelId="{8E66C39E-5027-413E-85AA-D222C14461C3}" type="presParOf" srcId="{2269E30D-FB21-4D99-AE8F-AE6AC1014B54}" destId="{85581DE6-D94C-4FB2-B908-003767FBA788}" srcOrd="2" destOrd="0" presId="urn:microsoft.com/office/officeart/2005/8/layout/chevron1"/>
+    <dgm:cxn modelId="{68BB961E-EC62-4005-8EA0-E257D9E03075}" type="presParOf" srcId="{2269E30D-FB21-4D99-AE8F-AE6AC1014B54}" destId="{0CB795AB-EFA5-4B08-B089-D9D7536D3D3D}" srcOrd="3" destOrd="0" presId="urn:microsoft.com/office/officeart/2005/8/layout/chevron1"/>
+    <dgm:cxn modelId="{8007BC45-21B5-463C-A623-8B17AD239EA0}" type="presParOf" srcId="{2269E30D-FB21-4D99-AE8F-AE6AC1014B54}" destId="{8100B301-C2E7-4261-A19E-E2D7A950D94B}" srcOrd="4" destOrd="0" presId="urn:microsoft.com/office/officeart/2005/8/layout/chevron1"/>
   </dgm:cxnLst>
   <dgm:bg/>
   <dgm:whole/>
@@ -17333,30 +17289,30 @@
     </dgm:pt>
   </dgm:ptLst>
   <dgm:cxnLst>
+    <dgm:cxn modelId="{D3E40453-5ED9-488C-9387-B27B5799FACF}" srcId="{80BF3A42-9061-42E8-A6F9-7A2B1143377A}" destId="{C550DEAA-965B-4AF8-8CBD-306DA3673F9B}" srcOrd="1" destOrd="0" parTransId="{C369414E-0654-4362-924A-5FC89ACB31A6}" sibTransId="{625B40C0-46B9-4D05-A16A-9962378DA1B0}"/>
+    <dgm:cxn modelId="{6CCE214E-6674-4D09-B36A-5B2D4CB2D193}" type="presOf" srcId="{7257E938-0579-4CC9-8B12-6BE7B7A138C8}" destId="{424661AE-B9E0-420E-AF23-08045AAA4C0D}" srcOrd="1" destOrd="0" presId="urn:microsoft.com/office/officeart/2008/layout/HorizontalMultiLevelHierarchy"/>
     <dgm:cxn modelId="{AB3A81C3-8883-41AF-AA6A-BCE00E1A0DDF}" srcId="{80BF3A42-9061-42E8-A6F9-7A2B1143377A}" destId="{08969895-FA66-4B05-B23B-DF9FBC692E29}" srcOrd="0" destOrd="0" parTransId="{7257E938-0579-4CC9-8B12-6BE7B7A138C8}" sibTransId="{FF9CE9A8-6D26-4186-A779-9E6032B03FB4}"/>
-    <dgm:cxn modelId="{0D0B1112-A95F-4E60-8817-1F31D18FD53F}" type="presOf" srcId="{C369414E-0654-4362-924A-5FC89ACB31A6}" destId="{C0A1EA9D-623C-4E84-87BD-E6503368FF6F}" srcOrd="0" destOrd="0" presId="urn:microsoft.com/office/officeart/2008/layout/HorizontalMultiLevelHierarchy"/>
-    <dgm:cxn modelId="{16EE6884-F925-4F03-A02C-9BF62D664A04}" type="presOf" srcId="{7257E938-0579-4CC9-8B12-6BE7B7A138C8}" destId="{6FF5739C-028C-454A-8EEA-3B1CB32A3F46}" srcOrd="0" destOrd="0" presId="urn:microsoft.com/office/officeart/2008/layout/HorizontalMultiLevelHierarchy"/>
-    <dgm:cxn modelId="{D3E40453-5ED9-488C-9387-B27B5799FACF}" srcId="{80BF3A42-9061-42E8-A6F9-7A2B1143377A}" destId="{C550DEAA-965B-4AF8-8CBD-306DA3673F9B}" srcOrd="1" destOrd="0" parTransId="{C369414E-0654-4362-924A-5FC89ACB31A6}" sibTransId="{625B40C0-46B9-4D05-A16A-9962378DA1B0}"/>
-    <dgm:cxn modelId="{91FE66FA-EB45-4800-B2E7-015F61BDD094}" type="presOf" srcId="{7257E938-0579-4CC9-8B12-6BE7B7A138C8}" destId="{424661AE-B9E0-420E-AF23-08045AAA4C0D}" srcOrd="1" destOrd="0" presId="urn:microsoft.com/office/officeart/2008/layout/HorizontalMultiLevelHierarchy"/>
-    <dgm:cxn modelId="{B67E636A-3FBC-4131-9549-D09C2D39D07D}" type="presOf" srcId="{78544EB7-1886-4FFC-ABFC-14AB9995A51B}" destId="{3C95B9AA-633C-4366-8B8E-8D10ABAA37A6}" srcOrd="0" destOrd="0" presId="urn:microsoft.com/office/officeart/2008/layout/HorizontalMultiLevelHierarchy"/>
-    <dgm:cxn modelId="{CA5687F1-DC5B-4263-996E-6FDE83DF9312}" type="presOf" srcId="{80BF3A42-9061-42E8-A6F9-7A2B1143377A}" destId="{B09268DE-69DE-404D-8ABB-BC0FE9A4EEF2}" srcOrd="0" destOrd="0" presId="urn:microsoft.com/office/officeart/2008/layout/HorizontalMultiLevelHierarchy"/>
-    <dgm:cxn modelId="{11A93A7E-09FC-434F-9587-D19C493B0F19}" type="presOf" srcId="{08969895-FA66-4B05-B23B-DF9FBC692E29}" destId="{91649C8A-464D-4E2A-85AB-C22E16AC3BA0}" srcOrd="0" destOrd="0" presId="urn:microsoft.com/office/officeart/2008/layout/HorizontalMultiLevelHierarchy"/>
-    <dgm:cxn modelId="{BF28F887-460C-4E59-928A-D266D0047746}" type="presOf" srcId="{C550DEAA-965B-4AF8-8CBD-306DA3673F9B}" destId="{C63C98BB-6A64-4AF2-9717-5CF284408F6B}" srcOrd="0" destOrd="0" presId="urn:microsoft.com/office/officeart/2008/layout/HorizontalMultiLevelHierarchy"/>
-    <dgm:cxn modelId="{F6798649-C8B5-4A0D-B367-BE50BF589243}" type="presOf" srcId="{C369414E-0654-4362-924A-5FC89ACB31A6}" destId="{F72EE415-6DEF-4A31-B249-6BCC2B97E6B6}" srcOrd="1" destOrd="0" presId="urn:microsoft.com/office/officeart/2008/layout/HorizontalMultiLevelHierarchy"/>
+    <dgm:cxn modelId="{EF8113FF-CEDC-4576-A913-FCD33219BE72}" type="presOf" srcId="{C369414E-0654-4362-924A-5FC89ACB31A6}" destId="{F72EE415-6DEF-4A31-B249-6BCC2B97E6B6}" srcOrd="1" destOrd="0" presId="urn:microsoft.com/office/officeart/2008/layout/HorizontalMultiLevelHierarchy"/>
+    <dgm:cxn modelId="{04AA8E94-B49B-4AD3-8BCF-883EBC1D4CA5}" type="presOf" srcId="{78544EB7-1886-4FFC-ABFC-14AB9995A51B}" destId="{3C95B9AA-633C-4366-8B8E-8D10ABAA37A6}" srcOrd="0" destOrd="0" presId="urn:microsoft.com/office/officeart/2008/layout/HorizontalMultiLevelHierarchy"/>
+    <dgm:cxn modelId="{AB1A494A-80BA-4A13-AA09-0DE768D00921}" type="presOf" srcId="{C550DEAA-965B-4AF8-8CBD-306DA3673F9B}" destId="{C63C98BB-6A64-4AF2-9717-5CF284408F6B}" srcOrd="0" destOrd="0" presId="urn:microsoft.com/office/officeart/2008/layout/HorizontalMultiLevelHierarchy"/>
+    <dgm:cxn modelId="{A3DC1538-6A89-486A-AC46-0A4993119D46}" type="presOf" srcId="{C369414E-0654-4362-924A-5FC89ACB31A6}" destId="{C0A1EA9D-623C-4E84-87BD-E6503368FF6F}" srcOrd="0" destOrd="0" presId="urn:microsoft.com/office/officeart/2008/layout/HorizontalMultiLevelHierarchy"/>
+    <dgm:cxn modelId="{5D20DF9B-BB07-40ED-B602-3644E1A23F06}" type="presOf" srcId="{7257E938-0579-4CC9-8B12-6BE7B7A138C8}" destId="{6FF5739C-028C-454A-8EEA-3B1CB32A3F46}" srcOrd="0" destOrd="0" presId="urn:microsoft.com/office/officeart/2008/layout/HorizontalMultiLevelHierarchy"/>
     <dgm:cxn modelId="{26B1317B-C43F-4C7E-9F7D-2859BB57287E}" srcId="{78544EB7-1886-4FFC-ABFC-14AB9995A51B}" destId="{80BF3A42-9061-42E8-A6F9-7A2B1143377A}" srcOrd="0" destOrd="0" parTransId="{2BD7C861-CEC0-4E14-A2F1-056EF65C3530}" sibTransId="{F2FAD0F0-993E-416C-A9EE-46359885AB2E}"/>
-    <dgm:cxn modelId="{DFF48273-BF47-4FFF-88F1-2FBAC3AFE2B5}" type="presParOf" srcId="{3C95B9AA-633C-4366-8B8E-8D10ABAA37A6}" destId="{6F702A8F-0E63-4498-9AA8-6D50BEBD8427}" srcOrd="0" destOrd="0" presId="urn:microsoft.com/office/officeart/2008/layout/HorizontalMultiLevelHierarchy"/>
-    <dgm:cxn modelId="{CB8528BD-FC91-4E82-8C5D-BEA650AD8CE7}" type="presParOf" srcId="{6F702A8F-0E63-4498-9AA8-6D50BEBD8427}" destId="{B09268DE-69DE-404D-8ABB-BC0FE9A4EEF2}" srcOrd="0" destOrd="0" presId="urn:microsoft.com/office/officeart/2008/layout/HorizontalMultiLevelHierarchy"/>
-    <dgm:cxn modelId="{871867CF-999F-43A7-86B5-2EAB8B8A6FC5}" type="presParOf" srcId="{6F702A8F-0E63-4498-9AA8-6D50BEBD8427}" destId="{D4279A13-4713-4FD5-A293-4BB08033B7B1}" srcOrd="1" destOrd="0" presId="urn:microsoft.com/office/officeart/2008/layout/HorizontalMultiLevelHierarchy"/>
-    <dgm:cxn modelId="{F2AE0FF2-1CF1-4715-B6EC-DF6848CF9CA8}" type="presParOf" srcId="{D4279A13-4713-4FD5-A293-4BB08033B7B1}" destId="{6FF5739C-028C-454A-8EEA-3B1CB32A3F46}" srcOrd="0" destOrd="0" presId="urn:microsoft.com/office/officeart/2008/layout/HorizontalMultiLevelHierarchy"/>
-    <dgm:cxn modelId="{DFC61039-40B2-4AFB-AB4E-3D4EB5E608C7}" type="presParOf" srcId="{6FF5739C-028C-454A-8EEA-3B1CB32A3F46}" destId="{424661AE-B9E0-420E-AF23-08045AAA4C0D}" srcOrd="0" destOrd="0" presId="urn:microsoft.com/office/officeart/2008/layout/HorizontalMultiLevelHierarchy"/>
-    <dgm:cxn modelId="{302E2E0E-7405-456C-8B33-912FEB929A39}" type="presParOf" srcId="{D4279A13-4713-4FD5-A293-4BB08033B7B1}" destId="{95727507-C8ED-4B2C-B8E3-D1D42E49CAF0}" srcOrd="1" destOrd="0" presId="urn:microsoft.com/office/officeart/2008/layout/HorizontalMultiLevelHierarchy"/>
-    <dgm:cxn modelId="{000403AF-1456-4830-968C-565F9DF9423C}" type="presParOf" srcId="{95727507-C8ED-4B2C-B8E3-D1D42E49CAF0}" destId="{91649C8A-464D-4E2A-85AB-C22E16AC3BA0}" srcOrd="0" destOrd="0" presId="urn:microsoft.com/office/officeart/2008/layout/HorizontalMultiLevelHierarchy"/>
-    <dgm:cxn modelId="{DA463D49-C23C-441F-B53D-75EEBBAB445C}" type="presParOf" srcId="{95727507-C8ED-4B2C-B8E3-D1D42E49CAF0}" destId="{DEBDE861-6AD5-4414-A4B7-4FDEC0D17AD8}" srcOrd="1" destOrd="0" presId="urn:microsoft.com/office/officeart/2008/layout/HorizontalMultiLevelHierarchy"/>
-    <dgm:cxn modelId="{9954F5FA-C093-4496-A2EB-33F7EA0757DA}" type="presParOf" srcId="{D4279A13-4713-4FD5-A293-4BB08033B7B1}" destId="{C0A1EA9D-623C-4E84-87BD-E6503368FF6F}" srcOrd="2" destOrd="0" presId="urn:microsoft.com/office/officeart/2008/layout/HorizontalMultiLevelHierarchy"/>
-    <dgm:cxn modelId="{0C0D621E-6745-4D68-8510-54BDA694AB77}" type="presParOf" srcId="{C0A1EA9D-623C-4E84-87BD-E6503368FF6F}" destId="{F72EE415-6DEF-4A31-B249-6BCC2B97E6B6}" srcOrd="0" destOrd="0" presId="urn:microsoft.com/office/officeart/2008/layout/HorizontalMultiLevelHierarchy"/>
-    <dgm:cxn modelId="{C50A5139-F176-42C3-ABA8-5ADB97B5B904}" type="presParOf" srcId="{D4279A13-4713-4FD5-A293-4BB08033B7B1}" destId="{5FBE6A2C-2D87-4CAD-BBBA-937A3B409799}" srcOrd="3" destOrd="0" presId="urn:microsoft.com/office/officeart/2008/layout/HorizontalMultiLevelHierarchy"/>
-    <dgm:cxn modelId="{E1123194-5426-4886-9806-AA0FB1528512}" type="presParOf" srcId="{5FBE6A2C-2D87-4CAD-BBBA-937A3B409799}" destId="{C63C98BB-6A64-4AF2-9717-5CF284408F6B}" srcOrd="0" destOrd="0" presId="urn:microsoft.com/office/officeart/2008/layout/HorizontalMultiLevelHierarchy"/>
-    <dgm:cxn modelId="{C6329B0C-90FF-45F3-B0C1-4A256B52D0EC}" type="presParOf" srcId="{5FBE6A2C-2D87-4CAD-BBBA-937A3B409799}" destId="{185E42A3-44A9-47B5-913B-B7B0802AF297}" srcOrd="1" destOrd="0" presId="urn:microsoft.com/office/officeart/2008/layout/HorizontalMultiLevelHierarchy"/>
+    <dgm:cxn modelId="{3D16D6F6-CE1F-4907-9EB0-B825EED3E936}" type="presOf" srcId="{80BF3A42-9061-42E8-A6F9-7A2B1143377A}" destId="{B09268DE-69DE-404D-8ABB-BC0FE9A4EEF2}" srcOrd="0" destOrd="0" presId="urn:microsoft.com/office/officeart/2008/layout/HorizontalMultiLevelHierarchy"/>
+    <dgm:cxn modelId="{12085B2A-E9EA-4859-BF50-061C6AB50217}" type="presOf" srcId="{08969895-FA66-4B05-B23B-DF9FBC692E29}" destId="{91649C8A-464D-4E2A-85AB-C22E16AC3BA0}" srcOrd="0" destOrd="0" presId="urn:microsoft.com/office/officeart/2008/layout/HorizontalMultiLevelHierarchy"/>
+    <dgm:cxn modelId="{7BABE7CB-E080-4175-A73E-F701D42A7F55}" type="presParOf" srcId="{3C95B9AA-633C-4366-8B8E-8D10ABAA37A6}" destId="{6F702A8F-0E63-4498-9AA8-6D50BEBD8427}" srcOrd="0" destOrd="0" presId="urn:microsoft.com/office/officeart/2008/layout/HorizontalMultiLevelHierarchy"/>
+    <dgm:cxn modelId="{D5B88ADF-635B-43C0-B4B6-7318CF375D03}" type="presParOf" srcId="{6F702A8F-0E63-4498-9AA8-6D50BEBD8427}" destId="{B09268DE-69DE-404D-8ABB-BC0FE9A4EEF2}" srcOrd="0" destOrd="0" presId="urn:microsoft.com/office/officeart/2008/layout/HorizontalMultiLevelHierarchy"/>
+    <dgm:cxn modelId="{4509506A-99A3-453F-BC86-91906469C80A}" type="presParOf" srcId="{6F702A8F-0E63-4498-9AA8-6D50BEBD8427}" destId="{D4279A13-4713-4FD5-A293-4BB08033B7B1}" srcOrd="1" destOrd="0" presId="urn:microsoft.com/office/officeart/2008/layout/HorizontalMultiLevelHierarchy"/>
+    <dgm:cxn modelId="{C8ADC711-CAAB-404F-A578-F9BB2743B62F}" type="presParOf" srcId="{D4279A13-4713-4FD5-A293-4BB08033B7B1}" destId="{6FF5739C-028C-454A-8EEA-3B1CB32A3F46}" srcOrd="0" destOrd="0" presId="urn:microsoft.com/office/officeart/2008/layout/HorizontalMultiLevelHierarchy"/>
+    <dgm:cxn modelId="{C2EEB943-F74B-4610-9321-E4174081025A}" type="presParOf" srcId="{6FF5739C-028C-454A-8EEA-3B1CB32A3F46}" destId="{424661AE-B9E0-420E-AF23-08045AAA4C0D}" srcOrd="0" destOrd="0" presId="urn:microsoft.com/office/officeart/2008/layout/HorizontalMultiLevelHierarchy"/>
+    <dgm:cxn modelId="{E57406E3-2577-4945-B83A-DF8EE76CC71B}" type="presParOf" srcId="{D4279A13-4713-4FD5-A293-4BB08033B7B1}" destId="{95727507-C8ED-4B2C-B8E3-D1D42E49CAF0}" srcOrd="1" destOrd="0" presId="urn:microsoft.com/office/officeart/2008/layout/HorizontalMultiLevelHierarchy"/>
+    <dgm:cxn modelId="{45EF42AA-691A-42E7-85DA-590199E71EEB}" type="presParOf" srcId="{95727507-C8ED-4B2C-B8E3-D1D42E49CAF0}" destId="{91649C8A-464D-4E2A-85AB-C22E16AC3BA0}" srcOrd="0" destOrd="0" presId="urn:microsoft.com/office/officeart/2008/layout/HorizontalMultiLevelHierarchy"/>
+    <dgm:cxn modelId="{F8525EA1-A133-4250-A734-468C53A16E17}" type="presParOf" srcId="{95727507-C8ED-4B2C-B8E3-D1D42E49CAF0}" destId="{DEBDE861-6AD5-4414-A4B7-4FDEC0D17AD8}" srcOrd="1" destOrd="0" presId="urn:microsoft.com/office/officeart/2008/layout/HorizontalMultiLevelHierarchy"/>
+    <dgm:cxn modelId="{ED2EF2E2-448F-423B-9125-330D63AB468B}" type="presParOf" srcId="{D4279A13-4713-4FD5-A293-4BB08033B7B1}" destId="{C0A1EA9D-623C-4E84-87BD-E6503368FF6F}" srcOrd="2" destOrd="0" presId="urn:microsoft.com/office/officeart/2008/layout/HorizontalMultiLevelHierarchy"/>
+    <dgm:cxn modelId="{60C200D6-274F-4C3E-8ED6-0EB203295D36}" type="presParOf" srcId="{C0A1EA9D-623C-4E84-87BD-E6503368FF6F}" destId="{F72EE415-6DEF-4A31-B249-6BCC2B97E6B6}" srcOrd="0" destOrd="0" presId="urn:microsoft.com/office/officeart/2008/layout/HorizontalMultiLevelHierarchy"/>
+    <dgm:cxn modelId="{AE4973B1-BEEE-4405-9F60-5EC11E37AFA2}" type="presParOf" srcId="{D4279A13-4713-4FD5-A293-4BB08033B7B1}" destId="{5FBE6A2C-2D87-4CAD-BBBA-937A3B409799}" srcOrd="3" destOrd="0" presId="urn:microsoft.com/office/officeart/2008/layout/HorizontalMultiLevelHierarchy"/>
+    <dgm:cxn modelId="{7F21CA7D-2F95-41D5-B402-320AA05BD275}" type="presParOf" srcId="{5FBE6A2C-2D87-4CAD-BBBA-937A3B409799}" destId="{C63C98BB-6A64-4AF2-9717-5CF284408F6B}" srcOrd="0" destOrd="0" presId="urn:microsoft.com/office/officeart/2008/layout/HorizontalMultiLevelHierarchy"/>
+    <dgm:cxn modelId="{390201B8-FA78-4F26-B2C2-999DFC7B797D}" type="presParOf" srcId="{5FBE6A2C-2D87-4CAD-BBBA-937A3B409799}" destId="{185E42A3-44A9-47B5-913B-B7B0802AF297}" srcOrd="1" destOrd="0" presId="urn:microsoft.com/office/officeart/2008/layout/HorizontalMultiLevelHierarchy"/>
   </dgm:cxnLst>
   <dgm:bg/>
   <dgm:whole/>
@@ -17840,34 +17796,34 @@
     </dgm:pt>
   </dgm:ptLst>
   <dgm:cxnLst>
-    <dgm:cxn modelId="{82B01857-45A0-4368-B720-D930CBB1FC05}" type="presOf" srcId="{45A89D53-6F15-4B21-8014-3DDD0AD36A43}" destId="{1B8CA4E4-9C26-471E-8FC6-78373C0CE389}" srcOrd="0" destOrd="0" presId="urn:microsoft.com/office/officeart/2005/8/layout/default"/>
-    <dgm:cxn modelId="{89D3394D-0A01-42D1-B2A7-E4D385434899}" type="presOf" srcId="{A147917D-889F-4503-A723-7D2C1EEC7043}" destId="{3B6B0BB4-8BEE-4CE4-8812-9000B40B7F05}" srcOrd="0" destOrd="0" presId="urn:microsoft.com/office/officeart/2005/8/layout/default"/>
+    <dgm:cxn modelId="{F2DD9A71-F4A1-44E3-B2F7-A33F692E90D3}" type="presOf" srcId="{AD759A03-9ACB-4448-A0E5-1F946110B073}" destId="{F7EFDD84-07C2-4C28-8F45-70926678A1BC}" srcOrd="0" destOrd="0" presId="urn:microsoft.com/office/officeart/2005/8/layout/default"/>
+    <dgm:cxn modelId="{5A62E53D-9D73-4CA2-98BB-6A3F08BB7683}" type="presOf" srcId="{42527DAB-C5A1-4CAF-B125-2A34341F4709}" destId="{8456811A-E343-4913-8B9F-DD636CE9770B}" srcOrd="0" destOrd="0" presId="urn:microsoft.com/office/officeart/2005/8/layout/default"/>
+    <dgm:cxn modelId="{99626638-25F2-43AE-BB28-1DC8D3929F9F}" type="presOf" srcId="{A147917D-889F-4503-A723-7D2C1EEC7043}" destId="{3B6B0BB4-8BEE-4CE4-8812-9000B40B7F05}" srcOrd="0" destOrd="0" presId="urn:microsoft.com/office/officeart/2005/8/layout/default"/>
+    <dgm:cxn modelId="{31728F95-EF35-4360-985E-93240FA7DF6F}" type="presOf" srcId="{45A89D53-6F15-4B21-8014-3DDD0AD36A43}" destId="{1B8CA4E4-9C26-471E-8FC6-78373C0CE389}" srcOrd="0" destOrd="0" presId="urn:microsoft.com/office/officeart/2005/8/layout/default"/>
     <dgm:cxn modelId="{C8F5630F-DA5B-46EF-B379-DBAAADA7D7AB}" srcId="{B984F12E-C54F-4073-8D97-496FAF82EF61}" destId="{AE31374D-364B-46C6-B627-4405D029CCCA}" srcOrd="6" destOrd="0" parTransId="{6172960A-906D-4308-81A1-6013FFE4C8D1}" sibTransId="{D584A256-FC91-4E7D-B69D-5F0EBCA53FF9}"/>
-    <dgm:cxn modelId="{3FEAFEB4-0456-40AA-83D7-B06C3B992359}" type="presOf" srcId="{017F3DFC-63C9-451D-895B-563C55A99656}" destId="{F999E0EF-57AB-4959-BB72-13B7272C49FC}" srcOrd="0" destOrd="0" presId="urn:microsoft.com/office/officeart/2005/8/layout/default"/>
     <dgm:cxn modelId="{01D0BE5B-556D-465D-A219-D3CA5489787D}" srcId="{B984F12E-C54F-4073-8D97-496FAF82EF61}" destId="{AD759A03-9ACB-4448-A0E5-1F946110B073}" srcOrd="3" destOrd="0" parTransId="{6464C149-4746-46D8-865D-A41C48CCDF25}" sibTransId="{86701E51-4F78-40B7-BAB2-86900036419A}"/>
-    <dgm:cxn modelId="{85E9FD37-731E-4301-93F4-15DB1EF81FC4}" type="presOf" srcId="{AE31374D-364B-46C6-B627-4405D029CCCA}" destId="{5881C6BC-B1D4-40CC-8964-6B8BA92E0643}" srcOrd="0" destOrd="0" presId="urn:microsoft.com/office/officeart/2005/8/layout/default"/>
-    <dgm:cxn modelId="{520EA356-84D6-4676-9082-A7B57680E8BC}" type="presOf" srcId="{AD759A03-9ACB-4448-A0E5-1F946110B073}" destId="{F7EFDD84-07C2-4C28-8F45-70926678A1BC}" srcOrd="0" destOrd="0" presId="urn:microsoft.com/office/officeart/2005/8/layout/default"/>
     <dgm:cxn modelId="{0D30D188-2DCD-4B58-8718-4D56A570D049}" srcId="{B984F12E-C54F-4073-8D97-496FAF82EF61}" destId="{42527DAB-C5A1-4CAF-B125-2A34341F4709}" srcOrd="2" destOrd="0" parTransId="{946696C6-C217-4D6F-945D-8288BD985697}" sibTransId="{C4CCCCB9-C837-4713-8138-E1B873B11923}"/>
-    <dgm:cxn modelId="{B618629F-A915-4030-95D4-182B62A8E321}" type="presOf" srcId="{B984F12E-C54F-4073-8D97-496FAF82EF61}" destId="{16515453-8B0A-4D31-B42B-E4EF66E22145}" srcOrd="0" destOrd="0" presId="urn:microsoft.com/office/officeart/2005/8/layout/default"/>
+    <dgm:cxn modelId="{B2305ABB-597A-48BE-A74C-B4C83046C2B5}" type="presOf" srcId="{017F3DFC-63C9-451D-895B-563C55A99656}" destId="{F999E0EF-57AB-4959-BB72-13B7272C49FC}" srcOrd="0" destOrd="0" presId="urn:microsoft.com/office/officeart/2005/8/layout/default"/>
     <dgm:cxn modelId="{EB59776C-B698-4DA1-A8C5-FAF3A29554EB}" srcId="{B984F12E-C54F-4073-8D97-496FAF82EF61}" destId="{017F3DFC-63C9-451D-895B-563C55A99656}" srcOrd="4" destOrd="0" parTransId="{8B98BC3C-D9FA-463F-8064-393EBC8C575B}" sibTransId="{8BEB1479-C4A4-4973-9143-90E694CED81E}"/>
+    <dgm:cxn modelId="{C345DBF1-83DD-47D2-9E89-34FDA19A8128}" type="presOf" srcId="{63D711AE-E6BB-4CC9-9135-5BE81C6EB8DD}" destId="{FB6D9C1E-FA24-4C33-9A10-4C0030331B05}" srcOrd="0" destOrd="0" presId="urn:microsoft.com/office/officeart/2005/8/layout/default"/>
     <dgm:cxn modelId="{60ED24DB-F503-4861-9208-474329215518}" srcId="{B984F12E-C54F-4073-8D97-496FAF82EF61}" destId="{A147917D-889F-4503-A723-7D2C1EEC7043}" srcOrd="1" destOrd="0" parTransId="{99DD0AFF-CCB3-4423-B73D-B948601AC821}" sibTransId="{90E658D7-510A-4C86-8D9C-8AB19EF7B3E5}"/>
-    <dgm:cxn modelId="{57675F1C-4631-4782-86F9-63DF7927A2E7}" type="presOf" srcId="{42527DAB-C5A1-4CAF-B125-2A34341F4709}" destId="{8456811A-E343-4913-8B9F-DD636CE9770B}" srcOrd="0" destOrd="0" presId="urn:microsoft.com/office/officeart/2005/8/layout/default"/>
     <dgm:cxn modelId="{4DDBEBED-BD51-45B5-A08F-E9D049795866}" srcId="{B984F12E-C54F-4073-8D97-496FAF82EF61}" destId="{45A89D53-6F15-4B21-8014-3DDD0AD36A43}" srcOrd="5" destOrd="0" parTransId="{B72596EE-CBF3-4A3D-A82A-A15BF923B3BB}" sibTransId="{5A581D8D-F7EC-42C0-B4E7-349A852744C3}"/>
-    <dgm:cxn modelId="{80A10325-778C-4E31-BE93-ACC7B6BB31AA}" type="presOf" srcId="{63D711AE-E6BB-4CC9-9135-5BE81C6EB8DD}" destId="{FB6D9C1E-FA24-4C33-9A10-4C0030331B05}" srcOrd="0" destOrd="0" presId="urn:microsoft.com/office/officeart/2005/8/layout/default"/>
+    <dgm:cxn modelId="{1E87B760-C133-4904-A51A-F3F9C4D09B1B}" type="presOf" srcId="{B984F12E-C54F-4073-8D97-496FAF82EF61}" destId="{16515453-8B0A-4D31-B42B-E4EF66E22145}" srcOrd="0" destOrd="0" presId="urn:microsoft.com/office/officeart/2005/8/layout/default"/>
+    <dgm:cxn modelId="{4F31743B-05B2-4287-8C97-EEBF20A5B7DB}" type="presOf" srcId="{AE31374D-364B-46C6-B627-4405D029CCCA}" destId="{5881C6BC-B1D4-40CC-8964-6B8BA92E0643}" srcOrd="0" destOrd="0" presId="urn:microsoft.com/office/officeart/2005/8/layout/default"/>
     <dgm:cxn modelId="{C00B7354-ACD5-4B9D-8BAE-614F4F81B52E}" srcId="{B984F12E-C54F-4073-8D97-496FAF82EF61}" destId="{63D711AE-E6BB-4CC9-9135-5BE81C6EB8DD}" srcOrd="0" destOrd="0" parTransId="{30B91C7B-4A78-442F-8700-596719C6F47C}" sibTransId="{2F1B13C8-4C0B-4649-99DE-50A61FF2DBBB}"/>
-    <dgm:cxn modelId="{11E9C28F-1340-4CD8-B1FA-849EB7B592F8}" type="presParOf" srcId="{16515453-8B0A-4D31-B42B-E4EF66E22145}" destId="{FB6D9C1E-FA24-4C33-9A10-4C0030331B05}" srcOrd="0" destOrd="0" presId="urn:microsoft.com/office/officeart/2005/8/layout/default"/>
-    <dgm:cxn modelId="{0D94C5A0-C5CF-4707-85BE-973F0182BAEE}" type="presParOf" srcId="{16515453-8B0A-4D31-B42B-E4EF66E22145}" destId="{A81663FD-BCA7-4F83-91F3-3099C2E8F7C4}" srcOrd="1" destOrd="0" presId="urn:microsoft.com/office/officeart/2005/8/layout/default"/>
-    <dgm:cxn modelId="{B98F8531-41C2-4F8C-8982-16913DD9656E}" type="presParOf" srcId="{16515453-8B0A-4D31-B42B-E4EF66E22145}" destId="{3B6B0BB4-8BEE-4CE4-8812-9000B40B7F05}" srcOrd="2" destOrd="0" presId="urn:microsoft.com/office/officeart/2005/8/layout/default"/>
-    <dgm:cxn modelId="{308C03D6-E8D7-43CB-9E9D-464A57B4D589}" type="presParOf" srcId="{16515453-8B0A-4D31-B42B-E4EF66E22145}" destId="{C0C974FB-A28E-4080-8E31-BEE468645364}" srcOrd="3" destOrd="0" presId="urn:microsoft.com/office/officeart/2005/8/layout/default"/>
-    <dgm:cxn modelId="{44312EA2-DD83-4D07-8226-CC89CF81EEE1}" type="presParOf" srcId="{16515453-8B0A-4D31-B42B-E4EF66E22145}" destId="{8456811A-E343-4913-8B9F-DD636CE9770B}" srcOrd="4" destOrd="0" presId="urn:microsoft.com/office/officeart/2005/8/layout/default"/>
-    <dgm:cxn modelId="{7418A389-E248-43D7-B7E2-2455E3F04E2E}" type="presParOf" srcId="{16515453-8B0A-4D31-B42B-E4EF66E22145}" destId="{D17DE251-877B-4455-AA22-6BE820C39B2B}" srcOrd="5" destOrd="0" presId="urn:microsoft.com/office/officeart/2005/8/layout/default"/>
-    <dgm:cxn modelId="{F09124D4-7D67-4C2B-A5C6-F084F235A825}" type="presParOf" srcId="{16515453-8B0A-4D31-B42B-E4EF66E22145}" destId="{F7EFDD84-07C2-4C28-8F45-70926678A1BC}" srcOrd="6" destOrd="0" presId="urn:microsoft.com/office/officeart/2005/8/layout/default"/>
-    <dgm:cxn modelId="{704E6D37-F8B6-442F-BAE8-957A9BCB73FB}" type="presParOf" srcId="{16515453-8B0A-4D31-B42B-E4EF66E22145}" destId="{6E55EADA-F15E-4C25-B405-DFB7B0B17DFF}" srcOrd="7" destOrd="0" presId="urn:microsoft.com/office/officeart/2005/8/layout/default"/>
-    <dgm:cxn modelId="{F89BB39E-18F8-4B80-896E-9AAB6364713E}" type="presParOf" srcId="{16515453-8B0A-4D31-B42B-E4EF66E22145}" destId="{F999E0EF-57AB-4959-BB72-13B7272C49FC}" srcOrd="8" destOrd="0" presId="urn:microsoft.com/office/officeart/2005/8/layout/default"/>
-    <dgm:cxn modelId="{D2D6D54D-5E0A-4C9E-84B2-EFA58CFFAB58}" type="presParOf" srcId="{16515453-8B0A-4D31-B42B-E4EF66E22145}" destId="{5C5A3D22-A109-4C12-B5E0-6771F004E0B6}" srcOrd="9" destOrd="0" presId="urn:microsoft.com/office/officeart/2005/8/layout/default"/>
-    <dgm:cxn modelId="{4A08E347-FEDD-4225-8D4A-0B802D88FDFD}" type="presParOf" srcId="{16515453-8B0A-4D31-B42B-E4EF66E22145}" destId="{1B8CA4E4-9C26-471E-8FC6-78373C0CE389}" srcOrd="10" destOrd="0" presId="urn:microsoft.com/office/officeart/2005/8/layout/default"/>
-    <dgm:cxn modelId="{5973583C-5392-4100-975B-92FE035026DE}" type="presParOf" srcId="{16515453-8B0A-4D31-B42B-E4EF66E22145}" destId="{05C8F2B4-08EE-4AB4-917C-16F2AF20DF20}" srcOrd="11" destOrd="0" presId="urn:microsoft.com/office/officeart/2005/8/layout/default"/>
-    <dgm:cxn modelId="{5675DC87-6241-494B-9EF8-765DCD62E0E3}" type="presParOf" srcId="{16515453-8B0A-4D31-B42B-E4EF66E22145}" destId="{5881C6BC-B1D4-40CC-8964-6B8BA92E0643}" srcOrd="12" destOrd="0" presId="urn:microsoft.com/office/officeart/2005/8/layout/default"/>
+    <dgm:cxn modelId="{6E3DBBF2-08F7-409D-9110-C8D893A58DD9}" type="presParOf" srcId="{16515453-8B0A-4D31-B42B-E4EF66E22145}" destId="{FB6D9C1E-FA24-4C33-9A10-4C0030331B05}" srcOrd="0" destOrd="0" presId="urn:microsoft.com/office/officeart/2005/8/layout/default"/>
+    <dgm:cxn modelId="{97288301-8709-4D28-93FF-81EC674AD0DE}" type="presParOf" srcId="{16515453-8B0A-4D31-B42B-E4EF66E22145}" destId="{A81663FD-BCA7-4F83-91F3-3099C2E8F7C4}" srcOrd="1" destOrd="0" presId="urn:microsoft.com/office/officeart/2005/8/layout/default"/>
+    <dgm:cxn modelId="{3FF7A3E8-F657-426B-9E4C-C9D28D1EDA00}" type="presParOf" srcId="{16515453-8B0A-4D31-B42B-E4EF66E22145}" destId="{3B6B0BB4-8BEE-4CE4-8812-9000B40B7F05}" srcOrd="2" destOrd="0" presId="urn:microsoft.com/office/officeart/2005/8/layout/default"/>
+    <dgm:cxn modelId="{394C62BB-A442-4D83-B0C6-BC1C3D25B576}" type="presParOf" srcId="{16515453-8B0A-4D31-B42B-E4EF66E22145}" destId="{C0C974FB-A28E-4080-8E31-BEE468645364}" srcOrd="3" destOrd="0" presId="urn:microsoft.com/office/officeart/2005/8/layout/default"/>
+    <dgm:cxn modelId="{47B38210-969A-42DC-A577-B0D2D4414D38}" type="presParOf" srcId="{16515453-8B0A-4D31-B42B-E4EF66E22145}" destId="{8456811A-E343-4913-8B9F-DD636CE9770B}" srcOrd="4" destOrd="0" presId="urn:microsoft.com/office/officeart/2005/8/layout/default"/>
+    <dgm:cxn modelId="{8BECC46D-23B2-4C7C-A788-F8D1F7319427}" type="presParOf" srcId="{16515453-8B0A-4D31-B42B-E4EF66E22145}" destId="{D17DE251-877B-4455-AA22-6BE820C39B2B}" srcOrd="5" destOrd="0" presId="urn:microsoft.com/office/officeart/2005/8/layout/default"/>
+    <dgm:cxn modelId="{5BCE89C3-3F06-4068-841A-ED37A494C900}" type="presParOf" srcId="{16515453-8B0A-4D31-B42B-E4EF66E22145}" destId="{F7EFDD84-07C2-4C28-8F45-70926678A1BC}" srcOrd="6" destOrd="0" presId="urn:microsoft.com/office/officeart/2005/8/layout/default"/>
+    <dgm:cxn modelId="{46C1A06A-8474-413E-A4BF-0E48C4F18E1C}" type="presParOf" srcId="{16515453-8B0A-4D31-B42B-E4EF66E22145}" destId="{6E55EADA-F15E-4C25-B405-DFB7B0B17DFF}" srcOrd="7" destOrd="0" presId="urn:microsoft.com/office/officeart/2005/8/layout/default"/>
+    <dgm:cxn modelId="{8EB4B94F-3322-4E01-B367-F8A22EBBBB95}" type="presParOf" srcId="{16515453-8B0A-4D31-B42B-E4EF66E22145}" destId="{F999E0EF-57AB-4959-BB72-13B7272C49FC}" srcOrd="8" destOrd="0" presId="urn:microsoft.com/office/officeart/2005/8/layout/default"/>
+    <dgm:cxn modelId="{A9346206-5EB9-4025-86C1-F6C78536927C}" type="presParOf" srcId="{16515453-8B0A-4D31-B42B-E4EF66E22145}" destId="{5C5A3D22-A109-4C12-B5E0-6771F004E0B6}" srcOrd="9" destOrd="0" presId="urn:microsoft.com/office/officeart/2005/8/layout/default"/>
+    <dgm:cxn modelId="{A903980C-CF70-45A3-9AE6-975F077DA3A2}" type="presParOf" srcId="{16515453-8B0A-4D31-B42B-E4EF66E22145}" destId="{1B8CA4E4-9C26-471E-8FC6-78373C0CE389}" srcOrd="10" destOrd="0" presId="urn:microsoft.com/office/officeart/2005/8/layout/default"/>
+    <dgm:cxn modelId="{73905589-13E3-4C49-8CBE-A0591910C3F6}" type="presParOf" srcId="{16515453-8B0A-4D31-B42B-E4EF66E22145}" destId="{05C8F2B4-08EE-4AB4-917C-16F2AF20DF20}" srcOrd="11" destOrd="0" presId="urn:microsoft.com/office/officeart/2005/8/layout/default"/>
+    <dgm:cxn modelId="{A0F83AD7-F2BD-4EA5-A888-CCE5240A682F}" type="presParOf" srcId="{16515453-8B0A-4D31-B42B-E4EF66E22145}" destId="{5881C6BC-B1D4-40CC-8964-6B8BA92E0643}" srcOrd="12" destOrd="0" presId="urn:microsoft.com/office/officeart/2005/8/layout/default"/>
   </dgm:cxnLst>
   <dgm:bg/>
   <dgm:whole/>
@@ -23305,7 +23261,7 @@
 </file>
 
 <file path=customXml/itemProps2.xml><?xml version="1.0" encoding="utf-8"?>
-<ds:datastoreItem xmlns:ds="http://schemas.openxmlformats.org/officeDocument/2006/customXml" ds:itemID="{7B2F87CC-F8FE-42FB-B7D2-D54C83F13713}">
+<ds:datastoreItem xmlns:ds="http://schemas.openxmlformats.org/officeDocument/2006/customXml" ds:itemID="{DBE21563-C5EA-4FA8-8BB0-6783CABBB7B3}">
   <ds:schemaRefs>
     <ds:schemaRef ds:uri="http://schemas.openxmlformats.org/officeDocument/2006/bibliography"/>
   </ds:schemaRefs>

</xml_diff>

<commit_message>
docs: Añadir cosas guays, dificultades y mejoras
</commit_message>
<xml_diff>
--- a/Documentación_ProyectoVLC.docx
+++ b/Documentación_ProyectoVLC.docx
@@ -1,6 +1,6 @@
 
 <file path=word/document.xml><?xml version="1.0" encoding="utf-8"?>
-<w:document xmlns:wpc="http://schemas.microsoft.com/office/word/2010/wordprocessingCanvas" xmlns:mc="http://schemas.openxmlformats.org/markup-compatibility/2006" xmlns:o="urn:schemas-microsoft-com:office:office" xmlns:r="http://schemas.openxmlformats.org/officeDocument/2006/relationships" xmlns:m="http://schemas.openxmlformats.org/officeDocument/2006/math" xmlns:v="urn:schemas-microsoft-com:vml" xmlns:wp14="http://schemas.microsoft.com/office/word/2010/wordprocessingDrawing" xmlns:wp="http://schemas.openxmlformats.org/drawingml/2006/wordprocessingDrawing" xmlns:w10="urn:schemas-microsoft-com:office:word" xmlns:w="http://schemas.openxmlformats.org/wordprocessingml/2006/main" xmlns:w14="http://schemas.microsoft.com/office/word/2010/wordml" xmlns:w15="http://schemas.microsoft.com/office/word/2012/wordml" xmlns:wpg="http://schemas.microsoft.com/office/word/2010/wordprocessingGroup" xmlns:wpi="http://schemas.microsoft.com/office/word/2010/wordprocessingInk" xmlns:wne="http://schemas.microsoft.com/office/word/2006/wordml" xmlns:wps="http://schemas.microsoft.com/office/word/2010/wordprocessingShape" mc:Ignorable="w14 w15 wp14">
+<w:document xmlns:wpc="http://schemas.microsoft.com/office/word/2010/wordprocessingCanvas" xmlns:cx="http://schemas.microsoft.com/office/drawing/2014/chartex" xmlns:cx1="http://schemas.microsoft.com/office/drawing/2015/9/8/chartex" xmlns:cx2="http://schemas.microsoft.com/office/drawing/2015/10/21/chartex" xmlns:cx3="http://schemas.microsoft.com/office/drawing/2016/5/9/chartex" xmlns:cx4="http://schemas.microsoft.com/office/drawing/2016/5/10/chartex" xmlns:cx5="http://schemas.microsoft.com/office/drawing/2016/5/11/chartex" xmlns:cx6="http://schemas.microsoft.com/office/drawing/2016/5/12/chartex" xmlns:cx7="http://schemas.microsoft.com/office/drawing/2016/5/13/chartex" xmlns:cx8="http://schemas.microsoft.com/office/drawing/2016/5/14/chartex" xmlns:mc="http://schemas.openxmlformats.org/markup-compatibility/2006" xmlns:aink="http://schemas.microsoft.com/office/drawing/2016/ink" xmlns:am3d="http://schemas.microsoft.com/office/drawing/2017/model3d" xmlns:o="urn:schemas-microsoft-com:office:office" xmlns:r="http://schemas.openxmlformats.org/officeDocument/2006/relationships" xmlns:m="http://schemas.openxmlformats.org/officeDocument/2006/math" xmlns:v="urn:schemas-microsoft-com:vml" xmlns:wp14="http://schemas.microsoft.com/office/word/2010/wordprocessingDrawing" xmlns:wp="http://schemas.openxmlformats.org/drawingml/2006/wordprocessingDrawing" xmlns:w10="urn:schemas-microsoft-com:office:word" xmlns:w="http://schemas.openxmlformats.org/wordprocessingml/2006/main" xmlns:w14="http://schemas.microsoft.com/office/word/2010/wordml" xmlns:w15="http://schemas.microsoft.com/office/word/2012/wordml" xmlns:w16cid="http://schemas.microsoft.com/office/word/2016/wordml/cid" xmlns:w16se="http://schemas.microsoft.com/office/word/2015/wordml/symex" xmlns:wpg="http://schemas.microsoft.com/office/word/2010/wordprocessingGroup" xmlns:wpi="http://schemas.microsoft.com/office/word/2010/wordprocessingInk" xmlns:wne="http://schemas.microsoft.com/office/word/2006/wordml" xmlns:wps="http://schemas.microsoft.com/office/word/2010/wordprocessingShape" mc:Ignorable="w14 w15 w16se w16cid wp14">
   <w:body>
     <w:sdt>
       <w:sdtPr>
@@ -578,7 +578,7 @@
       <w:sdtContent>
         <w:p>
           <w:pPr>
-            <w:pStyle w:val="TtulodeTDC"/>
+            <w:pStyle w:val="TtuloTDC"/>
             <w:rPr>
               <w:rFonts w:ascii="Georgia" w:hAnsi="Georgia"/>
               <w:smallCaps/>
@@ -2557,7 +2557,18 @@
                 <w:smallCaps/>
                 <w:noProof/>
               </w:rPr>
-              <w:t>XML</w:t>
+              <w:t>XM</w:t>
+            </w:r>
+            <w:r>
+              <w:rPr>
+                <w:rStyle w:val="Hipervnculo"/>
+                <w:rFonts w:ascii="Georgia" w:hAnsi="Georgia"/>
+                <w:b/>
+                <w:bCs/>
+                <w:smallCaps/>
+                <w:noProof/>
+              </w:rPr>
+              <w:t>L</w:t>
             </w:r>
             <w:r>
               <w:rPr>
@@ -4695,7 +4706,6 @@
         </w:rPr>
         <w:t xml:space="preserve"> </w:t>
       </w:r>
-      <w:proofErr w:type="spellStart"/>
       <w:r>
         <w:rPr>
           <w:rFonts w:ascii="Georgia" w:hAnsi="Georgia"/>
@@ -4703,17 +4713,7 @@
           <w:i/>
           <w:iCs/>
         </w:rPr>
-        <w:t>Git</w:t>
-      </w:r>
-      <w:proofErr w:type="spellEnd"/>
-      <w:r>
-        <w:rPr>
-          <w:rFonts w:ascii="Georgia" w:hAnsi="Georgia"/>
-          <w:bCs/>
-          <w:i/>
-          <w:iCs/>
-        </w:rPr>
-        <w:t xml:space="preserve"> </w:t>
+        <w:t xml:space="preserve">Git </w:t>
       </w:r>
       <w:proofErr w:type="spellStart"/>
       <w:r>
@@ -5250,7 +5250,7 @@
               </wp:anchor>
             </w:drawing>
           </mc:Choice>
-          <mc:Fallback xmlns:w16se="http://schemas.microsoft.com/office/word/2015/wordml/symex" xmlns:w16cid="http://schemas.microsoft.com/office/word/2016/wordml/cid" xmlns:am3d="http://schemas.microsoft.com/office/drawing/2017/model3d" xmlns:aink="http://schemas.microsoft.com/office/drawing/2016/ink" xmlns:cx8="http://schemas.microsoft.com/office/drawing/2016/5/14/chartex" xmlns:cx7="http://schemas.microsoft.com/office/drawing/2016/5/13/chartex" xmlns:cx6="http://schemas.microsoft.com/office/drawing/2016/5/12/chartex" xmlns:cx5="http://schemas.microsoft.com/office/drawing/2016/5/11/chartex" xmlns:cx4="http://schemas.microsoft.com/office/drawing/2016/5/10/chartex" xmlns:cx3="http://schemas.microsoft.com/office/drawing/2016/5/9/chartex" xmlns:cx2="http://schemas.microsoft.com/office/drawing/2015/10/21/chartex" xmlns:cx1="http://schemas.microsoft.com/office/drawing/2015/9/8/chartex" xmlns:cx="http://schemas.microsoft.com/office/drawing/2014/chartex">
+          <mc:Fallback>
             <w:pict>
               <v:shape w14:anchorId="18BF7DE4" id="Cuadro de texto 10" o:spid="_x0000_s1027" type="#_x0000_t202" style="position:absolute;left:0;text-align:left;margin-left:158.9pt;margin-top:1.9pt;width:210.1pt;height:20.9pt;z-index:251663360;visibility:visible;mso-wrap-style:square;mso-width-percent:0;mso-height-percent:0;mso-wrap-distance-left:9pt;mso-wrap-distance-top:0;mso-wrap-distance-right:9pt;mso-wrap-distance-bottom:0;mso-position-horizontal:right;mso-position-horizontal-relative:margin;mso-position-vertical:absolute;mso-position-vertical-relative:text;mso-width-percent:0;mso-height-percent:0;mso-width-relative:margin;mso-height-relative:margin;v-text-anchor:top" o:gfxdata="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" stroked="f">
                 <v:textbox inset="0,0,0,0">
@@ -5401,7 +5401,7 @@
           <w:bCs/>
         </w:rPr>
       </w:pPr>
-      <w:bookmarkStart w:id="4" w:name="_Toc25948400"/>
+      <w:bookmarkStart w:id="5" w:name="_Toc25948400"/>
       <w:r>
         <w:rPr>
           <w:rFonts w:ascii="Georgia" w:hAnsi="Georgia"/>
@@ -5445,7 +5445,7 @@
         </w:rPr>
         <w:t xml:space="preserve"> - Introducción: Presentación Word</w:t>
       </w:r>
-      <w:bookmarkEnd w:id="4"/>
+      <w:bookmarkEnd w:id="5"/>
     </w:p>
     <w:p>
       <w:pPr>
@@ -5578,7 +5578,7 @@
           <w:smallCaps/>
         </w:rPr>
       </w:pPr>
-      <w:bookmarkStart w:id="5" w:name="_Toc25948619"/>
+      <w:bookmarkStart w:id="6" w:name="_Toc25948619"/>
       <w:r>
         <w:rPr>
           <w:rFonts w:ascii="Georgia" w:hAnsi="Georgia"/>
@@ -5598,7 +5598,7 @@
         </w:rPr>
         <w:t>ntornos de Desarrollo</w:t>
       </w:r>
-      <w:bookmarkEnd w:id="5"/>
+      <w:bookmarkEnd w:id="6"/>
     </w:p>
     <w:p>
       <w:pPr>
@@ -5700,7 +5700,7 @@
           <w:smallCaps/>
         </w:rPr>
       </w:pPr>
-      <w:bookmarkStart w:id="6" w:name="_Toc25948620"/>
+      <w:bookmarkStart w:id="7" w:name="_Toc25948620"/>
       <w:r>
         <w:rPr>
           <w:rFonts w:ascii="Georgia" w:hAnsi="Georgia"/>
@@ -5710,7 +5710,7 @@
         </w:rPr>
         <w:t>Comandos Git</w:t>
       </w:r>
-      <w:bookmarkEnd w:id="6"/>
+      <w:bookmarkEnd w:id="7"/>
     </w:p>
     <w:p>
       <w:pPr>
@@ -6027,7 +6027,7 @@
                                 <w:noProof/>
                               </w:rPr>
                             </w:pPr>
-                            <w:bookmarkStart w:id="7" w:name="_Toc25948401"/>
+                            <w:bookmarkStart w:id="8" w:name="_Toc25948401"/>
                             <w:r>
                               <w:rPr>
                                 <w:rFonts w:ascii="Georgia" w:hAnsi="Georgia"/>
@@ -6069,21 +6069,7 @@
                               <w:rPr>
                                 <w:rFonts w:ascii="Georgia" w:hAnsi="Georgia"/>
                               </w:rPr>
-                              <w:t xml:space="preserve"> - Crear un repositorio en Git Hub - Comandos </w:t>
-                            </w:r>
-                            <w:proofErr w:type="spellStart"/>
-                            <w:r>
-                              <w:rPr>
-                                <w:rFonts w:ascii="Georgia" w:hAnsi="Georgia"/>
-                              </w:rPr>
-                              <w:t>Git</w:t>
-                            </w:r>
-                            <w:proofErr w:type="spellEnd"/>
-                            <w:r>
-                              <w:rPr>
-                                <w:rFonts w:ascii="Georgia" w:hAnsi="Georgia"/>
-                              </w:rPr>
-                              <w:t xml:space="preserve"> </w:t>
+                              <w:t xml:space="preserve"> - Crear un repositorio en Git Hub - Comandos Git </w:t>
                             </w:r>
                             <w:proofErr w:type="spellStart"/>
                             <w:r>
@@ -6092,7 +6078,7 @@
                               </w:rPr>
                               <w:t>Bash</w:t>
                             </w:r>
-                            <w:bookmarkEnd w:id="7"/>
+                            <w:bookmarkEnd w:id="8"/>
                             <w:proofErr w:type="spellEnd"/>
                           </w:p>
                         </w:txbxContent>
@@ -6115,7 +6101,7 @@
               </wp:anchor>
             </w:drawing>
           </mc:Choice>
-          <mc:Fallback xmlns:w16se="http://schemas.microsoft.com/office/word/2015/wordml/symex" xmlns:w16cid="http://schemas.microsoft.com/office/word/2016/wordml/cid" xmlns:am3d="http://schemas.microsoft.com/office/drawing/2017/model3d" xmlns:aink="http://schemas.microsoft.com/office/drawing/2016/ink" xmlns:cx8="http://schemas.microsoft.com/office/drawing/2016/5/14/chartex" xmlns:cx7="http://schemas.microsoft.com/office/drawing/2016/5/13/chartex" xmlns:cx6="http://schemas.microsoft.com/office/drawing/2016/5/12/chartex" xmlns:cx5="http://schemas.microsoft.com/office/drawing/2016/5/11/chartex" xmlns:cx4="http://schemas.microsoft.com/office/drawing/2016/5/10/chartex" xmlns:cx3="http://schemas.microsoft.com/office/drawing/2016/5/9/chartex" xmlns:cx2="http://schemas.microsoft.com/office/drawing/2015/10/21/chartex" xmlns:cx1="http://schemas.microsoft.com/office/drawing/2015/9/8/chartex" xmlns:cx="http://schemas.microsoft.com/office/drawing/2014/chartex">
+          <mc:Fallback>
             <w:pict>
               <v:shape w14:anchorId="50DF2552" id="Cuadro de texto 24" o:spid="_x0000_s1028" type="#_x0000_t202" style="position:absolute;margin-left:-.2pt;margin-top:304.6pt;width:523.5pt;height:12.6pt;z-index:251721728;visibility:visible;mso-wrap-style:square;mso-width-percent:0;mso-height-percent:0;mso-wrap-distance-left:9pt;mso-wrap-distance-top:0;mso-wrap-distance-right:9pt;mso-wrap-distance-bottom:0;mso-position-horizontal:absolute;mso-position-horizontal-relative:margin;mso-position-vertical:absolute;mso-position-vertical-relative:text;mso-width-percent:0;mso-height-percent:0;mso-width-relative:margin;mso-height-relative:margin;v-text-anchor:top" o:gfxdata="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" stroked="f">
                 <v:textbox inset="0,0,0,0">
@@ -6214,7 +6200,7 @@
           <w:smallCaps/>
         </w:rPr>
       </w:pPr>
-      <w:bookmarkStart w:id="8" w:name="_Toc25948621"/>
+      <w:bookmarkStart w:id="10" w:name="_Toc25948621"/>
       <w:r>
         <w:rPr>
           <w:rFonts w:ascii="Georgia" w:hAnsi="Georgia"/>
@@ -6234,7 +6220,7 @@
         </w:rPr>
         <w:t>estión del proyecto</w:t>
       </w:r>
-      <w:bookmarkEnd w:id="8"/>
+      <w:bookmarkEnd w:id="10"/>
     </w:p>
     <w:p>
       <w:pPr>
@@ -6581,7 +6567,7 @@
           <w:smallCaps/>
         </w:rPr>
       </w:pPr>
-      <w:bookmarkStart w:id="9" w:name="_Toc25948622"/>
+      <w:bookmarkStart w:id="11" w:name="_Toc25948622"/>
       <w:proofErr w:type="spellStart"/>
       <w:r>
         <w:rPr>
@@ -6592,7 +6578,7 @@
         </w:rPr>
         <w:t>Clockify</w:t>
       </w:r>
-      <w:bookmarkEnd w:id="9"/>
+      <w:bookmarkEnd w:id="11"/>
       <w:proofErr w:type="spellEnd"/>
     </w:p>
     <w:p>
@@ -6772,10 +6758,10 @@
           <w:szCs w:val="26"/>
         </w:rPr>
       </w:pPr>
-      <w:bookmarkStart w:id="10" w:name="_Toc25948363"/>
-      <w:bookmarkStart w:id="11" w:name="_Toc25948623"/>
-      <w:bookmarkEnd w:id="10"/>
-      <w:bookmarkEnd w:id="11"/>
+      <w:bookmarkStart w:id="12" w:name="_Toc25948363"/>
+      <w:bookmarkStart w:id="13" w:name="_Toc25948623"/>
+      <w:bookmarkEnd w:id="12"/>
+      <w:bookmarkEnd w:id="13"/>
     </w:p>
     <w:p>
       <w:pPr>
@@ -6800,10 +6786,10 @@
           <w:szCs w:val="26"/>
         </w:rPr>
       </w:pPr>
-      <w:bookmarkStart w:id="12" w:name="_Toc25948364"/>
-      <w:bookmarkStart w:id="13" w:name="_Toc25948624"/>
-      <w:bookmarkEnd w:id="12"/>
-      <w:bookmarkEnd w:id="13"/>
+      <w:bookmarkStart w:id="14" w:name="_Toc25948364"/>
+      <w:bookmarkStart w:id="15" w:name="_Toc25948624"/>
+      <w:bookmarkEnd w:id="14"/>
+      <w:bookmarkEnd w:id="15"/>
     </w:p>
     <w:p>
       <w:pPr>
@@ -6828,10 +6814,10 @@
           <w:szCs w:val="26"/>
         </w:rPr>
       </w:pPr>
-      <w:bookmarkStart w:id="14" w:name="_Toc25948365"/>
-      <w:bookmarkStart w:id="15" w:name="_Toc25948625"/>
-      <w:bookmarkEnd w:id="14"/>
-      <w:bookmarkEnd w:id="15"/>
+      <w:bookmarkStart w:id="16" w:name="_Toc25948365"/>
+      <w:bookmarkStart w:id="17" w:name="_Toc25948625"/>
+      <w:bookmarkEnd w:id="16"/>
+      <w:bookmarkEnd w:id="17"/>
     </w:p>
     <w:p>
       <w:pPr>
@@ -6856,10 +6842,10 @@
           <w:szCs w:val="26"/>
         </w:rPr>
       </w:pPr>
-      <w:bookmarkStart w:id="16" w:name="_Toc25948366"/>
-      <w:bookmarkStart w:id="17" w:name="_Toc25948626"/>
-      <w:bookmarkEnd w:id="16"/>
-      <w:bookmarkEnd w:id="17"/>
+      <w:bookmarkStart w:id="18" w:name="_Toc25948366"/>
+      <w:bookmarkStart w:id="19" w:name="_Toc25948626"/>
+      <w:bookmarkEnd w:id="18"/>
+      <w:bookmarkEnd w:id="19"/>
     </w:p>
     <w:p>
       <w:pPr>
@@ -6884,10 +6870,10 @@
           <w:szCs w:val="26"/>
         </w:rPr>
       </w:pPr>
-      <w:bookmarkStart w:id="18" w:name="_Toc25948367"/>
-      <w:bookmarkStart w:id="19" w:name="_Toc25948627"/>
-      <w:bookmarkEnd w:id="18"/>
-      <w:bookmarkEnd w:id="19"/>
+      <w:bookmarkStart w:id="20" w:name="_Toc25948367"/>
+      <w:bookmarkStart w:id="21" w:name="_Toc25948627"/>
+      <w:bookmarkEnd w:id="20"/>
+      <w:bookmarkEnd w:id="21"/>
     </w:p>
     <w:p>
       <w:pPr>
@@ -6935,7 +6921,7 @@
           <w:smallCaps/>
         </w:rPr>
       </w:pPr>
-      <w:bookmarkStart w:id="20" w:name="_Toc25948628"/>
+      <w:bookmarkStart w:id="22" w:name="_Toc25948628"/>
       <w:proofErr w:type="spellStart"/>
       <w:r>
         <w:rPr>
@@ -6967,7 +6953,7 @@
         </w:rPr>
         <w:t>Commits</w:t>
       </w:r>
-      <w:bookmarkEnd w:id="20"/>
+      <w:bookmarkEnd w:id="22"/>
       <w:proofErr w:type="spellEnd"/>
     </w:p>
     <w:p>
@@ -7517,7 +7503,7 @@
               </wp:anchor>
             </w:drawing>
           </mc:Choice>
-          <mc:Fallback xmlns:w16se="http://schemas.microsoft.com/office/word/2015/wordml/symex" xmlns:w16cid="http://schemas.microsoft.com/office/word/2016/wordml/cid" xmlns:am3d="http://schemas.microsoft.com/office/drawing/2017/model3d" xmlns:aink="http://schemas.microsoft.com/office/drawing/2016/ink" xmlns:cx8="http://schemas.microsoft.com/office/drawing/2016/5/14/chartex" xmlns:cx7="http://schemas.microsoft.com/office/drawing/2016/5/13/chartex" xmlns:cx6="http://schemas.microsoft.com/office/drawing/2016/5/12/chartex" xmlns:cx5="http://schemas.microsoft.com/office/drawing/2016/5/11/chartex" xmlns:cx4="http://schemas.microsoft.com/office/drawing/2016/5/10/chartex" xmlns:cx3="http://schemas.microsoft.com/office/drawing/2016/5/9/chartex" xmlns:cx2="http://schemas.microsoft.com/office/drawing/2015/10/21/chartex" xmlns:cx1="http://schemas.microsoft.com/office/drawing/2015/9/8/chartex" xmlns:cx="http://schemas.microsoft.com/office/drawing/2014/chartex">
+          <mc:Fallback>
             <w:pict>
               <v:group w14:anchorId="5C1D7C50" id="Grupo 16" o:spid="_x0000_s1029" style="position:absolute;margin-left:0;margin-top:.4pt;width:377.5pt;height:165.75pt;z-index:251726848;mso-position-horizontal:center;mso-position-horizontal-relative:margin;mso-width-relative:margin;mso-height-relative:margin" coordorigin="-106" coordsize="47947,21109" o:gfxdata="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">
                 <v:shapetype id="_x0000_t75" coordsize="21600,21600" o:spt="75" o:preferrelative="t" path="m@4@5l@4@11@9@11@9@5xe" filled="f" stroked="f">
@@ -7552,14 +7538,27 @@
                         <w:r>
                           <w:t xml:space="preserve">Ilustración </w:t>
                         </w:r>
-                        <w:fldSimple w:instr=" SEQ Ilustración \* ARABIC ">
-                          <w:r>
-                            <w:rPr>
-                              <w:noProof/>
-                            </w:rPr>
-                            <w:t>7</w:t>
-                          </w:r>
-                        </w:fldSimple>
+                        <w:r>
+                          <w:fldChar w:fldCharType="begin"/>
+                        </w:r>
+                        <w:r>
+                          <w:instrText xml:space="preserve"> SEQ Ilustración \* ARABIC </w:instrText>
+                        </w:r>
+                        <w:r>
+                          <w:fldChar w:fldCharType="separate"/>
+                        </w:r>
+                        <w:r>
+                          <w:rPr>
+                            <w:noProof/>
+                          </w:rPr>
+                          <w:t>7</w:t>
+                        </w:r>
+                        <w:r>
+                          <w:rPr>
+                            <w:noProof/>
+                          </w:rPr>
+                          <w:fldChar w:fldCharType="end"/>
+                        </w:r>
                         <w:r>
                           <w:t xml:space="preserve"> - Tipos de </w:t>
                         </w:r>
@@ -7596,7 +7595,7 @@
           <w:smallCaps/>
         </w:rPr>
       </w:pPr>
-      <w:bookmarkStart w:id="21" w:name="_Toc25948629"/>
+      <w:bookmarkStart w:id="23" w:name="_Toc25948629"/>
       <w:r>
         <w:rPr>
           <w:rFonts w:ascii="Georgia" w:hAnsi="Georgia"/>
@@ -7616,7 +7615,7 @@
         </w:rPr>
         <w:t>rogramación</w:t>
       </w:r>
-      <w:bookmarkEnd w:id="21"/>
+      <w:bookmarkEnd w:id="23"/>
     </w:p>
     <w:p>
       <w:pPr>
@@ -7676,7 +7675,7 @@
           <w:smallCaps/>
         </w:rPr>
       </w:pPr>
-      <w:bookmarkStart w:id="22" w:name="_Toc25948630"/>
+      <w:bookmarkStart w:id="24" w:name="_Toc25948630"/>
       <w:r>
         <w:rPr>
           <w:rFonts w:ascii="Georgia" w:hAnsi="Georgia"/>
@@ -7695,7 +7694,7 @@
         </w:rPr>
         <w:t>a</w:t>
       </w:r>
-      <w:bookmarkEnd w:id="22"/>
+      <w:bookmarkEnd w:id="24"/>
     </w:p>
     <w:p>
       <w:pPr>
@@ -7712,7 +7711,7 @@
           <w:smallCaps/>
         </w:rPr>
       </w:pPr>
-      <w:bookmarkStart w:id="23" w:name="_Toc25948631"/>
+      <w:bookmarkStart w:id="25" w:name="_Toc25948631"/>
       <w:r>
         <w:rPr>
           <w:rFonts w:ascii="Georgia" w:hAnsi="Georgia"/>
@@ -7731,7 +7730,7 @@
         </w:rPr>
         <w:t>ón</w:t>
       </w:r>
-      <w:bookmarkEnd w:id="23"/>
+      <w:bookmarkEnd w:id="25"/>
     </w:p>
     <w:p>
       <w:pPr>
@@ -7794,7 +7793,7 @@
           <w:smallCaps/>
         </w:rPr>
       </w:pPr>
-      <w:bookmarkStart w:id="24" w:name="_Toc25948632"/>
+      <w:bookmarkStart w:id="26" w:name="_Toc25948632"/>
       <w:r>
         <w:rPr>
           <w:rFonts w:ascii="Georgia" w:hAnsi="Georgia"/>
@@ -7804,7 +7803,7 @@
         </w:rPr>
         <w:t>Tecnologías utilizadas</w:t>
       </w:r>
-      <w:bookmarkEnd w:id="24"/>
+      <w:bookmarkEnd w:id="26"/>
       <w:r>
         <w:rPr>
           <w:rFonts w:ascii="Georgia" w:hAnsi="Georgia"/>
@@ -7815,7 +7814,6 @@
         <w:t xml:space="preserve"> </w:t>
       </w:r>
     </w:p>
-    <w:bookmarkStart w:id="25" w:name="_Toc25948633"/>
     <w:p>
       <w:pPr>
         <w:pStyle w:val="Ttulo2"/>
@@ -7831,6 +7829,7 @@
           <w:smallCaps/>
         </w:rPr>
       </w:pPr>
+      <w:bookmarkStart w:id="27" w:name="_Toc25948633"/>
       <w:r>
         <w:rPr>
           <w:rFonts w:ascii="Georgia" w:hAnsi="Georgia"/>
@@ -7882,7 +7881,7 @@
                                 <w:noProof/>
                               </w:rPr>
                             </w:pPr>
-                            <w:bookmarkStart w:id="26" w:name="_Toc25948402"/>
+                            <w:bookmarkStart w:id="28" w:name="_Toc25948402"/>
                             <w:r>
                               <w:rPr>
                                 <w:rFonts w:ascii="Georgia" w:hAnsi="Georgia"/>
@@ -7926,7 +7925,7 @@
                               </w:rPr>
                               <w:t>- TDD</w:t>
                             </w:r>
-                            <w:bookmarkEnd w:id="26"/>
+                            <w:bookmarkEnd w:id="28"/>
                           </w:p>
                         </w:txbxContent>
                       </wps:txbx>
@@ -7942,7 +7941,7 @@
               </wp:anchor>
             </w:drawing>
           </mc:Choice>
-          <mc:Fallback xmlns:w16se="http://schemas.microsoft.com/office/word/2015/wordml/symex" xmlns:w16cid="http://schemas.microsoft.com/office/word/2016/wordml/cid" xmlns:am3d="http://schemas.microsoft.com/office/drawing/2017/model3d" xmlns:aink="http://schemas.microsoft.com/office/drawing/2016/ink" xmlns:cx8="http://schemas.microsoft.com/office/drawing/2016/5/14/chartex" xmlns:cx7="http://schemas.microsoft.com/office/drawing/2016/5/13/chartex" xmlns:cx6="http://schemas.microsoft.com/office/drawing/2016/5/12/chartex" xmlns:cx5="http://schemas.microsoft.com/office/drawing/2016/5/11/chartex" xmlns:cx4="http://schemas.microsoft.com/office/drawing/2016/5/10/chartex" xmlns:cx3="http://schemas.microsoft.com/office/drawing/2016/5/9/chartex" xmlns:cx2="http://schemas.microsoft.com/office/drawing/2015/10/21/chartex" xmlns:cx1="http://schemas.microsoft.com/office/drawing/2015/9/8/chartex" xmlns:cx="http://schemas.microsoft.com/office/drawing/2014/chartex">
+          <mc:Fallback>
             <w:pict>
               <v:shape w14:anchorId="6C1188E8" id="Cuadro de texto 130" o:spid="_x0000_s1032" type="#_x0000_t202" style="position:absolute;left:0;text-align:left;margin-left:364.3pt;margin-top:151.75pt;width:158.25pt;height:.05pt;z-index:251694080;visibility:visible;mso-wrap-style:square;mso-wrap-distance-left:9pt;mso-wrap-distance-top:0;mso-wrap-distance-right:9pt;mso-wrap-distance-bottom:0;mso-position-horizontal:absolute;mso-position-horizontal-relative:text;mso-position-vertical:absolute;mso-position-vertical-relative:text;v-text-anchor:top" o:gfxdata="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" stroked="f">
                 <v:textbox style="mso-fit-shape-to-text:t" inset="0,0,0,0">
@@ -7955,7 +7954,7 @@
                           <w:noProof/>
                         </w:rPr>
                       </w:pPr>
-                      <w:bookmarkStart w:id="30" w:name="_Toc25948402"/>
+                      <w:bookmarkStart w:id="29" w:name="_Toc25948402"/>
                       <w:r>
                         <w:rPr>
                           <w:rFonts w:ascii="Georgia" w:hAnsi="Georgia"/>
@@ -7999,7 +7998,7 @@
                         </w:rPr>
                         <w:t>- TDD</w:t>
                       </w:r>
-                      <w:bookmarkEnd w:id="30"/>
+                      <w:bookmarkEnd w:id="29"/>
                     </w:p>
                   </w:txbxContent>
                 </v:textbox>
@@ -8081,7 +8080,7 @@
         </w:rPr>
         <w:t>TDD</w:t>
       </w:r>
-      <w:bookmarkEnd w:id="25"/>
+      <w:bookmarkEnd w:id="27"/>
     </w:p>
     <w:p>
       <w:pPr>
@@ -8167,7 +8166,7 @@
           <w:smallCaps/>
         </w:rPr>
       </w:pPr>
-      <w:bookmarkStart w:id="27" w:name="_Toc25948634"/>
+      <w:bookmarkStart w:id="30" w:name="_Toc25948634"/>
       <w:r>
         <w:rPr>
           <w:rFonts w:ascii="Georgia" w:hAnsi="Georgia"/>
@@ -8177,7 +8176,7 @@
         </w:rPr>
         <w:t>Sistema SOLID</w:t>
       </w:r>
-      <w:bookmarkEnd w:id="27"/>
+      <w:bookmarkEnd w:id="30"/>
     </w:p>
     <w:p>
       <w:pPr>
@@ -8363,7 +8362,6 @@
         <w:t xml:space="preserve"> </w:t>
       </w:r>
     </w:p>
-    <w:bookmarkStart w:id="28" w:name="_Toc25948635"/>
     <w:p>
       <w:pPr>
         <w:pStyle w:val="Ttulo2"/>
@@ -8379,6 +8377,7 @@
           <w:smallCaps/>
         </w:rPr>
       </w:pPr>
+      <w:bookmarkStart w:id="31" w:name="_Toc25948635"/>
       <w:r>
         <w:rPr>
           <w:rFonts w:ascii="Georgia" w:hAnsi="Georgia"/>
@@ -8429,7 +8428,7 @@
                                 <w:noProof/>
                               </w:rPr>
                             </w:pPr>
-                            <w:bookmarkStart w:id="29" w:name="_Toc25948403"/>
+                            <w:bookmarkStart w:id="32" w:name="_Toc25948403"/>
                             <w:r>
                               <w:t xml:space="preserve">Ilustración </w:t>
                             </w:r>
@@ -8457,7 +8456,7 @@
                             <w:r>
                               <w:t xml:space="preserve"> - SOLID</w:t>
                             </w:r>
-                            <w:bookmarkEnd w:id="29"/>
+                            <w:bookmarkEnd w:id="32"/>
                           </w:p>
                         </w:txbxContent>
                       </wps:txbx>
@@ -8473,7 +8472,7 @@
               </wp:anchor>
             </w:drawing>
           </mc:Choice>
-          <mc:Fallback xmlns:w16se="http://schemas.microsoft.com/office/word/2015/wordml/symex" xmlns:w16cid="http://schemas.microsoft.com/office/word/2016/wordml/cid" xmlns:am3d="http://schemas.microsoft.com/office/drawing/2017/model3d" xmlns:aink="http://schemas.microsoft.com/office/drawing/2016/ink" xmlns:cx8="http://schemas.microsoft.com/office/drawing/2016/5/14/chartex" xmlns:cx7="http://schemas.microsoft.com/office/drawing/2016/5/13/chartex" xmlns:cx6="http://schemas.microsoft.com/office/drawing/2016/5/12/chartex" xmlns:cx5="http://schemas.microsoft.com/office/drawing/2016/5/11/chartex" xmlns:cx4="http://schemas.microsoft.com/office/drawing/2016/5/10/chartex" xmlns:cx3="http://schemas.microsoft.com/office/drawing/2016/5/9/chartex" xmlns:cx2="http://schemas.microsoft.com/office/drawing/2015/10/21/chartex" xmlns:cx1="http://schemas.microsoft.com/office/drawing/2015/9/8/chartex" xmlns:cx="http://schemas.microsoft.com/office/drawing/2014/chartex">
+          <mc:Fallback>
             <w:pict>
               <v:shape w14:anchorId="525322D7" id="Cuadro de texto 132" o:spid="_x0000_s1033" type="#_x0000_t202" style="position:absolute;left:0;text-align:left;margin-left:0;margin-top:287.85pt;width:218.25pt;height:.05pt;z-index:251696128;visibility:visible;mso-wrap-style:square;mso-wrap-distance-left:9pt;mso-wrap-distance-top:0;mso-wrap-distance-right:9pt;mso-wrap-distance-bottom:0;mso-position-horizontal:absolute;mso-position-horizontal-relative:text;mso-position-vertical:absolute;mso-position-vertical-relative:text;v-text-anchor:top" o:gfxdata="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" stroked="f">
                 <v:textbox style="mso-fit-shape-to-text:t" inset="0,0,0,0">
@@ -8485,22 +8484,35 @@
                           <w:noProof/>
                         </w:rPr>
                       </w:pPr>
-                      <w:bookmarkStart w:id="34" w:name="_Toc25948403"/>
+                      <w:bookmarkStart w:id="33" w:name="_Toc25948403"/>
                       <w:r>
                         <w:t xml:space="preserve">Ilustración </w:t>
                       </w:r>
-                      <w:fldSimple w:instr=" SEQ Ilustración \* ARABIC ">
-                        <w:r>
-                          <w:rPr>
-                            <w:noProof/>
-                          </w:rPr>
-                          <w:t>9</w:t>
-                        </w:r>
-                      </w:fldSimple>
+                      <w:r>
+                        <w:fldChar w:fldCharType="begin"/>
+                      </w:r>
+                      <w:r>
+                        <w:instrText xml:space="preserve"> SEQ Ilustración \* ARABIC </w:instrText>
+                      </w:r>
+                      <w:r>
+                        <w:fldChar w:fldCharType="separate"/>
+                      </w:r>
+                      <w:r>
+                        <w:rPr>
+                          <w:noProof/>
+                        </w:rPr>
+                        <w:t>9</w:t>
+                      </w:r>
+                      <w:r>
+                        <w:rPr>
+                          <w:noProof/>
+                        </w:rPr>
+                        <w:fldChar w:fldCharType="end"/>
+                      </w:r>
                       <w:r>
                         <w:t xml:space="preserve"> - SOLID</w:t>
                       </w:r>
-                      <w:bookmarkEnd w:id="34"/>
+                      <w:bookmarkEnd w:id="33"/>
                     </w:p>
                   </w:txbxContent>
                 </v:textbox>
@@ -8588,7 +8600,7 @@
         </w:rPr>
         <w:t>Barricadas</w:t>
       </w:r>
-      <w:bookmarkEnd w:id="28"/>
+      <w:bookmarkEnd w:id="31"/>
     </w:p>
     <w:p>
       <w:pPr>
@@ -8665,7 +8677,6 @@
         <w:t xml:space="preserve"> como precondición y una postcondición.</w:t>
       </w:r>
     </w:p>
-    <w:bookmarkStart w:id="30" w:name="_Toc25948636"/>
     <w:p>
       <w:pPr>
         <w:pStyle w:val="Ttulo2"/>
@@ -8681,6 +8692,7 @@
           <w:smallCaps/>
         </w:rPr>
       </w:pPr>
+      <w:bookmarkStart w:id="34" w:name="_Toc25948636"/>
       <w:r>
         <w:rPr>
           <w:rFonts w:ascii="Georgia" w:hAnsi="Georgia"/>
@@ -8731,7 +8743,7 @@
                                 <w:noProof/>
                               </w:rPr>
                             </w:pPr>
-                            <w:bookmarkStart w:id="31" w:name="_Toc25948404"/>
+                            <w:bookmarkStart w:id="35" w:name="_Toc25948404"/>
                             <w:r>
                               <w:t xml:space="preserve">Ilustración </w:t>
                             </w:r>
@@ -8759,7 +8771,7 @@
                             <w:r>
                               <w:t xml:space="preserve"> - Barricadas</w:t>
                             </w:r>
-                            <w:bookmarkEnd w:id="31"/>
+                            <w:bookmarkEnd w:id="35"/>
                           </w:p>
                         </w:txbxContent>
                       </wps:txbx>
@@ -8775,7 +8787,7 @@
               </wp:anchor>
             </w:drawing>
           </mc:Choice>
-          <mc:Fallback xmlns:w16se="http://schemas.microsoft.com/office/word/2015/wordml/symex" xmlns:w16cid="http://schemas.microsoft.com/office/word/2016/wordml/cid" xmlns:am3d="http://schemas.microsoft.com/office/drawing/2017/model3d" xmlns:aink="http://schemas.microsoft.com/office/drawing/2016/ink" xmlns:cx8="http://schemas.microsoft.com/office/drawing/2016/5/14/chartex" xmlns:cx7="http://schemas.microsoft.com/office/drawing/2016/5/13/chartex" xmlns:cx6="http://schemas.microsoft.com/office/drawing/2016/5/12/chartex" xmlns:cx5="http://schemas.microsoft.com/office/drawing/2016/5/11/chartex" xmlns:cx4="http://schemas.microsoft.com/office/drawing/2016/5/10/chartex" xmlns:cx3="http://schemas.microsoft.com/office/drawing/2016/5/9/chartex" xmlns:cx2="http://schemas.microsoft.com/office/drawing/2015/10/21/chartex" xmlns:cx1="http://schemas.microsoft.com/office/drawing/2015/9/8/chartex" xmlns:cx="http://schemas.microsoft.com/office/drawing/2014/chartex">
+          <mc:Fallback>
             <w:pict>
               <v:shape w14:anchorId="56DB48CD" id="Cuadro de texto 133" o:spid="_x0000_s1034" type="#_x0000_t202" style="position:absolute;left:0;text-align:left;margin-left:400.3pt;margin-top:127.15pt;width:122.25pt;height:.05pt;z-index:251698176;visibility:visible;mso-wrap-style:square;mso-wrap-distance-left:9pt;mso-wrap-distance-top:0;mso-wrap-distance-right:9pt;mso-wrap-distance-bottom:0;mso-position-horizontal:absolute;mso-position-horizontal-relative:text;mso-position-vertical:absolute;mso-position-vertical-relative:text;v-text-anchor:top" o:gfxdata="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" stroked="f">
                 <v:textbox style="mso-fit-shape-to-text:t" inset="0,0,0,0">
@@ -8787,22 +8799,35 @@
                           <w:noProof/>
                         </w:rPr>
                       </w:pPr>
-                      <w:bookmarkStart w:id="37" w:name="_Toc25948404"/>
+                      <w:bookmarkStart w:id="36" w:name="_Toc25948404"/>
                       <w:r>
                         <w:t xml:space="preserve">Ilustración </w:t>
                       </w:r>
-                      <w:fldSimple w:instr=" SEQ Ilustración \* ARABIC ">
-                        <w:r>
-                          <w:rPr>
-                            <w:noProof/>
-                          </w:rPr>
-                          <w:t>10</w:t>
-                        </w:r>
-                      </w:fldSimple>
+                      <w:r>
+                        <w:fldChar w:fldCharType="begin"/>
+                      </w:r>
+                      <w:r>
+                        <w:instrText xml:space="preserve"> SEQ Ilustración \* ARABIC </w:instrText>
+                      </w:r>
+                      <w:r>
+                        <w:fldChar w:fldCharType="separate"/>
+                      </w:r>
+                      <w:r>
+                        <w:rPr>
+                          <w:noProof/>
+                        </w:rPr>
+                        <w:t>10</w:t>
+                      </w:r>
+                      <w:r>
+                        <w:rPr>
+                          <w:noProof/>
+                        </w:rPr>
+                        <w:fldChar w:fldCharType="end"/>
+                      </w:r>
                       <w:r>
                         <w:t xml:space="preserve"> - Barricadas</w:t>
                       </w:r>
-                      <w:bookmarkEnd w:id="37"/>
+                      <w:bookmarkEnd w:id="36"/>
                     </w:p>
                   </w:txbxContent>
                 </v:textbox>
@@ -8884,7 +8909,7 @@
         </w:rPr>
         <w:t>Parte lógica</w:t>
       </w:r>
-      <w:bookmarkEnd w:id="30"/>
+      <w:bookmarkEnd w:id="34"/>
     </w:p>
     <w:p>
       <w:pPr>
@@ -9223,7 +9248,7 @@
                                 <w:noProof/>
                               </w:rPr>
                             </w:pPr>
-                            <w:bookmarkStart w:id="32" w:name="_Toc25948405"/>
+                            <w:bookmarkStart w:id="37" w:name="_Toc25948405"/>
                             <w:r>
                               <w:t xml:space="preserve">Ilustración </w:t>
                             </w:r>
@@ -9251,7 +9276,7 @@
                             <w:r>
                               <w:t xml:space="preserve"> - Lógica</w:t>
                             </w:r>
-                            <w:bookmarkEnd w:id="32"/>
+                            <w:bookmarkEnd w:id="37"/>
                           </w:p>
                         </w:txbxContent>
                       </wps:txbx>
@@ -9273,7 +9298,7 @@
               </wp:anchor>
             </w:drawing>
           </mc:Choice>
-          <mc:Fallback xmlns:w16se="http://schemas.microsoft.com/office/word/2015/wordml/symex" xmlns:w16cid="http://schemas.microsoft.com/office/word/2016/wordml/cid" xmlns:am3d="http://schemas.microsoft.com/office/drawing/2017/model3d" xmlns:aink="http://schemas.microsoft.com/office/drawing/2016/ink" xmlns:cx8="http://schemas.microsoft.com/office/drawing/2016/5/14/chartex" xmlns:cx7="http://schemas.microsoft.com/office/drawing/2016/5/13/chartex" xmlns:cx6="http://schemas.microsoft.com/office/drawing/2016/5/12/chartex" xmlns:cx5="http://schemas.microsoft.com/office/drawing/2016/5/11/chartex" xmlns:cx4="http://schemas.microsoft.com/office/drawing/2016/5/10/chartex" xmlns:cx3="http://schemas.microsoft.com/office/drawing/2016/5/9/chartex" xmlns:cx2="http://schemas.microsoft.com/office/drawing/2015/10/21/chartex" xmlns:cx1="http://schemas.microsoft.com/office/drawing/2015/9/8/chartex" xmlns:cx="http://schemas.microsoft.com/office/drawing/2014/chartex">
+          <mc:Fallback>
             <w:pict>
               <v:shape w14:anchorId="186D8355" id="Cuadro de texto 134" o:spid="_x0000_s1035" type="#_x0000_t202" style="position:absolute;left:0;text-align:left;margin-left:399.3pt;margin-top:66.85pt;width:104.65pt;height:21.35pt;z-index:251700224;visibility:visible;mso-wrap-style:square;mso-width-percent:0;mso-height-percent:0;mso-wrap-distance-left:9pt;mso-wrap-distance-top:0;mso-wrap-distance-right:9pt;mso-wrap-distance-bottom:0;mso-position-horizontal:absolute;mso-position-horizontal-relative:margin;mso-position-vertical:absolute;mso-position-vertical-relative:text;mso-width-percent:0;mso-height-percent:0;mso-width-relative:margin;mso-height-relative:margin;v-text-anchor:top" o:gfxdata="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" stroked="f">
                 <v:textbox inset="0,0,0,0">
@@ -9285,22 +9310,35 @@
                           <w:noProof/>
                         </w:rPr>
                       </w:pPr>
-                      <w:bookmarkStart w:id="39" w:name="_Toc25948405"/>
+                      <w:bookmarkStart w:id="38" w:name="_Toc25948405"/>
                       <w:r>
                         <w:t xml:space="preserve">Ilustración </w:t>
                       </w:r>
-                      <w:fldSimple w:instr=" SEQ Ilustración \* ARABIC ">
-                        <w:r>
-                          <w:rPr>
-                            <w:noProof/>
-                          </w:rPr>
-                          <w:t>11</w:t>
-                        </w:r>
-                      </w:fldSimple>
+                      <w:r>
+                        <w:fldChar w:fldCharType="begin"/>
+                      </w:r>
+                      <w:r>
+                        <w:instrText xml:space="preserve"> SEQ Ilustración \* ARABIC </w:instrText>
+                      </w:r>
+                      <w:r>
+                        <w:fldChar w:fldCharType="separate"/>
+                      </w:r>
+                      <w:r>
+                        <w:rPr>
+                          <w:noProof/>
+                        </w:rPr>
+                        <w:t>11</w:t>
+                      </w:r>
+                      <w:r>
+                        <w:rPr>
+                          <w:noProof/>
+                        </w:rPr>
+                        <w:fldChar w:fldCharType="end"/>
+                      </w:r>
                       <w:r>
                         <w:t xml:space="preserve"> - Lógica</w:t>
                       </w:r>
-                      <w:bookmarkEnd w:id="39"/>
+                      <w:bookmarkEnd w:id="38"/>
                     </w:p>
                   </w:txbxContent>
                 </v:textbox>
@@ -9410,10 +9448,10 @@
           <w:lang w:eastAsia="es-ES"/>
         </w:rPr>
       </w:pPr>
-      <w:bookmarkStart w:id="33" w:name="_Toc25948377"/>
-      <w:bookmarkStart w:id="34" w:name="_Toc25948637"/>
-      <w:bookmarkEnd w:id="33"/>
-      <w:bookmarkEnd w:id="34"/>
+      <w:bookmarkStart w:id="39" w:name="_Toc25948377"/>
+      <w:bookmarkStart w:id="40" w:name="_Toc25948637"/>
+      <w:bookmarkEnd w:id="39"/>
+      <w:bookmarkEnd w:id="40"/>
     </w:p>
     <w:p>
       <w:pPr>
@@ -9438,10 +9476,10 @@
           <w:lang w:eastAsia="es-ES"/>
         </w:rPr>
       </w:pPr>
-      <w:bookmarkStart w:id="35" w:name="_Toc25948378"/>
-      <w:bookmarkStart w:id="36" w:name="_Toc25948638"/>
-      <w:bookmarkEnd w:id="35"/>
-      <w:bookmarkEnd w:id="36"/>
+      <w:bookmarkStart w:id="41" w:name="_Toc25948378"/>
+      <w:bookmarkStart w:id="42" w:name="_Toc25948638"/>
+      <w:bookmarkEnd w:id="41"/>
+      <w:bookmarkEnd w:id="42"/>
     </w:p>
     <w:p>
       <w:pPr>
@@ -9466,10 +9504,10 @@
           <w:lang w:eastAsia="es-ES"/>
         </w:rPr>
       </w:pPr>
-      <w:bookmarkStart w:id="37" w:name="_Toc25948379"/>
-      <w:bookmarkStart w:id="38" w:name="_Toc25948639"/>
-      <w:bookmarkEnd w:id="37"/>
-      <w:bookmarkEnd w:id="38"/>
+      <w:bookmarkStart w:id="43" w:name="_Toc25948379"/>
+      <w:bookmarkStart w:id="44" w:name="_Toc25948639"/>
+      <w:bookmarkEnd w:id="43"/>
+      <w:bookmarkEnd w:id="44"/>
     </w:p>
     <w:p>
       <w:pPr>
@@ -9494,10 +9532,10 @@
           <w:lang w:eastAsia="es-ES"/>
         </w:rPr>
       </w:pPr>
-      <w:bookmarkStart w:id="39" w:name="_Toc25948380"/>
-      <w:bookmarkStart w:id="40" w:name="_Toc25948640"/>
-      <w:bookmarkEnd w:id="39"/>
-      <w:bookmarkEnd w:id="40"/>
+      <w:bookmarkStart w:id="45" w:name="_Toc25948380"/>
+      <w:bookmarkStart w:id="46" w:name="_Toc25948640"/>
+      <w:bookmarkEnd w:id="45"/>
+      <w:bookmarkEnd w:id="46"/>
     </w:p>
     <w:p>
       <w:pPr>
@@ -9522,10 +9560,10 @@
           <w:lang w:eastAsia="es-ES"/>
         </w:rPr>
       </w:pPr>
-      <w:bookmarkStart w:id="41" w:name="_Toc25948381"/>
-      <w:bookmarkStart w:id="42" w:name="_Toc25948641"/>
-      <w:bookmarkEnd w:id="41"/>
-      <w:bookmarkEnd w:id="42"/>
+      <w:bookmarkStart w:id="47" w:name="_Toc25948381"/>
+      <w:bookmarkStart w:id="48" w:name="_Toc25948641"/>
+      <w:bookmarkEnd w:id="47"/>
+      <w:bookmarkEnd w:id="48"/>
     </w:p>
     <w:p>
       <w:pPr>
@@ -9550,10 +9588,10 @@
           <w:lang w:eastAsia="es-ES"/>
         </w:rPr>
       </w:pPr>
-      <w:bookmarkStart w:id="43" w:name="_Toc25948382"/>
-      <w:bookmarkStart w:id="44" w:name="_Toc25948642"/>
-      <w:bookmarkEnd w:id="43"/>
-      <w:bookmarkEnd w:id="44"/>
+      <w:bookmarkStart w:id="49" w:name="_Toc25948382"/>
+      <w:bookmarkStart w:id="50" w:name="_Toc25948642"/>
+      <w:bookmarkEnd w:id="49"/>
+      <w:bookmarkEnd w:id="50"/>
     </w:p>
     <w:p>
       <w:pPr>
@@ -9578,10 +9616,10 @@
           <w:lang w:eastAsia="es-ES"/>
         </w:rPr>
       </w:pPr>
-      <w:bookmarkStart w:id="45" w:name="_Toc25948383"/>
-      <w:bookmarkStart w:id="46" w:name="_Toc25948643"/>
-      <w:bookmarkEnd w:id="45"/>
-      <w:bookmarkEnd w:id="46"/>
+      <w:bookmarkStart w:id="51" w:name="_Toc25948383"/>
+      <w:bookmarkStart w:id="52" w:name="_Toc25948643"/>
+      <w:bookmarkEnd w:id="51"/>
+      <w:bookmarkEnd w:id="52"/>
     </w:p>
     <w:p>
       <w:pPr>
@@ -9598,7 +9636,7 @@
           <w:smallCaps/>
         </w:rPr>
       </w:pPr>
-      <w:bookmarkStart w:id="47" w:name="_Toc25948644"/>
+      <w:bookmarkStart w:id="53" w:name="_Toc25948644"/>
       <w:r>
         <w:rPr>
           <w:rFonts w:ascii="Georgia" w:hAnsi="Georgia"/>
@@ -9608,7 +9646,7 @@
         </w:rPr>
         <w:t>Diagrama de Componentes</w:t>
       </w:r>
-      <w:bookmarkEnd w:id="47"/>
+      <w:bookmarkEnd w:id="53"/>
     </w:p>
     <w:p/>
     <w:p>
@@ -9620,6 +9658,7 @@
       </w:pPr>
       <w:r>
         <w:rPr>
+          <w:noProof/>
           <w:lang w:val="en-GB"/>
         </w:rPr>
         <w:drawing>
@@ -9658,8 +9697,48 @@
           </wp:inline>
         </w:drawing>
       </w:r>
-      <w:bookmarkStart w:id="48" w:name="_GoBack"/>
-      <w:bookmarkEnd w:id="48"/>
+      <w:r>
+        <w:rPr>
+          <w:lang w:val="en-GB"/>
+        </w:rPr>
+        <w:t>b</w:t>
+      </w:r>
+    </w:p>
+    <w:p>
+      <w:pPr>
+        <w:jc w:val="center"/>
+        <w:rPr>
+          <w:lang w:val="en-GB"/>
+        </w:rPr>
+      </w:pPr>
+    </w:p>
+    <w:p/>
+    <w:p>
+      <w:pPr>
+        <w:pStyle w:val="Ttulo2"/>
+        <w:numPr>
+          <w:ilvl w:val="1"/>
+          <w:numId w:val="12"/>
+        </w:numPr>
+        <w:jc w:val="both"/>
+        <w:rPr>
+          <w:rFonts w:ascii="Georgia" w:hAnsi="Georgia"/>
+          <w:b/>
+          <w:bCs/>
+          <w:smallCaps/>
+        </w:rPr>
+      </w:pPr>
+      <w:bookmarkStart w:id="54" w:name="_Toc25948646"/>
+      <w:r>
+        <w:rPr>
+          <w:rFonts w:ascii="Georgia" w:hAnsi="Georgia"/>
+          <w:b/>
+          <w:bCs/>
+          <w:smallCaps/>
+        </w:rPr>
+        <w:t>Metodología de Desarrollo</w:t>
+      </w:r>
+      <w:bookmarkEnd w:id="54"/>
     </w:p>
     <w:p>
       <w:pPr>
@@ -9676,7 +9755,7 @@
           <w:smallCaps/>
         </w:rPr>
       </w:pPr>
-      <w:bookmarkStart w:id="49" w:name="_Toc25948645"/>
+      <w:bookmarkStart w:id="55" w:name="_Toc25948647"/>
       <w:r>
         <w:rPr>
           <w:rFonts w:ascii="Georgia" w:hAnsi="Georgia"/>
@@ -9684,65 +9763,9 @@
           <w:bCs/>
           <w:smallCaps/>
         </w:rPr>
-        <w:lastRenderedPageBreak/>
-        <w:t>Diagrama Entidad/Relación</w:t>
-      </w:r>
-      <w:bookmarkEnd w:id="49"/>
-    </w:p>
-    <w:p/>
-    <w:p>
-      <w:pPr>
-        <w:pStyle w:val="Ttulo2"/>
-        <w:numPr>
-          <w:ilvl w:val="1"/>
-          <w:numId w:val="12"/>
-        </w:numPr>
-        <w:jc w:val="both"/>
-        <w:rPr>
-          <w:rFonts w:ascii="Georgia" w:hAnsi="Georgia"/>
-          <w:b/>
-          <w:bCs/>
-          <w:smallCaps/>
-        </w:rPr>
-      </w:pPr>
-      <w:bookmarkStart w:id="50" w:name="_Toc25948646"/>
-      <w:r>
-        <w:rPr>
-          <w:rFonts w:ascii="Georgia" w:hAnsi="Georgia"/>
-          <w:b/>
-          <w:bCs/>
-          <w:smallCaps/>
-        </w:rPr>
-        <w:t>Metodología de Desarrollo</w:t>
-      </w:r>
-      <w:bookmarkEnd w:id="50"/>
-    </w:p>
-    <w:p>
-      <w:pPr>
-        <w:pStyle w:val="Ttulo2"/>
-        <w:numPr>
-          <w:ilvl w:val="2"/>
-          <w:numId w:val="12"/>
-        </w:numPr>
-        <w:jc w:val="both"/>
-        <w:rPr>
-          <w:rFonts w:ascii="Georgia" w:hAnsi="Georgia"/>
-          <w:b/>
-          <w:bCs/>
-          <w:smallCaps/>
-        </w:rPr>
-      </w:pPr>
-      <w:bookmarkStart w:id="51" w:name="_Toc25948647"/>
-      <w:r>
-        <w:rPr>
-          <w:rFonts w:ascii="Georgia" w:hAnsi="Georgia"/>
-          <w:b/>
-          <w:bCs/>
-          <w:smallCaps/>
-        </w:rPr>
         <w:t>Prototipada en espiral</w:t>
       </w:r>
-      <w:bookmarkEnd w:id="51"/>
+      <w:bookmarkEnd w:id="55"/>
     </w:p>
     <w:p>
       <w:pPr>
@@ -9810,7 +9833,6 @@
         <w:br w:type="page"/>
       </w:r>
     </w:p>
-    <w:bookmarkStart w:id="52" w:name="_Toc25948648"/>
     <w:p>
       <w:pPr>
         <w:pStyle w:val="Ttulo1"/>
@@ -9823,6 +9845,7 @@
           <w:rFonts w:ascii="Georgia" w:hAnsi="Georgia"/>
         </w:rPr>
       </w:pPr>
+      <w:bookmarkStart w:id="56" w:name="_Toc25948648"/>
       <w:r>
         <w:rPr>
           <w:rFonts w:ascii="Georgia" w:hAnsi="Georgia"/>
@@ -9877,7 +9900,7 @@
                                 <w:rFonts w:ascii="Georgia" w:hAnsi="Georgia"/>
                               </w:rPr>
                             </w:pPr>
-                            <w:bookmarkStart w:id="53" w:name="_Toc25948406"/>
+                            <w:bookmarkStart w:id="57" w:name="_Toc25948406"/>
                             <w:r>
                               <w:t xml:space="preserve">Ilustración </w:t>
                             </w:r>
@@ -9909,7 +9932,7 @@
                             <w:r>
                               <w:t>validator</w:t>
                             </w:r>
-                            <w:bookmarkEnd w:id="53"/>
+                            <w:bookmarkEnd w:id="57"/>
                             <w:proofErr w:type="spellEnd"/>
                           </w:p>
                         </w:txbxContent>
@@ -9926,7 +9949,7 @@
               </wp:anchor>
             </w:drawing>
           </mc:Choice>
-          <mc:Fallback xmlns:w16se="http://schemas.microsoft.com/office/word/2015/wordml/symex" xmlns:w16cid="http://schemas.microsoft.com/office/word/2016/wordml/cid" xmlns:am3d="http://schemas.microsoft.com/office/drawing/2017/model3d" xmlns:aink="http://schemas.microsoft.com/office/drawing/2016/ink" xmlns:cx8="http://schemas.microsoft.com/office/drawing/2016/5/14/chartex" xmlns:cx7="http://schemas.microsoft.com/office/drawing/2016/5/13/chartex" xmlns:cx6="http://schemas.microsoft.com/office/drawing/2016/5/12/chartex" xmlns:cx5="http://schemas.microsoft.com/office/drawing/2016/5/11/chartex" xmlns:cx4="http://schemas.microsoft.com/office/drawing/2016/5/10/chartex" xmlns:cx3="http://schemas.microsoft.com/office/drawing/2016/5/9/chartex" xmlns:cx2="http://schemas.microsoft.com/office/drawing/2015/10/21/chartex" xmlns:cx1="http://schemas.microsoft.com/office/drawing/2015/9/8/chartex" xmlns:cx="http://schemas.microsoft.com/office/drawing/2014/chartex">
+          <mc:Fallback>
             <w:pict>
               <v:shape w14:anchorId="41C1A968" id="Cuadro de texto 138" o:spid="_x0000_s1036" type="#_x0000_t202" style="position:absolute;left:0;text-align:left;margin-left:297.9pt;margin-top:270.95pt;width:225pt;height:.05pt;z-index:251705344;visibility:visible;mso-wrap-style:square;mso-wrap-distance-left:9pt;mso-wrap-distance-top:0;mso-wrap-distance-right:9pt;mso-wrap-distance-bottom:0;mso-position-horizontal:absolute;mso-position-horizontal-relative:text;mso-position-vertical:absolute;mso-position-vertical-relative:text;v-text-anchor:top" o:gfxdata="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" stroked="f">
                 <v:textbox style="mso-fit-shape-to-text:t" inset="0,0,0,0">
@@ -9938,18 +9961,31 @@
                           <w:rFonts w:ascii="Georgia" w:hAnsi="Georgia"/>
                         </w:rPr>
                       </w:pPr>
-                      <w:bookmarkStart w:id="60" w:name="_Toc25948406"/>
+                      <w:bookmarkStart w:id="58" w:name="_Toc25948406"/>
                       <w:r>
                         <w:t xml:space="preserve">Ilustración </w:t>
                       </w:r>
-                      <w:fldSimple w:instr=" SEQ Ilustración \* ARABIC ">
-                        <w:r>
-                          <w:rPr>
-                            <w:noProof/>
-                          </w:rPr>
-                          <w:t>12</w:t>
-                        </w:r>
-                      </w:fldSimple>
+                      <w:r>
+                        <w:fldChar w:fldCharType="begin"/>
+                      </w:r>
+                      <w:r>
+                        <w:instrText xml:space="preserve"> SEQ Ilustración \* ARABIC </w:instrText>
+                      </w:r>
+                      <w:r>
+                        <w:fldChar w:fldCharType="separate"/>
+                      </w:r>
+                      <w:r>
+                        <w:rPr>
+                          <w:noProof/>
+                        </w:rPr>
+                        <w:t>12</w:t>
+                      </w:r>
+                      <w:r>
+                        <w:rPr>
+                          <w:noProof/>
+                        </w:rPr>
+                        <w:fldChar w:fldCharType="end"/>
+                      </w:r>
                       <w:r>
                         <w:t xml:space="preserve"> - XML </w:t>
                       </w:r>
@@ -9957,7 +9993,7 @@
                       <w:r>
                         <w:t>validator</w:t>
                       </w:r>
-                      <w:bookmarkEnd w:id="60"/>
+                      <w:bookmarkEnd w:id="58"/>
                       <w:proofErr w:type="spellEnd"/>
                     </w:p>
                   </w:txbxContent>
@@ -10042,7 +10078,7 @@
         </w:rPr>
         <w:t>Lenguaje de Marcas</w:t>
       </w:r>
-      <w:bookmarkEnd w:id="52"/>
+      <w:bookmarkEnd w:id="56"/>
     </w:p>
     <w:p>
       <w:pPr>
@@ -10070,7 +10106,6 @@
         <w:t xml:space="preserve"> de marcas consistía en explicarnos que el lenguaje XML sirve para crear lenguajes de marcas a partir del mismo y que tiene un esquema que lo soporta.</w:t>
       </w:r>
     </w:p>
-    <w:bookmarkStart w:id="54" w:name="_Toc25948649"/>
     <w:p>
       <w:pPr>
         <w:pStyle w:val="Ttulo2"/>
@@ -10086,6 +10121,7 @@
           <w:smallCaps/>
         </w:rPr>
       </w:pPr>
+      <w:bookmarkStart w:id="59" w:name="_Toc25948649"/>
       <w:r>
         <w:rPr>
           <w:noProof/>
@@ -10136,7 +10172,7 @@
                                 <w:noProof/>
                               </w:rPr>
                             </w:pPr>
-                            <w:bookmarkStart w:id="55" w:name="_Toc25948407"/>
+                            <w:bookmarkStart w:id="60" w:name="_Toc25948407"/>
                             <w:r>
                               <w:t xml:space="preserve">Ilustración </w:t>
                             </w:r>
@@ -10164,7 +10200,7 @@
                             <w:r>
                               <w:t xml:space="preserve"> - XML</w:t>
                             </w:r>
-                            <w:bookmarkEnd w:id="55"/>
+                            <w:bookmarkEnd w:id="60"/>
                           </w:p>
                         </w:txbxContent>
                       </wps:txbx>
@@ -10180,7 +10216,7 @@
               </wp:anchor>
             </w:drawing>
           </mc:Choice>
-          <mc:Fallback xmlns:w16se="http://schemas.microsoft.com/office/word/2015/wordml/symex" xmlns:w16cid="http://schemas.microsoft.com/office/word/2016/wordml/cid" xmlns:am3d="http://schemas.microsoft.com/office/drawing/2017/model3d" xmlns:aink="http://schemas.microsoft.com/office/drawing/2016/ink" xmlns:cx8="http://schemas.microsoft.com/office/drawing/2016/5/14/chartex" xmlns:cx7="http://schemas.microsoft.com/office/drawing/2016/5/13/chartex" xmlns:cx6="http://schemas.microsoft.com/office/drawing/2016/5/12/chartex" xmlns:cx5="http://schemas.microsoft.com/office/drawing/2016/5/11/chartex" xmlns:cx4="http://schemas.microsoft.com/office/drawing/2016/5/10/chartex" xmlns:cx3="http://schemas.microsoft.com/office/drawing/2016/5/9/chartex" xmlns:cx2="http://schemas.microsoft.com/office/drawing/2015/10/21/chartex" xmlns:cx1="http://schemas.microsoft.com/office/drawing/2015/9/8/chartex" xmlns:cx="http://schemas.microsoft.com/office/drawing/2014/chartex">
+          <mc:Fallback>
             <w:pict>
               <v:shape w14:anchorId="634BDFC9" id="Cuadro de texto 4" o:spid="_x0000_s1037" type="#_x0000_t202" style="position:absolute;left:0;text-align:left;margin-left:0;margin-top:101.75pt;width:96pt;height:.05pt;z-index:251711488;visibility:visible;mso-wrap-style:square;mso-wrap-distance-left:9pt;mso-wrap-distance-top:0;mso-wrap-distance-right:9pt;mso-wrap-distance-bottom:0;mso-position-horizontal:absolute;mso-position-horizontal-relative:text;mso-position-vertical:absolute;mso-position-vertical-relative:text;v-text-anchor:top" o:gfxdata="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" stroked="f">
                 <v:textbox style="mso-fit-shape-to-text:t" inset="0,0,0,0">
@@ -10193,22 +10229,35 @@
                           <w:noProof/>
                         </w:rPr>
                       </w:pPr>
-                      <w:bookmarkStart w:id="63" w:name="_Toc25948407"/>
+                      <w:bookmarkStart w:id="61" w:name="_Toc25948407"/>
                       <w:r>
                         <w:t xml:space="preserve">Ilustración </w:t>
                       </w:r>
-                      <w:fldSimple w:instr=" SEQ Ilustración \* ARABIC ">
-                        <w:r>
-                          <w:rPr>
-                            <w:noProof/>
-                          </w:rPr>
-                          <w:t>13</w:t>
-                        </w:r>
-                      </w:fldSimple>
+                      <w:r>
+                        <w:fldChar w:fldCharType="begin"/>
+                      </w:r>
+                      <w:r>
+                        <w:instrText xml:space="preserve"> SEQ Ilustración \* ARABIC </w:instrText>
+                      </w:r>
+                      <w:r>
+                        <w:fldChar w:fldCharType="separate"/>
+                      </w:r>
+                      <w:r>
+                        <w:rPr>
+                          <w:noProof/>
+                        </w:rPr>
+                        <w:t>13</w:t>
+                      </w:r>
+                      <w:r>
+                        <w:rPr>
+                          <w:noProof/>
+                        </w:rPr>
+                        <w:fldChar w:fldCharType="end"/>
+                      </w:r>
                       <w:r>
                         <w:t xml:space="preserve"> - XML</w:t>
                       </w:r>
-                      <w:bookmarkEnd w:id="63"/>
+                      <w:bookmarkEnd w:id="61"/>
                     </w:p>
                   </w:txbxContent>
                 </v:textbox>
@@ -10296,7 +10345,7 @@
         </w:rPr>
         <w:t>XML</w:t>
       </w:r>
-      <w:bookmarkEnd w:id="54"/>
+      <w:bookmarkEnd w:id="59"/>
     </w:p>
     <w:p>
       <w:pPr>
@@ -10360,7 +10409,7 @@
           <w:smallCaps/>
         </w:rPr>
       </w:pPr>
-      <w:bookmarkStart w:id="56" w:name="_Toc25948650"/>
+      <w:bookmarkStart w:id="62" w:name="_Toc25948650"/>
       <w:r>
         <w:rPr>
           <w:rFonts w:ascii="Georgia" w:hAnsi="Georgia"/>
@@ -10370,7 +10419,7 @@
         </w:rPr>
         <w:t>XSD</w:t>
       </w:r>
-      <w:bookmarkEnd w:id="56"/>
+      <w:bookmarkEnd w:id="62"/>
     </w:p>
     <w:p>
       <w:pPr>
@@ -10429,7 +10478,7 @@
                                 <w:noProof/>
                               </w:rPr>
                             </w:pPr>
-                            <w:bookmarkStart w:id="57" w:name="_Toc25948408"/>
+                            <w:bookmarkStart w:id="63" w:name="_Toc25948408"/>
                             <w:r>
                               <w:t xml:space="preserve">Ilustración </w:t>
                             </w:r>
@@ -10457,7 +10506,7 @@
                             <w:r>
                               <w:t xml:space="preserve"> - XSD</w:t>
                             </w:r>
-                            <w:bookmarkEnd w:id="57"/>
+                            <w:bookmarkEnd w:id="63"/>
                           </w:p>
                         </w:txbxContent>
                       </wps:txbx>
@@ -10473,7 +10522,7 @@
               </wp:anchor>
             </w:drawing>
           </mc:Choice>
-          <mc:Fallback xmlns:w16se="http://schemas.microsoft.com/office/word/2015/wordml/symex" xmlns:w16cid="http://schemas.microsoft.com/office/word/2016/wordml/cid" xmlns:am3d="http://schemas.microsoft.com/office/drawing/2017/model3d" xmlns:aink="http://schemas.microsoft.com/office/drawing/2016/ink" xmlns:cx8="http://schemas.microsoft.com/office/drawing/2016/5/14/chartex" xmlns:cx7="http://schemas.microsoft.com/office/drawing/2016/5/13/chartex" xmlns:cx6="http://schemas.microsoft.com/office/drawing/2016/5/12/chartex" xmlns:cx5="http://schemas.microsoft.com/office/drawing/2016/5/11/chartex" xmlns:cx4="http://schemas.microsoft.com/office/drawing/2016/5/10/chartex" xmlns:cx3="http://schemas.microsoft.com/office/drawing/2016/5/9/chartex" xmlns:cx2="http://schemas.microsoft.com/office/drawing/2015/10/21/chartex" xmlns:cx1="http://schemas.microsoft.com/office/drawing/2015/9/8/chartex" xmlns:cx="http://schemas.microsoft.com/office/drawing/2014/chartex">
+          <mc:Fallback>
             <w:pict>
               <v:shape w14:anchorId="086B6D04" id="Cuadro de texto 8" o:spid="_x0000_s1038" type="#_x0000_t202" style="position:absolute;left:0;text-align:left;margin-left:0;margin-top:112.95pt;width:96pt;height:.05pt;z-index:251713536;visibility:visible;mso-wrap-style:square;mso-wrap-distance-left:9pt;mso-wrap-distance-top:0;mso-wrap-distance-right:9pt;mso-wrap-distance-bottom:0;mso-position-horizontal:absolute;mso-position-horizontal-relative:text;mso-position-vertical:absolute;mso-position-vertical-relative:text;v-text-anchor:top" o:gfxdata="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" stroked="f">
                 <v:textbox style="mso-fit-shape-to-text:t" inset="0,0,0,0">
@@ -10486,22 +10535,35 @@
                           <w:noProof/>
                         </w:rPr>
                       </w:pPr>
-                      <w:bookmarkStart w:id="66" w:name="_Toc25948408"/>
+                      <w:bookmarkStart w:id="64" w:name="_Toc25948408"/>
                       <w:r>
                         <w:t xml:space="preserve">Ilustración </w:t>
                       </w:r>
-                      <w:fldSimple w:instr=" SEQ Ilustración \* ARABIC ">
-                        <w:r>
-                          <w:rPr>
-                            <w:noProof/>
-                          </w:rPr>
-                          <w:t>14</w:t>
-                        </w:r>
-                      </w:fldSimple>
+                      <w:r>
+                        <w:fldChar w:fldCharType="begin"/>
+                      </w:r>
+                      <w:r>
+                        <w:instrText xml:space="preserve"> SEQ Ilustración \* ARABIC </w:instrText>
+                      </w:r>
+                      <w:r>
+                        <w:fldChar w:fldCharType="separate"/>
+                      </w:r>
+                      <w:r>
+                        <w:rPr>
+                          <w:noProof/>
+                        </w:rPr>
+                        <w:t>14</w:t>
+                      </w:r>
+                      <w:r>
+                        <w:rPr>
+                          <w:noProof/>
+                        </w:rPr>
+                        <w:fldChar w:fldCharType="end"/>
+                      </w:r>
                       <w:r>
                         <w:t xml:space="preserve"> - XSD</w:t>
                       </w:r>
-                      <w:bookmarkEnd w:id="66"/>
+                      <w:bookmarkEnd w:id="64"/>
                     </w:p>
                   </w:txbxContent>
                 </v:textbox>
@@ -10738,7 +10800,7 @@
                             <w:pPr>
                               <w:pStyle w:val="Descripcin"/>
                             </w:pPr>
-                            <w:bookmarkStart w:id="58" w:name="_Toc25948409"/>
+                            <w:bookmarkStart w:id="65" w:name="_Toc25948409"/>
                             <w:r>
                               <w:t xml:space="preserve">Ilustración </w:t>
                             </w:r>
@@ -10778,7 +10840,7 @@
                             <w:r>
                               <w:t>Generator</w:t>
                             </w:r>
-                            <w:bookmarkEnd w:id="58"/>
+                            <w:bookmarkEnd w:id="65"/>
                             <w:proofErr w:type="spellEnd"/>
                           </w:p>
                         </w:txbxContent>
@@ -10795,7 +10857,7 @@
               </wp:anchor>
             </w:drawing>
           </mc:Choice>
-          <mc:Fallback xmlns:w16se="http://schemas.microsoft.com/office/word/2015/wordml/symex" xmlns:w16cid="http://schemas.microsoft.com/office/word/2016/wordml/cid" xmlns:am3d="http://schemas.microsoft.com/office/drawing/2017/model3d" xmlns:aink="http://schemas.microsoft.com/office/drawing/2016/ink" xmlns:cx8="http://schemas.microsoft.com/office/drawing/2016/5/14/chartex" xmlns:cx7="http://schemas.microsoft.com/office/drawing/2016/5/13/chartex" xmlns:cx6="http://schemas.microsoft.com/office/drawing/2016/5/12/chartex" xmlns:cx5="http://schemas.microsoft.com/office/drawing/2016/5/11/chartex" xmlns:cx4="http://schemas.microsoft.com/office/drawing/2016/5/10/chartex" xmlns:cx3="http://schemas.microsoft.com/office/drawing/2016/5/9/chartex" xmlns:cx2="http://schemas.microsoft.com/office/drawing/2015/10/21/chartex" xmlns:cx1="http://schemas.microsoft.com/office/drawing/2015/9/8/chartex" xmlns:cx="http://schemas.microsoft.com/office/drawing/2014/chartex">
+          <mc:Fallback>
             <w:pict>
               <v:shape w14:anchorId="4A205FF7" id="Cuadro de texto 139" o:spid="_x0000_s1039" type="#_x0000_t202" style="position:absolute;margin-left:61.9pt;margin-top:365.45pt;width:398pt;height:.05pt;z-index:251707392;visibility:visible;mso-wrap-style:square;mso-wrap-distance-left:9pt;mso-wrap-distance-top:0;mso-wrap-distance-right:9pt;mso-wrap-distance-bottom:0;mso-position-horizontal:absolute;mso-position-horizontal-relative:text;mso-position-vertical:absolute;mso-position-vertical-relative:text;v-text-anchor:top" o:gfxdata="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" stroked="f">
                 <v:textbox style="mso-fit-shape-to-text:t" inset="0,0,0,0">
@@ -10804,18 +10866,31 @@
                       <w:pPr>
                         <w:pStyle w:val="Descripcin"/>
                       </w:pPr>
-                      <w:bookmarkStart w:id="68" w:name="_Toc25948409"/>
+                      <w:bookmarkStart w:id="66" w:name="_Toc25948409"/>
                       <w:r>
                         <w:t xml:space="preserve">Ilustración </w:t>
                       </w:r>
-                      <w:fldSimple w:instr=" SEQ Ilustración \* ARABIC ">
-                        <w:r>
-                          <w:rPr>
-                            <w:noProof/>
-                          </w:rPr>
-                          <w:t>15</w:t>
-                        </w:r>
-                      </w:fldSimple>
+                      <w:r>
+                        <w:fldChar w:fldCharType="begin"/>
+                      </w:r>
+                      <w:r>
+                        <w:instrText xml:space="preserve"> SEQ Ilustración \* ARABIC </w:instrText>
+                      </w:r>
+                      <w:r>
+                        <w:fldChar w:fldCharType="separate"/>
+                      </w:r>
+                      <w:r>
+                        <w:rPr>
+                          <w:noProof/>
+                        </w:rPr>
+                        <w:t>15</w:t>
+                      </w:r>
+                      <w:r>
+                        <w:rPr>
+                          <w:noProof/>
+                        </w:rPr>
+                        <w:fldChar w:fldCharType="end"/>
+                      </w:r>
                       <w:r>
                         <w:t xml:space="preserve"> - XML </w:t>
                       </w:r>
@@ -10831,7 +10906,7 @@
                       <w:r>
                         <w:t>Generator</w:t>
                       </w:r>
-                      <w:bookmarkEnd w:id="68"/>
+                      <w:bookmarkEnd w:id="66"/>
                       <w:proofErr w:type="spellEnd"/>
                     </w:p>
                   </w:txbxContent>
@@ -10867,7 +10942,7 @@
           <w:smallCaps/>
         </w:rPr>
       </w:pPr>
-      <w:bookmarkStart w:id="59" w:name="_Toc25948651"/>
+      <w:bookmarkStart w:id="67" w:name="_Toc25948651"/>
       <w:r>
         <w:rPr>
           <w:rFonts w:ascii="Georgia" w:hAnsi="Georgia"/>
@@ -10878,7 +10953,7 @@
         <w:lastRenderedPageBreak/>
         <w:t>Base de Datos</w:t>
       </w:r>
-      <w:bookmarkEnd w:id="59"/>
+      <w:bookmarkEnd w:id="67"/>
     </w:p>
     <w:p>
       <w:pPr>
@@ -10996,7 +11071,7 @@
           <w:rFonts w:ascii="Georgia" w:hAnsi="Georgia"/>
         </w:rPr>
       </w:pPr>
-      <w:bookmarkStart w:id="60" w:name="_Toc25948410"/>
+      <w:bookmarkStart w:id="68" w:name="_Toc25948410"/>
       <w:r>
         <w:rPr>
           <w:rFonts w:ascii="Georgia" w:hAnsi="Georgia"/>
@@ -11040,7 +11115,7 @@
         </w:rPr>
         <w:t xml:space="preserve"> - Exportar BBDD a XML</w:t>
       </w:r>
-      <w:bookmarkEnd w:id="60"/>
+      <w:bookmarkEnd w:id="68"/>
     </w:p>
     <w:p>
       <w:pPr>
@@ -11146,7 +11221,7 @@
           <w:smallCaps/>
         </w:rPr>
       </w:pPr>
-      <w:bookmarkStart w:id="61" w:name="_Toc25948652"/>
+      <w:bookmarkStart w:id="69" w:name="_Toc25948652"/>
       <w:r>
         <w:rPr>
           <w:rFonts w:ascii="Georgia" w:hAnsi="Georgia"/>
@@ -11157,7 +11232,7 @@
         <w:lastRenderedPageBreak/>
         <w:t>Sistemas Informáticos</w:t>
       </w:r>
-      <w:bookmarkEnd w:id="61"/>
+      <w:bookmarkEnd w:id="69"/>
     </w:p>
     <w:p>
       <w:pPr>
@@ -11250,7 +11325,7 @@
           <w:rFonts w:ascii="Georgia" w:hAnsi="Georgia"/>
         </w:rPr>
       </w:pPr>
-      <w:bookmarkStart w:id="62" w:name="_Toc25948411"/>
+      <w:bookmarkStart w:id="70" w:name="_Toc25948411"/>
       <w:r>
         <w:t xml:space="preserve">Ilustración </w:t>
       </w:r>
@@ -11290,7 +11365,7 @@
       <w:r>
         <w:t>bat</w:t>
       </w:r>
-      <w:bookmarkEnd w:id="62"/>
+      <w:bookmarkEnd w:id="70"/>
       <w:proofErr w:type="spellEnd"/>
     </w:p>
     <w:p>
@@ -11373,21 +11448,7 @@
         <w:rPr>
           <w:rFonts w:ascii="Georgia" w:hAnsi="Georgia"/>
         </w:rPr>
-        <w:t>&gt;&gt;&gt; &lt;</w:t>
-      </w:r>
-      <w:proofErr w:type="gramStart"/>
-      <w:r>
-        <w:rPr>
-          <w:rFonts w:ascii="Georgia" w:hAnsi="Georgia"/>
-        </w:rPr>
-        <w:t>ruta</w:t>
-      </w:r>
-      <w:proofErr w:type="gramEnd"/>
-      <w:r>
-        <w:rPr>
-          <w:rFonts w:ascii="Georgia" w:hAnsi="Georgia"/>
-        </w:rPr>
-        <w:t xml:space="preserve"> comando </w:t>
+        <w:t xml:space="preserve">&gt;&gt;&gt; &lt;ruta comando </w:t>
       </w:r>
       <w:proofErr w:type="spellStart"/>
       <w:r>
@@ -11530,7 +11591,7 @@
               </wp:anchor>
             </w:drawing>
           </mc:Choice>
-          <mc:Fallback xmlns:w16se="http://schemas.microsoft.com/office/word/2015/wordml/symex" xmlns:w16cid="http://schemas.microsoft.com/office/word/2016/wordml/cid" xmlns:am3d="http://schemas.microsoft.com/office/drawing/2017/model3d" xmlns:aink="http://schemas.microsoft.com/office/drawing/2016/ink" xmlns:cx8="http://schemas.microsoft.com/office/drawing/2016/5/14/chartex" xmlns:cx7="http://schemas.microsoft.com/office/drawing/2016/5/13/chartex" xmlns:cx6="http://schemas.microsoft.com/office/drawing/2016/5/12/chartex" xmlns:cx5="http://schemas.microsoft.com/office/drawing/2016/5/11/chartex" xmlns:cx4="http://schemas.microsoft.com/office/drawing/2016/5/10/chartex" xmlns:cx3="http://schemas.microsoft.com/office/drawing/2016/5/9/chartex" xmlns:cx2="http://schemas.microsoft.com/office/drawing/2015/10/21/chartex" xmlns:cx1="http://schemas.microsoft.com/office/drawing/2015/9/8/chartex" xmlns:cx="http://schemas.microsoft.com/office/drawing/2014/chartex">
+          <mc:Fallback>
             <w:pict>
               <v:shape w14:anchorId="59D73AC5" id="Cuadro de texto 12" o:spid="_x0000_s1040" type="#_x0000_t202" style="position:absolute;margin-left:0;margin-top:.75pt;width:398pt;height:.05pt;z-index:251716608;visibility:visible;mso-wrap-style:square;mso-wrap-distance-left:9pt;mso-wrap-distance-top:0;mso-wrap-distance-right:9pt;mso-wrap-distance-bottom:0;mso-position-horizontal:left;mso-position-horizontal-relative:margin;mso-position-vertical:absolute;mso-position-vertical-relative:text;v-text-anchor:top" o:gfxdata="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" stroked="f">
                 <v:textbox style="mso-fit-shape-to-text:t" inset="0,0,0,0">
@@ -11586,7 +11647,7 @@
           <w:smallCaps/>
         </w:rPr>
       </w:pPr>
-      <w:bookmarkStart w:id="63" w:name="_Toc25948653"/>
+      <w:bookmarkStart w:id="71" w:name="_Toc25948653"/>
       <w:r>
         <w:rPr>
           <w:rFonts w:ascii="Georgia" w:hAnsi="Georgia"/>
@@ -11606,7 +11667,7 @@
         </w:rPr>
         <w:t>s</w:t>
       </w:r>
-      <w:bookmarkEnd w:id="63"/>
+      <w:bookmarkEnd w:id="71"/>
     </w:p>
     <w:p>
       <w:pPr>
@@ -11622,7 +11683,7 @@
           <w:smallCaps/>
         </w:rPr>
       </w:pPr>
-      <w:bookmarkStart w:id="64" w:name="_Toc25948654"/>
+      <w:bookmarkStart w:id="72" w:name="_Toc25948654"/>
       <w:r>
         <w:rPr>
           <w:rFonts w:ascii="Georgia" w:hAnsi="Georgia"/>
@@ -11642,8 +11703,185 @@
         </w:rPr>
         <w:t>guays</w:t>
       </w:r>
-      <w:bookmarkEnd w:id="64"/>
+      <w:bookmarkEnd w:id="72"/>
       <w:proofErr w:type="spellEnd"/>
+    </w:p>
+    <w:p>
+      <w:pPr>
+        <w:jc w:val="both"/>
+        <w:rPr>
+          <w:rFonts w:ascii="Georgia" w:hAnsi="Georgia"/>
+        </w:rPr>
+      </w:pPr>
+      <w:r>
+        <w:rPr>
+          <w:rFonts w:ascii="Georgia" w:hAnsi="Georgia"/>
+        </w:rPr>
+        <w:t>Una de las cosas a destacar de nuestro proyecto es la implementación de</w:t>
+      </w:r>
+      <w:r>
+        <w:rPr>
+          <w:rFonts w:ascii="Georgia" w:hAnsi="Georgia"/>
+        </w:rPr>
+        <w:t xml:space="preserve"> una función que nos crea una copia de la lista y la utiliza en un </w:t>
+      </w:r>
+      <w:proofErr w:type="spellStart"/>
+      <w:r>
+        <w:rPr>
+          <w:rFonts w:ascii="Georgia" w:hAnsi="Georgia"/>
+        </w:rPr>
+        <w:t>while</w:t>
+      </w:r>
+      <w:proofErr w:type="spellEnd"/>
+      <w:r>
+        <w:rPr>
+          <w:rFonts w:ascii="Georgia" w:hAnsi="Georgia"/>
+        </w:rPr>
+        <w:t xml:space="preserve"> hasta que este vacía y que vaya añadiéndolas en otra lista con un valor aleatorio.</w:t>
+      </w:r>
+    </w:p>
+    <w:p>
+      <w:pPr>
+        <w:jc w:val="both"/>
+        <w:rPr>
+          <w:rFonts w:ascii="Georgia" w:hAnsi="Georgia"/>
+        </w:rPr>
+      </w:pPr>
+      <w:r>
+        <w:rPr>
+          <w:rFonts w:ascii="Georgia" w:hAnsi="Georgia"/>
+        </w:rPr>
+        <w:t xml:space="preserve">De esta manera, nos quitamos el problema de que aparezca por casualidad dos veces el mismo número </w:t>
+      </w:r>
+      <w:proofErr w:type="spellStart"/>
+      <w:r>
+        <w:rPr>
+          <w:rFonts w:ascii="Georgia" w:hAnsi="Georgia"/>
+        </w:rPr>
+        <w:t>random</w:t>
+      </w:r>
+      <w:proofErr w:type="spellEnd"/>
+      <w:r>
+        <w:rPr>
+          <w:rFonts w:ascii="Georgia" w:hAnsi="Georgia"/>
+        </w:rPr>
+        <w:t xml:space="preserve"> </w:t>
+      </w:r>
+      <w:r>
+        <w:rPr>
+          <w:rFonts w:ascii="Georgia" w:hAnsi="Georgia"/>
+        </w:rPr>
+        <w:t>ya que, aunque salga</w:t>
+      </w:r>
+      <w:r>
+        <w:rPr>
+          <w:rFonts w:ascii="Georgia" w:hAnsi="Georgia"/>
+        </w:rPr>
+        <w:t xml:space="preserve"> de nuevo</w:t>
+      </w:r>
+      <w:r>
+        <w:rPr>
+          <w:rFonts w:ascii="Georgia" w:hAnsi="Georgia"/>
+        </w:rPr>
+        <w:t xml:space="preserve"> </w:t>
+      </w:r>
+      <w:r>
+        <w:rPr>
+          <w:rFonts w:ascii="Georgia" w:hAnsi="Georgia"/>
+        </w:rPr>
+        <w:t>el mismo</w:t>
+      </w:r>
+      <w:r>
+        <w:rPr>
+          <w:rFonts w:ascii="Georgia" w:hAnsi="Georgia"/>
+        </w:rPr>
+        <w:t xml:space="preserve"> número ya no simboliza la misma canción.</w:t>
+      </w:r>
+    </w:p>
+    <w:p>
+      <w:pPr>
+        <w:keepNext/>
+      </w:pPr>
+      <w:r>
+        <w:drawing>
+          <wp:anchor distT="0" distB="0" distL="114300" distR="114300" simplePos="0" relativeHeight="251727872" behindDoc="0" locked="0" layoutInCell="1" allowOverlap="1" wp14:anchorId="4A56F5AF" wp14:editId="4C326F7D">
+            <wp:simplePos x="0" y="0"/>
+            <wp:positionH relativeFrom="column">
+              <wp:posOffset>0</wp:posOffset>
+            </wp:positionH>
+            <wp:positionV relativeFrom="paragraph">
+              <wp:posOffset>-1905</wp:posOffset>
+            </wp:positionV>
+            <wp:extent cx="4744085" cy="1562100"/>
+            <wp:effectExtent l="0" t="0" r="0" b="0"/>
+            <wp:wrapTopAndBottom/>
+            <wp:docPr id="2" name="Imagen 2"/>
+            <wp:cNvGraphicFramePr>
+              <a:graphicFrameLocks xmlns:a="http://schemas.openxmlformats.org/drawingml/2006/main" noChangeAspect="1"/>
+            </wp:cNvGraphicFramePr>
+            <a:graphic xmlns:a="http://schemas.openxmlformats.org/drawingml/2006/main">
+              <a:graphicData uri="http://schemas.openxmlformats.org/drawingml/2006/picture">
+                <pic:pic xmlns:pic="http://schemas.openxmlformats.org/drawingml/2006/picture">
+                  <pic:nvPicPr>
+                    <pic:cNvPr id="1" name=""/>
+                    <pic:cNvPicPr/>
+                  </pic:nvPicPr>
+                  <pic:blipFill>
+                    <a:blip r:embed="rId54">
+                      <a:extLst>
+                        <a:ext uri="{28A0092B-C50C-407E-A947-70E740481C1C}">
+                          <a14:useLocalDpi xmlns:a14="http://schemas.microsoft.com/office/drawing/2010/main" val="0"/>
+                        </a:ext>
+                      </a:extLst>
+                    </a:blip>
+                    <a:stretch>
+                      <a:fillRect/>
+                    </a:stretch>
+                  </pic:blipFill>
+                  <pic:spPr>
+                    <a:xfrm>
+                      <a:off x="0" y="0"/>
+                      <a:ext cx="4744085" cy="1562100"/>
+                    </a:xfrm>
+                    <a:prstGeom prst="rect">
+                      <a:avLst/>
+                    </a:prstGeom>
+                  </pic:spPr>
+                </pic:pic>
+              </a:graphicData>
+            </a:graphic>
+          </wp:anchor>
+        </w:drawing>
+      </w:r>
+    </w:p>
+    <w:p>
+      <w:pPr>
+        <w:pStyle w:val="Descripcin"/>
+      </w:pPr>
+      <w:r>
+        <w:t xml:space="preserve">Ilustración </w:t>
+      </w:r>
+      <w:r>
+        <w:fldChar w:fldCharType="begin"/>
+      </w:r>
+      <w:r>
+        <w:instrText xml:space="preserve"> SEQ Ilustración \* ARABIC </w:instrText>
+      </w:r>
+      <w:r>
+        <w:fldChar w:fldCharType="separate"/>
+      </w:r>
+      <w:r>
+        <w:rPr>
+          <w:noProof/>
+        </w:rPr>
+        <w:t>18</w:t>
+      </w:r>
+      <w:r>
+        <w:fldChar w:fldCharType="end"/>
+      </w:r>
+      <w:r>
+        <w:t xml:space="preserve"> - Lógica</w:t>
+      </w:r>
     </w:p>
     <w:p>
       <w:pPr>
@@ -11659,7 +11897,7 @@
           <w:smallCaps/>
         </w:rPr>
       </w:pPr>
-      <w:bookmarkStart w:id="65" w:name="_Toc25948655"/>
+      <w:bookmarkStart w:id="73" w:name="_Toc25948655"/>
       <w:r>
         <w:rPr>
           <w:rFonts w:ascii="Georgia" w:hAnsi="Georgia"/>
@@ -11669,7 +11907,105 @@
         </w:rPr>
         <w:t>Posibles mejoras</w:t>
       </w:r>
-      <w:bookmarkEnd w:id="65"/>
+      <w:bookmarkEnd w:id="73"/>
+    </w:p>
+    <w:p>
+      <w:pPr>
+        <w:pStyle w:val="Prrafodelista"/>
+        <w:numPr>
+          <w:ilvl w:val="0"/>
+          <w:numId w:val="13"/>
+        </w:numPr>
+        <w:rPr>
+          <w:rFonts w:ascii="Georgia" w:hAnsi="Georgia"/>
+        </w:rPr>
+      </w:pPr>
+      <w:r>
+        <w:rPr>
+          <w:rFonts w:ascii="Georgia" w:hAnsi="Georgia"/>
+        </w:rPr>
+        <w:t>En comparación con otros proyectos, el nuestro no tiene un sistema que compare la canción actual con la siguiente para que no repita el artista</w:t>
+      </w:r>
+      <w:r>
+        <w:rPr>
+          <w:rFonts w:ascii="Georgia" w:hAnsi="Georgia"/>
+        </w:rPr>
+        <w:t>.</w:t>
+      </w:r>
+    </w:p>
+    <w:p>
+      <w:pPr>
+        <w:pStyle w:val="Prrafodelista"/>
+        <w:numPr>
+          <w:ilvl w:val="0"/>
+          <w:numId w:val="13"/>
+        </w:numPr>
+        <w:rPr>
+          <w:rFonts w:ascii="Georgia" w:hAnsi="Georgia"/>
+        </w:rPr>
+      </w:pPr>
+      <w:r>
+        <w:rPr>
+          <w:rFonts w:ascii="Georgia" w:hAnsi="Georgia"/>
+        </w:rPr>
+        <w:t>La implementación de la ruta absoluta solo permite que el equipo de Dani Arqués</w:t>
+      </w:r>
+      <w:r>
+        <w:rPr>
+          <w:rFonts w:ascii="Georgia" w:hAnsi="Georgia"/>
+        </w:rPr>
+        <w:t xml:space="preserve"> ejecute el programa</w:t>
+      </w:r>
+      <w:r>
+        <w:rPr>
+          <w:rFonts w:ascii="Georgia" w:hAnsi="Georgia"/>
+        </w:rPr>
+        <w:t>,</w:t>
+      </w:r>
+      <w:r>
+        <w:rPr>
+          <w:rFonts w:ascii="Georgia" w:hAnsi="Georgia"/>
+        </w:rPr>
+        <w:t xml:space="preserve"> S</w:t>
+      </w:r>
+      <w:r>
+        <w:rPr>
+          <w:rFonts w:ascii="Georgia" w:hAnsi="Georgia"/>
+        </w:rPr>
+        <w:t>ería posible crear un módulo aparte que cambie la ruta proveniente del XML y de la BBDD que cambie la ruta absoluta con una variable PATH.</w:t>
+      </w:r>
+    </w:p>
+    <w:p>
+      <w:pPr>
+        <w:pStyle w:val="Prrafodelista"/>
+        <w:numPr>
+          <w:ilvl w:val="0"/>
+          <w:numId w:val="13"/>
+        </w:numPr>
+        <w:rPr>
+          <w:rFonts w:ascii="Georgia" w:hAnsi="Georgia"/>
+        </w:rPr>
+      </w:pPr>
+      <w:r>
+        <w:rPr>
+          <w:rFonts w:ascii="Georgia" w:hAnsi="Georgia"/>
+        </w:rPr>
+        <w:t xml:space="preserve">La posibilidad de que nuestro </w:t>
+      </w:r>
+      <w:proofErr w:type="spellStart"/>
+      <w:r>
+        <w:rPr>
+          <w:rFonts w:ascii="Georgia" w:hAnsi="Georgia"/>
+        </w:rPr>
+        <w:t>parseador</w:t>
+      </w:r>
+      <w:proofErr w:type="spellEnd"/>
+      <w:r>
+        <w:rPr>
+          <w:rFonts w:ascii="Georgia" w:hAnsi="Georgia"/>
+        </w:rPr>
+        <w:t xml:space="preserve"> funcionase con otras estructuras de XML.</w:t>
+      </w:r>
     </w:p>
     <w:p>
       <w:pPr>
@@ -11685,7 +12021,7 @@
           <w:smallCaps/>
         </w:rPr>
       </w:pPr>
-      <w:bookmarkStart w:id="66" w:name="_Toc25948656"/>
+      <w:bookmarkStart w:id="74" w:name="_Toc25948656"/>
       <w:r>
         <w:rPr>
           <w:rFonts w:ascii="Georgia" w:hAnsi="Georgia"/>
@@ -11695,27 +12031,89 @@
         </w:rPr>
         <w:t>Dificultades</w:t>
       </w:r>
-      <w:bookmarkEnd w:id="66"/>
+      <w:bookmarkEnd w:id="74"/>
     </w:p>
     <w:p>
       <w:pPr>
-        <w:rPr>
-          <w:rFonts w:ascii="Georgia" w:eastAsiaTheme="majorEastAsia" w:hAnsi="Georgia" w:cstheme="majorBidi"/>
-          <w:b/>
-          <w:bCs/>
-          <w:smallCaps/>
+        <w:pStyle w:val="Prrafodelista"/>
+        <w:numPr>
+          <w:ilvl w:val="0"/>
+          <w:numId w:val="16"/>
+        </w:numPr>
+        <w:rPr>
+          <w:rFonts w:ascii="Georgia" w:hAnsi="Georgia"/>
+        </w:rPr>
+      </w:pPr>
+      <w:r>
+        <w:rPr>
+          <w:rFonts w:ascii="Georgia" w:hAnsi="Georgia"/>
+        </w:rPr>
+        <w:t>En la parte de la lógica teníamos muchos problemas y perdimos mucho tiempo por culpa de las “//” de las rutas.</w:t>
+      </w:r>
+      <w:bookmarkStart w:id="75" w:name="_GoBack"/>
+      <w:bookmarkEnd w:id="75"/>
+    </w:p>
+    <w:p>
+      <w:pPr>
+        <w:pStyle w:val="Prrafodelista"/>
+        <w:numPr>
+          <w:ilvl w:val="0"/>
+          <w:numId w:val="16"/>
+        </w:numPr>
+        <w:rPr>
+          <w:rFonts w:ascii="Georgia" w:hAnsi="Georgia"/>
+        </w:rPr>
+      </w:pPr>
+      <w:r>
+        <w:rPr>
+          <w:rFonts w:ascii="Georgia" w:hAnsi="Georgia"/>
+        </w:rPr>
+        <w:t xml:space="preserve">En los test intentamos hacer un </w:t>
+      </w:r>
+      <w:proofErr w:type="spellStart"/>
+      <w:r>
+        <w:rPr>
+          <w:rFonts w:ascii="Georgia" w:hAnsi="Georgia"/>
+        </w:rPr>
+        <w:t>assert</w:t>
+      </w:r>
+      <w:proofErr w:type="spellEnd"/>
+      <w:r>
+        <w:rPr>
+          <w:rFonts w:ascii="Georgia" w:hAnsi="Georgia"/>
+        </w:rPr>
+        <w:t xml:space="preserve"> que nos capture una </w:t>
+      </w:r>
+      <w:proofErr w:type="spellStart"/>
+      <w:r>
+        <w:rPr>
+          <w:rFonts w:ascii="Georgia" w:hAnsi="Georgia"/>
+        </w:rPr>
+        <w:t>Expection</w:t>
+      </w:r>
+      <w:proofErr w:type="spellEnd"/>
+      <w:r>
+        <w:rPr>
+          <w:rFonts w:ascii="Georgia" w:hAnsi="Georgia"/>
+        </w:rPr>
+        <w:t xml:space="preserve"> en específico de una barricada try.</w:t>
+      </w:r>
+    </w:p>
+    <w:p>
+      <w:pPr>
+        <w:pStyle w:val="Prrafodelista"/>
+        <w:numPr>
+          <w:ilvl w:val="0"/>
+          <w:numId w:val="15"/>
+        </w:numPr>
+        <w:rPr>
+          <w:rFonts w:eastAsiaTheme="majorEastAsia" w:cstheme="majorBidi"/>
           <w:color w:val="2F5496" w:themeColor="accent1" w:themeShade="BF"/>
           <w:sz w:val="32"/>
           <w:szCs w:val="32"/>
         </w:rPr>
       </w:pPr>
       <w:r>
-        <w:rPr>
-          <w:rFonts w:ascii="Georgia" w:hAnsi="Georgia"/>
-          <w:b/>
-          <w:bCs/>
-          <w:smallCaps/>
-        </w:rPr>
         <w:br w:type="page"/>
       </w:r>
     </w:p>
@@ -11733,7 +12131,7 @@
           <w:smallCaps/>
         </w:rPr>
       </w:pPr>
-      <w:bookmarkStart w:id="67" w:name="_Toc25948657"/>
+      <w:bookmarkStart w:id="76" w:name="_Toc25948657"/>
       <w:r>
         <w:rPr>
           <w:rFonts w:ascii="Georgia" w:hAnsi="Georgia"/>
@@ -11744,7 +12142,7 @@
         <w:lastRenderedPageBreak/>
         <w:t>Webgrafía</w:t>
       </w:r>
-      <w:bookmarkEnd w:id="67"/>
+      <w:bookmarkEnd w:id="76"/>
     </w:p>
     <w:p>
       <w:pPr>
@@ -11798,7 +12196,7 @@
           <w:rFonts w:ascii="Georgia" w:hAnsi="Georgia"/>
         </w:rPr>
       </w:pPr>
-      <w:hyperlink r:id="rId54" w:history="1">
+      <w:hyperlink r:id="rId55" w:history="1">
         <w:r>
           <w:rPr>
             <w:rStyle w:val="Hipervnculo"/>
@@ -11851,7 +12249,7 @@
           <w:rFonts w:ascii="Georgia" w:hAnsi="Georgia"/>
         </w:rPr>
       </w:pPr>
-      <w:hyperlink r:id="rId55" w:history="1">
+      <w:hyperlink r:id="rId56" w:history="1">
         <w:r>
           <w:rPr>
             <w:rStyle w:val="Hipervnculo"/>
@@ -11884,21 +12282,7 @@
         <w:rPr>
           <w:rFonts w:ascii="Georgia" w:hAnsi="Georgia"/>
         </w:rPr>
-        <w:t xml:space="preserve"> </w:t>
-      </w:r>
-      <w:proofErr w:type="spellStart"/>
-      <w:r>
-        <w:rPr>
-          <w:rFonts w:ascii="Georgia" w:hAnsi="Georgia"/>
-        </w:rPr>
-        <w:t>Git</w:t>
-      </w:r>
-      <w:proofErr w:type="spellEnd"/>
-      <w:r>
-        <w:rPr>
-          <w:rFonts w:ascii="Georgia" w:hAnsi="Georgia"/>
-        </w:rPr>
-        <w:t xml:space="preserve"> </w:t>
+        <w:t xml:space="preserve"> Git </w:t>
       </w:r>
       <w:proofErr w:type="spellStart"/>
       <w:r>
@@ -11918,48 +12302,6 @@
         </w:numPr>
         <w:rPr>
           <w:rFonts w:ascii="Georgia" w:hAnsi="Georgia"/>
-        </w:rPr>
-      </w:pPr>
-      <w:hyperlink r:id="rId56" w:history="1">
-        <w:r>
-          <w:rPr>
-            <w:rStyle w:val="Hipervnculo"/>
-            <w:rFonts w:ascii="Georgia" w:hAnsi="Georgia"/>
-          </w:rPr>
-          <w:t>https://classroom.google.com/u/1/c/NDMyNjA1NjcwNDda/m/NDMzMjIwNzg0Nzda/details</w:t>
-        </w:r>
-      </w:hyperlink>
-    </w:p>
-    <w:p>
-      <w:pPr>
-        <w:pStyle w:val="Prrafodelista"/>
-        <w:numPr>
-          <w:ilvl w:val="0"/>
-          <w:numId w:val="8"/>
-        </w:numPr>
-        <w:rPr>
-          <w:rFonts w:ascii="Georgia" w:hAnsi="Georgia"/>
-        </w:rPr>
-      </w:pPr>
-      <w:r>
-        <w:rPr>
-          <w:rFonts w:ascii="Georgia" w:hAnsi="Georgia"/>
-        </w:rPr>
-        <w:t>Repositorio compartido</w:t>
-      </w:r>
-    </w:p>
-    <w:p>
-      <w:pPr>
-        <w:pStyle w:val="Prrafodelista"/>
-        <w:numPr>
-          <w:ilvl w:val="1"/>
-          <w:numId w:val="8"/>
-        </w:numPr>
-        <w:rPr>
-          <w:rStyle w:val="Hipervnculo"/>
-          <w:rFonts w:ascii="Georgia" w:hAnsi="Georgia"/>
-          <w:color w:val="auto"/>
-          <w:u w:val="none"/>
         </w:rPr>
       </w:pPr>
       <w:hyperlink r:id="rId57" w:history="1">
@@ -11983,34 +12325,12 @@
           <w:rFonts w:ascii="Georgia" w:hAnsi="Georgia"/>
         </w:rPr>
       </w:pPr>
-      <w:proofErr w:type="spellStart"/>
-      <w:r>
-        <w:rPr>
-          <w:rFonts w:ascii="Georgia" w:hAnsi="Georgia"/>
-        </w:rPr>
-        <w:t>Conven</w:t>
-      </w:r>
-      <w:r>
-        <w:rPr>
-          <w:rFonts w:ascii="Georgia" w:hAnsi="Georgia"/>
-        </w:rPr>
-        <w:t>tional</w:t>
-      </w:r>
-      <w:proofErr w:type="spellEnd"/>
-      <w:r>
-        <w:rPr>
-          <w:rFonts w:ascii="Georgia" w:hAnsi="Georgia"/>
-        </w:rPr>
-        <w:t xml:space="preserve"> </w:t>
-      </w:r>
-      <w:proofErr w:type="spellStart"/>
-      <w:r>
-        <w:rPr>
-          <w:rFonts w:ascii="Georgia" w:hAnsi="Georgia"/>
-        </w:rPr>
-        <w:t>commit</w:t>
-      </w:r>
-      <w:proofErr w:type="spellEnd"/>
+      <w:r>
+        <w:rPr>
+          <w:rFonts w:ascii="Georgia" w:hAnsi="Georgia"/>
+        </w:rPr>
+        <w:t>Repositorio compartido</w:t>
+      </w:r>
     </w:p>
     <w:p>
       <w:pPr>
@@ -12020,10 +12340,74 @@
           <w:numId w:val="8"/>
         </w:numPr>
         <w:rPr>
-          <w:rFonts w:ascii="Georgia" w:hAnsi="Georgia"/>
+          <w:rStyle w:val="Hipervnculo"/>
+          <w:rFonts w:ascii="Georgia" w:hAnsi="Georgia"/>
+          <w:color w:val="auto"/>
+          <w:u w:val="none"/>
         </w:rPr>
       </w:pPr>
       <w:hyperlink r:id="rId58" w:history="1">
+        <w:r>
+          <w:rPr>
+            <w:rStyle w:val="Hipervnculo"/>
+            <w:rFonts w:ascii="Georgia" w:hAnsi="Georgia"/>
+          </w:rPr>
+          <w:t>https://classroom.google.com/u/1/c/NDMyNjA1NjcwNDda/m/NDMzMjIwNzg0Nzda/details</w:t>
+        </w:r>
+      </w:hyperlink>
+    </w:p>
+    <w:p>
+      <w:pPr>
+        <w:pStyle w:val="Prrafodelista"/>
+        <w:numPr>
+          <w:ilvl w:val="0"/>
+          <w:numId w:val="8"/>
+        </w:numPr>
+        <w:rPr>
+          <w:rFonts w:ascii="Georgia" w:hAnsi="Georgia"/>
+        </w:rPr>
+      </w:pPr>
+      <w:proofErr w:type="spellStart"/>
+      <w:r>
+        <w:rPr>
+          <w:rFonts w:ascii="Georgia" w:hAnsi="Georgia"/>
+        </w:rPr>
+        <w:t>Conven</w:t>
+      </w:r>
+      <w:r>
+        <w:rPr>
+          <w:rFonts w:ascii="Georgia" w:hAnsi="Georgia"/>
+        </w:rPr>
+        <w:t>tional</w:t>
+      </w:r>
+      <w:proofErr w:type="spellEnd"/>
+      <w:r>
+        <w:rPr>
+          <w:rFonts w:ascii="Georgia" w:hAnsi="Georgia"/>
+        </w:rPr>
+        <w:t xml:space="preserve"> </w:t>
+      </w:r>
+      <w:proofErr w:type="spellStart"/>
+      <w:r>
+        <w:rPr>
+          <w:rFonts w:ascii="Georgia" w:hAnsi="Georgia"/>
+        </w:rPr>
+        <w:t>commit</w:t>
+      </w:r>
+      <w:proofErr w:type="spellEnd"/>
+    </w:p>
+    <w:p>
+      <w:pPr>
+        <w:pStyle w:val="Prrafodelista"/>
+        <w:numPr>
+          <w:ilvl w:val="1"/>
+          <w:numId w:val="8"/>
+        </w:numPr>
+        <w:rPr>
+          <w:rFonts w:ascii="Georgia" w:hAnsi="Georgia"/>
+        </w:rPr>
+      </w:pPr>
+      <w:hyperlink r:id="rId59" w:history="1">
         <w:r>
           <w:rPr>
             <w:rStyle w:val="Hipervnculo"/>
@@ -12073,7 +12457,7 @@
           <w:u w:val="none"/>
         </w:rPr>
       </w:pPr>
-      <w:hyperlink r:id="rId59" w:history="1">
+      <w:hyperlink r:id="rId60" w:history="1">
         <w:r>
           <w:rPr>
             <w:rStyle w:val="Hipervnculo"/>
@@ -12134,7 +12518,7 @@
           <w:rFonts w:ascii="Georgia" w:hAnsi="Georgia"/>
         </w:rPr>
       </w:pPr>
-      <w:hyperlink r:id="rId60" w:history="1">
+      <w:hyperlink r:id="rId61" w:history="1">
         <w:r>
           <w:rPr>
             <w:rStyle w:val="Hipervnculo"/>
@@ -12176,7 +12560,7 @@
           <w:u w:val="none"/>
         </w:rPr>
       </w:pPr>
-      <w:hyperlink r:id="rId61" w:history="1">
+      <w:hyperlink r:id="rId62" w:history="1">
         <w:r>
           <w:rPr>
             <w:rStyle w:val="Hipervnculo"/>
@@ -12216,7 +12600,7 @@
           <w:rFonts w:ascii="Georgia" w:hAnsi="Georgia"/>
         </w:rPr>
       </w:pPr>
-      <w:hyperlink r:id="rId62" w:history="1">
+      <w:hyperlink r:id="rId63" w:history="1">
         <w:r>
           <w:rPr>
             <w:rStyle w:val="Hipervnculo"/>
@@ -12234,9 +12618,9 @@
       </w:pPr>
     </w:p>
     <w:sectPr>
-      <w:headerReference w:type="default" r:id="rId63"/>
-      <w:footerReference w:type="default" r:id="rId64"/>
-      <w:footerReference w:type="first" r:id="rId65"/>
+      <w:headerReference w:type="default" r:id="rId64"/>
+      <w:footerReference w:type="default" r:id="rId65"/>
+      <w:footerReference w:type="first" r:id="rId66"/>
       <w:pgSz w:w="11906" w:h="16838"/>
       <w:pgMar w:top="720" w:right="720" w:bottom="720" w:left="720" w:header="708" w:footer="708" w:gutter="0"/>
       <w:pgNumType w:start="0"/>
@@ -12249,7 +12633,7 @@
 </file>
 
 <file path=word/endnotes.xml><?xml version="1.0" encoding="utf-8"?>
-<w:endnotes xmlns:wpc="http://schemas.microsoft.com/office/word/2010/wordprocessingCanvas" xmlns:mc="http://schemas.openxmlformats.org/markup-compatibility/2006" xmlns:o="urn:schemas-microsoft-com:office:office" xmlns:r="http://schemas.openxmlformats.org/officeDocument/2006/relationships" xmlns:m="http://schemas.openxmlformats.org/officeDocument/2006/math" xmlns:v="urn:schemas-microsoft-com:vml" xmlns:wp14="http://schemas.microsoft.com/office/word/2010/wordprocessingDrawing" xmlns:wp="http://schemas.openxmlformats.org/drawingml/2006/wordprocessingDrawing" xmlns:w10="urn:schemas-microsoft-com:office:word" xmlns:w="http://schemas.openxmlformats.org/wordprocessingml/2006/main" xmlns:w14="http://schemas.microsoft.com/office/word/2010/wordml" xmlns:w15="http://schemas.microsoft.com/office/word/2012/wordml" xmlns:wpg="http://schemas.microsoft.com/office/word/2010/wordprocessingGroup" xmlns:wpi="http://schemas.microsoft.com/office/word/2010/wordprocessingInk" xmlns:wne="http://schemas.microsoft.com/office/word/2006/wordml" xmlns:wps="http://schemas.microsoft.com/office/word/2010/wordprocessingShape" mc:Ignorable="w14 w15 wp14">
+<w:endnotes xmlns:wpc="http://schemas.microsoft.com/office/word/2010/wordprocessingCanvas" xmlns:cx="http://schemas.microsoft.com/office/drawing/2014/chartex" xmlns:cx1="http://schemas.microsoft.com/office/drawing/2015/9/8/chartex" xmlns:cx2="http://schemas.microsoft.com/office/drawing/2015/10/21/chartex" xmlns:cx3="http://schemas.microsoft.com/office/drawing/2016/5/9/chartex" xmlns:cx4="http://schemas.microsoft.com/office/drawing/2016/5/10/chartex" xmlns:cx5="http://schemas.microsoft.com/office/drawing/2016/5/11/chartex" xmlns:cx6="http://schemas.microsoft.com/office/drawing/2016/5/12/chartex" xmlns:cx7="http://schemas.microsoft.com/office/drawing/2016/5/13/chartex" xmlns:cx8="http://schemas.microsoft.com/office/drawing/2016/5/14/chartex" xmlns:mc="http://schemas.openxmlformats.org/markup-compatibility/2006" xmlns:aink="http://schemas.microsoft.com/office/drawing/2016/ink" xmlns:am3d="http://schemas.microsoft.com/office/drawing/2017/model3d" xmlns:o="urn:schemas-microsoft-com:office:office" xmlns:r="http://schemas.openxmlformats.org/officeDocument/2006/relationships" xmlns:m="http://schemas.openxmlformats.org/officeDocument/2006/math" xmlns:v="urn:schemas-microsoft-com:vml" xmlns:wp14="http://schemas.microsoft.com/office/word/2010/wordprocessingDrawing" xmlns:wp="http://schemas.openxmlformats.org/drawingml/2006/wordprocessingDrawing" xmlns:w10="urn:schemas-microsoft-com:office:word" xmlns:w="http://schemas.openxmlformats.org/wordprocessingml/2006/main" xmlns:w14="http://schemas.microsoft.com/office/word/2010/wordml" xmlns:w15="http://schemas.microsoft.com/office/word/2012/wordml" xmlns:w16cid="http://schemas.microsoft.com/office/word/2016/wordml/cid" xmlns:w16se="http://schemas.microsoft.com/office/word/2015/wordml/symex" xmlns:wpg="http://schemas.microsoft.com/office/word/2010/wordprocessingGroup" xmlns:wpi="http://schemas.microsoft.com/office/word/2010/wordprocessingInk" xmlns:wne="http://schemas.microsoft.com/office/word/2006/wordml" xmlns:wps="http://schemas.microsoft.com/office/word/2010/wordprocessingShape" mc:Ignorable="w14 w15 w16se w16cid wp14">
   <w:endnote w:type="separator" w:id="-1">
     <w:p>
       <w:pPr>
@@ -12274,7 +12658,7 @@
 </file>
 
 <file path=word/footer1.xml><?xml version="1.0" encoding="utf-8"?>
-<w:ftr xmlns:wpc="http://schemas.microsoft.com/office/word/2010/wordprocessingCanvas" xmlns:mc="http://schemas.openxmlformats.org/markup-compatibility/2006" xmlns:o="urn:schemas-microsoft-com:office:office" xmlns:r="http://schemas.openxmlformats.org/officeDocument/2006/relationships" xmlns:m="http://schemas.openxmlformats.org/officeDocument/2006/math" xmlns:v="urn:schemas-microsoft-com:vml" xmlns:wp14="http://schemas.microsoft.com/office/word/2010/wordprocessingDrawing" xmlns:wp="http://schemas.openxmlformats.org/drawingml/2006/wordprocessingDrawing" xmlns:w10="urn:schemas-microsoft-com:office:word" xmlns:w="http://schemas.openxmlformats.org/wordprocessingml/2006/main" xmlns:w14="http://schemas.microsoft.com/office/word/2010/wordml" xmlns:w15="http://schemas.microsoft.com/office/word/2012/wordml" xmlns:wpg="http://schemas.microsoft.com/office/word/2010/wordprocessingGroup" xmlns:wpi="http://schemas.microsoft.com/office/word/2010/wordprocessingInk" xmlns:wne="http://schemas.microsoft.com/office/word/2006/wordml" xmlns:wps="http://schemas.microsoft.com/office/word/2010/wordprocessingShape" mc:Ignorable="w14 w15 wp14">
+<w:ftr xmlns:wpc="http://schemas.microsoft.com/office/word/2010/wordprocessingCanvas" xmlns:cx="http://schemas.microsoft.com/office/drawing/2014/chartex" xmlns:cx1="http://schemas.microsoft.com/office/drawing/2015/9/8/chartex" xmlns:cx2="http://schemas.microsoft.com/office/drawing/2015/10/21/chartex" xmlns:cx3="http://schemas.microsoft.com/office/drawing/2016/5/9/chartex" xmlns:cx4="http://schemas.microsoft.com/office/drawing/2016/5/10/chartex" xmlns:cx5="http://schemas.microsoft.com/office/drawing/2016/5/11/chartex" xmlns:cx6="http://schemas.microsoft.com/office/drawing/2016/5/12/chartex" xmlns:cx7="http://schemas.microsoft.com/office/drawing/2016/5/13/chartex" xmlns:cx8="http://schemas.microsoft.com/office/drawing/2016/5/14/chartex" xmlns:mc="http://schemas.openxmlformats.org/markup-compatibility/2006" xmlns:aink="http://schemas.microsoft.com/office/drawing/2016/ink" xmlns:am3d="http://schemas.microsoft.com/office/drawing/2017/model3d" xmlns:o="urn:schemas-microsoft-com:office:office" xmlns:r="http://schemas.openxmlformats.org/officeDocument/2006/relationships" xmlns:m="http://schemas.openxmlformats.org/officeDocument/2006/math" xmlns:v="urn:schemas-microsoft-com:vml" xmlns:wp14="http://schemas.microsoft.com/office/word/2010/wordprocessingDrawing" xmlns:wp="http://schemas.openxmlformats.org/drawingml/2006/wordprocessingDrawing" xmlns:w10="urn:schemas-microsoft-com:office:word" xmlns:w="http://schemas.openxmlformats.org/wordprocessingml/2006/main" xmlns:w14="http://schemas.microsoft.com/office/word/2010/wordml" xmlns:w15="http://schemas.microsoft.com/office/word/2012/wordml" xmlns:w16cid="http://schemas.microsoft.com/office/word/2016/wordml/cid" xmlns:w16se="http://schemas.microsoft.com/office/word/2015/wordml/symex" xmlns:wpg="http://schemas.microsoft.com/office/word/2010/wordprocessingGroup" xmlns:wpi="http://schemas.microsoft.com/office/word/2010/wordprocessingInk" xmlns:wne="http://schemas.microsoft.com/office/word/2006/wordml" xmlns:wps="http://schemas.microsoft.com/office/word/2010/wordprocessingShape" mc:Ignorable="w14 w15 w16se w16cid wp14">
   <w:sdt>
     <w:sdtPr>
       <w:id w:val="11264299"/>
@@ -12352,7 +12736,7 @@
                 </wp:inline>
               </w:drawing>
             </mc:Choice>
-            <mc:Fallback xmlns:w16se="http://schemas.microsoft.com/office/word/2015/wordml/symex" xmlns:w16cid="http://schemas.microsoft.com/office/word/2016/wordml/cid" xmlns:am3d="http://schemas.microsoft.com/office/drawing/2017/model3d" xmlns:aink="http://schemas.microsoft.com/office/drawing/2016/ink" xmlns:cx8="http://schemas.microsoft.com/office/drawing/2016/5/14/chartex" xmlns:cx7="http://schemas.microsoft.com/office/drawing/2016/5/13/chartex" xmlns:cx6="http://schemas.microsoft.com/office/drawing/2016/5/12/chartex" xmlns:cx5="http://schemas.microsoft.com/office/drawing/2016/5/11/chartex" xmlns:cx4="http://schemas.microsoft.com/office/drawing/2016/5/10/chartex" xmlns:cx3="http://schemas.microsoft.com/office/drawing/2016/5/9/chartex" xmlns:cx2="http://schemas.microsoft.com/office/drawing/2015/10/21/chartex" xmlns:cx1="http://schemas.microsoft.com/office/drawing/2015/9/8/chartex" xmlns:cx="http://schemas.microsoft.com/office/drawing/2014/chartex">
+            <mc:Fallback>
               <w:pict>
                 <v:shapetype w14:anchorId="6C4B0E05" id="_x0000_t110" coordsize="21600,21600" o:spt="110" path="m10800,l,10800,10800,21600,21600,10800xe">
                   <v:stroke joinstyle="miter"/>
@@ -12410,7 +12794,7 @@
 </file>
 
 <file path=word/footer2.xml><?xml version="1.0" encoding="utf-8"?>
-<w:ftr xmlns:wpc="http://schemas.microsoft.com/office/word/2010/wordprocessingCanvas" xmlns:mc="http://schemas.openxmlformats.org/markup-compatibility/2006" xmlns:o="urn:schemas-microsoft-com:office:office" xmlns:r="http://schemas.openxmlformats.org/officeDocument/2006/relationships" xmlns:m="http://schemas.openxmlformats.org/officeDocument/2006/math" xmlns:v="urn:schemas-microsoft-com:vml" xmlns:wp14="http://schemas.microsoft.com/office/word/2010/wordprocessingDrawing" xmlns:wp="http://schemas.openxmlformats.org/drawingml/2006/wordprocessingDrawing" xmlns:w10="urn:schemas-microsoft-com:office:word" xmlns:w="http://schemas.openxmlformats.org/wordprocessingml/2006/main" xmlns:w14="http://schemas.microsoft.com/office/word/2010/wordml" xmlns:w15="http://schemas.microsoft.com/office/word/2012/wordml" xmlns:wpg="http://schemas.microsoft.com/office/word/2010/wordprocessingGroup" xmlns:wpi="http://schemas.microsoft.com/office/word/2010/wordprocessingInk" xmlns:wne="http://schemas.microsoft.com/office/word/2006/wordml" xmlns:wps="http://schemas.microsoft.com/office/word/2010/wordprocessingShape" mc:Ignorable="w14 w15 wp14">
+<w:ftr xmlns:wpc="http://schemas.microsoft.com/office/word/2010/wordprocessingCanvas" xmlns:cx="http://schemas.microsoft.com/office/drawing/2014/chartex" xmlns:cx1="http://schemas.microsoft.com/office/drawing/2015/9/8/chartex" xmlns:cx2="http://schemas.microsoft.com/office/drawing/2015/10/21/chartex" xmlns:cx3="http://schemas.microsoft.com/office/drawing/2016/5/9/chartex" xmlns:cx4="http://schemas.microsoft.com/office/drawing/2016/5/10/chartex" xmlns:cx5="http://schemas.microsoft.com/office/drawing/2016/5/11/chartex" xmlns:cx6="http://schemas.microsoft.com/office/drawing/2016/5/12/chartex" xmlns:cx7="http://schemas.microsoft.com/office/drawing/2016/5/13/chartex" xmlns:cx8="http://schemas.microsoft.com/office/drawing/2016/5/14/chartex" xmlns:mc="http://schemas.openxmlformats.org/markup-compatibility/2006" xmlns:aink="http://schemas.microsoft.com/office/drawing/2016/ink" xmlns:am3d="http://schemas.microsoft.com/office/drawing/2017/model3d" xmlns:o="urn:schemas-microsoft-com:office:office" xmlns:r="http://schemas.openxmlformats.org/officeDocument/2006/relationships" xmlns:m="http://schemas.openxmlformats.org/officeDocument/2006/math" xmlns:v="urn:schemas-microsoft-com:vml" xmlns:wp14="http://schemas.microsoft.com/office/word/2010/wordprocessingDrawing" xmlns:wp="http://schemas.openxmlformats.org/drawingml/2006/wordprocessingDrawing" xmlns:w10="urn:schemas-microsoft-com:office:word" xmlns:w="http://schemas.openxmlformats.org/wordprocessingml/2006/main" xmlns:w14="http://schemas.microsoft.com/office/word/2010/wordml" xmlns:w15="http://schemas.microsoft.com/office/word/2012/wordml" xmlns:w16cid="http://schemas.microsoft.com/office/word/2016/wordml/cid" xmlns:w16se="http://schemas.microsoft.com/office/word/2015/wordml/symex" xmlns:wpg="http://schemas.microsoft.com/office/word/2010/wordprocessingGroup" xmlns:wpi="http://schemas.microsoft.com/office/word/2010/wordprocessingInk" xmlns:wne="http://schemas.microsoft.com/office/word/2006/wordml" xmlns:wps="http://schemas.microsoft.com/office/word/2010/wordprocessingShape" mc:Ignorable="w14 w15 w16se w16cid wp14">
   <w:p>
     <w:pPr>
       <w:pStyle w:val="Piedepgina"/>
@@ -12461,7 +12845,7 @@
 </file>
 
 <file path=word/footnotes.xml><?xml version="1.0" encoding="utf-8"?>
-<w:footnotes xmlns:wpc="http://schemas.microsoft.com/office/word/2010/wordprocessingCanvas" xmlns:mc="http://schemas.openxmlformats.org/markup-compatibility/2006" xmlns:o="urn:schemas-microsoft-com:office:office" xmlns:r="http://schemas.openxmlformats.org/officeDocument/2006/relationships" xmlns:m="http://schemas.openxmlformats.org/officeDocument/2006/math" xmlns:v="urn:schemas-microsoft-com:vml" xmlns:wp14="http://schemas.microsoft.com/office/word/2010/wordprocessingDrawing" xmlns:wp="http://schemas.openxmlformats.org/drawingml/2006/wordprocessingDrawing" xmlns:w10="urn:schemas-microsoft-com:office:word" xmlns:w="http://schemas.openxmlformats.org/wordprocessingml/2006/main" xmlns:w14="http://schemas.microsoft.com/office/word/2010/wordml" xmlns:w15="http://schemas.microsoft.com/office/word/2012/wordml" xmlns:wpg="http://schemas.microsoft.com/office/word/2010/wordprocessingGroup" xmlns:wpi="http://schemas.microsoft.com/office/word/2010/wordprocessingInk" xmlns:wne="http://schemas.microsoft.com/office/word/2006/wordml" xmlns:wps="http://schemas.microsoft.com/office/word/2010/wordprocessingShape" mc:Ignorable="w14 w15 wp14">
+<w:footnotes xmlns:wpc="http://schemas.microsoft.com/office/word/2010/wordprocessingCanvas" xmlns:cx="http://schemas.microsoft.com/office/drawing/2014/chartex" xmlns:cx1="http://schemas.microsoft.com/office/drawing/2015/9/8/chartex" xmlns:cx2="http://schemas.microsoft.com/office/drawing/2015/10/21/chartex" xmlns:cx3="http://schemas.microsoft.com/office/drawing/2016/5/9/chartex" xmlns:cx4="http://schemas.microsoft.com/office/drawing/2016/5/10/chartex" xmlns:cx5="http://schemas.microsoft.com/office/drawing/2016/5/11/chartex" xmlns:cx6="http://schemas.microsoft.com/office/drawing/2016/5/12/chartex" xmlns:cx7="http://schemas.microsoft.com/office/drawing/2016/5/13/chartex" xmlns:cx8="http://schemas.microsoft.com/office/drawing/2016/5/14/chartex" xmlns:mc="http://schemas.openxmlformats.org/markup-compatibility/2006" xmlns:aink="http://schemas.microsoft.com/office/drawing/2016/ink" xmlns:am3d="http://schemas.microsoft.com/office/drawing/2017/model3d" xmlns:o="urn:schemas-microsoft-com:office:office" xmlns:r="http://schemas.openxmlformats.org/officeDocument/2006/relationships" xmlns:m="http://schemas.openxmlformats.org/officeDocument/2006/math" xmlns:v="urn:schemas-microsoft-com:vml" xmlns:wp14="http://schemas.microsoft.com/office/word/2010/wordprocessingDrawing" xmlns:wp="http://schemas.openxmlformats.org/drawingml/2006/wordprocessingDrawing" xmlns:w10="urn:schemas-microsoft-com:office:word" xmlns:w="http://schemas.openxmlformats.org/wordprocessingml/2006/main" xmlns:w14="http://schemas.microsoft.com/office/word/2010/wordml" xmlns:w15="http://schemas.microsoft.com/office/word/2012/wordml" xmlns:w16cid="http://schemas.microsoft.com/office/word/2016/wordml/cid" xmlns:w16se="http://schemas.microsoft.com/office/word/2015/wordml/symex" xmlns:wpg="http://schemas.microsoft.com/office/word/2010/wordprocessingGroup" xmlns:wpi="http://schemas.microsoft.com/office/word/2010/wordprocessingInk" xmlns:wne="http://schemas.microsoft.com/office/word/2006/wordml" xmlns:wps="http://schemas.microsoft.com/office/word/2010/wordprocessingShape" mc:Ignorable="w14 w15 w16se w16cid wp14">
   <w:footnote w:type="separator" w:id="-1">
     <w:p>
       <w:pPr>
@@ -12486,7 +12870,7 @@
 </file>
 
 <file path=word/header1.xml><?xml version="1.0" encoding="utf-8"?>
-<w:hdr xmlns:wpc="http://schemas.microsoft.com/office/word/2010/wordprocessingCanvas" xmlns:mc="http://schemas.openxmlformats.org/markup-compatibility/2006" xmlns:o="urn:schemas-microsoft-com:office:office" xmlns:r="http://schemas.openxmlformats.org/officeDocument/2006/relationships" xmlns:m="http://schemas.openxmlformats.org/officeDocument/2006/math" xmlns:v="urn:schemas-microsoft-com:vml" xmlns:wp14="http://schemas.microsoft.com/office/word/2010/wordprocessingDrawing" xmlns:wp="http://schemas.openxmlformats.org/drawingml/2006/wordprocessingDrawing" xmlns:w10="urn:schemas-microsoft-com:office:word" xmlns:w="http://schemas.openxmlformats.org/wordprocessingml/2006/main" xmlns:w14="http://schemas.microsoft.com/office/word/2010/wordml" xmlns:w15="http://schemas.microsoft.com/office/word/2012/wordml" xmlns:wpg="http://schemas.microsoft.com/office/word/2010/wordprocessingGroup" xmlns:wpi="http://schemas.microsoft.com/office/word/2010/wordprocessingInk" xmlns:wne="http://schemas.microsoft.com/office/word/2006/wordml" xmlns:wps="http://schemas.microsoft.com/office/word/2010/wordprocessingShape" mc:Ignorable="w14 w15 wp14">
+<w:hdr xmlns:wpc="http://schemas.microsoft.com/office/word/2010/wordprocessingCanvas" xmlns:cx="http://schemas.microsoft.com/office/drawing/2014/chartex" xmlns:cx1="http://schemas.microsoft.com/office/drawing/2015/9/8/chartex" xmlns:cx2="http://schemas.microsoft.com/office/drawing/2015/10/21/chartex" xmlns:cx3="http://schemas.microsoft.com/office/drawing/2016/5/9/chartex" xmlns:cx4="http://schemas.microsoft.com/office/drawing/2016/5/10/chartex" xmlns:cx5="http://schemas.microsoft.com/office/drawing/2016/5/11/chartex" xmlns:cx6="http://schemas.microsoft.com/office/drawing/2016/5/12/chartex" xmlns:cx7="http://schemas.microsoft.com/office/drawing/2016/5/13/chartex" xmlns:cx8="http://schemas.microsoft.com/office/drawing/2016/5/14/chartex" xmlns:mc="http://schemas.openxmlformats.org/markup-compatibility/2006" xmlns:aink="http://schemas.microsoft.com/office/drawing/2016/ink" xmlns:am3d="http://schemas.microsoft.com/office/drawing/2017/model3d" xmlns:o="urn:schemas-microsoft-com:office:office" xmlns:r="http://schemas.openxmlformats.org/officeDocument/2006/relationships" xmlns:m="http://schemas.openxmlformats.org/officeDocument/2006/math" xmlns:v="urn:schemas-microsoft-com:vml" xmlns:wp14="http://schemas.microsoft.com/office/word/2010/wordprocessingDrawing" xmlns:wp="http://schemas.openxmlformats.org/drawingml/2006/wordprocessingDrawing" xmlns:w10="urn:schemas-microsoft-com:office:word" xmlns:w="http://schemas.openxmlformats.org/wordprocessingml/2006/main" xmlns:w14="http://schemas.microsoft.com/office/word/2010/wordml" xmlns:w15="http://schemas.microsoft.com/office/word/2012/wordml" xmlns:w16cid="http://schemas.microsoft.com/office/word/2016/wordml/cid" xmlns:w16se="http://schemas.microsoft.com/office/word/2015/wordml/symex" xmlns:wpg="http://schemas.microsoft.com/office/word/2010/wordprocessingGroup" xmlns:wpi="http://schemas.microsoft.com/office/word/2010/wordprocessingInk" xmlns:wne="http://schemas.microsoft.com/office/word/2006/wordml" xmlns:wps="http://schemas.microsoft.com/office/word/2010/wordprocessingShape" mc:Ignorable="w14 w15 w16se w16cid wp14">
   <w:p>
     <w:pPr>
       <w:pStyle w:val="Encabezado"/>
@@ -12670,18 +13054,18 @@
 </file>
 
 <file path=word/numbering.xml><?xml version="1.0" encoding="utf-8"?>
-<w:numbering xmlns:wpc="http://schemas.microsoft.com/office/word/2010/wordprocessingCanvas" xmlns:mc="http://schemas.openxmlformats.org/markup-compatibility/2006" xmlns:o="urn:schemas-microsoft-com:office:office" xmlns:r="http://schemas.openxmlformats.org/officeDocument/2006/relationships" xmlns:m="http://schemas.openxmlformats.org/officeDocument/2006/math" xmlns:v="urn:schemas-microsoft-com:vml" xmlns:wp14="http://schemas.microsoft.com/office/word/2010/wordprocessingDrawing" xmlns:wp="http://schemas.openxmlformats.org/drawingml/2006/wordprocessingDrawing" xmlns:w10="urn:schemas-microsoft-com:office:word" xmlns:w="http://schemas.openxmlformats.org/wordprocessingml/2006/main" xmlns:w14="http://schemas.microsoft.com/office/word/2010/wordml" xmlns:w15="http://schemas.microsoft.com/office/word/2012/wordml" xmlns:wpg="http://schemas.microsoft.com/office/word/2010/wordprocessingGroup" xmlns:wpi="http://schemas.microsoft.com/office/word/2010/wordprocessingInk" xmlns:wne="http://schemas.microsoft.com/office/word/2006/wordml" xmlns:wps="http://schemas.microsoft.com/office/word/2010/wordprocessingShape" mc:Ignorable="w14 w15 wp14">
-  <w:abstractNum w:abstractNumId="0">
-    <w:nsid w:val="097B6CFB"/>
+<w:numbering xmlns:wpc="http://schemas.microsoft.com/office/word/2010/wordprocessingCanvas" xmlns:cx="http://schemas.microsoft.com/office/drawing/2014/chartex" xmlns:cx1="http://schemas.microsoft.com/office/drawing/2015/9/8/chartex" xmlns:cx2="http://schemas.microsoft.com/office/drawing/2015/10/21/chartex" xmlns:cx3="http://schemas.microsoft.com/office/drawing/2016/5/9/chartex" xmlns:cx4="http://schemas.microsoft.com/office/drawing/2016/5/10/chartex" xmlns:cx5="http://schemas.microsoft.com/office/drawing/2016/5/11/chartex" xmlns:cx6="http://schemas.microsoft.com/office/drawing/2016/5/12/chartex" xmlns:cx7="http://schemas.microsoft.com/office/drawing/2016/5/13/chartex" xmlns:cx8="http://schemas.microsoft.com/office/drawing/2016/5/14/chartex" xmlns:mc="http://schemas.openxmlformats.org/markup-compatibility/2006" xmlns:aink="http://schemas.microsoft.com/office/drawing/2016/ink" xmlns:am3d="http://schemas.microsoft.com/office/drawing/2017/model3d" xmlns:o="urn:schemas-microsoft-com:office:office" xmlns:r="http://schemas.openxmlformats.org/officeDocument/2006/relationships" xmlns:m="http://schemas.openxmlformats.org/officeDocument/2006/math" xmlns:v="urn:schemas-microsoft-com:vml" xmlns:wp14="http://schemas.microsoft.com/office/word/2010/wordprocessingDrawing" xmlns:wp="http://schemas.openxmlformats.org/drawingml/2006/wordprocessingDrawing" xmlns:w10="urn:schemas-microsoft-com:office:word" xmlns:w="http://schemas.openxmlformats.org/wordprocessingml/2006/main" xmlns:w14="http://schemas.microsoft.com/office/word/2010/wordml" xmlns:w15="http://schemas.microsoft.com/office/word/2012/wordml" xmlns:w16cid="http://schemas.microsoft.com/office/word/2016/wordml/cid" xmlns:w16se="http://schemas.microsoft.com/office/word/2015/wordml/symex" xmlns:wpg="http://schemas.microsoft.com/office/word/2010/wordprocessingGroup" xmlns:wpi="http://schemas.microsoft.com/office/word/2010/wordprocessingInk" xmlns:wne="http://schemas.microsoft.com/office/word/2006/wordml" xmlns:wps="http://schemas.microsoft.com/office/word/2010/wordprocessingShape" mc:Ignorable="w14 w15 w16se w16cid wp14">
+  <w:abstractNum w:abstractNumId="0" w15:restartNumberingAfterBreak="0">
+    <w:nsid w:val="083515A3"/>
     <w:multiLevelType w:val="hybridMultilevel"/>
-    <w:tmpl w:val="3E4C5D1C"/>
+    <w:tmpl w:val="7D247632"/>
     <w:lvl w:ilvl="0" w:tplc="0C0A0001">
       <w:start w:val="1"/>
       <w:numFmt w:val="bullet"/>
       <w:lvlText w:val=""/>
       <w:lvlJc w:val="left"/>
       <w:pPr>
-        <w:ind w:left="6480" w:hanging="360"/>
+        <w:ind w:left="3600" w:hanging="360"/>
       </w:pPr>
       <w:rPr>
         <w:rFonts w:ascii="Symbol" w:hAnsi="Symbol" w:hint="default"/>
@@ -12693,7 +13077,7 @@
       <w:lvlText w:val="o"/>
       <w:lvlJc w:val="left"/>
       <w:pPr>
-        <w:ind w:left="7200" w:hanging="360"/>
+        <w:ind w:left="4320" w:hanging="360"/>
       </w:pPr>
       <w:rPr>
         <w:rFonts w:ascii="Courier New" w:hAnsi="Courier New" w:cs="Courier New" w:hint="default"/>
@@ -12705,7 +13089,7 @@
       <w:lvlText w:val=""/>
       <w:lvlJc w:val="left"/>
       <w:pPr>
-        <w:ind w:left="7920" w:hanging="360"/>
+        <w:ind w:left="5040" w:hanging="360"/>
       </w:pPr>
       <w:rPr>
         <w:rFonts w:ascii="Wingdings" w:hAnsi="Wingdings" w:hint="default"/>
@@ -12717,7 +13101,7 @@
       <w:lvlText w:val=""/>
       <w:lvlJc w:val="left"/>
       <w:pPr>
-        <w:ind w:left="8640" w:hanging="360"/>
+        <w:ind w:left="5760" w:hanging="360"/>
       </w:pPr>
       <w:rPr>
         <w:rFonts w:ascii="Symbol" w:hAnsi="Symbol" w:hint="default"/>
@@ -12729,7 +13113,7 @@
       <w:lvlText w:val="o"/>
       <w:lvlJc w:val="left"/>
       <w:pPr>
-        <w:ind w:left="9360" w:hanging="360"/>
+        <w:ind w:left="6480" w:hanging="360"/>
       </w:pPr>
       <w:rPr>
         <w:rFonts w:ascii="Courier New" w:hAnsi="Courier New" w:cs="Courier New" w:hint="default"/>
@@ -12741,7 +13125,7 @@
       <w:lvlText w:val=""/>
       <w:lvlJc w:val="left"/>
       <w:pPr>
-        <w:ind w:left="10080" w:hanging="360"/>
+        <w:ind w:left="7200" w:hanging="360"/>
       </w:pPr>
       <w:rPr>
         <w:rFonts w:ascii="Wingdings" w:hAnsi="Wingdings" w:hint="default"/>
@@ -12753,7 +13137,7 @@
       <w:lvlText w:val=""/>
       <w:lvlJc w:val="left"/>
       <w:pPr>
-        <w:ind w:left="10800" w:hanging="360"/>
+        <w:ind w:left="7920" w:hanging="360"/>
       </w:pPr>
       <w:rPr>
         <w:rFonts w:ascii="Symbol" w:hAnsi="Symbol" w:hint="default"/>
@@ -12765,7 +13149,7 @@
       <w:lvlText w:val="o"/>
       <w:lvlJc w:val="left"/>
       <w:pPr>
-        <w:ind w:left="11520" w:hanging="360"/>
+        <w:ind w:left="8640" w:hanging="360"/>
       </w:pPr>
       <w:rPr>
         <w:rFonts w:ascii="Courier New" w:hAnsi="Courier New" w:cs="Courier New" w:hint="default"/>
@@ -12777,14 +13161,240 @@
       <w:lvlText w:val=""/>
       <w:lvlJc w:val="left"/>
       <w:pPr>
-        <w:ind w:left="12240" w:hanging="360"/>
+        <w:ind w:left="9360" w:hanging="360"/>
       </w:pPr>
       <w:rPr>
         <w:rFonts w:ascii="Wingdings" w:hAnsi="Wingdings" w:hint="default"/>
       </w:rPr>
     </w:lvl>
   </w:abstractNum>
-  <w:abstractNum w:abstractNumId="1">
+  <w:abstractNum w:abstractNumId="1" w15:restartNumberingAfterBreak="0">
+    <w:nsid w:val="08723425"/>
+    <w:multiLevelType w:val="hybridMultilevel"/>
+    <w:tmpl w:val="3D6A7F04"/>
+    <w:lvl w:ilvl="0" w:tplc="0C0A0001">
+      <w:start w:val="1"/>
+      <w:numFmt w:val="bullet"/>
+      <w:lvlText w:val=""/>
+      <w:lvlJc w:val="left"/>
+      <w:pPr>
+        <w:ind w:left="720" w:hanging="360"/>
+      </w:pPr>
+      <w:rPr>
+        <w:rFonts w:ascii="Symbol" w:hAnsi="Symbol" w:hint="default"/>
+      </w:rPr>
+    </w:lvl>
+    <w:lvl w:ilvl="1" w:tplc="0C0A0003" w:tentative="1">
+      <w:start w:val="1"/>
+      <w:numFmt w:val="bullet"/>
+      <w:lvlText w:val="o"/>
+      <w:lvlJc w:val="left"/>
+      <w:pPr>
+        <w:ind w:left="1440" w:hanging="360"/>
+      </w:pPr>
+      <w:rPr>
+        <w:rFonts w:ascii="Courier New" w:hAnsi="Courier New" w:cs="Courier New" w:hint="default"/>
+      </w:rPr>
+    </w:lvl>
+    <w:lvl w:ilvl="2" w:tplc="0C0A0005" w:tentative="1">
+      <w:start w:val="1"/>
+      <w:numFmt w:val="bullet"/>
+      <w:lvlText w:val=""/>
+      <w:lvlJc w:val="left"/>
+      <w:pPr>
+        <w:ind w:left="2160" w:hanging="360"/>
+      </w:pPr>
+      <w:rPr>
+        <w:rFonts w:ascii="Wingdings" w:hAnsi="Wingdings" w:hint="default"/>
+      </w:rPr>
+    </w:lvl>
+    <w:lvl w:ilvl="3" w:tplc="0C0A0001" w:tentative="1">
+      <w:start w:val="1"/>
+      <w:numFmt w:val="bullet"/>
+      <w:lvlText w:val=""/>
+      <w:lvlJc w:val="left"/>
+      <w:pPr>
+        <w:ind w:left="2880" w:hanging="360"/>
+      </w:pPr>
+      <w:rPr>
+        <w:rFonts w:ascii="Symbol" w:hAnsi="Symbol" w:hint="default"/>
+      </w:rPr>
+    </w:lvl>
+    <w:lvl w:ilvl="4" w:tplc="0C0A0003" w:tentative="1">
+      <w:start w:val="1"/>
+      <w:numFmt w:val="bullet"/>
+      <w:lvlText w:val="o"/>
+      <w:lvlJc w:val="left"/>
+      <w:pPr>
+        <w:ind w:left="3600" w:hanging="360"/>
+      </w:pPr>
+      <w:rPr>
+        <w:rFonts w:ascii="Courier New" w:hAnsi="Courier New" w:cs="Courier New" w:hint="default"/>
+      </w:rPr>
+    </w:lvl>
+    <w:lvl w:ilvl="5" w:tplc="0C0A0005" w:tentative="1">
+      <w:start w:val="1"/>
+      <w:numFmt w:val="bullet"/>
+      <w:lvlText w:val=""/>
+      <w:lvlJc w:val="left"/>
+      <w:pPr>
+        <w:ind w:left="4320" w:hanging="360"/>
+      </w:pPr>
+      <w:rPr>
+        <w:rFonts w:ascii="Wingdings" w:hAnsi="Wingdings" w:hint="default"/>
+      </w:rPr>
+    </w:lvl>
+    <w:lvl w:ilvl="6" w:tplc="0C0A0001" w:tentative="1">
+      <w:start w:val="1"/>
+      <w:numFmt w:val="bullet"/>
+      <w:lvlText w:val=""/>
+      <w:lvlJc w:val="left"/>
+      <w:pPr>
+        <w:ind w:left="5040" w:hanging="360"/>
+      </w:pPr>
+      <w:rPr>
+        <w:rFonts w:ascii="Symbol" w:hAnsi="Symbol" w:hint="default"/>
+      </w:rPr>
+    </w:lvl>
+    <w:lvl w:ilvl="7" w:tplc="0C0A0003" w:tentative="1">
+      <w:start w:val="1"/>
+      <w:numFmt w:val="bullet"/>
+      <w:lvlText w:val="o"/>
+      <w:lvlJc w:val="left"/>
+      <w:pPr>
+        <w:ind w:left="5760" w:hanging="360"/>
+      </w:pPr>
+      <w:rPr>
+        <w:rFonts w:ascii="Courier New" w:hAnsi="Courier New" w:cs="Courier New" w:hint="default"/>
+      </w:rPr>
+    </w:lvl>
+    <w:lvl w:ilvl="8" w:tplc="0C0A0005" w:tentative="1">
+      <w:start w:val="1"/>
+      <w:numFmt w:val="bullet"/>
+      <w:lvlText w:val=""/>
+      <w:lvlJc w:val="left"/>
+      <w:pPr>
+        <w:ind w:left="6480" w:hanging="360"/>
+      </w:pPr>
+      <w:rPr>
+        <w:rFonts w:ascii="Wingdings" w:hAnsi="Wingdings" w:hint="default"/>
+      </w:rPr>
+    </w:lvl>
+  </w:abstractNum>
+  <w:abstractNum w:abstractNumId="2" w15:restartNumberingAfterBreak="0">
+    <w:nsid w:val="097B6CFB"/>
+    <w:multiLevelType w:val="hybridMultilevel"/>
+    <w:tmpl w:val="3E4C5D1C"/>
+    <w:lvl w:ilvl="0" w:tplc="0C0A0001">
+      <w:start w:val="1"/>
+      <w:numFmt w:val="bullet"/>
+      <w:lvlText w:val=""/>
+      <w:lvlJc w:val="left"/>
+      <w:pPr>
+        <w:ind w:left="6480" w:hanging="360"/>
+      </w:pPr>
+      <w:rPr>
+        <w:rFonts w:ascii="Symbol" w:hAnsi="Symbol" w:hint="default"/>
+      </w:rPr>
+    </w:lvl>
+    <w:lvl w:ilvl="1" w:tplc="0C0A0003" w:tentative="1">
+      <w:start w:val="1"/>
+      <w:numFmt w:val="bullet"/>
+      <w:lvlText w:val="o"/>
+      <w:lvlJc w:val="left"/>
+      <w:pPr>
+        <w:ind w:left="7200" w:hanging="360"/>
+      </w:pPr>
+      <w:rPr>
+        <w:rFonts w:ascii="Courier New" w:hAnsi="Courier New" w:cs="Courier New" w:hint="default"/>
+      </w:rPr>
+    </w:lvl>
+    <w:lvl w:ilvl="2" w:tplc="0C0A0005" w:tentative="1">
+      <w:start w:val="1"/>
+      <w:numFmt w:val="bullet"/>
+      <w:lvlText w:val=""/>
+      <w:lvlJc w:val="left"/>
+      <w:pPr>
+        <w:ind w:left="7920" w:hanging="360"/>
+      </w:pPr>
+      <w:rPr>
+        <w:rFonts w:ascii="Wingdings" w:hAnsi="Wingdings" w:hint="default"/>
+      </w:rPr>
+    </w:lvl>
+    <w:lvl w:ilvl="3" w:tplc="0C0A0001" w:tentative="1">
+      <w:start w:val="1"/>
+      <w:numFmt w:val="bullet"/>
+      <w:lvlText w:val=""/>
+      <w:lvlJc w:val="left"/>
+      <w:pPr>
+        <w:ind w:left="8640" w:hanging="360"/>
+      </w:pPr>
+      <w:rPr>
+        <w:rFonts w:ascii="Symbol" w:hAnsi="Symbol" w:hint="default"/>
+      </w:rPr>
+    </w:lvl>
+    <w:lvl w:ilvl="4" w:tplc="0C0A0003" w:tentative="1">
+      <w:start w:val="1"/>
+      <w:numFmt w:val="bullet"/>
+      <w:lvlText w:val="o"/>
+      <w:lvlJc w:val="left"/>
+      <w:pPr>
+        <w:ind w:left="9360" w:hanging="360"/>
+      </w:pPr>
+      <w:rPr>
+        <w:rFonts w:ascii="Courier New" w:hAnsi="Courier New" w:cs="Courier New" w:hint="default"/>
+      </w:rPr>
+    </w:lvl>
+    <w:lvl w:ilvl="5" w:tplc="0C0A0005" w:tentative="1">
+      <w:start w:val="1"/>
+      <w:numFmt w:val="bullet"/>
+      <w:lvlText w:val=""/>
+      <w:lvlJc w:val="left"/>
+      <w:pPr>
+        <w:ind w:left="10080" w:hanging="360"/>
+      </w:pPr>
+      <w:rPr>
+        <w:rFonts w:ascii="Wingdings" w:hAnsi="Wingdings" w:hint="default"/>
+      </w:rPr>
+    </w:lvl>
+    <w:lvl w:ilvl="6" w:tplc="0C0A0001" w:tentative="1">
+      <w:start w:val="1"/>
+      <w:numFmt w:val="bullet"/>
+      <w:lvlText w:val=""/>
+      <w:lvlJc w:val="left"/>
+      <w:pPr>
+        <w:ind w:left="10800" w:hanging="360"/>
+      </w:pPr>
+      <w:rPr>
+        <w:rFonts w:ascii="Symbol" w:hAnsi="Symbol" w:hint="default"/>
+      </w:rPr>
+    </w:lvl>
+    <w:lvl w:ilvl="7" w:tplc="0C0A0003" w:tentative="1">
+      <w:start w:val="1"/>
+      <w:numFmt w:val="bullet"/>
+      <w:lvlText w:val="o"/>
+      <w:lvlJc w:val="left"/>
+      <w:pPr>
+        <w:ind w:left="11520" w:hanging="360"/>
+      </w:pPr>
+      <w:rPr>
+        <w:rFonts w:ascii="Courier New" w:hAnsi="Courier New" w:cs="Courier New" w:hint="default"/>
+      </w:rPr>
+    </w:lvl>
+    <w:lvl w:ilvl="8" w:tplc="0C0A0005" w:tentative="1">
+      <w:start w:val="1"/>
+      <w:numFmt w:val="bullet"/>
+      <w:lvlText w:val=""/>
+      <w:lvlJc w:val="left"/>
+      <w:pPr>
+        <w:ind w:left="12240" w:hanging="360"/>
+      </w:pPr>
+      <w:rPr>
+        <w:rFonts w:ascii="Wingdings" w:hAnsi="Wingdings" w:hint="default"/>
+      </w:rPr>
+    </w:lvl>
+  </w:abstractNum>
+  <w:abstractNum w:abstractNumId="3" w15:restartNumberingAfterBreak="0">
     <w:nsid w:val="2D8F0076"/>
     <w:multiLevelType w:val="hybridMultilevel"/>
     <w:tmpl w:val="CDD043EC"/>
@@ -12897,7 +13507,7 @@
       </w:rPr>
     </w:lvl>
   </w:abstractNum>
-  <w:abstractNum w:abstractNumId="2">
+  <w:abstractNum w:abstractNumId="4" w15:restartNumberingAfterBreak="0">
     <w:nsid w:val="312808FC"/>
     <w:multiLevelType w:val="hybridMultilevel"/>
     <w:tmpl w:val="A470F29E"/>
@@ -13010,7 +13620,7 @@
       </w:rPr>
     </w:lvl>
   </w:abstractNum>
-  <w:abstractNum w:abstractNumId="3">
+  <w:abstractNum w:abstractNumId="5" w15:restartNumberingAfterBreak="0">
     <w:nsid w:val="374355FD"/>
     <w:multiLevelType w:val="hybridMultilevel"/>
     <w:tmpl w:val="1A12AEE0"/>
@@ -13123,7 +13733,7 @@
       </w:rPr>
     </w:lvl>
   </w:abstractNum>
-  <w:abstractNum w:abstractNumId="4">
+  <w:abstractNum w:abstractNumId="6" w15:restartNumberingAfterBreak="0">
     <w:nsid w:val="40DF6A4A"/>
     <w:multiLevelType w:val="multilevel"/>
     <w:tmpl w:val="437C65E0"/>
@@ -13213,7 +13823,7 @@
       </w:pPr>
     </w:lvl>
   </w:abstractNum>
-  <w:abstractNum w:abstractNumId="5">
+  <w:abstractNum w:abstractNumId="7" w15:restartNumberingAfterBreak="0">
     <w:nsid w:val="429501AD"/>
     <w:multiLevelType w:val="hybridMultilevel"/>
     <w:tmpl w:val="F080F672"/>
@@ -13326,7 +13936,7 @@
       </w:rPr>
     </w:lvl>
   </w:abstractNum>
-  <w:abstractNum w:abstractNumId="6">
+  <w:abstractNum w:abstractNumId="8" w15:restartNumberingAfterBreak="0">
     <w:nsid w:val="535522E5"/>
     <w:multiLevelType w:val="multilevel"/>
     <w:tmpl w:val="B95A33B8"/>
@@ -13415,7 +14025,98 @@
       </w:pPr>
     </w:lvl>
   </w:abstractNum>
-  <w:abstractNum w:abstractNumId="7">
+  <w:abstractNum w:abstractNumId="9" w15:restartNumberingAfterBreak="0">
+    <w:nsid w:val="68374964"/>
+    <w:multiLevelType w:val="multilevel"/>
+    <w:tmpl w:val="8D8CA156"/>
+    <w:lvl w:ilvl="0">
+      <w:start w:val="1"/>
+      <w:numFmt w:val="bullet"/>
+      <w:lvlText w:val=""/>
+      <w:lvlJc w:val="left"/>
+      <w:pPr>
+        <w:ind w:left="720" w:hanging="360"/>
+      </w:pPr>
+      <w:rPr>
+        <w:rFonts w:ascii="Symbol" w:hAnsi="Symbol" w:hint="default"/>
+        <w:b/>
+        <w:bCs/>
+      </w:rPr>
+    </w:lvl>
+    <w:lvl w:ilvl="1">
+      <w:start w:val="1"/>
+      <w:numFmt w:val="decimal"/>
+      <w:lvlText w:val="%1.%2."/>
+      <w:lvlJc w:val="left"/>
+      <w:pPr>
+        <w:ind w:left="1152" w:hanging="432"/>
+      </w:pPr>
+    </w:lvl>
+    <w:lvl w:ilvl="2">
+      <w:start w:val="1"/>
+      <w:numFmt w:val="decimal"/>
+      <w:lvlText w:val="%1.%2.%3."/>
+      <w:lvlJc w:val="left"/>
+      <w:pPr>
+        <w:ind w:left="1584" w:hanging="504"/>
+      </w:pPr>
+    </w:lvl>
+    <w:lvl w:ilvl="3">
+      <w:start w:val="1"/>
+      <w:numFmt w:val="decimal"/>
+      <w:lvlText w:val="%1.%2.%3.%4."/>
+      <w:lvlJc w:val="left"/>
+      <w:pPr>
+        <w:ind w:left="2088" w:hanging="648"/>
+      </w:pPr>
+    </w:lvl>
+    <w:lvl w:ilvl="4">
+      <w:start w:val="1"/>
+      <w:numFmt w:val="decimal"/>
+      <w:lvlText w:val="%1.%2.%3.%4.%5."/>
+      <w:lvlJc w:val="left"/>
+      <w:pPr>
+        <w:ind w:left="2592" w:hanging="792"/>
+      </w:pPr>
+    </w:lvl>
+    <w:lvl w:ilvl="5">
+      <w:start w:val="1"/>
+      <w:numFmt w:val="decimal"/>
+      <w:lvlText w:val="%1.%2.%3.%4.%5.%6."/>
+      <w:lvlJc w:val="left"/>
+      <w:pPr>
+        <w:ind w:left="3096" w:hanging="936"/>
+      </w:pPr>
+    </w:lvl>
+    <w:lvl w:ilvl="6">
+      <w:start w:val="1"/>
+      <w:numFmt w:val="decimal"/>
+      <w:lvlText w:val="%1.%2.%3.%4.%5.%6.%7."/>
+      <w:lvlJc w:val="left"/>
+      <w:pPr>
+        <w:ind w:left="3600" w:hanging="1080"/>
+      </w:pPr>
+    </w:lvl>
+    <w:lvl w:ilvl="7">
+      <w:start w:val="1"/>
+      <w:numFmt w:val="decimal"/>
+      <w:lvlText w:val="%1.%2.%3.%4.%5.%6.%7.%8."/>
+      <w:lvlJc w:val="left"/>
+      <w:pPr>
+        <w:ind w:left="4104" w:hanging="1224"/>
+      </w:pPr>
+    </w:lvl>
+    <w:lvl w:ilvl="8">
+      <w:start w:val="1"/>
+      <w:numFmt w:val="decimal"/>
+      <w:lvlText w:val="%1.%2.%3.%4.%5.%6.%7.%8.%9."/>
+      <w:lvlJc w:val="left"/>
+      <w:pPr>
+        <w:ind w:left="4680" w:hanging="1440"/>
+      </w:pPr>
+    </w:lvl>
+  </w:abstractNum>
+  <w:abstractNum w:abstractNumId="10" w15:restartNumberingAfterBreak="0">
     <w:nsid w:val="68891CEA"/>
     <w:multiLevelType w:val="multilevel"/>
     <w:tmpl w:val="437C65E0"/>
@@ -13505,7 +14206,7 @@
       </w:pPr>
     </w:lvl>
   </w:abstractNum>
-  <w:abstractNum w:abstractNumId="8">
+  <w:abstractNum w:abstractNumId="11" w15:restartNumberingAfterBreak="0">
     <w:nsid w:val="6B851D5B"/>
     <w:multiLevelType w:val="multilevel"/>
     <w:tmpl w:val="437C65E0"/>
@@ -13595,7 +14296,7 @@
       </w:pPr>
     </w:lvl>
   </w:abstractNum>
-  <w:abstractNum w:abstractNumId="9">
+  <w:abstractNum w:abstractNumId="12" w15:restartNumberingAfterBreak="0">
     <w:nsid w:val="7239428E"/>
     <w:multiLevelType w:val="multilevel"/>
     <w:tmpl w:val="0C0A001F"/>
@@ -13681,7 +14382,7 @@
       </w:pPr>
     </w:lvl>
   </w:abstractNum>
-  <w:abstractNum w:abstractNumId="10">
+  <w:abstractNum w:abstractNumId="13" w15:restartNumberingAfterBreak="0">
     <w:nsid w:val="767E11C6"/>
     <w:multiLevelType w:val="hybridMultilevel"/>
     <w:tmpl w:val="FD4CF08A"/>
@@ -13794,7 +14495,7 @@
       </w:rPr>
     </w:lvl>
   </w:abstractNum>
-  <w:abstractNum w:abstractNumId="11">
+  <w:abstractNum w:abstractNumId="14" w15:restartNumberingAfterBreak="0">
     <w:nsid w:val="79FF6FEB"/>
     <w:multiLevelType w:val="multilevel"/>
     <w:tmpl w:val="437C65E0"/>
@@ -13884,47 +14585,172 @@
       </w:pPr>
     </w:lvl>
   </w:abstractNum>
+  <w:abstractNum w:abstractNumId="15" w15:restartNumberingAfterBreak="0">
+    <w:nsid w:val="7F942D5C"/>
+    <w:multiLevelType w:val="hybridMultilevel"/>
+    <w:tmpl w:val="98E2962C"/>
+    <w:lvl w:ilvl="0" w:tplc="0C0A0001">
+      <w:start w:val="1"/>
+      <w:numFmt w:val="bullet"/>
+      <w:lvlText w:val=""/>
+      <w:lvlJc w:val="left"/>
+      <w:pPr>
+        <w:ind w:left="720" w:hanging="360"/>
+      </w:pPr>
+      <w:rPr>
+        <w:rFonts w:ascii="Symbol" w:hAnsi="Symbol" w:hint="default"/>
+      </w:rPr>
+    </w:lvl>
+    <w:lvl w:ilvl="1" w:tplc="0C0A0003" w:tentative="1">
+      <w:start w:val="1"/>
+      <w:numFmt w:val="bullet"/>
+      <w:lvlText w:val="o"/>
+      <w:lvlJc w:val="left"/>
+      <w:pPr>
+        <w:ind w:left="1440" w:hanging="360"/>
+      </w:pPr>
+      <w:rPr>
+        <w:rFonts w:ascii="Courier New" w:hAnsi="Courier New" w:cs="Courier New" w:hint="default"/>
+      </w:rPr>
+    </w:lvl>
+    <w:lvl w:ilvl="2" w:tplc="0C0A0005" w:tentative="1">
+      <w:start w:val="1"/>
+      <w:numFmt w:val="bullet"/>
+      <w:lvlText w:val=""/>
+      <w:lvlJc w:val="left"/>
+      <w:pPr>
+        <w:ind w:left="2160" w:hanging="360"/>
+      </w:pPr>
+      <w:rPr>
+        <w:rFonts w:ascii="Wingdings" w:hAnsi="Wingdings" w:hint="default"/>
+      </w:rPr>
+    </w:lvl>
+    <w:lvl w:ilvl="3" w:tplc="0C0A0001" w:tentative="1">
+      <w:start w:val="1"/>
+      <w:numFmt w:val="bullet"/>
+      <w:lvlText w:val=""/>
+      <w:lvlJc w:val="left"/>
+      <w:pPr>
+        <w:ind w:left="2880" w:hanging="360"/>
+      </w:pPr>
+      <w:rPr>
+        <w:rFonts w:ascii="Symbol" w:hAnsi="Symbol" w:hint="default"/>
+      </w:rPr>
+    </w:lvl>
+    <w:lvl w:ilvl="4" w:tplc="0C0A0003" w:tentative="1">
+      <w:start w:val="1"/>
+      <w:numFmt w:val="bullet"/>
+      <w:lvlText w:val="o"/>
+      <w:lvlJc w:val="left"/>
+      <w:pPr>
+        <w:ind w:left="3600" w:hanging="360"/>
+      </w:pPr>
+      <w:rPr>
+        <w:rFonts w:ascii="Courier New" w:hAnsi="Courier New" w:cs="Courier New" w:hint="default"/>
+      </w:rPr>
+    </w:lvl>
+    <w:lvl w:ilvl="5" w:tplc="0C0A0005" w:tentative="1">
+      <w:start w:val="1"/>
+      <w:numFmt w:val="bullet"/>
+      <w:lvlText w:val=""/>
+      <w:lvlJc w:val="left"/>
+      <w:pPr>
+        <w:ind w:left="4320" w:hanging="360"/>
+      </w:pPr>
+      <w:rPr>
+        <w:rFonts w:ascii="Wingdings" w:hAnsi="Wingdings" w:hint="default"/>
+      </w:rPr>
+    </w:lvl>
+    <w:lvl w:ilvl="6" w:tplc="0C0A0001" w:tentative="1">
+      <w:start w:val="1"/>
+      <w:numFmt w:val="bullet"/>
+      <w:lvlText w:val=""/>
+      <w:lvlJc w:val="left"/>
+      <w:pPr>
+        <w:ind w:left="5040" w:hanging="360"/>
+      </w:pPr>
+      <w:rPr>
+        <w:rFonts w:ascii="Symbol" w:hAnsi="Symbol" w:hint="default"/>
+      </w:rPr>
+    </w:lvl>
+    <w:lvl w:ilvl="7" w:tplc="0C0A0003" w:tentative="1">
+      <w:start w:val="1"/>
+      <w:numFmt w:val="bullet"/>
+      <w:lvlText w:val="o"/>
+      <w:lvlJc w:val="left"/>
+      <w:pPr>
+        <w:ind w:left="5760" w:hanging="360"/>
+      </w:pPr>
+      <w:rPr>
+        <w:rFonts w:ascii="Courier New" w:hAnsi="Courier New" w:cs="Courier New" w:hint="default"/>
+      </w:rPr>
+    </w:lvl>
+    <w:lvl w:ilvl="8" w:tplc="0C0A0005" w:tentative="1">
+      <w:start w:val="1"/>
+      <w:numFmt w:val="bullet"/>
+      <w:lvlText w:val=""/>
+      <w:lvlJc w:val="left"/>
+      <w:pPr>
+        <w:ind w:left="6480" w:hanging="360"/>
+      </w:pPr>
+      <w:rPr>
+        <w:rFonts w:ascii="Wingdings" w:hAnsi="Wingdings" w:hint="default"/>
+      </w:rPr>
+    </w:lvl>
+  </w:abstractNum>
   <w:num w:numId="1">
+    <w:abstractNumId w:val="6"/>
+  </w:num>
+  <w:num w:numId="2">
+    <w:abstractNumId w:val="12"/>
+  </w:num>
+  <w:num w:numId="3">
+    <w:abstractNumId w:val="8"/>
+  </w:num>
+  <w:num w:numId="4">
+    <w:abstractNumId w:val="7"/>
+  </w:num>
+  <w:num w:numId="5">
+    <w:abstractNumId w:val="2"/>
+  </w:num>
+  <w:num w:numId="6">
     <w:abstractNumId w:val="4"/>
   </w:num>
-  <w:num w:numId="2">
-    <w:abstractNumId w:val="9"/>
+  <w:num w:numId="7">
+    <w:abstractNumId w:val="13"/>
   </w:num>
-  <w:num w:numId="3">
-    <w:abstractNumId w:val="6"/>
+  <w:num w:numId="8">
+    <w:abstractNumId w:val="3"/>
   </w:num>
-  <w:num w:numId="4">
+  <w:num w:numId="9">
     <w:abstractNumId w:val="5"/>
   </w:num>
-  <w:num w:numId="5">
+  <w:num w:numId="10">
+    <w:abstractNumId w:val="14"/>
+  </w:num>
+  <w:num w:numId="11">
+    <w:abstractNumId w:val="10"/>
+  </w:num>
+  <w:num w:numId="12">
+    <w:abstractNumId w:val="11"/>
+  </w:num>
+  <w:num w:numId="13">
+    <w:abstractNumId w:val="15"/>
+  </w:num>
+  <w:num w:numId="14">
     <w:abstractNumId w:val="0"/>
   </w:num>
-  <w:num w:numId="6">
-    <w:abstractNumId w:val="2"/>
-  </w:num>
-  <w:num w:numId="7">
-    <w:abstractNumId w:val="10"/>
-  </w:num>
-  <w:num w:numId="8">
+  <w:num w:numId="15">
     <w:abstractNumId w:val="1"/>
   </w:num>
-  <w:num w:numId="9">
-    <w:abstractNumId w:val="3"/>
-  </w:num>
-  <w:num w:numId="10">
-    <w:abstractNumId w:val="11"/>
-  </w:num>
-  <w:num w:numId="11">
-    <w:abstractNumId w:val="7"/>
-  </w:num>
-  <w:num w:numId="12">
-    <w:abstractNumId w:val="8"/>
+  <w:num w:numId="16">
+    <w:abstractNumId w:val="9"/>
   </w:num>
 </w:numbering>
 </file>
 
 <file path=word/styles.xml><?xml version="1.0" encoding="utf-8"?>
-<w:styles xmlns:mc="http://schemas.openxmlformats.org/markup-compatibility/2006" xmlns:r="http://schemas.openxmlformats.org/officeDocument/2006/relationships" xmlns:w="http://schemas.openxmlformats.org/wordprocessingml/2006/main" xmlns:w14="http://schemas.microsoft.com/office/word/2010/wordml" xmlns:w15="http://schemas.microsoft.com/office/word/2012/wordml" mc:Ignorable="w14 w15">
+<w:styles xmlns:mc="http://schemas.openxmlformats.org/markup-compatibility/2006" xmlns:r="http://schemas.openxmlformats.org/officeDocument/2006/relationships" xmlns:w="http://schemas.openxmlformats.org/wordprocessingml/2006/main" xmlns:w14="http://schemas.microsoft.com/office/word/2010/wordml" xmlns:w15="http://schemas.microsoft.com/office/word/2012/wordml" xmlns:w16cid="http://schemas.microsoft.com/office/word/2016/wordml/cid" xmlns:w16se="http://schemas.microsoft.com/office/word/2015/wordml/symex" mc:Ignorable="w14 w15 w16se w16cid">
   <w:docDefaults>
     <w:rPrDefault>
       <w:rPr>
@@ -13940,7 +14766,7 @@
       </w:pPr>
     </w:pPrDefault>
   </w:docDefaults>
-  <w:latentStyles w:defLockedState="0" w:defUIPriority="99" w:defSemiHidden="0" w:defUnhideWhenUsed="0" w:defQFormat="0" w:count="371">
+  <w:latentStyles w:defLockedState="0" w:defUIPriority="99" w:defSemiHidden="0" w:defUnhideWhenUsed="0" w:defQFormat="0" w:count="376">
     <w:lsdException w:name="Normal" w:uiPriority="0" w:qFormat="1"/>
     <w:lsdException w:name="heading 1" w:uiPriority="9" w:qFormat="1"/>
     <w:lsdException w:name="heading 2" w:semiHidden="1" w:uiPriority="9" w:unhideWhenUsed="1" w:qFormat="1"/>
@@ -14046,7 +14872,6 @@
     <w:lsdException w:name="HTML Sample" w:semiHidden="1" w:unhideWhenUsed="1"/>
     <w:lsdException w:name="HTML Typewriter" w:semiHidden="1" w:unhideWhenUsed="1"/>
     <w:lsdException w:name="HTML Variable" w:semiHidden="1" w:unhideWhenUsed="1"/>
-    <w:lsdException w:name="Normal Table" w:semiHidden="1" w:unhideWhenUsed="1"/>
     <w:lsdException w:name="annotation subject" w:semiHidden="1" w:unhideWhenUsed="1"/>
     <w:lsdException w:name="No List" w:semiHidden="1" w:unhideWhenUsed="1"/>
     <w:lsdException w:name="Outline List 1" w:semiHidden="1" w:unhideWhenUsed="1"/>
@@ -14089,11 +14914,8 @@
     <w:lsdException w:name="Table Contemporary" w:semiHidden="1" w:unhideWhenUsed="1"/>
     <w:lsdException w:name="Table Elegant" w:semiHidden="1" w:unhideWhenUsed="1"/>
     <w:lsdException w:name="Table Professional" w:semiHidden="1" w:unhideWhenUsed="1"/>
-    <w:lsdException w:name="Table Subtle 1" w:semiHidden="1" w:unhideWhenUsed="1"/>
     <w:lsdException w:name="Table Subtle 2" w:semiHidden="1" w:unhideWhenUsed="1"/>
     <w:lsdException w:name="Table Web 1" w:semiHidden="1" w:unhideWhenUsed="1"/>
-    <w:lsdException w:name="Table Web 2" w:semiHidden="1" w:unhideWhenUsed="1"/>
-    <w:lsdException w:name="Table Web 3" w:semiHidden="1" w:unhideWhenUsed="1"/>
     <w:lsdException w:name="Balloon Text" w:semiHidden="1" w:unhideWhenUsed="1"/>
     <w:lsdException w:name="Table Grid" w:uiPriority="39"/>
     <w:lsdException w:name="Table Theme" w:semiHidden="1" w:unhideWhenUsed="1"/>
@@ -14312,6 +15134,11 @@
     <w:lsdException w:name="List Table 5 Dark Accent 6" w:uiPriority="50"/>
     <w:lsdException w:name="List Table 6 Colorful Accent 6" w:uiPriority="51"/>
     <w:lsdException w:name="List Table 7 Colorful Accent 6" w:uiPriority="52"/>
+    <w:lsdException w:name="Mention" w:semiHidden="1" w:unhideWhenUsed="1"/>
+    <w:lsdException w:name="Smart Hyperlink" w:semiHidden="1" w:unhideWhenUsed="1"/>
+    <w:lsdException w:name="Hashtag" w:semiHidden="1" w:unhideWhenUsed="1"/>
+    <w:lsdException w:name="Unresolved Mention" w:semiHidden="1" w:unhideWhenUsed="1"/>
+    <w:lsdException w:name="Smart Link" w:semiHidden="1" w:unhideWhenUsed="1"/>
   </w:latentStyles>
   <w:style w:type="paragraph" w:default="1" w:styleId="Normal">
     <w:name w:val="Normal"/>
@@ -14492,7 +15319,7 @@
       <w:szCs w:val="32"/>
     </w:rPr>
   </w:style>
-  <w:style w:type="paragraph" w:styleId="TtulodeTDC">
+  <w:style w:type="paragraph" w:styleId="TtuloTDC">
     <w:name w:val="TOC Heading"/>
     <w:basedOn w:val="Ttulo1"/>
     <w:next w:val="Normal"/>
@@ -17488,13 +18315,6 @@
         </dgm:presLayoutVars>
       </dgm:prSet>
       <dgm:spPr/>
-      <dgm:t>
-        <a:bodyPr/>
-        <a:lstStyle/>
-        <a:p>
-          <a:endParaRPr lang="es-ES"/>
-        </a:p>
-      </dgm:t>
     </dgm:pt>
     <dgm:pt modelId="{5DB71AF0-3CA5-46A9-9011-283ADE28C063}" type="pres">
       <dgm:prSet presAssocID="{96B51231-B568-4652-BEE9-E4BCC84A4B51}" presName="parTxOnlySpace" presStyleCnt="0"/>
@@ -17509,13 +18329,6 @@
         </dgm:presLayoutVars>
       </dgm:prSet>
       <dgm:spPr/>
-      <dgm:t>
-        <a:bodyPr/>
-        <a:lstStyle/>
-        <a:p>
-          <a:endParaRPr lang="es-ES"/>
-        </a:p>
-      </dgm:t>
     </dgm:pt>
     <dgm:pt modelId="{0CB795AB-EFA5-4B08-B089-D9D7536D3D3D}" type="pres">
       <dgm:prSet presAssocID="{E46C7A8D-6C7F-42F7-A62B-1F15940C58A6}" presName="parTxOnlySpace" presStyleCnt="0"/>
@@ -17530,23 +18343,16 @@
         </dgm:presLayoutVars>
       </dgm:prSet>
       <dgm:spPr/>
-      <dgm:t>
-        <a:bodyPr/>
-        <a:lstStyle/>
-        <a:p>
-          <a:endParaRPr lang="es-ES"/>
-        </a:p>
-      </dgm:t>
     </dgm:pt>
   </dgm:ptLst>
   <dgm:cxnLst>
     <dgm:cxn modelId="{A5AC540E-A7B4-41A7-8B57-5B7637B87265}" type="presOf" srcId="{308CE592-5334-4F0E-9282-4D20288F500E}" destId="{2269E30D-FB21-4D99-AE8F-AE6AC1014B54}" srcOrd="0" destOrd="0" presId="urn:microsoft.com/office/officeart/2005/8/layout/chevron1"/>
+    <dgm:cxn modelId="{46E8B165-EEEA-49AC-A911-0E183CEC70FE}" srcId="{308CE592-5334-4F0E-9282-4D20288F500E}" destId="{A1FB41EA-CA98-46CB-9DA1-DCCA4450C688}" srcOrd="2" destOrd="0" parTransId="{89FA7C24-9837-467B-BF5F-53FCE497B261}" sibTransId="{158A07E1-6202-4CBC-B225-7DD3B81CC8B1}"/>
+    <dgm:cxn modelId="{CCA03856-86F4-43F7-97BE-4BAD8C41FC0F}" type="presOf" srcId="{62DE07F0-4F3B-40F9-8F20-D3E0C8276375}" destId="{85581DE6-D94C-4FB2-B908-003767FBA788}" srcOrd="0" destOrd="0" presId="urn:microsoft.com/office/officeart/2005/8/layout/chevron1"/>
+    <dgm:cxn modelId="{8302A38F-9535-4A4F-8E60-F487B2C10ADD}" srcId="{308CE592-5334-4F0E-9282-4D20288F500E}" destId="{62DE07F0-4F3B-40F9-8F20-D3E0C8276375}" srcOrd="1" destOrd="0" parTransId="{3D642512-EB21-4E05-A2B8-591765A7A925}" sibTransId="{E46C7A8D-6C7F-42F7-A62B-1F15940C58A6}"/>
+    <dgm:cxn modelId="{FC2DB6BA-1675-4CDC-A552-A68C28C810A4}" type="presOf" srcId="{A1FB41EA-CA98-46CB-9DA1-DCCA4450C688}" destId="{8100B301-C2E7-4261-A19E-E2D7A950D94B}" srcOrd="0" destOrd="0" presId="urn:microsoft.com/office/officeart/2005/8/layout/chevron1"/>
     <dgm:cxn modelId="{D04B0BC9-18B5-4E68-93D4-269E77F19B6F}" srcId="{308CE592-5334-4F0E-9282-4D20288F500E}" destId="{68A67B90-2CE2-4E35-8B02-AE9A8056DC0F}" srcOrd="0" destOrd="0" parTransId="{33F078C1-6C27-4B3A-81E6-6886B0F39F41}" sibTransId="{96B51231-B568-4652-BEE9-E4BCC84A4B51}"/>
-    <dgm:cxn modelId="{46E8B165-EEEA-49AC-A911-0E183CEC70FE}" srcId="{308CE592-5334-4F0E-9282-4D20288F500E}" destId="{A1FB41EA-CA98-46CB-9DA1-DCCA4450C688}" srcOrd="2" destOrd="0" parTransId="{89FA7C24-9837-467B-BF5F-53FCE497B261}" sibTransId="{158A07E1-6202-4CBC-B225-7DD3B81CC8B1}"/>
     <dgm:cxn modelId="{894DBCEB-316D-4D19-BC07-052E4515C686}" type="presOf" srcId="{68A67B90-2CE2-4E35-8B02-AE9A8056DC0F}" destId="{B602CCC2-4EB7-46A2-8542-4A69B9B8AFBD}" srcOrd="0" destOrd="0" presId="urn:microsoft.com/office/officeart/2005/8/layout/chevron1"/>
-    <dgm:cxn modelId="{FC2DB6BA-1675-4CDC-A552-A68C28C810A4}" type="presOf" srcId="{A1FB41EA-CA98-46CB-9DA1-DCCA4450C688}" destId="{8100B301-C2E7-4261-A19E-E2D7A950D94B}" srcOrd="0" destOrd="0" presId="urn:microsoft.com/office/officeart/2005/8/layout/chevron1"/>
-    <dgm:cxn modelId="{8302A38F-9535-4A4F-8E60-F487B2C10ADD}" srcId="{308CE592-5334-4F0E-9282-4D20288F500E}" destId="{62DE07F0-4F3B-40F9-8F20-D3E0C8276375}" srcOrd="1" destOrd="0" parTransId="{3D642512-EB21-4E05-A2B8-591765A7A925}" sibTransId="{E46C7A8D-6C7F-42F7-A62B-1F15940C58A6}"/>
-    <dgm:cxn modelId="{CCA03856-86F4-43F7-97BE-4BAD8C41FC0F}" type="presOf" srcId="{62DE07F0-4F3B-40F9-8F20-D3E0C8276375}" destId="{85581DE6-D94C-4FB2-B908-003767FBA788}" srcOrd="0" destOrd="0" presId="urn:microsoft.com/office/officeart/2005/8/layout/chevron1"/>
     <dgm:cxn modelId="{1F65EAF4-ECD7-4E65-822B-B10F4AB4EED9}" type="presParOf" srcId="{2269E30D-FB21-4D99-AE8F-AE6AC1014B54}" destId="{B602CCC2-4EB7-46A2-8542-4A69B9B8AFBD}" srcOrd="0" destOrd="0" presId="urn:microsoft.com/office/officeart/2005/8/layout/chevron1"/>
     <dgm:cxn modelId="{EDD7997B-7FE7-4012-9841-7FC2EE84BD21}" type="presParOf" srcId="{2269E30D-FB21-4D99-AE8F-AE6AC1014B54}" destId="{5DB71AF0-3CA5-46A9-9011-283ADE28C063}" srcOrd="1" destOrd="0" presId="urn:microsoft.com/office/officeart/2005/8/layout/chevron1"/>
     <dgm:cxn modelId="{C6A42D23-CE00-4A1C-8B45-8442611B9B09}" type="presParOf" srcId="{2269E30D-FB21-4D99-AE8F-AE6AC1014B54}" destId="{85581DE6-D94C-4FB2-B908-003767FBA788}" srcOrd="2" destOrd="0" presId="urn:microsoft.com/office/officeart/2005/8/layout/chevron1"/>
@@ -17714,13 +18520,6 @@
         </dgm:presLayoutVars>
       </dgm:prSet>
       <dgm:spPr/>
-      <dgm:t>
-        <a:bodyPr/>
-        <a:lstStyle/>
-        <a:p>
-          <a:endParaRPr lang="es-ES"/>
-        </a:p>
-      </dgm:t>
     </dgm:pt>
     <dgm:pt modelId="{6F702A8F-0E63-4498-9AA8-6D50BEBD8427}" type="pres">
       <dgm:prSet presAssocID="{80BF3A42-9061-42E8-A6F9-7A2B1143377A}" presName="root1" presStyleCnt="0"/>
@@ -17733,13 +18532,6 @@
         </dgm:presLayoutVars>
       </dgm:prSet>
       <dgm:spPr/>
-      <dgm:t>
-        <a:bodyPr/>
-        <a:lstStyle/>
-        <a:p>
-          <a:endParaRPr lang="es-ES"/>
-        </a:p>
-      </dgm:t>
     </dgm:pt>
     <dgm:pt modelId="{D4279A13-4713-4FD5-A293-4BB08033B7B1}" type="pres">
       <dgm:prSet presAssocID="{80BF3A42-9061-42E8-A6F9-7A2B1143377A}" presName="level2hierChild" presStyleCnt="0"/>
@@ -17748,24 +18540,10 @@
     <dgm:pt modelId="{6FF5739C-028C-454A-8EEA-3B1CB32A3F46}" type="pres">
       <dgm:prSet presAssocID="{7257E938-0579-4CC9-8B12-6BE7B7A138C8}" presName="conn2-1" presStyleLbl="parChTrans1D2" presStyleIdx="0" presStyleCnt="2"/>
       <dgm:spPr/>
-      <dgm:t>
-        <a:bodyPr/>
-        <a:lstStyle/>
-        <a:p>
-          <a:endParaRPr lang="es-ES"/>
-        </a:p>
-      </dgm:t>
     </dgm:pt>
     <dgm:pt modelId="{424661AE-B9E0-420E-AF23-08045AAA4C0D}" type="pres">
       <dgm:prSet presAssocID="{7257E938-0579-4CC9-8B12-6BE7B7A138C8}" presName="connTx" presStyleLbl="parChTrans1D2" presStyleIdx="0" presStyleCnt="2"/>
       <dgm:spPr/>
-      <dgm:t>
-        <a:bodyPr/>
-        <a:lstStyle/>
-        <a:p>
-          <a:endParaRPr lang="es-ES"/>
-        </a:p>
-      </dgm:t>
     </dgm:pt>
     <dgm:pt modelId="{95727507-C8ED-4B2C-B8E3-D1D42E49CAF0}" type="pres">
       <dgm:prSet presAssocID="{08969895-FA66-4B05-B23B-DF9FBC692E29}" presName="root2" presStyleCnt="0"/>
@@ -17778,13 +18556,6 @@
         </dgm:presLayoutVars>
       </dgm:prSet>
       <dgm:spPr/>
-      <dgm:t>
-        <a:bodyPr/>
-        <a:lstStyle/>
-        <a:p>
-          <a:endParaRPr lang="es-ES"/>
-        </a:p>
-      </dgm:t>
     </dgm:pt>
     <dgm:pt modelId="{DEBDE861-6AD5-4414-A4B7-4FDEC0D17AD8}" type="pres">
       <dgm:prSet presAssocID="{08969895-FA66-4B05-B23B-DF9FBC692E29}" presName="level3hierChild" presStyleCnt="0"/>
@@ -17793,24 +18564,10 @@
     <dgm:pt modelId="{C0A1EA9D-623C-4E84-87BD-E6503368FF6F}" type="pres">
       <dgm:prSet presAssocID="{C369414E-0654-4362-924A-5FC89ACB31A6}" presName="conn2-1" presStyleLbl="parChTrans1D2" presStyleIdx="1" presStyleCnt="2"/>
       <dgm:spPr/>
-      <dgm:t>
-        <a:bodyPr/>
-        <a:lstStyle/>
-        <a:p>
-          <a:endParaRPr lang="es-ES"/>
-        </a:p>
-      </dgm:t>
     </dgm:pt>
     <dgm:pt modelId="{F72EE415-6DEF-4A31-B249-6BCC2B97E6B6}" type="pres">
       <dgm:prSet presAssocID="{C369414E-0654-4362-924A-5FC89ACB31A6}" presName="connTx" presStyleLbl="parChTrans1D2" presStyleIdx="1" presStyleCnt="2"/>
       <dgm:spPr/>
-      <dgm:t>
-        <a:bodyPr/>
-        <a:lstStyle/>
-        <a:p>
-          <a:endParaRPr lang="es-ES"/>
-        </a:p>
-      </dgm:t>
     </dgm:pt>
     <dgm:pt modelId="{5FBE6A2C-2D87-4CAD-BBBA-937A3B409799}" type="pres">
       <dgm:prSet presAssocID="{C550DEAA-965B-4AF8-8CBD-306DA3673F9B}" presName="root2" presStyleCnt="0"/>
@@ -17823,13 +18580,6 @@
         </dgm:presLayoutVars>
       </dgm:prSet>
       <dgm:spPr/>
-      <dgm:t>
-        <a:bodyPr/>
-        <a:lstStyle/>
-        <a:p>
-          <a:endParaRPr lang="es-ES"/>
-        </a:p>
-      </dgm:t>
     </dgm:pt>
     <dgm:pt modelId="{185E42A3-44A9-47B5-913B-B7B0802AF297}" type="pres">
       <dgm:prSet presAssocID="{C550DEAA-965B-4AF8-8CBD-306DA3673F9B}" presName="level3hierChild" presStyleCnt="0"/>
@@ -17837,17 +18587,17 @@
     </dgm:pt>
   </dgm:ptLst>
   <dgm:cxnLst>
+    <dgm:cxn modelId="{07793201-CF2E-4915-AFD6-D396A25EC634}" type="presOf" srcId="{80BF3A42-9061-42E8-A6F9-7A2B1143377A}" destId="{B09268DE-69DE-404D-8ABB-BC0FE9A4EEF2}" srcOrd="0" destOrd="0" presId="urn:microsoft.com/office/officeart/2008/layout/HorizontalMultiLevelHierarchy"/>
+    <dgm:cxn modelId="{04572B2B-7B60-4995-8821-E5649A808319}" type="presOf" srcId="{7257E938-0579-4CC9-8B12-6BE7B7A138C8}" destId="{424661AE-B9E0-420E-AF23-08045AAA4C0D}" srcOrd="1" destOrd="0" presId="urn:microsoft.com/office/officeart/2008/layout/HorizontalMultiLevelHierarchy"/>
     <dgm:cxn modelId="{B263BF4D-BC48-4BDE-869C-0696A2455488}" type="presOf" srcId="{C550DEAA-965B-4AF8-8CBD-306DA3673F9B}" destId="{C63C98BB-6A64-4AF2-9717-5CF284408F6B}" srcOrd="0" destOrd="0" presId="urn:microsoft.com/office/officeart/2008/layout/HorizontalMultiLevelHierarchy"/>
+    <dgm:cxn modelId="{D3E40453-5ED9-488C-9387-B27B5799FACF}" srcId="{80BF3A42-9061-42E8-A6F9-7A2B1143377A}" destId="{C550DEAA-965B-4AF8-8CBD-306DA3673F9B}" srcOrd="1" destOrd="0" parTransId="{C369414E-0654-4362-924A-5FC89ACB31A6}" sibTransId="{625B40C0-46B9-4D05-A16A-9962378DA1B0}"/>
+    <dgm:cxn modelId="{B4566177-0C3B-4429-B970-09A907D4EF8C}" type="presOf" srcId="{7257E938-0579-4CC9-8B12-6BE7B7A138C8}" destId="{6FF5739C-028C-454A-8EEA-3B1CB32A3F46}" srcOrd="0" destOrd="0" presId="urn:microsoft.com/office/officeart/2008/layout/HorizontalMultiLevelHierarchy"/>
     <dgm:cxn modelId="{FB5DFB78-2956-441E-914C-6577F4E7B89A}" type="presOf" srcId="{C369414E-0654-4362-924A-5FC89ACB31A6}" destId="{F72EE415-6DEF-4A31-B249-6BCC2B97E6B6}" srcOrd="1" destOrd="0" presId="urn:microsoft.com/office/officeart/2008/layout/HorizontalMultiLevelHierarchy"/>
+    <dgm:cxn modelId="{26B1317B-C43F-4C7E-9F7D-2859BB57287E}" srcId="{78544EB7-1886-4FFC-ABFC-14AB9995A51B}" destId="{80BF3A42-9061-42E8-A6F9-7A2B1143377A}" srcOrd="0" destOrd="0" parTransId="{2BD7C861-CEC0-4E14-A2F1-056EF65C3530}" sibTransId="{F2FAD0F0-993E-416C-A9EE-46359885AB2E}"/>
+    <dgm:cxn modelId="{A6B178BB-B0E1-42F6-BDF6-367C15F8250A}" type="presOf" srcId="{78544EB7-1886-4FFC-ABFC-14AB9995A51B}" destId="{3C95B9AA-633C-4366-8B8E-8D10ABAA37A6}" srcOrd="0" destOrd="0" presId="urn:microsoft.com/office/officeart/2008/layout/HorizontalMultiLevelHierarchy"/>
     <dgm:cxn modelId="{AB3A81C3-8883-41AF-AA6A-BCE00E1A0DDF}" srcId="{80BF3A42-9061-42E8-A6F9-7A2B1143377A}" destId="{08969895-FA66-4B05-B23B-DF9FBC692E29}" srcOrd="0" destOrd="0" parTransId="{7257E938-0579-4CC9-8B12-6BE7B7A138C8}" sibTransId="{FF9CE9A8-6D26-4186-A779-9E6032B03FB4}"/>
     <dgm:cxn modelId="{02187EDC-343D-4E44-9354-4FC9CD77BAAB}" type="presOf" srcId="{08969895-FA66-4B05-B23B-DF9FBC692E29}" destId="{91649C8A-464D-4E2A-85AB-C22E16AC3BA0}" srcOrd="0" destOrd="0" presId="urn:microsoft.com/office/officeart/2008/layout/HorizontalMultiLevelHierarchy"/>
-    <dgm:cxn modelId="{04572B2B-7B60-4995-8821-E5649A808319}" type="presOf" srcId="{7257E938-0579-4CC9-8B12-6BE7B7A138C8}" destId="{424661AE-B9E0-420E-AF23-08045AAA4C0D}" srcOrd="1" destOrd="0" presId="urn:microsoft.com/office/officeart/2008/layout/HorizontalMultiLevelHierarchy"/>
-    <dgm:cxn modelId="{A6B178BB-B0E1-42F6-BDF6-367C15F8250A}" type="presOf" srcId="{78544EB7-1886-4FFC-ABFC-14AB9995A51B}" destId="{3C95B9AA-633C-4366-8B8E-8D10ABAA37A6}" srcOrd="0" destOrd="0" presId="urn:microsoft.com/office/officeart/2008/layout/HorizontalMultiLevelHierarchy"/>
-    <dgm:cxn modelId="{07793201-CF2E-4915-AFD6-D396A25EC634}" type="presOf" srcId="{80BF3A42-9061-42E8-A6F9-7A2B1143377A}" destId="{B09268DE-69DE-404D-8ABB-BC0FE9A4EEF2}" srcOrd="0" destOrd="0" presId="urn:microsoft.com/office/officeart/2008/layout/HorizontalMultiLevelHierarchy"/>
-    <dgm:cxn modelId="{D3E40453-5ED9-488C-9387-B27B5799FACF}" srcId="{80BF3A42-9061-42E8-A6F9-7A2B1143377A}" destId="{C550DEAA-965B-4AF8-8CBD-306DA3673F9B}" srcOrd="1" destOrd="0" parTransId="{C369414E-0654-4362-924A-5FC89ACB31A6}" sibTransId="{625B40C0-46B9-4D05-A16A-9962378DA1B0}"/>
-    <dgm:cxn modelId="{B4566177-0C3B-4429-B970-09A907D4EF8C}" type="presOf" srcId="{7257E938-0579-4CC9-8B12-6BE7B7A138C8}" destId="{6FF5739C-028C-454A-8EEA-3B1CB32A3F46}" srcOrd="0" destOrd="0" presId="urn:microsoft.com/office/officeart/2008/layout/HorizontalMultiLevelHierarchy"/>
     <dgm:cxn modelId="{15BB3ADE-E16D-45CF-8CFF-7AA6996E2EAB}" type="presOf" srcId="{C369414E-0654-4362-924A-5FC89ACB31A6}" destId="{C0A1EA9D-623C-4E84-87BD-E6503368FF6F}" srcOrd="0" destOrd="0" presId="urn:microsoft.com/office/officeart/2008/layout/HorizontalMultiLevelHierarchy"/>
-    <dgm:cxn modelId="{26B1317B-C43F-4C7E-9F7D-2859BB57287E}" srcId="{78544EB7-1886-4FFC-ABFC-14AB9995A51B}" destId="{80BF3A42-9061-42E8-A6F9-7A2B1143377A}" srcOrd="0" destOrd="0" parTransId="{2BD7C861-CEC0-4E14-A2F1-056EF65C3530}" sibTransId="{F2FAD0F0-993E-416C-A9EE-46359885AB2E}"/>
     <dgm:cxn modelId="{DDAB810A-E8FD-47E1-8724-267511F844D0}" type="presParOf" srcId="{3C95B9AA-633C-4366-8B8E-8D10ABAA37A6}" destId="{6F702A8F-0E63-4498-9AA8-6D50BEBD8427}" srcOrd="0" destOrd="0" presId="urn:microsoft.com/office/officeart/2008/layout/HorizontalMultiLevelHierarchy"/>
     <dgm:cxn modelId="{C141E7D7-18EA-4F74-8D10-B8A0A8C5A7CA}" type="presParOf" srcId="{6F702A8F-0E63-4498-9AA8-6D50BEBD8427}" destId="{B09268DE-69DE-404D-8ABB-BC0FE9A4EEF2}" srcOrd="0" destOrd="0" presId="urn:microsoft.com/office/officeart/2008/layout/HorizontalMultiLevelHierarchy"/>
     <dgm:cxn modelId="{E4E71FD7-E80C-45EA-9711-65D01EA581C2}" type="presParOf" srcId="{6F702A8F-0E63-4498-9AA8-6D50BEBD8427}" destId="{D4279A13-4713-4FD5-A293-4BB08033B7B1}" srcOrd="1" destOrd="0" presId="urn:microsoft.com/office/officeart/2008/layout/HorizontalMultiLevelHierarchy"/>
@@ -18205,13 +18955,6 @@
         </dgm:presLayoutVars>
       </dgm:prSet>
       <dgm:spPr/>
-      <dgm:t>
-        <a:bodyPr/>
-        <a:lstStyle/>
-        <a:p>
-          <a:endParaRPr lang="es-ES"/>
-        </a:p>
-      </dgm:t>
     </dgm:pt>
     <dgm:pt modelId="{FB6D9C1E-FA24-4C33-9A10-4C0030331B05}" type="pres">
       <dgm:prSet presAssocID="{63D711AE-E6BB-4CC9-9135-5BE81C6EB8DD}" presName="node" presStyleLbl="node1" presStyleIdx="0" presStyleCnt="7">
@@ -18220,13 +18963,6 @@
         </dgm:presLayoutVars>
       </dgm:prSet>
       <dgm:spPr/>
-      <dgm:t>
-        <a:bodyPr/>
-        <a:lstStyle/>
-        <a:p>
-          <a:endParaRPr lang="es-ES"/>
-        </a:p>
-      </dgm:t>
     </dgm:pt>
     <dgm:pt modelId="{A81663FD-BCA7-4F83-91F3-3099C2E8F7C4}" type="pres">
       <dgm:prSet presAssocID="{2F1B13C8-4C0B-4649-99DE-50A61FF2DBBB}" presName="sibTrans" presStyleCnt="0"/>
@@ -18239,13 +18975,6 @@
         </dgm:presLayoutVars>
       </dgm:prSet>
       <dgm:spPr/>
-      <dgm:t>
-        <a:bodyPr/>
-        <a:lstStyle/>
-        <a:p>
-          <a:endParaRPr lang="es-ES"/>
-        </a:p>
-      </dgm:t>
     </dgm:pt>
     <dgm:pt modelId="{C0C974FB-A28E-4080-8E31-BEE468645364}" type="pres">
       <dgm:prSet presAssocID="{90E658D7-510A-4C86-8D9C-8AB19EF7B3E5}" presName="sibTrans" presStyleCnt="0"/>
@@ -18258,13 +18987,6 @@
         </dgm:presLayoutVars>
       </dgm:prSet>
       <dgm:spPr/>
-      <dgm:t>
-        <a:bodyPr/>
-        <a:lstStyle/>
-        <a:p>
-          <a:endParaRPr lang="es-ES"/>
-        </a:p>
-      </dgm:t>
     </dgm:pt>
     <dgm:pt modelId="{D17DE251-877B-4455-AA22-6BE820C39B2B}" type="pres">
       <dgm:prSet presAssocID="{C4CCCCB9-C837-4713-8138-E1B873B11923}" presName="sibTrans" presStyleCnt="0"/>
@@ -18277,13 +18999,6 @@
         </dgm:presLayoutVars>
       </dgm:prSet>
       <dgm:spPr/>
-      <dgm:t>
-        <a:bodyPr/>
-        <a:lstStyle/>
-        <a:p>
-          <a:endParaRPr lang="es-ES"/>
-        </a:p>
-      </dgm:t>
     </dgm:pt>
     <dgm:pt modelId="{6E55EADA-F15E-4C25-B405-DFB7B0B17DFF}" type="pres">
       <dgm:prSet presAssocID="{86701E51-4F78-40B7-BAB2-86900036419A}" presName="sibTrans" presStyleCnt="0"/>
@@ -18296,13 +19011,6 @@
         </dgm:presLayoutVars>
       </dgm:prSet>
       <dgm:spPr/>
-      <dgm:t>
-        <a:bodyPr/>
-        <a:lstStyle/>
-        <a:p>
-          <a:endParaRPr lang="es-ES"/>
-        </a:p>
-      </dgm:t>
     </dgm:pt>
     <dgm:pt modelId="{5C5A3D22-A109-4C12-B5E0-6771F004E0B6}" type="pres">
       <dgm:prSet presAssocID="{8BEB1479-C4A4-4973-9143-90E694CED81E}" presName="sibTrans" presStyleCnt="0"/>
@@ -18315,13 +19023,6 @@
         </dgm:presLayoutVars>
       </dgm:prSet>
       <dgm:spPr/>
-      <dgm:t>
-        <a:bodyPr/>
-        <a:lstStyle/>
-        <a:p>
-          <a:endParaRPr lang="es-ES"/>
-        </a:p>
-      </dgm:t>
     </dgm:pt>
     <dgm:pt modelId="{05C8F2B4-08EE-4AB4-917C-16F2AF20DF20}" type="pres">
       <dgm:prSet presAssocID="{5A581D8D-F7EC-42C0-B4E7-349A852744C3}" presName="sibTrans" presStyleCnt="0"/>
@@ -18334,31 +19035,24 @@
         </dgm:presLayoutVars>
       </dgm:prSet>
       <dgm:spPr/>
-      <dgm:t>
-        <a:bodyPr/>
-        <a:lstStyle/>
-        <a:p>
-          <a:endParaRPr lang="es-ES"/>
-        </a:p>
-      </dgm:t>
     </dgm:pt>
   </dgm:ptLst>
   <dgm:cxnLst>
     <dgm:cxn modelId="{29207300-DA63-4443-B402-0F4E5EC88A4D}" type="presOf" srcId="{AE31374D-364B-46C6-B627-4405D029CCCA}" destId="{5881C6BC-B1D4-40CC-8964-6B8BA92E0643}" srcOrd="0" destOrd="0" presId="urn:microsoft.com/office/officeart/2005/8/layout/default"/>
+    <dgm:cxn modelId="{C8F5630F-DA5B-46EF-B379-DBAAADA7D7AB}" srcId="{B984F12E-C54F-4073-8D97-496FAF82EF61}" destId="{AE31374D-364B-46C6-B627-4405D029CCCA}" srcOrd="6" destOrd="0" parTransId="{6172960A-906D-4308-81A1-6013FFE4C8D1}" sibTransId="{D584A256-FC91-4E7D-B69D-5F0EBCA53FF9}"/>
+    <dgm:cxn modelId="{01D0BE5B-556D-465D-A219-D3CA5489787D}" srcId="{B984F12E-C54F-4073-8D97-496FAF82EF61}" destId="{AD759A03-9ACB-4448-A0E5-1F946110B073}" srcOrd="3" destOrd="0" parTransId="{6464C149-4746-46D8-865D-A41C48CCDF25}" sibTransId="{86701E51-4F78-40B7-BAB2-86900036419A}"/>
+    <dgm:cxn modelId="{EB59776C-B698-4DA1-A8C5-FAF3A29554EB}" srcId="{B984F12E-C54F-4073-8D97-496FAF82EF61}" destId="{017F3DFC-63C9-451D-895B-563C55A99656}" srcOrd="4" destOrd="0" parTransId="{8B98BC3C-D9FA-463F-8064-393EBC8C575B}" sibTransId="{8BEB1479-C4A4-4973-9143-90E694CED81E}"/>
+    <dgm:cxn modelId="{125F076E-0B51-4376-ABDF-A1E5D700DDAC}" type="presOf" srcId="{AD759A03-9ACB-4448-A0E5-1F946110B073}" destId="{F7EFDD84-07C2-4C28-8F45-70926678A1BC}" srcOrd="0" destOrd="0" presId="urn:microsoft.com/office/officeart/2005/8/layout/default"/>
+    <dgm:cxn modelId="{EDD8F851-7CE0-44DA-838B-2D3DD9B96455}" type="presOf" srcId="{45A89D53-6F15-4B21-8014-3DDD0AD36A43}" destId="{1B8CA4E4-9C26-471E-8FC6-78373C0CE389}" srcOrd="0" destOrd="0" presId="urn:microsoft.com/office/officeart/2005/8/layout/default"/>
+    <dgm:cxn modelId="{C00B7354-ACD5-4B9D-8BAE-614F4F81B52E}" srcId="{B984F12E-C54F-4073-8D97-496FAF82EF61}" destId="{63D711AE-E6BB-4CC9-9135-5BE81C6EB8DD}" srcOrd="0" destOrd="0" parTransId="{30B91C7B-4A78-442F-8700-596719C6F47C}" sibTransId="{2F1B13C8-4C0B-4649-99DE-50A61FF2DBBB}"/>
+    <dgm:cxn modelId="{8FAB7D88-1F72-47B1-9B93-F871A380A34C}" type="presOf" srcId="{017F3DFC-63C9-451D-895B-563C55A99656}" destId="{F999E0EF-57AB-4959-BB72-13B7272C49FC}" srcOrd="0" destOrd="0" presId="urn:microsoft.com/office/officeart/2005/8/layout/default"/>
+    <dgm:cxn modelId="{0D30D188-2DCD-4B58-8718-4D56A570D049}" srcId="{B984F12E-C54F-4073-8D97-496FAF82EF61}" destId="{42527DAB-C5A1-4CAF-B125-2A34341F4709}" srcOrd="2" destOrd="0" parTransId="{946696C6-C217-4D6F-945D-8288BD985697}" sibTransId="{C4CCCCB9-C837-4713-8138-E1B873B11923}"/>
+    <dgm:cxn modelId="{1113BDA0-876A-4DB7-8AF3-B4F60665CFBC}" type="presOf" srcId="{A147917D-889F-4503-A723-7D2C1EEC7043}" destId="{3B6B0BB4-8BEE-4CE4-8812-9000B40B7F05}" srcOrd="0" destOrd="0" presId="urn:microsoft.com/office/officeart/2005/8/layout/default"/>
     <dgm:cxn modelId="{16B278BB-3637-4368-96AF-112D17147617}" type="presOf" srcId="{63D711AE-E6BB-4CC9-9135-5BE81C6EB8DD}" destId="{FB6D9C1E-FA24-4C33-9A10-4C0030331B05}" srcOrd="0" destOrd="0" presId="urn:microsoft.com/office/officeart/2005/8/layout/default"/>
-    <dgm:cxn modelId="{C8F5630F-DA5B-46EF-B379-DBAAADA7D7AB}" srcId="{B984F12E-C54F-4073-8D97-496FAF82EF61}" destId="{AE31374D-364B-46C6-B627-4405D029CCCA}" srcOrd="6" destOrd="0" parTransId="{6172960A-906D-4308-81A1-6013FFE4C8D1}" sibTransId="{D584A256-FC91-4E7D-B69D-5F0EBCA53FF9}"/>
-    <dgm:cxn modelId="{EDD8F851-7CE0-44DA-838B-2D3DD9B96455}" type="presOf" srcId="{45A89D53-6F15-4B21-8014-3DDD0AD36A43}" destId="{1B8CA4E4-9C26-471E-8FC6-78373C0CE389}" srcOrd="0" destOrd="0" presId="urn:microsoft.com/office/officeart/2005/8/layout/default"/>
-    <dgm:cxn modelId="{01D0BE5B-556D-465D-A219-D3CA5489787D}" srcId="{B984F12E-C54F-4073-8D97-496FAF82EF61}" destId="{AD759A03-9ACB-4448-A0E5-1F946110B073}" srcOrd="3" destOrd="0" parTransId="{6464C149-4746-46D8-865D-A41C48CCDF25}" sibTransId="{86701E51-4F78-40B7-BAB2-86900036419A}"/>
-    <dgm:cxn modelId="{0D30D188-2DCD-4B58-8718-4D56A570D049}" srcId="{B984F12E-C54F-4073-8D97-496FAF82EF61}" destId="{42527DAB-C5A1-4CAF-B125-2A34341F4709}" srcOrd="2" destOrd="0" parTransId="{946696C6-C217-4D6F-945D-8288BD985697}" sibTransId="{C4CCCCB9-C837-4713-8138-E1B873B11923}"/>
-    <dgm:cxn modelId="{EB59776C-B698-4DA1-A8C5-FAF3A29554EB}" srcId="{B984F12E-C54F-4073-8D97-496FAF82EF61}" destId="{017F3DFC-63C9-451D-895B-563C55A99656}" srcOrd="4" destOrd="0" parTransId="{8B98BC3C-D9FA-463F-8064-393EBC8C575B}" sibTransId="{8BEB1479-C4A4-4973-9143-90E694CED81E}"/>
-    <dgm:cxn modelId="{1113BDA0-876A-4DB7-8AF3-B4F60665CFBC}" type="presOf" srcId="{A147917D-889F-4503-A723-7D2C1EEC7043}" destId="{3B6B0BB4-8BEE-4CE4-8812-9000B40B7F05}" srcOrd="0" destOrd="0" presId="urn:microsoft.com/office/officeart/2005/8/layout/default"/>
+    <dgm:cxn modelId="{3FC695D6-8CB7-4754-A259-1F542D737495}" type="presOf" srcId="{B984F12E-C54F-4073-8D97-496FAF82EF61}" destId="{16515453-8B0A-4D31-B42B-E4EF66E22145}" srcOrd="0" destOrd="0" presId="urn:microsoft.com/office/officeart/2005/8/layout/default"/>
+    <dgm:cxn modelId="{B32E9DDA-85AD-4E9F-9C02-00084E738417}" type="presOf" srcId="{42527DAB-C5A1-4CAF-B125-2A34341F4709}" destId="{8456811A-E343-4913-8B9F-DD636CE9770B}" srcOrd="0" destOrd="0" presId="urn:microsoft.com/office/officeart/2005/8/layout/default"/>
     <dgm:cxn modelId="{60ED24DB-F503-4861-9208-474329215518}" srcId="{B984F12E-C54F-4073-8D97-496FAF82EF61}" destId="{A147917D-889F-4503-A723-7D2C1EEC7043}" srcOrd="1" destOrd="0" parTransId="{99DD0AFF-CCB3-4423-B73D-B948601AC821}" sibTransId="{90E658D7-510A-4C86-8D9C-8AB19EF7B3E5}"/>
     <dgm:cxn modelId="{4DDBEBED-BD51-45B5-A08F-E9D049795866}" srcId="{B984F12E-C54F-4073-8D97-496FAF82EF61}" destId="{45A89D53-6F15-4B21-8014-3DDD0AD36A43}" srcOrd="5" destOrd="0" parTransId="{B72596EE-CBF3-4A3D-A82A-A15BF923B3BB}" sibTransId="{5A581D8D-F7EC-42C0-B4E7-349A852744C3}"/>
-    <dgm:cxn modelId="{8FAB7D88-1F72-47B1-9B93-F871A380A34C}" type="presOf" srcId="{017F3DFC-63C9-451D-895B-563C55A99656}" destId="{F999E0EF-57AB-4959-BB72-13B7272C49FC}" srcOrd="0" destOrd="0" presId="urn:microsoft.com/office/officeart/2005/8/layout/default"/>
-    <dgm:cxn modelId="{125F076E-0B51-4376-ABDF-A1E5D700DDAC}" type="presOf" srcId="{AD759A03-9ACB-4448-A0E5-1F946110B073}" destId="{F7EFDD84-07C2-4C28-8F45-70926678A1BC}" srcOrd="0" destOrd="0" presId="urn:microsoft.com/office/officeart/2005/8/layout/default"/>
-    <dgm:cxn modelId="{B32E9DDA-85AD-4E9F-9C02-00084E738417}" type="presOf" srcId="{42527DAB-C5A1-4CAF-B125-2A34341F4709}" destId="{8456811A-E343-4913-8B9F-DD636CE9770B}" srcOrd="0" destOrd="0" presId="urn:microsoft.com/office/officeart/2005/8/layout/default"/>
-    <dgm:cxn modelId="{3FC695D6-8CB7-4754-A259-1F542D737495}" type="presOf" srcId="{B984F12E-C54F-4073-8D97-496FAF82EF61}" destId="{16515453-8B0A-4D31-B42B-E4EF66E22145}" srcOrd="0" destOrd="0" presId="urn:microsoft.com/office/officeart/2005/8/layout/default"/>
-    <dgm:cxn modelId="{C00B7354-ACD5-4B9D-8BAE-614F4F81B52E}" srcId="{B984F12E-C54F-4073-8D97-496FAF82EF61}" destId="{63D711AE-E6BB-4CC9-9135-5BE81C6EB8DD}" srcOrd="0" destOrd="0" parTransId="{30B91C7B-4A78-442F-8700-596719C6F47C}" sibTransId="{2F1B13C8-4C0B-4649-99DE-50A61FF2DBBB}"/>
     <dgm:cxn modelId="{78221839-7DC8-4970-9AD9-2FDE32889C93}" type="presParOf" srcId="{16515453-8B0A-4D31-B42B-E4EF66E22145}" destId="{FB6D9C1E-FA24-4C33-9A10-4C0030331B05}" srcOrd="0" destOrd="0" presId="urn:microsoft.com/office/officeart/2005/8/layout/default"/>
     <dgm:cxn modelId="{036E3731-1767-4350-8DF7-1FC1F8F6FFF6}" type="presParOf" srcId="{16515453-8B0A-4D31-B42B-E4EF66E22145}" destId="{A81663FD-BCA7-4F83-91F3-3099C2E8F7C4}" srcOrd="1" destOrd="0" presId="urn:microsoft.com/office/officeart/2005/8/layout/default"/>
     <dgm:cxn modelId="{68CD7E52-7C9A-4944-8B4A-AE671071D1BF}" type="presParOf" srcId="{16515453-8B0A-4D31-B42B-E4EF66E22145}" destId="{3B6B0BB4-8BEE-4CE4-8812-9000B40B7F05}" srcOrd="2" destOrd="0" presId="urn:microsoft.com/office/officeart/2005/8/layout/default"/>
@@ -18447,7 +19141,7 @@
         </a:bodyPr>
         <a:lstStyle/>
         <a:p>
-          <a:pPr lvl="0" algn="ctr" defTabSz="711200">
+          <a:pPr marL="0" lvl="0" indent="0" algn="ctr" defTabSz="711200">
             <a:lnSpc>
               <a:spcPct val="90000"/>
             </a:lnSpc>
@@ -18457,6 +19151,7 @@
             <a:spcAft>
               <a:spcPct val="35000"/>
             </a:spcAft>
+            <a:buNone/>
           </a:pPr>
           <a:r>
             <a:rPr lang="es-ES" sz="1600" kern="1200">
@@ -18527,7 +19222,7 @@
         </a:bodyPr>
         <a:lstStyle/>
         <a:p>
-          <a:pPr lvl="0" algn="ctr" defTabSz="711200">
+          <a:pPr marL="0" lvl="0" indent="0" algn="ctr" defTabSz="711200">
             <a:lnSpc>
               <a:spcPct val="90000"/>
             </a:lnSpc>
@@ -18537,6 +19232,7 @@
             <a:spcAft>
               <a:spcPct val="35000"/>
             </a:spcAft>
+            <a:buNone/>
           </a:pPr>
           <a:r>
             <a:rPr lang="es-ES" sz="1600" kern="1200">
@@ -18607,7 +19303,7 @@
         </a:bodyPr>
         <a:lstStyle/>
         <a:p>
-          <a:pPr lvl="0" algn="ctr" defTabSz="711200">
+          <a:pPr marL="0" lvl="0" indent="0" algn="ctr" defTabSz="711200">
             <a:lnSpc>
               <a:spcPct val="90000"/>
             </a:lnSpc>
@@ -18617,6 +19313,7 @@
             <a:spcAft>
               <a:spcPct val="35000"/>
             </a:spcAft>
+            <a:buNone/>
           </a:pPr>
           <a:r>
             <a:rPr lang="es-ES" sz="1600" kern="1200">
@@ -18710,7 +19407,7 @@
         </a:bodyPr>
         <a:lstStyle/>
         <a:p>
-          <a:pPr lvl="0" algn="ctr" defTabSz="222250">
+          <a:pPr marL="0" lvl="0" indent="0" algn="ctr" defTabSz="222250">
             <a:lnSpc>
               <a:spcPct val="90000"/>
             </a:lnSpc>
@@ -18720,6 +19417,7 @@
             <a:spcAft>
               <a:spcPct val="35000"/>
             </a:spcAft>
+            <a:buNone/>
           </a:pPr>
           <a:endParaRPr lang="es-ES" sz="500" kern="1200">
             <a:latin typeface="Georgia" panose="02040502050405020303" pitchFamily="18" charset="0"/>
@@ -18798,7 +19496,7 @@
         </a:bodyPr>
         <a:lstStyle/>
         <a:p>
-          <a:pPr lvl="0" algn="ctr" defTabSz="222250">
+          <a:pPr marL="0" lvl="0" indent="0" algn="ctr" defTabSz="222250">
             <a:lnSpc>
               <a:spcPct val="90000"/>
             </a:lnSpc>
@@ -18808,6 +19506,7 @@
             <a:spcAft>
               <a:spcPct val="35000"/>
             </a:spcAft>
+            <a:buNone/>
           </a:pPr>
           <a:endParaRPr lang="es-ES" sz="500" kern="1200">
             <a:latin typeface="Georgia" panose="02040502050405020303" pitchFamily="18" charset="0"/>
@@ -18875,7 +19574,7 @@
         </a:bodyPr>
         <a:lstStyle/>
         <a:p>
-          <a:pPr lvl="0" algn="ctr" defTabSz="1022350">
+          <a:pPr marL="0" lvl="0" indent="0" algn="ctr" defTabSz="1022350">
             <a:lnSpc>
               <a:spcPct val="90000"/>
             </a:lnSpc>
@@ -18885,6 +19584,7 @@
             <a:spcAft>
               <a:spcPct val="35000"/>
             </a:spcAft>
+            <a:buNone/>
           </a:pPr>
           <a:r>
             <a:rPr lang="es-ES" sz="2300" kern="1200">
@@ -18955,7 +19655,7 @@
         </a:bodyPr>
         <a:lstStyle/>
         <a:p>
-          <a:pPr lvl="0" algn="ctr" defTabSz="1022350">
+          <a:pPr marL="0" lvl="0" indent="0" algn="ctr" defTabSz="1022350">
             <a:lnSpc>
               <a:spcPct val="90000"/>
             </a:lnSpc>
@@ -18965,6 +19665,7 @@
             <a:spcAft>
               <a:spcPct val="35000"/>
             </a:spcAft>
+            <a:buNone/>
           </a:pPr>
           <a:r>
             <a:rPr lang="es-ES" sz="2300" kern="1200">
@@ -19035,7 +19736,7 @@
         </a:bodyPr>
         <a:lstStyle/>
         <a:p>
-          <a:pPr lvl="0" algn="ctr" defTabSz="1022350">
+          <a:pPr marL="0" lvl="0" indent="0" algn="ctr" defTabSz="1022350">
             <a:lnSpc>
               <a:spcPct val="90000"/>
             </a:lnSpc>
@@ -19045,6 +19746,7 @@
             <a:spcAft>
               <a:spcPct val="35000"/>
             </a:spcAft>
+            <a:buNone/>
           </a:pPr>
           <a:r>
             <a:rPr lang="es-ES" sz="2300" kern="1200">
@@ -19127,7 +19829,7 @@
         </a:bodyPr>
         <a:lstStyle/>
         <a:p>
-          <a:pPr lvl="0" algn="ctr" defTabSz="577850">
+          <a:pPr marL="0" lvl="0" indent="0" algn="ctr" defTabSz="577850">
             <a:lnSpc>
               <a:spcPct val="90000"/>
             </a:lnSpc>
@@ -19137,6 +19839,7 @@
             <a:spcAft>
               <a:spcPct val="35000"/>
             </a:spcAft>
+            <a:buNone/>
           </a:pPr>
           <a:r>
             <a:rPr lang="es-ES" sz="1300" kern="1200">
@@ -19207,7 +19910,7 @@
         </a:bodyPr>
         <a:lstStyle/>
         <a:p>
-          <a:pPr lvl="0" algn="ctr" defTabSz="577850">
+          <a:pPr marL="0" lvl="0" indent="0" algn="ctr" defTabSz="577850">
             <a:lnSpc>
               <a:spcPct val="90000"/>
             </a:lnSpc>
@@ -19217,6 +19920,7 @@
             <a:spcAft>
               <a:spcPct val="35000"/>
             </a:spcAft>
+            <a:buNone/>
           </a:pPr>
           <a:r>
             <a:rPr lang="es-ES" sz="1300" kern="1200">
@@ -19287,7 +19991,7 @@
         </a:bodyPr>
         <a:lstStyle/>
         <a:p>
-          <a:pPr lvl="0" algn="ctr" defTabSz="577850">
+          <a:pPr marL="0" lvl="0" indent="0" algn="ctr" defTabSz="577850">
             <a:lnSpc>
               <a:spcPct val="90000"/>
             </a:lnSpc>
@@ -19297,6 +20001,7 @@
             <a:spcAft>
               <a:spcPct val="35000"/>
             </a:spcAft>
+            <a:buNone/>
           </a:pPr>
           <a:r>
             <a:rPr lang="es-ES" sz="1300" kern="1200">
@@ -19367,7 +20072,7 @@
         </a:bodyPr>
         <a:lstStyle/>
         <a:p>
-          <a:pPr lvl="0" algn="ctr" defTabSz="577850">
+          <a:pPr marL="0" lvl="0" indent="0" algn="ctr" defTabSz="577850">
             <a:lnSpc>
               <a:spcPct val="90000"/>
             </a:lnSpc>
@@ -19377,6 +20082,7 @@
             <a:spcAft>
               <a:spcPct val="35000"/>
             </a:spcAft>
+            <a:buNone/>
           </a:pPr>
           <a:r>
             <a:rPr lang="es-ES" sz="1300" kern="1200">
@@ -19447,7 +20153,7 @@
         </a:bodyPr>
         <a:lstStyle/>
         <a:p>
-          <a:pPr lvl="0" algn="ctr" defTabSz="577850">
+          <a:pPr marL="0" lvl="0" indent="0" algn="ctr" defTabSz="577850">
             <a:lnSpc>
               <a:spcPct val="90000"/>
             </a:lnSpc>
@@ -19457,6 +20163,7 @@
             <a:spcAft>
               <a:spcPct val="35000"/>
             </a:spcAft>
+            <a:buNone/>
           </a:pPr>
           <a:r>
             <a:rPr lang="es-ES" sz="1300" kern="1200">
@@ -19527,7 +20234,7 @@
         </a:bodyPr>
         <a:lstStyle/>
         <a:p>
-          <a:pPr lvl="0" algn="ctr" defTabSz="577850">
+          <a:pPr marL="0" lvl="0" indent="0" algn="ctr" defTabSz="577850">
             <a:lnSpc>
               <a:spcPct val="90000"/>
             </a:lnSpc>
@@ -19537,6 +20244,7 @@
             <a:spcAft>
               <a:spcPct val="35000"/>
             </a:spcAft>
+            <a:buNone/>
           </a:pPr>
           <a:r>
             <a:rPr lang="es-ES" sz="1300" kern="1200">
@@ -19607,7 +20315,7 @@
         </a:bodyPr>
         <a:lstStyle/>
         <a:p>
-          <a:pPr lvl="0" algn="ctr" defTabSz="577850">
+          <a:pPr marL="0" lvl="0" indent="0" algn="ctr" defTabSz="577850">
             <a:lnSpc>
               <a:spcPct val="90000"/>
             </a:lnSpc>
@@ -19617,6 +20325,7 @@
             <a:spcAft>
               <a:spcPct val="35000"/>
             </a:spcAft>
+            <a:buNone/>
           </a:pPr>
           <a:r>
             <a:rPr lang="es-ES" sz="1300" kern="1200">
@@ -23809,7 +24518,7 @@
 </file>
 
 <file path=customXml/itemProps2.xml><?xml version="1.0" encoding="utf-8"?>
-<ds:datastoreItem xmlns:ds="http://schemas.openxmlformats.org/officeDocument/2006/customXml" ds:itemID="{C5D4C481-883E-445E-8D4E-64243FDD586F}">
+<ds:datastoreItem xmlns:ds="http://schemas.openxmlformats.org/officeDocument/2006/customXml" ds:itemID="{83164A0C-0C1A-4511-8843-D1A4F4CFEBB5}">
   <ds:schemaRefs>
     <ds:schemaRef ds:uri="http://schemas.openxmlformats.org/officeDocument/2006/bibliography"/>
   </ds:schemaRefs>

</xml_diff>

<commit_message>
docs(Documentacion): Añadido arbol DOM XML
</commit_message>
<xml_diff>
--- a/Documentación_ProyectoVLC.docx
+++ b/Documentación_ProyectoVLC.docx
@@ -1,6 +1,6 @@
 
 <file path=word/document.xml><?xml version="1.0" encoding="utf-8"?>
-<w:document xmlns:wpc="http://schemas.microsoft.com/office/word/2010/wordprocessingCanvas" xmlns:mc="http://schemas.openxmlformats.org/markup-compatibility/2006" xmlns:o="urn:schemas-microsoft-com:office:office" xmlns:r="http://schemas.openxmlformats.org/officeDocument/2006/relationships" xmlns:m="http://schemas.openxmlformats.org/officeDocument/2006/math" xmlns:v="urn:schemas-microsoft-com:vml" xmlns:wp14="http://schemas.microsoft.com/office/word/2010/wordprocessingDrawing" xmlns:wp="http://schemas.openxmlformats.org/drawingml/2006/wordprocessingDrawing" xmlns:w10="urn:schemas-microsoft-com:office:word" xmlns:w="http://schemas.openxmlformats.org/wordprocessingml/2006/main" xmlns:w14="http://schemas.microsoft.com/office/word/2010/wordml" xmlns:w15="http://schemas.microsoft.com/office/word/2012/wordml" xmlns:wpg="http://schemas.microsoft.com/office/word/2010/wordprocessingGroup" xmlns:wpi="http://schemas.microsoft.com/office/word/2010/wordprocessingInk" xmlns:wne="http://schemas.microsoft.com/office/word/2006/wordml" xmlns:wps="http://schemas.microsoft.com/office/word/2010/wordprocessingShape" mc:Ignorable="w14 w15 wp14">
+<w:document xmlns:wpc="http://schemas.microsoft.com/office/word/2010/wordprocessingCanvas" xmlns:cx="http://schemas.microsoft.com/office/drawing/2014/chartex" xmlns:cx1="http://schemas.microsoft.com/office/drawing/2015/9/8/chartex" xmlns:cx2="http://schemas.microsoft.com/office/drawing/2015/10/21/chartex" xmlns:cx3="http://schemas.microsoft.com/office/drawing/2016/5/9/chartex" xmlns:cx4="http://schemas.microsoft.com/office/drawing/2016/5/10/chartex" xmlns:cx5="http://schemas.microsoft.com/office/drawing/2016/5/11/chartex" xmlns:cx6="http://schemas.microsoft.com/office/drawing/2016/5/12/chartex" xmlns:cx7="http://schemas.microsoft.com/office/drawing/2016/5/13/chartex" xmlns:cx8="http://schemas.microsoft.com/office/drawing/2016/5/14/chartex" xmlns:mc="http://schemas.openxmlformats.org/markup-compatibility/2006" xmlns:aink="http://schemas.microsoft.com/office/drawing/2016/ink" xmlns:am3d="http://schemas.microsoft.com/office/drawing/2017/model3d" xmlns:o="urn:schemas-microsoft-com:office:office" xmlns:r="http://schemas.openxmlformats.org/officeDocument/2006/relationships" xmlns:m="http://schemas.openxmlformats.org/officeDocument/2006/math" xmlns:v="urn:schemas-microsoft-com:vml" xmlns:wp14="http://schemas.microsoft.com/office/word/2010/wordprocessingDrawing" xmlns:wp="http://schemas.openxmlformats.org/drawingml/2006/wordprocessingDrawing" xmlns:w10="urn:schemas-microsoft-com:office:word" xmlns:w="http://schemas.openxmlformats.org/wordprocessingml/2006/main" xmlns:w14="http://schemas.microsoft.com/office/word/2010/wordml" xmlns:w15="http://schemas.microsoft.com/office/word/2012/wordml" xmlns:w16cid="http://schemas.microsoft.com/office/word/2016/wordml/cid" xmlns:w16se="http://schemas.microsoft.com/office/word/2015/wordml/symex" xmlns:wpg="http://schemas.microsoft.com/office/word/2010/wordprocessingGroup" xmlns:wpi="http://schemas.microsoft.com/office/word/2010/wordprocessingInk" xmlns:wne="http://schemas.microsoft.com/office/word/2006/wordml" xmlns:wps="http://schemas.microsoft.com/office/word/2010/wordprocessingShape" mc:Ignorable="w14 w15 w16se w16cid wp14">
   <w:body>
     <w:sdt>
       <w:sdtPr>
@@ -578,7 +578,7 @@
       <w:sdtContent>
         <w:p>
           <w:pPr>
-            <w:pStyle w:val="TtulodeTDC"/>
+            <w:pStyle w:val="TtuloTDC"/>
             <w:rPr>
               <w:rFonts w:ascii="Georgia" w:hAnsi="Georgia"/>
               <w:smallCaps/>
@@ -3437,7 +3437,6 @@
       </w:r>
       <w:bookmarkEnd w:id="0"/>
     </w:p>
-    <w:bookmarkStart w:id="1" w:name="_GoBack"/>
     <w:p>
       <w:pPr>
         <w:pStyle w:val="Tabladeilustraciones"/>
@@ -4964,8 +4963,7 @@
           <w:smallCaps/>
         </w:rPr>
       </w:pPr>
-      <w:bookmarkStart w:id="2" w:name="_Toc26018163"/>
-      <w:bookmarkEnd w:id="1"/>
+      <w:bookmarkStart w:id="1" w:name="_Toc26018163"/>
       <w:r>
         <w:rPr>
           <w:rFonts w:ascii="Georgia" w:hAnsi="Georgia"/>
@@ -4976,7 +4974,7 @@
         <w:lastRenderedPageBreak/>
         <w:t>Introducción</w:t>
       </w:r>
-      <w:bookmarkEnd w:id="2"/>
+      <w:bookmarkEnd w:id="1"/>
     </w:p>
     <w:p>
       <w:pPr>
@@ -5036,13 +5034,23 @@
         </w:rPr>
         <w:t xml:space="preserve">Se realizará un control de versiones (basado en </w:t>
       </w:r>
+      <w:proofErr w:type="spellStart"/>
       <w:r>
         <w:rPr>
           <w:rFonts w:ascii="Georgia" w:hAnsi="Georgia"/>
           <w:bCs/>
           <w:i/>
         </w:rPr>
-        <w:t xml:space="preserve">Commitizen) </w:t>
+        <w:t>Commitizen</w:t>
+      </w:r>
+      <w:proofErr w:type="spellEnd"/>
+      <w:r>
+        <w:rPr>
+          <w:rFonts w:ascii="Georgia" w:hAnsi="Georgia"/>
+          <w:bCs/>
+          <w:i/>
+        </w:rPr>
+        <w:t xml:space="preserve">) </w:t>
       </w:r>
       <w:r>
         <w:rPr>
@@ -5065,8 +5073,19 @@
           <w:i/>
           <w:iCs/>
         </w:rPr>
-        <w:t>Git Bash</w:t>
-      </w:r>
+        <w:t xml:space="preserve">Git </w:t>
+      </w:r>
+      <w:proofErr w:type="spellStart"/>
+      <w:r>
+        <w:rPr>
+          <w:rFonts w:ascii="Georgia" w:hAnsi="Georgia"/>
+          <w:bCs/>
+          <w:i/>
+          <w:iCs/>
+        </w:rPr>
+        <w:t>Bash</w:t>
+      </w:r>
+      <w:proofErr w:type="spellEnd"/>
       <w:r>
         <w:rPr>
           <w:rFonts w:ascii="Georgia" w:hAnsi="Georgia"/>
@@ -5121,7 +5140,7 @@
           <w:bCs/>
         </w:rPr>
       </w:pPr>
-      <w:bookmarkStart w:id="3" w:name="_Toc26018244"/>
+      <w:bookmarkStart w:id="2" w:name="_Toc26018244"/>
       <w:r>
         <w:rPr>
           <w:rFonts w:ascii="Georgia" w:hAnsi="Georgia"/>
@@ -5171,7 +5190,7 @@
         </w:rPr>
         <w:t xml:space="preserve"> Hub</w:t>
       </w:r>
-      <w:bookmarkEnd w:id="3"/>
+      <w:bookmarkEnd w:id="2"/>
     </w:p>
     <w:p>
       <w:pPr>
@@ -5283,6 +5302,7 @@
         </w:rPr>
         <w:t xml:space="preserve"> </w:t>
       </w:r>
+      <w:proofErr w:type="spellStart"/>
       <w:r>
         <w:rPr>
           <w:rFonts w:ascii="Georgia" w:hAnsi="Georgia"/>
@@ -5310,6 +5330,7 @@
         </w:rPr>
         <w:t>s</w:t>
       </w:r>
+      <w:proofErr w:type="spellEnd"/>
       <w:r>
         <w:rPr>
           <w:rFonts w:ascii="Georgia" w:hAnsi="Georgia"/>
@@ -5332,6 +5353,7 @@
         </w:rPr>
         <w:t xml:space="preserve"> donde se encuentran los archivos ya finalizados, y otra llamada </w:t>
       </w:r>
+      <w:proofErr w:type="spellStart"/>
       <w:r>
         <w:rPr>
           <w:rFonts w:ascii="Georgia" w:hAnsi="Georgia"/>
@@ -5340,6 +5362,7 @@
         </w:rPr>
         <w:t>preprod</w:t>
       </w:r>
+      <w:proofErr w:type="spellEnd"/>
       <w:r>
         <w:rPr>
           <w:rFonts w:ascii="Georgia" w:hAnsi="Georgia"/>
@@ -5347,18 +5370,28 @@
         </w:rPr>
         <w:t xml:space="preserve"> donde se hacen los </w:t>
       </w:r>
+      <w:proofErr w:type="spellStart"/>
       <w:r>
         <w:rPr>
           <w:rFonts w:ascii="Georgia" w:hAnsi="Georgia"/>
           <w:bCs/>
           <w:i/>
         </w:rPr>
-        <w:t xml:space="preserve">commit </w:t>
-      </w:r>
+        <w:t>commit</w:t>
+      </w:r>
+      <w:proofErr w:type="spellEnd"/>
       <w:r>
         <w:rPr>
           <w:rFonts w:ascii="Georgia" w:hAnsi="Georgia"/>
           <w:bCs/>
+          <w:i/>
+        </w:rPr>
+        <w:t xml:space="preserve"> </w:t>
+      </w:r>
+      <w:r>
+        <w:rPr>
+          <w:rFonts w:ascii="Georgia" w:hAnsi="Georgia"/>
+          <w:bCs/>
         </w:rPr>
         <w:t>a medida que se va avanzando</w:t>
       </w:r>
@@ -5383,6 +5416,7 @@
         </w:rPr>
         <w:t xml:space="preserve"> se hace un </w:t>
       </w:r>
+      <w:proofErr w:type="spellStart"/>
       <w:r>
         <w:rPr>
           <w:rFonts w:ascii="Georgia" w:hAnsi="Georgia"/>
@@ -5392,6 +5426,7 @@
         </w:rPr>
         <w:t>merge</w:t>
       </w:r>
+      <w:proofErr w:type="spellEnd"/>
       <w:r>
         <w:rPr>
           <w:rFonts w:ascii="Georgia" w:hAnsi="Georgia"/>
@@ -5399,6 +5434,7 @@
         </w:rPr>
         <w:t xml:space="preserve"> de las dos </w:t>
       </w:r>
+      <w:proofErr w:type="spellStart"/>
       <w:r>
         <w:rPr>
           <w:rFonts w:ascii="Georgia" w:hAnsi="Georgia"/>
@@ -5408,6 +5444,7 @@
         </w:rPr>
         <w:t>branch</w:t>
       </w:r>
+      <w:proofErr w:type="spellEnd"/>
       <w:r>
         <w:rPr>
           <w:rFonts w:ascii="Georgia" w:hAnsi="Georgia"/>
@@ -5499,8 +5536,8 @@
                                 <w:noProof/>
                               </w:rPr>
                             </w:pPr>
-                            <w:bookmarkStart w:id="4" w:name="_Toc26018204"/>
-                            <w:bookmarkStart w:id="5" w:name="_Toc26018245"/>
+                            <w:bookmarkStart w:id="3" w:name="_Toc26018204"/>
+                            <w:bookmarkStart w:id="4" w:name="_Toc26018245"/>
                             <w:r>
                               <w:rPr>
                                 <w:rFonts w:ascii="Georgia" w:hAnsi="Georgia"/>
@@ -5542,10 +5579,18 @@
                               <w:rPr>
                                 <w:rFonts w:ascii="Georgia" w:hAnsi="Georgia"/>
                               </w:rPr>
-                              <w:t xml:space="preserve"> - Introducción: Repositorios y branch</w:t>
+                              <w:t xml:space="preserve"> - Introducción: Repositorios y </w:t>
                             </w:r>
+                            <w:proofErr w:type="spellStart"/>
+                            <w:r>
+                              <w:rPr>
+                                <w:rFonts w:ascii="Georgia" w:hAnsi="Georgia"/>
+                              </w:rPr>
+                              <w:t>branch</w:t>
+                            </w:r>
+                            <w:bookmarkEnd w:id="3"/>
                             <w:bookmarkEnd w:id="4"/>
-                            <w:bookmarkEnd w:id="5"/>
+                            <w:proofErr w:type="spellEnd"/>
                           </w:p>
                         </w:txbxContent>
                       </wps:txbx>
@@ -5581,8 +5626,8 @@
                           <w:noProof/>
                         </w:rPr>
                       </w:pPr>
-                      <w:bookmarkStart w:id="6" w:name="_Toc26018204"/>
-                      <w:bookmarkStart w:id="7" w:name="_Toc26018245"/>
+                      <w:bookmarkStart w:id="5" w:name="_Toc26018204"/>
+                      <w:bookmarkStart w:id="6" w:name="_Toc26018245"/>
                       <w:r>
                         <w:rPr>
                           <w:rFonts w:ascii="Georgia" w:hAnsi="Georgia"/>
@@ -5624,10 +5669,18 @@
                         <w:rPr>
                           <w:rFonts w:ascii="Georgia" w:hAnsi="Georgia"/>
                         </w:rPr>
-                        <w:t xml:space="preserve"> - Introducción: Repositorios y branch</w:t>
+                        <w:t xml:space="preserve"> - Introducción: Repositorios y </w:t>
                       </w:r>
+                      <w:proofErr w:type="spellStart"/>
+                      <w:r>
+                        <w:rPr>
+                          <w:rFonts w:ascii="Georgia" w:hAnsi="Georgia"/>
+                        </w:rPr>
+                        <w:t>branch</w:t>
+                      </w:r>
+                      <w:bookmarkEnd w:id="5"/>
                       <w:bookmarkEnd w:id="6"/>
-                      <w:bookmarkEnd w:id="7"/>
+                      <w:proofErr w:type="spellEnd"/>
                     </w:p>
                   </w:txbxContent>
                 </v:textbox>
@@ -5712,7 +5765,7 @@
           <w:bCs/>
         </w:rPr>
       </w:pPr>
-      <w:bookmarkStart w:id="8" w:name="_Toc26018246"/>
+      <w:bookmarkStart w:id="7" w:name="_Toc26018246"/>
       <w:r>
         <w:rPr>
           <w:rFonts w:ascii="Georgia" w:hAnsi="Georgia"/>
@@ -5756,7 +5809,7 @@
         </w:rPr>
         <w:t xml:space="preserve"> - Introducción: Presentación Word</w:t>
       </w:r>
-      <w:bookmarkEnd w:id="8"/>
+      <w:bookmarkEnd w:id="7"/>
     </w:p>
     <w:p>
       <w:pPr>
@@ -5785,8 +5838,17 @@
           <w:rFonts w:ascii="Georgia" w:hAnsi="Georgia"/>
           <w:b/>
         </w:rPr>
-        <w:t>2 de Diciembre</w:t>
-      </w:r>
+        <w:t xml:space="preserve">2 de </w:t>
+      </w:r>
+      <w:proofErr w:type="gramStart"/>
+      <w:r>
+        <w:rPr>
+          <w:rFonts w:ascii="Georgia" w:hAnsi="Georgia"/>
+          <w:b/>
+        </w:rPr>
+        <w:t>Diciembre</w:t>
+      </w:r>
+      <w:proofErr w:type="gramEnd"/>
       <w:r>
         <w:rPr>
           <w:rFonts w:ascii="Georgia" w:hAnsi="Georgia"/>
@@ -5889,7 +5951,7 @@
           <w:smallCaps/>
         </w:rPr>
       </w:pPr>
-      <w:bookmarkStart w:id="9" w:name="_Toc26018164"/>
+      <w:bookmarkStart w:id="8" w:name="_Toc26018164"/>
       <w:r>
         <w:rPr>
           <w:rFonts w:ascii="Georgia" w:hAnsi="Georgia"/>
@@ -5909,7 +5971,7 @@
         </w:rPr>
         <w:t>ntornos de Desarrollo</w:t>
       </w:r>
-      <w:bookmarkEnd w:id="9"/>
+      <w:bookmarkEnd w:id="8"/>
     </w:p>
     <w:p>
       <w:pPr>
@@ -5932,6 +5994,7 @@
         </w:rPr>
         <w:t xml:space="preserve"> en práctica lo anteriormente aprendido sobre control de versiones, compartir repositorios, crear </w:t>
       </w:r>
+      <w:proofErr w:type="spellStart"/>
       <w:r>
         <w:rPr>
           <w:rFonts w:ascii="Georgia" w:hAnsi="Georgia"/>
@@ -5956,6 +6019,7 @@
         </w:rPr>
         <w:t>s</w:t>
       </w:r>
+      <w:proofErr w:type="spellEnd"/>
       <w:r>
         <w:rPr>
           <w:rFonts w:ascii="Georgia" w:hAnsi="Georgia"/>
@@ -5963,6 +6027,7 @@
         </w:rPr>
         <w:t xml:space="preserve"> y hacer un </w:t>
       </w:r>
+      <w:proofErr w:type="spellStart"/>
       <w:r>
         <w:rPr>
           <w:rFonts w:ascii="Georgia" w:hAnsi="Georgia"/>
@@ -5971,6 +6036,7 @@
         </w:rPr>
         <w:t>merge</w:t>
       </w:r>
+      <w:proofErr w:type="spellEnd"/>
       <w:r>
         <w:rPr>
           <w:rFonts w:ascii="Georgia" w:hAnsi="Georgia"/>
@@ -6007,7 +6073,7 @@
           <w:smallCaps/>
         </w:rPr>
       </w:pPr>
-      <w:bookmarkStart w:id="10" w:name="_Toc26018165"/>
+      <w:bookmarkStart w:id="9" w:name="_Toc26018165"/>
       <w:r>
         <w:rPr>
           <w:rFonts w:ascii="Georgia" w:hAnsi="Georgia"/>
@@ -6017,7 +6083,7 @@
         </w:rPr>
         <w:t>Comandos Git</w:t>
       </w:r>
-      <w:bookmarkEnd w:id="10"/>
+      <w:bookmarkEnd w:id="9"/>
     </w:p>
     <w:p>
       <w:pPr>
@@ -6334,8 +6400,8 @@
                                 <w:noProof/>
                               </w:rPr>
                             </w:pPr>
-                            <w:bookmarkStart w:id="11" w:name="_Toc26018206"/>
-                            <w:bookmarkStart w:id="12" w:name="_Toc26018247"/>
+                            <w:bookmarkStart w:id="10" w:name="_Toc26018206"/>
+                            <w:bookmarkStart w:id="11" w:name="_Toc26018247"/>
                             <w:r>
                               <w:rPr>
                                 <w:rFonts w:ascii="Georgia" w:hAnsi="Georgia"/>
@@ -6377,10 +6443,18 @@
                               <w:rPr>
                                 <w:rFonts w:ascii="Georgia" w:hAnsi="Georgia"/>
                               </w:rPr>
-                              <w:t xml:space="preserve"> - Crear un repositorio en Git Hub - Comandos Git Bash</w:t>
+                              <w:t xml:space="preserve"> - Crear un repositorio en Git Hub - Comandos Git </w:t>
                             </w:r>
+                            <w:proofErr w:type="spellStart"/>
+                            <w:r>
+                              <w:rPr>
+                                <w:rFonts w:ascii="Georgia" w:hAnsi="Georgia"/>
+                              </w:rPr>
+                              <w:t>Bash</w:t>
+                            </w:r>
+                            <w:bookmarkEnd w:id="10"/>
                             <w:bookmarkEnd w:id="11"/>
-                            <w:bookmarkEnd w:id="12"/>
+                            <w:proofErr w:type="spellEnd"/>
                           </w:p>
                         </w:txbxContent>
                       </wps:txbx>
@@ -6415,8 +6489,8 @@
                           <w:noProof/>
                         </w:rPr>
                       </w:pPr>
-                      <w:bookmarkStart w:id="13" w:name="_Toc26018206"/>
-                      <w:bookmarkStart w:id="14" w:name="_Toc26018247"/>
+                      <w:bookmarkStart w:id="12" w:name="_Toc26018206"/>
+                      <w:bookmarkStart w:id="13" w:name="_Toc26018247"/>
                       <w:r>
                         <w:rPr>
                           <w:rFonts w:ascii="Georgia" w:hAnsi="Georgia"/>
@@ -6458,10 +6532,18 @@
                         <w:rPr>
                           <w:rFonts w:ascii="Georgia" w:hAnsi="Georgia"/>
                         </w:rPr>
-                        <w:t xml:space="preserve"> - Crear un repositorio en Git Hub - Comandos Git Bash</w:t>
+                        <w:t xml:space="preserve"> - Crear un repositorio en Git Hub - Comandos Git </w:t>
                       </w:r>
+                      <w:proofErr w:type="spellStart"/>
+                      <w:r>
+                        <w:rPr>
+                          <w:rFonts w:ascii="Georgia" w:hAnsi="Georgia"/>
+                        </w:rPr>
+                        <w:t>Bash</w:t>
+                      </w:r>
+                      <w:bookmarkEnd w:id="12"/>
                       <w:bookmarkEnd w:id="13"/>
-                      <w:bookmarkEnd w:id="14"/>
+                      <w:proofErr w:type="spellEnd"/>
                     </w:p>
                   </w:txbxContent>
                 </v:textbox>
@@ -6495,7 +6577,7 @@
           <w:smallCaps/>
         </w:rPr>
       </w:pPr>
-      <w:bookmarkStart w:id="15" w:name="_Toc26018166"/>
+      <w:bookmarkStart w:id="14" w:name="_Toc26018166"/>
       <w:r>
         <w:rPr>
           <w:rFonts w:ascii="Georgia" w:hAnsi="Georgia"/>
@@ -6515,7 +6597,7 @@
         </w:rPr>
         <w:t>estión del proyecto</w:t>
       </w:r>
-      <w:bookmarkEnd w:id="15"/>
+      <w:bookmarkEnd w:id="14"/>
     </w:p>
     <w:p>
       <w:pPr>
@@ -6862,7 +6944,8 @@
           <w:smallCaps/>
         </w:rPr>
       </w:pPr>
-      <w:bookmarkStart w:id="16" w:name="_Toc26018167"/>
+      <w:bookmarkStart w:id="15" w:name="_Toc26018167"/>
+      <w:proofErr w:type="spellStart"/>
       <w:r>
         <w:rPr>
           <w:rFonts w:ascii="Georgia" w:hAnsi="Georgia"/>
@@ -6872,7 +6955,8 @@
         </w:rPr>
         <w:t>Clockify</w:t>
       </w:r>
-      <w:bookmarkEnd w:id="16"/>
+      <w:bookmarkEnd w:id="15"/>
+      <w:proofErr w:type="spellEnd"/>
     </w:p>
     <w:p>
       <w:pPr>
@@ -6880,6 +6964,7 @@
           <w:rFonts w:ascii="Georgia" w:hAnsi="Georgia"/>
         </w:rPr>
       </w:pPr>
+      <w:proofErr w:type="spellStart"/>
       <w:r>
         <w:rPr>
           <w:rFonts w:ascii="Georgia" w:hAnsi="Georgia"/>
@@ -6887,6 +6972,7 @@
         </w:rPr>
         <w:t>Clockify</w:t>
       </w:r>
+      <w:proofErr w:type="spellEnd"/>
       <w:r>
         <w:rPr>
           <w:rFonts w:ascii="Georgia" w:hAnsi="Georgia"/>
@@ -6992,6 +7078,7 @@
         </w:rPr>
         <w:t xml:space="preserve">En ella podemos diferenciar los tiempos por minutos y horas e incluso compartir un </w:t>
       </w:r>
+      <w:proofErr w:type="spellStart"/>
       <w:r>
         <w:rPr>
           <w:rFonts w:ascii="Georgia" w:hAnsi="Georgia"/>
@@ -7002,6 +7089,7 @@
         </w:rPr>
         <w:t>Workspace</w:t>
       </w:r>
+      <w:proofErr w:type="spellEnd"/>
       <w:r>
         <w:t xml:space="preserve"> </w:t>
       </w:r>
@@ -7047,12 +7135,12 @@
           <w:szCs w:val="26"/>
         </w:rPr>
       </w:pPr>
-      <w:bookmarkStart w:id="17" w:name="_Toc25948363"/>
-      <w:bookmarkStart w:id="18" w:name="_Toc25948623"/>
-      <w:bookmarkStart w:id="19" w:name="_Toc26018168"/>
+      <w:bookmarkStart w:id="16" w:name="_Toc25948363"/>
+      <w:bookmarkStart w:id="17" w:name="_Toc25948623"/>
+      <w:bookmarkStart w:id="18" w:name="_Toc26018168"/>
+      <w:bookmarkEnd w:id="16"/>
       <w:bookmarkEnd w:id="17"/>
       <w:bookmarkEnd w:id="18"/>
-      <w:bookmarkEnd w:id="19"/>
     </w:p>
     <w:p>
       <w:pPr>
@@ -7077,12 +7165,12 @@
           <w:szCs w:val="26"/>
         </w:rPr>
       </w:pPr>
-      <w:bookmarkStart w:id="20" w:name="_Toc25948364"/>
-      <w:bookmarkStart w:id="21" w:name="_Toc25948624"/>
-      <w:bookmarkStart w:id="22" w:name="_Toc26018169"/>
+      <w:bookmarkStart w:id="19" w:name="_Toc25948364"/>
+      <w:bookmarkStart w:id="20" w:name="_Toc25948624"/>
+      <w:bookmarkStart w:id="21" w:name="_Toc26018169"/>
+      <w:bookmarkEnd w:id="19"/>
       <w:bookmarkEnd w:id="20"/>
       <w:bookmarkEnd w:id="21"/>
-      <w:bookmarkEnd w:id="22"/>
     </w:p>
     <w:p>
       <w:pPr>
@@ -7107,12 +7195,12 @@
           <w:szCs w:val="26"/>
         </w:rPr>
       </w:pPr>
-      <w:bookmarkStart w:id="23" w:name="_Toc25948365"/>
-      <w:bookmarkStart w:id="24" w:name="_Toc25948625"/>
-      <w:bookmarkStart w:id="25" w:name="_Toc26018170"/>
+      <w:bookmarkStart w:id="22" w:name="_Toc25948365"/>
+      <w:bookmarkStart w:id="23" w:name="_Toc25948625"/>
+      <w:bookmarkStart w:id="24" w:name="_Toc26018170"/>
+      <w:bookmarkEnd w:id="22"/>
       <w:bookmarkEnd w:id="23"/>
       <w:bookmarkEnd w:id="24"/>
-      <w:bookmarkEnd w:id="25"/>
     </w:p>
     <w:p>
       <w:pPr>
@@ -7137,12 +7225,12 @@
           <w:szCs w:val="26"/>
         </w:rPr>
       </w:pPr>
-      <w:bookmarkStart w:id="26" w:name="_Toc25948366"/>
-      <w:bookmarkStart w:id="27" w:name="_Toc25948626"/>
-      <w:bookmarkStart w:id="28" w:name="_Toc26018171"/>
+      <w:bookmarkStart w:id="25" w:name="_Toc25948366"/>
+      <w:bookmarkStart w:id="26" w:name="_Toc25948626"/>
+      <w:bookmarkStart w:id="27" w:name="_Toc26018171"/>
+      <w:bookmarkEnd w:id="25"/>
       <w:bookmarkEnd w:id="26"/>
       <w:bookmarkEnd w:id="27"/>
-      <w:bookmarkEnd w:id="28"/>
     </w:p>
     <w:p>
       <w:pPr>
@@ -7167,12 +7255,12 @@
           <w:szCs w:val="26"/>
         </w:rPr>
       </w:pPr>
-      <w:bookmarkStart w:id="29" w:name="_Toc25948367"/>
-      <w:bookmarkStart w:id="30" w:name="_Toc25948627"/>
-      <w:bookmarkStart w:id="31" w:name="_Toc26018172"/>
+      <w:bookmarkStart w:id="28" w:name="_Toc25948367"/>
+      <w:bookmarkStart w:id="29" w:name="_Toc25948627"/>
+      <w:bookmarkStart w:id="30" w:name="_Toc26018172"/>
+      <w:bookmarkEnd w:id="28"/>
       <w:bookmarkEnd w:id="29"/>
       <w:bookmarkEnd w:id="30"/>
-      <w:bookmarkEnd w:id="31"/>
     </w:p>
     <w:p>
       <w:pPr>
@@ -7220,7 +7308,8 @@
           <w:smallCaps/>
         </w:rPr>
       </w:pPr>
-      <w:bookmarkStart w:id="32" w:name="_Toc26018173"/>
+      <w:bookmarkStart w:id="31" w:name="_Toc26018173"/>
+      <w:proofErr w:type="spellStart"/>
       <w:r>
         <w:rPr>
           <w:rFonts w:ascii="Georgia" w:hAnsi="Georgia"/>
@@ -7229,9 +7318,30 @@
           <w:smallCaps/>
         </w:rPr>
         <w:lastRenderedPageBreak/>
-        <w:t>Conventional Commits</w:t>
-      </w:r>
-      <w:bookmarkEnd w:id="32"/>
+        <w:t>Conventional</w:t>
+      </w:r>
+      <w:proofErr w:type="spellEnd"/>
+      <w:r>
+        <w:rPr>
+          <w:rFonts w:ascii="Georgia" w:hAnsi="Georgia"/>
+          <w:b/>
+          <w:bCs/>
+          <w:smallCaps/>
+        </w:rPr>
+        <w:t xml:space="preserve"> </w:t>
+      </w:r>
+      <w:proofErr w:type="spellStart"/>
+      <w:r>
+        <w:rPr>
+          <w:rFonts w:ascii="Georgia" w:hAnsi="Georgia"/>
+          <w:b/>
+          <w:bCs/>
+          <w:smallCaps/>
+        </w:rPr>
+        <w:t>Commits</w:t>
+      </w:r>
+      <w:bookmarkEnd w:id="31"/>
+      <w:proofErr w:type="spellEnd"/>
     </w:p>
     <w:p>
       <w:pPr>
@@ -7244,7 +7354,21 @@
         <w:rPr>
           <w:rFonts w:ascii="Georgia" w:hAnsi="Georgia"/>
         </w:rPr>
-        <w:t xml:space="preserve">Para poder hacer los commits de una manera que podamos entender </w:t>
+        <w:t xml:space="preserve">Para poder hacer los </w:t>
+      </w:r>
+      <w:proofErr w:type="spellStart"/>
+      <w:r>
+        <w:rPr>
+          <w:rFonts w:ascii="Georgia" w:hAnsi="Georgia"/>
+        </w:rPr>
+        <w:t>commits</w:t>
+      </w:r>
+      <w:proofErr w:type="spellEnd"/>
+      <w:r>
+        <w:rPr>
+          <w:rFonts w:ascii="Georgia" w:hAnsi="Georgia"/>
+        </w:rPr>
+        <w:t xml:space="preserve"> de una manera que podamos entender </w:t>
       </w:r>
       <w:r>
         <w:rPr>
@@ -7258,6 +7382,7 @@
         </w:rPr>
         <w:t xml:space="preserve"> tipo de modificaciones hemos hecho en cada uno utilizamos el estándar de </w:t>
       </w:r>
+      <w:proofErr w:type="spellStart"/>
       <w:r>
         <w:rPr>
           <w:rFonts w:ascii="Georgia" w:hAnsi="Georgia"/>
@@ -7266,7 +7391,40 @@
           <w:i/>
           <w:iCs/>
         </w:rPr>
-        <w:t>Conventional Commits.</w:t>
+        <w:t>Conventional</w:t>
+      </w:r>
+      <w:proofErr w:type="spellEnd"/>
+      <w:r>
+        <w:rPr>
+          <w:rFonts w:ascii="Georgia" w:hAnsi="Georgia"/>
+          <w:b/>
+          <w:bCs/>
+          <w:i/>
+          <w:iCs/>
+        </w:rPr>
+        <w:t xml:space="preserve"> </w:t>
+      </w:r>
+      <w:proofErr w:type="spellStart"/>
+      <w:r>
+        <w:rPr>
+          <w:rFonts w:ascii="Georgia" w:hAnsi="Georgia"/>
+          <w:b/>
+          <w:bCs/>
+          <w:i/>
+          <w:iCs/>
+        </w:rPr>
+        <w:t>Commits</w:t>
+      </w:r>
+      <w:proofErr w:type="spellEnd"/>
+      <w:r>
+        <w:rPr>
+          <w:rFonts w:ascii="Georgia" w:hAnsi="Georgia"/>
+          <w:b/>
+          <w:bCs/>
+          <w:i/>
+          <w:iCs/>
+        </w:rPr>
+        <w:t>.</w:t>
       </w:r>
     </w:p>
     <w:p>
@@ -7322,7 +7480,7 @@
           <w:rFonts w:ascii="Georgia" w:hAnsi="Georgia"/>
         </w:rPr>
       </w:pPr>
-      <w:bookmarkStart w:id="33" w:name="_Toc26018248"/>
+      <w:bookmarkStart w:id="32" w:name="_Toc26018248"/>
       <w:r>
         <w:rPr>
           <w:rFonts w:ascii="Georgia" w:hAnsi="Georgia"/>
@@ -7420,9 +7578,31 @@
         <w:rPr>
           <w:rFonts w:ascii="Georgia" w:hAnsi="Georgia"/>
         </w:rPr>
-        <w:t xml:space="preserve"> - Conventional Commits</w:t>
-      </w:r>
-      <w:bookmarkEnd w:id="33"/>
+        <w:t xml:space="preserve"> - </w:t>
+      </w:r>
+      <w:proofErr w:type="spellStart"/>
+      <w:r>
+        <w:rPr>
+          <w:rFonts w:ascii="Georgia" w:hAnsi="Georgia"/>
+        </w:rPr>
+        <w:t>Conventional</w:t>
+      </w:r>
+      <w:proofErr w:type="spellEnd"/>
+      <w:r>
+        <w:rPr>
+          <w:rFonts w:ascii="Georgia" w:hAnsi="Georgia"/>
+        </w:rPr>
+        <w:t xml:space="preserve"> </w:t>
+      </w:r>
+      <w:proofErr w:type="spellStart"/>
+      <w:r>
+        <w:rPr>
+          <w:rFonts w:ascii="Georgia" w:hAnsi="Georgia"/>
+        </w:rPr>
+        <w:t>Commits</w:t>
+      </w:r>
+      <w:bookmarkEnd w:id="32"/>
+      <w:proofErr w:type="spellEnd"/>
     </w:p>
     <w:p>
       <w:pPr>
@@ -7433,7 +7613,35 @@
         <w:rPr>
           <w:rFonts w:ascii="Georgia" w:hAnsi="Georgia"/>
         </w:rPr>
-        <w:t>Este se basa en seguir una estructura donde asignamos el tipo de commit, a donde apuntan los cambios realizados, una breve descripción. Las partes que se encuentran entre paréntesis son opcionales y solo se añaden si el commit lo requiere</w:t>
+        <w:t xml:space="preserve">Este se basa en seguir una estructura donde asignamos el tipo de </w:t>
+      </w:r>
+      <w:proofErr w:type="spellStart"/>
+      <w:r>
+        <w:rPr>
+          <w:rFonts w:ascii="Georgia" w:hAnsi="Georgia"/>
+        </w:rPr>
+        <w:t>commit</w:t>
+      </w:r>
+      <w:proofErr w:type="spellEnd"/>
+      <w:r>
+        <w:rPr>
+          <w:rFonts w:ascii="Georgia" w:hAnsi="Georgia"/>
+        </w:rPr>
+        <w:t xml:space="preserve">, a donde apuntan los cambios realizados, una breve descripción. Las partes que se encuentran entre paréntesis son opcionales y solo se añaden si el </w:t>
+      </w:r>
+      <w:proofErr w:type="spellStart"/>
+      <w:r>
+        <w:rPr>
+          <w:rFonts w:ascii="Georgia" w:hAnsi="Georgia"/>
+        </w:rPr>
+        <w:t>commit</w:t>
+      </w:r>
+      <w:proofErr w:type="spellEnd"/>
+      <w:r>
+        <w:rPr>
+          <w:rFonts w:ascii="Georgia" w:hAnsi="Georgia"/>
+        </w:rPr>
+        <w:t xml:space="preserve"> lo requiere</w:t>
       </w:r>
       <w:r>
         <w:rPr>
@@ -7469,35 +7677,27 @@
           <w:rFonts w:ascii="Georgia" w:hAnsi="Georgia"/>
         </w:rPr>
       </w:pPr>
-      <w:bookmarkStart w:id="34" w:name="_Toc26018249"/>
+      <w:bookmarkStart w:id="33" w:name="_Toc26018249"/>
       <w:r>
         <w:t xml:space="preserve">Ilustración </w:t>
       </w:r>
-      <w:r>
-        <w:fldChar w:fldCharType="begin"/>
-      </w:r>
-      <w:r>
-        <w:instrText xml:space="preserve"> SEQ Ilustración \* ARABIC </w:instrText>
-      </w:r>
-      <w:r>
-        <w:fldChar w:fldCharType="separate"/>
-      </w:r>
-      <w:r>
-        <w:rPr>
-          <w:noProof/>
-        </w:rPr>
-        <w:t>6</w:t>
-      </w:r>
-      <w:r>
-        <w:rPr>
-          <w:noProof/>
-        </w:rPr>
-        <w:fldChar w:fldCharType="end"/>
-      </w:r>
-      <w:r>
-        <w:t xml:space="preserve"> - Estructura commit</w:t>
-      </w:r>
-      <w:bookmarkEnd w:id="34"/>
+      <w:fldSimple w:instr=" SEQ Ilustración \* ARABIC ">
+        <w:r>
+          <w:rPr>
+            <w:noProof/>
+          </w:rPr>
+          <w:t>6</w:t>
+        </w:r>
+      </w:fldSimple>
+      <w:r>
+        <w:t xml:space="preserve"> - Estructura </w:t>
+      </w:r>
+      <w:proofErr w:type="spellStart"/>
+      <w:r>
+        <w:t>commit</w:t>
+      </w:r>
+      <w:bookmarkEnd w:id="33"/>
+      <w:proofErr w:type="spellEnd"/>
     </w:p>
     <w:p>
       <w:pPr>
@@ -7505,17 +7705,33 @@
           <w:rFonts w:ascii="Georgia" w:hAnsi="Georgia"/>
         </w:rPr>
       </w:pPr>
+      <w:proofErr w:type="spellStart"/>
       <w:r>
         <w:rPr>
           <w:rFonts w:ascii="Georgia" w:hAnsi="Georgia"/>
         </w:rPr>
         <w:t>VSCode</w:t>
       </w:r>
-      <w:r>
-        <w:rPr>
-          <w:rFonts w:ascii="Georgia" w:hAnsi="Georgia"/>
-        </w:rPr>
-        <w:t xml:space="preserve"> tiene una extensión para que nos sea más fácil realizar estos commits.</w:t>
+      <w:proofErr w:type="spellEnd"/>
+      <w:r>
+        <w:rPr>
+          <w:rFonts w:ascii="Georgia" w:hAnsi="Georgia"/>
+        </w:rPr>
+        <w:t xml:space="preserve"> tiene una extensión para que nos sea más fácil realizar estos </w:t>
+      </w:r>
+      <w:proofErr w:type="spellStart"/>
+      <w:r>
+        <w:rPr>
+          <w:rFonts w:ascii="Georgia" w:hAnsi="Georgia"/>
+        </w:rPr>
+        <w:t>commits</w:t>
+      </w:r>
+      <w:proofErr w:type="spellEnd"/>
+      <w:r>
+        <w:rPr>
+          <w:rFonts w:ascii="Georgia" w:hAnsi="Georgia"/>
+        </w:rPr>
+        <w:t>.</w:t>
       </w:r>
     </w:p>
     <w:p>
@@ -7611,37 +7827,29 @@
                               <w:pPr>
                                 <w:pStyle w:val="Descripcin"/>
                               </w:pPr>
-                              <w:bookmarkStart w:id="35" w:name="_Toc26018209"/>
-                              <w:bookmarkStart w:id="36" w:name="_Toc26018250"/>
+                              <w:bookmarkStart w:id="34" w:name="_Toc26018209"/>
+                              <w:bookmarkStart w:id="35" w:name="_Toc26018250"/>
                               <w:r>
                                 <w:t xml:space="preserve">Ilustración </w:t>
                               </w:r>
+                              <w:fldSimple w:instr=" SEQ Ilustración \* ARABIC ">
+                                <w:r>
+                                  <w:rPr>
+                                    <w:noProof/>
+                                  </w:rPr>
+                                  <w:t>7</w:t>
+                                </w:r>
+                              </w:fldSimple>
                               <w:r>
-                                <w:fldChar w:fldCharType="begin"/>
+                                <w:t xml:space="preserve"> - Tipos de </w:t>
                               </w:r>
+                              <w:proofErr w:type="spellStart"/>
                               <w:r>
-                                <w:instrText xml:space="preserve"> SEQ Ilustración \* ARABIC </w:instrText>
+                                <w:t>commits</w:t>
                               </w:r>
-                              <w:r>
-                                <w:fldChar w:fldCharType="separate"/>
-                              </w:r>
-                              <w:r>
-                                <w:rPr>
-                                  <w:noProof/>
-                                </w:rPr>
-                                <w:t>7</w:t>
-                              </w:r>
-                              <w:r>
-                                <w:rPr>
-                                  <w:noProof/>
-                                </w:rPr>
-                                <w:fldChar w:fldCharType="end"/>
-                              </w:r>
-                              <w:r>
-                                <w:t xml:space="preserve"> - Tipos de commits</w:t>
-                              </w:r>
+                              <w:bookmarkEnd w:id="34"/>
                               <w:bookmarkEnd w:id="35"/>
-                              <w:bookmarkEnd w:id="36"/>
+                              <w:proofErr w:type="spellEnd"/>
                             </w:p>
                           </w:txbxContent>
                         </wps:txbx>
@@ -7666,7 +7874,7 @@
           </mc:Choice>
           <mc:Fallback>
             <w:pict>
-              <v:group w14:anchorId="5C1D7C50" id="Grupo 16" o:spid="_x0000_s1029" style="position:absolute;margin-left:0;margin-top:.4pt;width:377.5pt;height:165.75pt;z-index:251726848;mso-position-horizontal:center;mso-position-horizontal-relative:margin;mso-width-relative:margin;mso-height-relative:margin" coordorigin="-106" coordsize="47947,21109" o:gfxdata="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">
+              <v:group w14:anchorId="5C1D7C50" id="Grupo 16" o:spid="_x0000_s1029" style="position:absolute;margin-left:0;margin-top:.4pt;width:377.5pt;height:165.75pt;z-index:251726848;mso-position-horizontal:center;mso-position-horizontal-relative:margin;mso-width-relative:margin;mso-height-relative:margin" coordorigin="-106" coordsize="47947,21109" o:gfxdata="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">
                 <v:shapetype id="_x0000_t75" coordsize="21600,21600" o:spt="75" o:preferrelative="t" path="m@4@5l@4@11@9@11@9@5xe" filled="f" stroked="f">
                   <v:stroke joinstyle="miter"/>
                   <v:formulas>
@@ -7686,48 +7894,39 @@
                   <v:path o:extrusionok="f" gradientshapeok="t" o:connecttype="rect"/>
                   <o:lock v:ext="edit" aspectratio="t"/>
                 </v:shapetype>
-                <v:shape id="Imagen 14" o:spid="_x0000_s1030" type="#_x0000_t75" style="position:absolute;width:47631;height:20574;visibility:visible;mso-wrap-style:square" o:gfxdata="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">
+                <v:shape id="Imagen 14" o:spid="_x0000_s1030" type="#_x0000_t75" style="position:absolute;width:47631;height:20574;visibility:visible;mso-wrap-style:square" o:gfxdata="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">
                   <v:imagedata r:id="rId43" o:title=""/>
-                  <v:path arrowok="t"/>
                 </v:shape>
-                <v:shape id="Cuadro de texto 15" o:spid="_x0000_s1031" type="#_x0000_t202" style="position:absolute;left:-106;top:19988;width:47946;height:1121;visibility:visible;mso-wrap-style:square;v-text-anchor:top" o:gfxdata="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" stroked="f">
+                <v:shape id="Cuadro de texto 15" o:spid="_x0000_s1031" type="#_x0000_t202" style="position:absolute;left:-106;top:19988;width:47946;height:1121;visibility:visible;mso-wrap-style:square;v-text-anchor:top" o:gfxdata="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" stroked="f">
                   <v:textbox inset="0,0,0,0">
                     <w:txbxContent>
                       <w:p>
                         <w:pPr>
                           <w:pStyle w:val="Descripcin"/>
                         </w:pPr>
-                        <w:bookmarkStart w:id="37" w:name="_Toc26018209"/>
-                        <w:bookmarkStart w:id="38" w:name="_Toc26018250"/>
+                        <w:bookmarkStart w:id="36" w:name="_Toc26018209"/>
+                        <w:bookmarkStart w:id="37" w:name="_Toc26018250"/>
                         <w:r>
                           <w:t xml:space="preserve">Ilustración </w:t>
                         </w:r>
+                        <w:fldSimple w:instr=" SEQ Ilustración \* ARABIC ">
+                          <w:r>
+                            <w:rPr>
+                              <w:noProof/>
+                            </w:rPr>
+                            <w:t>7</w:t>
+                          </w:r>
+                        </w:fldSimple>
                         <w:r>
-                          <w:fldChar w:fldCharType="begin"/>
+                          <w:t xml:space="preserve"> - Tipos de </w:t>
                         </w:r>
+                        <w:proofErr w:type="spellStart"/>
                         <w:r>
-                          <w:instrText xml:space="preserve"> SEQ Ilustración \* ARABIC </w:instrText>
+                          <w:t>commits</w:t>
                         </w:r>
-                        <w:r>
-                          <w:fldChar w:fldCharType="separate"/>
-                        </w:r>
-                        <w:r>
-                          <w:rPr>
-                            <w:noProof/>
-                          </w:rPr>
-                          <w:t>7</w:t>
-                        </w:r>
-                        <w:r>
-                          <w:rPr>
-                            <w:noProof/>
-                          </w:rPr>
-                          <w:fldChar w:fldCharType="end"/>
-                        </w:r>
-                        <w:r>
-                          <w:t xml:space="preserve"> - Tipos de commits</w:t>
-                        </w:r>
+                        <w:bookmarkEnd w:id="36"/>
                         <w:bookmarkEnd w:id="37"/>
-                        <w:bookmarkEnd w:id="38"/>
+                        <w:proofErr w:type="spellEnd"/>
                       </w:p>
                     </w:txbxContent>
                   </v:textbox>
@@ -7756,7 +7955,7 @@
           <w:smallCaps/>
         </w:rPr>
       </w:pPr>
-      <w:bookmarkStart w:id="39" w:name="_Toc26018174"/>
+      <w:bookmarkStart w:id="38" w:name="_Toc26018174"/>
       <w:r>
         <w:rPr>
           <w:rFonts w:ascii="Georgia" w:hAnsi="Georgia"/>
@@ -7776,7 +7975,7 @@
         </w:rPr>
         <w:t>rogramación</w:t>
       </w:r>
-      <w:bookmarkEnd w:id="39"/>
+      <w:bookmarkEnd w:id="38"/>
     </w:p>
     <w:p>
       <w:pPr>
@@ -7836,7 +8035,7 @@
           <w:smallCaps/>
         </w:rPr>
       </w:pPr>
-      <w:bookmarkStart w:id="40" w:name="_Toc26018175"/>
+      <w:bookmarkStart w:id="39" w:name="_Toc26018175"/>
       <w:r>
         <w:rPr>
           <w:rFonts w:ascii="Georgia" w:hAnsi="Georgia"/>
@@ -7855,7 +8054,7 @@
         </w:rPr>
         <w:t>a</w:t>
       </w:r>
-      <w:bookmarkEnd w:id="40"/>
+      <w:bookmarkEnd w:id="39"/>
     </w:p>
     <w:p>
       <w:pPr>
@@ -7872,7 +8071,7 @@
           <w:smallCaps/>
         </w:rPr>
       </w:pPr>
-      <w:bookmarkStart w:id="41" w:name="_Toc26018176"/>
+      <w:bookmarkStart w:id="40" w:name="_Toc26018176"/>
       <w:r>
         <w:rPr>
           <w:rFonts w:ascii="Georgia" w:hAnsi="Georgia"/>
@@ -7891,7 +8090,7 @@
         </w:rPr>
         <w:t>ón</w:t>
       </w:r>
-      <w:bookmarkEnd w:id="41"/>
+      <w:bookmarkEnd w:id="40"/>
     </w:p>
     <w:p>
       <w:pPr>
@@ -7920,6 +8119,7 @@
         </w:rPr>
         <w:t xml:space="preserve">. Estas se importan al </w:t>
       </w:r>
+      <w:proofErr w:type="spellStart"/>
       <w:r>
         <w:rPr>
           <w:rFonts w:ascii="Georgia" w:hAnsi="Georgia"/>
@@ -7930,6 +8130,7 @@
         </w:rPr>
         <w:t>Main</w:t>
       </w:r>
+      <w:proofErr w:type="spellEnd"/>
       <w:r>
         <w:rPr>
           <w:rFonts w:ascii="Georgia" w:hAnsi="Georgia"/>
@@ -7952,7 +8153,7 @@
           <w:smallCaps/>
         </w:rPr>
       </w:pPr>
-      <w:bookmarkStart w:id="42" w:name="_Toc26018177"/>
+      <w:bookmarkStart w:id="41" w:name="_Toc26018177"/>
       <w:r>
         <w:rPr>
           <w:rFonts w:ascii="Georgia" w:hAnsi="Georgia"/>
@@ -7962,7 +8163,7 @@
         </w:rPr>
         <w:t>Tecnologías utilizadas</w:t>
       </w:r>
-      <w:bookmarkEnd w:id="42"/>
+      <w:bookmarkEnd w:id="41"/>
       <w:r>
         <w:rPr>
           <w:rFonts w:ascii="Georgia" w:hAnsi="Georgia"/>
@@ -7988,7 +8189,7 @@
           <w:smallCaps/>
         </w:rPr>
       </w:pPr>
-      <w:bookmarkStart w:id="43" w:name="_Toc26018178"/>
+      <w:bookmarkStart w:id="42" w:name="_Toc26018178"/>
       <w:r>
         <w:rPr>
           <w:rFonts w:ascii="Georgia" w:hAnsi="Georgia"/>
@@ -8040,8 +8241,8 @@
                                 <w:noProof/>
                               </w:rPr>
                             </w:pPr>
-                            <w:bookmarkStart w:id="44" w:name="_Toc26018210"/>
-                            <w:bookmarkStart w:id="45" w:name="_Toc26018251"/>
+                            <w:bookmarkStart w:id="43" w:name="_Toc26018210"/>
+                            <w:bookmarkStart w:id="44" w:name="_Toc26018251"/>
                             <w:r>
                               <w:rPr>
                                 <w:rFonts w:ascii="Georgia" w:hAnsi="Georgia"/>
@@ -8085,8 +8286,8 @@
                               </w:rPr>
                               <w:t>- TDD</w:t>
                             </w:r>
+                            <w:bookmarkEnd w:id="43"/>
                             <w:bookmarkEnd w:id="44"/>
-                            <w:bookmarkEnd w:id="45"/>
                           </w:p>
                         </w:txbxContent>
                       </wps:txbx>
@@ -8115,8 +8316,8 @@
                           <w:noProof/>
                         </w:rPr>
                       </w:pPr>
-                      <w:bookmarkStart w:id="46" w:name="_Toc26018210"/>
-                      <w:bookmarkStart w:id="47" w:name="_Toc26018251"/>
+                      <w:bookmarkStart w:id="45" w:name="_Toc26018210"/>
+                      <w:bookmarkStart w:id="46" w:name="_Toc26018251"/>
                       <w:r>
                         <w:rPr>
                           <w:rFonts w:ascii="Georgia" w:hAnsi="Georgia"/>
@@ -8160,8 +8361,8 @@
                         </w:rPr>
                         <w:t>- TDD</w:t>
                       </w:r>
+                      <w:bookmarkEnd w:id="45"/>
                       <w:bookmarkEnd w:id="46"/>
-                      <w:bookmarkEnd w:id="47"/>
                     </w:p>
                   </w:txbxContent>
                 </v:textbox>
@@ -8243,7 +8444,7 @@
         </w:rPr>
         <w:t>TDD</w:t>
       </w:r>
-      <w:bookmarkEnd w:id="43"/>
+      <w:bookmarkEnd w:id="42"/>
     </w:p>
     <w:p>
       <w:pPr>
@@ -8272,14 +8473,27 @@
           <w:i/>
           <w:iCs/>
         </w:rPr>
-        <w:t>Test Drive Developement</w:t>
-      </w:r>
+        <w:t xml:space="preserve">Test Drive </w:t>
+      </w:r>
+      <w:proofErr w:type="spellStart"/>
+      <w:r>
+        <w:rPr>
+          <w:rFonts w:ascii="Georgia" w:hAnsi="Georgia"/>
+          <w:b/>
+          <w:bCs/>
+          <w:i/>
+          <w:iCs/>
+        </w:rPr>
+        <w:t>Developement</w:t>
+      </w:r>
+      <w:proofErr w:type="spellEnd"/>
       <w:r>
         <w:rPr>
           <w:rFonts w:ascii="Georgia" w:hAnsi="Georgia"/>
         </w:rPr>
         <w:t xml:space="preserve"> que consiste en utilizar casos test, hacer </w:t>
       </w:r>
+      <w:proofErr w:type="spellStart"/>
       <w:r>
         <w:rPr>
           <w:rFonts w:ascii="Georgia" w:hAnsi="Georgia"/>
@@ -8287,6 +8501,7 @@
         </w:rPr>
         <w:t>debugging</w:t>
       </w:r>
+      <w:proofErr w:type="spellEnd"/>
       <w:r>
         <w:rPr>
           <w:rFonts w:ascii="Georgia" w:hAnsi="Georgia"/>
@@ -8297,7 +8512,21 @@
         <w:rPr>
           <w:rFonts w:ascii="Georgia" w:hAnsi="Georgia"/>
         </w:rPr>
-        <w:t>; repetir este bucle hasta acabar e trabajo.</w:t>
+        <w:t xml:space="preserve">; repetir este bucle hasta acabar </w:t>
+      </w:r>
+      <w:proofErr w:type="gramStart"/>
+      <w:r>
+        <w:rPr>
+          <w:rFonts w:ascii="Georgia" w:hAnsi="Georgia"/>
+        </w:rPr>
+        <w:t>e</w:t>
+      </w:r>
+      <w:proofErr w:type="gramEnd"/>
+      <w:r>
+        <w:rPr>
+          <w:rFonts w:ascii="Georgia" w:hAnsi="Georgia"/>
+        </w:rPr>
+        <w:t xml:space="preserve"> trabajo.</w:t>
       </w:r>
     </w:p>
     <w:p>
@@ -8315,7 +8544,7 @@
           <w:smallCaps/>
         </w:rPr>
       </w:pPr>
-      <w:bookmarkStart w:id="48" w:name="_Toc26018179"/>
+      <w:bookmarkStart w:id="47" w:name="_Toc26018179"/>
       <w:r>
         <w:rPr>
           <w:rFonts w:ascii="Georgia" w:hAnsi="Georgia"/>
@@ -8325,7 +8554,7 @@
         </w:rPr>
         <w:t>Sistema SOLID</w:t>
       </w:r>
-      <w:bookmarkEnd w:id="48"/>
+      <w:bookmarkEnd w:id="47"/>
     </w:p>
     <w:p>
       <w:pPr>
@@ -8356,8 +8585,9 @@
           <w:i/>
           <w:iCs/>
         </w:rPr>
-        <w:t>Single Responsability Principle</w:t>
-      </w:r>
+        <w:t xml:space="preserve">Single </w:t>
+      </w:r>
+      <w:proofErr w:type="spellStart"/>
       <w:r>
         <w:rPr>
           <w:rFonts w:ascii="Georgia" w:hAnsi="Georgia"/>
@@ -8366,36 +8596,9 @@
           <w:i/>
           <w:iCs/>
         </w:rPr>
-        <w:t xml:space="preserve"> </w:t>
-      </w:r>
-      <w:r>
-        <w:rPr>
-          <w:rFonts w:ascii="Georgia" w:hAnsi="Georgia"/>
-          <w:b/>
-          <w:bCs/>
-        </w:rPr>
-        <w:t>(SRP)</w:t>
-      </w:r>
-      <w:r>
-        <w:rPr>
-          <w:rFonts w:ascii="Georgia" w:hAnsi="Georgia"/>
-        </w:rPr>
-        <w:t>, consiste en fraccionar el</w:t>
-      </w:r>
-      <w:r>
-        <w:rPr>
-          <w:rFonts w:ascii="Georgia" w:hAnsi="Georgia"/>
-        </w:rPr>
-        <w:t xml:space="preserve"> código en funciones aisladas para que cada método se encargue de una única labor. </w:t>
-      </w:r>
-    </w:p>
-    <w:p>
-      <w:pPr>
-        <w:jc w:val="both"/>
-        <w:rPr>
-          <w:rFonts w:ascii="Georgia" w:hAnsi="Georgia"/>
-        </w:rPr>
-      </w:pPr>
+        <w:t>Responsability</w:t>
+      </w:r>
+      <w:proofErr w:type="spellEnd"/>
       <w:r>
         <w:rPr>
           <w:rFonts w:ascii="Georgia" w:hAnsi="Georgia"/>
@@ -8404,8 +8607,9 @@
           <w:i/>
           <w:iCs/>
         </w:rPr>
-        <w:t>Open/Close</w:t>
-      </w:r>
+        <w:t xml:space="preserve"> </w:t>
+      </w:r>
+      <w:proofErr w:type="spellStart"/>
       <w:r>
         <w:rPr>
           <w:rFonts w:ascii="Georgia" w:hAnsi="Georgia"/>
@@ -8414,8 +8618,9 @@
           <w:i/>
           <w:iCs/>
         </w:rPr>
-        <w:t>d</w:t>
-      </w:r>
+        <w:t>Principle</w:t>
+      </w:r>
+      <w:proofErr w:type="spellEnd"/>
       <w:r>
         <w:rPr>
           <w:rFonts w:ascii="Georgia" w:hAnsi="Georgia"/>
@@ -8424,8 +8629,90 @@
           <w:i/>
           <w:iCs/>
         </w:rPr>
-        <w:t xml:space="preserve"> Principle</w:t>
-      </w:r>
+        <w:t xml:space="preserve"> </w:t>
+      </w:r>
+      <w:r>
+        <w:rPr>
+          <w:rFonts w:ascii="Georgia" w:hAnsi="Georgia"/>
+          <w:b/>
+          <w:bCs/>
+        </w:rPr>
+        <w:t>(SRP)</w:t>
+      </w:r>
+      <w:r>
+        <w:rPr>
+          <w:rFonts w:ascii="Georgia" w:hAnsi="Georgia"/>
+        </w:rPr>
+        <w:t>, consiste en fraccionar el</w:t>
+      </w:r>
+      <w:r>
+        <w:rPr>
+          <w:rFonts w:ascii="Georgia" w:hAnsi="Georgia"/>
+        </w:rPr>
+        <w:t xml:space="preserve"> código en funciones aisladas para que cada método se encargue de una única labor. </w:t>
+      </w:r>
+    </w:p>
+    <w:p>
+      <w:pPr>
+        <w:jc w:val="both"/>
+        <w:rPr>
+          <w:rFonts w:ascii="Georgia" w:hAnsi="Georgia"/>
+        </w:rPr>
+      </w:pPr>
+      <w:r>
+        <w:rPr>
+          <w:rFonts w:ascii="Georgia" w:hAnsi="Georgia"/>
+          <w:b/>
+          <w:bCs/>
+          <w:i/>
+          <w:iCs/>
+        </w:rPr>
+        <w:t>Open/</w:t>
+      </w:r>
+      <w:proofErr w:type="spellStart"/>
+      <w:r>
+        <w:rPr>
+          <w:rFonts w:ascii="Georgia" w:hAnsi="Georgia"/>
+          <w:b/>
+          <w:bCs/>
+          <w:i/>
+          <w:iCs/>
+        </w:rPr>
+        <w:t>Close</w:t>
+      </w:r>
+      <w:r>
+        <w:rPr>
+          <w:rFonts w:ascii="Georgia" w:hAnsi="Georgia"/>
+          <w:b/>
+          <w:bCs/>
+          <w:i/>
+          <w:iCs/>
+        </w:rPr>
+        <w:t>d</w:t>
+      </w:r>
+      <w:proofErr w:type="spellEnd"/>
+      <w:r>
+        <w:rPr>
+          <w:rFonts w:ascii="Georgia" w:hAnsi="Georgia"/>
+          <w:b/>
+          <w:bCs/>
+          <w:i/>
+          <w:iCs/>
+        </w:rPr>
+        <w:t xml:space="preserve"> </w:t>
+      </w:r>
+      <w:proofErr w:type="spellStart"/>
+      <w:r>
+        <w:rPr>
+          <w:rFonts w:ascii="Georgia" w:hAnsi="Georgia"/>
+          <w:b/>
+          <w:bCs/>
+          <w:i/>
+          <w:iCs/>
+        </w:rPr>
+        <w:t>Principle</w:t>
+      </w:r>
+      <w:proofErr w:type="spellEnd"/>
       <w:r>
         <w:rPr>
           <w:rFonts w:ascii="Georgia" w:hAnsi="Georgia"/>
@@ -8468,7 +8755,7 @@
           <w:smallCaps/>
         </w:rPr>
       </w:pPr>
-      <w:bookmarkStart w:id="49" w:name="_Toc26018180"/>
+      <w:bookmarkStart w:id="48" w:name="_Toc26018180"/>
       <w:r>
         <w:rPr>
           <w:rFonts w:ascii="Georgia" w:hAnsi="Georgia"/>
@@ -8519,37 +8806,24 @@
                                 <w:noProof/>
                               </w:rPr>
                             </w:pPr>
-                            <w:bookmarkStart w:id="50" w:name="_Toc26018211"/>
-                            <w:bookmarkStart w:id="51" w:name="_Toc26018252"/>
+                            <w:bookmarkStart w:id="49" w:name="_Toc26018211"/>
+                            <w:bookmarkStart w:id="50" w:name="_Toc26018252"/>
                             <w:r>
                               <w:t xml:space="preserve">Ilustración </w:t>
                             </w:r>
-                            <w:r>
-                              <w:fldChar w:fldCharType="begin"/>
-                            </w:r>
-                            <w:r>
-                              <w:instrText xml:space="preserve"> SEQ Ilustración \* ARABIC </w:instrText>
-                            </w:r>
-                            <w:r>
-                              <w:fldChar w:fldCharType="separate"/>
-                            </w:r>
-                            <w:r>
-                              <w:rPr>
-                                <w:noProof/>
-                              </w:rPr>
-                              <w:t>9</w:t>
-                            </w:r>
-                            <w:r>
-                              <w:rPr>
-                                <w:noProof/>
-                              </w:rPr>
-                              <w:fldChar w:fldCharType="end"/>
-                            </w:r>
+                            <w:fldSimple w:instr=" SEQ Ilustración \* ARABIC ">
+                              <w:r>
+                                <w:rPr>
+                                  <w:noProof/>
+                                </w:rPr>
+                                <w:t>9</w:t>
+                              </w:r>
+                            </w:fldSimple>
                             <w:r>
                               <w:t xml:space="preserve"> - SOLID</w:t>
                             </w:r>
+                            <w:bookmarkEnd w:id="49"/>
                             <w:bookmarkEnd w:id="50"/>
-                            <w:bookmarkEnd w:id="51"/>
                           </w:p>
                         </w:txbxContent>
                       </wps:txbx>
@@ -8577,37 +8851,24 @@
                           <w:noProof/>
                         </w:rPr>
                       </w:pPr>
-                      <w:bookmarkStart w:id="52" w:name="_Toc26018211"/>
-                      <w:bookmarkStart w:id="53" w:name="_Toc26018252"/>
+                      <w:bookmarkStart w:id="51" w:name="_Toc26018211"/>
+                      <w:bookmarkStart w:id="52" w:name="_Toc26018252"/>
                       <w:r>
                         <w:t xml:space="preserve">Ilustración </w:t>
                       </w:r>
-                      <w:r>
-                        <w:fldChar w:fldCharType="begin"/>
-                      </w:r>
-                      <w:r>
-                        <w:instrText xml:space="preserve"> SEQ Ilustración \* ARABIC </w:instrText>
-                      </w:r>
-                      <w:r>
-                        <w:fldChar w:fldCharType="separate"/>
-                      </w:r>
-                      <w:r>
-                        <w:rPr>
-                          <w:noProof/>
-                        </w:rPr>
-                        <w:t>9</w:t>
-                      </w:r>
-                      <w:r>
-                        <w:rPr>
-                          <w:noProof/>
-                        </w:rPr>
-                        <w:fldChar w:fldCharType="end"/>
-                      </w:r>
+                      <w:fldSimple w:instr=" SEQ Ilustración \* ARABIC ">
+                        <w:r>
+                          <w:rPr>
+                            <w:noProof/>
+                          </w:rPr>
+                          <w:t>9</w:t>
+                        </w:r>
+                      </w:fldSimple>
                       <w:r>
                         <w:t xml:space="preserve"> - SOLID</w:t>
                       </w:r>
+                      <w:bookmarkEnd w:id="51"/>
                       <w:bookmarkEnd w:id="52"/>
-                      <w:bookmarkEnd w:id="53"/>
                     </w:p>
                   </w:txbxContent>
                 </v:textbox>
@@ -8695,7 +8956,7 @@
         </w:rPr>
         <w:t>Barricadas</w:t>
       </w:r>
-      <w:bookmarkEnd w:id="49"/>
+      <w:bookmarkEnd w:id="48"/>
     </w:p>
     <w:p>
       <w:pPr>
@@ -8753,6 +9014,7 @@
         </w:rPr>
         <w:t xml:space="preserve"> módulo tiene un </w:t>
       </w:r>
+      <w:proofErr w:type="spellStart"/>
       <w:r>
         <w:rPr>
           <w:rFonts w:ascii="Georgia" w:hAnsi="Georgia"/>
@@ -8763,6 +9025,7 @@
         </w:rPr>
         <w:t>assert</w:t>
       </w:r>
+      <w:proofErr w:type="spellEnd"/>
       <w:r>
         <w:rPr>
           <w:rFonts w:ascii="Georgia" w:hAnsi="Georgia"/>
@@ -8785,7 +9048,7 @@
           <w:smallCaps/>
         </w:rPr>
       </w:pPr>
-      <w:bookmarkStart w:id="54" w:name="_Toc26018181"/>
+      <w:bookmarkStart w:id="53" w:name="_Toc26018181"/>
       <w:r>
         <w:rPr>
           <w:rFonts w:ascii="Georgia" w:hAnsi="Georgia"/>
@@ -8836,37 +9099,24 @@
                                 <w:noProof/>
                               </w:rPr>
                             </w:pPr>
-                            <w:bookmarkStart w:id="55" w:name="_Toc26018212"/>
-                            <w:bookmarkStart w:id="56" w:name="_Toc26018253"/>
+                            <w:bookmarkStart w:id="54" w:name="_Toc26018212"/>
+                            <w:bookmarkStart w:id="55" w:name="_Toc26018253"/>
                             <w:r>
                               <w:t xml:space="preserve">Ilustración </w:t>
                             </w:r>
-                            <w:r>
-                              <w:fldChar w:fldCharType="begin"/>
-                            </w:r>
-                            <w:r>
-                              <w:instrText xml:space="preserve"> SEQ Ilustración \* ARABIC </w:instrText>
-                            </w:r>
-                            <w:r>
-                              <w:fldChar w:fldCharType="separate"/>
-                            </w:r>
-                            <w:r>
-                              <w:rPr>
-                                <w:noProof/>
-                              </w:rPr>
-                              <w:t>10</w:t>
-                            </w:r>
-                            <w:r>
-                              <w:rPr>
-                                <w:noProof/>
-                              </w:rPr>
-                              <w:fldChar w:fldCharType="end"/>
-                            </w:r>
+                            <w:fldSimple w:instr=" SEQ Ilustración \* ARABIC ">
+                              <w:r>
+                                <w:rPr>
+                                  <w:noProof/>
+                                </w:rPr>
+                                <w:t>10</w:t>
+                              </w:r>
+                            </w:fldSimple>
                             <w:r>
                               <w:t xml:space="preserve"> - Barricadas</w:t>
                             </w:r>
+                            <w:bookmarkEnd w:id="54"/>
                             <w:bookmarkEnd w:id="55"/>
-                            <w:bookmarkEnd w:id="56"/>
                           </w:p>
                         </w:txbxContent>
                       </wps:txbx>
@@ -8894,37 +9144,24 @@
                           <w:noProof/>
                         </w:rPr>
                       </w:pPr>
-                      <w:bookmarkStart w:id="57" w:name="_Toc26018212"/>
-                      <w:bookmarkStart w:id="58" w:name="_Toc26018253"/>
+                      <w:bookmarkStart w:id="56" w:name="_Toc26018212"/>
+                      <w:bookmarkStart w:id="57" w:name="_Toc26018253"/>
                       <w:r>
                         <w:t xml:space="preserve">Ilustración </w:t>
                       </w:r>
-                      <w:r>
-                        <w:fldChar w:fldCharType="begin"/>
-                      </w:r>
-                      <w:r>
-                        <w:instrText xml:space="preserve"> SEQ Ilustración \* ARABIC </w:instrText>
-                      </w:r>
-                      <w:r>
-                        <w:fldChar w:fldCharType="separate"/>
-                      </w:r>
-                      <w:r>
-                        <w:rPr>
-                          <w:noProof/>
-                        </w:rPr>
-                        <w:t>10</w:t>
-                      </w:r>
-                      <w:r>
-                        <w:rPr>
-                          <w:noProof/>
-                        </w:rPr>
-                        <w:fldChar w:fldCharType="end"/>
-                      </w:r>
+                      <w:fldSimple w:instr=" SEQ Ilustración \* ARABIC ">
+                        <w:r>
+                          <w:rPr>
+                            <w:noProof/>
+                          </w:rPr>
+                          <w:t>10</w:t>
+                        </w:r>
+                      </w:fldSimple>
                       <w:r>
                         <w:t xml:space="preserve"> - Barricadas</w:t>
                       </w:r>
+                      <w:bookmarkEnd w:id="56"/>
                       <w:bookmarkEnd w:id="57"/>
-                      <w:bookmarkEnd w:id="58"/>
                     </w:p>
                   </w:txbxContent>
                 </v:textbox>
@@ -9006,7 +9243,7 @@
         </w:rPr>
         <w:t>Parte lógica</w:t>
       </w:r>
-      <w:bookmarkEnd w:id="54"/>
+      <w:bookmarkEnd w:id="53"/>
     </w:p>
     <w:p>
       <w:pPr>
@@ -9157,6 +9394,7 @@
         </w:rPr>
         <w:t xml:space="preserve">En el proceso, comprobamos la existencia de las rutas de cada una de las canciones con la función </w:t>
       </w:r>
+      <w:proofErr w:type="spellStart"/>
       <w:r>
         <w:rPr>
           <w:rFonts w:ascii="Georgia" w:hAnsi="Georgia"/>
@@ -9177,6 +9415,7 @@
         </w:rPr>
         <w:t>ccess</w:t>
       </w:r>
+      <w:proofErr w:type="spellEnd"/>
       <w:r>
         <w:rPr>
           <w:rFonts w:ascii="Georgia" w:hAnsi="Georgia"/>
@@ -9226,6 +9465,7 @@
         </w:rPr>
         <w:t xml:space="preserve">. Hay que usar un método que utilice el procedimiento </w:t>
       </w:r>
+      <w:proofErr w:type="spellStart"/>
       <w:r>
         <w:rPr>
           <w:rFonts w:ascii="Georgia" w:hAnsi="Georgia"/>
@@ -9233,6 +9473,7 @@
         </w:rPr>
         <w:t>random</w:t>
       </w:r>
+      <w:proofErr w:type="spellEnd"/>
       <w:r>
         <w:rPr>
           <w:rFonts w:ascii="Georgia" w:hAnsi="Georgia"/>
@@ -9341,37 +9582,24 @@
                                 <w:noProof/>
                               </w:rPr>
                             </w:pPr>
-                            <w:bookmarkStart w:id="59" w:name="_Toc26018213"/>
-                            <w:bookmarkStart w:id="60" w:name="_Toc26018254"/>
+                            <w:bookmarkStart w:id="58" w:name="_Toc26018213"/>
+                            <w:bookmarkStart w:id="59" w:name="_Toc26018254"/>
                             <w:r>
                               <w:t xml:space="preserve">Ilustración </w:t>
                             </w:r>
-                            <w:r>
-                              <w:fldChar w:fldCharType="begin"/>
-                            </w:r>
-                            <w:r>
-                              <w:instrText xml:space="preserve"> SEQ Ilustración \* ARABIC </w:instrText>
-                            </w:r>
-                            <w:r>
-                              <w:fldChar w:fldCharType="separate"/>
-                            </w:r>
-                            <w:r>
-                              <w:rPr>
-                                <w:noProof/>
-                              </w:rPr>
-                              <w:t>11</w:t>
-                            </w:r>
-                            <w:r>
-                              <w:rPr>
-                                <w:noProof/>
-                              </w:rPr>
-                              <w:fldChar w:fldCharType="end"/>
-                            </w:r>
+                            <w:fldSimple w:instr=" SEQ Ilustración \* ARABIC ">
+                              <w:r>
+                                <w:rPr>
+                                  <w:noProof/>
+                                </w:rPr>
+                                <w:t>11</w:t>
+                              </w:r>
+                            </w:fldSimple>
                             <w:r>
                               <w:t xml:space="preserve"> - Lógica</w:t>
                             </w:r>
+                            <w:bookmarkEnd w:id="58"/>
                             <w:bookmarkEnd w:id="59"/>
-                            <w:bookmarkEnd w:id="60"/>
                           </w:p>
                         </w:txbxContent>
                       </wps:txbx>
@@ -9405,37 +9633,24 @@
                           <w:noProof/>
                         </w:rPr>
                       </w:pPr>
-                      <w:bookmarkStart w:id="61" w:name="_Toc26018213"/>
-                      <w:bookmarkStart w:id="62" w:name="_Toc26018254"/>
+                      <w:bookmarkStart w:id="60" w:name="_Toc26018213"/>
+                      <w:bookmarkStart w:id="61" w:name="_Toc26018254"/>
                       <w:r>
                         <w:t xml:space="preserve">Ilustración </w:t>
                       </w:r>
-                      <w:r>
-                        <w:fldChar w:fldCharType="begin"/>
-                      </w:r>
-                      <w:r>
-                        <w:instrText xml:space="preserve"> SEQ Ilustración \* ARABIC </w:instrText>
-                      </w:r>
-                      <w:r>
-                        <w:fldChar w:fldCharType="separate"/>
-                      </w:r>
-                      <w:r>
-                        <w:rPr>
-                          <w:noProof/>
-                        </w:rPr>
-                        <w:t>11</w:t>
-                      </w:r>
-                      <w:r>
-                        <w:rPr>
-                          <w:noProof/>
-                        </w:rPr>
-                        <w:fldChar w:fldCharType="end"/>
-                      </w:r>
+                      <w:fldSimple w:instr=" SEQ Ilustración \* ARABIC ">
+                        <w:r>
+                          <w:rPr>
+                            <w:noProof/>
+                          </w:rPr>
+                          <w:t>11</w:t>
+                        </w:r>
+                      </w:fldSimple>
                       <w:r>
                         <w:t xml:space="preserve"> - Lógica</w:t>
                       </w:r>
+                      <w:bookmarkEnd w:id="60"/>
                       <w:bookmarkEnd w:id="61"/>
-                      <w:bookmarkEnd w:id="62"/>
                     </w:p>
                   </w:txbxContent>
                 </v:textbox>
@@ -9449,7 +9664,35 @@
         <w:rPr>
           <w:rFonts w:ascii="Georgia" w:hAnsi="Georgia"/>
         </w:rPr>
-        <w:t>Una vez hecha la lógica random hay que invocar el programa vlc. Corroboramos la existencia del programa en la ruta proporcionada por el usuario</w:t>
+        <w:t xml:space="preserve">Una vez hecha la lógica </w:t>
+      </w:r>
+      <w:proofErr w:type="spellStart"/>
+      <w:r>
+        <w:rPr>
+          <w:rFonts w:ascii="Georgia" w:hAnsi="Georgia"/>
+        </w:rPr>
+        <w:t>random</w:t>
+      </w:r>
+      <w:proofErr w:type="spellEnd"/>
+      <w:r>
+        <w:rPr>
+          <w:rFonts w:ascii="Georgia" w:hAnsi="Georgia"/>
+        </w:rPr>
+        <w:t xml:space="preserve"> hay que invocar el programa </w:t>
+      </w:r>
+      <w:proofErr w:type="spellStart"/>
+      <w:r>
+        <w:rPr>
+          <w:rFonts w:ascii="Georgia" w:hAnsi="Georgia"/>
+        </w:rPr>
+        <w:t>vlc</w:t>
+      </w:r>
+      <w:proofErr w:type="spellEnd"/>
+      <w:r>
+        <w:rPr>
+          <w:rFonts w:ascii="Georgia" w:hAnsi="Georgia"/>
+        </w:rPr>
+        <w:t>. Corroboramos la existencia del programa en la ruta proporcionada por el usuario</w:t>
       </w:r>
       <w:r>
         <w:rPr>
@@ -9463,6 +9706,7 @@
         </w:rPr>
         <w:t xml:space="preserve">Una función transforma la lista en un </w:t>
       </w:r>
+      <w:proofErr w:type="spellStart"/>
       <w:r>
         <w:rPr>
           <w:rFonts w:ascii="Georgia" w:hAnsi="Georgia"/>
@@ -9471,6 +9715,7 @@
         </w:rPr>
         <w:t>string</w:t>
       </w:r>
+      <w:proofErr w:type="spellEnd"/>
       <w:r>
         <w:rPr>
           <w:rFonts w:ascii="Georgia" w:hAnsi="Georgia"/>
@@ -9515,12 +9760,12 @@
           <w:lang w:eastAsia="es-ES"/>
         </w:rPr>
       </w:pPr>
-      <w:bookmarkStart w:id="63" w:name="_Toc25948377"/>
-      <w:bookmarkStart w:id="64" w:name="_Toc25948637"/>
-      <w:bookmarkStart w:id="65" w:name="_Toc26018182"/>
+      <w:bookmarkStart w:id="62" w:name="_Toc25948377"/>
+      <w:bookmarkStart w:id="63" w:name="_Toc25948637"/>
+      <w:bookmarkStart w:id="64" w:name="_Toc26018182"/>
+      <w:bookmarkEnd w:id="62"/>
       <w:bookmarkEnd w:id="63"/>
       <w:bookmarkEnd w:id="64"/>
-      <w:bookmarkEnd w:id="65"/>
     </w:p>
     <w:p>
       <w:pPr>
@@ -9545,12 +9790,12 @@
           <w:lang w:eastAsia="es-ES"/>
         </w:rPr>
       </w:pPr>
-      <w:bookmarkStart w:id="66" w:name="_Toc25948378"/>
-      <w:bookmarkStart w:id="67" w:name="_Toc25948638"/>
-      <w:bookmarkStart w:id="68" w:name="_Toc26018183"/>
+      <w:bookmarkStart w:id="65" w:name="_Toc25948378"/>
+      <w:bookmarkStart w:id="66" w:name="_Toc25948638"/>
+      <w:bookmarkStart w:id="67" w:name="_Toc26018183"/>
+      <w:bookmarkEnd w:id="65"/>
       <w:bookmarkEnd w:id="66"/>
       <w:bookmarkEnd w:id="67"/>
-      <w:bookmarkEnd w:id="68"/>
     </w:p>
     <w:p>
       <w:pPr>
@@ -9575,12 +9820,12 @@
           <w:lang w:eastAsia="es-ES"/>
         </w:rPr>
       </w:pPr>
-      <w:bookmarkStart w:id="69" w:name="_Toc25948379"/>
-      <w:bookmarkStart w:id="70" w:name="_Toc25948639"/>
-      <w:bookmarkStart w:id="71" w:name="_Toc26018184"/>
+      <w:bookmarkStart w:id="68" w:name="_Toc25948379"/>
+      <w:bookmarkStart w:id="69" w:name="_Toc25948639"/>
+      <w:bookmarkStart w:id="70" w:name="_Toc26018184"/>
+      <w:bookmarkEnd w:id="68"/>
       <w:bookmarkEnd w:id="69"/>
       <w:bookmarkEnd w:id="70"/>
-      <w:bookmarkEnd w:id="71"/>
     </w:p>
     <w:p>
       <w:pPr>
@@ -9605,12 +9850,12 @@
           <w:lang w:eastAsia="es-ES"/>
         </w:rPr>
       </w:pPr>
-      <w:bookmarkStart w:id="72" w:name="_Toc25948380"/>
-      <w:bookmarkStart w:id="73" w:name="_Toc25948640"/>
-      <w:bookmarkStart w:id="74" w:name="_Toc26018185"/>
+      <w:bookmarkStart w:id="71" w:name="_Toc25948380"/>
+      <w:bookmarkStart w:id="72" w:name="_Toc25948640"/>
+      <w:bookmarkStart w:id="73" w:name="_Toc26018185"/>
+      <w:bookmarkEnd w:id="71"/>
       <w:bookmarkEnd w:id="72"/>
       <w:bookmarkEnd w:id="73"/>
-      <w:bookmarkEnd w:id="74"/>
     </w:p>
     <w:p>
       <w:pPr>
@@ -9635,12 +9880,12 @@
           <w:lang w:eastAsia="es-ES"/>
         </w:rPr>
       </w:pPr>
-      <w:bookmarkStart w:id="75" w:name="_Toc25948381"/>
-      <w:bookmarkStart w:id="76" w:name="_Toc25948641"/>
-      <w:bookmarkStart w:id="77" w:name="_Toc26018186"/>
+      <w:bookmarkStart w:id="74" w:name="_Toc25948381"/>
+      <w:bookmarkStart w:id="75" w:name="_Toc25948641"/>
+      <w:bookmarkStart w:id="76" w:name="_Toc26018186"/>
+      <w:bookmarkEnd w:id="74"/>
       <w:bookmarkEnd w:id="75"/>
       <w:bookmarkEnd w:id="76"/>
-      <w:bookmarkEnd w:id="77"/>
     </w:p>
     <w:p>
       <w:pPr>
@@ -9665,12 +9910,12 @@
           <w:lang w:eastAsia="es-ES"/>
         </w:rPr>
       </w:pPr>
-      <w:bookmarkStart w:id="78" w:name="_Toc25948382"/>
-      <w:bookmarkStart w:id="79" w:name="_Toc25948642"/>
-      <w:bookmarkStart w:id="80" w:name="_Toc26018187"/>
+      <w:bookmarkStart w:id="77" w:name="_Toc25948382"/>
+      <w:bookmarkStart w:id="78" w:name="_Toc25948642"/>
+      <w:bookmarkStart w:id="79" w:name="_Toc26018187"/>
+      <w:bookmarkEnd w:id="77"/>
       <w:bookmarkEnd w:id="78"/>
       <w:bookmarkEnd w:id="79"/>
-      <w:bookmarkEnd w:id="80"/>
     </w:p>
     <w:p>
       <w:pPr>
@@ -9695,12 +9940,12 @@
           <w:lang w:eastAsia="es-ES"/>
         </w:rPr>
       </w:pPr>
-      <w:bookmarkStart w:id="81" w:name="_Toc25948383"/>
-      <w:bookmarkStart w:id="82" w:name="_Toc25948643"/>
-      <w:bookmarkStart w:id="83" w:name="_Toc26018188"/>
+      <w:bookmarkStart w:id="80" w:name="_Toc25948383"/>
+      <w:bookmarkStart w:id="81" w:name="_Toc25948643"/>
+      <w:bookmarkStart w:id="82" w:name="_Toc26018188"/>
+      <w:bookmarkEnd w:id="80"/>
       <w:bookmarkEnd w:id="81"/>
       <w:bookmarkEnd w:id="82"/>
-      <w:bookmarkEnd w:id="83"/>
     </w:p>
     <w:p>
       <w:pPr>
@@ -9717,7 +9962,7 @@
           <w:smallCaps/>
         </w:rPr>
       </w:pPr>
-      <w:bookmarkStart w:id="84" w:name="_Toc26018189"/>
+      <w:bookmarkStart w:id="83" w:name="_Toc26018189"/>
       <w:r>
         <w:rPr>
           <w:rFonts w:ascii="Georgia" w:hAnsi="Georgia"/>
@@ -9727,7 +9972,7 @@
         </w:rPr>
         <w:t>Diagrama de Componentes</w:t>
       </w:r>
-      <w:bookmarkEnd w:id="84"/>
+      <w:bookmarkEnd w:id="83"/>
     </w:p>
     <w:p/>
     <w:p>
@@ -9809,7 +10054,7 @@
           <w:smallCaps/>
         </w:rPr>
       </w:pPr>
-      <w:bookmarkStart w:id="85" w:name="_Toc26018190"/>
+      <w:bookmarkStart w:id="84" w:name="_Toc26018190"/>
       <w:r>
         <w:rPr>
           <w:rFonts w:ascii="Georgia" w:hAnsi="Georgia"/>
@@ -9819,7 +10064,7 @@
         </w:rPr>
         <w:t>Metodología de Desarrollo</w:t>
       </w:r>
-      <w:bookmarkEnd w:id="85"/>
+      <w:bookmarkEnd w:id="84"/>
     </w:p>
     <w:p>
       <w:pPr>
@@ -9836,7 +10081,7 @@
           <w:smallCaps/>
         </w:rPr>
       </w:pPr>
-      <w:bookmarkStart w:id="86" w:name="_Toc26018191"/>
+      <w:bookmarkStart w:id="85" w:name="_Toc26018191"/>
       <w:r>
         <w:rPr>
           <w:rFonts w:ascii="Georgia" w:hAnsi="Georgia"/>
@@ -9846,7 +10091,7 @@
         </w:rPr>
         <w:t>Prototipada en espiral</w:t>
       </w:r>
-      <w:bookmarkEnd w:id="86"/>
+      <w:bookmarkEnd w:id="85"/>
     </w:p>
     <w:p>
       <w:pPr>
@@ -9926,7 +10171,7 @@
           <w:rFonts w:ascii="Georgia" w:hAnsi="Georgia"/>
         </w:rPr>
       </w:pPr>
-      <w:bookmarkStart w:id="87" w:name="_Toc26018192"/>
+      <w:bookmarkStart w:id="86" w:name="_Toc26018192"/>
       <w:r>
         <w:rPr>
           <w:rFonts w:ascii="Georgia" w:hAnsi="Georgia"/>
@@ -9981,37 +10226,29 @@
                                 <w:rFonts w:ascii="Georgia" w:hAnsi="Georgia"/>
                               </w:rPr>
                             </w:pPr>
-                            <w:bookmarkStart w:id="88" w:name="_Toc26018214"/>
-                            <w:bookmarkStart w:id="89" w:name="_Toc26018255"/>
+                            <w:bookmarkStart w:id="87" w:name="_Toc26018214"/>
+                            <w:bookmarkStart w:id="88" w:name="_Toc26018255"/>
                             <w:r>
                               <w:t xml:space="preserve">Ilustración </w:t>
                             </w:r>
+                            <w:fldSimple w:instr=" SEQ Ilustración \* ARABIC ">
+                              <w:r>
+                                <w:rPr>
+                                  <w:noProof/>
+                                </w:rPr>
+                                <w:t>12</w:t>
+                              </w:r>
+                            </w:fldSimple>
                             <w:r>
-                              <w:fldChar w:fldCharType="begin"/>
+                              <w:t xml:space="preserve"> - XML </w:t>
                             </w:r>
+                            <w:proofErr w:type="spellStart"/>
                             <w:r>
-                              <w:instrText xml:space="preserve"> SEQ Ilustración \* ARABIC </w:instrText>
+                              <w:t>validator</w:t>
                             </w:r>
-                            <w:r>
-                              <w:fldChar w:fldCharType="separate"/>
-                            </w:r>
-                            <w:r>
-                              <w:rPr>
-                                <w:noProof/>
-                              </w:rPr>
-                              <w:t>12</w:t>
-                            </w:r>
-                            <w:r>
-                              <w:rPr>
-                                <w:noProof/>
-                              </w:rPr>
-                              <w:fldChar w:fldCharType="end"/>
-                            </w:r>
-                            <w:r>
-                              <w:t xml:space="preserve"> - XML validator</w:t>
-                            </w:r>
+                            <w:bookmarkEnd w:id="87"/>
                             <w:bookmarkEnd w:id="88"/>
-                            <w:bookmarkEnd w:id="89"/>
+                            <w:proofErr w:type="spellEnd"/>
                           </w:p>
                         </w:txbxContent>
                       </wps:txbx>
@@ -10039,37 +10276,29 @@
                           <w:rFonts w:ascii="Georgia" w:hAnsi="Georgia"/>
                         </w:rPr>
                       </w:pPr>
-                      <w:bookmarkStart w:id="90" w:name="_Toc26018214"/>
-                      <w:bookmarkStart w:id="91" w:name="_Toc26018255"/>
+                      <w:bookmarkStart w:id="89" w:name="_Toc26018214"/>
+                      <w:bookmarkStart w:id="90" w:name="_Toc26018255"/>
                       <w:r>
                         <w:t xml:space="preserve">Ilustración </w:t>
                       </w:r>
+                      <w:fldSimple w:instr=" SEQ Ilustración \* ARABIC ">
+                        <w:r>
+                          <w:rPr>
+                            <w:noProof/>
+                          </w:rPr>
+                          <w:t>12</w:t>
+                        </w:r>
+                      </w:fldSimple>
                       <w:r>
-                        <w:fldChar w:fldCharType="begin"/>
+                        <w:t xml:space="preserve"> - XML </w:t>
                       </w:r>
+                      <w:proofErr w:type="spellStart"/>
                       <w:r>
-                        <w:instrText xml:space="preserve"> SEQ Ilustración \* ARABIC </w:instrText>
+                        <w:t>validator</w:t>
                       </w:r>
-                      <w:r>
-                        <w:fldChar w:fldCharType="separate"/>
-                      </w:r>
-                      <w:r>
-                        <w:rPr>
-                          <w:noProof/>
-                        </w:rPr>
-                        <w:t>12</w:t>
-                      </w:r>
-                      <w:r>
-                        <w:rPr>
-                          <w:noProof/>
-                        </w:rPr>
-                        <w:fldChar w:fldCharType="end"/>
-                      </w:r>
-                      <w:r>
-                        <w:t xml:space="preserve"> - XML validator</w:t>
-                      </w:r>
+                      <w:bookmarkEnd w:id="89"/>
                       <w:bookmarkEnd w:id="90"/>
-                      <w:bookmarkEnd w:id="91"/>
+                      <w:proofErr w:type="spellEnd"/>
                     </w:p>
                   </w:txbxContent>
                 </v:textbox>
@@ -10153,7 +10382,7 @@
         </w:rPr>
         <w:t>Lenguaje de Marcas</w:t>
       </w:r>
-      <w:bookmarkEnd w:id="87"/>
+      <w:bookmarkEnd w:id="86"/>
     </w:p>
     <w:p>
       <w:pPr>
@@ -10196,7 +10425,7 @@
           <w:smallCaps/>
         </w:rPr>
       </w:pPr>
-      <w:bookmarkStart w:id="92" w:name="_Toc26018193"/>
+      <w:bookmarkStart w:id="91" w:name="_Toc26018193"/>
       <w:r>
         <w:rPr>
           <w:noProof/>
@@ -10247,37 +10476,24 @@
                                 <w:noProof/>
                               </w:rPr>
                             </w:pPr>
-                            <w:bookmarkStart w:id="93" w:name="_Toc26018215"/>
-                            <w:bookmarkStart w:id="94" w:name="_Toc26018256"/>
+                            <w:bookmarkStart w:id="92" w:name="_Toc26018215"/>
+                            <w:bookmarkStart w:id="93" w:name="_Toc26018256"/>
                             <w:r>
                               <w:t xml:space="preserve">Ilustración </w:t>
                             </w:r>
-                            <w:r>
-                              <w:fldChar w:fldCharType="begin"/>
-                            </w:r>
-                            <w:r>
-                              <w:instrText xml:space="preserve"> SEQ Ilustración \* ARABIC </w:instrText>
-                            </w:r>
-                            <w:r>
-                              <w:fldChar w:fldCharType="separate"/>
-                            </w:r>
-                            <w:r>
-                              <w:rPr>
-                                <w:noProof/>
-                              </w:rPr>
-                              <w:t>13</w:t>
-                            </w:r>
-                            <w:r>
-                              <w:rPr>
-                                <w:noProof/>
-                              </w:rPr>
-                              <w:fldChar w:fldCharType="end"/>
-                            </w:r>
+                            <w:fldSimple w:instr=" SEQ Ilustración \* ARABIC ">
+                              <w:r>
+                                <w:rPr>
+                                  <w:noProof/>
+                                </w:rPr>
+                                <w:t>13</w:t>
+                              </w:r>
+                            </w:fldSimple>
                             <w:r>
                               <w:t xml:space="preserve"> - XML</w:t>
                             </w:r>
+                            <w:bookmarkEnd w:id="92"/>
                             <w:bookmarkEnd w:id="93"/>
-                            <w:bookmarkEnd w:id="94"/>
                           </w:p>
                         </w:txbxContent>
                       </wps:txbx>
@@ -10306,37 +10522,24 @@
                           <w:noProof/>
                         </w:rPr>
                       </w:pPr>
-                      <w:bookmarkStart w:id="95" w:name="_Toc26018215"/>
-                      <w:bookmarkStart w:id="96" w:name="_Toc26018256"/>
+                      <w:bookmarkStart w:id="94" w:name="_Toc26018215"/>
+                      <w:bookmarkStart w:id="95" w:name="_Toc26018256"/>
                       <w:r>
                         <w:t xml:space="preserve">Ilustración </w:t>
                       </w:r>
-                      <w:r>
-                        <w:fldChar w:fldCharType="begin"/>
-                      </w:r>
-                      <w:r>
-                        <w:instrText xml:space="preserve"> SEQ Ilustración \* ARABIC </w:instrText>
-                      </w:r>
-                      <w:r>
-                        <w:fldChar w:fldCharType="separate"/>
-                      </w:r>
-                      <w:r>
-                        <w:rPr>
-                          <w:noProof/>
-                        </w:rPr>
-                        <w:t>13</w:t>
-                      </w:r>
-                      <w:r>
-                        <w:rPr>
-                          <w:noProof/>
-                        </w:rPr>
-                        <w:fldChar w:fldCharType="end"/>
-                      </w:r>
+                      <w:fldSimple w:instr=" SEQ Ilustración \* ARABIC ">
+                        <w:r>
+                          <w:rPr>
+                            <w:noProof/>
+                          </w:rPr>
+                          <w:t>13</w:t>
+                        </w:r>
+                      </w:fldSimple>
                       <w:r>
                         <w:t xml:space="preserve"> - XML</w:t>
                       </w:r>
+                      <w:bookmarkEnd w:id="94"/>
                       <w:bookmarkEnd w:id="95"/>
-                      <w:bookmarkEnd w:id="96"/>
                     </w:p>
                   </w:txbxContent>
                 </v:textbox>
@@ -10424,7 +10627,7 @@
         </w:rPr>
         <w:t>XML</w:t>
       </w:r>
-      <w:bookmarkEnd w:id="92"/>
+      <w:bookmarkEnd w:id="91"/>
     </w:p>
     <w:p>
       <w:pPr>
@@ -10488,7 +10691,7 @@
           <w:smallCaps/>
         </w:rPr>
       </w:pPr>
-      <w:bookmarkStart w:id="97" w:name="_Toc26018194"/>
+      <w:bookmarkStart w:id="96" w:name="_Toc26018194"/>
       <w:r>
         <w:rPr>
           <w:rFonts w:ascii="Georgia" w:hAnsi="Georgia"/>
@@ -10498,7 +10701,7 @@
         </w:rPr>
         <w:t>XSD</w:t>
       </w:r>
-      <w:bookmarkEnd w:id="97"/>
+      <w:bookmarkEnd w:id="96"/>
     </w:p>
     <w:p>
       <w:pPr>
@@ -10557,37 +10760,24 @@
                                 <w:noProof/>
                               </w:rPr>
                             </w:pPr>
-                            <w:bookmarkStart w:id="98" w:name="_Toc26018216"/>
-                            <w:bookmarkStart w:id="99" w:name="_Toc26018257"/>
+                            <w:bookmarkStart w:id="97" w:name="_Toc26018216"/>
+                            <w:bookmarkStart w:id="98" w:name="_Toc26018257"/>
                             <w:r>
                               <w:t xml:space="preserve">Ilustración </w:t>
                             </w:r>
-                            <w:r>
-                              <w:fldChar w:fldCharType="begin"/>
-                            </w:r>
-                            <w:r>
-                              <w:instrText xml:space="preserve"> SEQ Ilustración \* ARABIC </w:instrText>
-                            </w:r>
-                            <w:r>
-                              <w:fldChar w:fldCharType="separate"/>
-                            </w:r>
-                            <w:r>
-                              <w:rPr>
-                                <w:noProof/>
-                              </w:rPr>
-                              <w:t>14</w:t>
-                            </w:r>
-                            <w:r>
-                              <w:rPr>
-                                <w:noProof/>
-                              </w:rPr>
-                              <w:fldChar w:fldCharType="end"/>
-                            </w:r>
+                            <w:fldSimple w:instr=" SEQ Ilustración \* ARABIC ">
+                              <w:r>
+                                <w:rPr>
+                                  <w:noProof/>
+                                </w:rPr>
+                                <w:t>14</w:t>
+                              </w:r>
+                            </w:fldSimple>
                             <w:r>
                               <w:t xml:space="preserve"> - XSD</w:t>
                             </w:r>
+                            <w:bookmarkEnd w:id="97"/>
                             <w:bookmarkEnd w:id="98"/>
-                            <w:bookmarkEnd w:id="99"/>
                           </w:p>
                         </w:txbxContent>
                       </wps:txbx>
@@ -10616,37 +10806,24 @@
                           <w:noProof/>
                         </w:rPr>
                       </w:pPr>
-                      <w:bookmarkStart w:id="100" w:name="_Toc26018216"/>
-                      <w:bookmarkStart w:id="101" w:name="_Toc26018257"/>
+                      <w:bookmarkStart w:id="99" w:name="_Toc26018216"/>
+                      <w:bookmarkStart w:id="100" w:name="_Toc26018257"/>
                       <w:r>
                         <w:t xml:space="preserve">Ilustración </w:t>
                       </w:r>
-                      <w:r>
-                        <w:fldChar w:fldCharType="begin"/>
-                      </w:r>
-                      <w:r>
-                        <w:instrText xml:space="preserve"> SEQ Ilustración \* ARABIC </w:instrText>
-                      </w:r>
-                      <w:r>
-                        <w:fldChar w:fldCharType="separate"/>
-                      </w:r>
-                      <w:r>
-                        <w:rPr>
-                          <w:noProof/>
-                        </w:rPr>
-                        <w:t>14</w:t>
-                      </w:r>
-                      <w:r>
-                        <w:rPr>
-                          <w:noProof/>
-                        </w:rPr>
-                        <w:fldChar w:fldCharType="end"/>
-                      </w:r>
+                      <w:fldSimple w:instr=" SEQ Ilustración \* ARABIC ">
+                        <w:r>
+                          <w:rPr>
+                            <w:noProof/>
+                          </w:rPr>
+                          <w:t>14</w:t>
+                        </w:r>
+                      </w:fldSimple>
                       <w:r>
                         <w:t xml:space="preserve"> - XSD</w:t>
                       </w:r>
+                      <w:bookmarkEnd w:id="99"/>
                       <w:bookmarkEnd w:id="100"/>
-                      <w:bookmarkEnd w:id="101"/>
                     </w:p>
                   </w:txbxContent>
                 </v:textbox>
@@ -10880,37 +11057,37 @@
                             <w:pPr>
                               <w:pStyle w:val="Descripcin"/>
                             </w:pPr>
-                            <w:bookmarkStart w:id="102" w:name="_Toc26018217"/>
-                            <w:bookmarkStart w:id="103" w:name="_Toc26018258"/>
+                            <w:bookmarkStart w:id="101" w:name="_Toc26018217"/>
+                            <w:bookmarkStart w:id="102" w:name="_Toc26018258"/>
                             <w:r>
                               <w:t xml:space="preserve">Ilustración </w:t>
                             </w:r>
+                            <w:fldSimple w:instr=" SEQ Ilustración \* ARABIC ">
+                              <w:r>
+                                <w:rPr>
+                                  <w:noProof/>
+                                </w:rPr>
+                                <w:t>15</w:t>
+                              </w:r>
+                            </w:fldSimple>
                             <w:r>
-                              <w:fldChar w:fldCharType="begin"/>
+                              <w:t xml:space="preserve"> - XML </w:t>
                             </w:r>
+                            <w:proofErr w:type="spellStart"/>
                             <w:r>
-                              <w:instrText xml:space="preserve"> SEQ Ilustración \* ARABIC </w:instrText>
+                              <w:t>Schema</w:t>
                             </w:r>
+                            <w:proofErr w:type="spellEnd"/>
                             <w:r>
-                              <w:fldChar w:fldCharType="separate"/>
+                              <w:t xml:space="preserve"> </w:t>
                             </w:r>
+                            <w:proofErr w:type="spellStart"/>
                             <w:r>
-                              <w:rPr>
-                                <w:noProof/>
-                              </w:rPr>
-                              <w:t>15</w:t>
+                              <w:t>Generator</w:t>
                             </w:r>
-                            <w:r>
-                              <w:rPr>
-                                <w:noProof/>
-                              </w:rPr>
-                              <w:fldChar w:fldCharType="end"/>
-                            </w:r>
-                            <w:r>
-                              <w:t xml:space="preserve"> - XML Schema Generator</w:t>
-                            </w:r>
+                            <w:bookmarkEnd w:id="101"/>
                             <w:bookmarkEnd w:id="102"/>
-                            <w:bookmarkEnd w:id="103"/>
+                            <w:proofErr w:type="spellEnd"/>
                           </w:p>
                         </w:txbxContent>
                       </wps:txbx>
@@ -10935,37 +11112,37 @@
                       <w:pPr>
                         <w:pStyle w:val="Descripcin"/>
                       </w:pPr>
-                      <w:bookmarkStart w:id="104" w:name="_Toc26018217"/>
-                      <w:bookmarkStart w:id="105" w:name="_Toc26018258"/>
+                      <w:bookmarkStart w:id="103" w:name="_Toc26018217"/>
+                      <w:bookmarkStart w:id="104" w:name="_Toc26018258"/>
                       <w:r>
                         <w:t xml:space="preserve">Ilustración </w:t>
                       </w:r>
+                      <w:fldSimple w:instr=" SEQ Ilustración \* ARABIC ">
+                        <w:r>
+                          <w:rPr>
+                            <w:noProof/>
+                          </w:rPr>
+                          <w:t>15</w:t>
+                        </w:r>
+                      </w:fldSimple>
                       <w:r>
-                        <w:fldChar w:fldCharType="begin"/>
+                        <w:t xml:space="preserve"> - XML </w:t>
                       </w:r>
+                      <w:proofErr w:type="spellStart"/>
                       <w:r>
-                        <w:instrText xml:space="preserve"> SEQ Ilustración \* ARABIC </w:instrText>
+                        <w:t>Schema</w:t>
                       </w:r>
+                      <w:proofErr w:type="spellEnd"/>
                       <w:r>
-                        <w:fldChar w:fldCharType="separate"/>
+                        <w:t xml:space="preserve"> </w:t>
                       </w:r>
+                      <w:proofErr w:type="spellStart"/>
                       <w:r>
-                        <w:rPr>
-                          <w:noProof/>
-                        </w:rPr>
-                        <w:t>15</w:t>
+                        <w:t>Generator</w:t>
                       </w:r>
-                      <w:r>
-                        <w:rPr>
-                          <w:noProof/>
-                        </w:rPr>
-                        <w:fldChar w:fldCharType="end"/>
-                      </w:r>
-                      <w:r>
-                        <w:t xml:space="preserve"> - XML Schema Generator</w:t>
-                      </w:r>
+                      <w:bookmarkEnd w:id="103"/>
                       <w:bookmarkEnd w:id="104"/>
-                      <w:bookmarkEnd w:id="105"/>
+                      <w:proofErr w:type="spellEnd"/>
                     </w:p>
                   </w:txbxContent>
                 </v:textbox>
@@ -11000,7 +11177,7 @@
           <w:smallCaps/>
         </w:rPr>
       </w:pPr>
-      <w:bookmarkStart w:id="106" w:name="_Toc26018195"/>
+      <w:bookmarkStart w:id="105" w:name="_Toc26018195"/>
       <w:r>
         <w:rPr>
           <w:rFonts w:ascii="Georgia" w:hAnsi="Georgia"/>
@@ -11009,96 +11186,185 @@
           <w:smallCaps/>
         </w:rPr>
         <w:lastRenderedPageBreak/>
-        <w:t>Estructura en árbol del xml</w:t>
-      </w:r>
-      <w:bookmarkEnd w:id="106"/>
-    </w:p>
-    <w:p>
-      <w:r>
-        <w:t xml:space="preserve">La ilustración 16 contiene la estructura del XML que hemos utilizado en el proyecto para almacenar la información. Contiene marcados, como elementos más importantes, las etiquetas y los atributos que almacenan la información que va a analizar la lógica desde </w:t>
-      </w:r>
-      <w:r>
-        <w:rPr>
-          <w:i/>
-        </w:rPr>
-        <w:t xml:space="preserve">Python. </w:t>
-      </w:r>
-      <w:r>
-        <w:t xml:space="preserve">La etiqueta </w:t>
-      </w:r>
-      <w:r>
-        <w:rPr>
-          <w:i/>
-        </w:rPr>
-        <w:t xml:space="preserve">library </w:t>
-      </w:r>
-      <w:r>
-        <w:t xml:space="preserve">tiene como </w:t>
-      </w:r>
-      <w:r>
-        <w:t xml:space="preserve">hijo la etiqueta </w:t>
-      </w:r>
-      <w:r>
-        <w:rPr>
-          <w:i/>
-        </w:rPr>
-        <w:t xml:space="preserve">tracks, </w:t>
-      </w:r>
-      <w:r>
-        <w:t xml:space="preserve">que a su vez tiene como hijo la etiqueta </w:t>
-      </w:r>
-      <w:r>
-        <w:rPr>
-          <w:i/>
-        </w:rPr>
-        <w:t xml:space="preserve">track. </w:t>
-      </w:r>
-      <w:r>
-        <w:t xml:space="preserve">Por último, </w:t>
-      </w:r>
-      <w:r>
-        <w:rPr>
-          <w:i/>
-        </w:rPr>
-        <w:t>track</w:t>
-      </w:r>
-      <w:r>
-        <w:t xml:space="preserve"> contiene dos atributos: </w:t>
-      </w:r>
-      <w:r>
-        <w:rPr>
-          <w:i/>
-        </w:rPr>
-        <w:t xml:space="preserve">id </w:t>
-      </w:r>
-      <w:r>
-        <w:t xml:space="preserve">y </w:t>
-      </w:r>
-      <w:r>
-        <w:rPr>
-          <w:i/>
-        </w:rPr>
-        <w:t>ruta,</w:t>
-      </w:r>
-      <w:r>
-        <w:t xml:space="preserve"> que es la única información que nos servirá de utilidad para poder lanzar las canciones a través del programa VLC.</w:t>
-      </w:r>
-    </w:p>
-    <w:p>
-      <w:pPr>
+        <w:t xml:space="preserve">Estructura en árbol del </w:t>
+      </w:r>
+      <w:proofErr w:type="spellStart"/>
+      <w:r>
         <w:rPr>
           <w:rFonts w:ascii="Georgia" w:hAnsi="Georgia"/>
           <w:b/>
           <w:bCs/>
           <w:smallCaps/>
         </w:rPr>
-      </w:pPr>
-      <w:r>
+        <w:t>xml</w:t>
+      </w:r>
+      <w:bookmarkEnd w:id="105"/>
+      <w:proofErr w:type="spellEnd"/>
+    </w:p>
+    <w:p>
+      <w:pPr>
+        <w:jc w:val="both"/>
+        <w:rPr>
+          <w:rFonts w:ascii="Georgia" w:hAnsi="Georgia"/>
+        </w:rPr>
+      </w:pPr>
+      <w:r>
+        <w:rPr>
+          <w:rFonts w:ascii="Georgia" w:hAnsi="Georgia"/>
+        </w:rPr>
+        <w:t xml:space="preserve">La ilustración 16 contiene la estructura del XML que hemos utilizado en el proyecto para almacenar la información. Contiene marcados, como elementos más importantes, las etiquetas y los atributos que almacenan la información que va a analizar la lógica desde </w:t>
+      </w:r>
+      <w:r>
+        <w:rPr>
+          <w:rFonts w:ascii="Georgia" w:hAnsi="Georgia"/>
+          <w:i/>
+        </w:rPr>
+        <w:t xml:space="preserve">Python. </w:t>
+      </w:r>
+      <w:r>
+        <w:rPr>
+          <w:rFonts w:ascii="Georgia" w:hAnsi="Georgia"/>
+        </w:rPr>
+        <w:t xml:space="preserve">La etiqueta </w:t>
+      </w:r>
+      <w:proofErr w:type="spellStart"/>
+      <w:r>
+        <w:rPr>
+          <w:rFonts w:ascii="Georgia" w:hAnsi="Georgia"/>
+          <w:b/>
+          <w:bCs/>
+          <w:i/>
+        </w:rPr>
+        <w:t>library</w:t>
+      </w:r>
+      <w:proofErr w:type="spellEnd"/>
+      <w:r>
+        <w:rPr>
+          <w:rFonts w:ascii="Georgia" w:hAnsi="Georgia"/>
+          <w:i/>
+        </w:rPr>
+        <w:t xml:space="preserve"> </w:t>
+      </w:r>
+      <w:r>
+        <w:rPr>
+          <w:rFonts w:ascii="Georgia" w:hAnsi="Georgia"/>
+        </w:rPr>
+        <w:t xml:space="preserve">tiene como </w:t>
+      </w:r>
+      <w:r>
+        <w:rPr>
+          <w:rFonts w:ascii="Georgia" w:hAnsi="Georgia"/>
+        </w:rPr>
+        <w:t xml:space="preserve">hijo la etiqueta </w:t>
+      </w:r>
+      <w:proofErr w:type="spellStart"/>
+      <w:r>
+        <w:rPr>
+          <w:rFonts w:ascii="Georgia" w:hAnsi="Georgia"/>
+          <w:b/>
+          <w:bCs/>
+          <w:i/>
+        </w:rPr>
+        <w:t>tracks</w:t>
+      </w:r>
+      <w:proofErr w:type="spellEnd"/>
+      <w:r>
+        <w:rPr>
+          <w:rFonts w:ascii="Georgia" w:hAnsi="Georgia"/>
+          <w:i/>
+        </w:rPr>
+        <w:t xml:space="preserve">, </w:t>
+      </w:r>
+      <w:r>
+        <w:rPr>
+          <w:rFonts w:ascii="Georgia" w:hAnsi="Georgia"/>
+        </w:rPr>
+        <w:t xml:space="preserve">que a su vez tiene como hijo la etiqueta </w:t>
+      </w:r>
+      <w:proofErr w:type="spellStart"/>
+      <w:r>
+        <w:rPr>
+          <w:rFonts w:ascii="Georgia" w:hAnsi="Georgia"/>
+          <w:b/>
+          <w:bCs/>
+          <w:i/>
+        </w:rPr>
+        <w:t>track</w:t>
+      </w:r>
+      <w:proofErr w:type="spellEnd"/>
+      <w:r>
+        <w:rPr>
+          <w:rFonts w:ascii="Georgia" w:hAnsi="Georgia"/>
+          <w:i/>
+        </w:rPr>
+        <w:t xml:space="preserve">. </w:t>
+      </w:r>
+      <w:r>
+        <w:rPr>
+          <w:rFonts w:ascii="Georgia" w:hAnsi="Georgia"/>
+        </w:rPr>
+        <w:t xml:space="preserve">Por último, </w:t>
+      </w:r>
+      <w:proofErr w:type="spellStart"/>
+      <w:r>
+        <w:rPr>
+          <w:rFonts w:ascii="Georgia" w:hAnsi="Georgia"/>
+          <w:b/>
+          <w:bCs/>
+          <w:i/>
+        </w:rPr>
+        <w:t>track</w:t>
+      </w:r>
+      <w:proofErr w:type="spellEnd"/>
+      <w:r>
+        <w:rPr>
+          <w:rFonts w:ascii="Georgia" w:hAnsi="Georgia"/>
+        </w:rPr>
+        <w:t xml:space="preserve"> contiene dos atributos: </w:t>
+      </w:r>
+      <w:r>
+        <w:rPr>
+          <w:rFonts w:ascii="Georgia" w:hAnsi="Georgia"/>
+          <w:i/>
+        </w:rPr>
+        <w:t xml:space="preserve">id </w:t>
+      </w:r>
+      <w:r>
+        <w:rPr>
+          <w:rFonts w:ascii="Georgia" w:hAnsi="Georgia"/>
+        </w:rPr>
+        <w:t xml:space="preserve">y </w:t>
+      </w:r>
+      <w:r>
+        <w:rPr>
+          <w:rFonts w:ascii="Georgia" w:hAnsi="Georgia"/>
+          <w:i/>
+        </w:rPr>
+        <w:t>ruta,</w:t>
+      </w:r>
+      <w:r>
+        <w:rPr>
+          <w:rFonts w:ascii="Georgia" w:hAnsi="Georgia"/>
+        </w:rPr>
+        <w:t xml:space="preserve"> que es la única información que nos servirá de utilidad para poder lanzar las canciones a través del programa VLC.</w:t>
+      </w:r>
+    </w:p>
+    <w:p>
+      <w:pPr>
         <w:rPr>
           <w:rFonts w:ascii="Georgia" w:hAnsi="Georgia"/>
           <w:b/>
           <w:bCs/>
           <w:smallCaps/>
+        </w:rPr>
+      </w:pPr>
+      <w:r>
+        <w:rPr>
+          <w:rFonts w:ascii="Georgia" w:hAnsi="Georgia"/>
+          <w:b/>
+          <w:bCs/>
+          <w:smallCaps/>
+          <w:noProof/>
         </w:rPr>
         <w:drawing>
           <wp:inline distT="0" distB="0" distL="0" distR="0" wp14:anchorId="31BB925D" wp14:editId="157DEB6C">
@@ -11155,6 +11421,7 @@
           <w:szCs w:val="26"/>
         </w:rPr>
       </w:pPr>
+      <w:bookmarkStart w:id="106" w:name="_GoBack"/>
       <w:r>
         <w:rPr>
           <w:rFonts w:ascii="Georgia" w:hAnsi="Georgia"/>
@@ -11207,27 +11474,14 @@
                             <w:r>
                               <w:t xml:space="preserve">Ilustración </w:t>
                             </w:r>
-                            <w:r>
-                              <w:fldChar w:fldCharType="begin"/>
-                            </w:r>
-                            <w:r>
-                              <w:instrText xml:space="preserve"> SEQ Ilustración \* ARABIC </w:instrText>
-                            </w:r>
-                            <w:r>
-                              <w:fldChar w:fldCharType="separate"/>
-                            </w:r>
-                            <w:r>
-                              <w:rPr>
-                                <w:noProof/>
-                              </w:rPr>
-                              <w:t>16</w:t>
-                            </w:r>
-                            <w:r>
-                              <w:rPr>
-                                <w:noProof/>
-                              </w:rPr>
-                              <w:fldChar w:fldCharType="end"/>
-                            </w:r>
+                            <w:fldSimple w:instr=" SEQ Ilustración \* ARABIC ">
+                              <w:r>
+                                <w:rPr>
+                                  <w:noProof/>
+                                </w:rPr>
+                                <w:t>16</w:t>
+                              </w:r>
+                            </w:fldSimple>
                             <w:r>
                               <w:t xml:space="preserve"> - Árbol XML</w:t>
                             </w:r>
@@ -11262,27 +11516,14 @@
                       <w:r>
                         <w:t xml:space="preserve">Ilustración </w:t>
                       </w:r>
-                      <w:r>
-                        <w:fldChar w:fldCharType="begin"/>
-                      </w:r>
-                      <w:r>
-                        <w:instrText xml:space="preserve"> SEQ Ilustración \* ARABIC </w:instrText>
-                      </w:r>
-                      <w:r>
-                        <w:fldChar w:fldCharType="separate"/>
-                      </w:r>
-                      <w:r>
-                        <w:rPr>
-                          <w:noProof/>
-                        </w:rPr>
-                        <w:t>16</w:t>
-                      </w:r>
-                      <w:r>
-                        <w:rPr>
-                          <w:noProof/>
-                        </w:rPr>
-                        <w:fldChar w:fldCharType="end"/>
-                      </w:r>
+                      <w:fldSimple w:instr=" SEQ Ilustración \* ARABIC ">
+                        <w:r>
+                          <w:rPr>
+                            <w:noProof/>
+                          </w:rPr>
+                          <w:t>16</w:t>
+                        </w:r>
+                      </w:fldSimple>
                       <w:r>
                         <w:t xml:space="preserve"> - Árbol XML</w:t>
                       </w:r>
@@ -11323,6 +11564,7 @@
         </w:rPr>
       </w:pPr>
       <w:bookmarkStart w:id="111" w:name="_Toc26018196"/>
+      <w:bookmarkEnd w:id="106"/>
       <w:r>
         <w:rPr>
           <w:rFonts w:ascii="Georgia" w:hAnsi="Georgia"/>
@@ -11419,7 +11661,21 @@
         <w:rPr>
           <w:rFonts w:ascii="Georgia" w:hAnsi="Georgia"/>
         </w:rPr>
-        <w:t>no aporta mucho en este proyecto. Aún así, aprendimos como exportar una base de datos en MySQL a un documento XML con comandos.</w:t>
+        <w:t xml:space="preserve">no aporta mucho en este proyecto. </w:t>
+      </w:r>
+      <w:proofErr w:type="spellStart"/>
+      <w:r>
+        <w:rPr>
+          <w:rFonts w:ascii="Georgia" w:hAnsi="Georgia"/>
+        </w:rPr>
+        <w:t>Aún</w:t>
+      </w:r>
+      <w:proofErr w:type="spellEnd"/>
+      <w:r>
+        <w:rPr>
+          <w:rFonts w:ascii="Georgia" w:hAnsi="Georgia"/>
+        </w:rPr>
+        <w:t xml:space="preserve"> así, aprendimos como exportar una base de datos en MySQL a un documento XML con comandos.</w:t>
       </w:r>
     </w:p>
     <w:p>
@@ -11532,6 +11788,7 @@
         </w:rPr>
         <w:t xml:space="preserve"> caso utilizamos la que añade los datos ya que son necesarios para posteriormente </w:t>
       </w:r>
+      <w:proofErr w:type="spellStart"/>
       <w:r>
         <w:rPr>
           <w:rFonts w:ascii="Georgia" w:hAnsi="Georgia"/>
@@ -11541,6 +11798,7 @@
         </w:rPr>
         <w:t>parsearlos</w:t>
       </w:r>
+      <w:proofErr w:type="spellEnd"/>
       <w:r>
         <w:rPr>
           <w:rFonts w:ascii="Georgia" w:hAnsi="Georgia"/>
@@ -11693,31 +11951,31 @@
       <w:r>
         <w:t xml:space="preserve">Ilustración </w:t>
       </w:r>
-      <w:r>
-        <w:fldChar w:fldCharType="begin"/>
-      </w:r>
-      <w:r>
-        <w:instrText xml:space="preserve"> SEQ Ilustración \* ARABIC </w:instrText>
-      </w:r>
-      <w:r>
-        <w:fldChar w:fldCharType="separate"/>
-      </w:r>
-      <w:r>
-        <w:rPr>
-          <w:noProof/>
-        </w:rPr>
-        <w:t>18</w:t>
-      </w:r>
-      <w:r>
-        <w:rPr>
-          <w:noProof/>
-        </w:rPr>
-        <w:fldChar w:fldCharType="end"/>
-      </w:r>
-      <w:r>
-        <w:t xml:space="preserve"> - Playlist .bat</w:t>
+      <w:fldSimple w:instr=" SEQ Ilustración \* ARABIC ">
+        <w:r>
+          <w:rPr>
+            <w:noProof/>
+          </w:rPr>
+          <w:t>18</w:t>
+        </w:r>
+      </w:fldSimple>
+      <w:r>
+        <w:t xml:space="preserve"> - </w:t>
+      </w:r>
+      <w:proofErr w:type="spellStart"/>
+      <w:r>
+        <w:t>Playlist</w:t>
+      </w:r>
+      <w:proofErr w:type="spellEnd"/>
+      <w:r>
+        <w:t xml:space="preserve"> .</w:t>
+      </w:r>
+      <w:proofErr w:type="spellStart"/>
+      <w:r>
+        <w:t>bat</w:t>
       </w:r>
       <w:bookmarkEnd w:id="114"/>
+      <w:proofErr w:type="spellEnd"/>
     </w:p>
     <w:p>
       <w:pPr>
@@ -11730,8 +11988,37 @@
         <w:rPr>
           <w:rFonts w:ascii="Georgia" w:hAnsi="Georgia"/>
         </w:rPr>
-        <w:t xml:space="preserve">Llegamos a la conclusión de que el programa VLC, lanza un error si la sintaxis del comando para ejecutarlo es incorrecto. Tampoco funciona si tratamos de lanzar cualquier comando vlc si no accedemos primero al directorio en el cual se encuentra mediante una ruta absoluta (otra opción es añadir esa ruta al </w:t>
-      </w:r>
+        <w:t xml:space="preserve">Llegamos a la conclusión de que el programa VLC, lanza un error si la sintaxis del comando para ejecutarlo es </w:t>
+      </w:r>
+      <w:proofErr w:type="gramStart"/>
+      <w:r>
+        <w:rPr>
+          <w:rFonts w:ascii="Georgia" w:hAnsi="Georgia"/>
+        </w:rPr>
+        <w:t>incorrecto</w:t>
+      </w:r>
+      <w:proofErr w:type="gramEnd"/>
+      <w:r>
+        <w:rPr>
+          <w:rFonts w:ascii="Georgia" w:hAnsi="Georgia"/>
+        </w:rPr>
+        <w:t xml:space="preserve">. Tampoco funciona si tratamos de lanzar cualquier comando </w:t>
+      </w:r>
+      <w:proofErr w:type="spellStart"/>
+      <w:r>
+        <w:rPr>
+          <w:rFonts w:ascii="Georgia" w:hAnsi="Georgia"/>
+        </w:rPr>
+        <w:t>vlc</w:t>
+      </w:r>
+      <w:proofErr w:type="spellEnd"/>
+      <w:r>
+        <w:rPr>
+          <w:rFonts w:ascii="Georgia" w:hAnsi="Georgia"/>
+        </w:rPr>
+        <w:t xml:space="preserve"> si no accedemos primero al directorio en el cual se encuentra mediante una ruta absoluta (otra opción es añadir esa ruta al </w:t>
+      </w:r>
+      <w:proofErr w:type="spellStart"/>
       <w:r>
         <w:rPr>
           <w:rFonts w:ascii="Georgia" w:hAnsi="Georgia"/>
@@ -11739,6 +12026,7 @@
         </w:rPr>
         <w:t>path</w:t>
       </w:r>
+      <w:proofErr w:type="spellEnd"/>
       <w:r>
         <w:rPr>
           <w:rFonts w:ascii="Georgia" w:hAnsi="Georgia"/>
@@ -11785,6 +12073,7 @@
         </w:rPr>
         <w:t xml:space="preserve">&gt;&gt;&gt; &lt;ruta comando </w:t>
       </w:r>
+      <w:proofErr w:type="spellStart"/>
       <w:r>
         <w:rPr>
           <w:rFonts w:ascii="Georgia" w:hAnsi="Georgia"/>
@@ -11792,6 +12081,7 @@
         </w:rPr>
         <w:t>vlc</w:t>
       </w:r>
+      <w:proofErr w:type="spellEnd"/>
       <w:r>
         <w:rPr>
           <w:rFonts w:ascii="Georgia" w:hAnsi="Georgia"/>
@@ -11902,8 +12192,13 @@
                               <w:pStyle w:val="Descripcin"/>
                             </w:pPr>
                             <w:r>
-                              <w:t>Ilustración 20 – Ejemplo comando vlc</w:t>
+                              <w:t xml:space="preserve">Ilustración 20 – Ejemplo comando </w:t>
                             </w:r>
+                            <w:proofErr w:type="spellStart"/>
+                            <w:r>
+                              <w:t>vlc</w:t>
+                            </w:r>
+                            <w:proofErr w:type="spellEnd"/>
                           </w:p>
                         </w:txbxContent>
                       </wps:txbx>
@@ -11929,8 +12224,13 @@
                         <w:pStyle w:val="Descripcin"/>
                       </w:pPr>
                       <w:r>
-                        <w:t>Ilustración 20 – Ejemplo comando vlc</w:t>
+                        <w:t xml:space="preserve">Ilustración 20 – Ejemplo comando </w:t>
                       </w:r>
+                      <w:proofErr w:type="spellStart"/>
+                      <w:r>
+                        <w:t>vlc</w:t>
+                      </w:r>
+                      <w:proofErr w:type="spellEnd"/>
                     </w:p>
                   </w:txbxContent>
                 </v:textbox>
@@ -12014,9 +12314,20 @@
           <w:bCs/>
           <w:smallCaps/>
         </w:rPr>
-        <w:t>Cosas guays</w:t>
+        <w:t xml:space="preserve">Cosas </w:t>
+      </w:r>
+      <w:proofErr w:type="spellStart"/>
+      <w:r>
+        <w:rPr>
+          <w:rFonts w:ascii="Georgia" w:hAnsi="Georgia"/>
+          <w:b/>
+          <w:bCs/>
+          <w:smallCaps/>
+        </w:rPr>
+        <w:t>guays</w:t>
       </w:r>
       <w:bookmarkEnd w:id="116"/>
+      <w:proofErr w:type="spellEnd"/>
     </w:p>
     <w:p>
       <w:pPr>
@@ -12035,7 +12346,21 @@
         <w:rPr>
           <w:rFonts w:ascii="Georgia" w:hAnsi="Georgia"/>
         </w:rPr>
-        <w:t xml:space="preserve"> una función que nos crea una copia de la lista y la utiliza en un while hasta que este vacía y que vaya añadiéndolas en otra lista con un valor aleatorio.</w:t>
+        <w:t xml:space="preserve"> una función que nos crea una copia de la lista y la utiliza en un </w:t>
+      </w:r>
+      <w:proofErr w:type="spellStart"/>
+      <w:r>
+        <w:rPr>
+          <w:rFonts w:ascii="Georgia" w:hAnsi="Georgia"/>
+        </w:rPr>
+        <w:t>while</w:t>
+      </w:r>
+      <w:proofErr w:type="spellEnd"/>
+      <w:r>
+        <w:rPr>
+          <w:rFonts w:ascii="Georgia" w:hAnsi="Georgia"/>
+        </w:rPr>
+        <w:t xml:space="preserve"> hasta que este vacía y que vaya añadiéndolas en otra lista con un valor aleatorio.</w:t>
       </w:r>
     </w:p>
     <w:p>
@@ -12049,8 +12374,16 @@
         <w:rPr>
           <w:rFonts w:ascii="Georgia" w:hAnsi="Georgia"/>
         </w:rPr>
-        <w:t>De esta manera, nos quitamos el problema de que aparezca por casualidad dos veces el mismo número random</w:t>
-      </w:r>
+        <w:t xml:space="preserve">De esta manera, nos quitamos el problema de que aparezca por casualidad dos veces el mismo número </w:t>
+      </w:r>
+      <w:proofErr w:type="spellStart"/>
+      <w:r>
+        <w:rPr>
+          <w:rFonts w:ascii="Georgia" w:hAnsi="Georgia"/>
+        </w:rPr>
+        <w:t>random</w:t>
+      </w:r>
+      <w:proofErr w:type="spellEnd"/>
       <w:r>
         <w:rPr>
           <w:rFonts w:ascii="Georgia" w:hAnsi="Georgia"/>
@@ -12156,24 +12489,14 @@
       <w:r>
         <w:t xml:space="preserve">Ilustración </w:t>
       </w:r>
-      <w:r>
-        <w:fldChar w:fldCharType="begin"/>
-      </w:r>
-      <w:r>
-        <w:instrText xml:space="preserve"> SEQ Ilustración \* ARABIC </w:instrText>
-      </w:r>
-      <w:r>
-        <w:fldChar w:fldCharType="separate"/>
-      </w:r>
-      <w:r>
-        <w:rPr>
-          <w:noProof/>
-        </w:rPr>
-        <w:t>19</w:t>
-      </w:r>
-      <w:r>
-        <w:fldChar w:fldCharType="end"/>
-      </w:r>
+      <w:fldSimple w:instr=" SEQ Ilustración \* ARABIC ">
+        <w:r>
+          <w:rPr>
+            <w:noProof/>
+          </w:rPr>
+          <w:t>19</w:t>
+        </w:r>
+      </w:fldSimple>
       <w:r>
         <w:t xml:space="preserve"> - Lógica</w:t>
       </w:r>
@@ -12286,7 +12609,21 @@
         <w:rPr>
           <w:rFonts w:ascii="Georgia" w:hAnsi="Georgia"/>
         </w:rPr>
-        <w:t>La posibilidad de que nuestro parseador funcionase con otras estructuras de XML.</w:t>
+        <w:t xml:space="preserve">La posibilidad de que nuestro </w:t>
+      </w:r>
+      <w:proofErr w:type="spellStart"/>
+      <w:r>
+        <w:rPr>
+          <w:rFonts w:ascii="Georgia" w:hAnsi="Georgia"/>
+        </w:rPr>
+        <w:t>parseador</w:t>
+      </w:r>
+      <w:proofErr w:type="spellEnd"/>
+      <w:r>
+        <w:rPr>
+          <w:rFonts w:ascii="Georgia" w:hAnsi="Georgia"/>
+        </w:rPr>
+        <w:t xml:space="preserve"> funcionase con otras estructuras de XML.</w:t>
       </w:r>
     </w:p>
     <w:p>
@@ -12348,7 +12685,35 @@
         <w:rPr>
           <w:rFonts w:ascii="Georgia" w:hAnsi="Georgia"/>
         </w:rPr>
-        <w:t>En los test intentamos hacer un assert que nos capture una Expection en específico de una barricada try.</w:t>
+        <w:t xml:space="preserve">En los test intentamos hacer un </w:t>
+      </w:r>
+      <w:proofErr w:type="spellStart"/>
+      <w:r>
+        <w:rPr>
+          <w:rFonts w:ascii="Georgia" w:hAnsi="Georgia"/>
+        </w:rPr>
+        <w:t>assert</w:t>
+      </w:r>
+      <w:proofErr w:type="spellEnd"/>
+      <w:r>
+        <w:rPr>
+          <w:rFonts w:ascii="Georgia" w:hAnsi="Georgia"/>
+        </w:rPr>
+        <w:t xml:space="preserve"> que nos capture una </w:t>
+      </w:r>
+      <w:proofErr w:type="spellStart"/>
+      <w:r>
+        <w:rPr>
+          <w:rFonts w:ascii="Georgia" w:hAnsi="Georgia"/>
+        </w:rPr>
+        <w:t>Expection</w:t>
+      </w:r>
+      <w:proofErr w:type="spellEnd"/>
+      <w:r>
+        <w:rPr>
+          <w:rFonts w:ascii="Georgia" w:hAnsi="Georgia"/>
+        </w:rPr>
+        <w:t xml:space="preserve"> en específico de una barricada try.</w:t>
       </w:r>
     </w:p>
     <w:p>
@@ -12414,12 +12779,28 @@
           <w:rFonts w:ascii="Georgia" w:hAnsi="Georgia"/>
         </w:rPr>
       </w:pPr>
-      <w:r>
-        <w:rPr>
-          <w:rFonts w:ascii="Georgia" w:hAnsi="Georgia"/>
-        </w:rPr>
-        <w:t>Pull Request</w:t>
-      </w:r>
+      <w:proofErr w:type="spellStart"/>
+      <w:r>
+        <w:rPr>
+          <w:rFonts w:ascii="Georgia" w:hAnsi="Georgia"/>
+        </w:rPr>
+        <w:t>Pull</w:t>
+      </w:r>
+      <w:proofErr w:type="spellEnd"/>
+      <w:r>
+        <w:rPr>
+          <w:rFonts w:ascii="Georgia" w:hAnsi="Georgia"/>
+        </w:rPr>
+        <w:t xml:space="preserve"> </w:t>
+      </w:r>
+      <w:proofErr w:type="spellStart"/>
+      <w:r>
+        <w:rPr>
+          <w:rFonts w:ascii="Georgia" w:hAnsi="Georgia"/>
+        </w:rPr>
+        <w:t>Request</w:t>
+      </w:r>
+      <w:proofErr w:type="spellEnd"/>
     </w:p>
     <w:p>
       <w:pPr>
@@ -12457,7 +12838,21 @@
         <w:rPr>
           <w:rFonts w:ascii="Georgia" w:hAnsi="Georgia"/>
         </w:rPr>
-        <w:t>Como volver a un commit anterior</w:t>
+        <w:t xml:space="preserve">Como volver a un </w:t>
+      </w:r>
+      <w:proofErr w:type="spellStart"/>
+      <w:r>
+        <w:rPr>
+          <w:rFonts w:ascii="Georgia" w:hAnsi="Georgia"/>
+        </w:rPr>
+        <w:t>commit</w:t>
+      </w:r>
+      <w:proofErr w:type="spellEnd"/>
+      <w:r>
+        <w:rPr>
+          <w:rFonts w:ascii="Georgia" w:hAnsi="Georgia"/>
+        </w:rPr>
+        <w:t xml:space="preserve"> anterior</w:t>
       </w:r>
     </w:p>
     <w:p>
@@ -12492,12 +12887,28 @@
           <w:rFonts w:ascii="Georgia" w:hAnsi="Georgia"/>
         </w:rPr>
       </w:pPr>
-      <w:r>
-        <w:rPr>
-          <w:rFonts w:ascii="Georgia" w:hAnsi="Georgia"/>
-        </w:rPr>
-        <w:t>Slides Git Classroom</w:t>
-      </w:r>
+      <w:proofErr w:type="spellStart"/>
+      <w:r>
+        <w:rPr>
+          <w:rFonts w:ascii="Georgia" w:hAnsi="Georgia"/>
+        </w:rPr>
+        <w:t>Slides</w:t>
+      </w:r>
+      <w:proofErr w:type="spellEnd"/>
+      <w:r>
+        <w:rPr>
+          <w:rFonts w:ascii="Georgia" w:hAnsi="Georgia"/>
+        </w:rPr>
+        <w:t xml:space="preserve"> Git </w:t>
+      </w:r>
+      <w:proofErr w:type="spellStart"/>
+      <w:r>
+        <w:rPr>
+          <w:rFonts w:ascii="Georgia" w:hAnsi="Georgia"/>
+        </w:rPr>
+        <w:t>Classroom</w:t>
+      </w:r>
+      <w:proofErr w:type="spellEnd"/>
     </w:p>
     <w:p>
       <w:pPr>
@@ -12573,6 +12984,7 @@
           <w:rFonts w:ascii="Georgia" w:hAnsi="Georgia"/>
         </w:rPr>
       </w:pPr>
+      <w:proofErr w:type="spellStart"/>
       <w:r>
         <w:rPr>
           <w:rFonts w:ascii="Georgia" w:hAnsi="Georgia"/>
@@ -12583,8 +12995,23 @@
         <w:rPr>
           <w:rFonts w:ascii="Georgia" w:hAnsi="Georgia"/>
         </w:rPr>
-        <w:t>tional commit</w:t>
-      </w:r>
+        <w:t>tional</w:t>
+      </w:r>
+      <w:proofErr w:type="spellEnd"/>
+      <w:r>
+        <w:rPr>
+          <w:rFonts w:ascii="Georgia" w:hAnsi="Georgia"/>
+        </w:rPr>
+        <w:t xml:space="preserve"> </w:t>
+      </w:r>
+      <w:proofErr w:type="spellStart"/>
+      <w:r>
+        <w:rPr>
+          <w:rFonts w:ascii="Georgia" w:hAnsi="Georgia"/>
+        </w:rPr>
+        <w:t>commit</w:t>
+      </w:r>
+      <w:proofErr w:type="spellEnd"/>
     </w:p>
     <w:p>
       <w:pPr>
@@ -12624,12 +13051,14 @@
         </w:rPr>
         <w:t xml:space="preserve">XML </w:t>
       </w:r>
+      <w:proofErr w:type="spellStart"/>
       <w:r>
         <w:rPr>
           <w:rFonts w:ascii="Georgia" w:hAnsi="Georgia"/>
         </w:rPr>
         <w:t>Validator</w:t>
       </w:r>
+      <w:proofErr w:type="spellEnd"/>
     </w:p>
     <w:p>
       <w:pPr>
@@ -12670,8 +13099,30 @@
         <w:rPr>
           <w:rFonts w:ascii="Georgia" w:hAnsi="Georgia"/>
         </w:rPr>
-        <w:t>XML Schema Generator</w:t>
-      </w:r>
+        <w:t xml:space="preserve">XML </w:t>
+      </w:r>
+      <w:proofErr w:type="spellStart"/>
+      <w:r>
+        <w:rPr>
+          <w:rFonts w:ascii="Georgia" w:hAnsi="Georgia"/>
+        </w:rPr>
+        <w:t>Schema</w:t>
+      </w:r>
+      <w:proofErr w:type="spellEnd"/>
+      <w:r>
+        <w:rPr>
+          <w:rFonts w:ascii="Georgia" w:hAnsi="Georgia"/>
+        </w:rPr>
+        <w:t xml:space="preserve"> </w:t>
+      </w:r>
+      <w:proofErr w:type="spellStart"/>
+      <w:r>
+        <w:rPr>
+          <w:rFonts w:ascii="Georgia" w:hAnsi="Georgia"/>
+        </w:rPr>
+        <w:t>Generator</w:t>
+      </w:r>
+      <w:proofErr w:type="spellEnd"/>
     </w:p>
     <w:p>
       <w:pPr>
@@ -12799,7 +13250,7 @@
 </file>
 
 <file path=word/endnotes.xml><?xml version="1.0" encoding="utf-8"?>
-<w:endnotes xmlns:wpc="http://schemas.microsoft.com/office/word/2010/wordprocessingCanvas" xmlns:mc="http://schemas.openxmlformats.org/markup-compatibility/2006" xmlns:o="urn:schemas-microsoft-com:office:office" xmlns:r="http://schemas.openxmlformats.org/officeDocument/2006/relationships" xmlns:m="http://schemas.openxmlformats.org/officeDocument/2006/math" xmlns:v="urn:schemas-microsoft-com:vml" xmlns:wp14="http://schemas.microsoft.com/office/word/2010/wordprocessingDrawing" xmlns:wp="http://schemas.openxmlformats.org/drawingml/2006/wordprocessingDrawing" xmlns:w10="urn:schemas-microsoft-com:office:word" xmlns:w="http://schemas.openxmlformats.org/wordprocessingml/2006/main" xmlns:w14="http://schemas.microsoft.com/office/word/2010/wordml" xmlns:w15="http://schemas.microsoft.com/office/word/2012/wordml" xmlns:wpg="http://schemas.microsoft.com/office/word/2010/wordprocessingGroup" xmlns:wpi="http://schemas.microsoft.com/office/word/2010/wordprocessingInk" xmlns:wne="http://schemas.microsoft.com/office/word/2006/wordml" xmlns:wps="http://schemas.microsoft.com/office/word/2010/wordprocessingShape" mc:Ignorable="w14 w15 wp14">
+<w:endnotes xmlns:wpc="http://schemas.microsoft.com/office/word/2010/wordprocessingCanvas" xmlns:cx="http://schemas.microsoft.com/office/drawing/2014/chartex" xmlns:cx1="http://schemas.microsoft.com/office/drawing/2015/9/8/chartex" xmlns:cx2="http://schemas.microsoft.com/office/drawing/2015/10/21/chartex" xmlns:cx3="http://schemas.microsoft.com/office/drawing/2016/5/9/chartex" xmlns:cx4="http://schemas.microsoft.com/office/drawing/2016/5/10/chartex" xmlns:cx5="http://schemas.microsoft.com/office/drawing/2016/5/11/chartex" xmlns:cx6="http://schemas.microsoft.com/office/drawing/2016/5/12/chartex" xmlns:cx7="http://schemas.microsoft.com/office/drawing/2016/5/13/chartex" xmlns:cx8="http://schemas.microsoft.com/office/drawing/2016/5/14/chartex" xmlns:mc="http://schemas.openxmlformats.org/markup-compatibility/2006" xmlns:aink="http://schemas.microsoft.com/office/drawing/2016/ink" xmlns:am3d="http://schemas.microsoft.com/office/drawing/2017/model3d" xmlns:o="urn:schemas-microsoft-com:office:office" xmlns:r="http://schemas.openxmlformats.org/officeDocument/2006/relationships" xmlns:m="http://schemas.openxmlformats.org/officeDocument/2006/math" xmlns:v="urn:schemas-microsoft-com:vml" xmlns:wp14="http://schemas.microsoft.com/office/word/2010/wordprocessingDrawing" xmlns:wp="http://schemas.openxmlformats.org/drawingml/2006/wordprocessingDrawing" xmlns:w10="urn:schemas-microsoft-com:office:word" xmlns:w="http://schemas.openxmlformats.org/wordprocessingml/2006/main" xmlns:w14="http://schemas.microsoft.com/office/word/2010/wordml" xmlns:w15="http://schemas.microsoft.com/office/word/2012/wordml" xmlns:w16cid="http://schemas.microsoft.com/office/word/2016/wordml/cid" xmlns:w16se="http://schemas.microsoft.com/office/word/2015/wordml/symex" xmlns:wpg="http://schemas.microsoft.com/office/word/2010/wordprocessingGroup" xmlns:wpi="http://schemas.microsoft.com/office/word/2010/wordprocessingInk" xmlns:wne="http://schemas.microsoft.com/office/word/2006/wordml" xmlns:wps="http://schemas.microsoft.com/office/word/2010/wordprocessingShape" mc:Ignorable="w14 w15 w16se w16cid wp14">
   <w:endnote w:type="separator" w:id="-1">
     <w:p>
       <w:pPr>
@@ -12824,7 +13275,7 @@
 </file>
 
 <file path=word/footer1.xml><?xml version="1.0" encoding="utf-8"?>
-<w:ftr xmlns:wpc="http://schemas.microsoft.com/office/word/2010/wordprocessingCanvas" xmlns:mc="http://schemas.openxmlformats.org/markup-compatibility/2006" xmlns:o="urn:schemas-microsoft-com:office:office" xmlns:r="http://schemas.openxmlformats.org/officeDocument/2006/relationships" xmlns:m="http://schemas.openxmlformats.org/officeDocument/2006/math" xmlns:v="urn:schemas-microsoft-com:vml" xmlns:wp14="http://schemas.microsoft.com/office/word/2010/wordprocessingDrawing" xmlns:wp="http://schemas.openxmlformats.org/drawingml/2006/wordprocessingDrawing" xmlns:w10="urn:schemas-microsoft-com:office:word" xmlns:w="http://schemas.openxmlformats.org/wordprocessingml/2006/main" xmlns:w14="http://schemas.microsoft.com/office/word/2010/wordml" xmlns:w15="http://schemas.microsoft.com/office/word/2012/wordml" xmlns:wpg="http://schemas.microsoft.com/office/word/2010/wordprocessingGroup" xmlns:wpi="http://schemas.microsoft.com/office/word/2010/wordprocessingInk" xmlns:wne="http://schemas.microsoft.com/office/word/2006/wordml" xmlns:wps="http://schemas.microsoft.com/office/word/2010/wordprocessingShape" mc:Ignorable="w14 w15 wp14">
+<w:ftr xmlns:wpc="http://schemas.microsoft.com/office/word/2010/wordprocessingCanvas" xmlns:cx="http://schemas.microsoft.com/office/drawing/2014/chartex" xmlns:cx1="http://schemas.microsoft.com/office/drawing/2015/9/8/chartex" xmlns:cx2="http://schemas.microsoft.com/office/drawing/2015/10/21/chartex" xmlns:cx3="http://schemas.microsoft.com/office/drawing/2016/5/9/chartex" xmlns:cx4="http://schemas.microsoft.com/office/drawing/2016/5/10/chartex" xmlns:cx5="http://schemas.microsoft.com/office/drawing/2016/5/11/chartex" xmlns:cx6="http://schemas.microsoft.com/office/drawing/2016/5/12/chartex" xmlns:cx7="http://schemas.microsoft.com/office/drawing/2016/5/13/chartex" xmlns:cx8="http://schemas.microsoft.com/office/drawing/2016/5/14/chartex" xmlns:mc="http://schemas.openxmlformats.org/markup-compatibility/2006" xmlns:aink="http://schemas.microsoft.com/office/drawing/2016/ink" xmlns:am3d="http://schemas.microsoft.com/office/drawing/2017/model3d" xmlns:o="urn:schemas-microsoft-com:office:office" xmlns:r="http://schemas.openxmlformats.org/officeDocument/2006/relationships" xmlns:m="http://schemas.openxmlformats.org/officeDocument/2006/math" xmlns:v="urn:schemas-microsoft-com:vml" xmlns:wp14="http://schemas.microsoft.com/office/word/2010/wordprocessingDrawing" xmlns:wp="http://schemas.openxmlformats.org/drawingml/2006/wordprocessingDrawing" xmlns:w10="urn:schemas-microsoft-com:office:word" xmlns:w="http://schemas.openxmlformats.org/wordprocessingml/2006/main" xmlns:w14="http://schemas.microsoft.com/office/word/2010/wordml" xmlns:w15="http://schemas.microsoft.com/office/word/2012/wordml" xmlns:w16cid="http://schemas.microsoft.com/office/word/2016/wordml/cid" xmlns:w16se="http://schemas.microsoft.com/office/word/2015/wordml/symex" xmlns:wpg="http://schemas.microsoft.com/office/word/2010/wordprocessingGroup" xmlns:wpi="http://schemas.microsoft.com/office/word/2010/wordprocessingInk" xmlns:wne="http://schemas.microsoft.com/office/word/2006/wordml" xmlns:wps="http://schemas.microsoft.com/office/word/2010/wordprocessingShape" mc:Ignorable="w14 w15 w16se w16cid wp14">
   <w:sdt>
     <w:sdtPr>
       <w:id w:val="11264299"/>
@@ -12902,7 +13353,7 @@
                 </wp:inline>
               </w:drawing>
             </mc:Choice>
-            <mc:Fallback xmlns:w16se="http://schemas.microsoft.com/office/word/2015/wordml/symex" xmlns:w16cid="http://schemas.microsoft.com/office/word/2016/wordml/cid" xmlns:am3d="http://schemas.microsoft.com/office/drawing/2017/model3d" xmlns:aink="http://schemas.microsoft.com/office/drawing/2016/ink" xmlns:cx8="http://schemas.microsoft.com/office/drawing/2016/5/14/chartex" xmlns:cx7="http://schemas.microsoft.com/office/drawing/2016/5/13/chartex" xmlns:cx6="http://schemas.microsoft.com/office/drawing/2016/5/12/chartex" xmlns:cx5="http://schemas.microsoft.com/office/drawing/2016/5/11/chartex" xmlns:cx4="http://schemas.microsoft.com/office/drawing/2016/5/10/chartex" xmlns:cx3="http://schemas.microsoft.com/office/drawing/2016/5/9/chartex" xmlns:cx2="http://schemas.microsoft.com/office/drawing/2015/10/21/chartex" xmlns:cx1="http://schemas.microsoft.com/office/drawing/2015/9/8/chartex" xmlns:cx="http://schemas.microsoft.com/office/drawing/2014/chartex">
+            <mc:Fallback>
               <w:pict>
                 <v:shapetype w14:anchorId="6C4B0E05" id="_x0000_t110" coordsize="21600,21600" o:spt="110" path="m10800,l,10800,10800,21600,21600,10800xe">
                   <v:stroke joinstyle="miter"/>
@@ -12960,7 +13411,7 @@
 </file>
 
 <file path=word/footer2.xml><?xml version="1.0" encoding="utf-8"?>
-<w:ftr xmlns:wpc="http://schemas.microsoft.com/office/word/2010/wordprocessingCanvas" xmlns:mc="http://schemas.openxmlformats.org/markup-compatibility/2006" xmlns:o="urn:schemas-microsoft-com:office:office" xmlns:r="http://schemas.openxmlformats.org/officeDocument/2006/relationships" xmlns:m="http://schemas.openxmlformats.org/officeDocument/2006/math" xmlns:v="urn:schemas-microsoft-com:vml" xmlns:wp14="http://schemas.microsoft.com/office/word/2010/wordprocessingDrawing" xmlns:wp="http://schemas.openxmlformats.org/drawingml/2006/wordprocessingDrawing" xmlns:w10="urn:schemas-microsoft-com:office:word" xmlns:w="http://schemas.openxmlformats.org/wordprocessingml/2006/main" xmlns:w14="http://schemas.microsoft.com/office/word/2010/wordml" xmlns:w15="http://schemas.microsoft.com/office/word/2012/wordml" xmlns:wpg="http://schemas.microsoft.com/office/word/2010/wordprocessingGroup" xmlns:wpi="http://schemas.microsoft.com/office/word/2010/wordprocessingInk" xmlns:wne="http://schemas.microsoft.com/office/word/2006/wordml" xmlns:wps="http://schemas.microsoft.com/office/word/2010/wordprocessingShape" mc:Ignorable="w14 w15 wp14">
+<w:ftr xmlns:wpc="http://schemas.microsoft.com/office/word/2010/wordprocessingCanvas" xmlns:cx="http://schemas.microsoft.com/office/drawing/2014/chartex" xmlns:cx1="http://schemas.microsoft.com/office/drawing/2015/9/8/chartex" xmlns:cx2="http://schemas.microsoft.com/office/drawing/2015/10/21/chartex" xmlns:cx3="http://schemas.microsoft.com/office/drawing/2016/5/9/chartex" xmlns:cx4="http://schemas.microsoft.com/office/drawing/2016/5/10/chartex" xmlns:cx5="http://schemas.microsoft.com/office/drawing/2016/5/11/chartex" xmlns:cx6="http://schemas.microsoft.com/office/drawing/2016/5/12/chartex" xmlns:cx7="http://schemas.microsoft.com/office/drawing/2016/5/13/chartex" xmlns:cx8="http://schemas.microsoft.com/office/drawing/2016/5/14/chartex" xmlns:mc="http://schemas.openxmlformats.org/markup-compatibility/2006" xmlns:aink="http://schemas.microsoft.com/office/drawing/2016/ink" xmlns:am3d="http://schemas.microsoft.com/office/drawing/2017/model3d" xmlns:o="urn:schemas-microsoft-com:office:office" xmlns:r="http://schemas.openxmlformats.org/officeDocument/2006/relationships" xmlns:m="http://schemas.openxmlformats.org/officeDocument/2006/math" xmlns:v="urn:schemas-microsoft-com:vml" xmlns:wp14="http://schemas.microsoft.com/office/word/2010/wordprocessingDrawing" xmlns:wp="http://schemas.openxmlformats.org/drawingml/2006/wordprocessingDrawing" xmlns:w10="urn:schemas-microsoft-com:office:word" xmlns:w="http://schemas.openxmlformats.org/wordprocessingml/2006/main" xmlns:w14="http://schemas.microsoft.com/office/word/2010/wordml" xmlns:w15="http://schemas.microsoft.com/office/word/2012/wordml" xmlns:w16cid="http://schemas.microsoft.com/office/word/2016/wordml/cid" xmlns:w16se="http://schemas.microsoft.com/office/word/2015/wordml/symex" xmlns:wpg="http://schemas.microsoft.com/office/word/2010/wordprocessingGroup" xmlns:wpi="http://schemas.microsoft.com/office/word/2010/wordprocessingInk" xmlns:wne="http://schemas.microsoft.com/office/word/2006/wordml" xmlns:wps="http://schemas.microsoft.com/office/word/2010/wordprocessingShape" mc:Ignorable="w14 w15 w16se w16cid wp14">
   <w:p>
     <w:pPr>
       <w:pStyle w:val="Piedepgina"/>
@@ -13011,7 +13462,7 @@
 </file>
 
 <file path=word/footnotes.xml><?xml version="1.0" encoding="utf-8"?>
-<w:footnotes xmlns:wpc="http://schemas.microsoft.com/office/word/2010/wordprocessingCanvas" xmlns:mc="http://schemas.openxmlformats.org/markup-compatibility/2006" xmlns:o="urn:schemas-microsoft-com:office:office" xmlns:r="http://schemas.openxmlformats.org/officeDocument/2006/relationships" xmlns:m="http://schemas.openxmlformats.org/officeDocument/2006/math" xmlns:v="urn:schemas-microsoft-com:vml" xmlns:wp14="http://schemas.microsoft.com/office/word/2010/wordprocessingDrawing" xmlns:wp="http://schemas.openxmlformats.org/drawingml/2006/wordprocessingDrawing" xmlns:w10="urn:schemas-microsoft-com:office:word" xmlns:w="http://schemas.openxmlformats.org/wordprocessingml/2006/main" xmlns:w14="http://schemas.microsoft.com/office/word/2010/wordml" xmlns:w15="http://schemas.microsoft.com/office/word/2012/wordml" xmlns:wpg="http://schemas.microsoft.com/office/word/2010/wordprocessingGroup" xmlns:wpi="http://schemas.microsoft.com/office/word/2010/wordprocessingInk" xmlns:wne="http://schemas.microsoft.com/office/word/2006/wordml" xmlns:wps="http://schemas.microsoft.com/office/word/2010/wordprocessingShape" mc:Ignorable="w14 w15 wp14">
+<w:footnotes xmlns:wpc="http://schemas.microsoft.com/office/word/2010/wordprocessingCanvas" xmlns:cx="http://schemas.microsoft.com/office/drawing/2014/chartex" xmlns:cx1="http://schemas.microsoft.com/office/drawing/2015/9/8/chartex" xmlns:cx2="http://schemas.microsoft.com/office/drawing/2015/10/21/chartex" xmlns:cx3="http://schemas.microsoft.com/office/drawing/2016/5/9/chartex" xmlns:cx4="http://schemas.microsoft.com/office/drawing/2016/5/10/chartex" xmlns:cx5="http://schemas.microsoft.com/office/drawing/2016/5/11/chartex" xmlns:cx6="http://schemas.microsoft.com/office/drawing/2016/5/12/chartex" xmlns:cx7="http://schemas.microsoft.com/office/drawing/2016/5/13/chartex" xmlns:cx8="http://schemas.microsoft.com/office/drawing/2016/5/14/chartex" xmlns:mc="http://schemas.openxmlformats.org/markup-compatibility/2006" xmlns:aink="http://schemas.microsoft.com/office/drawing/2016/ink" xmlns:am3d="http://schemas.microsoft.com/office/drawing/2017/model3d" xmlns:o="urn:schemas-microsoft-com:office:office" xmlns:r="http://schemas.openxmlformats.org/officeDocument/2006/relationships" xmlns:m="http://schemas.openxmlformats.org/officeDocument/2006/math" xmlns:v="urn:schemas-microsoft-com:vml" xmlns:wp14="http://schemas.microsoft.com/office/word/2010/wordprocessingDrawing" xmlns:wp="http://schemas.openxmlformats.org/drawingml/2006/wordprocessingDrawing" xmlns:w10="urn:schemas-microsoft-com:office:word" xmlns:w="http://schemas.openxmlformats.org/wordprocessingml/2006/main" xmlns:w14="http://schemas.microsoft.com/office/word/2010/wordml" xmlns:w15="http://schemas.microsoft.com/office/word/2012/wordml" xmlns:w16cid="http://schemas.microsoft.com/office/word/2016/wordml/cid" xmlns:w16se="http://schemas.microsoft.com/office/word/2015/wordml/symex" xmlns:wpg="http://schemas.microsoft.com/office/word/2010/wordprocessingGroup" xmlns:wpi="http://schemas.microsoft.com/office/word/2010/wordprocessingInk" xmlns:wne="http://schemas.microsoft.com/office/word/2006/wordml" xmlns:wps="http://schemas.microsoft.com/office/word/2010/wordprocessingShape" mc:Ignorable="w14 w15 w16se w16cid wp14">
   <w:footnote w:type="separator" w:id="-1">
     <w:p>
       <w:pPr>
@@ -13036,7 +13487,7 @@
 </file>
 
 <file path=word/header1.xml><?xml version="1.0" encoding="utf-8"?>
-<w:hdr xmlns:wpc="http://schemas.microsoft.com/office/word/2010/wordprocessingCanvas" xmlns:mc="http://schemas.openxmlformats.org/markup-compatibility/2006" xmlns:o="urn:schemas-microsoft-com:office:office" xmlns:r="http://schemas.openxmlformats.org/officeDocument/2006/relationships" xmlns:m="http://schemas.openxmlformats.org/officeDocument/2006/math" xmlns:v="urn:schemas-microsoft-com:vml" xmlns:wp14="http://schemas.microsoft.com/office/word/2010/wordprocessingDrawing" xmlns:wp="http://schemas.openxmlformats.org/drawingml/2006/wordprocessingDrawing" xmlns:w10="urn:schemas-microsoft-com:office:word" xmlns:w="http://schemas.openxmlformats.org/wordprocessingml/2006/main" xmlns:w14="http://schemas.microsoft.com/office/word/2010/wordml" xmlns:w15="http://schemas.microsoft.com/office/word/2012/wordml" xmlns:wpg="http://schemas.microsoft.com/office/word/2010/wordprocessingGroup" xmlns:wpi="http://schemas.microsoft.com/office/word/2010/wordprocessingInk" xmlns:wne="http://schemas.microsoft.com/office/word/2006/wordml" xmlns:wps="http://schemas.microsoft.com/office/word/2010/wordprocessingShape" mc:Ignorable="w14 w15 wp14">
+<w:hdr xmlns:wpc="http://schemas.microsoft.com/office/word/2010/wordprocessingCanvas" xmlns:cx="http://schemas.microsoft.com/office/drawing/2014/chartex" xmlns:cx1="http://schemas.microsoft.com/office/drawing/2015/9/8/chartex" xmlns:cx2="http://schemas.microsoft.com/office/drawing/2015/10/21/chartex" xmlns:cx3="http://schemas.microsoft.com/office/drawing/2016/5/9/chartex" xmlns:cx4="http://schemas.microsoft.com/office/drawing/2016/5/10/chartex" xmlns:cx5="http://schemas.microsoft.com/office/drawing/2016/5/11/chartex" xmlns:cx6="http://schemas.microsoft.com/office/drawing/2016/5/12/chartex" xmlns:cx7="http://schemas.microsoft.com/office/drawing/2016/5/13/chartex" xmlns:cx8="http://schemas.microsoft.com/office/drawing/2016/5/14/chartex" xmlns:mc="http://schemas.openxmlformats.org/markup-compatibility/2006" xmlns:aink="http://schemas.microsoft.com/office/drawing/2016/ink" xmlns:am3d="http://schemas.microsoft.com/office/drawing/2017/model3d" xmlns:o="urn:schemas-microsoft-com:office:office" xmlns:r="http://schemas.openxmlformats.org/officeDocument/2006/relationships" xmlns:m="http://schemas.openxmlformats.org/officeDocument/2006/math" xmlns:v="urn:schemas-microsoft-com:vml" xmlns:wp14="http://schemas.microsoft.com/office/word/2010/wordprocessingDrawing" xmlns:wp="http://schemas.openxmlformats.org/drawingml/2006/wordprocessingDrawing" xmlns:w10="urn:schemas-microsoft-com:office:word" xmlns:w="http://schemas.openxmlformats.org/wordprocessingml/2006/main" xmlns:w14="http://schemas.microsoft.com/office/word/2010/wordml" xmlns:w15="http://schemas.microsoft.com/office/word/2012/wordml" xmlns:w16cid="http://schemas.microsoft.com/office/word/2016/wordml/cid" xmlns:w16se="http://schemas.microsoft.com/office/word/2015/wordml/symex" xmlns:wpg="http://schemas.microsoft.com/office/word/2010/wordprocessingGroup" xmlns:wpi="http://schemas.microsoft.com/office/word/2010/wordprocessingInk" xmlns:wne="http://schemas.microsoft.com/office/word/2006/wordml" xmlns:wps="http://schemas.microsoft.com/office/word/2010/wordprocessingShape" mc:Ignorable="w14 w15 w16se w16cid wp14">
   <w:p>
     <w:pPr>
       <w:pStyle w:val="Encabezado"/>
@@ -13220,8 +13671,8 @@
 </file>
 
 <file path=word/numbering.xml><?xml version="1.0" encoding="utf-8"?>
-<w:numbering xmlns:wpc="http://schemas.microsoft.com/office/word/2010/wordprocessingCanvas" xmlns:mc="http://schemas.openxmlformats.org/markup-compatibility/2006" xmlns:o="urn:schemas-microsoft-com:office:office" xmlns:r="http://schemas.openxmlformats.org/officeDocument/2006/relationships" xmlns:m="http://schemas.openxmlformats.org/officeDocument/2006/math" xmlns:v="urn:schemas-microsoft-com:vml" xmlns:wp14="http://schemas.microsoft.com/office/word/2010/wordprocessingDrawing" xmlns:wp="http://schemas.openxmlformats.org/drawingml/2006/wordprocessingDrawing" xmlns:w10="urn:schemas-microsoft-com:office:word" xmlns:w="http://schemas.openxmlformats.org/wordprocessingml/2006/main" xmlns:w14="http://schemas.microsoft.com/office/word/2010/wordml" xmlns:w15="http://schemas.microsoft.com/office/word/2012/wordml" xmlns:wpg="http://schemas.microsoft.com/office/word/2010/wordprocessingGroup" xmlns:wpi="http://schemas.microsoft.com/office/word/2010/wordprocessingInk" xmlns:wne="http://schemas.microsoft.com/office/word/2006/wordml" xmlns:wps="http://schemas.microsoft.com/office/word/2010/wordprocessingShape" mc:Ignorable="w14 w15 wp14">
-  <w:abstractNum w:abstractNumId="0">
+<w:numbering xmlns:wpc="http://schemas.microsoft.com/office/word/2010/wordprocessingCanvas" xmlns:cx="http://schemas.microsoft.com/office/drawing/2014/chartex" xmlns:cx1="http://schemas.microsoft.com/office/drawing/2015/9/8/chartex" xmlns:cx2="http://schemas.microsoft.com/office/drawing/2015/10/21/chartex" xmlns:cx3="http://schemas.microsoft.com/office/drawing/2016/5/9/chartex" xmlns:cx4="http://schemas.microsoft.com/office/drawing/2016/5/10/chartex" xmlns:cx5="http://schemas.microsoft.com/office/drawing/2016/5/11/chartex" xmlns:cx6="http://schemas.microsoft.com/office/drawing/2016/5/12/chartex" xmlns:cx7="http://schemas.microsoft.com/office/drawing/2016/5/13/chartex" xmlns:cx8="http://schemas.microsoft.com/office/drawing/2016/5/14/chartex" xmlns:mc="http://schemas.openxmlformats.org/markup-compatibility/2006" xmlns:aink="http://schemas.microsoft.com/office/drawing/2016/ink" xmlns:am3d="http://schemas.microsoft.com/office/drawing/2017/model3d" xmlns:o="urn:schemas-microsoft-com:office:office" xmlns:r="http://schemas.openxmlformats.org/officeDocument/2006/relationships" xmlns:m="http://schemas.openxmlformats.org/officeDocument/2006/math" xmlns:v="urn:schemas-microsoft-com:vml" xmlns:wp14="http://schemas.microsoft.com/office/word/2010/wordprocessingDrawing" xmlns:wp="http://schemas.openxmlformats.org/drawingml/2006/wordprocessingDrawing" xmlns:w10="urn:schemas-microsoft-com:office:word" xmlns:w="http://schemas.openxmlformats.org/wordprocessingml/2006/main" xmlns:w14="http://schemas.microsoft.com/office/word/2010/wordml" xmlns:w15="http://schemas.microsoft.com/office/word/2012/wordml" xmlns:w16cid="http://schemas.microsoft.com/office/word/2016/wordml/cid" xmlns:w16se="http://schemas.microsoft.com/office/word/2015/wordml/symex" xmlns:wpg="http://schemas.microsoft.com/office/word/2010/wordprocessingGroup" xmlns:wpi="http://schemas.microsoft.com/office/word/2010/wordprocessingInk" xmlns:wne="http://schemas.microsoft.com/office/word/2006/wordml" xmlns:wps="http://schemas.microsoft.com/office/word/2010/wordprocessingShape" mc:Ignorable="w14 w15 w16se w16cid wp14">
+  <w:abstractNum w:abstractNumId="0" w15:restartNumberingAfterBreak="0">
     <w:nsid w:val="083515A3"/>
     <w:multiLevelType w:val="hybridMultilevel"/>
     <w:tmpl w:val="7D247632"/>
@@ -13334,7 +13785,7 @@
       </w:rPr>
     </w:lvl>
   </w:abstractNum>
-  <w:abstractNum w:abstractNumId="1">
+  <w:abstractNum w:abstractNumId="1" w15:restartNumberingAfterBreak="0">
     <w:nsid w:val="08723425"/>
     <w:multiLevelType w:val="hybridMultilevel"/>
     <w:tmpl w:val="3D6A7F04"/>
@@ -13447,7 +13898,7 @@
       </w:rPr>
     </w:lvl>
   </w:abstractNum>
-  <w:abstractNum w:abstractNumId="2">
+  <w:abstractNum w:abstractNumId="2" w15:restartNumberingAfterBreak="0">
     <w:nsid w:val="097B6CFB"/>
     <w:multiLevelType w:val="hybridMultilevel"/>
     <w:tmpl w:val="3E4C5D1C"/>
@@ -13560,7 +14011,7 @@
       </w:rPr>
     </w:lvl>
   </w:abstractNum>
-  <w:abstractNum w:abstractNumId="3">
+  <w:abstractNum w:abstractNumId="3" w15:restartNumberingAfterBreak="0">
     <w:nsid w:val="2D8F0076"/>
     <w:multiLevelType w:val="hybridMultilevel"/>
     <w:tmpl w:val="CDD043EC"/>
@@ -13673,7 +14124,7 @@
       </w:rPr>
     </w:lvl>
   </w:abstractNum>
-  <w:abstractNum w:abstractNumId="4">
+  <w:abstractNum w:abstractNumId="4" w15:restartNumberingAfterBreak="0">
     <w:nsid w:val="312808FC"/>
     <w:multiLevelType w:val="hybridMultilevel"/>
     <w:tmpl w:val="A470F29E"/>
@@ -13786,7 +14237,7 @@
       </w:rPr>
     </w:lvl>
   </w:abstractNum>
-  <w:abstractNum w:abstractNumId="5">
+  <w:abstractNum w:abstractNumId="5" w15:restartNumberingAfterBreak="0">
     <w:nsid w:val="374355FD"/>
     <w:multiLevelType w:val="hybridMultilevel"/>
     <w:tmpl w:val="1A12AEE0"/>
@@ -13899,7 +14350,7 @@
       </w:rPr>
     </w:lvl>
   </w:abstractNum>
-  <w:abstractNum w:abstractNumId="6">
+  <w:abstractNum w:abstractNumId="6" w15:restartNumberingAfterBreak="0">
     <w:nsid w:val="40DF6A4A"/>
     <w:multiLevelType w:val="multilevel"/>
     <w:tmpl w:val="437C65E0"/>
@@ -13989,7 +14440,7 @@
       </w:pPr>
     </w:lvl>
   </w:abstractNum>
-  <w:abstractNum w:abstractNumId="7">
+  <w:abstractNum w:abstractNumId="7" w15:restartNumberingAfterBreak="0">
     <w:nsid w:val="429501AD"/>
     <w:multiLevelType w:val="hybridMultilevel"/>
     <w:tmpl w:val="F080F672"/>
@@ -14102,7 +14553,7 @@
       </w:rPr>
     </w:lvl>
   </w:abstractNum>
-  <w:abstractNum w:abstractNumId="8">
+  <w:abstractNum w:abstractNumId="8" w15:restartNumberingAfterBreak="0">
     <w:nsid w:val="535522E5"/>
     <w:multiLevelType w:val="multilevel"/>
     <w:tmpl w:val="B95A33B8"/>
@@ -14191,7 +14642,7 @@
       </w:pPr>
     </w:lvl>
   </w:abstractNum>
-  <w:abstractNum w:abstractNumId="9">
+  <w:abstractNum w:abstractNumId="9" w15:restartNumberingAfterBreak="0">
     <w:nsid w:val="68374964"/>
     <w:multiLevelType w:val="multilevel"/>
     <w:tmpl w:val="8D8CA156"/>
@@ -14282,7 +14733,7 @@
       </w:pPr>
     </w:lvl>
   </w:abstractNum>
-  <w:abstractNum w:abstractNumId="10">
+  <w:abstractNum w:abstractNumId="10" w15:restartNumberingAfterBreak="0">
     <w:nsid w:val="68891CEA"/>
     <w:multiLevelType w:val="multilevel"/>
     <w:tmpl w:val="437C65E0"/>
@@ -14372,7 +14823,7 @@
       </w:pPr>
     </w:lvl>
   </w:abstractNum>
-  <w:abstractNum w:abstractNumId="11">
+  <w:abstractNum w:abstractNumId="11" w15:restartNumberingAfterBreak="0">
     <w:nsid w:val="6B851D5B"/>
     <w:multiLevelType w:val="multilevel"/>
     <w:tmpl w:val="437C65E0"/>
@@ -14462,7 +14913,7 @@
       </w:pPr>
     </w:lvl>
   </w:abstractNum>
-  <w:abstractNum w:abstractNumId="12">
+  <w:abstractNum w:abstractNumId="12" w15:restartNumberingAfterBreak="0">
     <w:nsid w:val="7239428E"/>
     <w:multiLevelType w:val="multilevel"/>
     <w:tmpl w:val="0C0A001F"/>
@@ -14548,7 +14999,7 @@
       </w:pPr>
     </w:lvl>
   </w:abstractNum>
-  <w:abstractNum w:abstractNumId="13">
+  <w:abstractNum w:abstractNumId="13" w15:restartNumberingAfterBreak="0">
     <w:nsid w:val="767E11C6"/>
     <w:multiLevelType w:val="hybridMultilevel"/>
     <w:tmpl w:val="FD4CF08A"/>
@@ -14661,7 +15112,7 @@
       </w:rPr>
     </w:lvl>
   </w:abstractNum>
-  <w:abstractNum w:abstractNumId="14">
+  <w:abstractNum w:abstractNumId="14" w15:restartNumberingAfterBreak="0">
     <w:nsid w:val="79FF6FEB"/>
     <w:multiLevelType w:val="multilevel"/>
     <w:tmpl w:val="437C65E0"/>
@@ -14751,7 +15202,7 @@
       </w:pPr>
     </w:lvl>
   </w:abstractNum>
-  <w:abstractNum w:abstractNumId="15">
+  <w:abstractNum w:abstractNumId="15" w15:restartNumberingAfterBreak="0">
     <w:nsid w:val="7F942D5C"/>
     <w:multiLevelType w:val="hybridMultilevel"/>
     <w:tmpl w:val="98E2962C"/>
@@ -14916,7 +15367,7 @@
 </file>
 
 <file path=word/styles.xml><?xml version="1.0" encoding="utf-8"?>
-<w:styles xmlns:mc="http://schemas.openxmlformats.org/markup-compatibility/2006" xmlns:r="http://schemas.openxmlformats.org/officeDocument/2006/relationships" xmlns:w="http://schemas.openxmlformats.org/wordprocessingml/2006/main" xmlns:w14="http://schemas.microsoft.com/office/word/2010/wordml" xmlns:w15="http://schemas.microsoft.com/office/word/2012/wordml" mc:Ignorable="w14 w15">
+<w:styles xmlns:mc="http://schemas.openxmlformats.org/markup-compatibility/2006" xmlns:r="http://schemas.openxmlformats.org/officeDocument/2006/relationships" xmlns:w="http://schemas.openxmlformats.org/wordprocessingml/2006/main" xmlns:w14="http://schemas.microsoft.com/office/word/2010/wordml" xmlns:w15="http://schemas.microsoft.com/office/word/2012/wordml" xmlns:w16cid="http://schemas.microsoft.com/office/word/2016/wordml/cid" xmlns:w16se="http://schemas.microsoft.com/office/word/2015/wordml/symex" mc:Ignorable="w14 w15 w16se w16cid">
   <w:docDefaults>
     <w:rPrDefault>
       <w:rPr>
@@ -14932,7 +15383,7 @@
       </w:pPr>
     </w:pPrDefault>
   </w:docDefaults>
-  <w:latentStyles w:defLockedState="0" w:defUIPriority="99" w:defSemiHidden="0" w:defUnhideWhenUsed="0" w:defQFormat="0" w:count="371">
+  <w:latentStyles w:defLockedState="0" w:defUIPriority="99" w:defSemiHidden="0" w:defUnhideWhenUsed="0" w:defQFormat="0" w:count="376">
     <w:lsdException w:name="Normal" w:uiPriority="0" w:qFormat="1"/>
     <w:lsdException w:name="heading 1" w:uiPriority="9" w:qFormat="1"/>
     <w:lsdException w:name="heading 2" w:semiHidden="1" w:uiPriority="9" w:unhideWhenUsed="1" w:qFormat="1"/>
@@ -15038,7 +15489,6 @@
     <w:lsdException w:name="HTML Sample" w:semiHidden="1" w:unhideWhenUsed="1"/>
     <w:lsdException w:name="HTML Typewriter" w:semiHidden="1" w:unhideWhenUsed="1"/>
     <w:lsdException w:name="HTML Variable" w:semiHidden="1" w:unhideWhenUsed="1"/>
-    <w:lsdException w:name="Normal Table" w:semiHidden="1" w:unhideWhenUsed="1"/>
     <w:lsdException w:name="annotation subject" w:semiHidden="1" w:unhideWhenUsed="1"/>
     <w:lsdException w:name="No List" w:semiHidden="1" w:unhideWhenUsed="1"/>
     <w:lsdException w:name="Outline List 1" w:semiHidden="1" w:unhideWhenUsed="1"/>
@@ -15081,11 +15531,8 @@
     <w:lsdException w:name="Table Contemporary" w:semiHidden="1" w:unhideWhenUsed="1"/>
     <w:lsdException w:name="Table Elegant" w:semiHidden="1" w:unhideWhenUsed="1"/>
     <w:lsdException w:name="Table Professional" w:semiHidden="1" w:unhideWhenUsed="1"/>
-    <w:lsdException w:name="Table Subtle 1" w:semiHidden="1" w:unhideWhenUsed="1"/>
     <w:lsdException w:name="Table Subtle 2" w:semiHidden="1" w:unhideWhenUsed="1"/>
     <w:lsdException w:name="Table Web 1" w:semiHidden="1" w:unhideWhenUsed="1"/>
-    <w:lsdException w:name="Table Web 2" w:semiHidden="1" w:unhideWhenUsed="1"/>
-    <w:lsdException w:name="Table Web 3" w:semiHidden="1" w:unhideWhenUsed="1"/>
     <w:lsdException w:name="Balloon Text" w:semiHidden="1" w:unhideWhenUsed="1"/>
     <w:lsdException w:name="Table Grid" w:uiPriority="39"/>
     <w:lsdException w:name="Table Theme" w:semiHidden="1" w:unhideWhenUsed="1"/>
@@ -15304,6 +15751,11 @@
     <w:lsdException w:name="List Table 5 Dark Accent 6" w:uiPriority="50"/>
     <w:lsdException w:name="List Table 6 Colorful Accent 6" w:uiPriority="51"/>
     <w:lsdException w:name="List Table 7 Colorful Accent 6" w:uiPriority="52"/>
+    <w:lsdException w:name="Mention" w:semiHidden="1" w:unhideWhenUsed="1"/>
+    <w:lsdException w:name="Smart Hyperlink" w:semiHidden="1" w:unhideWhenUsed="1"/>
+    <w:lsdException w:name="Hashtag" w:semiHidden="1" w:unhideWhenUsed="1"/>
+    <w:lsdException w:name="Unresolved Mention" w:semiHidden="1" w:unhideWhenUsed="1"/>
+    <w:lsdException w:name="Smart Link" w:semiHidden="1" w:unhideWhenUsed="1"/>
   </w:latentStyles>
   <w:style w:type="paragraph" w:default="1" w:styleId="Normal">
     <w:name w:val="Normal"/>
@@ -15484,7 +15936,7 @@
       <w:szCs w:val="32"/>
     </w:rPr>
   </w:style>
-  <w:style w:type="paragraph" w:styleId="TtulodeTDC">
+  <w:style w:type="paragraph" w:styleId="TtuloTDC">
     <w:name w:val="TOC Heading"/>
     <w:basedOn w:val="Ttulo1"/>
     <w:next w:val="Normal"/>
@@ -18480,13 +18932,6 @@
         </dgm:presLayoutVars>
       </dgm:prSet>
       <dgm:spPr/>
-      <dgm:t>
-        <a:bodyPr/>
-        <a:lstStyle/>
-        <a:p>
-          <a:endParaRPr lang="es-ES"/>
-        </a:p>
-      </dgm:t>
     </dgm:pt>
     <dgm:pt modelId="{5DB71AF0-3CA5-46A9-9011-283ADE28C063}" type="pres">
       <dgm:prSet presAssocID="{96B51231-B568-4652-BEE9-E4BCC84A4B51}" presName="parTxOnlySpace" presStyleCnt="0"/>
@@ -18501,13 +18946,6 @@
         </dgm:presLayoutVars>
       </dgm:prSet>
       <dgm:spPr/>
-      <dgm:t>
-        <a:bodyPr/>
-        <a:lstStyle/>
-        <a:p>
-          <a:endParaRPr lang="es-ES"/>
-        </a:p>
-      </dgm:t>
     </dgm:pt>
     <dgm:pt modelId="{0CB795AB-EFA5-4B08-B089-D9D7536D3D3D}" type="pres">
       <dgm:prSet presAssocID="{E46C7A8D-6C7F-42F7-A62B-1F15940C58A6}" presName="parTxOnlySpace" presStyleCnt="0"/>
@@ -18522,23 +18960,16 @@
         </dgm:presLayoutVars>
       </dgm:prSet>
       <dgm:spPr/>
-      <dgm:t>
-        <a:bodyPr/>
-        <a:lstStyle/>
-        <a:p>
-          <a:endParaRPr lang="es-ES"/>
-        </a:p>
-      </dgm:t>
     </dgm:pt>
   </dgm:ptLst>
   <dgm:cxnLst>
-    <dgm:cxn modelId="{D04B0BC9-18B5-4E68-93D4-269E77F19B6F}" srcId="{308CE592-5334-4F0E-9282-4D20288F500E}" destId="{68A67B90-2CE2-4E35-8B02-AE9A8056DC0F}" srcOrd="0" destOrd="0" parTransId="{33F078C1-6C27-4B3A-81E6-6886B0F39F41}" sibTransId="{96B51231-B568-4652-BEE9-E4BCC84A4B51}"/>
-    <dgm:cxn modelId="{F56137AF-8308-42F4-A74A-5B85F05D249E}" type="presOf" srcId="{68A67B90-2CE2-4E35-8B02-AE9A8056DC0F}" destId="{B602CCC2-4EB7-46A2-8542-4A69B9B8AFBD}" srcOrd="0" destOrd="0" presId="urn:microsoft.com/office/officeart/2005/8/layout/chevron1"/>
     <dgm:cxn modelId="{46E8B165-EEEA-49AC-A911-0E183CEC70FE}" srcId="{308CE592-5334-4F0E-9282-4D20288F500E}" destId="{A1FB41EA-CA98-46CB-9DA1-DCCA4450C688}" srcOrd="2" destOrd="0" parTransId="{89FA7C24-9837-467B-BF5F-53FCE497B261}" sibTransId="{158A07E1-6202-4CBC-B225-7DD3B81CC8B1}"/>
-    <dgm:cxn modelId="{6D5427FD-1B1E-4E65-835D-23F3966E1E14}" type="presOf" srcId="{A1FB41EA-CA98-46CB-9DA1-DCCA4450C688}" destId="{8100B301-C2E7-4261-A19E-E2D7A950D94B}" srcOrd="0" destOrd="0" presId="urn:microsoft.com/office/officeart/2005/8/layout/chevron1"/>
     <dgm:cxn modelId="{82D65F55-2C11-456E-B09F-DD9E28F40B35}" type="presOf" srcId="{308CE592-5334-4F0E-9282-4D20288F500E}" destId="{2269E30D-FB21-4D99-AE8F-AE6AC1014B54}" srcOrd="0" destOrd="0" presId="urn:microsoft.com/office/officeart/2005/8/layout/chevron1"/>
     <dgm:cxn modelId="{8302A38F-9535-4A4F-8E60-F487B2C10ADD}" srcId="{308CE592-5334-4F0E-9282-4D20288F500E}" destId="{62DE07F0-4F3B-40F9-8F20-D3E0C8276375}" srcOrd="1" destOrd="0" parTransId="{3D642512-EB21-4E05-A2B8-591765A7A925}" sibTransId="{E46C7A8D-6C7F-42F7-A62B-1F15940C58A6}"/>
+    <dgm:cxn modelId="{F56137AF-8308-42F4-A74A-5B85F05D249E}" type="presOf" srcId="{68A67B90-2CE2-4E35-8B02-AE9A8056DC0F}" destId="{B602CCC2-4EB7-46A2-8542-4A69B9B8AFBD}" srcOrd="0" destOrd="0" presId="urn:microsoft.com/office/officeart/2005/8/layout/chevron1"/>
+    <dgm:cxn modelId="{D04B0BC9-18B5-4E68-93D4-269E77F19B6F}" srcId="{308CE592-5334-4F0E-9282-4D20288F500E}" destId="{68A67B90-2CE2-4E35-8B02-AE9A8056DC0F}" srcOrd="0" destOrd="0" parTransId="{33F078C1-6C27-4B3A-81E6-6886B0F39F41}" sibTransId="{96B51231-B568-4652-BEE9-E4BCC84A4B51}"/>
     <dgm:cxn modelId="{E0F7D6D8-CCC4-42D4-AFF0-7F79AD0571A9}" type="presOf" srcId="{62DE07F0-4F3B-40F9-8F20-D3E0C8276375}" destId="{85581DE6-D94C-4FB2-B908-003767FBA788}" srcOrd="0" destOrd="0" presId="urn:microsoft.com/office/officeart/2005/8/layout/chevron1"/>
+    <dgm:cxn modelId="{6D5427FD-1B1E-4E65-835D-23F3966E1E14}" type="presOf" srcId="{A1FB41EA-CA98-46CB-9DA1-DCCA4450C688}" destId="{8100B301-C2E7-4261-A19E-E2D7A950D94B}" srcOrd="0" destOrd="0" presId="urn:microsoft.com/office/officeart/2005/8/layout/chevron1"/>
     <dgm:cxn modelId="{6E33E840-4510-4CB8-933A-6611F292A440}" type="presParOf" srcId="{2269E30D-FB21-4D99-AE8F-AE6AC1014B54}" destId="{B602CCC2-4EB7-46A2-8542-4A69B9B8AFBD}" srcOrd="0" destOrd="0" presId="urn:microsoft.com/office/officeart/2005/8/layout/chevron1"/>
     <dgm:cxn modelId="{9B662FB5-C89E-4BC3-8FB2-CC76349ED3D4}" type="presParOf" srcId="{2269E30D-FB21-4D99-AE8F-AE6AC1014B54}" destId="{5DB71AF0-3CA5-46A9-9011-283ADE28C063}" srcOrd="1" destOrd="0" presId="urn:microsoft.com/office/officeart/2005/8/layout/chevron1"/>
     <dgm:cxn modelId="{E92AFF43-FCCA-47CF-9EE6-E57D895041DB}" type="presParOf" srcId="{2269E30D-FB21-4D99-AE8F-AE6AC1014B54}" destId="{85581DE6-D94C-4FB2-B908-003767FBA788}" srcOrd="2" destOrd="0" presId="urn:microsoft.com/office/officeart/2005/8/layout/chevron1"/>
@@ -18706,13 +19137,6 @@
         </dgm:presLayoutVars>
       </dgm:prSet>
       <dgm:spPr/>
-      <dgm:t>
-        <a:bodyPr/>
-        <a:lstStyle/>
-        <a:p>
-          <a:endParaRPr lang="es-ES"/>
-        </a:p>
-      </dgm:t>
     </dgm:pt>
     <dgm:pt modelId="{6F702A8F-0E63-4498-9AA8-6D50BEBD8427}" type="pres">
       <dgm:prSet presAssocID="{80BF3A42-9061-42E8-A6F9-7A2B1143377A}" presName="root1" presStyleCnt="0"/>
@@ -18725,13 +19149,6 @@
         </dgm:presLayoutVars>
       </dgm:prSet>
       <dgm:spPr/>
-      <dgm:t>
-        <a:bodyPr/>
-        <a:lstStyle/>
-        <a:p>
-          <a:endParaRPr lang="es-ES"/>
-        </a:p>
-      </dgm:t>
     </dgm:pt>
     <dgm:pt modelId="{D4279A13-4713-4FD5-A293-4BB08033B7B1}" type="pres">
       <dgm:prSet presAssocID="{80BF3A42-9061-42E8-A6F9-7A2B1143377A}" presName="level2hierChild" presStyleCnt="0"/>
@@ -18740,24 +19157,10 @@
     <dgm:pt modelId="{6FF5739C-028C-454A-8EEA-3B1CB32A3F46}" type="pres">
       <dgm:prSet presAssocID="{7257E938-0579-4CC9-8B12-6BE7B7A138C8}" presName="conn2-1" presStyleLbl="parChTrans1D2" presStyleIdx="0" presStyleCnt="2"/>
       <dgm:spPr/>
-      <dgm:t>
-        <a:bodyPr/>
-        <a:lstStyle/>
-        <a:p>
-          <a:endParaRPr lang="es-ES"/>
-        </a:p>
-      </dgm:t>
     </dgm:pt>
     <dgm:pt modelId="{424661AE-B9E0-420E-AF23-08045AAA4C0D}" type="pres">
       <dgm:prSet presAssocID="{7257E938-0579-4CC9-8B12-6BE7B7A138C8}" presName="connTx" presStyleLbl="parChTrans1D2" presStyleIdx="0" presStyleCnt="2"/>
       <dgm:spPr/>
-      <dgm:t>
-        <a:bodyPr/>
-        <a:lstStyle/>
-        <a:p>
-          <a:endParaRPr lang="es-ES"/>
-        </a:p>
-      </dgm:t>
     </dgm:pt>
     <dgm:pt modelId="{95727507-C8ED-4B2C-B8E3-D1D42E49CAF0}" type="pres">
       <dgm:prSet presAssocID="{08969895-FA66-4B05-B23B-DF9FBC692E29}" presName="root2" presStyleCnt="0"/>
@@ -18770,13 +19173,6 @@
         </dgm:presLayoutVars>
       </dgm:prSet>
       <dgm:spPr/>
-      <dgm:t>
-        <a:bodyPr/>
-        <a:lstStyle/>
-        <a:p>
-          <a:endParaRPr lang="es-ES"/>
-        </a:p>
-      </dgm:t>
     </dgm:pt>
     <dgm:pt modelId="{DEBDE861-6AD5-4414-A4B7-4FDEC0D17AD8}" type="pres">
       <dgm:prSet presAssocID="{08969895-FA66-4B05-B23B-DF9FBC692E29}" presName="level3hierChild" presStyleCnt="0"/>
@@ -18785,24 +19181,10 @@
     <dgm:pt modelId="{C0A1EA9D-623C-4E84-87BD-E6503368FF6F}" type="pres">
       <dgm:prSet presAssocID="{C369414E-0654-4362-924A-5FC89ACB31A6}" presName="conn2-1" presStyleLbl="parChTrans1D2" presStyleIdx="1" presStyleCnt="2"/>
       <dgm:spPr/>
-      <dgm:t>
-        <a:bodyPr/>
-        <a:lstStyle/>
-        <a:p>
-          <a:endParaRPr lang="es-ES"/>
-        </a:p>
-      </dgm:t>
     </dgm:pt>
     <dgm:pt modelId="{F72EE415-6DEF-4A31-B249-6BCC2B97E6B6}" type="pres">
       <dgm:prSet presAssocID="{C369414E-0654-4362-924A-5FC89ACB31A6}" presName="connTx" presStyleLbl="parChTrans1D2" presStyleIdx="1" presStyleCnt="2"/>
       <dgm:spPr/>
-      <dgm:t>
-        <a:bodyPr/>
-        <a:lstStyle/>
-        <a:p>
-          <a:endParaRPr lang="es-ES"/>
-        </a:p>
-      </dgm:t>
     </dgm:pt>
     <dgm:pt modelId="{5FBE6A2C-2D87-4CAD-BBBA-937A3B409799}" type="pres">
       <dgm:prSet presAssocID="{C550DEAA-965B-4AF8-8CBD-306DA3673F9B}" presName="root2" presStyleCnt="0"/>
@@ -18815,13 +19197,6 @@
         </dgm:presLayoutVars>
       </dgm:prSet>
       <dgm:spPr/>
-      <dgm:t>
-        <a:bodyPr/>
-        <a:lstStyle/>
-        <a:p>
-          <a:endParaRPr lang="es-ES"/>
-        </a:p>
-      </dgm:t>
     </dgm:pt>
     <dgm:pt modelId="{185E42A3-44A9-47B5-913B-B7B0802AF297}" type="pres">
       <dgm:prSet presAssocID="{C550DEAA-965B-4AF8-8CBD-306DA3673F9B}" presName="level3hierChild" presStyleCnt="0"/>
@@ -18829,17 +19204,17 @@
     </dgm:pt>
   </dgm:ptLst>
   <dgm:cxnLst>
+    <dgm:cxn modelId="{0F6E9760-0FFB-4BDE-9366-DC49EC51DFE3}" type="presOf" srcId="{78544EB7-1886-4FFC-ABFC-14AB9995A51B}" destId="{3C95B9AA-633C-4366-8B8E-8D10ABAA37A6}" srcOrd="0" destOrd="0" presId="urn:microsoft.com/office/officeart/2008/layout/HorizontalMultiLevelHierarchy"/>
+    <dgm:cxn modelId="{DFD7F56C-B987-4471-AF03-749263BD2FDD}" type="presOf" srcId="{C369414E-0654-4362-924A-5FC89ACB31A6}" destId="{C0A1EA9D-623C-4E84-87BD-E6503368FF6F}" srcOrd="0" destOrd="0" presId="urn:microsoft.com/office/officeart/2008/layout/HorizontalMultiLevelHierarchy"/>
+    <dgm:cxn modelId="{D3E40453-5ED9-488C-9387-B27B5799FACF}" srcId="{80BF3A42-9061-42E8-A6F9-7A2B1143377A}" destId="{C550DEAA-965B-4AF8-8CBD-306DA3673F9B}" srcOrd="1" destOrd="0" parTransId="{C369414E-0654-4362-924A-5FC89ACB31A6}" sibTransId="{625B40C0-46B9-4D05-A16A-9962378DA1B0}"/>
+    <dgm:cxn modelId="{26B1317B-C43F-4C7E-9F7D-2859BB57287E}" srcId="{78544EB7-1886-4FFC-ABFC-14AB9995A51B}" destId="{80BF3A42-9061-42E8-A6F9-7A2B1143377A}" srcOrd="0" destOrd="0" parTransId="{2BD7C861-CEC0-4E14-A2F1-056EF65C3530}" sibTransId="{F2FAD0F0-993E-416C-A9EE-46359885AB2E}"/>
+    <dgm:cxn modelId="{A46C4281-E925-41BE-A7CC-DDDD7F23E628}" type="presOf" srcId="{C550DEAA-965B-4AF8-8CBD-306DA3673F9B}" destId="{C63C98BB-6A64-4AF2-9717-5CF284408F6B}" srcOrd="0" destOrd="0" presId="urn:microsoft.com/office/officeart/2008/layout/HorizontalMultiLevelHierarchy"/>
+    <dgm:cxn modelId="{A0AC188D-F07D-469B-B08F-201FFE11A00F}" type="presOf" srcId="{C369414E-0654-4362-924A-5FC89ACB31A6}" destId="{F72EE415-6DEF-4A31-B249-6BCC2B97E6B6}" srcOrd="1" destOrd="0" presId="urn:microsoft.com/office/officeart/2008/layout/HorizontalMultiLevelHierarchy"/>
+    <dgm:cxn modelId="{F7395190-E741-4F35-859F-EF403FE7CBD9}" type="presOf" srcId="{80BF3A42-9061-42E8-A6F9-7A2B1143377A}" destId="{B09268DE-69DE-404D-8ABB-BC0FE9A4EEF2}" srcOrd="0" destOrd="0" presId="urn:microsoft.com/office/officeart/2008/layout/HorizontalMultiLevelHierarchy"/>
+    <dgm:cxn modelId="{138F67B3-207C-4BDC-88D0-BFF466CB478F}" type="presOf" srcId="{7257E938-0579-4CC9-8B12-6BE7B7A138C8}" destId="{424661AE-B9E0-420E-AF23-08045AAA4C0D}" srcOrd="1" destOrd="0" presId="urn:microsoft.com/office/officeart/2008/layout/HorizontalMultiLevelHierarchy"/>
+    <dgm:cxn modelId="{63D896B7-9EDF-4D81-B1BB-874892F96396}" type="presOf" srcId="{08969895-FA66-4B05-B23B-DF9FBC692E29}" destId="{91649C8A-464D-4E2A-85AB-C22E16AC3BA0}" srcOrd="0" destOrd="0" presId="urn:microsoft.com/office/officeart/2008/layout/HorizontalMultiLevelHierarchy"/>
     <dgm:cxn modelId="{AB3A81C3-8883-41AF-AA6A-BCE00E1A0DDF}" srcId="{80BF3A42-9061-42E8-A6F9-7A2B1143377A}" destId="{08969895-FA66-4B05-B23B-DF9FBC692E29}" srcOrd="0" destOrd="0" parTransId="{7257E938-0579-4CC9-8B12-6BE7B7A138C8}" sibTransId="{FF9CE9A8-6D26-4186-A779-9E6032B03FB4}"/>
-    <dgm:cxn modelId="{138F67B3-207C-4BDC-88D0-BFF466CB478F}" type="presOf" srcId="{7257E938-0579-4CC9-8B12-6BE7B7A138C8}" destId="{424661AE-B9E0-420E-AF23-08045AAA4C0D}" srcOrd="1" destOrd="0" presId="urn:microsoft.com/office/officeart/2008/layout/HorizontalMultiLevelHierarchy"/>
     <dgm:cxn modelId="{441A90E0-4838-4F5D-9C45-2E202944DBBB}" type="presOf" srcId="{7257E938-0579-4CC9-8B12-6BE7B7A138C8}" destId="{6FF5739C-028C-454A-8EEA-3B1CB32A3F46}" srcOrd="0" destOrd="0" presId="urn:microsoft.com/office/officeart/2008/layout/HorizontalMultiLevelHierarchy"/>
-    <dgm:cxn modelId="{A0AC188D-F07D-469B-B08F-201FFE11A00F}" type="presOf" srcId="{C369414E-0654-4362-924A-5FC89ACB31A6}" destId="{F72EE415-6DEF-4A31-B249-6BCC2B97E6B6}" srcOrd="1" destOrd="0" presId="urn:microsoft.com/office/officeart/2008/layout/HorizontalMultiLevelHierarchy"/>
-    <dgm:cxn modelId="{A46C4281-E925-41BE-A7CC-DDDD7F23E628}" type="presOf" srcId="{C550DEAA-965B-4AF8-8CBD-306DA3673F9B}" destId="{C63C98BB-6A64-4AF2-9717-5CF284408F6B}" srcOrd="0" destOrd="0" presId="urn:microsoft.com/office/officeart/2008/layout/HorizontalMultiLevelHierarchy"/>
-    <dgm:cxn modelId="{DFD7F56C-B987-4471-AF03-749263BD2FDD}" type="presOf" srcId="{C369414E-0654-4362-924A-5FC89ACB31A6}" destId="{C0A1EA9D-623C-4E84-87BD-E6503368FF6F}" srcOrd="0" destOrd="0" presId="urn:microsoft.com/office/officeart/2008/layout/HorizontalMultiLevelHierarchy"/>
-    <dgm:cxn modelId="{0F6E9760-0FFB-4BDE-9366-DC49EC51DFE3}" type="presOf" srcId="{78544EB7-1886-4FFC-ABFC-14AB9995A51B}" destId="{3C95B9AA-633C-4366-8B8E-8D10ABAA37A6}" srcOrd="0" destOrd="0" presId="urn:microsoft.com/office/officeart/2008/layout/HorizontalMultiLevelHierarchy"/>
-    <dgm:cxn modelId="{D3E40453-5ED9-488C-9387-B27B5799FACF}" srcId="{80BF3A42-9061-42E8-A6F9-7A2B1143377A}" destId="{C550DEAA-965B-4AF8-8CBD-306DA3673F9B}" srcOrd="1" destOrd="0" parTransId="{C369414E-0654-4362-924A-5FC89ACB31A6}" sibTransId="{625B40C0-46B9-4D05-A16A-9962378DA1B0}"/>
-    <dgm:cxn modelId="{F7395190-E741-4F35-859F-EF403FE7CBD9}" type="presOf" srcId="{80BF3A42-9061-42E8-A6F9-7A2B1143377A}" destId="{B09268DE-69DE-404D-8ABB-BC0FE9A4EEF2}" srcOrd="0" destOrd="0" presId="urn:microsoft.com/office/officeart/2008/layout/HorizontalMultiLevelHierarchy"/>
-    <dgm:cxn modelId="{63D896B7-9EDF-4D81-B1BB-874892F96396}" type="presOf" srcId="{08969895-FA66-4B05-B23B-DF9FBC692E29}" destId="{91649C8A-464D-4E2A-85AB-C22E16AC3BA0}" srcOrd="0" destOrd="0" presId="urn:microsoft.com/office/officeart/2008/layout/HorizontalMultiLevelHierarchy"/>
-    <dgm:cxn modelId="{26B1317B-C43F-4C7E-9F7D-2859BB57287E}" srcId="{78544EB7-1886-4FFC-ABFC-14AB9995A51B}" destId="{80BF3A42-9061-42E8-A6F9-7A2B1143377A}" srcOrd="0" destOrd="0" parTransId="{2BD7C861-CEC0-4E14-A2F1-056EF65C3530}" sibTransId="{F2FAD0F0-993E-416C-A9EE-46359885AB2E}"/>
     <dgm:cxn modelId="{01C52630-1788-4368-8492-EDA819D39F40}" type="presParOf" srcId="{3C95B9AA-633C-4366-8B8E-8D10ABAA37A6}" destId="{6F702A8F-0E63-4498-9AA8-6D50BEBD8427}" srcOrd="0" destOrd="0" presId="urn:microsoft.com/office/officeart/2008/layout/HorizontalMultiLevelHierarchy"/>
     <dgm:cxn modelId="{6C342007-6D62-433E-A4C1-7D525A1CAAA9}" type="presParOf" srcId="{6F702A8F-0E63-4498-9AA8-6D50BEBD8427}" destId="{B09268DE-69DE-404D-8ABB-BC0FE9A4EEF2}" srcOrd="0" destOrd="0" presId="urn:microsoft.com/office/officeart/2008/layout/HorizontalMultiLevelHierarchy"/>
     <dgm:cxn modelId="{E21A5190-DE0C-4329-A73B-DCF8A62E6D76}" type="presParOf" srcId="{6F702A8F-0E63-4498-9AA8-6D50BEBD8427}" destId="{D4279A13-4713-4FD5-A293-4BB08033B7B1}" srcOrd="1" destOrd="0" presId="urn:microsoft.com/office/officeart/2008/layout/HorizontalMultiLevelHierarchy"/>
@@ -19197,13 +19572,6 @@
         </dgm:presLayoutVars>
       </dgm:prSet>
       <dgm:spPr/>
-      <dgm:t>
-        <a:bodyPr/>
-        <a:lstStyle/>
-        <a:p>
-          <a:endParaRPr lang="es-ES"/>
-        </a:p>
-      </dgm:t>
     </dgm:pt>
     <dgm:pt modelId="{FB6D9C1E-FA24-4C33-9A10-4C0030331B05}" type="pres">
       <dgm:prSet presAssocID="{63D711AE-E6BB-4CC9-9135-5BE81C6EB8DD}" presName="node" presStyleLbl="node1" presStyleIdx="0" presStyleCnt="7">
@@ -19212,13 +19580,6 @@
         </dgm:presLayoutVars>
       </dgm:prSet>
       <dgm:spPr/>
-      <dgm:t>
-        <a:bodyPr/>
-        <a:lstStyle/>
-        <a:p>
-          <a:endParaRPr lang="es-ES"/>
-        </a:p>
-      </dgm:t>
     </dgm:pt>
     <dgm:pt modelId="{A81663FD-BCA7-4F83-91F3-3099C2E8F7C4}" type="pres">
       <dgm:prSet presAssocID="{2F1B13C8-4C0B-4649-99DE-50A61FF2DBBB}" presName="sibTrans" presStyleCnt="0"/>
@@ -19231,13 +19592,6 @@
         </dgm:presLayoutVars>
       </dgm:prSet>
       <dgm:spPr/>
-      <dgm:t>
-        <a:bodyPr/>
-        <a:lstStyle/>
-        <a:p>
-          <a:endParaRPr lang="es-ES"/>
-        </a:p>
-      </dgm:t>
     </dgm:pt>
     <dgm:pt modelId="{C0C974FB-A28E-4080-8E31-BEE468645364}" type="pres">
       <dgm:prSet presAssocID="{90E658D7-510A-4C86-8D9C-8AB19EF7B3E5}" presName="sibTrans" presStyleCnt="0"/>
@@ -19250,13 +19604,6 @@
         </dgm:presLayoutVars>
       </dgm:prSet>
       <dgm:spPr/>
-      <dgm:t>
-        <a:bodyPr/>
-        <a:lstStyle/>
-        <a:p>
-          <a:endParaRPr lang="es-ES"/>
-        </a:p>
-      </dgm:t>
     </dgm:pt>
     <dgm:pt modelId="{D17DE251-877B-4455-AA22-6BE820C39B2B}" type="pres">
       <dgm:prSet presAssocID="{C4CCCCB9-C837-4713-8138-E1B873B11923}" presName="sibTrans" presStyleCnt="0"/>
@@ -19269,13 +19616,6 @@
         </dgm:presLayoutVars>
       </dgm:prSet>
       <dgm:spPr/>
-      <dgm:t>
-        <a:bodyPr/>
-        <a:lstStyle/>
-        <a:p>
-          <a:endParaRPr lang="es-ES"/>
-        </a:p>
-      </dgm:t>
     </dgm:pt>
     <dgm:pt modelId="{6E55EADA-F15E-4C25-B405-DFB7B0B17DFF}" type="pres">
       <dgm:prSet presAssocID="{86701E51-4F78-40B7-BAB2-86900036419A}" presName="sibTrans" presStyleCnt="0"/>
@@ -19288,13 +19628,6 @@
         </dgm:presLayoutVars>
       </dgm:prSet>
       <dgm:spPr/>
-      <dgm:t>
-        <a:bodyPr/>
-        <a:lstStyle/>
-        <a:p>
-          <a:endParaRPr lang="es-ES"/>
-        </a:p>
-      </dgm:t>
     </dgm:pt>
     <dgm:pt modelId="{5C5A3D22-A109-4C12-B5E0-6771F004E0B6}" type="pres">
       <dgm:prSet presAssocID="{8BEB1479-C4A4-4973-9143-90E694CED81E}" presName="sibTrans" presStyleCnt="0"/>
@@ -19307,13 +19640,6 @@
         </dgm:presLayoutVars>
       </dgm:prSet>
       <dgm:spPr/>
-      <dgm:t>
-        <a:bodyPr/>
-        <a:lstStyle/>
-        <a:p>
-          <a:endParaRPr lang="es-ES"/>
-        </a:p>
-      </dgm:t>
     </dgm:pt>
     <dgm:pt modelId="{05C8F2B4-08EE-4AB4-917C-16F2AF20DF20}" type="pres">
       <dgm:prSet presAssocID="{5A581D8D-F7EC-42C0-B4E7-349A852744C3}" presName="sibTrans" presStyleCnt="0"/>
@@ -19326,30 +19652,23 @@
         </dgm:presLayoutVars>
       </dgm:prSet>
       <dgm:spPr/>
-      <dgm:t>
-        <a:bodyPr/>
-        <a:lstStyle/>
-        <a:p>
-          <a:endParaRPr lang="es-ES"/>
-        </a:p>
-      </dgm:t>
     </dgm:pt>
   </dgm:ptLst>
   <dgm:cxnLst>
-    <dgm:cxn modelId="{4CFE997E-34A1-4439-8323-0E6243FB077E}" type="presOf" srcId="{AD759A03-9ACB-4448-A0E5-1F946110B073}" destId="{F7EFDD84-07C2-4C28-8F45-70926678A1BC}" srcOrd="0" destOrd="0" presId="urn:microsoft.com/office/officeart/2005/8/layout/default"/>
     <dgm:cxn modelId="{C8F5630F-DA5B-46EF-B379-DBAAADA7D7AB}" srcId="{B984F12E-C54F-4073-8D97-496FAF82EF61}" destId="{AE31374D-364B-46C6-B627-4405D029CCCA}" srcOrd="6" destOrd="0" parTransId="{6172960A-906D-4308-81A1-6013FFE4C8D1}" sibTransId="{D584A256-FC91-4E7D-B69D-5F0EBCA53FF9}"/>
     <dgm:cxn modelId="{01D0BE5B-556D-465D-A219-D3CA5489787D}" srcId="{B984F12E-C54F-4073-8D97-496FAF82EF61}" destId="{AD759A03-9ACB-4448-A0E5-1F946110B073}" srcOrd="3" destOrd="0" parTransId="{6464C149-4746-46D8-865D-A41C48CCDF25}" sibTransId="{86701E51-4F78-40B7-BAB2-86900036419A}"/>
+    <dgm:cxn modelId="{DB39FE5B-A289-43E6-A0CC-BD50418D7FD1}" type="presOf" srcId="{AE31374D-364B-46C6-B627-4405D029CCCA}" destId="{5881C6BC-B1D4-40CC-8964-6B8BA92E0643}" srcOrd="0" destOrd="0" presId="urn:microsoft.com/office/officeart/2005/8/layout/default"/>
+    <dgm:cxn modelId="{EB59776C-B698-4DA1-A8C5-FAF3A29554EB}" srcId="{B984F12E-C54F-4073-8D97-496FAF82EF61}" destId="{017F3DFC-63C9-451D-895B-563C55A99656}" srcOrd="4" destOrd="0" parTransId="{8B98BC3C-D9FA-463F-8064-393EBC8C575B}" sibTransId="{8BEB1479-C4A4-4973-9143-90E694CED81E}"/>
+    <dgm:cxn modelId="{C00B7354-ACD5-4B9D-8BAE-614F4F81B52E}" srcId="{B984F12E-C54F-4073-8D97-496FAF82EF61}" destId="{63D711AE-E6BB-4CC9-9135-5BE81C6EB8DD}" srcOrd="0" destOrd="0" parTransId="{30B91C7B-4A78-442F-8700-596719C6F47C}" sibTransId="{2F1B13C8-4C0B-4649-99DE-50A61FF2DBBB}"/>
+    <dgm:cxn modelId="{4CFE997E-34A1-4439-8323-0E6243FB077E}" type="presOf" srcId="{AD759A03-9ACB-4448-A0E5-1F946110B073}" destId="{F7EFDD84-07C2-4C28-8F45-70926678A1BC}" srcOrd="0" destOrd="0" presId="urn:microsoft.com/office/officeart/2005/8/layout/default"/>
+    <dgm:cxn modelId="{0D30D188-2DCD-4B58-8718-4D56A570D049}" srcId="{B984F12E-C54F-4073-8D97-496FAF82EF61}" destId="{42527DAB-C5A1-4CAF-B125-2A34341F4709}" srcOrd="2" destOrd="0" parTransId="{946696C6-C217-4D6F-945D-8288BD985697}" sibTransId="{C4CCCCB9-C837-4713-8138-E1B873B11923}"/>
+    <dgm:cxn modelId="{448AD18A-41AB-4B1B-9CFD-98BFC5277DEA}" type="presOf" srcId="{42527DAB-C5A1-4CAF-B125-2A34341F4709}" destId="{8456811A-E343-4913-8B9F-DD636CE9770B}" srcOrd="0" destOrd="0" presId="urn:microsoft.com/office/officeart/2005/8/layout/default"/>
     <dgm:cxn modelId="{6E2F908C-0D5E-4EC2-A85A-C1126DF95BF2}" type="presOf" srcId="{45A89D53-6F15-4B21-8014-3DDD0AD36A43}" destId="{1B8CA4E4-9C26-471E-8FC6-78373C0CE389}" srcOrd="0" destOrd="0" presId="urn:microsoft.com/office/officeart/2005/8/layout/default"/>
-    <dgm:cxn modelId="{0D30D188-2DCD-4B58-8718-4D56A570D049}" srcId="{B984F12E-C54F-4073-8D97-496FAF82EF61}" destId="{42527DAB-C5A1-4CAF-B125-2A34341F4709}" srcOrd="2" destOrd="0" parTransId="{946696C6-C217-4D6F-945D-8288BD985697}" sibTransId="{C4CCCCB9-C837-4713-8138-E1B873B11923}"/>
-    <dgm:cxn modelId="{EB59776C-B698-4DA1-A8C5-FAF3A29554EB}" srcId="{B984F12E-C54F-4073-8D97-496FAF82EF61}" destId="{017F3DFC-63C9-451D-895B-563C55A99656}" srcOrd="4" destOrd="0" parTransId="{8B98BC3C-D9FA-463F-8064-393EBC8C575B}" sibTransId="{8BEB1479-C4A4-4973-9143-90E694CED81E}"/>
     <dgm:cxn modelId="{E06DE1C5-4C72-4EB3-925A-85B40F3F3083}" type="presOf" srcId="{A147917D-889F-4503-A723-7D2C1EEC7043}" destId="{3B6B0BB4-8BEE-4CE4-8812-9000B40B7F05}" srcOrd="0" destOrd="0" presId="urn:microsoft.com/office/officeart/2005/8/layout/default"/>
+    <dgm:cxn modelId="{ED3104C9-18A0-43C4-BA48-379A4C34FA5A}" type="presOf" srcId="{63D711AE-E6BB-4CC9-9135-5BE81C6EB8DD}" destId="{FB6D9C1E-FA24-4C33-9A10-4C0030331B05}" srcOrd="0" destOrd="0" presId="urn:microsoft.com/office/officeart/2005/8/layout/default"/>
     <dgm:cxn modelId="{60ED24DB-F503-4861-9208-474329215518}" srcId="{B984F12E-C54F-4073-8D97-496FAF82EF61}" destId="{A147917D-889F-4503-A723-7D2C1EEC7043}" srcOrd="1" destOrd="0" parTransId="{99DD0AFF-CCB3-4423-B73D-B948601AC821}" sibTransId="{90E658D7-510A-4C86-8D9C-8AB19EF7B3E5}"/>
+    <dgm:cxn modelId="{544736E9-7202-4E9A-A01B-630E3C6CE3DF}" type="presOf" srcId="{017F3DFC-63C9-451D-895B-563C55A99656}" destId="{F999E0EF-57AB-4959-BB72-13B7272C49FC}" srcOrd="0" destOrd="0" presId="urn:microsoft.com/office/officeart/2005/8/layout/default"/>
     <dgm:cxn modelId="{4DDBEBED-BD51-45B5-A08F-E9D049795866}" srcId="{B984F12E-C54F-4073-8D97-496FAF82EF61}" destId="{45A89D53-6F15-4B21-8014-3DDD0AD36A43}" srcOrd="5" destOrd="0" parTransId="{B72596EE-CBF3-4A3D-A82A-A15BF923B3BB}" sibTransId="{5A581D8D-F7EC-42C0-B4E7-349A852744C3}"/>
-    <dgm:cxn modelId="{448AD18A-41AB-4B1B-9CFD-98BFC5277DEA}" type="presOf" srcId="{42527DAB-C5A1-4CAF-B125-2A34341F4709}" destId="{8456811A-E343-4913-8B9F-DD636CE9770B}" srcOrd="0" destOrd="0" presId="urn:microsoft.com/office/officeart/2005/8/layout/default"/>
-    <dgm:cxn modelId="{DB39FE5B-A289-43E6-A0CC-BD50418D7FD1}" type="presOf" srcId="{AE31374D-364B-46C6-B627-4405D029CCCA}" destId="{5881C6BC-B1D4-40CC-8964-6B8BA92E0643}" srcOrd="0" destOrd="0" presId="urn:microsoft.com/office/officeart/2005/8/layout/default"/>
-    <dgm:cxn modelId="{544736E9-7202-4E9A-A01B-630E3C6CE3DF}" type="presOf" srcId="{017F3DFC-63C9-451D-895B-563C55A99656}" destId="{F999E0EF-57AB-4959-BB72-13B7272C49FC}" srcOrd="0" destOrd="0" presId="urn:microsoft.com/office/officeart/2005/8/layout/default"/>
-    <dgm:cxn modelId="{C00B7354-ACD5-4B9D-8BAE-614F4F81B52E}" srcId="{B984F12E-C54F-4073-8D97-496FAF82EF61}" destId="{63D711AE-E6BB-4CC9-9135-5BE81C6EB8DD}" srcOrd="0" destOrd="0" parTransId="{30B91C7B-4A78-442F-8700-596719C6F47C}" sibTransId="{2F1B13C8-4C0B-4649-99DE-50A61FF2DBBB}"/>
-    <dgm:cxn modelId="{ED3104C9-18A0-43C4-BA48-379A4C34FA5A}" type="presOf" srcId="{63D711AE-E6BB-4CC9-9135-5BE81C6EB8DD}" destId="{FB6D9C1E-FA24-4C33-9A10-4C0030331B05}" srcOrd="0" destOrd="0" presId="urn:microsoft.com/office/officeart/2005/8/layout/default"/>
     <dgm:cxn modelId="{0A9D33F1-6C91-4410-ADED-F9E6AC87BBC7}" type="presOf" srcId="{B984F12E-C54F-4073-8D97-496FAF82EF61}" destId="{16515453-8B0A-4D31-B42B-E4EF66E22145}" srcOrd="0" destOrd="0" presId="urn:microsoft.com/office/officeart/2005/8/layout/default"/>
     <dgm:cxn modelId="{EC030BB2-1898-4CE8-8A7D-35B05DC22736}" type="presParOf" srcId="{16515453-8B0A-4D31-B42B-E4EF66E22145}" destId="{FB6D9C1E-FA24-4C33-9A10-4C0030331B05}" srcOrd="0" destOrd="0" presId="urn:microsoft.com/office/officeart/2005/8/layout/default"/>
     <dgm:cxn modelId="{B2B80093-4367-4761-921B-CE05A95BD4B6}" type="presParOf" srcId="{16515453-8B0A-4D31-B42B-E4EF66E22145}" destId="{A81663FD-BCA7-4F83-91F3-3099C2E8F7C4}" srcOrd="1" destOrd="0" presId="urn:microsoft.com/office/officeart/2005/8/layout/default"/>
@@ -19439,7 +19758,7 @@
         </a:bodyPr>
         <a:lstStyle/>
         <a:p>
-          <a:pPr lvl="0" algn="ctr" defTabSz="711200">
+          <a:pPr marL="0" lvl="0" indent="0" algn="ctr" defTabSz="711200">
             <a:lnSpc>
               <a:spcPct val="90000"/>
             </a:lnSpc>
@@ -19449,6 +19768,7 @@
             <a:spcAft>
               <a:spcPct val="35000"/>
             </a:spcAft>
+            <a:buNone/>
           </a:pPr>
           <a:r>
             <a:rPr lang="es-ES" sz="1600" kern="1200">
@@ -19519,7 +19839,7 @@
         </a:bodyPr>
         <a:lstStyle/>
         <a:p>
-          <a:pPr lvl="0" algn="ctr" defTabSz="711200">
+          <a:pPr marL="0" lvl="0" indent="0" algn="ctr" defTabSz="711200">
             <a:lnSpc>
               <a:spcPct val="90000"/>
             </a:lnSpc>
@@ -19529,6 +19849,7 @@
             <a:spcAft>
               <a:spcPct val="35000"/>
             </a:spcAft>
+            <a:buNone/>
           </a:pPr>
           <a:r>
             <a:rPr lang="es-ES" sz="1600" kern="1200">
@@ -19599,7 +19920,7 @@
         </a:bodyPr>
         <a:lstStyle/>
         <a:p>
-          <a:pPr lvl="0" algn="ctr" defTabSz="711200">
+          <a:pPr marL="0" lvl="0" indent="0" algn="ctr" defTabSz="711200">
             <a:lnSpc>
               <a:spcPct val="90000"/>
             </a:lnSpc>
@@ -19609,6 +19930,7 @@
             <a:spcAft>
               <a:spcPct val="35000"/>
             </a:spcAft>
+            <a:buNone/>
           </a:pPr>
           <a:r>
             <a:rPr lang="es-ES" sz="1600" kern="1200">
@@ -19702,7 +20024,7 @@
         </a:bodyPr>
         <a:lstStyle/>
         <a:p>
-          <a:pPr lvl="0" algn="ctr" defTabSz="222250">
+          <a:pPr marL="0" lvl="0" indent="0" algn="ctr" defTabSz="222250">
             <a:lnSpc>
               <a:spcPct val="90000"/>
             </a:lnSpc>
@@ -19712,6 +20034,7 @@
             <a:spcAft>
               <a:spcPct val="35000"/>
             </a:spcAft>
+            <a:buNone/>
           </a:pPr>
           <a:endParaRPr lang="es-ES" sz="500" kern="1200">
             <a:latin typeface="Georgia" panose="02040502050405020303" pitchFamily="18" charset="0"/>
@@ -19790,7 +20113,7 @@
         </a:bodyPr>
         <a:lstStyle/>
         <a:p>
-          <a:pPr lvl="0" algn="ctr" defTabSz="222250">
+          <a:pPr marL="0" lvl="0" indent="0" algn="ctr" defTabSz="222250">
             <a:lnSpc>
               <a:spcPct val="90000"/>
             </a:lnSpc>
@@ -19800,6 +20123,7 @@
             <a:spcAft>
               <a:spcPct val="35000"/>
             </a:spcAft>
+            <a:buNone/>
           </a:pPr>
           <a:endParaRPr lang="es-ES" sz="500" kern="1200">
             <a:latin typeface="Georgia" panose="02040502050405020303" pitchFamily="18" charset="0"/>
@@ -19867,7 +20191,7 @@
         </a:bodyPr>
         <a:lstStyle/>
         <a:p>
-          <a:pPr lvl="0" algn="ctr" defTabSz="1022350">
+          <a:pPr marL="0" lvl="0" indent="0" algn="ctr" defTabSz="1022350">
             <a:lnSpc>
               <a:spcPct val="90000"/>
             </a:lnSpc>
@@ -19877,6 +20201,7 @@
             <a:spcAft>
               <a:spcPct val="35000"/>
             </a:spcAft>
+            <a:buNone/>
           </a:pPr>
           <a:r>
             <a:rPr lang="es-ES" sz="2300" kern="1200">
@@ -19947,7 +20272,7 @@
         </a:bodyPr>
         <a:lstStyle/>
         <a:p>
-          <a:pPr lvl="0" algn="ctr" defTabSz="1022350">
+          <a:pPr marL="0" lvl="0" indent="0" algn="ctr" defTabSz="1022350">
             <a:lnSpc>
               <a:spcPct val="90000"/>
             </a:lnSpc>
@@ -19957,6 +20282,7 @@
             <a:spcAft>
               <a:spcPct val="35000"/>
             </a:spcAft>
+            <a:buNone/>
           </a:pPr>
           <a:r>
             <a:rPr lang="es-ES" sz="2300" kern="1200">
@@ -20027,7 +20353,7 @@
         </a:bodyPr>
         <a:lstStyle/>
         <a:p>
-          <a:pPr lvl="0" algn="ctr" defTabSz="1022350">
+          <a:pPr marL="0" lvl="0" indent="0" algn="ctr" defTabSz="1022350">
             <a:lnSpc>
               <a:spcPct val="90000"/>
             </a:lnSpc>
@@ -20037,6 +20363,7 @@
             <a:spcAft>
               <a:spcPct val="35000"/>
             </a:spcAft>
+            <a:buNone/>
           </a:pPr>
           <a:r>
             <a:rPr lang="es-ES" sz="2300" kern="1200">
@@ -20119,7 +20446,7 @@
         </a:bodyPr>
         <a:lstStyle/>
         <a:p>
-          <a:pPr lvl="0" algn="ctr" defTabSz="577850">
+          <a:pPr marL="0" lvl="0" indent="0" algn="ctr" defTabSz="577850">
             <a:lnSpc>
               <a:spcPct val="90000"/>
             </a:lnSpc>
@@ -20129,6 +20456,7 @@
             <a:spcAft>
               <a:spcPct val="35000"/>
             </a:spcAft>
+            <a:buNone/>
           </a:pPr>
           <a:r>
             <a:rPr lang="es-ES" sz="1300" kern="1200">
@@ -20199,7 +20527,7 @@
         </a:bodyPr>
         <a:lstStyle/>
         <a:p>
-          <a:pPr lvl="0" algn="ctr" defTabSz="577850">
+          <a:pPr marL="0" lvl="0" indent="0" algn="ctr" defTabSz="577850">
             <a:lnSpc>
               <a:spcPct val="90000"/>
             </a:lnSpc>
@@ -20209,6 +20537,7 @@
             <a:spcAft>
               <a:spcPct val="35000"/>
             </a:spcAft>
+            <a:buNone/>
           </a:pPr>
           <a:r>
             <a:rPr lang="es-ES" sz="1300" kern="1200">
@@ -20279,7 +20608,7 @@
         </a:bodyPr>
         <a:lstStyle/>
         <a:p>
-          <a:pPr lvl="0" algn="ctr" defTabSz="577850">
+          <a:pPr marL="0" lvl="0" indent="0" algn="ctr" defTabSz="577850">
             <a:lnSpc>
               <a:spcPct val="90000"/>
             </a:lnSpc>
@@ -20289,6 +20618,7 @@
             <a:spcAft>
               <a:spcPct val="35000"/>
             </a:spcAft>
+            <a:buNone/>
           </a:pPr>
           <a:r>
             <a:rPr lang="es-ES" sz="1300" kern="1200">
@@ -20359,7 +20689,7 @@
         </a:bodyPr>
         <a:lstStyle/>
         <a:p>
-          <a:pPr lvl="0" algn="ctr" defTabSz="577850">
+          <a:pPr marL="0" lvl="0" indent="0" algn="ctr" defTabSz="577850">
             <a:lnSpc>
               <a:spcPct val="90000"/>
             </a:lnSpc>
@@ -20369,6 +20699,7 @@
             <a:spcAft>
               <a:spcPct val="35000"/>
             </a:spcAft>
+            <a:buNone/>
           </a:pPr>
           <a:r>
             <a:rPr lang="es-ES" sz="1300" kern="1200">
@@ -20439,7 +20770,7 @@
         </a:bodyPr>
         <a:lstStyle/>
         <a:p>
-          <a:pPr lvl="0" algn="ctr" defTabSz="577850">
+          <a:pPr marL="0" lvl="0" indent="0" algn="ctr" defTabSz="577850">
             <a:lnSpc>
               <a:spcPct val="90000"/>
             </a:lnSpc>
@@ -20449,6 +20780,7 @@
             <a:spcAft>
               <a:spcPct val="35000"/>
             </a:spcAft>
+            <a:buNone/>
           </a:pPr>
           <a:r>
             <a:rPr lang="es-ES" sz="1300" kern="1200">
@@ -20519,7 +20851,7 @@
         </a:bodyPr>
         <a:lstStyle/>
         <a:p>
-          <a:pPr lvl="0" algn="ctr" defTabSz="577850">
+          <a:pPr marL="0" lvl="0" indent="0" algn="ctr" defTabSz="577850">
             <a:lnSpc>
               <a:spcPct val="90000"/>
             </a:lnSpc>
@@ -20529,6 +20861,7 @@
             <a:spcAft>
               <a:spcPct val="35000"/>
             </a:spcAft>
+            <a:buNone/>
           </a:pPr>
           <a:r>
             <a:rPr lang="es-ES" sz="1300" kern="1200">
@@ -20599,7 +20932,7 @@
         </a:bodyPr>
         <a:lstStyle/>
         <a:p>
-          <a:pPr lvl="0" algn="ctr" defTabSz="577850">
+          <a:pPr marL="0" lvl="0" indent="0" algn="ctr" defTabSz="577850">
             <a:lnSpc>
               <a:spcPct val="90000"/>
             </a:lnSpc>
@@ -20609,6 +20942,7 @@
             <a:spcAft>
               <a:spcPct val="35000"/>
             </a:spcAft>
+            <a:buNone/>
           </a:pPr>
           <a:r>
             <a:rPr lang="es-ES" sz="1300" kern="1200">
@@ -24801,7 +25135,7 @@
 </file>
 
 <file path=customXml/itemProps2.xml><?xml version="1.0" encoding="utf-8"?>
-<ds:datastoreItem xmlns:ds="http://schemas.openxmlformats.org/officeDocument/2006/customXml" ds:itemID="{C7B2C2EA-8EA5-4CCD-8A31-A53167D7C80B}">
+<ds:datastoreItem xmlns:ds="http://schemas.openxmlformats.org/officeDocument/2006/customXml" ds:itemID="{468599DA-F687-49B5-A80F-72C51ADE80AD}">
   <ds:schemaRefs>
     <ds:schemaRef ds:uri="http://schemas.openxmlformats.org/officeDocument/2006/bibliography"/>
   </ds:schemaRefs>

</xml_diff>

<commit_message>
docs(documentacion): Añadido Modelo Relacional y E-R
</commit_message>
<xml_diff>
--- a/Documentación_ProyectoVLC.docx
+++ b/Documentación_ProyectoVLC.docx
@@ -13,7 +13,6 @@
           <w:docPartUnique/>
         </w:docPartObj>
       </w:sdtPr>
-      <w:sdtEndPr/>
       <w:sdtContent>
         <w:p>
           <w:pPr>
@@ -178,7 +177,6 @@
                                     <w:dataBinding w:prefixMappings="xmlns:ns0='http://purl.org/dc/elements/1.1/' xmlns:ns1='http://schemas.openxmlformats.org/package/2006/metadata/core-properties' " w:xpath="/ns1:coreProperties[1]/ns0:title[1]" w:storeItemID="{6C3C8BC8-F283-45AE-878A-BAB7291924A1}"/>
                                     <w:text/>
                                   </w:sdtPr>
-                                  <w:sdtEndPr/>
                                   <w:sdtContent>
                                     <w:r>
                                       <w:rPr>
@@ -210,7 +208,6 @@
                                   <w:dataBinding w:prefixMappings="xmlns:ns0='http://purl.org/dc/elements/1.1/' xmlns:ns1='http://schemas.openxmlformats.org/package/2006/metadata/core-properties' " w:xpath="/ns1:coreProperties[1]/ns0:subject[1]" w:storeItemID="{6C3C8BC8-F283-45AE-878A-BAB7291924A1}"/>
                                   <w:text/>
                                 </w:sdtPr>
-                                <w:sdtEndPr/>
                                 <w:sdtContent>
                                   <w:p>
                                     <w:pPr>
@@ -301,7 +298,6 @@
                                   <w:dataBinding w:prefixMappings="xmlns:ns0='http://purl.org/dc/elements/1.1/' xmlns:ns1='http://schemas.openxmlformats.org/package/2006/metadata/core-properties' " w:xpath="/ns1:coreProperties[1]/ns0:creator[1]" w:storeItemID="{6C3C8BC8-F283-45AE-878A-BAB7291924A1}"/>
                                   <w:text/>
                                 </w:sdtPr>
-                                <w:sdtEndPr/>
                                 <w:sdtContent>
                                   <w:p>
                                     <w:pPr>
@@ -388,7 +384,6 @@
                               <w:dataBinding w:prefixMappings="xmlns:ns0='http://purl.org/dc/elements/1.1/' xmlns:ns1='http://schemas.openxmlformats.org/package/2006/metadata/core-properties' " w:xpath="/ns1:coreProperties[1]/ns0:title[1]" w:storeItemID="{6C3C8BC8-F283-45AE-878A-BAB7291924A1}"/>
                               <w:text/>
                             </w:sdtPr>
-                            <w:sdtEndPr/>
                             <w:sdtContent>
                               <w:r>
                                 <w:rPr>
@@ -420,7 +415,6 @@
                             <w:dataBinding w:prefixMappings="xmlns:ns0='http://purl.org/dc/elements/1.1/' xmlns:ns1='http://schemas.openxmlformats.org/package/2006/metadata/core-properties' " w:xpath="/ns1:coreProperties[1]/ns0:subject[1]" w:storeItemID="{6C3C8BC8-F283-45AE-878A-BAB7291924A1}"/>
                             <w:text/>
                           </w:sdtPr>
-                          <w:sdtEndPr/>
                           <w:sdtContent>
                             <w:p>
                               <w:pPr>
@@ -511,7 +505,6 @@
                             <w:dataBinding w:prefixMappings="xmlns:ns0='http://purl.org/dc/elements/1.1/' xmlns:ns1='http://schemas.openxmlformats.org/package/2006/metadata/core-properties' " w:xpath="/ns1:coreProperties[1]/ns0:creator[1]" w:storeItemID="{6C3C8BC8-F283-45AE-878A-BAB7291924A1}"/>
                             <w:text/>
                           </w:sdtPr>
-                          <w:sdtEndPr/>
                           <w:sdtContent>
                             <w:p>
                               <w:pPr>
@@ -5034,23 +5027,13 @@
         </w:rPr>
         <w:t xml:space="preserve">Se realizará un control de versiones (basado en </w:t>
       </w:r>
-      <w:proofErr w:type="spellStart"/>
       <w:r>
         <w:rPr>
           <w:rFonts w:ascii="Georgia" w:hAnsi="Georgia"/>
           <w:bCs/>
           <w:i/>
         </w:rPr>
-        <w:t>Commitizen</w:t>
-      </w:r>
-      <w:proofErr w:type="spellEnd"/>
-      <w:r>
-        <w:rPr>
-          <w:rFonts w:ascii="Georgia" w:hAnsi="Georgia"/>
-          <w:bCs/>
-          <w:i/>
-        </w:rPr>
-        <w:t xml:space="preserve">) </w:t>
+        <w:t xml:space="preserve">Commitizen) </w:t>
       </w:r>
       <w:r>
         <w:rPr>
@@ -5073,19 +5056,8 @@
           <w:i/>
           <w:iCs/>
         </w:rPr>
-        <w:t xml:space="preserve">Git </w:t>
-      </w:r>
-      <w:proofErr w:type="spellStart"/>
-      <w:r>
-        <w:rPr>
-          <w:rFonts w:ascii="Georgia" w:hAnsi="Georgia"/>
-          <w:bCs/>
-          <w:i/>
-          <w:iCs/>
-        </w:rPr>
-        <w:t>Bash</w:t>
-      </w:r>
-      <w:proofErr w:type="spellEnd"/>
+        <w:t>Git Bash</w:t>
+      </w:r>
       <w:r>
         <w:rPr>
           <w:rFonts w:ascii="Georgia" w:hAnsi="Georgia"/>
@@ -5302,7 +5274,6 @@
         </w:rPr>
         <w:t xml:space="preserve"> </w:t>
       </w:r>
-      <w:proofErr w:type="spellStart"/>
       <w:r>
         <w:rPr>
           <w:rFonts w:ascii="Georgia" w:hAnsi="Georgia"/>
@@ -5330,7 +5301,6 @@
         </w:rPr>
         <w:t>s</w:t>
       </w:r>
-      <w:proofErr w:type="spellEnd"/>
       <w:r>
         <w:rPr>
           <w:rFonts w:ascii="Georgia" w:hAnsi="Georgia"/>
@@ -5353,7 +5323,6 @@
         </w:rPr>
         <w:t xml:space="preserve"> donde se encuentran los archivos ya finalizados, y otra llamada </w:t>
       </w:r>
-      <w:proofErr w:type="spellStart"/>
       <w:r>
         <w:rPr>
           <w:rFonts w:ascii="Georgia" w:hAnsi="Georgia"/>
@@ -5362,7 +5331,6 @@
         </w:rPr>
         <w:t>preprod</w:t>
       </w:r>
-      <w:proofErr w:type="spellEnd"/>
       <w:r>
         <w:rPr>
           <w:rFonts w:ascii="Georgia" w:hAnsi="Georgia"/>
@@ -5370,53 +5338,42 @@
         </w:rPr>
         <w:t xml:space="preserve"> donde se hacen los </w:t>
       </w:r>
-      <w:proofErr w:type="spellStart"/>
       <w:r>
         <w:rPr>
           <w:rFonts w:ascii="Georgia" w:hAnsi="Georgia"/>
           <w:bCs/>
           <w:i/>
         </w:rPr>
-        <w:t>commit</w:t>
-      </w:r>
-      <w:proofErr w:type="spellEnd"/>
+        <w:t xml:space="preserve">commit </w:t>
+      </w:r>
       <w:r>
         <w:rPr>
           <w:rFonts w:ascii="Georgia" w:hAnsi="Georgia"/>
           <w:bCs/>
-          <w:i/>
-        </w:rPr>
-        <w:t xml:space="preserve"> </w:t>
+        </w:rPr>
+        <w:t>a medida que se va avanzando</w:t>
       </w:r>
       <w:r>
         <w:rPr>
           <w:rFonts w:ascii="Georgia" w:hAnsi="Georgia"/>
           <w:bCs/>
         </w:rPr>
-        <w:t>a medida que se va avanzando</w:t>
+        <w:t xml:space="preserve"> en el proyecto. Una vez acabadas todas las partes</w:t>
       </w:r>
       <w:r>
         <w:rPr>
           <w:rFonts w:ascii="Georgia" w:hAnsi="Georgia"/>
           <w:bCs/>
         </w:rPr>
-        <w:t xml:space="preserve"> en el proyecto. Una vez acabadas todas las partes</w:t>
+        <w:t xml:space="preserve"> del proyecto,</w:t>
       </w:r>
       <w:r>
         <w:rPr>
           <w:rFonts w:ascii="Georgia" w:hAnsi="Georgia"/>
           <w:bCs/>
         </w:rPr>
-        <w:t xml:space="preserve"> del proyecto,</w:t>
-      </w:r>
-      <w:r>
-        <w:rPr>
-          <w:rFonts w:ascii="Georgia" w:hAnsi="Georgia"/>
-          <w:bCs/>
-        </w:rPr>
         <w:t xml:space="preserve"> se hace un </w:t>
       </w:r>
-      <w:proofErr w:type="spellStart"/>
       <w:r>
         <w:rPr>
           <w:rFonts w:ascii="Georgia" w:hAnsi="Georgia"/>
@@ -5426,7 +5383,6 @@
         </w:rPr>
         <w:t>merge</w:t>
       </w:r>
-      <w:proofErr w:type="spellEnd"/>
       <w:r>
         <w:rPr>
           <w:rFonts w:ascii="Georgia" w:hAnsi="Georgia"/>
@@ -5434,7 +5390,6 @@
         </w:rPr>
         <w:t xml:space="preserve"> de las dos </w:t>
       </w:r>
-      <w:proofErr w:type="spellStart"/>
       <w:r>
         <w:rPr>
           <w:rFonts w:ascii="Georgia" w:hAnsi="Georgia"/>
@@ -5444,7 +5399,6 @@
         </w:rPr>
         <w:t>branch</w:t>
       </w:r>
-      <w:proofErr w:type="spellEnd"/>
       <w:r>
         <w:rPr>
           <w:rFonts w:ascii="Georgia" w:hAnsi="Georgia"/>
@@ -5579,18 +5533,10 @@
                               <w:rPr>
                                 <w:rFonts w:ascii="Georgia" w:hAnsi="Georgia"/>
                               </w:rPr>
-                              <w:t xml:space="preserve"> - Introducción: Repositorios y </w:t>
-                            </w:r>
-                            <w:proofErr w:type="spellStart"/>
-                            <w:r>
-                              <w:rPr>
-                                <w:rFonts w:ascii="Georgia" w:hAnsi="Georgia"/>
-                              </w:rPr>
-                              <w:t>branch</w:t>
+                              <w:t xml:space="preserve"> - Introducción: Repositorios y branch</w:t>
                             </w:r>
                             <w:bookmarkEnd w:id="3"/>
                             <w:bookmarkEnd w:id="4"/>
-                            <w:proofErr w:type="spellEnd"/>
                           </w:p>
                         </w:txbxContent>
                       </wps:txbx>
@@ -5669,18 +5615,10 @@
                         <w:rPr>
                           <w:rFonts w:ascii="Georgia" w:hAnsi="Georgia"/>
                         </w:rPr>
-                        <w:t xml:space="preserve"> - Introducción: Repositorios y </w:t>
-                      </w:r>
-                      <w:proofErr w:type="spellStart"/>
-                      <w:r>
-                        <w:rPr>
-                          <w:rFonts w:ascii="Georgia" w:hAnsi="Georgia"/>
-                        </w:rPr>
-                        <w:t>branch</w:t>
+                        <w:t xml:space="preserve"> - Introducción: Repositorios y branch</w:t>
                       </w:r>
                       <w:bookmarkEnd w:id="5"/>
                       <w:bookmarkEnd w:id="6"/>
-                      <w:proofErr w:type="spellEnd"/>
                     </w:p>
                   </w:txbxContent>
                 </v:textbox>
@@ -5838,17 +5776,8 @@
           <w:rFonts w:ascii="Georgia" w:hAnsi="Georgia"/>
           <w:b/>
         </w:rPr>
-        <w:t xml:space="preserve">2 de </w:t>
-      </w:r>
-      <w:proofErr w:type="gramStart"/>
-      <w:r>
-        <w:rPr>
-          <w:rFonts w:ascii="Georgia" w:hAnsi="Georgia"/>
-          <w:b/>
-        </w:rPr>
-        <w:t>Diciembre</w:t>
-      </w:r>
-      <w:proofErr w:type="gramEnd"/>
+        <w:t>2 de Diciembre</w:t>
+      </w:r>
       <w:r>
         <w:rPr>
           <w:rFonts w:ascii="Georgia" w:hAnsi="Georgia"/>
@@ -5994,7 +5923,6 @@
         </w:rPr>
         <w:t xml:space="preserve"> en práctica lo anteriormente aprendido sobre control de versiones, compartir repositorios, crear </w:t>
       </w:r>
-      <w:proofErr w:type="spellStart"/>
       <w:r>
         <w:rPr>
           <w:rFonts w:ascii="Georgia" w:hAnsi="Georgia"/>
@@ -6019,7 +5947,6 @@
         </w:rPr>
         <w:t>s</w:t>
       </w:r>
-      <w:proofErr w:type="spellEnd"/>
       <w:r>
         <w:rPr>
           <w:rFonts w:ascii="Georgia" w:hAnsi="Georgia"/>
@@ -6027,7 +5954,6 @@
         </w:rPr>
         <w:t xml:space="preserve"> y hacer un </w:t>
       </w:r>
-      <w:proofErr w:type="spellStart"/>
       <w:r>
         <w:rPr>
           <w:rFonts w:ascii="Georgia" w:hAnsi="Georgia"/>
@@ -6036,7 +5962,6 @@
         </w:rPr>
         <w:t>merge</w:t>
       </w:r>
-      <w:proofErr w:type="spellEnd"/>
       <w:r>
         <w:rPr>
           <w:rFonts w:ascii="Georgia" w:hAnsi="Georgia"/>
@@ -6443,18 +6368,10 @@
                               <w:rPr>
                                 <w:rFonts w:ascii="Georgia" w:hAnsi="Georgia"/>
                               </w:rPr>
-                              <w:t xml:space="preserve"> - Crear un repositorio en Git Hub - Comandos Git </w:t>
-                            </w:r>
-                            <w:proofErr w:type="spellStart"/>
-                            <w:r>
-                              <w:rPr>
-                                <w:rFonts w:ascii="Georgia" w:hAnsi="Georgia"/>
-                              </w:rPr>
-                              <w:t>Bash</w:t>
+                              <w:t xml:space="preserve"> - Crear un repositorio en Git Hub - Comandos Git Bash</w:t>
                             </w:r>
                             <w:bookmarkEnd w:id="10"/>
                             <w:bookmarkEnd w:id="11"/>
-                            <w:proofErr w:type="spellEnd"/>
                           </w:p>
                         </w:txbxContent>
                       </wps:txbx>
@@ -6532,18 +6449,10 @@
                         <w:rPr>
                           <w:rFonts w:ascii="Georgia" w:hAnsi="Georgia"/>
                         </w:rPr>
-                        <w:t xml:space="preserve"> - Crear un repositorio en Git Hub - Comandos Git </w:t>
-                      </w:r>
-                      <w:proofErr w:type="spellStart"/>
-                      <w:r>
-                        <w:rPr>
-                          <w:rFonts w:ascii="Georgia" w:hAnsi="Georgia"/>
-                        </w:rPr>
-                        <w:t>Bash</w:t>
+                        <w:t xml:space="preserve"> - Crear un repositorio en Git Hub - Comandos Git Bash</w:t>
                       </w:r>
                       <w:bookmarkEnd w:id="12"/>
                       <w:bookmarkEnd w:id="13"/>
-                      <w:proofErr w:type="spellEnd"/>
                     </w:p>
                   </w:txbxContent>
                 </v:textbox>
@@ -6945,7 +6854,6 @@
         </w:rPr>
       </w:pPr>
       <w:bookmarkStart w:id="15" w:name="_Toc26018167"/>
-      <w:proofErr w:type="spellStart"/>
       <w:r>
         <w:rPr>
           <w:rFonts w:ascii="Georgia" w:hAnsi="Georgia"/>
@@ -6956,7 +6864,6 @@
         <w:t>Clockify</w:t>
       </w:r>
       <w:bookmarkEnd w:id="15"/>
-      <w:proofErr w:type="spellEnd"/>
     </w:p>
     <w:p>
       <w:pPr>
@@ -6964,7 +6871,6 @@
           <w:rFonts w:ascii="Georgia" w:hAnsi="Georgia"/>
         </w:rPr>
       </w:pPr>
-      <w:proofErr w:type="spellStart"/>
       <w:r>
         <w:rPr>
           <w:rFonts w:ascii="Georgia" w:hAnsi="Georgia"/>
@@ -6972,7 +6878,6 @@
         </w:rPr>
         <w:t>Clockify</w:t>
       </w:r>
-      <w:proofErr w:type="spellEnd"/>
       <w:r>
         <w:rPr>
           <w:rFonts w:ascii="Georgia" w:hAnsi="Georgia"/>
@@ -7078,7 +6983,6 @@
         </w:rPr>
         <w:t xml:space="preserve">En ella podemos diferenciar los tiempos por minutos y horas e incluso compartir un </w:t>
       </w:r>
-      <w:proofErr w:type="spellStart"/>
       <w:r>
         <w:rPr>
           <w:rFonts w:ascii="Georgia" w:hAnsi="Georgia"/>
@@ -7089,7 +6993,6 @@
         </w:rPr>
         <w:t>Workspace</w:t>
       </w:r>
-      <w:proofErr w:type="spellEnd"/>
       <w:r>
         <w:t xml:space="preserve"> </w:t>
       </w:r>
@@ -7309,7 +7212,6 @@
         </w:rPr>
       </w:pPr>
       <w:bookmarkStart w:id="31" w:name="_Toc26018173"/>
-      <w:proofErr w:type="spellStart"/>
       <w:r>
         <w:rPr>
           <w:rFonts w:ascii="Georgia" w:hAnsi="Georgia"/>
@@ -7318,30 +7220,9 @@
           <w:smallCaps/>
         </w:rPr>
         <w:lastRenderedPageBreak/>
-        <w:t>Conventional</w:t>
-      </w:r>
-      <w:proofErr w:type="spellEnd"/>
-      <w:r>
-        <w:rPr>
-          <w:rFonts w:ascii="Georgia" w:hAnsi="Georgia"/>
-          <w:b/>
-          <w:bCs/>
-          <w:smallCaps/>
-        </w:rPr>
-        <w:t xml:space="preserve"> </w:t>
-      </w:r>
-      <w:proofErr w:type="spellStart"/>
-      <w:r>
-        <w:rPr>
-          <w:rFonts w:ascii="Georgia" w:hAnsi="Georgia"/>
-          <w:b/>
-          <w:bCs/>
-          <w:smallCaps/>
-        </w:rPr>
-        <w:t>Commits</w:t>
+        <w:t>Conventional Commits</w:t>
       </w:r>
       <w:bookmarkEnd w:id="31"/>
-      <w:proofErr w:type="spellEnd"/>
     </w:p>
     <w:p>
       <w:pPr>
@@ -7354,21 +7235,7 @@
         <w:rPr>
           <w:rFonts w:ascii="Georgia" w:hAnsi="Georgia"/>
         </w:rPr>
-        <w:t xml:space="preserve">Para poder hacer los </w:t>
-      </w:r>
-      <w:proofErr w:type="spellStart"/>
-      <w:r>
-        <w:rPr>
-          <w:rFonts w:ascii="Georgia" w:hAnsi="Georgia"/>
-        </w:rPr>
-        <w:t>commits</w:t>
-      </w:r>
-      <w:proofErr w:type="spellEnd"/>
-      <w:r>
-        <w:rPr>
-          <w:rFonts w:ascii="Georgia" w:hAnsi="Georgia"/>
-        </w:rPr>
-        <w:t xml:space="preserve"> de una manera que podamos entender </w:t>
+        <w:t xml:space="preserve">Para poder hacer los commits de una manera que podamos entender </w:t>
       </w:r>
       <w:r>
         <w:rPr>
@@ -7382,7 +7249,6 @@
         </w:rPr>
         <w:t xml:space="preserve"> tipo de modificaciones hemos hecho en cada uno utilizamos el estándar de </w:t>
       </w:r>
-      <w:proofErr w:type="spellStart"/>
       <w:r>
         <w:rPr>
           <w:rFonts w:ascii="Georgia" w:hAnsi="Georgia"/>
@@ -7391,40 +7257,7 @@
           <w:i/>
           <w:iCs/>
         </w:rPr>
-        <w:t>Conventional</w:t>
-      </w:r>
-      <w:proofErr w:type="spellEnd"/>
-      <w:r>
-        <w:rPr>
-          <w:rFonts w:ascii="Georgia" w:hAnsi="Georgia"/>
-          <w:b/>
-          <w:bCs/>
-          <w:i/>
-          <w:iCs/>
-        </w:rPr>
-        <w:t xml:space="preserve"> </w:t>
-      </w:r>
-      <w:proofErr w:type="spellStart"/>
-      <w:r>
-        <w:rPr>
-          <w:rFonts w:ascii="Georgia" w:hAnsi="Georgia"/>
-          <w:b/>
-          <w:bCs/>
-          <w:i/>
-          <w:iCs/>
-        </w:rPr>
-        <w:t>Commits</w:t>
-      </w:r>
-      <w:proofErr w:type="spellEnd"/>
-      <w:r>
-        <w:rPr>
-          <w:rFonts w:ascii="Georgia" w:hAnsi="Georgia"/>
-          <w:b/>
-          <w:bCs/>
-          <w:i/>
-          <w:iCs/>
-        </w:rPr>
-        <w:t>.</w:t>
+        <w:t>Conventional Commits.</w:t>
       </w:r>
     </w:p>
     <w:p>
@@ -7578,31 +7411,9 @@
         <w:rPr>
           <w:rFonts w:ascii="Georgia" w:hAnsi="Georgia"/>
         </w:rPr>
-        <w:t xml:space="preserve"> - </w:t>
-      </w:r>
-      <w:proofErr w:type="spellStart"/>
-      <w:r>
-        <w:rPr>
-          <w:rFonts w:ascii="Georgia" w:hAnsi="Georgia"/>
-        </w:rPr>
-        <w:t>Conventional</w:t>
-      </w:r>
-      <w:proofErr w:type="spellEnd"/>
-      <w:r>
-        <w:rPr>
-          <w:rFonts w:ascii="Georgia" w:hAnsi="Georgia"/>
-        </w:rPr>
-        <w:t xml:space="preserve"> </w:t>
-      </w:r>
-      <w:proofErr w:type="spellStart"/>
-      <w:r>
-        <w:rPr>
-          <w:rFonts w:ascii="Georgia" w:hAnsi="Georgia"/>
-        </w:rPr>
-        <w:t>Commits</w:t>
+        <w:t xml:space="preserve"> - Conventional Commits</w:t>
       </w:r>
       <w:bookmarkEnd w:id="32"/>
-      <w:proofErr w:type="spellEnd"/>
     </w:p>
     <w:p>
       <w:pPr>
@@ -7613,35 +7424,7 @@
         <w:rPr>
           <w:rFonts w:ascii="Georgia" w:hAnsi="Georgia"/>
         </w:rPr>
-        <w:t xml:space="preserve">Este se basa en seguir una estructura donde asignamos el tipo de </w:t>
-      </w:r>
-      <w:proofErr w:type="spellStart"/>
-      <w:r>
-        <w:rPr>
-          <w:rFonts w:ascii="Georgia" w:hAnsi="Georgia"/>
-        </w:rPr>
-        <w:t>commit</w:t>
-      </w:r>
-      <w:proofErr w:type="spellEnd"/>
-      <w:r>
-        <w:rPr>
-          <w:rFonts w:ascii="Georgia" w:hAnsi="Georgia"/>
-        </w:rPr>
-        <w:t xml:space="preserve">, a donde apuntan los cambios realizados, una breve descripción. Las partes que se encuentran entre paréntesis son opcionales y solo se añaden si el </w:t>
-      </w:r>
-      <w:proofErr w:type="spellStart"/>
-      <w:r>
-        <w:rPr>
-          <w:rFonts w:ascii="Georgia" w:hAnsi="Georgia"/>
-        </w:rPr>
-        <w:t>commit</w:t>
-      </w:r>
-      <w:proofErr w:type="spellEnd"/>
-      <w:r>
-        <w:rPr>
-          <w:rFonts w:ascii="Georgia" w:hAnsi="Georgia"/>
-        </w:rPr>
-        <w:t xml:space="preserve"> lo requiere</w:t>
+        <w:t>Este se basa en seguir una estructura donde asignamos el tipo de commit, a donde apuntan los cambios realizados, una breve descripción. Las partes que se encuentran entre paréntesis son opcionales y solo se añaden si el commit lo requiere</w:t>
       </w:r>
       <w:r>
         <w:rPr>
@@ -7690,14 +7473,9 @@
         </w:r>
       </w:fldSimple>
       <w:r>
-        <w:t xml:space="preserve"> - Estructura </w:t>
-      </w:r>
-      <w:proofErr w:type="spellStart"/>
-      <w:r>
-        <w:t>commit</w:t>
+        <w:t xml:space="preserve"> - Estructura commit</w:t>
       </w:r>
       <w:bookmarkEnd w:id="33"/>
-      <w:proofErr w:type="spellEnd"/>
     </w:p>
     <w:p>
       <w:pPr>
@@ -7705,33 +7483,17 @@
           <w:rFonts w:ascii="Georgia" w:hAnsi="Georgia"/>
         </w:rPr>
       </w:pPr>
-      <w:proofErr w:type="spellStart"/>
       <w:r>
         <w:rPr>
           <w:rFonts w:ascii="Georgia" w:hAnsi="Georgia"/>
         </w:rPr>
         <w:t>VSCode</w:t>
       </w:r>
-      <w:proofErr w:type="spellEnd"/>
-      <w:r>
-        <w:rPr>
-          <w:rFonts w:ascii="Georgia" w:hAnsi="Georgia"/>
-        </w:rPr>
-        <w:t xml:space="preserve"> tiene una extensión para que nos sea más fácil realizar estos </w:t>
-      </w:r>
-      <w:proofErr w:type="spellStart"/>
-      <w:r>
-        <w:rPr>
-          <w:rFonts w:ascii="Georgia" w:hAnsi="Georgia"/>
-        </w:rPr>
-        <w:t>commits</w:t>
-      </w:r>
-      <w:proofErr w:type="spellEnd"/>
-      <w:r>
-        <w:rPr>
-          <w:rFonts w:ascii="Georgia" w:hAnsi="Georgia"/>
-        </w:rPr>
-        <w:t>.</w:t>
+      <w:r>
+        <w:rPr>
+          <w:rFonts w:ascii="Georgia" w:hAnsi="Georgia"/>
+        </w:rPr>
+        <w:t xml:space="preserve"> tiene una extensión para que nos sea más fácil realizar estos commits.</w:t>
       </w:r>
     </w:p>
     <w:p>
@@ -7841,15 +7603,10 @@
                                 </w:r>
                               </w:fldSimple>
                               <w:r>
-                                <w:t xml:space="preserve"> - Tipos de </w:t>
-                              </w:r>
-                              <w:proofErr w:type="spellStart"/>
-                              <w:r>
-                                <w:t>commits</w:t>
+                                <w:t xml:space="preserve"> - Tipos de commits</w:t>
                               </w:r>
                               <w:bookmarkEnd w:id="34"/>
                               <w:bookmarkEnd w:id="35"/>
-                              <w:proofErr w:type="spellEnd"/>
                             </w:p>
                           </w:txbxContent>
                         </wps:txbx>
@@ -7918,15 +7675,10 @@
                           </w:r>
                         </w:fldSimple>
                         <w:r>
-                          <w:t xml:space="preserve"> - Tipos de </w:t>
-                        </w:r>
-                        <w:proofErr w:type="spellStart"/>
-                        <w:r>
-                          <w:t>commits</w:t>
+                          <w:t xml:space="preserve"> - Tipos de commits</w:t>
                         </w:r>
                         <w:bookmarkEnd w:id="36"/>
                         <w:bookmarkEnd w:id="37"/>
-                        <w:proofErr w:type="spellEnd"/>
                       </w:p>
                     </w:txbxContent>
                   </v:textbox>
@@ -8119,7 +7871,6 @@
         </w:rPr>
         <w:t xml:space="preserve">. Estas se importan al </w:t>
       </w:r>
-      <w:proofErr w:type="spellStart"/>
       <w:r>
         <w:rPr>
           <w:rFonts w:ascii="Georgia" w:hAnsi="Georgia"/>
@@ -8130,7 +7881,6 @@
         </w:rPr>
         <w:t>Main</w:t>
       </w:r>
-      <w:proofErr w:type="spellEnd"/>
       <w:r>
         <w:rPr>
           <w:rFonts w:ascii="Georgia" w:hAnsi="Georgia"/>
@@ -8473,35 +8223,21 @@
           <w:i/>
           <w:iCs/>
         </w:rPr>
-        <w:t xml:space="preserve">Test Drive </w:t>
-      </w:r>
-      <w:proofErr w:type="spellStart"/>
-      <w:r>
-        <w:rPr>
-          <w:rFonts w:ascii="Georgia" w:hAnsi="Georgia"/>
-          <w:b/>
-          <w:bCs/>
+        <w:t>Test Drive Developement</w:t>
+      </w:r>
+      <w:r>
+        <w:rPr>
+          <w:rFonts w:ascii="Georgia" w:hAnsi="Georgia"/>
+        </w:rPr>
+        <w:t xml:space="preserve"> que consiste en utilizar casos test, hacer </w:t>
+      </w:r>
+      <w:r>
+        <w:rPr>
+          <w:rFonts w:ascii="Georgia" w:hAnsi="Georgia"/>
           <w:i/>
-          <w:iCs/>
-        </w:rPr>
-        <w:t>Developement</w:t>
-      </w:r>
-      <w:proofErr w:type="spellEnd"/>
-      <w:r>
-        <w:rPr>
-          <w:rFonts w:ascii="Georgia" w:hAnsi="Georgia"/>
-        </w:rPr>
-        <w:t xml:space="preserve"> que consiste en utilizar casos test, hacer </w:t>
-      </w:r>
-      <w:proofErr w:type="spellStart"/>
-      <w:r>
-        <w:rPr>
-          <w:rFonts w:ascii="Georgia" w:hAnsi="Georgia"/>
-          <w:i/>
         </w:rPr>
         <w:t>debugging</w:t>
       </w:r>
-      <w:proofErr w:type="spellEnd"/>
       <w:r>
         <w:rPr>
           <w:rFonts w:ascii="Georgia" w:hAnsi="Georgia"/>
@@ -8512,21 +8248,7 @@
         <w:rPr>
           <w:rFonts w:ascii="Georgia" w:hAnsi="Georgia"/>
         </w:rPr>
-        <w:t xml:space="preserve">; repetir este bucle hasta acabar </w:t>
-      </w:r>
-      <w:proofErr w:type="gramStart"/>
-      <w:r>
-        <w:rPr>
-          <w:rFonts w:ascii="Georgia" w:hAnsi="Georgia"/>
-        </w:rPr>
-        <w:t>e</w:t>
-      </w:r>
-      <w:proofErr w:type="gramEnd"/>
-      <w:r>
-        <w:rPr>
-          <w:rFonts w:ascii="Georgia" w:hAnsi="Georgia"/>
-        </w:rPr>
-        <w:t xml:space="preserve"> trabajo.</w:t>
+        <w:t>; repetir este bucle hasta acabar e trabajo.</w:t>
       </w:r>
     </w:p>
     <w:p>
@@ -8585,9 +8307,8 @@
           <w:i/>
           <w:iCs/>
         </w:rPr>
-        <w:t xml:space="preserve">Single </w:t>
-      </w:r>
-      <w:proofErr w:type="spellStart"/>
+        <w:t>Single Responsability Principle</w:t>
+      </w:r>
       <w:r>
         <w:rPr>
           <w:rFonts w:ascii="Georgia" w:hAnsi="Georgia"/>
@@ -8596,9 +8317,36 @@
           <w:i/>
           <w:iCs/>
         </w:rPr>
-        <w:t>Responsability</w:t>
-      </w:r>
-      <w:proofErr w:type="spellEnd"/>
+        <w:t xml:space="preserve"> </w:t>
+      </w:r>
+      <w:r>
+        <w:rPr>
+          <w:rFonts w:ascii="Georgia" w:hAnsi="Georgia"/>
+          <w:b/>
+          <w:bCs/>
+        </w:rPr>
+        <w:t>(SRP)</w:t>
+      </w:r>
+      <w:r>
+        <w:rPr>
+          <w:rFonts w:ascii="Georgia" w:hAnsi="Georgia"/>
+        </w:rPr>
+        <w:t>, consiste en fraccionar el</w:t>
+      </w:r>
+      <w:r>
+        <w:rPr>
+          <w:rFonts w:ascii="Georgia" w:hAnsi="Georgia"/>
+        </w:rPr>
+        <w:t xml:space="preserve"> código en funciones aisladas para que cada método se encargue de una única labor. </w:t>
+      </w:r>
+    </w:p>
+    <w:p>
+      <w:pPr>
+        <w:jc w:val="both"/>
+        <w:rPr>
+          <w:rFonts w:ascii="Georgia" w:hAnsi="Georgia"/>
+        </w:rPr>
+      </w:pPr>
       <w:r>
         <w:rPr>
           <w:rFonts w:ascii="Georgia" w:hAnsi="Georgia"/>
@@ -8607,9 +8355,8 @@
           <w:i/>
           <w:iCs/>
         </w:rPr>
-        <w:t xml:space="preserve"> </w:t>
-      </w:r>
-      <w:proofErr w:type="spellStart"/>
+        <w:t>Open/Close</w:t>
+      </w:r>
       <w:r>
         <w:rPr>
           <w:rFonts w:ascii="Georgia" w:hAnsi="Georgia"/>
@@ -8618,9 +8365,8 @@
           <w:i/>
           <w:iCs/>
         </w:rPr>
-        <w:t>Principle</w:t>
-      </w:r>
-      <w:proofErr w:type="spellEnd"/>
+        <w:t>d</w:t>
+      </w:r>
       <w:r>
         <w:rPr>
           <w:rFonts w:ascii="Georgia" w:hAnsi="Georgia"/>
@@ -8629,90 +8375,8 @@
           <w:i/>
           <w:iCs/>
         </w:rPr>
-        <w:t xml:space="preserve"> </w:t>
-      </w:r>
-      <w:r>
-        <w:rPr>
-          <w:rFonts w:ascii="Georgia" w:hAnsi="Georgia"/>
-          <w:b/>
-          <w:bCs/>
-        </w:rPr>
-        <w:t>(SRP)</w:t>
-      </w:r>
-      <w:r>
-        <w:rPr>
-          <w:rFonts w:ascii="Georgia" w:hAnsi="Georgia"/>
-        </w:rPr>
-        <w:t>, consiste en fraccionar el</w:t>
-      </w:r>
-      <w:r>
-        <w:rPr>
-          <w:rFonts w:ascii="Georgia" w:hAnsi="Georgia"/>
-        </w:rPr>
-        <w:t xml:space="preserve"> código en funciones aisladas para que cada método se encargue de una única labor. </w:t>
-      </w:r>
-    </w:p>
-    <w:p>
-      <w:pPr>
-        <w:jc w:val="both"/>
-        <w:rPr>
-          <w:rFonts w:ascii="Georgia" w:hAnsi="Georgia"/>
-        </w:rPr>
-      </w:pPr>
-      <w:r>
-        <w:rPr>
-          <w:rFonts w:ascii="Georgia" w:hAnsi="Georgia"/>
-          <w:b/>
-          <w:bCs/>
-          <w:i/>
-          <w:iCs/>
-        </w:rPr>
-        <w:t>Open/</w:t>
-      </w:r>
-      <w:proofErr w:type="spellStart"/>
-      <w:r>
-        <w:rPr>
-          <w:rFonts w:ascii="Georgia" w:hAnsi="Georgia"/>
-          <w:b/>
-          <w:bCs/>
-          <w:i/>
-          <w:iCs/>
-        </w:rPr>
-        <w:t>Close</w:t>
-      </w:r>
-      <w:r>
-        <w:rPr>
-          <w:rFonts w:ascii="Georgia" w:hAnsi="Georgia"/>
-          <w:b/>
-          <w:bCs/>
-          <w:i/>
-          <w:iCs/>
-        </w:rPr>
-        <w:t>d</w:t>
-      </w:r>
-      <w:proofErr w:type="spellEnd"/>
-      <w:r>
-        <w:rPr>
-          <w:rFonts w:ascii="Georgia" w:hAnsi="Georgia"/>
-          <w:b/>
-          <w:bCs/>
-          <w:i/>
-          <w:iCs/>
-        </w:rPr>
-        <w:t xml:space="preserve"> </w:t>
-      </w:r>
-      <w:proofErr w:type="spellStart"/>
-      <w:r>
-        <w:rPr>
-          <w:rFonts w:ascii="Georgia" w:hAnsi="Georgia"/>
-          <w:b/>
-          <w:bCs/>
-          <w:i/>
-          <w:iCs/>
-        </w:rPr>
-        <w:t>Principle</w:t>
-      </w:r>
-      <w:proofErr w:type="spellEnd"/>
+        <w:t xml:space="preserve"> Principle</w:t>
+      </w:r>
       <w:r>
         <w:rPr>
           <w:rFonts w:ascii="Georgia" w:hAnsi="Georgia"/>
@@ -9014,7 +8678,6 @@
         </w:rPr>
         <w:t xml:space="preserve"> módulo tiene un </w:t>
       </w:r>
-      <w:proofErr w:type="spellStart"/>
       <w:r>
         <w:rPr>
           <w:rFonts w:ascii="Georgia" w:hAnsi="Georgia"/>
@@ -9025,7 +8688,6 @@
         </w:rPr>
         <w:t>assert</w:t>
       </w:r>
-      <w:proofErr w:type="spellEnd"/>
       <w:r>
         <w:rPr>
           <w:rFonts w:ascii="Georgia" w:hAnsi="Georgia"/>
@@ -9394,7 +9056,6 @@
         </w:rPr>
         <w:t xml:space="preserve">En el proceso, comprobamos la existencia de las rutas de cada una de las canciones con la función </w:t>
       </w:r>
-      <w:proofErr w:type="spellStart"/>
       <w:r>
         <w:rPr>
           <w:rFonts w:ascii="Georgia" w:hAnsi="Georgia"/>
@@ -9415,7 +9076,6 @@
         </w:rPr>
         <w:t>ccess</w:t>
       </w:r>
-      <w:proofErr w:type="spellEnd"/>
       <w:r>
         <w:rPr>
           <w:rFonts w:ascii="Georgia" w:hAnsi="Georgia"/>
@@ -9465,7 +9125,6 @@
         </w:rPr>
         <w:t xml:space="preserve">. Hay que usar un método que utilice el procedimiento </w:t>
       </w:r>
-      <w:proofErr w:type="spellStart"/>
       <w:r>
         <w:rPr>
           <w:rFonts w:ascii="Georgia" w:hAnsi="Georgia"/>
@@ -9473,7 +9132,6 @@
         </w:rPr>
         <w:t>random</w:t>
       </w:r>
-      <w:proofErr w:type="spellEnd"/>
       <w:r>
         <w:rPr>
           <w:rFonts w:ascii="Georgia" w:hAnsi="Georgia"/>
@@ -9664,35 +9322,7 @@
         <w:rPr>
           <w:rFonts w:ascii="Georgia" w:hAnsi="Georgia"/>
         </w:rPr>
-        <w:t xml:space="preserve">Una vez hecha la lógica </w:t>
-      </w:r>
-      <w:proofErr w:type="spellStart"/>
-      <w:r>
-        <w:rPr>
-          <w:rFonts w:ascii="Georgia" w:hAnsi="Georgia"/>
-        </w:rPr>
-        <w:t>random</w:t>
-      </w:r>
-      <w:proofErr w:type="spellEnd"/>
-      <w:r>
-        <w:rPr>
-          <w:rFonts w:ascii="Georgia" w:hAnsi="Georgia"/>
-        </w:rPr>
-        <w:t xml:space="preserve"> hay que invocar el programa </w:t>
-      </w:r>
-      <w:proofErr w:type="spellStart"/>
-      <w:r>
-        <w:rPr>
-          <w:rFonts w:ascii="Georgia" w:hAnsi="Georgia"/>
-        </w:rPr>
-        <w:t>vlc</w:t>
-      </w:r>
-      <w:proofErr w:type="spellEnd"/>
-      <w:r>
-        <w:rPr>
-          <w:rFonts w:ascii="Georgia" w:hAnsi="Georgia"/>
-        </w:rPr>
-        <w:t>. Corroboramos la existencia del programa en la ruta proporcionada por el usuario</w:t>
+        <w:t>Una vez hecha la lógica random hay que invocar el programa vlc. Corroboramos la existencia del programa en la ruta proporcionada por el usuario</w:t>
       </w:r>
       <w:r>
         <w:rPr>
@@ -9706,7 +9336,6 @@
         </w:rPr>
         <w:t xml:space="preserve">Una función transforma la lista en un </w:t>
       </w:r>
-      <w:proofErr w:type="spellStart"/>
       <w:r>
         <w:rPr>
           <w:rFonts w:ascii="Georgia" w:hAnsi="Georgia"/>
@@ -9715,7 +9344,6 @@
         </w:rPr>
         <w:t>string</w:t>
       </w:r>
-      <w:proofErr w:type="spellEnd"/>
       <w:r>
         <w:rPr>
           <w:rFonts w:ascii="Georgia" w:hAnsi="Georgia"/>
@@ -10240,15 +9868,10 @@
                               </w:r>
                             </w:fldSimple>
                             <w:r>
-                              <w:t xml:space="preserve"> - XML </w:t>
-                            </w:r>
-                            <w:proofErr w:type="spellStart"/>
-                            <w:r>
-                              <w:t>validator</w:t>
+                              <w:t xml:space="preserve"> - XML validator</w:t>
                             </w:r>
                             <w:bookmarkEnd w:id="87"/>
                             <w:bookmarkEnd w:id="88"/>
-                            <w:proofErr w:type="spellEnd"/>
                           </w:p>
                         </w:txbxContent>
                       </wps:txbx>
@@ -10290,15 +9913,10 @@
                         </w:r>
                       </w:fldSimple>
                       <w:r>
-                        <w:t xml:space="preserve"> - XML </w:t>
-                      </w:r>
-                      <w:proofErr w:type="spellStart"/>
-                      <w:r>
-                        <w:t>validator</w:t>
+                        <w:t xml:space="preserve"> - XML validator</w:t>
                       </w:r>
                       <w:bookmarkEnd w:id="89"/>
                       <w:bookmarkEnd w:id="90"/>
-                      <w:proofErr w:type="spellEnd"/>
                     </w:p>
                   </w:txbxContent>
                 </v:textbox>
@@ -11071,23 +10689,10 @@
                               </w:r>
                             </w:fldSimple>
                             <w:r>
-                              <w:t xml:space="preserve"> - XML </w:t>
-                            </w:r>
-                            <w:proofErr w:type="spellStart"/>
-                            <w:r>
-                              <w:t>Schema</w:t>
-                            </w:r>
-                            <w:proofErr w:type="spellEnd"/>
-                            <w:r>
-                              <w:t xml:space="preserve"> </w:t>
-                            </w:r>
-                            <w:proofErr w:type="spellStart"/>
-                            <w:r>
-                              <w:t>Generator</w:t>
+                              <w:t xml:space="preserve"> - XML Schema Generator</w:t>
                             </w:r>
                             <w:bookmarkEnd w:id="101"/>
                             <w:bookmarkEnd w:id="102"/>
-                            <w:proofErr w:type="spellEnd"/>
                           </w:p>
                         </w:txbxContent>
                       </wps:txbx>
@@ -11126,23 +10731,10 @@
                         </w:r>
                       </w:fldSimple>
                       <w:r>
-                        <w:t xml:space="preserve"> - XML </w:t>
-                      </w:r>
-                      <w:proofErr w:type="spellStart"/>
-                      <w:r>
-                        <w:t>Schema</w:t>
-                      </w:r>
-                      <w:proofErr w:type="spellEnd"/>
-                      <w:r>
-                        <w:t xml:space="preserve"> </w:t>
-                      </w:r>
-                      <w:proofErr w:type="spellStart"/>
-                      <w:r>
-                        <w:t>Generator</w:t>
+                        <w:t xml:space="preserve"> - XML Schema Generator</w:t>
                       </w:r>
                       <w:bookmarkEnd w:id="103"/>
                       <w:bookmarkEnd w:id="104"/>
-                      <w:proofErr w:type="spellEnd"/>
                     </w:p>
                   </w:txbxContent>
                 </v:textbox>
@@ -11186,20 +10778,9 @@
           <w:smallCaps/>
         </w:rPr>
         <w:lastRenderedPageBreak/>
-        <w:t xml:space="preserve">Estructura en árbol del </w:t>
-      </w:r>
-      <w:proofErr w:type="spellStart"/>
-      <w:r>
-        <w:rPr>
-          <w:rFonts w:ascii="Georgia" w:hAnsi="Georgia"/>
-          <w:b/>
-          <w:bCs/>
-          <w:smallCaps/>
-        </w:rPr>
-        <w:t>xml</w:t>
+        <w:t>Estructura en árbol del xml</w:t>
       </w:r>
       <w:bookmarkEnd w:id="105"/>
-      <w:proofErr w:type="spellEnd"/>
     </w:p>
     <w:p>
       <w:pPr>
@@ -11227,7 +10808,6 @@
         </w:rPr>
         <w:t xml:space="preserve">La etiqueta </w:t>
       </w:r>
-      <w:proofErr w:type="spellStart"/>
       <w:r>
         <w:rPr>
           <w:rFonts w:ascii="Georgia" w:hAnsi="Georgia"/>
@@ -11237,7 +10817,6 @@
         </w:rPr>
         <w:t>library</w:t>
       </w:r>
-      <w:proofErr w:type="spellEnd"/>
       <w:r>
         <w:rPr>
           <w:rFonts w:ascii="Georgia" w:hAnsi="Georgia"/>
@@ -11257,7 +10836,6 @@
         </w:rPr>
         <w:t xml:space="preserve">hijo la etiqueta </w:t>
       </w:r>
-      <w:proofErr w:type="spellStart"/>
       <w:r>
         <w:rPr>
           <w:rFonts w:ascii="Georgia" w:hAnsi="Georgia"/>
@@ -11267,7 +10845,6 @@
         </w:rPr>
         <w:t>tracks</w:t>
       </w:r>
-      <w:proofErr w:type="spellEnd"/>
       <w:r>
         <w:rPr>
           <w:rFonts w:ascii="Georgia" w:hAnsi="Georgia"/>
@@ -11281,7 +10858,6 @@
         </w:rPr>
         <w:t xml:space="preserve">que a su vez tiene como hijo la etiqueta </w:t>
       </w:r>
-      <w:proofErr w:type="spellStart"/>
       <w:r>
         <w:rPr>
           <w:rFonts w:ascii="Georgia" w:hAnsi="Georgia"/>
@@ -11291,7 +10867,6 @@
         </w:rPr>
         <w:t>track</w:t>
       </w:r>
-      <w:proofErr w:type="spellEnd"/>
       <w:r>
         <w:rPr>
           <w:rFonts w:ascii="Georgia" w:hAnsi="Georgia"/>
@@ -11305,7 +10880,6 @@
         </w:rPr>
         <w:t xml:space="preserve">Por último, </w:t>
       </w:r>
-      <w:proofErr w:type="spellStart"/>
       <w:r>
         <w:rPr>
           <w:rFonts w:ascii="Georgia" w:hAnsi="Georgia"/>
@@ -11315,7 +10889,6 @@
         </w:rPr>
         <w:t>track</w:t>
       </w:r>
-      <w:proofErr w:type="spellEnd"/>
       <w:r>
         <w:rPr>
           <w:rFonts w:ascii="Georgia" w:hAnsi="Georgia"/>
@@ -11421,7 +10994,6 @@
           <w:szCs w:val="26"/>
         </w:rPr>
       </w:pPr>
-      <w:bookmarkStart w:id="106" w:name="_GoBack"/>
       <w:r>
         <w:rPr>
           <w:rFonts w:ascii="Georgia" w:hAnsi="Georgia"/>
@@ -11469,8 +11041,8 @@
                             <w:pPr>
                               <w:pStyle w:val="Descripcin"/>
                             </w:pPr>
-                            <w:bookmarkStart w:id="107" w:name="_Toc26018218"/>
-                            <w:bookmarkStart w:id="108" w:name="_Toc26018259"/>
+                            <w:bookmarkStart w:id="106" w:name="_Toc26018218"/>
+                            <w:bookmarkStart w:id="107" w:name="_Toc26018259"/>
                             <w:r>
                               <w:t xml:space="preserve">Ilustración </w:t>
                             </w:r>
@@ -11485,8 +11057,8 @@
                             <w:r>
                               <w:t xml:space="preserve"> - Árbol XML</w:t>
                             </w:r>
+                            <w:bookmarkEnd w:id="106"/>
                             <w:bookmarkEnd w:id="107"/>
-                            <w:bookmarkEnd w:id="108"/>
                           </w:p>
                         </w:txbxContent>
                       </wps:txbx>
@@ -11511,8 +11083,8 @@
                       <w:pPr>
                         <w:pStyle w:val="Descripcin"/>
                       </w:pPr>
-                      <w:bookmarkStart w:id="109" w:name="_Toc26018218"/>
-                      <w:bookmarkStart w:id="110" w:name="_Toc26018259"/>
+                      <w:bookmarkStart w:id="108" w:name="_Toc26018218"/>
+                      <w:bookmarkStart w:id="109" w:name="_Toc26018259"/>
                       <w:r>
                         <w:t xml:space="preserve">Ilustración </w:t>
                       </w:r>
@@ -11527,8 +11099,8 @@
                       <w:r>
                         <w:t xml:space="preserve"> - Árbol XML</w:t>
                       </w:r>
+                      <w:bookmarkEnd w:id="108"/>
                       <w:bookmarkEnd w:id="109"/>
-                      <w:bookmarkEnd w:id="110"/>
                     </w:p>
                   </w:txbxContent>
                 </v:textbox>
@@ -11563,8 +11135,7 @@
           <w:smallCaps/>
         </w:rPr>
       </w:pPr>
-      <w:bookmarkStart w:id="111" w:name="_Toc26018196"/>
-      <w:bookmarkEnd w:id="106"/>
+      <w:bookmarkStart w:id="110" w:name="_Toc26018196"/>
       <w:r>
         <w:rPr>
           <w:rFonts w:ascii="Georgia" w:hAnsi="Georgia"/>
@@ -11575,7 +11146,7 @@
         <w:lastRenderedPageBreak/>
         <w:t>Base de Datos</w:t>
       </w:r>
-      <w:bookmarkEnd w:id="111"/>
+      <w:bookmarkEnd w:id="110"/>
     </w:p>
     <w:p>
       <w:pPr>
@@ -11661,21 +11232,7 @@
         <w:rPr>
           <w:rFonts w:ascii="Georgia" w:hAnsi="Georgia"/>
         </w:rPr>
-        <w:t xml:space="preserve">no aporta mucho en este proyecto. </w:t>
-      </w:r>
-      <w:proofErr w:type="spellStart"/>
-      <w:r>
-        <w:rPr>
-          <w:rFonts w:ascii="Georgia" w:hAnsi="Georgia"/>
-        </w:rPr>
-        <w:t>Aún</w:t>
-      </w:r>
-      <w:proofErr w:type="spellEnd"/>
-      <w:r>
-        <w:rPr>
-          <w:rFonts w:ascii="Georgia" w:hAnsi="Georgia"/>
-        </w:rPr>
-        <w:t xml:space="preserve"> así, aprendimos como exportar una base de datos en MySQL a un documento XML con comandos.</w:t>
+        <w:t>no aporta mucho en este proyecto. Aún así, aprendimos como exportar una base de datos en MySQL a un documento XML con comandos.</w:t>
       </w:r>
     </w:p>
     <w:p>
@@ -11693,7 +11250,7 @@
           <w:rFonts w:ascii="Georgia" w:hAnsi="Georgia"/>
         </w:rPr>
       </w:pPr>
-      <w:bookmarkStart w:id="112" w:name="_Toc26018260"/>
+      <w:bookmarkStart w:id="111" w:name="_Toc26018260"/>
       <w:r>
         <w:rPr>
           <w:rFonts w:ascii="Georgia" w:hAnsi="Georgia"/>
@@ -11737,7 +11294,7 @@
         </w:rPr>
         <w:t xml:space="preserve"> - Exportar BBDD a XML</w:t>
       </w:r>
-      <w:bookmarkEnd w:id="112"/>
+      <w:bookmarkEnd w:id="111"/>
     </w:p>
     <w:p>
       <w:pPr>
@@ -11773,7 +11330,7 @@
     <w:p>
       <w:pPr>
         <w:rPr>
-          <w:rFonts w:ascii="Georgia" w:hAnsi="Georgia"/>
+          <w:noProof/>
         </w:rPr>
       </w:pPr>
       <w:r>
@@ -11788,7 +11345,6 @@
         </w:rPr>
         <w:t xml:space="preserve"> caso utilizamos la que añade los datos ya que son necesarios para posteriormente </w:t>
       </w:r>
-      <w:proofErr w:type="spellStart"/>
       <w:r>
         <w:rPr>
           <w:rFonts w:ascii="Georgia" w:hAnsi="Georgia"/>
@@ -11798,21 +11354,937 @@
         </w:rPr>
         <w:t>parsearlos</w:t>
       </w:r>
-      <w:proofErr w:type="spellEnd"/>
       <w:r>
         <w:rPr>
           <w:rFonts w:ascii="Georgia" w:hAnsi="Georgia"/>
         </w:rPr>
         <w:t xml:space="preserve"> y utilizarlos en la parte lógica del proyecto</w:t>
+      </w:r>
+      <w:r>
+        <w:rPr>
+          <w:rFonts w:ascii="Georgia" w:hAnsi="Georgia"/>
+        </w:rPr>
+        <w:t>.</w:t>
+      </w:r>
+      <w:r>
+        <w:rPr>
+          <w:noProof/>
+        </w:rPr>
+        <w:t xml:space="preserve"> </w:t>
       </w:r>
     </w:p>
     <w:p>
       <w:pPr>
-        <w:rPr>
-          <w:rFonts w:ascii="Georgia" w:eastAsiaTheme="majorEastAsia" w:hAnsi="Georgia" w:cstheme="majorBidi"/>
+        <w:pStyle w:val="Ttulo2"/>
+        <w:numPr>
+          <w:ilvl w:val="1"/>
+          <w:numId w:val="10"/>
+        </w:numPr>
+        <w:jc w:val="both"/>
+        <w:rPr>
+          <w:rFonts w:ascii="Georgia" w:hAnsi="Georgia"/>
           <w:b/>
           <w:bCs/>
           <w:smallCaps/>
+        </w:rPr>
+      </w:pPr>
+      <w:r>
+        <w:rPr>
+          <w:rFonts w:ascii="Georgia" w:hAnsi="Georgia"/>
+          <w:b/>
+          <w:bCs/>
+          <w:smallCaps/>
+        </w:rPr>
+        <w:t>Modelo Relacional</w:t>
+      </w:r>
+    </w:p>
+    <w:p>
+      <w:pPr>
+        <w:rPr>
+          <w:rFonts w:ascii="Georgia" w:hAnsi="Georgia"/>
+        </w:rPr>
+      </w:pPr>
+      <w:r>
+        <w:rPr>
+          <w:rFonts w:ascii="Georgia" w:hAnsi="Georgia"/>
+        </w:rPr>
+        <w:t>Para el ejercicio la parte de base de datos teníamos que crear un base de datos desde 0 o utilizando ejemplos como referencia.</w:t>
+      </w:r>
+    </w:p>
+    <w:p>
+      <w:pPr>
+        <w:rPr>
+          <w:rFonts w:ascii="Georgia" w:hAnsi="Georgia"/>
+        </w:rPr>
+      </w:pPr>
+      <w:r>
+        <w:rPr>
+          <w:rFonts w:ascii="Georgia" w:hAnsi="Georgia"/>
+        </w:rPr>
+        <w:lastRenderedPageBreak/>
+        <w:t>Es nuestro caso utilizamos una versión modificada para nuestro tipo de información que queríamos almacenar.</w:t>
+      </w:r>
+    </w:p>
+    <w:p>
+      <w:pPr>
+        <w:rPr>
+          <w:rFonts w:ascii="Georgia" w:hAnsi="Georgia"/>
+        </w:rPr>
+      </w:pPr>
+      <w:r>
+        <w:rPr>
+          <w:rFonts w:ascii="Georgia" w:hAnsi="Georgia"/>
+        </w:rPr>
+        <w:t>E</w:t>
+      </w:r>
+      <w:r>
+        <w:rPr>
+          <w:rFonts w:ascii="Georgia" w:hAnsi="Georgia"/>
+        </w:rPr>
+        <w:t>n</w:t>
+      </w:r>
+      <w:r>
+        <w:rPr>
+          <w:rFonts w:ascii="Georgia" w:hAnsi="Georgia"/>
+        </w:rPr>
+        <w:t xml:space="preserve"> modelo relacional quedaría así:</w:t>
+      </w:r>
+    </w:p>
+    <w:p>
+      <w:pPr>
+        <w:pStyle w:val="Prrafodelista"/>
+        <w:numPr>
+          <w:ilvl w:val="0"/>
+          <w:numId w:val="17"/>
+        </w:numPr>
+        <w:rPr>
+          <w:rFonts w:ascii="Georgia" w:hAnsi="Georgia"/>
+          <w:b/>
+          <w:bCs/>
+          <w:i/>
+          <w:iCs/>
+          <w:highlight w:val="yellow"/>
+        </w:rPr>
+      </w:pPr>
+      <w:r>
+        <w:rPr>
+          <w:rFonts w:ascii="Georgia" w:hAnsi="Georgia"/>
+          <w:b/>
+          <w:bCs/>
+          <w:i/>
+          <w:iCs/>
+          <w:highlight w:val="yellow"/>
+        </w:rPr>
+        <w:t>Artists (</w:t>
+      </w:r>
+      <w:r>
+        <w:rPr>
+          <w:rFonts w:ascii="Georgia" w:hAnsi="Georgia"/>
+          <w:b/>
+          <w:bCs/>
+          <w:i/>
+          <w:iCs/>
+          <w:highlight w:val="yellow"/>
+          <w:u w:val="single"/>
+        </w:rPr>
+        <w:t>ID</w:t>
+      </w:r>
+      <w:r>
+        <w:rPr>
+          <w:rFonts w:ascii="Georgia" w:hAnsi="Georgia"/>
+          <w:b/>
+          <w:bCs/>
+          <w:i/>
+          <w:iCs/>
+          <w:highlight w:val="yellow"/>
+        </w:rPr>
+        <w:t>, name)</w:t>
+      </w:r>
+    </w:p>
+    <w:p>
+      <w:pPr>
+        <w:pStyle w:val="Prrafodelista"/>
+        <w:numPr>
+          <w:ilvl w:val="0"/>
+          <w:numId w:val="17"/>
+        </w:numPr>
+        <w:rPr>
+          <w:rFonts w:ascii="Georgia" w:hAnsi="Georgia"/>
+          <w:b/>
+          <w:bCs/>
+          <w:i/>
+          <w:iCs/>
+          <w:highlight w:val="yellow"/>
+        </w:rPr>
+      </w:pPr>
+      <w:r>
+        <w:rPr>
+          <w:rFonts w:ascii="Georgia" w:hAnsi="Georgia"/>
+          <w:b/>
+          <w:bCs/>
+          <w:i/>
+          <w:iCs/>
+          <w:highlight w:val="yellow"/>
+        </w:rPr>
+        <w:t>Albums (</w:t>
+      </w:r>
+      <w:r>
+        <w:rPr>
+          <w:rFonts w:ascii="Georgia" w:hAnsi="Georgia"/>
+          <w:b/>
+          <w:bCs/>
+          <w:i/>
+          <w:iCs/>
+          <w:highlight w:val="yellow"/>
+          <w:u w:val="single"/>
+        </w:rPr>
+        <w:t>ID</w:t>
+      </w:r>
+      <w:r>
+        <w:rPr>
+          <w:rFonts w:ascii="Georgia" w:hAnsi="Georgia"/>
+          <w:b/>
+          <w:bCs/>
+          <w:i/>
+          <w:iCs/>
+          <w:highlight w:val="yellow"/>
+        </w:rPr>
+        <w:t>, title)</w:t>
+      </w:r>
+    </w:p>
+    <w:p>
+      <w:pPr>
+        <w:pStyle w:val="Prrafodelista"/>
+        <w:numPr>
+          <w:ilvl w:val="0"/>
+          <w:numId w:val="17"/>
+        </w:numPr>
+        <w:rPr>
+          <w:rFonts w:ascii="Georgia" w:hAnsi="Georgia"/>
+          <w:b/>
+          <w:bCs/>
+          <w:i/>
+          <w:iCs/>
+          <w:highlight w:val="yellow"/>
+        </w:rPr>
+      </w:pPr>
+      <w:r>
+        <w:rPr>
+          <w:rFonts w:ascii="Georgia" w:hAnsi="Georgia"/>
+          <w:b/>
+          <w:bCs/>
+          <w:i/>
+          <w:iCs/>
+          <w:highlight w:val="yellow"/>
+        </w:rPr>
+        <w:t>Media_Types (</w:t>
+      </w:r>
+      <w:r>
+        <w:rPr>
+          <w:rFonts w:ascii="Georgia" w:hAnsi="Georgia"/>
+          <w:b/>
+          <w:bCs/>
+          <w:i/>
+          <w:iCs/>
+          <w:highlight w:val="yellow"/>
+          <w:u w:val="single"/>
+        </w:rPr>
+        <w:t>ID</w:t>
+      </w:r>
+      <w:r>
+        <w:rPr>
+          <w:rFonts w:ascii="Georgia" w:hAnsi="Georgia"/>
+          <w:b/>
+          <w:bCs/>
+          <w:i/>
+          <w:iCs/>
+          <w:highlight w:val="yellow"/>
+        </w:rPr>
+        <w:t>, name)</w:t>
+      </w:r>
+    </w:p>
+    <w:p>
+      <w:pPr>
+        <w:pStyle w:val="Prrafodelista"/>
+        <w:numPr>
+          <w:ilvl w:val="0"/>
+          <w:numId w:val="17"/>
+        </w:numPr>
+        <w:rPr>
+          <w:rFonts w:ascii="Georgia" w:hAnsi="Georgia"/>
+          <w:b/>
+          <w:bCs/>
+          <w:i/>
+          <w:iCs/>
+          <w:highlight w:val="yellow"/>
+        </w:rPr>
+      </w:pPr>
+      <w:r>
+        <w:rPr>
+          <w:rFonts w:ascii="Georgia" w:hAnsi="Georgia"/>
+          <w:b/>
+          <w:bCs/>
+          <w:i/>
+          <w:iCs/>
+          <w:highlight w:val="yellow"/>
+        </w:rPr>
+        <w:t>Genres (</w:t>
+      </w:r>
+      <w:r>
+        <w:rPr>
+          <w:rFonts w:ascii="Georgia" w:hAnsi="Georgia"/>
+          <w:b/>
+          <w:bCs/>
+          <w:i/>
+          <w:iCs/>
+          <w:highlight w:val="yellow"/>
+          <w:u w:val="single"/>
+        </w:rPr>
+        <w:t>ID</w:t>
+      </w:r>
+      <w:r>
+        <w:rPr>
+          <w:rFonts w:ascii="Georgia" w:hAnsi="Georgia"/>
+          <w:b/>
+          <w:bCs/>
+          <w:i/>
+          <w:iCs/>
+          <w:highlight w:val="yellow"/>
+        </w:rPr>
+        <w:t>, name)</w:t>
+      </w:r>
+    </w:p>
+    <w:p>
+      <w:pPr>
+        <w:pStyle w:val="Prrafodelista"/>
+        <w:numPr>
+          <w:ilvl w:val="0"/>
+          <w:numId w:val="17"/>
+        </w:numPr>
+        <w:rPr>
+          <w:rFonts w:ascii="Georgia" w:hAnsi="Georgia"/>
+          <w:b/>
+          <w:bCs/>
+          <w:i/>
+          <w:iCs/>
+          <w:highlight w:val="yellow"/>
+        </w:rPr>
+      </w:pPr>
+      <w:r>
+        <w:rPr>
+          <w:rFonts w:ascii="Georgia" w:hAnsi="Georgia"/>
+          <w:b/>
+          <w:bCs/>
+          <w:i/>
+          <w:iCs/>
+          <w:highlight w:val="yellow"/>
+        </w:rPr>
+        <w:t>Playlists (</w:t>
+      </w:r>
+      <w:r>
+        <w:rPr>
+          <w:rFonts w:ascii="Georgia" w:hAnsi="Georgia"/>
+          <w:b/>
+          <w:bCs/>
+          <w:i/>
+          <w:iCs/>
+          <w:highlight w:val="yellow"/>
+          <w:u w:val="single"/>
+        </w:rPr>
+        <w:t>ID</w:t>
+      </w:r>
+      <w:r>
+        <w:rPr>
+          <w:rFonts w:ascii="Georgia" w:hAnsi="Georgia"/>
+          <w:b/>
+          <w:bCs/>
+          <w:i/>
+          <w:iCs/>
+          <w:highlight w:val="yellow"/>
+        </w:rPr>
+        <w:t>, name)</w:t>
+      </w:r>
+    </w:p>
+    <w:p>
+      <w:pPr>
+        <w:pStyle w:val="Prrafodelista"/>
+        <w:numPr>
+          <w:ilvl w:val="0"/>
+          <w:numId w:val="17"/>
+        </w:numPr>
+        <w:rPr>
+          <w:rFonts w:ascii="Georgia" w:hAnsi="Georgia"/>
+          <w:b/>
+          <w:bCs/>
+          <w:i/>
+          <w:iCs/>
+          <w:highlight w:val="yellow"/>
+        </w:rPr>
+      </w:pPr>
+      <w:r>
+        <w:rPr>
+          <w:rFonts w:ascii="Georgia" w:hAnsi="Georgia"/>
+          <w:b/>
+          <w:bCs/>
+          <w:i/>
+          <w:iCs/>
+          <w:highlight w:val="yellow"/>
+        </w:rPr>
+        <w:t>Tracks (</w:t>
+      </w:r>
+      <w:r>
+        <w:rPr>
+          <w:rFonts w:ascii="Georgia" w:hAnsi="Georgia"/>
+          <w:b/>
+          <w:bCs/>
+          <w:i/>
+          <w:iCs/>
+          <w:highlight w:val="yellow"/>
+          <w:u w:val="single"/>
+        </w:rPr>
+        <w:t>ID</w:t>
+      </w:r>
+      <w:r>
+        <w:rPr>
+          <w:rFonts w:ascii="Georgia" w:hAnsi="Georgia"/>
+          <w:b/>
+          <w:bCs/>
+          <w:i/>
+          <w:iCs/>
+          <w:highlight w:val="yellow"/>
+        </w:rPr>
+        <w:t>, name, miliseconds, bytes, id_media_type*, id_genre*)</w:t>
+      </w:r>
+    </w:p>
+    <w:p>
+      <w:pPr>
+        <w:pStyle w:val="Prrafodelista"/>
+        <w:numPr>
+          <w:ilvl w:val="0"/>
+          <w:numId w:val="17"/>
+        </w:numPr>
+        <w:rPr>
+          <w:rFonts w:ascii="Georgia" w:hAnsi="Georgia"/>
+          <w:b/>
+          <w:bCs/>
+          <w:i/>
+          <w:iCs/>
+          <w:highlight w:val="yellow"/>
+        </w:rPr>
+      </w:pPr>
+      <w:r>
+        <w:rPr>
+          <w:rFonts w:ascii="Georgia" w:hAnsi="Georgia"/>
+          <w:b/>
+          <w:bCs/>
+          <w:i/>
+          <w:iCs/>
+          <w:highlight w:val="yellow"/>
+        </w:rPr>
+        <w:t>Band_Artists (</w:t>
+      </w:r>
+      <w:r>
+        <w:rPr>
+          <w:rFonts w:ascii="Georgia" w:hAnsi="Georgia"/>
+          <w:b/>
+          <w:bCs/>
+          <w:i/>
+          <w:iCs/>
+          <w:highlight w:val="yellow"/>
+          <w:u w:val="single"/>
+        </w:rPr>
+        <w:t>band_id</w:t>
+      </w:r>
+      <w:r>
+        <w:rPr>
+          <w:rFonts w:ascii="Georgia" w:hAnsi="Georgia"/>
+          <w:b/>
+          <w:bCs/>
+          <w:i/>
+          <w:iCs/>
+          <w:highlight w:val="yellow"/>
+          <w:u w:val="single"/>
+        </w:rPr>
+        <w:t>*</w:t>
+      </w:r>
+      <w:r>
+        <w:rPr>
+          <w:rFonts w:ascii="Georgia" w:hAnsi="Georgia"/>
+          <w:b/>
+          <w:bCs/>
+          <w:i/>
+          <w:iCs/>
+          <w:highlight w:val="yellow"/>
+          <w:u w:val="single"/>
+        </w:rPr>
+        <w:t>,</w:t>
+      </w:r>
+      <w:r>
+        <w:rPr>
+          <w:rFonts w:ascii="Georgia" w:hAnsi="Georgia"/>
+          <w:b/>
+          <w:bCs/>
+          <w:i/>
+          <w:iCs/>
+          <w:highlight w:val="yellow"/>
+          <w:u w:val="single"/>
+        </w:rPr>
+        <w:t xml:space="preserve"> artista_id*,</w:t>
+      </w:r>
+      <w:r>
+        <w:rPr>
+          <w:rFonts w:ascii="Georgia" w:hAnsi="Georgia"/>
+          <w:b/>
+          <w:bCs/>
+          <w:i/>
+          <w:iCs/>
+          <w:highlight w:val="yellow"/>
+        </w:rPr>
+        <w:t xml:space="preserve"> start_date, end_date)</w:t>
+      </w:r>
+    </w:p>
+    <w:p>
+      <w:pPr>
+        <w:pStyle w:val="Prrafodelista"/>
+        <w:numPr>
+          <w:ilvl w:val="0"/>
+          <w:numId w:val="17"/>
+        </w:numPr>
+        <w:rPr>
+          <w:rFonts w:ascii="Georgia" w:hAnsi="Georgia"/>
+          <w:b/>
+          <w:bCs/>
+          <w:i/>
+          <w:iCs/>
+          <w:highlight w:val="yellow"/>
+        </w:rPr>
+      </w:pPr>
+      <w:r>
+        <w:rPr>
+          <w:rFonts w:ascii="Georgia" w:hAnsi="Georgia"/>
+          <w:b/>
+          <w:bCs/>
+          <w:i/>
+          <w:iCs/>
+          <w:highlight w:val="yellow"/>
+        </w:rPr>
+        <w:t>Album_Artists (</w:t>
+      </w:r>
+      <w:r>
+        <w:rPr>
+          <w:rFonts w:ascii="Georgia" w:hAnsi="Georgia"/>
+          <w:b/>
+          <w:bCs/>
+          <w:i/>
+          <w:iCs/>
+          <w:highlight w:val="yellow"/>
+          <w:u w:val="single"/>
+        </w:rPr>
+        <w:t>id_album*, id_artist*</w:t>
+      </w:r>
+      <w:r>
+        <w:rPr>
+          <w:rFonts w:ascii="Georgia" w:hAnsi="Georgia"/>
+          <w:b/>
+          <w:bCs/>
+          <w:i/>
+          <w:iCs/>
+          <w:highlight w:val="yellow"/>
+        </w:rPr>
+        <w:t>)</w:t>
+      </w:r>
+    </w:p>
+    <w:p>
+      <w:pPr>
+        <w:pStyle w:val="Prrafodelista"/>
+        <w:numPr>
+          <w:ilvl w:val="0"/>
+          <w:numId w:val="17"/>
+        </w:numPr>
+        <w:rPr>
+          <w:rFonts w:ascii="Georgia" w:hAnsi="Georgia"/>
+          <w:b/>
+          <w:bCs/>
+          <w:i/>
+          <w:iCs/>
+          <w:highlight w:val="yellow"/>
+        </w:rPr>
+      </w:pPr>
+      <w:r>
+        <w:rPr>
+          <w:rFonts w:ascii="Georgia" w:hAnsi="Georgia"/>
+          <w:b/>
+          <w:bCs/>
+          <w:i/>
+          <w:iCs/>
+          <w:highlight w:val="yellow"/>
+        </w:rPr>
+        <w:t>Album_Tracks (</w:t>
+      </w:r>
+      <w:r>
+        <w:rPr>
+          <w:rFonts w:ascii="Georgia" w:hAnsi="Georgia"/>
+          <w:b/>
+          <w:bCs/>
+          <w:i/>
+          <w:iCs/>
+          <w:highlight w:val="yellow"/>
+          <w:u w:val="single"/>
+        </w:rPr>
+        <w:t>id_album*, id_track*</w:t>
+      </w:r>
+      <w:r>
+        <w:rPr>
+          <w:rFonts w:ascii="Georgia" w:hAnsi="Georgia"/>
+          <w:b/>
+          <w:bCs/>
+          <w:i/>
+          <w:iCs/>
+          <w:highlight w:val="yellow"/>
+        </w:rPr>
+        <w:t>, number_track)</w:t>
+      </w:r>
+    </w:p>
+    <w:p>
+      <w:pPr>
+        <w:pStyle w:val="Prrafodelista"/>
+        <w:numPr>
+          <w:ilvl w:val="0"/>
+          <w:numId w:val="17"/>
+        </w:numPr>
+        <w:rPr>
+          <w:rFonts w:ascii="Georgia" w:hAnsi="Georgia"/>
+          <w:b/>
+          <w:bCs/>
+          <w:i/>
+          <w:iCs/>
+          <w:highlight w:val="yellow"/>
+        </w:rPr>
+      </w:pPr>
+      <w:r>
+        <w:rPr>
+          <w:rFonts w:ascii="Georgia" w:hAnsi="Georgia"/>
+          <w:b/>
+          <w:bCs/>
+          <w:i/>
+          <w:iCs/>
+          <w:highlight w:val="yellow"/>
+        </w:rPr>
+        <w:t>Track_Composer</w:t>
+      </w:r>
+      <w:r>
+        <w:rPr>
+          <w:rFonts w:ascii="Georgia" w:hAnsi="Georgia"/>
+          <w:b/>
+          <w:bCs/>
+          <w:i/>
+          <w:iCs/>
+          <w:highlight w:val="yellow"/>
+        </w:rPr>
+        <w:t xml:space="preserve"> (</w:t>
+      </w:r>
+      <w:r>
+        <w:rPr>
+          <w:rFonts w:ascii="Georgia" w:hAnsi="Georgia"/>
+          <w:b/>
+          <w:bCs/>
+          <w:i/>
+          <w:iCs/>
+          <w:highlight w:val="yellow"/>
+          <w:u w:val="single"/>
+        </w:rPr>
+        <w:t>id_</w:t>
+      </w:r>
+      <w:r>
+        <w:rPr>
+          <w:rFonts w:ascii="Georgia" w:hAnsi="Georgia"/>
+          <w:b/>
+          <w:bCs/>
+          <w:i/>
+          <w:iCs/>
+          <w:highlight w:val="yellow"/>
+          <w:u w:val="single"/>
+        </w:rPr>
+        <w:t>track</w:t>
+      </w:r>
+      <w:r>
+        <w:rPr>
+          <w:rFonts w:ascii="Georgia" w:hAnsi="Georgia"/>
+          <w:b/>
+          <w:bCs/>
+          <w:i/>
+          <w:iCs/>
+          <w:highlight w:val="yellow"/>
+          <w:u w:val="single"/>
+        </w:rPr>
+        <w:t>*, id_artist*</w:t>
+      </w:r>
+      <w:r>
+        <w:rPr>
+          <w:rFonts w:ascii="Georgia" w:hAnsi="Georgia"/>
+          <w:b/>
+          <w:bCs/>
+          <w:i/>
+          <w:iCs/>
+          <w:highlight w:val="yellow"/>
+        </w:rPr>
+        <w:t>, year</w:t>
+      </w:r>
+      <w:r>
+        <w:rPr>
+          <w:rFonts w:ascii="Georgia" w:hAnsi="Georgia"/>
+          <w:b/>
+          <w:bCs/>
+          <w:i/>
+          <w:iCs/>
+          <w:highlight w:val="yellow"/>
+        </w:rPr>
+        <w:t>)</w:t>
+      </w:r>
+    </w:p>
+    <w:p>
+      <w:pPr>
+        <w:pStyle w:val="Prrafodelista"/>
+        <w:numPr>
+          <w:ilvl w:val="0"/>
+          <w:numId w:val="17"/>
+        </w:numPr>
+        <w:rPr>
+          <w:rFonts w:ascii="Georgia" w:hAnsi="Georgia"/>
+          <w:b/>
+          <w:bCs/>
+          <w:i/>
+          <w:iCs/>
+          <w:highlight w:val="yellow"/>
+        </w:rPr>
+      </w:pPr>
+      <w:r>
+        <w:rPr>
+          <w:rFonts w:ascii="Georgia" w:hAnsi="Georgia"/>
+          <w:b/>
+          <w:bCs/>
+          <w:i/>
+          <w:iCs/>
+          <w:highlight w:val="yellow"/>
+        </w:rPr>
+        <w:t>Playlist_Tracks (</w:t>
+      </w:r>
+      <w:r>
+        <w:rPr>
+          <w:rFonts w:ascii="Georgia" w:hAnsi="Georgia"/>
+          <w:b/>
+          <w:bCs/>
+          <w:i/>
+          <w:iCs/>
+          <w:highlight w:val="yellow"/>
+          <w:u w:val="single"/>
+        </w:rPr>
+        <w:t>id_playlist*, id_track*</w:t>
+      </w:r>
+      <w:r>
+        <w:rPr>
+          <w:rFonts w:ascii="Georgia" w:hAnsi="Georgia"/>
+          <w:b/>
+          <w:bCs/>
+          <w:i/>
+          <w:iCs/>
+          <w:highlight w:val="yellow"/>
+        </w:rPr>
+        <w:t>, number_track)</w:t>
+      </w:r>
+    </w:p>
+    <w:p>
+      <w:pPr>
+        <w:pStyle w:val="Prrafodelista"/>
+        <w:numPr>
+          <w:ilvl w:val="0"/>
+          <w:numId w:val="17"/>
+        </w:numPr>
+        <w:rPr>
+          <w:rFonts w:ascii="Georgia" w:hAnsi="Georgia"/>
+          <w:b/>
+          <w:bCs/>
+          <w:i/>
+          <w:iCs/>
+          <w:highlight w:val="yellow"/>
+        </w:rPr>
+      </w:pPr>
+      <w:r>
+        <w:rPr>
+          <w:rFonts w:ascii="Georgia" w:hAnsi="Georgia"/>
+          <w:b/>
+          <w:bCs/>
+          <w:i/>
+          <w:iCs/>
+          <w:highlight w:val="yellow"/>
+        </w:rPr>
+        <w:t>Tracks_Artists (</w:t>
+      </w:r>
+      <w:r>
+        <w:rPr>
+          <w:rFonts w:ascii="Georgia" w:hAnsi="Georgia"/>
+          <w:b/>
+          <w:bCs/>
+          <w:i/>
+          <w:iCs/>
+          <w:highlight w:val="yellow"/>
+          <w:u w:val="single"/>
+        </w:rPr>
+        <w:t>id_track*, id_artist*</w:t>
+      </w:r>
+      <w:r>
+        <w:rPr>
+          <w:rFonts w:ascii="Georgia" w:hAnsi="Georgia"/>
+          <w:b/>
+          <w:bCs/>
+          <w:i/>
+          <w:iCs/>
+          <w:highlight w:val="yellow"/>
+        </w:rPr>
+        <w:t>)</w:t>
+      </w:r>
+    </w:p>
+    <w:p>
+      <w:pPr>
+        <w:pStyle w:val="Ttulo2"/>
+        <w:numPr>
+          <w:ilvl w:val="1"/>
+          <w:numId w:val="10"/>
+        </w:numPr>
+        <w:jc w:val="both"/>
+        <w:rPr>
+          <w:rFonts w:ascii="Georgia" w:hAnsi="Georgia"/>
+          <w:b/>
+          <w:bCs/>
+          <w:smallCaps/>
+        </w:rPr>
+      </w:pPr>
+      <w:r>
+        <w:rPr>
+          <w:rFonts w:ascii="Georgia" w:hAnsi="Georgia"/>
+        </w:rPr>
+        <w:drawing>
+          <wp:anchor distT="0" distB="0" distL="114300" distR="114300" simplePos="0" relativeHeight="251730944" behindDoc="0" locked="0" layoutInCell="1" allowOverlap="1" wp14:anchorId="4AE6ED7C" wp14:editId="283EE9A6">
+            <wp:simplePos x="0" y="0"/>
+            <wp:positionH relativeFrom="margin">
+              <wp:align>right</wp:align>
+            </wp:positionH>
+            <wp:positionV relativeFrom="paragraph">
+              <wp:posOffset>248920</wp:posOffset>
+            </wp:positionV>
+            <wp:extent cx="6638925" cy="4558030"/>
+            <wp:effectExtent l="0" t="0" r="9525" b="0"/>
+            <wp:wrapSquare wrapText="bothSides"/>
+            <wp:docPr id="19" name="Imagen 19"/>
+            <wp:cNvGraphicFramePr>
+              <a:graphicFrameLocks xmlns:a="http://schemas.openxmlformats.org/drawingml/2006/main" noChangeAspect="1"/>
+            </wp:cNvGraphicFramePr>
+            <a:graphic xmlns:a="http://schemas.openxmlformats.org/drawingml/2006/main">
+              <a:graphicData uri="http://schemas.openxmlformats.org/drawingml/2006/picture">
+                <pic:pic xmlns:pic="http://schemas.openxmlformats.org/drawingml/2006/picture">
+                  <pic:nvPicPr>
+                    <pic:cNvPr id="1" name=""/>
+                    <pic:cNvPicPr/>
+                  </pic:nvPicPr>
+                  <pic:blipFill>
+                    <a:blip r:embed="rId55">
+                      <a:extLst>
+                        <a:ext uri="{28A0092B-C50C-407E-A947-70E740481C1C}">
+                          <a14:useLocalDpi xmlns:a14="http://schemas.microsoft.com/office/drawing/2010/main" val="0"/>
+                        </a:ext>
+                      </a:extLst>
+                    </a:blip>
+                    <a:stretch>
+                      <a:fillRect/>
+                    </a:stretch>
+                  </pic:blipFill>
+                  <pic:spPr>
+                    <a:xfrm>
+                      <a:off x="0" y="0"/>
+                      <a:ext cx="6638925" cy="4558030"/>
+                    </a:xfrm>
+                    <a:prstGeom prst="rect">
+                      <a:avLst/>
+                    </a:prstGeom>
+                  </pic:spPr>
+                </pic:pic>
+              </a:graphicData>
+            </a:graphic>
+            <wp14:sizeRelH relativeFrom="margin">
+              <wp14:pctWidth>0</wp14:pctWidth>
+            </wp14:sizeRelH>
+            <wp14:sizeRelV relativeFrom="margin">
+              <wp14:pctHeight>0</wp14:pctHeight>
+            </wp14:sizeRelV>
+          </wp:anchor>
+        </w:drawing>
+      </w:r>
+      <w:r>
+        <w:rPr>
+          <w:rFonts w:ascii="Georgia" w:hAnsi="Georgia"/>
+          <w:b/>
+          <w:bCs/>
+          <w:smallCaps/>
+        </w:rPr>
+        <w:t>Diagrama Entidad - Relación</w:t>
+      </w:r>
+    </w:p>
+    <w:p>
+      <w:pPr>
+        <w:pStyle w:val="Descripcin"/>
+        <w:rPr>
+          <w:rFonts w:ascii="Georgia" w:hAnsi="Georgia"/>
+        </w:rPr>
+      </w:pPr>
+      <w:r>
+        <w:rPr>
+          <w:rFonts w:ascii="Georgia" w:hAnsi="Georgia"/>
+        </w:rPr>
+        <w:t xml:space="preserve">Ilustración </w:t>
+      </w:r>
+      <w:r>
+        <w:rPr>
+          <w:rFonts w:ascii="Georgia" w:hAnsi="Georgia"/>
+        </w:rPr>
+        <w:fldChar w:fldCharType="begin"/>
+      </w:r>
+      <w:r>
+        <w:rPr>
+          <w:rFonts w:ascii="Georgia" w:hAnsi="Georgia"/>
+        </w:rPr>
+        <w:instrText xml:space="preserve"> SEQ Ilustración \* ARABIC </w:instrText>
+      </w:r>
+      <w:r>
+        <w:rPr>
+          <w:rFonts w:ascii="Georgia" w:hAnsi="Georgia"/>
+        </w:rPr>
+        <w:fldChar w:fldCharType="separate"/>
+      </w:r>
+      <w:r>
+        <w:rPr>
+          <w:rFonts w:ascii="Georgia" w:hAnsi="Georgia"/>
+          <w:noProof/>
+        </w:rPr>
+        <w:t>18</w:t>
+      </w:r>
+      <w:r>
+        <w:rPr>
+          <w:rFonts w:ascii="Georgia" w:hAnsi="Georgia"/>
+        </w:rPr>
+        <w:fldChar w:fldCharType="end"/>
+      </w:r>
+      <w:r>
+        <w:rPr>
+          <w:rFonts w:ascii="Georgia" w:hAnsi="Georgia"/>
+        </w:rPr>
+        <w:t xml:space="preserve"> - Diargama Entidad - Relación</w:t>
+      </w:r>
+    </w:p>
+    <w:p>
+      <w:pPr>
+        <w:jc w:val="both"/>
+        <w:rPr>
+          <w:rFonts w:ascii="Georgia" w:eastAsiaTheme="majorEastAsia" w:hAnsi="Georgia" w:cstheme="majorBidi"/>
           <w:color w:val="2F5496" w:themeColor="accent1" w:themeShade="BF"/>
           <w:sz w:val="32"/>
           <w:szCs w:val="32"/>
@@ -11821,9 +12293,44 @@
       <w:r>
         <w:rPr>
           <w:rFonts w:ascii="Georgia" w:hAnsi="Georgia"/>
+        </w:rPr>
+        <w:t xml:space="preserve">En nuestra base de datos hemos utilizado esta estructura de datos en la que </w:t>
+      </w:r>
+      <w:r>
+        <w:rPr>
+          <w:rFonts w:ascii="Georgia" w:hAnsi="Georgia"/>
+        </w:rPr>
+        <w:t xml:space="preserve">la mayoría de relaciones </w:t>
+      </w:r>
+      <w:r>
+        <w:rPr>
+          <w:rFonts w:ascii="Georgia" w:hAnsi="Georgia"/>
+        </w:rPr>
+        <w:t xml:space="preserve">gira entorno a los </w:t>
+      </w:r>
+      <w:r>
+        <w:rPr>
+          <w:rFonts w:ascii="Georgia" w:hAnsi="Georgia"/>
           <w:b/>
           <w:bCs/>
-          <w:smallCaps/>
+        </w:rPr>
+        <w:t>tracks</w:t>
+      </w:r>
+      <w:r>
+        <w:rPr>
+          <w:rFonts w:ascii="Georgia" w:hAnsi="Georgia"/>
+        </w:rPr>
+        <w:t xml:space="preserve"> y las bases intermedias que salen de sus relaciones de muchos a muchos</w:t>
+      </w:r>
+      <w:r>
+        <w:rPr>
+          <w:rFonts w:ascii="Georgia" w:hAnsi="Georgia"/>
+        </w:rPr>
+        <w:t>.</w:t>
+      </w:r>
+      <w:r>
+        <w:rPr>
+          <w:rFonts w:ascii="Georgia" w:hAnsi="Georgia"/>
         </w:rPr>
         <w:br w:type="page"/>
       </w:r>
@@ -11843,7 +12350,7 @@
           <w:smallCaps/>
         </w:rPr>
       </w:pPr>
-      <w:bookmarkStart w:id="113" w:name="_Toc26018197"/>
+      <w:bookmarkStart w:id="112" w:name="_Toc26018197"/>
       <w:r>
         <w:rPr>
           <w:rFonts w:ascii="Georgia" w:hAnsi="Georgia"/>
@@ -11854,7 +12361,7 @@
         <w:lastRenderedPageBreak/>
         <w:t>Sistemas Informáticos</w:t>
       </w:r>
-      <w:bookmarkEnd w:id="113"/>
+      <w:bookmarkEnd w:id="112"/>
     </w:p>
     <w:p>
       <w:pPr>
@@ -11918,7 +12425,7 @@
                     <pic:cNvPicPr/>
                   </pic:nvPicPr>
                   <pic:blipFill>
-                    <a:blip r:embed="rId55"/>
+                    <a:blip r:embed="rId56"/>
                     <a:stretch>
                       <a:fillRect/>
                     </a:stretch>
@@ -11947,7 +12454,7 @@
           <w:rFonts w:ascii="Georgia" w:hAnsi="Georgia"/>
         </w:rPr>
       </w:pPr>
-      <w:bookmarkStart w:id="114" w:name="_Toc26018261"/>
+      <w:bookmarkStart w:id="113" w:name="_Toc26018261"/>
       <w:r>
         <w:t xml:space="preserve">Ilustración </w:t>
       </w:r>
@@ -11956,26 +12463,13 @@
           <w:rPr>
             <w:noProof/>
           </w:rPr>
-          <w:t>18</w:t>
+          <w:t>19</w:t>
         </w:r>
       </w:fldSimple>
       <w:r>
-        <w:t xml:space="preserve"> - </w:t>
-      </w:r>
-      <w:proofErr w:type="spellStart"/>
-      <w:r>
-        <w:t>Playlist</w:t>
-      </w:r>
-      <w:proofErr w:type="spellEnd"/>
-      <w:r>
-        <w:t xml:space="preserve"> .</w:t>
-      </w:r>
-      <w:proofErr w:type="spellStart"/>
-      <w:r>
-        <w:t>bat</w:t>
-      </w:r>
-      <w:bookmarkEnd w:id="114"/>
-      <w:proofErr w:type="spellEnd"/>
+        <w:t xml:space="preserve"> - Playlist .bat</w:t>
+      </w:r>
+      <w:bookmarkEnd w:id="113"/>
     </w:p>
     <w:p>
       <w:pPr>
@@ -11988,37 +12482,8 @@
         <w:rPr>
           <w:rFonts w:ascii="Georgia" w:hAnsi="Georgia"/>
         </w:rPr>
-        <w:t xml:space="preserve">Llegamos a la conclusión de que el programa VLC, lanza un error si la sintaxis del comando para ejecutarlo es </w:t>
-      </w:r>
-      <w:proofErr w:type="gramStart"/>
-      <w:r>
-        <w:rPr>
-          <w:rFonts w:ascii="Georgia" w:hAnsi="Georgia"/>
-        </w:rPr>
-        <w:t>incorrecto</w:t>
-      </w:r>
-      <w:proofErr w:type="gramEnd"/>
-      <w:r>
-        <w:rPr>
-          <w:rFonts w:ascii="Georgia" w:hAnsi="Georgia"/>
-        </w:rPr>
-        <w:t xml:space="preserve">. Tampoco funciona si tratamos de lanzar cualquier comando </w:t>
-      </w:r>
-      <w:proofErr w:type="spellStart"/>
-      <w:r>
-        <w:rPr>
-          <w:rFonts w:ascii="Georgia" w:hAnsi="Georgia"/>
-        </w:rPr>
-        <w:t>vlc</w:t>
-      </w:r>
-      <w:proofErr w:type="spellEnd"/>
-      <w:r>
-        <w:rPr>
-          <w:rFonts w:ascii="Georgia" w:hAnsi="Georgia"/>
-        </w:rPr>
-        <w:t xml:space="preserve"> si no accedemos primero al directorio en el cual se encuentra mediante una ruta absoluta (otra opción es añadir esa ruta al </w:t>
-      </w:r>
-      <w:proofErr w:type="spellStart"/>
+        <w:t xml:space="preserve">Llegamos a la conclusión de que el programa VLC, lanza un error si la sintaxis del comando para ejecutarlo es incorrecto. Tampoco funciona si tratamos de lanzar cualquier comando vlc si no accedemos primero al directorio en el cual se encuentra mediante una ruta absoluta (otra opción es añadir esa ruta al </w:t>
+      </w:r>
       <w:r>
         <w:rPr>
           <w:rFonts w:ascii="Georgia" w:hAnsi="Georgia"/>
@@ -12026,7 +12491,6 @@
         </w:rPr>
         <w:t>path</w:t>
       </w:r>
-      <w:proofErr w:type="spellEnd"/>
       <w:r>
         <w:rPr>
           <w:rFonts w:ascii="Georgia" w:hAnsi="Georgia"/>
@@ -12073,7 +12537,6 @@
         </w:rPr>
         <w:t xml:space="preserve">&gt;&gt;&gt; &lt;ruta comando </w:t>
       </w:r>
-      <w:proofErr w:type="spellStart"/>
       <w:r>
         <w:rPr>
           <w:rFonts w:ascii="Georgia" w:hAnsi="Georgia"/>
@@ -12081,7 +12544,6 @@
         </w:rPr>
         <w:t>vlc</w:t>
       </w:r>
-      <w:proofErr w:type="spellEnd"/>
       <w:r>
         <w:rPr>
           <w:rFonts w:ascii="Georgia" w:hAnsi="Georgia"/>
@@ -12111,7 +12573,7 @@
                     <pic:cNvPicPr/>
                   </pic:nvPicPr>
                   <pic:blipFill>
-                    <a:blip r:embed="rId56"/>
+                    <a:blip r:embed="rId57"/>
                     <a:stretch>
                       <a:fillRect/>
                     </a:stretch>
@@ -12192,13 +12654,8 @@
                               <w:pStyle w:val="Descripcin"/>
                             </w:pPr>
                             <w:r>
-                              <w:t xml:space="preserve">Ilustración 20 – Ejemplo comando </w:t>
+                              <w:t>Ilustración 20 – Ejemplo comando vlc</w:t>
                             </w:r>
-                            <w:proofErr w:type="spellStart"/>
-                            <w:r>
-                              <w:t>vlc</w:t>
-                            </w:r>
-                            <w:proofErr w:type="spellEnd"/>
                           </w:p>
                         </w:txbxContent>
                       </wps:txbx>
@@ -12224,13 +12681,8 @@
                         <w:pStyle w:val="Descripcin"/>
                       </w:pPr>
                       <w:r>
-                        <w:t xml:space="preserve">Ilustración 20 – Ejemplo comando </w:t>
+                        <w:t>Ilustración 20 – Ejemplo comando vlc</w:t>
                       </w:r>
-                      <w:proofErr w:type="spellStart"/>
-                      <w:r>
-                        <w:t>vlc</w:t>
-                      </w:r>
-                      <w:proofErr w:type="spellEnd"/>
                     </w:p>
                   </w:txbxContent>
                 </v:textbox>
@@ -12270,7 +12722,7 @@
           <w:smallCaps/>
         </w:rPr>
       </w:pPr>
-      <w:bookmarkStart w:id="115" w:name="_Toc26018198"/>
+      <w:bookmarkStart w:id="114" w:name="_Toc26018198"/>
       <w:r>
         <w:rPr>
           <w:rFonts w:ascii="Georgia" w:hAnsi="Georgia"/>
@@ -12290,7 +12742,7 @@
         </w:rPr>
         <w:t>s</w:t>
       </w:r>
-      <w:bookmarkEnd w:id="115"/>
+      <w:bookmarkEnd w:id="114"/>
     </w:p>
     <w:p>
       <w:pPr>
@@ -12306,7 +12758,7 @@
           <w:smallCaps/>
         </w:rPr>
       </w:pPr>
-      <w:bookmarkStart w:id="116" w:name="_Toc26018199"/>
+      <w:bookmarkStart w:id="115" w:name="_Toc26018199"/>
       <w:r>
         <w:rPr>
           <w:rFonts w:ascii="Georgia" w:hAnsi="Georgia"/>
@@ -12314,20 +12766,9 @@
           <w:bCs/>
           <w:smallCaps/>
         </w:rPr>
-        <w:t xml:space="preserve">Cosas </w:t>
-      </w:r>
-      <w:proofErr w:type="spellStart"/>
-      <w:r>
-        <w:rPr>
-          <w:rFonts w:ascii="Georgia" w:hAnsi="Georgia"/>
-          <w:b/>
-          <w:bCs/>
-          <w:smallCaps/>
-        </w:rPr>
-        <w:t>guays</w:t>
-      </w:r>
-      <w:bookmarkEnd w:id="116"/>
-      <w:proofErr w:type="spellEnd"/>
+        <w:t>Cosas guays</w:t>
+      </w:r>
+      <w:bookmarkEnd w:id="115"/>
     </w:p>
     <w:p>
       <w:pPr>
@@ -12346,21 +12787,13 @@
         <w:rPr>
           <w:rFonts w:ascii="Georgia" w:hAnsi="Georgia"/>
         </w:rPr>
-        <w:t xml:space="preserve"> una función que nos crea una copia de la lista y la utiliza en un </w:t>
-      </w:r>
-      <w:proofErr w:type="spellStart"/>
-      <w:r>
-        <w:rPr>
-          <w:rFonts w:ascii="Georgia" w:hAnsi="Georgia"/>
-        </w:rPr>
-        <w:t>while</w:t>
-      </w:r>
-      <w:proofErr w:type="spellEnd"/>
-      <w:r>
-        <w:rPr>
-          <w:rFonts w:ascii="Georgia" w:hAnsi="Georgia"/>
-        </w:rPr>
-        <w:t xml:space="preserve"> hasta que este vacía y que vaya añadiéndolas en otra lista con un valor aleatorio.</w:t>
+        <w:t xml:space="preserve"> una función que nos crea una copia </w:t>
+      </w:r>
+      <w:r>
+        <w:rPr>
+          <w:rFonts w:ascii="Georgia" w:hAnsi="Georgia"/>
+        </w:rPr>
+        <w:t>de la lista y la utiliza en un while hasta que este vacía y que vaya añadiéndolas en otra lista con un valor aleatorio.</w:t>
       </w:r>
     </w:p>
     <w:p>
@@ -12373,71 +12806,17 @@
       <w:r>
         <w:rPr>
           <w:rFonts w:ascii="Georgia" w:hAnsi="Georgia"/>
-        </w:rPr>
-        <w:t xml:space="preserve">De esta manera, nos quitamos el problema de que aparezca por casualidad dos veces el mismo número </w:t>
-      </w:r>
-      <w:proofErr w:type="spellStart"/>
-      <w:r>
-        <w:rPr>
-          <w:rFonts w:ascii="Georgia" w:hAnsi="Georgia"/>
-        </w:rPr>
-        <w:t>random</w:t>
-      </w:r>
-      <w:proofErr w:type="spellEnd"/>
-      <w:r>
-        <w:rPr>
-          <w:rFonts w:ascii="Georgia" w:hAnsi="Georgia"/>
-        </w:rPr>
-        <w:t xml:space="preserve"> </w:t>
-      </w:r>
-      <w:r>
-        <w:rPr>
-          <w:rFonts w:ascii="Georgia" w:hAnsi="Georgia"/>
-        </w:rPr>
-        <w:t>ya que, aunque salga</w:t>
-      </w:r>
-      <w:r>
-        <w:rPr>
-          <w:rFonts w:ascii="Georgia" w:hAnsi="Georgia"/>
-        </w:rPr>
-        <w:t xml:space="preserve"> de nuevo</w:t>
-      </w:r>
-      <w:r>
-        <w:rPr>
-          <w:rFonts w:ascii="Georgia" w:hAnsi="Georgia"/>
-        </w:rPr>
-        <w:t xml:space="preserve"> </w:t>
-      </w:r>
-      <w:r>
-        <w:rPr>
-          <w:rFonts w:ascii="Georgia" w:hAnsi="Georgia"/>
-        </w:rPr>
-        <w:t>el mismo</w:t>
-      </w:r>
-      <w:r>
-        <w:rPr>
-          <w:rFonts w:ascii="Georgia" w:hAnsi="Georgia"/>
-        </w:rPr>
-        <w:t xml:space="preserve"> número ya no simboliza la misma canción.</w:t>
-      </w:r>
-    </w:p>
-    <w:p>
-      <w:pPr>
-        <w:keepNext/>
-      </w:pPr>
-      <w:r>
-        <w:rPr>
           <w:noProof/>
           <w:lang w:eastAsia="es-ES"/>
         </w:rPr>
         <w:drawing>
-          <wp:anchor distT="0" distB="0" distL="114300" distR="114300" simplePos="0" relativeHeight="251727872" behindDoc="0" locked="0" layoutInCell="1" allowOverlap="1" wp14:anchorId="4A56F5AF" wp14:editId="4C326F7D">
+          <wp:anchor distT="0" distB="0" distL="114300" distR="114300" simplePos="0" relativeHeight="251727872" behindDoc="0" locked="0" layoutInCell="1" allowOverlap="1" wp14:anchorId="4A56F5AF" wp14:editId="3DBD95E2">
             <wp:simplePos x="0" y="0"/>
-            <wp:positionH relativeFrom="column">
-              <wp:posOffset>0</wp:posOffset>
+            <wp:positionH relativeFrom="margin">
+              <wp:align>left</wp:align>
             </wp:positionH>
             <wp:positionV relativeFrom="paragraph">
-              <wp:posOffset>-1905</wp:posOffset>
+              <wp:posOffset>391499</wp:posOffset>
             </wp:positionV>
             <wp:extent cx="4744085" cy="1562100"/>
             <wp:effectExtent l="0" t="0" r="0" b="0"/>
@@ -12454,7 +12833,7 @@
                     <pic:cNvPicPr/>
                   </pic:nvPicPr>
                   <pic:blipFill>
-                    <a:blip r:embed="rId57">
+                    <a:blip r:embed="rId58">
                       <a:extLst>
                         <a:ext uri="{28A0092B-C50C-407E-A947-70E740481C1C}">
                           <a14:useLocalDpi xmlns:a14="http://schemas.microsoft.com/office/drawing/2010/main" val="0"/>
@@ -12480,25 +12859,156 @@
           </wp:anchor>
         </w:drawing>
       </w:r>
+      <w:r>
+        <w:rPr>
+          <w:rFonts w:ascii="Georgia" w:hAnsi="Georgia"/>
+        </w:rPr>
+        <w:t>De esta manera, nos quitamos el problema de que aparezca por casualidad dos veces el mismo número random ya que, aunque salga de nuevo el mismo número ya no simboliza la misma canción.</w:t>
+      </w:r>
+      <w:bookmarkStart w:id="116" w:name="_Toc26018262"/>
     </w:p>
     <w:p>
       <w:pPr>
-        <w:pStyle w:val="Descripcin"/>
-      </w:pPr>
-      <w:bookmarkStart w:id="117" w:name="_Toc26018262"/>
-      <w:r>
+        <w:jc w:val="both"/>
+        <w:rPr>
+          <w:rFonts w:ascii="Georgia" w:hAnsi="Georgia"/>
+        </w:rPr>
+      </w:pPr>
+      <w:r>
+        <w:rPr>
+          <w:rFonts w:ascii="Georgia" w:hAnsi="Georgia"/>
+        </w:rPr>
         <w:t xml:space="preserve">Ilustración </w:t>
       </w:r>
-      <w:fldSimple w:instr=" SEQ Ilustración \* ARABIC ">
-        <w:r>
-          <w:rPr>
-            <w:noProof/>
-          </w:rPr>
-          <w:t>19</w:t>
-        </w:r>
-      </w:fldSimple>
-      <w:r>
-        <w:t xml:space="preserve"> - Lógica</w:t>
+      <w:r>
+        <w:rPr>
+          <w:rFonts w:ascii="Georgia" w:hAnsi="Georgia"/>
+        </w:rPr>
+        <w:fldChar w:fldCharType="begin"/>
+      </w:r>
+      <w:r>
+        <w:rPr>
+          <w:rFonts w:ascii="Georgia" w:hAnsi="Georgia"/>
+        </w:rPr>
+        <w:instrText xml:space="preserve"> SEQ Ilustración \* ARABIC </w:instrText>
+      </w:r>
+      <w:r>
+        <w:rPr>
+          <w:rFonts w:ascii="Georgia" w:hAnsi="Georgia"/>
+        </w:rPr>
+        <w:fldChar w:fldCharType="separate"/>
+      </w:r>
+      <w:r>
+        <w:rPr>
+          <w:rFonts w:ascii="Georgia" w:hAnsi="Georgia"/>
+          <w:noProof/>
+        </w:rPr>
+        <w:t>20</w:t>
+      </w:r>
+      <w:r>
+        <w:rPr>
+          <w:rFonts w:ascii="Georgia" w:hAnsi="Georgia"/>
+          <w:noProof/>
+        </w:rPr>
+        <w:fldChar w:fldCharType="end"/>
+      </w:r>
+      <w:r>
+        <w:rPr>
+          <w:rFonts w:ascii="Georgia" w:hAnsi="Georgia"/>
+        </w:rPr>
+        <w:t xml:space="preserve"> </w:t>
+      </w:r>
+      <w:r>
+        <w:rPr>
+          <w:rFonts w:ascii="Georgia" w:hAnsi="Georgia"/>
+        </w:rPr>
+        <w:t>–</w:t>
+      </w:r>
+      <w:r>
+        <w:rPr>
+          <w:rFonts w:ascii="Georgia" w:hAnsi="Georgia"/>
+        </w:rPr>
+        <w:t xml:space="preserve"> Lógica</w:t>
+      </w:r>
+      <w:bookmarkEnd w:id="116"/>
+    </w:p>
+    <w:p>
+      <w:pPr>
+        <w:jc w:val="both"/>
+        <w:rPr>
+          <w:rFonts w:ascii="Georgia" w:hAnsi="Georgia"/>
+        </w:rPr>
+      </w:pPr>
+      <w:r>
+        <w:rPr>
+          <w:rFonts w:ascii="Georgia" w:hAnsi="Georgia"/>
+        </w:rPr>
+        <w:t xml:space="preserve">Otra sería la recurrente implementación del uso de commits en el repositorio. Nos quedó muy claro que cada cambio significativo que hacíamos teníamos que hacer un </w:t>
+      </w:r>
+      <w:r>
+        <w:rPr>
+          <w:rFonts w:ascii="Georgia" w:hAnsi="Georgia"/>
+          <w:b/>
+          <w:bCs/>
+          <w:i/>
+          <w:iCs/>
+        </w:rPr>
+        <w:t>“commit como una casa”.</w:t>
+      </w:r>
+      <w:r>
+        <w:rPr>
+          <w:rFonts w:ascii="Georgia" w:hAnsi="Georgia"/>
+        </w:rPr>
+        <w:t xml:space="preserve"> Esto hizo que el repositorio tuviese más de 100 commits entre ambos.</w:t>
+      </w:r>
+    </w:p>
+    <w:p>
+      <w:pPr>
+        <w:jc w:val="both"/>
+        <w:rPr>
+          <w:rFonts w:ascii="Georgia" w:hAnsi="Georgia"/>
+        </w:rPr>
+      </w:pPr>
+      <w:bookmarkStart w:id="117" w:name="_GoBack"/>
+      <w:r>
+        <w:rPr>
+          <w:rFonts w:ascii="Georgia" w:hAnsi="Georgia"/>
+        </w:rPr>
+        <w:drawing>
+          <wp:inline distT="0" distB="0" distL="0" distR="0" wp14:anchorId="372737C6" wp14:editId="12A0948A">
+            <wp:extent cx="6645910" cy="1335405"/>
+            <wp:effectExtent l="0" t="0" r="2540" b="0"/>
+            <wp:docPr id="20" name="Imagen 20"/>
+            <wp:cNvGraphicFramePr>
+              <a:graphicFrameLocks xmlns:a="http://schemas.openxmlformats.org/drawingml/2006/main" noChangeAspect="1"/>
+            </wp:cNvGraphicFramePr>
+            <a:graphic xmlns:a="http://schemas.openxmlformats.org/drawingml/2006/main">
+              <a:graphicData uri="http://schemas.openxmlformats.org/drawingml/2006/picture">
+                <pic:pic xmlns:pic="http://schemas.openxmlformats.org/drawingml/2006/picture">
+                  <pic:nvPicPr>
+                    <pic:cNvPr id="1" name=""/>
+                    <pic:cNvPicPr/>
+                  </pic:nvPicPr>
+                  <pic:blipFill>
+                    <a:blip r:embed="rId59"/>
+                    <a:stretch>
+                      <a:fillRect/>
+                    </a:stretch>
+                  </pic:blipFill>
+                  <pic:spPr>
+                    <a:xfrm>
+                      <a:off x="0" y="0"/>
+                      <a:ext cx="6645910" cy="1335405"/>
+                    </a:xfrm>
+                    <a:prstGeom prst="rect">
+                      <a:avLst/>
+                    </a:prstGeom>
+                  </pic:spPr>
+                </pic:pic>
+              </a:graphicData>
+            </a:graphic>
+          </wp:inline>
+        </w:drawing>
       </w:r>
       <w:bookmarkEnd w:id="117"/>
     </w:p>
@@ -12609,21 +13119,25 @@
         <w:rPr>
           <w:rFonts w:ascii="Georgia" w:hAnsi="Georgia"/>
         </w:rPr>
-        <w:t xml:space="preserve">La posibilidad de que nuestro </w:t>
-      </w:r>
-      <w:proofErr w:type="spellStart"/>
-      <w:r>
-        <w:rPr>
-          <w:rFonts w:ascii="Georgia" w:hAnsi="Georgia"/>
-        </w:rPr>
-        <w:t>parseador</w:t>
-      </w:r>
-      <w:proofErr w:type="spellEnd"/>
-      <w:r>
-        <w:rPr>
-          <w:rFonts w:ascii="Georgia" w:hAnsi="Georgia"/>
-        </w:rPr>
-        <w:t xml:space="preserve"> funcionase con otras estructuras de XML.</w:t>
+        <w:t>La posibilidad de que nuestro parseador funcionase con otras estructuras de XML.</w:t>
+      </w:r>
+    </w:p>
+    <w:p>
+      <w:pPr>
+        <w:pStyle w:val="Prrafodelista"/>
+        <w:numPr>
+          <w:ilvl w:val="0"/>
+          <w:numId w:val="13"/>
+        </w:numPr>
+        <w:rPr>
+          <w:rFonts w:ascii="Georgia" w:hAnsi="Georgia"/>
+        </w:rPr>
+      </w:pPr>
+      <w:r>
+        <w:rPr>
+          <w:rFonts w:ascii="Georgia" w:hAnsi="Georgia"/>
+        </w:rPr>
+        <w:t>El haber aprendido el estándar de commits ya habiendo empezado el proyecto hizo que los primeros no tuviesen ningún tipo de sentido.</w:t>
       </w:r>
     </w:p>
     <w:p>
@@ -12685,35 +13199,25 @@
         <w:rPr>
           <w:rFonts w:ascii="Georgia" w:hAnsi="Georgia"/>
         </w:rPr>
-        <w:t xml:space="preserve">En los test intentamos hacer un </w:t>
-      </w:r>
-      <w:proofErr w:type="spellStart"/>
-      <w:r>
-        <w:rPr>
-          <w:rFonts w:ascii="Georgia" w:hAnsi="Georgia"/>
-        </w:rPr>
-        <w:t>assert</w:t>
-      </w:r>
-      <w:proofErr w:type="spellEnd"/>
-      <w:r>
-        <w:rPr>
-          <w:rFonts w:ascii="Georgia" w:hAnsi="Georgia"/>
-        </w:rPr>
-        <w:t xml:space="preserve"> que nos capture una </w:t>
-      </w:r>
-      <w:proofErr w:type="spellStart"/>
-      <w:r>
-        <w:rPr>
-          <w:rFonts w:ascii="Georgia" w:hAnsi="Georgia"/>
-        </w:rPr>
-        <w:t>Expection</w:t>
-      </w:r>
-      <w:proofErr w:type="spellEnd"/>
-      <w:r>
-        <w:rPr>
-          <w:rFonts w:ascii="Georgia" w:hAnsi="Georgia"/>
-        </w:rPr>
-        <w:t xml:space="preserve"> en específico de una barricada try.</w:t>
+        <w:t>En los test intentamos hacer un assert que nos capture una Expection en específico de una barricada try.</w:t>
+      </w:r>
+    </w:p>
+    <w:p>
+      <w:pPr>
+        <w:pStyle w:val="Prrafodelista"/>
+        <w:numPr>
+          <w:ilvl w:val="0"/>
+          <w:numId w:val="16"/>
+        </w:numPr>
+        <w:rPr>
+          <w:rFonts w:ascii="Georgia" w:hAnsi="Georgia"/>
+        </w:rPr>
+      </w:pPr>
+      <w:r>
+        <w:rPr>
+          <w:rFonts w:ascii="Georgia" w:hAnsi="Georgia"/>
+        </w:rPr>
+        <w:t>Pytest nos daba errores por los casos test que no estaban bien formulados.</w:t>
       </w:r>
     </w:p>
     <w:p>
@@ -12779,28 +13283,12 @@
           <w:rFonts w:ascii="Georgia" w:hAnsi="Georgia"/>
         </w:rPr>
       </w:pPr>
-      <w:proofErr w:type="spellStart"/>
-      <w:r>
-        <w:rPr>
-          <w:rFonts w:ascii="Georgia" w:hAnsi="Georgia"/>
-        </w:rPr>
-        <w:t>Pull</w:t>
-      </w:r>
-      <w:proofErr w:type="spellEnd"/>
-      <w:r>
-        <w:rPr>
-          <w:rFonts w:ascii="Georgia" w:hAnsi="Georgia"/>
-        </w:rPr>
-        <w:t xml:space="preserve"> </w:t>
-      </w:r>
-      <w:proofErr w:type="spellStart"/>
-      <w:r>
-        <w:rPr>
-          <w:rFonts w:ascii="Georgia" w:hAnsi="Georgia"/>
-        </w:rPr>
-        <w:t>Request</w:t>
-      </w:r>
-      <w:proofErr w:type="spellEnd"/>
+      <w:r>
+        <w:rPr>
+          <w:rFonts w:ascii="Georgia" w:hAnsi="Georgia"/>
+        </w:rPr>
+        <w:t>Pull Request</w:t>
+      </w:r>
     </w:p>
     <w:p>
       <w:pPr>
@@ -12813,7 +13301,7 @@
           <w:rFonts w:ascii="Georgia" w:hAnsi="Georgia"/>
         </w:rPr>
       </w:pPr>
-      <w:hyperlink r:id="rId58" w:history="1">
+      <w:hyperlink r:id="rId60" w:history="1">
         <w:r>
           <w:rPr>
             <w:rStyle w:val="Hipervnculo"/>
@@ -12838,21 +13326,7 @@
         <w:rPr>
           <w:rFonts w:ascii="Georgia" w:hAnsi="Georgia"/>
         </w:rPr>
-        <w:t xml:space="preserve">Como volver a un </w:t>
-      </w:r>
-      <w:proofErr w:type="spellStart"/>
-      <w:r>
-        <w:rPr>
-          <w:rFonts w:ascii="Georgia" w:hAnsi="Georgia"/>
-        </w:rPr>
-        <w:t>commit</w:t>
-      </w:r>
-      <w:proofErr w:type="spellEnd"/>
-      <w:r>
-        <w:rPr>
-          <w:rFonts w:ascii="Georgia" w:hAnsi="Georgia"/>
-        </w:rPr>
-        <w:t xml:space="preserve"> anterior</w:t>
+        <w:t>Como volver a un commit anterior</w:t>
       </w:r>
     </w:p>
     <w:p>
@@ -12866,7 +13340,7 @@
           <w:rFonts w:ascii="Georgia" w:hAnsi="Georgia"/>
         </w:rPr>
       </w:pPr>
-      <w:hyperlink r:id="rId59" w:history="1">
+      <w:hyperlink r:id="rId61" w:history="1">
         <w:r>
           <w:rPr>
             <w:rStyle w:val="Hipervnculo"/>
@@ -12887,28 +13361,12 @@
           <w:rFonts w:ascii="Georgia" w:hAnsi="Georgia"/>
         </w:rPr>
       </w:pPr>
-      <w:proofErr w:type="spellStart"/>
-      <w:r>
-        <w:rPr>
-          <w:rFonts w:ascii="Georgia" w:hAnsi="Georgia"/>
-        </w:rPr>
-        <w:t>Slides</w:t>
-      </w:r>
-      <w:proofErr w:type="spellEnd"/>
-      <w:r>
-        <w:rPr>
-          <w:rFonts w:ascii="Georgia" w:hAnsi="Georgia"/>
-        </w:rPr>
-        <w:t xml:space="preserve"> Git </w:t>
-      </w:r>
-      <w:proofErr w:type="spellStart"/>
-      <w:r>
-        <w:rPr>
-          <w:rFonts w:ascii="Georgia" w:hAnsi="Georgia"/>
-        </w:rPr>
-        <w:t>Classroom</w:t>
-      </w:r>
-      <w:proofErr w:type="spellEnd"/>
+      <w:r>
+        <w:rPr>
+          <w:rFonts w:ascii="Georgia" w:hAnsi="Georgia"/>
+        </w:rPr>
+        <w:t>Slides Git Classroom</w:t>
+      </w:r>
     </w:p>
     <w:p>
       <w:pPr>
@@ -12921,7 +13379,7 @@
           <w:rFonts w:ascii="Georgia" w:hAnsi="Georgia"/>
         </w:rPr>
       </w:pPr>
-      <w:hyperlink r:id="rId60" w:history="1">
+      <w:hyperlink r:id="rId62" w:history="1">
         <w:r>
           <w:rPr>
             <w:rStyle w:val="Hipervnculo"/>
@@ -12963,7 +13421,7 @@
           <w:u w:val="none"/>
         </w:rPr>
       </w:pPr>
-      <w:hyperlink r:id="rId61" w:history="1">
+      <w:hyperlink r:id="rId63" w:history="1">
         <w:r>
           <w:rPr>
             <w:rStyle w:val="Hipervnculo"/>
@@ -12984,7 +13442,6 @@
           <w:rFonts w:ascii="Georgia" w:hAnsi="Georgia"/>
         </w:rPr>
       </w:pPr>
-      <w:proofErr w:type="spellStart"/>
       <w:r>
         <w:rPr>
           <w:rFonts w:ascii="Georgia" w:hAnsi="Georgia"/>
@@ -12995,23 +13452,8 @@
         <w:rPr>
           <w:rFonts w:ascii="Georgia" w:hAnsi="Georgia"/>
         </w:rPr>
-        <w:t>tional</w:t>
-      </w:r>
-      <w:proofErr w:type="spellEnd"/>
-      <w:r>
-        <w:rPr>
-          <w:rFonts w:ascii="Georgia" w:hAnsi="Georgia"/>
-        </w:rPr>
-        <w:t xml:space="preserve"> </w:t>
-      </w:r>
-      <w:proofErr w:type="spellStart"/>
-      <w:r>
-        <w:rPr>
-          <w:rFonts w:ascii="Georgia" w:hAnsi="Georgia"/>
-        </w:rPr>
-        <w:t>commit</w:t>
-      </w:r>
-      <w:proofErr w:type="spellEnd"/>
+        <w:t>tional commit</w:t>
+      </w:r>
     </w:p>
     <w:p>
       <w:pPr>
@@ -13024,7 +13466,7 @@
           <w:rFonts w:ascii="Georgia" w:hAnsi="Georgia"/>
         </w:rPr>
       </w:pPr>
-      <w:hyperlink r:id="rId62" w:history="1">
+      <w:hyperlink r:id="rId64" w:history="1">
         <w:r>
           <w:rPr>
             <w:rStyle w:val="Hipervnculo"/>
@@ -13051,14 +13493,12 @@
         </w:rPr>
         <w:t xml:space="preserve">XML </w:t>
       </w:r>
-      <w:proofErr w:type="spellStart"/>
       <w:r>
         <w:rPr>
           <w:rFonts w:ascii="Georgia" w:hAnsi="Georgia"/>
         </w:rPr>
         <w:t>Validator</w:t>
       </w:r>
-      <w:proofErr w:type="spellEnd"/>
     </w:p>
     <w:p>
       <w:pPr>
@@ -13074,7 +13514,7 @@
           <w:u w:val="none"/>
         </w:rPr>
       </w:pPr>
-      <w:hyperlink r:id="rId63" w:history="1">
+      <w:hyperlink r:id="rId65" w:history="1">
         <w:r>
           <w:rPr>
             <w:rStyle w:val="Hipervnculo"/>
@@ -13099,30 +13539,8 @@
         <w:rPr>
           <w:rFonts w:ascii="Georgia" w:hAnsi="Georgia"/>
         </w:rPr>
-        <w:t xml:space="preserve">XML </w:t>
-      </w:r>
-      <w:proofErr w:type="spellStart"/>
-      <w:r>
-        <w:rPr>
-          <w:rFonts w:ascii="Georgia" w:hAnsi="Georgia"/>
-        </w:rPr>
-        <w:t>Schema</w:t>
-      </w:r>
-      <w:proofErr w:type="spellEnd"/>
-      <w:r>
-        <w:rPr>
-          <w:rFonts w:ascii="Georgia" w:hAnsi="Georgia"/>
-        </w:rPr>
-        <w:t xml:space="preserve"> </w:t>
-      </w:r>
-      <w:proofErr w:type="spellStart"/>
-      <w:r>
-        <w:rPr>
-          <w:rFonts w:ascii="Georgia" w:hAnsi="Georgia"/>
-        </w:rPr>
-        <w:t>Generator</w:t>
-      </w:r>
-      <w:proofErr w:type="spellEnd"/>
+        <w:t>XML Schema Generator</w:t>
+      </w:r>
     </w:p>
     <w:p>
       <w:pPr>
@@ -13135,7 +13553,7 @@
           <w:rFonts w:ascii="Georgia" w:hAnsi="Georgia"/>
         </w:rPr>
       </w:pPr>
-      <w:hyperlink r:id="rId64" w:history="1">
+      <w:hyperlink r:id="rId66" w:history="1">
         <w:r>
           <w:rPr>
             <w:rStyle w:val="Hipervnculo"/>
@@ -13177,7 +13595,7 @@
           <w:u w:val="none"/>
         </w:rPr>
       </w:pPr>
-      <w:hyperlink r:id="rId65" w:history="1">
+      <w:hyperlink r:id="rId67" w:history="1">
         <w:r>
           <w:rPr>
             <w:rStyle w:val="Hipervnculo"/>
@@ -13217,7 +13635,7 @@
           <w:rFonts w:ascii="Georgia" w:hAnsi="Georgia"/>
         </w:rPr>
       </w:pPr>
-      <w:hyperlink r:id="rId66" w:history="1">
+      <w:hyperlink r:id="rId68" w:history="1">
         <w:r>
           <w:rPr>
             <w:rStyle w:val="Hipervnculo"/>
@@ -13235,9 +13653,9 @@
       </w:pPr>
     </w:p>
     <w:sectPr>
-      <w:headerReference w:type="default" r:id="rId67"/>
-      <w:footerReference w:type="default" r:id="rId68"/>
-      <w:footerReference w:type="first" r:id="rId69"/>
+      <w:headerReference w:type="default" r:id="rId69"/>
+      <w:footerReference w:type="default" r:id="rId70"/>
+      <w:footerReference w:type="first" r:id="rId71"/>
       <w:pgSz w:w="11906" w:h="16838"/>
       <w:pgMar w:top="720" w:right="720" w:bottom="720" w:left="720" w:header="708" w:footer="708" w:gutter="0"/>
       <w:pgNumType w:start="0"/>
@@ -13284,7 +13702,6 @@
         <w:docPartUnique/>
       </w:docPartObj>
     </w:sdtPr>
-    <w:sdtEndPr/>
     <w:sdtContent>
       <w:p>
         <w:pPr>
@@ -14012,6 +14429,119 @@
     </w:lvl>
   </w:abstractNum>
   <w:abstractNum w:abstractNumId="3" w15:restartNumberingAfterBreak="0">
+    <w:nsid w:val="2CC54AF1"/>
+    <w:multiLevelType w:val="hybridMultilevel"/>
+    <w:tmpl w:val="783C0778"/>
+    <w:lvl w:ilvl="0" w:tplc="0C0A0001">
+      <w:start w:val="1"/>
+      <w:numFmt w:val="bullet"/>
+      <w:lvlText w:val=""/>
+      <w:lvlJc w:val="left"/>
+      <w:pPr>
+        <w:ind w:left="1428" w:hanging="360"/>
+      </w:pPr>
+      <w:rPr>
+        <w:rFonts w:ascii="Symbol" w:hAnsi="Symbol" w:hint="default"/>
+      </w:rPr>
+    </w:lvl>
+    <w:lvl w:ilvl="1" w:tplc="0C0A0003" w:tentative="1">
+      <w:start w:val="1"/>
+      <w:numFmt w:val="bullet"/>
+      <w:lvlText w:val="o"/>
+      <w:lvlJc w:val="left"/>
+      <w:pPr>
+        <w:ind w:left="2148" w:hanging="360"/>
+      </w:pPr>
+      <w:rPr>
+        <w:rFonts w:ascii="Courier New" w:hAnsi="Courier New" w:cs="Courier New" w:hint="default"/>
+      </w:rPr>
+    </w:lvl>
+    <w:lvl w:ilvl="2" w:tplc="0C0A0005" w:tentative="1">
+      <w:start w:val="1"/>
+      <w:numFmt w:val="bullet"/>
+      <w:lvlText w:val=""/>
+      <w:lvlJc w:val="left"/>
+      <w:pPr>
+        <w:ind w:left="2868" w:hanging="360"/>
+      </w:pPr>
+      <w:rPr>
+        <w:rFonts w:ascii="Wingdings" w:hAnsi="Wingdings" w:hint="default"/>
+      </w:rPr>
+    </w:lvl>
+    <w:lvl w:ilvl="3" w:tplc="0C0A0001" w:tentative="1">
+      <w:start w:val="1"/>
+      <w:numFmt w:val="bullet"/>
+      <w:lvlText w:val=""/>
+      <w:lvlJc w:val="left"/>
+      <w:pPr>
+        <w:ind w:left="3588" w:hanging="360"/>
+      </w:pPr>
+      <w:rPr>
+        <w:rFonts w:ascii="Symbol" w:hAnsi="Symbol" w:hint="default"/>
+      </w:rPr>
+    </w:lvl>
+    <w:lvl w:ilvl="4" w:tplc="0C0A0003" w:tentative="1">
+      <w:start w:val="1"/>
+      <w:numFmt w:val="bullet"/>
+      <w:lvlText w:val="o"/>
+      <w:lvlJc w:val="left"/>
+      <w:pPr>
+        <w:ind w:left="4308" w:hanging="360"/>
+      </w:pPr>
+      <w:rPr>
+        <w:rFonts w:ascii="Courier New" w:hAnsi="Courier New" w:cs="Courier New" w:hint="default"/>
+      </w:rPr>
+    </w:lvl>
+    <w:lvl w:ilvl="5" w:tplc="0C0A0005" w:tentative="1">
+      <w:start w:val="1"/>
+      <w:numFmt w:val="bullet"/>
+      <w:lvlText w:val=""/>
+      <w:lvlJc w:val="left"/>
+      <w:pPr>
+        <w:ind w:left="5028" w:hanging="360"/>
+      </w:pPr>
+      <w:rPr>
+        <w:rFonts w:ascii="Wingdings" w:hAnsi="Wingdings" w:hint="default"/>
+      </w:rPr>
+    </w:lvl>
+    <w:lvl w:ilvl="6" w:tplc="0C0A0001" w:tentative="1">
+      <w:start w:val="1"/>
+      <w:numFmt w:val="bullet"/>
+      <w:lvlText w:val=""/>
+      <w:lvlJc w:val="left"/>
+      <w:pPr>
+        <w:ind w:left="5748" w:hanging="360"/>
+      </w:pPr>
+      <w:rPr>
+        <w:rFonts w:ascii="Symbol" w:hAnsi="Symbol" w:hint="default"/>
+      </w:rPr>
+    </w:lvl>
+    <w:lvl w:ilvl="7" w:tplc="0C0A0003" w:tentative="1">
+      <w:start w:val="1"/>
+      <w:numFmt w:val="bullet"/>
+      <w:lvlText w:val="o"/>
+      <w:lvlJc w:val="left"/>
+      <w:pPr>
+        <w:ind w:left="6468" w:hanging="360"/>
+      </w:pPr>
+      <w:rPr>
+        <w:rFonts w:ascii="Courier New" w:hAnsi="Courier New" w:cs="Courier New" w:hint="default"/>
+      </w:rPr>
+    </w:lvl>
+    <w:lvl w:ilvl="8" w:tplc="0C0A0005" w:tentative="1">
+      <w:start w:val="1"/>
+      <w:numFmt w:val="bullet"/>
+      <w:lvlText w:val=""/>
+      <w:lvlJc w:val="left"/>
+      <w:pPr>
+        <w:ind w:left="7188" w:hanging="360"/>
+      </w:pPr>
+      <w:rPr>
+        <w:rFonts w:ascii="Wingdings" w:hAnsi="Wingdings" w:hint="default"/>
+      </w:rPr>
+    </w:lvl>
+  </w:abstractNum>
+  <w:abstractNum w:abstractNumId="4" w15:restartNumberingAfterBreak="0">
     <w:nsid w:val="2D8F0076"/>
     <w:multiLevelType w:val="hybridMultilevel"/>
     <w:tmpl w:val="CDD043EC"/>
@@ -14124,7 +14654,7 @@
       </w:rPr>
     </w:lvl>
   </w:abstractNum>
-  <w:abstractNum w:abstractNumId="4" w15:restartNumberingAfterBreak="0">
+  <w:abstractNum w:abstractNumId="5" w15:restartNumberingAfterBreak="0">
     <w:nsid w:val="312808FC"/>
     <w:multiLevelType w:val="hybridMultilevel"/>
     <w:tmpl w:val="A470F29E"/>
@@ -14237,7 +14767,7 @@
       </w:rPr>
     </w:lvl>
   </w:abstractNum>
-  <w:abstractNum w:abstractNumId="5" w15:restartNumberingAfterBreak="0">
+  <w:abstractNum w:abstractNumId="6" w15:restartNumberingAfterBreak="0">
     <w:nsid w:val="374355FD"/>
     <w:multiLevelType w:val="hybridMultilevel"/>
     <w:tmpl w:val="1A12AEE0"/>
@@ -14350,7 +14880,7 @@
       </w:rPr>
     </w:lvl>
   </w:abstractNum>
-  <w:abstractNum w:abstractNumId="6" w15:restartNumberingAfterBreak="0">
+  <w:abstractNum w:abstractNumId="7" w15:restartNumberingAfterBreak="0">
     <w:nsid w:val="40DF6A4A"/>
     <w:multiLevelType w:val="multilevel"/>
     <w:tmpl w:val="437C65E0"/>
@@ -14440,7 +14970,7 @@
       </w:pPr>
     </w:lvl>
   </w:abstractNum>
-  <w:abstractNum w:abstractNumId="7" w15:restartNumberingAfterBreak="0">
+  <w:abstractNum w:abstractNumId="8" w15:restartNumberingAfterBreak="0">
     <w:nsid w:val="429501AD"/>
     <w:multiLevelType w:val="hybridMultilevel"/>
     <w:tmpl w:val="F080F672"/>
@@ -14553,7 +15083,7 @@
       </w:rPr>
     </w:lvl>
   </w:abstractNum>
-  <w:abstractNum w:abstractNumId="8" w15:restartNumberingAfterBreak="0">
+  <w:abstractNum w:abstractNumId="9" w15:restartNumberingAfterBreak="0">
     <w:nsid w:val="535522E5"/>
     <w:multiLevelType w:val="multilevel"/>
     <w:tmpl w:val="B95A33B8"/>
@@ -14642,7 +15172,7 @@
       </w:pPr>
     </w:lvl>
   </w:abstractNum>
-  <w:abstractNum w:abstractNumId="9" w15:restartNumberingAfterBreak="0">
+  <w:abstractNum w:abstractNumId="10" w15:restartNumberingAfterBreak="0">
     <w:nsid w:val="68374964"/>
     <w:multiLevelType w:val="multilevel"/>
     <w:tmpl w:val="8D8CA156"/>
@@ -14733,7 +15263,7 @@
       </w:pPr>
     </w:lvl>
   </w:abstractNum>
-  <w:abstractNum w:abstractNumId="10" w15:restartNumberingAfterBreak="0">
+  <w:abstractNum w:abstractNumId="11" w15:restartNumberingAfterBreak="0">
     <w:nsid w:val="68891CEA"/>
     <w:multiLevelType w:val="multilevel"/>
     <w:tmpl w:val="437C65E0"/>
@@ -14823,7 +15353,7 @@
       </w:pPr>
     </w:lvl>
   </w:abstractNum>
-  <w:abstractNum w:abstractNumId="11" w15:restartNumberingAfterBreak="0">
+  <w:abstractNum w:abstractNumId="12" w15:restartNumberingAfterBreak="0">
     <w:nsid w:val="6B851D5B"/>
     <w:multiLevelType w:val="multilevel"/>
     <w:tmpl w:val="437C65E0"/>
@@ -14913,7 +15443,7 @@
       </w:pPr>
     </w:lvl>
   </w:abstractNum>
-  <w:abstractNum w:abstractNumId="12" w15:restartNumberingAfterBreak="0">
+  <w:abstractNum w:abstractNumId="13" w15:restartNumberingAfterBreak="0">
     <w:nsid w:val="7239428E"/>
     <w:multiLevelType w:val="multilevel"/>
     <w:tmpl w:val="0C0A001F"/>
@@ -14999,7 +15529,7 @@
       </w:pPr>
     </w:lvl>
   </w:abstractNum>
-  <w:abstractNum w:abstractNumId="13" w15:restartNumberingAfterBreak="0">
+  <w:abstractNum w:abstractNumId="14" w15:restartNumberingAfterBreak="0">
     <w:nsid w:val="767E11C6"/>
     <w:multiLevelType w:val="hybridMultilevel"/>
     <w:tmpl w:val="FD4CF08A"/>
@@ -15112,7 +15642,7 @@
       </w:rPr>
     </w:lvl>
   </w:abstractNum>
-  <w:abstractNum w:abstractNumId="14" w15:restartNumberingAfterBreak="0">
+  <w:abstractNum w:abstractNumId="15" w15:restartNumberingAfterBreak="0">
     <w:nsid w:val="79FF6FEB"/>
     <w:multiLevelType w:val="multilevel"/>
     <w:tmpl w:val="437C65E0"/>
@@ -15202,7 +15732,7 @@
       </w:pPr>
     </w:lvl>
   </w:abstractNum>
-  <w:abstractNum w:abstractNumId="15" w15:restartNumberingAfterBreak="0">
+  <w:abstractNum w:abstractNumId="16" w15:restartNumberingAfterBreak="0">
     <w:nsid w:val="7F942D5C"/>
     <w:multiLevelType w:val="hybridMultilevel"/>
     <w:tmpl w:val="98E2962C"/>
@@ -15316,43 +15846,43 @@
     </w:lvl>
   </w:abstractNum>
   <w:num w:numId="1">
-    <w:abstractNumId w:val="6"/>
+    <w:abstractNumId w:val="7"/>
   </w:num>
   <w:num w:numId="2">
-    <w:abstractNumId w:val="12"/>
+    <w:abstractNumId w:val="13"/>
   </w:num>
   <w:num w:numId="3">
-    <w:abstractNumId w:val="8"/>
+    <w:abstractNumId w:val="9"/>
   </w:num>
   <w:num w:numId="4">
-    <w:abstractNumId w:val="7"/>
+    <w:abstractNumId w:val="8"/>
   </w:num>
   <w:num w:numId="5">
     <w:abstractNumId w:val="2"/>
   </w:num>
   <w:num w:numId="6">
+    <w:abstractNumId w:val="5"/>
+  </w:num>
+  <w:num w:numId="7">
+    <w:abstractNumId w:val="14"/>
+  </w:num>
+  <w:num w:numId="8">
     <w:abstractNumId w:val="4"/>
   </w:num>
-  <w:num w:numId="7">
-    <w:abstractNumId w:val="13"/>
-  </w:num>
-  <w:num w:numId="8">
-    <w:abstractNumId w:val="3"/>
-  </w:num>
   <w:num w:numId="9">
-    <w:abstractNumId w:val="5"/>
+    <w:abstractNumId w:val="6"/>
   </w:num>
   <w:num w:numId="10">
-    <w:abstractNumId w:val="14"/>
+    <w:abstractNumId w:val="15"/>
   </w:num>
   <w:num w:numId="11">
-    <w:abstractNumId w:val="10"/>
+    <w:abstractNumId w:val="11"/>
   </w:num>
   <w:num w:numId="12">
-    <w:abstractNumId w:val="11"/>
+    <w:abstractNumId w:val="12"/>
   </w:num>
   <w:num w:numId="13">
-    <w:abstractNumId w:val="15"/>
+    <w:abstractNumId w:val="16"/>
   </w:num>
   <w:num w:numId="14">
     <w:abstractNumId w:val="0"/>
@@ -15361,7 +15891,10 @@
     <w:abstractNumId w:val="1"/>
   </w:num>
   <w:num w:numId="16">
-    <w:abstractNumId w:val="9"/>
+    <w:abstractNumId w:val="10"/>
+  </w:num>
+  <w:num w:numId="17">
+    <w:abstractNumId w:val="3"/>
   </w:num>
 </w:numbering>
 </file>
@@ -15489,6 +16022,7 @@
     <w:lsdException w:name="HTML Sample" w:semiHidden="1" w:unhideWhenUsed="1"/>
     <w:lsdException w:name="HTML Typewriter" w:semiHidden="1" w:unhideWhenUsed="1"/>
     <w:lsdException w:name="HTML Variable" w:semiHidden="1" w:unhideWhenUsed="1"/>
+    <w:lsdException w:name="Normal Table" w:semiHidden="1" w:unhideWhenUsed="1"/>
     <w:lsdException w:name="annotation subject" w:semiHidden="1" w:unhideWhenUsed="1"/>
     <w:lsdException w:name="No List" w:semiHidden="1" w:unhideWhenUsed="1"/>
     <w:lsdException w:name="Outline List 1" w:semiHidden="1" w:unhideWhenUsed="1"/>
@@ -15531,8 +16065,11 @@
     <w:lsdException w:name="Table Contemporary" w:semiHidden="1" w:unhideWhenUsed="1"/>
     <w:lsdException w:name="Table Elegant" w:semiHidden="1" w:unhideWhenUsed="1"/>
     <w:lsdException w:name="Table Professional" w:semiHidden="1" w:unhideWhenUsed="1"/>
+    <w:lsdException w:name="Table Subtle 1" w:semiHidden="1" w:unhideWhenUsed="1"/>
     <w:lsdException w:name="Table Subtle 2" w:semiHidden="1" w:unhideWhenUsed="1"/>
     <w:lsdException w:name="Table Web 1" w:semiHidden="1" w:unhideWhenUsed="1"/>
+    <w:lsdException w:name="Table Web 2" w:semiHidden="1" w:unhideWhenUsed="1"/>
+    <w:lsdException w:name="Table Web 3" w:semiHidden="1" w:unhideWhenUsed="1"/>
     <w:lsdException w:name="Balloon Text" w:semiHidden="1" w:unhideWhenUsed="1"/>
     <w:lsdException w:name="Table Grid" w:uiPriority="39"/>
     <w:lsdException w:name="Table Theme" w:semiHidden="1" w:unhideWhenUsed="1"/>
@@ -25135,7 +25672,7 @@
 </file>
 
 <file path=customXml/itemProps2.xml><?xml version="1.0" encoding="utf-8"?>
-<ds:datastoreItem xmlns:ds="http://schemas.openxmlformats.org/officeDocument/2006/customXml" ds:itemID="{468599DA-F687-49B5-A80F-72C51ADE80AD}">
+<ds:datastoreItem xmlns:ds="http://schemas.openxmlformats.org/officeDocument/2006/customXml" ds:itemID="{DD2C1FFB-559B-4923-9ED1-B5D6B9A1E303}">
   <ds:schemaRefs>
     <ds:schemaRef ds:uri="http://schemas.openxmlformats.org/officeDocument/2006/bibliography"/>
   </ds:schemaRefs>

</xml_diff>

<commit_message>
docs(Documentacion): Añadir Actividades Clockify
</commit_message>
<xml_diff>
--- a/Documentación_ProyectoVLC.docx
+++ b/Documentación_ProyectoVLC.docx
@@ -652,7 +652,7 @@
             </w:rPr>
             <w:fldChar w:fldCharType="separate"/>
           </w:r>
-          <w:hyperlink w:anchor="_Toc26126571" w:history="1">
+          <w:hyperlink w:anchor="_Toc26127583" w:history="1">
             <w:r>
               <w:rPr>
                 <w:rStyle w:val="Hipervnculo"/>
@@ -701,7 +701,7 @@
                 <w:noProof/>
                 <w:webHidden/>
               </w:rPr>
-              <w:instrText xml:space="preserve"> PAGEREF _Toc26126571 \h </w:instrText>
+              <w:instrText xml:space="preserve"> PAGEREF _Toc26127583 \h </w:instrText>
             </w:r>
             <w:r>
               <w:rPr>
@@ -745,7 +745,7 @@
               <w:lang w:eastAsia="es-ES"/>
             </w:rPr>
           </w:pPr>
-          <w:hyperlink w:anchor="_Toc26126572" w:history="1">
+          <w:hyperlink w:anchor="_Toc26127584" w:history="1">
             <w:r>
               <w:rPr>
                 <w:rStyle w:val="Hipervnculo"/>
@@ -795,7 +795,7 @@
                 <w:noProof/>
                 <w:webHidden/>
               </w:rPr>
-              <w:instrText xml:space="preserve"> PAGEREF _Toc26126572 \h </w:instrText>
+              <w:instrText xml:space="preserve"> PAGEREF _Toc26127584 \h </w:instrText>
             </w:r>
             <w:r>
               <w:rPr>
@@ -839,7 +839,7 @@
               <w:lang w:eastAsia="es-ES"/>
             </w:rPr>
           </w:pPr>
-          <w:hyperlink w:anchor="_Toc26126573" w:history="1">
+          <w:hyperlink w:anchor="_Toc26127585" w:history="1">
             <w:r>
               <w:rPr>
                 <w:rStyle w:val="Hipervnculo"/>
@@ -889,7 +889,7 @@
                 <w:noProof/>
                 <w:webHidden/>
               </w:rPr>
-              <w:instrText xml:space="preserve"> PAGEREF _Toc26126573 \h </w:instrText>
+              <w:instrText xml:space="preserve"> PAGEREF _Toc26127585 \h </w:instrText>
             </w:r>
             <w:r>
               <w:rPr>
@@ -933,7 +933,7 @@
               <w:lang w:eastAsia="es-ES"/>
             </w:rPr>
           </w:pPr>
-          <w:hyperlink w:anchor="_Toc26126574" w:history="1">
+          <w:hyperlink w:anchor="_Toc26127586" w:history="1">
             <w:r>
               <w:rPr>
                 <w:rStyle w:val="Hipervnculo"/>
@@ -983,7 +983,7 @@
                 <w:noProof/>
                 <w:webHidden/>
               </w:rPr>
-              <w:instrText xml:space="preserve"> PAGEREF _Toc26126574 \h </w:instrText>
+              <w:instrText xml:space="preserve"> PAGEREF _Toc26127586 \h </w:instrText>
             </w:r>
             <w:r>
               <w:rPr>
@@ -1027,7 +1027,7 @@
               <w:lang w:eastAsia="es-ES"/>
             </w:rPr>
           </w:pPr>
-          <w:hyperlink w:anchor="_Toc26126575" w:history="1">
+          <w:hyperlink w:anchor="_Toc26127587" w:history="1">
             <w:r>
               <w:rPr>
                 <w:rStyle w:val="Hipervnculo"/>
@@ -1077,7 +1077,7 @@
                 <w:noProof/>
                 <w:webHidden/>
               </w:rPr>
-              <w:instrText xml:space="preserve"> PAGEREF _Toc26126575 \h </w:instrText>
+              <w:instrText xml:space="preserve"> PAGEREF _Toc26127587 \h </w:instrText>
             </w:r>
             <w:r>
               <w:rPr>
@@ -1121,7 +1121,7 @@
               <w:lang w:eastAsia="es-ES"/>
             </w:rPr>
           </w:pPr>
-          <w:hyperlink w:anchor="_Toc26126576" w:history="1">
+          <w:hyperlink w:anchor="_Toc26127588" w:history="1">
             <w:r>
               <w:rPr>
                 <w:rStyle w:val="Hipervnculo"/>
@@ -1171,7 +1171,7 @@
                 <w:noProof/>
                 <w:webHidden/>
               </w:rPr>
-              <w:instrText xml:space="preserve"> PAGEREF _Toc26126576 \h </w:instrText>
+              <w:instrText xml:space="preserve"> PAGEREF _Toc26127588 \h </w:instrText>
             </w:r>
             <w:r>
               <w:rPr>
@@ -1192,6 +1192,89 @@
                 <w:webHidden/>
               </w:rPr>
               <w:t>5</w:t>
+            </w:r>
+            <w:r>
+              <w:rPr>
+                <w:noProof/>
+                <w:webHidden/>
+              </w:rPr>
+              <w:fldChar w:fldCharType="end"/>
+            </w:r>
+          </w:hyperlink>
+        </w:p>
+        <w:p>
+          <w:pPr>
+            <w:pStyle w:val="TDC2"/>
+            <w:tabs>
+              <w:tab w:val="left" w:pos="660"/>
+              <w:tab w:val="right" w:leader="dot" w:pos="10456"/>
+            </w:tabs>
+            <w:rPr>
+              <w:rFonts w:eastAsiaTheme="minorEastAsia"/>
+              <w:noProof/>
+              <w:lang w:eastAsia="es-ES"/>
+            </w:rPr>
+          </w:pPr>
+          <w:hyperlink w:anchor="_Toc26127589" w:history="1">
+            <w:r>
+              <w:rPr>
+                <w:rStyle w:val="Hipervnculo"/>
+                <w:rFonts w:ascii="Georgia" w:eastAsiaTheme="majorEastAsia" w:hAnsi="Georgia" w:cstheme="majorBidi"/>
+                <w:b/>
+                <w:bCs/>
+                <w:smallCaps/>
+                <w:noProof/>
+              </w:rPr>
+              <w:t>1.</w:t>
+            </w:r>
+            <w:r>
+              <w:rPr>
+                <w:rFonts w:eastAsiaTheme="minorEastAsia"/>
+                <w:noProof/>
+                <w:lang w:eastAsia="es-ES"/>
+              </w:rPr>
+              <w:tab/>
+            </w:r>
+            <w:r>
+              <w:rPr>
+                <w:noProof/>
+                <w:webHidden/>
+              </w:rPr>
+              <w:tab/>
+            </w:r>
+            <w:r>
+              <w:rPr>
+                <w:noProof/>
+                <w:webHidden/>
+              </w:rPr>
+              <w:fldChar w:fldCharType="begin"/>
+            </w:r>
+            <w:r>
+              <w:rPr>
+                <w:noProof/>
+                <w:webHidden/>
+              </w:rPr>
+              <w:instrText xml:space="preserve"> PAGEREF _Toc26127589 \h </w:instrText>
+            </w:r>
+            <w:r>
+              <w:rPr>
+                <w:noProof/>
+                <w:webHidden/>
+              </w:rPr>
+            </w:r>
+            <w:r>
+              <w:rPr>
+                <w:noProof/>
+                <w:webHidden/>
+              </w:rPr>
+              <w:fldChar w:fldCharType="separate"/>
+            </w:r>
+            <w:r>
+              <w:rPr>
+                <w:noProof/>
+                <w:webHidden/>
+              </w:rPr>
+              <w:t>7</w:t>
             </w:r>
             <w:r>
               <w:rPr>
@@ -1215,7 +1298,7 @@
               <w:lang w:eastAsia="es-ES"/>
             </w:rPr>
           </w:pPr>
-          <w:hyperlink w:anchor="_Toc26126582" w:history="1">
+          <w:hyperlink w:anchor="_Toc26127594" w:history="1">
             <w:r>
               <w:rPr>
                 <w:rStyle w:val="Hipervnculo"/>
@@ -1265,7 +1348,7 @@
                 <w:noProof/>
                 <w:webHidden/>
               </w:rPr>
-              <w:instrText xml:space="preserve"> PAGEREF _Toc26126582 \h </w:instrText>
+              <w:instrText xml:space="preserve"> PAGEREF _Toc26127594 \h </w:instrText>
             </w:r>
             <w:r>
               <w:rPr>
@@ -1285,7 +1368,7 @@
                 <w:noProof/>
                 <w:webHidden/>
               </w:rPr>
-              <w:t>7</w:t>
+              <w:t>8</w:t>
             </w:r>
             <w:r>
               <w:rPr>
@@ -1309,7 +1392,7 @@
               <w:lang w:eastAsia="es-ES"/>
             </w:rPr>
           </w:pPr>
-          <w:hyperlink w:anchor="_Toc26126583" w:history="1">
+          <w:hyperlink w:anchor="_Toc26127595" w:history="1">
             <w:r>
               <w:rPr>
                 <w:rStyle w:val="Hipervnculo"/>
@@ -1359,7 +1442,7 @@
                 <w:noProof/>
                 <w:webHidden/>
               </w:rPr>
-              <w:instrText xml:space="preserve"> PAGEREF _Toc26126583 \h </w:instrText>
+              <w:instrText xml:space="preserve"> PAGEREF _Toc26127595 \h </w:instrText>
             </w:r>
             <w:r>
               <w:rPr>
@@ -1379,7 +1462,7 @@
                 <w:noProof/>
                 <w:webHidden/>
               </w:rPr>
-              <w:t>8</w:t>
+              <w:t>9</w:t>
             </w:r>
             <w:r>
               <w:rPr>
@@ -1403,7 +1486,7 @@
               <w:lang w:eastAsia="es-ES"/>
             </w:rPr>
           </w:pPr>
-          <w:hyperlink w:anchor="_Toc26126584" w:history="1">
+          <w:hyperlink w:anchor="_Toc26127596" w:history="1">
             <w:r>
               <w:rPr>
                 <w:rStyle w:val="Hipervnculo"/>
@@ -1453,7 +1536,7 @@
                 <w:noProof/>
                 <w:webHidden/>
               </w:rPr>
-              <w:instrText xml:space="preserve"> PAGEREF _Toc26126584 \h </w:instrText>
+              <w:instrText xml:space="preserve"> PAGEREF _Toc26127596 \h </w:instrText>
             </w:r>
             <w:r>
               <w:rPr>
@@ -1473,7 +1556,7 @@
                 <w:noProof/>
                 <w:webHidden/>
               </w:rPr>
-              <w:t>8</w:t>
+              <w:t>9</w:t>
             </w:r>
             <w:r>
               <w:rPr>
@@ -1497,7 +1580,7 @@
               <w:lang w:eastAsia="es-ES"/>
             </w:rPr>
           </w:pPr>
-          <w:hyperlink w:anchor="_Toc26126585" w:history="1">
+          <w:hyperlink w:anchor="_Toc26127597" w:history="1">
             <w:r>
               <w:rPr>
                 <w:rStyle w:val="Hipervnculo"/>
@@ -1547,7 +1630,7 @@
                 <w:noProof/>
                 <w:webHidden/>
               </w:rPr>
-              <w:instrText xml:space="preserve"> PAGEREF _Toc26126585 \h </w:instrText>
+              <w:instrText xml:space="preserve"> PAGEREF _Toc26127597 \h </w:instrText>
             </w:r>
             <w:r>
               <w:rPr>
@@ -1567,7 +1650,7 @@
                 <w:noProof/>
                 <w:webHidden/>
               </w:rPr>
-              <w:t>9</w:t>
+              <w:t>10</w:t>
             </w:r>
             <w:r>
               <w:rPr>
@@ -1591,7 +1674,7 @@
               <w:lang w:eastAsia="es-ES"/>
             </w:rPr>
           </w:pPr>
-          <w:hyperlink w:anchor="_Toc26126586" w:history="1">
+          <w:hyperlink w:anchor="_Toc26127598" w:history="1">
             <w:r>
               <w:rPr>
                 <w:rStyle w:val="Hipervnculo"/>
@@ -1641,7 +1724,7 @@
                 <w:noProof/>
                 <w:webHidden/>
               </w:rPr>
-              <w:instrText xml:space="preserve"> PAGEREF _Toc26126586 \h </w:instrText>
+              <w:instrText xml:space="preserve"> PAGEREF _Toc26127598 \h </w:instrText>
             </w:r>
             <w:r>
               <w:rPr>
@@ -1661,7 +1744,7 @@
                 <w:noProof/>
                 <w:webHidden/>
               </w:rPr>
-              <w:t>9</w:t>
+              <w:t>10</w:t>
             </w:r>
             <w:r>
               <w:rPr>
@@ -1685,7 +1768,7 @@
               <w:lang w:eastAsia="es-ES"/>
             </w:rPr>
           </w:pPr>
-          <w:hyperlink w:anchor="_Toc26126587" w:history="1">
+          <w:hyperlink w:anchor="_Toc26127599" w:history="1">
             <w:r>
               <w:rPr>
                 <w:rStyle w:val="Hipervnculo"/>
@@ -1735,7 +1818,7 @@
                 <w:noProof/>
                 <w:webHidden/>
               </w:rPr>
-              <w:instrText xml:space="preserve"> PAGEREF _Toc26126587 \h </w:instrText>
+              <w:instrText xml:space="preserve"> PAGEREF _Toc26127599 \h </w:instrText>
             </w:r>
             <w:r>
               <w:rPr>
@@ -1755,7 +1838,7 @@
                 <w:noProof/>
                 <w:webHidden/>
               </w:rPr>
-              <w:t>9</w:t>
+              <w:t>10</w:t>
             </w:r>
             <w:r>
               <w:rPr>
@@ -1779,7 +1862,7 @@
               <w:lang w:eastAsia="es-ES"/>
             </w:rPr>
           </w:pPr>
-          <w:hyperlink w:anchor="_Toc26126588" w:history="1">
+          <w:hyperlink w:anchor="_Toc26127600" w:history="1">
             <w:r>
               <w:rPr>
                 <w:rStyle w:val="Hipervnculo"/>
@@ -1829,7 +1912,7 @@
                 <w:noProof/>
                 <w:webHidden/>
               </w:rPr>
-              <w:instrText xml:space="preserve"> PAGEREF _Toc26126588 \h </w:instrText>
+              <w:instrText xml:space="preserve"> PAGEREF _Toc26127600 \h </w:instrText>
             </w:r>
             <w:r>
               <w:rPr>
@@ -1849,7 +1932,7 @@
                 <w:noProof/>
                 <w:webHidden/>
               </w:rPr>
-              <w:t>9</w:t>
+              <w:t>10</w:t>
             </w:r>
             <w:r>
               <w:rPr>
@@ -1873,7 +1956,7 @@
               <w:lang w:eastAsia="es-ES"/>
             </w:rPr>
           </w:pPr>
-          <w:hyperlink w:anchor="_Toc26126589" w:history="1">
+          <w:hyperlink w:anchor="_Toc26127601" w:history="1">
             <w:r>
               <w:rPr>
                 <w:rStyle w:val="Hipervnculo"/>
@@ -1923,7 +2006,7 @@
                 <w:noProof/>
                 <w:webHidden/>
               </w:rPr>
-              <w:instrText xml:space="preserve"> PAGEREF _Toc26126589 \h </w:instrText>
+              <w:instrText xml:space="preserve"> PAGEREF _Toc26127601 \h </w:instrText>
             </w:r>
             <w:r>
               <w:rPr>
@@ -1943,7 +2026,7 @@
                 <w:noProof/>
                 <w:webHidden/>
               </w:rPr>
-              <w:t>9</w:t>
+              <w:t>10</w:t>
             </w:r>
             <w:r>
               <w:rPr>
@@ -1967,7 +2050,7 @@
               <w:lang w:eastAsia="es-ES"/>
             </w:rPr>
           </w:pPr>
-          <w:hyperlink w:anchor="_Toc26126590" w:history="1">
+          <w:hyperlink w:anchor="_Toc26127602" w:history="1">
             <w:r>
               <w:rPr>
                 <w:rStyle w:val="Hipervnculo"/>
@@ -2017,7 +2100,7 @@
                 <w:noProof/>
                 <w:webHidden/>
               </w:rPr>
-              <w:instrText xml:space="preserve"> PAGEREF _Toc26126590 \h </w:instrText>
+              <w:instrText xml:space="preserve"> PAGEREF _Toc26127602 \h </w:instrText>
             </w:r>
             <w:r>
               <w:rPr>
@@ -2037,7 +2120,7 @@
                 <w:noProof/>
                 <w:webHidden/>
               </w:rPr>
-              <w:t>9</w:t>
+              <w:t>10</w:t>
             </w:r>
             <w:r>
               <w:rPr>
@@ -2061,7 +2144,7 @@
               <w:lang w:eastAsia="es-ES"/>
             </w:rPr>
           </w:pPr>
-          <w:hyperlink w:anchor="_Toc26126591" w:history="1">
+          <w:hyperlink w:anchor="_Toc26127603" w:history="1">
             <w:r>
               <w:rPr>
                 <w:rStyle w:val="Hipervnculo"/>
@@ -2111,7 +2194,7 @@
                 <w:noProof/>
                 <w:webHidden/>
               </w:rPr>
-              <w:instrText xml:space="preserve"> PAGEREF _Toc26126591 \h </w:instrText>
+              <w:instrText xml:space="preserve"> PAGEREF _Toc26127603 \h </w:instrText>
             </w:r>
             <w:r>
               <w:rPr>
@@ -2131,7 +2214,7 @@
                 <w:noProof/>
                 <w:webHidden/>
               </w:rPr>
-              <w:t>9</w:t>
+              <w:t>10</w:t>
             </w:r>
             <w:r>
               <w:rPr>
@@ -2155,7 +2238,7 @@
               <w:lang w:eastAsia="es-ES"/>
             </w:rPr>
           </w:pPr>
-          <w:hyperlink w:anchor="_Toc26126592" w:history="1">
+          <w:hyperlink w:anchor="_Toc26127604" w:history="1">
             <w:r>
               <w:rPr>
                 <w:rStyle w:val="Hipervnculo"/>
@@ -2205,7 +2288,7 @@
                 <w:noProof/>
                 <w:webHidden/>
               </w:rPr>
-              <w:instrText xml:space="preserve"> PAGEREF _Toc26126592 \h </w:instrText>
+              <w:instrText xml:space="preserve"> PAGEREF _Toc26127604 \h </w:instrText>
             </w:r>
             <w:r>
               <w:rPr>
@@ -2225,7 +2308,7 @@
                 <w:noProof/>
                 <w:webHidden/>
               </w:rPr>
-              <w:t>9</w:t>
+              <w:t>10</w:t>
             </w:r>
             <w:r>
               <w:rPr>
@@ -2249,7 +2332,7 @@
               <w:lang w:eastAsia="es-ES"/>
             </w:rPr>
           </w:pPr>
-          <w:hyperlink w:anchor="_Toc26126593" w:history="1">
+          <w:hyperlink w:anchor="_Toc26127605" w:history="1">
             <w:r>
               <w:rPr>
                 <w:rStyle w:val="Hipervnculo"/>
@@ -2299,7 +2382,7 @@
                 <w:noProof/>
                 <w:webHidden/>
               </w:rPr>
-              <w:instrText xml:space="preserve"> PAGEREF _Toc26126593 \h </w:instrText>
+              <w:instrText xml:space="preserve"> PAGEREF _Toc26127605 \h </w:instrText>
             </w:r>
             <w:r>
               <w:rPr>
@@ -2319,7 +2402,7 @@
                 <w:noProof/>
                 <w:webHidden/>
               </w:rPr>
-              <w:t>9</w:t>
+              <w:t>10</w:t>
             </w:r>
             <w:r>
               <w:rPr>
@@ -2343,7 +2426,7 @@
               <w:lang w:eastAsia="es-ES"/>
             </w:rPr>
           </w:pPr>
-          <w:hyperlink w:anchor="_Toc26126594" w:history="1">
+          <w:hyperlink w:anchor="_Toc26127606" w:history="1">
             <w:r>
               <w:rPr>
                 <w:rStyle w:val="Hipervnculo"/>
@@ -2392,7 +2475,7 @@
                 <w:noProof/>
                 <w:webHidden/>
               </w:rPr>
-              <w:instrText xml:space="preserve"> PAGEREF _Toc26126594 \h </w:instrText>
+              <w:instrText xml:space="preserve"> PAGEREF _Toc26127606 \h </w:instrText>
             </w:r>
             <w:r>
               <w:rPr>
@@ -2412,7 +2495,7 @@
                 <w:noProof/>
                 <w:webHidden/>
               </w:rPr>
-              <w:t>10</w:t>
+              <w:t>11</w:t>
             </w:r>
             <w:r>
               <w:rPr>
@@ -2436,7 +2519,7 @@
               <w:lang w:eastAsia="es-ES"/>
             </w:rPr>
           </w:pPr>
-          <w:hyperlink w:anchor="_Toc26126595" w:history="1">
+          <w:hyperlink w:anchor="_Toc26127607" w:history="1">
             <w:r>
               <w:rPr>
                 <w:rStyle w:val="Hipervnculo"/>
@@ -2486,7 +2569,7 @@
                 <w:noProof/>
                 <w:webHidden/>
               </w:rPr>
-              <w:instrText xml:space="preserve"> PAGEREF _Toc26126595 \h </w:instrText>
+              <w:instrText xml:space="preserve"> PAGEREF _Toc26127607 \h </w:instrText>
             </w:r>
             <w:r>
               <w:rPr>
@@ -2506,7 +2589,7 @@
                 <w:noProof/>
                 <w:webHidden/>
               </w:rPr>
-              <w:t>10</w:t>
+              <w:t>11</w:t>
             </w:r>
             <w:r>
               <w:rPr>
@@ -2530,7 +2613,7 @@
               <w:lang w:eastAsia="es-ES"/>
             </w:rPr>
           </w:pPr>
-          <w:hyperlink w:anchor="_Toc26126596" w:history="1">
+          <w:hyperlink w:anchor="_Toc26127608" w:history="1">
             <w:r>
               <w:rPr>
                 <w:rStyle w:val="Hipervnculo"/>
@@ -2580,7 +2663,7 @@
                 <w:noProof/>
                 <w:webHidden/>
               </w:rPr>
-              <w:instrText xml:space="preserve"> PAGEREF _Toc26126596 \h </w:instrText>
+              <w:instrText xml:space="preserve"> PAGEREF _Toc26127608 \h </w:instrText>
             </w:r>
             <w:r>
               <w:rPr>
@@ -2600,7 +2683,7 @@
                 <w:noProof/>
                 <w:webHidden/>
               </w:rPr>
-              <w:t>10</w:t>
+              <w:t>11</w:t>
             </w:r>
             <w:r>
               <w:rPr>
@@ -2624,7 +2707,7 @@
               <w:lang w:eastAsia="es-ES"/>
             </w:rPr>
           </w:pPr>
-          <w:hyperlink w:anchor="_Toc26126597" w:history="1">
+          <w:hyperlink w:anchor="_Toc26127609" w:history="1">
             <w:r>
               <w:rPr>
                 <w:rStyle w:val="Hipervnculo"/>
@@ -2674,7 +2757,7 @@
                 <w:noProof/>
                 <w:webHidden/>
               </w:rPr>
-              <w:instrText xml:space="preserve"> PAGEREF _Toc26126597 \h </w:instrText>
+              <w:instrText xml:space="preserve"> PAGEREF _Toc26127609 \h </w:instrText>
             </w:r>
             <w:r>
               <w:rPr>
@@ -2694,7 +2777,7 @@
                 <w:noProof/>
                 <w:webHidden/>
               </w:rPr>
-              <w:t>11</w:t>
+              <w:t>12</w:t>
             </w:r>
             <w:r>
               <w:rPr>
@@ -2718,7 +2801,7 @@
               <w:lang w:eastAsia="es-ES"/>
             </w:rPr>
           </w:pPr>
-          <w:hyperlink w:anchor="_Toc26126598" w:history="1">
+          <w:hyperlink w:anchor="_Toc26127610" w:history="1">
             <w:r>
               <w:rPr>
                 <w:rStyle w:val="Hipervnculo"/>
@@ -2768,7 +2851,7 @@
                 <w:noProof/>
                 <w:webHidden/>
               </w:rPr>
-              <w:instrText xml:space="preserve"> PAGEREF _Toc26126598 \h </w:instrText>
+              <w:instrText xml:space="preserve"> PAGEREF _Toc26127610 \h </w:instrText>
             </w:r>
             <w:r>
               <w:rPr>
@@ -2788,7 +2871,7 @@
                 <w:noProof/>
                 <w:webHidden/>
               </w:rPr>
-              <w:t>12</w:t>
+              <w:t>13</w:t>
             </w:r>
             <w:r>
               <w:rPr>
@@ -2812,7 +2895,7 @@
               <w:lang w:eastAsia="es-ES"/>
             </w:rPr>
           </w:pPr>
-          <w:hyperlink w:anchor="_Toc26126599" w:history="1">
+          <w:hyperlink w:anchor="_Toc26127611" w:history="1">
             <w:r>
               <w:rPr>
                 <w:rStyle w:val="Hipervnculo"/>
@@ -2862,7 +2945,7 @@
                 <w:noProof/>
                 <w:webHidden/>
               </w:rPr>
-              <w:instrText xml:space="preserve"> PAGEREF _Toc26126599 \h </w:instrText>
+              <w:instrText xml:space="preserve"> PAGEREF _Toc26127611 \h </w:instrText>
             </w:r>
             <w:r>
               <w:rPr>
@@ -2882,7 +2965,7 @@
                 <w:noProof/>
                 <w:webHidden/>
               </w:rPr>
-              <w:t>12</w:t>
+              <w:t>13</w:t>
             </w:r>
             <w:r>
               <w:rPr>
@@ -2906,7 +2989,7 @@
               <w:lang w:eastAsia="es-ES"/>
             </w:rPr>
           </w:pPr>
-          <w:hyperlink w:anchor="_Toc26126600" w:history="1">
+          <w:hyperlink w:anchor="_Toc26127612" w:history="1">
             <w:r>
               <w:rPr>
                 <w:rStyle w:val="Hipervnculo"/>
@@ -2956,7 +3039,7 @@
                 <w:noProof/>
                 <w:webHidden/>
               </w:rPr>
-              <w:instrText xml:space="preserve"> PAGEREF _Toc26126600 \h </w:instrText>
+              <w:instrText xml:space="preserve"> PAGEREF _Toc26127612 \h </w:instrText>
             </w:r>
             <w:r>
               <w:rPr>
@@ -2976,7 +3059,7 @@
                 <w:noProof/>
                 <w:webHidden/>
               </w:rPr>
-              <w:t>13</w:t>
+              <w:t>14</w:t>
             </w:r>
             <w:r>
               <w:rPr>
@@ -3000,7 +3083,7 @@
               <w:lang w:eastAsia="es-ES"/>
             </w:rPr>
           </w:pPr>
-          <w:hyperlink w:anchor="_Toc26126601" w:history="1">
+          <w:hyperlink w:anchor="_Toc26127613" w:history="1">
             <w:r>
               <w:rPr>
                 <w:rStyle w:val="Hipervnculo"/>
@@ -3050,7 +3133,7 @@
                 <w:noProof/>
                 <w:webHidden/>
               </w:rPr>
-              <w:instrText xml:space="preserve"> PAGEREF _Toc26126601 \h </w:instrText>
+              <w:instrText xml:space="preserve"> PAGEREF _Toc26127613 \h </w:instrText>
             </w:r>
             <w:r>
               <w:rPr>
@@ -3070,7 +3153,7 @@
                 <w:noProof/>
                 <w:webHidden/>
               </w:rPr>
-              <w:t>14</w:t>
+              <w:t>15</w:t>
             </w:r>
             <w:r>
               <w:rPr>
@@ -3094,7 +3177,7 @@
               <w:lang w:eastAsia="es-ES"/>
             </w:rPr>
           </w:pPr>
-          <w:hyperlink w:anchor="_Toc26126602" w:history="1">
+          <w:hyperlink w:anchor="_Toc26127614" w:history="1">
             <w:r>
               <w:rPr>
                 <w:rStyle w:val="Hipervnculo"/>
@@ -3144,7 +3227,7 @@
                 <w:noProof/>
                 <w:webHidden/>
               </w:rPr>
-              <w:instrText xml:space="preserve"> PAGEREF _Toc26126602 \h </w:instrText>
+              <w:instrText xml:space="preserve"> PAGEREF _Toc26127614 \h </w:instrText>
             </w:r>
             <w:r>
               <w:rPr>
@@ -3164,7 +3247,7 @@
                 <w:noProof/>
                 <w:webHidden/>
               </w:rPr>
-              <w:t>15</w:t>
+              <w:t>16</w:t>
             </w:r>
             <w:r>
               <w:rPr>
@@ -3188,7 +3271,7 @@
               <w:lang w:eastAsia="es-ES"/>
             </w:rPr>
           </w:pPr>
-          <w:hyperlink w:anchor="_Toc26126603" w:history="1">
+          <w:hyperlink w:anchor="_Toc26127615" w:history="1">
             <w:r>
               <w:rPr>
                 <w:rStyle w:val="Hipervnculo"/>
@@ -3238,7 +3321,7 @@
                 <w:noProof/>
                 <w:webHidden/>
               </w:rPr>
-              <w:instrText xml:space="preserve"> PAGEREF _Toc26126603 \h </w:instrText>
+              <w:instrText xml:space="preserve"> PAGEREF _Toc26127615 \h </w:instrText>
             </w:r>
             <w:r>
               <w:rPr>
@@ -3258,7 +3341,7 @@
                 <w:noProof/>
                 <w:webHidden/>
               </w:rPr>
-              <w:t>15</w:t>
+              <w:t>16</w:t>
             </w:r>
             <w:r>
               <w:rPr>
@@ -3282,7 +3365,7 @@
               <w:lang w:eastAsia="es-ES"/>
             </w:rPr>
           </w:pPr>
-          <w:hyperlink w:anchor="_Toc26126604" w:history="1">
+          <w:hyperlink w:anchor="_Toc26127616" w:history="1">
             <w:r>
               <w:rPr>
                 <w:rStyle w:val="Hipervnculo"/>
@@ -3332,7 +3415,7 @@
                 <w:noProof/>
                 <w:webHidden/>
               </w:rPr>
-              <w:instrText xml:space="preserve"> PAGEREF _Toc26126604 \h </w:instrText>
+              <w:instrText xml:space="preserve"> PAGEREF _Toc26127616 \h </w:instrText>
             </w:r>
             <w:r>
               <w:rPr>
@@ -3352,7 +3435,7 @@
                 <w:noProof/>
                 <w:webHidden/>
               </w:rPr>
-              <w:t>15</w:t>
+              <w:t>16</w:t>
             </w:r>
             <w:r>
               <w:rPr>
@@ -3376,7 +3459,7 @@
               <w:lang w:eastAsia="es-ES"/>
             </w:rPr>
           </w:pPr>
-          <w:hyperlink w:anchor="_Toc26126605" w:history="1">
+          <w:hyperlink w:anchor="_Toc26127617" w:history="1">
             <w:r>
               <w:rPr>
                 <w:rStyle w:val="Hipervnculo"/>
@@ -3426,7 +3509,7 @@
                 <w:noProof/>
                 <w:webHidden/>
               </w:rPr>
-              <w:instrText xml:space="preserve"> PAGEREF _Toc26126605 \h </w:instrText>
+              <w:instrText xml:space="preserve"> PAGEREF _Toc26127617 \h </w:instrText>
             </w:r>
             <w:r>
               <w:rPr>
@@ -3446,7 +3529,7 @@
                 <w:noProof/>
                 <w:webHidden/>
               </w:rPr>
-              <w:t>15</w:t>
+              <w:t>16</w:t>
             </w:r>
             <w:r>
               <w:rPr>
@@ -3470,7 +3553,7 @@
               <w:lang w:eastAsia="es-ES"/>
             </w:rPr>
           </w:pPr>
-          <w:hyperlink w:anchor="_Toc26126606" w:history="1">
+          <w:hyperlink w:anchor="_Toc26127618" w:history="1">
             <w:r>
               <w:rPr>
                 <w:rStyle w:val="Hipervnculo"/>
@@ -3520,7 +3603,7 @@
                 <w:noProof/>
                 <w:webHidden/>
               </w:rPr>
-              <w:instrText xml:space="preserve"> PAGEREF _Toc26126606 \h </w:instrText>
+              <w:instrText xml:space="preserve"> PAGEREF _Toc26127618 \h </w:instrText>
             </w:r>
             <w:r>
               <w:rPr>
@@ -3540,7 +3623,7 @@
                 <w:noProof/>
                 <w:webHidden/>
               </w:rPr>
-              <w:t>16</w:t>
+              <w:t>17</w:t>
             </w:r>
             <w:r>
               <w:rPr>
@@ -3596,7 +3679,7 @@
           <w:smallCaps/>
         </w:rPr>
       </w:pPr>
-      <w:bookmarkStart w:id="1" w:name="_Toc26126571"/>
+      <w:bookmarkStart w:id="1" w:name="_Toc26127583"/>
       <w:r>
         <w:rPr>
           <w:rFonts w:ascii="Georgia" w:hAnsi="Georgia"/>
@@ -3663,7 +3746,7 @@
         </w:rPr>
         <w:fldChar w:fldCharType="separate"/>
       </w:r>
-      <w:hyperlink w:anchor="_Toc26126547" w:history="1">
+      <w:hyperlink w:anchor="_Toc26127558" w:history="1">
         <w:r>
           <w:rPr>
             <w:rStyle w:val="Hipervnculo"/>
@@ -3691,7 +3774,7 @@
             <w:noProof/>
             <w:webHidden/>
           </w:rPr>
-          <w:instrText xml:space="preserve"> PAGEREF _Toc26126547 \h </w:instrText>
+          <w:instrText xml:space="preserve"> PAGEREF _Toc26127558 \h </w:instrText>
         </w:r>
         <w:r>
           <w:rPr>
@@ -3734,7 +3817,7 @@
           <w:lang w:eastAsia="es-ES"/>
         </w:rPr>
       </w:pPr>
-      <w:hyperlink r:id="rId10" w:anchor="_Toc26126548" w:history="1">
+      <w:hyperlink r:id="rId10" w:anchor="_Toc26127559" w:history="1">
         <w:r>
           <w:rPr>
             <w:rStyle w:val="Hipervnculo"/>
@@ -3762,7 +3845,7 @@
             <w:noProof/>
             <w:webHidden/>
           </w:rPr>
-          <w:instrText xml:space="preserve"> PAGEREF _Toc26126548 \h </w:instrText>
+          <w:instrText xml:space="preserve"> PAGEREF _Toc26127559 \h </w:instrText>
         </w:r>
         <w:r>
           <w:rPr>
@@ -3805,7 +3888,7 @@
           <w:lang w:eastAsia="es-ES"/>
         </w:rPr>
       </w:pPr>
-      <w:hyperlink w:anchor="_Toc26126549" w:history="1">
+      <w:hyperlink w:anchor="_Toc26127560" w:history="1">
         <w:r>
           <w:rPr>
             <w:rStyle w:val="Hipervnculo"/>
@@ -3833,7 +3916,7 @@
             <w:noProof/>
             <w:webHidden/>
           </w:rPr>
-          <w:instrText xml:space="preserve"> PAGEREF _Toc26126549 \h </w:instrText>
+          <w:instrText xml:space="preserve"> PAGEREF _Toc26127560 \h </w:instrText>
         </w:r>
         <w:r>
           <w:rPr>
@@ -3876,7 +3959,7 @@
           <w:lang w:eastAsia="es-ES"/>
         </w:rPr>
       </w:pPr>
-      <w:hyperlink r:id="rId11" w:anchor="_Toc26126550" w:history="1">
+      <w:hyperlink r:id="rId11" w:anchor="_Toc26127561" w:history="1">
         <w:r>
           <w:rPr>
             <w:rStyle w:val="Hipervnculo"/>
@@ -3904,7 +3987,7 @@
             <w:noProof/>
             <w:webHidden/>
           </w:rPr>
-          <w:instrText xml:space="preserve"> PAGEREF _Toc26126550 \h </w:instrText>
+          <w:instrText xml:space="preserve"> PAGEREF _Toc26127561 \h </w:instrText>
         </w:r>
         <w:r>
           <w:rPr>
@@ -3947,7 +4030,7 @@
           <w:lang w:eastAsia="es-ES"/>
         </w:rPr>
       </w:pPr>
-      <w:hyperlink w:anchor="_Toc26126551" w:history="1">
+      <w:hyperlink w:anchor="_Toc26127562" w:history="1">
         <w:r>
           <w:rPr>
             <w:rStyle w:val="Hipervnculo"/>
@@ -3975,7 +4058,7 @@
             <w:noProof/>
             <w:webHidden/>
           </w:rPr>
-          <w:instrText xml:space="preserve"> PAGEREF _Toc26126551 \h </w:instrText>
+          <w:instrText xml:space="preserve"> PAGEREF _Toc26127562 \h </w:instrText>
         </w:r>
         <w:r>
           <w:rPr>
@@ -4018,7 +4101,7 @@
           <w:lang w:eastAsia="es-ES"/>
         </w:rPr>
       </w:pPr>
-      <w:hyperlink r:id="rId12" w:anchor="_Toc26126552" w:history="1">
+      <w:hyperlink r:id="rId12" w:anchor="_Toc26127563" w:history="1">
         <w:r>
           <w:rPr>
             <w:rStyle w:val="Hipervnculo"/>
@@ -4046,7 +4129,7 @@
             <w:noProof/>
             <w:webHidden/>
           </w:rPr>
-          <w:instrText xml:space="preserve"> PAGEREF _Toc26126552 \h </w:instrText>
+          <w:instrText xml:space="preserve"> PAGEREF _Toc26127563 \h </w:instrText>
         </w:r>
         <w:r>
           <w:rPr>
@@ -4089,14 +4172,14 @@
           <w:lang w:eastAsia="es-ES"/>
         </w:rPr>
       </w:pPr>
-      <w:hyperlink w:anchor="_Toc26126553" w:history="1">
+      <w:hyperlink r:id="rId13" w:anchor="_Toc26127564" w:history="1">
         <w:r>
           <w:rPr>
             <w:rStyle w:val="Hipervnculo"/>
             <w:rFonts w:ascii="Georgia" w:hAnsi="Georgia"/>
             <w:noProof/>
           </w:rPr>
-          <w:t>Ilustración 7 - Conventional Commits</w:t>
+          <w:t>Ilustración 7 - Actividades</w:t>
         </w:r>
         <w:r>
           <w:rPr>
@@ -4117,7 +4200,7 @@
             <w:noProof/>
             <w:webHidden/>
           </w:rPr>
-          <w:instrText xml:space="preserve"> PAGEREF _Toc26126553 \h </w:instrText>
+          <w:instrText xml:space="preserve"> PAGEREF _Toc26127564 \h </w:instrText>
         </w:r>
         <w:r>
           <w:rPr>
@@ -4160,14 +4243,14 @@
           <w:lang w:eastAsia="es-ES"/>
         </w:rPr>
       </w:pPr>
-      <w:hyperlink w:anchor="_Toc26126554" w:history="1">
+      <w:hyperlink w:anchor="_Toc26127565" w:history="1">
         <w:r>
           <w:rPr>
             <w:rStyle w:val="Hipervnculo"/>
             <w:rFonts w:ascii="Georgia" w:hAnsi="Georgia"/>
             <w:noProof/>
           </w:rPr>
-          <w:t>Ilustración 8 - Estructura commit</w:t>
+          <w:t>Ilustración 8 - Conventional Commits</w:t>
         </w:r>
         <w:r>
           <w:rPr>
@@ -4188,149 +4271,7 @@
             <w:noProof/>
             <w:webHidden/>
           </w:rPr>
-          <w:instrText xml:space="preserve"> PAGEREF _Toc26126554 \h </w:instrText>
-        </w:r>
-        <w:r>
-          <w:rPr>
-            <w:noProof/>
-            <w:webHidden/>
-          </w:rPr>
-        </w:r>
-        <w:r>
-          <w:rPr>
-            <w:noProof/>
-            <w:webHidden/>
-          </w:rPr>
-          <w:fldChar w:fldCharType="separate"/>
-        </w:r>
-        <w:r>
-          <w:rPr>
-            <w:noProof/>
-            <w:webHidden/>
-          </w:rPr>
-          <w:t>7</w:t>
-        </w:r>
-        <w:r>
-          <w:rPr>
-            <w:noProof/>
-            <w:webHidden/>
-          </w:rPr>
-          <w:fldChar w:fldCharType="end"/>
-        </w:r>
-      </w:hyperlink>
-    </w:p>
-    <w:p>
-      <w:pPr>
-        <w:pStyle w:val="Tabladeilustraciones"/>
-        <w:tabs>
-          <w:tab w:val="right" w:leader="dot" w:pos="10456"/>
-        </w:tabs>
-        <w:rPr>
-          <w:rFonts w:eastAsiaTheme="minorEastAsia"/>
-          <w:noProof/>
-          <w:lang w:eastAsia="es-ES"/>
-        </w:rPr>
-      </w:pPr>
-      <w:hyperlink r:id="rId13" w:anchor="_Toc26126555" w:history="1">
-        <w:r>
-          <w:rPr>
-            <w:rStyle w:val="Hipervnculo"/>
-            <w:rFonts w:ascii="Georgia" w:hAnsi="Georgia"/>
-            <w:noProof/>
-          </w:rPr>
-          <w:t>Ilustración 9 - Tipos de commits</w:t>
-        </w:r>
-        <w:r>
-          <w:rPr>
-            <w:noProof/>
-            <w:webHidden/>
-          </w:rPr>
-          <w:tab/>
-        </w:r>
-        <w:r>
-          <w:rPr>
-            <w:noProof/>
-            <w:webHidden/>
-          </w:rPr>
-          <w:fldChar w:fldCharType="begin"/>
-        </w:r>
-        <w:r>
-          <w:rPr>
-            <w:noProof/>
-            <w:webHidden/>
-          </w:rPr>
-          <w:instrText xml:space="preserve"> PAGEREF _Toc26126555 \h </w:instrText>
-        </w:r>
-        <w:r>
-          <w:rPr>
-            <w:noProof/>
-            <w:webHidden/>
-          </w:rPr>
-        </w:r>
-        <w:r>
-          <w:rPr>
-            <w:noProof/>
-            <w:webHidden/>
-          </w:rPr>
-          <w:fldChar w:fldCharType="separate"/>
-        </w:r>
-        <w:r>
-          <w:rPr>
-            <w:noProof/>
-            <w:webHidden/>
-          </w:rPr>
-          <w:t>7</w:t>
-        </w:r>
-        <w:r>
-          <w:rPr>
-            <w:noProof/>
-            <w:webHidden/>
-          </w:rPr>
-          <w:fldChar w:fldCharType="end"/>
-        </w:r>
-      </w:hyperlink>
-    </w:p>
-    <w:p>
-      <w:pPr>
-        <w:pStyle w:val="Tabladeilustraciones"/>
-        <w:tabs>
-          <w:tab w:val="right" w:leader="dot" w:pos="10456"/>
-        </w:tabs>
-        <w:rPr>
-          <w:rFonts w:eastAsiaTheme="minorEastAsia"/>
-          <w:noProof/>
-          <w:lang w:eastAsia="es-ES"/>
-        </w:rPr>
-      </w:pPr>
-      <w:hyperlink w:anchor="_Toc26126556" w:history="1">
-        <w:r>
-          <w:rPr>
-            <w:rStyle w:val="Hipervnculo"/>
-            <w:rFonts w:ascii="Georgia" w:hAnsi="Georgia"/>
-            <w:noProof/>
-          </w:rPr>
-          <w:t>Ilustración 14 - Arquitectura</w:t>
-        </w:r>
-        <w:r>
-          <w:rPr>
-            <w:noProof/>
-            <w:webHidden/>
-          </w:rPr>
-          <w:tab/>
-        </w:r>
-        <w:r>
-          <w:rPr>
-            <w:noProof/>
-            <w:webHidden/>
-          </w:rPr>
-          <w:fldChar w:fldCharType="begin"/>
-        </w:r>
-        <w:r>
-          <w:rPr>
-            <w:noProof/>
-            <w:webHidden/>
-          </w:rPr>
-          <w:instrText xml:space="preserve"> PAGEREF _Toc26126556 \h </w:instrText>
+          <w:instrText xml:space="preserve"> PAGEREF _Toc26127565 \h </w:instrText>
         </w:r>
         <w:r>
           <w:rPr>
@@ -4373,14 +4314,14 @@
           <w:lang w:eastAsia="es-ES"/>
         </w:rPr>
       </w:pPr>
-      <w:hyperlink r:id="rId14" w:anchor="_Toc26126557" w:history="1">
+      <w:hyperlink w:anchor="_Toc26127566" w:history="1">
         <w:r>
           <w:rPr>
             <w:rStyle w:val="Hipervnculo"/>
             <w:rFonts w:ascii="Georgia" w:hAnsi="Georgia"/>
             <w:noProof/>
           </w:rPr>
-          <w:t>Ilustración 10- TDD</w:t>
+          <w:t>Ilustración 9 - Estructura commit</w:t>
         </w:r>
         <w:r>
           <w:rPr>
@@ -4401,7 +4342,149 @@
             <w:noProof/>
             <w:webHidden/>
           </w:rPr>
-          <w:instrText xml:space="preserve"> PAGEREF _Toc26126557 \h </w:instrText>
+          <w:instrText xml:space="preserve"> PAGEREF _Toc26127566 \h </w:instrText>
+        </w:r>
+        <w:r>
+          <w:rPr>
+            <w:noProof/>
+            <w:webHidden/>
+          </w:rPr>
+        </w:r>
+        <w:r>
+          <w:rPr>
+            <w:noProof/>
+            <w:webHidden/>
+          </w:rPr>
+          <w:fldChar w:fldCharType="separate"/>
+        </w:r>
+        <w:r>
+          <w:rPr>
+            <w:noProof/>
+            <w:webHidden/>
+          </w:rPr>
+          <w:t>8</w:t>
+        </w:r>
+        <w:r>
+          <w:rPr>
+            <w:noProof/>
+            <w:webHidden/>
+          </w:rPr>
+          <w:fldChar w:fldCharType="end"/>
+        </w:r>
+      </w:hyperlink>
+    </w:p>
+    <w:p>
+      <w:pPr>
+        <w:pStyle w:val="Tabladeilustraciones"/>
+        <w:tabs>
+          <w:tab w:val="right" w:leader="dot" w:pos="10456"/>
+        </w:tabs>
+        <w:rPr>
+          <w:rFonts w:eastAsiaTheme="minorEastAsia"/>
+          <w:noProof/>
+          <w:lang w:eastAsia="es-ES"/>
+        </w:rPr>
+      </w:pPr>
+      <w:hyperlink r:id="rId14" w:anchor="_Toc26127567" w:history="1">
+        <w:r>
+          <w:rPr>
+            <w:rStyle w:val="Hipervnculo"/>
+            <w:rFonts w:ascii="Georgia" w:hAnsi="Georgia"/>
+            <w:noProof/>
+          </w:rPr>
+          <w:t>Ilustración 10 - Tipos de commits</w:t>
+        </w:r>
+        <w:r>
+          <w:rPr>
+            <w:noProof/>
+            <w:webHidden/>
+          </w:rPr>
+          <w:tab/>
+        </w:r>
+        <w:r>
+          <w:rPr>
+            <w:noProof/>
+            <w:webHidden/>
+          </w:rPr>
+          <w:fldChar w:fldCharType="begin"/>
+        </w:r>
+        <w:r>
+          <w:rPr>
+            <w:noProof/>
+            <w:webHidden/>
+          </w:rPr>
+          <w:instrText xml:space="preserve"> PAGEREF _Toc26127567 \h </w:instrText>
+        </w:r>
+        <w:r>
+          <w:rPr>
+            <w:noProof/>
+            <w:webHidden/>
+          </w:rPr>
+        </w:r>
+        <w:r>
+          <w:rPr>
+            <w:noProof/>
+            <w:webHidden/>
+          </w:rPr>
+          <w:fldChar w:fldCharType="separate"/>
+        </w:r>
+        <w:r>
+          <w:rPr>
+            <w:noProof/>
+            <w:webHidden/>
+          </w:rPr>
+          <w:t>8</w:t>
+        </w:r>
+        <w:r>
+          <w:rPr>
+            <w:noProof/>
+            <w:webHidden/>
+          </w:rPr>
+          <w:fldChar w:fldCharType="end"/>
+        </w:r>
+      </w:hyperlink>
+    </w:p>
+    <w:p>
+      <w:pPr>
+        <w:pStyle w:val="Tabladeilustraciones"/>
+        <w:tabs>
+          <w:tab w:val="right" w:leader="dot" w:pos="10456"/>
+        </w:tabs>
+        <w:rPr>
+          <w:rFonts w:eastAsiaTheme="minorEastAsia"/>
+          <w:noProof/>
+          <w:lang w:eastAsia="es-ES"/>
+        </w:rPr>
+      </w:pPr>
+      <w:hyperlink w:anchor="_Toc26127568" w:history="1">
+        <w:r>
+          <w:rPr>
+            <w:rStyle w:val="Hipervnculo"/>
+            <w:rFonts w:ascii="Georgia" w:hAnsi="Georgia"/>
+            <w:noProof/>
+          </w:rPr>
+          <w:t>Ilustración 11 - Arquitectura</w:t>
+        </w:r>
+        <w:r>
+          <w:rPr>
+            <w:noProof/>
+            <w:webHidden/>
+          </w:rPr>
+          <w:tab/>
+        </w:r>
+        <w:r>
+          <w:rPr>
+            <w:noProof/>
+            <w:webHidden/>
+          </w:rPr>
+          <w:fldChar w:fldCharType="begin"/>
+        </w:r>
+        <w:r>
+          <w:rPr>
+            <w:noProof/>
+            <w:webHidden/>
+          </w:rPr>
+          <w:instrText xml:space="preserve"> PAGEREF _Toc26127568 \h </w:instrText>
         </w:r>
         <w:r>
           <w:rPr>
@@ -4444,14 +4527,14 @@
           <w:lang w:eastAsia="es-ES"/>
         </w:rPr>
       </w:pPr>
-      <w:hyperlink r:id="rId15" w:anchor="_Toc26126558" w:history="1">
+      <w:hyperlink r:id="rId15" w:anchor="_Toc26127569" w:history="1">
         <w:r>
           <w:rPr>
             <w:rStyle w:val="Hipervnculo"/>
             <w:rFonts w:ascii="Georgia" w:hAnsi="Georgia"/>
             <w:noProof/>
           </w:rPr>
-          <w:t>Ilustración 12 - Barricadas</w:t>
+          <w:t>Ilustración 12- TDD</w:t>
         </w:r>
         <w:r>
           <w:rPr>
@@ -4472,220 +4555,7 @@
             <w:noProof/>
             <w:webHidden/>
           </w:rPr>
-          <w:instrText xml:space="preserve"> PAGEREF _Toc26126558 \h </w:instrText>
-        </w:r>
-        <w:r>
-          <w:rPr>
-            <w:noProof/>
-            <w:webHidden/>
-          </w:rPr>
-        </w:r>
-        <w:r>
-          <w:rPr>
-            <w:noProof/>
-            <w:webHidden/>
-          </w:rPr>
-          <w:fldChar w:fldCharType="separate"/>
-        </w:r>
-        <w:r>
-          <w:rPr>
-            <w:noProof/>
-            <w:webHidden/>
-          </w:rPr>
-          <w:t>9</w:t>
-        </w:r>
-        <w:r>
-          <w:rPr>
-            <w:noProof/>
-            <w:webHidden/>
-          </w:rPr>
-          <w:fldChar w:fldCharType="end"/>
-        </w:r>
-      </w:hyperlink>
-    </w:p>
-    <w:p>
-      <w:pPr>
-        <w:pStyle w:val="Tabladeilustraciones"/>
-        <w:tabs>
-          <w:tab w:val="right" w:leader="dot" w:pos="10456"/>
-        </w:tabs>
-        <w:rPr>
-          <w:rFonts w:eastAsiaTheme="minorEastAsia"/>
-          <w:noProof/>
-          <w:lang w:eastAsia="es-ES"/>
-        </w:rPr>
-      </w:pPr>
-      <w:hyperlink r:id="rId16" w:anchor="_Toc26126559" w:history="1">
-        <w:r>
-          <w:rPr>
-            <w:rStyle w:val="Hipervnculo"/>
-            <w:rFonts w:ascii="Georgia" w:hAnsi="Georgia"/>
-            <w:noProof/>
-          </w:rPr>
-          <w:t>Ilustración 11 - SOLID</w:t>
-        </w:r>
-        <w:r>
-          <w:rPr>
-            <w:noProof/>
-            <w:webHidden/>
-          </w:rPr>
-          <w:tab/>
-        </w:r>
-        <w:r>
-          <w:rPr>
-            <w:noProof/>
-            <w:webHidden/>
-          </w:rPr>
-          <w:fldChar w:fldCharType="begin"/>
-        </w:r>
-        <w:r>
-          <w:rPr>
-            <w:noProof/>
-            <w:webHidden/>
-          </w:rPr>
-          <w:instrText xml:space="preserve"> PAGEREF _Toc26126559 \h </w:instrText>
-        </w:r>
-        <w:r>
-          <w:rPr>
-            <w:noProof/>
-            <w:webHidden/>
-          </w:rPr>
-        </w:r>
-        <w:r>
-          <w:rPr>
-            <w:noProof/>
-            <w:webHidden/>
-          </w:rPr>
-          <w:fldChar w:fldCharType="separate"/>
-        </w:r>
-        <w:r>
-          <w:rPr>
-            <w:noProof/>
-            <w:webHidden/>
-          </w:rPr>
-          <w:t>9</w:t>
-        </w:r>
-        <w:r>
-          <w:rPr>
-            <w:noProof/>
-            <w:webHidden/>
-          </w:rPr>
-          <w:fldChar w:fldCharType="end"/>
-        </w:r>
-      </w:hyperlink>
-    </w:p>
-    <w:p>
-      <w:pPr>
-        <w:pStyle w:val="Tabladeilustraciones"/>
-        <w:tabs>
-          <w:tab w:val="right" w:leader="dot" w:pos="10456"/>
-        </w:tabs>
-        <w:rPr>
-          <w:rFonts w:eastAsiaTheme="minorEastAsia"/>
-          <w:noProof/>
-          <w:lang w:eastAsia="es-ES"/>
-        </w:rPr>
-      </w:pPr>
-      <w:hyperlink r:id="rId17" w:anchor="_Toc26126560" w:history="1">
-        <w:r>
-          <w:rPr>
-            <w:rStyle w:val="Hipervnculo"/>
-            <w:rFonts w:ascii="Georgia" w:hAnsi="Georgia"/>
-            <w:noProof/>
-          </w:rPr>
-          <w:t>Ilustración 13 - Lógica</w:t>
-        </w:r>
-        <w:r>
-          <w:rPr>
-            <w:noProof/>
-            <w:webHidden/>
-          </w:rPr>
-          <w:tab/>
-        </w:r>
-        <w:r>
-          <w:rPr>
-            <w:noProof/>
-            <w:webHidden/>
-          </w:rPr>
-          <w:fldChar w:fldCharType="begin"/>
-        </w:r>
-        <w:r>
-          <w:rPr>
-            <w:noProof/>
-            <w:webHidden/>
-          </w:rPr>
-          <w:instrText xml:space="preserve"> PAGEREF _Toc26126560 \h </w:instrText>
-        </w:r>
-        <w:r>
-          <w:rPr>
-            <w:noProof/>
-            <w:webHidden/>
-          </w:rPr>
-        </w:r>
-        <w:r>
-          <w:rPr>
-            <w:noProof/>
-            <w:webHidden/>
-          </w:rPr>
-          <w:fldChar w:fldCharType="separate"/>
-        </w:r>
-        <w:r>
-          <w:rPr>
-            <w:noProof/>
-            <w:webHidden/>
-          </w:rPr>
-          <w:t>9</w:t>
-        </w:r>
-        <w:r>
-          <w:rPr>
-            <w:noProof/>
-            <w:webHidden/>
-          </w:rPr>
-          <w:fldChar w:fldCharType="end"/>
-        </w:r>
-      </w:hyperlink>
-    </w:p>
-    <w:p>
-      <w:pPr>
-        <w:pStyle w:val="Tabladeilustraciones"/>
-        <w:tabs>
-          <w:tab w:val="right" w:leader="dot" w:pos="10456"/>
-        </w:tabs>
-        <w:rPr>
-          <w:rFonts w:eastAsiaTheme="minorEastAsia"/>
-          <w:noProof/>
-          <w:lang w:eastAsia="es-ES"/>
-        </w:rPr>
-      </w:pPr>
-      <w:hyperlink r:id="rId18" w:anchor="_Toc26126561" w:history="1">
-        <w:r>
-          <w:rPr>
-            <w:rStyle w:val="Hipervnculo"/>
-            <w:rFonts w:ascii="Georgia" w:hAnsi="Georgia"/>
-            <w:noProof/>
-          </w:rPr>
-          <w:t>Ilustración 15 - XML validator</w:t>
-        </w:r>
-        <w:r>
-          <w:rPr>
-            <w:noProof/>
-            <w:webHidden/>
-          </w:rPr>
-          <w:tab/>
-        </w:r>
-        <w:r>
-          <w:rPr>
-            <w:noProof/>
-            <w:webHidden/>
-          </w:rPr>
-          <w:fldChar w:fldCharType="begin"/>
-        </w:r>
-        <w:r>
-          <w:rPr>
-            <w:noProof/>
-            <w:webHidden/>
-          </w:rPr>
-          <w:instrText xml:space="preserve"> PAGEREF _Toc26126561 \h </w:instrText>
+          <w:instrText xml:space="preserve"> PAGEREF _Toc26127569 \h </w:instrText>
         </w:r>
         <w:r>
           <w:rPr>
@@ -4728,13 +4598,14 @@
           <w:lang w:eastAsia="es-ES"/>
         </w:rPr>
       </w:pPr>
-      <w:hyperlink r:id="rId19" w:anchor="_Toc26126562" w:history="1">
+      <w:hyperlink r:id="rId16" w:anchor="_Toc26127570" w:history="1">
         <w:r>
           <w:rPr>
             <w:rStyle w:val="Hipervnculo"/>
+            <w:rFonts w:ascii="Georgia" w:hAnsi="Georgia"/>
             <w:noProof/>
           </w:rPr>
-          <w:t>Ilustración 16 - XML</w:t>
+          <w:t>Ilustración 13 - Barricadas</w:t>
         </w:r>
         <w:r>
           <w:rPr>
@@ -4755,7 +4626,7 @@
             <w:noProof/>
             <w:webHidden/>
           </w:rPr>
-          <w:instrText xml:space="preserve"> PAGEREF _Toc26126562 \h </w:instrText>
+          <w:instrText xml:space="preserve"> PAGEREF _Toc26127570 \h </w:instrText>
         </w:r>
         <w:r>
           <w:rPr>
@@ -4798,14 +4669,14 @@
           <w:lang w:eastAsia="es-ES"/>
         </w:rPr>
       </w:pPr>
-      <w:hyperlink r:id="rId20" w:anchor="_Toc26126563" w:history="1">
+      <w:hyperlink r:id="rId17" w:anchor="_Toc26127571" w:history="1">
         <w:r>
           <w:rPr>
             <w:rStyle w:val="Hipervnculo"/>
             <w:rFonts w:ascii="Georgia" w:hAnsi="Georgia"/>
             <w:noProof/>
           </w:rPr>
-          <w:t>Ilustración 17 - XSD</w:t>
+          <w:t>Ilustración 14 - SOLID</w:t>
         </w:r>
         <w:r>
           <w:rPr>
@@ -4826,7 +4697,7 @@
             <w:noProof/>
             <w:webHidden/>
           </w:rPr>
-          <w:instrText xml:space="preserve"> PAGEREF _Toc26126563 \h </w:instrText>
+          <w:instrText xml:space="preserve"> PAGEREF _Toc26127571 \h </w:instrText>
         </w:r>
         <w:r>
           <w:rPr>
@@ -4869,14 +4740,14 @@
           <w:lang w:eastAsia="es-ES"/>
         </w:rPr>
       </w:pPr>
-      <w:hyperlink r:id="rId21" w:anchor="_Toc26126564" w:history="1">
+      <w:hyperlink r:id="rId18" w:anchor="_Toc26127572" w:history="1">
         <w:r>
           <w:rPr>
             <w:rStyle w:val="Hipervnculo"/>
             <w:rFonts w:ascii="Georgia" w:hAnsi="Georgia"/>
             <w:noProof/>
           </w:rPr>
-          <w:t>Ilustración 18 - XML Schema Generator</w:t>
+          <w:t>Ilustración 15 - Lógica</w:t>
         </w:r>
         <w:r>
           <w:rPr>
@@ -4897,7 +4768,7 @@
             <w:noProof/>
             <w:webHidden/>
           </w:rPr>
-          <w:instrText xml:space="preserve"> PAGEREF _Toc26126564 \h </w:instrText>
+          <w:instrText xml:space="preserve"> PAGEREF _Toc26127572 \h </w:instrText>
         </w:r>
         <w:r>
           <w:rPr>
@@ -4940,14 +4811,14 @@
           <w:lang w:eastAsia="es-ES"/>
         </w:rPr>
       </w:pPr>
-      <w:hyperlink r:id="rId22" w:anchor="_Toc26126565" w:history="1">
+      <w:hyperlink r:id="rId19" w:anchor="_Toc26127573" w:history="1">
         <w:r>
           <w:rPr>
             <w:rStyle w:val="Hipervnculo"/>
             <w:rFonts w:ascii="Georgia" w:hAnsi="Georgia"/>
             <w:noProof/>
           </w:rPr>
-          <w:t>Ilustración 19 - Árbol XML</w:t>
+          <w:t>Ilustración 16 - XML validator</w:t>
         </w:r>
         <w:r>
           <w:rPr>
@@ -4968,7 +4839,7 @@
             <w:noProof/>
             <w:webHidden/>
           </w:rPr>
-          <w:instrText xml:space="preserve"> PAGEREF _Toc26126565 \h </w:instrText>
+          <w:instrText xml:space="preserve"> PAGEREF _Toc26127573 \h </w:instrText>
         </w:r>
         <w:r>
           <w:rPr>
@@ -5011,14 +4882,14 @@
           <w:lang w:eastAsia="es-ES"/>
         </w:rPr>
       </w:pPr>
-      <w:hyperlink w:anchor="_Toc26126566" w:history="1">
+      <w:hyperlink r:id="rId20" w:anchor="_Toc26127574" w:history="1">
         <w:r>
           <w:rPr>
             <w:rStyle w:val="Hipervnculo"/>
             <w:rFonts w:ascii="Georgia" w:hAnsi="Georgia"/>
             <w:noProof/>
           </w:rPr>
-          <w:t>Ilustración 20 - Exportar BBDD a XML</w:t>
+          <w:t>Ilustración 17 - XML</w:t>
         </w:r>
         <w:r>
           <w:rPr>
@@ -5039,7 +4910,220 @@
             <w:noProof/>
             <w:webHidden/>
           </w:rPr>
-          <w:instrText xml:space="preserve"> PAGEREF _Toc26126566 \h </w:instrText>
+          <w:instrText xml:space="preserve"> PAGEREF _Toc26127574 \h </w:instrText>
+        </w:r>
+        <w:r>
+          <w:rPr>
+            <w:noProof/>
+            <w:webHidden/>
+          </w:rPr>
+        </w:r>
+        <w:r>
+          <w:rPr>
+            <w:noProof/>
+            <w:webHidden/>
+          </w:rPr>
+          <w:fldChar w:fldCharType="separate"/>
+        </w:r>
+        <w:r>
+          <w:rPr>
+            <w:noProof/>
+            <w:webHidden/>
+          </w:rPr>
+          <w:t>11</w:t>
+        </w:r>
+        <w:r>
+          <w:rPr>
+            <w:noProof/>
+            <w:webHidden/>
+          </w:rPr>
+          <w:fldChar w:fldCharType="end"/>
+        </w:r>
+      </w:hyperlink>
+    </w:p>
+    <w:p>
+      <w:pPr>
+        <w:pStyle w:val="Tabladeilustraciones"/>
+        <w:tabs>
+          <w:tab w:val="right" w:leader="dot" w:pos="10456"/>
+        </w:tabs>
+        <w:rPr>
+          <w:rFonts w:eastAsiaTheme="minorEastAsia"/>
+          <w:noProof/>
+          <w:lang w:eastAsia="es-ES"/>
+        </w:rPr>
+      </w:pPr>
+      <w:hyperlink r:id="rId21" w:anchor="_Toc26127575" w:history="1">
+        <w:r>
+          <w:rPr>
+            <w:rStyle w:val="Hipervnculo"/>
+            <w:rFonts w:ascii="Georgia" w:hAnsi="Georgia"/>
+            <w:noProof/>
+          </w:rPr>
+          <w:t>Ilustración 18 - XSD</w:t>
+        </w:r>
+        <w:r>
+          <w:rPr>
+            <w:noProof/>
+            <w:webHidden/>
+          </w:rPr>
+          <w:tab/>
+        </w:r>
+        <w:r>
+          <w:rPr>
+            <w:noProof/>
+            <w:webHidden/>
+          </w:rPr>
+          <w:fldChar w:fldCharType="begin"/>
+        </w:r>
+        <w:r>
+          <w:rPr>
+            <w:noProof/>
+            <w:webHidden/>
+          </w:rPr>
+          <w:instrText xml:space="preserve"> PAGEREF _Toc26127575 \h </w:instrText>
+        </w:r>
+        <w:r>
+          <w:rPr>
+            <w:noProof/>
+            <w:webHidden/>
+          </w:rPr>
+        </w:r>
+        <w:r>
+          <w:rPr>
+            <w:noProof/>
+            <w:webHidden/>
+          </w:rPr>
+          <w:fldChar w:fldCharType="separate"/>
+        </w:r>
+        <w:r>
+          <w:rPr>
+            <w:noProof/>
+            <w:webHidden/>
+          </w:rPr>
+          <w:t>11</w:t>
+        </w:r>
+        <w:r>
+          <w:rPr>
+            <w:noProof/>
+            <w:webHidden/>
+          </w:rPr>
+          <w:fldChar w:fldCharType="end"/>
+        </w:r>
+      </w:hyperlink>
+    </w:p>
+    <w:p>
+      <w:pPr>
+        <w:pStyle w:val="Tabladeilustraciones"/>
+        <w:tabs>
+          <w:tab w:val="right" w:leader="dot" w:pos="10456"/>
+        </w:tabs>
+        <w:rPr>
+          <w:rFonts w:eastAsiaTheme="minorEastAsia"/>
+          <w:noProof/>
+          <w:lang w:eastAsia="es-ES"/>
+        </w:rPr>
+      </w:pPr>
+      <w:hyperlink r:id="rId22" w:anchor="_Toc26127576" w:history="1">
+        <w:r>
+          <w:rPr>
+            <w:rStyle w:val="Hipervnculo"/>
+            <w:rFonts w:ascii="Georgia" w:hAnsi="Georgia"/>
+            <w:noProof/>
+          </w:rPr>
+          <w:t>Ilustración 19 - XML Schema Generator</w:t>
+        </w:r>
+        <w:r>
+          <w:rPr>
+            <w:noProof/>
+            <w:webHidden/>
+          </w:rPr>
+          <w:tab/>
+        </w:r>
+        <w:r>
+          <w:rPr>
+            <w:noProof/>
+            <w:webHidden/>
+          </w:rPr>
+          <w:fldChar w:fldCharType="begin"/>
+        </w:r>
+        <w:r>
+          <w:rPr>
+            <w:noProof/>
+            <w:webHidden/>
+          </w:rPr>
+          <w:instrText xml:space="preserve"> PAGEREF _Toc26127576 \h </w:instrText>
+        </w:r>
+        <w:r>
+          <w:rPr>
+            <w:noProof/>
+            <w:webHidden/>
+          </w:rPr>
+        </w:r>
+        <w:r>
+          <w:rPr>
+            <w:noProof/>
+            <w:webHidden/>
+          </w:rPr>
+          <w:fldChar w:fldCharType="separate"/>
+        </w:r>
+        <w:r>
+          <w:rPr>
+            <w:noProof/>
+            <w:webHidden/>
+          </w:rPr>
+          <w:t>11</w:t>
+        </w:r>
+        <w:r>
+          <w:rPr>
+            <w:noProof/>
+            <w:webHidden/>
+          </w:rPr>
+          <w:fldChar w:fldCharType="end"/>
+        </w:r>
+      </w:hyperlink>
+    </w:p>
+    <w:p>
+      <w:pPr>
+        <w:pStyle w:val="Tabladeilustraciones"/>
+        <w:tabs>
+          <w:tab w:val="right" w:leader="dot" w:pos="10456"/>
+        </w:tabs>
+        <w:rPr>
+          <w:rFonts w:eastAsiaTheme="minorEastAsia"/>
+          <w:noProof/>
+          <w:lang w:eastAsia="es-ES"/>
+        </w:rPr>
+      </w:pPr>
+      <w:hyperlink r:id="rId23" w:anchor="_Toc26127577" w:history="1">
+        <w:r>
+          <w:rPr>
+            <w:rStyle w:val="Hipervnculo"/>
+            <w:rFonts w:ascii="Georgia" w:hAnsi="Georgia"/>
+            <w:noProof/>
+          </w:rPr>
+          <w:t>Ilustración 20 - Árbol XML</w:t>
+        </w:r>
+        <w:r>
+          <w:rPr>
+            <w:noProof/>
+            <w:webHidden/>
+          </w:rPr>
+          <w:tab/>
+        </w:r>
+        <w:r>
+          <w:rPr>
+            <w:noProof/>
+            <w:webHidden/>
+          </w:rPr>
+          <w:fldChar w:fldCharType="begin"/>
+        </w:r>
+        <w:r>
+          <w:rPr>
+            <w:noProof/>
+            <w:webHidden/>
+          </w:rPr>
+          <w:instrText xml:space="preserve"> PAGEREF _Toc26127577 \h </w:instrText>
         </w:r>
         <w:r>
           <w:rPr>
@@ -5082,14 +5166,14 @@
           <w:lang w:eastAsia="es-ES"/>
         </w:rPr>
       </w:pPr>
-      <w:hyperlink w:anchor="_Toc26126567" w:history="1">
+      <w:hyperlink w:anchor="_Toc26127578" w:history="1">
         <w:r>
           <w:rPr>
             <w:rStyle w:val="Hipervnculo"/>
             <w:rFonts w:ascii="Georgia" w:hAnsi="Georgia"/>
             <w:noProof/>
           </w:rPr>
-          <w:t>Ilustración 21 - Diargama Entidad - Relación</w:t>
+          <w:t>Ilustración 21 - Exportar BBDD a XML</w:t>
         </w:r>
         <w:r>
           <w:rPr>
@@ -5110,7 +5194,7 @@
             <w:noProof/>
             <w:webHidden/>
           </w:rPr>
-          <w:instrText xml:space="preserve"> PAGEREF _Toc26126567 \h </w:instrText>
+          <w:instrText xml:space="preserve"> PAGEREF _Toc26127578 \h </w:instrText>
         </w:r>
         <w:r>
           <w:rPr>
@@ -5153,14 +5237,14 @@
           <w:lang w:eastAsia="es-ES"/>
         </w:rPr>
       </w:pPr>
-      <w:hyperlink w:anchor="_Toc26126568" w:history="1">
+      <w:hyperlink w:anchor="_Toc26127579" w:history="1">
         <w:r>
           <w:rPr>
             <w:rStyle w:val="Hipervnculo"/>
             <w:rFonts w:ascii="Georgia" w:hAnsi="Georgia"/>
             <w:noProof/>
           </w:rPr>
-          <w:t>Ilustración 22 - Playlist .bat</w:t>
+          <w:t>Ilustración 22 - Diargama Entidad - Relación</w:t>
         </w:r>
         <w:r>
           <w:rPr>
@@ -5181,7 +5265,7 @@
             <w:noProof/>
             <w:webHidden/>
           </w:rPr>
-          <w:instrText xml:space="preserve"> PAGEREF _Toc26126568 \h </w:instrText>
+          <w:instrText xml:space="preserve"> PAGEREF _Toc26127579 \h </w:instrText>
         </w:r>
         <w:r>
           <w:rPr>
@@ -5224,14 +5308,14 @@
           <w:lang w:eastAsia="es-ES"/>
         </w:rPr>
       </w:pPr>
-      <w:hyperlink w:anchor="_Toc26126569" w:history="1">
+      <w:hyperlink w:anchor="_Toc26127580" w:history="1">
         <w:r>
           <w:rPr>
             <w:rStyle w:val="Hipervnculo"/>
             <w:rFonts w:ascii="Georgia" w:hAnsi="Georgia"/>
             <w:noProof/>
           </w:rPr>
-          <w:t>Ilustración 23 – Lógica</w:t>
+          <w:t>Ilustración 23 - Playlist .bat</w:t>
         </w:r>
         <w:r>
           <w:rPr>
@@ -5252,7 +5336,7 @@
             <w:noProof/>
             <w:webHidden/>
           </w:rPr>
-          <w:instrText xml:space="preserve"> PAGEREF _Toc26126569 \h </w:instrText>
+          <w:instrText xml:space="preserve"> PAGEREF _Toc26127580 \h </w:instrText>
         </w:r>
         <w:r>
           <w:rPr>
@@ -5295,14 +5379,14 @@
           <w:lang w:eastAsia="es-ES"/>
         </w:rPr>
       </w:pPr>
-      <w:hyperlink w:anchor="_Toc26126570" w:history="1">
+      <w:hyperlink w:anchor="_Toc26127581" w:history="1">
         <w:r>
           <w:rPr>
             <w:rStyle w:val="Hipervnculo"/>
             <w:rFonts w:ascii="Georgia" w:hAnsi="Georgia"/>
             <w:noProof/>
           </w:rPr>
-          <w:t>Ilustración 24 - Commits</w:t>
+          <w:t>Ilustración 24 – Lógica</w:t>
         </w:r>
         <w:r>
           <w:rPr>
@@ -5323,7 +5407,7 @@
             <w:noProof/>
             <w:webHidden/>
           </w:rPr>
-          <w:instrText xml:space="preserve"> PAGEREF _Toc26126570 \h </w:instrText>
+          <w:instrText xml:space="preserve"> PAGEREF _Toc26127581 \h </w:instrText>
         </w:r>
         <w:r>
           <w:rPr>
@@ -5343,7 +5427,7 @@
             <w:noProof/>
             <w:webHidden/>
           </w:rPr>
-          <w:t>15</w:t>
+          <w:t>16</w:t>
         </w:r>
         <w:r>
           <w:rPr>
@@ -5356,6 +5440,77 @@
     </w:p>
     <w:p>
       <w:pPr>
+        <w:pStyle w:val="Tabladeilustraciones"/>
+        <w:tabs>
+          <w:tab w:val="right" w:leader="dot" w:pos="10456"/>
+        </w:tabs>
+        <w:rPr>
+          <w:rFonts w:eastAsiaTheme="minorEastAsia"/>
+          <w:noProof/>
+          <w:lang w:eastAsia="es-ES"/>
+        </w:rPr>
+      </w:pPr>
+      <w:hyperlink w:anchor="_Toc26127582" w:history="1">
+        <w:r>
+          <w:rPr>
+            <w:rStyle w:val="Hipervnculo"/>
+            <w:rFonts w:ascii="Georgia" w:hAnsi="Georgia"/>
+            <w:noProof/>
+          </w:rPr>
+          <w:t>Ilustración 25 - Commits</w:t>
+        </w:r>
+        <w:r>
+          <w:rPr>
+            <w:noProof/>
+            <w:webHidden/>
+          </w:rPr>
+          <w:tab/>
+        </w:r>
+        <w:r>
+          <w:rPr>
+            <w:noProof/>
+            <w:webHidden/>
+          </w:rPr>
+          <w:fldChar w:fldCharType="begin"/>
+        </w:r>
+        <w:r>
+          <w:rPr>
+            <w:noProof/>
+            <w:webHidden/>
+          </w:rPr>
+          <w:instrText xml:space="preserve"> PAGEREF _Toc26127582 \h </w:instrText>
+        </w:r>
+        <w:r>
+          <w:rPr>
+            <w:noProof/>
+            <w:webHidden/>
+          </w:rPr>
+        </w:r>
+        <w:r>
+          <w:rPr>
+            <w:noProof/>
+            <w:webHidden/>
+          </w:rPr>
+          <w:fldChar w:fldCharType="separate"/>
+        </w:r>
+        <w:r>
+          <w:rPr>
+            <w:noProof/>
+            <w:webHidden/>
+          </w:rPr>
+          <w:t>16</w:t>
+        </w:r>
+        <w:r>
+          <w:rPr>
+            <w:noProof/>
+            <w:webHidden/>
+          </w:rPr>
+          <w:fldChar w:fldCharType="end"/>
+        </w:r>
+      </w:hyperlink>
+    </w:p>
+    <w:p>
+      <w:pPr>
         <w:rPr>
           <w:rStyle w:val="Hipervnculo"/>
           <w:rFonts w:ascii="Georgia" w:hAnsi="Georgia"/>
@@ -5393,7 +5548,7 @@
           <w:smallCaps/>
         </w:rPr>
       </w:pPr>
-      <w:bookmarkStart w:id="2" w:name="_Toc26126572"/>
+      <w:bookmarkStart w:id="2" w:name="_Toc26127584"/>
       <w:r>
         <w:rPr>
           <w:rFonts w:ascii="Georgia" w:hAnsi="Georgia"/>
@@ -5554,7 +5709,7 @@
             <wp:cNvGraphicFramePr/>
             <a:graphic xmlns:a="http://schemas.openxmlformats.org/drawingml/2006/main">
               <a:graphicData uri="http://schemas.openxmlformats.org/drawingml/2006/diagram">
-                <dgm:relIds xmlns:dgm="http://schemas.openxmlformats.org/drawingml/2006/diagram" xmlns:r="http://schemas.openxmlformats.org/officeDocument/2006/relationships" r:dm="rId23" r:lo="rId24" r:qs="rId25" r:cs="rId26"/>
+                <dgm:relIds xmlns:dgm="http://schemas.openxmlformats.org/drawingml/2006/diagram" xmlns:r="http://schemas.openxmlformats.org/officeDocument/2006/relationships" r:dm="rId24" r:lo="rId25" r:qs="rId26" r:cs="rId27"/>
               </a:graphicData>
             </a:graphic>
           </wp:inline>
@@ -5570,7 +5725,7 @@
           <w:bCs/>
         </w:rPr>
       </w:pPr>
-      <w:bookmarkStart w:id="3" w:name="_Toc26126547"/>
+      <w:bookmarkStart w:id="3" w:name="_Toc26127558"/>
       <w:r>
         <w:rPr>
           <w:rFonts w:ascii="Georgia" w:hAnsi="Georgia"/>
@@ -5653,7 +5808,7 @@
             <wp:cNvGraphicFramePr/>
             <a:graphic xmlns:a="http://schemas.openxmlformats.org/drawingml/2006/main">
               <a:graphicData uri="http://schemas.openxmlformats.org/drawingml/2006/diagram">
-                <dgm:relIds xmlns:dgm="http://schemas.openxmlformats.org/drawingml/2006/diagram" xmlns:r="http://schemas.openxmlformats.org/officeDocument/2006/relationships" r:dm="rId28" r:lo="rId29" r:qs="rId30" r:cs="rId31"/>
+                <dgm:relIds xmlns:dgm="http://schemas.openxmlformats.org/drawingml/2006/diagram" xmlns:r="http://schemas.openxmlformats.org/officeDocument/2006/relationships" r:dm="rId29" r:lo="rId30" r:qs="rId31" r:cs="rId32"/>
               </a:graphicData>
             </a:graphic>
             <wp14:sizeRelH relativeFrom="page">
@@ -5967,7 +6122,7 @@
                               </w:rPr>
                             </w:pPr>
                             <w:bookmarkStart w:id="4" w:name="_Toc26018204"/>
-                            <w:bookmarkStart w:id="5" w:name="_Toc26126548"/>
+                            <w:bookmarkStart w:id="5" w:name="_Toc26127559"/>
                             <w:r>
                               <w:rPr>
                                 <w:rFonts w:ascii="Georgia" w:hAnsi="Georgia"/>
@@ -6057,7 +6212,7 @@
                         </w:rPr>
                       </w:pPr>
                       <w:bookmarkStart w:id="6" w:name="_Toc26018204"/>
-                      <w:bookmarkStart w:id="7" w:name="_Toc26126548"/>
+                      <w:bookmarkStart w:id="7" w:name="_Toc26127559"/>
                       <w:r>
                         <w:rPr>
                           <w:rFonts w:ascii="Georgia" w:hAnsi="Georgia"/>
@@ -6159,7 +6314,7 @@
             <wp:cNvGraphicFramePr/>
             <a:graphic xmlns:a="http://schemas.openxmlformats.org/drawingml/2006/main">
               <a:graphicData uri="http://schemas.openxmlformats.org/drawingml/2006/diagram">
-                <dgm:relIds xmlns:dgm="http://schemas.openxmlformats.org/drawingml/2006/diagram" xmlns:r="http://schemas.openxmlformats.org/officeDocument/2006/relationships" r:dm="rId33" r:lo="rId34" r:qs="rId35" r:cs="rId36"/>
+                <dgm:relIds xmlns:dgm="http://schemas.openxmlformats.org/drawingml/2006/diagram" xmlns:r="http://schemas.openxmlformats.org/officeDocument/2006/relationships" r:dm="rId34" r:lo="rId35" r:qs="rId36" r:cs="rId37"/>
               </a:graphicData>
             </a:graphic>
             <wp14:sizeRelH relativeFrom="margin">
@@ -6195,7 +6350,7 @@
           <w:bCs/>
         </w:rPr>
       </w:pPr>
-      <w:bookmarkStart w:id="8" w:name="_Toc26126549"/>
+      <w:bookmarkStart w:id="8" w:name="_Toc26127560"/>
       <w:r>
         <w:rPr>
           <w:rFonts w:ascii="Georgia" w:hAnsi="Georgia"/>
@@ -6381,7 +6536,7 @@
           <w:smallCaps/>
         </w:rPr>
       </w:pPr>
-      <w:bookmarkStart w:id="9" w:name="_Toc26126573"/>
+      <w:bookmarkStart w:id="9" w:name="_Toc26127585"/>
       <w:r>
         <w:rPr>
           <w:rFonts w:ascii="Georgia" w:hAnsi="Georgia"/>
@@ -6503,7 +6658,7 @@
           <w:smallCaps/>
         </w:rPr>
       </w:pPr>
-      <w:bookmarkStart w:id="10" w:name="_Toc26126574"/>
+      <w:bookmarkStart w:id="10" w:name="_Toc26127586"/>
       <w:r>
         <w:rPr>
           <w:rFonts w:ascii="Georgia" w:hAnsi="Georgia"/>
@@ -6750,7 +6905,7 @@
                               </w:rPr>
                             </w:pPr>
                             <w:bookmarkStart w:id="11" w:name="_Toc26018206"/>
-                            <w:bookmarkStart w:id="12" w:name="_Toc26126550"/>
+                            <w:bookmarkStart w:id="12" w:name="_Toc26127561"/>
                             <w:r>
                               <w:rPr>
                                 <w:rFonts w:ascii="Georgia" w:hAnsi="Georgia"/>
@@ -6839,7 +6994,7 @@
                         </w:rPr>
                       </w:pPr>
                       <w:bookmarkStart w:id="13" w:name="_Toc26018206"/>
-                      <w:bookmarkStart w:id="14" w:name="_Toc26126550"/>
+                      <w:bookmarkStart w:id="14" w:name="_Toc26127561"/>
                       <w:r>
                         <w:rPr>
                           <w:rFonts w:ascii="Georgia" w:hAnsi="Georgia"/>
@@ -6960,7 +7115,7 @@
                     <pic:cNvPicPr/>
                   </pic:nvPicPr>
                   <pic:blipFill>
-                    <a:blip r:embed="rId38">
+                    <a:blip r:embed="rId39">
                       <a:extLst>
                         <a:ext uri="{28A0092B-C50C-407E-A947-70E740481C1C}">
                           <a14:useLocalDpi xmlns:a14="http://schemas.microsoft.com/office/drawing/2010/main" val="0"/>
@@ -7016,7 +7171,7 @@
           <w:smallCaps/>
         </w:rPr>
       </w:pPr>
-      <w:bookmarkStart w:id="15" w:name="_Toc26126575"/>
+      <w:bookmarkStart w:id="15" w:name="_Toc26127587"/>
       <w:r>
         <w:rPr>
           <w:rFonts w:ascii="Georgia" w:hAnsi="Georgia"/>
@@ -7076,7 +7231,7 @@
                     </pic:cNvPicPr>
                   </pic:nvPicPr>
                   <pic:blipFill>
-                    <a:blip r:embed="rId39" cstate="print">
+                    <a:blip r:embed="rId40" cstate="print">
                       <a:extLst>
                         <a:ext uri="{28A0092B-C50C-407E-A947-70E740481C1C}">
                           <a14:useLocalDpi xmlns:a14="http://schemas.microsoft.com/office/drawing/2010/main" val="0"/>
@@ -7383,7 +7538,7 @@
           <w:smallCaps/>
         </w:rPr>
       </w:pPr>
-      <w:bookmarkStart w:id="16" w:name="_Toc26126576"/>
+      <w:bookmarkStart w:id="16" w:name="_Toc26127588"/>
       <w:proofErr w:type="spellStart"/>
       <w:r>
         <w:rPr>
@@ -7462,7 +7617,7 @@
                     <pic:cNvPicPr/>
                   </pic:nvPicPr>
                   <pic:blipFill>
-                    <a:blip r:embed="rId40"/>
+                    <a:blip r:embed="rId41"/>
                     <a:stretch>
                       <a:fillRect/>
                     </a:stretch>
@@ -7490,7 +7645,7 @@
           <w:rFonts w:ascii="Georgia" w:hAnsi="Georgia"/>
         </w:rPr>
       </w:pPr>
-      <w:bookmarkStart w:id="17" w:name="_Toc26126551"/>
+      <w:bookmarkStart w:id="17" w:name="_Toc26127562"/>
       <w:r>
         <w:rPr>
           <w:rFonts w:ascii="Georgia" w:hAnsi="Georgia"/>
@@ -7593,7 +7748,7 @@
     <w:p>
       <w:pPr>
         <w:rPr>
-          <w:rFonts w:ascii="Georgia" w:hAnsi="Georgia"/>
+          <w:noProof/>
         </w:rPr>
       </w:pPr>
       <w:r>
@@ -7607,48 +7762,30 @@
           <w:rFonts w:ascii="Georgia" w:hAnsi="Georgia"/>
         </w:rPr>
         <w:t>por módulo.</w:t>
+      </w:r>
+      <w:r>
+        <w:rPr>
+          <w:noProof/>
+        </w:rPr>
+        <w:t xml:space="preserve"> </w:t>
       </w:r>
     </w:p>
     <w:p>
       <w:pPr>
         <w:rPr>
-          <w:rFonts w:ascii="Georgia" w:eastAsiaTheme="majorEastAsia" w:hAnsi="Georgia" w:cstheme="majorBidi"/>
-          <w:b/>
-          <w:bCs/>
-          <w:smallCaps/>
-          <w:vanish/>
-          <w:color w:val="2F5496" w:themeColor="accent1" w:themeShade="BF"/>
-          <w:sz w:val="26"/>
-          <w:szCs w:val="26"/>
-        </w:rPr>
-      </w:pPr>
-      <w:bookmarkStart w:id="18" w:name="_Toc25948363"/>
-      <w:bookmarkStart w:id="19" w:name="_Toc25948623"/>
-      <w:bookmarkStart w:id="20" w:name="_Toc26018168"/>
-      <w:bookmarkStart w:id="21" w:name="_Toc26121249"/>
-      <w:bookmarkEnd w:id="18"/>
-      <w:bookmarkEnd w:id="19"/>
-      <w:bookmarkEnd w:id="20"/>
-      <w:bookmarkEnd w:id="21"/>
-      <w:r>
-        <w:rPr>
-          <w:rFonts w:ascii="Georgia" w:hAnsi="Georgia"/>
+          <w:rFonts w:ascii="Georgia" w:hAnsi="Georgia"/>
+        </w:rPr>
+      </w:pPr>
+      <w:r>
+        <w:rPr>
           <w:noProof/>
         </w:rPr>
         <w:lastRenderedPageBreak/>
         <w:drawing>
-          <wp:anchor distT="0" distB="0" distL="114300" distR="114300" simplePos="0" relativeHeight="251731968" behindDoc="0" locked="0" layoutInCell="1" allowOverlap="1" wp14:anchorId="768E9F43" wp14:editId="6DE3AFF9">
-            <wp:simplePos x="0" y="0"/>
-            <wp:positionH relativeFrom="margin">
-              <wp:posOffset>973419</wp:posOffset>
-            </wp:positionH>
-            <wp:positionV relativeFrom="paragraph">
-              <wp:posOffset>514</wp:posOffset>
-            </wp:positionV>
-            <wp:extent cx="4755515" cy="6379210"/>
-            <wp:effectExtent l="0" t="0" r="6985" b="2540"/>
-            <wp:wrapTopAndBottom/>
-            <wp:docPr id="33" name="Imagen 33"/>
+          <wp:inline distT="0" distB="0" distL="0" distR="0" wp14:anchorId="59DC7974" wp14:editId="2817D469">
+            <wp:extent cx="6645910" cy="6446520"/>
+            <wp:effectExtent l="0" t="0" r="2540" b="0"/>
+            <wp:docPr id="23" name="Imagen 23"/>
             <wp:cNvGraphicFramePr>
               <a:graphicFrameLocks xmlns:a="http://schemas.openxmlformats.org/drawingml/2006/main" noChangeAspect="1"/>
             </wp:cNvGraphicFramePr>
@@ -7660,13 +7797,7 @@
                     <pic:cNvPicPr/>
                   </pic:nvPicPr>
                   <pic:blipFill>
-                    <a:blip r:embed="rId41" cstate="print">
-                      <a:extLst>
-                        <a:ext uri="{28A0092B-C50C-407E-A947-70E740481C1C}">
-                          <a14:useLocalDpi xmlns:a14="http://schemas.microsoft.com/office/drawing/2010/main" val="0"/>
-                        </a:ext>
-                      </a:extLst>
-                    </a:blip>
+                    <a:blip r:embed="rId42"/>
                     <a:stretch>
                       <a:fillRect/>
                     </a:stretch>
@@ -7674,7 +7805,7 @@
                   <pic:spPr>
                     <a:xfrm>
                       <a:off x="0" y="0"/>
-                      <a:ext cx="4755515" cy="6379210"/>
+                      <a:ext cx="6645910" cy="6446520"/>
                     </a:xfrm>
                     <a:prstGeom prst="rect">
                       <a:avLst/>
@@ -7683,15 +7814,31 @@
                 </pic:pic>
               </a:graphicData>
             </a:graphic>
-            <wp14:sizeRelH relativeFrom="page">
-              <wp14:pctWidth>0</wp14:pctWidth>
-            </wp14:sizeRelH>
-            <wp14:sizeRelV relativeFrom="page">
-              <wp14:pctHeight>0</wp14:pctHeight>
-            </wp14:sizeRelV>
-          </wp:anchor>
+          </wp:inline>
         </w:drawing>
       </w:r>
+    </w:p>
+    <w:p>
+      <w:pPr>
+        <w:rPr>
+          <w:rFonts w:ascii="Georgia" w:eastAsiaTheme="majorEastAsia" w:hAnsi="Georgia" w:cstheme="majorBidi"/>
+          <w:b/>
+          <w:bCs/>
+          <w:smallCaps/>
+          <w:vanish/>
+          <w:color w:val="2F5496" w:themeColor="accent1" w:themeShade="BF"/>
+          <w:sz w:val="26"/>
+          <w:szCs w:val="26"/>
+        </w:rPr>
+      </w:pPr>
+      <w:bookmarkStart w:id="18" w:name="_Toc25948363"/>
+      <w:bookmarkStart w:id="19" w:name="_Toc25948623"/>
+      <w:bookmarkStart w:id="20" w:name="_Toc26018168"/>
+      <w:bookmarkStart w:id="21" w:name="_Toc26121249"/>
+      <w:bookmarkEnd w:id="18"/>
+      <w:bookmarkEnd w:id="19"/>
+      <w:bookmarkEnd w:id="20"/>
+      <w:bookmarkEnd w:id="21"/>
       <w:r>
         <w:rPr>
           <w:rFonts w:ascii="Georgia" w:hAnsi="Georgia"/>
@@ -7700,7 +7847,7 @@
         <mc:AlternateContent>
           <mc:Choice Requires="wps">
             <w:drawing>
-              <wp:anchor distT="0" distB="0" distL="114300" distR="114300" simplePos="0" relativeHeight="251734016" behindDoc="0" locked="0" layoutInCell="1" allowOverlap="1" wp14:anchorId="6630B499" wp14:editId="6F4C9699">
+              <wp:anchor distT="0" distB="0" distL="114300" distR="114300" simplePos="0" relativeHeight="251734016" behindDoc="0" locked="0" layoutInCell="1" allowOverlap="1" wp14:anchorId="6630B499" wp14:editId="4E42B134">
                 <wp:simplePos x="0" y="0"/>
                 <wp:positionH relativeFrom="margin">
                   <wp:align>center</wp:align>
@@ -7741,7 +7888,7 @@
                                 <w:rFonts w:ascii="Georgia" w:hAnsi="Georgia"/>
                               </w:rPr>
                             </w:pPr>
-                            <w:bookmarkStart w:id="22" w:name="_Toc26126552"/>
+                            <w:bookmarkStart w:id="22" w:name="_Toc26127563"/>
                             <w:r>
                               <w:rPr>
                                 <w:rFonts w:ascii="Georgia" w:hAnsi="Georgia"/>
@@ -7816,7 +7963,7 @@
                           <w:rFonts w:ascii="Georgia" w:hAnsi="Georgia"/>
                         </w:rPr>
                       </w:pPr>
-                      <w:bookmarkStart w:id="23" w:name="_Toc26126552"/>
+                      <w:bookmarkStart w:id="23" w:name="_Toc26127563"/>
                       <w:r>
                         <w:rPr>
                           <w:rFonts w:ascii="Georgia" w:hAnsi="Georgia"/>
@@ -8180,6 +8327,7 @@
           <w:b/>
           <w:bCs/>
         </w:rPr>
+        <w:lastRenderedPageBreak/>
         <w:t xml:space="preserve">Lenguajes de Marcas: </w:t>
       </w:r>
       <w:r>
@@ -8214,6 +8362,149 @@
         </w:rPr>
         <w:t>.</w:t>
       </w:r>
+    </w:p>
+    <w:p>
+      <w:pPr>
+        <w:rPr>
+          <w:rFonts w:ascii="Georgia" w:eastAsiaTheme="majorEastAsia" w:hAnsi="Georgia" w:cstheme="majorBidi"/>
+          <w:color w:val="2F5496" w:themeColor="accent1" w:themeShade="BF"/>
+          <w:sz w:val="26"/>
+          <w:szCs w:val="26"/>
+        </w:rPr>
+      </w:pPr>
+    </w:p>
+    <w:p>
+      <w:pPr>
+        <w:rPr>
+          <w:rFonts w:ascii="Georgia" w:eastAsiaTheme="majorEastAsia" w:hAnsi="Georgia" w:cstheme="majorBidi"/>
+          <w:color w:val="2F5496" w:themeColor="accent1" w:themeShade="BF"/>
+          <w:sz w:val="26"/>
+          <w:szCs w:val="26"/>
+        </w:rPr>
+      </w:pPr>
+      <w:r>
+        <w:rPr>
+          <w:rFonts w:ascii="Georgia" w:eastAsiaTheme="majorEastAsia" w:hAnsi="Georgia" w:cstheme="majorBidi"/>
+          <w:color w:val="2F5496" w:themeColor="accent1" w:themeShade="BF"/>
+          <w:sz w:val="26"/>
+          <w:szCs w:val="26"/>
+        </w:rPr>
+        <w:drawing>
+          <wp:anchor distT="0" distB="0" distL="114300" distR="114300" simplePos="0" relativeHeight="251735040" behindDoc="0" locked="0" layoutInCell="1" allowOverlap="1" wp14:anchorId="675F718B" wp14:editId="795ECDF1">
+            <wp:simplePos x="0" y="0"/>
+            <wp:positionH relativeFrom="margin">
+              <wp:posOffset>2101006</wp:posOffset>
+            </wp:positionH>
+            <wp:positionV relativeFrom="paragraph">
+              <wp:posOffset>1840549</wp:posOffset>
+            </wp:positionV>
+            <wp:extent cx="4487431" cy="4451944"/>
+            <wp:effectExtent l="0" t="0" r="8890" b="6350"/>
+            <wp:wrapNone/>
+            <wp:docPr id="37" name="Imagen 37"/>
+            <wp:cNvGraphicFramePr>
+              <a:graphicFrameLocks xmlns:a="http://schemas.openxmlformats.org/drawingml/2006/main" noChangeAspect="1"/>
+            </wp:cNvGraphicFramePr>
+            <a:graphic xmlns:a="http://schemas.openxmlformats.org/drawingml/2006/main">
+              <a:graphicData uri="http://schemas.openxmlformats.org/drawingml/2006/picture">
+                <pic:pic xmlns:pic="http://schemas.openxmlformats.org/drawingml/2006/picture">
+                  <pic:nvPicPr>
+                    <pic:cNvPr id="1" name=""/>
+                    <pic:cNvPicPr/>
+                  </pic:nvPicPr>
+                  <pic:blipFill rotWithShape="1">
+                    <a:blip r:embed="rId43">
+                      <a:extLst>
+                        <a:ext uri="{28A0092B-C50C-407E-A947-70E740481C1C}">
+                          <a14:useLocalDpi xmlns:a14="http://schemas.microsoft.com/office/drawing/2010/main" val="0"/>
+                        </a:ext>
+                      </a:extLst>
+                    </a:blip>
+                    <a:srcRect l="30460" t="1845" b="1338"/>
+                    <a:stretch/>
+                  </pic:blipFill>
+                  <pic:spPr bwMode="auto">
+                    <a:xfrm>
+                      <a:off x="0" y="0"/>
+                      <a:ext cx="4487431" cy="4451944"/>
+                    </a:xfrm>
+                    <a:prstGeom prst="rect">
+                      <a:avLst/>
+                    </a:prstGeom>
+                    <a:ln>
+                      <a:noFill/>
+                    </a:ln>
+                    <a:extLst>
+                      <a:ext uri="{53640926-AAD7-44D8-BBD7-CCE9431645EC}">
+                        <a14:shadowObscured xmlns:a14="http://schemas.microsoft.com/office/drawing/2010/main"/>
+                      </a:ext>
+                    </a:extLst>
+                  </pic:spPr>
+                </pic:pic>
+              </a:graphicData>
+            </a:graphic>
+            <wp14:sizeRelH relativeFrom="margin">
+              <wp14:pctWidth>0</wp14:pctWidth>
+            </wp14:sizeRelH>
+            <wp14:sizeRelV relativeFrom="margin">
+              <wp14:pctHeight>0</wp14:pctHeight>
+            </wp14:sizeRelV>
+          </wp:anchor>
+        </w:drawing>
+      </w:r>
+      <w:r>
+        <w:rPr>
+          <w:rFonts w:ascii="Georgia" w:eastAsiaTheme="majorEastAsia" w:hAnsi="Georgia" w:cstheme="majorBidi"/>
+          <w:color w:val="2F5496" w:themeColor="accent1" w:themeShade="BF"/>
+          <w:sz w:val="26"/>
+          <w:szCs w:val="26"/>
+        </w:rPr>
+        <w:drawing>
+          <wp:inline distT="0" distB="0" distL="0" distR="0" wp14:anchorId="137A6AA9" wp14:editId="383C9981">
+            <wp:extent cx="6645910" cy="2209800"/>
+            <wp:effectExtent l="0" t="0" r="2540" b="0"/>
+            <wp:docPr id="36" name="Imagen 36"/>
+            <wp:cNvGraphicFramePr>
+              <a:graphicFrameLocks xmlns:a="http://schemas.openxmlformats.org/drawingml/2006/main" noChangeAspect="1"/>
+            </wp:cNvGraphicFramePr>
+            <a:graphic xmlns:a="http://schemas.openxmlformats.org/drawingml/2006/main">
+              <a:graphicData uri="http://schemas.openxmlformats.org/drawingml/2006/picture">
+                <pic:pic xmlns:pic="http://schemas.openxmlformats.org/drawingml/2006/picture">
+                  <pic:nvPicPr>
+                    <pic:cNvPr id="1" name=""/>
+                    <pic:cNvPicPr/>
+                  </pic:nvPicPr>
+                  <pic:blipFill>
+                    <a:blip r:embed="rId44"/>
+                    <a:stretch>
+                      <a:fillRect/>
+                    </a:stretch>
+                  </pic:blipFill>
+                  <pic:spPr>
+                    <a:xfrm>
+                      <a:off x="0" y="0"/>
+                      <a:ext cx="6645910" cy="2209800"/>
+                    </a:xfrm>
+                    <a:prstGeom prst="rect">
+                      <a:avLst/>
+                    </a:prstGeom>
+                  </pic:spPr>
+                </pic:pic>
+              </a:graphicData>
+            </a:graphic>
+          </wp:inline>
+        </w:drawing>
+      </w:r>
+    </w:p>
+    <w:p>
+      <w:pPr>
+        <w:rPr>
+          <w:rFonts w:ascii="Georgia" w:eastAsiaTheme="majorEastAsia" w:hAnsi="Georgia" w:cstheme="majorBidi"/>
+          <w:color w:val="2F5496" w:themeColor="accent1" w:themeShade="BF"/>
+          <w:sz w:val="26"/>
+          <w:szCs w:val="26"/>
+        </w:rPr>
+      </w:pPr>
     </w:p>
     <w:p>
       <w:pPr>
@@ -8242,9 +8533,196 @@
       <w:bookmarkStart w:id="48" w:name="_Toc26125825"/>
       <w:bookmarkStart w:id="49" w:name="_Toc26125868"/>
       <w:bookmarkStart w:id="50" w:name="_Toc26126577"/>
+      <w:bookmarkStart w:id="51" w:name="_Toc26127589"/>
       <w:bookmarkEnd w:id="48"/>
       <w:bookmarkEnd w:id="49"/>
       <w:bookmarkEnd w:id="50"/>
+      <w:r>
+        <w:rPr>
+          <w:noProof/>
+        </w:rPr>
+        <mc:AlternateContent>
+          <mc:Choice Requires="wps">
+            <w:drawing>
+              <wp:anchor distT="0" distB="0" distL="114300" distR="114300" simplePos="0" relativeHeight="251737088" behindDoc="0" locked="0" layoutInCell="1" allowOverlap="1" wp14:anchorId="502D0F19" wp14:editId="0412BCA6">
+                <wp:simplePos x="0" y="0"/>
+                <wp:positionH relativeFrom="margin">
+                  <wp:align>left</wp:align>
+                </wp:positionH>
+                <wp:positionV relativeFrom="paragraph">
+                  <wp:posOffset>3718953</wp:posOffset>
+                </wp:positionV>
+                <wp:extent cx="6585273" cy="635"/>
+                <wp:effectExtent l="0" t="0" r="6350" b="9525"/>
+                <wp:wrapNone/>
+                <wp:docPr id="38" name="Cuadro de texto 38"/>
+                <wp:cNvGraphicFramePr/>
+                <a:graphic xmlns:a="http://schemas.openxmlformats.org/drawingml/2006/main">
+                  <a:graphicData uri="http://schemas.microsoft.com/office/word/2010/wordprocessingShape">
+                    <wps:wsp>
+                      <wps:cNvSpPr txBox="1"/>
+                      <wps:spPr>
+                        <a:xfrm>
+                          <a:off x="0" y="0"/>
+                          <a:ext cx="6585273" cy="635"/>
+                        </a:xfrm>
+                        <a:prstGeom prst="rect">
+                          <a:avLst/>
+                        </a:prstGeom>
+                        <a:solidFill>
+                          <a:prstClr val="white"/>
+                        </a:solidFill>
+                        <a:ln>
+                          <a:noFill/>
+                        </a:ln>
+                      </wps:spPr>
+                      <wps:txbx>
+                        <w:txbxContent>
+                          <w:p>
+                            <w:pPr>
+                              <w:pStyle w:val="Descripcin"/>
+                              <w:jc w:val="both"/>
+                              <w:rPr>
+                                <w:rFonts w:ascii="Georgia" w:eastAsiaTheme="majorEastAsia" w:hAnsi="Georgia" w:cstheme="majorBidi"/>
+                                <w:color w:val="2F5496" w:themeColor="accent1" w:themeShade="BF"/>
+                                <w:sz w:val="26"/>
+                                <w:szCs w:val="26"/>
+                              </w:rPr>
+                            </w:pPr>
+                            <w:bookmarkStart w:id="52" w:name="_Toc26127564"/>
+                            <w:r>
+                              <w:rPr>
+                                <w:rFonts w:ascii="Georgia" w:hAnsi="Georgia"/>
+                              </w:rPr>
+                              <w:t xml:space="preserve">Ilustración </w:t>
+                            </w:r>
+                            <w:r>
+                              <w:rPr>
+                                <w:rFonts w:ascii="Georgia" w:hAnsi="Georgia"/>
+                              </w:rPr>
+                              <w:fldChar w:fldCharType="begin"/>
+                            </w:r>
+                            <w:r>
+                              <w:rPr>
+                                <w:rFonts w:ascii="Georgia" w:hAnsi="Georgia"/>
+                              </w:rPr>
+                              <w:instrText xml:space="preserve"> SEQ Ilustración \* ARABIC </w:instrText>
+                            </w:r>
+                            <w:r>
+                              <w:rPr>
+                                <w:rFonts w:ascii="Georgia" w:hAnsi="Georgia"/>
+                              </w:rPr>
+                              <w:fldChar w:fldCharType="separate"/>
+                            </w:r>
+                            <w:r>
+                              <w:rPr>
+                                <w:rFonts w:ascii="Georgia" w:hAnsi="Georgia"/>
+                                <w:noProof/>
+                              </w:rPr>
+                              <w:t>7</w:t>
+                            </w:r>
+                            <w:r>
+                              <w:rPr>
+                                <w:rFonts w:ascii="Georgia" w:hAnsi="Georgia"/>
+                              </w:rPr>
+                              <w:fldChar w:fldCharType="end"/>
+                            </w:r>
+                            <w:r>
+                              <w:rPr>
+                                <w:rFonts w:ascii="Georgia" w:hAnsi="Georgia"/>
+                              </w:rPr>
+                              <w:t xml:space="preserve"> - Actividades</w:t>
+                            </w:r>
+                            <w:bookmarkEnd w:id="52"/>
+                          </w:p>
+                        </w:txbxContent>
+                      </wps:txbx>
+                      <wps:bodyPr rot="0" spcFirstLastPara="0" vertOverflow="overflow" horzOverflow="overflow" vert="horz" wrap="square" lIns="0" tIns="0" rIns="0" bIns="0" numCol="1" spcCol="0" rtlCol="0" fromWordArt="0" anchor="t" anchorCtr="0" forceAA="0" compatLnSpc="1">
+                        <a:prstTxWarp prst="textNoShape">
+                          <a:avLst/>
+                        </a:prstTxWarp>
+                        <a:spAutoFit/>
+                      </wps:bodyPr>
+                    </wps:wsp>
+                  </a:graphicData>
+                </a:graphic>
+                <wp14:sizeRelH relativeFrom="margin">
+                  <wp14:pctWidth>0</wp14:pctWidth>
+                </wp14:sizeRelH>
+              </wp:anchor>
+            </w:drawing>
+          </mc:Choice>
+          <mc:Fallback>
+            <w:pict>
+              <v:shape w14:anchorId="502D0F19" id="Cuadro de texto 38" o:spid="_x0000_s1030" type="#_x0000_t202" style="position:absolute;left:0;text-align:left;margin-left:0;margin-top:292.85pt;width:518.55pt;height:.05pt;z-index:251737088;visibility:visible;mso-wrap-style:square;mso-width-percent:0;mso-wrap-distance-left:9pt;mso-wrap-distance-top:0;mso-wrap-distance-right:9pt;mso-wrap-distance-bottom:0;mso-position-horizontal:left;mso-position-horizontal-relative:margin;mso-position-vertical:absolute;mso-position-vertical-relative:text;mso-width-percent:0;mso-width-relative:margin;v-text-anchor:top" o:gfxdata="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" stroked="f">
+                <v:textbox style="mso-fit-shape-to-text:t" inset="0,0,0,0">
+                  <w:txbxContent>
+                    <w:p>
+                      <w:pPr>
+                        <w:pStyle w:val="Descripcin"/>
+                        <w:jc w:val="both"/>
+                        <w:rPr>
+                          <w:rFonts w:ascii="Georgia" w:eastAsiaTheme="majorEastAsia" w:hAnsi="Georgia" w:cstheme="majorBidi"/>
+                          <w:color w:val="2F5496" w:themeColor="accent1" w:themeShade="BF"/>
+                          <w:sz w:val="26"/>
+                          <w:szCs w:val="26"/>
+                        </w:rPr>
+                      </w:pPr>
+                      <w:bookmarkStart w:id="53" w:name="_Toc26127564"/>
+                      <w:r>
+                        <w:rPr>
+                          <w:rFonts w:ascii="Georgia" w:hAnsi="Georgia"/>
+                        </w:rPr>
+                        <w:t xml:space="preserve">Ilustración </w:t>
+                      </w:r>
+                      <w:r>
+                        <w:rPr>
+                          <w:rFonts w:ascii="Georgia" w:hAnsi="Georgia"/>
+                        </w:rPr>
+                        <w:fldChar w:fldCharType="begin"/>
+                      </w:r>
+                      <w:r>
+                        <w:rPr>
+                          <w:rFonts w:ascii="Georgia" w:hAnsi="Georgia"/>
+                        </w:rPr>
+                        <w:instrText xml:space="preserve"> SEQ Ilustración \* ARABIC </w:instrText>
+                      </w:r>
+                      <w:r>
+                        <w:rPr>
+                          <w:rFonts w:ascii="Georgia" w:hAnsi="Georgia"/>
+                        </w:rPr>
+                        <w:fldChar w:fldCharType="separate"/>
+                      </w:r>
+                      <w:r>
+                        <w:rPr>
+                          <w:rFonts w:ascii="Georgia" w:hAnsi="Georgia"/>
+                          <w:noProof/>
+                        </w:rPr>
+                        <w:t>7</w:t>
+                      </w:r>
+                      <w:r>
+                        <w:rPr>
+                          <w:rFonts w:ascii="Georgia" w:hAnsi="Georgia"/>
+                        </w:rPr>
+                        <w:fldChar w:fldCharType="end"/>
+                      </w:r>
+                      <w:r>
+                        <w:rPr>
+                          <w:rFonts w:ascii="Georgia" w:hAnsi="Georgia"/>
+                        </w:rPr>
+                        <w:t xml:space="preserve"> - Actividades</w:t>
+                      </w:r>
+                      <w:bookmarkEnd w:id="53"/>
+                    </w:p>
+                  </w:txbxContent>
+                </v:textbox>
+                <w10:wrap anchorx="margin"/>
+              </v:shape>
+            </w:pict>
+          </mc:Fallback>
+        </mc:AlternateContent>
+      </w:r>
+      <w:bookmarkEnd w:id="51"/>
     </w:p>
     <w:p>
       <w:pPr>
@@ -8270,10 +8748,12 @@
           <w:u w:val="single"/>
         </w:rPr>
       </w:pPr>
-      <w:bookmarkStart w:id="51" w:name="_Toc26125869"/>
-      <w:bookmarkStart w:id="52" w:name="_Toc26126578"/>
-      <w:bookmarkEnd w:id="51"/>
-      <w:bookmarkEnd w:id="52"/>
+      <w:bookmarkStart w:id="54" w:name="_Toc26125869"/>
+      <w:bookmarkStart w:id="55" w:name="_Toc26126578"/>
+      <w:bookmarkStart w:id="56" w:name="_Toc26127590"/>
+      <w:bookmarkEnd w:id="54"/>
+      <w:bookmarkEnd w:id="55"/>
+      <w:bookmarkEnd w:id="56"/>
     </w:p>
     <w:p>
       <w:pPr>
@@ -8299,10 +8779,12 @@
           <w:u w:val="single"/>
         </w:rPr>
       </w:pPr>
-      <w:bookmarkStart w:id="53" w:name="_Toc26125870"/>
-      <w:bookmarkStart w:id="54" w:name="_Toc26126579"/>
-      <w:bookmarkEnd w:id="53"/>
-      <w:bookmarkEnd w:id="54"/>
+      <w:bookmarkStart w:id="57" w:name="_Toc26125870"/>
+      <w:bookmarkStart w:id="58" w:name="_Toc26126579"/>
+      <w:bookmarkStart w:id="59" w:name="_Toc26127591"/>
+      <w:bookmarkEnd w:id="57"/>
+      <w:bookmarkEnd w:id="58"/>
+      <w:bookmarkEnd w:id="59"/>
     </w:p>
     <w:p>
       <w:pPr>
@@ -8328,10 +8810,12 @@
           <w:u w:val="single"/>
         </w:rPr>
       </w:pPr>
-      <w:bookmarkStart w:id="55" w:name="_Toc26125871"/>
-      <w:bookmarkStart w:id="56" w:name="_Toc26126580"/>
-      <w:bookmarkEnd w:id="55"/>
-      <w:bookmarkEnd w:id="56"/>
+      <w:bookmarkStart w:id="60" w:name="_Toc26125871"/>
+      <w:bookmarkStart w:id="61" w:name="_Toc26126580"/>
+      <w:bookmarkStart w:id="62" w:name="_Toc26127592"/>
+      <w:bookmarkEnd w:id="60"/>
+      <w:bookmarkEnd w:id="61"/>
+      <w:bookmarkEnd w:id="62"/>
     </w:p>
     <w:p>
       <w:pPr>
@@ -8357,10 +8841,36 @@
           <w:u w:val="single"/>
         </w:rPr>
       </w:pPr>
-      <w:bookmarkStart w:id="57" w:name="_Toc26125872"/>
-      <w:bookmarkStart w:id="58" w:name="_Toc26126581"/>
-      <w:bookmarkEnd w:id="57"/>
-      <w:bookmarkEnd w:id="58"/>
+      <w:bookmarkStart w:id="63" w:name="_Toc26125872"/>
+      <w:bookmarkStart w:id="64" w:name="_Toc26126581"/>
+      <w:bookmarkStart w:id="65" w:name="_Toc26127593"/>
+      <w:bookmarkEnd w:id="63"/>
+      <w:bookmarkEnd w:id="64"/>
+      <w:bookmarkEnd w:id="65"/>
+    </w:p>
+    <w:p>
+      <w:pPr>
+        <w:rPr>
+          <w:rFonts w:ascii="Georgia" w:eastAsiaTheme="majorEastAsia" w:hAnsi="Georgia" w:cstheme="majorBidi"/>
+          <w:b/>
+          <w:bCs/>
+          <w:smallCaps/>
+          <w:color w:val="2F5496" w:themeColor="accent1" w:themeShade="BF"/>
+          <w:sz w:val="26"/>
+          <w:szCs w:val="26"/>
+          <w:u w:val="single"/>
+        </w:rPr>
+      </w:pPr>
+      <w:r>
+        <w:rPr>
+          <w:rFonts w:ascii="Georgia" w:hAnsi="Georgia"/>
+          <w:b/>
+          <w:bCs/>
+          <w:smallCaps/>
+          <w:u w:val="single"/>
+        </w:rPr>
+        <w:br w:type="page"/>
+      </w:r>
     </w:p>
     <w:p>
       <w:pPr>
@@ -8376,7 +8886,7 @@
           <w:smallCaps/>
         </w:rPr>
       </w:pPr>
-      <w:bookmarkStart w:id="59" w:name="_Toc26126582"/>
+      <w:bookmarkStart w:id="66" w:name="_Toc26127594"/>
       <w:proofErr w:type="spellStart"/>
       <w:r>
         <w:rPr>
@@ -8386,6 +8896,7 @@
           <w:smallCaps/>
           <w:u w:val="single"/>
         </w:rPr>
+        <w:lastRenderedPageBreak/>
         <w:t>Conventional</w:t>
       </w:r>
       <w:proofErr w:type="spellEnd"/>
@@ -8408,7 +8919,7 @@
         </w:rPr>
         <w:t>Commits</w:t>
       </w:r>
-      <w:bookmarkEnd w:id="59"/>
+      <w:bookmarkEnd w:id="66"/>
       <w:proofErr w:type="spellEnd"/>
     </w:p>
     <w:p>
@@ -8520,7 +9031,7 @@
                     <pic:cNvPicPr/>
                   </pic:nvPicPr>
                   <pic:blipFill>
-                    <a:blip r:embed="rId42"/>
+                    <a:blip r:embed="rId45"/>
                     <a:stretch>
                       <a:fillRect/>
                     </a:stretch>
@@ -8548,7 +9059,7 @@
           <w:rFonts w:ascii="Georgia" w:hAnsi="Georgia"/>
         </w:rPr>
       </w:pPr>
-      <w:bookmarkStart w:id="60" w:name="_Toc26126553"/>
+      <w:bookmarkStart w:id="67" w:name="_Toc26127565"/>
       <w:r>
         <w:rPr>
           <w:rFonts w:ascii="Georgia" w:hAnsi="Georgia"/>
@@ -8579,7 +9090,7 @@
                     <pic:cNvPicPr/>
                   </pic:nvPicPr>
                   <pic:blipFill>
-                    <a:blip r:embed="rId43">
+                    <a:blip r:embed="rId46">
                       <a:extLst>
                         <a:ext uri="{28A0092B-C50C-407E-A947-70E740481C1C}">
                           <a14:useLocalDpi xmlns:a14="http://schemas.microsoft.com/office/drawing/2010/main" val="0"/>
@@ -8634,7 +9145,7 @@
           <w:rFonts w:ascii="Georgia" w:hAnsi="Georgia"/>
           <w:noProof/>
         </w:rPr>
-        <w:t>7</w:t>
+        <w:t>8</w:t>
       </w:r>
       <w:r>
         <w:rPr>
@@ -8669,7 +9180,7 @@
         </w:rPr>
         <w:t>Commits</w:t>
       </w:r>
-      <w:bookmarkEnd w:id="60"/>
+      <w:bookmarkEnd w:id="67"/>
       <w:proofErr w:type="spellEnd"/>
     </w:p>
     <w:p>
@@ -8745,7 +9256,7 @@
           <w:rFonts w:ascii="Georgia" w:hAnsi="Georgia"/>
         </w:rPr>
       </w:pPr>
-      <w:bookmarkStart w:id="61" w:name="_Toc26126554"/>
+      <w:bookmarkStart w:id="68" w:name="_Toc26127566"/>
       <w:r>
         <w:rPr>
           <w:rFonts w:ascii="Georgia" w:hAnsi="Georgia"/>
@@ -8775,7 +9286,7 @@
           <w:rFonts w:ascii="Georgia" w:hAnsi="Georgia"/>
           <w:noProof/>
         </w:rPr>
-        <w:t>8</w:t>
+        <w:t>9</w:t>
       </w:r>
       <w:r>
         <w:rPr>
@@ -8797,7 +9308,7 @@
         </w:rPr>
         <w:t>commit</w:t>
       </w:r>
-      <w:bookmarkEnd w:id="61"/>
+      <w:bookmarkEnd w:id="68"/>
       <w:proofErr w:type="spellEnd"/>
     </w:p>
     <w:p>
@@ -8884,7 +9395,7 @@
                           </pic:cNvPicPr>
                         </pic:nvPicPr>
                         <pic:blipFill>
-                          <a:blip r:embed="rId44">
+                          <a:blip r:embed="rId47">
                             <a:extLst>
                               <a:ext uri="{28A0092B-C50C-407E-A947-70E740481C1C}">
                                 <a14:useLocalDpi xmlns:a14="http://schemas.microsoft.com/office/drawing/2010/main" val="0"/>
@@ -8932,8 +9443,8 @@
                                   <w:rFonts w:ascii="Georgia" w:hAnsi="Georgia"/>
                                 </w:rPr>
                               </w:pPr>
-                              <w:bookmarkStart w:id="62" w:name="_Toc26018209"/>
-                              <w:bookmarkStart w:id="63" w:name="_Toc26126555"/>
+                              <w:bookmarkStart w:id="69" w:name="_Toc26018209"/>
+                              <w:bookmarkStart w:id="70" w:name="_Toc26127567"/>
                               <w:r>
                                 <w:rPr>
                                   <w:rFonts w:ascii="Georgia" w:hAnsi="Georgia"/>
@@ -8963,7 +9474,7 @@
                                   <w:rFonts w:ascii="Georgia" w:hAnsi="Georgia"/>
                                   <w:noProof/>
                                 </w:rPr>
-                                <w:t>9</w:t>
+                                <w:t>10</w:t>
                               </w:r>
                               <w:r>
                                 <w:rPr>
@@ -8985,8 +9496,8 @@
                                 </w:rPr>
                                 <w:t>commits</w:t>
                               </w:r>
-                              <w:bookmarkEnd w:id="62"/>
-                              <w:bookmarkEnd w:id="63"/>
+                              <w:bookmarkEnd w:id="69"/>
+                              <w:bookmarkEnd w:id="70"/>
                               <w:proofErr w:type="spellEnd"/>
                             </w:p>
                           </w:txbxContent>
@@ -9012,7 +9523,7 @@
           </mc:Choice>
           <mc:Fallback>
             <w:pict>
-              <v:group w14:anchorId="5C1D7C50" id="Grupo 16" o:spid="_x0000_s1030" style="position:absolute;margin-left:0;margin-top:.4pt;width:377.5pt;height:165.75pt;z-index:251726848;mso-position-horizontal:center;mso-position-horizontal-relative:margin;mso-width-relative:margin;mso-height-relative:margin" coordorigin="-106" coordsize="47947,21109" o:gfxdata="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">
+              <v:group w14:anchorId="5C1D7C50" id="Grupo 16" o:spid="_x0000_s1031" style="position:absolute;margin-left:0;margin-top:.4pt;width:377.5pt;height:165.75pt;z-index:251726848;mso-position-horizontal:center;mso-position-horizontal-relative:margin;mso-width-relative:margin;mso-height-relative:margin" coordorigin="-106" coordsize="47947,21109" o:gfxdata="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">
                 <v:shapetype id="_x0000_t75" coordsize="21600,21600" o:spt="75" o:preferrelative="t" path="m@4@5l@4@11@9@11@9@5xe" filled="f" stroked="f">
                   <v:stroke joinstyle="miter"/>
                   <v:formulas>
@@ -9032,10 +9543,10 @@
                   <v:path o:extrusionok="f" gradientshapeok="t" o:connecttype="rect"/>
                   <o:lock v:ext="edit" aspectratio="t"/>
                 </v:shapetype>
-                <v:shape id="Imagen 14" o:spid="_x0000_s1031" type="#_x0000_t75" style="position:absolute;width:47631;height:20574;visibility:visible;mso-wrap-style:square" o:gfxdata="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">
-                  <v:imagedata r:id="rId45" o:title=""/>
+                <v:shape id="Imagen 14" o:spid="_x0000_s1032" type="#_x0000_t75" style="position:absolute;width:47631;height:20574;visibility:visible;mso-wrap-style:square" o:gfxdata="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">
+                  <v:imagedata r:id="rId48" o:title=""/>
                 </v:shape>
-                <v:shape id="Cuadro de texto 15" o:spid="_x0000_s1032" type="#_x0000_t202" style="position:absolute;left:-106;top:19988;width:47946;height:1121;visibility:visible;mso-wrap-style:square;v-text-anchor:top" o:gfxdata="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" stroked="f">
+                <v:shape id="Cuadro de texto 15" o:spid="_x0000_s1033" type="#_x0000_t202" style="position:absolute;left:-106;top:19988;width:47946;height:1121;visibility:visible;mso-wrap-style:square;v-text-anchor:top" o:gfxdata="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" stroked="f">
                   <v:textbox inset="0,0,0,0">
                     <w:txbxContent>
                       <w:p>
@@ -9045,8 +9556,8 @@
                             <w:rFonts w:ascii="Georgia" w:hAnsi="Georgia"/>
                           </w:rPr>
                         </w:pPr>
-                        <w:bookmarkStart w:id="64" w:name="_Toc26018209"/>
-                        <w:bookmarkStart w:id="65" w:name="_Toc26126555"/>
+                        <w:bookmarkStart w:id="71" w:name="_Toc26018209"/>
+                        <w:bookmarkStart w:id="72" w:name="_Toc26127567"/>
                         <w:r>
                           <w:rPr>
                             <w:rFonts w:ascii="Georgia" w:hAnsi="Georgia"/>
@@ -9076,7 +9587,7 @@
                             <w:rFonts w:ascii="Georgia" w:hAnsi="Georgia"/>
                             <w:noProof/>
                           </w:rPr>
-                          <w:t>9</w:t>
+                          <w:t>10</w:t>
                         </w:r>
                         <w:r>
                           <w:rPr>
@@ -9098,8 +9609,8 @@
                           </w:rPr>
                           <w:t>commits</w:t>
                         </w:r>
-                        <w:bookmarkEnd w:id="64"/>
-                        <w:bookmarkEnd w:id="65"/>
+                        <w:bookmarkEnd w:id="71"/>
+                        <w:bookmarkEnd w:id="72"/>
                         <w:proofErr w:type="spellEnd"/>
                       </w:p>
                     </w:txbxContent>
@@ -9132,7 +9643,7 @@
           <w:smallCaps/>
         </w:rPr>
       </w:pPr>
-      <w:bookmarkStart w:id="66" w:name="_Toc26126583"/>
+      <w:bookmarkStart w:id="73" w:name="_Toc26127595"/>
       <w:r>
         <w:rPr>
           <w:rFonts w:ascii="Georgia" w:hAnsi="Georgia"/>
@@ -9152,7 +9663,7 @@
         </w:rPr>
         <w:t>rogramación</w:t>
       </w:r>
-      <w:bookmarkEnd w:id="66"/>
+      <w:bookmarkEnd w:id="73"/>
     </w:p>
     <w:p>
       <w:pPr>
@@ -9212,7 +9723,7 @@
           <w:smallCaps/>
         </w:rPr>
       </w:pPr>
-      <w:bookmarkStart w:id="67" w:name="_Toc26126584"/>
+      <w:bookmarkStart w:id="74" w:name="_Toc26127596"/>
       <w:r>
         <w:rPr>
           <w:rFonts w:ascii="Georgia" w:hAnsi="Georgia"/>
@@ -9222,7 +9733,7 @@
         </w:rPr>
         <w:t>Diagrama de Componentes</w:t>
       </w:r>
-      <w:bookmarkEnd w:id="67"/>
+      <w:bookmarkEnd w:id="74"/>
     </w:p>
     <w:p>
       <w:pPr>
@@ -9250,7 +9761,7 @@
                     <pic:cNvPicPr/>
                   </pic:nvPicPr>
                   <pic:blipFill>
-                    <a:blip r:embed="rId46"/>
+                    <a:blip r:embed="rId49"/>
                     <a:stretch>
                       <a:fillRect/>
                     </a:stretch>
@@ -9278,7 +9789,7 @@
           <w:rFonts w:ascii="Georgia" w:hAnsi="Georgia"/>
         </w:rPr>
       </w:pPr>
-      <w:bookmarkStart w:id="68" w:name="_Toc26126556"/>
+      <w:bookmarkStart w:id="75" w:name="_Toc26127568"/>
       <w:r>
         <w:rPr>
           <w:rFonts w:ascii="Georgia" w:hAnsi="Georgia"/>
@@ -9308,7 +9819,7 @@
           <w:rFonts w:ascii="Georgia" w:hAnsi="Georgia"/>
           <w:noProof/>
         </w:rPr>
-        <w:t>14</w:t>
+        <w:t>11</w:t>
       </w:r>
       <w:r>
         <w:rPr>
@@ -9322,7 +9833,7 @@
         </w:rPr>
         <w:t xml:space="preserve"> - Arquitectura</w:t>
       </w:r>
-      <w:bookmarkEnd w:id="68"/>
+      <w:bookmarkEnd w:id="75"/>
     </w:p>
     <w:p>
       <w:pPr>
@@ -9339,7 +9850,7 @@
           <w:smallCaps/>
         </w:rPr>
       </w:pPr>
-      <w:bookmarkStart w:id="69" w:name="_Toc26126585"/>
+      <w:bookmarkStart w:id="76" w:name="_Toc26127597"/>
       <w:r>
         <w:rPr>
           <w:rFonts w:ascii="Georgia" w:hAnsi="Georgia"/>
@@ -9350,7 +9861,7 @@
         <w:lastRenderedPageBreak/>
         <w:t>Metodología de Desarrollo</w:t>
       </w:r>
-      <w:bookmarkEnd w:id="69"/>
+      <w:bookmarkEnd w:id="76"/>
     </w:p>
     <w:p>
       <w:pPr>
@@ -9367,7 +9878,7 @@
           <w:smallCaps/>
         </w:rPr>
       </w:pPr>
-      <w:bookmarkStart w:id="70" w:name="_Toc26126586"/>
+      <w:bookmarkStart w:id="77" w:name="_Toc26127598"/>
       <w:r>
         <w:rPr>
           <w:rFonts w:ascii="Georgia" w:hAnsi="Georgia"/>
@@ -9377,7 +9888,7 @@
         </w:rPr>
         <w:t>Prototipada en espiral</w:t>
       </w:r>
-      <w:bookmarkEnd w:id="70"/>
+      <w:bookmarkEnd w:id="77"/>
     </w:p>
     <w:p>
       <w:pPr>
@@ -9411,7 +9922,7 @@
           <w:smallCaps/>
         </w:rPr>
       </w:pPr>
-      <w:bookmarkStart w:id="71" w:name="_Toc26126587"/>
+      <w:bookmarkStart w:id="78" w:name="_Toc26127599"/>
       <w:r>
         <w:rPr>
           <w:rFonts w:ascii="Georgia" w:hAnsi="Georgia"/>
@@ -9430,7 +9941,7 @@
         </w:rPr>
         <w:t>a</w:t>
       </w:r>
-      <w:bookmarkEnd w:id="71"/>
+      <w:bookmarkEnd w:id="78"/>
     </w:p>
     <w:p>
       <w:pPr>
@@ -9447,7 +9958,7 @@
           <w:smallCaps/>
         </w:rPr>
       </w:pPr>
-      <w:bookmarkStart w:id="72" w:name="_Toc26126588"/>
+      <w:bookmarkStart w:id="79" w:name="_Toc26127600"/>
       <w:r>
         <w:rPr>
           <w:rFonts w:ascii="Georgia" w:hAnsi="Georgia"/>
@@ -9466,7 +9977,7 @@
         </w:rPr>
         <w:t>ón</w:t>
       </w:r>
-      <w:bookmarkEnd w:id="72"/>
+      <w:bookmarkEnd w:id="79"/>
     </w:p>
     <w:p>
       <w:pPr>
@@ -9529,7 +10040,7 @@
           <w:smallCaps/>
         </w:rPr>
       </w:pPr>
-      <w:bookmarkStart w:id="73" w:name="_Toc26126589"/>
+      <w:bookmarkStart w:id="80" w:name="_Toc26127601"/>
       <w:r>
         <w:rPr>
           <w:rFonts w:ascii="Georgia" w:hAnsi="Georgia"/>
@@ -9539,7 +10050,7 @@
         </w:rPr>
         <w:t>Tecnologías utilizadas</w:t>
       </w:r>
-      <w:bookmarkEnd w:id="73"/>
+      <w:bookmarkEnd w:id="80"/>
       <w:r>
         <w:rPr>
           <w:rFonts w:ascii="Georgia" w:hAnsi="Georgia"/>
@@ -9565,7 +10076,7 @@
           <w:smallCaps/>
         </w:rPr>
       </w:pPr>
-      <w:bookmarkStart w:id="74" w:name="_Toc26126590"/>
+      <w:bookmarkStart w:id="81" w:name="_Toc26127602"/>
       <w:r>
         <w:rPr>
           <w:rFonts w:ascii="Georgia" w:hAnsi="Georgia"/>
@@ -9617,8 +10128,8 @@
                                 <w:noProof/>
                               </w:rPr>
                             </w:pPr>
-                            <w:bookmarkStart w:id="75" w:name="_Toc26018210"/>
-                            <w:bookmarkStart w:id="76" w:name="_Toc26126557"/>
+                            <w:bookmarkStart w:id="82" w:name="_Toc26018210"/>
+                            <w:bookmarkStart w:id="83" w:name="_Toc26127569"/>
                             <w:r>
                               <w:rPr>
                                 <w:rFonts w:ascii="Georgia" w:hAnsi="Georgia"/>
@@ -9648,7 +10159,7 @@
                                 <w:rFonts w:ascii="Georgia" w:hAnsi="Georgia"/>
                                 <w:noProof/>
                               </w:rPr>
-                              <w:t>10</w:t>
+                              <w:t>12</w:t>
                             </w:r>
                             <w:r>
                               <w:rPr>
@@ -9662,8 +10173,8 @@
                               </w:rPr>
                               <w:t>- TDD</w:t>
                             </w:r>
-                            <w:bookmarkEnd w:id="75"/>
-                            <w:bookmarkEnd w:id="76"/>
+                            <w:bookmarkEnd w:id="82"/>
+                            <w:bookmarkEnd w:id="83"/>
                           </w:p>
                         </w:txbxContent>
                       </wps:txbx>
@@ -9681,7 +10192,7 @@
           </mc:Choice>
           <mc:Fallback>
             <w:pict>
-              <v:shape w14:anchorId="6C1188E8" id="Cuadro de texto 130" o:spid="_x0000_s1033" type="#_x0000_t202" style="position:absolute;left:0;text-align:left;margin-left:364.3pt;margin-top:151.75pt;width:158.25pt;height:.05pt;z-index:251694080;visibility:visible;mso-wrap-style:square;mso-wrap-distance-left:9pt;mso-wrap-distance-top:0;mso-wrap-distance-right:9pt;mso-wrap-distance-bottom:0;mso-position-horizontal:absolute;mso-position-horizontal-relative:text;mso-position-vertical:absolute;mso-position-vertical-relative:text;v-text-anchor:top" o:gfxdata="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" stroked="f">
+              <v:shape w14:anchorId="6C1188E8" id="Cuadro de texto 130" o:spid="_x0000_s1034" type="#_x0000_t202" style="position:absolute;left:0;text-align:left;margin-left:364.3pt;margin-top:151.75pt;width:158.25pt;height:.05pt;z-index:251694080;visibility:visible;mso-wrap-style:square;mso-wrap-distance-left:9pt;mso-wrap-distance-top:0;mso-wrap-distance-right:9pt;mso-wrap-distance-bottom:0;mso-position-horizontal:absolute;mso-position-horizontal-relative:text;mso-position-vertical:absolute;mso-position-vertical-relative:text;v-text-anchor:top" o:gfxdata="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" stroked="f">
                 <v:textbox style="mso-fit-shape-to-text:t" inset="0,0,0,0">
                   <w:txbxContent>
                     <w:p>
@@ -9692,8 +10203,8 @@
                           <w:noProof/>
                         </w:rPr>
                       </w:pPr>
-                      <w:bookmarkStart w:id="77" w:name="_Toc26018210"/>
-                      <w:bookmarkStart w:id="78" w:name="_Toc26126557"/>
+                      <w:bookmarkStart w:id="84" w:name="_Toc26018210"/>
+                      <w:bookmarkStart w:id="85" w:name="_Toc26127569"/>
                       <w:r>
                         <w:rPr>
                           <w:rFonts w:ascii="Georgia" w:hAnsi="Georgia"/>
@@ -9723,7 +10234,7 @@
                           <w:rFonts w:ascii="Georgia" w:hAnsi="Georgia"/>
                           <w:noProof/>
                         </w:rPr>
-                        <w:t>10</w:t>
+                        <w:t>12</w:t>
                       </w:r>
                       <w:r>
                         <w:rPr>
@@ -9737,8 +10248,8 @@
                         </w:rPr>
                         <w:t>- TDD</w:t>
                       </w:r>
-                      <w:bookmarkEnd w:id="77"/>
-                      <w:bookmarkEnd w:id="78"/>
+                      <w:bookmarkEnd w:id="84"/>
+                      <w:bookmarkEnd w:id="85"/>
                     </w:p>
                   </w:txbxContent>
                 </v:textbox>
@@ -9780,7 +10291,7 @@
                     </pic:cNvPicPr>
                   </pic:nvPicPr>
                   <pic:blipFill>
-                    <a:blip r:embed="rId47">
+                    <a:blip r:embed="rId50">
                       <a:extLst>
                         <a:ext uri="{28A0092B-C50C-407E-A947-70E740481C1C}">
                           <a14:useLocalDpi xmlns:a14="http://schemas.microsoft.com/office/drawing/2010/main" val="0"/>
@@ -9820,7 +10331,7 @@
         </w:rPr>
         <w:t>TDD</w:t>
       </w:r>
-      <w:bookmarkEnd w:id="74"/>
+      <w:bookmarkEnd w:id="81"/>
     </w:p>
     <w:p>
       <w:pPr>
@@ -9920,7 +10431,7 @@
           <w:smallCaps/>
         </w:rPr>
       </w:pPr>
-      <w:bookmarkStart w:id="79" w:name="_Toc26126591"/>
+      <w:bookmarkStart w:id="86" w:name="_Toc26127603"/>
       <w:r>
         <w:rPr>
           <w:rFonts w:ascii="Georgia" w:hAnsi="Georgia"/>
@@ -9930,7 +10441,7 @@
         </w:rPr>
         <w:t>Sistema SOLID</w:t>
       </w:r>
-      <w:bookmarkEnd w:id="79"/>
+      <w:bookmarkEnd w:id="86"/>
     </w:p>
     <w:p>
       <w:pPr>
@@ -10131,7 +10642,7 @@
           <w:smallCaps/>
         </w:rPr>
       </w:pPr>
-      <w:bookmarkStart w:id="80" w:name="_Toc26126592"/>
+      <w:bookmarkStart w:id="87" w:name="_Toc26127604"/>
       <w:r>
         <w:rPr>
           <w:rFonts w:ascii="Georgia" w:hAnsi="Georgia"/>
@@ -10164,7 +10675,7 @@
                     </pic:cNvPicPr>
                   </pic:nvPicPr>
                   <pic:blipFill>
-                    <a:blip r:embed="rId48">
+                    <a:blip r:embed="rId51">
                       <a:extLst>
                         <a:ext uri="{28A0092B-C50C-407E-A947-70E740481C1C}">
                           <a14:useLocalDpi xmlns:a14="http://schemas.microsoft.com/office/drawing/2010/main" val="0"/>
@@ -10210,7 +10721,7 @@
         </w:rPr>
         <w:t>Barricadas</w:t>
       </w:r>
-      <w:bookmarkEnd w:id="80"/>
+      <w:bookmarkEnd w:id="87"/>
     </w:p>
     <w:p>
       <w:pPr>
@@ -10251,7 +10762,7 @@
                     </pic:cNvPicPr>
                   </pic:nvPicPr>
                   <pic:blipFill>
-                    <a:blip r:embed="rId49" cstate="print">
+                    <a:blip r:embed="rId52" cstate="print">
                       <a:extLst>
                         <a:ext uri="{28A0092B-C50C-407E-A947-70E740481C1C}">
                           <a14:useLocalDpi xmlns:a14="http://schemas.microsoft.com/office/drawing/2010/main" val="0"/>
@@ -10365,7 +10876,7 @@
           <w:smallCaps/>
         </w:rPr>
       </w:pPr>
-      <w:bookmarkStart w:id="81" w:name="_Toc26126593"/>
+      <w:bookmarkStart w:id="88" w:name="_Toc26127605"/>
       <w:r>
         <w:rPr>
           <w:rFonts w:ascii="Georgia" w:hAnsi="Georgia"/>
@@ -10375,7 +10886,7 @@
         </w:rPr>
         <w:t>Parte lógica</w:t>
       </w:r>
-      <w:bookmarkEnd w:id="81"/>
+      <w:bookmarkEnd w:id="88"/>
     </w:p>
     <w:p>
       <w:pPr>
@@ -10416,7 +10927,7 @@
                     </pic:cNvPicPr>
                   </pic:nvPicPr>
                   <pic:blipFill>
-                    <a:blip r:embed="rId50" cstate="print">
+                    <a:blip r:embed="rId53" cstate="print">
                       <a:extLst>
                         <a:ext uri="{28A0092B-C50C-407E-A947-70E740481C1C}">
                           <a14:useLocalDpi xmlns:a14="http://schemas.microsoft.com/office/drawing/2010/main" val="0"/>
@@ -10504,8 +11015,8 @@
                                 <w:noProof/>
                               </w:rPr>
                             </w:pPr>
-                            <w:bookmarkStart w:id="82" w:name="_Toc26018212"/>
-                            <w:bookmarkStart w:id="83" w:name="_Toc26126558"/>
+                            <w:bookmarkStart w:id="89" w:name="_Toc26018212"/>
+                            <w:bookmarkStart w:id="90" w:name="_Toc26127570"/>
                             <w:r>
                               <w:rPr>
                                 <w:rFonts w:ascii="Georgia" w:hAnsi="Georgia"/>
@@ -10535,7 +11046,7 @@
                                 <w:rFonts w:ascii="Georgia" w:hAnsi="Georgia"/>
                                 <w:noProof/>
                               </w:rPr>
-                              <w:t>12</w:t>
+                              <w:t>13</w:t>
                             </w:r>
                             <w:r>
                               <w:rPr>
@@ -10550,8 +11061,8 @@
                               </w:rPr>
                               <w:t xml:space="preserve"> - Barricadas</w:t>
                             </w:r>
-                            <w:bookmarkEnd w:id="82"/>
-                            <w:bookmarkEnd w:id="83"/>
+                            <w:bookmarkEnd w:id="89"/>
+                            <w:bookmarkEnd w:id="90"/>
                           </w:p>
                         </w:txbxContent>
                       </wps:txbx>
@@ -10572,7 +11083,7 @@
           </mc:Choice>
           <mc:Fallback>
             <w:pict>
-              <v:shape w14:anchorId="56DB48CD" id="Cuadro de texto 133" o:spid="_x0000_s1034" type="#_x0000_t202" style="position:absolute;left:0;text-align:left;margin-left:400.55pt;margin-top:84.6pt;width:122.25pt;height:12.9pt;z-index:251698176;visibility:visible;mso-wrap-style:square;mso-height-percent:0;mso-wrap-distance-left:9pt;mso-wrap-distance-top:0;mso-wrap-distance-right:9pt;mso-wrap-distance-bottom:0;mso-position-horizontal:absolute;mso-position-horizontal-relative:text;mso-position-vertical:absolute;mso-position-vertical-relative:text;mso-height-percent:0;mso-height-relative:margin;v-text-anchor:top" o:gfxdata="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" stroked="f">
+              <v:shape w14:anchorId="56DB48CD" id="Cuadro de texto 133" o:spid="_x0000_s1035" type="#_x0000_t202" style="position:absolute;left:0;text-align:left;margin-left:400.55pt;margin-top:84.6pt;width:122.25pt;height:12.9pt;z-index:251698176;visibility:visible;mso-wrap-style:square;mso-height-percent:0;mso-wrap-distance-left:9pt;mso-wrap-distance-top:0;mso-wrap-distance-right:9pt;mso-wrap-distance-bottom:0;mso-position-horizontal:absolute;mso-position-horizontal-relative:text;mso-position-vertical:absolute;mso-position-vertical-relative:text;mso-height-percent:0;mso-height-relative:margin;v-text-anchor:top" o:gfxdata="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" stroked="f">
                 <v:textbox inset="0,0,0,0">
                   <w:txbxContent>
                     <w:p>
@@ -10583,8 +11094,8 @@
                           <w:noProof/>
                         </w:rPr>
                       </w:pPr>
-                      <w:bookmarkStart w:id="84" w:name="_Toc26018212"/>
-                      <w:bookmarkStart w:id="85" w:name="_Toc26126558"/>
+                      <w:bookmarkStart w:id="91" w:name="_Toc26018212"/>
+                      <w:bookmarkStart w:id="92" w:name="_Toc26127570"/>
                       <w:r>
                         <w:rPr>
                           <w:rFonts w:ascii="Georgia" w:hAnsi="Georgia"/>
@@ -10614,7 +11125,7 @@
                           <w:rFonts w:ascii="Georgia" w:hAnsi="Georgia"/>
                           <w:noProof/>
                         </w:rPr>
-                        <w:t>12</w:t>
+                        <w:t>13</w:t>
                       </w:r>
                       <w:r>
                         <w:rPr>
@@ -10629,8 +11140,8 @@
                         </w:rPr>
                         <w:t xml:space="preserve"> - Barricadas</w:t>
                       </w:r>
-                      <w:bookmarkEnd w:id="84"/>
-                      <w:bookmarkEnd w:id="85"/>
+                      <w:bookmarkEnd w:id="91"/>
+                      <w:bookmarkEnd w:id="92"/>
                     </w:p>
                   </w:txbxContent>
                 </v:textbox>
@@ -10691,8 +11202,8 @@
                                 <w:noProof/>
                               </w:rPr>
                             </w:pPr>
-                            <w:bookmarkStart w:id="86" w:name="_Toc26018211"/>
-                            <w:bookmarkStart w:id="87" w:name="_Toc26126559"/>
+                            <w:bookmarkStart w:id="93" w:name="_Toc26018211"/>
+                            <w:bookmarkStart w:id="94" w:name="_Toc26127571"/>
                             <w:r>
                               <w:rPr>
                                 <w:rFonts w:ascii="Georgia" w:hAnsi="Georgia"/>
@@ -10722,7 +11233,7 @@
                                 <w:rFonts w:ascii="Georgia" w:hAnsi="Georgia"/>
                                 <w:noProof/>
                               </w:rPr>
-                              <w:t>11</w:t>
+                              <w:t>14</w:t>
                             </w:r>
                             <w:r>
                               <w:rPr>
@@ -10737,8 +11248,8 @@
                               </w:rPr>
                               <w:t xml:space="preserve"> - SOLID</w:t>
                             </w:r>
-                            <w:bookmarkEnd w:id="86"/>
-                            <w:bookmarkEnd w:id="87"/>
+                            <w:bookmarkEnd w:id="93"/>
+                            <w:bookmarkEnd w:id="94"/>
                           </w:p>
                         </w:txbxContent>
                       </wps:txbx>
@@ -10759,7 +11270,7 @@
           </mc:Choice>
           <mc:Fallback>
             <w:pict>
-              <v:shape w14:anchorId="525322D7" id="Cuadro de texto 132" o:spid="_x0000_s1035" type="#_x0000_t202" style="position:absolute;left:0;text-align:left;margin-left:0;margin-top:150.3pt;width:195.15pt;height:.05pt;z-index:251696128;visibility:visible;mso-wrap-style:square;mso-width-percent:0;mso-wrap-distance-left:9pt;mso-wrap-distance-top:0;mso-wrap-distance-right:9pt;mso-wrap-distance-bottom:0;mso-position-horizontal:left;mso-position-horizontal-relative:margin;mso-position-vertical:absolute;mso-position-vertical-relative:text;mso-width-percent:0;mso-width-relative:margin;v-text-anchor:top" o:gfxdata="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" stroked="f">
+              <v:shape w14:anchorId="525322D7" id="Cuadro de texto 132" o:spid="_x0000_s1036" type="#_x0000_t202" style="position:absolute;left:0;text-align:left;margin-left:0;margin-top:150.3pt;width:195.15pt;height:.05pt;z-index:251696128;visibility:visible;mso-wrap-style:square;mso-width-percent:0;mso-wrap-distance-left:9pt;mso-wrap-distance-top:0;mso-wrap-distance-right:9pt;mso-wrap-distance-bottom:0;mso-position-horizontal:left;mso-position-horizontal-relative:margin;mso-position-vertical:absolute;mso-position-vertical-relative:text;mso-width-percent:0;mso-width-relative:margin;v-text-anchor:top" o:gfxdata="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" stroked="f">
                 <v:textbox style="mso-fit-shape-to-text:t" inset="0,0,0,0">
                   <w:txbxContent>
                     <w:p>
@@ -10770,8 +11281,8 @@
                           <w:noProof/>
                         </w:rPr>
                       </w:pPr>
-                      <w:bookmarkStart w:id="88" w:name="_Toc26018211"/>
-                      <w:bookmarkStart w:id="89" w:name="_Toc26126559"/>
+                      <w:bookmarkStart w:id="95" w:name="_Toc26018211"/>
+                      <w:bookmarkStart w:id="96" w:name="_Toc26127571"/>
                       <w:r>
                         <w:rPr>
                           <w:rFonts w:ascii="Georgia" w:hAnsi="Georgia"/>
@@ -10801,7 +11312,7 @@
                           <w:rFonts w:ascii="Georgia" w:hAnsi="Georgia"/>
                           <w:noProof/>
                         </w:rPr>
-                        <w:t>11</w:t>
+                        <w:t>14</w:t>
                       </w:r>
                       <w:r>
                         <w:rPr>
@@ -10816,8 +11327,8 @@
                         </w:rPr>
                         <w:t xml:space="preserve"> - SOLID</w:t>
                       </w:r>
-                      <w:bookmarkEnd w:id="88"/>
-                      <w:bookmarkEnd w:id="89"/>
+                      <w:bookmarkEnd w:id="95"/>
+                      <w:bookmarkEnd w:id="96"/>
                     </w:p>
                   </w:txbxContent>
                 </v:textbox>
@@ -11095,8 +11606,8 @@
                                 <w:noProof/>
                               </w:rPr>
                             </w:pPr>
-                            <w:bookmarkStart w:id="90" w:name="_Toc26018213"/>
-                            <w:bookmarkStart w:id="91" w:name="_Toc26126560"/>
+                            <w:bookmarkStart w:id="97" w:name="_Toc26018213"/>
+                            <w:bookmarkStart w:id="98" w:name="_Toc26127572"/>
                             <w:r>
                               <w:rPr>
                                 <w:rFonts w:ascii="Georgia" w:hAnsi="Georgia"/>
@@ -11126,7 +11637,7 @@
                                 <w:rFonts w:ascii="Georgia" w:hAnsi="Georgia"/>
                                 <w:noProof/>
                               </w:rPr>
-                              <w:t>13</w:t>
+                              <w:t>15</w:t>
                             </w:r>
                             <w:r>
                               <w:rPr>
@@ -11141,8 +11652,8 @@
                               </w:rPr>
                               <w:t xml:space="preserve"> - Lógica</w:t>
                             </w:r>
-                            <w:bookmarkEnd w:id="90"/>
-                            <w:bookmarkEnd w:id="91"/>
+                            <w:bookmarkEnd w:id="97"/>
+                            <w:bookmarkEnd w:id="98"/>
                           </w:p>
                         </w:txbxContent>
                       </wps:txbx>
@@ -11166,7 +11677,7 @@
           </mc:Choice>
           <mc:Fallback>
             <w:pict>
-              <v:shape w14:anchorId="186D8355" id="Cuadro de texto 134" o:spid="_x0000_s1036" type="#_x0000_t202" style="position:absolute;left:0;text-align:left;margin-left:400.55pt;margin-top:66.15pt;width:104.65pt;height:21.35pt;z-index:251700224;visibility:visible;mso-wrap-style:square;mso-width-percent:0;mso-height-percent:0;mso-wrap-distance-left:9pt;mso-wrap-distance-top:0;mso-wrap-distance-right:9pt;mso-wrap-distance-bottom:0;mso-position-horizontal:absolute;mso-position-horizontal-relative:margin;mso-position-vertical:absolute;mso-position-vertical-relative:text;mso-width-percent:0;mso-height-percent:0;mso-width-relative:margin;mso-height-relative:margin;v-text-anchor:top" o:gfxdata="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" stroked="f">
+              <v:shape w14:anchorId="186D8355" id="Cuadro de texto 134" o:spid="_x0000_s1037" type="#_x0000_t202" style="position:absolute;left:0;text-align:left;margin-left:400.55pt;margin-top:66.15pt;width:104.65pt;height:21.35pt;z-index:251700224;visibility:visible;mso-wrap-style:square;mso-width-percent:0;mso-height-percent:0;mso-wrap-distance-left:9pt;mso-wrap-distance-top:0;mso-wrap-distance-right:9pt;mso-wrap-distance-bottom:0;mso-position-horizontal:absolute;mso-position-horizontal-relative:margin;mso-position-vertical:absolute;mso-position-vertical-relative:text;mso-width-percent:0;mso-height-percent:0;mso-width-relative:margin;mso-height-relative:margin;v-text-anchor:top" o:gfxdata="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" stroked="f">
                 <v:textbox inset="0,0,0,0">
                   <w:txbxContent>
                     <w:p>
@@ -11177,8 +11688,8 @@
                           <w:noProof/>
                         </w:rPr>
                       </w:pPr>
-                      <w:bookmarkStart w:id="92" w:name="_Toc26018213"/>
-                      <w:bookmarkStart w:id="93" w:name="_Toc26126560"/>
+                      <w:bookmarkStart w:id="99" w:name="_Toc26018213"/>
+                      <w:bookmarkStart w:id="100" w:name="_Toc26127572"/>
                       <w:r>
                         <w:rPr>
                           <w:rFonts w:ascii="Georgia" w:hAnsi="Georgia"/>
@@ -11208,7 +11719,7 @@
                           <w:rFonts w:ascii="Georgia" w:hAnsi="Georgia"/>
                           <w:noProof/>
                         </w:rPr>
-                        <w:t>13</w:t>
+                        <w:t>15</w:t>
                       </w:r>
                       <w:r>
                         <w:rPr>
@@ -11223,8 +11734,8 @@
                         </w:rPr>
                         <w:t xml:space="preserve"> - Lógica</w:t>
                       </w:r>
-                      <w:bookmarkEnd w:id="92"/>
-                      <w:bookmarkEnd w:id="93"/>
+                      <w:bookmarkEnd w:id="99"/>
+                      <w:bookmarkEnd w:id="100"/>
                     </w:p>
                   </w:txbxContent>
                 </v:textbox>
@@ -11335,7 +11846,7 @@
           <w:rFonts w:ascii="Georgia" w:hAnsi="Georgia"/>
         </w:rPr>
       </w:pPr>
-      <w:bookmarkStart w:id="94" w:name="_Toc26126594"/>
+      <w:bookmarkStart w:id="101" w:name="_Toc26127606"/>
       <w:r>
         <w:rPr>
           <w:rFonts w:ascii="Georgia" w:hAnsi="Georgia"/>
@@ -11390,8 +11901,8 @@
                                 <w:rFonts w:ascii="Georgia" w:hAnsi="Georgia"/>
                               </w:rPr>
                             </w:pPr>
-                            <w:bookmarkStart w:id="95" w:name="_Toc26018214"/>
-                            <w:bookmarkStart w:id="96" w:name="_Toc26126561"/>
+                            <w:bookmarkStart w:id="102" w:name="_Toc26018214"/>
+                            <w:bookmarkStart w:id="103" w:name="_Toc26127573"/>
                             <w:r>
                               <w:rPr>
                                 <w:rFonts w:ascii="Georgia" w:hAnsi="Georgia"/>
@@ -11421,7 +11932,7 @@
                                 <w:rFonts w:ascii="Georgia" w:hAnsi="Georgia"/>
                                 <w:noProof/>
                               </w:rPr>
-                              <w:t>15</w:t>
+                              <w:t>16</w:t>
                             </w:r>
                             <w:r>
                               <w:rPr>
@@ -11443,8 +11954,8 @@
                               </w:rPr>
                               <w:t>validator</w:t>
                             </w:r>
-                            <w:bookmarkEnd w:id="95"/>
-                            <w:bookmarkEnd w:id="96"/>
+                            <w:bookmarkEnd w:id="102"/>
+                            <w:bookmarkEnd w:id="103"/>
                             <w:proofErr w:type="spellEnd"/>
                           </w:p>
                         </w:txbxContent>
@@ -11463,7 +11974,7 @@
           </mc:Choice>
           <mc:Fallback>
             <w:pict>
-              <v:shape w14:anchorId="41C1A968" id="Cuadro de texto 138" o:spid="_x0000_s1037" type="#_x0000_t202" style="position:absolute;left:0;text-align:left;margin-left:297.9pt;margin-top:270.95pt;width:225pt;height:.05pt;z-index:251705344;visibility:visible;mso-wrap-style:square;mso-wrap-distance-left:9pt;mso-wrap-distance-top:0;mso-wrap-distance-right:9pt;mso-wrap-distance-bottom:0;mso-position-horizontal:absolute;mso-position-horizontal-relative:text;mso-position-vertical:absolute;mso-position-vertical-relative:text;v-text-anchor:top" o:gfxdata="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" stroked="f">
+              <v:shape w14:anchorId="41C1A968" id="Cuadro de texto 138" o:spid="_x0000_s1038" type="#_x0000_t202" style="position:absolute;left:0;text-align:left;margin-left:297.9pt;margin-top:270.95pt;width:225pt;height:.05pt;z-index:251705344;visibility:visible;mso-wrap-style:square;mso-wrap-distance-left:9pt;mso-wrap-distance-top:0;mso-wrap-distance-right:9pt;mso-wrap-distance-bottom:0;mso-position-horizontal:absolute;mso-position-horizontal-relative:text;mso-position-vertical:absolute;mso-position-vertical-relative:text;v-text-anchor:top" o:gfxdata="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" stroked="f">
                 <v:textbox style="mso-fit-shape-to-text:t" inset="0,0,0,0">
                   <w:txbxContent>
                     <w:p>
@@ -11473,8 +11984,8 @@
                           <w:rFonts w:ascii="Georgia" w:hAnsi="Georgia"/>
                         </w:rPr>
                       </w:pPr>
-                      <w:bookmarkStart w:id="97" w:name="_Toc26018214"/>
-                      <w:bookmarkStart w:id="98" w:name="_Toc26126561"/>
+                      <w:bookmarkStart w:id="104" w:name="_Toc26018214"/>
+                      <w:bookmarkStart w:id="105" w:name="_Toc26127573"/>
                       <w:r>
                         <w:rPr>
                           <w:rFonts w:ascii="Georgia" w:hAnsi="Georgia"/>
@@ -11504,7 +12015,7 @@
                           <w:rFonts w:ascii="Georgia" w:hAnsi="Georgia"/>
                           <w:noProof/>
                         </w:rPr>
-                        <w:t>15</w:t>
+                        <w:t>16</w:t>
                       </w:r>
                       <w:r>
                         <w:rPr>
@@ -11526,8 +12037,8 @@
                         </w:rPr>
                         <w:t>validator</w:t>
                       </w:r>
-                      <w:bookmarkEnd w:id="97"/>
-                      <w:bookmarkEnd w:id="98"/>
+                      <w:bookmarkEnd w:id="104"/>
+                      <w:bookmarkEnd w:id="105"/>
                       <w:proofErr w:type="spellEnd"/>
                     </w:p>
                   </w:txbxContent>
@@ -11571,7 +12082,7 @@
                     <pic:cNvPicPr/>
                   </pic:nvPicPr>
                   <pic:blipFill>
-                    <a:blip r:embed="rId51" cstate="print">
+                    <a:blip r:embed="rId54" cstate="print">
                       <a:extLst>
                         <a:ext uri="{28A0092B-C50C-407E-A947-70E740481C1C}">
                           <a14:useLocalDpi xmlns:a14="http://schemas.microsoft.com/office/drawing/2010/main" val="0"/>
@@ -11612,7 +12123,7 @@
         </w:rPr>
         <w:t>Lenguaje de Marcas</w:t>
       </w:r>
-      <w:bookmarkEnd w:id="94"/>
+      <w:bookmarkEnd w:id="101"/>
     </w:p>
     <w:p>
       <w:pPr>
@@ -11655,7 +12166,7 @@
           <w:smallCaps/>
         </w:rPr>
       </w:pPr>
-      <w:bookmarkStart w:id="99" w:name="_Toc26126595"/>
+      <w:bookmarkStart w:id="106" w:name="_Toc26127607"/>
       <w:r>
         <w:rPr>
           <w:noProof/>
@@ -11706,37 +12217,54 @@
                                 <w:noProof/>
                               </w:rPr>
                             </w:pPr>
-                            <w:bookmarkStart w:id="100" w:name="_Toc26018215"/>
-                            <w:bookmarkStart w:id="101" w:name="_Toc26126562"/>
+                            <w:bookmarkStart w:id="107" w:name="_Toc26018215"/>
+                            <w:bookmarkStart w:id="108" w:name="_Toc26127574"/>
                             <w:r>
+                              <w:rPr>
+                                <w:rFonts w:ascii="Georgia" w:hAnsi="Georgia"/>
+                              </w:rPr>
                               <w:t xml:space="preserve">Ilustración </w:t>
                             </w:r>
                             <w:r>
+                              <w:rPr>
+                                <w:rFonts w:ascii="Georgia" w:hAnsi="Georgia"/>
+                              </w:rPr>
                               <w:fldChar w:fldCharType="begin"/>
                             </w:r>
                             <w:r>
+                              <w:rPr>
+                                <w:rFonts w:ascii="Georgia" w:hAnsi="Georgia"/>
+                              </w:rPr>
                               <w:instrText xml:space="preserve"> SEQ Ilustración \* ARABIC </w:instrText>
                             </w:r>
                             <w:r>
+                              <w:rPr>
+                                <w:rFonts w:ascii="Georgia" w:hAnsi="Georgia"/>
+                              </w:rPr>
                               <w:fldChar w:fldCharType="separate"/>
                             </w:r>
                             <w:r>
                               <w:rPr>
+                                <w:rFonts w:ascii="Georgia" w:hAnsi="Georgia"/>
                                 <w:noProof/>
                               </w:rPr>
-                              <w:t>16</w:t>
+                              <w:t>17</w:t>
                             </w:r>
                             <w:r>
                               <w:rPr>
+                                <w:rFonts w:ascii="Georgia" w:hAnsi="Georgia"/>
                                 <w:noProof/>
                               </w:rPr>
                               <w:fldChar w:fldCharType="end"/>
                             </w:r>
                             <w:r>
+                              <w:rPr>
+                                <w:rFonts w:ascii="Georgia" w:hAnsi="Georgia"/>
+                              </w:rPr>
                               <w:t xml:space="preserve"> - XML</w:t>
                             </w:r>
-                            <w:bookmarkEnd w:id="100"/>
-                            <w:bookmarkEnd w:id="101"/>
+                            <w:bookmarkEnd w:id="107"/>
+                            <w:bookmarkEnd w:id="108"/>
                           </w:p>
                         </w:txbxContent>
                       </wps:txbx>
@@ -11754,7 +12282,7 @@
           </mc:Choice>
           <mc:Fallback>
             <w:pict>
-              <v:shape w14:anchorId="634BDFC9" id="Cuadro de texto 4" o:spid="_x0000_s1038" type="#_x0000_t202" style="position:absolute;left:0;text-align:left;margin-left:0;margin-top:101.75pt;width:96pt;height:.05pt;z-index:251711488;visibility:visible;mso-wrap-style:square;mso-wrap-distance-left:9pt;mso-wrap-distance-top:0;mso-wrap-distance-right:9pt;mso-wrap-distance-bottom:0;mso-position-horizontal:absolute;mso-position-horizontal-relative:text;mso-position-vertical:absolute;mso-position-vertical-relative:text;v-text-anchor:top" o:gfxdata="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" stroked="f">
+              <v:shape w14:anchorId="634BDFC9" id="Cuadro de texto 4" o:spid="_x0000_s1039" type="#_x0000_t202" style="position:absolute;left:0;text-align:left;margin-left:0;margin-top:101.75pt;width:96pt;height:.05pt;z-index:251711488;visibility:visible;mso-wrap-style:square;mso-wrap-distance-left:9pt;mso-wrap-distance-top:0;mso-wrap-distance-right:9pt;mso-wrap-distance-bottom:0;mso-position-horizontal:absolute;mso-position-horizontal-relative:text;mso-position-vertical:absolute;mso-position-vertical-relative:text;v-text-anchor:top" o:gfxdata="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" stroked="f">
                 <v:textbox style="mso-fit-shape-to-text:t" inset="0,0,0,0">
                   <w:txbxContent>
                     <w:p>
@@ -11765,37 +12293,54 @@
                           <w:noProof/>
                         </w:rPr>
                       </w:pPr>
-                      <w:bookmarkStart w:id="102" w:name="_Toc26018215"/>
-                      <w:bookmarkStart w:id="103" w:name="_Toc26126562"/>
+                      <w:bookmarkStart w:id="109" w:name="_Toc26018215"/>
+                      <w:bookmarkStart w:id="110" w:name="_Toc26127574"/>
                       <w:r>
+                        <w:rPr>
+                          <w:rFonts w:ascii="Georgia" w:hAnsi="Georgia"/>
+                        </w:rPr>
                         <w:t xml:space="preserve">Ilustración </w:t>
                       </w:r>
                       <w:r>
+                        <w:rPr>
+                          <w:rFonts w:ascii="Georgia" w:hAnsi="Georgia"/>
+                        </w:rPr>
                         <w:fldChar w:fldCharType="begin"/>
                       </w:r>
                       <w:r>
+                        <w:rPr>
+                          <w:rFonts w:ascii="Georgia" w:hAnsi="Georgia"/>
+                        </w:rPr>
                         <w:instrText xml:space="preserve"> SEQ Ilustración \* ARABIC </w:instrText>
                       </w:r>
                       <w:r>
+                        <w:rPr>
+                          <w:rFonts w:ascii="Georgia" w:hAnsi="Georgia"/>
+                        </w:rPr>
                         <w:fldChar w:fldCharType="separate"/>
                       </w:r>
                       <w:r>
                         <w:rPr>
+                          <w:rFonts w:ascii="Georgia" w:hAnsi="Georgia"/>
                           <w:noProof/>
                         </w:rPr>
-                        <w:t>16</w:t>
+                        <w:t>17</w:t>
                       </w:r>
                       <w:r>
                         <w:rPr>
+                          <w:rFonts w:ascii="Georgia" w:hAnsi="Georgia"/>
                           <w:noProof/>
                         </w:rPr>
                         <w:fldChar w:fldCharType="end"/>
                       </w:r>
                       <w:r>
+                        <w:rPr>
+                          <w:rFonts w:ascii="Georgia" w:hAnsi="Georgia"/>
+                        </w:rPr>
                         <w:t xml:space="preserve"> - XML</w:t>
                       </w:r>
-                      <w:bookmarkEnd w:id="102"/>
-                      <w:bookmarkEnd w:id="103"/>
+                      <w:bookmarkEnd w:id="109"/>
+                      <w:bookmarkEnd w:id="110"/>
                     </w:p>
                   </w:txbxContent>
                 </v:textbox>
@@ -11837,7 +12382,7 @@
                     </pic:cNvPicPr>
                   </pic:nvPicPr>
                   <pic:blipFill>
-                    <a:blip r:embed="rId52" cstate="print">
+                    <a:blip r:embed="rId55" cstate="print">
                       <a:extLst>
                         <a:ext uri="{28A0092B-C50C-407E-A947-70E740481C1C}">
                           <a14:useLocalDpi xmlns:a14="http://schemas.microsoft.com/office/drawing/2010/main" val="0"/>
@@ -11883,7 +12428,7 @@
         </w:rPr>
         <w:t>XML</w:t>
       </w:r>
-      <w:bookmarkEnd w:id="99"/>
+      <w:bookmarkEnd w:id="106"/>
     </w:p>
     <w:p>
       <w:pPr>
@@ -11947,7 +12492,7 @@
           <w:smallCaps/>
         </w:rPr>
       </w:pPr>
-      <w:bookmarkStart w:id="104" w:name="_Toc26126596"/>
+      <w:bookmarkStart w:id="111" w:name="_Toc26127608"/>
       <w:r>
         <w:rPr>
           <w:rFonts w:ascii="Georgia" w:hAnsi="Georgia"/>
@@ -11957,7 +12502,7 @@
         </w:rPr>
         <w:t>XSD</w:t>
       </w:r>
-      <w:bookmarkEnd w:id="104"/>
+      <w:bookmarkEnd w:id="111"/>
     </w:p>
     <w:p>
       <w:pPr>
@@ -12016,8 +12561,8 @@
                                 <w:noProof/>
                               </w:rPr>
                             </w:pPr>
-                            <w:bookmarkStart w:id="105" w:name="_Toc26018216"/>
-                            <w:bookmarkStart w:id="106" w:name="_Toc26126563"/>
+                            <w:bookmarkStart w:id="112" w:name="_Toc26018216"/>
+                            <w:bookmarkStart w:id="113" w:name="_Toc26127575"/>
                             <w:r>
                               <w:rPr>
                                 <w:rFonts w:ascii="Georgia" w:hAnsi="Georgia"/>
@@ -12047,7 +12592,7 @@
                                 <w:rFonts w:ascii="Georgia" w:hAnsi="Georgia"/>
                                 <w:noProof/>
                               </w:rPr>
-                              <w:t>17</w:t>
+                              <w:t>18</w:t>
                             </w:r>
                             <w:r>
                               <w:rPr>
@@ -12062,8 +12607,8 @@
                               </w:rPr>
                               <w:t xml:space="preserve"> - XSD</w:t>
                             </w:r>
-                            <w:bookmarkEnd w:id="105"/>
-                            <w:bookmarkEnd w:id="106"/>
+                            <w:bookmarkEnd w:id="112"/>
+                            <w:bookmarkEnd w:id="113"/>
                           </w:p>
                         </w:txbxContent>
                       </wps:txbx>
@@ -12081,7 +12626,7 @@
           </mc:Choice>
           <mc:Fallback>
             <w:pict>
-              <v:shape w14:anchorId="086B6D04" id="Cuadro de texto 8" o:spid="_x0000_s1039" type="#_x0000_t202" style="position:absolute;left:0;text-align:left;margin-left:0;margin-top:112.95pt;width:96pt;height:.05pt;z-index:251713536;visibility:visible;mso-wrap-style:square;mso-wrap-distance-left:9pt;mso-wrap-distance-top:0;mso-wrap-distance-right:9pt;mso-wrap-distance-bottom:0;mso-position-horizontal:absolute;mso-position-horizontal-relative:text;mso-position-vertical:absolute;mso-position-vertical-relative:text;v-text-anchor:top" o:gfxdata="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" stroked="f">
+              <v:shape w14:anchorId="086B6D04" id="Cuadro de texto 8" o:spid="_x0000_s1040" type="#_x0000_t202" style="position:absolute;left:0;text-align:left;margin-left:0;margin-top:112.95pt;width:96pt;height:.05pt;z-index:251713536;visibility:visible;mso-wrap-style:square;mso-wrap-distance-left:9pt;mso-wrap-distance-top:0;mso-wrap-distance-right:9pt;mso-wrap-distance-bottom:0;mso-position-horizontal:absolute;mso-position-horizontal-relative:text;mso-position-vertical:absolute;mso-position-vertical-relative:text;v-text-anchor:top" o:gfxdata="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" stroked="f">
                 <v:textbox style="mso-fit-shape-to-text:t" inset="0,0,0,0">
                   <w:txbxContent>
                     <w:p>
@@ -12092,8 +12637,8 @@
                           <w:noProof/>
                         </w:rPr>
                       </w:pPr>
-                      <w:bookmarkStart w:id="107" w:name="_Toc26018216"/>
-                      <w:bookmarkStart w:id="108" w:name="_Toc26126563"/>
+                      <w:bookmarkStart w:id="114" w:name="_Toc26018216"/>
+                      <w:bookmarkStart w:id="115" w:name="_Toc26127575"/>
                       <w:r>
                         <w:rPr>
                           <w:rFonts w:ascii="Georgia" w:hAnsi="Georgia"/>
@@ -12123,7 +12668,7 @@
                           <w:rFonts w:ascii="Georgia" w:hAnsi="Georgia"/>
                           <w:noProof/>
                         </w:rPr>
-                        <w:t>17</w:t>
+                        <w:t>18</w:t>
                       </w:r>
                       <w:r>
                         <w:rPr>
@@ -12138,8 +12683,8 @@
                         </w:rPr>
                         <w:t xml:space="preserve"> - XSD</w:t>
                       </w:r>
-                      <w:bookmarkEnd w:id="107"/>
-                      <w:bookmarkEnd w:id="108"/>
+                      <w:bookmarkEnd w:id="114"/>
+                      <w:bookmarkEnd w:id="115"/>
                     </w:p>
                   </w:txbxContent>
                 </v:textbox>
@@ -12181,7 +12726,7 @@
                     </pic:cNvPicPr>
                   </pic:nvPicPr>
                   <pic:blipFill>
-                    <a:blip r:embed="rId53">
+                    <a:blip r:embed="rId56">
                       <a:extLst>
                         <a:ext uri="{28A0092B-C50C-407E-A947-70E740481C1C}">
                           <a14:useLocalDpi xmlns:a14="http://schemas.microsoft.com/office/drawing/2010/main" val="0"/>
@@ -12294,7 +12839,7 @@
                     <pic:cNvPicPr/>
                   </pic:nvPicPr>
                   <pic:blipFill>
-                    <a:blip r:embed="rId54">
+                    <a:blip r:embed="rId57">
                       <a:extLst>
                         <a:ext uri="{28A0092B-C50C-407E-A947-70E740481C1C}">
                           <a14:useLocalDpi xmlns:a14="http://schemas.microsoft.com/office/drawing/2010/main" val="0"/>
@@ -12376,8 +12921,8 @@
                                 <w:rFonts w:ascii="Georgia" w:hAnsi="Georgia"/>
                               </w:rPr>
                             </w:pPr>
-                            <w:bookmarkStart w:id="109" w:name="_Toc26018217"/>
-                            <w:bookmarkStart w:id="110" w:name="_Toc26126564"/>
+                            <w:bookmarkStart w:id="116" w:name="_Toc26018217"/>
+                            <w:bookmarkStart w:id="117" w:name="_Toc26127576"/>
                             <w:r>
                               <w:rPr>
                                 <w:rFonts w:ascii="Georgia" w:hAnsi="Georgia"/>
@@ -12407,7 +12952,7 @@
                                 <w:rFonts w:ascii="Georgia" w:hAnsi="Georgia"/>
                                 <w:noProof/>
                               </w:rPr>
-                              <w:t>18</w:t>
+                              <w:t>19</w:t>
                             </w:r>
                             <w:r>
                               <w:rPr>
@@ -12443,8 +12988,8 @@
                               </w:rPr>
                               <w:t>Generator</w:t>
                             </w:r>
-                            <w:bookmarkEnd w:id="109"/>
-                            <w:bookmarkEnd w:id="110"/>
+                            <w:bookmarkEnd w:id="116"/>
+                            <w:bookmarkEnd w:id="117"/>
                             <w:proofErr w:type="spellEnd"/>
                           </w:p>
                         </w:txbxContent>
@@ -12463,7 +13008,7 @@
           </mc:Choice>
           <mc:Fallback>
             <w:pict>
-              <v:shape w14:anchorId="4A205FF7" id="Cuadro de texto 139" o:spid="_x0000_s1040" type="#_x0000_t202" style="position:absolute;margin-left:61.9pt;margin-top:365.45pt;width:398pt;height:.05pt;z-index:251707392;visibility:visible;mso-wrap-style:square;mso-wrap-distance-left:9pt;mso-wrap-distance-top:0;mso-wrap-distance-right:9pt;mso-wrap-distance-bottom:0;mso-position-horizontal:absolute;mso-position-horizontal-relative:text;mso-position-vertical:absolute;mso-position-vertical-relative:text;v-text-anchor:top" o:gfxdata="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" stroked="f">
+              <v:shape w14:anchorId="4A205FF7" id="Cuadro de texto 139" o:spid="_x0000_s1041" type="#_x0000_t202" style="position:absolute;margin-left:61.9pt;margin-top:365.45pt;width:398pt;height:.05pt;z-index:251707392;visibility:visible;mso-wrap-style:square;mso-wrap-distance-left:9pt;mso-wrap-distance-top:0;mso-wrap-distance-right:9pt;mso-wrap-distance-bottom:0;mso-position-horizontal:absolute;mso-position-horizontal-relative:text;mso-position-vertical:absolute;mso-position-vertical-relative:text;v-text-anchor:top" o:gfxdata="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" stroked="f">
                 <v:textbox style="mso-fit-shape-to-text:t" inset="0,0,0,0">
                   <w:txbxContent>
                     <w:p>
@@ -12473,8 +13018,8 @@
                           <w:rFonts w:ascii="Georgia" w:hAnsi="Georgia"/>
                         </w:rPr>
                       </w:pPr>
-                      <w:bookmarkStart w:id="111" w:name="_Toc26018217"/>
-                      <w:bookmarkStart w:id="112" w:name="_Toc26126564"/>
+                      <w:bookmarkStart w:id="118" w:name="_Toc26018217"/>
+                      <w:bookmarkStart w:id="119" w:name="_Toc26127576"/>
                       <w:r>
                         <w:rPr>
                           <w:rFonts w:ascii="Georgia" w:hAnsi="Georgia"/>
@@ -12504,7 +13049,7 @@
                           <w:rFonts w:ascii="Georgia" w:hAnsi="Georgia"/>
                           <w:noProof/>
                         </w:rPr>
-                        <w:t>18</w:t>
+                        <w:t>19</w:t>
                       </w:r>
                       <w:r>
                         <w:rPr>
@@ -12540,8 +13085,8 @@
                         </w:rPr>
                         <w:t>Generator</w:t>
                       </w:r>
-                      <w:bookmarkEnd w:id="111"/>
-                      <w:bookmarkEnd w:id="112"/>
+                      <w:bookmarkEnd w:id="118"/>
+                      <w:bookmarkEnd w:id="119"/>
                       <w:proofErr w:type="spellEnd"/>
                     </w:p>
                   </w:txbxContent>
@@ -12577,7 +13122,7 @@
           <w:smallCaps/>
         </w:rPr>
       </w:pPr>
-      <w:bookmarkStart w:id="113" w:name="_Toc26126597"/>
+      <w:bookmarkStart w:id="120" w:name="_Toc26127609"/>
       <w:r>
         <w:rPr>
           <w:rFonts w:ascii="Georgia" w:hAnsi="Georgia"/>
@@ -12598,7 +13143,7 @@
         </w:rPr>
         <w:t>xml</w:t>
       </w:r>
-      <w:bookmarkEnd w:id="113"/>
+      <w:bookmarkEnd w:id="120"/>
       <w:proofErr w:type="spellEnd"/>
     </w:p>
     <w:p>
@@ -12782,7 +13327,7 @@
                     <pic:cNvPicPr/>
                   </pic:nvPicPr>
                   <pic:blipFill>
-                    <a:blip r:embed="rId55">
+                    <a:blip r:embed="rId58">
                       <a:extLst>
                         <a:ext uri="{28A0092B-C50C-407E-A947-70E740481C1C}">
                           <a14:useLocalDpi xmlns:a14="http://schemas.microsoft.com/office/drawing/2010/main" val="0"/>
@@ -12871,8 +13416,8 @@
                                 <w:rFonts w:ascii="Georgia" w:hAnsi="Georgia"/>
                               </w:rPr>
                             </w:pPr>
-                            <w:bookmarkStart w:id="114" w:name="_Toc26018218"/>
-                            <w:bookmarkStart w:id="115" w:name="_Toc26126565"/>
+                            <w:bookmarkStart w:id="121" w:name="_Toc26018218"/>
+                            <w:bookmarkStart w:id="122" w:name="_Toc26127577"/>
                             <w:r>
                               <w:rPr>
                                 <w:rFonts w:ascii="Georgia" w:hAnsi="Georgia"/>
@@ -12902,7 +13447,7 @@
                                 <w:rFonts w:ascii="Georgia" w:hAnsi="Georgia"/>
                                 <w:noProof/>
                               </w:rPr>
-                              <w:t>19</w:t>
+                              <w:t>20</w:t>
                             </w:r>
                             <w:r>
                               <w:rPr>
@@ -12917,8 +13462,8 @@
                               </w:rPr>
                               <w:t xml:space="preserve"> - Árbol XML</w:t>
                             </w:r>
-                            <w:bookmarkEnd w:id="114"/>
-                            <w:bookmarkEnd w:id="115"/>
+                            <w:bookmarkEnd w:id="121"/>
+                            <w:bookmarkEnd w:id="122"/>
                           </w:p>
                         </w:txbxContent>
                       </wps:txbx>
@@ -12936,7 +13481,7 @@
           </mc:Choice>
           <mc:Fallback>
             <w:pict>
-              <v:shape w14:anchorId="607BA2CC" id="Cuadro de texto 31" o:spid="_x0000_s1041" type="#_x0000_t202" style="position:absolute;margin-left:0;margin-top:.6pt;width:398pt;height:.05pt;z-index:251729920;visibility:visible;mso-wrap-style:square;mso-wrap-distance-left:9pt;mso-wrap-distance-top:0;mso-wrap-distance-right:9pt;mso-wrap-distance-bottom:0;mso-position-horizontal:left;mso-position-horizontal-relative:margin;mso-position-vertical:absolute;mso-position-vertical-relative:text;v-text-anchor:top" o:gfxdata="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" stroked="f">
+              <v:shape w14:anchorId="607BA2CC" id="Cuadro de texto 31" o:spid="_x0000_s1042" type="#_x0000_t202" style="position:absolute;margin-left:0;margin-top:.6pt;width:398pt;height:.05pt;z-index:251729920;visibility:visible;mso-wrap-style:square;mso-wrap-distance-left:9pt;mso-wrap-distance-top:0;mso-wrap-distance-right:9pt;mso-wrap-distance-bottom:0;mso-position-horizontal:left;mso-position-horizontal-relative:margin;mso-position-vertical:absolute;mso-position-vertical-relative:text;v-text-anchor:top" o:gfxdata="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" stroked="f">
                 <v:textbox style="mso-fit-shape-to-text:t" inset="0,0,0,0">
                   <w:txbxContent>
                     <w:p>
@@ -12946,8 +13491,8 @@
                           <w:rFonts w:ascii="Georgia" w:hAnsi="Georgia"/>
                         </w:rPr>
                       </w:pPr>
-                      <w:bookmarkStart w:id="116" w:name="_Toc26018218"/>
-                      <w:bookmarkStart w:id="117" w:name="_Toc26126565"/>
+                      <w:bookmarkStart w:id="123" w:name="_Toc26018218"/>
+                      <w:bookmarkStart w:id="124" w:name="_Toc26127577"/>
                       <w:r>
                         <w:rPr>
                           <w:rFonts w:ascii="Georgia" w:hAnsi="Georgia"/>
@@ -12977,7 +13522,7 @@
                           <w:rFonts w:ascii="Georgia" w:hAnsi="Georgia"/>
                           <w:noProof/>
                         </w:rPr>
-                        <w:t>19</w:t>
+                        <w:t>20</w:t>
                       </w:r>
                       <w:r>
                         <w:rPr>
@@ -12992,8 +13537,8 @@
                         </w:rPr>
                         <w:t xml:space="preserve"> - Árbol XML</w:t>
                       </w:r>
-                      <w:bookmarkEnd w:id="116"/>
-                      <w:bookmarkEnd w:id="117"/>
+                      <w:bookmarkEnd w:id="123"/>
+                      <w:bookmarkEnd w:id="124"/>
                     </w:p>
                   </w:txbxContent>
                 </v:textbox>
@@ -13028,7 +13573,7 @@
           <w:smallCaps/>
         </w:rPr>
       </w:pPr>
-      <w:bookmarkStart w:id="118" w:name="_Toc26126598"/>
+      <w:bookmarkStart w:id="125" w:name="_Toc26127610"/>
       <w:r>
         <w:rPr>
           <w:rFonts w:ascii="Georgia" w:hAnsi="Georgia"/>
@@ -13039,7 +13584,7 @@
         <w:lastRenderedPageBreak/>
         <w:t>Base de Datos</w:t>
       </w:r>
-      <w:bookmarkEnd w:id="118"/>
+      <w:bookmarkEnd w:id="125"/>
     </w:p>
     <w:p>
       <w:pPr>
@@ -13077,7 +13622,7 @@
                     <pic:cNvPicPr/>
                   </pic:nvPicPr>
                   <pic:blipFill>
-                    <a:blip r:embed="rId56">
+                    <a:blip r:embed="rId59">
                       <a:extLst>
                         <a:ext uri="{28A0092B-C50C-407E-A947-70E740481C1C}">
                           <a14:useLocalDpi xmlns:a14="http://schemas.microsoft.com/office/drawing/2010/main" val="0"/>
@@ -13157,7 +13702,7 @@
           <w:rFonts w:ascii="Georgia" w:hAnsi="Georgia"/>
         </w:rPr>
       </w:pPr>
-      <w:bookmarkStart w:id="119" w:name="_Toc26126566"/>
+      <w:bookmarkStart w:id="126" w:name="_Toc26127578"/>
       <w:r>
         <w:rPr>
           <w:rFonts w:ascii="Georgia" w:hAnsi="Georgia"/>
@@ -13187,7 +13732,7 @@
           <w:rFonts w:ascii="Georgia" w:hAnsi="Georgia"/>
           <w:noProof/>
         </w:rPr>
-        <w:t>20</w:t>
+        <w:t>21</w:t>
       </w:r>
       <w:r>
         <w:rPr>
@@ -13201,7 +13746,7 @@
         </w:rPr>
         <w:t xml:space="preserve"> - Exportar BBDD a XML</w:t>
       </w:r>
-      <w:bookmarkEnd w:id="119"/>
+      <w:bookmarkEnd w:id="126"/>
     </w:p>
     <w:p>
       <w:pPr>
@@ -13297,7 +13842,7 @@
           <w:smallCaps/>
         </w:rPr>
       </w:pPr>
-      <w:bookmarkStart w:id="120" w:name="_Toc26126599"/>
+      <w:bookmarkStart w:id="127" w:name="_Toc26127611"/>
       <w:r>
         <w:rPr>
           <w:rFonts w:ascii="Georgia" w:hAnsi="Georgia"/>
@@ -13307,7 +13852,7 @@
         </w:rPr>
         <w:t>Modelo Relacional</w:t>
       </w:r>
-      <w:bookmarkEnd w:id="120"/>
+      <w:bookmarkEnd w:id="127"/>
     </w:p>
     <w:p>
       <w:pPr>
@@ -14756,7 +15301,7 @@
           <w:smallCaps/>
         </w:rPr>
       </w:pPr>
-      <w:bookmarkStart w:id="121" w:name="_Toc26126600"/>
+      <w:bookmarkStart w:id="128" w:name="_Toc26127612"/>
       <w:r>
         <w:rPr>
           <w:rFonts w:ascii="Georgia" w:hAnsi="Georgia"/>
@@ -14786,7 +15331,7 @@
                     <pic:cNvPicPr/>
                   </pic:nvPicPr>
                   <pic:blipFill>
-                    <a:blip r:embed="rId57">
+                    <a:blip r:embed="rId60">
                       <a:extLst>
                         <a:ext uri="{28A0092B-C50C-407E-A947-70E740481C1C}">
                           <a14:useLocalDpi xmlns:a14="http://schemas.microsoft.com/office/drawing/2010/main" val="0"/>
@@ -14827,7 +15372,7 @@
         </w:rPr>
         <w:t>Diagrama Entidad - Relación</w:t>
       </w:r>
-      <w:bookmarkEnd w:id="121"/>
+      <w:bookmarkEnd w:id="128"/>
     </w:p>
     <w:p>
       <w:pPr>
@@ -14836,7 +15381,7 @@
           <w:rFonts w:ascii="Georgia" w:hAnsi="Georgia"/>
         </w:rPr>
       </w:pPr>
-      <w:bookmarkStart w:id="122" w:name="_Toc26126567"/>
+      <w:bookmarkStart w:id="129" w:name="_Toc26127579"/>
       <w:r>
         <w:rPr>
           <w:rFonts w:ascii="Georgia" w:hAnsi="Georgia"/>
@@ -14866,7 +15411,7 @@
           <w:rFonts w:ascii="Georgia" w:hAnsi="Georgia"/>
           <w:noProof/>
         </w:rPr>
-        <w:t>21</w:t>
+        <w:t>22</w:t>
       </w:r>
       <w:r>
         <w:rPr>
@@ -14894,7 +15439,7 @@
         </w:rPr>
         <w:t xml:space="preserve"> Entidad - Relación</w:t>
       </w:r>
-      <w:bookmarkEnd w:id="122"/>
+      <w:bookmarkEnd w:id="129"/>
     </w:p>
     <w:p>
       <w:pPr>
@@ -14968,7 +15513,7 @@
           <w:smallCaps/>
         </w:rPr>
       </w:pPr>
-      <w:bookmarkStart w:id="123" w:name="_Toc26126601"/>
+      <w:bookmarkStart w:id="130" w:name="_Toc26127613"/>
       <w:r>
         <w:rPr>
           <w:rFonts w:ascii="Georgia" w:hAnsi="Georgia"/>
@@ -14979,7 +15524,7 @@
         <w:lastRenderedPageBreak/>
         <w:t>Sistemas Informáticos</w:t>
       </w:r>
-      <w:bookmarkEnd w:id="123"/>
+      <w:bookmarkEnd w:id="130"/>
     </w:p>
     <w:p>
       <w:pPr>
@@ -15043,7 +15588,7 @@
                     <pic:cNvPicPr/>
                   </pic:nvPicPr>
                   <pic:blipFill>
-                    <a:blip r:embed="rId58"/>
+                    <a:blip r:embed="rId61"/>
                     <a:stretch>
                       <a:fillRect/>
                     </a:stretch>
@@ -15072,7 +15617,7 @@
           <w:rFonts w:ascii="Georgia" w:hAnsi="Georgia"/>
         </w:rPr>
       </w:pPr>
-      <w:bookmarkStart w:id="124" w:name="_Toc26126568"/>
+      <w:bookmarkStart w:id="131" w:name="_Toc26127580"/>
       <w:r>
         <w:rPr>
           <w:rFonts w:ascii="Georgia" w:hAnsi="Georgia"/>
@@ -15102,7 +15647,7 @@
           <w:rFonts w:ascii="Georgia" w:hAnsi="Georgia"/>
           <w:noProof/>
         </w:rPr>
-        <w:t>22</w:t>
+        <w:t>23</w:t>
       </w:r>
       <w:r>
         <w:rPr>
@@ -15138,7 +15683,7 @@
         </w:rPr>
         <w:t>bat</w:t>
       </w:r>
-      <w:bookmarkEnd w:id="124"/>
+      <w:bookmarkEnd w:id="131"/>
       <w:proofErr w:type="spellEnd"/>
     </w:p>
     <w:p>
@@ -15275,7 +15820,7 @@
                     <pic:cNvPicPr/>
                   </pic:nvPicPr>
                   <pic:blipFill>
-                    <a:blip r:embed="rId59"/>
+                    <a:blip r:embed="rId62"/>
                     <a:stretch>
                       <a:fillRect/>
                     </a:stretch>
@@ -15380,7 +15925,7 @@
           </mc:Choice>
           <mc:Fallback>
             <w:pict>
-              <v:shape w14:anchorId="59D73AC5" id="Cuadro de texto 12" o:spid="_x0000_s1042" type="#_x0000_t202" style="position:absolute;margin-left:0;margin-top:.75pt;width:398pt;height:.05pt;z-index:251716608;visibility:visible;mso-wrap-style:square;mso-wrap-distance-left:9pt;mso-wrap-distance-top:0;mso-wrap-distance-right:9pt;mso-wrap-distance-bottom:0;mso-position-horizontal:left;mso-position-horizontal-relative:margin;mso-position-vertical:absolute;mso-position-vertical-relative:text;v-text-anchor:top" o:gfxdata="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" stroked="f">
+              <v:shape w14:anchorId="59D73AC5" id="Cuadro de texto 12" o:spid="_x0000_s1043" type="#_x0000_t202" style="position:absolute;margin-left:0;margin-top:.75pt;width:398pt;height:.05pt;z-index:251716608;visibility:visible;mso-wrap-style:square;mso-wrap-distance-left:9pt;mso-wrap-distance-top:0;mso-wrap-distance-right:9pt;mso-wrap-distance-bottom:0;mso-position-horizontal:left;mso-position-horizontal-relative:margin;mso-position-vertical:absolute;mso-position-vertical-relative:text;v-text-anchor:top" o:gfxdata="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" stroked="f">
                 <v:textbox style="mso-fit-shape-to-text:t" inset="0,0,0,0">
                   <w:txbxContent>
                     <w:p>
@@ -15434,7 +15979,7 @@
           <w:smallCaps/>
         </w:rPr>
       </w:pPr>
-      <w:bookmarkStart w:id="125" w:name="_Toc26126602"/>
+      <w:bookmarkStart w:id="132" w:name="_Toc26127614"/>
       <w:r>
         <w:rPr>
           <w:rFonts w:ascii="Georgia" w:hAnsi="Georgia"/>
@@ -15454,7 +15999,7 @@
         </w:rPr>
         <w:t>s</w:t>
       </w:r>
-      <w:bookmarkEnd w:id="125"/>
+      <w:bookmarkEnd w:id="132"/>
     </w:p>
     <w:p>
       <w:pPr>
@@ -15471,7 +16016,7 @@
           <w:smallCaps/>
         </w:rPr>
       </w:pPr>
-      <w:bookmarkStart w:id="126" w:name="_Toc26126603"/>
+      <w:bookmarkStart w:id="133" w:name="_Toc26127615"/>
       <w:r>
         <w:rPr>
           <w:rFonts w:ascii="Georgia" w:hAnsi="Georgia"/>
@@ -15491,7 +16036,7 @@
         </w:rPr>
         <w:t>guays</w:t>
       </w:r>
-      <w:bookmarkEnd w:id="126"/>
+      <w:bookmarkEnd w:id="133"/>
       <w:proofErr w:type="spellEnd"/>
     </w:p>
     <w:p>
@@ -15571,7 +16116,7 @@
                     <pic:cNvPicPr/>
                   </pic:nvPicPr>
                   <pic:blipFill>
-                    <a:blip r:embed="rId60">
+                    <a:blip r:embed="rId63">
                       <a:extLst>
                         <a:ext uri="{28A0092B-C50C-407E-A947-70E740481C1C}">
                           <a14:useLocalDpi xmlns:a14="http://schemas.microsoft.com/office/drawing/2010/main" val="0"/>
@@ -15625,7 +16170,7 @@
           <w:rFonts w:ascii="Georgia" w:hAnsi="Georgia"/>
         </w:rPr>
       </w:pPr>
-      <w:bookmarkStart w:id="127" w:name="_Toc26126569"/>
+      <w:bookmarkStart w:id="134" w:name="_Toc26127581"/>
       <w:r>
         <w:rPr>
           <w:rFonts w:ascii="Georgia" w:hAnsi="Georgia"/>
@@ -15655,7 +16200,7 @@
           <w:rFonts w:ascii="Georgia" w:hAnsi="Georgia"/>
           <w:noProof/>
         </w:rPr>
-        <w:t>23</w:t>
+        <w:t>24</w:t>
       </w:r>
       <w:r>
         <w:rPr>
@@ -15682,7 +16227,7 @@
         </w:rPr>
         <w:t xml:space="preserve"> Lógica</w:t>
       </w:r>
-      <w:bookmarkEnd w:id="127"/>
+      <w:bookmarkEnd w:id="134"/>
     </w:p>
     <w:p>
       <w:pPr>
@@ -15790,7 +16335,7 @@
                     <pic:cNvPicPr/>
                   </pic:nvPicPr>
                   <pic:blipFill>
-                    <a:blip r:embed="rId61"/>
+                    <a:blip r:embed="rId64"/>
                     <a:stretch>
                       <a:fillRect/>
                     </a:stretch>
@@ -15819,7 +16364,7 @@
           <w:rFonts w:ascii="Georgia" w:hAnsi="Georgia"/>
         </w:rPr>
       </w:pPr>
-      <w:bookmarkStart w:id="128" w:name="_Toc26126570"/>
+      <w:bookmarkStart w:id="135" w:name="_Toc26127582"/>
       <w:r>
         <w:rPr>
           <w:rFonts w:ascii="Georgia" w:hAnsi="Georgia"/>
@@ -15849,7 +16394,7 @@
           <w:rFonts w:ascii="Georgia" w:hAnsi="Georgia"/>
           <w:noProof/>
         </w:rPr>
-        <w:t>24</w:t>
+        <w:t>25</w:t>
       </w:r>
       <w:r>
         <w:rPr>
@@ -15870,7 +16415,7 @@
         </w:rPr>
         <w:t>Commits</w:t>
       </w:r>
-      <w:bookmarkEnd w:id="128"/>
+      <w:bookmarkEnd w:id="135"/>
       <w:proofErr w:type="spellEnd"/>
     </w:p>
     <w:p>
@@ -15888,7 +16433,7 @@
           <w:smallCaps/>
         </w:rPr>
       </w:pPr>
-      <w:bookmarkStart w:id="129" w:name="_Toc26126604"/>
+      <w:bookmarkStart w:id="136" w:name="_Toc26127616"/>
       <w:r>
         <w:rPr>
           <w:rFonts w:ascii="Georgia" w:hAnsi="Georgia"/>
@@ -15898,7 +16443,7 @@
         </w:rPr>
         <w:t>Posibles mejoras</w:t>
       </w:r>
-      <w:bookmarkEnd w:id="129"/>
+      <w:bookmarkEnd w:id="136"/>
     </w:p>
     <w:p>
       <w:pPr>
@@ -16045,7 +16590,7 @@
           <w:smallCaps/>
         </w:rPr>
       </w:pPr>
-      <w:bookmarkStart w:id="130" w:name="_Toc26126605"/>
+      <w:bookmarkStart w:id="137" w:name="_Toc26127617"/>
       <w:r>
         <w:rPr>
           <w:rFonts w:ascii="Georgia" w:hAnsi="Georgia"/>
@@ -16055,7 +16600,7 @@
         </w:rPr>
         <w:t>Dificultades</w:t>
       </w:r>
-      <w:bookmarkEnd w:id="130"/>
+      <w:bookmarkEnd w:id="137"/>
     </w:p>
     <w:p>
       <w:pPr>
@@ -16197,7 +16742,7 @@
           <w:smallCaps/>
         </w:rPr>
       </w:pPr>
-      <w:bookmarkStart w:id="131" w:name="_Toc26126606"/>
+      <w:bookmarkStart w:id="138" w:name="_Toc26127618"/>
       <w:r>
         <w:rPr>
           <w:rFonts w:ascii="Georgia" w:hAnsi="Georgia"/>
@@ -16208,7 +16753,7 @@
         <w:lastRenderedPageBreak/>
         <w:t>Webgrafía</w:t>
       </w:r>
-      <w:bookmarkEnd w:id="131"/>
+      <w:bookmarkEnd w:id="138"/>
     </w:p>
     <w:p>
       <w:pPr>
@@ -16262,7 +16807,7 @@
           <w:rFonts w:ascii="Georgia" w:hAnsi="Georgia"/>
         </w:rPr>
       </w:pPr>
-      <w:hyperlink r:id="rId62" w:history="1">
+      <w:hyperlink r:id="rId65" w:history="1">
         <w:r>
           <w:rPr>
             <w:rStyle w:val="Hipervnculo"/>
@@ -16315,7 +16860,7 @@
           <w:rFonts w:ascii="Georgia" w:hAnsi="Georgia"/>
         </w:rPr>
       </w:pPr>
-      <w:hyperlink r:id="rId63" w:history="1">
+      <w:hyperlink r:id="rId66" w:history="1">
         <w:r>
           <w:rPr>
             <w:rStyle w:val="Hipervnculo"/>
@@ -16370,7 +16915,7 @@
           <w:rFonts w:ascii="Georgia" w:hAnsi="Georgia"/>
         </w:rPr>
       </w:pPr>
-      <w:hyperlink r:id="rId64" w:history="1">
+      <w:hyperlink r:id="rId67" w:history="1">
         <w:r>
           <w:rPr>
             <w:rStyle w:val="Hipervnculo"/>
@@ -16412,7 +16957,7 @@
           <w:u w:val="none"/>
         </w:rPr>
       </w:pPr>
-      <w:hyperlink r:id="rId65" w:history="1">
+      <w:hyperlink r:id="rId68" w:history="1">
         <w:r>
           <w:rPr>
             <w:rStyle w:val="Hipervnculo"/>
@@ -16473,7 +17018,7 @@
           <w:rFonts w:ascii="Georgia" w:hAnsi="Georgia"/>
         </w:rPr>
       </w:pPr>
-      <w:hyperlink r:id="rId66" w:history="1">
+      <w:hyperlink r:id="rId69" w:history="1">
         <w:r>
           <w:rPr>
             <w:rStyle w:val="Hipervnculo"/>
@@ -16523,7 +17068,7 @@
           <w:u w:val="none"/>
         </w:rPr>
       </w:pPr>
-      <w:hyperlink r:id="rId67" w:history="1">
+      <w:hyperlink r:id="rId70" w:history="1">
         <w:r>
           <w:rPr>
             <w:rStyle w:val="Hipervnculo"/>
@@ -16584,7 +17129,7 @@
           <w:rFonts w:ascii="Georgia" w:hAnsi="Georgia"/>
         </w:rPr>
       </w:pPr>
-      <w:hyperlink r:id="rId68" w:history="1">
+      <w:hyperlink r:id="rId71" w:history="1">
         <w:r>
           <w:rPr>
             <w:rStyle w:val="Hipervnculo"/>
@@ -16626,7 +17171,7 @@
           <w:u w:val="none"/>
         </w:rPr>
       </w:pPr>
-      <w:hyperlink r:id="rId69" w:history="1">
+      <w:hyperlink r:id="rId72" w:history="1">
         <w:r>
           <w:rPr>
             <w:rStyle w:val="Hipervnculo"/>
@@ -16673,7 +17218,7 @@
           <w:rFonts w:ascii="Georgia" w:hAnsi="Georgia"/>
         </w:rPr>
       </w:pPr>
-      <w:hyperlink r:id="rId70" w:history="1">
+      <w:hyperlink r:id="rId73" w:history="1">
         <w:r>
           <w:rPr>
             <w:rStyle w:val="Hipervnculo"/>
@@ -16719,7 +17264,7 @@
           <w:rFonts w:ascii="Georgia" w:hAnsi="Georgia"/>
         </w:rPr>
       </w:pPr>
-      <w:hyperlink r:id="rId71" w:history="1">
+      <w:hyperlink r:id="rId74" w:history="1">
         <w:r>
           <w:rPr>
             <w:rStyle w:val="Hipervnculo"/>
@@ -16737,9 +17282,9 @@
       </w:pPr>
     </w:p>
     <w:sectPr>
-      <w:headerReference w:type="default" r:id="rId72"/>
-      <w:footerReference w:type="default" r:id="rId73"/>
-      <w:footerReference w:type="first" r:id="rId74"/>
+      <w:headerReference w:type="default" r:id="rId75"/>
+      <w:footerReference w:type="default" r:id="rId76"/>
+      <w:footerReference w:type="first" r:id="rId77"/>
       <w:pgSz w:w="11906" w:h="16838"/>
       <w:pgMar w:top="720" w:right="720" w:bottom="720" w:left="720" w:header="708" w:footer="708" w:gutter="0"/>
       <w:pgNumType w:start="0"/>
@@ -22859,7 +23404,7 @@
   <dgm:whole/>
   <dgm:extLst>
     <a:ext uri="http://schemas.microsoft.com/office/drawing/2008/diagram">
-      <dsp:dataModelExt xmlns:dsp="http://schemas.microsoft.com/office/drawing/2008/diagram" relId="rId27" minVer="http://schemas.openxmlformats.org/drawingml/2006/diagram"/>
+      <dsp:dataModelExt xmlns:dsp="http://schemas.microsoft.com/office/drawing/2008/diagram" relId="rId28" minVer="http://schemas.openxmlformats.org/drawingml/2006/diagram"/>
     </a:ext>
   </dgm:extLst>
 </dgm:dataModel>
@@ -23112,7 +23657,7 @@
   <dgm:whole/>
   <dgm:extLst>
     <a:ext uri="http://schemas.microsoft.com/office/drawing/2008/diagram">
-      <dsp:dataModelExt xmlns:dsp="http://schemas.microsoft.com/office/drawing/2008/diagram" relId="rId32" minVer="http://schemas.openxmlformats.org/drawingml/2006/diagram"/>
+      <dsp:dataModelExt xmlns:dsp="http://schemas.microsoft.com/office/drawing/2008/diagram" relId="rId33" minVer="http://schemas.openxmlformats.org/drawingml/2006/diagram"/>
     </a:ext>
   </dgm:extLst>
 </dgm:dataModel>
@@ -23567,7 +24112,7 @@
   <dgm:whole/>
   <dgm:extLst>
     <a:ext uri="http://schemas.microsoft.com/office/drawing/2008/diagram">
-      <dsp:dataModelExt xmlns:dsp="http://schemas.microsoft.com/office/drawing/2008/diagram" relId="rId37" minVer="http://schemas.openxmlformats.org/drawingml/2006/diagram"/>
+      <dsp:dataModelExt xmlns:dsp="http://schemas.microsoft.com/office/drawing/2008/diagram" relId="rId38" minVer="http://schemas.openxmlformats.org/drawingml/2006/diagram"/>
     </a:ext>
   </dgm:extLst>
 </dgm:dataModel>
@@ -29014,7 +29559,7 @@
 </file>
 
 <file path=customXml/itemProps2.xml><?xml version="1.0" encoding="utf-8"?>
-<ds:datastoreItem xmlns:ds="http://schemas.openxmlformats.org/officeDocument/2006/customXml" ds:itemID="{B1332351-0024-42B9-BD31-37B6518B3B7E}">
+<ds:datastoreItem xmlns:ds="http://schemas.openxmlformats.org/officeDocument/2006/customXml" ds:itemID="{0A1A0D9E-D656-4003-A8A0-DB69B8B4A0B9}">
   <ds:schemaRefs>
     <ds:schemaRef ds:uri="http://schemas.openxmlformats.org/officeDocument/2006/bibliography"/>
   </ds:schemaRefs>

</xml_diff>

<commit_message>
docs(Documentacion): Añadir metodologias de desarrollo
</commit_message>
<xml_diff>
--- a/Documentación_ProyectoVLC.docx
+++ b/Documentación_ProyectoVLC.docx
@@ -13,7 +13,6 @@
           <w:docPartUnique/>
         </w:docPartObj>
       </w:sdtPr>
-      <w:sdtEndPr/>
       <w:sdtContent>
         <w:p>
           <w:pPr>
@@ -178,7 +177,6 @@
                                     <w:dataBinding w:prefixMappings="xmlns:ns0='http://purl.org/dc/elements/1.1/' xmlns:ns1='http://schemas.openxmlformats.org/package/2006/metadata/core-properties' " w:xpath="/ns1:coreProperties[1]/ns0:title[1]" w:storeItemID="{6C3C8BC8-F283-45AE-878A-BAB7291924A1}"/>
                                     <w:text/>
                                   </w:sdtPr>
-                                  <w:sdtEndPr/>
                                   <w:sdtContent>
                                     <w:r>
                                       <w:rPr>
@@ -210,7 +208,6 @@
                                   <w:dataBinding w:prefixMappings="xmlns:ns0='http://purl.org/dc/elements/1.1/' xmlns:ns1='http://schemas.openxmlformats.org/package/2006/metadata/core-properties' " w:xpath="/ns1:coreProperties[1]/ns0:subject[1]" w:storeItemID="{6C3C8BC8-F283-45AE-878A-BAB7291924A1}"/>
                                   <w:text/>
                                 </w:sdtPr>
-                                <w:sdtEndPr/>
                                 <w:sdtContent>
                                   <w:p>
                                     <w:pPr>
@@ -301,7 +298,6 @@
                                   <w:dataBinding w:prefixMappings="xmlns:ns0='http://purl.org/dc/elements/1.1/' xmlns:ns1='http://schemas.openxmlformats.org/package/2006/metadata/core-properties' " w:xpath="/ns1:coreProperties[1]/ns0:creator[1]" w:storeItemID="{6C3C8BC8-F283-45AE-878A-BAB7291924A1}"/>
                                   <w:text/>
                                 </w:sdtPr>
-                                <w:sdtEndPr/>
                                 <w:sdtContent>
                                   <w:p>
                                     <w:pPr>
@@ -388,7 +384,6 @@
                               <w:dataBinding w:prefixMappings="xmlns:ns0='http://purl.org/dc/elements/1.1/' xmlns:ns1='http://schemas.openxmlformats.org/package/2006/metadata/core-properties' " w:xpath="/ns1:coreProperties[1]/ns0:title[1]" w:storeItemID="{6C3C8BC8-F283-45AE-878A-BAB7291924A1}"/>
                               <w:text/>
                             </w:sdtPr>
-                            <w:sdtEndPr/>
                             <w:sdtContent>
                               <w:r>
                                 <w:rPr>
@@ -420,7 +415,6 @@
                             <w:dataBinding w:prefixMappings="xmlns:ns0='http://purl.org/dc/elements/1.1/' xmlns:ns1='http://schemas.openxmlformats.org/package/2006/metadata/core-properties' " w:xpath="/ns1:coreProperties[1]/ns0:subject[1]" w:storeItemID="{6C3C8BC8-F283-45AE-878A-BAB7291924A1}"/>
                             <w:text/>
                           </w:sdtPr>
-                          <w:sdtEndPr/>
                           <w:sdtContent>
                             <w:p>
                               <w:pPr>
@@ -511,7 +505,6 @@
                             <w:dataBinding w:prefixMappings="xmlns:ns0='http://purl.org/dc/elements/1.1/' xmlns:ns1='http://schemas.openxmlformats.org/package/2006/metadata/core-properties' " w:xpath="/ns1:coreProperties[1]/ns0:creator[1]" w:storeItemID="{6C3C8BC8-F283-45AE-878A-BAB7291924A1}"/>
                             <w:text/>
                           </w:sdtPr>
-                          <w:sdtEndPr/>
                           <w:sdtContent>
                             <w:p>
                               <w:pPr>
@@ -552,8 +545,6 @@
             <w:br w:type="page"/>
           </w:r>
         </w:p>
-        <w:bookmarkStart w:id="0" w:name="_GoBack" w:displacedByCustomXml="next"/>
-        <w:bookmarkEnd w:id="0" w:displacedByCustomXml="next"/>
       </w:sdtContent>
     </w:sdt>
     <w:sdt>
@@ -652,7 +643,7 @@
             </w:rPr>
             <w:fldChar w:fldCharType="separate"/>
           </w:r>
-          <w:hyperlink w:anchor="_Toc26127583" w:history="1">
+          <w:hyperlink w:anchor="_Toc26130257" w:history="1">
             <w:r>
               <w:rPr>
                 <w:rStyle w:val="Hipervnculo"/>
@@ -701,7 +692,7 @@
                 <w:noProof/>
                 <w:webHidden/>
               </w:rPr>
-              <w:instrText xml:space="preserve"> PAGEREF _Toc26127583 \h </w:instrText>
+              <w:instrText xml:space="preserve"> PAGEREF _Toc26130257 \h </w:instrText>
             </w:r>
             <w:r>
               <w:rPr>
@@ -745,7 +736,7 @@
               <w:lang w:eastAsia="es-ES"/>
             </w:rPr>
           </w:pPr>
-          <w:hyperlink w:anchor="_Toc26127584" w:history="1">
+          <w:hyperlink w:anchor="_Toc26130258" w:history="1">
             <w:r>
               <w:rPr>
                 <w:rStyle w:val="Hipervnculo"/>
@@ -795,7 +786,7 @@
                 <w:noProof/>
                 <w:webHidden/>
               </w:rPr>
-              <w:instrText xml:space="preserve"> PAGEREF _Toc26127584 \h </w:instrText>
+              <w:instrText xml:space="preserve"> PAGEREF _Toc26130258 \h </w:instrText>
             </w:r>
             <w:r>
               <w:rPr>
@@ -839,7 +830,7 @@
               <w:lang w:eastAsia="es-ES"/>
             </w:rPr>
           </w:pPr>
-          <w:hyperlink w:anchor="_Toc26127585" w:history="1">
+          <w:hyperlink w:anchor="_Toc26130259" w:history="1">
             <w:r>
               <w:rPr>
                 <w:rStyle w:val="Hipervnculo"/>
@@ -889,7 +880,7 @@
                 <w:noProof/>
                 <w:webHidden/>
               </w:rPr>
-              <w:instrText xml:space="preserve"> PAGEREF _Toc26127585 \h </w:instrText>
+              <w:instrText xml:space="preserve"> PAGEREF _Toc26130259 \h </w:instrText>
             </w:r>
             <w:r>
               <w:rPr>
@@ -933,7 +924,7 @@
               <w:lang w:eastAsia="es-ES"/>
             </w:rPr>
           </w:pPr>
-          <w:hyperlink w:anchor="_Toc26127586" w:history="1">
+          <w:hyperlink w:anchor="_Toc26130260" w:history="1">
             <w:r>
               <w:rPr>
                 <w:rStyle w:val="Hipervnculo"/>
@@ -983,7 +974,7 @@
                 <w:noProof/>
                 <w:webHidden/>
               </w:rPr>
-              <w:instrText xml:space="preserve"> PAGEREF _Toc26127586 \h </w:instrText>
+              <w:instrText xml:space="preserve"> PAGEREF _Toc26130260 \h </w:instrText>
             </w:r>
             <w:r>
               <w:rPr>
@@ -1027,7 +1018,7 @@
               <w:lang w:eastAsia="es-ES"/>
             </w:rPr>
           </w:pPr>
-          <w:hyperlink w:anchor="_Toc26127587" w:history="1">
+          <w:hyperlink w:anchor="_Toc26130261" w:history="1">
             <w:r>
               <w:rPr>
                 <w:rStyle w:val="Hipervnculo"/>
@@ -1077,7 +1068,7 @@
                 <w:noProof/>
                 <w:webHidden/>
               </w:rPr>
-              <w:instrText xml:space="preserve"> PAGEREF _Toc26127587 \h </w:instrText>
+              <w:instrText xml:space="preserve"> PAGEREF _Toc26130261 \h </w:instrText>
             </w:r>
             <w:r>
               <w:rPr>
@@ -1121,7 +1112,7 @@
               <w:lang w:eastAsia="es-ES"/>
             </w:rPr>
           </w:pPr>
-          <w:hyperlink w:anchor="_Toc26127588" w:history="1">
+          <w:hyperlink w:anchor="_Toc26130262" w:history="1">
             <w:r>
               <w:rPr>
                 <w:rStyle w:val="Hipervnculo"/>
@@ -1171,7 +1162,7 @@
                 <w:noProof/>
                 <w:webHidden/>
               </w:rPr>
-              <w:instrText xml:space="preserve"> PAGEREF _Toc26127588 \h </w:instrText>
+              <w:instrText xml:space="preserve"> PAGEREF _Toc26130262 \h </w:instrText>
             </w:r>
             <w:r>
               <w:rPr>
@@ -1206,89 +1197,6 @@
           <w:pPr>
             <w:pStyle w:val="TDC2"/>
             <w:tabs>
-              <w:tab w:val="left" w:pos="660"/>
-              <w:tab w:val="right" w:leader="dot" w:pos="10456"/>
-            </w:tabs>
-            <w:rPr>
-              <w:rFonts w:eastAsiaTheme="minorEastAsia"/>
-              <w:noProof/>
-              <w:lang w:eastAsia="es-ES"/>
-            </w:rPr>
-          </w:pPr>
-          <w:hyperlink w:anchor="_Toc26127589" w:history="1">
-            <w:r>
-              <w:rPr>
-                <w:rStyle w:val="Hipervnculo"/>
-                <w:rFonts w:ascii="Georgia" w:eastAsiaTheme="majorEastAsia" w:hAnsi="Georgia" w:cstheme="majorBidi"/>
-                <w:b/>
-                <w:bCs/>
-                <w:smallCaps/>
-                <w:noProof/>
-              </w:rPr>
-              <w:t>1.</w:t>
-            </w:r>
-            <w:r>
-              <w:rPr>
-                <w:rFonts w:eastAsiaTheme="minorEastAsia"/>
-                <w:noProof/>
-                <w:lang w:eastAsia="es-ES"/>
-              </w:rPr>
-              <w:tab/>
-            </w:r>
-            <w:r>
-              <w:rPr>
-                <w:noProof/>
-                <w:webHidden/>
-              </w:rPr>
-              <w:tab/>
-            </w:r>
-            <w:r>
-              <w:rPr>
-                <w:noProof/>
-                <w:webHidden/>
-              </w:rPr>
-              <w:fldChar w:fldCharType="begin"/>
-            </w:r>
-            <w:r>
-              <w:rPr>
-                <w:noProof/>
-                <w:webHidden/>
-              </w:rPr>
-              <w:instrText xml:space="preserve"> PAGEREF _Toc26127589 \h </w:instrText>
-            </w:r>
-            <w:r>
-              <w:rPr>
-                <w:noProof/>
-                <w:webHidden/>
-              </w:rPr>
-            </w:r>
-            <w:r>
-              <w:rPr>
-                <w:noProof/>
-                <w:webHidden/>
-              </w:rPr>
-              <w:fldChar w:fldCharType="separate"/>
-            </w:r>
-            <w:r>
-              <w:rPr>
-                <w:noProof/>
-                <w:webHidden/>
-              </w:rPr>
-              <w:t>7</w:t>
-            </w:r>
-            <w:r>
-              <w:rPr>
-                <w:noProof/>
-                <w:webHidden/>
-              </w:rPr>
-              <w:fldChar w:fldCharType="end"/>
-            </w:r>
-          </w:hyperlink>
-        </w:p>
-        <w:p>
-          <w:pPr>
-            <w:pStyle w:val="TDC2"/>
-            <w:tabs>
               <w:tab w:val="left" w:pos="880"/>
               <w:tab w:val="right" w:leader="dot" w:pos="10456"/>
             </w:tabs>
@@ -1298,7 +1206,7 @@
               <w:lang w:eastAsia="es-ES"/>
             </w:rPr>
           </w:pPr>
-          <w:hyperlink w:anchor="_Toc26127594" w:history="1">
+          <w:hyperlink w:anchor="_Toc26130268" w:history="1">
             <w:r>
               <w:rPr>
                 <w:rStyle w:val="Hipervnculo"/>
@@ -1348,7 +1256,7 @@
                 <w:noProof/>
                 <w:webHidden/>
               </w:rPr>
-              <w:instrText xml:space="preserve"> PAGEREF _Toc26127594 \h </w:instrText>
+              <w:instrText xml:space="preserve"> PAGEREF _Toc26130268 \h </w:instrText>
             </w:r>
             <w:r>
               <w:rPr>
@@ -1392,7 +1300,7 @@
               <w:lang w:eastAsia="es-ES"/>
             </w:rPr>
           </w:pPr>
-          <w:hyperlink w:anchor="_Toc26127595" w:history="1">
+          <w:hyperlink w:anchor="_Toc26130269" w:history="1">
             <w:r>
               <w:rPr>
                 <w:rStyle w:val="Hipervnculo"/>
@@ -1442,7 +1350,7 @@
                 <w:noProof/>
                 <w:webHidden/>
               </w:rPr>
-              <w:instrText xml:space="preserve"> PAGEREF _Toc26127595 \h </w:instrText>
+              <w:instrText xml:space="preserve"> PAGEREF _Toc26130269 \h </w:instrText>
             </w:r>
             <w:r>
               <w:rPr>
@@ -1486,7 +1394,7 @@
               <w:lang w:eastAsia="es-ES"/>
             </w:rPr>
           </w:pPr>
-          <w:hyperlink w:anchor="_Toc26127596" w:history="1">
+          <w:hyperlink w:anchor="_Toc26130270" w:history="1">
             <w:r>
               <w:rPr>
                 <w:rStyle w:val="Hipervnculo"/>
@@ -1536,7 +1444,7 @@
                 <w:noProof/>
                 <w:webHidden/>
               </w:rPr>
-              <w:instrText xml:space="preserve"> PAGEREF _Toc26127596 \h </w:instrText>
+              <w:instrText xml:space="preserve"> PAGEREF _Toc26130270 \h </w:instrText>
             </w:r>
             <w:r>
               <w:rPr>
@@ -1580,7 +1488,7 @@
               <w:lang w:eastAsia="es-ES"/>
             </w:rPr>
           </w:pPr>
-          <w:hyperlink w:anchor="_Toc26127597" w:history="1">
+          <w:hyperlink w:anchor="_Toc26130271" w:history="1">
             <w:r>
               <w:rPr>
                 <w:rStyle w:val="Hipervnculo"/>
@@ -1630,7 +1538,7 @@
                 <w:noProof/>
                 <w:webHidden/>
               </w:rPr>
-              <w:instrText xml:space="preserve"> PAGEREF _Toc26127597 \h </w:instrText>
+              <w:instrText xml:space="preserve"> PAGEREF _Toc26130271 \h </w:instrText>
             </w:r>
             <w:r>
               <w:rPr>
@@ -1663,9 +1571,9 @@
         </w:p>
         <w:p>
           <w:pPr>
-            <w:pStyle w:val="TDC2"/>
+            <w:pStyle w:val="TDC3"/>
             <w:tabs>
-              <w:tab w:val="left" w:pos="1100"/>
+              <w:tab w:val="left" w:pos="1320"/>
               <w:tab w:val="right" w:leader="dot" w:pos="10456"/>
             </w:tabs>
             <w:rPr>
@@ -1674,14 +1582,13 @@
               <w:lang w:eastAsia="es-ES"/>
             </w:rPr>
           </w:pPr>
-          <w:hyperlink w:anchor="_Toc26127598" w:history="1">
+          <w:hyperlink w:anchor="_Toc26130272" w:history="1">
             <w:r>
               <w:rPr>
                 <w:rStyle w:val="Hipervnculo"/>
                 <w:rFonts w:ascii="Georgia" w:hAnsi="Georgia"/>
                 <w:b/>
                 <w:bCs/>
-                <w:smallCaps/>
                 <w:noProof/>
               </w:rPr>
               <w:t>3.2.1.</w:t>
@@ -1700,7 +1607,6 @@
                 <w:rFonts w:ascii="Georgia" w:hAnsi="Georgia"/>
                 <w:b/>
                 <w:bCs/>
-                <w:smallCaps/>
                 <w:noProof/>
               </w:rPr>
               <w:t>Prototipada en espiral</w:t>
@@ -1724,7 +1630,7 @@
                 <w:noProof/>
                 <w:webHidden/>
               </w:rPr>
-              <w:instrText xml:space="preserve"> PAGEREF _Toc26127598 \h </w:instrText>
+              <w:instrText xml:space="preserve"> PAGEREF _Toc26130272 \h </w:instrText>
             </w:r>
             <w:r>
               <w:rPr>
@@ -1768,7 +1674,7 @@
               <w:lang w:eastAsia="es-ES"/>
             </w:rPr>
           </w:pPr>
-          <w:hyperlink w:anchor="_Toc26127599" w:history="1">
+          <w:hyperlink w:anchor="_Toc26130273" w:history="1">
             <w:r>
               <w:rPr>
                 <w:rStyle w:val="Hipervnculo"/>
@@ -1818,7 +1724,7 @@
                 <w:noProof/>
                 <w:webHidden/>
               </w:rPr>
-              <w:instrText xml:space="preserve"> PAGEREF _Toc26127599 \h </w:instrText>
+              <w:instrText xml:space="preserve"> PAGEREF _Toc26130273 \h </w:instrText>
             </w:r>
             <w:r>
               <w:rPr>
@@ -1851,9 +1757,9 @@
         </w:p>
         <w:p>
           <w:pPr>
-            <w:pStyle w:val="TDC2"/>
+            <w:pStyle w:val="TDC3"/>
             <w:tabs>
-              <w:tab w:val="left" w:pos="1100"/>
+              <w:tab w:val="left" w:pos="1320"/>
               <w:tab w:val="right" w:leader="dot" w:pos="10456"/>
             </w:tabs>
             <w:rPr>
@@ -1862,14 +1768,13 @@
               <w:lang w:eastAsia="es-ES"/>
             </w:rPr>
           </w:pPr>
-          <w:hyperlink w:anchor="_Toc26127600" w:history="1">
+          <w:hyperlink w:anchor="_Toc26130274" w:history="1">
             <w:r>
               <w:rPr>
                 <w:rStyle w:val="Hipervnculo"/>
                 <w:rFonts w:ascii="Georgia" w:hAnsi="Georgia"/>
                 <w:b/>
                 <w:bCs/>
-                <w:smallCaps/>
                 <w:noProof/>
               </w:rPr>
               <w:t>3.3.1.</w:t>
@@ -1888,7 +1793,6 @@
                 <w:rFonts w:ascii="Georgia" w:hAnsi="Georgia"/>
                 <w:b/>
                 <w:bCs/>
-                <w:smallCaps/>
                 <w:noProof/>
               </w:rPr>
               <w:t>Arquitectura de aplicación</w:t>
@@ -1912,7 +1816,7 @@
                 <w:noProof/>
                 <w:webHidden/>
               </w:rPr>
-              <w:instrText xml:space="preserve"> PAGEREF _Toc26127600 \h </w:instrText>
+              <w:instrText xml:space="preserve"> PAGEREF _Toc26130274 \h </w:instrText>
             </w:r>
             <w:r>
               <w:rPr>
@@ -1945,9 +1849,9 @@
         </w:p>
         <w:p>
           <w:pPr>
-            <w:pStyle w:val="TDC2"/>
+            <w:pStyle w:val="TDC3"/>
             <w:tabs>
-              <w:tab w:val="left" w:pos="1100"/>
+              <w:tab w:val="left" w:pos="1320"/>
               <w:tab w:val="right" w:leader="dot" w:pos="10456"/>
             </w:tabs>
             <w:rPr>
@@ -1956,7 +1860,7 @@
               <w:lang w:eastAsia="es-ES"/>
             </w:rPr>
           </w:pPr>
-          <w:hyperlink w:anchor="_Toc26127601" w:history="1">
+          <w:hyperlink w:anchor="_Toc26130275" w:history="1">
             <w:r>
               <w:rPr>
                 <w:rStyle w:val="Hipervnculo"/>
@@ -1982,10 +1886,20 @@
                 <w:rFonts w:ascii="Georgia" w:hAnsi="Georgia"/>
                 <w:b/>
                 <w:bCs/>
+                <w:noProof/>
+              </w:rPr>
+              <w:t>Tecnologías utilizadas</w:t>
+            </w:r>
+            <w:r>
+              <w:rPr>
+                <w:rStyle w:val="Hipervnculo"/>
+                <w:rFonts w:ascii="Georgia" w:hAnsi="Georgia"/>
+                <w:b/>
+                <w:bCs/>
                 <w:smallCaps/>
                 <w:noProof/>
               </w:rPr>
-              <w:t>Tecnologías utilizadas</w:t>
+              <w:t xml:space="preserve"> </w:t>
             </w:r>
             <w:r>
               <w:rPr>
@@ -2006,7 +1920,7 @@
                 <w:noProof/>
                 <w:webHidden/>
               </w:rPr>
-              <w:instrText xml:space="preserve"> PAGEREF _Toc26127601 \h </w:instrText>
+              <w:instrText xml:space="preserve"> PAGEREF _Toc26130275 \h </w:instrText>
             </w:r>
             <w:r>
               <w:rPr>
@@ -2039,7 +1953,7 @@
         </w:p>
         <w:p>
           <w:pPr>
-            <w:pStyle w:val="TDC2"/>
+            <w:pStyle w:val="TDC3"/>
             <w:tabs>
               <w:tab w:val="left" w:pos="1320"/>
               <w:tab w:val="right" w:leader="dot" w:pos="10456"/>
@@ -2050,17 +1964,16 @@
               <w:lang w:eastAsia="es-ES"/>
             </w:rPr>
           </w:pPr>
-          <w:hyperlink w:anchor="_Toc26127602" w:history="1">
+          <w:hyperlink w:anchor="_Toc26130276" w:history="1">
             <w:r>
               <w:rPr>
                 <w:rStyle w:val="Hipervnculo"/>
                 <w:rFonts w:ascii="Georgia" w:hAnsi="Georgia"/>
                 <w:b/>
                 <w:bCs/>
-                <w:smallCaps/>
                 <w:noProof/>
               </w:rPr>
-              <w:t>3.3.2.1.</w:t>
+              <w:t>3.3.3.</w:t>
             </w:r>
             <w:r>
               <w:rPr>
@@ -2076,10 +1989,9 @@
                 <w:rFonts w:ascii="Georgia" w:hAnsi="Georgia"/>
                 <w:b/>
                 <w:bCs/>
-                <w:smallCaps/>
                 <w:noProof/>
               </w:rPr>
-              <w:t>TDD</w:t>
+              <w:t>Barricadas</w:t>
             </w:r>
             <w:r>
               <w:rPr>
@@ -2100,7 +2012,7 @@
                 <w:noProof/>
                 <w:webHidden/>
               </w:rPr>
-              <w:instrText xml:space="preserve"> PAGEREF _Toc26127602 \h </w:instrText>
+              <w:instrText xml:space="preserve"> PAGEREF _Toc26130276 \h </w:instrText>
             </w:r>
             <w:r>
               <w:rPr>
@@ -2133,7 +2045,7 @@
         </w:p>
         <w:p>
           <w:pPr>
-            <w:pStyle w:val="TDC2"/>
+            <w:pStyle w:val="TDC3"/>
             <w:tabs>
               <w:tab w:val="left" w:pos="1320"/>
               <w:tab w:val="right" w:leader="dot" w:pos="10456"/>
@@ -2144,17 +2056,16 @@
               <w:lang w:eastAsia="es-ES"/>
             </w:rPr>
           </w:pPr>
-          <w:hyperlink w:anchor="_Toc26127603" w:history="1">
+          <w:hyperlink w:anchor="_Toc26130277" w:history="1">
             <w:r>
               <w:rPr>
                 <w:rStyle w:val="Hipervnculo"/>
                 <w:rFonts w:ascii="Georgia" w:hAnsi="Georgia"/>
                 <w:b/>
                 <w:bCs/>
-                <w:smallCaps/>
                 <w:noProof/>
               </w:rPr>
-              <w:t>3.3.2.2.</w:t>
+              <w:t>3.3.4.</w:t>
             </w:r>
             <w:r>
               <w:rPr>
@@ -2170,10 +2081,9 @@
                 <w:rFonts w:ascii="Georgia" w:hAnsi="Georgia"/>
                 <w:b/>
                 <w:bCs/>
-                <w:smallCaps/>
                 <w:noProof/>
               </w:rPr>
-              <w:t>Sistema SOLID</w:t>
+              <w:t>Lógica</w:t>
             </w:r>
             <w:r>
               <w:rPr>
@@ -2194,195 +2104,7 @@
                 <w:noProof/>
                 <w:webHidden/>
               </w:rPr>
-              <w:instrText xml:space="preserve"> PAGEREF _Toc26127603 \h </w:instrText>
-            </w:r>
-            <w:r>
-              <w:rPr>
-                <w:noProof/>
-                <w:webHidden/>
-              </w:rPr>
-            </w:r>
-            <w:r>
-              <w:rPr>
-                <w:noProof/>
-                <w:webHidden/>
-              </w:rPr>
-              <w:fldChar w:fldCharType="separate"/>
-            </w:r>
-            <w:r>
-              <w:rPr>
-                <w:noProof/>
-                <w:webHidden/>
-              </w:rPr>
-              <w:t>10</w:t>
-            </w:r>
-            <w:r>
-              <w:rPr>
-                <w:noProof/>
-                <w:webHidden/>
-              </w:rPr>
-              <w:fldChar w:fldCharType="end"/>
-            </w:r>
-          </w:hyperlink>
-        </w:p>
-        <w:p>
-          <w:pPr>
-            <w:pStyle w:val="TDC2"/>
-            <w:tabs>
-              <w:tab w:val="left" w:pos="1320"/>
-              <w:tab w:val="right" w:leader="dot" w:pos="10456"/>
-            </w:tabs>
-            <w:rPr>
-              <w:rFonts w:eastAsiaTheme="minorEastAsia"/>
-              <w:noProof/>
-              <w:lang w:eastAsia="es-ES"/>
-            </w:rPr>
-          </w:pPr>
-          <w:hyperlink w:anchor="_Toc26127604" w:history="1">
-            <w:r>
-              <w:rPr>
-                <w:rStyle w:val="Hipervnculo"/>
-                <w:rFonts w:ascii="Georgia" w:hAnsi="Georgia"/>
-                <w:b/>
-                <w:bCs/>
-                <w:smallCaps/>
-                <w:noProof/>
-              </w:rPr>
-              <w:t>3.3.2.3.</w:t>
-            </w:r>
-            <w:r>
-              <w:rPr>
-                <w:rFonts w:eastAsiaTheme="minorEastAsia"/>
-                <w:noProof/>
-                <w:lang w:eastAsia="es-ES"/>
-              </w:rPr>
-              <w:tab/>
-            </w:r>
-            <w:r>
-              <w:rPr>
-                <w:rStyle w:val="Hipervnculo"/>
-                <w:rFonts w:ascii="Georgia" w:hAnsi="Georgia"/>
-                <w:b/>
-                <w:bCs/>
-                <w:smallCaps/>
-                <w:noProof/>
-              </w:rPr>
-              <w:t>Barricadas</w:t>
-            </w:r>
-            <w:r>
-              <w:rPr>
-                <w:noProof/>
-                <w:webHidden/>
-              </w:rPr>
-              <w:tab/>
-            </w:r>
-            <w:r>
-              <w:rPr>
-                <w:noProof/>
-                <w:webHidden/>
-              </w:rPr>
-              <w:fldChar w:fldCharType="begin"/>
-            </w:r>
-            <w:r>
-              <w:rPr>
-                <w:noProof/>
-                <w:webHidden/>
-              </w:rPr>
-              <w:instrText xml:space="preserve"> PAGEREF _Toc26127604 \h </w:instrText>
-            </w:r>
-            <w:r>
-              <w:rPr>
-                <w:noProof/>
-                <w:webHidden/>
-              </w:rPr>
-            </w:r>
-            <w:r>
-              <w:rPr>
-                <w:noProof/>
-                <w:webHidden/>
-              </w:rPr>
-              <w:fldChar w:fldCharType="separate"/>
-            </w:r>
-            <w:r>
-              <w:rPr>
-                <w:noProof/>
-                <w:webHidden/>
-              </w:rPr>
-              <w:t>10</w:t>
-            </w:r>
-            <w:r>
-              <w:rPr>
-                <w:noProof/>
-                <w:webHidden/>
-              </w:rPr>
-              <w:fldChar w:fldCharType="end"/>
-            </w:r>
-          </w:hyperlink>
-        </w:p>
-        <w:p>
-          <w:pPr>
-            <w:pStyle w:val="TDC2"/>
-            <w:tabs>
-              <w:tab w:val="left" w:pos="1320"/>
-              <w:tab w:val="right" w:leader="dot" w:pos="10456"/>
-            </w:tabs>
-            <w:rPr>
-              <w:rFonts w:eastAsiaTheme="minorEastAsia"/>
-              <w:noProof/>
-              <w:lang w:eastAsia="es-ES"/>
-            </w:rPr>
-          </w:pPr>
-          <w:hyperlink w:anchor="_Toc26127605" w:history="1">
-            <w:r>
-              <w:rPr>
-                <w:rStyle w:val="Hipervnculo"/>
-                <w:rFonts w:ascii="Georgia" w:hAnsi="Georgia"/>
-                <w:b/>
-                <w:bCs/>
-                <w:smallCaps/>
-                <w:noProof/>
-              </w:rPr>
-              <w:t>3.3.2.4.</w:t>
-            </w:r>
-            <w:r>
-              <w:rPr>
-                <w:rFonts w:eastAsiaTheme="minorEastAsia"/>
-                <w:noProof/>
-                <w:lang w:eastAsia="es-ES"/>
-              </w:rPr>
-              <w:tab/>
-            </w:r>
-            <w:r>
-              <w:rPr>
-                <w:rStyle w:val="Hipervnculo"/>
-                <w:rFonts w:ascii="Georgia" w:hAnsi="Georgia"/>
-                <w:b/>
-                <w:bCs/>
-                <w:smallCaps/>
-                <w:noProof/>
-              </w:rPr>
-              <w:t>Parte lógica</w:t>
-            </w:r>
-            <w:r>
-              <w:rPr>
-                <w:noProof/>
-                <w:webHidden/>
-              </w:rPr>
-              <w:tab/>
-            </w:r>
-            <w:r>
-              <w:rPr>
-                <w:noProof/>
-                <w:webHidden/>
-              </w:rPr>
-              <w:fldChar w:fldCharType="begin"/>
-            </w:r>
-            <w:r>
-              <w:rPr>
-                <w:noProof/>
-                <w:webHidden/>
-              </w:rPr>
-              <w:instrText xml:space="preserve"> PAGEREF _Toc26127605 \h </w:instrText>
+              <w:instrText xml:space="preserve"> PAGEREF _Toc26130277 \h </w:instrText>
             </w:r>
             <w:r>
               <w:rPr>
@@ -2426,7 +2148,7 @@
               <w:lang w:eastAsia="es-ES"/>
             </w:rPr>
           </w:pPr>
-          <w:hyperlink w:anchor="_Toc26127606" w:history="1">
+          <w:hyperlink w:anchor="_Toc26130278" w:history="1">
             <w:r>
               <w:rPr>
                 <w:rStyle w:val="Hipervnculo"/>
@@ -2475,7 +2197,7 @@
                 <w:noProof/>
                 <w:webHidden/>
               </w:rPr>
-              <w:instrText xml:space="preserve"> PAGEREF _Toc26127606 \h </w:instrText>
+              <w:instrText xml:space="preserve"> PAGEREF _Toc26130278 \h </w:instrText>
             </w:r>
             <w:r>
               <w:rPr>
@@ -2519,7 +2241,7 @@
               <w:lang w:eastAsia="es-ES"/>
             </w:rPr>
           </w:pPr>
-          <w:hyperlink w:anchor="_Toc26127607" w:history="1">
+          <w:hyperlink w:anchor="_Toc26130279" w:history="1">
             <w:r>
               <w:rPr>
                 <w:rStyle w:val="Hipervnculo"/>
@@ -2569,7 +2291,7 @@
                 <w:noProof/>
                 <w:webHidden/>
               </w:rPr>
-              <w:instrText xml:space="preserve"> PAGEREF _Toc26127607 \h </w:instrText>
+              <w:instrText xml:space="preserve"> PAGEREF _Toc26130279 \h </w:instrText>
             </w:r>
             <w:r>
               <w:rPr>
@@ -2613,7 +2335,7 @@
               <w:lang w:eastAsia="es-ES"/>
             </w:rPr>
           </w:pPr>
-          <w:hyperlink w:anchor="_Toc26127608" w:history="1">
+          <w:hyperlink w:anchor="_Toc26130280" w:history="1">
             <w:r>
               <w:rPr>
                 <w:rStyle w:val="Hipervnculo"/>
@@ -2663,7 +2385,7 @@
                 <w:noProof/>
                 <w:webHidden/>
               </w:rPr>
-              <w:instrText xml:space="preserve"> PAGEREF _Toc26127608 \h </w:instrText>
+              <w:instrText xml:space="preserve"> PAGEREF _Toc26130280 \h </w:instrText>
             </w:r>
             <w:r>
               <w:rPr>
@@ -2707,7 +2429,7 @@
               <w:lang w:eastAsia="es-ES"/>
             </w:rPr>
           </w:pPr>
-          <w:hyperlink w:anchor="_Toc26127609" w:history="1">
+          <w:hyperlink w:anchor="_Toc26130281" w:history="1">
             <w:r>
               <w:rPr>
                 <w:rStyle w:val="Hipervnculo"/>
@@ -2757,7 +2479,7 @@
                 <w:noProof/>
                 <w:webHidden/>
               </w:rPr>
-              <w:instrText xml:space="preserve"> PAGEREF _Toc26127609 \h </w:instrText>
+              <w:instrText xml:space="preserve"> PAGEREF _Toc26130281 \h </w:instrText>
             </w:r>
             <w:r>
               <w:rPr>
@@ -2801,7 +2523,7 @@
               <w:lang w:eastAsia="es-ES"/>
             </w:rPr>
           </w:pPr>
-          <w:hyperlink w:anchor="_Toc26127610" w:history="1">
+          <w:hyperlink w:anchor="_Toc26130282" w:history="1">
             <w:r>
               <w:rPr>
                 <w:rStyle w:val="Hipervnculo"/>
@@ -2851,7 +2573,7 @@
                 <w:noProof/>
                 <w:webHidden/>
               </w:rPr>
-              <w:instrText xml:space="preserve"> PAGEREF _Toc26127610 \h </w:instrText>
+              <w:instrText xml:space="preserve"> PAGEREF _Toc26130282 \h </w:instrText>
             </w:r>
             <w:r>
               <w:rPr>
@@ -2895,7 +2617,7 @@
               <w:lang w:eastAsia="es-ES"/>
             </w:rPr>
           </w:pPr>
-          <w:hyperlink w:anchor="_Toc26127611" w:history="1">
+          <w:hyperlink w:anchor="_Toc26130283" w:history="1">
             <w:r>
               <w:rPr>
                 <w:rStyle w:val="Hipervnculo"/>
@@ -2945,7 +2667,7 @@
                 <w:noProof/>
                 <w:webHidden/>
               </w:rPr>
-              <w:instrText xml:space="preserve"> PAGEREF _Toc26127611 \h </w:instrText>
+              <w:instrText xml:space="preserve"> PAGEREF _Toc26130283 \h </w:instrText>
             </w:r>
             <w:r>
               <w:rPr>
@@ -2989,7 +2711,7 @@
               <w:lang w:eastAsia="es-ES"/>
             </w:rPr>
           </w:pPr>
-          <w:hyperlink w:anchor="_Toc26127612" w:history="1">
+          <w:hyperlink w:anchor="_Toc26130284" w:history="1">
             <w:r>
               <w:rPr>
                 <w:rStyle w:val="Hipervnculo"/>
@@ -3039,7 +2761,7 @@
                 <w:noProof/>
                 <w:webHidden/>
               </w:rPr>
-              <w:instrText xml:space="preserve"> PAGEREF _Toc26127612 \h </w:instrText>
+              <w:instrText xml:space="preserve"> PAGEREF _Toc26130284 \h </w:instrText>
             </w:r>
             <w:r>
               <w:rPr>
@@ -3083,7 +2805,7 @@
               <w:lang w:eastAsia="es-ES"/>
             </w:rPr>
           </w:pPr>
-          <w:hyperlink w:anchor="_Toc26127613" w:history="1">
+          <w:hyperlink w:anchor="_Toc26130285" w:history="1">
             <w:r>
               <w:rPr>
                 <w:rStyle w:val="Hipervnculo"/>
@@ -3133,7 +2855,7 @@
                 <w:noProof/>
                 <w:webHidden/>
               </w:rPr>
-              <w:instrText xml:space="preserve"> PAGEREF _Toc26127613 \h </w:instrText>
+              <w:instrText xml:space="preserve"> PAGEREF _Toc26130285 \h </w:instrText>
             </w:r>
             <w:r>
               <w:rPr>
@@ -3177,7 +2899,7 @@
               <w:lang w:eastAsia="es-ES"/>
             </w:rPr>
           </w:pPr>
-          <w:hyperlink w:anchor="_Toc26127614" w:history="1">
+          <w:hyperlink w:anchor="_Toc26130286" w:history="1">
             <w:r>
               <w:rPr>
                 <w:rStyle w:val="Hipervnculo"/>
@@ -3227,7 +2949,7 @@
                 <w:noProof/>
                 <w:webHidden/>
               </w:rPr>
-              <w:instrText xml:space="preserve"> PAGEREF _Toc26127614 \h </w:instrText>
+              <w:instrText xml:space="preserve"> PAGEREF _Toc26130286 \h </w:instrText>
             </w:r>
             <w:r>
               <w:rPr>
@@ -3271,7 +2993,7 @@
               <w:lang w:eastAsia="es-ES"/>
             </w:rPr>
           </w:pPr>
-          <w:hyperlink w:anchor="_Toc26127615" w:history="1">
+          <w:hyperlink w:anchor="_Toc26130287" w:history="1">
             <w:r>
               <w:rPr>
                 <w:rStyle w:val="Hipervnculo"/>
@@ -3321,7 +3043,7 @@
                 <w:noProof/>
                 <w:webHidden/>
               </w:rPr>
-              <w:instrText xml:space="preserve"> PAGEREF _Toc26127615 \h </w:instrText>
+              <w:instrText xml:space="preserve"> PAGEREF _Toc26130287 \h </w:instrText>
             </w:r>
             <w:r>
               <w:rPr>
@@ -3365,7 +3087,7 @@
               <w:lang w:eastAsia="es-ES"/>
             </w:rPr>
           </w:pPr>
-          <w:hyperlink w:anchor="_Toc26127616" w:history="1">
+          <w:hyperlink w:anchor="_Toc26130288" w:history="1">
             <w:r>
               <w:rPr>
                 <w:rStyle w:val="Hipervnculo"/>
@@ -3415,7 +3137,7 @@
                 <w:noProof/>
                 <w:webHidden/>
               </w:rPr>
-              <w:instrText xml:space="preserve"> PAGEREF _Toc26127616 \h </w:instrText>
+              <w:instrText xml:space="preserve"> PAGEREF _Toc26130288 \h </w:instrText>
             </w:r>
             <w:r>
               <w:rPr>
@@ -3459,7 +3181,7 @@
               <w:lang w:eastAsia="es-ES"/>
             </w:rPr>
           </w:pPr>
-          <w:hyperlink w:anchor="_Toc26127617" w:history="1">
+          <w:hyperlink w:anchor="_Toc26130289" w:history="1">
             <w:r>
               <w:rPr>
                 <w:rStyle w:val="Hipervnculo"/>
@@ -3509,7 +3231,7 @@
                 <w:noProof/>
                 <w:webHidden/>
               </w:rPr>
-              <w:instrText xml:space="preserve"> PAGEREF _Toc26127617 \h </w:instrText>
+              <w:instrText xml:space="preserve"> PAGEREF _Toc26130289 \h </w:instrText>
             </w:r>
             <w:r>
               <w:rPr>
@@ -3553,7 +3275,7 @@
               <w:lang w:eastAsia="es-ES"/>
             </w:rPr>
           </w:pPr>
-          <w:hyperlink w:anchor="_Toc26127618" w:history="1">
+          <w:hyperlink w:anchor="_Toc26130290" w:history="1">
             <w:r>
               <w:rPr>
                 <w:rStyle w:val="Hipervnculo"/>
@@ -3603,7 +3325,7 @@
                 <w:noProof/>
                 <w:webHidden/>
               </w:rPr>
-              <w:instrText xml:space="preserve"> PAGEREF _Toc26127618 \h </w:instrText>
+              <w:instrText xml:space="preserve"> PAGEREF _Toc26130290 \h </w:instrText>
             </w:r>
             <w:r>
               <w:rPr>
@@ -3664,6 +3386,8 @@
         </w:rPr>
         <w:br w:type="page"/>
       </w:r>
+      <w:bookmarkStart w:id="0" w:name="_GoBack"/>
+      <w:bookmarkEnd w:id="0"/>
     </w:p>
     <w:p>
       <w:pPr>
@@ -3679,7 +3403,7 @@
           <w:smallCaps/>
         </w:rPr>
       </w:pPr>
-      <w:bookmarkStart w:id="1" w:name="_Toc26127583"/>
+      <w:bookmarkStart w:id="1" w:name="_Toc26130257"/>
       <w:r>
         <w:rPr>
           <w:rFonts w:ascii="Georgia" w:hAnsi="Georgia"/>
@@ -3746,7 +3470,7 @@
         </w:rPr>
         <w:fldChar w:fldCharType="separate"/>
       </w:r>
-      <w:hyperlink w:anchor="_Toc26127558" w:history="1">
+      <w:hyperlink w:anchor="_Toc26130158" w:history="1">
         <w:r>
           <w:rPr>
             <w:rStyle w:val="Hipervnculo"/>
@@ -3774,7 +3498,7 @@
             <w:noProof/>
             <w:webHidden/>
           </w:rPr>
-          <w:instrText xml:space="preserve"> PAGEREF _Toc26127558 \h </w:instrText>
+          <w:instrText xml:space="preserve"> PAGEREF _Toc26130158 \h </w:instrText>
         </w:r>
         <w:r>
           <w:rPr>
@@ -3817,7 +3541,7 @@
           <w:lang w:eastAsia="es-ES"/>
         </w:rPr>
       </w:pPr>
-      <w:hyperlink r:id="rId10" w:anchor="_Toc26127559" w:history="1">
+      <w:hyperlink r:id="rId10" w:anchor="_Toc26130159" w:history="1">
         <w:r>
           <w:rPr>
             <w:rStyle w:val="Hipervnculo"/>
@@ -3845,7 +3569,7 @@
             <w:noProof/>
             <w:webHidden/>
           </w:rPr>
-          <w:instrText xml:space="preserve"> PAGEREF _Toc26127559 \h </w:instrText>
+          <w:instrText xml:space="preserve"> PAGEREF _Toc26130159 \h </w:instrText>
         </w:r>
         <w:r>
           <w:rPr>
@@ -3888,7 +3612,7 @@
           <w:lang w:eastAsia="es-ES"/>
         </w:rPr>
       </w:pPr>
-      <w:hyperlink w:anchor="_Toc26127560" w:history="1">
+      <w:hyperlink w:anchor="_Toc26130160" w:history="1">
         <w:r>
           <w:rPr>
             <w:rStyle w:val="Hipervnculo"/>
@@ -3916,7 +3640,7 @@
             <w:noProof/>
             <w:webHidden/>
           </w:rPr>
-          <w:instrText xml:space="preserve"> PAGEREF _Toc26127560 \h </w:instrText>
+          <w:instrText xml:space="preserve"> PAGEREF _Toc26130160 \h </w:instrText>
         </w:r>
         <w:r>
           <w:rPr>
@@ -3959,7 +3683,7 @@
           <w:lang w:eastAsia="es-ES"/>
         </w:rPr>
       </w:pPr>
-      <w:hyperlink r:id="rId11" w:anchor="_Toc26127561" w:history="1">
+      <w:hyperlink r:id="rId11" w:anchor="_Toc26130161" w:history="1">
         <w:r>
           <w:rPr>
             <w:rStyle w:val="Hipervnculo"/>
@@ -3987,7 +3711,7 @@
             <w:noProof/>
             <w:webHidden/>
           </w:rPr>
-          <w:instrText xml:space="preserve"> PAGEREF _Toc26127561 \h </w:instrText>
+          <w:instrText xml:space="preserve"> PAGEREF _Toc26130161 \h </w:instrText>
         </w:r>
         <w:r>
           <w:rPr>
@@ -4030,7 +3754,7 @@
           <w:lang w:eastAsia="es-ES"/>
         </w:rPr>
       </w:pPr>
-      <w:hyperlink w:anchor="_Toc26127562" w:history="1">
+      <w:hyperlink w:anchor="_Toc26130162" w:history="1">
         <w:r>
           <w:rPr>
             <w:rStyle w:val="Hipervnculo"/>
@@ -4058,7 +3782,7 @@
             <w:noProof/>
             <w:webHidden/>
           </w:rPr>
-          <w:instrText xml:space="preserve"> PAGEREF _Toc26127562 \h </w:instrText>
+          <w:instrText xml:space="preserve"> PAGEREF _Toc26130162 \h </w:instrText>
         </w:r>
         <w:r>
           <w:rPr>
@@ -4101,7 +3825,7 @@
           <w:lang w:eastAsia="es-ES"/>
         </w:rPr>
       </w:pPr>
-      <w:hyperlink r:id="rId12" w:anchor="_Toc26127563" w:history="1">
+      <w:hyperlink r:id="rId12" w:anchor="_Toc26130163" w:history="1">
         <w:r>
           <w:rPr>
             <w:rStyle w:val="Hipervnculo"/>
@@ -4129,7 +3853,7 @@
             <w:noProof/>
             <w:webHidden/>
           </w:rPr>
-          <w:instrText xml:space="preserve"> PAGEREF _Toc26127563 \h </w:instrText>
+          <w:instrText xml:space="preserve"> PAGEREF _Toc26130163 \h </w:instrText>
         </w:r>
         <w:r>
           <w:rPr>
@@ -4172,7 +3896,7 @@
           <w:lang w:eastAsia="es-ES"/>
         </w:rPr>
       </w:pPr>
-      <w:hyperlink r:id="rId13" w:anchor="_Toc26127564" w:history="1">
+      <w:hyperlink r:id="rId13" w:anchor="_Toc26130164" w:history="1">
         <w:r>
           <w:rPr>
             <w:rStyle w:val="Hipervnculo"/>
@@ -4200,7 +3924,7 @@
             <w:noProof/>
             <w:webHidden/>
           </w:rPr>
-          <w:instrText xml:space="preserve"> PAGEREF _Toc26127564 \h </w:instrText>
+          <w:instrText xml:space="preserve"> PAGEREF _Toc26130164 \h </w:instrText>
         </w:r>
         <w:r>
           <w:rPr>
@@ -4243,7 +3967,7 @@
           <w:lang w:eastAsia="es-ES"/>
         </w:rPr>
       </w:pPr>
-      <w:hyperlink w:anchor="_Toc26127565" w:history="1">
+      <w:hyperlink w:anchor="_Toc26130165" w:history="1">
         <w:r>
           <w:rPr>
             <w:rStyle w:val="Hipervnculo"/>
@@ -4271,7 +3995,7 @@
             <w:noProof/>
             <w:webHidden/>
           </w:rPr>
-          <w:instrText xml:space="preserve"> PAGEREF _Toc26127565 \h </w:instrText>
+          <w:instrText xml:space="preserve"> PAGEREF _Toc26130165 \h </w:instrText>
         </w:r>
         <w:r>
           <w:rPr>
@@ -4314,7 +4038,7 @@
           <w:lang w:eastAsia="es-ES"/>
         </w:rPr>
       </w:pPr>
-      <w:hyperlink w:anchor="_Toc26127566" w:history="1">
+      <w:hyperlink w:anchor="_Toc26130166" w:history="1">
         <w:r>
           <w:rPr>
             <w:rStyle w:val="Hipervnculo"/>
@@ -4342,7 +4066,7 @@
             <w:noProof/>
             <w:webHidden/>
           </w:rPr>
-          <w:instrText xml:space="preserve"> PAGEREF _Toc26127566 \h </w:instrText>
+          <w:instrText xml:space="preserve"> PAGEREF _Toc26130166 \h </w:instrText>
         </w:r>
         <w:r>
           <w:rPr>
@@ -4385,7 +4109,7 @@
           <w:lang w:eastAsia="es-ES"/>
         </w:rPr>
       </w:pPr>
-      <w:hyperlink r:id="rId14" w:anchor="_Toc26127567" w:history="1">
+      <w:hyperlink r:id="rId14" w:anchor="_Toc26130167" w:history="1">
         <w:r>
           <w:rPr>
             <w:rStyle w:val="Hipervnculo"/>
@@ -4413,7 +4137,7 @@
             <w:noProof/>
             <w:webHidden/>
           </w:rPr>
-          <w:instrText xml:space="preserve"> PAGEREF _Toc26127567 \h </w:instrText>
+          <w:instrText xml:space="preserve"> PAGEREF _Toc26130167 \h </w:instrText>
         </w:r>
         <w:r>
           <w:rPr>
@@ -4456,7 +4180,7 @@
           <w:lang w:eastAsia="es-ES"/>
         </w:rPr>
       </w:pPr>
-      <w:hyperlink w:anchor="_Toc26127568" w:history="1">
+      <w:hyperlink w:anchor="_Toc26130168" w:history="1">
         <w:r>
           <w:rPr>
             <w:rStyle w:val="Hipervnculo"/>
@@ -4484,7 +4208,7 @@
             <w:noProof/>
             <w:webHidden/>
           </w:rPr>
-          <w:instrText xml:space="preserve"> PAGEREF _Toc26127568 \h </w:instrText>
+          <w:instrText xml:space="preserve"> PAGEREF _Toc26130168 \h </w:instrText>
         </w:r>
         <w:r>
           <w:rPr>
@@ -4527,7 +4251,7 @@
           <w:lang w:eastAsia="es-ES"/>
         </w:rPr>
       </w:pPr>
-      <w:hyperlink r:id="rId15" w:anchor="_Toc26127569" w:history="1">
+      <w:hyperlink r:id="rId15" w:anchor="_Toc26130169" w:history="1">
         <w:r>
           <w:rPr>
             <w:rStyle w:val="Hipervnculo"/>
@@ -4555,7 +4279,7 @@
             <w:noProof/>
             <w:webHidden/>
           </w:rPr>
-          <w:instrText xml:space="preserve"> PAGEREF _Toc26127569 \h </w:instrText>
+          <w:instrText xml:space="preserve"> PAGEREF _Toc26130169 \h </w:instrText>
         </w:r>
         <w:r>
           <w:rPr>
@@ -4598,7 +4322,7 @@
           <w:lang w:eastAsia="es-ES"/>
         </w:rPr>
       </w:pPr>
-      <w:hyperlink r:id="rId16" w:anchor="_Toc26127570" w:history="1">
+      <w:hyperlink r:id="rId16" w:anchor="_Toc26130170" w:history="1">
         <w:r>
           <w:rPr>
             <w:rStyle w:val="Hipervnculo"/>
@@ -4626,7 +4350,7 @@
             <w:noProof/>
             <w:webHidden/>
           </w:rPr>
-          <w:instrText xml:space="preserve"> PAGEREF _Toc26127570 \h </w:instrText>
+          <w:instrText xml:space="preserve"> PAGEREF _Toc26130170 \h </w:instrText>
         </w:r>
         <w:r>
           <w:rPr>
@@ -4669,7 +4393,7 @@
           <w:lang w:eastAsia="es-ES"/>
         </w:rPr>
       </w:pPr>
-      <w:hyperlink r:id="rId17" w:anchor="_Toc26127571" w:history="1">
+      <w:hyperlink r:id="rId17" w:anchor="_Toc26130171" w:history="1">
         <w:r>
           <w:rPr>
             <w:rStyle w:val="Hipervnculo"/>
@@ -4697,7 +4421,7 @@
             <w:noProof/>
             <w:webHidden/>
           </w:rPr>
-          <w:instrText xml:space="preserve"> PAGEREF _Toc26127571 \h </w:instrText>
+          <w:instrText xml:space="preserve"> PAGEREF _Toc26130171 \h </w:instrText>
         </w:r>
         <w:r>
           <w:rPr>
@@ -4740,7 +4464,7 @@
           <w:lang w:eastAsia="es-ES"/>
         </w:rPr>
       </w:pPr>
-      <w:hyperlink r:id="rId18" w:anchor="_Toc26127572" w:history="1">
+      <w:hyperlink r:id="rId18" w:anchor="_Toc26130172" w:history="1">
         <w:r>
           <w:rPr>
             <w:rStyle w:val="Hipervnculo"/>
@@ -4768,7 +4492,7 @@
             <w:noProof/>
             <w:webHidden/>
           </w:rPr>
-          <w:instrText xml:space="preserve"> PAGEREF _Toc26127572 \h </w:instrText>
+          <w:instrText xml:space="preserve"> PAGEREF _Toc26130172 \h </w:instrText>
         </w:r>
         <w:r>
           <w:rPr>
@@ -4811,7 +4535,7 @@
           <w:lang w:eastAsia="es-ES"/>
         </w:rPr>
       </w:pPr>
-      <w:hyperlink r:id="rId19" w:anchor="_Toc26127573" w:history="1">
+      <w:hyperlink r:id="rId19" w:anchor="_Toc26130173" w:history="1">
         <w:r>
           <w:rPr>
             <w:rStyle w:val="Hipervnculo"/>
@@ -4839,7 +4563,7 @@
             <w:noProof/>
             <w:webHidden/>
           </w:rPr>
-          <w:instrText xml:space="preserve"> PAGEREF _Toc26127573 \h </w:instrText>
+          <w:instrText xml:space="preserve"> PAGEREF _Toc26130173 \h </w:instrText>
         </w:r>
         <w:r>
           <w:rPr>
@@ -4882,7 +4606,7 @@
           <w:lang w:eastAsia="es-ES"/>
         </w:rPr>
       </w:pPr>
-      <w:hyperlink r:id="rId20" w:anchor="_Toc26127574" w:history="1">
+      <w:hyperlink r:id="rId20" w:anchor="_Toc26130174" w:history="1">
         <w:r>
           <w:rPr>
             <w:rStyle w:val="Hipervnculo"/>
@@ -4910,7 +4634,7 @@
             <w:noProof/>
             <w:webHidden/>
           </w:rPr>
-          <w:instrText xml:space="preserve"> PAGEREF _Toc26127574 \h </w:instrText>
+          <w:instrText xml:space="preserve"> PAGEREF _Toc26130174 \h </w:instrText>
         </w:r>
         <w:r>
           <w:rPr>
@@ -4953,7 +4677,7 @@
           <w:lang w:eastAsia="es-ES"/>
         </w:rPr>
       </w:pPr>
-      <w:hyperlink r:id="rId21" w:anchor="_Toc26127575" w:history="1">
+      <w:hyperlink r:id="rId21" w:anchor="_Toc26130175" w:history="1">
         <w:r>
           <w:rPr>
             <w:rStyle w:val="Hipervnculo"/>
@@ -4981,7 +4705,7 @@
             <w:noProof/>
             <w:webHidden/>
           </w:rPr>
-          <w:instrText xml:space="preserve"> PAGEREF _Toc26127575 \h </w:instrText>
+          <w:instrText xml:space="preserve"> PAGEREF _Toc26130175 \h </w:instrText>
         </w:r>
         <w:r>
           <w:rPr>
@@ -5024,7 +4748,7 @@
           <w:lang w:eastAsia="es-ES"/>
         </w:rPr>
       </w:pPr>
-      <w:hyperlink r:id="rId22" w:anchor="_Toc26127576" w:history="1">
+      <w:hyperlink r:id="rId22" w:anchor="_Toc26130176" w:history="1">
         <w:r>
           <w:rPr>
             <w:rStyle w:val="Hipervnculo"/>
@@ -5052,7 +4776,7 @@
             <w:noProof/>
             <w:webHidden/>
           </w:rPr>
-          <w:instrText xml:space="preserve"> PAGEREF _Toc26127576 \h </w:instrText>
+          <w:instrText xml:space="preserve"> PAGEREF _Toc26130176 \h </w:instrText>
         </w:r>
         <w:r>
           <w:rPr>
@@ -5095,7 +4819,7 @@
           <w:lang w:eastAsia="es-ES"/>
         </w:rPr>
       </w:pPr>
-      <w:hyperlink r:id="rId23" w:anchor="_Toc26127577" w:history="1">
+      <w:hyperlink r:id="rId23" w:anchor="_Toc26130177" w:history="1">
         <w:r>
           <w:rPr>
             <w:rStyle w:val="Hipervnculo"/>
@@ -5123,7 +4847,7 @@
             <w:noProof/>
             <w:webHidden/>
           </w:rPr>
-          <w:instrText xml:space="preserve"> PAGEREF _Toc26127577 \h </w:instrText>
+          <w:instrText xml:space="preserve"> PAGEREF _Toc26130177 \h </w:instrText>
         </w:r>
         <w:r>
           <w:rPr>
@@ -5166,7 +4890,7 @@
           <w:lang w:eastAsia="es-ES"/>
         </w:rPr>
       </w:pPr>
-      <w:hyperlink w:anchor="_Toc26127578" w:history="1">
+      <w:hyperlink w:anchor="_Toc26130178" w:history="1">
         <w:r>
           <w:rPr>
             <w:rStyle w:val="Hipervnculo"/>
@@ -5194,7 +4918,7 @@
             <w:noProof/>
             <w:webHidden/>
           </w:rPr>
-          <w:instrText xml:space="preserve"> PAGEREF _Toc26127578 \h </w:instrText>
+          <w:instrText xml:space="preserve"> PAGEREF _Toc26130178 \h </w:instrText>
         </w:r>
         <w:r>
           <w:rPr>
@@ -5237,7 +4961,7 @@
           <w:lang w:eastAsia="es-ES"/>
         </w:rPr>
       </w:pPr>
-      <w:hyperlink w:anchor="_Toc26127579" w:history="1">
+      <w:hyperlink w:anchor="_Toc26130179" w:history="1">
         <w:r>
           <w:rPr>
             <w:rStyle w:val="Hipervnculo"/>
@@ -5265,7 +4989,7 @@
             <w:noProof/>
             <w:webHidden/>
           </w:rPr>
-          <w:instrText xml:space="preserve"> PAGEREF _Toc26127579 \h </w:instrText>
+          <w:instrText xml:space="preserve"> PAGEREF _Toc26130179 \h </w:instrText>
         </w:r>
         <w:r>
           <w:rPr>
@@ -5308,7 +5032,7 @@
           <w:lang w:eastAsia="es-ES"/>
         </w:rPr>
       </w:pPr>
-      <w:hyperlink w:anchor="_Toc26127580" w:history="1">
+      <w:hyperlink w:anchor="_Toc26130180" w:history="1">
         <w:r>
           <w:rPr>
             <w:rStyle w:val="Hipervnculo"/>
@@ -5336,7 +5060,7 @@
             <w:noProof/>
             <w:webHidden/>
           </w:rPr>
-          <w:instrText xml:space="preserve"> PAGEREF _Toc26127580 \h </w:instrText>
+          <w:instrText xml:space="preserve"> PAGEREF _Toc26130180 \h </w:instrText>
         </w:r>
         <w:r>
           <w:rPr>
@@ -5379,7 +5103,7 @@
           <w:lang w:eastAsia="es-ES"/>
         </w:rPr>
       </w:pPr>
-      <w:hyperlink w:anchor="_Toc26127581" w:history="1">
+      <w:hyperlink w:anchor="_Toc26130181" w:history="1">
         <w:r>
           <w:rPr>
             <w:rStyle w:val="Hipervnculo"/>
@@ -5407,7 +5131,7 @@
             <w:noProof/>
             <w:webHidden/>
           </w:rPr>
-          <w:instrText xml:space="preserve"> PAGEREF _Toc26127581 \h </w:instrText>
+          <w:instrText xml:space="preserve"> PAGEREF _Toc26130181 \h </w:instrText>
         </w:r>
         <w:r>
           <w:rPr>
@@ -5450,7 +5174,7 @@
           <w:lang w:eastAsia="es-ES"/>
         </w:rPr>
       </w:pPr>
-      <w:hyperlink w:anchor="_Toc26127582" w:history="1">
+      <w:hyperlink w:anchor="_Toc26130182" w:history="1">
         <w:r>
           <w:rPr>
             <w:rStyle w:val="Hipervnculo"/>
@@ -5478,7 +5202,7 @@
             <w:noProof/>
             <w:webHidden/>
           </w:rPr>
-          <w:instrText xml:space="preserve"> PAGEREF _Toc26127582 \h </w:instrText>
+          <w:instrText xml:space="preserve"> PAGEREF _Toc26130182 \h </w:instrText>
         </w:r>
         <w:r>
           <w:rPr>
@@ -5548,7 +5272,7 @@
           <w:smallCaps/>
         </w:rPr>
       </w:pPr>
-      <w:bookmarkStart w:id="2" w:name="_Toc26127584"/>
+      <w:bookmarkStart w:id="2" w:name="_Toc26130258"/>
       <w:r>
         <w:rPr>
           <w:rFonts w:ascii="Georgia" w:hAnsi="Georgia"/>
@@ -5725,7 +5449,7 @@
           <w:bCs/>
         </w:rPr>
       </w:pPr>
-      <w:bookmarkStart w:id="3" w:name="_Toc26127558"/>
+      <w:bookmarkStart w:id="3" w:name="_Toc26130158"/>
       <w:r>
         <w:rPr>
           <w:rFonts w:ascii="Georgia" w:hAnsi="Georgia"/>
@@ -6122,7 +5846,7 @@
                               </w:rPr>
                             </w:pPr>
                             <w:bookmarkStart w:id="4" w:name="_Toc26018204"/>
-                            <w:bookmarkStart w:id="5" w:name="_Toc26127559"/>
+                            <w:bookmarkStart w:id="5" w:name="_Toc26130159"/>
                             <w:r>
                               <w:rPr>
                                 <w:rFonts w:ascii="Georgia" w:hAnsi="Georgia"/>
@@ -6212,7 +5936,7 @@
                         </w:rPr>
                       </w:pPr>
                       <w:bookmarkStart w:id="6" w:name="_Toc26018204"/>
-                      <w:bookmarkStart w:id="7" w:name="_Toc26127559"/>
+                      <w:bookmarkStart w:id="7" w:name="_Toc26130159"/>
                       <w:r>
                         <w:rPr>
                           <w:rFonts w:ascii="Georgia" w:hAnsi="Georgia"/>
@@ -6350,7 +6074,7 @@
           <w:bCs/>
         </w:rPr>
       </w:pPr>
-      <w:bookmarkStart w:id="8" w:name="_Toc26127560"/>
+      <w:bookmarkStart w:id="8" w:name="_Toc26130160"/>
       <w:r>
         <w:rPr>
           <w:rFonts w:ascii="Georgia" w:hAnsi="Georgia"/>
@@ -6536,7 +6260,7 @@
           <w:smallCaps/>
         </w:rPr>
       </w:pPr>
-      <w:bookmarkStart w:id="9" w:name="_Toc26127585"/>
+      <w:bookmarkStart w:id="9" w:name="_Toc26130259"/>
       <w:r>
         <w:rPr>
           <w:rFonts w:ascii="Georgia" w:hAnsi="Georgia"/>
@@ -6658,7 +6382,7 @@
           <w:smallCaps/>
         </w:rPr>
       </w:pPr>
-      <w:bookmarkStart w:id="10" w:name="_Toc26127586"/>
+      <w:bookmarkStart w:id="10" w:name="_Toc26130260"/>
       <w:r>
         <w:rPr>
           <w:rFonts w:ascii="Georgia" w:hAnsi="Georgia"/>
@@ -6905,7 +6629,7 @@
                               </w:rPr>
                             </w:pPr>
                             <w:bookmarkStart w:id="11" w:name="_Toc26018206"/>
-                            <w:bookmarkStart w:id="12" w:name="_Toc26127561"/>
+                            <w:bookmarkStart w:id="12" w:name="_Toc26130161"/>
                             <w:r>
                               <w:rPr>
                                 <w:rFonts w:ascii="Georgia" w:hAnsi="Georgia"/>
@@ -6994,7 +6718,7 @@
                         </w:rPr>
                       </w:pPr>
                       <w:bookmarkStart w:id="13" w:name="_Toc26018206"/>
-                      <w:bookmarkStart w:id="14" w:name="_Toc26127561"/>
+                      <w:bookmarkStart w:id="14" w:name="_Toc26130161"/>
                       <w:r>
                         <w:rPr>
                           <w:rFonts w:ascii="Georgia" w:hAnsi="Georgia"/>
@@ -7171,7 +6895,7 @@
           <w:smallCaps/>
         </w:rPr>
       </w:pPr>
-      <w:bookmarkStart w:id="15" w:name="_Toc26127587"/>
+      <w:bookmarkStart w:id="15" w:name="_Toc26130261"/>
       <w:r>
         <w:rPr>
           <w:rFonts w:ascii="Georgia" w:hAnsi="Georgia"/>
@@ -7538,7 +7262,7 @@
           <w:smallCaps/>
         </w:rPr>
       </w:pPr>
-      <w:bookmarkStart w:id="16" w:name="_Toc26127588"/>
+      <w:bookmarkStart w:id="16" w:name="_Toc26130262"/>
       <w:proofErr w:type="spellStart"/>
       <w:r>
         <w:rPr>
@@ -7645,7 +7369,7 @@
           <w:rFonts w:ascii="Georgia" w:hAnsi="Georgia"/>
         </w:rPr>
       </w:pPr>
-      <w:bookmarkStart w:id="17" w:name="_Toc26127562"/>
+      <w:bookmarkStart w:id="17" w:name="_Toc26130162"/>
       <w:r>
         <w:rPr>
           <w:rFonts w:ascii="Georgia" w:hAnsi="Georgia"/>
@@ -7772,88 +7496,27 @@
     </w:p>
     <w:p>
       <w:pPr>
-        <w:rPr>
-          <w:rFonts w:ascii="Georgia" w:hAnsi="Georgia"/>
-        </w:rPr>
-      </w:pPr>
-      <w:r>
-        <w:rPr>
+        <w:jc w:val="center"/>
+        <w:rPr>
+          <w:rFonts w:ascii="Georgia" w:hAnsi="Georgia"/>
+        </w:rPr>
+      </w:pPr>
+      <w:r>
+        <w:rPr>
+          <w:rFonts w:ascii="Georgia" w:hAnsi="Georgia"/>
           <w:noProof/>
         </w:rPr>
         <w:lastRenderedPageBreak/>
-        <w:drawing>
-          <wp:inline distT="0" distB="0" distL="0" distR="0" wp14:anchorId="59DC7974" wp14:editId="2817D469">
-            <wp:extent cx="6645910" cy="6446520"/>
-            <wp:effectExtent l="0" t="0" r="2540" b="0"/>
-            <wp:docPr id="23" name="Imagen 23"/>
-            <wp:cNvGraphicFramePr>
-              <a:graphicFrameLocks xmlns:a="http://schemas.openxmlformats.org/drawingml/2006/main" noChangeAspect="1"/>
-            </wp:cNvGraphicFramePr>
-            <a:graphic xmlns:a="http://schemas.openxmlformats.org/drawingml/2006/main">
-              <a:graphicData uri="http://schemas.openxmlformats.org/drawingml/2006/picture">
-                <pic:pic xmlns:pic="http://schemas.openxmlformats.org/drawingml/2006/picture">
-                  <pic:nvPicPr>
-                    <pic:cNvPr id="1" name=""/>
-                    <pic:cNvPicPr/>
-                  </pic:nvPicPr>
-                  <pic:blipFill>
-                    <a:blip r:embed="rId42"/>
-                    <a:stretch>
-                      <a:fillRect/>
-                    </a:stretch>
-                  </pic:blipFill>
-                  <pic:spPr>
-                    <a:xfrm>
-                      <a:off x="0" y="0"/>
-                      <a:ext cx="6645910" cy="6446520"/>
-                    </a:xfrm>
-                    <a:prstGeom prst="rect">
-                      <a:avLst/>
-                    </a:prstGeom>
-                  </pic:spPr>
-                </pic:pic>
-              </a:graphicData>
-            </a:graphic>
-          </wp:inline>
-        </w:drawing>
-      </w:r>
-    </w:p>
-    <w:p>
-      <w:pPr>
-        <w:rPr>
-          <w:rFonts w:ascii="Georgia" w:eastAsiaTheme="majorEastAsia" w:hAnsi="Georgia" w:cstheme="majorBidi"/>
-          <w:b/>
-          <w:bCs/>
-          <w:smallCaps/>
-          <w:vanish/>
-          <w:color w:val="2F5496" w:themeColor="accent1" w:themeShade="BF"/>
-          <w:sz w:val="26"/>
-          <w:szCs w:val="26"/>
-        </w:rPr>
-      </w:pPr>
-      <w:bookmarkStart w:id="18" w:name="_Toc25948363"/>
-      <w:bookmarkStart w:id="19" w:name="_Toc25948623"/>
-      <w:bookmarkStart w:id="20" w:name="_Toc26018168"/>
-      <w:bookmarkStart w:id="21" w:name="_Toc26121249"/>
-      <w:bookmarkEnd w:id="18"/>
-      <w:bookmarkEnd w:id="19"/>
-      <w:bookmarkEnd w:id="20"/>
-      <w:bookmarkEnd w:id="21"/>
-      <w:r>
-        <w:rPr>
-          <w:rFonts w:ascii="Georgia" w:hAnsi="Georgia"/>
-          <w:noProof/>
-        </w:rPr>
         <mc:AlternateContent>
           <mc:Choice Requires="wps">
             <w:drawing>
-              <wp:anchor distT="0" distB="0" distL="114300" distR="114300" simplePos="0" relativeHeight="251734016" behindDoc="0" locked="0" layoutInCell="1" allowOverlap="1" wp14:anchorId="6630B499" wp14:editId="4E42B134">
+              <wp:anchor distT="0" distB="0" distL="114300" distR="114300" simplePos="0" relativeHeight="251734016" behindDoc="0" locked="0" layoutInCell="1" allowOverlap="1" wp14:anchorId="6630B499" wp14:editId="7B1C8434">
                 <wp:simplePos x="0" y="0"/>
                 <wp:positionH relativeFrom="margin">
-                  <wp:align>center</wp:align>
+                  <wp:posOffset>242968</wp:posOffset>
                 </wp:positionH>
                 <wp:positionV relativeFrom="paragraph">
-                  <wp:posOffset>6374688</wp:posOffset>
+                  <wp:posOffset>5897955</wp:posOffset>
                 </wp:positionV>
                 <wp:extent cx="4755515" cy="137160"/>
                 <wp:effectExtent l="0" t="0" r="6985" b="0"/>
@@ -7867,7 +7530,7 @@
                       <wps:spPr>
                         <a:xfrm>
                           <a:off x="0" y="0"/>
-                          <a:ext cx="4755515" cy="137424"/>
+                          <a:ext cx="4755515" cy="137160"/>
                         </a:xfrm>
                         <a:prstGeom prst="rect">
                           <a:avLst/>
@@ -7888,7 +7551,7 @@
                                 <w:rFonts w:ascii="Georgia" w:hAnsi="Georgia"/>
                               </w:rPr>
                             </w:pPr>
-                            <w:bookmarkStart w:id="22" w:name="_Toc26127563"/>
+                            <w:bookmarkStart w:id="18" w:name="_Toc26130163"/>
                             <w:r>
                               <w:rPr>
                                 <w:rFonts w:ascii="Georgia" w:hAnsi="Georgia"/>
@@ -7932,7 +7595,7 @@
                               </w:rPr>
                               <w:t xml:space="preserve"> - Tiempo Invertido</w:t>
                             </w:r>
-                            <w:bookmarkEnd w:id="22"/>
+                            <w:bookmarkEnd w:id="18"/>
                           </w:p>
                         </w:txbxContent>
                       </wps:txbx>
@@ -7953,7 +7616,7 @@
           </mc:Choice>
           <mc:Fallback>
             <w:pict>
-              <v:shape w14:anchorId="6630B499" id="Cuadro de texto 34" o:spid="_x0000_s1029" type="#_x0000_t202" style="position:absolute;margin-left:0;margin-top:501.95pt;width:374.45pt;height:10.8pt;z-index:251734016;visibility:visible;mso-wrap-style:square;mso-height-percent:0;mso-wrap-distance-left:9pt;mso-wrap-distance-top:0;mso-wrap-distance-right:9pt;mso-wrap-distance-bottom:0;mso-position-horizontal:center;mso-position-horizontal-relative:margin;mso-position-vertical:absolute;mso-position-vertical-relative:text;mso-height-percent:0;mso-height-relative:margin;v-text-anchor:top" o:gfxdata="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" stroked="f">
+              <v:shape w14:anchorId="6630B499" id="Cuadro de texto 34" o:spid="_x0000_s1029" type="#_x0000_t202" style="position:absolute;left:0;text-align:left;margin-left:19.15pt;margin-top:464.4pt;width:374.45pt;height:10.8pt;z-index:251734016;visibility:visible;mso-wrap-style:square;mso-height-percent:0;mso-wrap-distance-left:9pt;mso-wrap-distance-top:0;mso-wrap-distance-right:9pt;mso-wrap-distance-bottom:0;mso-position-horizontal:absolute;mso-position-horizontal-relative:margin;mso-position-vertical:absolute;mso-position-vertical-relative:text;mso-height-percent:0;mso-height-relative:margin;v-text-anchor:top" o:gfxdata="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" stroked="f">
                 <v:textbox inset="0,0,0,0">
                   <w:txbxContent>
                     <w:p>
@@ -7963,7 +7626,7 @@
                           <w:rFonts w:ascii="Georgia" w:hAnsi="Georgia"/>
                         </w:rPr>
                       </w:pPr>
-                      <w:bookmarkStart w:id="23" w:name="_Toc26127563"/>
+                      <w:bookmarkStart w:id="19" w:name="_Toc26130163"/>
                       <w:r>
                         <w:rPr>
                           <w:rFonts w:ascii="Georgia" w:hAnsi="Georgia"/>
@@ -8007,7 +7670,7 @@
                         </w:rPr>
                         <w:t xml:space="preserve"> - Tiempo Invertido</w:t>
                       </w:r>
-                      <w:bookmarkEnd w:id="23"/>
+                      <w:bookmarkEnd w:id="19"/>
                     </w:p>
                   </w:txbxContent>
                 </v:textbox>
@@ -8017,6 +7680,68 @@
           </mc:Fallback>
         </mc:AlternateContent>
       </w:r>
+      <w:r>
+        <w:rPr>
+          <w:noProof/>
+        </w:rPr>
+        <w:drawing>
+          <wp:inline distT="0" distB="0" distL="0" distR="0" wp14:anchorId="59DC7974" wp14:editId="4AD4DAF5">
+            <wp:extent cx="6014876" cy="5834418"/>
+            <wp:effectExtent l="0" t="0" r="5080" b="0"/>
+            <wp:docPr id="23" name="Imagen 23"/>
+            <wp:cNvGraphicFramePr>
+              <a:graphicFrameLocks xmlns:a="http://schemas.openxmlformats.org/drawingml/2006/main" noChangeAspect="1"/>
+            </wp:cNvGraphicFramePr>
+            <a:graphic xmlns:a="http://schemas.openxmlformats.org/drawingml/2006/main">
+              <a:graphicData uri="http://schemas.openxmlformats.org/drawingml/2006/picture">
+                <pic:pic xmlns:pic="http://schemas.openxmlformats.org/drawingml/2006/picture">
+                  <pic:nvPicPr>
+                    <pic:cNvPr id="1" name=""/>
+                    <pic:cNvPicPr/>
+                  </pic:nvPicPr>
+                  <pic:blipFill>
+                    <a:blip r:embed="rId42"/>
+                    <a:stretch>
+                      <a:fillRect/>
+                    </a:stretch>
+                  </pic:blipFill>
+                  <pic:spPr>
+                    <a:xfrm>
+                      <a:off x="0" y="0"/>
+                      <a:ext cx="6028502" cy="5847636"/>
+                    </a:xfrm>
+                    <a:prstGeom prst="rect">
+                      <a:avLst/>
+                    </a:prstGeom>
+                  </pic:spPr>
+                </pic:pic>
+              </a:graphicData>
+            </a:graphic>
+          </wp:inline>
+        </w:drawing>
+      </w:r>
+    </w:p>
+    <w:p>
+      <w:pPr>
+        <w:rPr>
+          <w:rFonts w:ascii="Georgia" w:eastAsiaTheme="majorEastAsia" w:hAnsi="Georgia" w:cstheme="majorBidi"/>
+          <w:b/>
+          <w:bCs/>
+          <w:smallCaps/>
+          <w:vanish/>
+          <w:color w:val="2F5496" w:themeColor="accent1" w:themeShade="BF"/>
+          <w:sz w:val="26"/>
+          <w:szCs w:val="26"/>
+        </w:rPr>
+      </w:pPr>
+      <w:bookmarkStart w:id="20" w:name="_Toc25948363"/>
+      <w:bookmarkStart w:id="21" w:name="_Toc25948623"/>
+      <w:bookmarkStart w:id="22" w:name="_Toc26018168"/>
+      <w:bookmarkStart w:id="23" w:name="_Toc26121249"/>
+      <w:bookmarkEnd w:id="20"/>
+      <w:bookmarkEnd w:id="21"/>
+      <w:bookmarkEnd w:id="22"/>
+      <w:bookmarkEnd w:id="23"/>
     </w:p>
     <w:p>
       <w:pPr>
@@ -8247,7 +7972,19 @@
         <w:rPr>
           <w:rFonts w:ascii="Georgia" w:hAnsi="Georgia"/>
         </w:rPr>
-        <w:t>: La base de datos creada se podría haber hecho más compleja y que no tiene mucha relevancia en el proyecto ya que los datos se extraían de un XML.</w:t>
+        <w:t>: La base de datos creada se podría haber hecho más compleja y que no tiene mucha</w:t>
+      </w:r>
+      <w:r>
+        <w:rPr>
+          <w:rFonts w:ascii="Georgia" w:hAnsi="Georgia"/>
+        </w:rPr>
+        <w:t xml:space="preserve"> </w:t>
+      </w:r>
+      <w:r>
+        <w:rPr>
+          <w:rFonts w:ascii="Georgia" w:hAnsi="Georgia"/>
+        </w:rPr>
+        <w:t>relevancia en el proyecto ya que los datos se extraían de un XML.</w:t>
       </w:r>
     </w:p>
     <w:p>
@@ -8258,10 +7995,7 @@
           <w:numId w:val="19"/>
         </w:numPr>
         <w:rPr>
-          <w:rFonts w:ascii="Georgia" w:eastAsiaTheme="majorEastAsia" w:hAnsi="Georgia" w:cstheme="majorBidi"/>
-          <w:color w:val="2F5496" w:themeColor="accent1" w:themeShade="BF"/>
-          <w:sz w:val="26"/>
-          <w:szCs w:val="26"/>
+          <w:rFonts w:ascii="Georgia" w:hAnsi="Georgia"/>
         </w:rPr>
       </w:pPr>
       <w:r>
@@ -8315,80 +8049,78 @@
           <w:numId w:val="19"/>
         </w:numPr>
         <w:rPr>
-          <w:rFonts w:ascii="Georgia" w:eastAsiaTheme="majorEastAsia" w:hAnsi="Georgia" w:cstheme="majorBidi"/>
+          <w:rFonts w:ascii="Georgia" w:hAnsi="Georgia"/>
+        </w:rPr>
+      </w:pPr>
+      <w:r>
+        <w:rPr>
+          <w:rFonts w:ascii="Georgia" w:hAnsi="Georgia"/>
+          <w:b/>
+          <w:bCs/>
+        </w:rPr>
+        <w:t>Lenguajes de Marcas</w:t>
+      </w:r>
+      <w:r>
+        <w:rPr>
+          <w:rFonts w:ascii="Georgia" w:hAnsi="Georgia"/>
+        </w:rPr>
+        <w:t xml:space="preserve">: La implementación de </w:t>
+      </w:r>
+      <w:proofErr w:type="spellStart"/>
+      <w:r>
+        <w:rPr>
+          <w:rFonts w:ascii="Georgia" w:hAnsi="Georgia"/>
+        </w:rPr>
+        <w:t>NameSpaces</w:t>
+      </w:r>
+      <w:proofErr w:type="spellEnd"/>
+      <w:r>
+        <w:rPr>
+          <w:rFonts w:ascii="Georgia" w:hAnsi="Georgia"/>
+        </w:rPr>
+        <w:t xml:space="preserve"> nos hizo perder algo de tiempo y </w:t>
+      </w:r>
+      <w:r>
+        <w:rPr>
+          <w:rFonts w:ascii="Georgia" w:hAnsi="Georgia"/>
+        </w:rPr>
+        <w:t>el XML definitivo se hizo a mano, lo que conllevo algunos errores y bugs al principio pero que se resolvieron más adelante</w:t>
+      </w:r>
+      <w:r>
+        <w:rPr>
+          <w:rFonts w:ascii="Georgia" w:hAnsi="Georgia"/>
+        </w:rPr>
+        <w:t>.</w:t>
+      </w:r>
+    </w:p>
+    <w:p>
+      <w:pPr>
+        <w:rPr>
+          <w:rFonts w:eastAsiaTheme="majorEastAsia" w:cstheme="majorBidi"/>
           <w:color w:val="2F5496" w:themeColor="accent1" w:themeShade="BF"/>
           <w:sz w:val="26"/>
           <w:szCs w:val="26"/>
         </w:rPr>
       </w:pPr>
-      <w:r>
-        <w:rPr>
-          <w:rFonts w:ascii="Georgia" w:hAnsi="Georgia"/>
-          <w:b/>
-          <w:bCs/>
-        </w:rPr>
-        <w:lastRenderedPageBreak/>
-        <w:t xml:space="preserve">Lenguajes de Marcas: </w:t>
-      </w:r>
-      <w:r>
-        <w:rPr>
-          <w:rFonts w:ascii="Georgia" w:hAnsi="Georgia"/>
-        </w:rPr>
-        <w:t xml:space="preserve">La implementación de </w:t>
-      </w:r>
-      <w:proofErr w:type="spellStart"/>
-      <w:r>
-        <w:rPr>
-          <w:rFonts w:ascii="Georgia" w:hAnsi="Georgia"/>
-        </w:rPr>
-        <w:t>NameSpaces</w:t>
-      </w:r>
-      <w:proofErr w:type="spellEnd"/>
-      <w:r>
-        <w:rPr>
-          <w:rFonts w:ascii="Georgia" w:hAnsi="Georgia"/>
-        </w:rPr>
-        <w:t xml:space="preserve"> nos hizo perder algo de tiempo y </w:t>
-      </w:r>
-      <w:r>
-        <w:rPr>
-          <w:rFonts w:ascii="Georgia" w:hAnsi="Georgia"/>
-        </w:rPr>
-        <w:t>el XML definitivo se hizo a mano, lo que conllevo algunos errores y bugs al principio pero que se resolvieron más adelante</w:t>
-      </w:r>
-      <w:r>
-        <w:rPr>
-          <w:rFonts w:ascii="Georgia" w:hAnsi="Georgia"/>
-        </w:rPr>
-        <w:t>.</w:t>
-      </w:r>
     </w:p>
     <w:p>
       <w:pPr>
         <w:rPr>
-          <w:rFonts w:ascii="Georgia" w:eastAsiaTheme="majorEastAsia" w:hAnsi="Georgia" w:cstheme="majorBidi"/>
+          <w:rFonts w:eastAsiaTheme="majorEastAsia" w:cstheme="majorBidi"/>
           <w:color w:val="2F5496" w:themeColor="accent1" w:themeShade="BF"/>
           <w:sz w:val="26"/>
           <w:szCs w:val="26"/>
         </w:rPr>
       </w:pPr>
-    </w:p>
-    <w:p>
-      <w:pPr>
-        <w:rPr>
-          <w:rFonts w:ascii="Georgia" w:eastAsiaTheme="majorEastAsia" w:hAnsi="Georgia" w:cstheme="majorBidi"/>
+      <w:r>
+        <w:rPr>
+          <w:rFonts w:eastAsiaTheme="majorEastAsia" w:cstheme="majorBidi"/>
+          <w:noProof/>
           <w:color w:val="2F5496" w:themeColor="accent1" w:themeShade="BF"/>
           <w:sz w:val="26"/>
           <w:szCs w:val="26"/>
         </w:rPr>
-      </w:pPr>
-      <w:r>
-        <w:rPr>
-          <w:rFonts w:ascii="Georgia" w:eastAsiaTheme="majorEastAsia" w:hAnsi="Georgia" w:cstheme="majorBidi"/>
-          <w:color w:val="2F5496" w:themeColor="accent1" w:themeShade="BF"/>
-          <w:sz w:val="26"/>
-          <w:szCs w:val="26"/>
-        </w:rPr>
+        <w:lastRenderedPageBreak/>
         <w:drawing>
           <wp:anchor distT="0" distB="0" distL="114300" distR="114300" simplePos="0" relativeHeight="251735040" behindDoc="0" locked="0" layoutInCell="1" allowOverlap="1" wp14:anchorId="675F718B" wp14:editId="795ECDF1">
             <wp:simplePos x="0" y="0"/>
@@ -8454,7 +8186,8 @@
       </w:r>
       <w:r>
         <w:rPr>
-          <w:rFonts w:ascii="Georgia" w:eastAsiaTheme="majorEastAsia" w:hAnsi="Georgia" w:cstheme="majorBidi"/>
+          <w:rFonts w:eastAsiaTheme="majorEastAsia" w:cstheme="majorBidi"/>
+          <w:noProof/>
           <w:color w:val="2F5496" w:themeColor="accent1" w:themeShade="BF"/>
           <w:sz w:val="26"/>
           <w:szCs w:val="26"/>
@@ -8499,7 +8232,7 @@
     <w:p>
       <w:pPr>
         <w:rPr>
-          <w:rFonts w:ascii="Georgia" w:eastAsiaTheme="majorEastAsia" w:hAnsi="Georgia" w:cstheme="majorBidi"/>
+          <w:rFonts w:eastAsiaTheme="majorEastAsia" w:cstheme="majorBidi"/>
           <w:color w:val="2F5496" w:themeColor="accent1" w:themeShade="BF"/>
           <w:sz w:val="26"/>
           <w:szCs w:val="26"/>
@@ -8508,18 +8241,8 @@
     </w:p>
     <w:p>
       <w:pPr>
-        <w:pStyle w:val="Prrafodelista"/>
-        <w:keepNext/>
-        <w:keepLines/>
-        <w:numPr>
-          <w:ilvl w:val="0"/>
-          <w:numId w:val="12"/>
-        </w:numPr>
-        <w:spacing w:before="40" w:after="0"/>
-        <w:contextualSpacing w:val="0"/>
-        <w:outlineLvl w:val="1"/>
-        <w:rPr>
-          <w:rFonts w:ascii="Georgia" w:eastAsiaTheme="majorEastAsia" w:hAnsi="Georgia" w:cstheme="majorBidi"/>
+        <w:rPr>
+          <w:rFonts w:eastAsiaTheme="majorEastAsia" w:cstheme="majorBidi"/>
           <w:b/>
           <w:bCs/>
           <w:smallCaps/>
@@ -8533,7 +8256,6 @@
       <w:bookmarkStart w:id="48" w:name="_Toc26125825"/>
       <w:bookmarkStart w:id="49" w:name="_Toc26125868"/>
       <w:bookmarkStart w:id="50" w:name="_Toc26126577"/>
-      <w:bookmarkStart w:id="51" w:name="_Toc26127589"/>
       <w:bookmarkEnd w:id="48"/>
       <w:bookmarkEnd w:id="49"/>
       <w:bookmarkEnd w:id="50"/>
@@ -8589,7 +8311,7 @@
                                 <w:szCs w:val="26"/>
                               </w:rPr>
                             </w:pPr>
-                            <w:bookmarkStart w:id="52" w:name="_Toc26127564"/>
+                            <w:bookmarkStart w:id="51" w:name="_Toc26130164"/>
                             <w:r>
                               <w:rPr>
                                 <w:rFonts w:ascii="Georgia" w:hAnsi="Georgia"/>
@@ -8633,7 +8355,7 @@
                               </w:rPr>
                               <w:t xml:space="preserve"> - Actividades</w:t>
                             </w:r>
-                            <w:bookmarkEnd w:id="52"/>
+                            <w:bookmarkEnd w:id="51"/>
                           </w:p>
                         </w:txbxContent>
                       </wps:txbx>
@@ -8654,7 +8376,7 @@
           </mc:Choice>
           <mc:Fallback>
             <w:pict>
-              <v:shape w14:anchorId="502D0F19" id="Cuadro de texto 38" o:spid="_x0000_s1030" type="#_x0000_t202" style="position:absolute;left:0;text-align:left;margin-left:0;margin-top:292.85pt;width:518.55pt;height:.05pt;z-index:251737088;visibility:visible;mso-wrap-style:square;mso-width-percent:0;mso-wrap-distance-left:9pt;mso-wrap-distance-top:0;mso-wrap-distance-right:9pt;mso-wrap-distance-bottom:0;mso-position-horizontal:left;mso-position-horizontal-relative:margin;mso-position-vertical:absolute;mso-position-vertical-relative:text;mso-width-percent:0;mso-width-relative:margin;v-text-anchor:top" o:gfxdata="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" stroked="f">
+              <v:shape w14:anchorId="502D0F19" id="Cuadro de texto 38" o:spid="_x0000_s1030" type="#_x0000_t202" style="position:absolute;margin-left:0;margin-top:292.85pt;width:518.55pt;height:.05pt;z-index:251737088;visibility:visible;mso-wrap-style:square;mso-width-percent:0;mso-wrap-distance-left:9pt;mso-wrap-distance-top:0;mso-wrap-distance-right:9pt;mso-wrap-distance-bottom:0;mso-position-horizontal:left;mso-position-horizontal-relative:margin;mso-position-vertical:absolute;mso-position-vertical-relative:text;mso-width-percent:0;mso-width-relative:margin;v-text-anchor:top" o:gfxdata="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" stroked="f">
                 <v:textbox style="mso-fit-shape-to-text:t" inset="0,0,0,0">
                   <w:txbxContent>
                     <w:p>
@@ -8668,7 +8390,7 @@
                           <w:szCs w:val="26"/>
                         </w:rPr>
                       </w:pPr>
-                      <w:bookmarkStart w:id="53" w:name="_Toc26127564"/>
+                      <w:bookmarkStart w:id="52" w:name="_Toc26130164"/>
                       <w:r>
                         <w:rPr>
                           <w:rFonts w:ascii="Georgia" w:hAnsi="Georgia"/>
@@ -8712,7 +8434,7 @@
                         </w:rPr>
                         <w:t xml:space="preserve"> - Actividades</w:t>
                       </w:r>
-                      <w:bookmarkEnd w:id="53"/>
+                      <w:bookmarkEnd w:id="52"/>
                     </w:p>
                   </w:txbxContent>
                 </v:textbox>
@@ -8722,7 +8444,121 @@
           </mc:Fallback>
         </mc:AlternateContent>
       </w:r>
-      <w:bookmarkEnd w:id="51"/>
+    </w:p>
+    <w:p>
+      <w:pPr>
+        <w:rPr>
+          <w:rFonts w:eastAsiaTheme="majorEastAsia" w:cstheme="majorBidi"/>
+          <w:b/>
+          <w:bCs/>
+          <w:smallCaps/>
+          <w:vanish/>
+          <w:color w:val="2F5496" w:themeColor="accent1" w:themeShade="BF"/>
+          <w:sz w:val="26"/>
+          <w:szCs w:val="26"/>
+          <w:u w:val="single"/>
+        </w:rPr>
+      </w:pPr>
+      <w:bookmarkStart w:id="53" w:name="_Toc26125869"/>
+      <w:bookmarkStart w:id="54" w:name="_Toc26126578"/>
+      <w:bookmarkStart w:id="55" w:name="_Toc26127590"/>
+      <w:bookmarkStart w:id="56" w:name="_Toc26129706"/>
+      <w:bookmarkEnd w:id="53"/>
+      <w:bookmarkEnd w:id="54"/>
+      <w:bookmarkEnd w:id="55"/>
+      <w:bookmarkEnd w:id="56"/>
+    </w:p>
+    <w:p>
+      <w:pPr>
+        <w:rPr>
+          <w:rFonts w:eastAsiaTheme="majorEastAsia" w:cstheme="majorBidi"/>
+          <w:b/>
+          <w:bCs/>
+          <w:smallCaps/>
+          <w:vanish/>
+          <w:color w:val="2F5496" w:themeColor="accent1" w:themeShade="BF"/>
+          <w:sz w:val="26"/>
+          <w:szCs w:val="26"/>
+          <w:u w:val="single"/>
+        </w:rPr>
+      </w:pPr>
+      <w:bookmarkStart w:id="57" w:name="_Toc26125870"/>
+      <w:bookmarkStart w:id="58" w:name="_Toc26126579"/>
+      <w:bookmarkStart w:id="59" w:name="_Toc26127591"/>
+      <w:bookmarkStart w:id="60" w:name="_Toc26129707"/>
+      <w:bookmarkEnd w:id="57"/>
+      <w:bookmarkEnd w:id="58"/>
+      <w:bookmarkEnd w:id="59"/>
+      <w:bookmarkEnd w:id="60"/>
+    </w:p>
+    <w:p>
+      <w:pPr>
+        <w:rPr>
+          <w:rFonts w:eastAsiaTheme="majorEastAsia" w:cstheme="majorBidi"/>
+          <w:b/>
+          <w:bCs/>
+          <w:smallCaps/>
+          <w:vanish/>
+          <w:color w:val="2F5496" w:themeColor="accent1" w:themeShade="BF"/>
+          <w:sz w:val="26"/>
+          <w:szCs w:val="26"/>
+          <w:u w:val="single"/>
+        </w:rPr>
+      </w:pPr>
+      <w:bookmarkStart w:id="61" w:name="_Toc26125871"/>
+      <w:bookmarkStart w:id="62" w:name="_Toc26126580"/>
+      <w:bookmarkStart w:id="63" w:name="_Toc26127592"/>
+      <w:bookmarkStart w:id="64" w:name="_Toc26129708"/>
+      <w:bookmarkEnd w:id="61"/>
+      <w:bookmarkEnd w:id="62"/>
+      <w:bookmarkEnd w:id="63"/>
+      <w:bookmarkEnd w:id="64"/>
+    </w:p>
+    <w:p>
+      <w:pPr>
+        <w:rPr>
+          <w:rFonts w:eastAsiaTheme="majorEastAsia" w:cstheme="majorBidi"/>
+          <w:b/>
+          <w:bCs/>
+          <w:smallCaps/>
+          <w:vanish/>
+          <w:color w:val="2F5496" w:themeColor="accent1" w:themeShade="BF"/>
+          <w:sz w:val="26"/>
+          <w:szCs w:val="26"/>
+          <w:u w:val="single"/>
+        </w:rPr>
+      </w:pPr>
+      <w:bookmarkStart w:id="65" w:name="_Toc26125872"/>
+      <w:bookmarkStart w:id="66" w:name="_Toc26126581"/>
+      <w:bookmarkStart w:id="67" w:name="_Toc26127593"/>
+      <w:bookmarkStart w:id="68" w:name="_Toc26129709"/>
+      <w:bookmarkEnd w:id="65"/>
+      <w:bookmarkEnd w:id="66"/>
+      <w:bookmarkEnd w:id="67"/>
+      <w:bookmarkEnd w:id="68"/>
+    </w:p>
+    <w:p>
+      <w:pPr>
+        <w:rPr>
+          <w:rFonts w:eastAsiaTheme="majorEastAsia" w:cstheme="majorBidi"/>
+          <w:b/>
+          <w:bCs/>
+          <w:smallCaps/>
+          <w:color w:val="2F5496" w:themeColor="accent1" w:themeShade="BF"/>
+          <w:sz w:val="26"/>
+          <w:szCs w:val="26"/>
+          <w:u w:val="single"/>
+        </w:rPr>
+      </w:pPr>
+      <w:r>
+        <w:rPr>
+          <w:b/>
+          <w:bCs/>
+          <w:smallCaps/>
+          <w:u w:val="single"/>
+        </w:rPr>
+        <w:br w:type="page"/>
+      </w:r>
     </w:p>
     <w:p>
       <w:pPr>
@@ -8748,12 +8584,39 @@
           <w:u w:val="single"/>
         </w:rPr>
       </w:pPr>
-      <w:bookmarkStart w:id="54" w:name="_Toc26125869"/>
-      <w:bookmarkStart w:id="55" w:name="_Toc26126578"/>
-      <w:bookmarkStart w:id="56" w:name="_Toc26127590"/>
-      <w:bookmarkEnd w:id="54"/>
-      <w:bookmarkEnd w:id="55"/>
-      <w:bookmarkEnd w:id="56"/>
+      <w:bookmarkStart w:id="69" w:name="_Toc26130189"/>
+      <w:bookmarkStart w:id="70" w:name="_Toc26130263"/>
+      <w:bookmarkEnd w:id="69"/>
+      <w:bookmarkEnd w:id="70"/>
+    </w:p>
+    <w:p>
+      <w:pPr>
+        <w:pStyle w:val="Prrafodelista"/>
+        <w:keepNext/>
+        <w:keepLines/>
+        <w:numPr>
+          <w:ilvl w:val="0"/>
+          <w:numId w:val="12"/>
+        </w:numPr>
+        <w:spacing w:before="40" w:after="0"/>
+        <w:contextualSpacing w:val="0"/>
+        <w:outlineLvl w:val="1"/>
+        <w:rPr>
+          <w:rFonts w:ascii="Georgia" w:eastAsiaTheme="majorEastAsia" w:hAnsi="Georgia" w:cstheme="majorBidi"/>
+          <w:b/>
+          <w:bCs/>
+          <w:smallCaps/>
+          <w:vanish/>
+          <w:color w:val="2F5496" w:themeColor="accent1" w:themeShade="BF"/>
+          <w:sz w:val="26"/>
+          <w:szCs w:val="26"/>
+          <w:u w:val="single"/>
+        </w:rPr>
+      </w:pPr>
+      <w:bookmarkStart w:id="71" w:name="_Toc26130190"/>
+      <w:bookmarkStart w:id="72" w:name="_Toc26130264"/>
+      <w:bookmarkEnd w:id="71"/>
+      <w:bookmarkEnd w:id="72"/>
     </w:p>
     <w:p>
       <w:pPr>
@@ -8779,12 +8642,10 @@
           <w:u w:val="single"/>
         </w:rPr>
       </w:pPr>
-      <w:bookmarkStart w:id="57" w:name="_Toc26125870"/>
-      <w:bookmarkStart w:id="58" w:name="_Toc26126579"/>
-      <w:bookmarkStart w:id="59" w:name="_Toc26127591"/>
-      <w:bookmarkEnd w:id="57"/>
-      <w:bookmarkEnd w:id="58"/>
-      <w:bookmarkEnd w:id="59"/>
+      <w:bookmarkStart w:id="73" w:name="_Toc26130191"/>
+      <w:bookmarkStart w:id="74" w:name="_Toc26130265"/>
+      <w:bookmarkEnd w:id="73"/>
+      <w:bookmarkEnd w:id="74"/>
     </w:p>
     <w:p>
       <w:pPr>
@@ -8810,12 +8671,10 @@
           <w:u w:val="single"/>
         </w:rPr>
       </w:pPr>
-      <w:bookmarkStart w:id="60" w:name="_Toc26125871"/>
-      <w:bookmarkStart w:id="61" w:name="_Toc26126580"/>
-      <w:bookmarkStart w:id="62" w:name="_Toc26127592"/>
-      <w:bookmarkEnd w:id="60"/>
-      <w:bookmarkEnd w:id="61"/>
-      <w:bookmarkEnd w:id="62"/>
+      <w:bookmarkStart w:id="75" w:name="_Toc26130192"/>
+      <w:bookmarkStart w:id="76" w:name="_Toc26130266"/>
+      <w:bookmarkEnd w:id="75"/>
+      <w:bookmarkEnd w:id="76"/>
     </w:p>
     <w:p>
       <w:pPr>
@@ -8841,36 +8700,10 @@
           <w:u w:val="single"/>
         </w:rPr>
       </w:pPr>
-      <w:bookmarkStart w:id="63" w:name="_Toc26125872"/>
-      <w:bookmarkStart w:id="64" w:name="_Toc26126581"/>
-      <w:bookmarkStart w:id="65" w:name="_Toc26127593"/>
-      <w:bookmarkEnd w:id="63"/>
-      <w:bookmarkEnd w:id="64"/>
-      <w:bookmarkEnd w:id="65"/>
-    </w:p>
-    <w:p>
-      <w:pPr>
-        <w:rPr>
-          <w:rFonts w:ascii="Georgia" w:eastAsiaTheme="majorEastAsia" w:hAnsi="Georgia" w:cstheme="majorBidi"/>
-          <w:b/>
-          <w:bCs/>
-          <w:smallCaps/>
-          <w:color w:val="2F5496" w:themeColor="accent1" w:themeShade="BF"/>
-          <w:sz w:val="26"/>
-          <w:szCs w:val="26"/>
-          <w:u w:val="single"/>
-        </w:rPr>
-      </w:pPr>
-      <w:r>
-        <w:rPr>
-          <w:rFonts w:ascii="Georgia" w:hAnsi="Georgia"/>
-          <w:b/>
-          <w:bCs/>
-          <w:smallCaps/>
-          <w:u w:val="single"/>
-        </w:rPr>
-        <w:br w:type="page"/>
-      </w:r>
+      <w:bookmarkStart w:id="77" w:name="_Toc26130193"/>
+      <w:bookmarkStart w:id="78" w:name="_Toc26130267"/>
+      <w:bookmarkEnd w:id="77"/>
+      <w:bookmarkEnd w:id="78"/>
     </w:p>
     <w:p>
       <w:pPr>
@@ -8886,7 +8719,7 @@
           <w:smallCaps/>
         </w:rPr>
       </w:pPr>
-      <w:bookmarkStart w:id="66" w:name="_Toc26127594"/>
+      <w:bookmarkStart w:id="79" w:name="_Toc26130268"/>
       <w:proofErr w:type="spellStart"/>
       <w:r>
         <w:rPr>
@@ -8896,7 +8729,6 @@
           <w:smallCaps/>
           <w:u w:val="single"/>
         </w:rPr>
-        <w:lastRenderedPageBreak/>
         <w:t>Conventional</w:t>
       </w:r>
       <w:proofErr w:type="spellEnd"/>
@@ -8919,7 +8751,7 @@
         </w:rPr>
         <w:t>Commits</w:t>
       </w:r>
-      <w:bookmarkEnd w:id="66"/>
+      <w:bookmarkEnd w:id="79"/>
       <w:proofErr w:type="spellEnd"/>
     </w:p>
     <w:p>
@@ -9059,7 +8891,7 @@
           <w:rFonts w:ascii="Georgia" w:hAnsi="Georgia"/>
         </w:rPr>
       </w:pPr>
-      <w:bookmarkStart w:id="67" w:name="_Toc26127565"/>
+      <w:bookmarkStart w:id="80" w:name="_Toc26130165"/>
       <w:r>
         <w:rPr>
           <w:rFonts w:ascii="Georgia" w:hAnsi="Georgia"/>
@@ -9180,7 +9012,7 @@
         </w:rPr>
         <w:t>Commits</w:t>
       </w:r>
-      <w:bookmarkEnd w:id="67"/>
+      <w:bookmarkEnd w:id="80"/>
       <w:proofErr w:type="spellEnd"/>
     </w:p>
     <w:p>
@@ -9256,7 +9088,7 @@
           <w:rFonts w:ascii="Georgia" w:hAnsi="Georgia"/>
         </w:rPr>
       </w:pPr>
-      <w:bookmarkStart w:id="68" w:name="_Toc26127566"/>
+      <w:bookmarkStart w:id="81" w:name="_Toc26130166"/>
       <w:r>
         <w:rPr>
           <w:rFonts w:ascii="Georgia" w:hAnsi="Georgia"/>
@@ -9308,7 +9140,7 @@
         </w:rPr>
         <w:t>commit</w:t>
       </w:r>
-      <w:bookmarkEnd w:id="68"/>
+      <w:bookmarkEnd w:id="81"/>
       <w:proofErr w:type="spellEnd"/>
     </w:p>
     <w:p>
@@ -9443,8 +9275,8 @@
                                   <w:rFonts w:ascii="Georgia" w:hAnsi="Georgia"/>
                                 </w:rPr>
                               </w:pPr>
-                              <w:bookmarkStart w:id="69" w:name="_Toc26018209"/>
-                              <w:bookmarkStart w:id="70" w:name="_Toc26127567"/>
+                              <w:bookmarkStart w:id="82" w:name="_Toc26018209"/>
+                              <w:bookmarkStart w:id="83" w:name="_Toc26130167"/>
                               <w:r>
                                 <w:rPr>
                                   <w:rFonts w:ascii="Georgia" w:hAnsi="Georgia"/>
@@ -9496,8 +9328,8 @@
                                 </w:rPr>
                                 <w:t>commits</w:t>
                               </w:r>
-                              <w:bookmarkEnd w:id="69"/>
-                              <w:bookmarkEnd w:id="70"/>
+                              <w:bookmarkEnd w:id="82"/>
+                              <w:bookmarkEnd w:id="83"/>
                               <w:proofErr w:type="spellEnd"/>
                             </w:p>
                           </w:txbxContent>
@@ -9556,8 +9388,8 @@
                             <w:rFonts w:ascii="Georgia" w:hAnsi="Georgia"/>
                           </w:rPr>
                         </w:pPr>
-                        <w:bookmarkStart w:id="71" w:name="_Toc26018209"/>
-                        <w:bookmarkStart w:id="72" w:name="_Toc26127567"/>
+                        <w:bookmarkStart w:id="84" w:name="_Toc26018209"/>
+                        <w:bookmarkStart w:id="85" w:name="_Toc26130167"/>
                         <w:r>
                           <w:rPr>
                             <w:rFonts w:ascii="Georgia" w:hAnsi="Georgia"/>
@@ -9609,8 +9441,8 @@
                           </w:rPr>
                           <w:t>commits</w:t>
                         </w:r>
-                        <w:bookmarkEnd w:id="71"/>
-                        <w:bookmarkEnd w:id="72"/>
+                        <w:bookmarkEnd w:id="84"/>
+                        <w:bookmarkEnd w:id="85"/>
                         <w:proofErr w:type="spellEnd"/>
                       </w:p>
                     </w:txbxContent>
@@ -9643,7 +9475,7 @@
           <w:smallCaps/>
         </w:rPr>
       </w:pPr>
-      <w:bookmarkStart w:id="73" w:name="_Toc26127595"/>
+      <w:bookmarkStart w:id="86" w:name="_Toc26130269"/>
       <w:r>
         <w:rPr>
           <w:rFonts w:ascii="Georgia" w:hAnsi="Georgia"/>
@@ -9663,7 +9495,7 @@
         </w:rPr>
         <w:t>rogramación</w:t>
       </w:r>
-      <w:bookmarkEnd w:id="73"/>
+      <w:bookmarkEnd w:id="86"/>
     </w:p>
     <w:p>
       <w:pPr>
@@ -9723,7 +9555,7 @@
           <w:smallCaps/>
         </w:rPr>
       </w:pPr>
-      <w:bookmarkStart w:id="74" w:name="_Toc26127596"/>
+      <w:bookmarkStart w:id="87" w:name="_Toc26130270"/>
       <w:r>
         <w:rPr>
           <w:rFonts w:ascii="Georgia" w:hAnsi="Georgia"/>
@@ -9733,7 +9565,7 @@
         </w:rPr>
         <w:t>Diagrama de Componentes</w:t>
       </w:r>
-      <w:bookmarkEnd w:id="74"/>
+      <w:bookmarkEnd w:id="87"/>
     </w:p>
     <w:p>
       <w:pPr>
@@ -9789,7 +9621,7 @@
           <w:rFonts w:ascii="Georgia" w:hAnsi="Georgia"/>
         </w:rPr>
       </w:pPr>
-      <w:bookmarkStart w:id="75" w:name="_Toc26127568"/>
+      <w:bookmarkStart w:id="88" w:name="_Toc26130168"/>
       <w:r>
         <w:rPr>
           <w:rFonts w:ascii="Georgia" w:hAnsi="Georgia"/>
@@ -9833,7 +9665,7 @@
         </w:rPr>
         <w:t xml:space="preserve"> - Arquitectura</w:t>
       </w:r>
-      <w:bookmarkEnd w:id="75"/>
+      <w:bookmarkEnd w:id="88"/>
     </w:p>
     <w:p>
       <w:pPr>
@@ -9850,7 +9682,7 @@
           <w:smallCaps/>
         </w:rPr>
       </w:pPr>
-      <w:bookmarkStart w:id="76" w:name="_Toc26127597"/>
+      <w:bookmarkStart w:id="89" w:name="_Toc26130271"/>
       <w:r>
         <w:rPr>
           <w:rFonts w:ascii="Georgia" w:hAnsi="Georgia"/>
@@ -9861,50 +9693,98 @@
         <w:lastRenderedPageBreak/>
         <w:t>Metodología de Desarrollo</w:t>
       </w:r>
-      <w:bookmarkEnd w:id="76"/>
+      <w:bookmarkEnd w:id="89"/>
     </w:p>
     <w:p>
       <w:pPr>
-        <w:pStyle w:val="Ttulo2"/>
+        <w:pStyle w:val="Ttulo3"/>
         <w:numPr>
           <w:ilvl w:val="2"/>
           <w:numId w:val="12"/>
         </w:numPr>
-        <w:jc w:val="both"/>
         <w:rPr>
           <w:rFonts w:ascii="Georgia" w:hAnsi="Georgia"/>
           <w:b/>
           <w:bCs/>
-          <w:smallCaps/>
-        </w:rPr>
-      </w:pPr>
-      <w:bookmarkStart w:id="77" w:name="_Toc26127598"/>
+        </w:rPr>
+      </w:pPr>
+      <w:bookmarkStart w:id="90" w:name="_Toc26130272"/>
       <w:r>
         <w:rPr>
           <w:rFonts w:ascii="Georgia" w:hAnsi="Georgia"/>
           <w:b/>
           <w:bCs/>
-          <w:smallCaps/>
         </w:rPr>
         <w:t>Prototipada en espiral</w:t>
       </w:r>
-      <w:bookmarkEnd w:id="77"/>
+      <w:bookmarkEnd w:id="90"/>
     </w:p>
     <w:p>
       <w:pPr>
         <w:jc w:val="both"/>
         <w:rPr>
           <w:rFonts w:ascii="Georgia" w:hAnsi="Georgia"/>
+        </w:rPr>
+      </w:pPr>
+      <w:r>
+        <w:rPr>
+          <w:rFonts w:ascii="Georgia" w:hAnsi="Georgia"/>
+        </w:rPr>
+        <w:t>En nuestro proyecto, hemos escogido esta porque nos parecía interesante la idea de crear un prototipo que funciones y posteriormente ir avanzando desde ahí ya que serviría también para ir probando que vamos haciendo mal y que bien.</w:t>
+      </w:r>
+      <w:r>
+        <w:rPr>
+          <w:rFonts w:ascii="Georgia" w:hAnsi="Georgia"/>
+        </w:rPr>
+        <w:t xml:space="preserve"> Se ha utilizado el marco de trabajo </w:t>
+      </w:r>
+      <w:proofErr w:type="spellStart"/>
+      <w:r>
+        <w:rPr>
+          <w:rFonts w:ascii="Georgia" w:hAnsi="Georgia"/>
           <w:b/>
           <w:bCs/>
-          <w:smallCaps/>
-        </w:rPr>
-      </w:pPr>
-      <w:r>
-        <w:rPr>
-          <w:rFonts w:ascii="Georgia" w:hAnsi="Georgia"/>
-        </w:rPr>
-        <w:t>En nuestro proyecto, hemos escogido esta porque nos parecía interesante la idea de crear un prototipo que funciones y posteriormente ir avanzando desde ahí ya que serviría también para ir probando que vamos haciendo mal y que bien.</w:t>
+          <w:i/>
+          <w:iCs/>
+        </w:rPr>
+        <w:t>Scrub</w:t>
+      </w:r>
+      <w:proofErr w:type="spellEnd"/>
+      <w:r>
+        <w:rPr>
+          <w:rFonts w:ascii="Georgia" w:hAnsi="Georgia"/>
+        </w:rPr>
+        <w:t xml:space="preserve">, había un coordinador de proyecto que abría el repositorio inicial (Dani Arqués), teníamos </w:t>
+      </w:r>
+      <w:proofErr w:type="spellStart"/>
+      <w:r>
+        <w:rPr>
+          <w:rFonts w:ascii="Georgia" w:hAnsi="Georgia"/>
+          <w:b/>
+          <w:bCs/>
+        </w:rPr>
+        <w:t>sprints</w:t>
+      </w:r>
+      <w:proofErr w:type="spellEnd"/>
+      <w:r>
+        <w:rPr>
+          <w:rFonts w:ascii="Georgia" w:hAnsi="Georgia"/>
+        </w:rPr>
+        <w:t xml:space="preserve"> enfocados a asumir conocimientos básicos para poder ir avanzando en e</w:t>
+      </w:r>
+      <w:proofErr w:type="spellStart"/>
+      <w:r>
+        <w:rPr>
+          <w:rFonts w:ascii="Georgia" w:hAnsi="Georgia"/>
+        </w:rPr>
+        <w:t>l</w:t>
+      </w:r>
+      <w:proofErr w:type="spellEnd"/>
+      <w:r>
+        <w:rPr>
+          <w:rFonts w:ascii="Georgia" w:hAnsi="Georgia"/>
+        </w:rPr>
+        <w:t xml:space="preserve"> proyecto.</w:t>
       </w:r>
     </w:p>
     <w:p>
@@ -9922,7 +9802,7 @@
           <w:smallCaps/>
         </w:rPr>
       </w:pPr>
-      <w:bookmarkStart w:id="78" w:name="_Toc26127599"/>
+      <w:bookmarkStart w:id="91" w:name="_Toc26130273"/>
       <w:r>
         <w:rPr>
           <w:rFonts w:ascii="Georgia" w:hAnsi="Georgia"/>
@@ -9941,30 +9821,27 @@
         </w:rPr>
         <w:t>a</w:t>
       </w:r>
-      <w:bookmarkEnd w:id="78"/>
+      <w:bookmarkEnd w:id="91"/>
     </w:p>
     <w:p>
       <w:pPr>
-        <w:pStyle w:val="Ttulo2"/>
+        <w:pStyle w:val="Ttulo3"/>
         <w:numPr>
           <w:ilvl w:val="2"/>
           <w:numId w:val="12"/>
         </w:numPr>
-        <w:jc w:val="both"/>
         <w:rPr>
           <w:rFonts w:ascii="Georgia" w:hAnsi="Georgia"/>
           <w:b/>
           <w:bCs/>
-          <w:smallCaps/>
-        </w:rPr>
-      </w:pPr>
-      <w:bookmarkStart w:id="79" w:name="_Toc26127600"/>
+        </w:rPr>
+      </w:pPr>
+      <w:bookmarkStart w:id="92" w:name="_Toc26130274"/>
       <w:r>
         <w:rPr>
           <w:rFonts w:ascii="Georgia" w:hAnsi="Georgia"/>
           <w:b/>
           <w:bCs/>
-          <w:smallCaps/>
         </w:rPr>
         <w:t>Arquitectura de aplicaci</w:t>
       </w:r>
@@ -9973,11 +9850,10 @@
           <w:rFonts w:ascii="Georgia" w:hAnsi="Georgia"/>
           <w:b/>
           <w:bCs/>
-          <w:smallCaps/>
         </w:rPr>
         <w:t>ón</w:t>
       </w:r>
-      <w:bookmarkEnd w:id="79"/>
+      <w:bookmarkEnd w:id="92"/>
     </w:p>
     <w:p>
       <w:pPr>
@@ -10027,12 +9903,11 @@
     </w:p>
     <w:p>
       <w:pPr>
-        <w:pStyle w:val="Ttulo2"/>
+        <w:pStyle w:val="Ttulo3"/>
         <w:numPr>
           <w:ilvl w:val="2"/>
           <w:numId w:val="12"/>
         </w:numPr>
-        <w:jc w:val="both"/>
         <w:rPr>
           <w:rFonts w:ascii="Georgia" w:hAnsi="Georgia"/>
           <w:b/>
@@ -10040,43 +9915,24 @@
           <w:smallCaps/>
         </w:rPr>
       </w:pPr>
-      <w:bookmarkStart w:id="80" w:name="_Toc26127601"/>
+      <w:bookmarkStart w:id="93" w:name="_Toc26130275"/>
       <w:r>
         <w:rPr>
           <w:rFonts w:ascii="Georgia" w:hAnsi="Georgia"/>
           <w:b/>
           <w:bCs/>
+        </w:rPr>
+        <w:t>Tecnologías utilizadas</w:t>
+      </w:r>
+      <w:r>
+        <w:rPr>
+          <w:rFonts w:ascii="Georgia" w:hAnsi="Georgia"/>
+          <w:b/>
+          <w:bCs/>
           <w:smallCaps/>
         </w:rPr>
-        <w:t>Tecnologías utilizadas</w:t>
-      </w:r>
-      <w:bookmarkEnd w:id="80"/>
-      <w:r>
-        <w:rPr>
-          <w:rFonts w:ascii="Georgia" w:hAnsi="Georgia"/>
-          <w:b/>
-          <w:bCs/>
-          <w:smallCaps/>
-        </w:rPr>
         <w:t xml:space="preserve"> </w:t>
       </w:r>
-    </w:p>
-    <w:p>
-      <w:pPr>
-        <w:pStyle w:val="Ttulo2"/>
-        <w:numPr>
-          <w:ilvl w:val="3"/>
-          <w:numId w:val="12"/>
-        </w:numPr>
-        <w:jc w:val="both"/>
-        <w:rPr>
-          <w:rFonts w:ascii="Georgia" w:hAnsi="Georgia"/>
-          <w:b/>
-          <w:bCs/>
-          <w:smallCaps/>
-        </w:rPr>
-      </w:pPr>
-      <w:bookmarkStart w:id="81" w:name="_Toc26127602"/>
       <w:r>
         <w:rPr>
           <w:rFonts w:ascii="Georgia" w:hAnsi="Georgia"/>
@@ -10128,8 +9984,8 @@
                                 <w:noProof/>
                               </w:rPr>
                             </w:pPr>
-                            <w:bookmarkStart w:id="82" w:name="_Toc26018210"/>
-                            <w:bookmarkStart w:id="83" w:name="_Toc26127569"/>
+                            <w:bookmarkStart w:id="94" w:name="_Toc26018210"/>
+                            <w:bookmarkStart w:id="95" w:name="_Toc26130169"/>
                             <w:r>
                               <w:rPr>
                                 <w:rFonts w:ascii="Georgia" w:hAnsi="Georgia"/>
@@ -10173,8 +10029,8 @@
                               </w:rPr>
                               <w:t>- TDD</w:t>
                             </w:r>
-                            <w:bookmarkEnd w:id="82"/>
-                            <w:bookmarkEnd w:id="83"/>
+                            <w:bookmarkEnd w:id="94"/>
+                            <w:bookmarkEnd w:id="95"/>
                           </w:p>
                         </w:txbxContent>
                       </wps:txbx>
@@ -10203,8 +10059,8 @@
                           <w:noProof/>
                         </w:rPr>
                       </w:pPr>
-                      <w:bookmarkStart w:id="84" w:name="_Toc26018210"/>
-                      <w:bookmarkStart w:id="85" w:name="_Toc26127569"/>
+                      <w:bookmarkStart w:id="96" w:name="_Toc26018210"/>
+                      <w:bookmarkStart w:id="97" w:name="_Toc26130169"/>
                       <w:r>
                         <w:rPr>
                           <w:rFonts w:ascii="Georgia" w:hAnsi="Georgia"/>
@@ -10248,8 +10104,8 @@
                         </w:rPr>
                         <w:t>- TDD</w:t>
                       </w:r>
-                      <w:bookmarkEnd w:id="84"/>
-                      <w:bookmarkEnd w:id="85"/>
+                      <w:bookmarkEnd w:id="96"/>
+                      <w:bookmarkEnd w:id="97"/>
                     </w:p>
                   </w:txbxContent>
                 </v:textbox>
@@ -10322,16 +10178,7 @@
           </wp:anchor>
         </w:drawing>
       </w:r>
-      <w:r>
-        <w:rPr>
-          <w:rFonts w:ascii="Georgia" w:hAnsi="Georgia"/>
-          <w:b/>
-          <w:bCs/>
-          <w:smallCaps/>
-        </w:rPr>
-        <w:t>TDD</w:t>
-      </w:r>
-      <w:bookmarkEnd w:id="81"/>
+      <w:bookmarkEnd w:id="93"/>
     </w:p>
     <w:p>
       <w:pPr>
@@ -10415,239 +10262,203 @@
         </w:rPr>
         <w:t xml:space="preserve"> trabajo.</w:t>
       </w:r>
+      <w:r>
+        <w:rPr>
+          <w:rFonts w:ascii="Georgia" w:hAnsi="Georgia"/>
+        </w:rPr>
+        <w:t xml:space="preserve"> </w:t>
+      </w:r>
+      <w:r>
+        <w:rPr>
+          <w:rFonts w:ascii="Georgia" w:hAnsi="Georgia"/>
+        </w:rPr>
+        <w:t>En el trabajo nos basamos principalmente en estos dos puntos:</w:t>
+      </w:r>
     </w:p>
     <w:p>
       <w:pPr>
-        <w:pStyle w:val="Ttulo2"/>
+        <w:jc w:val="both"/>
+        <w:rPr>
+          <w:rFonts w:ascii="Georgia" w:hAnsi="Georgia"/>
+        </w:rPr>
+      </w:pPr>
+      <w:r>
+        <w:rPr>
+          <w:rFonts w:ascii="Georgia" w:hAnsi="Georgia"/>
+          <w:b/>
+          <w:bCs/>
+          <w:i/>
+          <w:iCs/>
+        </w:rPr>
+        <w:t xml:space="preserve">Single </w:t>
+      </w:r>
+      <w:proofErr w:type="spellStart"/>
+      <w:r>
+        <w:rPr>
+          <w:rFonts w:ascii="Georgia" w:hAnsi="Georgia"/>
+          <w:b/>
+          <w:bCs/>
+          <w:i/>
+          <w:iCs/>
+        </w:rPr>
+        <w:t>Responsability</w:t>
+      </w:r>
+      <w:proofErr w:type="spellEnd"/>
+      <w:r>
+        <w:rPr>
+          <w:rFonts w:ascii="Georgia" w:hAnsi="Georgia"/>
+          <w:b/>
+          <w:bCs/>
+          <w:i/>
+          <w:iCs/>
+        </w:rPr>
+        <w:t xml:space="preserve"> </w:t>
+      </w:r>
+      <w:proofErr w:type="spellStart"/>
+      <w:r>
+        <w:rPr>
+          <w:rFonts w:ascii="Georgia" w:hAnsi="Georgia"/>
+          <w:b/>
+          <w:bCs/>
+          <w:i/>
+          <w:iCs/>
+        </w:rPr>
+        <w:t>Principle</w:t>
+      </w:r>
+      <w:proofErr w:type="spellEnd"/>
+      <w:r>
+        <w:rPr>
+          <w:rFonts w:ascii="Georgia" w:hAnsi="Georgia"/>
+          <w:b/>
+          <w:bCs/>
+          <w:i/>
+          <w:iCs/>
+        </w:rPr>
+        <w:t xml:space="preserve"> </w:t>
+      </w:r>
+      <w:r>
+        <w:rPr>
+          <w:rFonts w:ascii="Georgia" w:hAnsi="Georgia"/>
+          <w:b/>
+          <w:bCs/>
+        </w:rPr>
+        <w:t>(SRP)</w:t>
+      </w:r>
+      <w:r>
+        <w:rPr>
+          <w:rFonts w:ascii="Georgia" w:hAnsi="Georgia"/>
+        </w:rPr>
+        <w:t>, consiste en fraccionar el</w:t>
+      </w:r>
+      <w:r>
+        <w:rPr>
+          <w:rFonts w:ascii="Georgia" w:hAnsi="Georgia"/>
+        </w:rPr>
+        <w:t xml:space="preserve"> código en funciones aisladas para que cada método se encargue de una única labor. </w:t>
+      </w:r>
+    </w:p>
+    <w:p>
+      <w:pPr>
+        <w:jc w:val="both"/>
+        <w:rPr>
+          <w:rFonts w:ascii="Georgia" w:hAnsi="Georgia"/>
+        </w:rPr>
+      </w:pPr>
+      <w:r>
+        <w:rPr>
+          <w:rFonts w:ascii="Georgia" w:hAnsi="Georgia"/>
+          <w:b/>
+          <w:bCs/>
+          <w:i/>
+          <w:iCs/>
+        </w:rPr>
+        <w:t>Open/</w:t>
+      </w:r>
+      <w:proofErr w:type="spellStart"/>
+      <w:r>
+        <w:rPr>
+          <w:rFonts w:ascii="Georgia" w:hAnsi="Georgia"/>
+          <w:b/>
+          <w:bCs/>
+          <w:i/>
+          <w:iCs/>
+        </w:rPr>
+        <w:t>Close</w:t>
+      </w:r>
+      <w:r>
+        <w:rPr>
+          <w:rFonts w:ascii="Georgia" w:hAnsi="Georgia"/>
+          <w:b/>
+          <w:bCs/>
+          <w:i/>
+          <w:iCs/>
+        </w:rPr>
+        <w:t>d</w:t>
+      </w:r>
+      <w:proofErr w:type="spellEnd"/>
+      <w:r>
+        <w:rPr>
+          <w:rFonts w:ascii="Georgia" w:hAnsi="Georgia"/>
+          <w:b/>
+          <w:bCs/>
+          <w:i/>
+          <w:iCs/>
+        </w:rPr>
+        <w:t xml:space="preserve"> </w:t>
+      </w:r>
+      <w:proofErr w:type="spellStart"/>
+      <w:r>
+        <w:rPr>
+          <w:rFonts w:ascii="Georgia" w:hAnsi="Georgia"/>
+          <w:b/>
+          <w:bCs/>
+          <w:i/>
+          <w:iCs/>
+        </w:rPr>
+        <w:t>Principle</w:t>
+      </w:r>
+      <w:proofErr w:type="spellEnd"/>
+      <w:r>
+        <w:rPr>
+          <w:rFonts w:ascii="Georgia" w:hAnsi="Georgia"/>
+        </w:rPr>
+        <w:t xml:space="preserve"> </w:t>
+      </w:r>
+      <w:r>
+        <w:rPr>
+          <w:rFonts w:ascii="Georgia" w:hAnsi="Georgia"/>
+          <w:b/>
+          <w:bCs/>
+        </w:rPr>
+        <w:t>(OCP)</w:t>
+      </w:r>
+      <w:r>
+        <w:rPr>
+          <w:rFonts w:ascii="Georgia" w:hAnsi="Georgia"/>
+        </w:rPr>
+        <w:t>, se define como el código abierto a la extensión, cerrado a la modificación.</w:t>
+      </w:r>
+      <w:r>
+        <w:rPr>
+          <w:rFonts w:ascii="Georgia" w:hAnsi="Georgia"/>
+        </w:rPr>
+        <w:t xml:space="preserve"> </w:t>
+      </w:r>
+    </w:p>
+    <w:p>
+      <w:pPr>
+        <w:pStyle w:val="Ttulo3"/>
         <w:numPr>
-          <w:ilvl w:val="3"/>
+          <w:ilvl w:val="2"/>
           <w:numId w:val="12"/>
         </w:numPr>
-        <w:jc w:val="both"/>
+      </w:pPr>
+      <w:bookmarkStart w:id="98" w:name="_Toc26130276"/>
+      <w:r>
         <w:rPr>
           <w:rFonts w:ascii="Georgia" w:hAnsi="Georgia"/>
           <w:b/>
           <w:bCs/>
-          <w:smallCaps/>
-        </w:rPr>
-      </w:pPr>
-      <w:bookmarkStart w:id="86" w:name="_Toc26127603"/>
-      <w:r>
-        <w:rPr>
-          <w:rFonts w:ascii="Georgia" w:hAnsi="Georgia"/>
-          <w:b/>
-          <w:bCs/>
-          <w:smallCaps/>
-        </w:rPr>
-        <w:t>Sistema SOLID</w:t>
-      </w:r>
-      <w:bookmarkEnd w:id="86"/>
-    </w:p>
-    <w:p>
-      <w:pPr>
-        <w:jc w:val="both"/>
-        <w:rPr>
-          <w:rFonts w:ascii="Georgia" w:hAnsi="Georgia"/>
-        </w:rPr>
-      </w:pPr>
-      <w:r>
-        <w:rPr>
-          <w:rFonts w:ascii="Georgia" w:hAnsi="Georgia"/>
-        </w:rPr>
-        <w:t>En el trabajo nos basamos principalmente en estos dos puntos:</w:t>
-      </w:r>
-    </w:p>
-    <w:p>
-      <w:pPr>
-        <w:jc w:val="both"/>
-        <w:rPr>
-          <w:rFonts w:ascii="Georgia" w:hAnsi="Georgia"/>
-        </w:rPr>
-      </w:pPr>
-      <w:r>
-        <w:rPr>
-          <w:rFonts w:ascii="Georgia" w:hAnsi="Georgia"/>
-          <w:b/>
-          <w:bCs/>
-          <w:i/>
-          <w:iCs/>
-        </w:rPr>
-        <w:t xml:space="preserve">Single </w:t>
-      </w:r>
-      <w:proofErr w:type="spellStart"/>
-      <w:r>
-        <w:rPr>
-          <w:rFonts w:ascii="Georgia" w:hAnsi="Georgia"/>
-          <w:b/>
-          <w:bCs/>
-          <w:i/>
-          <w:iCs/>
-        </w:rPr>
-        <w:t>Responsability</w:t>
-      </w:r>
-      <w:proofErr w:type="spellEnd"/>
-      <w:r>
-        <w:rPr>
-          <w:rFonts w:ascii="Georgia" w:hAnsi="Georgia"/>
-          <w:b/>
-          <w:bCs/>
-          <w:i/>
-          <w:iCs/>
-        </w:rPr>
-        <w:t xml:space="preserve"> </w:t>
-      </w:r>
-      <w:proofErr w:type="spellStart"/>
-      <w:r>
-        <w:rPr>
-          <w:rFonts w:ascii="Georgia" w:hAnsi="Georgia"/>
-          <w:b/>
-          <w:bCs/>
-          <w:i/>
-          <w:iCs/>
-        </w:rPr>
-        <w:t>Principle</w:t>
-      </w:r>
-      <w:proofErr w:type="spellEnd"/>
-      <w:r>
-        <w:rPr>
-          <w:rFonts w:ascii="Georgia" w:hAnsi="Georgia"/>
-          <w:b/>
-          <w:bCs/>
-          <w:i/>
-          <w:iCs/>
-        </w:rPr>
-        <w:t xml:space="preserve"> </w:t>
-      </w:r>
-      <w:r>
-        <w:rPr>
-          <w:rFonts w:ascii="Georgia" w:hAnsi="Georgia"/>
-          <w:b/>
-          <w:bCs/>
-        </w:rPr>
-        <w:t>(SRP)</w:t>
-      </w:r>
-      <w:r>
-        <w:rPr>
-          <w:rFonts w:ascii="Georgia" w:hAnsi="Georgia"/>
-        </w:rPr>
-        <w:t>, consiste en fraccionar el</w:t>
-      </w:r>
-      <w:r>
-        <w:rPr>
-          <w:rFonts w:ascii="Georgia" w:hAnsi="Georgia"/>
-        </w:rPr>
-        <w:t xml:space="preserve"> código en funciones aisladas para que cada método se encargue de una única labor. </w:t>
-      </w:r>
-    </w:p>
-    <w:p>
-      <w:pPr>
-        <w:jc w:val="both"/>
-        <w:rPr>
-          <w:rFonts w:ascii="Georgia" w:hAnsi="Georgia"/>
-        </w:rPr>
-      </w:pPr>
-      <w:r>
-        <w:rPr>
-          <w:rFonts w:ascii="Georgia" w:hAnsi="Georgia"/>
-          <w:b/>
-          <w:bCs/>
-          <w:i/>
-          <w:iCs/>
-        </w:rPr>
-        <w:t>Open/</w:t>
-      </w:r>
-      <w:proofErr w:type="spellStart"/>
-      <w:r>
-        <w:rPr>
-          <w:rFonts w:ascii="Georgia" w:hAnsi="Georgia"/>
-          <w:b/>
-          <w:bCs/>
-          <w:i/>
-          <w:iCs/>
-        </w:rPr>
-        <w:t>Close</w:t>
-      </w:r>
-      <w:r>
-        <w:rPr>
-          <w:rFonts w:ascii="Georgia" w:hAnsi="Georgia"/>
-          <w:b/>
-          <w:bCs/>
-          <w:i/>
-          <w:iCs/>
-        </w:rPr>
-        <w:t>d</w:t>
-      </w:r>
-      <w:proofErr w:type="spellEnd"/>
-      <w:r>
-        <w:rPr>
-          <w:rFonts w:ascii="Georgia" w:hAnsi="Georgia"/>
-          <w:b/>
-          <w:bCs/>
-          <w:i/>
-          <w:iCs/>
-        </w:rPr>
-        <w:t xml:space="preserve"> </w:t>
-      </w:r>
-      <w:proofErr w:type="spellStart"/>
-      <w:r>
-        <w:rPr>
-          <w:rFonts w:ascii="Georgia" w:hAnsi="Georgia"/>
-          <w:b/>
-          <w:bCs/>
-          <w:i/>
-          <w:iCs/>
-        </w:rPr>
-        <w:t>Principle</w:t>
-      </w:r>
-      <w:proofErr w:type="spellEnd"/>
-      <w:r>
-        <w:rPr>
-          <w:rFonts w:ascii="Georgia" w:hAnsi="Georgia"/>
-        </w:rPr>
-        <w:t xml:space="preserve"> </w:t>
-      </w:r>
-      <w:r>
-        <w:rPr>
-          <w:rFonts w:ascii="Georgia" w:hAnsi="Georgia"/>
-          <w:b/>
-          <w:bCs/>
-        </w:rPr>
-        <w:t>(OCP)</w:t>
-      </w:r>
-      <w:r>
-        <w:rPr>
-          <w:rFonts w:ascii="Georgia" w:hAnsi="Georgia"/>
-        </w:rPr>
-        <w:t>, se define como el código abierto a la extensión, cerrado a la modificación.</w:t>
-      </w:r>
-      <w:r>
-        <w:rPr>
-          <w:rFonts w:ascii="Georgia" w:hAnsi="Georgia"/>
-        </w:rPr>
-        <w:t xml:space="preserve"> </w:t>
-      </w:r>
-    </w:p>
-    <w:p>
-      <w:pPr>
-        <w:pStyle w:val="Ttulo2"/>
-        <w:numPr>
-          <w:ilvl w:val="3"/>
-          <w:numId w:val="12"/>
-        </w:numPr>
-        <w:jc w:val="both"/>
-        <w:rPr>
-          <w:rFonts w:ascii="Georgia" w:hAnsi="Georgia"/>
-          <w:b/>
-          <w:bCs/>
-          <w:smallCaps/>
-        </w:rPr>
-      </w:pPr>
-      <w:bookmarkStart w:id="87" w:name="_Toc26127604"/>
-      <w:r>
-        <w:rPr>
-          <w:rFonts w:ascii="Georgia" w:hAnsi="Georgia"/>
-          <w:noProof/>
-          <w:lang w:eastAsia="es-ES"/>
         </w:rPr>
         <w:drawing>
           <wp:anchor distT="0" distB="0" distL="114300" distR="114300" simplePos="0" relativeHeight="251688960" behindDoc="0" locked="0" layoutInCell="1" allowOverlap="1" wp14:anchorId="41D4773F" wp14:editId="1BB8BBE7">
@@ -10717,11 +10528,10 @@
           <w:rFonts w:ascii="Georgia" w:hAnsi="Georgia"/>
           <w:b/>
           <w:bCs/>
-          <w:smallCaps/>
         </w:rPr>
         <w:t>Barricadas</w:t>
       </w:r>
-      <w:bookmarkEnd w:id="87"/>
+      <w:bookmarkEnd w:id="98"/>
     </w:p>
     <w:p>
       <w:pPr>
@@ -10863,30 +10673,35 @@
     </w:p>
     <w:p>
       <w:pPr>
-        <w:pStyle w:val="Ttulo2"/>
+        <w:pStyle w:val="Ttulo3"/>
         <w:numPr>
-          <w:ilvl w:val="3"/>
+          <w:ilvl w:val="2"/>
           <w:numId w:val="12"/>
         </w:numPr>
-        <w:jc w:val="both"/>
         <w:rPr>
           <w:rFonts w:ascii="Georgia" w:hAnsi="Georgia"/>
           <w:b/>
           <w:bCs/>
-          <w:smallCaps/>
-        </w:rPr>
-      </w:pPr>
-      <w:bookmarkStart w:id="88" w:name="_Toc26127605"/>
+        </w:rPr>
+      </w:pPr>
+      <w:bookmarkStart w:id="99" w:name="_Toc26130277"/>
       <w:r>
         <w:rPr>
           <w:rFonts w:ascii="Georgia" w:hAnsi="Georgia"/>
           <w:b/>
           <w:bCs/>
-          <w:smallCaps/>
-        </w:rPr>
-        <w:t>Parte lógica</w:t>
-      </w:r>
-      <w:bookmarkEnd w:id="88"/>
+        </w:rPr>
+        <w:t>L</w:t>
+      </w:r>
+      <w:r>
+        <w:rPr>
+          <w:rFonts w:ascii="Georgia" w:hAnsi="Georgia"/>
+          <w:b/>
+          <w:bCs/>
+        </w:rPr>
+        <w:t>ógica</w:t>
+      </w:r>
+      <w:bookmarkEnd w:id="99"/>
     </w:p>
     <w:p>
       <w:pPr>
@@ -11015,8 +10830,8 @@
                                 <w:noProof/>
                               </w:rPr>
                             </w:pPr>
-                            <w:bookmarkStart w:id="89" w:name="_Toc26018212"/>
-                            <w:bookmarkStart w:id="90" w:name="_Toc26127570"/>
+                            <w:bookmarkStart w:id="100" w:name="_Toc26018212"/>
+                            <w:bookmarkStart w:id="101" w:name="_Toc26130170"/>
                             <w:r>
                               <w:rPr>
                                 <w:rFonts w:ascii="Georgia" w:hAnsi="Georgia"/>
@@ -11061,8 +10876,8 @@
                               </w:rPr>
                               <w:t xml:space="preserve"> - Barricadas</w:t>
                             </w:r>
-                            <w:bookmarkEnd w:id="89"/>
-                            <w:bookmarkEnd w:id="90"/>
+                            <w:bookmarkEnd w:id="100"/>
+                            <w:bookmarkEnd w:id="101"/>
                           </w:p>
                         </w:txbxContent>
                       </wps:txbx>
@@ -11094,8 +10909,8 @@
                           <w:noProof/>
                         </w:rPr>
                       </w:pPr>
-                      <w:bookmarkStart w:id="91" w:name="_Toc26018212"/>
-                      <w:bookmarkStart w:id="92" w:name="_Toc26127570"/>
+                      <w:bookmarkStart w:id="102" w:name="_Toc26018212"/>
+                      <w:bookmarkStart w:id="103" w:name="_Toc26130170"/>
                       <w:r>
                         <w:rPr>
                           <w:rFonts w:ascii="Georgia" w:hAnsi="Georgia"/>
@@ -11140,8 +10955,8 @@
                         </w:rPr>
                         <w:t xml:space="preserve"> - Barricadas</w:t>
                       </w:r>
-                      <w:bookmarkEnd w:id="91"/>
-                      <w:bookmarkEnd w:id="92"/>
+                      <w:bookmarkEnd w:id="102"/>
+                      <w:bookmarkEnd w:id="103"/>
                     </w:p>
                   </w:txbxContent>
                 </v:textbox>
@@ -11202,8 +11017,8 @@
                                 <w:noProof/>
                               </w:rPr>
                             </w:pPr>
-                            <w:bookmarkStart w:id="93" w:name="_Toc26018211"/>
-                            <w:bookmarkStart w:id="94" w:name="_Toc26127571"/>
+                            <w:bookmarkStart w:id="104" w:name="_Toc26018211"/>
+                            <w:bookmarkStart w:id="105" w:name="_Toc26130171"/>
                             <w:r>
                               <w:rPr>
                                 <w:rFonts w:ascii="Georgia" w:hAnsi="Georgia"/>
@@ -11248,8 +11063,8 @@
                               </w:rPr>
                               <w:t xml:space="preserve"> - SOLID</w:t>
                             </w:r>
-                            <w:bookmarkEnd w:id="93"/>
-                            <w:bookmarkEnd w:id="94"/>
+                            <w:bookmarkEnd w:id="104"/>
+                            <w:bookmarkEnd w:id="105"/>
                           </w:p>
                         </w:txbxContent>
                       </wps:txbx>
@@ -11281,8 +11096,8 @@
                           <w:noProof/>
                         </w:rPr>
                       </w:pPr>
-                      <w:bookmarkStart w:id="95" w:name="_Toc26018211"/>
-                      <w:bookmarkStart w:id="96" w:name="_Toc26127571"/>
+                      <w:bookmarkStart w:id="106" w:name="_Toc26018211"/>
+                      <w:bookmarkStart w:id="107" w:name="_Toc26130171"/>
                       <w:r>
                         <w:rPr>
                           <w:rFonts w:ascii="Georgia" w:hAnsi="Georgia"/>
@@ -11327,8 +11142,8 @@
                         </w:rPr>
                         <w:t xml:space="preserve"> - SOLID</w:t>
                       </w:r>
-                      <w:bookmarkEnd w:id="95"/>
-                      <w:bookmarkEnd w:id="96"/>
+                      <w:bookmarkEnd w:id="106"/>
+                      <w:bookmarkEnd w:id="107"/>
                     </w:p>
                   </w:txbxContent>
                 </v:textbox>
@@ -11606,8 +11421,8 @@
                                 <w:noProof/>
                               </w:rPr>
                             </w:pPr>
-                            <w:bookmarkStart w:id="97" w:name="_Toc26018213"/>
-                            <w:bookmarkStart w:id="98" w:name="_Toc26127572"/>
+                            <w:bookmarkStart w:id="108" w:name="_Toc26018213"/>
+                            <w:bookmarkStart w:id="109" w:name="_Toc26130172"/>
                             <w:r>
                               <w:rPr>
                                 <w:rFonts w:ascii="Georgia" w:hAnsi="Georgia"/>
@@ -11652,8 +11467,8 @@
                               </w:rPr>
                               <w:t xml:space="preserve"> - Lógica</w:t>
                             </w:r>
-                            <w:bookmarkEnd w:id="97"/>
-                            <w:bookmarkEnd w:id="98"/>
+                            <w:bookmarkEnd w:id="108"/>
+                            <w:bookmarkEnd w:id="109"/>
                           </w:p>
                         </w:txbxContent>
                       </wps:txbx>
@@ -11688,8 +11503,8 @@
                           <w:noProof/>
                         </w:rPr>
                       </w:pPr>
-                      <w:bookmarkStart w:id="99" w:name="_Toc26018213"/>
-                      <w:bookmarkStart w:id="100" w:name="_Toc26127572"/>
+                      <w:bookmarkStart w:id="110" w:name="_Toc26018213"/>
+                      <w:bookmarkStart w:id="111" w:name="_Toc26130172"/>
                       <w:r>
                         <w:rPr>
                           <w:rFonts w:ascii="Georgia" w:hAnsi="Georgia"/>
@@ -11734,8 +11549,8 @@
                         </w:rPr>
                         <w:t xml:space="preserve"> - Lógica</w:t>
                       </w:r>
-                      <w:bookmarkEnd w:id="99"/>
-                      <w:bookmarkEnd w:id="100"/>
+                      <w:bookmarkEnd w:id="110"/>
+                      <w:bookmarkEnd w:id="111"/>
                     </w:p>
                   </w:txbxContent>
                 </v:textbox>
@@ -11846,7 +11661,7 @@
           <w:rFonts w:ascii="Georgia" w:hAnsi="Georgia"/>
         </w:rPr>
       </w:pPr>
-      <w:bookmarkStart w:id="101" w:name="_Toc26127606"/>
+      <w:bookmarkStart w:id="112" w:name="_Toc26130278"/>
       <w:r>
         <w:rPr>
           <w:rFonts w:ascii="Georgia" w:hAnsi="Georgia"/>
@@ -11901,8 +11716,8 @@
                                 <w:rFonts w:ascii="Georgia" w:hAnsi="Georgia"/>
                               </w:rPr>
                             </w:pPr>
-                            <w:bookmarkStart w:id="102" w:name="_Toc26018214"/>
-                            <w:bookmarkStart w:id="103" w:name="_Toc26127573"/>
+                            <w:bookmarkStart w:id="113" w:name="_Toc26018214"/>
+                            <w:bookmarkStart w:id="114" w:name="_Toc26130173"/>
                             <w:r>
                               <w:rPr>
                                 <w:rFonts w:ascii="Georgia" w:hAnsi="Georgia"/>
@@ -11954,8 +11769,8 @@
                               </w:rPr>
                               <w:t>validator</w:t>
                             </w:r>
-                            <w:bookmarkEnd w:id="102"/>
-                            <w:bookmarkEnd w:id="103"/>
+                            <w:bookmarkEnd w:id="113"/>
+                            <w:bookmarkEnd w:id="114"/>
                             <w:proofErr w:type="spellEnd"/>
                           </w:p>
                         </w:txbxContent>
@@ -11984,8 +11799,8 @@
                           <w:rFonts w:ascii="Georgia" w:hAnsi="Georgia"/>
                         </w:rPr>
                       </w:pPr>
-                      <w:bookmarkStart w:id="104" w:name="_Toc26018214"/>
-                      <w:bookmarkStart w:id="105" w:name="_Toc26127573"/>
+                      <w:bookmarkStart w:id="115" w:name="_Toc26018214"/>
+                      <w:bookmarkStart w:id="116" w:name="_Toc26130173"/>
                       <w:r>
                         <w:rPr>
                           <w:rFonts w:ascii="Georgia" w:hAnsi="Georgia"/>
@@ -12037,8 +11852,8 @@
                         </w:rPr>
                         <w:t>validator</w:t>
                       </w:r>
-                      <w:bookmarkEnd w:id="104"/>
-                      <w:bookmarkEnd w:id="105"/>
+                      <w:bookmarkEnd w:id="115"/>
+                      <w:bookmarkEnd w:id="116"/>
                       <w:proofErr w:type="spellEnd"/>
                     </w:p>
                   </w:txbxContent>
@@ -12123,7 +11938,7 @@
         </w:rPr>
         <w:t>Lenguaje de Marcas</w:t>
       </w:r>
-      <w:bookmarkEnd w:id="101"/>
+      <w:bookmarkEnd w:id="112"/>
     </w:p>
     <w:p>
       <w:pPr>
@@ -12166,7 +11981,7 @@
           <w:smallCaps/>
         </w:rPr>
       </w:pPr>
-      <w:bookmarkStart w:id="106" w:name="_Toc26127607"/>
+      <w:bookmarkStart w:id="117" w:name="_Toc26130279"/>
       <w:r>
         <w:rPr>
           <w:noProof/>
@@ -12217,8 +12032,8 @@
                                 <w:noProof/>
                               </w:rPr>
                             </w:pPr>
-                            <w:bookmarkStart w:id="107" w:name="_Toc26018215"/>
-                            <w:bookmarkStart w:id="108" w:name="_Toc26127574"/>
+                            <w:bookmarkStart w:id="118" w:name="_Toc26018215"/>
+                            <w:bookmarkStart w:id="119" w:name="_Toc26130174"/>
                             <w:r>
                               <w:rPr>
                                 <w:rFonts w:ascii="Georgia" w:hAnsi="Georgia"/>
@@ -12263,8 +12078,8 @@
                               </w:rPr>
                               <w:t xml:space="preserve"> - XML</w:t>
                             </w:r>
-                            <w:bookmarkEnd w:id="107"/>
-                            <w:bookmarkEnd w:id="108"/>
+                            <w:bookmarkEnd w:id="118"/>
+                            <w:bookmarkEnd w:id="119"/>
                           </w:p>
                         </w:txbxContent>
                       </wps:txbx>
@@ -12293,8 +12108,8 @@
                           <w:noProof/>
                         </w:rPr>
                       </w:pPr>
-                      <w:bookmarkStart w:id="109" w:name="_Toc26018215"/>
-                      <w:bookmarkStart w:id="110" w:name="_Toc26127574"/>
+                      <w:bookmarkStart w:id="120" w:name="_Toc26018215"/>
+                      <w:bookmarkStart w:id="121" w:name="_Toc26130174"/>
                       <w:r>
                         <w:rPr>
                           <w:rFonts w:ascii="Georgia" w:hAnsi="Georgia"/>
@@ -12339,8 +12154,8 @@
                         </w:rPr>
                         <w:t xml:space="preserve"> - XML</w:t>
                       </w:r>
-                      <w:bookmarkEnd w:id="109"/>
-                      <w:bookmarkEnd w:id="110"/>
+                      <w:bookmarkEnd w:id="120"/>
+                      <w:bookmarkEnd w:id="121"/>
                     </w:p>
                   </w:txbxContent>
                 </v:textbox>
@@ -12428,7 +12243,7 @@
         </w:rPr>
         <w:t>XML</w:t>
       </w:r>
-      <w:bookmarkEnd w:id="106"/>
+      <w:bookmarkEnd w:id="117"/>
     </w:p>
     <w:p>
       <w:pPr>
@@ -12492,7 +12307,7 @@
           <w:smallCaps/>
         </w:rPr>
       </w:pPr>
-      <w:bookmarkStart w:id="111" w:name="_Toc26127608"/>
+      <w:bookmarkStart w:id="122" w:name="_Toc26130280"/>
       <w:r>
         <w:rPr>
           <w:rFonts w:ascii="Georgia" w:hAnsi="Georgia"/>
@@ -12502,7 +12317,7 @@
         </w:rPr>
         <w:t>XSD</w:t>
       </w:r>
-      <w:bookmarkEnd w:id="111"/>
+      <w:bookmarkEnd w:id="122"/>
     </w:p>
     <w:p>
       <w:pPr>
@@ -12561,8 +12376,8 @@
                                 <w:noProof/>
                               </w:rPr>
                             </w:pPr>
-                            <w:bookmarkStart w:id="112" w:name="_Toc26018216"/>
-                            <w:bookmarkStart w:id="113" w:name="_Toc26127575"/>
+                            <w:bookmarkStart w:id="123" w:name="_Toc26018216"/>
+                            <w:bookmarkStart w:id="124" w:name="_Toc26130175"/>
                             <w:r>
                               <w:rPr>
                                 <w:rFonts w:ascii="Georgia" w:hAnsi="Georgia"/>
@@ -12607,8 +12422,8 @@
                               </w:rPr>
                               <w:t xml:space="preserve"> - XSD</w:t>
                             </w:r>
-                            <w:bookmarkEnd w:id="112"/>
-                            <w:bookmarkEnd w:id="113"/>
+                            <w:bookmarkEnd w:id="123"/>
+                            <w:bookmarkEnd w:id="124"/>
                           </w:p>
                         </w:txbxContent>
                       </wps:txbx>
@@ -12637,8 +12452,8 @@
                           <w:noProof/>
                         </w:rPr>
                       </w:pPr>
-                      <w:bookmarkStart w:id="114" w:name="_Toc26018216"/>
-                      <w:bookmarkStart w:id="115" w:name="_Toc26127575"/>
+                      <w:bookmarkStart w:id="125" w:name="_Toc26018216"/>
+                      <w:bookmarkStart w:id="126" w:name="_Toc26130175"/>
                       <w:r>
                         <w:rPr>
                           <w:rFonts w:ascii="Georgia" w:hAnsi="Georgia"/>
@@ -12683,8 +12498,8 @@
                         </w:rPr>
                         <w:t xml:space="preserve"> - XSD</w:t>
                       </w:r>
-                      <w:bookmarkEnd w:id="114"/>
-                      <w:bookmarkEnd w:id="115"/>
+                      <w:bookmarkEnd w:id="125"/>
+                      <w:bookmarkEnd w:id="126"/>
                     </w:p>
                   </w:txbxContent>
                 </v:textbox>
@@ -12921,8 +12736,8 @@
                                 <w:rFonts w:ascii="Georgia" w:hAnsi="Georgia"/>
                               </w:rPr>
                             </w:pPr>
-                            <w:bookmarkStart w:id="116" w:name="_Toc26018217"/>
-                            <w:bookmarkStart w:id="117" w:name="_Toc26127576"/>
+                            <w:bookmarkStart w:id="127" w:name="_Toc26018217"/>
+                            <w:bookmarkStart w:id="128" w:name="_Toc26130176"/>
                             <w:r>
                               <w:rPr>
                                 <w:rFonts w:ascii="Georgia" w:hAnsi="Georgia"/>
@@ -12988,8 +12803,8 @@
                               </w:rPr>
                               <w:t>Generator</w:t>
                             </w:r>
-                            <w:bookmarkEnd w:id="116"/>
-                            <w:bookmarkEnd w:id="117"/>
+                            <w:bookmarkEnd w:id="127"/>
+                            <w:bookmarkEnd w:id="128"/>
                             <w:proofErr w:type="spellEnd"/>
                           </w:p>
                         </w:txbxContent>
@@ -13018,8 +12833,8 @@
                           <w:rFonts w:ascii="Georgia" w:hAnsi="Georgia"/>
                         </w:rPr>
                       </w:pPr>
-                      <w:bookmarkStart w:id="118" w:name="_Toc26018217"/>
-                      <w:bookmarkStart w:id="119" w:name="_Toc26127576"/>
+                      <w:bookmarkStart w:id="129" w:name="_Toc26018217"/>
+                      <w:bookmarkStart w:id="130" w:name="_Toc26130176"/>
                       <w:r>
                         <w:rPr>
                           <w:rFonts w:ascii="Georgia" w:hAnsi="Georgia"/>
@@ -13085,8 +12900,8 @@
                         </w:rPr>
                         <w:t>Generator</w:t>
                       </w:r>
-                      <w:bookmarkEnd w:id="118"/>
-                      <w:bookmarkEnd w:id="119"/>
+                      <w:bookmarkEnd w:id="129"/>
+                      <w:bookmarkEnd w:id="130"/>
                       <w:proofErr w:type="spellEnd"/>
                     </w:p>
                   </w:txbxContent>
@@ -13122,7 +12937,7 @@
           <w:smallCaps/>
         </w:rPr>
       </w:pPr>
-      <w:bookmarkStart w:id="120" w:name="_Toc26127609"/>
+      <w:bookmarkStart w:id="131" w:name="_Toc26130281"/>
       <w:r>
         <w:rPr>
           <w:rFonts w:ascii="Georgia" w:hAnsi="Georgia"/>
@@ -13143,7 +12958,7 @@
         </w:rPr>
         <w:t>xml</w:t>
       </w:r>
-      <w:bookmarkEnd w:id="120"/>
+      <w:bookmarkEnd w:id="131"/>
       <w:proofErr w:type="spellEnd"/>
     </w:p>
     <w:p>
@@ -13416,8 +13231,8 @@
                                 <w:rFonts w:ascii="Georgia" w:hAnsi="Georgia"/>
                               </w:rPr>
                             </w:pPr>
-                            <w:bookmarkStart w:id="121" w:name="_Toc26018218"/>
-                            <w:bookmarkStart w:id="122" w:name="_Toc26127577"/>
+                            <w:bookmarkStart w:id="132" w:name="_Toc26018218"/>
+                            <w:bookmarkStart w:id="133" w:name="_Toc26130177"/>
                             <w:r>
                               <w:rPr>
                                 <w:rFonts w:ascii="Georgia" w:hAnsi="Georgia"/>
@@ -13462,8 +13277,8 @@
                               </w:rPr>
                               <w:t xml:space="preserve"> - Árbol XML</w:t>
                             </w:r>
-                            <w:bookmarkEnd w:id="121"/>
-                            <w:bookmarkEnd w:id="122"/>
+                            <w:bookmarkEnd w:id="132"/>
+                            <w:bookmarkEnd w:id="133"/>
                           </w:p>
                         </w:txbxContent>
                       </wps:txbx>
@@ -13491,8 +13306,8 @@
                           <w:rFonts w:ascii="Georgia" w:hAnsi="Georgia"/>
                         </w:rPr>
                       </w:pPr>
-                      <w:bookmarkStart w:id="123" w:name="_Toc26018218"/>
-                      <w:bookmarkStart w:id="124" w:name="_Toc26127577"/>
+                      <w:bookmarkStart w:id="134" w:name="_Toc26018218"/>
+                      <w:bookmarkStart w:id="135" w:name="_Toc26130177"/>
                       <w:r>
                         <w:rPr>
                           <w:rFonts w:ascii="Georgia" w:hAnsi="Georgia"/>
@@ -13537,8 +13352,8 @@
                         </w:rPr>
                         <w:t xml:space="preserve"> - Árbol XML</w:t>
                       </w:r>
-                      <w:bookmarkEnd w:id="123"/>
-                      <w:bookmarkEnd w:id="124"/>
+                      <w:bookmarkEnd w:id="134"/>
+                      <w:bookmarkEnd w:id="135"/>
                     </w:p>
                   </w:txbxContent>
                 </v:textbox>
@@ -13573,7 +13388,7 @@
           <w:smallCaps/>
         </w:rPr>
       </w:pPr>
-      <w:bookmarkStart w:id="125" w:name="_Toc26127610"/>
+      <w:bookmarkStart w:id="136" w:name="_Toc26130282"/>
       <w:r>
         <w:rPr>
           <w:rFonts w:ascii="Georgia" w:hAnsi="Georgia"/>
@@ -13584,7 +13399,7 @@
         <w:lastRenderedPageBreak/>
         <w:t>Base de Datos</w:t>
       </w:r>
-      <w:bookmarkEnd w:id="125"/>
+      <w:bookmarkEnd w:id="136"/>
     </w:p>
     <w:p>
       <w:pPr>
@@ -13702,7 +13517,7 @@
           <w:rFonts w:ascii="Georgia" w:hAnsi="Georgia"/>
         </w:rPr>
       </w:pPr>
-      <w:bookmarkStart w:id="126" w:name="_Toc26127578"/>
+      <w:bookmarkStart w:id="137" w:name="_Toc26130178"/>
       <w:r>
         <w:rPr>
           <w:rFonts w:ascii="Georgia" w:hAnsi="Georgia"/>
@@ -13746,7 +13561,7 @@
         </w:rPr>
         <w:t xml:space="preserve"> - Exportar BBDD a XML</w:t>
       </w:r>
-      <w:bookmarkEnd w:id="126"/>
+      <w:bookmarkEnd w:id="137"/>
     </w:p>
     <w:p>
       <w:pPr>
@@ -13842,7 +13657,7 @@
           <w:smallCaps/>
         </w:rPr>
       </w:pPr>
-      <w:bookmarkStart w:id="127" w:name="_Toc26127611"/>
+      <w:bookmarkStart w:id="138" w:name="_Toc26130283"/>
       <w:r>
         <w:rPr>
           <w:rFonts w:ascii="Georgia" w:hAnsi="Georgia"/>
@@ -13852,7 +13667,7 @@
         </w:rPr>
         <w:t>Modelo Relacional</w:t>
       </w:r>
-      <w:bookmarkEnd w:id="127"/>
+      <w:bookmarkEnd w:id="138"/>
     </w:p>
     <w:p>
       <w:pPr>
@@ -15301,7 +15116,7 @@
           <w:smallCaps/>
         </w:rPr>
       </w:pPr>
-      <w:bookmarkStart w:id="128" w:name="_Toc26127612"/>
+      <w:bookmarkStart w:id="139" w:name="_Toc26130284"/>
       <w:r>
         <w:rPr>
           <w:rFonts w:ascii="Georgia" w:hAnsi="Georgia"/>
@@ -15372,7 +15187,7 @@
         </w:rPr>
         <w:t>Diagrama Entidad - Relación</w:t>
       </w:r>
-      <w:bookmarkEnd w:id="128"/>
+      <w:bookmarkEnd w:id="139"/>
     </w:p>
     <w:p>
       <w:pPr>
@@ -15381,7 +15196,7 @@
           <w:rFonts w:ascii="Georgia" w:hAnsi="Georgia"/>
         </w:rPr>
       </w:pPr>
-      <w:bookmarkStart w:id="129" w:name="_Toc26127579"/>
+      <w:bookmarkStart w:id="140" w:name="_Toc26130179"/>
       <w:r>
         <w:rPr>
           <w:rFonts w:ascii="Georgia" w:hAnsi="Georgia"/>
@@ -15439,7 +15254,7 @@
         </w:rPr>
         <w:t xml:space="preserve"> Entidad - Relación</w:t>
       </w:r>
-      <w:bookmarkEnd w:id="129"/>
+      <w:bookmarkEnd w:id="140"/>
     </w:p>
     <w:p>
       <w:pPr>
@@ -15513,7 +15328,7 @@
           <w:smallCaps/>
         </w:rPr>
       </w:pPr>
-      <w:bookmarkStart w:id="130" w:name="_Toc26127613"/>
+      <w:bookmarkStart w:id="141" w:name="_Toc26130285"/>
       <w:r>
         <w:rPr>
           <w:rFonts w:ascii="Georgia" w:hAnsi="Georgia"/>
@@ -15524,7 +15339,7 @@
         <w:lastRenderedPageBreak/>
         <w:t>Sistemas Informáticos</w:t>
       </w:r>
-      <w:bookmarkEnd w:id="130"/>
+      <w:bookmarkEnd w:id="141"/>
     </w:p>
     <w:p>
       <w:pPr>
@@ -15617,7 +15432,7 @@
           <w:rFonts w:ascii="Georgia" w:hAnsi="Georgia"/>
         </w:rPr>
       </w:pPr>
-      <w:bookmarkStart w:id="131" w:name="_Toc26127580"/>
+      <w:bookmarkStart w:id="142" w:name="_Toc26130180"/>
       <w:r>
         <w:rPr>
           <w:rFonts w:ascii="Georgia" w:hAnsi="Georgia"/>
@@ -15683,7 +15498,7 @@
         </w:rPr>
         <w:t>bat</w:t>
       </w:r>
-      <w:bookmarkEnd w:id="131"/>
+      <w:bookmarkEnd w:id="142"/>
       <w:proofErr w:type="spellEnd"/>
     </w:p>
     <w:p>
@@ -15979,7 +15794,7 @@
           <w:smallCaps/>
         </w:rPr>
       </w:pPr>
-      <w:bookmarkStart w:id="132" w:name="_Toc26127614"/>
+      <w:bookmarkStart w:id="143" w:name="_Toc26130286"/>
       <w:r>
         <w:rPr>
           <w:rFonts w:ascii="Georgia" w:hAnsi="Georgia"/>
@@ -15999,7 +15814,7 @@
         </w:rPr>
         <w:t>s</w:t>
       </w:r>
-      <w:bookmarkEnd w:id="132"/>
+      <w:bookmarkEnd w:id="143"/>
     </w:p>
     <w:p>
       <w:pPr>
@@ -16016,7 +15831,7 @@
           <w:smallCaps/>
         </w:rPr>
       </w:pPr>
-      <w:bookmarkStart w:id="133" w:name="_Toc26127615"/>
+      <w:bookmarkStart w:id="144" w:name="_Toc26130287"/>
       <w:r>
         <w:rPr>
           <w:rFonts w:ascii="Georgia" w:hAnsi="Georgia"/>
@@ -16036,7 +15851,7 @@
         </w:rPr>
         <w:t>guays</w:t>
       </w:r>
-      <w:bookmarkEnd w:id="133"/>
+      <w:bookmarkEnd w:id="144"/>
       <w:proofErr w:type="spellEnd"/>
     </w:p>
     <w:p>
@@ -16170,7 +15985,7 @@
           <w:rFonts w:ascii="Georgia" w:hAnsi="Georgia"/>
         </w:rPr>
       </w:pPr>
-      <w:bookmarkStart w:id="134" w:name="_Toc26127581"/>
+      <w:bookmarkStart w:id="145" w:name="_Toc26130181"/>
       <w:r>
         <w:rPr>
           <w:rFonts w:ascii="Georgia" w:hAnsi="Georgia"/>
@@ -16227,7 +16042,7 @@
         </w:rPr>
         <w:t xml:space="preserve"> Lógica</w:t>
       </w:r>
-      <w:bookmarkEnd w:id="134"/>
+      <w:bookmarkEnd w:id="145"/>
     </w:p>
     <w:p>
       <w:pPr>
@@ -16364,7 +16179,7 @@
           <w:rFonts w:ascii="Georgia" w:hAnsi="Georgia"/>
         </w:rPr>
       </w:pPr>
-      <w:bookmarkStart w:id="135" w:name="_Toc26127582"/>
+      <w:bookmarkStart w:id="146" w:name="_Toc26130182"/>
       <w:r>
         <w:rPr>
           <w:rFonts w:ascii="Georgia" w:hAnsi="Georgia"/>
@@ -16415,7 +16230,7 @@
         </w:rPr>
         <w:t>Commits</w:t>
       </w:r>
-      <w:bookmarkEnd w:id="135"/>
+      <w:bookmarkEnd w:id="146"/>
       <w:proofErr w:type="spellEnd"/>
     </w:p>
     <w:p>
@@ -16433,7 +16248,7 @@
           <w:smallCaps/>
         </w:rPr>
       </w:pPr>
-      <w:bookmarkStart w:id="136" w:name="_Toc26127616"/>
+      <w:bookmarkStart w:id="147" w:name="_Toc26130288"/>
       <w:r>
         <w:rPr>
           <w:rFonts w:ascii="Georgia" w:hAnsi="Georgia"/>
@@ -16443,7 +16258,7 @@
         </w:rPr>
         <w:t>Posibles mejoras</w:t>
       </w:r>
-      <w:bookmarkEnd w:id="136"/>
+      <w:bookmarkEnd w:id="147"/>
     </w:p>
     <w:p>
       <w:pPr>
@@ -16590,7 +16405,7 @@
           <w:smallCaps/>
         </w:rPr>
       </w:pPr>
-      <w:bookmarkStart w:id="137" w:name="_Toc26127617"/>
+      <w:bookmarkStart w:id="148" w:name="_Toc26130289"/>
       <w:r>
         <w:rPr>
           <w:rFonts w:ascii="Georgia" w:hAnsi="Georgia"/>
@@ -16600,7 +16415,7 @@
         </w:rPr>
         <w:t>Dificultades</w:t>
       </w:r>
-      <w:bookmarkEnd w:id="137"/>
+      <w:bookmarkEnd w:id="148"/>
     </w:p>
     <w:p>
       <w:pPr>
@@ -16742,7 +16557,7 @@
           <w:smallCaps/>
         </w:rPr>
       </w:pPr>
-      <w:bookmarkStart w:id="138" w:name="_Toc26127618"/>
+      <w:bookmarkStart w:id="149" w:name="_Toc26130290"/>
       <w:r>
         <w:rPr>
           <w:rFonts w:ascii="Georgia" w:hAnsi="Georgia"/>
@@ -16753,7 +16568,7 @@
         <w:lastRenderedPageBreak/>
         <w:t>Webgrafía</w:t>
       </w:r>
-      <w:bookmarkEnd w:id="138"/>
+      <w:bookmarkEnd w:id="149"/>
     </w:p>
     <w:p>
       <w:pPr>
@@ -17331,7 +17146,6 @@
         <w:docPartUnique/>
       </w:docPartObj>
     </w:sdtPr>
-    <w:sdtEndPr/>
     <w:sdtContent>
       <w:p>
         <w:pPr>
@@ -19212,7 +19026,7 @@
   <w:abstractNum w:abstractNumId="14" w15:restartNumberingAfterBreak="0">
     <w:nsid w:val="6B851D5B"/>
     <w:multiLevelType w:val="multilevel"/>
-    <w:tmpl w:val="BF140426"/>
+    <w:tmpl w:val="E76EF74C"/>
     <w:lvl w:ilvl="0">
       <w:start w:val="1"/>
       <w:numFmt w:val="decimal"/>
@@ -19248,7 +19062,9 @@
         <w:ind w:left="1224" w:hanging="504"/>
       </w:pPr>
       <w:rPr>
-        <w:rFonts w:hint="default"/>
+        <w:rFonts w:ascii="Georgia" w:hAnsi="Georgia" w:hint="default"/>
+        <w:b/>
+        <w:bCs/>
       </w:rPr>
     </w:lvl>
     <w:lvl w:ilvl="3">
@@ -29559,7 +29375,7 @@
 </file>
 
 <file path=customXml/itemProps2.xml><?xml version="1.0" encoding="utf-8"?>
-<ds:datastoreItem xmlns:ds="http://schemas.openxmlformats.org/officeDocument/2006/customXml" ds:itemID="{0A1A0D9E-D656-4003-A8A0-DB69B8B4A0B9}">
+<ds:datastoreItem xmlns:ds="http://schemas.openxmlformats.org/officeDocument/2006/customXml" ds:itemID="{5336B91C-9FD6-43B3-869D-2365567D86B1}">
   <ds:schemaRefs>
     <ds:schemaRef ds:uri="http://schemas.openxmlformats.org/officeDocument/2006/bibliography"/>
   </ds:schemaRefs>

</xml_diff>

<commit_message>
refactor: Modificar comentarios y documentacion
</commit_message>
<xml_diff>
--- a/Documentación_ProyectoVLC.docx
+++ b/Documentación_ProyectoVLC.docx
@@ -1,6 +1,6 @@
 
 <file path=word/document.xml><?xml version="1.0" encoding="utf-8"?>
-<w:document xmlns:wpc="http://schemas.microsoft.com/office/word/2010/wordprocessingCanvas" xmlns:cx="http://schemas.microsoft.com/office/drawing/2014/chartex" xmlns:cx1="http://schemas.microsoft.com/office/drawing/2015/9/8/chartex" xmlns:cx2="http://schemas.microsoft.com/office/drawing/2015/10/21/chartex" xmlns:cx3="http://schemas.microsoft.com/office/drawing/2016/5/9/chartex" xmlns:cx4="http://schemas.microsoft.com/office/drawing/2016/5/10/chartex" xmlns:cx5="http://schemas.microsoft.com/office/drawing/2016/5/11/chartex" xmlns:cx6="http://schemas.microsoft.com/office/drawing/2016/5/12/chartex" xmlns:cx7="http://schemas.microsoft.com/office/drawing/2016/5/13/chartex" xmlns:cx8="http://schemas.microsoft.com/office/drawing/2016/5/14/chartex" xmlns:mc="http://schemas.openxmlformats.org/markup-compatibility/2006" xmlns:aink="http://schemas.microsoft.com/office/drawing/2016/ink" xmlns:am3d="http://schemas.microsoft.com/office/drawing/2017/model3d" xmlns:o="urn:schemas-microsoft-com:office:office" xmlns:r="http://schemas.openxmlformats.org/officeDocument/2006/relationships" xmlns:m="http://schemas.openxmlformats.org/officeDocument/2006/math" xmlns:v="urn:schemas-microsoft-com:vml" xmlns:wp14="http://schemas.microsoft.com/office/word/2010/wordprocessingDrawing" xmlns:wp="http://schemas.openxmlformats.org/drawingml/2006/wordprocessingDrawing" xmlns:w10="urn:schemas-microsoft-com:office:word" xmlns:w="http://schemas.openxmlformats.org/wordprocessingml/2006/main" xmlns:w14="http://schemas.microsoft.com/office/word/2010/wordml" xmlns:w15="http://schemas.microsoft.com/office/word/2012/wordml" xmlns:w16cid="http://schemas.microsoft.com/office/word/2016/wordml/cid" xmlns:w16se="http://schemas.microsoft.com/office/word/2015/wordml/symex" xmlns:wpg="http://schemas.microsoft.com/office/word/2010/wordprocessingGroup" xmlns:wpi="http://schemas.microsoft.com/office/word/2010/wordprocessingInk" xmlns:wne="http://schemas.microsoft.com/office/word/2006/wordml" xmlns:wps="http://schemas.microsoft.com/office/word/2010/wordprocessingShape" mc:Ignorable="w14 w15 w16se w16cid wp14">
+<w:document xmlns:wpc="http://schemas.microsoft.com/office/word/2010/wordprocessingCanvas" xmlns:mc="http://schemas.openxmlformats.org/markup-compatibility/2006" xmlns:o="urn:schemas-microsoft-com:office:office" xmlns:r="http://schemas.openxmlformats.org/officeDocument/2006/relationships" xmlns:m="http://schemas.openxmlformats.org/officeDocument/2006/math" xmlns:v="urn:schemas-microsoft-com:vml" xmlns:wp14="http://schemas.microsoft.com/office/word/2010/wordprocessingDrawing" xmlns:wp="http://schemas.openxmlformats.org/drawingml/2006/wordprocessingDrawing" xmlns:w10="urn:schemas-microsoft-com:office:word" xmlns:w="http://schemas.openxmlformats.org/wordprocessingml/2006/main" xmlns:w14="http://schemas.microsoft.com/office/word/2010/wordml" xmlns:w15="http://schemas.microsoft.com/office/word/2012/wordml" xmlns:wpg="http://schemas.microsoft.com/office/word/2010/wordprocessingGroup" xmlns:wpi="http://schemas.microsoft.com/office/word/2010/wordprocessingInk" xmlns:wne="http://schemas.microsoft.com/office/word/2006/wordml" xmlns:wps="http://schemas.microsoft.com/office/word/2010/wordprocessingShape" mc:Ignorable="w14 w15 wp14">
   <w:body>
     <w:sdt>
       <w:sdtPr>
@@ -13,6 +13,7 @@
           <w:docPartUnique/>
         </w:docPartObj>
       </w:sdtPr>
+      <w:sdtEndPr/>
       <w:sdtContent>
         <w:p>
           <w:pPr>
@@ -177,6 +178,7 @@
                                     <w:dataBinding w:prefixMappings="xmlns:ns0='http://purl.org/dc/elements/1.1/' xmlns:ns1='http://schemas.openxmlformats.org/package/2006/metadata/core-properties' " w:xpath="/ns1:coreProperties[1]/ns0:title[1]" w:storeItemID="{6C3C8BC8-F283-45AE-878A-BAB7291924A1}"/>
                                     <w:text/>
                                   </w:sdtPr>
+                                  <w:sdtEndPr/>
                                   <w:sdtContent>
                                     <w:r>
                                       <w:rPr>
@@ -208,6 +210,7 @@
                                   <w:dataBinding w:prefixMappings="xmlns:ns0='http://purl.org/dc/elements/1.1/' xmlns:ns1='http://schemas.openxmlformats.org/package/2006/metadata/core-properties' " w:xpath="/ns1:coreProperties[1]/ns0:subject[1]" w:storeItemID="{6C3C8BC8-F283-45AE-878A-BAB7291924A1}"/>
                                   <w:text/>
                                 </w:sdtPr>
+                                <w:sdtEndPr/>
                                 <w:sdtContent>
                                   <w:p>
                                     <w:pPr>
@@ -298,6 +301,7 @@
                                   <w:dataBinding w:prefixMappings="xmlns:ns0='http://purl.org/dc/elements/1.1/' xmlns:ns1='http://schemas.openxmlformats.org/package/2006/metadata/core-properties' " w:xpath="/ns1:coreProperties[1]/ns0:creator[1]" w:storeItemID="{6C3C8BC8-F283-45AE-878A-BAB7291924A1}"/>
                                   <w:text/>
                                 </w:sdtPr>
+                                <w:sdtEndPr/>
                                 <w:sdtContent>
                                   <w:p>
                                     <w:pPr>
@@ -343,7 +347,7 @@
                   </wp:anchor>
                 </w:drawing>
               </mc:Choice>
-              <mc:Fallback>
+              <mc:Fallback xmlns:w16se="http://schemas.microsoft.com/office/word/2015/wordml/symex" xmlns:w16cid="http://schemas.microsoft.com/office/word/2016/wordml/cid" xmlns:am3d="http://schemas.microsoft.com/office/drawing/2017/model3d" xmlns:aink="http://schemas.microsoft.com/office/drawing/2016/ink" xmlns:cx8="http://schemas.microsoft.com/office/drawing/2016/5/14/chartex" xmlns:cx7="http://schemas.microsoft.com/office/drawing/2016/5/13/chartex" xmlns:cx6="http://schemas.microsoft.com/office/drawing/2016/5/12/chartex" xmlns:cx5="http://schemas.microsoft.com/office/drawing/2016/5/11/chartex" xmlns:cx4="http://schemas.microsoft.com/office/drawing/2016/5/10/chartex" xmlns:cx3="http://schemas.microsoft.com/office/drawing/2016/5/9/chartex" xmlns:cx2="http://schemas.microsoft.com/office/drawing/2015/10/21/chartex" xmlns:cx1="http://schemas.microsoft.com/office/drawing/2015/9/8/chartex" xmlns:cx="http://schemas.microsoft.com/office/drawing/2014/chartex">
                 <w:pict>
                   <v:shapetype w14:anchorId="6F883597" id="_x0000_t202" coordsize="21600,21600" o:spt="202" path="m,l,21600r21600,l21600,xe">
                     <v:stroke joinstyle="miter"/>
@@ -571,7 +575,7 @@
       <w:sdtContent>
         <w:p>
           <w:pPr>
-            <w:pStyle w:val="TtuloTDC"/>
+            <w:pStyle w:val="TtulodeTDC"/>
             <w:rPr>
               <w:rFonts w:ascii="Georgia" w:hAnsi="Georgia"/>
               <w:smallCaps/>
@@ -3386,8 +3390,6 @@
         </w:rPr>
         <w:br w:type="page"/>
       </w:r>
-      <w:bookmarkStart w:id="0" w:name="_GoBack"/>
-      <w:bookmarkEnd w:id="0"/>
     </w:p>
     <w:p>
       <w:pPr>
@@ -3403,7 +3405,7 @@
           <w:smallCaps/>
         </w:rPr>
       </w:pPr>
-      <w:bookmarkStart w:id="1" w:name="_Toc26130257"/>
+      <w:bookmarkStart w:id="0" w:name="_Toc26130257"/>
       <w:r>
         <w:rPr>
           <w:rFonts w:ascii="Georgia" w:hAnsi="Georgia"/>
@@ -3432,7 +3434,7 @@
         </w:rPr>
         <w:t>lustraciones</w:t>
       </w:r>
-      <w:bookmarkEnd w:id="1"/>
+      <w:bookmarkEnd w:id="0"/>
     </w:p>
     <w:p>
       <w:pPr>
@@ -5272,7 +5274,7 @@
           <w:smallCaps/>
         </w:rPr>
       </w:pPr>
-      <w:bookmarkStart w:id="2" w:name="_Toc26130258"/>
+      <w:bookmarkStart w:id="1" w:name="_Toc26130258"/>
       <w:r>
         <w:rPr>
           <w:rFonts w:ascii="Georgia" w:hAnsi="Georgia"/>
@@ -5283,7 +5285,7 @@
         <w:lastRenderedPageBreak/>
         <w:t>Introducción</w:t>
       </w:r>
-      <w:bookmarkEnd w:id="2"/>
+      <w:bookmarkEnd w:id="1"/>
     </w:p>
     <w:p>
       <w:pPr>
@@ -5375,6 +5377,7 @@
         </w:rPr>
         <w:t xml:space="preserve"> </w:t>
       </w:r>
+      <w:proofErr w:type="spellStart"/>
       <w:r>
         <w:rPr>
           <w:rFonts w:ascii="Georgia" w:hAnsi="Georgia"/>
@@ -5382,7 +5385,17 @@
           <w:i/>
           <w:iCs/>
         </w:rPr>
-        <w:t xml:space="preserve">Git </w:t>
+        <w:t>Git</w:t>
+      </w:r>
+      <w:proofErr w:type="spellEnd"/>
+      <w:r>
+        <w:rPr>
+          <w:rFonts w:ascii="Georgia" w:hAnsi="Georgia"/>
+          <w:bCs/>
+          <w:i/>
+          <w:iCs/>
+        </w:rPr>
+        <w:t xml:space="preserve"> </w:t>
       </w:r>
       <w:proofErr w:type="spellStart"/>
       <w:r>
@@ -5449,7 +5462,7 @@
           <w:bCs/>
         </w:rPr>
       </w:pPr>
-      <w:bookmarkStart w:id="3" w:name="_Toc26130158"/>
+      <w:bookmarkStart w:id="2" w:name="_Toc26130158"/>
       <w:r>
         <w:rPr>
           <w:rFonts w:ascii="Georgia" w:hAnsi="Georgia"/>
@@ -5499,7 +5512,7 @@
         </w:rPr>
         <w:t xml:space="preserve"> Hub</w:t>
       </w:r>
-      <w:bookmarkEnd w:id="3"/>
+      <w:bookmarkEnd w:id="2"/>
     </w:p>
     <w:p>
       <w:pPr>
@@ -5845,8 +5858,8 @@
                                 <w:noProof/>
                               </w:rPr>
                             </w:pPr>
-                            <w:bookmarkStart w:id="4" w:name="_Toc26018204"/>
-                            <w:bookmarkStart w:id="5" w:name="_Toc26130159"/>
+                            <w:bookmarkStart w:id="3" w:name="_Toc26018204"/>
+                            <w:bookmarkStart w:id="4" w:name="_Toc26130159"/>
                             <w:r>
                               <w:rPr>
                                 <w:rFonts w:ascii="Georgia" w:hAnsi="Georgia"/>
@@ -5897,8 +5910,8 @@
                               </w:rPr>
                               <w:t>branch</w:t>
                             </w:r>
+                            <w:bookmarkEnd w:id="3"/>
                             <w:bookmarkEnd w:id="4"/>
-                            <w:bookmarkEnd w:id="5"/>
                             <w:proofErr w:type="spellEnd"/>
                           </w:p>
                         </w:txbxContent>
@@ -5921,7 +5934,7 @@
               </wp:anchor>
             </w:drawing>
           </mc:Choice>
-          <mc:Fallback>
+          <mc:Fallback xmlns:w16se="http://schemas.microsoft.com/office/word/2015/wordml/symex" xmlns:w16cid="http://schemas.microsoft.com/office/word/2016/wordml/cid" xmlns:am3d="http://schemas.microsoft.com/office/drawing/2017/model3d" xmlns:aink="http://schemas.microsoft.com/office/drawing/2016/ink" xmlns:cx8="http://schemas.microsoft.com/office/drawing/2016/5/14/chartex" xmlns:cx7="http://schemas.microsoft.com/office/drawing/2016/5/13/chartex" xmlns:cx6="http://schemas.microsoft.com/office/drawing/2016/5/12/chartex" xmlns:cx5="http://schemas.microsoft.com/office/drawing/2016/5/11/chartex" xmlns:cx4="http://schemas.microsoft.com/office/drawing/2016/5/10/chartex" xmlns:cx3="http://schemas.microsoft.com/office/drawing/2016/5/9/chartex" xmlns:cx2="http://schemas.microsoft.com/office/drawing/2015/10/21/chartex" xmlns:cx1="http://schemas.microsoft.com/office/drawing/2015/9/8/chartex" xmlns:cx="http://schemas.microsoft.com/office/drawing/2014/chartex">
             <w:pict>
               <v:shape w14:anchorId="18BF7DE4" id="Cuadro de texto 10" o:spid="_x0000_s1027" type="#_x0000_t202" style="position:absolute;left:0;text-align:left;margin-left:158.9pt;margin-top:1.9pt;width:210.1pt;height:20.9pt;z-index:251663360;visibility:visible;mso-wrap-style:square;mso-width-percent:0;mso-height-percent:0;mso-wrap-distance-left:9pt;mso-wrap-distance-top:0;mso-wrap-distance-right:9pt;mso-wrap-distance-bottom:0;mso-position-horizontal:right;mso-position-horizontal-relative:margin;mso-position-vertical:absolute;mso-position-vertical-relative:text;mso-width-percent:0;mso-height-percent:0;mso-width-relative:margin;mso-height-relative:margin;v-text-anchor:top" o:gfxdata="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" stroked="f">
                 <v:textbox inset="0,0,0,0">
@@ -6074,7 +6087,7 @@
           <w:bCs/>
         </w:rPr>
       </w:pPr>
-      <w:bookmarkStart w:id="8" w:name="_Toc26130160"/>
+      <w:bookmarkStart w:id="5" w:name="_Toc26130160"/>
       <w:r>
         <w:rPr>
           <w:rFonts w:ascii="Georgia" w:hAnsi="Georgia"/>
@@ -6118,7 +6131,7 @@
         </w:rPr>
         <w:t xml:space="preserve"> - Introducción: Presentación Word</w:t>
       </w:r>
-      <w:bookmarkEnd w:id="8"/>
+      <w:bookmarkEnd w:id="5"/>
     </w:p>
     <w:p>
       <w:pPr>
@@ -6147,17 +6160,8 @@
           <w:rFonts w:ascii="Georgia" w:hAnsi="Georgia"/>
           <w:b/>
         </w:rPr>
-        <w:t xml:space="preserve">2 de </w:t>
-      </w:r>
-      <w:proofErr w:type="gramStart"/>
-      <w:r>
-        <w:rPr>
-          <w:rFonts w:ascii="Georgia" w:hAnsi="Georgia"/>
-          <w:b/>
-        </w:rPr>
-        <w:t>Diciembre</w:t>
-      </w:r>
-      <w:proofErr w:type="gramEnd"/>
+        <w:t>2 de Diciembre</w:t>
+      </w:r>
       <w:r>
         <w:rPr>
           <w:rFonts w:ascii="Georgia" w:hAnsi="Georgia"/>
@@ -6260,7 +6264,7 @@
           <w:smallCaps/>
         </w:rPr>
       </w:pPr>
-      <w:bookmarkStart w:id="9" w:name="_Toc26130259"/>
+      <w:bookmarkStart w:id="6" w:name="_Toc26130259"/>
       <w:r>
         <w:rPr>
           <w:rFonts w:ascii="Georgia" w:hAnsi="Georgia"/>
@@ -6280,7 +6284,7 @@
         </w:rPr>
         <w:t>ntornos de Desarrollo</w:t>
       </w:r>
-      <w:bookmarkEnd w:id="9"/>
+      <w:bookmarkEnd w:id="6"/>
     </w:p>
     <w:p>
       <w:pPr>
@@ -6382,7 +6386,7 @@
           <w:smallCaps/>
         </w:rPr>
       </w:pPr>
-      <w:bookmarkStart w:id="10" w:name="_Toc26130260"/>
+      <w:bookmarkStart w:id="7" w:name="_Toc26130260"/>
       <w:r>
         <w:rPr>
           <w:rFonts w:ascii="Georgia" w:hAnsi="Georgia"/>
@@ -6392,7 +6396,7 @@
         </w:rPr>
         <w:t>Comandos Git</w:t>
       </w:r>
-      <w:bookmarkEnd w:id="10"/>
+      <w:bookmarkEnd w:id="7"/>
     </w:p>
     <w:p>
       <w:pPr>
@@ -6628,8 +6632,8 @@
                                 <w:noProof/>
                               </w:rPr>
                             </w:pPr>
-                            <w:bookmarkStart w:id="11" w:name="_Toc26018206"/>
-                            <w:bookmarkStart w:id="12" w:name="_Toc26130161"/>
+                            <w:bookmarkStart w:id="8" w:name="_Toc26018206"/>
+                            <w:bookmarkStart w:id="9" w:name="_Toc26130161"/>
                             <w:r>
                               <w:rPr>
                                 <w:rFonts w:ascii="Georgia" w:hAnsi="Georgia"/>
@@ -6671,7 +6675,21 @@
                               <w:rPr>
                                 <w:rFonts w:ascii="Georgia" w:hAnsi="Georgia"/>
                               </w:rPr>
-                              <w:t xml:space="preserve"> - Crear un repositorio en Git Hub - Comandos Git </w:t>
+                              <w:t xml:space="preserve"> - Crear un repositorio en Git Hub - Comandos </w:t>
+                            </w:r>
+                            <w:proofErr w:type="spellStart"/>
+                            <w:r>
+                              <w:rPr>
+                                <w:rFonts w:ascii="Georgia" w:hAnsi="Georgia"/>
+                              </w:rPr>
+                              <w:t>Git</w:t>
+                            </w:r>
+                            <w:proofErr w:type="spellEnd"/>
+                            <w:r>
+                              <w:rPr>
+                                <w:rFonts w:ascii="Georgia" w:hAnsi="Georgia"/>
+                              </w:rPr>
+                              <w:t xml:space="preserve"> </w:t>
                             </w:r>
                             <w:proofErr w:type="spellStart"/>
                             <w:r>
@@ -6680,8 +6698,8 @@
                               </w:rPr>
                               <w:t>Bash</w:t>
                             </w:r>
-                            <w:bookmarkEnd w:id="11"/>
-                            <w:bookmarkEnd w:id="12"/>
+                            <w:bookmarkEnd w:id="8"/>
+                            <w:bookmarkEnd w:id="9"/>
                             <w:proofErr w:type="spellEnd"/>
                           </w:p>
                         </w:txbxContent>
@@ -6704,7 +6722,7 @@
               </wp:anchor>
             </w:drawing>
           </mc:Choice>
-          <mc:Fallback>
+          <mc:Fallback xmlns:w16se="http://schemas.microsoft.com/office/word/2015/wordml/symex" xmlns:w16cid="http://schemas.microsoft.com/office/word/2016/wordml/cid" xmlns:am3d="http://schemas.microsoft.com/office/drawing/2017/model3d" xmlns:aink="http://schemas.microsoft.com/office/drawing/2016/ink" xmlns:cx8="http://schemas.microsoft.com/office/drawing/2016/5/14/chartex" xmlns:cx7="http://schemas.microsoft.com/office/drawing/2016/5/13/chartex" xmlns:cx6="http://schemas.microsoft.com/office/drawing/2016/5/12/chartex" xmlns:cx5="http://schemas.microsoft.com/office/drawing/2016/5/11/chartex" xmlns:cx4="http://schemas.microsoft.com/office/drawing/2016/5/10/chartex" xmlns:cx3="http://schemas.microsoft.com/office/drawing/2016/5/9/chartex" xmlns:cx2="http://schemas.microsoft.com/office/drawing/2015/10/21/chartex" xmlns:cx1="http://schemas.microsoft.com/office/drawing/2015/9/8/chartex" xmlns:cx="http://schemas.microsoft.com/office/drawing/2014/chartex">
             <w:pict>
               <v:shape w14:anchorId="50DF2552" id="Cuadro de texto 24" o:spid="_x0000_s1028" type="#_x0000_t202" style="position:absolute;left:0;text-align:left;margin-left:472.3pt;margin-top:340.35pt;width:523.5pt;height:18.7pt;z-index:251721728;visibility:visible;mso-wrap-style:square;mso-width-percent:0;mso-height-percent:0;mso-wrap-distance-left:9pt;mso-wrap-distance-top:0;mso-wrap-distance-right:9pt;mso-wrap-distance-bottom:0;mso-position-horizontal:right;mso-position-horizontal-relative:margin;mso-position-vertical:absolute;mso-position-vertical-relative:text;mso-width-percent:0;mso-height-percent:0;mso-width-relative:margin;mso-height-relative:margin;v-text-anchor:top" o:gfxdata="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" stroked="f">
                 <v:textbox inset="0,0,0,0">
@@ -6895,7 +6913,7 @@
           <w:smallCaps/>
         </w:rPr>
       </w:pPr>
-      <w:bookmarkStart w:id="15" w:name="_Toc26130261"/>
+      <w:bookmarkStart w:id="10" w:name="_Toc26130261"/>
       <w:r>
         <w:rPr>
           <w:rFonts w:ascii="Georgia" w:hAnsi="Georgia"/>
@@ -6915,7 +6933,7 @@
         </w:rPr>
         <w:t>estión del proyecto</w:t>
       </w:r>
-      <w:bookmarkEnd w:id="15"/>
+      <w:bookmarkEnd w:id="10"/>
     </w:p>
     <w:p>
       <w:pPr>
@@ -7262,7 +7280,7 @@
           <w:smallCaps/>
         </w:rPr>
       </w:pPr>
-      <w:bookmarkStart w:id="16" w:name="_Toc26130262"/>
+      <w:bookmarkStart w:id="11" w:name="_Toc26130262"/>
       <w:proofErr w:type="spellStart"/>
       <w:r>
         <w:rPr>
@@ -7273,7 +7291,7 @@
         </w:rPr>
         <w:t>Clockify</w:t>
       </w:r>
-      <w:bookmarkEnd w:id="16"/>
+      <w:bookmarkEnd w:id="11"/>
       <w:proofErr w:type="spellEnd"/>
     </w:p>
     <w:p>
@@ -7369,7 +7387,7 @@
           <w:rFonts w:ascii="Georgia" w:hAnsi="Georgia"/>
         </w:rPr>
       </w:pPr>
-      <w:bookmarkStart w:id="17" w:name="_Toc26130162"/>
+      <w:bookmarkStart w:id="12" w:name="_Toc26130162"/>
       <w:r>
         <w:rPr>
           <w:rFonts w:ascii="Georgia" w:hAnsi="Georgia"/>
@@ -7420,7 +7438,7 @@
         </w:rPr>
         <w:t>Clockify</w:t>
       </w:r>
-      <w:bookmarkEnd w:id="17"/>
+      <w:bookmarkEnd w:id="12"/>
       <w:proofErr w:type="spellEnd"/>
     </w:p>
     <w:p>
@@ -7505,6 +7523,7 @@
         <w:rPr>
           <w:rFonts w:ascii="Georgia" w:hAnsi="Georgia"/>
           <w:noProof/>
+          <w:lang w:eastAsia="es-ES"/>
         </w:rPr>
         <w:lastRenderedPageBreak/>
         <mc:AlternateContent>
@@ -7551,7 +7570,7 @@
                                 <w:rFonts w:ascii="Georgia" w:hAnsi="Georgia"/>
                               </w:rPr>
                             </w:pPr>
-                            <w:bookmarkStart w:id="18" w:name="_Toc26130163"/>
+                            <w:bookmarkStart w:id="13" w:name="_Toc26130163"/>
                             <w:r>
                               <w:rPr>
                                 <w:rFonts w:ascii="Georgia" w:hAnsi="Georgia"/>
@@ -7595,7 +7614,7 @@
                               </w:rPr>
                               <w:t xml:space="preserve"> - Tiempo Invertido</w:t>
                             </w:r>
-                            <w:bookmarkEnd w:id="18"/>
+                            <w:bookmarkEnd w:id="13"/>
                           </w:p>
                         </w:txbxContent>
                       </wps:txbx>
@@ -7614,7 +7633,7 @@
               </wp:anchor>
             </w:drawing>
           </mc:Choice>
-          <mc:Fallback>
+          <mc:Fallback xmlns:w16se="http://schemas.microsoft.com/office/word/2015/wordml/symex" xmlns:w16cid="http://schemas.microsoft.com/office/word/2016/wordml/cid" xmlns:am3d="http://schemas.microsoft.com/office/drawing/2017/model3d" xmlns:aink="http://schemas.microsoft.com/office/drawing/2016/ink" xmlns:cx8="http://schemas.microsoft.com/office/drawing/2016/5/14/chartex" xmlns:cx7="http://schemas.microsoft.com/office/drawing/2016/5/13/chartex" xmlns:cx6="http://schemas.microsoft.com/office/drawing/2016/5/12/chartex" xmlns:cx5="http://schemas.microsoft.com/office/drawing/2016/5/11/chartex" xmlns:cx4="http://schemas.microsoft.com/office/drawing/2016/5/10/chartex" xmlns:cx3="http://schemas.microsoft.com/office/drawing/2016/5/9/chartex" xmlns:cx2="http://schemas.microsoft.com/office/drawing/2015/10/21/chartex" xmlns:cx1="http://schemas.microsoft.com/office/drawing/2015/9/8/chartex" xmlns:cx="http://schemas.microsoft.com/office/drawing/2014/chartex">
             <w:pict>
               <v:shape w14:anchorId="6630B499" id="Cuadro de texto 34" o:spid="_x0000_s1029" type="#_x0000_t202" style="position:absolute;left:0;text-align:left;margin-left:19.15pt;margin-top:464.4pt;width:374.45pt;height:10.8pt;z-index:251734016;visibility:visible;mso-wrap-style:square;mso-height-percent:0;mso-wrap-distance-left:9pt;mso-wrap-distance-top:0;mso-wrap-distance-right:9pt;mso-wrap-distance-bottom:0;mso-position-horizontal:absolute;mso-position-horizontal-relative:margin;mso-position-vertical:absolute;mso-position-vertical-relative:text;mso-height-percent:0;mso-height-relative:margin;v-text-anchor:top" o:gfxdata="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" stroked="f">
                 <v:textbox inset="0,0,0,0">
@@ -7683,6 +7702,7 @@
       <w:r>
         <w:rPr>
           <w:noProof/>
+          <w:lang w:eastAsia="es-ES"/>
         </w:rPr>
         <w:drawing>
           <wp:inline distT="0" distB="0" distL="0" distR="0" wp14:anchorId="59DC7974" wp14:editId="4AD4DAF5">
@@ -7734,10 +7754,36 @@
           <w:szCs w:val="26"/>
         </w:rPr>
       </w:pPr>
-      <w:bookmarkStart w:id="20" w:name="_Toc25948363"/>
-      <w:bookmarkStart w:id="21" w:name="_Toc25948623"/>
-      <w:bookmarkStart w:id="22" w:name="_Toc26018168"/>
-      <w:bookmarkStart w:id="23" w:name="_Toc26121249"/>
+      <w:bookmarkStart w:id="14" w:name="_Toc25948363"/>
+      <w:bookmarkStart w:id="15" w:name="_Toc25948623"/>
+      <w:bookmarkStart w:id="16" w:name="_Toc26018168"/>
+      <w:bookmarkStart w:id="17" w:name="_Toc26121249"/>
+      <w:bookmarkEnd w:id="14"/>
+      <w:bookmarkEnd w:id="15"/>
+      <w:bookmarkEnd w:id="16"/>
+      <w:bookmarkEnd w:id="17"/>
+    </w:p>
+    <w:p>
+      <w:pPr>
+        <w:rPr>
+          <w:rFonts w:ascii="Georgia" w:eastAsiaTheme="majorEastAsia" w:hAnsi="Georgia" w:cstheme="majorBidi"/>
+          <w:b/>
+          <w:bCs/>
+          <w:smallCaps/>
+          <w:vanish/>
+          <w:color w:val="2F5496" w:themeColor="accent1" w:themeShade="BF"/>
+          <w:sz w:val="26"/>
+          <w:szCs w:val="26"/>
+        </w:rPr>
+      </w:pPr>
+      <w:bookmarkStart w:id="18" w:name="_Toc25948364"/>
+      <w:bookmarkStart w:id="19" w:name="_Toc25948624"/>
+      <w:bookmarkStart w:id="20" w:name="_Toc26018169"/>
+      <w:bookmarkStart w:id="21" w:name="_Toc26121250"/>
+      <w:bookmarkStart w:id="22" w:name="_Toc26125737"/>
+      <w:bookmarkStart w:id="23" w:name="_Toc26125782"/>
+      <w:bookmarkEnd w:id="18"/>
+      <w:bookmarkEnd w:id="19"/>
       <w:bookmarkEnd w:id="20"/>
       <w:bookmarkEnd w:id="21"/>
       <w:bookmarkEnd w:id="22"/>
@@ -7756,12 +7802,12 @@
           <w:szCs w:val="26"/>
         </w:rPr>
       </w:pPr>
-      <w:bookmarkStart w:id="24" w:name="_Toc25948364"/>
-      <w:bookmarkStart w:id="25" w:name="_Toc25948624"/>
-      <w:bookmarkStart w:id="26" w:name="_Toc26018169"/>
-      <w:bookmarkStart w:id="27" w:name="_Toc26121250"/>
-      <w:bookmarkStart w:id="28" w:name="_Toc26125737"/>
-      <w:bookmarkStart w:id="29" w:name="_Toc26125782"/>
+      <w:bookmarkStart w:id="24" w:name="_Toc25948365"/>
+      <w:bookmarkStart w:id="25" w:name="_Toc25948625"/>
+      <w:bookmarkStart w:id="26" w:name="_Toc26018170"/>
+      <w:bookmarkStart w:id="27" w:name="_Toc26121251"/>
+      <w:bookmarkStart w:id="28" w:name="_Toc26125738"/>
+      <w:bookmarkStart w:id="29" w:name="_Toc26125783"/>
       <w:bookmarkEnd w:id="24"/>
       <w:bookmarkEnd w:id="25"/>
       <w:bookmarkEnd w:id="26"/>
@@ -7782,12 +7828,12 @@
           <w:szCs w:val="26"/>
         </w:rPr>
       </w:pPr>
-      <w:bookmarkStart w:id="30" w:name="_Toc25948365"/>
-      <w:bookmarkStart w:id="31" w:name="_Toc25948625"/>
-      <w:bookmarkStart w:id="32" w:name="_Toc26018170"/>
-      <w:bookmarkStart w:id="33" w:name="_Toc26121251"/>
-      <w:bookmarkStart w:id="34" w:name="_Toc26125738"/>
-      <w:bookmarkStart w:id="35" w:name="_Toc26125783"/>
+      <w:bookmarkStart w:id="30" w:name="_Toc25948366"/>
+      <w:bookmarkStart w:id="31" w:name="_Toc25948626"/>
+      <w:bookmarkStart w:id="32" w:name="_Toc26018171"/>
+      <w:bookmarkStart w:id="33" w:name="_Toc26121252"/>
+      <w:bookmarkStart w:id="34" w:name="_Toc26125739"/>
+      <w:bookmarkStart w:id="35" w:name="_Toc26125784"/>
       <w:bookmarkEnd w:id="30"/>
       <w:bookmarkEnd w:id="31"/>
       <w:bookmarkEnd w:id="32"/>
@@ -7808,12 +7854,12 @@
           <w:szCs w:val="26"/>
         </w:rPr>
       </w:pPr>
-      <w:bookmarkStart w:id="36" w:name="_Toc25948366"/>
-      <w:bookmarkStart w:id="37" w:name="_Toc25948626"/>
-      <w:bookmarkStart w:id="38" w:name="_Toc26018171"/>
-      <w:bookmarkStart w:id="39" w:name="_Toc26121252"/>
-      <w:bookmarkStart w:id="40" w:name="_Toc26125739"/>
-      <w:bookmarkStart w:id="41" w:name="_Toc26125784"/>
+      <w:bookmarkStart w:id="36" w:name="_Toc25948367"/>
+      <w:bookmarkStart w:id="37" w:name="_Toc25948627"/>
+      <w:bookmarkStart w:id="38" w:name="_Toc26018172"/>
+      <w:bookmarkStart w:id="39" w:name="_Toc26121253"/>
+      <w:bookmarkStart w:id="40" w:name="_Toc26125740"/>
+      <w:bookmarkStart w:id="41" w:name="_Toc26125785"/>
       <w:bookmarkEnd w:id="36"/>
       <w:bookmarkEnd w:id="37"/>
       <w:bookmarkEnd w:id="38"/>
@@ -7824,32 +7870,6 @@
     <w:p>
       <w:pPr>
         <w:rPr>
-          <w:rFonts w:ascii="Georgia" w:eastAsiaTheme="majorEastAsia" w:hAnsi="Georgia" w:cstheme="majorBidi"/>
-          <w:b/>
-          <w:bCs/>
-          <w:smallCaps/>
-          <w:vanish/>
-          <w:color w:val="2F5496" w:themeColor="accent1" w:themeShade="BF"/>
-          <w:sz w:val="26"/>
-          <w:szCs w:val="26"/>
-        </w:rPr>
-      </w:pPr>
-      <w:bookmarkStart w:id="42" w:name="_Toc25948367"/>
-      <w:bookmarkStart w:id="43" w:name="_Toc25948627"/>
-      <w:bookmarkStart w:id="44" w:name="_Toc26018172"/>
-      <w:bookmarkStart w:id="45" w:name="_Toc26121253"/>
-      <w:bookmarkStart w:id="46" w:name="_Toc26125740"/>
-      <w:bookmarkStart w:id="47" w:name="_Toc26125785"/>
-      <w:bookmarkEnd w:id="42"/>
-      <w:bookmarkEnd w:id="43"/>
-      <w:bookmarkEnd w:id="44"/>
-      <w:bookmarkEnd w:id="45"/>
-      <w:bookmarkEnd w:id="46"/>
-      <w:bookmarkEnd w:id="47"/>
-    </w:p>
-    <w:p>
-      <w:pPr>
-        <w:rPr>
           <w:rFonts w:ascii="Georgia" w:hAnsi="Georgia"/>
         </w:rPr>
       </w:pPr>
@@ -7927,6 +7947,7 @@
       <w:r>
         <w:rPr>
           <w:rFonts w:ascii="Georgia" w:hAnsi="Georgia"/>
+          <w:i/>
         </w:rPr>
         <w:t>bat</w:t>
       </w:r>
@@ -8024,6 +8045,7 @@
       <w:r>
         <w:rPr>
           <w:rFonts w:ascii="Georgia" w:hAnsi="Georgia"/>
+          <w:i/>
         </w:rPr>
         <w:t>commits</w:t>
       </w:r>
@@ -8070,6 +8092,7 @@
       <w:r>
         <w:rPr>
           <w:rFonts w:ascii="Georgia" w:hAnsi="Georgia"/>
+          <w:i/>
         </w:rPr>
         <w:t>NameSpaces</w:t>
       </w:r>
@@ -8078,7 +8101,15 @@
         <w:rPr>
           <w:rFonts w:ascii="Georgia" w:hAnsi="Georgia"/>
         </w:rPr>
-        <w:t xml:space="preserve"> nos hizo perder algo de tiempo y </w:t>
+        <w:t xml:space="preserve"> no</w:t>
+      </w:r>
+      <w:bookmarkStart w:id="42" w:name="_GoBack"/>
+      <w:bookmarkEnd w:id="42"/>
+      <w:r>
+        <w:rPr>
+          <w:rFonts w:ascii="Georgia" w:hAnsi="Georgia"/>
+        </w:rPr>
+        <w:t xml:space="preserve">s hizo perder algo de tiempo y </w:t>
       </w:r>
       <w:r>
         <w:rPr>
@@ -8119,6 +8150,7 @@
           <w:color w:val="2F5496" w:themeColor="accent1" w:themeShade="BF"/>
           <w:sz w:val="26"/>
           <w:szCs w:val="26"/>
+          <w:lang w:eastAsia="es-ES"/>
         </w:rPr>
         <w:lastRenderedPageBreak/>
         <w:drawing>
@@ -8191,6 +8223,7 @@
           <w:color w:val="2F5496" w:themeColor="accent1" w:themeShade="BF"/>
           <w:sz w:val="26"/>
           <w:szCs w:val="26"/>
+          <w:lang w:eastAsia="es-ES"/>
         </w:rPr>
         <w:drawing>
           <wp:inline distT="0" distB="0" distL="0" distR="0" wp14:anchorId="137A6AA9" wp14:editId="383C9981">
@@ -8239,6 +8272,12 @@
         </w:rPr>
       </w:pPr>
     </w:p>
+    <w:bookmarkStart w:id="43" w:name="_Toc26125825"/>
+    <w:bookmarkStart w:id="44" w:name="_Toc26125868"/>
+    <w:bookmarkStart w:id="45" w:name="_Toc26126577"/>
+    <w:bookmarkEnd w:id="43"/>
+    <w:bookmarkEnd w:id="44"/>
+    <w:bookmarkEnd w:id="45"/>
     <w:p>
       <w:pPr>
         <w:rPr>
@@ -8253,15 +8292,10 @@
           <w:u w:val="single"/>
         </w:rPr>
       </w:pPr>
-      <w:bookmarkStart w:id="48" w:name="_Toc26125825"/>
-      <w:bookmarkStart w:id="49" w:name="_Toc26125868"/>
-      <w:bookmarkStart w:id="50" w:name="_Toc26126577"/>
-      <w:bookmarkEnd w:id="48"/>
-      <w:bookmarkEnd w:id="49"/>
-      <w:bookmarkEnd w:id="50"/>
       <w:r>
         <w:rPr>
           <w:noProof/>
+          <w:lang w:eastAsia="es-ES"/>
         </w:rPr>
         <mc:AlternateContent>
           <mc:Choice Requires="wps">
@@ -8311,7 +8345,7 @@
                                 <w:szCs w:val="26"/>
                               </w:rPr>
                             </w:pPr>
-                            <w:bookmarkStart w:id="51" w:name="_Toc26130164"/>
+                            <w:bookmarkStart w:id="46" w:name="_Toc26130164"/>
                             <w:r>
                               <w:rPr>
                                 <w:rFonts w:ascii="Georgia" w:hAnsi="Georgia"/>
@@ -8355,7 +8389,7 @@
                               </w:rPr>
                               <w:t xml:space="preserve"> - Actividades</w:t>
                             </w:r>
-                            <w:bookmarkEnd w:id="51"/>
+                            <w:bookmarkEnd w:id="46"/>
                           </w:p>
                         </w:txbxContent>
                       </wps:txbx>
@@ -8374,7 +8408,7 @@
               </wp:anchor>
             </w:drawing>
           </mc:Choice>
-          <mc:Fallback>
+          <mc:Fallback xmlns:w16se="http://schemas.microsoft.com/office/word/2015/wordml/symex" xmlns:w16cid="http://schemas.microsoft.com/office/word/2016/wordml/cid" xmlns:am3d="http://schemas.microsoft.com/office/drawing/2017/model3d" xmlns:aink="http://schemas.microsoft.com/office/drawing/2016/ink" xmlns:cx8="http://schemas.microsoft.com/office/drawing/2016/5/14/chartex" xmlns:cx7="http://schemas.microsoft.com/office/drawing/2016/5/13/chartex" xmlns:cx6="http://schemas.microsoft.com/office/drawing/2016/5/12/chartex" xmlns:cx5="http://schemas.microsoft.com/office/drawing/2016/5/11/chartex" xmlns:cx4="http://schemas.microsoft.com/office/drawing/2016/5/10/chartex" xmlns:cx3="http://schemas.microsoft.com/office/drawing/2016/5/9/chartex" xmlns:cx2="http://schemas.microsoft.com/office/drawing/2015/10/21/chartex" xmlns:cx1="http://schemas.microsoft.com/office/drawing/2015/9/8/chartex" xmlns:cx="http://schemas.microsoft.com/office/drawing/2014/chartex">
             <w:pict>
               <v:shape w14:anchorId="502D0F19" id="Cuadro de texto 38" o:spid="_x0000_s1030" type="#_x0000_t202" style="position:absolute;margin-left:0;margin-top:292.85pt;width:518.55pt;height:.05pt;z-index:251737088;visibility:visible;mso-wrap-style:square;mso-width-percent:0;mso-wrap-distance-left:9pt;mso-wrap-distance-top:0;mso-wrap-distance-right:9pt;mso-wrap-distance-bottom:0;mso-position-horizontal:left;mso-position-horizontal-relative:margin;mso-position-vertical:absolute;mso-position-vertical-relative:text;mso-width-percent:0;mso-width-relative:margin;v-text-anchor:top" o:gfxdata="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" stroked="f">
                 <v:textbox style="mso-fit-shape-to-text:t" inset="0,0,0,0">
@@ -8459,14 +8493,14 @@
           <w:u w:val="single"/>
         </w:rPr>
       </w:pPr>
-      <w:bookmarkStart w:id="53" w:name="_Toc26125869"/>
-      <w:bookmarkStart w:id="54" w:name="_Toc26126578"/>
-      <w:bookmarkStart w:id="55" w:name="_Toc26127590"/>
-      <w:bookmarkStart w:id="56" w:name="_Toc26129706"/>
-      <w:bookmarkEnd w:id="53"/>
-      <w:bookmarkEnd w:id="54"/>
-      <w:bookmarkEnd w:id="55"/>
-      <w:bookmarkEnd w:id="56"/>
+      <w:bookmarkStart w:id="47" w:name="_Toc26125869"/>
+      <w:bookmarkStart w:id="48" w:name="_Toc26126578"/>
+      <w:bookmarkStart w:id="49" w:name="_Toc26127590"/>
+      <w:bookmarkStart w:id="50" w:name="_Toc26129706"/>
+      <w:bookmarkEnd w:id="47"/>
+      <w:bookmarkEnd w:id="48"/>
+      <w:bookmarkEnd w:id="49"/>
+      <w:bookmarkEnd w:id="50"/>
     </w:p>
     <w:p>
       <w:pPr>
@@ -8482,14 +8516,14 @@
           <w:u w:val="single"/>
         </w:rPr>
       </w:pPr>
-      <w:bookmarkStart w:id="57" w:name="_Toc26125870"/>
-      <w:bookmarkStart w:id="58" w:name="_Toc26126579"/>
-      <w:bookmarkStart w:id="59" w:name="_Toc26127591"/>
-      <w:bookmarkStart w:id="60" w:name="_Toc26129707"/>
-      <w:bookmarkEnd w:id="57"/>
-      <w:bookmarkEnd w:id="58"/>
-      <w:bookmarkEnd w:id="59"/>
-      <w:bookmarkEnd w:id="60"/>
+      <w:bookmarkStart w:id="51" w:name="_Toc26125870"/>
+      <w:bookmarkStart w:id="52" w:name="_Toc26126579"/>
+      <w:bookmarkStart w:id="53" w:name="_Toc26127591"/>
+      <w:bookmarkStart w:id="54" w:name="_Toc26129707"/>
+      <w:bookmarkEnd w:id="51"/>
+      <w:bookmarkEnd w:id="52"/>
+      <w:bookmarkEnd w:id="53"/>
+      <w:bookmarkEnd w:id="54"/>
     </w:p>
     <w:p>
       <w:pPr>
@@ -8505,14 +8539,14 @@
           <w:u w:val="single"/>
         </w:rPr>
       </w:pPr>
-      <w:bookmarkStart w:id="61" w:name="_Toc26125871"/>
-      <w:bookmarkStart w:id="62" w:name="_Toc26126580"/>
-      <w:bookmarkStart w:id="63" w:name="_Toc26127592"/>
-      <w:bookmarkStart w:id="64" w:name="_Toc26129708"/>
-      <w:bookmarkEnd w:id="61"/>
-      <w:bookmarkEnd w:id="62"/>
-      <w:bookmarkEnd w:id="63"/>
-      <w:bookmarkEnd w:id="64"/>
+      <w:bookmarkStart w:id="55" w:name="_Toc26125871"/>
+      <w:bookmarkStart w:id="56" w:name="_Toc26126580"/>
+      <w:bookmarkStart w:id="57" w:name="_Toc26127592"/>
+      <w:bookmarkStart w:id="58" w:name="_Toc26129708"/>
+      <w:bookmarkEnd w:id="55"/>
+      <w:bookmarkEnd w:id="56"/>
+      <w:bookmarkEnd w:id="57"/>
+      <w:bookmarkEnd w:id="58"/>
     </w:p>
     <w:p>
       <w:pPr>
@@ -8528,14 +8562,14 @@
           <w:u w:val="single"/>
         </w:rPr>
       </w:pPr>
-      <w:bookmarkStart w:id="65" w:name="_Toc26125872"/>
-      <w:bookmarkStart w:id="66" w:name="_Toc26126581"/>
-      <w:bookmarkStart w:id="67" w:name="_Toc26127593"/>
-      <w:bookmarkStart w:id="68" w:name="_Toc26129709"/>
-      <w:bookmarkEnd w:id="65"/>
-      <w:bookmarkEnd w:id="66"/>
-      <w:bookmarkEnd w:id="67"/>
-      <w:bookmarkEnd w:id="68"/>
+      <w:bookmarkStart w:id="59" w:name="_Toc26125872"/>
+      <w:bookmarkStart w:id="60" w:name="_Toc26126581"/>
+      <w:bookmarkStart w:id="61" w:name="_Toc26127593"/>
+      <w:bookmarkStart w:id="62" w:name="_Toc26129709"/>
+      <w:bookmarkEnd w:id="59"/>
+      <w:bookmarkEnd w:id="60"/>
+      <w:bookmarkEnd w:id="61"/>
+      <w:bookmarkEnd w:id="62"/>
     </w:p>
     <w:p>
       <w:pPr>
@@ -8584,10 +8618,10 @@
           <w:u w:val="single"/>
         </w:rPr>
       </w:pPr>
-      <w:bookmarkStart w:id="69" w:name="_Toc26130189"/>
-      <w:bookmarkStart w:id="70" w:name="_Toc26130263"/>
-      <w:bookmarkEnd w:id="69"/>
-      <w:bookmarkEnd w:id="70"/>
+      <w:bookmarkStart w:id="63" w:name="_Toc26130189"/>
+      <w:bookmarkStart w:id="64" w:name="_Toc26130263"/>
+      <w:bookmarkEnd w:id="63"/>
+      <w:bookmarkEnd w:id="64"/>
     </w:p>
     <w:p>
       <w:pPr>
@@ -8613,10 +8647,10 @@
           <w:u w:val="single"/>
         </w:rPr>
       </w:pPr>
-      <w:bookmarkStart w:id="71" w:name="_Toc26130190"/>
-      <w:bookmarkStart w:id="72" w:name="_Toc26130264"/>
-      <w:bookmarkEnd w:id="71"/>
-      <w:bookmarkEnd w:id="72"/>
+      <w:bookmarkStart w:id="65" w:name="_Toc26130190"/>
+      <w:bookmarkStart w:id="66" w:name="_Toc26130264"/>
+      <w:bookmarkEnd w:id="65"/>
+      <w:bookmarkEnd w:id="66"/>
     </w:p>
     <w:p>
       <w:pPr>
@@ -8642,10 +8676,10 @@
           <w:u w:val="single"/>
         </w:rPr>
       </w:pPr>
-      <w:bookmarkStart w:id="73" w:name="_Toc26130191"/>
-      <w:bookmarkStart w:id="74" w:name="_Toc26130265"/>
-      <w:bookmarkEnd w:id="73"/>
-      <w:bookmarkEnd w:id="74"/>
+      <w:bookmarkStart w:id="67" w:name="_Toc26130191"/>
+      <w:bookmarkStart w:id="68" w:name="_Toc26130265"/>
+      <w:bookmarkEnd w:id="67"/>
+      <w:bookmarkEnd w:id="68"/>
     </w:p>
     <w:p>
       <w:pPr>
@@ -8671,10 +8705,10 @@
           <w:u w:val="single"/>
         </w:rPr>
       </w:pPr>
-      <w:bookmarkStart w:id="75" w:name="_Toc26130192"/>
-      <w:bookmarkStart w:id="76" w:name="_Toc26130266"/>
-      <w:bookmarkEnd w:id="75"/>
-      <w:bookmarkEnd w:id="76"/>
+      <w:bookmarkStart w:id="69" w:name="_Toc26130192"/>
+      <w:bookmarkStart w:id="70" w:name="_Toc26130266"/>
+      <w:bookmarkEnd w:id="69"/>
+      <w:bookmarkEnd w:id="70"/>
     </w:p>
     <w:p>
       <w:pPr>
@@ -8700,10 +8734,10 @@
           <w:u w:val="single"/>
         </w:rPr>
       </w:pPr>
-      <w:bookmarkStart w:id="77" w:name="_Toc26130193"/>
-      <w:bookmarkStart w:id="78" w:name="_Toc26130267"/>
-      <w:bookmarkEnd w:id="77"/>
-      <w:bookmarkEnd w:id="78"/>
+      <w:bookmarkStart w:id="71" w:name="_Toc26130193"/>
+      <w:bookmarkStart w:id="72" w:name="_Toc26130267"/>
+      <w:bookmarkEnd w:id="71"/>
+      <w:bookmarkEnd w:id="72"/>
     </w:p>
     <w:p>
       <w:pPr>
@@ -8719,7 +8753,7 @@
           <w:smallCaps/>
         </w:rPr>
       </w:pPr>
-      <w:bookmarkStart w:id="79" w:name="_Toc26130268"/>
+      <w:bookmarkStart w:id="73" w:name="_Toc26130268"/>
       <w:proofErr w:type="spellStart"/>
       <w:r>
         <w:rPr>
@@ -8751,7 +8785,7 @@
         </w:rPr>
         <w:t>Commits</w:t>
       </w:r>
-      <w:bookmarkEnd w:id="79"/>
+      <w:bookmarkEnd w:id="73"/>
       <w:proofErr w:type="spellEnd"/>
     </w:p>
     <w:p>
@@ -8771,6 +8805,7 @@
       <w:r>
         <w:rPr>
           <w:rFonts w:ascii="Georgia" w:hAnsi="Georgia"/>
+          <w:i/>
         </w:rPr>
         <w:t>commits</w:t>
       </w:r>
@@ -8891,7 +8926,7 @@
           <w:rFonts w:ascii="Georgia" w:hAnsi="Georgia"/>
         </w:rPr>
       </w:pPr>
-      <w:bookmarkStart w:id="80" w:name="_Toc26130165"/>
+      <w:bookmarkStart w:id="74" w:name="_Toc26130165"/>
       <w:r>
         <w:rPr>
           <w:rFonts w:ascii="Georgia" w:hAnsi="Georgia"/>
@@ -9012,7 +9047,7 @@
         </w:rPr>
         <w:t>Commits</w:t>
       </w:r>
-      <w:bookmarkEnd w:id="80"/>
+      <w:bookmarkEnd w:id="74"/>
       <w:proofErr w:type="spellEnd"/>
     </w:p>
     <w:p>
@@ -9030,6 +9065,7 @@
       <w:r>
         <w:rPr>
           <w:rFonts w:ascii="Georgia" w:hAnsi="Georgia"/>
+          <w:i/>
         </w:rPr>
         <w:t>commit</w:t>
       </w:r>
@@ -9044,6 +9080,7 @@
       <w:r>
         <w:rPr>
           <w:rFonts w:ascii="Georgia" w:hAnsi="Georgia"/>
+          <w:i/>
         </w:rPr>
         <w:t>commit</w:t>
       </w:r>
@@ -9088,7 +9125,7 @@
           <w:rFonts w:ascii="Georgia" w:hAnsi="Georgia"/>
         </w:rPr>
       </w:pPr>
-      <w:bookmarkStart w:id="81" w:name="_Toc26130166"/>
+      <w:bookmarkStart w:id="75" w:name="_Toc26130166"/>
       <w:r>
         <w:rPr>
           <w:rFonts w:ascii="Georgia" w:hAnsi="Georgia"/>
@@ -9140,7 +9177,7 @@
         </w:rPr>
         <w:t>commit</w:t>
       </w:r>
-      <w:bookmarkEnd w:id="81"/>
+      <w:bookmarkEnd w:id="75"/>
       <w:proofErr w:type="spellEnd"/>
     </w:p>
     <w:p>
@@ -9167,6 +9204,7 @@
       <w:r>
         <w:rPr>
           <w:rFonts w:ascii="Georgia" w:hAnsi="Georgia"/>
+          <w:i/>
         </w:rPr>
         <w:t>commits</w:t>
       </w:r>
@@ -9275,8 +9313,8 @@
                                   <w:rFonts w:ascii="Georgia" w:hAnsi="Georgia"/>
                                 </w:rPr>
                               </w:pPr>
-                              <w:bookmarkStart w:id="82" w:name="_Toc26018209"/>
-                              <w:bookmarkStart w:id="83" w:name="_Toc26130167"/>
+                              <w:bookmarkStart w:id="76" w:name="_Toc26018209"/>
+                              <w:bookmarkStart w:id="77" w:name="_Toc26130167"/>
                               <w:r>
                                 <w:rPr>
                                   <w:rFonts w:ascii="Georgia" w:hAnsi="Georgia"/>
@@ -9328,8 +9366,8 @@
                                 </w:rPr>
                                 <w:t>commits</w:t>
                               </w:r>
-                              <w:bookmarkEnd w:id="82"/>
-                              <w:bookmarkEnd w:id="83"/>
+                              <w:bookmarkEnd w:id="76"/>
+                              <w:bookmarkEnd w:id="77"/>
                               <w:proofErr w:type="spellEnd"/>
                             </w:p>
                           </w:txbxContent>
@@ -9353,7 +9391,7 @@
               </wp:anchor>
             </w:drawing>
           </mc:Choice>
-          <mc:Fallback>
+          <mc:Fallback xmlns:w16se="http://schemas.microsoft.com/office/word/2015/wordml/symex" xmlns:w16cid="http://schemas.microsoft.com/office/word/2016/wordml/cid" xmlns:am3d="http://schemas.microsoft.com/office/drawing/2017/model3d" xmlns:aink="http://schemas.microsoft.com/office/drawing/2016/ink" xmlns:cx8="http://schemas.microsoft.com/office/drawing/2016/5/14/chartex" xmlns:cx7="http://schemas.microsoft.com/office/drawing/2016/5/13/chartex" xmlns:cx6="http://schemas.microsoft.com/office/drawing/2016/5/12/chartex" xmlns:cx5="http://schemas.microsoft.com/office/drawing/2016/5/11/chartex" xmlns:cx4="http://schemas.microsoft.com/office/drawing/2016/5/10/chartex" xmlns:cx3="http://schemas.microsoft.com/office/drawing/2016/5/9/chartex" xmlns:cx2="http://schemas.microsoft.com/office/drawing/2015/10/21/chartex" xmlns:cx1="http://schemas.microsoft.com/office/drawing/2015/9/8/chartex" xmlns:cx="http://schemas.microsoft.com/office/drawing/2014/chartex">
             <w:pict>
               <v:group w14:anchorId="5C1D7C50" id="Grupo 16" o:spid="_x0000_s1031" style="position:absolute;margin-left:0;margin-top:.4pt;width:377.5pt;height:165.75pt;z-index:251726848;mso-position-horizontal:center;mso-position-horizontal-relative:margin;mso-width-relative:margin;mso-height-relative:margin" coordorigin="-106" coordsize="47947,21109" o:gfxdata="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">
                 <v:shapetype id="_x0000_t75" coordsize="21600,21600" o:spt="75" o:preferrelative="t" path="m@4@5l@4@11@9@11@9@5xe" filled="f" stroked="f">
@@ -9475,7 +9513,7 @@
           <w:smallCaps/>
         </w:rPr>
       </w:pPr>
-      <w:bookmarkStart w:id="86" w:name="_Toc26130269"/>
+      <w:bookmarkStart w:id="78" w:name="_Toc26130269"/>
       <w:r>
         <w:rPr>
           <w:rFonts w:ascii="Georgia" w:hAnsi="Georgia"/>
@@ -9495,7 +9533,7 @@
         </w:rPr>
         <w:t>rogramación</w:t>
       </w:r>
-      <w:bookmarkEnd w:id="86"/>
+      <w:bookmarkEnd w:id="78"/>
     </w:p>
     <w:p>
       <w:pPr>
@@ -9555,7 +9593,7 @@
           <w:smallCaps/>
         </w:rPr>
       </w:pPr>
-      <w:bookmarkStart w:id="87" w:name="_Toc26130270"/>
+      <w:bookmarkStart w:id="79" w:name="_Toc26130270"/>
       <w:r>
         <w:rPr>
           <w:rFonts w:ascii="Georgia" w:hAnsi="Georgia"/>
@@ -9565,7 +9603,7 @@
         </w:rPr>
         <w:t>Diagrama de Componentes</w:t>
       </w:r>
-      <w:bookmarkEnd w:id="87"/>
+      <w:bookmarkEnd w:id="79"/>
     </w:p>
     <w:p>
       <w:pPr>
@@ -9621,7 +9659,7 @@
           <w:rFonts w:ascii="Georgia" w:hAnsi="Georgia"/>
         </w:rPr>
       </w:pPr>
-      <w:bookmarkStart w:id="88" w:name="_Toc26130168"/>
+      <w:bookmarkStart w:id="80" w:name="_Toc26130168"/>
       <w:r>
         <w:rPr>
           <w:rFonts w:ascii="Georgia" w:hAnsi="Georgia"/>
@@ -9665,7 +9703,7 @@
         </w:rPr>
         <w:t xml:space="preserve"> - Arquitectura</w:t>
       </w:r>
-      <w:bookmarkEnd w:id="88"/>
+      <w:bookmarkEnd w:id="80"/>
     </w:p>
     <w:p>
       <w:pPr>
@@ -9682,7 +9720,7 @@
           <w:smallCaps/>
         </w:rPr>
       </w:pPr>
-      <w:bookmarkStart w:id="89" w:name="_Toc26130271"/>
+      <w:bookmarkStart w:id="81" w:name="_Toc26130271"/>
       <w:r>
         <w:rPr>
           <w:rFonts w:ascii="Georgia" w:hAnsi="Georgia"/>
@@ -9693,7 +9731,7 @@
         <w:lastRenderedPageBreak/>
         <w:t>Metodología de Desarrollo</w:t>
       </w:r>
-      <w:bookmarkEnd w:id="89"/>
+      <w:bookmarkEnd w:id="81"/>
     </w:p>
     <w:p>
       <w:pPr>
@@ -9708,7 +9746,7 @@
           <w:bCs/>
         </w:rPr>
       </w:pPr>
-      <w:bookmarkStart w:id="90" w:name="_Toc26130272"/>
+      <w:bookmarkStart w:id="82" w:name="_Toc26130272"/>
       <w:r>
         <w:rPr>
           <w:rFonts w:ascii="Georgia" w:hAnsi="Georgia"/>
@@ -9717,7 +9755,7 @@
         </w:rPr>
         <w:t>Prototipada en espiral</w:t>
       </w:r>
-      <w:bookmarkEnd w:id="90"/>
+      <w:bookmarkEnd w:id="82"/>
     </w:p>
     <w:p>
       <w:pPr>
@@ -9754,14 +9792,29 @@
         <w:rPr>
           <w:rFonts w:ascii="Georgia" w:hAnsi="Georgia"/>
         </w:rPr>
-        <w:t xml:space="preserve">, había un coordinador de proyecto que abría el repositorio inicial (Dani Arqués), teníamos </w:t>
+        <w:t xml:space="preserve">, había un coordinador de proyecto que abría el repositorio inicial (Dani </w:t>
       </w:r>
       <w:proofErr w:type="spellStart"/>
       <w:r>
         <w:rPr>
           <w:rFonts w:ascii="Georgia" w:hAnsi="Georgia"/>
+        </w:rPr>
+        <w:t>Arqués</w:t>
+      </w:r>
+      <w:proofErr w:type="spellEnd"/>
+      <w:r>
+        <w:rPr>
+          <w:rFonts w:ascii="Georgia" w:hAnsi="Georgia"/>
+        </w:rPr>
+        <w:t xml:space="preserve">), teníamos </w:t>
+      </w:r>
+      <w:proofErr w:type="spellStart"/>
+      <w:r>
+        <w:rPr>
+          <w:rFonts w:ascii="Georgia" w:hAnsi="Georgia"/>
           <w:b/>
           <w:bCs/>
+          <w:i/>
         </w:rPr>
         <w:t>sprints</w:t>
       </w:r>
@@ -9770,21 +9823,7 @@
         <w:rPr>
           <w:rFonts w:ascii="Georgia" w:hAnsi="Georgia"/>
         </w:rPr>
-        <w:t xml:space="preserve"> enfocados a asumir conocimientos básicos para poder ir avanzando en e</w:t>
-      </w:r>
-      <w:proofErr w:type="spellStart"/>
-      <w:r>
-        <w:rPr>
-          <w:rFonts w:ascii="Georgia" w:hAnsi="Georgia"/>
-        </w:rPr>
-        <w:t>l</w:t>
-      </w:r>
-      <w:proofErr w:type="spellEnd"/>
-      <w:r>
-        <w:rPr>
-          <w:rFonts w:ascii="Georgia" w:hAnsi="Georgia"/>
-        </w:rPr>
-        <w:t xml:space="preserve"> proyecto.</w:t>
+        <w:t xml:space="preserve"> enfocados a asumir conocimientos básicos para poder ir avanzando en el proyecto.</w:t>
       </w:r>
     </w:p>
     <w:p>
@@ -9802,7 +9841,7 @@
           <w:smallCaps/>
         </w:rPr>
       </w:pPr>
-      <w:bookmarkStart w:id="91" w:name="_Toc26130273"/>
+      <w:bookmarkStart w:id="83" w:name="_Toc26130273"/>
       <w:r>
         <w:rPr>
           <w:rFonts w:ascii="Georgia" w:hAnsi="Georgia"/>
@@ -9821,7 +9860,7 @@
         </w:rPr>
         <w:t>a</w:t>
       </w:r>
-      <w:bookmarkEnd w:id="91"/>
+      <w:bookmarkEnd w:id="83"/>
     </w:p>
     <w:p>
       <w:pPr>
@@ -9836,7 +9875,7 @@
           <w:bCs/>
         </w:rPr>
       </w:pPr>
-      <w:bookmarkStart w:id="92" w:name="_Toc26130274"/>
+      <w:bookmarkStart w:id="84" w:name="_Toc26130274"/>
       <w:r>
         <w:rPr>
           <w:rFonts w:ascii="Georgia" w:hAnsi="Georgia"/>
@@ -9853,7 +9892,7 @@
         </w:rPr>
         <w:t>ón</w:t>
       </w:r>
-      <w:bookmarkEnd w:id="92"/>
+      <w:bookmarkEnd w:id="84"/>
     </w:p>
     <w:p>
       <w:pPr>
@@ -9915,7 +9954,7 @@
           <w:smallCaps/>
         </w:rPr>
       </w:pPr>
-      <w:bookmarkStart w:id="93" w:name="_Toc26130275"/>
+      <w:bookmarkStart w:id="85" w:name="_Toc26130275"/>
       <w:r>
         <w:rPr>
           <w:rFonts w:ascii="Georgia" w:hAnsi="Georgia"/>
@@ -9984,8 +10023,8 @@
                                 <w:noProof/>
                               </w:rPr>
                             </w:pPr>
-                            <w:bookmarkStart w:id="94" w:name="_Toc26018210"/>
-                            <w:bookmarkStart w:id="95" w:name="_Toc26130169"/>
+                            <w:bookmarkStart w:id="86" w:name="_Toc26018210"/>
+                            <w:bookmarkStart w:id="87" w:name="_Toc26130169"/>
                             <w:r>
                               <w:rPr>
                                 <w:rFonts w:ascii="Georgia" w:hAnsi="Georgia"/>
@@ -10029,8 +10068,8 @@
                               </w:rPr>
                               <w:t>- TDD</w:t>
                             </w:r>
-                            <w:bookmarkEnd w:id="94"/>
-                            <w:bookmarkEnd w:id="95"/>
+                            <w:bookmarkEnd w:id="86"/>
+                            <w:bookmarkEnd w:id="87"/>
                           </w:p>
                         </w:txbxContent>
                       </wps:txbx>
@@ -10046,7 +10085,7 @@
               </wp:anchor>
             </w:drawing>
           </mc:Choice>
-          <mc:Fallback>
+          <mc:Fallback xmlns:w16se="http://schemas.microsoft.com/office/word/2015/wordml/symex" xmlns:w16cid="http://schemas.microsoft.com/office/word/2016/wordml/cid" xmlns:am3d="http://schemas.microsoft.com/office/drawing/2017/model3d" xmlns:aink="http://schemas.microsoft.com/office/drawing/2016/ink" xmlns:cx8="http://schemas.microsoft.com/office/drawing/2016/5/14/chartex" xmlns:cx7="http://schemas.microsoft.com/office/drawing/2016/5/13/chartex" xmlns:cx6="http://schemas.microsoft.com/office/drawing/2016/5/12/chartex" xmlns:cx5="http://schemas.microsoft.com/office/drawing/2016/5/11/chartex" xmlns:cx4="http://schemas.microsoft.com/office/drawing/2016/5/10/chartex" xmlns:cx3="http://schemas.microsoft.com/office/drawing/2016/5/9/chartex" xmlns:cx2="http://schemas.microsoft.com/office/drawing/2015/10/21/chartex" xmlns:cx1="http://schemas.microsoft.com/office/drawing/2015/9/8/chartex" xmlns:cx="http://schemas.microsoft.com/office/drawing/2014/chartex">
             <w:pict>
               <v:shape w14:anchorId="6C1188E8" id="Cuadro de texto 130" o:spid="_x0000_s1034" type="#_x0000_t202" style="position:absolute;left:0;text-align:left;margin-left:364.3pt;margin-top:151.75pt;width:158.25pt;height:.05pt;z-index:251694080;visibility:visible;mso-wrap-style:square;mso-wrap-distance-left:9pt;mso-wrap-distance-top:0;mso-wrap-distance-right:9pt;mso-wrap-distance-bottom:0;mso-position-horizontal:absolute;mso-position-horizontal-relative:text;mso-position-vertical:absolute;mso-position-vertical-relative:text;v-text-anchor:top" o:gfxdata="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" stroked="f">
                 <v:textbox style="mso-fit-shape-to-text:t" inset="0,0,0,0">
@@ -10178,7 +10217,7 @@
           </wp:anchor>
         </w:drawing>
       </w:r>
-      <w:bookmarkEnd w:id="93"/>
+      <w:bookmarkEnd w:id="85"/>
     </w:p>
     <w:p>
       <w:pPr>
@@ -10246,21 +10285,7 @@
         <w:rPr>
           <w:rFonts w:ascii="Georgia" w:hAnsi="Georgia"/>
         </w:rPr>
-        <w:t xml:space="preserve">; repetir este bucle hasta acabar </w:t>
-      </w:r>
-      <w:proofErr w:type="gramStart"/>
-      <w:r>
-        <w:rPr>
-          <w:rFonts w:ascii="Georgia" w:hAnsi="Georgia"/>
-        </w:rPr>
-        <w:t>e</w:t>
-      </w:r>
-      <w:proofErr w:type="gramEnd"/>
-      <w:r>
-        <w:rPr>
-          <w:rFonts w:ascii="Georgia" w:hAnsi="Georgia"/>
-        </w:rPr>
-        <w:t xml:space="preserve"> trabajo.</w:t>
+        <w:t>; repetir este bucle hasta acabar e trabajo.</w:t>
       </w:r>
       <w:r>
         <w:rPr>
@@ -10453,12 +10478,14 @@
           <w:numId w:val="12"/>
         </w:numPr>
       </w:pPr>
-      <w:bookmarkStart w:id="98" w:name="_Toc26130276"/>
+      <w:bookmarkStart w:id="88" w:name="_Toc26130276"/>
       <w:r>
         <w:rPr>
           <w:rFonts w:ascii="Georgia" w:hAnsi="Georgia"/>
           <w:b/>
           <w:bCs/>
+          <w:noProof/>
+          <w:lang w:eastAsia="es-ES"/>
         </w:rPr>
         <w:drawing>
           <wp:anchor distT="0" distB="0" distL="114300" distR="114300" simplePos="0" relativeHeight="251688960" behindDoc="0" locked="0" layoutInCell="1" allowOverlap="1" wp14:anchorId="41D4773F" wp14:editId="1BB8BBE7">
@@ -10531,7 +10558,7 @@
         </w:rPr>
         <w:t>Barricadas</w:t>
       </w:r>
-      <w:bookmarkEnd w:id="98"/>
+      <w:bookmarkEnd w:id="88"/>
     </w:p>
     <w:p>
       <w:pPr>
@@ -10684,7 +10711,7 @@
           <w:bCs/>
         </w:rPr>
       </w:pPr>
-      <w:bookmarkStart w:id="99" w:name="_Toc26130277"/>
+      <w:bookmarkStart w:id="89" w:name="_Toc26130277"/>
       <w:r>
         <w:rPr>
           <w:rFonts w:ascii="Georgia" w:hAnsi="Georgia"/>
@@ -10701,7 +10728,7 @@
         </w:rPr>
         <w:t>ógica</w:t>
       </w:r>
-      <w:bookmarkEnd w:id="99"/>
+      <w:bookmarkEnd w:id="89"/>
     </w:p>
     <w:p>
       <w:pPr>
@@ -10830,8 +10857,8 @@
                                 <w:noProof/>
                               </w:rPr>
                             </w:pPr>
-                            <w:bookmarkStart w:id="100" w:name="_Toc26018212"/>
-                            <w:bookmarkStart w:id="101" w:name="_Toc26130170"/>
+                            <w:bookmarkStart w:id="90" w:name="_Toc26018212"/>
+                            <w:bookmarkStart w:id="91" w:name="_Toc26130170"/>
                             <w:r>
                               <w:rPr>
                                 <w:rFonts w:ascii="Georgia" w:hAnsi="Georgia"/>
@@ -10876,8 +10903,8 @@
                               </w:rPr>
                               <w:t xml:space="preserve"> - Barricadas</w:t>
                             </w:r>
-                            <w:bookmarkEnd w:id="100"/>
-                            <w:bookmarkEnd w:id="101"/>
+                            <w:bookmarkEnd w:id="90"/>
+                            <w:bookmarkEnd w:id="91"/>
                           </w:p>
                         </w:txbxContent>
                       </wps:txbx>
@@ -10896,7 +10923,7 @@
               </wp:anchor>
             </w:drawing>
           </mc:Choice>
-          <mc:Fallback>
+          <mc:Fallback xmlns:w16se="http://schemas.microsoft.com/office/word/2015/wordml/symex" xmlns:w16cid="http://schemas.microsoft.com/office/word/2016/wordml/cid" xmlns:am3d="http://schemas.microsoft.com/office/drawing/2017/model3d" xmlns:aink="http://schemas.microsoft.com/office/drawing/2016/ink" xmlns:cx8="http://schemas.microsoft.com/office/drawing/2016/5/14/chartex" xmlns:cx7="http://schemas.microsoft.com/office/drawing/2016/5/13/chartex" xmlns:cx6="http://schemas.microsoft.com/office/drawing/2016/5/12/chartex" xmlns:cx5="http://schemas.microsoft.com/office/drawing/2016/5/11/chartex" xmlns:cx4="http://schemas.microsoft.com/office/drawing/2016/5/10/chartex" xmlns:cx3="http://schemas.microsoft.com/office/drawing/2016/5/9/chartex" xmlns:cx2="http://schemas.microsoft.com/office/drawing/2015/10/21/chartex" xmlns:cx1="http://schemas.microsoft.com/office/drawing/2015/9/8/chartex" xmlns:cx="http://schemas.microsoft.com/office/drawing/2014/chartex">
             <w:pict>
               <v:shape w14:anchorId="56DB48CD" id="Cuadro de texto 133" o:spid="_x0000_s1035" type="#_x0000_t202" style="position:absolute;left:0;text-align:left;margin-left:400.55pt;margin-top:84.6pt;width:122.25pt;height:12.9pt;z-index:251698176;visibility:visible;mso-wrap-style:square;mso-height-percent:0;mso-wrap-distance-left:9pt;mso-wrap-distance-top:0;mso-wrap-distance-right:9pt;mso-wrap-distance-bottom:0;mso-position-horizontal:absolute;mso-position-horizontal-relative:text;mso-position-vertical:absolute;mso-position-vertical-relative:text;mso-height-percent:0;mso-height-relative:margin;v-text-anchor:top" o:gfxdata="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" stroked="f">
                 <v:textbox inset="0,0,0,0">
@@ -11017,8 +11044,8 @@
                                 <w:noProof/>
                               </w:rPr>
                             </w:pPr>
-                            <w:bookmarkStart w:id="104" w:name="_Toc26018211"/>
-                            <w:bookmarkStart w:id="105" w:name="_Toc26130171"/>
+                            <w:bookmarkStart w:id="92" w:name="_Toc26018211"/>
+                            <w:bookmarkStart w:id="93" w:name="_Toc26130171"/>
                             <w:r>
                               <w:rPr>
                                 <w:rFonts w:ascii="Georgia" w:hAnsi="Georgia"/>
@@ -11063,8 +11090,8 @@
                               </w:rPr>
                               <w:t xml:space="preserve"> - SOLID</w:t>
                             </w:r>
-                            <w:bookmarkEnd w:id="104"/>
-                            <w:bookmarkEnd w:id="105"/>
+                            <w:bookmarkEnd w:id="92"/>
+                            <w:bookmarkEnd w:id="93"/>
                           </w:p>
                         </w:txbxContent>
                       </wps:txbx>
@@ -11083,7 +11110,7 @@
               </wp:anchor>
             </w:drawing>
           </mc:Choice>
-          <mc:Fallback>
+          <mc:Fallback xmlns:w16se="http://schemas.microsoft.com/office/word/2015/wordml/symex" xmlns:w16cid="http://schemas.microsoft.com/office/word/2016/wordml/cid" xmlns:am3d="http://schemas.microsoft.com/office/drawing/2017/model3d" xmlns:aink="http://schemas.microsoft.com/office/drawing/2016/ink" xmlns:cx8="http://schemas.microsoft.com/office/drawing/2016/5/14/chartex" xmlns:cx7="http://schemas.microsoft.com/office/drawing/2016/5/13/chartex" xmlns:cx6="http://schemas.microsoft.com/office/drawing/2016/5/12/chartex" xmlns:cx5="http://schemas.microsoft.com/office/drawing/2016/5/11/chartex" xmlns:cx4="http://schemas.microsoft.com/office/drawing/2016/5/10/chartex" xmlns:cx3="http://schemas.microsoft.com/office/drawing/2016/5/9/chartex" xmlns:cx2="http://schemas.microsoft.com/office/drawing/2015/10/21/chartex" xmlns:cx1="http://schemas.microsoft.com/office/drawing/2015/9/8/chartex" xmlns:cx="http://schemas.microsoft.com/office/drawing/2014/chartex">
             <w:pict>
               <v:shape w14:anchorId="525322D7" id="Cuadro de texto 132" o:spid="_x0000_s1036" type="#_x0000_t202" style="position:absolute;left:0;text-align:left;margin-left:0;margin-top:150.3pt;width:195.15pt;height:.05pt;z-index:251696128;visibility:visible;mso-wrap-style:square;mso-width-percent:0;mso-wrap-distance-left:9pt;mso-wrap-distance-top:0;mso-wrap-distance-right:9pt;mso-wrap-distance-bottom:0;mso-position-horizontal:left;mso-position-horizontal-relative:margin;mso-position-vertical:absolute;mso-position-vertical-relative:text;mso-width-percent:0;mso-width-relative:margin;v-text-anchor:top" o:gfxdata="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" stroked="f">
                 <v:textbox style="mso-fit-shape-to-text:t" inset="0,0,0,0">
@@ -11421,8 +11448,8 @@
                                 <w:noProof/>
                               </w:rPr>
                             </w:pPr>
-                            <w:bookmarkStart w:id="108" w:name="_Toc26018213"/>
-                            <w:bookmarkStart w:id="109" w:name="_Toc26130172"/>
+                            <w:bookmarkStart w:id="94" w:name="_Toc26018213"/>
+                            <w:bookmarkStart w:id="95" w:name="_Toc26130172"/>
                             <w:r>
                               <w:rPr>
                                 <w:rFonts w:ascii="Georgia" w:hAnsi="Georgia"/>
@@ -11467,8 +11494,8 @@
                               </w:rPr>
                               <w:t xml:space="preserve"> - Lógica</w:t>
                             </w:r>
-                            <w:bookmarkEnd w:id="108"/>
-                            <w:bookmarkEnd w:id="109"/>
+                            <w:bookmarkEnd w:id="94"/>
+                            <w:bookmarkEnd w:id="95"/>
                           </w:p>
                         </w:txbxContent>
                       </wps:txbx>
@@ -11490,7 +11517,7 @@
               </wp:anchor>
             </w:drawing>
           </mc:Choice>
-          <mc:Fallback>
+          <mc:Fallback xmlns:w16se="http://schemas.microsoft.com/office/word/2015/wordml/symex" xmlns:w16cid="http://schemas.microsoft.com/office/word/2016/wordml/cid" xmlns:am3d="http://schemas.microsoft.com/office/drawing/2017/model3d" xmlns:aink="http://schemas.microsoft.com/office/drawing/2016/ink" xmlns:cx8="http://schemas.microsoft.com/office/drawing/2016/5/14/chartex" xmlns:cx7="http://schemas.microsoft.com/office/drawing/2016/5/13/chartex" xmlns:cx6="http://schemas.microsoft.com/office/drawing/2016/5/12/chartex" xmlns:cx5="http://schemas.microsoft.com/office/drawing/2016/5/11/chartex" xmlns:cx4="http://schemas.microsoft.com/office/drawing/2016/5/10/chartex" xmlns:cx3="http://schemas.microsoft.com/office/drawing/2016/5/9/chartex" xmlns:cx2="http://schemas.microsoft.com/office/drawing/2015/10/21/chartex" xmlns:cx1="http://schemas.microsoft.com/office/drawing/2015/9/8/chartex" xmlns:cx="http://schemas.microsoft.com/office/drawing/2014/chartex">
             <w:pict>
               <v:shape w14:anchorId="186D8355" id="Cuadro de texto 134" o:spid="_x0000_s1037" type="#_x0000_t202" style="position:absolute;left:0;text-align:left;margin-left:400.55pt;margin-top:66.15pt;width:104.65pt;height:21.35pt;z-index:251700224;visibility:visible;mso-wrap-style:square;mso-width-percent:0;mso-height-percent:0;mso-wrap-distance-left:9pt;mso-wrap-distance-top:0;mso-wrap-distance-right:9pt;mso-wrap-distance-bottom:0;mso-position-horizontal:absolute;mso-position-horizontal-relative:margin;mso-position-vertical:absolute;mso-position-vertical-relative:text;mso-width-percent:0;mso-height-percent:0;mso-width-relative:margin;mso-height-relative:margin;v-text-anchor:top" o:gfxdata="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" stroked="f">
                 <v:textbox inset="0,0,0,0">
@@ -11570,6 +11597,7 @@
       <w:r>
         <w:rPr>
           <w:rFonts w:ascii="Georgia" w:hAnsi="Georgia"/>
+          <w:i/>
         </w:rPr>
         <w:t>random</w:t>
       </w:r>
@@ -11580,14 +11608,12 @@
         </w:rPr>
         <w:t xml:space="preserve"> hay que invocar el programa </w:t>
       </w:r>
-      <w:proofErr w:type="spellStart"/>
-      <w:r>
-        <w:rPr>
-          <w:rFonts w:ascii="Georgia" w:hAnsi="Georgia"/>
-        </w:rPr>
-        <w:t>vlc</w:t>
-      </w:r>
-      <w:proofErr w:type="spellEnd"/>
+      <w:r>
+        <w:rPr>
+          <w:rFonts w:ascii="Georgia" w:hAnsi="Georgia"/>
+        </w:rPr>
+        <w:t>VLC</w:t>
+      </w:r>
       <w:r>
         <w:rPr>
           <w:rFonts w:ascii="Georgia" w:hAnsi="Georgia"/>
@@ -11649,6 +11675,7 @@
         <w:t xml:space="preserve"> </w:t>
       </w:r>
     </w:p>
+    <w:bookmarkStart w:id="96" w:name="_Toc26130278"/>
     <w:p>
       <w:pPr>
         <w:pStyle w:val="Ttulo1"/>
@@ -11661,7 +11688,6 @@
           <w:rFonts w:ascii="Georgia" w:hAnsi="Georgia"/>
         </w:rPr>
       </w:pPr>
-      <w:bookmarkStart w:id="112" w:name="_Toc26130278"/>
       <w:r>
         <w:rPr>
           <w:rFonts w:ascii="Georgia" w:hAnsi="Georgia"/>
@@ -11716,8 +11742,8 @@
                                 <w:rFonts w:ascii="Georgia" w:hAnsi="Georgia"/>
                               </w:rPr>
                             </w:pPr>
-                            <w:bookmarkStart w:id="113" w:name="_Toc26018214"/>
-                            <w:bookmarkStart w:id="114" w:name="_Toc26130173"/>
+                            <w:bookmarkStart w:id="97" w:name="_Toc26018214"/>
+                            <w:bookmarkStart w:id="98" w:name="_Toc26130173"/>
                             <w:r>
                               <w:rPr>
                                 <w:rFonts w:ascii="Georgia" w:hAnsi="Georgia"/>
@@ -11769,8 +11795,8 @@
                               </w:rPr>
                               <w:t>validator</w:t>
                             </w:r>
-                            <w:bookmarkEnd w:id="113"/>
-                            <w:bookmarkEnd w:id="114"/>
+                            <w:bookmarkEnd w:id="97"/>
+                            <w:bookmarkEnd w:id="98"/>
                             <w:proofErr w:type="spellEnd"/>
                           </w:p>
                         </w:txbxContent>
@@ -11787,7 +11813,7 @@
               </wp:anchor>
             </w:drawing>
           </mc:Choice>
-          <mc:Fallback>
+          <mc:Fallback xmlns:w16se="http://schemas.microsoft.com/office/word/2015/wordml/symex" xmlns:w16cid="http://schemas.microsoft.com/office/word/2016/wordml/cid" xmlns:am3d="http://schemas.microsoft.com/office/drawing/2017/model3d" xmlns:aink="http://schemas.microsoft.com/office/drawing/2016/ink" xmlns:cx8="http://schemas.microsoft.com/office/drawing/2016/5/14/chartex" xmlns:cx7="http://schemas.microsoft.com/office/drawing/2016/5/13/chartex" xmlns:cx6="http://schemas.microsoft.com/office/drawing/2016/5/12/chartex" xmlns:cx5="http://schemas.microsoft.com/office/drawing/2016/5/11/chartex" xmlns:cx4="http://schemas.microsoft.com/office/drawing/2016/5/10/chartex" xmlns:cx3="http://schemas.microsoft.com/office/drawing/2016/5/9/chartex" xmlns:cx2="http://schemas.microsoft.com/office/drawing/2015/10/21/chartex" xmlns:cx1="http://schemas.microsoft.com/office/drawing/2015/9/8/chartex" xmlns:cx="http://schemas.microsoft.com/office/drawing/2014/chartex">
             <w:pict>
               <v:shape w14:anchorId="41C1A968" id="Cuadro de texto 138" o:spid="_x0000_s1038" type="#_x0000_t202" style="position:absolute;left:0;text-align:left;margin-left:297.9pt;margin-top:270.95pt;width:225pt;height:.05pt;z-index:251705344;visibility:visible;mso-wrap-style:square;mso-wrap-distance-left:9pt;mso-wrap-distance-top:0;mso-wrap-distance-right:9pt;mso-wrap-distance-bottom:0;mso-position-horizontal:absolute;mso-position-horizontal-relative:text;mso-position-vertical:absolute;mso-position-vertical-relative:text;v-text-anchor:top" o:gfxdata="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" stroked="f">
                 <v:textbox style="mso-fit-shape-to-text:t" inset="0,0,0,0">
@@ -11938,7 +11964,7 @@
         </w:rPr>
         <w:t>Lenguaje de Marcas</w:t>
       </w:r>
-      <w:bookmarkEnd w:id="112"/>
+      <w:bookmarkEnd w:id="96"/>
     </w:p>
     <w:p>
       <w:pPr>
@@ -11966,6 +11992,7 @@
         <w:t xml:space="preserve"> de marcas consistía en explicarnos que el lenguaje XML sirve para crear lenguajes de marcas a partir del mismo y que tiene un esquema que lo soporta.</w:t>
       </w:r>
     </w:p>
+    <w:bookmarkStart w:id="99" w:name="_Toc26130279"/>
     <w:p>
       <w:pPr>
         <w:pStyle w:val="Ttulo2"/>
@@ -11981,7 +12008,6 @@
           <w:smallCaps/>
         </w:rPr>
       </w:pPr>
-      <w:bookmarkStart w:id="117" w:name="_Toc26130279"/>
       <w:r>
         <w:rPr>
           <w:noProof/>
@@ -12032,8 +12058,8 @@
                                 <w:noProof/>
                               </w:rPr>
                             </w:pPr>
-                            <w:bookmarkStart w:id="118" w:name="_Toc26018215"/>
-                            <w:bookmarkStart w:id="119" w:name="_Toc26130174"/>
+                            <w:bookmarkStart w:id="100" w:name="_Toc26018215"/>
+                            <w:bookmarkStart w:id="101" w:name="_Toc26130174"/>
                             <w:r>
                               <w:rPr>
                                 <w:rFonts w:ascii="Georgia" w:hAnsi="Georgia"/>
@@ -12078,8 +12104,8 @@
                               </w:rPr>
                               <w:t xml:space="preserve"> - XML</w:t>
                             </w:r>
-                            <w:bookmarkEnd w:id="118"/>
-                            <w:bookmarkEnd w:id="119"/>
+                            <w:bookmarkEnd w:id="100"/>
+                            <w:bookmarkEnd w:id="101"/>
                           </w:p>
                         </w:txbxContent>
                       </wps:txbx>
@@ -12095,7 +12121,7 @@
               </wp:anchor>
             </w:drawing>
           </mc:Choice>
-          <mc:Fallback>
+          <mc:Fallback xmlns:w16se="http://schemas.microsoft.com/office/word/2015/wordml/symex" xmlns:w16cid="http://schemas.microsoft.com/office/word/2016/wordml/cid" xmlns:am3d="http://schemas.microsoft.com/office/drawing/2017/model3d" xmlns:aink="http://schemas.microsoft.com/office/drawing/2016/ink" xmlns:cx8="http://schemas.microsoft.com/office/drawing/2016/5/14/chartex" xmlns:cx7="http://schemas.microsoft.com/office/drawing/2016/5/13/chartex" xmlns:cx6="http://schemas.microsoft.com/office/drawing/2016/5/12/chartex" xmlns:cx5="http://schemas.microsoft.com/office/drawing/2016/5/11/chartex" xmlns:cx4="http://schemas.microsoft.com/office/drawing/2016/5/10/chartex" xmlns:cx3="http://schemas.microsoft.com/office/drawing/2016/5/9/chartex" xmlns:cx2="http://schemas.microsoft.com/office/drawing/2015/10/21/chartex" xmlns:cx1="http://schemas.microsoft.com/office/drawing/2015/9/8/chartex" xmlns:cx="http://schemas.microsoft.com/office/drawing/2014/chartex">
             <w:pict>
               <v:shape w14:anchorId="634BDFC9" id="Cuadro de texto 4" o:spid="_x0000_s1039" type="#_x0000_t202" style="position:absolute;left:0;text-align:left;margin-left:0;margin-top:101.75pt;width:96pt;height:.05pt;z-index:251711488;visibility:visible;mso-wrap-style:square;mso-wrap-distance-left:9pt;mso-wrap-distance-top:0;mso-wrap-distance-right:9pt;mso-wrap-distance-bottom:0;mso-position-horizontal:absolute;mso-position-horizontal-relative:text;mso-position-vertical:absolute;mso-position-vertical-relative:text;v-text-anchor:top" o:gfxdata="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" stroked="f">
                 <v:textbox style="mso-fit-shape-to-text:t" inset="0,0,0,0">
@@ -12243,7 +12269,7 @@
         </w:rPr>
         <w:t>XML</w:t>
       </w:r>
-      <w:bookmarkEnd w:id="117"/>
+      <w:bookmarkEnd w:id="99"/>
     </w:p>
     <w:p>
       <w:pPr>
@@ -12307,7 +12333,7 @@
           <w:smallCaps/>
         </w:rPr>
       </w:pPr>
-      <w:bookmarkStart w:id="122" w:name="_Toc26130280"/>
+      <w:bookmarkStart w:id="102" w:name="_Toc26130280"/>
       <w:r>
         <w:rPr>
           <w:rFonts w:ascii="Georgia" w:hAnsi="Georgia"/>
@@ -12317,7 +12343,7 @@
         </w:rPr>
         <w:t>XSD</w:t>
       </w:r>
-      <w:bookmarkEnd w:id="122"/>
+      <w:bookmarkEnd w:id="102"/>
     </w:p>
     <w:p>
       <w:pPr>
@@ -12376,8 +12402,8 @@
                                 <w:noProof/>
                               </w:rPr>
                             </w:pPr>
-                            <w:bookmarkStart w:id="123" w:name="_Toc26018216"/>
-                            <w:bookmarkStart w:id="124" w:name="_Toc26130175"/>
+                            <w:bookmarkStart w:id="103" w:name="_Toc26018216"/>
+                            <w:bookmarkStart w:id="104" w:name="_Toc26130175"/>
                             <w:r>
                               <w:rPr>
                                 <w:rFonts w:ascii="Georgia" w:hAnsi="Georgia"/>
@@ -12422,8 +12448,8 @@
                               </w:rPr>
                               <w:t xml:space="preserve"> - XSD</w:t>
                             </w:r>
-                            <w:bookmarkEnd w:id="123"/>
-                            <w:bookmarkEnd w:id="124"/>
+                            <w:bookmarkEnd w:id="103"/>
+                            <w:bookmarkEnd w:id="104"/>
                           </w:p>
                         </w:txbxContent>
                       </wps:txbx>
@@ -12439,7 +12465,7 @@
               </wp:anchor>
             </w:drawing>
           </mc:Choice>
-          <mc:Fallback>
+          <mc:Fallback xmlns:w16se="http://schemas.microsoft.com/office/word/2015/wordml/symex" xmlns:w16cid="http://schemas.microsoft.com/office/word/2016/wordml/cid" xmlns:am3d="http://schemas.microsoft.com/office/drawing/2017/model3d" xmlns:aink="http://schemas.microsoft.com/office/drawing/2016/ink" xmlns:cx8="http://schemas.microsoft.com/office/drawing/2016/5/14/chartex" xmlns:cx7="http://schemas.microsoft.com/office/drawing/2016/5/13/chartex" xmlns:cx6="http://schemas.microsoft.com/office/drawing/2016/5/12/chartex" xmlns:cx5="http://schemas.microsoft.com/office/drawing/2016/5/11/chartex" xmlns:cx4="http://schemas.microsoft.com/office/drawing/2016/5/10/chartex" xmlns:cx3="http://schemas.microsoft.com/office/drawing/2016/5/9/chartex" xmlns:cx2="http://schemas.microsoft.com/office/drawing/2015/10/21/chartex" xmlns:cx1="http://schemas.microsoft.com/office/drawing/2015/9/8/chartex" xmlns:cx="http://schemas.microsoft.com/office/drawing/2014/chartex">
             <w:pict>
               <v:shape w14:anchorId="086B6D04" id="Cuadro de texto 8" o:spid="_x0000_s1040" type="#_x0000_t202" style="position:absolute;left:0;text-align:left;margin-left:0;margin-top:112.95pt;width:96pt;height:.05pt;z-index:251713536;visibility:visible;mso-wrap-style:square;mso-wrap-distance-left:9pt;mso-wrap-distance-top:0;mso-wrap-distance-right:9pt;mso-wrap-distance-bottom:0;mso-position-horizontal:absolute;mso-position-horizontal-relative:text;mso-position-vertical:absolute;mso-position-vertical-relative:text;v-text-anchor:top" o:gfxdata="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" stroked="f">
                 <v:textbox style="mso-fit-shape-to-text:t" inset="0,0,0,0">
@@ -12736,8 +12762,8 @@
                                 <w:rFonts w:ascii="Georgia" w:hAnsi="Georgia"/>
                               </w:rPr>
                             </w:pPr>
-                            <w:bookmarkStart w:id="127" w:name="_Toc26018217"/>
-                            <w:bookmarkStart w:id="128" w:name="_Toc26130176"/>
+                            <w:bookmarkStart w:id="105" w:name="_Toc26018217"/>
+                            <w:bookmarkStart w:id="106" w:name="_Toc26130176"/>
                             <w:r>
                               <w:rPr>
                                 <w:rFonts w:ascii="Georgia" w:hAnsi="Georgia"/>
@@ -12803,8 +12829,8 @@
                               </w:rPr>
                               <w:t>Generator</w:t>
                             </w:r>
-                            <w:bookmarkEnd w:id="127"/>
-                            <w:bookmarkEnd w:id="128"/>
+                            <w:bookmarkEnd w:id="105"/>
+                            <w:bookmarkEnd w:id="106"/>
                             <w:proofErr w:type="spellEnd"/>
                           </w:p>
                         </w:txbxContent>
@@ -12821,7 +12847,7 @@
               </wp:anchor>
             </w:drawing>
           </mc:Choice>
-          <mc:Fallback>
+          <mc:Fallback xmlns:w16se="http://schemas.microsoft.com/office/word/2015/wordml/symex" xmlns:w16cid="http://schemas.microsoft.com/office/word/2016/wordml/cid" xmlns:am3d="http://schemas.microsoft.com/office/drawing/2017/model3d" xmlns:aink="http://schemas.microsoft.com/office/drawing/2016/ink" xmlns:cx8="http://schemas.microsoft.com/office/drawing/2016/5/14/chartex" xmlns:cx7="http://schemas.microsoft.com/office/drawing/2016/5/13/chartex" xmlns:cx6="http://schemas.microsoft.com/office/drawing/2016/5/12/chartex" xmlns:cx5="http://schemas.microsoft.com/office/drawing/2016/5/11/chartex" xmlns:cx4="http://schemas.microsoft.com/office/drawing/2016/5/10/chartex" xmlns:cx3="http://schemas.microsoft.com/office/drawing/2016/5/9/chartex" xmlns:cx2="http://schemas.microsoft.com/office/drawing/2015/10/21/chartex" xmlns:cx1="http://schemas.microsoft.com/office/drawing/2015/9/8/chartex" xmlns:cx="http://schemas.microsoft.com/office/drawing/2014/chartex">
             <w:pict>
               <v:shape w14:anchorId="4A205FF7" id="Cuadro de texto 139" o:spid="_x0000_s1041" type="#_x0000_t202" style="position:absolute;margin-left:61.9pt;margin-top:365.45pt;width:398pt;height:.05pt;z-index:251707392;visibility:visible;mso-wrap-style:square;mso-wrap-distance-left:9pt;mso-wrap-distance-top:0;mso-wrap-distance-right:9pt;mso-wrap-distance-bottom:0;mso-position-horizontal:absolute;mso-position-horizontal-relative:text;mso-position-vertical:absolute;mso-position-vertical-relative:text;v-text-anchor:top" o:gfxdata="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" stroked="f">
                 <v:textbox style="mso-fit-shape-to-text:t" inset="0,0,0,0">
@@ -12937,7 +12963,7 @@
           <w:smallCaps/>
         </w:rPr>
       </w:pPr>
-      <w:bookmarkStart w:id="131" w:name="_Toc26130281"/>
+      <w:bookmarkStart w:id="107" w:name="_Toc26130281"/>
       <w:r>
         <w:rPr>
           <w:rFonts w:ascii="Georgia" w:hAnsi="Georgia"/>
@@ -12958,7 +12984,7 @@
         </w:rPr>
         <w:t>xml</w:t>
       </w:r>
-      <w:bookmarkEnd w:id="131"/>
+      <w:bookmarkEnd w:id="107"/>
       <w:proofErr w:type="spellEnd"/>
     </w:p>
     <w:p>
@@ -13125,6 +13151,7 @@
           <w:bCs/>
           <w:smallCaps/>
           <w:noProof/>
+          <w:lang w:eastAsia="es-ES"/>
         </w:rPr>
         <w:drawing>
           <wp:inline distT="0" distB="0" distL="0" distR="0" wp14:anchorId="31BB925D" wp14:editId="157DEB6C">
@@ -13231,8 +13258,8 @@
                                 <w:rFonts w:ascii="Georgia" w:hAnsi="Georgia"/>
                               </w:rPr>
                             </w:pPr>
-                            <w:bookmarkStart w:id="132" w:name="_Toc26018218"/>
-                            <w:bookmarkStart w:id="133" w:name="_Toc26130177"/>
+                            <w:bookmarkStart w:id="108" w:name="_Toc26018218"/>
+                            <w:bookmarkStart w:id="109" w:name="_Toc26130177"/>
                             <w:r>
                               <w:rPr>
                                 <w:rFonts w:ascii="Georgia" w:hAnsi="Georgia"/>
@@ -13277,8 +13304,8 @@
                               </w:rPr>
                               <w:t xml:space="preserve"> - Árbol XML</w:t>
                             </w:r>
-                            <w:bookmarkEnd w:id="132"/>
-                            <w:bookmarkEnd w:id="133"/>
+                            <w:bookmarkEnd w:id="108"/>
+                            <w:bookmarkEnd w:id="109"/>
                           </w:p>
                         </w:txbxContent>
                       </wps:txbx>
@@ -13294,7 +13321,7 @@
               </wp:anchor>
             </w:drawing>
           </mc:Choice>
-          <mc:Fallback>
+          <mc:Fallback xmlns:w16se="http://schemas.microsoft.com/office/word/2015/wordml/symex" xmlns:w16cid="http://schemas.microsoft.com/office/word/2016/wordml/cid" xmlns:am3d="http://schemas.microsoft.com/office/drawing/2017/model3d" xmlns:aink="http://schemas.microsoft.com/office/drawing/2016/ink" xmlns:cx8="http://schemas.microsoft.com/office/drawing/2016/5/14/chartex" xmlns:cx7="http://schemas.microsoft.com/office/drawing/2016/5/13/chartex" xmlns:cx6="http://schemas.microsoft.com/office/drawing/2016/5/12/chartex" xmlns:cx5="http://schemas.microsoft.com/office/drawing/2016/5/11/chartex" xmlns:cx4="http://schemas.microsoft.com/office/drawing/2016/5/10/chartex" xmlns:cx3="http://schemas.microsoft.com/office/drawing/2016/5/9/chartex" xmlns:cx2="http://schemas.microsoft.com/office/drawing/2015/10/21/chartex" xmlns:cx1="http://schemas.microsoft.com/office/drawing/2015/9/8/chartex" xmlns:cx="http://schemas.microsoft.com/office/drawing/2014/chartex">
             <w:pict>
               <v:shape w14:anchorId="607BA2CC" id="Cuadro de texto 31" o:spid="_x0000_s1042" type="#_x0000_t202" style="position:absolute;margin-left:0;margin-top:.6pt;width:398pt;height:.05pt;z-index:251729920;visibility:visible;mso-wrap-style:square;mso-wrap-distance-left:9pt;mso-wrap-distance-top:0;mso-wrap-distance-right:9pt;mso-wrap-distance-bottom:0;mso-position-horizontal:left;mso-position-horizontal-relative:margin;mso-position-vertical:absolute;mso-position-vertical-relative:text;v-text-anchor:top" o:gfxdata="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" stroked="f">
                 <v:textbox style="mso-fit-shape-to-text:t" inset="0,0,0,0">
@@ -13388,7 +13415,7 @@
           <w:smallCaps/>
         </w:rPr>
       </w:pPr>
-      <w:bookmarkStart w:id="136" w:name="_Toc26130282"/>
+      <w:bookmarkStart w:id="110" w:name="_Toc26130282"/>
       <w:r>
         <w:rPr>
           <w:rFonts w:ascii="Georgia" w:hAnsi="Georgia"/>
@@ -13399,7 +13426,7 @@
         <w:lastRenderedPageBreak/>
         <w:t>Base de Datos</w:t>
       </w:r>
-      <w:bookmarkEnd w:id="136"/>
+      <w:bookmarkEnd w:id="110"/>
     </w:p>
     <w:p>
       <w:pPr>
@@ -13485,21 +13512,19 @@
         <w:rPr>
           <w:rFonts w:ascii="Georgia" w:hAnsi="Georgia"/>
         </w:rPr>
-        <w:t xml:space="preserve">no aporta mucho en este proyecto. </w:t>
-      </w:r>
-      <w:proofErr w:type="spellStart"/>
-      <w:r>
-        <w:rPr>
-          <w:rFonts w:ascii="Georgia" w:hAnsi="Georgia"/>
-        </w:rPr>
-        <w:t>Aún</w:t>
-      </w:r>
-      <w:proofErr w:type="spellEnd"/>
-      <w:r>
-        <w:rPr>
-          <w:rFonts w:ascii="Georgia" w:hAnsi="Georgia"/>
-        </w:rPr>
-        <w:t xml:space="preserve"> así, aprendimos como exportar una base de datos en MySQL a un documento XML con comandos.</w:t>
+        <w:t>no a</w:t>
+      </w:r>
+      <w:r>
+        <w:rPr>
+          <w:rFonts w:ascii="Georgia" w:hAnsi="Georgia"/>
+        </w:rPr>
+        <w:t>porta mucho en este proyecto. Au</w:t>
+      </w:r>
+      <w:r>
+        <w:rPr>
+          <w:rFonts w:ascii="Georgia" w:hAnsi="Georgia"/>
+        </w:rPr>
+        <w:t>n así, aprendimos como exportar una base de datos en MySQL a un documento XML con comandos.</w:t>
       </w:r>
     </w:p>
     <w:p>
@@ -13517,7 +13542,7 @@
           <w:rFonts w:ascii="Georgia" w:hAnsi="Georgia"/>
         </w:rPr>
       </w:pPr>
-      <w:bookmarkStart w:id="137" w:name="_Toc26130178"/>
+      <w:bookmarkStart w:id="111" w:name="_Toc26130178"/>
       <w:r>
         <w:rPr>
           <w:rFonts w:ascii="Georgia" w:hAnsi="Georgia"/>
@@ -13561,7 +13586,7 @@
         </w:rPr>
         <w:t xml:space="preserve"> - Exportar BBDD a XML</w:t>
       </w:r>
-      <w:bookmarkEnd w:id="137"/>
+      <w:bookmarkEnd w:id="111"/>
     </w:p>
     <w:p>
       <w:pPr>
@@ -13657,7 +13682,7 @@
           <w:smallCaps/>
         </w:rPr>
       </w:pPr>
-      <w:bookmarkStart w:id="138" w:name="_Toc26130283"/>
+      <w:bookmarkStart w:id="112" w:name="_Toc26130283"/>
       <w:r>
         <w:rPr>
           <w:rFonts w:ascii="Georgia" w:hAnsi="Georgia"/>
@@ -13667,7 +13692,7 @@
         </w:rPr>
         <w:t>Modelo Relacional</w:t>
       </w:r>
-      <w:bookmarkEnd w:id="138"/>
+      <w:bookmarkEnd w:id="112"/>
     </w:p>
     <w:p>
       <w:pPr>
@@ -14175,9 +14200,9 @@
           <w:i/>
           <w:iCs/>
           <w:highlight w:val="yellow"/>
-        </w:rPr>
-      </w:pPr>
-      <w:proofErr w:type="spellStart"/>
+          <w:lang w:val="en-GB"/>
+        </w:rPr>
+      </w:pPr>
       <w:r>
         <w:rPr>
           <w:rFonts w:ascii="Georgia" w:hAnsi="Georgia"/>
@@ -14186,20 +14211,9 @@
           <w:i/>
           <w:iCs/>
           <w:highlight w:val="yellow"/>
-        </w:rPr>
-        <w:t>Tracks</w:t>
-      </w:r>
-      <w:proofErr w:type="spellEnd"/>
-      <w:r>
-        <w:rPr>
-          <w:rFonts w:ascii="Georgia" w:hAnsi="Georgia"/>
-          <w:b/>
-          <w:bCs/>
-          <w:i/>
-          <w:iCs/>
-          <w:highlight w:val="yellow"/>
-        </w:rPr>
-        <w:t xml:space="preserve"> (</w:t>
+          <w:lang w:val="en-GB"/>
+        </w:rPr>
+        <w:t>Tracks (</w:t>
       </w:r>
       <w:r>
         <w:rPr>
@@ -14210,6 +14224,7 @@
           <w:iCs/>
           <w:highlight w:val="yellow"/>
           <w:u w:val="single"/>
+          <w:lang w:val="en-GB"/>
         </w:rPr>
         <w:t>ID</w:t>
       </w:r>
@@ -14221,8 +14236,9 @@
           <w:i/>
           <w:iCs/>
           <w:highlight w:val="yellow"/>
-        </w:rPr>
-        <w:t xml:space="preserve">, </w:t>
+          <w:lang w:val="en-GB"/>
+        </w:rPr>
+        <w:t xml:space="preserve">, name, </w:t>
       </w:r>
       <w:proofErr w:type="spellStart"/>
       <w:r>
@@ -14233,8 +14249,9 @@
           <w:i/>
           <w:iCs/>
           <w:highlight w:val="yellow"/>
-        </w:rPr>
-        <w:t>name</w:t>
+          <w:lang w:val="en-GB"/>
+        </w:rPr>
+        <w:t>miliseconds</w:t>
       </w:r>
       <w:proofErr w:type="spellEnd"/>
       <w:r>
@@ -14245,8 +14262,9 @@
           <w:i/>
           <w:iCs/>
           <w:highlight w:val="yellow"/>
-        </w:rPr>
-        <w:t xml:space="preserve">, </w:t>
+          <w:lang w:val="en-GB"/>
+        </w:rPr>
+        <w:t xml:space="preserve">, bytes, </w:t>
       </w:r>
       <w:proofErr w:type="spellStart"/>
       <w:r>
@@ -14257,8 +14275,9 @@
           <w:i/>
           <w:iCs/>
           <w:highlight w:val="yellow"/>
-        </w:rPr>
-        <w:t>miliseconds</w:t>
+          <w:lang w:val="en-GB"/>
+        </w:rPr>
+        <w:t>id_media_type</w:t>
       </w:r>
       <w:proofErr w:type="spellEnd"/>
       <w:r>
@@ -14269,8 +14288,9 @@
           <w:i/>
           <w:iCs/>
           <w:highlight w:val="yellow"/>
-        </w:rPr>
-        <w:t xml:space="preserve">, bytes, </w:t>
+          <w:lang w:val="en-GB"/>
+        </w:rPr>
+        <w:t xml:space="preserve">*, </w:t>
       </w:r>
       <w:proofErr w:type="spellStart"/>
       <w:r>
@@ -14281,8 +14301,9 @@
           <w:i/>
           <w:iCs/>
           <w:highlight w:val="yellow"/>
-        </w:rPr>
-        <w:t>id_media_type</w:t>
+          <w:lang w:val="en-GB"/>
+        </w:rPr>
+        <w:t>id_genre</w:t>
       </w:r>
       <w:proofErr w:type="spellEnd"/>
       <w:r>
@@ -14293,30 +14314,7 @@
           <w:i/>
           <w:iCs/>
           <w:highlight w:val="yellow"/>
-        </w:rPr>
-        <w:t xml:space="preserve">*, </w:t>
-      </w:r>
-      <w:proofErr w:type="spellStart"/>
-      <w:r>
-        <w:rPr>
-          <w:rFonts w:ascii="Georgia" w:hAnsi="Georgia"/>
-          <w:b/>
-          <w:bCs/>
-          <w:i/>
-          <w:iCs/>
-          <w:highlight w:val="yellow"/>
-        </w:rPr>
-        <w:t>id_genre</w:t>
-      </w:r>
-      <w:proofErr w:type="spellEnd"/>
-      <w:r>
-        <w:rPr>
-          <w:rFonts w:ascii="Georgia" w:hAnsi="Georgia"/>
-          <w:b/>
-          <w:bCs/>
-          <w:i/>
-          <w:iCs/>
-          <w:highlight w:val="yellow"/>
+          <w:lang w:val="en-GB"/>
         </w:rPr>
         <w:t>*)</w:t>
       </w:r>
@@ -14335,6 +14333,7 @@
           <w:i/>
           <w:iCs/>
           <w:highlight w:val="yellow"/>
+          <w:lang w:val="en-GB"/>
         </w:rPr>
       </w:pPr>
       <w:proofErr w:type="spellStart"/>
@@ -14346,6 +14345,7 @@
           <w:i/>
           <w:iCs/>
           <w:highlight w:val="yellow"/>
+          <w:lang w:val="en-GB"/>
         </w:rPr>
         <w:t>Band_Artists</w:t>
       </w:r>
@@ -14358,6 +14358,7 @@
           <w:i/>
           <w:iCs/>
           <w:highlight w:val="yellow"/>
+          <w:lang w:val="en-GB"/>
         </w:rPr>
         <w:t xml:space="preserve"> (</w:t>
       </w:r>
@@ -14371,6 +14372,7 @@
           <w:iCs/>
           <w:highlight w:val="yellow"/>
           <w:u w:val="single"/>
+          <w:lang w:val="en-GB"/>
         </w:rPr>
         <w:t>band_id</w:t>
       </w:r>
@@ -14384,6 +14386,7 @@
           <w:iCs/>
           <w:highlight w:val="yellow"/>
           <w:u w:val="single"/>
+          <w:lang w:val="en-GB"/>
         </w:rPr>
         <w:t>*</w:t>
       </w:r>
@@ -14396,6 +14399,7 @@
           <w:iCs/>
           <w:highlight w:val="yellow"/>
           <w:u w:val="single"/>
+          <w:lang w:val="en-GB"/>
         </w:rPr>
         <w:t>,</w:t>
       </w:r>
@@ -14408,6 +14412,7 @@
           <w:iCs/>
           <w:highlight w:val="yellow"/>
           <w:u w:val="single"/>
+          <w:lang w:val="en-GB"/>
         </w:rPr>
         <w:t xml:space="preserve"> </w:t>
       </w:r>
@@ -14421,6 +14426,7 @@
           <w:iCs/>
           <w:highlight w:val="yellow"/>
           <w:u w:val="single"/>
+          <w:lang w:val="en-GB"/>
         </w:rPr>
         <w:t>artista_id</w:t>
       </w:r>
@@ -14434,6 +14440,7 @@
           <w:iCs/>
           <w:highlight w:val="yellow"/>
           <w:u w:val="single"/>
+          <w:lang w:val="en-GB"/>
         </w:rPr>
         <w:t>*,</w:t>
       </w:r>
@@ -14445,6 +14452,7 @@
           <w:i/>
           <w:iCs/>
           <w:highlight w:val="yellow"/>
+          <w:lang w:val="en-GB"/>
         </w:rPr>
         <w:t xml:space="preserve"> </w:t>
       </w:r>
@@ -14457,6 +14465,7 @@
           <w:i/>
           <w:iCs/>
           <w:highlight w:val="yellow"/>
+          <w:lang w:val="en-GB"/>
         </w:rPr>
         <w:t>start_date</w:t>
       </w:r>
@@ -14469,6 +14478,7 @@
           <w:i/>
           <w:iCs/>
           <w:highlight w:val="yellow"/>
+          <w:lang w:val="en-GB"/>
         </w:rPr>
         <w:t xml:space="preserve">, </w:t>
       </w:r>
@@ -14481,6 +14491,7 @@
           <w:i/>
           <w:iCs/>
           <w:highlight w:val="yellow"/>
+          <w:lang w:val="en-GB"/>
         </w:rPr>
         <w:t>end_date</w:t>
       </w:r>
@@ -14493,6 +14504,7 @@
           <w:i/>
           <w:iCs/>
           <w:highlight w:val="yellow"/>
+          <w:lang w:val="en-GB"/>
         </w:rPr>
         <w:t>)</w:t>
       </w:r>
@@ -14511,6 +14523,7 @@
           <w:i/>
           <w:iCs/>
           <w:highlight w:val="yellow"/>
+          <w:lang w:val="en-GB"/>
         </w:rPr>
       </w:pPr>
       <w:proofErr w:type="spellStart"/>
@@ -14522,6 +14535,7 @@
           <w:i/>
           <w:iCs/>
           <w:highlight w:val="yellow"/>
+          <w:lang w:val="en-GB"/>
         </w:rPr>
         <w:t>Album_Artists</w:t>
       </w:r>
@@ -14534,6 +14548,7 @@
           <w:i/>
           <w:iCs/>
           <w:highlight w:val="yellow"/>
+          <w:lang w:val="en-GB"/>
         </w:rPr>
         <w:t xml:space="preserve"> (</w:t>
       </w:r>
@@ -14547,6 +14562,7 @@
           <w:iCs/>
           <w:highlight w:val="yellow"/>
           <w:u w:val="single"/>
+          <w:lang w:val="en-GB"/>
         </w:rPr>
         <w:t>id_album</w:t>
       </w:r>
@@ -14560,6 +14576,7 @@
           <w:iCs/>
           <w:highlight w:val="yellow"/>
           <w:u w:val="single"/>
+          <w:lang w:val="en-GB"/>
         </w:rPr>
         <w:t xml:space="preserve">*, </w:t>
       </w:r>
@@ -14573,6 +14590,7 @@
           <w:iCs/>
           <w:highlight w:val="yellow"/>
           <w:u w:val="single"/>
+          <w:lang w:val="en-GB"/>
         </w:rPr>
         <w:t>id_artist</w:t>
       </w:r>
@@ -14586,6 +14604,7 @@
           <w:iCs/>
           <w:highlight w:val="yellow"/>
           <w:u w:val="single"/>
+          <w:lang w:val="en-GB"/>
         </w:rPr>
         <w:t>*</w:t>
       </w:r>
@@ -14597,6 +14616,7 @@
           <w:i/>
           <w:iCs/>
           <w:highlight w:val="yellow"/>
+          <w:lang w:val="en-GB"/>
         </w:rPr>
         <w:t>)</w:t>
       </w:r>
@@ -14615,6 +14635,7 @@
           <w:i/>
           <w:iCs/>
           <w:highlight w:val="yellow"/>
+          <w:lang w:val="en-GB"/>
         </w:rPr>
       </w:pPr>
       <w:proofErr w:type="spellStart"/>
@@ -14626,6 +14647,7 @@
           <w:i/>
           <w:iCs/>
           <w:highlight w:val="yellow"/>
+          <w:lang w:val="en-GB"/>
         </w:rPr>
         <w:t>Album_Tracks</w:t>
       </w:r>
@@ -14638,6 +14660,7 @@
           <w:i/>
           <w:iCs/>
           <w:highlight w:val="yellow"/>
+          <w:lang w:val="en-GB"/>
         </w:rPr>
         <w:t xml:space="preserve"> (</w:t>
       </w:r>
@@ -14651,6 +14674,7 @@
           <w:iCs/>
           <w:highlight w:val="yellow"/>
           <w:u w:val="single"/>
+          <w:lang w:val="en-GB"/>
         </w:rPr>
         <w:t>id_album</w:t>
       </w:r>
@@ -14664,6 +14688,7 @@
           <w:iCs/>
           <w:highlight w:val="yellow"/>
           <w:u w:val="single"/>
+          <w:lang w:val="en-GB"/>
         </w:rPr>
         <w:t xml:space="preserve">*, </w:t>
       </w:r>
@@ -14677,6 +14702,7 @@
           <w:iCs/>
           <w:highlight w:val="yellow"/>
           <w:u w:val="single"/>
+          <w:lang w:val="en-GB"/>
         </w:rPr>
         <w:t>id_track</w:t>
       </w:r>
@@ -14690,6 +14716,7 @@
           <w:iCs/>
           <w:highlight w:val="yellow"/>
           <w:u w:val="single"/>
+          <w:lang w:val="en-GB"/>
         </w:rPr>
         <w:t>*</w:t>
       </w:r>
@@ -14701,6 +14728,7 @@
           <w:i/>
           <w:iCs/>
           <w:highlight w:val="yellow"/>
+          <w:lang w:val="en-GB"/>
         </w:rPr>
         <w:t xml:space="preserve">, </w:t>
       </w:r>
@@ -14713,6 +14741,7 @@
           <w:i/>
           <w:iCs/>
           <w:highlight w:val="yellow"/>
+          <w:lang w:val="en-GB"/>
         </w:rPr>
         <w:t>number_track</w:t>
       </w:r>
@@ -14725,6 +14754,7 @@
           <w:i/>
           <w:iCs/>
           <w:highlight w:val="yellow"/>
+          <w:lang w:val="en-GB"/>
         </w:rPr>
         <w:t>)</w:t>
       </w:r>
@@ -14743,6 +14773,7 @@
           <w:i/>
           <w:iCs/>
           <w:highlight w:val="yellow"/>
+          <w:lang w:val="en-GB"/>
         </w:rPr>
       </w:pPr>
       <w:proofErr w:type="spellStart"/>
@@ -14754,6 +14785,7 @@
           <w:i/>
           <w:iCs/>
           <w:highlight w:val="yellow"/>
+          <w:lang w:val="en-GB"/>
         </w:rPr>
         <w:t>Track_Composer</w:t>
       </w:r>
@@ -14766,6 +14798,7 @@
           <w:i/>
           <w:iCs/>
           <w:highlight w:val="yellow"/>
+          <w:lang w:val="en-GB"/>
         </w:rPr>
         <w:t xml:space="preserve"> (</w:t>
       </w:r>
@@ -14779,6 +14812,7 @@
           <w:iCs/>
           <w:highlight w:val="yellow"/>
           <w:u w:val="single"/>
+          <w:lang w:val="en-GB"/>
         </w:rPr>
         <w:t>id_</w:t>
       </w:r>
@@ -14791,6 +14825,7 @@
           <w:iCs/>
           <w:highlight w:val="yellow"/>
           <w:u w:val="single"/>
+          <w:lang w:val="en-GB"/>
         </w:rPr>
         <w:t>track</w:t>
       </w:r>
@@ -14804,6 +14839,7 @@
           <w:iCs/>
           <w:highlight w:val="yellow"/>
           <w:u w:val="single"/>
+          <w:lang w:val="en-GB"/>
         </w:rPr>
         <w:t xml:space="preserve">*, </w:t>
       </w:r>
@@ -14817,6 +14853,7 @@
           <w:iCs/>
           <w:highlight w:val="yellow"/>
           <w:u w:val="single"/>
+          <w:lang w:val="en-GB"/>
         </w:rPr>
         <w:t>id_artist</w:t>
       </w:r>
@@ -14830,6 +14867,7 @@
           <w:iCs/>
           <w:highlight w:val="yellow"/>
           <w:u w:val="single"/>
+          <w:lang w:val="en-GB"/>
         </w:rPr>
         <w:t>*</w:t>
       </w:r>
@@ -14841,10 +14879,10 @@
           <w:i/>
           <w:iCs/>
           <w:highlight w:val="yellow"/>
-        </w:rPr>
-        <w:t xml:space="preserve">, </w:t>
-      </w:r>
-      <w:proofErr w:type="spellStart"/>
+          <w:lang w:val="en-GB"/>
+        </w:rPr>
+        <w:t>, year</w:t>
+      </w:r>
       <w:r>
         <w:rPr>
           <w:rFonts w:ascii="Georgia" w:hAnsi="Georgia"/>
@@ -14853,18 +14891,7 @@
           <w:i/>
           <w:iCs/>
           <w:highlight w:val="yellow"/>
-        </w:rPr>
-        <w:t>year</w:t>
-      </w:r>
-      <w:proofErr w:type="spellEnd"/>
-      <w:r>
-        <w:rPr>
-          <w:rFonts w:ascii="Georgia" w:hAnsi="Georgia"/>
-          <w:b/>
-          <w:bCs/>
-          <w:i/>
-          <w:iCs/>
-          <w:highlight w:val="yellow"/>
+          <w:lang w:val="en-GB"/>
         </w:rPr>
         <w:t>)</w:t>
       </w:r>
@@ -14883,6 +14910,7 @@
           <w:i/>
           <w:iCs/>
           <w:highlight w:val="yellow"/>
+          <w:lang w:val="en-GB"/>
         </w:rPr>
       </w:pPr>
       <w:proofErr w:type="spellStart"/>
@@ -14894,6 +14922,7 @@
           <w:i/>
           <w:iCs/>
           <w:highlight w:val="yellow"/>
+          <w:lang w:val="en-GB"/>
         </w:rPr>
         <w:t>Playlist_Tracks</w:t>
       </w:r>
@@ -14906,6 +14935,7 @@
           <w:i/>
           <w:iCs/>
           <w:highlight w:val="yellow"/>
+          <w:lang w:val="en-GB"/>
         </w:rPr>
         <w:t xml:space="preserve"> (</w:t>
       </w:r>
@@ -14919,6 +14949,7 @@
           <w:iCs/>
           <w:highlight w:val="yellow"/>
           <w:u w:val="single"/>
+          <w:lang w:val="en-GB"/>
         </w:rPr>
         <w:t>id_playlist</w:t>
       </w:r>
@@ -14932,6 +14963,7 @@
           <w:iCs/>
           <w:highlight w:val="yellow"/>
           <w:u w:val="single"/>
+          <w:lang w:val="en-GB"/>
         </w:rPr>
         <w:t xml:space="preserve">*, </w:t>
       </w:r>
@@ -14945,6 +14977,7 @@
           <w:iCs/>
           <w:highlight w:val="yellow"/>
           <w:u w:val="single"/>
+          <w:lang w:val="en-GB"/>
         </w:rPr>
         <w:t>id_track</w:t>
       </w:r>
@@ -14958,6 +14991,7 @@
           <w:iCs/>
           <w:highlight w:val="yellow"/>
           <w:u w:val="single"/>
+          <w:lang w:val="en-GB"/>
         </w:rPr>
         <w:t>*</w:t>
       </w:r>
@@ -14969,6 +15003,7 @@
           <w:i/>
           <w:iCs/>
           <w:highlight w:val="yellow"/>
+          <w:lang w:val="en-GB"/>
         </w:rPr>
         <w:t xml:space="preserve">, </w:t>
       </w:r>
@@ -14981,6 +15016,7 @@
           <w:i/>
           <w:iCs/>
           <w:highlight w:val="yellow"/>
+          <w:lang w:val="en-GB"/>
         </w:rPr>
         <w:t>number_track</w:t>
       </w:r>
@@ -14993,6 +15029,7 @@
           <w:i/>
           <w:iCs/>
           <w:highlight w:val="yellow"/>
+          <w:lang w:val="en-GB"/>
         </w:rPr>
         <w:t>)</w:t>
       </w:r>
@@ -15011,6 +15048,7 @@
           <w:i/>
           <w:iCs/>
           <w:highlight w:val="yellow"/>
+          <w:lang w:val="en-GB"/>
         </w:rPr>
       </w:pPr>
       <w:proofErr w:type="spellStart"/>
@@ -15022,6 +15060,7 @@
           <w:i/>
           <w:iCs/>
           <w:highlight w:val="yellow"/>
+          <w:lang w:val="en-GB"/>
         </w:rPr>
         <w:t>Tracks_Artists</w:t>
       </w:r>
@@ -15034,6 +15073,7 @@
           <w:i/>
           <w:iCs/>
           <w:highlight w:val="yellow"/>
+          <w:lang w:val="en-GB"/>
         </w:rPr>
         <w:t xml:space="preserve"> (</w:t>
       </w:r>
@@ -15047,6 +15087,7 @@
           <w:iCs/>
           <w:highlight w:val="yellow"/>
           <w:u w:val="single"/>
+          <w:lang w:val="en-GB"/>
         </w:rPr>
         <w:t>id_track</w:t>
       </w:r>
@@ -15060,6 +15101,7 @@
           <w:iCs/>
           <w:highlight w:val="yellow"/>
           <w:u w:val="single"/>
+          <w:lang w:val="en-GB"/>
         </w:rPr>
         <w:t xml:space="preserve">*, </w:t>
       </w:r>
@@ -15073,6 +15115,7 @@
           <w:iCs/>
           <w:highlight w:val="yellow"/>
           <w:u w:val="single"/>
+          <w:lang w:val="en-GB"/>
         </w:rPr>
         <w:t>id_artist</w:t>
       </w:r>
@@ -15086,6 +15129,7 @@
           <w:iCs/>
           <w:highlight w:val="yellow"/>
           <w:u w:val="single"/>
+          <w:lang w:val="en-GB"/>
         </w:rPr>
         <w:t>*</w:t>
       </w:r>
@@ -15097,6 +15141,7 @@
           <w:i/>
           <w:iCs/>
           <w:highlight w:val="yellow"/>
+          <w:lang w:val="en-GB"/>
         </w:rPr>
         <w:t>)</w:t>
       </w:r>
@@ -15116,11 +15161,12 @@
           <w:smallCaps/>
         </w:rPr>
       </w:pPr>
-      <w:bookmarkStart w:id="139" w:name="_Toc26130284"/>
+      <w:bookmarkStart w:id="113" w:name="_Toc26130284"/>
       <w:r>
         <w:rPr>
           <w:rFonts w:ascii="Georgia" w:hAnsi="Georgia"/>
           <w:noProof/>
+          <w:lang w:eastAsia="es-ES"/>
         </w:rPr>
         <w:drawing>
           <wp:anchor distT="0" distB="0" distL="114300" distR="114300" simplePos="0" relativeHeight="251730944" behindDoc="0" locked="0" layoutInCell="1" allowOverlap="1" wp14:anchorId="4AE6ED7C" wp14:editId="283EE9A6">
@@ -15187,7 +15233,7 @@
         </w:rPr>
         <w:t>Diagrama Entidad - Relación</w:t>
       </w:r>
-      <w:bookmarkEnd w:id="139"/>
+      <w:bookmarkEnd w:id="113"/>
     </w:p>
     <w:p>
       <w:pPr>
@@ -15196,7 +15242,7 @@
           <w:rFonts w:ascii="Georgia" w:hAnsi="Georgia"/>
         </w:rPr>
       </w:pPr>
-      <w:bookmarkStart w:id="140" w:name="_Toc26130179"/>
+      <w:bookmarkStart w:id="114" w:name="_Toc26130179"/>
       <w:r>
         <w:rPr>
           <w:rFonts w:ascii="Georgia" w:hAnsi="Georgia"/>
@@ -15254,7 +15300,7 @@
         </w:rPr>
         <w:t xml:space="preserve"> Entidad - Relación</w:t>
       </w:r>
-      <w:bookmarkEnd w:id="140"/>
+      <w:bookmarkEnd w:id="114"/>
     </w:p>
     <w:p>
       <w:pPr>
@@ -15290,6 +15336,7 @@
           <w:rFonts w:ascii="Georgia" w:hAnsi="Georgia"/>
           <w:b/>
           <w:bCs/>
+          <w:i/>
         </w:rPr>
         <w:t>tracks</w:t>
       </w:r>
@@ -15328,7 +15375,7 @@
           <w:smallCaps/>
         </w:rPr>
       </w:pPr>
-      <w:bookmarkStart w:id="141" w:name="_Toc26130285"/>
+      <w:bookmarkStart w:id="115" w:name="_Toc26130285"/>
       <w:r>
         <w:rPr>
           <w:rFonts w:ascii="Georgia" w:hAnsi="Georgia"/>
@@ -15339,7 +15386,7 @@
         <w:lastRenderedPageBreak/>
         <w:t>Sistemas Informáticos</w:t>
       </w:r>
-      <w:bookmarkEnd w:id="141"/>
+      <w:bookmarkEnd w:id="115"/>
     </w:p>
     <w:p>
       <w:pPr>
@@ -15432,7 +15479,7 @@
           <w:rFonts w:ascii="Georgia" w:hAnsi="Georgia"/>
         </w:rPr>
       </w:pPr>
-      <w:bookmarkStart w:id="142" w:name="_Toc26130180"/>
+      <w:bookmarkStart w:id="116" w:name="_Toc26130180"/>
       <w:r>
         <w:rPr>
           <w:rFonts w:ascii="Georgia" w:hAnsi="Georgia"/>
@@ -15498,7 +15545,7 @@
         </w:rPr>
         <w:t>bat</w:t>
       </w:r>
-      <w:bookmarkEnd w:id="142"/>
+      <w:bookmarkEnd w:id="116"/>
       <w:proofErr w:type="spellEnd"/>
     </w:p>
     <w:p>
@@ -15512,21 +15559,7 @@
         <w:rPr>
           <w:rFonts w:ascii="Georgia" w:hAnsi="Georgia"/>
         </w:rPr>
-        <w:t xml:space="preserve">Llegamos a la conclusión de que el programa VLC, lanza un error si la sintaxis del comando para ejecutarlo es </w:t>
-      </w:r>
-      <w:proofErr w:type="gramStart"/>
-      <w:r>
-        <w:rPr>
-          <w:rFonts w:ascii="Georgia" w:hAnsi="Georgia"/>
-        </w:rPr>
-        <w:t>incorrecto</w:t>
-      </w:r>
-      <w:proofErr w:type="gramEnd"/>
-      <w:r>
-        <w:rPr>
-          <w:rFonts w:ascii="Georgia" w:hAnsi="Georgia"/>
-        </w:rPr>
-        <w:t xml:space="preserve">. Tampoco funciona si tratamos de lanzar cualquier comando </w:t>
+        <w:t xml:space="preserve">Llegamos a la conclusión de que el programa VLC, lanza un error si la sintaxis del comando para ejecutarlo es incorrecto. Tampoco funciona si tratamos de lanzar cualquier comando </w:t>
       </w:r>
       <w:proofErr w:type="spellStart"/>
       <w:r>
@@ -15738,7 +15771,7 @@
               </wp:anchor>
             </w:drawing>
           </mc:Choice>
-          <mc:Fallback>
+          <mc:Fallback xmlns:w16se="http://schemas.microsoft.com/office/word/2015/wordml/symex" xmlns:w16cid="http://schemas.microsoft.com/office/word/2016/wordml/cid" xmlns:am3d="http://schemas.microsoft.com/office/drawing/2017/model3d" xmlns:aink="http://schemas.microsoft.com/office/drawing/2016/ink" xmlns:cx8="http://schemas.microsoft.com/office/drawing/2016/5/14/chartex" xmlns:cx7="http://schemas.microsoft.com/office/drawing/2016/5/13/chartex" xmlns:cx6="http://schemas.microsoft.com/office/drawing/2016/5/12/chartex" xmlns:cx5="http://schemas.microsoft.com/office/drawing/2016/5/11/chartex" xmlns:cx4="http://schemas.microsoft.com/office/drawing/2016/5/10/chartex" xmlns:cx3="http://schemas.microsoft.com/office/drawing/2016/5/9/chartex" xmlns:cx2="http://schemas.microsoft.com/office/drawing/2015/10/21/chartex" xmlns:cx1="http://schemas.microsoft.com/office/drawing/2015/9/8/chartex" xmlns:cx="http://schemas.microsoft.com/office/drawing/2014/chartex">
             <w:pict>
               <v:shape w14:anchorId="59D73AC5" id="Cuadro de texto 12" o:spid="_x0000_s1043" type="#_x0000_t202" style="position:absolute;margin-left:0;margin-top:.75pt;width:398pt;height:.05pt;z-index:251716608;visibility:visible;mso-wrap-style:square;mso-wrap-distance-left:9pt;mso-wrap-distance-top:0;mso-wrap-distance-right:9pt;mso-wrap-distance-bottom:0;mso-position-horizontal:left;mso-position-horizontal-relative:margin;mso-position-vertical:absolute;mso-position-vertical-relative:text;v-text-anchor:top" o:gfxdata="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" stroked="f">
                 <v:textbox style="mso-fit-shape-to-text:t" inset="0,0,0,0">
@@ -15794,7 +15827,7 @@
           <w:smallCaps/>
         </w:rPr>
       </w:pPr>
-      <w:bookmarkStart w:id="143" w:name="_Toc26130286"/>
+      <w:bookmarkStart w:id="117" w:name="_Toc26130286"/>
       <w:r>
         <w:rPr>
           <w:rFonts w:ascii="Georgia" w:hAnsi="Georgia"/>
@@ -15814,7 +15847,7 @@
         </w:rPr>
         <w:t>s</w:t>
       </w:r>
-      <w:bookmarkEnd w:id="143"/>
+      <w:bookmarkEnd w:id="117"/>
     </w:p>
     <w:p>
       <w:pPr>
@@ -15831,7 +15864,7 @@
           <w:smallCaps/>
         </w:rPr>
       </w:pPr>
-      <w:bookmarkStart w:id="144" w:name="_Toc26130287"/>
+      <w:bookmarkStart w:id="118" w:name="_Toc26130287"/>
       <w:r>
         <w:rPr>
           <w:rFonts w:ascii="Georgia" w:hAnsi="Georgia"/>
@@ -15841,7 +15874,7 @@
         </w:rPr>
         <w:t xml:space="preserve">Cosas </w:t>
       </w:r>
-      <w:proofErr w:type="spellStart"/>
+      <w:bookmarkEnd w:id="118"/>
       <w:r>
         <w:rPr>
           <w:rFonts w:ascii="Georgia" w:hAnsi="Georgia"/>
@@ -15849,10 +15882,8 @@
           <w:bCs/>
           <w:smallCaps/>
         </w:rPr>
-        <w:t>guays</w:t>
-      </w:r>
-      <w:bookmarkEnd w:id="144"/>
-      <w:proofErr w:type="spellEnd"/>
+        <w:t>destacables</w:t>
+      </w:r>
     </w:p>
     <w:p>
       <w:pPr>
@@ -15883,6 +15914,7 @@
       <w:r>
         <w:rPr>
           <w:rFonts w:ascii="Georgia" w:hAnsi="Georgia"/>
+          <w:i/>
         </w:rPr>
         <w:t>while</w:t>
       </w:r>
@@ -15985,7 +16017,7 @@
           <w:rFonts w:ascii="Georgia" w:hAnsi="Georgia"/>
         </w:rPr>
       </w:pPr>
-      <w:bookmarkStart w:id="145" w:name="_Toc26130181"/>
+      <w:bookmarkStart w:id="119" w:name="_Toc26130181"/>
       <w:r>
         <w:rPr>
           <w:rFonts w:ascii="Georgia" w:hAnsi="Georgia"/>
@@ -16042,7 +16074,7 @@
         </w:rPr>
         <w:t xml:space="preserve"> Lógica</w:t>
       </w:r>
-      <w:bookmarkEnd w:id="145"/>
+      <w:bookmarkEnd w:id="119"/>
     </w:p>
     <w:p>
       <w:pPr>
@@ -16061,6 +16093,7 @@
       <w:r>
         <w:rPr>
           <w:rFonts w:ascii="Georgia" w:hAnsi="Georgia"/>
+          <w:i/>
         </w:rPr>
         <w:t>commits</w:t>
       </w:r>
@@ -16113,6 +16146,7 @@
       <w:r>
         <w:rPr>
           <w:rFonts w:ascii="Georgia" w:hAnsi="Georgia"/>
+          <w:i/>
         </w:rPr>
         <w:t>commits</w:t>
       </w:r>
@@ -16133,6 +16167,7 @@
         <w:rPr>
           <w:rFonts w:ascii="Georgia" w:hAnsi="Georgia"/>
           <w:noProof/>
+          <w:lang w:eastAsia="es-ES"/>
         </w:rPr>
         <w:drawing>
           <wp:inline distT="0" distB="0" distL="0" distR="0" wp14:anchorId="372737C6" wp14:editId="12A0948A">
@@ -16179,7 +16214,7 @@
           <w:rFonts w:ascii="Georgia" w:hAnsi="Georgia"/>
         </w:rPr>
       </w:pPr>
-      <w:bookmarkStart w:id="146" w:name="_Toc26130182"/>
+      <w:bookmarkStart w:id="120" w:name="_Toc26130182"/>
       <w:r>
         <w:rPr>
           <w:rFonts w:ascii="Georgia" w:hAnsi="Georgia"/>
@@ -16230,7 +16265,7 @@
         </w:rPr>
         <w:t>Commits</w:t>
       </w:r>
-      <w:bookmarkEnd w:id="146"/>
+      <w:bookmarkEnd w:id="120"/>
       <w:proofErr w:type="spellEnd"/>
     </w:p>
     <w:p>
@@ -16248,7 +16283,7 @@
           <w:smallCaps/>
         </w:rPr>
       </w:pPr>
-      <w:bookmarkStart w:id="147" w:name="_Toc26130288"/>
+      <w:bookmarkStart w:id="121" w:name="_Toc26130288"/>
       <w:r>
         <w:rPr>
           <w:rFonts w:ascii="Georgia" w:hAnsi="Georgia"/>
@@ -16258,7 +16293,7 @@
         </w:rPr>
         <w:t>Posibles mejoras</w:t>
       </w:r>
-      <w:bookmarkEnd w:id="147"/>
+      <w:bookmarkEnd w:id="121"/>
     </w:p>
     <w:p>
       <w:pPr>
@@ -16347,6 +16382,7 @@
       <w:r>
         <w:rPr>
           <w:rFonts w:ascii="Georgia" w:hAnsi="Georgia"/>
+          <w:i/>
         </w:rPr>
         <w:t>parseador</w:t>
       </w:r>
@@ -16379,6 +16415,7 @@
       <w:r>
         <w:rPr>
           <w:rFonts w:ascii="Georgia" w:hAnsi="Georgia"/>
+          <w:i/>
         </w:rPr>
         <w:t>commits</w:t>
       </w:r>
@@ -16405,7 +16442,7 @@
           <w:smallCaps/>
         </w:rPr>
       </w:pPr>
-      <w:bookmarkStart w:id="148" w:name="_Toc26130289"/>
+      <w:bookmarkStart w:id="122" w:name="_Toc26130289"/>
       <w:r>
         <w:rPr>
           <w:rFonts w:ascii="Georgia" w:hAnsi="Georgia"/>
@@ -16415,7 +16452,7 @@
         </w:rPr>
         <w:t>Dificultades</w:t>
       </w:r>
-      <w:bookmarkEnd w:id="148"/>
+      <w:bookmarkEnd w:id="122"/>
     </w:p>
     <w:p>
       <w:pPr>
@@ -16456,6 +16493,7 @@
       <w:r>
         <w:rPr>
           <w:rFonts w:ascii="Georgia" w:hAnsi="Georgia"/>
+          <w:i/>
         </w:rPr>
         <w:t>assert</w:t>
       </w:r>
@@ -16470,6 +16508,7 @@
       <w:r>
         <w:rPr>
           <w:rFonts w:ascii="Georgia" w:hAnsi="Georgia"/>
+          <w:i/>
         </w:rPr>
         <w:t>Expection</w:t>
       </w:r>
@@ -16496,6 +16535,7 @@
       <w:r>
         <w:rPr>
           <w:rFonts w:ascii="Georgia" w:hAnsi="Georgia"/>
+          <w:i/>
         </w:rPr>
         <w:t>Pytest</w:t>
       </w:r>
@@ -16557,7 +16597,7 @@
           <w:smallCaps/>
         </w:rPr>
       </w:pPr>
-      <w:bookmarkStart w:id="149" w:name="_Toc26130290"/>
+      <w:bookmarkStart w:id="123" w:name="_Toc26130290"/>
       <w:r>
         <w:rPr>
           <w:rFonts w:ascii="Georgia" w:hAnsi="Georgia"/>
@@ -16568,7 +16608,7 @@
         <w:lastRenderedPageBreak/>
         <w:t>Webgrafía</w:t>
       </w:r>
-      <w:bookmarkEnd w:id="149"/>
+      <w:bookmarkEnd w:id="123"/>
     </w:p>
     <w:p>
       <w:pPr>
@@ -16586,12 +16626,14 @@
         </w:numPr>
         <w:rPr>
           <w:rFonts w:ascii="Georgia" w:hAnsi="Georgia"/>
+          <w:i/>
         </w:rPr>
       </w:pPr>
       <w:proofErr w:type="spellStart"/>
       <w:r>
         <w:rPr>
           <w:rFonts w:ascii="Georgia" w:hAnsi="Georgia"/>
+          <w:i/>
         </w:rPr>
         <w:t>Pull</w:t>
       </w:r>
@@ -16599,6 +16641,7 @@
       <w:r>
         <w:rPr>
           <w:rFonts w:ascii="Georgia" w:hAnsi="Georgia"/>
+          <w:i/>
         </w:rPr>
         <w:t xml:space="preserve"> </w:t>
       </w:r>
@@ -16606,6 +16649,7 @@
       <w:r>
         <w:rPr>
           <w:rFonts w:ascii="Georgia" w:hAnsi="Georgia"/>
+          <w:i/>
         </w:rPr>
         <w:t>Request</w:t>
       </w:r>
@@ -16653,6 +16697,7 @@
       <w:r>
         <w:rPr>
           <w:rFonts w:ascii="Georgia" w:hAnsi="Georgia"/>
+          <w:i/>
         </w:rPr>
         <w:t>commit</w:t>
       </w:r>
@@ -16694,12 +16739,14 @@
         </w:numPr>
         <w:rPr>
           <w:rFonts w:ascii="Georgia" w:hAnsi="Georgia"/>
+          <w:i/>
         </w:rPr>
       </w:pPr>
       <w:proofErr w:type="spellStart"/>
       <w:r>
         <w:rPr>
           <w:rFonts w:ascii="Georgia" w:hAnsi="Georgia"/>
+          <w:i/>
         </w:rPr>
         <w:t>Slides</w:t>
       </w:r>
@@ -16707,13 +16754,31 @@
       <w:r>
         <w:rPr>
           <w:rFonts w:ascii="Georgia" w:hAnsi="Georgia"/>
-        </w:rPr>
-        <w:t xml:space="preserve"> Git </w:t>
+          <w:i/>
+        </w:rPr>
+        <w:t xml:space="preserve"> </w:t>
       </w:r>
       <w:proofErr w:type="spellStart"/>
       <w:r>
         <w:rPr>
           <w:rFonts w:ascii="Georgia" w:hAnsi="Georgia"/>
+          <w:i/>
+        </w:rPr>
+        <w:t>Git</w:t>
+      </w:r>
+      <w:proofErr w:type="spellEnd"/>
+      <w:r>
+        <w:rPr>
+          <w:rFonts w:ascii="Georgia" w:hAnsi="Georgia"/>
+          <w:i/>
+        </w:rPr>
+        <w:t xml:space="preserve"> </w:t>
+      </w:r>
+      <w:proofErr w:type="spellStart"/>
+      <w:r>
+        <w:rPr>
+          <w:rFonts w:ascii="Georgia" w:hAnsi="Georgia"/>
+          <w:i/>
         </w:rPr>
         <w:t>Classroom</w:t>
       </w:r>
@@ -16791,25 +16856,22 @@
         </w:numPr>
         <w:rPr>
           <w:rFonts w:ascii="Georgia" w:hAnsi="Georgia"/>
+          <w:i/>
         </w:rPr>
       </w:pPr>
       <w:proofErr w:type="spellStart"/>
       <w:r>
         <w:rPr>
           <w:rFonts w:ascii="Georgia" w:hAnsi="Georgia"/>
-        </w:rPr>
-        <w:t>Conven</w:t>
-      </w:r>
-      <w:r>
-        <w:rPr>
-          <w:rFonts w:ascii="Georgia" w:hAnsi="Georgia"/>
-        </w:rPr>
-        <w:t>tional</w:t>
+          <w:i/>
+        </w:rPr>
+        <w:t>Conventional</w:t>
       </w:r>
       <w:proofErr w:type="spellEnd"/>
       <w:r>
         <w:rPr>
           <w:rFonts w:ascii="Georgia" w:hAnsi="Georgia"/>
+          <w:i/>
         </w:rPr>
         <w:t xml:space="preserve"> </w:t>
       </w:r>
@@ -16817,6 +16879,7 @@
       <w:r>
         <w:rPr>
           <w:rFonts w:ascii="Georgia" w:hAnsi="Georgia"/>
+          <w:i/>
         </w:rPr>
         <w:t>commit</w:t>
       </w:r>
@@ -16864,6 +16927,7 @@
       <w:r>
         <w:rPr>
           <w:rFonts w:ascii="Georgia" w:hAnsi="Georgia"/>
+          <w:i/>
         </w:rPr>
         <w:t>Validator</w:t>
       </w:r>
@@ -16914,6 +16978,7 @@
       <w:r>
         <w:rPr>
           <w:rFonts w:ascii="Georgia" w:hAnsi="Georgia"/>
+          <w:i/>
         </w:rPr>
         <w:t>Schema</w:t>
       </w:r>
@@ -16928,6 +16993,7 @@
       <w:r>
         <w:rPr>
           <w:rFonts w:ascii="Georgia" w:hAnsi="Georgia"/>
+          <w:i/>
         </w:rPr>
         <w:t>Generator</w:t>
       </w:r>
@@ -17011,6 +17077,7 @@
       <w:r>
         <w:rPr>
           <w:rFonts w:ascii="Georgia" w:hAnsi="Georgia"/>
+          <w:i/>
         </w:rPr>
         <w:t>Parsear</w:t>
       </w:r>
@@ -17112,7 +17179,7 @@
 </file>
 
 <file path=word/endnotes.xml><?xml version="1.0" encoding="utf-8"?>
-<w:endnotes xmlns:wpc="http://schemas.microsoft.com/office/word/2010/wordprocessingCanvas" xmlns:cx="http://schemas.microsoft.com/office/drawing/2014/chartex" xmlns:cx1="http://schemas.microsoft.com/office/drawing/2015/9/8/chartex" xmlns:cx2="http://schemas.microsoft.com/office/drawing/2015/10/21/chartex" xmlns:cx3="http://schemas.microsoft.com/office/drawing/2016/5/9/chartex" xmlns:cx4="http://schemas.microsoft.com/office/drawing/2016/5/10/chartex" xmlns:cx5="http://schemas.microsoft.com/office/drawing/2016/5/11/chartex" xmlns:cx6="http://schemas.microsoft.com/office/drawing/2016/5/12/chartex" xmlns:cx7="http://schemas.microsoft.com/office/drawing/2016/5/13/chartex" xmlns:cx8="http://schemas.microsoft.com/office/drawing/2016/5/14/chartex" xmlns:mc="http://schemas.openxmlformats.org/markup-compatibility/2006" xmlns:aink="http://schemas.microsoft.com/office/drawing/2016/ink" xmlns:am3d="http://schemas.microsoft.com/office/drawing/2017/model3d" xmlns:o="urn:schemas-microsoft-com:office:office" xmlns:r="http://schemas.openxmlformats.org/officeDocument/2006/relationships" xmlns:m="http://schemas.openxmlformats.org/officeDocument/2006/math" xmlns:v="urn:schemas-microsoft-com:vml" xmlns:wp14="http://schemas.microsoft.com/office/word/2010/wordprocessingDrawing" xmlns:wp="http://schemas.openxmlformats.org/drawingml/2006/wordprocessingDrawing" xmlns:w10="urn:schemas-microsoft-com:office:word" xmlns:w="http://schemas.openxmlformats.org/wordprocessingml/2006/main" xmlns:w14="http://schemas.microsoft.com/office/word/2010/wordml" xmlns:w15="http://schemas.microsoft.com/office/word/2012/wordml" xmlns:w16cid="http://schemas.microsoft.com/office/word/2016/wordml/cid" xmlns:w16se="http://schemas.microsoft.com/office/word/2015/wordml/symex" xmlns:wpg="http://schemas.microsoft.com/office/word/2010/wordprocessingGroup" xmlns:wpi="http://schemas.microsoft.com/office/word/2010/wordprocessingInk" xmlns:wne="http://schemas.microsoft.com/office/word/2006/wordml" xmlns:wps="http://schemas.microsoft.com/office/word/2010/wordprocessingShape" mc:Ignorable="w14 w15 w16se w16cid wp14">
+<w:endnotes xmlns:wpc="http://schemas.microsoft.com/office/word/2010/wordprocessingCanvas" xmlns:mc="http://schemas.openxmlformats.org/markup-compatibility/2006" xmlns:o="urn:schemas-microsoft-com:office:office" xmlns:r="http://schemas.openxmlformats.org/officeDocument/2006/relationships" xmlns:m="http://schemas.openxmlformats.org/officeDocument/2006/math" xmlns:v="urn:schemas-microsoft-com:vml" xmlns:wp14="http://schemas.microsoft.com/office/word/2010/wordprocessingDrawing" xmlns:wp="http://schemas.openxmlformats.org/drawingml/2006/wordprocessingDrawing" xmlns:w10="urn:schemas-microsoft-com:office:word" xmlns:w="http://schemas.openxmlformats.org/wordprocessingml/2006/main" xmlns:w14="http://schemas.microsoft.com/office/word/2010/wordml" xmlns:w15="http://schemas.microsoft.com/office/word/2012/wordml" xmlns:wpg="http://schemas.microsoft.com/office/word/2010/wordprocessingGroup" xmlns:wpi="http://schemas.microsoft.com/office/word/2010/wordprocessingInk" xmlns:wne="http://schemas.microsoft.com/office/word/2006/wordml" xmlns:wps="http://schemas.microsoft.com/office/word/2010/wordprocessingShape" mc:Ignorable="w14 w15 wp14">
   <w:endnote w:type="separator" w:id="-1">
     <w:p>
       <w:pPr>
@@ -17137,7 +17204,7 @@
 </file>
 
 <file path=word/footer1.xml><?xml version="1.0" encoding="utf-8"?>
-<w:ftr xmlns:wpc="http://schemas.microsoft.com/office/word/2010/wordprocessingCanvas" xmlns:cx="http://schemas.microsoft.com/office/drawing/2014/chartex" xmlns:cx1="http://schemas.microsoft.com/office/drawing/2015/9/8/chartex" xmlns:cx2="http://schemas.microsoft.com/office/drawing/2015/10/21/chartex" xmlns:cx3="http://schemas.microsoft.com/office/drawing/2016/5/9/chartex" xmlns:cx4="http://schemas.microsoft.com/office/drawing/2016/5/10/chartex" xmlns:cx5="http://schemas.microsoft.com/office/drawing/2016/5/11/chartex" xmlns:cx6="http://schemas.microsoft.com/office/drawing/2016/5/12/chartex" xmlns:cx7="http://schemas.microsoft.com/office/drawing/2016/5/13/chartex" xmlns:cx8="http://schemas.microsoft.com/office/drawing/2016/5/14/chartex" xmlns:mc="http://schemas.openxmlformats.org/markup-compatibility/2006" xmlns:aink="http://schemas.microsoft.com/office/drawing/2016/ink" xmlns:am3d="http://schemas.microsoft.com/office/drawing/2017/model3d" xmlns:o="urn:schemas-microsoft-com:office:office" xmlns:r="http://schemas.openxmlformats.org/officeDocument/2006/relationships" xmlns:m="http://schemas.openxmlformats.org/officeDocument/2006/math" xmlns:v="urn:schemas-microsoft-com:vml" xmlns:wp14="http://schemas.microsoft.com/office/word/2010/wordprocessingDrawing" xmlns:wp="http://schemas.openxmlformats.org/drawingml/2006/wordprocessingDrawing" xmlns:w10="urn:schemas-microsoft-com:office:word" xmlns:w="http://schemas.openxmlformats.org/wordprocessingml/2006/main" xmlns:w14="http://schemas.microsoft.com/office/word/2010/wordml" xmlns:w15="http://schemas.microsoft.com/office/word/2012/wordml" xmlns:w16cid="http://schemas.microsoft.com/office/word/2016/wordml/cid" xmlns:w16se="http://schemas.microsoft.com/office/word/2015/wordml/symex" xmlns:wpg="http://schemas.microsoft.com/office/word/2010/wordprocessingGroup" xmlns:wpi="http://schemas.microsoft.com/office/word/2010/wordprocessingInk" xmlns:wne="http://schemas.microsoft.com/office/word/2006/wordml" xmlns:wps="http://schemas.microsoft.com/office/word/2010/wordprocessingShape" mc:Ignorable="w14 w15 w16se w16cid wp14">
+<w:ftr xmlns:wpc="http://schemas.microsoft.com/office/word/2010/wordprocessingCanvas" xmlns:mc="http://schemas.openxmlformats.org/markup-compatibility/2006" xmlns:o="urn:schemas-microsoft-com:office:office" xmlns:r="http://schemas.openxmlformats.org/officeDocument/2006/relationships" xmlns:m="http://schemas.openxmlformats.org/officeDocument/2006/math" xmlns:v="urn:schemas-microsoft-com:vml" xmlns:wp14="http://schemas.microsoft.com/office/word/2010/wordprocessingDrawing" xmlns:wp="http://schemas.openxmlformats.org/drawingml/2006/wordprocessingDrawing" xmlns:w10="urn:schemas-microsoft-com:office:word" xmlns:w="http://schemas.openxmlformats.org/wordprocessingml/2006/main" xmlns:w14="http://schemas.microsoft.com/office/word/2010/wordml" xmlns:w15="http://schemas.microsoft.com/office/word/2012/wordml" xmlns:wpg="http://schemas.microsoft.com/office/word/2010/wordprocessingGroup" xmlns:wpi="http://schemas.microsoft.com/office/word/2010/wordprocessingInk" xmlns:wne="http://schemas.microsoft.com/office/word/2006/wordml" xmlns:wps="http://schemas.microsoft.com/office/word/2010/wordprocessingShape" mc:Ignorable="w14 w15 wp14">
   <w:sdt>
     <w:sdtPr>
       <w:id w:val="11264299"/>
@@ -17146,6 +17213,7 @@
         <w:docPartUnique/>
       </w:docPartObj>
     </w:sdtPr>
+    <w:sdtEndPr/>
     <w:sdtContent>
       <w:p>
         <w:pPr>
@@ -17214,7 +17282,7 @@
                 </wp:inline>
               </w:drawing>
             </mc:Choice>
-            <mc:Fallback>
+            <mc:Fallback xmlns:w16se="http://schemas.microsoft.com/office/word/2015/wordml/symex" xmlns:w16cid="http://schemas.microsoft.com/office/word/2016/wordml/cid" xmlns:am3d="http://schemas.microsoft.com/office/drawing/2017/model3d" xmlns:aink="http://schemas.microsoft.com/office/drawing/2016/ink" xmlns:cx8="http://schemas.microsoft.com/office/drawing/2016/5/14/chartex" xmlns:cx7="http://schemas.microsoft.com/office/drawing/2016/5/13/chartex" xmlns:cx6="http://schemas.microsoft.com/office/drawing/2016/5/12/chartex" xmlns:cx5="http://schemas.microsoft.com/office/drawing/2016/5/11/chartex" xmlns:cx4="http://schemas.microsoft.com/office/drawing/2016/5/10/chartex" xmlns:cx3="http://schemas.microsoft.com/office/drawing/2016/5/9/chartex" xmlns:cx2="http://schemas.microsoft.com/office/drawing/2015/10/21/chartex" xmlns:cx1="http://schemas.microsoft.com/office/drawing/2015/9/8/chartex" xmlns:cx="http://schemas.microsoft.com/office/drawing/2014/chartex">
               <w:pict>
                 <v:shapetype w14:anchorId="6C4B0E05" id="_x0000_t110" coordsize="21600,21600" o:spt="110" path="m10800,l,10800,10800,21600,21600,10800xe">
                   <v:stroke joinstyle="miter"/>
@@ -17257,7 +17325,7 @@
             <w:rFonts w:ascii="Georgia" w:hAnsi="Georgia"/>
             <w:noProof/>
           </w:rPr>
-          <w:t>5</w:t>
+          <w:t>17</w:t>
         </w:r>
         <w:r>
           <w:rPr>
@@ -17272,7 +17340,7 @@
 </file>
 
 <file path=word/footer2.xml><?xml version="1.0" encoding="utf-8"?>
-<w:ftr xmlns:wpc="http://schemas.microsoft.com/office/word/2010/wordprocessingCanvas" xmlns:cx="http://schemas.microsoft.com/office/drawing/2014/chartex" xmlns:cx1="http://schemas.microsoft.com/office/drawing/2015/9/8/chartex" xmlns:cx2="http://schemas.microsoft.com/office/drawing/2015/10/21/chartex" xmlns:cx3="http://schemas.microsoft.com/office/drawing/2016/5/9/chartex" xmlns:cx4="http://schemas.microsoft.com/office/drawing/2016/5/10/chartex" xmlns:cx5="http://schemas.microsoft.com/office/drawing/2016/5/11/chartex" xmlns:cx6="http://schemas.microsoft.com/office/drawing/2016/5/12/chartex" xmlns:cx7="http://schemas.microsoft.com/office/drawing/2016/5/13/chartex" xmlns:cx8="http://schemas.microsoft.com/office/drawing/2016/5/14/chartex" xmlns:mc="http://schemas.openxmlformats.org/markup-compatibility/2006" xmlns:aink="http://schemas.microsoft.com/office/drawing/2016/ink" xmlns:am3d="http://schemas.microsoft.com/office/drawing/2017/model3d" xmlns:o="urn:schemas-microsoft-com:office:office" xmlns:r="http://schemas.openxmlformats.org/officeDocument/2006/relationships" xmlns:m="http://schemas.openxmlformats.org/officeDocument/2006/math" xmlns:v="urn:schemas-microsoft-com:vml" xmlns:wp14="http://schemas.microsoft.com/office/word/2010/wordprocessingDrawing" xmlns:wp="http://schemas.openxmlformats.org/drawingml/2006/wordprocessingDrawing" xmlns:w10="urn:schemas-microsoft-com:office:word" xmlns:w="http://schemas.openxmlformats.org/wordprocessingml/2006/main" xmlns:w14="http://schemas.microsoft.com/office/word/2010/wordml" xmlns:w15="http://schemas.microsoft.com/office/word/2012/wordml" xmlns:w16cid="http://schemas.microsoft.com/office/word/2016/wordml/cid" xmlns:w16se="http://schemas.microsoft.com/office/word/2015/wordml/symex" xmlns:wpg="http://schemas.microsoft.com/office/word/2010/wordprocessingGroup" xmlns:wpi="http://schemas.microsoft.com/office/word/2010/wordprocessingInk" xmlns:wne="http://schemas.microsoft.com/office/word/2006/wordml" xmlns:wps="http://schemas.microsoft.com/office/word/2010/wordprocessingShape" mc:Ignorable="w14 w15 w16se w16cid wp14">
+<w:ftr xmlns:wpc="http://schemas.microsoft.com/office/word/2010/wordprocessingCanvas" xmlns:mc="http://schemas.openxmlformats.org/markup-compatibility/2006" xmlns:o="urn:schemas-microsoft-com:office:office" xmlns:r="http://schemas.openxmlformats.org/officeDocument/2006/relationships" xmlns:m="http://schemas.openxmlformats.org/officeDocument/2006/math" xmlns:v="urn:schemas-microsoft-com:vml" xmlns:wp14="http://schemas.microsoft.com/office/word/2010/wordprocessingDrawing" xmlns:wp="http://schemas.openxmlformats.org/drawingml/2006/wordprocessingDrawing" xmlns:w10="urn:schemas-microsoft-com:office:word" xmlns:w="http://schemas.openxmlformats.org/wordprocessingml/2006/main" xmlns:w14="http://schemas.microsoft.com/office/word/2010/wordml" xmlns:w15="http://schemas.microsoft.com/office/word/2012/wordml" xmlns:wpg="http://schemas.microsoft.com/office/word/2010/wordprocessingGroup" xmlns:wpi="http://schemas.microsoft.com/office/word/2010/wordprocessingInk" xmlns:wne="http://schemas.microsoft.com/office/word/2006/wordml" xmlns:wps="http://schemas.microsoft.com/office/word/2010/wordprocessingShape" mc:Ignorable="w14 w15 wp14">
   <w:p>
     <w:pPr>
       <w:pStyle w:val="Piedepgina"/>
@@ -17323,7 +17391,7 @@
 </file>
 
 <file path=word/footnotes.xml><?xml version="1.0" encoding="utf-8"?>
-<w:footnotes xmlns:wpc="http://schemas.microsoft.com/office/word/2010/wordprocessingCanvas" xmlns:cx="http://schemas.microsoft.com/office/drawing/2014/chartex" xmlns:cx1="http://schemas.microsoft.com/office/drawing/2015/9/8/chartex" xmlns:cx2="http://schemas.microsoft.com/office/drawing/2015/10/21/chartex" xmlns:cx3="http://schemas.microsoft.com/office/drawing/2016/5/9/chartex" xmlns:cx4="http://schemas.microsoft.com/office/drawing/2016/5/10/chartex" xmlns:cx5="http://schemas.microsoft.com/office/drawing/2016/5/11/chartex" xmlns:cx6="http://schemas.microsoft.com/office/drawing/2016/5/12/chartex" xmlns:cx7="http://schemas.microsoft.com/office/drawing/2016/5/13/chartex" xmlns:cx8="http://schemas.microsoft.com/office/drawing/2016/5/14/chartex" xmlns:mc="http://schemas.openxmlformats.org/markup-compatibility/2006" xmlns:aink="http://schemas.microsoft.com/office/drawing/2016/ink" xmlns:am3d="http://schemas.microsoft.com/office/drawing/2017/model3d" xmlns:o="urn:schemas-microsoft-com:office:office" xmlns:r="http://schemas.openxmlformats.org/officeDocument/2006/relationships" xmlns:m="http://schemas.openxmlformats.org/officeDocument/2006/math" xmlns:v="urn:schemas-microsoft-com:vml" xmlns:wp14="http://schemas.microsoft.com/office/word/2010/wordprocessingDrawing" xmlns:wp="http://schemas.openxmlformats.org/drawingml/2006/wordprocessingDrawing" xmlns:w10="urn:schemas-microsoft-com:office:word" xmlns:w="http://schemas.openxmlformats.org/wordprocessingml/2006/main" xmlns:w14="http://schemas.microsoft.com/office/word/2010/wordml" xmlns:w15="http://schemas.microsoft.com/office/word/2012/wordml" xmlns:w16cid="http://schemas.microsoft.com/office/word/2016/wordml/cid" xmlns:w16se="http://schemas.microsoft.com/office/word/2015/wordml/symex" xmlns:wpg="http://schemas.microsoft.com/office/word/2010/wordprocessingGroup" xmlns:wpi="http://schemas.microsoft.com/office/word/2010/wordprocessingInk" xmlns:wne="http://schemas.microsoft.com/office/word/2006/wordml" xmlns:wps="http://schemas.microsoft.com/office/word/2010/wordprocessingShape" mc:Ignorable="w14 w15 w16se w16cid wp14">
+<w:footnotes xmlns:wpc="http://schemas.microsoft.com/office/word/2010/wordprocessingCanvas" xmlns:mc="http://schemas.openxmlformats.org/markup-compatibility/2006" xmlns:o="urn:schemas-microsoft-com:office:office" xmlns:r="http://schemas.openxmlformats.org/officeDocument/2006/relationships" xmlns:m="http://schemas.openxmlformats.org/officeDocument/2006/math" xmlns:v="urn:schemas-microsoft-com:vml" xmlns:wp14="http://schemas.microsoft.com/office/word/2010/wordprocessingDrawing" xmlns:wp="http://schemas.openxmlformats.org/drawingml/2006/wordprocessingDrawing" xmlns:w10="urn:schemas-microsoft-com:office:word" xmlns:w="http://schemas.openxmlformats.org/wordprocessingml/2006/main" xmlns:w14="http://schemas.microsoft.com/office/word/2010/wordml" xmlns:w15="http://schemas.microsoft.com/office/word/2012/wordml" xmlns:wpg="http://schemas.microsoft.com/office/word/2010/wordprocessingGroup" xmlns:wpi="http://schemas.microsoft.com/office/word/2010/wordprocessingInk" xmlns:wne="http://schemas.microsoft.com/office/word/2006/wordml" xmlns:wps="http://schemas.microsoft.com/office/word/2010/wordprocessingShape" mc:Ignorable="w14 w15 wp14">
   <w:footnote w:type="separator" w:id="-1">
     <w:p>
       <w:pPr>
@@ -17348,7 +17416,7 @@
 </file>
 
 <file path=word/header1.xml><?xml version="1.0" encoding="utf-8"?>
-<w:hdr xmlns:wpc="http://schemas.microsoft.com/office/word/2010/wordprocessingCanvas" xmlns:cx="http://schemas.microsoft.com/office/drawing/2014/chartex" xmlns:cx1="http://schemas.microsoft.com/office/drawing/2015/9/8/chartex" xmlns:cx2="http://schemas.microsoft.com/office/drawing/2015/10/21/chartex" xmlns:cx3="http://schemas.microsoft.com/office/drawing/2016/5/9/chartex" xmlns:cx4="http://schemas.microsoft.com/office/drawing/2016/5/10/chartex" xmlns:cx5="http://schemas.microsoft.com/office/drawing/2016/5/11/chartex" xmlns:cx6="http://schemas.microsoft.com/office/drawing/2016/5/12/chartex" xmlns:cx7="http://schemas.microsoft.com/office/drawing/2016/5/13/chartex" xmlns:cx8="http://schemas.microsoft.com/office/drawing/2016/5/14/chartex" xmlns:mc="http://schemas.openxmlformats.org/markup-compatibility/2006" xmlns:aink="http://schemas.microsoft.com/office/drawing/2016/ink" xmlns:am3d="http://schemas.microsoft.com/office/drawing/2017/model3d" xmlns:o="urn:schemas-microsoft-com:office:office" xmlns:r="http://schemas.openxmlformats.org/officeDocument/2006/relationships" xmlns:m="http://schemas.openxmlformats.org/officeDocument/2006/math" xmlns:v="urn:schemas-microsoft-com:vml" xmlns:wp14="http://schemas.microsoft.com/office/word/2010/wordprocessingDrawing" xmlns:wp="http://schemas.openxmlformats.org/drawingml/2006/wordprocessingDrawing" xmlns:w10="urn:schemas-microsoft-com:office:word" xmlns:w="http://schemas.openxmlformats.org/wordprocessingml/2006/main" xmlns:w14="http://schemas.microsoft.com/office/word/2010/wordml" xmlns:w15="http://schemas.microsoft.com/office/word/2012/wordml" xmlns:w16cid="http://schemas.microsoft.com/office/word/2016/wordml/cid" xmlns:w16se="http://schemas.microsoft.com/office/word/2015/wordml/symex" xmlns:wpg="http://schemas.microsoft.com/office/word/2010/wordprocessingGroup" xmlns:wpi="http://schemas.microsoft.com/office/word/2010/wordprocessingInk" xmlns:wne="http://schemas.microsoft.com/office/word/2006/wordml" xmlns:wps="http://schemas.microsoft.com/office/word/2010/wordprocessingShape" mc:Ignorable="w14 w15 w16se w16cid wp14">
+<w:hdr xmlns:wpc="http://schemas.microsoft.com/office/word/2010/wordprocessingCanvas" xmlns:mc="http://schemas.openxmlformats.org/markup-compatibility/2006" xmlns:o="urn:schemas-microsoft-com:office:office" xmlns:r="http://schemas.openxmlformats.org/officeDocument/2006/relationships" xmlns:m="http://schemas.openxmlformats.org/officeDocument/2006/math" xmlns:v="urn:schemas-microsoft-com:vml" xmlns:wp14="http://schemas.microsoft.com/office/word/2010/wordprocessingDrawing" xmlns:wp="http://schemas.openxmlformats.org/drawingml/2006/wordprocessingDrawing" xmlns:w10="urn:schemas-microsoft-com:office:word" xmlns:w="http://schemas.openxmlformats.org/wordprocessingml/2006/main" xmlns:w14="http://schemas.microsoft.com/office/word/2010/wordml" xmlns:w15="http://schemas.microsoft.com/office/word/2012/wordml" xmlns:wpg="http://schemas.microsoft.com/office/word/2010/wordprocessingGroup" xmlns:wpi="http://schemas.microsoft.com/office/word/2010/wordprocessingInk" xmlns:wne="http://schemas.microsoft.com/office/word/2006/wordml" xmlns:wps="http://schemas.microsoft.com/office/word/2010/wordprocessingShape" mc:Ignorable="w14 w15 wp14">
   <w:p>
     <w:pPr>
       <w:pStyle w:val="Encabezado"/>
@@ -17532,8 +17600,8 @@
 </file>
 
 <file path=word/numbering.xml><?xml version="1.0" encoding="utf-8"?>
-<w:numbering xmlns:wpc="http://schemas.microsoft.com/office/word/2010/wordprocessingCanvas" xmlns:cx="http://schemas.microsoft.com/office/drawing/2014/chartex" xmlns:cx1="http://schemas.microsoft.com/office/drawing/2015/9/8/chartex" xmlns:cx2="http://schemas.microsoft.com/office/drawing/2015/10/21/chartex" xmlns:cx3="http://schemas.microsoft.com/office/drawing/2016/5/9/chartex" xmlns:cx4="http://schemas.microsoft.com/office/drawing/2016/5/10/chartex" xmlns:cx5="http://schemas.microsoft.com/office/drawing/2016/5/11/chartex" xmlns:cx6="http://schemas.microsoft.com/office/drawing/2016/5/12/chartex" xmlns:cx7="http://schemas.microsoft.com/office/drawing/2016/5/13/chartex" xmlns:cx8="http://schemas.microsoft.com/office/drawing/2016/5/14/chartex" xmlns:mc="http://schemas.openxmlformats.org/markup-compatibility/2006" xmlns:aink="http://schemas.microsoft.com/office/drawing/2016/ink" xmlns:am3d="http://schemas.microsoft.com/office/drawing/2017/model3d" xmlns:o="urn:schemas-microsoft-com:office:office" xmlns:r="http://schemas.openxmlformats.org/officeDocument/2006/relationships" xmlns:m="http://schemas.openxmlformats.org/officeDocument/2006/math" xmlns:v="urn:schemas-microsoft-com:vml" xmlns:wp14="http://schemas.microsoft.com/office/word/2010/wordprocessingDrawing" xmlns:wp="http://schemas.openxmlformats.org/drawingml/2006/wordprocessingDrawing" xmlns:w10="urn:schemas-microsoft-com:office:word" xmlns:w="http://schemas.openxmlformats.org/wordprocessingml/2006/main" xmlns:w14="http://schemas.microsoft.com/office/word/2010/wordml" xmlns:w15="http://schemas.microsoft.com/office/word/2012/wordml" xmlns:w16cid="http://schemas.microsoft.com/office/word/2016/wordml/cid" xmlns:w16se="http://schemas.microsoft.com/office/word/2015/wordml/symex" xmlns:wpg="http://schemas.microsoft.com/office/word/2010/wordprocessingGroup" xmlns:wpi="http://schemas.microsoft.com/office/word/2010/wordprocessingInk" xmlns:wne="http://schemas.microsoft.com/office/word/2006/wordml" xmlns:wps="http://schemas.microsoft.com/office/word/2010/wordprocessingShape" mc:Ignorable="w14 w15 w16se w16cid wp14">
-  <w:abstractNum w:abstractNumId="0" w15:restartNumberingAfterBreak="0">
+<w:numbering xmlns:wpc="http://schemas.microsoft.com/office/word/2010/wordprocessingCanvas" xmlns:mc="http://schemas.openxmlformats.org/markup-compatibility/2006" xmlns:o="urn:schemas-microsoft-com:office:office" xmlns:r="http://schemas.openxmlformats.org/officeDocument/2006/relationships" xmlns:m="http://schemas.openxmlformats.org/officeDocument/2006/math" xmlns:v="urn:schemas-microsoft-com:vml" xmlns:wp14="http://schemas.microsoft.com/office/word/2010/wordprocessingDrawing" xmlns:wp="http://schemas.openxmlformats.org/drawingml/2006/wordprocessingDrawing" xmlns:w10="urn:schemas-microsoft-com:office:word" xmlns:w="http://schemas.openxmlformats.org/wordprocessingml/2006/main" xmlns:w14="http://schemas.microsoft.com/office/word/2010/wordml" xmlns:w15="http://schemas.microsoft.com/office/word/2012/wordml" xmlns:wpg="http://schemas.microsoft.com/office/word/2010/wordprocessingGroup" xmlns:wpi="http://schemas.microsoft.com/office/word/2010/wordprocessingInk" xmlns:wne="http://schemas.microsoft.com/office/word/2006/wordml" xmlns:wps="http://schemas.microsoft.com/office/word/2010/wordprocessingShape" mc:Ignorable="w14 w15 wp14">
+  <w:abstractNum w:abstractNumId="0">
     <w:nsid w:val="083515A3"/>
     <w:multiLevelType w:val="hybridMultilevel"/>
     <w:tmpl w:val="7D247632"/>
@@ -17646,7 +17714,7 @@
       </w:rPr>
     </w:lvl>
   </w:abstractNum>
-  <w:abstractNum w:abstractNumId="1" w15:restartNumberingAfterBreak="0">
+  <w:abstractNum w:abstractNumId="1">
     <w:nsid w:val="08723425"/>
     <w:multiLevelType w:val="hybridMultilevel"/>
     <w:tmpl w:val="3D6A7F04"/>
@@ -17759,7 +17827,7 @@
       </w:rPr>
     </w:lvl>
   </w:abstractNum>
-  <w:abstractNum w:abstractNumId="2" w15:restartNumberingAfterBreak="0">
+  <w:abstractNum w:abstractNumId="2">
     <w:nsid w:val="097B6CFB"/>
     <w:multiLevelType w:val="hybridMultilevel"/>
     <w:tmpl w:val="3E4C5D1C"/>
@@ -17872,7 +17940,7 @@
       </w:rPr>
     </w:lvl>
   </w:abstractNum>
-  <w:abstractNum w:abstractNumId="3" w15:restartNumberingAfterBreak="0">
+  <w:abstractNum w:abstractNumId="3">
     <w:nsid w:val="2CC54AF1"/>
     <w:multiLevelType w:val="hybridMultilevel"/>
     <w:tmpl w:val="783C0778"/>
@@ -17985,7 +18053,7 @@
       </w:rPr>
     </w:lvl>
   </w:abstractNum>
-  <w:abstractNum w:abstractNumId="4" w15:restartNumberingAfterBreak="0">
+  <w:abstractNum w:abstractNumId="4">
     <w:nsid w:val="2D8F0076"/>
     <w:multiLevelType w:val="hybridMultilevel"/>
     <w:tmpl w:val="CDD043EC"/>
@@ -18098,7 +18166,7 @@
       </w:rPr>
     </w:lvl>
   </w:abstractNum>
-  <w:abstractNum w:abstractNumId="5" w15:restartNumberingAfterBreak="0">
+  <w:abstractNum w:abstractNumId="5">
     <w:nsid w:val="312808FC"/>
     <w:multiLevelType w:val="hybridMultilevel"/>
     <w:tmpl w:val="A470F29E"/>
@@ -18211,7 +18279,7 @@
       </w:rPr>
     </w:lvl>
   </w:abstractNum>
-  <w:abstractNum w:abstractNumId="6" w15:restartNumberingAfterBreak="0">
+  <w:abstractNum w:abstractNumId="6">
     <w:nsid w:val="374355FD"/>
     <w:multiLevelType w:val="hybridMultilevel"/>
     <w:tmpl w:val="1A12AEE0"/>
@@ -18324,7 +18392,7 @@
       </w:rPr>
     </w:lvl>
   </w:abstractNum>
-  <w:abstractNum w:abstractNumId="7" w15:restartNumberingAfterBreak="0">
+  <w:abstractNum w:abstractNumId="7">
     <w:nsid w:val="40DF6A4A"/>
     <w:multiLevelType w:val="multilevel"/>
     <w:tmpl w:val="437C65E0"/>
@@ -18414,7 +18482,7 @@
       </w:pPr>
     </w:lvl>
   </w:abstractNum>
-  <w:abstractNum w:abstractNumId="8" w15:restartNumberingAfterBreak="0">
+  <w:abstractNum w:abstractNumId="8">
     <w:nsid w:val="429501AD"/>
     <w:multiLevelType w:val="hybridMultilevel"/>
     <w:tmpl w:val="F080F672"/>
@@ -18527,7 +18595,7 @@
       </w:rPr>
     </w:lvl>
   </w:abstractNum>
-  <w:abstractNum w:abstractNumId="9" w15:restartNumberingAfterBreak="0">
+  <w:abstractNum w:abstractNumId="9">
     <w:nsid w:val="4A8C26A0"/>
     <w:multiLevelType w:val="hybridMultilevel"/>
     <w:tmpl w:val="24A065EA"/>
@@ -18640,7 +18708,7 @@
       </w:rPr>
     </w:lvl>
   </w:abstractNum>
-  <w:abstractNum w:abstractNumId="10" w15:restartNumberingAfterBreak="0">
+  <w:abstractNum w:abstractNumId="10">
     <w:nsid w:val="535522E5"/>
     <w:multiLevelType w:val="multilevel"/>
     <w:tmpl w:val="B95A33B8"/>
@@ -18729,7 +18797,7 @@
       </w:pPr>
     </w:lvl>
   </w:abstractNum>
-  <w:abstractNum w:abstractNumId="11" w15:restartNumberingAfterBreak="0">
+  <w:abstractNum w:abstractNumId="11">
     <w:nsid w:val="617C0E38"/>
     <w:multiLevelType w:val="hybridMultilevel"/>
     <w:tmpl w:val="71A42250"/>
@@ -18842,7 +18910,7 @@
       </w:rPr>
     </w:lvl>
   </w:abstractNum>
-  <w:abstractNum w:abstractNumId="12" w15:restartNumberingAfterBreak="0">
+  <w:abstractNum w:abstractNumId="12">
     <w:nsid w:val="68374964"/>
     <w:multiLevelType w:val="multilevel"/>
     <w:tmpl w:val="8D8CA156"/>
@@ -18933,7 +19001,7 @@
       </w:pPr>
     </w:lvl>
   </w:abstractNum>
-  <w:abstractNum w:abstractNumId="13" w15:restartNumberingAfterBreak="0">
+  <w:abstractNum w:abstractNumId="13">
     <w:nsid w:val="68891CEA"/>
     <w:multiLevelType w:val="multilevel"/>
     <w:tmpl w:val="437C65E0"/>
@@ -19023,7 +19091,7 @@
       </w:pPr>
     </w:lvl>
   </w:abstractNum>
-  <w:abstractNum w:abstractNumId="14" w15:restartNumberingAfterBreak="0">
+  <w:abstractNum w:abstractNumId="14">
     <w:nsid w:val="6B851D5B"/>
     <w:multiLevelType w:val="multilevel"/>
     <w:tmpl w:val="E76EF74C"/>
@@ -19140,7 +19208,7 @@
       </w:rPr>
     </w:lvl>
   </w:abstractNum>
-  <w:abstractNum w:abstractNumId="15" w15:restartNumberingAfterBreak="0">
+  <w:abstractNum w:abstractNumId="15">
     <w:nsid w:val="7239428E"/>
     <w:multiLevelType w:val="multilevel"/>
     <w:tmpl w:val="0C0A001F"/>
@@ -19226,7 +19294,7 @@
       </w:pPr>
     </w:lvl>
   </w:abstractNum>
-  <w:abstractNum w:abstractNumId="16" w15:restartNumberingAfterBreak="0">
+  <w:abstractNum w:abstractNumId="16">
     <w:nsid w:val="767E11C6"/>
     <w:multiLevelType w:val="hybridMultilevel"/>
     <w:tmpl w:val="FD4CF08A"/>
@@ -19339,7 +19407,7 @@
       </w:rPr>
     </w:lvl>
   </w:abstractNum>
-  <w:abstractNum w:abstractNumId="17" w15:restartNumberingAfterBreak="0">
+  <w:abstractNum w:abstractNumId="17">
     <w:nsid w:val="79FF6FEB"/>
     <w:multiLevelType w:val="multilevel"/>
     <w:tmpl w:val="437C65E0"/>
@@ -19429,7 +19497,7 @@
       </w:pPr>
     </w:lvl>
   </w:abstractNum>
-  <w:abstractNum w:abstractNumId="18" w15:restartNumberingAfterBreak="0">
+  <w:abstractNum w:abstractNumId="18">
     <w:nsid w:val="7F942D5C"/>
     <w:multiLevelType w:val="hybridMultilevel"/>
     <w:tmpl w:val="98E2962C"/>
@@ -19603,7 +19671,7 @@
 </file>
 
 <file path=word/styles.xml><?xml version="1.0" encoding="utf-8"?>
-<w:styles xmlns:mc="http://schemas.openxmlformats.org/markup-compatibility/2006" xmlns:r="http://schemas.openxmlformats.org/officeDocument/2006/relationships" xmlns:w="http://schemas.openxmlformats.org/wordprocessingml/2006/main" xmlns:w14="http://schemas.microsoft.com/office/word/2010/wordml" xmlns:w15="http://schemas.microsoft.com/office/word/2012/wordml" xmlns:w16cid="http://schemas.microsoft.com/office/word/2016/wordml/cid" xmlns:w16se="http://schemas.microsoft.com/office/word/2015/wordml/symex" mc:Ignorable="w14 w15 w16se w16cid">
+<w:styles xmlns:mc="http://schemas.openxmlformats.org/markup-compatibility/2006" xmlns:r="http://schemas.openxmlformats.org/officeDocument/2006/relationships" xmlns:w="http://schemas.openxmlformats.org/wordprocessingml/2006/main" xmlns:w14="http://schemas.microsoft.com/office/word/2010/wordml" xmlns:w15="http://schemas.microsoft.com/office/word/2012/wordml" mc:Ignorable="w14 w15">
   <w:docDefaults>
     <w:rPrDefault>
       <w:rPr>
@@ -19619,7 +19687,7 @@
       </w:pPr>
     </w:pPrDefault>
   </w:docDefaults>
-  <w:latentStyles w:defLockedState="0" w:defUIPriority="99" w:defSemiHidden="0" w:defUnhideWhenUsed="0" w:defQFormat="0" w:count="376">
+  <w:latentStyles w:defLockedState="0" w:defUIPriority="99" w:defSemiHidden="0" w:defUnhideWhenUsed="0" w:defQFormat="0" w:count="371">
     <w:lsdException w:name="Normal" w:uiPriority="0" w:qFormat="1"/>
     <w:lsdException w:name="heading 1" w:uiPriority="9" w:qFormat="1"/>
     <w:lsdException w:name="heading 2" w:semiHidden="1" w:uiPriority="9" w:unhideWhenUsed="1" w:qFormat="1"/>
@@ -19991,11 +20059,6 @@
     <w:lsdException w:name="List Table 5 Dark Accent 6" w:uiPriority="50"/>
     <w:lsdException w:name="List Table 6 Colorful Accent 6" w:uiPriority="51"/>
     <w:lsdException w:name="List Table 7 Colorful Accent 6" w:uiPriority="52"/>
-    <w:lsdException w:name="Mention" w:semiHidden="1" w:unhideWhenUsed="1"/>
-    <w:lsdException w:name="Smart Hyperlink" w:semiHidden="1" w:unhideWhenUsed="1"/>
-    <w:lsdException w:name="Hashtag" w:semiHidden="1" w:unhideWhenUsed="1"/>
-    <w:lsdException w:name="Unresolved Mention" w:semiHidden="1" w:unhideWhenUsed="1"/>
-    <w:lsdException w:name="Smart Link" w:semiHidden="1" w:unhideWhenUsed="1"/>
   </w:latentStyles>
   <w:style w:type="paragraph" w:default="1" w:styleId="Normal">
     <w:name w:val="Normal"/>
@@ -20176,7 +20239,7 @@
       <w:szCs w:val="32"/>
     </w:rPr>
   </w:style>
-  <w:style w:type="paragraph" w:styleId="TtuloTDC">
+  <w:style w:type="paragraph" w:styleId="TtulodeTDC">
     <w:name w:val="TOC Heading"/>
     <w:basedOn w:val="Ttulo1"/>
     <w:next w:val="Normal"/>
@@ -23172,6 +23235,13 @@
         </dgm:presLayoutVars>
       </dgm:prSet>
       <dgm:spPr/>
+      <dgm:t>
+        <a:bodyPr/>
+        <a:lstStyle/>
+        <a:p>
+          <a:endParaRPr lang="es-ES"/>
+        </a:p>
+      </dgm:t>
     </dgm:pt>
     <dgm:pt modelId="{5DB71AF0-3CA5-46A9-9011-283ADE28C063}" type="pres">
       <dgm:prSet presAssocID="{96B51231-B568-4652-BEE9-E4BCC84A4B51}" presName="parTxOnlySpace" presStyleCnt="0"/>
@@ -23186,6 +23256,13 @@
         </dgm:presLayoutVars>
       </dgm:prSet>
       <dgm:spPr/>
+      <dgm:t>
+        <a:bodyPr/>
+        <a:lstStyle/>
+        <a:p>
+          <a:endParaRPr lang="es-ES"/>
+        </a:p>
+      </dgm:t>
     </dgm:pt>
     <dgm:pt modelId="{0CB795AB-EFA5-4B08-B089-D9D7536D3D3D}" type="pres">
       <dgm:prSet presAssocID="{E46C7A8D-6C7F-42F7-A62B-1F15940C58A6}" presName="parTxOnlySpace" presStyleCnt="0"/>
@@ -23200,21 +23277,28 @@
         </dgm:presLayoutVars>
       </dgm:prSet>
       <dgm:spPr/>
+      <dgm:t>
+        <a:bodyPr/>
+        <a:lstStyle/>
+        <a:p>
+          <a:endParaRPr lang="es-ES"/>
+        </a:p>
+      </dgm:t>
     </dgm:pt>
   </dgm:ptLst>
   <dgm:cxnLst>
+    <dgm:cxn modelId="{25BEDA29-C332-49B5-9F73-EA9C360CD86D}" type="presOf" srcId="{68A67B90-2CE2-4E35-8B02-AE9A8056DC0F}" destId="{B602CCC2-4EB7-46A2-8542-4A69B9B8AFBD}" srcOrd="0" destOrd="0" presId="urn:microsoft.com/office/officeart/2005/8/layout/chevron1"/>
+    <dgm:cxn modelId="{D04B0BC9-18B5-4E68-93D4-269E77F19B6F}" srcId="{308CE592-5334-4F0E-9282-4D20288F500E}" destId="{68A67B90-2CE2-4E35-8B02-AE9A8056DC0F}" srcOrd="0" destOrd="0" parTransId="{33F078C1-6C27-4B3A-81E6-6886B0F39F41}" sibTransId="{96B51231-B568-4652-BEE9-E4BCC84A4B51}"/>
+    <dgm:cxn modelId="{FB3CBE77-5E44-4F63-B5EB-B748E5FF97AB}" type="presOf" srcId="{62DE07F0-4F3B-40F9-8F20-D3E0C8276375}" destId="{85581DE6-D94C-4FB2-B908-003767FBA788}" srcOrd="0" destOrd="0" presId="urn:microsoft.com/office/officeart/2005/8/layout/chevron1"/>
     <dgm:cxn modelId="{46E8B165-EEEA-49AC-A911-0E183CEC70FE}" srcId="{308CE592-5334-4F0E-9282-4D20288F500E}" destId="{A1FB41EA-CA98-46CB-9DA1-DCCA4450C688}" srcOrd="2" destOrd="0" parTransId="{89FA7C24-9837-467B-BF5F-53FCE497B261}" sibTransId="{158A07E1-6202-4CBC-B225-7DD3B81CC8B1}"/>
-    <dgm:cxn modelId="{82D65F55-2C11-456E-B09F-DD9E28F40B35}" type="presOf" srcId="{308CE592-5334-4F0E-9282-4D20288F500E}" destId="{2269E30D-FB21-4D99-AE8F-AE6AC1014B54}" srcOrd="0" destOrd="0" presId="urn:microsoft.com/office/officeart/2005/8/layout/chevron1"/>
+    <dgm:cxn modelId="{42936019-EA56-47D6-A197-723F8000A362}" type="presOf" srcId="{A1FB41EA-CA98-46CB-9DA1-DCCA4450C688}" destId="{8100B301-C2E7-4261-A19E-E2D7A950D94B}" srcOrd="0" destOrd="0" presId="urn:microsoft.com/office/officeart/2005/8/layout/chevron1"/>
+    <dgm:cxn modelId="{A932FE6E-E1E6-47D1-AC76-2B507467C14C}" type="presOf" srcId="{308CE592-5334-4F0E-9282-4D20288F500E}" destId="{2269E30D-FB21-4D99-AE8F-AE6AC1014B54}" srcOrd="0" destOrd="0" presId="urn:microsoft.com/office/officeart/2005/8/layout/chevron1"/>
     <dgm:cxn modelId="{8302A38F-9535-4A4F-8E60-F487B2C10ADD}" srcId="{308CE592-5334-4F0E-9282-4D20288F500E}" destId="{62DE07F0-4F3B-40F9-8F20-D3E0C8276375}" srcOrd="1" destOrd="0" parTransId="{3D642512-EB21-4E05-A2B8-591765A7A925}" sibTransId="{E46C7A8D-6C7F-42F7-A62B-1F15940C58A6}"/>
-    <dgm:cxn modelId="{F56137AF-8308-42F4-A74A-5B85F05D249E}" type="presOf" srcId="{68A67B90-2CE2-4E35-8B02-AE9A8056DC0F}" destId="{B602CCC2-4EB7-46A2-8542-4A69B9B8AFBD}" srcOrd="0" destOrd="0" presId="urn:microsoft.com/office/officeart/2005/8/layout/chevron1"/>
-    <dgm:cxn modelId="{D04B0BC9-18B5-4E68-93D4-269E77F19B6F}" srcId="{308CE592-5334-4F0E-9282-4D20288F500E}" destId="{68A67B90-2CE2-4E35-8B02-AE9A8056DC0F}" srcOrd="0" destOrd="0" parTransId="{33F078C1-6C27-4B3A-81E6-6886B0F39F41}" sibTransId="{96B51231-B568-4652-BEE9-E4BCC84A4B51}"/>
-    <dgm:cxn modelId="{E0F7D6D8-CCC4-42D4-AFF0-7F79AD0571A9}" type="presOf" srcId="{62DE07F0-4F3B-40F9-8F20-D3E0C8276375}" destId="{85581DE6-D94C-4FB2-B908-003767FBA788}" srcOrd="0" destOrd="0" presId="urn:microsoft.com/office/officeart/2005/8/layout/chevron1"/>
-    <dgm:cxn modelId="{6D5427FD-1B1E-4E65-835D-23F3966E1E14}" type="presOf" srcId="{A1FB41EA-CA98-46CB-9DA1-DCCA4450C688}" destId="{8100B301-C2E7-4261-A19E-E2D7A950D94B}" srcOrd="0" destOrd="0" presId="urn:microsoft.com/office/officeart/2005/8/layout/chevron1"/>
-    <dgm:cxn modelId="{6E33E840-4510-4CB8-933A-6611F292A440}" type="presParOf" srcId="{2269E30D-FB21-4D99-AE8F-AE6AC1014B54}" destId="{B602CCC2-4EB7-46A2-8542-4A69B9B8AFBD}" srcOrd="0" destOrd="0" presId="urn:microsoft.com/office/officeart/2005/8/layout/chevron1"/>
-    <dgm:cxn modelId="{9B662FB5-C89E-4BC3-8FB2-CC76349ED3D4}" type="presParOf" srcId="{2269E30D-FB21-4D99-AE8F-AE6AC1014B54}" destId="{5DB71AF0-3CA5-46A9-9011-283ADE28C063}" srcOrd="1" destOrd="0" presId="urn:microsoft.com/office/officeart/2005/8/layout/chevron1"/>
-    <dgm:cxn modelId="{E92AFF43-FCCA-47CF-9EE6-E57D895041DB}" type="presParOf" srcId="{2269E30D-FB21-4D99-AE8F-AE6AC1014B54}" destId="{85581DE6-D94C-4FB2-B908-003767FBA788}" srcOrd="2" destOrd="0" presId="urn:microsoft.com/office/officeart/2005/8/layout/chevron1"/>
-    <dgm:cxn modelId="{295ED0A6-0527-48DC-B09A-8CC9B647D032}" type="presParOf" srcId="{2269E30D-FB21-4D99-AE8F-AE6AC1014B54}" destId="{0CB795AB-EFA5-4B08-B089-D9D7536D3D3D}" srcOrd="3" destOrd="0" presId="urn:microsoft.com/office/officeart/2005/8/layout/chevron1"/>
-    <dgm:cxn modelId="{DDAB258F-8A47-44B7-80B3-9FBBAEC3504A}" type="presParOf" srcId="{2269E30D-FB21-4D99-AE8F-AE6AC1014B54}" destId="{8100B301-C2E7-4261-A19E-E2D7A950D94B}" srcOrd="4" destOrd="0" presId="urn:microsoft.com/office/officeart/2005/8/layout/chevron1"/>
+    <dgm:cxn modelId="{70116A60-5572-426E-99CB-838DBEA675BC}" type="presParOf" srcId="{2269E30D-FB21-4D99-AE8F-AE6AC1014B54}" destId="{B602CCC2-4EB7-46A2-8542-4A69B9B8AFBD}" srcOrd="0" destOrd="0" presId="urn:microsoft.com/office/officeart/2005/8/layout/chevron1"/>
+    <dgm:cxn modelId="{227C1A1B-06D0-405F-81B0-168226B8D570}" type="presParOf" srcId="{2269E30D-FB21-4D99-AE8F-AE6AC1014B54}" destId="{5DB71AF0-3CA5-46A9-9011-283ADE28C063}" srcOrd="1" destOrd="0" presId="urn:microsoft.com/office/officeart/2005/8/layout/chevron1"/>
+    <dgm:cxn modelId="{E08B08AE-EE22-496E-9842-75DEFDF8075A}" type="presParOf" srcId="{2269E30D-FB21-4D99-AE8F-AE6AC1014B54}" destId="{85581DE6-D94C-4FB2-B908-003767FBA788}" srcOrd="2" destOrd="0" presId="urn:microsoft.com/office/officeart/2005/8/layout/chevron1"/>
+    <dgm:cxn modelId="{E37ABC30-C760-4A2C-BF0F-6E54153C2072}" type="presParOf" srcId="{2269E30D-FB21-4D99-AE8F-AE6AC1014B54}" destId="{0CB795AB-EFA5-4B08-B089-D9D7536D3D3D}" srcOrd="3" destOrd="0" presId="urn:microsoft.com/office/officeart/2005/8/layout/chevron1"/>
+    <dgm:cxn modelId="{6E58EBE1-A860-491B-B4B7-2CC121E3DCB0}" type="presParOf" srcId="{2269E30D-FB21-4D99-AE8F-AE6AC1014B54}" destId="{8100B301-C2E7-4261-A19E-E2D7A950D94B}" srcOrd="4" destOrd="0" presId="urn:microsoft.com/office/officeart/2005/8/layout/chevron1"/>
   </dgm:cxnLst>
   <dgm:bg/>
   <dgm:whole/>
@@ -23377,6 +23461,13 @@
         </dgm:presLayoutVars>
       </dgm:prSet>
       <dgm:spPr/>
+      <dgm:t>
+        <a:bodyPr/>
+        <a:lstStyle/>
+        <a:p>
+          <a:endParaRPr lang="es-ES"/>
+        </a:p>
+      </dgm:t>
     </dgm:pt>
     <dgm:pt modelId="{6F702A8F-0E63-4498-9AA8-6D50BEBD8427}" type="pres">
       <dgm:prSet presAssocID="{80BF3A42-9061-42E8-A6F9-7A2B1143377A}" presName="root1" presStyleCnt="0"/>
@@ -23389,6 +23480,13 @@
         </dgm:presLayoutVars>
       </dgm:prSet>
       <dgm:spPr/>
+      <dgm:t>
+        <a:bodyPr/>
+        <a:lstStyle/>
+        <a:p>
+          <a:endParaRPr lang="es-ES"/>
+        </a:p>
+      </dgm:t>
     </dgm:pt>
     <dgm:pt modelId="{D4279A13-4713-4FD5-A293-4BB08033B7B1}" type="pres">
       <dgm:prSet presAssocID="{80BF3A42-9061-42E8-A6F9-7A2B1143377A}" presName="level2hierChild" presStyleCnt="0"/>
@@ -23397,10 +23495,24 @@
     <dgm:pt modelId="{6FF5739C-028C-454A-8EEA-3B1CB32A3F46}" type="pres">
       <dgm:prSet presAssocID="{7257E938-0579-4CC9-8B12-6BE7B7A138C8}" presName="conn2-1" presStyleLbl="parChTrans1D2" presStyleIdx="0" presStyleCnt="2"/>
       <dgm:spPr/>
+      <dgm:t>
+        <a:bodyPr/>
+        <a:lstStyle/>
+        <a:p>
+          <a:endParaRPr lang="es-ES"/>
+        </a:p>
+      </dgm:t>
     </dgm:pt>
     <dgm:pt modelId="{424661AE-B9E0-420E-AF23-08045AAA4C0D}" type="pres">
       <dgm:prSet presAssocID="{7257E938-0579-4CC9-8B12-6BE7B7A138C8}" presName="connTx" presStyleLbl="parChTrans1D2" presStyleIdx="0" presStyleCnt="2"/>
       <dgm:spPr/>
+      <dgm:t>
+        <a:bodyPr/>
+        <a:lstStyle/>
+        <a:p>
+          <a:endParaRPr lang="es-ES"/>
+        </a:p>
+      </dgm:t>
     </dgm:pt>
     <dgm:pt modelId="{95727507-C8ED-4B2C-B8E3-D1D42E49CAF0}" type="pres">
       <dgm:prSet presAssocID="{08969895-FA66-4B05-B23B-DF9FBC692E29}" presName="root2" presStyleCnt="0"/>
@@ -23413,6 +23525,13 @@
         </dgm:presLayoutVars>
       </dgm:prSet>
       <dgm:spPr/>
+      <dgm:t>
+        <a:bodyPr/>
+        <a:lstStyle/>
+        <a:p>
+          <a:endParaRPr lang="es-ES"/>
+        </a:p>
+      </dgm:t>
     </dgm:pt>
     <dgm:pt modelId="{DEBDE861-6AD5-4414-A4B7-4FDEC0D17AD8}" type="pres">
       <dgm:prSet presAssocID="{08969895-FA66-4B05-B23B-DF9FBC692E29}" presName="level3hierChild" presStyleCnt="0"/>
@@ -23421,10 +23540,24 @@
     <dgm:pt modelId="{C0A1EA9D-623C-4E84-87BD-E6503368FF6F}" type="pres">
       <dgm:prSet presAssocID="{C369414E-0654-4362-924A-5FC89ACB31A6}" presName="conn2-1" presStyleLbl="parChTrans1D2" presStyleIdx="1" presStyleCnt="2"/>
       <dgm:spPr/>
+      <dgm:t>
+        <a:bodyPr/>
+        <a:lstStyle/>
+        <a:p>
+          <a:endParaRPr lang="es-ES"/>
+        </a:p>
+      </dgm:t>
     </dgm:pt>
     <dgm:pt modelId="{F72EE415-6DEF-4A31-B249-6BCC2B97E6B6}" type="pres">
       <dgm:prSet presAssocID="{C369414E-0654-4362-924A-5FC89ACB31A6}" presName="connTx" presStyleLbl="parChTrans1D2" presStyleIdx="1" presStyleCnt="2"/>
       <dgm:spPr/>
+      <dgm:t>
+        <a:bodyPr/>
+        <a:lstStyle/>
+        <a:p>
+          <a:endParaRPr lang="es-ES"/>
+        </a:p>
+      </dgm:t>
     </dgm:pt>
     <dgm:pt modelId="{5FBE6A2C-2D87-4CAD-BBBA-937A3B409799}" type="pres">
       <dgm:prSet presAssocID="{C550DEAA-965B-4AF8-8CBD-306DA3673F9B}" presName="root2" presStyleCnt="0"/>
@@ -23437,6 +23570,13 @@
         </dgm:presLayoutVars>
       </dgm:prSet>
       <dgm:spPr/>
+      <dgm:t>
+        <a:bodyPr/>
+        <a:lstStyle/>
+        <a:p>
+          <a:endParaRPr lang="es-ES"/>
+        </a:p>
+      </dgm:t>
     </dgm:pt>
     <dgm:pt modelId="{185E42A3-44A9-47B5-913B-B7B0802AF297}" type="pres">
       <dgm:prSet presAssocID="{C550DEAA-965B-4AF8-8CBD-306DA3673F9B}" presName="level3hierChild" presStyleCnt="0"/>
@@ -23444,30 +23584,30 @@
     </dgm:pt>
   </dgm:ptLst>
   <dgm:cxnLst>
-    <dgm:cxn modelId="{0F6E9760-0FFB-4BDE-9366-DC49EC51DFE3}" type="presOf" srcId="{78544EB7-1886-4FFC-ABFC-14AB9995A51B}" destId="{3C95B9AA-633C-4366-8B8E-8D10ABAA37A6}" srcOrd="0" destOrd="0" presId="urn:microsoft.com/office/officeart/2008/layout/HorizontalMultiLevelHierarchy"/>
-    <dgm:cxn modelId="{DFD7F56C-B987-4471-AF03-749263BD2FDD}" type="presOf" srcId="{C369414E-0654-4362-924A-5FC89ACB31A6}" destId="{C0A1EA9D-623C-4E84-87BD-E6503368FF6F}" srcOrd="0" destOrd="0" presId="urn:microsoft.com/office/officeart/2008/layout/HorizontalMultiLevelHierarchy"/>
+    <dgm:cxn modelId="{88B33FC6-D1E8-430C-AEEB-7B9454D77A2A}" type="presOf" srcId="{7257E938-0579-4CC9-8B12-6BE7B7A138C8}" destId="{6FF5739C-028C-454A-8EEA-3B1CB32A3F46}" srcOrd="0" destOrd="0" presId="urn:microsoft.com/office/officeart/2008/layout/HorizontalMultiLevelHierarchy"/>
+    <dgm:cxn modelId="{442294BE-6076-406E-B97A-8F949868BB5E}" type="presOf" srcId="{08969895-FA66-4B05-B23B-DF9FBC692E29}" destId="{91649C8A-464D-4E2A-85AB-C22E16AC3BA0}" srcOrd="0" destOrd="0" presId="urn:microsoft.com/office/officeart/2008/layout/HorizontalMultiLevelHierarchy"/>
+    <dgm:cxn modelId="{4404BBDB-6597-41E6-A9A6-1857B25054EB}" type="presOf" srcId="{C369414E-0654-4362-924A-5FC89ACB31A6}" destId="{F72EE415-6DEF-4A31-B249-6BCC2B97E6B6}" srcOrd="1" destOrd="0" presId="urn:microsoft.com/office/officeart/2008/layout/HorizontalMultiLevelHierarchy"/>
+    <dgm:cxn modelId="{AB3A81C3-8883-41AF-AA6A-BCE00E1A0DDF}" srcId="{80BF3A42-9061-42E8-A6F9-7A2B1143377A}" destId="{08969895-FA66-4B05-B23B-DF9FBC692E29}" srcOrd="0" destOrd="0" parTransId="{7257E938-0579-4CC9-8B12-6BE7B7A138C8}" sibTransId="{FF9CE9A8-6D26-4186-A779-9E6032B03FB4}"/>
+    <dgm:cxn modelId="{75E22776-28A6-409C-9813-1A2A8AF118AC}" type="presOf" srcId="{78544EB7-1886-4FFC-ABFC-14AB9995A51B}" destId="{3C95B9AA-633C-4366-8B8E-8D10ABAA37A6}" srcOrd="0" destOrd="0" presId="urn:microsoft.com/office/officeart/2008/layout/HorizontalMultiLevelHierarchy"/>
+    <dgm:cxn modelId="{8D6EE558-C3E8-4B6B-9E76-0F328346BE0F}" type="presOf" srcId="{C369414E-0654-4362-924A-5FC89ACB31A6}" destId="{C0A1EA9D-623C-4E84-87BD-E6503368FF6F}" srcOrd="0" destOrd="0" presId="urn:microsoft.com/office/officeart/2008/layout/HorizontalMultiLevelHierarchy"/>
+    <dgm:cxn modelId="{96C5BB24-CB13-4BF4-8D36-DDFADC0DDDED}" type="presOf" srcId="{80BF3A42-9061-42E8-A6F9-7A2B1143377A}" destId="{B09268DE-69DE-404D-8ABB-BC0FE9A4EEF2}" srcOrd="0" destOrd="0" presId="urn:microsoft.com/office/officeart/2008/layout/HorizontalMultiLevelHierarchy"/>
     <dgm:cxn modelId="{D3E40453-5ED9-488C-9387-B27B5799FACF}" srcId="{80BF3A42-9061-42E8-A6F9-7A2B1143377A}" destId="{C550DEAA-965B-4AF8-8CBD-306DA3673F9B}" srcOrd="1" destOrd="0" parTransId="{C369414E-0654-4362-924A-5FC89ACB31A6}" sibTransId="{625B40C0-46B9-4D05-A16A-9962378DA1B0}"/>
+    <dgm:cxn modelId="{6BE7CDF9-7F30-4D75-B205-16595809AF96}" type="presOf" srcId="{7257E938-0579-4CC9-8B12-6BE7B7A138C8}" destId="{424661AE-B9E0-420E-AF23-08045AAA4C0D}" srcOrd="1" destOrd="0" presId="urn:microsoft.com/office/officeart/2008/layout/HorizontalMultiLevelHierarchy"/>
+    <dgm:cxn modelId="{85157607-E004-4B1D-B8B8-1BBD90452829}" type="presOf" srcId="{C550DEAA-965B-4AF8-8CBD-306DA3673F9B}" destId="{C63C98BB-6A64-4AF2-9717-5CF284408F6B}" srcOrd="0" destOrd="0" presId="urn:microsoft.com/office/officeart/2008/layout/HorizontalMultiLevelHierarchy"/>
     <dgm:cxn modelId="{26B1317B-C43F-4C7E-9F7D-2859BB57287E}" srcId="{78544EB7-1886-4FFC-ABFC-14AB9995A51B}" destId="{80BF3A42-9061-42E8-A6F9-7A2B1143377A}" srcOrd="0" destOrd="0" parTransId="{2BD7C861-CEC0-4E14-A2F1-056EF65C3530}" sibTransId="{F2FAD0F0-993E-416C-A9EE-46359885AB2E}"/>
-    <dgm:cxn modelId="{A46C4281-E925-41BE-A7CC-DDDD7F23E628}" type="presOf" srcId="{C550DEAA-965B-4AF8-8CBD-306DA3673F9B}" destId="{C63C98BB-6A64-4AF2-9717-5CF284408F6B}" srcOrd="0" destOrd="0" presId="urn:microsoft.com/office/officeart/2008/layout/HorizontalMultiLevelHierarchy"/>
-    <dgm:cxn modelId="{A0AC188D-F07D-469B-B08F-201FFE11A00F}" type="presOf" srcId="{C369414E-0654-4362-924A-5FC89ACB31A6}" destId="{F72EE415-6DEF-4A31-B249-6BCC2B97E6B6}" srcOrd="1" destOrd="0" presId="urn:microsoft.com/office/officeart/2008/layout/HorizontalMultiLevelHierarchy"/>
-    <dgm:cxn modelId="{F7395190-E741-4F35-859F-EF403FE7CBD9}" type="presOf" srcId="{80BF3A42-9061-42E8-A6F9-7A2B1143377A}" destId="{B09268DE-69DE-404D-8ABB-BC0FE9A4EEF2}" srcOrd="0" destOrd="0" presId="urn:microsoft.com/office/officeart/2008/layout/HorizontalMultiLevelHierarchy"/>
-    <dgm:cxn modelId="{138F67B3-207C-4BDC-88D0-BFF466CB478F}" type="presOf" srcId="{7257E938-0579-4CC9-8B12-6BE7B7A138C8}" destId="{424661AE-B9E0-420E-AF23-08045AAA4C0D}" srcOrd="1" destOrd="0" presId="urn:microsoft.com/office/officeart/2008/layout/HorizontalMultiLevelHierarchy"/>
-    <dgm:cxn modelId="{63D896B7-9EDF-4D81-B1BB-874892F96396}" type="presOf" srcId="{08969895-FA66-4B05-B23B-DF9FBC692E29}" destId="{91649C8A-464D-4E2A-85AB-C22E16AC3BA0}" srcOrd="0" destOrd="0" presId="urn:microsoft.com/office/officeart/2008/layout/HorizontalMultiLevelHierarchy"/>
-    <dgm:cxn modelId="{AB3A81C3-8883-41AF-AA6A-BCE00E1A0DDF}" srcId="{80BF3A42-9061-42E8-A6F9-7A2B1143377A}" destId="{08969895-FA66-4B05-B23B-DF9FBC692E29}" srcOrd="0" destOrd="0" parTransId="{7257E938-0579-4CC9-8B12-6BE7B7A138C8}" sibTransId="{FF9CE9A8-6D26-4186-A779-9E6032B03FB4}"/>
-    <dgm:cxn modelId="{441A90E0-4838-4F5D-9C45-2E202944DBBB}" type="presOf" srcId="{7257E938-0579-4CC9-8B12-6BE7B7A138C8}" destId="{6FF5739C-028C-454A-8EEA-3B1CB32A3F46}" srcOrd="0" destOrd="0" presId="urn:microsoft.com/office/officeart/2008/layout/HorizontalMultiLevelHierarchy"/>
-    <dgm:cxn modelId="{01C52630-1788-4368-8492-EDA819D39F40}" type="presParOf" srcId="{3C95B9AA-633C-4366-8B8E-8D10ABAA37A6}" destId="{6F702A8F-0E63-4498-9AA8-6D50BEBD8427}" srcOrd="0" destOrd="0" presId="urn:microsoft.com/office/officeart/2008/layout/HorizontalMultiLevelHierarchy"/>
-    <dgm:cxn modelId="{6C342007-6D62-433E-A4C1-7D525A1CAAA9}" type="presParOf" srcId="{6F702A8F-0E63-4498-9AA8-6D50BEBD8427}" destId="{B09268DE-69DE-404D-8ABB-BC0FE9A4EEF2}" srcOrd="0" destOrd="0" presId="urn:microsoft.com/office/officeart/2008/layout/HorizontalMultiLevelHierarchy"/>
-    <dgm:cxn modelId="{E21A5190-DE0C-4329-A73B-DCF8A62E6D76}" type="presParOf" srcId="{6F702A8F-0E63-4498-9AA8-6D50BEBD8427}" destId="{D4279A13-4713-4FD5-A293-4BB08033B7B1}" srcOrd="1" destOrd="0" presId="urn:microsoft.com/office/officeart/2008/layout/HorizontalMultiLevelHierarchy"/>
-    <dgm:cxn modelId="{4EEDAFF0-F196-49D7-AB33-19267F70ED45}" type="presParOf" srcId="{D4279A13-4713-4FD5-A293-4BB08033B7B1}" destId="{6FF5739C-028C-454A-8EEA-3B1CB32A3F46}" srcOrd="0" destOrd="0" presId="urn:microsoft.com/office/officeart/2008/layout/HorizontalMultiLevelHierarchy"/>
-    <dgm:cxn modelId="{AA5CF2D9-D9CA-4D9A-A59C-CA894A820328}" type="presParOf" srcId="{6FF5739C-028C-454A-8EEA-3B1CB32A3F46}" destId="{424661AE-B9E0-420E-AF23-08045AAA4C0D}" srcOrd="0" destOrd="0" presId="urn:microsoft.com/office/officeart/2008/layout/HorizontalMultiLevelHierarchy"/>
-    <dgm:cxn modelId="{56E9E12C-F6C4-40F7-AE13-2E22A401FA3B}" type="presParOf" srcId="{D4279A13-4713-4FD5-A293-4BB08033B7B1}" destId="{95727507-C8ED-4B2C-B8E3-D1D42E49CAF0}" srcOrd="1" destOrd="0" presId="urn:microsoft.com/office/officeart/2008/layout/HorizontalMultiLevelHierarchy"/>
-    <dgm:cxn modelId="{790B0709-4AE6-4525-B4CB-91B46531507D}" type="presParOf" srcId="{95727507-C8ED-4B2C-B8E3-D1D42E49CAF0}" destId="{91649C8A-464D-4E2A-85AB-C22E16AC3BA0}" srcOrd="0" destOrd="0" presId="urn:microsoft.com/office/officeart/2008/layout/HorizontalMultiLevelHierarchy"/>
-    <dgm:cxn modelId="{A16FA9E6-CD2B-4792-9F9E-6F27C20972E1}" type="presParOf" srcId="{95727507-C8ED-4B2C-B8E3-D1D42E49CAF0}" destId="{DEBDE861-6AD5-4414-A4B7-4FDEC0D17AD8}" srcOrd="1" destOrd="0" presId="urn:microsoft.com/office/officeart/2008/layout/HorizontalMultiLevelHierarchy"/>
-    <dgm:cxn modelId="{8D83AAC1-73E5-4AB9-B25F-7A7CA8132245}" type="presParOf" srcId="{D4279A13-4713-4FD5-A293-4BB08033B7B1}" destId="{C0A1EA9D-623C-4E84-87BD-E6503368FF6F}" srcOrd="2" destOrd="0" presId="urn:microsoft.com/office/officeart/2008/layout/HorizontalMultiLevelHierarchy"/>
-    <dgm:cxn modelId="{B3E4C576-EF9B-4AA8-B393-9AA90AD08CB1}" type="presParOf" srcId="{C0A1EA9D-623C-4E84-87BD-E6503368FF6F}" destId="{F72EE415-6DEF-4A31-B249-6BCC2B97E6B6}" srcOrd="0" destOrd="0" presId="urn:microsoft.com/office/officeart/2008/layout/HorizontalMultiLevelHierarchy"/>
-    <dgm:cxn modelId="{4C14A9E2-8E0B-46D7-8A6C-D74D29FC3452}" type="presParOf" srcId="{D4279A13-4713-4FD5-A293-4BB08033B7B1}" destId="{5FBE6A2C-2D87-4CAD-BBBA-937A3B409799}" srcOrd="3" destOrd="0" presId="urn:microsoft.com/office/officeart/2008/layout/HorizontalMultiLevelHierarchy"/>
-    <dgm:cxn modelId="{DE508BA1-C450-4D6A-9BD4-1433100DA970}" type="presParOf" srcId="{5FBE6A2C-2D87-4CAD-BBBA-937A3B409799}" destId="{C63C98BB-6A64-4AF2-9717-5CF284408F6B}" srcOrd="0" destOrd="0" presId="urn:microsoft.com/office/officeart/2008/layout/HorizontalMultiLevelHierarchy"/>
-    <dgm:cxn modelId="{9B8E519F-FD02-4C52-A9C3-B9B19EE89452}" type="presParOf" srcId="{5FBE6A2C-2D87-4CAD-BBBA-937A3B409799}" destId="{185E42A3-44A9-47B5-913B-B7B0802AF297}" srcOrd="1" destOrd="0" presId="urn:microsoft.com/office/officeart/2008/layout/HorizontalMultiLevelHierarchy"/>
+    <dgm:cxn modelId="{06E17E27-5129-4DF6-980D-AB3AA7769CA5}" type="presParOf" srcId="{3C95B9AA-633C-4366-8B8E-8D10ABAA37A6}" destId="{6F702A8F-0E63-4498-9AA8-6D50BEBD8427}" srcOrd="0" destOrd="0" presId="urn:microsoft.com/office/officeart/2008/layout/HorizontalMultiLevelHierarchy"/>
+    <dgm:cxn modelId="{238C48F9-8A59-4334-9C19-DABE77D0AA6C}" type="presParOf" srcId="{6F702A8F-0E63-4498-9AA8-6D50BEBD8427}" destId="{B09268DE-69DE-404D-8ABB-BC0FE9A4EEF2}" srcOrd="0" destOrd="0" presId="urn:microsoft.com/office/officeart/2008/layout/HorizontalMultiLevelHierarchy"/>
+    <dgm:cxn modelId="{B4C54AD9-0852-432B-BEDB-0579A3ECE8DD}" type="presParOf" srcId="{6F702A8F-0E63-4498-9AA8-6D50BEBD8427}" destId="{D4279A13-4713-4FD5-A293-4BB08033B7B1}" srcOrd="1" destOrd="0" presId="urn:microsoft.com/office/officeart/2008/layout/HorizontalMultiLevelHierarchy"/>
+    <dgm:cxn modelId="{2B5E5001-DB5C-4000-9674-F6A5CFE3E152}" type="presParOf" srcId="{D4279A13-4713-4FD5-A293-4BB08033B7B1}" destId="{6FF5739C-028C-454A-8EEA-3B1CB32A3F46}" srcOrd="0" destOrd="0" presId="urn:microsoft.com/office/officeart/2008/layout/HorizontalMultiLevelHierarchy"/>
+    <dgm:cxn modelId="{19458E84-4439-432B-B279-DF87E90D3A78}" type="presParOf" srcId="{6FF5739C-028C-454A-8EEA-3B1CB32A3F46}" destId="{424661AE-B9E0-420E-AF23-08045AAA4C0D}" srcOrd="0" destOrd="0" presId="urn:microsoft.com/office/officeart/2008/layout/HorizontalMultiLevelHierarchy"/>
+    <dgm:cxn modelId="{2B2B7994-FE87-4927-959C-72A66B40C174}" type="presParOf" srcId="{D4279A13-4713-4FD5-A293-4BB08033B7B1}" destId="{95727507-C8ED-4B2C-B8E3-D1D42E49CAF0}" srcOrd="1" destOrd="0" presId="urn:microsoft.com/office/officeart/2008/layout/HorizontalMultiLevelHierarchy"/>
+    <dgm:cxn modelId="{2260AE70-6552-48CF-BF58-B15C21887B86}" type="presParOf" srcId="{95727507-C8ED-4B2C-B8E3-D1D42E49CAF0}" destId="{91649C8A-464D-4E2A-85AB-C22E16AC3BA0}" srcOrd="0" destOrd="0" presId="urn:microsoft.com/office/officeart/2008/layout/HorizontalMultiLevelHierarchy"/>
+    <dgm:cxn modelId="{F2862CA8-E49F-487A-A0E0-CBAB8E8B2E71}" type="presParOf" srcId="{95727507-C8ED-4B2C-B8E3-D1D42E49CAF0}" destId="{DEBDE861-6AD5-4414-A4B7-4FDEC0D17AD8}" srcOrd="1" destOrd="0" presId="urn:microsoft.com/office/officeart/2008/layout/HorizontalMultiLevelHierarchy"/>
+    <dgm:cxn modelId="{F67118FA-5D63-4C7B-9681-32CD2932130E}" type="presParOf" srcId="{D4279A13-4713-4FD5-A293-4BB08033B7B1}" destId="{C0A1EA9D-623C-4E84-87BD-E6503368FF6F}" srcOrd="2" destOrd="0" presId="urn:microsoft.com/office/officeart/2008/layout/HorizontalMultiLevelHierarchy"/>
+    <dgm:cxn modelId="{1D62A260-8A48-43BA-89D1-6BBA88C88EA0}" type="presParOf" srcId="{C0A1EA9D-623C-4E84-87BD-E6503368FF6F}" destId="{F72EE415-6DEF-4A31-B249-6BCC2B97E6B6}" srcOrd="0" destOrd="0" presId="urn:microsoft.com/office/officeart/2008/layout/HorizontalMultiLevelHierarchy"/>
+    <dgm:cxn modelId="{CC65158F-E0E7-433D-BEE4-9C2747249998}" type="presParOf" srcId="{D4279A13-4713-4FD5-A293-4BB08033B7B1}" destId="{5FBE6A2C-2D87-4CAD-BBBA-937A3B409799}" srcOrd="3" destOrd="0" presId="urn:microsoft.com/office/officeart/2008/layout/HorizontalMultiLevelHierarchy"/>
+    <dgm:cxn modelId="{C3E292AB-18A3-4F44-8619-66CBACC1C325}" type="presParOf" srcId="{5FBE6A2C-2D87-4CAD-BBBA-937A3B409799}" destId="{C63C98BB-6A64-4AF2-9717-5CF284408F6B}" srcOrd="0" destOrd="0" presId="urn:microsoft.com/office/officeart/2008/layout/HorizontalMultiLevelHierarchy"/>
+    <dgm:cxn modelId="{A10BC392-85A7-422E-B313-B375670C9A2E}" type="presParOf" srcId="{5FBE6A2C-2D87-4CAD-BBBA-937A3B409799}" destId="{185E42A3-44A9-47B5-913B-B7B0802AF297}" srcOrd="1" destOrd="0" presId="urn:microsoft.com/office/officeart/2008/layout/HorizontalMultiLevelHierarchy"/>
   </dgm:cxnLst>
   <dgm:bg/>
   <dgm:whole/>
@@ -23812,6 +23952,13 @@
         </dgm:presLayoutVars>
       </dgm:prSet>
       <dgm:spPr/>
+      <dgm:t>
+        <a:bodyPr/>
+        <a:lstStyle/>
+        <a:p>
+          <a:endParaRPr lang="es-ES"/>
+        </a:p>
+      </dgm:t>
     </dgm:pt>
     <dgm:pt modelId="{FB6D9C1E-FA24-4C33-9A10-4C0030331B05}" type="pres">
       <dgm:prSet presAssocID="{63D711AE-E6BB-4CC9-9135-5BE81C6EB8DD}" presName="node" presStyleLbl="node1" presStyleIdx="0" presStyleCnt="7">
@@ -23820,6 +23967,13 @@
         </dgm:presLayoutVars>
       </dgm:prSet>
       <dgm:spPr/>
+      <dgm:t>
+        <a:bodyPr/>
+        <a:lstStyle/>
+        <a:p>
+          <a:endParaRPr lang="es-ES"/>
+        </a:p>
+      </dgm:t>
     </dgm:pt>
     <dgm:pt modelId="{A81663FD-BCA7-4F83-91F3-3099C2E8F7C4}" type="pres">
       <dgm:prSet presAssocID="{2F1B13C8-4C0B-4649-99DE-50A61FF2DBBB}" presName="sibTrans" presStyleCnt="0"/>
@@ -23832,6 +23986,13 @@
         </dgm:presLayoutVars>
       </dgm:prSet>
       <dgm:spPr/>
+      <dgm:t>
+        <a:bodyPr/>
+        <a:lstStyle/>
+        <a:p>
+          <a:endParaRPr lang="es-ES"/>
+        </a:p>
+      </dgm:t>
     </dgm:pt>
     <dgm:pt modelId="{C0C974FB-A28E-4080-8E31-BEE468645364}" type="pres">
       <dgm:prSet presAssocID="{90E658D7-510A-4C86-8D9C-8AB19EF7B3E5}" presName="sibTrans" presStyleCnt="0"/>
@@ -23844,6 +24005,13 @@
         </dgm:presLayoutVars>
       </dgm:prSet>
       <dgm:spPr/>
+      <dgm:t>
+        <a:bodyPr/>
+        <a:lstStyle/>
+        <a:p>
+          <a:endParaRPr lang="es-ES"/>
+        </a:p>
+      </dgm:t>
     </dgm:pt>
     <dgm:pt modelId="{D17DE251-877B-4455-AA22-6BE820C39B2B}" type="pres">
       <dgm:prSet presAssocID="{C4CCCCB9-C837-4713-8138-E1B873B11923}" presName="sibTrans" presStyleCnt="0"/>
@@ -23856,6 +24024,13 @@
         </dgm:presLayoutVars>
       </dgm:prSet>
       <dgm:spPr/>
+      <dgm:t>
+        <a:bodyPr/>
+        <a:lstStyle/>
+        <a:p>
+          <a:endParaRPr lang="es-ES"/>
+        </a:p>
+      </dgm:t>
     </dgm:pt>
     <dgm:pt modelId="{6E55EADA-F15E-4C25-B405-DFB7B0B17DFF}" type="pres">
       <dgm:prSet presAssocID="{86701E51-4F78-40B7-BAB2-86900036419A}" presName="sibTrans" presStyleCnt="0"/>
@@ -23868,6 +24043,13 @@
         </dgm:presLayoutVars>
       </dgm:prSet>
       <dgm:spPr/>
+      <dgm:t>
+        <a:bodyPr/>
+        <a:lstStyle/>
+        <a:p>
+          <a:endParaRPr lang="es-ES"/>
+        </a:p>
+      </dgm:t>
     </dgm:pt>
     <dgm:pt modelId="{5C5A3D22-A109-4C12-B5E0-6771F004E0B6}" type="pres">
       <dgm:prSet presAssocID="{8BEB1479-C4A4-4973-9143-90E694CED81E}" presName="sibTrans" presStyleCnt="0"/>
@@ -23880,6 +24062,13 @@
         </dgm:presLayoutVars>
       </dgm:prSet>
       <dgm:spPr/>
+      <dgm:t>
+        <a:bodyPr/>
+        <a:lstStyle/>
+        <a:p>
+          <a:endParaRPr lang="es-ES"/>
+        </a:p>
+      </dgm:t>
     </dgm:pt>
     <dgm:pt modelId="{05C8F2B4-08EE-4AB4-917C-16F2AF20DF20}" type="pres">
       <dgm:prSet presAssocID="{5A581D8D-F7EC-42C0-B4E7-349A852744C3}" presName="sibTrans" presStyleCnt="0"/>
@@ -23892,37 +24081,44 @@
         </dgm:presLayoutVars>
       </dgm:prSet>
       <dgm:spPr/>
+      <dgm:t>
+        <a:bodyPr/>
+        <a:lstStyle/>
+        <a:p>
+          <a:endParaRPr lang="es-ES"/>
+        </a:p>
+      </dgm:t>
     </dgm:pt>
   </dgm:ptLst>
   <dgm:cxnLst>
+    <dgm:cxn modelId="{9C3DE01D-0C9C-4858-A75B-245F9EBD7AFD}" type="presOf" srcId="{AD759A03-9ACB-4448-A0E5-1F946110B073}" destId="{F7EFDD84-07C2-4C28-8F45-70926678A1BC}" srcOrd="0" destOrd="0" presId="urn:microsoft.com/office/officeart/2005/8/layout/default"/>
+    <dgm:cxn modelId="{F3C32137-948A-4234-986E-5D0F337EFF17}" type="presOf" srcId="{AE31374D-364B-46C6-B627-4405D029CCCA}" destId="{5881C6BC-B1D4-40CC-8964-6B8BA92E0643}" srcOrd="0" destOrd="0" presId="urn:microsoft.com/office/officeart/2005/8/layout/default"/>
+    <dgm:cxn modelId="{4DDBEBED-BD51-45B5-A08F-E9D049795866}" srcId="{B984F12E-C54F-4073-8D97-496FAF82EF61}" destId="{45A89D53-6F15-4B21-8014-3DDD0AD36A43}" srcOrd="5" destOrd="0" parTransId="{B72596EE-CBF3-4A3D-A82A-A15BF923B3BB}" sibTransId="{5A581D8D-F7EC-42C0-B4E7-349A852744C3}"/>
+    <dgm:cxn modelId="{FDBD8B2E-119A-4ABF-9900-082D03CA8FF0}" type="presOf" srcId="{017F3DFC-63C9-451D-895B-563C55A99656}" destId="{F999E0EF-57AB-4959-BB72-13B7272C49FC}" srcOrd="0" destOrd="0" presId="urn:microsoft.com/office/officeart/2005/8/layout/default"/>
+    <dgm:cxn modelId="{EB59776C-B698-4DA1-A8C5-FAF3A29554EB}" srcId="{B984F12E-C54F-4073-8D97-496FAF82EF61}" destId="{017F3DFC-63C9-451D-895B-563C55A99656}" srcOrd="4" destOrd="0" parTransId="{8B98BC3C-D9FA-463F-8064-393EBC8C575B}" sibTransId="{8BEB1479-C4A4-4973-9143-90E694CED81E}"/>
+    <dgm:cxn modelId="{02D5FCAD-B7AB-430B-A7A2-47F9F32FAA06}" type="presOf" srcId="{45A89D53-6F15-4B21-8014-3DDD0AD36A43}" destId="{1B8CA4E4-9C26-471E-8FC6-78373C0CE389}" srcOrd="0" destOrd="0" presId="urn:microsoft.com/office/officeart/2005/8/layout/default"/>
+    <dgm:cxn modelId="{01D0BE5B-556D-465D-A219-D3CA5489787D}" srcId="{B984F12E-C54F-4073-8D97-496FAF82EF61}" destId="{AD759A03-9ACB-4448-A0E5-1F946110B073}" srcOrd="3" destOrd="0" parTransId="{6464C149-4746-46D8-865D-A41C48CCDF25}" sibTransId="{86701E51-4F78-40B7-BAB2-86900036419A}"/>
+    <dgm:cxn modelId="{F39A12C3-C3B0-45F8-8218-767357E1804F}" type="presOf" srcId="{A147917D-889F-4503-A723-7D2C1EEC7043}" destId="{3B6B0BB4-8BEE-4CE4-8812-9000B40B7F05}" srcOrd="0" destOrd="0" presId="urn:microsoft.com/office/officeart/2005/8/layout/default"/>
+    <dgm:cxn modelId="{0D30D188-2DCD-4B58-8718-4D56A570D049}" srcId="{B984F12E-C54F-4073-8D97-496FAF82EF61}" destId="{42527DAB-C5A1-4CAF-B125-2A34341F4709}" srcOrd="2" destOrd="0" parTransId="{946696C6-C217-4D6F-945D-8288BD985697}" sibTransId="{C4CCCCB9-C837-4713-8138-E1B873B11923}"/>
+    <dgm:cxn modelId="{60ED24DB-F503-4861-9208-474329215518}" srcId="{B984F12E-C54F-4073-8D97-496FAF82EF61}" destId="{A147917D-889F-4503-A723-7D2C1EEC7043}" srcOrd="1" destOrd="0" parTransId="{99DD0AFF-CCB3-4423-B73D-B948601AC821}" sibTransId="{90E658D7-510A-4C86-8D9C-8AB19EF7B3E5}"/>
+    <dgm:cxn modelId="{BCB437D0-87CC-4086-B3C7-C7DEB2E9D714}" type="presOf" srcId="{B984F12E-C54F-4073-8D97-496FAF82EF61}" destId="{16515453-8B0A-4D31-B42B-E4EF66E22145}" srcOrd="0" destOrd="0" presId="urn:microsoft.com/office/officeart/2005/8/layout/default"/>
+    <dgm:cxn modelId="{4D199257-B605-42F9-B9C2-1AF24D68EA7A}" type="presOf" srcId="{63D711AE-E6BB-4CC9-9135-5BE81C6EB8DD}" destId="{FB6D9C1E-FA24-4C33-9A10-4C0030331B05}" srcOrd="0" destOrd="0" presId="urn:microsoft.com/office/officeart/2005/8/layout/default"/>
+    <dgm:cxn modelId="{C00B7354-ACD5-4B9D-8BAE-614F4F81B52E}" srcId="{B984F12E-C54F-4073-8D97-496FAF82EF61}" destId="{63D711AE-E6BB-4CC9-9135-5BE81C6EB8DD}" srcOrd="0" destOrd="0" parTransId="{30B91C7B-4A78-442F-8700-596719C6F47C}" sibTransId="{2F1B13C8-4C0B-4649-99DE-50A61FF2DBBB}"/>
     <dgm:cxn modelId="{C8F5630F-DA5B-46EF-B379-DBAAADA7D7AB}" srcId="{B984F12E-C54F-4073-8D97-496FAF82EF61}" destId="{AE31374D-364B-46C6-B627-4405D029CCCA}" srcOrd="6" destOrd="0" parTransId="{6172960A-906D-4308-81A1-6013FFE4C8D1}" sibTransId="{D584A256-FC91-4E7D-B69D-5F0EBCA53FF9}"/>
-    <dgm:cxn modelId="{01D0BE5B-556D-465D-A219-D3CA5489787D}" srcId="{B984F12E-C54F-4073-8D97-496FAF82EF61}" destId="{AD759A03-9ACB-4448-A0E5-1F946110B073}" srcOrd="3" destOrd="0" parTransId="{6464C149-4746-46D8-865D-A41C48CCDF25}" sibTransId="{86701E51-4F78-40B7-BAB2-86900036419A}"/>
-    <dgm:cxn modelId="{DB39FE5B-A289-43E6-A0CC-BD50418D7FD1}" type="presOf" srcId="{AE31374D-364B-46C6-B627-4405D029CCCA}" destId="{5881C6BC-B1D4-40CC-8964-6B8BA92E0643}" srcOrd="0" destOrd="0" presId="urn:microsoft.com/office/officeart/2005/8/layout/default"/>
-    <dgm:cxn modelId="{EB59776C-B698-4DA1-A8C5-FAF3A29554EB}" srcId="{B984F12E-C54F-4073-8D97-496FAF82EF61}" destId="{017F3DFC-63C9-451D-895B-563C55A99656}" srcOrd="4" destOrd="0" parTransId="{8B98BC3C-D9FA-463F-8064-393EBC8C575B}" sibTransId="{8BEB1479-C4A4-4973-9143-90E694CED81E}"/>
-    <dgm:cxn modelId="{C00B7354-ACD5-4B9D-8BAE-614F4F81B52E}" srcId="{B984F12E-C54F-4073-8D97-496FAF82EF61}" destId="{63D711AE-E6BB-4CC9-9135-5BE81C6EB8DD}" srcOrd="0" destOrd="0" parTransId="{30B91C7B-4A78-442F-8700-596719C6F47C}" sibTransId="{2F1B13C8-4C0B-4649-99DE-50A61FF2DBBB}"/>
-    <dgm:cxn modelId="{4CFE997E-34A1-4439-8323-0E6243FB077E}" type="presOf" srcId="{AD759A03-9ACB-4448-A0E5-1F946110B073}" destId="{F7EFDD84-07C2-4C28-8F45-70926678A1BC}" srcOrd="0" destOrd="0" presId="urn:microsoft.com/office/officeart/2005/8/layout/default"/>
-    <dgm:cxn modelId="{0D30D188-2DCD-4B58-8718-4D56A570D049}" srcId="{B984F12E-C54F-4073-8D97-496FAF82EF61}" destId="{42527DAB-C5A1-4CAF-B125-2A34341F4709}" srcOrd="2" destOrd="0" parTransId="{946696C6-C217-4D6F-945D-8288BD985697}" sibTransId="{C4CCCCB9-C837-4713-8138-E1B873B11923}"/>
-    <dgm:cxn modelId="{448AD18A-41AB-4B1B-9CFD-98BFC5277DEA}" type="presOf" srcId="{42527DAB-C5A1-4CAF-B125-2A34341F4709}" destId="{8456811A-E343-4913-8B9F-DD636CE9770B}" srcOrd="0" destOrd="0" presId="urn:microsoft.com/office/officeart/2005/8/layout/default"/>
-    <dgm:cxn modelId="{6E2F908C-0D5E-4EC2-A85A-C1126DF95BF2}" type="presOf" srcId="{45A89D53-6F15-4B21-8014-3DDD0AD36A43}" destId="{1B8CA4E4-9C26-471E-8FC6-78373C0CE389}" srcOrd="0" destOrd="0" presId="urn:microsoft.com/office/officeart/2005/8/layout/default"/>
-    <dgm:cxn modelId="{E06DE1C5-4C72-4EB3-925A-85B40F3F3083}" type="presOf" srcId="{A147917D-889F-4503-A723-7D2C1EEC7043}" destId="{3B6B0BB4-8BEE-4CE4-8812-9000B40B7F05}" srcOrd="0" destOrd="0" presId="urn:microsoft.com/office/officeart/2005/8/layout/default"/>
-    <dgm:cxn modelId="{ED3104C9-18A0-43C4-BA48-379A4C34FA5A}" type="presOf" srcId="{63D711AE-E6BB-4CC9-9135-5BE81C6EB8DD}" destId="{FB6D9C1E-FA24-4C33-9A10-4C0030331B05}" srcOrd="0" destOrd="0" presId="urn:microsoft.com/office/officeart/2005/8/layout/default"/>
-    <dgm:cxn modelId="{60ED24DB-F503-4861-9208-474329215518}" srcId="{B984F12E-C54F-4073-8D97-496FAF82EF61}" destId="{A147917D-889F-4503-A723-7D2C1EEC7043}" srcOrd="1" destOrd="0" parTransId="{99DD0AFF-CCB3-4423-B73D-B948601AC821}" sibTransId="{90E658D7-510A-4C86-8D9C-8AB19EF7B3E5}"/>
-    <dgm:cxn modelId="{544736E9-7202-4E9A-A01B-630E3C6CE3DF}" type="presOf" srcId="{017F3DFC-63C9-451D-895B-563C55A99656}" destId="{F999E0EF-57AB-4959-BB72-13B7272C49FC}" srcOrd="0" destOrd="0" presId="urn:microsoft.com/office/officeart/2005/8/layout/default"/>
-    <dgm:cxn modelId="{4DDBEBED-BD51-45B5-A08F-E9D049795866}" srcId="{B984F12E-C54F-4073-8D97-496FAF82EF61}" destId="{45A89D53-6F15-4B21-8014-3DDD0AD36A43}" srcOrd="5" destOrd="0" parTransId="{B72596EE-CBF3-4A3D-A82A-A15BF923B3BB}" sibTransId="{5A581D8D-F7EC-42C0-B4E7-349A852744C3}"/>
-    <dgm:cxn modelId="{0A9D33F1-6C91-4410-ADED-F9E6AC87BBC7}" type="presOf" srcId="{B984F12E-C54F-4073-8D97-496FAF82EF61}" destId="{16515453-8B0A-4D31-B42B-E4EF66E22145}" srcOrd="0" destOrd="0" presId="urn:microsoft.com/office/officeart/2005/8/layout/default"/>
-    <dgm:cxn modelId="{EC030BB2-1898-4CE8-8A7D-35B05DC22736}" type="presParOf" srcId="{16515453-8B0A-4D31-B42B-E4EF66E22145}" destId="{FB6D9C1E-FA24-4C33-9A10-4C0030331B05}" srcOrd="0" destOrd="0" presId="urn:microsoft.com/office/officeart/2005/8/layout/default"/>
-    <dgm:cxn modelId="{B2B80093-4367-4761-921B-CE05A95BD4B6}" type="presParOf" srcId="{16515453-8B0A-4D31-B42B-E4EF66E22145}" destId="{A81663FD-BCA7-4F83-91F3-3099C2E8F7C4}" srcOrd="1" destOrd="0" presId="urn:microsoft.com/office/officeart/2005/8/layout/default"/>
-    <dgm:cxn modelId="{63402A6F-425C-454A-BDA9-2BFB4497DBE9}" type="presParOf" srcId="{16515453-8B0A-4D31-B42B-E4EF66E22145}" destId="{3B6B0BB4-8BEE-4CE4-8812-9000B40B7F05}" srcOrd="2" destOrd="0" presId="urn:microsoft.com/office/officeart/2005/8/layout/default"/>
-    <dgm:cxn modelId="{BE9915E2-BE46-44F1-9D26-72CAB8D2A965}" type="presParOf" srcId="{16515453-8B0A-4D31-B42B-E4EF66E22145}" destId="{C0C974FB-A28E-4080-8E31-BEE468645364}" srcOrd="3" destOrd="0" presId="urn:microsoft.com/office/officeart/2005/8/layout/default"/>
-    <dgm:cxn modelId="{479AFCF6-CAF4-472D-ABCE-11D73FF1E1E9}" type="presParOf" srcId="{16515453-8B0A-4D31-B42B-E4EF66E22145}" destId="{8456811A-E343-4913-8B9F-DD636CE9770B}" srcOrd="4" destOrd="0" presId="urn:microsoft.com/office/officeart/2005/8/layout/default"/>
-    <dgm:cxn modelId="{3F8AB5D9-A51B-45DD-A7D7-BA3E97025743}" type="presParOf" srcId="{16515453-8B0A-4D31-B42B-E4EF66E22145}" destId="{D17DE251-877B-4455-AA22-6BE820C39B2B}" srcOrd="5" destOrd="0" presId="urn:microsoft.com/office/officeart/2005/8/layout/default"/>
-    <dgm:cxn modelId="{9FF047A5-E320-481E-A018-19CE0D87F6DF}" type="presParOf" srcId="{16515453-8B0A-4D31-B42B-E4EF66E22145}" destId="{F7EFDD84-07C2-4C28-8F45-70926678A1BC}" srcOrd="6" destOrd="0" presId="urn:microsoft.com/office/officeart/2005/8/layout/default"/>
-    <dgm:cxn modelId="{BC13CC59-4215-4453-AF46-1FC53037A3D1}" type="presParOf" srcId="{16515453-8B0A-4D31-B42B-E4EF66E22145}" destId="{6E55EADA-F15E-4C25-B405-DFB7B0B17DFF}" srcOrd="7" destOrd="0" presId="urn:microsoft.com/office/officeart/2005/8/layout/default"/>
-    <dgm:cxn modelId="{8985101D-4B55-43AB-BC5E-C1AF42748B82}" type="presParOf" srcId="{16515453-8B0A-4D31-B42B-E4EF66E22145}" destId="{F999E0EF-57AB-4959-BB72-13B7272C49FC}" srcOrd="8" destOrd="0" presId="urn:microsoft.com/office/officeart/2005/8/layout/default"/>
-    <dgm:cxn modelId="{803CE73D-E7D4-45E9-A8F2-ED45FC65FD0B}" type="presParOf" srcId="{16515453-8B0A-4D31-B42B-E4EF66E22145}" destId="{5C5A3D22-A109-4C12-B5E0-6771F004E0B6}" srcOrd="9" destOrd="0" presId="urn:microsoft.com/office/officeart/2005/8/layout/default"/>
-    <dgm:cxn modelId="{B2E36FED-44A4-466A-88E4-76E1204D9A35}" type="presParOf" srcId="{16515453-8B0A-4D31-B42B-E4EF66E22145}" destId="{1B8CA4E4-9C26-471E-8FC6-78373C0CE389}" srcOrd="10" destOrd="0" presId="urn:microsoft.com/office/officeart/2005/8/layout/default"/>
-    <dgm:cxn modelId="{D9DEE377-1913-4C57-8825-4F05C770FC21}" type="presParOf" srcId="{16515453-8B0A-4D31-B42B-E4EF66E22145}" destId="{05C8F2B4-08EE-4AB4-917C-16F2AF20DF20}" srcOrd="11" destOrd="0" presId="urn:microsoft.com/office/officeart/2005/8/layout/default"/>
-    <dgm:cxn modelId="{6D04988D-62EB-4083-8624-FD2564E398B7}" type="presParOf" srcId="{16515453-8B0A-4D31-B42B-E4EF66E22145}" destId="{5881C6BC-B1D4-40CC-8964-6B8BA92E0643}" srcOrd="12" destOrd="0" presId="urn:microsoft.com/office/officeart/2005/8/layout/default"/>
+    <dgm:cxn modelId="{03698D5A-1EE8-4C92-9812-EAAA8EDE00DA}" type="presOf" srcId="{42527DAB-C5A1-4CAF-B125-2A34341F4709}" destId="{8456811A-E343-4913-8B9F-DD636CE9770B}" srcOrd="0" destOrd="0" presId="urn:microsoft.com/office/officeart/2005/8/layout/default"/>
+    <dgm:cxn modelId="{57CBAE74-0BC8-48B8-9B66-F3F22FA7E10C}" type="presParOf" srcId="{16515453-8B0A-4D31-B42B-E4EF66E22145}" destId="{FB6D9C1E-FA24-4C33-9A10-4C0030331B05}" srcOrd="0" destOrd="0" presId="urn:microsoft.com/office/officeart/2005/8/layout/default"/>
+    <dgm:cxn modelId="{1C71CB9E-CCF6-4A82-A1C4-D4E4CBB53A01}" type="presParOf" srcId="{16515453-8B0A-4D31-B42B-E4EF66E22145}" destId="{A81663FD-BCA7-4F83-91F3-3099C2E8F7C4}" srcOrd="1" destOrd="0" presId="urn:microsoft.com/office/officeart/2005/8/layout/default"/>
+    <dgm:cxn modelId="{E7EB4E4A-EA7F-4D5C-8DD0-4891D6D4535F}" type="presParOf" srcId="{16515453-8B0A-4D31-B42B-E4EF66E22145}" destId="{3B6B0BB4-8BEE-4CE4-8812-9000B40B7F05}" srcOrd="2" destOrd="0" presId="urn:microsoft.com/office/officeart/2005/8/layout/default"/>
+    <dgm:cxn modelId="{F2AEE683-E682-4398-916B-427EC910B35C}" type="presParOf" srcId="{16515453-8B0A-4D31-B42B-E4EF66E22145}" destId="{C0C974FB-A28E-4080-8E31-BEE468645364}" srcOrd="3" destOrd="0" presId="urn:microsoft.com/office/officeart/2005/8/layout/default"/>
+    <dgm:cxn modelId="{A2555792-ED3A-41DF-8129-42ED9BD9BB5C}" type="presParOf" srcId="{16515453-8B0A-4D31-B42B-E4EF66E22145}" destId="{8456811A-E343-4913-8B9F-DD636CE9770B}" srcOrd="4" destOrd="0" presId="urn:microsoft.com/office/officeart/2005/8/layout/default"/>
+    <dgm:cxn modelId="{B5D2EA43-A570-4DD1-A5B4-6978DB6FA41F}" type="presParOf" srcId="{16515453-8B0A-4D31-B42B-E4EF66E22145}" destId="{D17DE251-877B-4455-AA22-6BE820C39B2B}" srcOrd="5" destOrd="0" presId="urn:microsoft.com/office/officeart/2005/8/layout/default"/>
+    <dgm:cxn modelId="{16C10D0B-30D6-4928-B23E-F6FA624081AC}" type="presParOf" srcId="{16515453-8B0A-4D31-B42B-E4EF66E22145}" destId="{F7EFDD84-07C2-4C28-8F45-70926678A1BC}" srcOrd="6" destOrd="0" presId="urn:microsoft.com/office/officeart/2005/8/layout/default"/>
+    <dgm:cxn modelId="{602B7FB9-F394-4417-B4C7-5D55EF7EEFC6}" type="presParOf" srcId="{16515453-8B0A-4D31-B42B-E4EF66E22145}" destId="{6E55EADA-F15E-4C25-B405-DFB7B0B17DFF}" srcOrd="7" destOrd="0" presId="urn:microsoft.com/office/officeart/2005/8/layout/default"/>
+    <dgm:cxn modelId="{12B0AC35-80F9-47A2-BE1F-9891DB402999}" type="presParOf" srcId="{16515453-8B0A-4D31-B42B-E4EF66E22145}" destId="{F999E0EF-57AB-4959-BB72-13B7272C49FC}" srcOrd="8" destOrd="0" presId="urn:microsoft.com/office/officeart/2005/8/layout/default"/>
+    <dgm:cxn modelId="{A3EBCC33-457F-4D26-AC0C-2E64BD720DD3}" type="presParOf" srcId="{16515453-8B0A-4D31-B42B-E4EF66E22145}" destId="{5C5A3D22-A109-4C12-B5E0-6771F004E0B6}" srcOrd="9" destOrd="0" presId="urn:microsoft.com/office/officeart/2005/8/layout/default"/>
+    <dgm:cxn modelId="{804FB33A-3530-49BB-A631-37BEA522E29A}" type="presParOf" srcId="{16515453-8B0A-4D31-B42B-E4EF66E22145}" destId="{1B8CA4E4-9C26-471E-8FC6-78373C0CE389}" srcOrd="10" destOrd="0" presId="urn:microsoft.com/office/officeart/2005/8/layout/default"/>
+    <dgm:cxn modelId="{3D40C841-6A5C-4140-BCCE-BF720BA1A79D}" type="presParOf" srcId="{16515453-8B0A-4D31-B42B-E4EF66E22145}" destId="{05C8F2B4-08EE-4AB4-917C-16F2AF20DF20}" srcOrd="11" destOrd="0" presId="urn:microsoft.com/office/officeart/2005/8/layout/default"/>
+    <dgm:cxn modelId="{24766EA1-598F-4F72-96C3-24844A0DB3C1}" type="presParOf" srcId="{16515453-8B0A-4D31-B42B-E4EF66E22145}" destId="{5881C6BC-B1D4-40CC-8964-6B8BA92E0643}" srcOrd="12" destOrd="0" presId="urn:microsoft.com/office/officeart/2005/8/layout/default"/>
   </dgm:cxnLst>
   <dgm:bg/>
   <dgm:whole/>
@@ -23998,7 +24194,7 @@
         </a:bodyPr>
         <a:lstStyle/>
         <a:p>
-          <a:pPr marL="0" lvl="0" indent="0" algn="ctr" defTabSz="711200">
+          <a:pPr lvl="0" algn="ctr" defTabSz="711200">
             <a:lnSpc>
               <a:spcPct val="90000"/>
             </a:lnSpc>
@@ -24008,7 +24204,6 @@
             <a:spcAft>
               <a:spcPct val="35000"/>
             </a:spcAft>
-            <a:buNone/>
           </a:pPr>
           <a:r>
             <a:rPr lang="es-ES" sz="1600" kern="1200">
@@ -24079,7 +24274,7 @@
         </a:bodyPr>
         <a:lstStyle/>
         <a:p>
-          <a:pPr marL="0" lvl="0" indent="0" algn="ctr" defTabSz="711200">
+          <a:pPr lvl="0" algn="ctr" defTabSz="711200">
             <a:lnSpc>
               <a:spcPct val="90000"/>
             </a:lnSpc>
@@ -24089,7 +24284,6 @@
             <a:spcAft>
               <a:spcPct val="35000"/>
             </a:spcAft>
-            <a:buNone/>
           </a:pPr>
           <a:r>
             <a:rPr lang="es-ES" sz="1600" kern="1200">
@@ -24160,7 +24354,7 @@
         </a:bodyPr>
         <a:lstStyle/>
         <a:p>
-          <a:pPr marL="0" lvl="0" indent="0" algn="ctr" defTabSz="711200">
+          <a:pPr lvl="0" algn="ctr" defTabSz="711200">
             <a:lnSpc>
               <a:spcPct val="90000"/>
             </a:lnSpc>
@@ -24170,7 +24364,6 @@
             <a:spcAft>
               <a:spcPct val="35000"/>
             </a:spcAft>
-            <a:buNone/>
           </a:pPr>
           <a:r>
             <a:rPr lang="es-ES" sz="1600" kern="1200">
@@ -24264,7 +24457,7 @@
         </a:bodyPr>
         <a:lstStyle/>
         <a:p>
-          <a:pPr marL="0" lvl="0" indent="0" algn="ctr" defTabSz="222250">
+          <a:pPr lvl="0" algn="ctr" defTabSz="222250">
             <a:lnSpc>
               <a:spcPct val="90000"/>
             </a:lnSpc>
@@ -24274,7 +24467,6 @@
             <a:spcAft>
               <a:spcPct val="35000"/>
             </a:spcAft>
-            <a:buNone/>
           </a:pPr>
           <a:endParaRPr lang="es-ES" sz="500" kern="1200">
             <a:latin typeface="Georgia" panose="02040502050405020303" pitchFamily="18" charset="0"/>
@@ -24353,7 +24545,7 @@
         </a:bodyPr>
         <a:lstStyle/>
         <a:p>
-          <a:pPr marL="0" lvl="0" indent="0" algn="ctr" defTabSz="222250">
+          <a:pPr lvl="0" algn="ctr" defTabSz="222250">
             <a:lnSpc>
               <a:spcPct val="90000"/>
             </a:lnSpc>
@@ -24363,7 +24555,6 @@
             <a:spcAft>
               <a:spcPct val="35000"/>
             </a:spcAft>
-            <a:buNone/>
           </a:pPr>
           <a:endParaRPr lang="es-ES" sz="500" kern="1200">
             <a:latin typeface="Georgia" panose="02040502050405020303" pitchFamily="18" charset="0"/>
@@ -24431,7 +24622,7 @@
         </a:bodyPr>
         <a:lstStyle/>
         <a:p>
-          <a:pPr marL="0" lvl="0" indent="0" algn="ctr" defTabSz="1022350">
+          <a:pPr lvl="0" algn="ctr" defTabSz="1022350">
             <a:lnSpc>
               <a:spcPct val="90000"/>
             </a:lnSpc>
@@ -24441,7 +24632,6 @@
             <a:spcAft>
               <a:spcPct val="35000"/>
             </a:spcAft>
-            <a:buNone/>
           </a:pPr>
           <a:r>
             <a:rPr lang="es-ES" sz="2300" kern="1200">
@@ -24512,7 +24702,7 @@
         </a:bodyPr>
         <a:lstStyle/>
         <a:p>
-          <a:pPr marL="0" lvl="0" indent="0" algn="ctr" defTabSz="1022350">
+          <a:pPr lvl="0" algn="ctr" defTabSz="1022350">
             <a:lnSpc>
               <a:spcPct val="90000"/>
             </a:lnSpc>
@@ -24522,7 +24712,6 @@
             <a:spcAft>
               <a:spcPct val="35000"/>
             </a:spcAft>
-            <a:buNone/>
           </a:pPr>
           <a:r>
             <a:rPr lang="es-ES" sz="2300" kern="1200">
@@ -24593,7 +24782,7 @@
         </a:bodyPr>
         <a:lstStyle/>
         <a:p>
-          <a:pPr marL="0" lvl="0" indent="0" algn="ctr" defTabSz="1022350">
+          <a:pPr lvl="0" algn="ctr" defTabSz="1022350">
             <a:lnSpc>
               <a:spcPct val="90000"/>
             </a:lnSpc>
@@ -24603,7 +24792,6 @@
             <a:spcAft>
               <a:spcPct val="35000"/>
             </a:spcAft>
-            <a:buNone/>
           </a:pPr>
           <a:r>
             <a:rPr lang="es-ES" sz="2300" kern="1200">
@@ -24686,7 +24874,7 @@
         </a:bodyPr>
         <a:lstStyle/>
         <a:p>
-          <a:pPr marL="0" lvl="0" indent="0" algn="ctr" defTabSz="577850">
+          <a:pPr lvl="0" algn="ctr" defTabSz="577850">
             <a:lnSpc>
               <a:spcPct val="90000"/>
             </a:lnSpc>
@@ -24696,7 +24884,6 @@
             <a:spcAft>
               <a:spcPct val="35000"/>
             </a:spcAft>
-            <a:buNone/>
           </a:pPr>
           <a:r>
             <a:rPr lang="es-ES" sz="1300" kern="1200">
@@ -24767,7 +24954,7 @@
         </a:bodyPr>
         <a:lstStyle/>
         <a:p>
-          <a:pPr marL="0" lvl="0" indent="0" algn="ctr" defTabSz="577850">
+          <a:pPr lvl="0" algn="ctr" defTabSz="577850">
             <a:lnSpc>
               <a:spcPct val="90000"/>
             </a:lnSpc>
@@ -24777,7 +24964,6 @@
             <a:spcAft>
               <a:spcPct val="35000"/>
             </a:spcAft>
-            <a:buNone/>
           </a:pPr>
           <a:r>
             <a:rPr lang="es-ES" sz="1300" kern="1200">
@@ -24848,7 +25034,7 @@
         </a:bodyPr>
         <a:lstStyle/>
         <a:p>
-          <a:pPr marL="0" lvl="0" indent="0" algn="ctr" defTabSz="577850">
+          <a:pPr lvl="0" algn="ctr" defTabSz="577850">
             <a:lnSpc>
               <a:spcPct val="90000"/>
             </a:lnSpc>
@@ -24858,7 +25044,6 @@
             <a:spcAft>
               <a:spcPct val="35000"/>
             </a:spcAft>
-            <a:buNone/>
           </a:pPr>
           <a:r>
             <a:rPr lang="es-ES" sz="1300" kern="1200">
@@ -24929,7 +25114,7 @@
         </a:bodyPr>
         <a:lstStyle/>
         <a:p>
-          <a:pPr marL="0" lvl="0" indent="0" algn="ctr" defTabSz="577850">
+          <a:pPr lvl="0" algn="ctr" defTabSz="577850">
             <a:lnSpc>
               <a:spcPct val="90000"/>
             </a:lnSpc>
@@ -24939,7 +25124,6 @@
             <a:spcAft>
               <a:spcPct val="35000"/>
             </a:spcAft>
-            <a:buNone/>
           </a:pPr>
           <a:r>
             <a:rPr lang="es-ES" sz="1300" kern="1200">
@@ -25010,7 +25194,7 @@
         </a:bodyPr>
         <a:lstStyle/>
         <a:p>
-          <a:pPr marL="0" lvl="0" indent="0" algn="ctr" defTabSz="577850">
+          <a:pPr lvl="0" algn="ctr" defTabSz="577850">
             <a:lnSpc>
               <a:spcPct val="90000"/>
             </a:lnSpc>
@@ -25020,7 +25204,6 @@
             <a:spcAft>
               <a:spcPct val="35000"/>
             </a:spcAft>
-            <a:buNone/>
           </a:pPr>
           <a:r>
             <a:rPr lang="es-ES" sz="1300" kern="1200">
@@ -25091,7 +25274,7 @@
         </a:bodyPr>
         <a:lstStyle/>
         <a:p>
-          <a:pPr marL="0" lvl="0" indent="0" algn="ctr" defTabSz="577850">
+          <a:pPr lvl="0" algn="ctr" defTabSz="577850">
             <a:lnSpc>
               <a:spcPct val="90000"/>
             </a:lnSpc>
@@ -25101,7 +25284,6 @@
             <a:spcAft>
               <a:spcPct val="35000"/>
             </a:spcAft>
-            <a:buNone/>
           </a:pPr>
           <a:r>
             <a:rPr lang="es-ES" sz="1300" kern="1200">
@@ -25172,7 +25354,7 @@
         </a:bodyPr>
         <a:lstStyle/>
         <a:p>
-          <a:pPr marL="0" lvl="0" indent="0" algn="ctr" defTabSz="577850">
+          <a:pPr lvl="0" algn="ctr" defTabSz="577850">
             <a:lnSpc>
               <a:spcPct val="90000"/>
             </a:lnSpc>
@@ -25182,7 +25364,6 @@
             <a:spcAft>
               <a:spcPct val="35000"/>
             </a:spcAft>
-            <a:buNone/>
           </a:pPr>
           <a:r>
             <a:rPr lang="es-ES" sz="1300" kern="1200">
@@ -29375,7 +29556,7 @@
 </file>
 
 <file path=customXml/itemProps2.xml><?xml version="1.0" encoding="utf-8"?>
-<ds:datastoreItem xmlns:ds="http://schemas.openxmlformats.org/officeDocument/2006/customXml" ds:itemID="{5336B91C-9FD6-43B3-869D-2365567D86B1}">
+<ds:datastoreItem xmlns:ds="http://schemas.openxmlformats.org/officeDocument/2006/customXml" ds:itemID="{9947FADD-39D9-4CA0-A734-F9A6224F3590}">
   <ds:schemaRefs>
     <ds:schemaRef ds:uri="http://schemas.openxmlformats.org/officeDocument/2006/bibliography"/>
   </ds:schemaRefs>

</xml_diff>